<commit_message>
Avancée, voir le message
Correction Eraser
Correction NF (en cours)
Peaufinage Superposition pour SemiCircle
</commit_message>
<xml_diff>
--- a/Suivi stage/Rapport_Clerget.docx
+++ b/Suivi stage/Rapport_Clerget.docx
@@ -24,12 +24,16 @@
         <w:p>
           <w:pPr>
             <w:pStyle w:val="Sansinterligne"/>
+            <w:jc w:val="both"/>
             <w:rPr>
               <w:sz w:val="2"/>
             </w:rPr>
           </w:pPr>
         </w:p>
         <w:p>
+          <w:pPr>
+            <w:jc w:val="both"/>
+          </w:pPr>
           <w:r>
             <w:rPr>
               <w:noProof/>
@@ -37,7 +41,7 @@
             <mc:AlternateContent>
               <mc:Choice Requires="wps">
                 <w:drawing>
-                  <wp:anchor distT="0" distB="0" distL="114300" distR="114300" simplePos="0" relativeHeight="251661312" behindDoc="0" locked="0" layoutInCell="1" allowOverlap="1" wp14:anchorId="08549934" wp14:editId="30860C2D">
+                  <wp:anchor distT="0" distB="0" distL="114300" distR="114300" simplePos="0" relativeHeight="251646976" behindDoc="0" locked="0" layoutInCell="1" allowOverlap="1" wp14:anchorId="08549934" wp14:editId="06655E45">
                     <wp:simplePos x="0" y="0"/>
                     <wp:positionH relativeFrom="page">
                       <wp:align>center</wp:align>
@@ -193,7 +197,7 @@
                     <v:stroke joinstyle="miter"/>
                     <v:path gradientshapeok="t" o:connecttype="rect"/>
                   </v:shapetype>
-                  <v:shape id="Zone de texte 62" o:spid="_x0000_s1026" type="#_x0000_t202" style="position:absolute;margin-left:0;margin-top:0;width:468pt;height:1in;z-index:251661312;visibility:visible;mso-wrap-style:square;mso-width-percent:765;mso-wrap-distance-left:9pt;mso-wrap-distance-top:0;mso-wrap-distance-right:9pt;mso-wrap-distance-bottom:0;mso-position-horizontal:center;mso-position-horizontal-relative:page;mso-position-vertical:top;mso-position-vertical-relative:margin;mso-width-percent:765;mso-width-relative:page;v-text-anchor:top" o:gfxdata="UEsDBBQABgAIAAAAIQC2gziS/gAAAOEBAAATAAAAW0NvbnRlbnRfVHlwZXNdLnhtbJSRQU7DMBBF&#10;90jcwfIWJU67QAgl6YK0S0CoHGBkTxKLZGx5TGhvj5O2G0SRWNoz/78nu9wcxkFMGNg6quQqL6RA&#10;0s5Y6ir5vt9lD1JwBDIwOMJKHpHlpr69KfdHjyxSmriSfYz+USnWPY7AufNIadK6MEJMx9ApD/oD&#10;OlTrorhX2lFEilmcO2RdNtjC5xDF9pCuTyYBB5bi6bQ4syoJ3g9WQ0ymaiLzg5KdCXlKLjvcW893&#10;SUOqXwnz5DrgnHtJTxOsQfEKIT7DmDSUCaxw7Rqn8787ZsmRM9e2VmPeBN4uqYvTtW7jvijg9N/y&#10;JsXecLq0q+WD6m8AAAD//wMAUEsDBBQABgAIAAAAIQA4/SH/1gAAAJQBAAALAAAAX3JlbHMvLnJl&#10;bHOkkMFqwzAMhu+DvYPRfXGawxijTi+j0GvpHsDYimMaW0Yy2fr2M4PBMnrbUb/Q94l/f/hMi1qR&#10;JVI2sOt6UJgd+ZiDgffL8ekFlFSbvV0oo4EbChzGx4f9GRdb25HMsYhqlCwG5lrLq9biZkxWOiqY&#10;22YiTra2kYMu1l1tQD30/bPm3wwYN0x18gb45AdQl1tp5j/sFB2T0FQ7R0nTNEV3j6o9feQzro1i&#10;OWA14Fm+Q8a1a8+Bvu/d/dMb2JY5uiPbhG/ktn4cqGU/er3pcvwCAAD//wMAUEsDBBQABgAIAAAA&#10;IQDrDmU2gAIAAGkFAAAOAAAAZHJzL2Uyb0RvYy54bWysVE1PGzEQvVfqf7B8L5uEQEvEBqUgqkoI&#10;UEOF1Jvjtcmq/qrtZDf8+j57d0NEe6HqxTs78zyeN1/nF61WZCt8qK0p6fhoRIkw3Fa1eSrp94fr&#10;D58oCZGZiilrREl3ItCL+ft3542biYldW1UJT+DEhFnjSrqO0c2KIvC10CwcWScMjNJ6zSJ+/VNR&#10;edbAu1bFZDQ6LRrrK+ctFyFAe9UZ6Tz7l1LweCdlEJGokiK2mE+fz1U6i/k5mz155tY178Ng/xCF&#10;ZrXBo3tXVywysvH1H650zb0NVsYjbnVhpay5yBzAZjx6xWa5Zk5kLkhOcPs0hf/nlt9u7z2pq5Ke&#10;TigxTKNGP1ApUgkSRRsFgR5JalyYAbt0QMf2s21R7EEfoEzcW+l1+oIVgR3p3u1TDFeEQ3lyNj0+&#10;HcHEYTsbT6eQ4b54ue18iF+E1SQJJfUoYc4s296E2EEHSHrM2OtaqVxGZUgDHscno3xhb4FzZRJW&#10;5Ibo3SRGXeRZijslEkaZb0IiIZlAUuRWFJfKky1DEzHOhYmZe/YLdEJJBPGWiz3+Jaq3XO54DC9b&#10;E/eXdW2sz+xfhV39HEKWHR45P+CdxNiu2r7SK1vtUGhvu3kJjl/XqMYNC/GeeQwICoihj3c4pLLI&#10;uu0lStbWP/9Nn/DoW1gpaTBwJQ2/NswLStRXg47OzYAJzT/Tk48TvOEPLatDi9noS4tyjLFeHM9i&#10;wkc1iNJb/YjdsEivwsQMx9sljYN4Gbs1gN3CxWKRQZhJx+KNWTqeXKfqpF57aB+Zd31Dpqm4tcNo&#10;stmrvuywuXHcYhPRnblpU4K7rPaJxzzntu93T1oYh/8Z9bIh578BAAD//wMAUEsDBBQABgAIAAAA&#10;IQCSJARa3gAAAAUBAAAPAAAAZHJzL2Rvd25yZXYueG1sTI9PT8JAEMXvJnyHzZB4aWArEoK1W+I/&#10;Dh6IATXxuHSHbkN3tnYXKH56Ry96meTlvbz5vXzRu0YcsQu1JwVX4xQEUulNTZWCt9flaA4iRE1G&#10;N55QwRkDLIrBRa4z40+0xuMmVoJLKGRagY2xzaQMpUWnw9i3SOztfOd0ZNlV0nT6xOWukZM0nUmn&#10;a+IPVrf4YLHcbw5Oga+fzu8vZpVMlkny+fhcrb/uP6xSl8P+7hZExD7+heEHn9GhYKatP5AJolHA&#10;Q+LvZe/mesZyy6HpNAVZ5PI/ffENAAD//wMAUEsBAi0AFAAGAAgAAAAhALaDOJL+AAAA4QEAABMA&#10;AAAAAAAAAAAAAAAAAAAAAFtDb250ZW50X1R5cGVzXS54bWxQSwECLQAUAAYACAAAACEAOP0h/9YA&#10;AACUAQAACwAAAAAAAAAAAAAAAAAvAQAAX3JlbHMvLnJlbHNQSwECLQAUAAYACAAAACEA6w5lNoAC&#10;AABpBQAADgAAAAAAAAAAAAAAAAAuAgAAZHJzL2Uyb0RvYy54bWxQSwECLQAUAAYACAAAACEAkiQE&#10;Wt4AAAAFAQAADwAAAAAAAAAAAAAAAADaBAAAZHJzL2Rvd25yZXYueG1sUEsFBgAAAAAEAAQA8wAA&#10;AOUFAAAAAA==&#10;" filled="f" stroked="f" strokeweight=".5pt">
+                  <v:shape id="Zone de texte 62" o:spid="_x0000_s1026" type="#_x0000_t202" style="position:absolute;left:0;text-align:left;margin-left:0;margin-top:0;width:468pt;height:1in;z-index:251646976;visibility:visible;mso-wrap-style:square;mso-width-percent:765;mso-wrap-distance-left:9pt;mso-wrap-distance-top:0;mso-wrap-distance-right:9pt;mso-wrap-distance-bottom:0;mso-position-horizontal:center;mso-position-horizontal-relative:page;mso-position-vertical:top;mso-position-vertical-relative:margin;mso-width-percent:765;mso-width-relative:page;v-text-anchor:top" o:gfxdata="UEsDBBQABgAIAAAAIQC2gziS/gAAAOEBAAATAAAAW0NvbnRlbnRfVHlwZXNdLnhtbJSRQU7DMBBF&#10;90jcwfIWJU67QAgl6YK0S0CoHGBkTxKLZGx5TGhvj5O2G0SRWNoz/78nu9wcxkFMGNg6quQqL6RA&#10;0s5Y6ir5vt9lD1JwBDIwOMJKHpHlpr69KfdHjyxSmriSfYz+USnWPY7AufNIadK6MEJMx9ApD/oD&#10;OlTrorhX2lFEilmcO2RdNtjC5xDF9pCuTyYBB5bi6bQ4syoJ3g9WQ0ymaiLzg5KdCXlKLjvcW893&#10;SUOqXwnz5DrgnHtJTxOsQfEKIT7DmDSUCaxw7Rqn8787ZsmRM9e2VmPeBN4uqYvTtW7jvijg9N/y&#10;JsXecLq0q+WD6m8AAAD//wMAUEsDBBQABgAIAAAAIQA4/SH/1gAAAJQBAAALAAAAX3JlbHMvLnJl&#10;bHOkkMFqwzAMhu+DvYPRfXGawxijTi+j0GvpHsDYimMaW0Yy2fr2M4PBMnrbUb/Q94l/f/hMi1qR&#10;JVI2sOt6UJgd+ZiDgffL8ekFlFSbvV0oo4EbChzGx4f9GRdb25HMsYhqlCwG5lrLq9biZkxWOiqY&#10;22YiTra2kYMu1l1tQD30/bPm3wwYN0x18gb45AdQl1tp5j/sFB2T0FQ7R0nTNEV3j6o9feQzro1i&#10;OWA14Fm+Q8a1a8+Bvu/d/dMb2JY5uiPbhG/ktn4cqGU/er3pcvwCAAD//wMAUEsDBBQABgAIAAAA&#10;IQDrDmU2gAIAAGkFAAAOAAAAZHJzL2Uyb0RvYy54bWysVE1PGzEQvVfqf7B8L5uEQEvEBqUgqkoI&#10;UEOF1Jvjtcmq/qrtZDf8+j57d0NEe6HqxTs78zyeN1/nF61WZCt8qK0p6fhoRIkw3Fa1eSrp94fr&#10;D58oCZGZiilrREl3ItCL+ft3542biYldW1UJT+DEhFnjSrqO0c2KIvC10CwcWScMjNJ6zSJ+/VNR&#10;edbAu1bFZDQ6LRrrK+ctFyFAe9UZ6Tz7l1LweCdlEJGokiK2mE+fz1U6i/k5mz155tY178Ng/xCF&#10;ZrXBo3tXVywysvH1H650zb0NVsYjbnVhpay5yBzAZjx6xWa5Zk5kLkhOcPs0hf/nlt9u7z2pq5Ke&#10;TigxTKNGP1ApUgkSRRsFgR5JalyYAbt0QMf2s21R7EEfoEzcW+l1+oIVgR3p3u1TDFeEQ3lyNj0+&#10;HcHEYTsbT6eQ4b54ue18iF+E1SQJJfUoYc4s296E2EEHSHrM2OtaqVxGZUgDHscno3xhb4FzZRJW&#10;5Ibo3SRGXeRZijslEkaZb0IiIZlAUuRWFJfKky1DEzHOhYmZe/YLdEJJBPGWiz3+Jaq3XO54DC9b&#10;E/eXdW2sz+xfhV39HEKWHR45P+CdxNiu2r7SK1vtUGhvu3kJjl/XqMYNC/GeeQwICoihj3c4pLLI&#10;uu0lStbWP/9Nn/DoW1gpaTBwJQ2/NswLStRXg47OzYAJzT/Tk48TvOEPLatDi9noS4tyjLFeHM9i&#10;wkc1iNJb/YjdsEivwsQMx9sljYN4Gbs1gN3CxWKRQZhJx+KNWTqeXKfqpF57aB+Zd31Dpqm4tcNo&#10;stmrvuywuXHcYhPRnblpU4K7rPaJxzzntu93T1oYh/8Z9bIh578BAAD//wMAUEsDBBQABgAIAAAA&#10;IQCSJARa3gAAAAUBAAAPAAAAZHJzL2Rvd25yZXYueG1sTI9PT8JAEMXvJnyHzZB4aWArEoK1W+I/&#10;Dh6IATXxuHSHbkN3tnYXKH56Ry96meTlvbz5vXzRu0YcsQu1JwVX4xQEUulNTZWCt9flaA4iRE1G&#10;N55QwRkDLIrBRa4z40+0xuMmVoJLKGRagY2xzaQMpUWnw9i3SOztfOd0ZNlV0nT6xOWukZM0nUmn&#10;a+IPVrf4YLHcbw5Oga+fzu8vZpVMlkny+fhcrb/uP6xSl8P+7hZExD7+heEHn9GhYKatP5AJolHA&#10;Q+LvZe/mesZyy6HpNAVZ5PI/ffENAAD//wMAUEsBAi0AFAAGAAgAAAAhALaDOJL+AAAA4QEAABMA&#10;AAAAAAAAAAAAAAAAAAAAAFtDb250ZW50X1R5cGVzXS54bWxQSwECLQAUAAYACAAAACEAOP0h/9YA&#10;AACUAQAACwAAAAAAAAAAAAAAAAAvAQAAX3JlbHMvLnJlbHNQSwECLQAUAAYACAAAACEA6w5lNoAC&#10;AABpBQAADgAAAAAAAAAAAAAAAAAuAgAAZHJzL2Uyb0RvYy54bWxQSwECLQAUAAYACAAAACEAkiQE&#10;Wt4AAAAFAQAADwAAAAAAAAAAAAAAAADaBAAAZHJzL2Rvd25yZXYueG1sUEsFBgAAAAAEAAQA8wAA&#10;AOUFAAAAAA==&#10;" filled="f" stroked="f" strokeweight=".5pt">
                     <v:textbox style="mso-fit-shape-to-text:t">
                       <w:txbxContent>
                         <w:sdt>
@@ -300,7 +304,7 @@
             <mc:AlternateContent>
               <mc:Choice Requires="wpg">
                 <w:drawing>
-                  <wp:anchor distT="0" distB="0" distL="114300" distR="114300" simplePos="0" relativeHeight="251660288" behindDoc="1" locked="0" layoutInCell="1" allowOverlap="1" wp14:anchorId="218DDB3D" wp14:editId="5A20722C">
+                  <wp:anchor distT="0" distB="0" distL="114300" distR="114300" simplePos="0" relativeHeight="251645952" behindDoc="1" locked="0" layoutInCell="1" allowOverlap="1" wp14:anchorId="218DDB3D" wp14:editId="79DE4046">
                     <wp:simplePos x="0" y="0"/>
                     <mc:AlternateContent>
                       <mc:Choice Requires="wp14">
@@ -802,7 +806,7 @@
               </mc:Choice>
               <mc:Fallback>
                 <w:pict>
-                  <v:group w14:anchorId="2DCC6E6F" id="Groupe 2" o:spid="_x0000_s1026" style="position:absolute;margin-left:0;margin-top:0;width:432.65pt;height:448.55pt;z-index:-251656192;mso-width-percent:706;mso-height-percent:566;mso-left-percent:220;mso-top-percent:300;mso-position-horizontal-relative:page;mso-position-vertical-relative:page;mso-width-percent:706;mso-height-percent:566;mso-left-percent:220;mso-top-percent:300" coordsize="43291,44910" o:gfxdata="UEsDBBQABgAIAAAAIQC2gziS/gAAAOEBAAATAAAAW0NvbnRlbnRfVHlwZXNdLnhtbJSRQU7DMBBF&#10;90jcwfIWJU67QAgl6YK0S0CoHGBkTxKLZGx5TGhvj5O2G0SRWNoz/78nu9wcxkFMGNg6quQqL6RA&#10;0s5Y6ir5vt9lD1JwBDIwOMJKHpHlpr69KfdHjyxSmriSfYz+USnWPY7AufNIadK6MEJMx9ApD/oD&#10;OlTrorhX2lFEilmcO2RdNtjC5xDF9pCuTyYBB5bi6bQ4syoJ3g9WQ0ymaiLzg5KdCXlKLjvcW893&#10;SUOqXwnz5DrgnHtJTxOsQfEKIT7DmDSUCaxw7Rqn8787ZsmRM9e2VmPeBN4uqYvTtW7jvijg9N/y&#10;JsXecLq0q+WD6m8AAAD//wMAUEsDBBQABgAIAAAAIQA4/SH/1gAAAJQBAAALAAAAX3JlbHMvLnJl&#10;bHOkkMFqwzAMhu+DvYPRfXGawxijTi+j0GvpHsDYimMaW0Yy2fr2M4PBMnrbUb/Q94l/f/hMi1qR&#10;JVI2sOt6UJgd+ZiDgffL8ekFlFSbvV0oo4EbChzGx4f9GRdb25HMsYhqlCwG5lrLq9biZkxWOiqY&#10;22YiTra2kYMu1l1tQD30/bPm3wwYN0x18gb45AdQl1tp5j/sFB2T0FQ7R0nTNEV3j6o9feQzro1i&#10;OWA14Fm+Q8a1a8+Bvu/d/dMb2JY5uiPbhG/ktn4cqGU/er3pcvwCAAD//wMAUEsDBBQABgAIAAAA&#10;IQAYaznXUQYAADQhAAAOAAAAZHJzL2Uyb0RvYy54bWzsmluPm0YUx98r9TuMeKzUmJvBWPFG1aaJ&#10;KqVppGzVZxbjiwoMBbx28un7P2cYGNvgXWW3UiN5H8xlDmfObX4zDPv6zSHPxENa1VtZLCznlW2J&#10;tEjkclusF9afd+9+nlmibuJiGWeySBfWl7S23tz8+MPrfTlPXbmR2TKtBJQU9XxfLqxN05TzyaRO&#10;Nmke169kmRZoXMkqjxtcVuvJsor30J5nE9e2g8leVsuykkla17j7VjVaN6x/tUqT5o/Vqk4bkS0s&#10;2Nbwb8W/9/Q7uXkdz9dVXG62SWtG/A1W5PG2QKedqrdxE4tdtT1TlW+TStZy1bxKZD6Rq9U2SdkH&#10;eOPYJ968r+SuZF/W8/267MKE0J7E6ZvVJh8fPlViu1xYgWeJIs6RI+42FS4FZ1+u55B5X5Wfy0+V&#10;8hCnH2Tydy0KebuJi3X6S10i0Eg/PTE5fYSu1/3zh1WVkx74Lg6ciC9dItJDIxLcnPqR7wWRJRK0&#10;TYMoCB22Jp4nG+Tz7Llk82v7pO+5kePAFXrS9yPH9mZsVTzXHdcy2y7fbbOMrOBCS2+zSjzEKJHm&#10;4HIas13+u1yqe4GNP1UouE3ds6ivb08MLXAfV30HHIzO+X2JIq/7PNbPy+PnTVymXB415Ujn0dd5&#10;fIdRk4pse1+lIvBVNllSp7JWeVRJM1rIzhrpFvd7RAEVEe8ayXHRMWyT50xtJwynljhPoTtzQw+x&#10;50S4M2/qQo566hOR7OrmfSq5GuKHD3WDZoygJc7USVuPdxi4qzzDuPxpInyxF04441IjYS3jGDJo&#10;D8SGxAKVt17MNcTsEVWonq476HBHVCHOhlgYjGhDdDoxe0RVYMiQcyOqQkNsOqIKEe+6G4sVBlYn&#10;cxIrpKdLQLzROUkORZsUnAkMeRqxlKNS1jQYKUMogTsFAIzSQ0GtI8LIAQl7bTlcFkaUSVjXzmVh&#10;xJGEwydpRqRIODKF4T56aH2tALXTeaOyBOaNe1VWZdxQiDgQOBV7IJBKU2z4JOAQ5fIhvZMs01Cs&#10;lEMU9rbjXiArTEEVUwgy+mCZbtbHkvVhACq3mVEXxMgwOKwjqbXoo9J2Zp1uTjJZp2r8kts8kDv/&#10;KWzGYAbwiK88nDOuhEK2N9g+niQUYmiGqef3cvkFuME6ArPIRlZfLbHHnLyw6n92cZVaIvutACwj&#10;x/dpEucLfxq6uKjMlnuzpdjltxJMh9txkUAr8K5Pbxu1BsAkDCc+FJ/LhAQ5S1Xd3B3+iqtSlDjF&#10;Q5iVPkoN23iuUQVXSEDJti4pR9oLoF65998zH5BRc/cR8znVFF/MDi/GfNRj4IFEKCXXDW3MtZxn&#10;PXV7Uz/waUqgCVhfqLrRk4dZKjqYBnZ6WCO9HaemYKLrejyNjXGf2oHFIbFT7g/JmNx3XTcaUYUh&#10;0lnFYsOGnXJ/qEeT+2z8sKpT7g+pMrk/FiuT+9xdHysU85X7z+A+p4S4zyfEkR7riqyoBx4yqoQR&#10;715AM1YJKu5TZbUThG7WRyXGAqTyMveVYRC7zP0z63RnV+6rRfb/k/sAyAD3eWXx0tyf+Y7XLvUd&#10;O5qq16p43nHfn4WhXu977cULcD8i7jsRL+lGuY92gvWA2Bn3B2SOuO9E3oiqI+47s9mIYWfcH+jx&#10;iPtk/LCPJvcdencY8tAE/1iwjsBP/fWqruB/3oKfU8LgpzwPgR/BJ/C3ZfA4+FGBl8GP2mOVj4Cf&#10;OqSenctyZ+Zdyf89rPiR2wHyMyZfmvyO6wS2q1YIfjSj1f3xkh8bbjbVJC/5IU3CL4R+Jwoub/VE&#10;AW/14KCM6t8eTtE/pMpEvxNNCYwQO1Nloh9iLng9pO0U/UOqTPSTjhFVJvrpRWRI1Sn5h0wyyU86&#10;DFVX8j+P/Bxu3uqhihknv07do+SnArxIfiq9J5BfGQbyX36BUOA3rLuC/3sAP0b9APj5I8dLg1+9&#10;iTpTLwLdj5B//JnF80J7qlcZz9rloS15N3Qvr/ZDj7bk8Xmh/SY0jvwhVSby0T4bUWUiH2KE/CFt&#10;p8gfsspEPukYUWUin3b3h1SZyB+LlYl80mGouiL/ecjnCuDFPhXfEPLbzZu2Nh9FPhTqz5OavvrY&#10;7vKg9J6AfGXYo7s8Z9bpzq67PN+2y8Pfd/Fpnj+HtP9GQN/+zWv+GtD/s8PNvwAAAP//AwBQSwME&#10;FAAGAAgAAAAhAAog1ILaAAAABQEAAA8AAABkcnMvZG93bnJldi54bWxMj0FPwzAMhe9I/IfISNxY&#10;2iHKVppOA2l3WJHg6DVeU9o4VZN15d8TuLCL9axnvfe52My2FxONvnWsIF0kIIhrp1tuFLxXu7sV&#10;CB+QNfaOScE3ediU11cF5tqd+Y2mfWhEDGGfowITwpBL6WtDFv3CDcTRO7rRYojr2Eg94jmG214u&#10;kySTFluODQYHejFUd/uTVdDh9GX67KNLt7vla/1squpzqpS6vZm3TyACzeH/GH7xIzqUkengTqy9&#10;6BXER8LfjN4qe7gHcYhi/ZiCLAt5SV/+AAAA//8DAFBLAQItABQABgAIAAAAIQC2gziS/gAAAOEB&#10;AAATAAAAAAAAAAAAAAAAAAAAAABbQ29udGVudF9UeXBlc10ueG1sUEsBAi0AFAAGAAgAAAAhADj9&#10;If/WAAAAlAEAAAsAAAAAAAAAAAAAAAAALwEAAF9yZWxzLy5yZWxzUEsBAi0AFAAGAAgAAAAhABhr&#10;OddRBgAANCEAAA4AAAAAAAAAAAAAAAAALgIAAGRycy9lMm9Eb2MueG1sUEsBAi0AFAAGAAgAAAAh&#10;AAog1ILaAAAABQEAAA8AAAAAAAAAAAAAAAAAqwgAAGRycy9kb3ducmV2LnhtbFBLBQYAAAAABAAE&#10;APMAAACyCQAAAAA=&#10;">
+                  <v:group w14:anchorId="154A2D77" id="Groupe 2" o:spid="_x0000_s1026" style="position:absolute;margin-left:0;margin-top:0;width:432.65pt;height:448.55pt;z-index:-251670528;mso-width-percent:706;mso-height-percent:566;mso-left-percent:220;mso-top-percent:300;mso-position-horizontal-relative:page;mso-position-vertical-relative:page;mso-width-percent:706;mso-height-percent:566;mso-left-percent:220;mso-top-percent:300" coordsize="43291,44910" o:gfxdata="UEsDBBQABgAIAAAAIQC2gziS/gAAAOEBAAATAAAAW0NvbnRlbnRfVHlwZXNdLnhtbJSRQU7DMBBF&#10;90jcwfIWJU67QAgl6YK0S0CoHGBkTxKLZGx5TGhvj5O2G0SRWNoz/78nu9wcxkFMGNg6quQqL6RA&#10;0s5Y6ir5vt9lD1JwBDIwOMJKHpHlpr69KfdHjyxSmriSfYz+USnWPY7AufNIadK6MEJMx9ApD/oD&#10;OlTrorhX2lFEilmcO2RdNtjC5xDF9pCuTyYBB5bi6bQ4syoJ3g9WQ0ymaiLzg5KdCXlKLjvcW893&#10;SUOqXwnz5DrgnHtJTxOsQfEKIT7DmDSUCaxw7Rqn8787ZsmRM9e2VmPeBN4uqYvTtW7jvijg9N/y&#10;JsXecLq0q+WD6m8AAAD//wMAUEsDBBQABgAIAAAAIQA4/SH/1gAAAJQBAAALAAAAX3JlbHMvLnJl&#10;bHOkkMFqwzAMhu+DvYPRfXGawxijTi+j0GvpHsDYimMaW0Yy2fr2M4PBMnrbUb/Q94l/f/hMi1qR&#10;JVI2sOt6UJgd+ZiDgffL8ekFlFSbvV0oo4EbChzGx4f9GRdb25HMsYhqlCwG5lrLq9biZkxWOiqY&#10;22YiTra2kYMu1l1tQD30/bPm3wwYN0x18gb45AdQl1tp5j/sFB2T0FQ7R0nTNEV3j6o9feQzro1i&#10;OWA14Fm+Q8a1a8+Bvu/d/dMb2JY5uiPbhG/ktn4cqGU/er3pcvwCAAD//wMAUEsDBBQABgAIAAAA&#10;IQAYaznXUQYAADQhAAAOAAAAZHJzL2Uyb0RvYy54bWzsmluPm0YUx98r9TuMeKzUmJvBWPFG1aaJ&#10;KqVppGzVZxbjiwoMBbx28un7P2cYGNvgXWW3UiN5H8xlDmfObX4zDPv6zSHPxENa1VtZLCznlW2J&#10;tEjkclusF9afd+9+nlmibuJiGWeySBfWl7S23tz8+MPrfTlPXbmR2TKtBJQU9XxfLqxN05TzyaRO&#10;Nmke169kmRZoXMkqjxtcVuvJsor30J5nE9e2g8leVsuykkla17j7VjVaN6x/tUqT5o/Vqk4bkS0s&#10;2Nbwb8W/9/Q7uXkdz9dVXG62SWtG/A1W5PG2QKedqrdxE4tdtT1TlW+TStZy1bxKZD6Rq9U2SdkH&#10;eOPYJ968r+SuZF/W8/267MKE0J7E6ZvVJh8fPlViu1xYgWeJIs6RI+42FS4FZ1+u55B5X5Wfy0+V&#10;8hCnH2Tydy0KebuJi3X6S10i0Eg/PTE5fYSu1/3zh1WVkx74Lg6ciC9dItJDIxLcnPqR7wWRJRK0&#10;TYMoCB22Jp4nG+Tz7Llk82v7pO+5kePAFXrS9yPH9mZsVTzXHdcy2y7fbbOMrOBCS2+zSjzEKJHm&#10;4HIas13+u1yqe4GNP1UouE3ds6ivb08MLXAfV30HHIzO+X2JIq/7PNbPy+PnTVymXB415Ujn0dd5&#10;fIdRk4pse1+lIvBVNllSp7JWeVRJM1rIzhrpFvd7RAEVEe8ayXHRMWyT50xtJwynljhPoTtzQw+x&#10;50S4M2/qQo566hOR7OrmfSq5GuKHD3WDZoygJc7USVuPdxi4qzzDuPxpInyxF04441IjYS3jGDJo&#10;D8SGxAKVt17MNcTsEVWonq476HBHVCHOhlgYjGhDdDoxe0RVYMiQcyOqQkNsOqIKEe+6G4sVBlYn&#10;cxIrpKdLQLzROUkORZsUnAkMeRqxlKNS1jQYKUMogTsFAIzSQ0GtI8LIAQl7bTlcFkaUSVjXzmVh&#10;xJGEwydpRqRIODKF4T56aH2tALXTeaOyBOaNe1VWZdxQiDgQOBV7IJBKU2z4JOAQ5fIhvZMs01Cs&#10;lEMU9rbjXiArTEEVUwgy+mCZbtbHkvVhACq3mVEXxMgwOKwjqbXoo9J2Zp1uTjJZp2r8kts8kDv/&#10;KWzGYAbwiK88nDOuhEK2N9g+niQUYmiGqef3cvkFuME6ArPIRlZfLbHHnLyw6n92cZVaIvutACwj&#10;x/dpEucLfxq6uKjMlnuzpdjltxJMh9txkUAr8K5Pbxu1BsAkDCc+FJ/LhAQ5S1Xd3B3+iqtSlDjF&#10;Q5iVPkoN23iuUQVXSEDJti4pR9oLoF65998zH5BRc/cR8znVFF/MDi/GfNRj4IFEKCXXDW3MtZxn&#10;PXV7Uz/waUqgCVhfqLrRk4dZKjqYBnZ6WCO9HaemYKLrejyNjXGf2oHFIbFT7g/JmNx3XTcaUYUh&#10;0lnFYsOGnXJ/qEeT+2z8sKpT7g+pMrk/FiuT+9xdHysU85X7z+A+p4S4zyfEkR7riqyoBx4yqoQR&#10;715AM1YJKu5TZbUThG7WRyXGAqTyMveVYRC7zP0z63RnV+6rRfb/k/sAyAD3eWXx0tyf+Y7XLvUd&#10;O5qq16p43nHfn4WhXu977cULcD8i7jsRL+lGuY92gvWA2Bn3B2SOuO9E3oiqI+47s9mIYWfcH+jx&#10;iPtk/LCPJvcdencY8tAE/1iwjsBP/fWqruB/3oKfU8LgpzwPgR/BJ/C3ZfA4+FGBl8GP2mOVj4Cf&#10;OqSenctyZ+Zdyf89rPiR2wHyMyZfmvyO6wS2q1YIfjSj1f3xkh8bbjbVJC/5IU3CL4R+Jwoub/VE&#10;AW/14KCM6t8eTtE/pMpEvxNNCYwQO1Nloh9iLng9pO0U/UOqTPSTjhFVJvrpRWRI1Sn5h0wyyU86&#10;DFVX8j+P/Bxu3uqhihknv07do+SnArxIfiq9J5BfGQbyX36BUOA3rLuC/3sAP0b9APj5I8dLg1+9&#10;iTpTLwLdj5B//JnF80J7qlcZz9rloS15N3Qvr/ZDj7bk8Xmh/SY0jvwhVSby0T4bUWUiH2KE/CFt&#10;p8gfsspEPukYUWUin3b3h1SZyB+LlYl80mGouiL/ecjnCuDFPhXfEPLbzZu2Nh9FPhTqz5OavvrY&#10;7vKg9J6AfGXYo7s8Z9bpzq67PN+2y8Pfd/Fpnj+HtP9GQN/+zWv+GtD/s8PNvwAAAP//AwBQSwME&#10;FAAGAAgAAAAhAAog1ILaAAAABQEAAA8AAABkcnMvZG93bnJldi54bWxMj0FPwzAMhe9I/IfISNxY&#10;2iHKVppOA2l3WJHg6DVeU9o4VZN15d8TuLCL9axnvfe52My2FxONvnWsIF0kIIhrp1tuFLxXu7sV&#10;CB+QNfaOScE3ediU11cF5tqd+Y2mfWhEDGGfowITwpBL6WtDFv3CDcTRO7rRYojr2Eg94jmG214u&#10;kySTFluODQYHejFUd/uTVdDh9GX67KNLt7vla/1squpzqpS6vZm3TyACzeH/GH7xIzqUkengTqy9&#10;6BXER8LfjN4qe7gHcYhi/ZiCLAt5SV/+AAAA//8DAFBLAQItABQABgAIAAAAIQC2gziS/gAAAOEB&#10;AAATAAAAAAAAAAAAAAAAAAAAAABbQ29udGVudF9UeXBlc10ueG1sUEsBAi0AFAAGAAgAAAAhADj9&#10;If/WAAAAlAEAAAsAAAAAAAAAAAAAAAAALwEAAF9yZWxzLy5yZWxzUEsBAi0AFAAGAAgAAAAhABhr&#10;OddRBgAANCEAAA4AAAAAAAAAAAAAAAAALgIAAGRycy9lMm9Eb2MueG1sUEsBAi0AFAAGAAgAAAAh&#10;AAog1ILaAAAABQEAAA8AAAAAAAAAAAAAAAAAqwgAAGRycy9kb3ducmV2LnhtbFBLBQYAAAAABAAE&#10;APMAAACyCQAAAAA=&#10;">
                     <o:lock v:ext="edit" aspectratio="t"/>
                     <v:shape id="Forme libre 64" o:spid="_x0000_s1027" style="position:absolute;left:15017;width:28274;height:28352;visibility:visible;mso-wrap-style:square;v-text-anchor:top" coordsize="1781,1786" o:gfxdata="UEsDBBQABgAIAAAAIQDb4fbL7gAAAIUBAAATAAAAW0NvbnRlbnRfVHlwZXNdLnhtbHyQz07DMAyH&#10;70i8Q+QralM4IITa7kDhCAiNB7ASt43WOlEcyvb2pNu4IODoPz9/n1xv9vOkForiPDdwXVagiI23&#10;jocG3rdPxR0oScgWJ8/UwIEENu3lRb09BBKV0ywNjCmFe63FjDSjlD4Q50nv44wpl3HQAc0OB9I3&#10;VXWrjedEnIq03oC27qjHjympx31un0wiTQLq4bS4shrAECZnMGVTvbD9QSnOhDInjzsyuiBXWQP0&#10;r4R18jfgnHvJr4nOknrFmJ5xzhraRtHWf3Kkpfz/yGo5S+H73hkquyhdjr3R8m2lj09svwAAAP//&#10;AwBQSwMEFAAGAAgAAAAhAFr0LFu/AAAAFQEAAAsAAABfcmVscy8ucmVsc2zPwWrDMAwG4Ptg72B0&#10;X5TuUMaI01uh19I+gLGVxCy2jGSy9e1nemrHjpL4P0nD4SetZiPRyNnCruvBUPYcYp4tXC/Htw8w&#10;Wl0ObuVMFm6kcBhfX4Yzra62kC6xqGlKVgtLreUTUf1CyWnHhXKbTCzJ1VbKjMX5LzcTvvf9HuXR&#10;gPHJNKdgQU5hB+ZyK23zHztFL6w81c5zQp6m6P9TMfB3PtPWFCczVQtB9N4U2rp2HOA44NMz4y8A&#10;AAD//wMAUEsDBBQABgAIAAAAIQDC/9XQwwAAANsAAAAPAAAAZHJzL2Rvd25yZXYueG1sRI9BawIx&#10;FITvQv9DeIXeNFspYlej2MK23mq3xfNj89wNbl62SVzXf28KgsdhZr5hluvBtqInH4xjBc+TDARx&#10;5bThWsHvTzGegwgRWWPrmBRcKMB69TBaYq7dmb+pL2MtEoRDjgqaGLtcylA1ZDFMXEecvIPzFmOS&#10;vpba4znBbSunWTaTFg2nhQY7em+oOpYnq6B/88NXdPttUZjdq+z1h/n73Cv19DhsFiAiDfEevrW3&#10;WsHsBf6/pB8gV1cAAAD//wMAUEsBAi0AFAAGAAgAAAAhANvh9svuAAAAhQEAABMAAAAAAAAAAAAA&#10;AAAAAAAAAFtDb250ZW50X1R5cGVzXS54bWxQSwECLQAUAAYACAAAACEAWvQsW78AAAAVAQAACwAA&#10;AAAAAAAAAAAAAAAfAQAAX3JlbHMvLnJlbHNQSwECLQAUAAYACAAAACEAwv/V0MMAAADbAAAADwAA&#10;AAAAAAAAAAAAAAAHAgAAZHJzL2Rvd25yZXYueG1sUEsFBgAAAAADAAMAtwAAAPcCAAAAAA==&#10;" path="m4,1786l,1782,1776,r5,5l4,1786xe" filled="f" stroked="f">
                       <v:path arrowok="t" o:connecttype="custom" o:connectlocs="6350,2835275;0,2828925;2819400,0;2827338,7938;6350,2835275" o:connectangles="0,0,0,0,0"/>
@@ -832,7 +836,7 @@
             <mc:AlternateContent>
               <mc:Choice Requires="wps">
                 <w:drawing>
-                  <wp:anchor distT="0" distB="0" distL="114300" distR="114300" simplePos="0" relativeHeight="251659264" behindDoc="0" locked="0" layoutInCell="1" allowOverlap="1" wp14:anchorId="29C8F8F9" wp14:editId="1E042D05">
+                  <wp:anchor distT="0" distB="0" distL="114300" distR="114300" simplePos="0" relativeHeight="251644928" behindDoc="0" locked="0" layoutInCell="1" allowOverlap="1" wp14:anchorId="29C8F8F9" wp14:editId="5E54BB02">
                     <wp:simplePos x="0" y="0"/>
                     <wp:positionH relativeFrom="page">
                       <wp:align>center</wp:align>
@@ -974,7 +978,7 @@
               </mc:Choice>
               <mc:Fallback>
                 <w:pict>
-                  <v:shape w14:anchorId="29C8F8F9" id="Zone de texte 69" o:spid="_x0000_s1027" type="#_x0000_t202" style="position:absolute;margin-left:0;margin-top:0;width:468pt;height:29.5pt;z-index:251659264;visibility:visible;mso-wrap-style:square;mso-width-percent:765;mso-height-percent:0;mso-wrap-distance-left:9pt;mso-wrap-distance-top:0;mso-wrap-distance-right:9pt;mso-wrap-distance-bottom:0;mso-position-horizontal:center;mso-position-horizontal-relative:page;mso-position-vertical:bottom;mso-position-vertical-relative:margin;mso-width-percent:765;mso-height-percent:0;mso-width-relative:page;mso-height-relative:margin;v-text-anchor:bottom" o:gfxdata="UEsDBBQABgAIAAAAIQC2gziS/gAAAOEBAAATAAAAW0NvbnRlbnRfVHlwZXNdLnhtbJSRQU7DMBBF&#10;90jcwfIWJU67QAgl6YK0S0CoHGBkTxKLZGx5TGhvj5O2G0SRWNoz/78nu9wcxkFMGNg6quQqL6RA&#10;0s5Y6ir5vt9lD1JwBDIwOMJKHpHlpr69KfdHjyxSmriSfYz+USnWPY7AufNIadK6MEJMx9ApD/oD&#10;OlTrorhX2lFEilmcO2RdNtjC5xDF9pCuTyYBB5bi6bQ4syoJ3g9WQ0ymaiLzg5KdCXlKLjvcW893&#10;SUOqXwnz5DrgnHtJTxOsQfEKIT7DmDSUCaxw7Rqn8787ZsmRM9e2VmPeBN4uqYvTtW7jvijg9N/y&#10;JsXecLq0q+WD6m8AAAD//wMAUEsDBBQABgAIAAAAIQA4/SH/1gAAAJQBAAALAAAAX3JlbHMvLnJl&#10;bHOkkMFqwzAMhu+DvYPRfXGawxijTi+j0GvpHsDYimMaW0Yy2fr2M4PBMnrbUb/Q94l/f/hMi1qR&#10;JVI2sOt6UJgd+ZiDgffL8ekFlFSbvV0oo4EbChzGx4f9GRdb25HMsYhqlCwG5lrLq9biZkxWOiqY&#10;22YiTra2kYMu1l1tQD30/bPm3wwYN0x18gb45AdQl1tp5j/sFB2T0FQ7R0nTNEV3j6o9feQzro1i&#10;OWA14Fm+Q8a1a8+Bvu/d/dMb2JY5uiPbhG/ktn4cqGU/er3pcvwCAAD//wMAUEsDBBQABgAIAAAA&#10;IQDLxw4XfAIAAGAFAAAOAAAAZHJzL2Uyb0RvYy54bWysVE1v1DAQvSPxHyzfadJP6KrZamlVhFTR&#10;ihZV4uZ17G6E4zG2d5Pl1/PsJNuqcCni4kxm3ozn443PzvvWsI3yoSFb8f29kjNlJdWNfaz4t/ur&#10;dx84C1HYWhiyquJbFfj5/O2bs87N1AGtyNTKMwSxYda5iq9idLOiCHKlWhH2yCkLoybfiohf/1jU&#10;XnSI3prioCxPio587TxJFQK0l4ORz3N8rZWMN1oHFZmpOHKL+fT5XKazmJ+J2aMXbtXIMQ3xD1m0&#10;orG4dBfqUkTB1r75I1TbSE+BdNyT1BakdSNVrgHV7JcvqrlbCadyLWhOcLs2hf8XVn7Z3HrW1BU/&#10;OeXMihYz+o5JsVqxqPqoGPRoUufCDNg7B3TsP1KPYU/6AGWqvde+TV9UxWBHu7e7FiMUk1Aenx4d&#10;npQwSdgO3x+dlkcpTPHk7XyInxS1LAkV9xhh7qzYXIc4QCdIuszSVWNMHqOxrEMdh8dldthZENzY&#10;hFWZEGOYVNGQeZbi1qiEMfar0mhILiApMhXVhfFsI0AiIaWyMdee4wKdUBpJvMZxxD9l9RrnoY7p&#10;ZrJx59w2lnyu/kXa9Y8pZT3g0fNndScx9ss+M2E32CXVW8zb07A2wcmrBkO5FiHeCo89wRyx+/EG&#10;hzaE5tMocbYi/+tv+oQHfWHlrMPeVTz8XAuvODOfLYidlnQS/CQsJ8Gu2wvCFPbxqjiZRTj4aCZR&#10;e2of8CQs0i0wCStxV8WXk3gRh+3HkyLVYpFBWEUn4rW9czKFTkNJFLvvH4R3Iw/TMnyhaSPF7AUd&#10;B2zmi1usI0iZuZr6OnRx7DfWOLN9fHLSO/H8P6OeHsb5bwAAAP//AwBQSwMEFAAGAAgAAAAhADHD&#10;oo3aAAAABAEAAA8AAABkcnMvZG93bnJldi54bWxMj91qwkAQhe8LvsMyhd7VTf9EYzYiUqGlFK31&#10;ASbZMQlmZ0N21fTtO+1NezNwOMM538kWg2vVmfrQeDZwN05AEZfeNlwZ2H+ub6egQkS22HomA18U&#10;YJGPrjJMrb/wB513sVISwiFFA3WMXap1KGtyGMa+Ixbv4HuHUWRfadvjRcJdq++TZKIdNiwNNXa0&#10;qqk87k5OSsLxEPFx/f6mV8VLwc/b1+mmMubmeljOQUUa4t8z/OALOuTCVPgT26BaAzIk/l7xZg8T&#10;kYWBp1kCOs/0f/j8GwAA//8DAFBLAQItABQABgAIAAAAIQC2gziS/gAAAOEBAAATAAAAAAAAAAAA&#10;AAAAAAAAAABbQ29udGVudF9UeXBlc10ueG1sUEsBAi0AFAAGAAgAAAAhADj9If/WAAAAlAEAAAsA&#10;AAAAAAAAAAAAAAAALwEAAF9yZWxzLy5yZWxzUEsBAi0AFAAGAAgAAAAhAMvHDhd8AgAAYAUAAA4A&#10;AAAAAAAAAAAAAAAALgIAAGRycy9lMm9Eb2MueG1sUEsBAi0AFAAGAAgAAAAhADHDoo3aAAAABAEA&#10;AA8AAAAAAAAAAAAAAAAA1gQAAGRycy9kb3ducmV2LnhtbFBLBQYAAAAABAAEAPMAAADdBQAAAAA=&#10;" filled="f" stroked="f" strokeweight=".5pt">
+                  <v:shape w14:anchorId="29C8F8F9" id="Zone de texte 69" o:spid="_x0000_s1027" type="#_x0000_t202" style="position:absolute;left:0;text-align:left;margin-left:0;margin-top:0;width:468pt;height:29.5pt;z-index:251644928;visibility:visible;mso-wrap-style:square;mso-width-percent:765;mso-height-percent:0;mso-wrap-distance-left:9pt;mso-wrap-distance-top:0;mso-wrap-distance-right:9pt;mso-wrap-distance-bottom:0;mso-position-horizontal:center;mso-position-horizontal-relative:page;mso-position-vertical:bottom;mso-position-vertical-relative:margin;mso-width-percent:765;mso-height-percent:0;mso-width-relative:page;mso-height-relative:margin;v-text-anchor:bottom" o:gfxdata="UEsDBBQABgAIAAAAIQC2gziS/gAAAOEBAAATAAAAW0NvbnRlbnRfVHlwZXNdLnhtbJSRQU7DMBBF&#10;90jcwfIWJU67QAgl6YK0S0CoHGBkTxKLZGx5TGhvj5O2G0SRWNoz/78nu9wcxkFMGNg6quQqL6RA&#10;0s5Y6ir5vt9lD1JwBDIwOMJKHpHlpr69KfdHjyxSmriSfYz+USnWPY7AufNIadK6MEJMx9ApD/oD&#10;OlTrorhX2lFEilmcO2RdNtjC5xDF9pCuTyYBB5bi6bQ4syoJ3g9WQ0ymaiLzg5KdCXlKLjvcW893&#10;SUOqXwnz5DrgnHtJTxOsQfEKIT7DmDSUCaxw7Rqn8787ZsmRM9e2VmPeBN4uqYvTtW7jvijg9N/y&#10;JsXecLq0q+WD6m8AAAD//wMAUEsDBBQABgAIAAAAIQA4/SH/1gAAAJQBAAALAAAAX3JlbHMvLnJl&#10;bHOkkMFqwzAMhu+DvYPRfXGawxijTi+j0GvpHsDYimMaW0Yy2fr2M4PBMnrbUb/Q94l/f/hMi1qR&#10;JVI2sOt6UJgd+ZiDgffL8ekFlFSbvV0oo4EbChzGx4f9GRdb25HMsYhqlCwG5lrLq9biZkxWOiqY&#10;22YiTra2kYMu1l1tQD30/bPm3wwYN0x18gb45AdQl1tp5j/sFB2T0FQ7R0nTNEV3j6o9feQzro1i&#10;OWA14Fm+Q8a1a8+Bvu/d/dMb2JY5uiPbhG/ktn4cqGU/er3pcvwCAAD//wMAUEsDBBQABgAIAAAA&#10;IQDLxw4XfAIAAGAFAAAOAAAAZHJzL2Uyb0RvYy54bWysVE1v1DAQvSPxHyzfadJP6KrZamlVhFTR&#10;ihZV4uZ17G6E4zG2d5Pl1/PsJNuqcCni4kxm3ozn443PzvvWsI3yoSFb8f29kjNlJdWNfaz4t/ur&#10;dx84C1HYWhiyquJbFfj5/O2bs87N1AGtyNTKMwSxYda5iq9idLOiCHKlWhH2yCkLoybfiohf/1jU&#10;XnSI3prioCxPio587TxJFQK0l4ORz3N8rZWMN1oHFZmpOHKL+fT5XKazmJ+J2aMXbtXIMQ3xD1m0&#10;orG4dBfqUkTB1r75I1TbSE+BdNyT1BakdSNVrgHV7JcvqrlbCadyLWhOcLs2hf8XVn7Z3HrW1BU/&#10;OeXMihYz+o5JsVqxqPqoGPRoUufCDNg7B3TsP1KPYU/6AGWqvde+TV9UxWBHu7e7FiMUk1Aenx4d&#10;npQwSdgO3x+dlkcpTPHk7XyInxS1LAkV9xhh7qzYXIc4QCdIuszSVWNMHqOxrEMdh8dldthZENzY&#10;hFWZEGOYVNGQeZbi1qiEMfar0mhILiApMhXVhfFsI0AiIaWyMdee4wKdUBpJvMZxxD9l9RrnoY7p&#10;ZrJx59w2lnyu/kXa9Y8pZT3g0fNndScx9ss+M2E32CXVW8zb07A2wcmrBkO5FiHeCo89wRyx+/EG&#10;hzaE5tMocbYi/+tv+oQHfWHlrMPeVTz8XAuvODOfLYidlnQS/CQsJ8Gu2wvCFPbxqjiZRTj4aCZR&#10;e2of8CQs0i0wCStxV8WXk3gRh+3HkyLVYpFBWEUn4rW9czKFTkNJFLvvH4R3Iw/TMnyhaSPF7AUd&#10;B2zmi1usI0iZuZr6OnRx7DfWOLN9fHLSO/H8P6OeHsb5bwAAAP//AwBQSwMEFAAGAAgAAAAhADHD&#10;oo3aAAAABAEAAA8AAABkcnMvZG93bnJldi54bWxMj91qwkAQhe8LvsMyhd7VTf9EYzYiUqGlFK31&#10;ASbZMQlmZ0N21fTtO+1NezNwOMM538kWg2vVmfrQeDZwN05AEZfeNlwZ2H+ub6egQkS22HomA18U&#10;YJGPrjJMrb/wB513sVISwiFFA3WMXap1KGtyGMa+Ixbv4HuHUWRfadvjRcJdq++TZKIdNiwNNXa0&#10;qqk87k5OSsLxEPFx/f6mV8VLwc/b1+mmMubmeljOQUUa4t8z/OALOuTCVPgT26BaAzIk/l7xZg8T&#10;kYWBp1kCOs/0f/j8GwAA//8DAFBLAQItABQABgAIAAAAIQC2gziS/gAAAOEBAAATAAAAAAAAAAAA&#10;AAAAAAAAAABbQ29udGVudF9UeXBlc10ueG1sUEsBAi0AFAAGAAgAAAAhADj9If/WAAAAlAEAAAsA&#10;AAAAAAAAAAAAAAAALwEAAF9yZWxzLy5yZWxzUEsBAi0AFAAGAAgAAAAhAMvHDhd8AgAAYAUAAA4A&#10;AAAAAAAAAAAAAAAALgIAAGRycy9lMm9Eb2MueG1sUEsBAi0AFAAGAAgAAAAhADHDoo3aAAAABAEA&#10;AA8AAAAAAAAAAAAAAAAA1gQAAGRycy9kb3ducmV2LnhtbFBLBQYAAAAABAAEAPMAAADdBQAAAAA=&#10;" filled="f" stroked="f" strokeweight=".5pt">
                     <v:textbox style="mso-fit-shape-to-text:t" inset="0,0,0,0">
                       <w:txbxContent>
                         <w:p>
@@ -1059,17 +1063,29 @@
             </mc:AlternateContent>
           </w:r>
         </w:p>
-        <w:p/>
+        <w:p>
+          <w:pPr>
+            <w:jc w:val="both"/>
+          </w:pPr>
+        </w:p>
       </w:sdtContent>
     </w:sdt>
-    <w:p/>
-    <w:p>
+    <w:p>
+      <w:pPr>
+        <w:jc w:val="both"/>
+      </w:pPr>
+    </w:p>
+    <w:p>
+      <w:pPr>
+        <w:jc w:val="both"/>
+      </w:pPr>
       <w:r>
         <w:br w:type="page"/>
       </w:r>
     </w:p>
     <w:p>
       <w:pPr>
+        <w:jc w:val="both"/>
         <w:sectPr>
           <w:footerReference w:type="default" r:id="rId8"/>
           <w:pgSz w:w="11906" w:h="16838"/>
@@ -1083,6 +1099,7 @@
     </w:p>
     <w:p>
       <w:pPr>
+        <w:jc w:val="both"/>
         <w:sectPr>
           <w:pgSz w:w="11906" w:h="16838"/>
           <w:pgMar w:top="1417" w:right="1417" w:bottom="1417" w:left="1417" w:header="708" w:footer="708" w:gutter="0"/>
@@ -1100,14 +1117,22 @@
     <w:p>
       <w:pPr>
         <w:pStyle w:val="Titre1"/>
+        <w:jc w:val="both"/>
       </w:pPr>
       <w:r>
         <w:lastRenderedPageBreak/>
         <w:t>Remerciements</w:t>
       </w:r>
     </w:p>
-    <w:p/>
-    <w:p>
+    <w:p>
+      <w:pPr>
+        <w:jc w:val="both"/>
+      </w:pPr>
+    </w:p>
+    <w:p>
+      <w:pPr>
+        <w:jc w:val="both"/>
+      </w:pPr>
       <w:r>
         <w:tab/>
       </w:r>
@@ -1139,6 +1164,7 @@
     <w:p>
       <w:pPr>
         <w:ind w:firstLine="708"/>
+        <w:jc w:val="both"/>
       </w:pPr>
       <w:r>
         <w:t>Je remercie les doctorants avec lesquels j’ai passé mon stage, pour leur</w:t>
@@ -1151,6 +1177,9 @@
       </w:r>
     </w:p>
     <w:p>
+      <w:pPr>
+        <w:jc w:val="both"/>
+      </w:pPr>
       <w:r>
         <w:tab/>
         <w:t xml:space="preserve">Je remercie Monsieur Bard, mon maître de stage, </w:t>
@@ -1168,6 +1197,7 @@
     <w:p>
       <w:pPr>
         <w:ind w:firstLine="708"/>
+        <w:jc w:val="both"/>
       </w:pPr>
       <w:r>
         <w:t xml:space="preserve">Je souhaite </w:t>
@@ -1192,6 +1222,9 @@
       </w:r>
     </w:p>
     <w:p>
+      <w:pPr>
+        <w:jc w:val="both"/>
+      </w:pPr>
       <w:r>
         <w:br w:type="page"/>
       </w:r>
@@ -1201,6 +1234,7 @@
         <w:tabs>
           <w:tab w:val="left" w:pos="1698"/>
         </w:tabs>
+        <w:jc w:val="both"/>
       </w:pPr>
       <w:r>
         <w:lastRenderedPageBreak/>
@@ -1208,6 +1242,9 @@
       </w:r>
     </w:p>
     <w:p>
+      <w:pPr>
+        <w:jc w:val="both"/>
+      </w:pPr>
       <w:r>
         <w:br w:type="page"/>
       </w:r>
@@ -1215,6 +1252,7 @@
     <w:p>
       <w:pPr>
         <w:pStyle w:val="Titre1"/>
+        <w:jc w:val="both"/>
       </w:pPr>
       <w:r>
         <w:lastRenderedPageBreak/>
@@ -1227,6 +1265,7 @@
     <w:p>
       <w:pPr>
         <w:pStyle w:val="Titre2"/>
+        <w:jc w:val="both"/>
       </w:pPr>
       <w:r>
         <w:t>Présentation générale</w:t>
@@ -1235,6 +1274,7 @@
     <w:p>
       <w:pPr>
         <w:pStyle w:val="Titre2"/>
+        <w:jc w:val="both"/>
       </w:pPr>
       <w:r>
         <w:t>Présentation du service</w:t>
@@ -1243,6 +1283,7 @@
     <w:p>
       <w:pPr>
         <w:pStyle w:val="Titre2"/>
+        <w:jc w:val="both"/>
       </w:pPr>
       <w:r>
         <w:t>Définition de la mission</w:t>
@@ -1251,6 +1292,7 @@
     <w:p>
       <w:pPr>
         <w:pStyle w:val="Titre3"/>
+        <w:jc w:val="both"/>
       </w:pPr>
       <w:r>
         <w:t>La problématique</w:t>
@@ -1259,6 +1301,7 @@
     <w:p>
       <w:pPr>
         <w:ind w:firstLine="708"/>
+        <w:jc w:val="both"/>
       </w:pPr>
       <w:r>
         <w:t xml:space="preserve">Avant de vous présenter la problématique je souhaiterais vous </w:t>
@@ -1304,6 +1347,9 @@
       </w:r>
     </w:p>
     <w:p>
+      <w:pPr>
+        <w:jc w:val="both"/>
+      </w:pPr>
       <w:r>
         <w:rPr>
           <w:highlight w:val="yellow"/>
@@ -1312,6 +1358,9 @@
       </w:r>
     </w:p>
     <w:p>
+      <w:pPr>
+        <w:jc w:val="both"/>
+      </w:pPr>
       <w:r>
         <w:t xml:space="preserve">Une </w:t>
       </w:r>
@@ -1322,6 +1371,7 @@
     <w:p>
       <w:pPr>
         <w:ind w:firstLine="708"/>
+        <w:jc w:val="both"/>
       </w:pPr>
       <w:r>
         <w:t xml:space="preserve">Au commencement, ce projet n’était qu’un sujet d’une discussion quelconque entre Monsieur Bard et </w:t>
@@ -1333,50 +1383,64 @@
         <w:t>INSERER UN NOM</w:t>
       </w:r>
       <w:r>
-        <w:t xml:space="preserve"> . Lorsque celui-ci faisait </w:t>
+        <w:t xml:space="preserve">. Lorsque celui-ci faisait </w:t>
       </w:r>
       <w:r>
         <w:t>ses figures de Navon, il perdait beaucoup de temps à former lettre par lettre, une figure de Navon</w:t>
       </w:r>
       <w:r>
-        <w:t xml:space="preserve">. Une expérience ne se faisant pas qu’avec une seule figure de Navon, la préparation lui prenait une éternité. C’est à partir de ce moment là que l’idée d’un logiciel permettant de faciliter la tâche. N’ayant trouvé aucun logiciel, ils décidèrent de donner ce sujet en tant que projet à deux groupes d’étudiants d’ESIREM. Deux premières versions furent développées. Les deux étaient très différentes l’une de l’autre mais n’atteignaient pas les attentes voulues. </w:t>
+        <w:t xml:space="preserve">. Une expérience ne se faisant pas qu’avec une seule figure de Navon, la préparation lui prenait une éternité. C’est à partir de ce </w:t>
+      </w:r>
+      <w:r>
+        <w:t>moment-là</w:t>
+      </w:r>
+      <w:r>
+        <w:t xml:space="preserve"> que </w:t>
+      </w:r>
+      <w:r>
+        <w:t xml:space="preserve">se développa </w:t>
+      </w:r>
+      <w:r>
+        <w:t>l</w:t>
+      </w:r>
+      <w:r>
+        <w:t>’idée d’un logiciel permettant de faciliter la tâche. N’ayant trouvé aucun logiciel, ils décidèrent de donner ce sujet en tant que projet à ESIREM. Deux premières versions furent développées. Les deux étaient très différentes l’une de l’autre et aucune n’atteignait les attentes voulues.</w:t>
       </w:r>
     </w:p>
     <w:p>
       <w:pPr>
         <w:pStyle w:val="Titre3"/>
+        <w:jc w:val="both"/>
       </w:pPr>
       <w:r>
         <w:t>La tâche à effectuer</w:t>
       </w:r>
     </w:p>
     <w:p>
-      <w:pPr>
-        <w:ind w:firstLine="708"/>
-      </w:pPr>
-      <w:r>
-        <w:t xml:space="preserve">Le projet </w:t>
-      </w:r>
-      <w:r>
-        <w:t xml:space="preserve">était </w:t>
-      </w:r>
-      <w:r>
-        <w:t>initialement nommé était : « </w:t>
-      </w:r>
-      <w:r>
-        <w:t>Développement d’une évolution d’un générateur de figures de Navon</w:t>
+      <w:r>
+        <w:tab/>
+        <w:t>Le projet était initialement nommé :</w:t>
       </w:r>
       <w:r>
         <w:t xml:space="preserve"> </w:t>
       </w:r>
       <w:r>
-        <w:t>La tâche effectuée</w:t>
-      </w:r>
-      <w:r>
-        <w:t> »</w:t>
-      </w:r>
-      <w:r>
-        <w:t xml:space="preserve"> : Je devais reprendre l’un des deux codes précédents et l’améliorer afin qu’il atteigne les attentes. Mon projet s’est rapidement renommé « </w:t>
+        <w:t xml:space="preserve">« </w:t>
+      </w:r>
+      <w:r>
+        <w:t xml:space="preserve">Développement </w:t>
+      </w:r>
+      <w:r>
+        <w:t xml:space="preserve">d’une évolution </w:t>
+      </w:r>
+      <w:r>
+        <w:t>d’un générateur de figures de Navon</w:t>
+      </w:r>
+      <w:r>
+        <w:t xml:space="preserve"> » : Je devais reprendre le code des précédents étudiants sur ce projet et l’améliorer afin qu’il atteigne les attentes voulues. Mon projet s’est rapidement renommé </w:t>
+      </w:r>
+      <w:r>
+        <w:t xml:space="preserve">« </w:t>
       </w:r>
       <w:r>
         <w:t xml:space="preserve">Développement </w:t>
@@ -1394,10 +1458,22 @@
         <w:t> »</w:t>
       </w:r>
       <w:r>
-        <w:t xml:space="preserve">. L’idée était d’avoir </w:t>
-      </w:r>
-      <w:r>
-        <w:t xml:space="preserve">la possibilité de créer facilement des figures de Navon simples, telles que des lettres de l’alphabet et la possibilité de dessiner une figure de Navon et pour les deux façons, il doit y avoir la possibilité de changer </w:t>
+        <w:t xml:space="preserve"> : Les codes ne pouvaient être suivis par d’autres personnes que les programmeurs eux-mêmes : aucuns commentaires, le code possédait des fautes. J’avais donc décidé de repartir sur une base nouvelle.  </w:t>
+      </w:r>
+      <w:r>
+        <w:t xml:space="preserve"> L’idée </w:t>
+      </w:r>
+      <w:r>
+        <w:t>de ce projet est</w:t>
+      </w:r>
+      <w:r>
+        <w:t xml:space="preserve"> </w:t>
+      </w:r>
+      <w:r>
+        <w:t xml:space="preserve">que l’utilisateur ait </w:t>
+      </w:r>
+      <w:r>
+        <w:t xml:space="preserve">la possibilité de créer facilement des figures de Navon simples, telles que des lettres de l’alphabet et la possibilité de dessiner une figure de Navon et pour les deux façons, il doit avoir la possibilité de changer </w:t>
       </w:r>
       <w:r>
         <w:t>plusieurs options</w:t>
@@ -1416,6 +1492,7 @@
           <w:ilvl w:val="0"/>
           <w:numId w:val="1"/>
         </w:numPr>
+        <w:jc w:val="both"/>
       </w:pPr>
       <w:r>
         <w:t xml:space="preserve">Changer </w:t>
@@ -1431,6 +1508,7 @@
           <w:ilvl w:val="0"/>
           <w:numId w:val="1"/>
         </w:numPr>
+        <w:jc w:val="both"/>
       </w:pPr>
       <w:r>
         <w:t xml:space="preserve">Changer le </w:t>
@@ -1458,6 +1536,7 @@
           <w:ilvl w:val="0"/>
           <w:numId w:val="1"/>
         </w:numPr>
+        <w:jc w:val="both"/>
       </w:pPr>
       <w:r>
         <w:t>Changer la densité : le nombre l’éléments locaux (caractères ou images) utilisés afin de faire la figure</w:t>
@@ -1465,6 +1544,7 @@
     </w:p>
     <w:p>
       <w:pPr>
+        <w:jc w:val="both"/>
         <w:rPr>
           <w:rFonts w:asciiTheme="majorHAnsi" w:eastAsiaTheme="majorEastAsia" w:hAnsiTheme="majorHAnsi" w:cstheme="majorBidi"/>
           <w:color w:val="B35E06" w:themeColor="accent1" w:themeShade="BF"/>
@@ -1479,6 +1559,7 @@
     <w:p>
       <w:pPr>
         <w:pStyle w:val="Titre2"/>
+        <w:jc w:val="both"/>
       </w:pPr>
       <w:r>
         <w:lastRenderedPageBreak/>
@@ -1488,6 +1569,7 @@
     <w:p>
       <w:pPr>
         <w:pStyle w:val="Titre3"/>
+        <w:jc w:val="both"/>
       </w:pPr>
       <w:r>
         <w:t>Les différentes solutions envisagées</w:t>
@@ -1496,6 +1578,7 @@
     <w:p>
       <w:pPr>
         <w:ind w:firstLine="360"/>
+        <w:jc w:val="both"/>
       </w:pPr>
       <w:r>
         <w:t xml:space="preserve">Les solutions envisagées étaient celles </w:t>
@@ -1514,9 +1597,10 @@
           <w:ilvl w:val="0"/>
           <w:numId w:val="2"/>
         </w:numPr>
-      </w:pPr>
-      <w:r>
-        <w:t xml:space="preserve">La création d’une figure de Navon se fait par </w:t>
+        <w:jc w:val="both"/>
+      </w:pPr>
+      <w:r>
+        <w:t xml:space="preserve">La création d’une figure de Navon par </w:t>
       </w:r>
       <w:r>
         <w:t>géométrie analytique : On créer une figure de Navon à partir des coordonnées des éléments utilisés.</w:t>
@@ -1529,12 +1613,16 @@
           <w:ilvl w:val="1"/>
           <w:numId w:val="2"/>
         </w:numPr>
+        <w:jc w:val="both"/>
       </w:pPr>
       <w:r>
         <w:t>Par exemple : Un « A » majuscule est composé de trois segments.</w:t>
       </w:r>
     </w:p>
     <w:p>
+      <w:pPr>
+        <w:jc w:val="both"/>
+      </w:pPr>
       <w:r>
         <w:rPr>
           <w:highlight w:val="yellow"/>
@@ -1542,7 +1630,11 @@
         <w:t>INSERER UNE IMAGE</w:t>
       </w:r>
     </w:p>
-    <w:p/>
+    <w:p>
+      <w:pPr>
+        <w:jc w:val="both"/>
+      </w:pPr>
+    </w:p>
     <w:p>
       <w:pPr>
         <w:pStyle w:val="Paragraphedeliste"/>
@@ -1550,12 +1642,16 @@
           <w:ilvl w:val="0"/>
           <w:numId w:val="2"/>
         </w:numPr>
+        <w:jc w:val="both"/>
       </w:pPr>
       <w:r>
         <w:t>Une grille avec des cases cliquables correspondantes aux emplacements où des lettres doivent apparaître.</w:t>
       </w:r>
     </w:p>
     <w:p>
+      <w:pPr>
+        <w:jc w:val="both"/>
+      </w:pPr>
       <w:r>
         <w:rPr>
           <w:highlight w:val="yellow"/>
@@ -1566,6 +1662,7 @@
     <w:p>
       <w:pPr>
         <w:ind w:firstLine="708"/>
+        <w:jc w:val="both"/>
       </w:pPr>
       <w:r>
         <w:t>Il fallait dans un premier temps, tester ces possibilités, trouver comment celles-ci étaient améliorables</w:t>
@@ -1586,6 +1683,7 @@
     <w:p>
       <w:pPr>
         <w:ind w:firstLine="708"/>
+        <w:jc w:val="both"/>
       </w:pPr>
       <w:r>
         <w:t>La densité était, pour ces essais, le point problématique qui n’a pas été géré.</w:t>
@@ -1593,13 +1691,31 @@
     </w:p>
     <w:p>
       <w:pPr>
+        <w:rPr>
+          <w:rFonts w:asciiTheme="majorHAnsi" w:eastAsiaTheme="majorEastAsia" w:hAnsiTheme="majorHAnsi" w:cstheme="majorBidi"/>
+          <w:color w:val="773F04" w:themeColor="accent1" w:themeShade="7F"/>
+          <w:sz w:val="24"/>
+          <w:szCs w:val="24"/>
+        </w:rPr>
+      </w:pPr>
+      <w:r>
+        <w:br w:type="page"/>
+      </w:r>
+    </w:p>
+    <w:p>
+      <w:pPr>
         <w:pStyle w:val="Titre3"/>
-      </w:pPr>
-      <w:r>
+        <w:jc w:val="both"/>
+      </w:pPr>
+      <w:r>
+        <w:lastRenderedPageBreak/>
         <w:t>Les matériels et logiciels utilisés</w:t>
       </w:r>
     </w:p>
     <w:p>
+      <w:pPr>
+        <w:jc w:val="both"/>
+      </w:pPr>
       <w:r>
         <w:t xml:space="preserve">Afin de </w:t>
       </w:r>
@@ -1610,6 +1726,7 @@
     <w:p>
       <w:pPr>
         <w:pStyle w:val="Titre4"/>
+        <w:jc w:val="both"/>
       </w:pPr>
       <w:r>
         <w:t>Python 3.9</w:t>
@@ -1618,9 +1735,263 @@
     <w:p>
       <w:pPr>
         <w:ind w:firstLine="708"/>
-      </w:pPr>
-      <w:r>
-        <w:t xml:space="preserve">Le langage utilisé est le Python en version 3.9. Le python possède plusieurs bibliothèques qui m’ont été très utile dans la réalisation </w:t>
+        <w:jc w:val="both"/>
+      </w:pPr>
+      <w:r>
+        <w:rPr>
+          <w:noProof/>
+          <w:u w:val="single"/>
+        </w:rPr>
+        <mc:AlternateContent>
+          <mc:Choice Requires="wpg">
+            <w:drawing>
+              <wp:anchor distT="0" distB="0" distL="114300" distR="114300" simplePos="0" relativeHeight="251664384" behindDoc="0" locked="0" layoutInCell="1" allowOverlap="1" wp14:anchorId="01385319" wp14:editId="7397260C">
+                <wp:simplePos x="0" y="0"/>
+                <wp:positionH relativeFrom="column">
+                  <wp:posOffset>14605</wp:posOffset>
+                </wp:positionH>
+                <wp:positionV relativeFrom="paragraph">
+                  <wp:posOffset>952500</wp:posOffset>
+                </wp:positionV>
+                <wp:extent cx="914400" cy="965200"/>
+                <wp:effectExtent l="0" t="0" r="0" b="6350"/>
+                <wp:wrapThrough wrapText="bothSides">
+                  <wp:wrapPolygon edited="0">
+                    <wp:start x="5850" y="0"/>
+                    <wp:lineTo x="0" y="2558"/>
+                    <wp:lineTo x="0" y="21316"/>
+                    <wp:lineTo x="21150" y="21316"/>
+                    <wp:lineTo x="21150" y="14921"/>
+                    <wp:lineTo x="11700" y="13642"/>
+                    <wp:lineTo x="15300" y="9805"/>
+                    <wp:lineTo x="15300" y="4689"/>
+                    <wp:lineTo x="13500" y="2558"/>
+                    <wp:lineTo x="7650" y="0"/>
+                    <wp:lineTo x="5850" y="0"/>
+                  </wp:wrapPolygon>
+                </wp:wrapThrough>
+                <wp:docPr id="16" name="Groupe 16"/>
+                <wp:cNvGraphicFramePr/>
+                <a:graphic xmlns:a="http://schemas.openxmlformats.org/drawingml/2006/main">
+                  <a:graphicData uri="http://schemas.microsoft.com/office/word/2010/wordprocessingGroup">
+                    <wpg:wgp>
+                      <wpg:cNvGrpSpPr/>
+                      <wpg:grpSpPr>
+                        <a:xfrm>
+                          <a:off x="0" y="0"/>
+                          <a:ext cx="914400" cy="965200"/>
+                          <a:chOff x="0" y="0"/>
+                          <a:chExt cx="914400" cy="965200"/>
+                        </a:xfrm>
+                      </wpg:grpSpPr>
+                      <pic:pic xmlns:pic="http://schemas.openxmlformats.org/drawingml/2006/picture">
+                        <pic:nvPicPr>
+                          <pic:cNvPr id="1" name="Graphique 1"/>
+                          <pic:cNvPicPr>
+                            <a:picLocks noChangeAspect="1"/>
+                          </pic:cNvPicPr>
+                        </pic:nvPicPr>
+                        <pic:blipFill>
+                          <a:blip r:embed="rId9" cstate="print">
+                            <a:extLst>
+                              <a:ext uri="{28A0092B-C50C-407E-A947-70E740481C1C}">
+                                <a14:useLocalDpi xmlns:a14="http://schemas.microsoft.com/office/drawing/2010/main" val="0"/>
+                              </a:ext>
+                              <a:ext uri="{96DAC541-7B7A-43D3-8B79-37D633B846F1}">
+                                <asvg:svgBlip xmlns:asvg="http://schemas.microsoft.com/office/drawing/2016/SVG/main" r:embed="rId10"/>
+                              </a:ext>
+                            </a:extLst>
+                          </a:blip>
+                          <a:stretch>
+                            <a:fillRect/>
+                          </a:stretch>
+                        </pic:blipFill>
+                        <pic:spPr>
+                          <a:xfrm>
+                            <a:off x="0" y="0"/>
+                            <a:ext cx="600075" cy="637540"/>
+                          </a:xfrm>
+                          <a:prstGeom prst="rect">
+                            <a:avLst/>
+                          </a:prstGeom>
+                        </pic:spPr>
+                      </pic:pic>
+                      <wps:wsp>
+                        <wps:cNvPr id="15" name="Zone de texte 15"/>
+                        <wps:cNvSpPr txBox="1"/>
+                        <wps:spPr>
+                          <a:xfrm>
+                            <a:off x="0" y="694055"/>
+                            <a:ext cx="914400" cy="271145"/>
+                          </a:xfrm>
+                          <a:prstGeom prst="rect">
+                            <a:avLst/>
+                          </a:prstGeom>
+                          <a:solidFill>
+                            <a:prstClr val="white"/>
+                          </a:solidFill>
+                          <a:ln>
+                            <a:noFill/>
+                          </a:ln>
+                        </wps:spPr>
+                        <wps:txbx>
+                          <w:txbxContent>
+                            <w:p>
+                              <w:pPr>
+                                <w:pStyle w:val="Lgende"/>
+                                <w:rPr>
+                                  <w:noProof/>
+                                  <w:u w:val="single"/>
+                                </w:rPr>
+                              </w:pPr>
+                              <w:r>
+                                <w:t xml:space="preserve">Image </w:t>
+                              </w:r>
+                              <w:r>
+                                <w:fldChar w:fldCharType="begin"/>
+                              </w:r>
+                              <w:r>
+                                <w:instrText xml:space="preserve"> SEQ Image \* ARABIC </w:instrText>
+                              </w:r>
+                              <w:r>
+                                <w:fldChar w:fldCharType="separate"/>
+                              </w:r>
+                              <w:r>
+                                <w:rPr>
+                                  <w:noProof/>
+                                </w:rPr>
+                                <w:t>1</w:t>
+                              </w:r>
+                              <w:r>
+                                <w:fldChar w:fldCharType="end"/>
+                              </w:r>
+                              <w:r>
+                                <w:t xml:space="preserve"> : Numpy</w:t>
+                              </w:r>
+                            </w:p>
+                          </w:txbxContent>
+                        </wps:txbx>
+                        <wps:bodyPr rot="0" spcFirstLastPara="0" vertOverflow="overflow" horzOverflow="overflow" vert="horz" wrap="square" lIns="0" tIns="0" rIns="0" bIns="0" numCol="1" spcCol="0" rtlCol="0" fromWordArt="0" anchor="t" anchorCtr="0" forceAA="0" compatLnSpc="1">
+                          <a:prstTxWarp prst="textNoShape">
+                            <a:avLst/>
+                          </a:prstTxWarp>
+                          <a:noAutofit/>
+                        </wps:bodyPr>
+                      </wps:wsp>
+                    </wpg:wgp>
+                  </a:graphicData>
+                </a:graphic>
+                <wp14:sizeRelH relativeFrom="margin">
+                  <wp14:pctWidth>0</wp14:pctWidth>
+                </wp14:sizeRelH>
+                <wp14:sizeRelV relativeFrom="margin">
+                  <wp14:pctHeight>0</wp14:pctHeight>
+                </wp14:sizeRelV>
+              </wp:anchor>
+            </w:drawing>
+          </mc:Choice>
+          <mc:Fallback>
+            <w:pict>
+              <v:group w14:anchorId="01385319" id="Groupe 16" o:spid="_x0000_s1028" style="position:absolute;left:0;text-align:left;margin-left:1.15pt;margin-top:75pt;width:1in;height:76pt;z-index:251664384;mso-width-relative:margin;mso-height-relative:margin" coordsize="9144,9652" o:gfxdata="UEsDBBQABgAIAAAAIQCxgme2CgEAABMCAAATAAAAW0NvbnRlbnRfVHlwZXNdLnhtbJSRwU7DMAyG&#10;70i8Q5QralN2QAit3YGOIyA0HiBK3DaicaI4lO3tSbpNgokh7Rjb3+8vyXK1tSObIJBxWPPbsuIM&#10;UDltsK/5++apuOeMokQtR4dQ8x0QXzXXV8vNzgOxRCPVfIjRPwhBagArqXQeMHU6F6yM6Rh64aX6&#10;kD2IRVXdCeUwAsYi5gzeLFvo5OcY2XqbynsTjz1nj/u5vKrmxmY+18WfRICRThDp/WiUjOluYkJ9&#10;4lUcnMpEzjM0GE83SfzMhtz57fRzwYF7SY8ZjAb2KkN8ljaZCx1IwMK1TpX/Z2RJS4XrOqOgbAOt&#10;Z+rodC5buy8MMF0a3ibsDaZjupi/tPkGAAD//wMAUEsDBBQABgAIAAAAIQA4/SH/1gAAAJQBAAAL&#10;AAAAX3JlbHMvLnJlbHOkkMFqwzAMhu+DvYPRfXGawxijTi+j0GvpHsDYimMaW0Yy2fr2M4PBMnrb&#10;Ub/Q94l/f/hMi1qRJVI2sOt6UJgd+ZiDgffL8ekFlFSbvV0oo4EbChzGx4f9GRdb25HMsYhqlCwG&#10;5lrLq9biZkxWOiqY22YiTra2kYMu1l1tQD30/bPm3wwYN0x18gb45AdQl1tp5j/sFB2T0FQ7R0nT&#10;NEV3j6o9feQzro1iOWA14Fm+Q8a1a8+Bvu/d/dMb2JY5uiPbhG/ktn4cqGU/er3pcvwCAAD//wMA&#10;UEsDBBQABgAIAAAAIQBq3mnQYAMAAP0HAAAOAAAAZHJzL2Uyb0RvYy54bWycVdtu2zgQfV9g/4Hg&#10;eyM5azsbIU7hTTZBgaA1mhQB+kZTlEVUIlmSspx+/R6SknNx0HbzYHlIDudy5gzn7P2ubchWWCe1&#10;WtDJUU6JUFyXUm0W9Mvd1bu/KXGeqZI1WokFfRCOvj//84+z3hTiWNe6KYUlMKJc0ZsFrb03RZY5&#10;XouWuSNthMJhpW3LPJZ2k5WW9bDeNtlxns+zXtvSWM2Fc9i9TIf0PNqvKsH9p6pywpNmQRGbj18b&#10;v+vwzc7PWLGxzNSSD2GwN0TRMqngdG/qknlGOisPTLWSW+105Y+4bjNdVZKLmAOymeQvsrm2ujMx&#10;l03Rb8weJkD7Aqc3m+UftytLZInazSlRrEWNoltBsAF0erMpoHRtza1Z2WFjk1Yh4V1l2/CPVMgu&#10;4vqwx1XsPOHYPJ1MpznQ5zg6nc9Qt4Q7r1Gcg1u8/ven97LRaRZi24diJC/wG0CCdADSr8mEW76z&#10;gg5G2t+y0TL7rTPvUE/DvFzLRvqHyE1ULgSltivJVzYtnuD9CHdg3/cOiAdYwpWgle6wkNON5t8c&#10;UfqiZmojls6A1ihY0M6eq8flM4frRpor2TShRkEeUkMLvKDQK+gkel5q3rVC+dRvVjTIUitXS+Mo&#10;sYVo1wL0sR/KCSqMXvegkLFS+VRk563wvA7+K8TxGbGHuFmxP4hBP8YZMnLg2u+ya57n+ckssWv+&#10;18lsGtm1ZwkQtM5fC92SICBSRIDSsIJtb9wQy6gyAJrcx7gQTWgCvE5uxA6rA/T+VwPe1swIhBDM&#10;PiEEckgN+BVPJSkF8WggsGIWgBx0QxMSv/tHo60iAcL+T9Gan07zWTTBitca8vhkMpnG87dChlLq&#10;RpYjywKWF40lW4Y3t6+lF5GoL7QaFUqgdLiV+BB20NJjOkHyu/UuPk7HIwRrXT4AAatRSLwozvAr&#10;CX83zPkVs3i6sYlx5D/hUzW6X1A9SJTU2v54bT/oo6A4paTHKFhQ971j4RloPiiUOsyNUbCjsB4F&#10;1bUXGpmC/YgmirhgfTOKldXtPabUMnjBEVMcvhbUj+KFTwMJU46L5TIqpdfkRt0avEGTSNeA693u&#10;nlkzEDnQ46MeyXTA56SbUF52Xlcykj3gmlAc4AaxoxRnDKRnQ+zpOmo9Tu3z/wAAAP//AwBQSwME&#10;CgAAAAAAAAAhAInY8GJjPQEAYz0BABQAAABkcnMvbWVkaWEvaW1hZ2UxLnBuZ4lQTkcNChoKAAAA&#10;DUlIRFIAAAi3AAAJxAgGAAAA8oMUZgAAAAFzUkdCAK7OHOkAAAAEZ0FNQQAAsY8L/GEFAAAACXBI&#10;WXMAAA7DAAAOwwHHb6hkAAD/pUlEQVR4Xuzdy3HbWqLv4RuCQ3AICkFjkSopBGdwNWl7qgwcgoeW&#10;wAFDYAQCQnAIDuFeLmjJ25YhmQ881uP7qn61T3Wfc7r3tg0Ci3+R/wcAAAAAAAAAAAAAAAAAAAAA&#10;AAAAAAAAAAAAAAAAAAAAAAAAAAAAAAAAAAAAAAAAAAAAAAAAAAAAAAAAAAAAAAAAAAAAAAAAAAAA&#10;AAAAAAAAAAAAAAAAAAAAAAAAAAAAAAAAAAAAAAAAAAAAAAAAAAAAAAAAAAAAAAAAAAAAAAAAAAAA&#10;AAAAAAAAAAAAAAAAAAAAAAAAAAAAAAAAAAAAAAAAAAAAAAAAAAAAAAAAAAAAAAAAAAAAAAAAAAAA&#10;AAAAAAAAAAAAAAAAAAAAAAAAAAAAAAAAAAAAAAAAAAAAAAAAAAAAAAAAAAAAAAAAAAAAAAAAAAAA&#10;AAAAAAAAAAAAAAAAAAAAAAAAAAAAAAAAAAAAAAAAAAAAAAAAAAAAAAAAAAAAAAAAAAAAAAAAAAAA&#10;AAAAAAAAAAAAAAAAAAAAAAAAAAAAAAAAAAAAAAAAAAAAAAAAAAAAAAAAAAAAAAAAAAAAAAAAAAAA&#10;AAAAAAAAAAAAAAAAAAAAAAAAAAAAAAAAAAAAAAAAAAAAAAAAAAAAAAAAAAAAAAAAAAAAAAAAAAAA&#10;AAAAAAAAAAAAAAAAAAAAAAAAAAAAAAAAAAAAAAAAAAAAAAAAAAAAAAAAAAAAAAAAAAAAAAAAAAAA&#10;AAAAAAAAAAAAAAAAAAAAAAAAAAAAAAAAgH+42XYf4v8IAAAAAAAAAABpWG26y+tNu73edP8v/PXm&#10;e/cx/lsAAAAAAAAAALCMP0ctrzNyAQAAAAAAAABgAe+PWl5n5AIAAAAAAAAAwAyOG7W8zsgFAAAA&#10;AAAAAIAJnDdqeZ2RCwAAAAAAAAAAIxh31PI6IxcAAAAAAAAAAE4w7ajldUYuAAAAAAAAAAAcYN5R&#10;y+uMXAAAAAAAAAAAGLDsqOV1Ri4AAAAAAAAAAOylNWp5nZELAAAAAAAAAECV0h61vM7IBQAAAAAA&#10;AACgCv2opWl3wyOS1DNyAQAAAAAAAAAoUt6jltcZuQAAAAAAAAAAFKGsUcvrjFwAAAAAAAAAALJU&#10;9qjldUYuAAAAAAAAAABZqGvU8jojFwAAAAAAAACAJNU9anmdkQsAAAAAAAAAQBKMWt7LyAUAAAAA&#10;AAAAYBFGLcdk5AIAAAAAAAAAMAujlnMycgEAAAAAAAAAmIRRy5gZuQAAAAAAAAAAjMKoZbrWm/ab&#10;kQsAAAAAAAAAwAmMWubLyAUAAAAAAAAA4EBGLctl5AIAAAAAAAAA8AajlnQycgEAAAAAAAAAiIxa&#10;0s3IBQAAAAAAAACoVj9q2bTd0KhCaWXkAgAAAAAAAABUw6gl34xcAAAAAAAAAIBiGbWUk5ELAAAA&#10;AAAAAFAMo5ZyM3IBAAAAAAAAALJl1FJPRi4AAAAAAAAAQDaMWurNyAUAAAAAAAAASJZRi15ab9qv&#10;Ri4AAAAAAAAAQBKMWvRWRi4AAAAAAAAAwGKMWnRoRi4AAAAAAAAAwGyMWnRqRi4AAAAAAAAAwGSM&#10;WjRWRi4AAAAAAAAAwGiMWjRVRi4AAAAAAAAAwMmMWjRXRi4AAAAAAAAAwMGMWrRURi4AAAAAAAAA&#10;wJuMWpRKRi4AAAAAAAAAwC9GLUo1IxcAAAAAAAAAqJhRi3LJyAUAAAAAAAAAKmLUolwzcgEAAAAA&#10;AACAghm1qJSMXAAAAAAAAACgIEYtKjUjFwAAAAAAAADImFGLasnIBQAAAAAAAAAyYtSiWjNyAQAA&#10;AAAAAICEGbVIzxm5AAAAAAAAAEBCjFqk4YxcAAAAAAAAAGBBRi3SYRm5AAAAAAAAAMCMjFqk0zJy&#10;AQAAAAAAAIAJGbVI42TkAgAAAAAAAAAjMmqRpsnIBQAAAAAAAADOYNQizZORCwAAAAAAAAAcwahF&#10;WiYjFwAAAAAAAAB4h1GLlEZGLgAAAAAAAADwG6MWKc2MXAAAAAAAAAComlGLlEdGLgAAAAAAAABU&#10;xahFyjMjFwAAAAAAAACKZtQilZGRCwAAAAAAAABFMWqRyszIBQAAAAAAAICsGbVIdWTkAgAAAAAA&#10;AEBWjFqkOjNyAQAAAAAAACBpRi2SQkYuAAAAAAAAACTFqEXSUEYuAAAAAAAAACzKqEXSIYWRS7xs&#10;AAAAAAAAAMD0jFoknZKRCwAAAAAAAACTMmqRNEZGLgAAAAAAAACM5mbbfTBqkTRFRi4AAAAAAAAA&#10;nMyoRdJcGbkAAAAAAAAAcDCjFklLZeQCAAAAAAAAwJuMWiSlkpELAAAAAAAAAL8YtUhKNSMXAAAA&#10;AAAAgIoZtUjKJSMXAAAAAAAAgIoYtUjKNSMXAAAAAAAAgIIZtUgqJSMXAAAAAAAAgIIYtUgqNSMX&#10;AAAAAAAAgIwZtUiqJSMXAAAAAAAAgIwYtUiqNSMXAAAAAAAAgIQZtUjSc0YuAAAAAAAAAAkxapGk&#10;4YxcAAAAAAAAABZk1CJJh2XkAgAAAAAAADAjoxZJOi0jFwAAAAAAAIAJhVHL+qG7NWqRpPMycgEA&#10;AAAAAAAYkVGLJE2TkQsAAAAAAADAGYxaJGmejFwAAAAAAAAAjmDUIknLZOQCAAAAAAAA8A6jFklK&#10;IyMXAAAAAAAAgN8YtUhSmhm5AAAAAAAAAFUzapGkPDJyAQAAAAAAAKpi1CJJeWbkAgAAAAAAABTN&#10;qEWSysjIBQAAAAAAACiKUYsklZmRCwAAAAAAAJA1oxZJqiMjFwAAAAAAACArRi2SVGdGLgAAAAAA&#10;AEDSjFokSSEjFwAAAAAAACApRi2SpKGMXAAAAAAAAIBFGbVIkg7JyAUAAAAAAACYVRi1XDfd3XrT&#10;/hh6E1OSpKGMXAAAAAAAAIBJGbVIksbIyAUAAAAAAAAYlVGLJGns1k37c//a8im+1AAAAAAAAAAc&#10;z6hFkjR1Ri4AAAAAAADA0YxaJElzZ+QCAAAAAAAA/JNRiyRp6YxcAAAAAAAAgL8YtUiSUsvIBQAA&#10;AAAAADBqkSQln5ELAAAAAAAAVMioRZKUW0YuAAAAAAAAUAGjFklS7hm5AAAAAAAAQIGMWiRJpWXk&#10;AgAAAAAAAAUwapEklZ6RCwAAAAAAAGTIqEWSVFtGLgAAAAAAAJABoxZJUu0ZuQAAAAAAAECCwqhl&#10;9fh0b9QiSdJz/WuikQsAAAAAAAAsy6hFkqT3M3IBAAAAAACABRi1SJJ0XEYuAAAAAAAAMAOjFkmS&#10;zsvIBQAAAAAAACZg1CJJ0rgZuQAAAAAAAMAIjFokSZo2IxcAAAAAAAA4gVGLJEnzZuQCAAAAAAAA&#10;BzBqkSRp2YxcAAAAAAAAYIBRiyRJaWXkAgAAAAAAAHtGLZIkpZ2RCwAAAAAAAFUyapEkKa+MXAAA&#10;AAAAAKiCUYskSXln5AIAAAAAAECRjFokSSqttjNyAQAAAAAAIHtGLZIklZ6RCwAAAAAAABkyapEk&#10;qbaMXAAAAAAAAMjAr1FL0/4cfuNLkiSVnZELAAAAAAAACTJqkSRJf2bkAgAAAAAAQAKMWiRJ0vsZ&#10;uQAAAAAAALAAoxZJknRcRi4AAAAAAADMwKhFkiSdl5ELAAAAAAAAEzBqkSRJ42bkAgAAAAAAwAiM&#10;WiRJ0rQZuQAAAAAAAHACoxZJkjRvRi4AAAAAAAAcwKhFkiQtm5ELAAAAAAAAA4xaJElSWhm5AAAA&#10;AAAAsGfUIkmS0s7IBQAAAAAAoEpGLZIkKa+MXAAAAAAAAKpg1CJJkvLOyAUAAAAAAKBIRi2SJKms&#10;jFwAAAAAAACKYNQiSZLKzsgFAAAAAAAgS2HUst60X41aJElSHRm5AAAAAAAAZMGoRZIk1Z2RCwAA&#10;AAAAQJKMWiRJkn7PyAUAAAAAACAJRi2SJEnvZeQCAAAAAACwCKMWSZKkYzJyAQAAAAAAmIVRiyRJ&#10;0jkZuQAAAAAAAEzCqEWSJGnMjFwAAAAAAABGYdQiSZI0ZUYuAAAAAAAAJzFqkSRJmjMjFwAAAAAA&#10;gIMYtUiSJC2ZkQsAAAAAAMAgoxZJkqSUMnIBAAAAAADoGbVIkiSlnJELAAAAAABQKaMWSZKknDJy&#10;AQAAAAAAKmHUIkmSlHNGLgAAAAAAQKGMWiRJkkrKyAUAAAAAACiEUYskSVLJGbkAAAAAAACZMmqR&#10;JEmqKSMXAAAAAAAgE0YtkiRJNWfkAgAAAAAAJMqoRZIkSf9l5AIAAAAAACTCqEWSJElvZ+QCAAAA&#10;AAAsxKhFkiRJh2fkAgAAAAAAzMSoRZIkSadn5AIAAAAAAEzEqEWSJEnjZeQCAAAAAACMxKhFkiRJ&#10;02XkAgAAAAAAnMioRZIkSfNl5AIAAAAAABzIqEWSJEnLZeQCAAAAAAC8wahFkiRJ6WTkAgAAAAAA&#10;REYtkiRJSre2Wz90t/HWFQAAAAAAqIlRiyRJkrKpaXdGLgAAAAAAUAmjFkmSJGWbkQsAAAAAAJTL&#10;qEWSJEnFZOQCAAAAAADlMGqRJElSsRm5AAAAAABAvoxaJEmSVE1GLgAAAAAAkA+jFkmSJFWbkQsA&#10;AAAAAKTLqEWSJEmKGbkAAAAAAEA6jFokSZKkNzJyAQAAAACA5Ri1SJIkSQdm5AIAAAAAAPMxapEk&#10;SZJOzMgFAAAAAACmY9QiSZIkjVTT7lab7jLeagMAAAAAAOcwapEkSZKmqt3efO8+xltvAAAAAADg&#10;GEYtkiRJ0lwZuQAAAAAAwMGMWiRJkqSlMnIBAAAAAIA3GbVIkiRJqWTkAgAAAAAAv4RDc6MWSZIk&#10;KcWMXAAAAAAAqJhRiyRJkpRLRi4AAAAAAFTEqEWSJEnKNSMXAAAAAAAKZtQiSZIklZKRCwAAAAAA&#10;hVltukujFkmSJKm0jFwAAAAAACjIzbb7sN6034YPxSVJkiTlm5ELAAAAAAAFMXKRJEmSSs3IBQAA&#10;AACAghi5SJIkSYXWdHfxth8AAAAAAPIXfrLTyEWSJEkqoKbdXTXdRbzVBwAAAACAshi5SJIkSZnW&#10;tLv1Q3cbb+0BAAAAAKBsRi6SJElSLrVd+Aqi8JWj8XYeAAAAAADqET7O3MhFkiRJSq910/40agEA&#10;AAAAgMjIRZIkSUojoxYAAAAAAHiHkYskSZK0TGHUsnp8ujdqAQAAAACAAxi5SJIkSfPUf1LLpt3e&#10;fO8+xttxAAAAAADgUEYukiRJ0oQ17S7cc8fbbwAAAAAA4FRGLpIkSdKIGbUAAAAAAMA0jFwkSZKk&#10;M2ra3fqhu4231wAAAAAAwFSMXCRJkqRjarvrpru72XYf4i01AAAAAAAwByMXSZIk6e3WTfvTqAUA&#10;AAAAABJg5CJJkiT9l1ELAAAAAAAkyshFkiRJNRdGLavHp3ujFgAAAAAASJyRiyRJkmqq/6SWTbu9&#10;+d59jLfEAAAAAABADoxcJEmSVHxNuwv3vfEWGAAAAAAAyJGRiyRJkorLqAUAAAAAAMoTDv/Dx7UP&#10;vjkgSZIk5VDT7tYP3W28xQUAAAAAAEq02nSXRi6SJEnKqfWm/XHddHc32+5DvK0FAAAAAABKZ+Qi&#10;SZKk1Fs37U+jFgAAAAAAqJyRiyRJklLLqAUAAAAAAPjL+qG77T/ufeDNBUmSJGmOwqhlf0/69eZ7&#10;9zHepgIAAAAAAPzJyEWSJElz139Sy6bdGrUAAAAAAAAHM3KRJEnSLDXt7qrpLuJtKAAAAAAAwHGM&#10;XCRJkjRJRi0AAAAAAMCYjFwkSZI0Sk27C/eW8TYTAAAAAABgXEYukiRJOqX+HrLp7m623Yd4awkA&#10;AAAAADAdIxdJkiQd0rppfxq1AAAAAAAAi7luuk9GLpIkSXqdUQsAAAAAAJAUIxdJkiSFwqhlf1/4&#10;9eZ79zHeKgIAAAAAAKTDyEWSJKnOnj+ppd1dNd1FvDUEAAAAAABIl5GLJElSRRm1AAAAAAAAubpu&#10;ujsjF0mSpEIzagEAAAAAAEph5CJJklRQTbtbP3S38VYPAAAAAACgHEYukiRJ+dbfx+3v52623Yd4&#10;ewcAAAAAAFAmIxdJkqR8WjftT6MWAAAAAACgSkYukiRJ6WbUAgAAAAAAEBm5SJIkpVMYtezvzb7e&#10;fO8+xts1AAAAAAAAAiMXSZKkhWva3VXTXcTbMwAAAAAAAIYYuUiSJM2cUQsAAAAAAMDxjFwkSZIm&#10;rml3q013GW+/AAAAAAAAOIWRiyRJ0ti13f4e61O83QIAAAAAAGAMRi6SJEnntW7an+Ge6mbbfYi3&#10;WAAAAAAAAIwtvCEz9GaNJEmShjNqAQAAAAAAWICRiyRJ0vuFUcvq8eneqAUAAAAAAGBBRi6SJEl/&#10;FkYt60377eZ79zHeMgEAAAAAALA0IxdJkqR9Tbu7arqLeIsEAAAAAABAaoxcJElSlRm1AAAAAAAA&#10;5MXIRZIkVVHT7lab7jLeAgEAAAAAAJAbIxdJklRmbRfuc+ItDwAAAAAAALkzcpEkSSW0btqf4b7m&#10;Ztt9iLc5AAAAAAAAlMTIRZIk5ZhRCwAAAAAAQGWMXCRJUg6FUcvq8eneqAUAAAAAAKBSRi6SJCnF&#10;wqhlvWm/3XzvPsbbFgAAAAAAAGoVfhI6vHk09MaSJEnS7DXt7qrpLuKtCgAAAAAAADwzcpEkSYtm&#10;1AIAAAAAAMAhjFwkSdKsNe1uteku460IAAAAAAAAHMbIRZIkTVvbXTfdXbz1AAAAAAAAgNPcfO8+&#10;GrlIkqSxWjftzzBqCUPaeLsBAAAAAAAA5zNykSRJ52TUAgAAAAAAwCyMXCRJ0jGFUcvq8eneqAUA&#10;AAAAAIBZGblIkqT3CqOWcK8Q7hni7QMAAAAAAADM76rpLoxcJEnSHzXtLtwjxNsFAAAAAAAAWJ6R&#10;iyRJMmoBAAAAAAAgeUYukiRVWNPu1g/dbbwdAAAAAAAAgPQZuUiSVENtd910dzfb7kO8BQAAAAAA&#10;AIC8GLlIklRe66b9adQCAAAAAABAUYxcJEnKP6MWAAAAAAAAimfkIklSfoVRy+rx6d6oBQAAAAAA&#10;gGoYuUiSlH79J7Vs2u3N9+5jfAkHAAAAAACAuhi5SJKUaE27C6/T8SUbAAAAAAAA6mbkIklSIhm1&#10;AAAAAAAAwNuMXCRJWqim3a0futv4kgwAAAAAAAC8x8hFkqS5arvrpru72XYf4sswAAAAAAAAcCgj&#10;F0mSpmndtD+NWgAAAAAAAGAkRi6SJI2TUQsAAAAAAABMaLXpLq837XbozTpJkvR2YdSyeny6N2oB&#10;AAAAAACAGRi5SJJ0WP0ntexfM2++dx/jyygAAAAAAAAwFyMXSZLeqWl34av94ssmAAAAAAAAsJQw&#10;cllv2h+Db+xJklRbRi0AAAAAAACQpvVDd2vkIkmqtqbdhdfC+LIIAAAAAAAApMrIRZJUU/1rXtPd&#10;3Wy7D/GlEAAAAAAAAMiBkYskqeTWTfvTqAUAAAAAAAAKYOQiSSopoxYAAAAAAAAolJGLJCnnwqhl&#10;/zr29eZ79zG+tAEAAAAAAAAlMnKRJOVU/0ktm3Zr1AIAAAAAAACVMXKRJCVf0+6umu4ivnQBAAAA&#10;AAAANbpuuk9GLpKkpDJqAQAAAAAAAF4zcpEkLV7T7sIni8WXJgAAAAAAGN9q012GA+nwBmn8lwDI&#10;jJGLJGnu+tedpru72XYf4ssRAAAAAACMqx+1bNrujwPqpv1p5AKQLyMXSdLUxWcGoxYAAAAAAKYz&#10;NGp5XfwpTCMXgEyFNx2NXCRJY2bUAgAAAADA5A4ZtbzOyAUgb0YukqRzC6OW/WvJ15vv3cf48gLA&#10;wuIZz9aZDQAAAFCMU0YtrzNyAcibkYsk6dieP6ml3V013UV8OQFgYf0Zz/7a/Oc1u+2c2QAAAADZ&#10;GmPU8ncOTAByZuQiSToooxaApPz6pJaha/avnNkAAAAAGZlm1PI6ByYAOTNykSQNZtQCkJTwlXDh&#10;q+H6T9Maum4P5swGAAAASNg8o5bXOTAByJmRiySpr2l364fuNr48ALCwm2334fhRy+uc2QAAAACJ&#10;CIcdy4xaXufABCBnRi6SVGf9tX//GhCeK+JLAgALGmfU8jpnNgAAAMBC0hm1vM6BCUDOjFwkqY76&#10;N02NWgCS0Z/zPD7djztqeZ0zGwAAAGAm6Y5aXufABCBnRi6SVGZGLQBpCdfj+e+9ndkAAAAAE8ln&#10;1PI6ByYAOTNykaQyCqOW8DUXN9+7j/ESD8CC0jjncWYDAAAAjCTfUcvrHJgA5CyMXIav75Kk5Gva&#10;3VXTXcRLOgALS++cx5kNAAAAcKJyRi2vc2ACkDMjF0nKKKMWgKSkf87jzAYAAAA4ULmjltc5MAHI&#10;mZGLJCVc0+7CM0W8ZAOwsHjOsx28ZieZMxsAAADgDfWMWl7nwAQgZ0YukpRS7q0BUhI+PWu9ab8O&#10;X7NzyOsKAAAAENU7anmdAxOAnBm5SNJyrZv2Z7gOh2eLeFkGYEE337uPYdTSX58Hrtv55cwGAAAA&#10;qmXU8lYOTAByZuQiSfNl1AKQlnA9LmvU8jpnNgAAAFANo5ZDa7v1Q3cb/7EBkBkjF0marvCm6erx&#10;6d6oBSAN5Y9aXmfkAgAAAMUyajmxpt0ZuQDky8hFksYrvGm63rTfwtddxMssAAvqz3oen+7rGbW8&#10;zsgFAAAAimHUMlJGLgBZM3KRpDPb3w9fNd1FvKwCsKBw1hNGHetN+2Pwml1dRi4AAACQLaOWiXKo&#10;D5A1IxdJOjL3vwBJcdbzXkYuAAAAkA2jlrlqtz6OHSBfRi6S9I+adheeK+JlE4CFOes5JiMXAAAA&#10;SJZRy1IZuQDkbL1pvw1f3yWp1vo3BO/iZRKAhTnrOScjFwAAAEiGUUsqGbkA5Cq8lhq5SKq9ddP+&#10;DKOWcE2Ml0cAFhTPerZD12wdm5ELAAAALKZ/I+6huzVqSS0jF4BcGblIqjGjFoC0XDXdxf6e9Gt/&#10;fR64buucjFwAAABgNkYtuWTkApArIxdJNRTeNF09Pt0btQCkId6DGrXMkpELAAAATMaoJdeMXABy&#10;Fa7fRi6SSiu8aRqube5RAdJg1LJkRi4AAAAwGqOWUjJyAciVkYukYmraXfi6i3h5A2BBRi0pZeQC&#10;AAAAJzNqKTM/JQuQLyMXSdlm1AKQjHDec910d/v7yh+D12wtmJELAAAAHMyopY6MXADyZeQiKZua&#10;drfadJfx8gXAgl7Oe4xacsjIBQAAAN5k1FJnRi4A+QqfgmDkIinN+jfl7uLlCoCFhaGh854cM3IB&#10;AACAX4xaFFpv2q9GLgB5MnKRlErrpv0ZRi3hGSNeogBYkFFLKRm5AAAAUDGjFg1l5AKQLyMXSUtl&#10;1AKQln7U0rS7oWu2cs7IBQAAgIoYteiQjFwA8mXkImmuwqhl9fh0b9QCkIb4SS3boWu2SsrIBQAA&#10;gIIZteiUjFwA8mXkImmqwqglXF/cJwKkIVyPw/N7/0laA9dtlZqRCwAAAAUxatEYGbkA5MvIRdKo&#10;Ne0uXFfiJQaABfVnPkYtMnIBAAAgZ0YtmiIjF4B8GblIOiujFoBkGLVoOCMXAAAAMmLUojkycgHI&#10;l5GLpKNq2l14voiXEAAWFM58Vo9P90Ytej8jFwAAABJm1KIlMnIByJeRi6T3698YuwvPGfGyAcBC&#10;wrU4XJP3924/hq/Z0lBtZ6AKAABAMoxalEJGLgD5MnKR9Hv9pwEYtQAkIVyLV5vu0pmPzsqnsAEA&#10;ALAkoxalWD9y8UYIQJaMXKS6M2oBSItRi0bPyAUAAIA5hcNmH0Wr1Asjl/hbFoDMGLlIdRVGLavH&#10;p3ujFoA0GLVo8oxcAAAAmJJRi3LMyAUgX0YuUtn1n9Syabe+WhIgDXHUsh26ZkuTZOQCAADAmIxa&#10;VEJGLgD5MnKRCqxpd+HPdvxjDsCC4r3W18HrtTRHRi4AAACcw6hFJWbkApCv8MaLnyaWMs+oBSAZ&#10;4ZOzwjPy8ydpDVyzpbkzcgEAAOAYRi2qISMXgHz5yHwpw7xZBZCMcO5j1KKkc98AAADAe4xaVGNG&#10;LgD5MnKRcqjtwjNGeNaIf3QBWIhRi7LLyAUAAIDfGbVIRi4AOetHLk27G7q+S1qm/o1ToxaAJIRr&#10;8erx6d6oRdlm5AIAAFA3oxbp74xcAPIVDrzd10jLZtQCkI547vPJ/ZGKycgFAACgLkYt0r8zcgHI&#10;l5GLNH9h1BI+FcCoBSAN8esbu6FrtpR9Tbu7arqL+NsdAACA0hi1SMdn5AKQLyMXafqev+Ki3d58&#10;7z7GP3oALMioRXXlHgQAAKAoRi3SecWP1/8U/0gBkBkjF2mi/NQ0QDKMWlR3Ri4AAABZM2qRxs3I&#10;BSBvRi7SSBm1ACQjjlq2g9drqbqMXAAAALJi1CJNm5ELQN6MXKQTa9pd+PMT/ygBsKAwMtzfz3x9&#10;/nq4gWu2VHVGLgAAAEkzapHmzcgFIG9GLtJh9X9O9s8Z4Xkj/vEBYCHhWmzUIh2akQsAAEBSjFqk&#10;ZYtv+Bi5AGQqXMPdR0l/F4e8Ri0ACTBqkc7JyAUAAGBRRi1SWhm5AOTNyEV6zqgFIB1GLdKYGbkA&#10;AADMyqhFSjsjF4C8Gbmo1sIbp+ENVG/6ACzP2Y80ZUYuAAAAkwoHG6vHp3sHG1IutZ2RC0C+jFxU&#10;S8+fBuBNHoAU9J/U8tDdugeR5sj9DwAAwKiMWqTcM3IByJmfmlbRNe3uquku4m93ABa02nSX/fPj&#10;0PVa0oQZuQAAAJzFqEUqLSMXgJwZuaiojFoAkmHUIqWSkQsAAMBRjFqk0jNyAciZkYuyrml34esu&#10;4m9nABbUj1r21+XB67WkBTNyAQAAeJdRi1RbRi4AOTNyUU71v1f3v2fDM0f8LQzAQuIntWyHrteS&#10;UsrIBQAA4A9GLVLtGbkA5MzIRSm3btqfRi0AaQhvku/vGb721+aBa7akVDNyAQAAKmfUIunPjFwA&#10;cmbkopQyagFIR7gWG7VIJWTkAgAAVMaoRdL7GbkA5MzIRUsW3jgNb6B64wVgeUYtUqkZuQAAAIUz&#10;apF0XEYuADkzctGcPX9SS7u7arqL+FsQgIX8Ov8xapEKz8gFAAAojFGLpPMycgHImZGLJs+oBSAJ&#10;4fzH675UY0YuAABA5oxaJI2bkQtAzrzZpdEzagFIQn/+s+ku+2e2oeu1pEoycgEAADJj1CJp2oxc&#10;AHLWj1x8TYHOqWl364fuNv6WAmBBRi2S/s7IBQAASJxRi6R5M3IByFkYuQxf36Xh+ueM/e+b8NwR&#10;fxsBsBCjFkn/zsgFAABIjFGLpEXz09sAWTNy0b/qP+nHqAUgCf2oZf8MNnS9lqThjFwAAICFGbVI&#10;SiojF4CsGbnodUYtAOm4arqL9ab9OnS9lqRD2l9Dvhm5AAAAszJqkZR0Ri4AWTNyURi1hDdQvfkB&#10;sLxwLQ7X5H5wOHDNlqRjM3IBAAAmZ9QiKa987C1AzoxcKq1pd+HTAeJvAwAWEs6AjFokTZmRCwAA&#10;MLpfoxYHGpKyzMgFIGdGLpVk1AKQBKMWSXNn5AIAAJzNqEVSWRm5AOTMyKXQmna32nSX8ZcZgIU4&#10;A5K0dEYuAADA0RxoSCo7IxeAnBm5lFLb7X8tP8VfVgAWEs6AwvV47SuoJSWSkQsAAPBPRi2S6srI&#10;BSBnRi551j9r7H/twrNH/KUEYCHhk7P6seHA9VqSls7IBQAA+ItRi6S6M3IByJmRSx4ZtQCkw6hF&#10;Uk4ZuQAAAEYtkvRHRi4AOTNySbPwrBGeOYxaAJZn1CIp54xcAACgQkYtkvR2DksA8hXuc8N1fOj6&#10;rnkLzxpeUwHSEEct26HrtSTllntMAACogFGLJB2ewxKAfBm5LFzT7q6a7iL+cgCwkHAt3r8efnUO&#10;JKnEnNsAAECBjFok6fQclgDky8hl5oxaAJIQX/+MWiRVUbjeObcBAIDMGbVI0ng5LAHIl5HLxDXt&#10;LnzlRfzHDcBCjFok1ZxzGwAAyJBRiyRNl8MSgHyF67eRy5i13XXT3cV/vAAsxKhFkv7LuQ0AAGTA&#10;qEWS5sthCUC+jFzOq3/eaLq78PwR/5ECsIBf50Cb9sfQ9VqSas65DQAAJMioRZKWy2EJQL6MXI7L&#10;qAUgDeE6vH7obo1aJOnfObcBAIAEGLVIUjo5LAHI11XTXRi5vF143gjPHUYtAMtbbbrL/mvhBq7X&#10;kqS3c24DAAALMGqRpHRzWAKQLyOXPwvPG+Gfh9c1gOUZtUjSODm3AQCAGRi1SFI+OSwByJeRy76m&#10;3YV/DvEfCQAL6Uct+2vy4LVaknRyzm0AAGACRi2SlG8OSwDyVeXIxagFIAnxk1q2g9dqSdJoObcB&#10;AIARhFFLuLk2apGk/HNYApCvKkYuTbsLb6TGv2UAFhKeGZwFSdL8ObcBAIATGLVIUrk5LAHIV5kj&#10;l7a7brq7+LcIwEKcBUlSGjm3AQCAAzjIkKR6Ctf7ePkHIDMljFz6Z46muwvPIPFvC4AFOAuSpDQz&#10;cgEAgAEOMiSp3oxcAPKV48jFqAUgDeE6vHp8uncWJElpZ+QCAAB7Ri2SpJeMXADylcPIJTxzhDdR&#10;jVoAlhWuw2FkuH/d+DF0vZYkpZmRCwAAVTJqkSS9lZELQL5SHLmEZ47w38lBPMCy+k9q2XSX15u2&#10;G7peS5LyyMgFAIAqGLVIkg7NyAUgX8mMXJp2F/67xP9aACzEqEWSysvIBQCAIhm1SJJOzcgFIF+L&#10;jVyMWgCSYNQiSeVn5AIAQBGMWiRJY2XkApCv2UYuTbtbP3S38T8WgIX0o5b9NXnwWi1JKjIjFwAA&#10;smTUIkmaKiMXgHxNN3Jpu+umuwvPIfE/CoAFxOv81+FrtSSphoxcAADIglGLJGmujFwA8jXWyKV/&#10;7jBqAVhceBPTeZAk6feMXAAASJJRiyRpqYxcAPLVf23Fpt0OXd/fy6gFIA3OgyRJ/8rIBQCAJDjE&#10;kCSlUHyT81N8eQIgM4eOXML1fvX4dG/UArAs50GSpGMzcgEAYBEOMSRJKWbkApC3t0Yuz88d7dZh&#10;OMCywnlQGBk6D5IknZqRCwAAszBqkSTlkJELQN7CyGX/3PGjv6437e6q6S7ivwXAAsJ5ULi//nVt&#10;liTpzIxcAACYhFGLJCnHjFwA8mbUArC8+Kla3dD9tiRJ52bkAgDAKIxaJEkl1P+EqZELAAAczKhF&#10;kjRnRi4AAJzEqEWSVGJGLgAA8D6jFknSkhm5AABwEKMWSVINGbkAAMCf4qhlO3T/LEnS3Bm5AAAw&#10;yKhFklRnbWfkAgBAza6a7sKZkCQp1YxcAADoGbVIkhQycgEAoC7OhCRJOWXkAgBQKQcYkiQNZeQC&#10;AEDZnAlJknLOyAUAoBIOMCRJOiQjFwAAyuJMSJJUUkYuAACFcoAhSdIpGbkAAJC3cCa0eny6X2/a&#10;H8P3vJIk5ZuRCwBAIYxaJEkaIyMXAADy0p8JPXS3Ri2SpBoK74PEl0AAAHJi1CJJ0hQZuQAAkL7V&#10;prvs710H72klSSo3IxcAgEwYtUiSNEdGLgAApMeoRZKk54xcAAASZdQiSdISGbkAALC8ftTStLvh&#10;e1ZJkurNyAUAIBFGLZIkpZCRCwAA84uf1LIdvkeVJEkvGbkAACzEqEWSpBQzcgEAYHpXTXfhXEiS&#10;pOMzcgEAmIlRiyRJOWTkAgDA+JwLSZI0TkYuAAATcXghSVKOGbkAAHA+50KSJE2TkQsAwEgcXkiS&#10;VEBNu1s/dLfx5R0AAA4SzoVWj0/3zoUkSZo2IxcAgBMZtUiSVGBGLgAAHCCcC1033d160/4YvK+U&#10;JEmTZOQCAHAgoxZJkirIyAUAgAH9J7Vsusv+6y2H7iMlSdIsGbkAALzBqEWSpApr2t3N9+5jvB0A&#10;AKBiRi2SJKWXkQsAQGTUIkmSrjft1sgFAKBORi2SJKWfkQsAUC2jFkmS9HdGLgAAtehHLU27G74v&#10;lCRJKWbkAgBUw6hFkiT9OyMXAIBSXTXdRTgbGr4PlCRJOWTkAgAUy6hFkiQdn5ELAEApwn2dsyFJ&#10;ksrKyAUAKIZRiyRJOj8jFwCAXDkbkiSp/IxcAIBsObiQJEnjZ+QCAJALZ0OSJNWXkQsAkA0HF5Ik&#10;aer29xrfjFwAANIUzoZWj0/3zoYkSao3IxcAIFlGLZIkae6MXAAA0hHOhq6b7tP+Hu3H0L2bJEmq&#10;LyMXACAZRi2SJGnpjFwAAJa12nSX15u2G7pXkyRJMnIBABZj1CJJklIr3JsYuQAAzMeoRZIkHZOR&#10;CwAwG6MWSZKUekYuAADTMmqRJEnnZOQCAEzGqEWSJOWWkQsAwLjiqGU7dO8lSZJ0bEYuAMBojFok&#10;SVLuGbkAAJznqukunA9JkqSpMnIBAE4W3gByaCFJkkrKyAUA4Dh+6EmSJM2ZkQsAcDCjFkmSVHpG&#10;LgAA7zNqkSRJS2bkAgC8yahFkiTVlpELAMCfjFokSVJKGbkAAL8YtUiSpNozcgEAahdGLavHp/v9&#10;fdGPofslSZKkJTNyAYCKGbVIkiT9mZELAFCb/pNaHrpboxZJkpRDRi4AUBGjFkmSpPczcgEAarDa&#10;dJfXm7Ybuh+SJElKOSMXACiYUYskSdJxOSgBAEpk1CJJkkrJ2Q0AFMSoRZIk6bwclAAAJehHLU27&#10;G7rfkSRJyjlnNwCQMaMWSZKkcXNQAgDkKH5Sy3bo/kaSJKmknN0AQEaMWiRJkqbNQQkAkIOrprtw&#10;RiRJkmqrv/dpuk/xlggASI1RiyRJ0rwZuQAAKbrZdh+cEUmSpNozcgGAxBi1SJIkLZuRCwCQAqMW&#10;SZKkvzNyAYCFGbVIkiSllZELALCEMGpZPT7dOyOSJEl6OyMXAJiZUYskSVLaGbkAAHMIo5brprvb&#10;33v8GLonkSRJ0t8ZuQDAxIxaJEmS8srIBQCYQv9JLZvu8nrTdkP3IJIkSfp3Ri4AMDKjFkmSpLwz&#10;cgEAxmLUIkmSNG5GLgBwJqMWSZKkcnJQAgCcw6hFkiRp2pzdAMCRrpruwqhFkiSpzByUAADH6Ect&#10;Tbsbuq+QJEnS+Dm7AYB/MGqRJEmqJwclAMB7Xs6Jhu4jJEmSNH3ObgDgFaMWSZKkenNQAgD8ztdU&#10;S5IkpZWzGwCqZ9QiSZKkl/b3hT8clABAvW623QfnRJIkSelm5AJAdYxaJEmS9FZGLgBQF6MWSZKk&#10;vHJ2A0DxjFokSZJ0aA5KAKBsYdSyeny6d04kSZKUZ85uACiOUYskSZJOr+0clABAOcKoJby292+G&#10;DL72S5IkKaeMXADInlGLJEmSxsvIBQByt9p0l/1r+uBrvSRJknLOyAWA7Bi1SJIkabqMXAAgN0Yt&#10;kiRJ9WTkAkDyjFokSZI0X0YuAJA6oxZJkqR6M3IBIDlGLZIkSVouIxcASE0ctWyHX7slSZJUU0Yu&#10;ACzOqEWSJEnpZOQCAEtzViRJkqS3MnIBYHYOKiRJkpRuRi4AMLebbffBWZEkSZIOycgFgMkZtUiS&#10;JCmfjFwAYGpGLZIkSTo1IxcARmfUIkmSpHwzcgGAsRm1SJIkaayMXAA4m1GLJEmSysnIBQDOFUYt&#10;q8en+/4NiMHXW0mSJOnUnN0AcCSjFkmSJJWbgxIAOFb/SS0P3a1RiyRJkqbP2Q0A/7DadJdGLZIk&#10;SaojByUAcIhwXtS/bg6+nkqSJElT5ewGgFeMWiRJklRvDkoAYIhRiyRJktLI2Q1A9YxaJEmSpFjT&#10;7sLXLcRbZQCoVj9q2b8uDr5eSpIkSYtl5AJQHaMWSZIk6Y2MXACoVPyklu3g66MkSZKUTEYuAMUz&#10;apEkSZIOzMgFgEpcNd2F8yJJkiTll5ELQHGMWiRJkqQTa9rdzffuY7y1BoBi3Gy7D86LJEmSlH9G&#10;LgDZM2qRJEmSxqrdGrkAUAKjFkmSJJWZkQtAdoxaJEmSpKkycgEgT2HUsnp8undeJEmSpLIzcgFI&#10;nlGLJEmSNFdGLgDkIYxarpvubr1pfwy/pkmSJEklZuQCkByjFkmSJGmpjFwASFP/9UMP3W1/qD/4&#10;GiZJkiTVkJELwOKMWiRJkqRUMnIBIB3hzMioRZIkSfo9IxeA2Rm1SJIkSalm5ALAcoxaJEmSpH9l&#10;5AIwOaMWSZIkKY/29+3fjFwAmEs/amna3dBrkiRJkqShjFwARmfUIkmSJOWZkQsAU7pquovwWjP0&#10;GiRJkiTpkIxcAM5m1CJJkiSVkZELAGMKrynOjCRJkqQxM3IBOJpRiyRJklRm4T7fyAWAU91suw/O&#10;jCRJkqQpM3IB+CejFkmSJKmOjFwAOIZRiyRJkjR3Ri4Afwmjlv0FcuuAQpIkSaorIxcA3hNGLavH&#10;p3tnRpIkSdJSGbkA/Bq1DF8oJUmSJNWSkQsAvwujlnCAvn99+DH0uiFJkiRp7oxcgAoZtUiSJEka&#10;ysgFgHhu1A29TkiSJElaOiMXoAJGLZIkSZIOycgFoD5GLZIkSVJOGbkABTJqkSRJknRKRi4A5TNq&#10;kSRJknLOyAUogFGLJEmSpDEycgEoj3MjSZIkqaSMXIAMOZyQJEmSNEVGLgD5u2q6i3A9Xzftz6Fr&#10;vSRJkqScM3IBMmDUIkmSJGmOjFwA8nWz7T7sr+Pfhq7vkiRJkkrJyAVIkFGLJEmSpDkLP+2/eny6&#10;j48kAGTIyEWSJEmqISMXIAFGLZIkSZLm7GXU4lNbAMph5CJJkiTVkJELsACjFkmSJElzFkYt4RnE&#10;qAWgXOEab+QiSZIklZ6RCzADoxZJkiRJs9e0u6umu4iPJQAUzshFkiRJqiEjF2ACRi2SJEmSZs+o&#10;BaBqRi6SJElSDRm5ACMwapEkSZI0e0YtAPzGyEWSJEmqISMX4ARGLZIkSZJmr2l34VkkPpYAwB/C&#10;8NHIRZIkSSo9IxfgAEYtkiRJkmavaXfrh+42PpYAwLuMXCRJkqQaMnIBBhi1SJIkSZq//pDi7mbb&#10;fYiPJgBwMCMXSZIkqYaMXIC9ftTStLvhC4UkSZIkjd960/4wagFgLEYukiRJUg0ZuUCVjFokSZIk&#10;zd26aX8atQAwFSMXSZIkqYaMXKAKRi2SJEmS5s6oBYA5GblIkiRJNWTkAkUyapEkSZI0d2HUsnp8&#10;ujdqAWAJRi6SJElSDRm5QBGMWiRJkiTNXRi1rDft15vv3cf4aAIAizFykSRJkmrIyAWyZNQiSZIk&#10;ae76rx/atFujFgBSZOQiSZIk1ZCRC2TBqEWSJEnSIu2fQ8KbhvHRBACSZeQiSZIk1ZCRCyTJqEWS&#10;JEnSIhm1AJApIxdJkiSphoxcIBlh2LJ/EP8x/IdVkiRJkibIqAWAQhi5SJIkSWUXvkp7/dDdxkcA&#10;YGnXTXdn5CJJkiRp0pp2Fwb28TEEAIph5CJJkiSVVRi1hPfQb7bdh3jbD6TEyEWSJEnS6DXtzk+4&#10;AFCDMHK53rTbwddDSZIkScln1AKZMXKRJEmSdH799xI7DACgOuGTyoxcJEmSpHwyaoHMGblIkiRJ&#10;OjaHAQDwzMhFkiRJSjvnWFAYIxdJkiRJ/8phAAAMM3KRJEmS0so5FhTOyEWSJEnS6xwGAMBhwsjF&#10;2ZokSZK0XM6xoDJGLpIkSZLCYcDq8eneYQAAHGf90N06W5MkSZLmy6gFKmfkIkmSJNVXOAzYPwd8&#10;vfnefYyPBgDACYxcJEmSpGkzagH+YOQiSZIklV9/GLBpt0YtADAuIxdJkiRp3IxagHcZuUiSJEmF&#10;1rS7q6a7iLf+AMAEjFwkSZKk8zJqAY4SLhhDFxNJkiRJmWXUAgCzM3KRJEmSjsuoBTiLkYskSZKU&#10;aUYtALA4IxdJkiTp/YxagFEZuUiSJEmZ1LS71aa7jLfyAEACrpvuk5GLJEmS9F9GLcCkjFwkSZKk&#10;RGvaXfjp8HjrDgAkyMhFkiRJtWfUAszKyEWSJElKpbZzIAAAeTFykSRJUm2FUcvq8eneGRawCCMX&#10;SZIkaZn8lAsA5M/IRZIkSaVn1AIkxchFkiRJmiejFgAoT3htN3KRJElSSRm1AEkzcpEkSZKmyagF&#10;AMpn5CJJkqTcM2oBsmLkIkmSJI2TAwEAqI+RiyRJknLLGRaQNSMXSZIk6bTCgcB60369+d59jLfX&#10;AEBljFwkSZKUekYtQFGMXCRJkqTDCgcC15t2a9QCALwwcpEkSVJqGbUARTNykSRJkt6paXdXTXcR&#10;b58BAP5g5CJJkqSl+zVq8YNZQA2MXCRJkqTfMmoBAI5g5CJJkqS5M2oBqmbkIkmSpKozagEAzmDk&#10;IkmSpKkzagH4jZGLJEmSqqppd6tNdxlvhwEAzmLkIkmSpLEzagF4h5GLJEmSiq5pd/t73k/x9hcA&#10;YFRGLpIkSTo3oxaAIxi5SJIkqazaLtzj3my7D/GWFwBgMs7WJEmSdGxGLQBn8CAuSZKknAuHAkYt&#10;AMBSnK1JkiTpX4Xzq/Wm/WrUAjACD+KSJEnKKaMWACAlztYkSZL0OqMWgAl5EJckSVLKGbUAAClz&#10;tiZJkiSjFoAZeRCXJElSSoVDgf47iY1aAIAMOFuTJEmqL6MWgAXtL8Dfhi7OkiRJ0hw5FAAAcmbk&#10;IkmSVH7OrwASEX461shFkiRJcxYOBa437faq6S7ibSkAQLaMXCRJksrLqAUgUUYukiRJmqWm3Rm1&#10;AAAlMnKRJEnKP6MWgEwYuUiSJGmSjFoAgEoYuUiSJOXXyycNG7UAZMbIRZIkSaNk1AIAVMrIRZIk&#10;Kf18fTZAIYxcJEmSdFJNu1s/dLfxthIAoFpGLpIkSell1AJQKCMXSZIkHVTT7sIbOPE2EgCAaL1p&#10;vw7eP0mSJGm2jFoAKmHkIkmSpKH294g/wqgl3C/GW0cAAF5xtiZJkrRMRi0Albr53n30IC5JkqT+&#10;YMCoBQDgKEYukiRJ82TUAkDPyEWSJKnOjFoAAM5n5CJJkjRNRi0ADDJykSRJqiOjFgCA8TlbkyRJ&#10;Gqfns6t2Z9QCwLs8iEuSJJVZOBhYPT7dG7UAAEzH2ZokSdJpGbUAcBIP4pIkSWUUDgb293Vfw/1d&#10;vNUDAGBiztYkSZIOy6gFgFF4EJckScqz/mDA9xIDACzK2ZokSdJwRi0ATMKDuCRJUkY5GAAASEq4&#10;N3O2JkmSZNQCwEw8iEuSJCWcgwEAgKQ5W5MkSbVm1ALAIjyIS5IkJZSDAQCArDhbkyRJtWTUAkAS&#10;PIhLkiQtWNPu1g/dbbw1AwAgM87WJElS0Rm1AJAaD+KSJElz1nbXTXcXb8UAAMicszVJklRURi0A&#10;pM6DuCRJ0nTt77N+hFHLzbb7EG+/AAAoiLM1SZKUdUYtAOTGg7gkSdJ4PX83sVELAEAtnK1JkqSs&#10;MmoBIHcexCVJkk7PqAUAoG7O1iRJUtIZtQBQGg/ikiRJh2fUAgDA75ytSZKkpDJqAaB0HsQlSZLe&#10;LoxaVo9P90YtAAAMcbYmSZIWzagFgNp4EJckSfqvMGoJ90Y337uP8XYJAADe5GxNkiTNmlELALXz&#10;IC5Jkmru+euHHA4AAHAaZ2uSJGnSnFsBwJ88iEuSpOpyOAAAwEicrUmSpFFzbgUA7/MgLkmSis/h&#10;AAAAE3G2JkmSzsq5FQAcx4O4JEkqLocDAADMZLXpLq837XbwvlSSJOl1zq0A4DxGLpIkKfuadrd+&#10;6G7j7Q0AAMzGyEWSJL2bUQsAjMvIRZIk5VfbXTfd3c22+xBvaQAAYBFGLpIk6Y+MWgBgWkYukiQp&#10;9fb3Kj+MWgAASFEYufT3qwP3sZIkqYKMWgBgXkYukiQptdZN+9OoBQCAHISvzTRykSSpooxaAGBZ&#10;Ri6SJGnpjFoAAMiVkYskSYVn1AIAaTFykSRJc2fUAgBAKYxcJEkqLKMWAEibkYskSZq6MGpZPT7d&#10;G7UAAFAaIxdJkjLPqAUA8mLkIkmSxi6MWsL9xc337mO85QAAgCIZuUiSlFlGLQCQNyMXSZJ0bs9f&#10;P+SAAACA+hi5SJKUeM6sAKAsRi6SJOmkHBAAAICRiyRJqdW0u9Wmu4wv1QBAaYxcJEnSQRm1AADA&#10;X66b7pORiyRJC2bUAgB1MXKRJEmDOSAAAIB/MnKRJGnmnFkBQN2MXCRJUl/T7sJHrcdbBAAA4ABG&#10;LpIkTZxRCwDwOyMXSZJqre2um+7uZtt9iLcFAADAkcI9tZGLJEkjZtQCALwnjFyuN+128EZCkiQV&#10;U3/wbtQCkJRwTV49Pt3ffO8+xn8JgMwYuUiSdGZGLQDAMcKNg5GLJEnltW7an0YtAGl5GbX01+hf&#10;1+x2a+QCkC8jF0mSjsyoBQA4h5GLJEllZNQCkJ5wTf7Xm5/7f++bkQtAvoxcJEn6R027Wz90t/Gl&#10;EwDgPEYukiTlmVELQHr6T2p5fsbqhq7dQxm5AOTNyEWSpFcZtQAAUzJykSQpj8KoJXzFhTdCAdJy&#10;7KjldUYuAHkzcpEkVZ9RCwAwJyMXSZLSLIxavPEJkJ5zRy2v21/rv7rWA+TLyEWSVF1GLQDAkoxc&#10;JElKo+evH2p3V013EV+mAUhA/8y0vz4PXbvHyMgFIG9GLpKk4jNqAQBSEg5sPYhLkrRQRi0AyZn7&#10;BwGMXADyZuQiSSouoxYAIGXhRsWDuCRJM2XUApCccF0OQ5P+E7WGrt0TZ+QCkDcjF0lS9hm1AAA5&#10;MXKRJGnCmnYXPhEgvuwCkIAwKFly1PI6IxeAvBm5SJKyq2l34fXrZtt9iC9nAAD5MHKRJGnE/OQL&#10;QHLCwW1Ko5bXGbkA5C28STh0fZckKZmMWgCAkhi5SJJ0Tm3nkAAgLamPWl5n5AKQNyMXSVJyGbUA&#10;ACUzcpEk6fD610yHBABJCdfk1ePTfS6jltcZuQDkzchFkrR4Ri0AQE2MXCRJerv+DVOHBABJCdfk&#10;cG0u5TnGyAUgb0YukqTZM2oBAGpm5CJJ0n8ZtQCkJ1yTw3NL/xVxA9fu3DNyAcibkYskafKMWgAA&#10;/mPkIkmquTBqCV9x4ZAAIC2rTXdZ6qjldWHkEv+2AciQkYskafz2z0JGLQAAw4xcJEk19WvU4ifm&#10;AZJS06jldUYuAHkzcpEknZ9RCwDAwYxcJEkl13/90KbdGrUApKXmUcvrjFwA8mbkIkk6PqMWAICT&#10;GblIkoqraXdXTXcRX+oASEActWwHr9uVZ+QCkDcjF0nSvzNqAQAYjZGLJCn7jFoAkhOuy2G88fyJ&#10;WgPXbv3KyAUgb0YukqS/M2oBAJiMkYskKbuMWgCSE74WzqjltIxcAPK2eny6H7q+S5JqyqgFAGA2&#10;Ri6SpORr2l34mov40gVAAsLhrVHLOBm5AOQrvh5+G7q+S5JKzqgFAGAx+xuxT0YukqSkatpdGGHG&#10;lyoAEmDUMl1GLgD5MnKRpDrq30MxagEASIORiyRp+fz0C0BqwjU5fP2CUcv0GbkA5MvIRZLKzKgF&#10;ACBhRi6SpLnr3zB1UACQlHBNDtdmzwbzZ+QCkC8jF0kqI6MWAICMGLlIkqbOqAUgPf2bcg/drWeB&#10;ZYuvkZ/iLwsAmbn53n00cpGk/DJqAQDImJGLJGnsjFoA0rTadJf9V8QNXLu1TEYuAHkzcpGkPDJq&#10;AQAoiJGLJOncwht0q8enewcFAGkxakk/IxeAvBm5SFKaGbUAABTMyEWSdGzhDbn9a8fXcKAbX04A&#10;SIBRS34ZuQDk7arpLoxcJGn5jFoAACoSbvyMXCRJ79W/Abdpt0YtAGnpRy1Nuxu6diuP4mG8kQtA&#10;poxcJGmZ4ljcqAUAoEZGLpKkwZp2Fw5s48sFAAkIoxZvpJWVkQtA3oxcJGmejFoAAPjFyEWS1GfU&#10;ApCc8Ala+3v1r8+fqDVw7Vb2GbkA5M3IRZKmyagFAIA3GblIUqUZtQAkJxzgGrXUVtsZuQDky8hF&#10;ksbJqAUAgIMZuUhSJTXtLnzNRbz8A5AAoxYZuQDkzchFkk7LqAUAgJMZuUhSoTXtbv3Q3cbLPQAJ&#10;MGrR3xm5AOTMyEWSDsuoBQCA0Ri5SFIp9W+SOSwASEi4Jq8en+7db+vtjFwAcmbkIknDGbUAADAZ&#10;IxdJyjOHBQDpCdfkMFhwf63DM3IByJmRiyQ955wKAIDZGLlIUh45LABI02rTXfZDhYFrt/TvjFwA&#10;cmbkIqnWnFMBALAYIxdJSjOHBQBpMmrRuBm5AOTMyEVSLTmnAgAgGUYukpRG4bBg9fh077AAIC1G&#10;LZo2IxeAnBm5SCo1oxYAAJJl5CJJyxQOC/bX368337uP8ZIMQAL6UUvT7oau3dL4GbkA5MzIRVIp&#10;GbUAAJANIxdJmqf+sGDTbo1aANISP6llO3TtlqbPyAUgZ0YuknLNqAUAgGwZuUjShDXtLhx6xksu&#10;AAmIb0Z9fR4fDly7pVkzcgHIWbivMJaVlENGLQAAFMPIRZJGzKgFIDnhENeoRelm5AKQM58IJynV&#10;jFoAZnbzxUe4A8zFyEWSzsioBSA5Ri3KKyMXgJwZuUhKJaMWgIVcf9lfhD+334xcAOZj5CJJR9S0&#10;u3CIGS+hACTAqEVZt7+3WD90t/G3MwCZiSOXbvAaL0kTZtQCsLAwbnnJyAVgXkYukvRO3ngCSE44&#10;xF09Pt0btaiI3GsAZC1cw52rSZojoxaARPw+bvk1cvnSfjVyAZiPkYsk/V7/lQEODAASEq7J7llV&#10;bEYuAFkzcpE0VUYtAIkZGre8ZOQCMC9vGEiqOQcGAOkJ12Qf/a96arc3352DAeTKyEXSWDmjAkjU&#10;0KjldUYuAPMycpFUUw4MANJk1KJ6M3IByJmRi6RTc0YFkLihMctbGbkAzCvcSA/dZEtSCTkwAEiT&#10;UYv0kpELQM6MXCQdmjMqgEwMjVj+lZELwLyMXCSVVDgwWD0+3TswAEhLP2pp2t3QtVuqOyMXgJwZ&#10;uUh6K2dUAJkZGq8cmpELwLyMXCTlXDgwWG/294/eHAJISvyklu3QtVvS7xm5AOTMyEXSS0YtAJka&#10;Gq0cm5ELwLyMXCTlVP/Rrpt2e9V0F/EyBkACwnU5jA6fr9PD13BJQxm5AOTsuuk+GblIdWbUApC5&#10;obHKqYWRS/x/C8AMjFwkJV/T7oxaANISDnKNWqQxMnIByJmRi1RPRi0AhRgaqZybkQvAvIxcJCWX&#10;UQtAcoxapGna/7n6ZuQCkC8jF6ncjFoACjM0ThkrIxeAeRm5SFo8oxaA5Bi1SPNk5AKQNyMXqZyM&#10;WgAKNTRKGTsjF4B5GblImr2m3a0futt4GQIgAeEgNxzoGrVI82bkApC3cK5m5CLlmVELQOGGxihT&#10;ZeQCMC8jF0mT17S78NNt8bIDQALCQa43ZaTl2/8Z/GrkApAv91NSPv0atbj3Aijb0Ahl6oxcAOZl&#10;5CJp/NouXFv8JAxAOsI1OXyKVn+NHrx2S1oiIxeAvBm5SOlm1AJQmaHxyWx97u7ifw0AZmDkIunc&#10;+q+2MGoBSM5q010atUhpZ+QCkDcjFymdjFoAKjU4Opmx9Zf25/6vPsoeYEZGLpKOzagFIE1GLVJ+&#10;GbkA5M3IRVouoxaAevXvTbwemyyVkQvA/IxcJP0roxaANBm1SPln5AKQNyMXab6MWgDqFd6bCK8B&#10;4bUgmXHLS+vP+5tBIxeAWRm5SHrdr0MDoxaApMRRy3bo2i0pz4xcAPJm5CJNl1ELQL1+H7W8vC4k&#10;N255ycgFYH5GLpLCjaI3WADSc9V0F+H6/PsDvaSycg8GkDcjF2m8nE8B1Gto1PJSsuOW/2q7/V+N&#10;XABmZOQi1dfzjWK7DW+exksBAAkIh7lGLVJdeSMHIG9GLtLpGbUA1CuMWv51BpbBuOUlIxeAuRm5&#10;SJXUtDujFoC0HPJAL6nsvLEDkDcjF+nwjFoA6nXMGVhG45aXjFwA5mbkIhWaUQtAcoxaJL2uf6Nn&#10;f22IlwkAMuNcTXo7oxaAep1yBpbhuOUlIxeAuXkYlwrJqAUgOeGB/q3vE5akUDj0i5cMADLkXE36&#10;L6MWgHqd84NdGY9bXjJyAZibh3Ep05p2t37obuMfZQASEB7ow73V/qHeR9ZLOigjF4C8OVdTzRm1&#10;ANTrnFHLSwWMW14ycgGYm4dxKZf290n7P6/xjy4ACegf6B+6W6MWSadm5AKQN+dqqimjFoB6jTFq&#10;eamgcctLRi4Ac/MwLqVZ/4bp/s9nuHmMf1wBSMBq0132w8OBa7ckHZuRC0DenKup5J7fyGy3Ri0A&#10;9Rlz1PJSgeOWl9pu/T8fuw8wl/gi9W3oxUbSvPU3i0YtAMkxapE0ZUYuAHkzclFJvYxarpruIv4W&#10;B6ASU4xaXip43BL73O6MXADmY+QiLZdRC0CajFokzZmRC0DejFyUc0YtAPWactTyUvnjll+125sv&#10;PvYMYC5GLtJ8GbUApCmOWrZD125JmjojF4C8Gbkop4xaAOo1x6jlpYrGLS8ZuQDMychFmq5ws7h6&#10;fLo3agFISzjQDQ/1Q9duSZo7IxeAvBm5KOWMWgDqNeeo5aUKxy0vGbkAzMnIRRqvcLMYbhpvvruX&#10;AUhJuC7P/VAvSYdm5AKQNyMXpZRRC0C9lhi1vFTxuOUlIxeAORm5SKfX3yw27c7BAUBalnyol6Rj&#10;C5/8Fy9fAGTIyEVLZtQCUK8Uzr+MW2Lrz+03IxeA+Ri5SEdm1AKQHKMWSbn2PJruPsXLGQCZca6m&#10;uXu+d3A2BVCjlM6/jFteZeQCMK/48f0exqW3cnAAkByjFkmlZOQCkDcjF02dUQtAvVI8/zJueaP1&#10;l/arkQvAfIxcpFc5OABITnioD1/nsb9n+TF47ZakTDNyAcibkYvGzqgFoF7x/bokf6jLuOUfGbkA&#10;zMvIRdXXtLv1Q3cb/0gAkIDwZkF409eoRVLp9dc5IxeAbBm56NyMWgDqlfKo5SXjlgMzcgGYl5GL&#10;6qvtrpvuLhxExT8GACRgteku+2v04LVbksrMyAUgb87VdGxGLQD1ymHU8pJxy5EZuQDMy8O4Si++&#10;cWDUApAYoxZJMnIByJ1zNf0roxaAeuU0annJuOXEjFwA5uVhXKX1fHhg1AKQGqMWSfo7IxeAvDlX&#10;0+uMWgDqleOo5SXjljMLI5f4+wCAGXgYV+4ZtQCkqR+1NO1u6NotSXqp/ypNIxeATIUhg3M1GbUA&#10;1CnnUctLxi0jZeQCMC8P48otoxaANMVPatkOXbslSW9l5AKQM+dqlWbUAlCl+Lqf9ajlJeOWkTNy&#10;AZiXh3GlXrhhXD0+3Ru1AKSlpAd7SVouIxeAnDlXqySjFoAqlXj2ZdwyUUYuAPPyMK7UCjeM4fdk&#10;+Ki/+NsUgASEsaFRiySNnZELQM6cqxWaUQtAlUoctbxk3DJxRi4A8/IwrqXrbxgdHgAkx6hFkubI&#10;yAUgZ87VCsm5FECVSh61vGTcMlNGLgDz8jCuRXJ4AJAcoxZJWiIjF4CcOVfLNOdSAFWqYdTyknHL&#10;jK2/7H9DffFgDzAnD+OaJYcHAMkJo5bV49O9UYskLZmRC0DOnKtlknMpgCqtNt1lbT/QZdyyQEYu&#10;APPzMK5JcngAkJwwaglvpO5f938MXrslSQtk5AKQM+dqieZcCqBKNY5aXjJuWbD15/bH/q8e7AFm&#10;5GFco9S0u/VDdxt/WwGQgP6TWvYP9/0bqEPXbklSAhm5AOTMuVoiGbUAVKnmUctLxi0JZOQCMD8P&#10;4zqt/jD+LryBGn8rAZAAoxZJyi0jF4CcOVdbKKMWgCoZtfyXcUtS7R/sjVwAZuVhXIe0/z3yw6gF&#10;ID1GLZKUe0YuADlzrjZTRi0AVTJq+TvjliQzcgGYm4dxDdXfNBq1ACSnH7U07W7o2i1JyjEjF4Cc&#10;OVebKKMWgCoZtbydcUvSGbkAzM3DuEJGLQBpip/Ush26dkuSSqjt1g/dbbzsA5AZ52ojZdQCUKWX&#10;cy+jlrczbskiIxeAuXkYrzOjFoA0xddlP7EiSbXUtDsjF4B8OVc7MaMWgCr5Ya7DM27JKiMXgLl5&#10;GK+j8Gbp6vHp/uZ79zH+0gOQgDA2NGqRpIozcgHIWjhX82bdARm1AFTJqOX4jFuyzMgFYG5GLmUW&#10;3iwNv65GLQBpMWqRJP2RN/0AsubNuzfy+gZQJa+Lp2fcknVGLgBzM3Ipo/7NUgcIAMkxapEkvV+7&#10;NUwHyJc382LOpACq5HXw/IxbSuhzu1v/z0e0AszJyCXjHCAAJCeMWsLXwxm1SJIOy8gFIGf9m3tN&#10;uxu+xhecMymAKlX7ujdBxi0l9bnd3XzxYA8wJyOXjHKAAJCcMGq5brq7/Wvpj8FrtyRJ72bkApCz&#10;9UN3W8WzgDMpgCoZtYyfcUuR7R/sjVwAZmXkknD7m8dwExl/qQBIQP/1Qw/d7fWm7Qav3ZIkHZWR&#10;C0DOih25GLUAVMmoZbqMW4rOyAVgbkYuCbW/eQyHI/GXBoBE9A/4Ri2SpEkycgHIWTEjF6MWgCoZ&#10;tUyfcUsVGbkAzM3IZcnaLnzFRfhUgPjLAUACjFokSfNl5AKQs2xHLo1PDwaokVHLfBm3VNT6c/vN&#10;yAVgXkYu89Ufehi1ACTHqEWStFThWczIBSBf2YxcjFoAqmTUMn/GLRVm5AIwPyOX6Vo37U+jFoD0&#10;xFHLdujaLUnSnBm5AOQt2ZGLUQtAlfwg13IZt1Tc+kv71cgFYF5GLuNl1AKQpvha97W/Tg9cvyVJ&#10;WiojF4C8JTNyMWoBqJJRy/IZt8jIBWABRi6nF94sXT0+3Ru1AKQlvFlo1CJJyiEjF4C8XTfdp0VG&#10;LkYtAFUyakkn4xb9ysgFYH5GLof3a9TiEBogKWFsaNQiScqx8Prl+QIgX7ONXIxaAKpk1JJexi36&#10;KyMXgPkZubzd85ul7dahM0BajFokSaVk5AKQt8lGLkYtAFUyakk34xa9WRi5xD/DAMzEyOVVTbsL&#10;/0ziPx4AEhBGLeGTtIxaJEmlZeQCkLfRRi5Nu1s/dLfx/y0AlTBqST/jFv0zIxeA+VU/cjFqAUhO&#10;GLVcN93dJD8RKUlSQhm5AOTt5OcWoxaAKhm15JNxiw7OyAVgfvGmajv0Il5kRi0Ayem/fuihuzVq&#10;kSTVlpELQN4OHrkYtQBUyaglv4xbdHRGLgDzK37k0vgOY4AUeciXJMnIBSB3b45cjFoAquS8K9+M&#10;W3RyRi4A8ytu5OIQASBJHvIlSfo7IxeAvP0auTiPAqiS8678M27RWa2/tD/3f/0UrwkAzCT/kcv+&#10;BrLp7sJXXcS/JQAS4CFfkqR/Z+QCAAD5cN5VTsYtGiUjF4Bl5DZyef7pGKMWgNTkP5qUJGn+jFwA&#10;ACBdRi3lZdyiUVt/bn/s/2rkAjCz1N+UXDftT6MWgPRcNd1FeGNu6NotSZIOK7yWxpdWAABgYUYt&#10;5WbcokkycgFYRn/T1rS7oRf9JTJqAUhT+Cnz8EZcf50euH5LkqTjM3IBAIDlGLWUn3GLJm5/ATFy&#10;AZjd+qG7XYevABp48Z+j8Gbp6vHp3qgFIC3humzUIknStBm5AADAfIxa6sm4RTNl5AKwhLlHLuHN&#10;0nCQ63vnAdJi1CJJ0vwZuQAAwHSMWurLuEUzZ+QCsISpRy7Pb5a2W6MWgLQYtUiStHxGLgAAMI5w&#10;1mXUUm/GLVooIxeAJUwycmna3VXTXcT/CAAS0D/oPz7dTzlslCRJx2XkAgAApzFqUci4RQtn5AKw&#10;hFFGLkYtAMnpP6ll5q+kkyRJx2XkAgAAhzFq0e8ZtyiR2m79v+42XqcAmMlJb4AatQAkyYO+JEl5&#10;ZeQCAADDjFo0lHGL0upzu7v50n2M1y0AZnLQyKVpd+FmMv6fAJAID/qSJOWdkQsAADwzatF7Gbco&#10;0dqtkQvA/AZHLk27C/96/F8BIBEe9CVJKisjFwAAavXyVdvOuvRexi1KPCMXgCXEm8jtddPdhZvK&#10;+C8DkIB+1NK0u6EHPEmSVED757D4sg8AAEUzatExGbcoi9af229GLgAA1CyMWtab9tvQg50kSSqr&#10;ddP+vG66T/E2AAAAimLUolMyblFWGbkAAFCbm+/dx/A1Bf2bXAMPdZIkqdyMXAAAKIlRi87JuEVZ&#10;tv7SfjVyAQCgZP3DvlGLJEnaZ+QCAEDOjFo0RsYtyjojFwAASmPUIkmS3mp/j/DDyAUAgFwYtWjM&#10;jFtUREYuAADkzqhFkiQdmpELAAApC+dc+/vVu/6+deB+Vjol4xYVVT9y+b/dh3jdBACA5IWH/dXj&#10;071RiyRJOjYjFwAAUmLUoikzblGRhZFLvIYCAECS4sP+Jw/7kiTp/NrOyAUAgKUYtWiOjFtUdEYu&#10;AACkpv+klk136buGJUnS+Bm5AAAwH6MWzZlxi6rIyAUAgBQYtUiSpHkycgEAYDpGLVoi4xZVlZEL&#10;AABLMGqRJEnLZOQCAMB4+k8kfny6N2rREhm3qLrWX9qf+796qAcAYHL9qKVpd0MPY5IkSfNl5AIA&#10;wOmMWpRCxi2qNiMXAACmEj+pZTv0ECZJkrRcRi4AABzOqEUpZdyi6lt/3l+MjVwAABjBVdNd7B/2&#10;v66b9ufQA5gkSVIaGbkAAPA2oxalmHGL9Kv9Q72RCwAAJwgP/EYtkiQpv4xcAAD4j1GLUs64Rfor&#10;IxcAAA5j1CJJksrIyAUAoGZGLcoh4xbpzYxcAAAYZtQiSZLKzMgFAKAmv0YtzriUQcYt0j8zcgEA&#10;4JkHfkmSVEdGLgAAJXPGpRwzbpEOzsgFAKBW4YH/uunufDSrJEmqKyMXAICSGLUo54xbpGP73O7W&#10;/+tu42sAAAAF6x/4N91l/8bOwAOVJElSHRm5AADkzKhFJWTcIp1cu7350n2MrwkAABTGqEWSJOl1&#10;bbd+8ENfAAC5MGpRSRm3SGdn5AIAUBKjFkmSpH/UtDsjFwCAdIVRy3rTfjVqUUkZt0ijZeQCAJCz&#10;ftTStLuhBydJkiQNZOQCAJAUoxaVnHGLNHLrz+03IxcAgHzET2rZDj0wSZIk6YCadnfVdBfx9goA&#10;gJkZtaiGjFukiVp/ab8auQAApCu8AeOhX5Ikacza7c1352EAAHMxalFNGbdIE2fkAgCQlvCGi4d+&#10;SZKkKTNyAQCYklGLasy4RZopIxcAgGV56JckSZo7IxcAgDE531LNGbdIMxdGLvH1BwCAGXjolyRJ&#10;WjojFwCAczjfkoxbpMUycgEAmFZ46F89Pt176JckSUolIxcAgGMYtUj/ZdwiLZyRCwDAuMJD/3XT&#10;3e0f/H8MPQRJkiRp6YxcAADeY9Qi/Z1xi5ROn+LrFQAAJ+gf+h+62+tN2w09/EiSJCmt1pv2m5EL&#10;AMB/jFqktzNukRJq/WX/QmXkAgBwtNWmuzRqkSRJyjMjFwCgdkYt0r8zbpESbP25/bH/q5ELAMA/&#10;GLVIkiSVk5ELAFAboxbp8IxbpKRru/1fjVwAAF4xapEkSSo3IxcAoHRGLdLxGbdIWWTkAgAQxFHL&#10;dujhRpIkSWUV3vAxcgEASmLUIp2ecYuUVUYuAECdrpruwoO/JElSnRm5AAC5M2qRzs+4Rcqytlv/&#10;r7uNr4cAAMUKb2J48JckSVLIyAUAyI1RizRexi1Szn1udzdfPNADAOXx4C9JkqS3MnIBAFLnB7ak&#10;8TNukYqo3Rq5AAAlMGqRJEnSoRm5AACpMWqRpsu4RSqo9ef2m5ELAJCjMGpZPT7de/CXJEnSsRm5&#10;AABLM2qRps+4RSqw9Zf9A72RCwCQgTBquW66u/3D/4+hBxZJkiTp0IxcAIC5GbVI82XcIhWckQsA&#10;kKr+64ceulujFkmSJI2dkQsAMDWjFmn+jFukCgojl/haCwCwuNWmu7zetN3QA4okSZI0VkYuAMDY&#10;jFqk5TJukSrKyAUAWJJRiyRJkpYovAEVb0kBAP4/e/dzHbeR7304BYXAEBSC12LzkCEwA3Mhdm+Z&#10;gULw0ja5YAiMgEAIDIEh3Etoqm1ZgigSQAG/qno+5zzH73tnxrY0UuNPf6c8qU+3/UejFtiWcQs0&#10;yMhFkiStmVELAAARGLlIkqT3ZtQCcRi3QMv2/VW6NkuSJC1eGrXcjz2IAADAVoxcJEnSrzJqgXiM&#10;W6Bxu8PLRfnQX6ZrtSRJ0uyGUcvLw/8fYw8gAAAQhZGLJEn6PqMWiMu4BUi6/uWPRi6SJGly53/2&#10;Jx7+AQAojZGLJEkyaoH4jFuA7xi5SJKk93V+33/w8A8AQOmMXCRJaq90ArH3WlAA4xbgJ4xcJEnS&#10;6xm1AABQIyMXSZLqz6gFymPcAvxC13/63H9M13pJkiSjFgAAmmDkIklSfRm1QLmMW4A36u7PD/1J&#10;uvZLkqQGG0Ytp38/3uzuuqexhwsAAKiRkYskSeVn1ALlM24B3mW37/4wcpEkqa2GUcvZbX9p1AIA&#10;QMuMXCRJKi+jFqiHcQswye7QfTFykSSp/oYXAGd3XT/2MAEAAK35+sXYbX+ZbpclSVLQjFqgPsYt&#10;wCzDyCXdJ0iSpIoyagEAgJ8zcpEkKWbpndb92PUbKJtxC7AUD/OSJFWQUQsAALydkYskSTEyaoH6&#10;GbcAC+r6lz96mJckqcC+vgC47R7GHhoAAIDXGblIkrRNRi3QDuMWYHG7fffH+aE/SfcVkiQpcF4A&#10;AADAcnZ33ZORiyRJ+fNOC9pj3AJkc3r9eJPuMSRJUrA+3fYfd3fdl6//C9ORBwUAAGA6IxdJkvJk&#10;1ALtMm4BMuv6T5/7j+meQ5Ikbdz5ff/BqAUAANZh5CJJ0jL5R2oDxi3AKnaH7ku6/5AkSRtk1AIA&#10;AFvqeiMXSZLen1ELcGTcAqzIKS6SJK2dUQsAAERi5CJJ0lsyagG+Z9wCrO70+vEm3ZtIkqRMDaOW&#10;078fb4xaAAAgIiMXSZLGMmoBfsa4BdhI158f+pN0ryJJkhZqGLUML8m//rP9Rx4AAACASIxcJEka&#10;MmoBfsW4BdjM7tA97677i3TfIkmSZvT1pJbhJcDwcnzkxh8AAIjMyEWS1GbeZwFvZdwCbM4/pkiS&#10;pHl5CQAAALUwcpEktZH3WcB7GbcAMey7h3Q/I0mS3piXAAAAUCsjF0lSnXmfBUxl3AIE0vXnv/cf&#10;0v2NJEn6SV9fAvhnEAMAQAOMXCRJdWTUAsxl3AKEsjt0z58+9x/TvY4kSfqm9BLgfuzGHgAAqJmR&#10;iySpzIxagKUYtwDhGLhIkvTfPt32H3d33Zfdbfc8dlMPAAC0wshFklRGRi3A0oxbgJCGgcv5oT9J&#10;90CSJDXZ+X3/wagFAAD4kZGLJClmRi1ALsYtQFi7ffd0/nv/Id0PSZLUTEYtAADA2xi5SJJiZNQC&#10;5GbcAgTX9em+SJKk6jNqAQAApjFykSRtk1ELsBbjFiC80+vHm3SPJElSlQ2jltO/H2+MWgAAgFlu&#10;u4fdX/1FetSQJClbRi3A2oxbgCJ8+tx/TPdLkiRV0zBqObvtr3Z33dPYzToAAMAkRi6SpEwZtQBb&#10;MW4BirDbd0/pvkmSpOL7+o8f+qu/8CIAAADIyshFkrRQRi3A1oxbgJL45wZLkorPiwAAAGB1t93D&#10;+Z/9SXoskSTpzXmXBURh3AIUY3fontO9lCRJxeVFAAAAsL3u3shFkvSWvMsCojFuAUrj9BZJUlF5&#10;EQAAAMRj5CJJGs+7LCAq4xagKLt995TuryRJCl16EXA/dhMOAAAQg5GLJOl/GbUA0Rm3AMXZXfcX&#10;6V5LkqRwfbrtP+7uui+72+557AYcAAAgHiMXSWqx8/v+g1ELUArjFqBAXZ/uuyRJCtPwItioBQAA&#10;KNZt95AebyRJlWfUApTIuAUo0qfP/cd0DyZJ0qYNLwOMWgAAgGLddg/DCZTpEUeSVHFGLUDJjFuA&#10;Qjm9RZK0bUYtAABA0YxaJKmZjFqAGhi3AMVyeoskaYu+vgz4+/HGqAUAACiSUYskNZNRC1AT4xag&#10;YN19uj+TJCl7w8uAs9v+anfXPY3dWAMAAIRm1CJJzWTUAtTIuAUo2vmhP0n3apIkZWl4GbD7q78w&#10;agEAAIpk1CJJzXR8j2XUAtTIuAUo2m7f/ZHu2SRJWjz/CxcAAKBYRi2S1ExGLUALjFuA4jm9RZK0&#10;dEYtAABAsYxaJKmZjFqAlhi3AMVzeoskaamMWgAAgGIZtUhSMxm1AC0ybgGq4PQWSdKc0qjlfuyG&#10;GQAAIDSjFklqJqMWoGXGLUAVnN4iSZrS8AJ4d9d9GbtRBgAACM2oRZKaaRi1nN32V0YtQMuMW4Aq&#10;7A7ds9NbJElv7fzP/mQYtexuu+exm2QAAICwbruH4fTJ9HgjSaq446hld9c9jV4TABpi3AJU4/T6&#10;8Sbd70mS9GrD/7rRP4YIAAAoilGLJDWTUQvAj4xbgGoMp7ek+z5Jkt7U8GLYyAUAAAjNqEWSmsmo&#10;BeDnjFuAuuz7q3QPKEnSmzNyAQAAwjFqkaRmMmoB+DXjFqAqTm+RJM3JyAUAANicUYskNZNRC8Db&#10;GbcANbpM94WSJE3KyAUAAFidUYskNdMwajn9+/HGqAXg7YxbgOo4vUWStFTDi2UvGQAAgKyMWiSp&#10;mYxaAKYzbgFq5fQWSdJi7f7qL7x0AAAAFnXbPQzPGumxQ5JUcUYtAPMZtwBV2u27p3TPKEnSYhm5&#10;AAAAsxm1SFIzGbUALMe4BaiZ01skSVkycgEAAN7NqEWSmsmoBWB5xi1AtZzeIknKnZELAADwS0Yt&#10;ktRMRi0A+Ri3AFXbXXtxIEnKn5ELAADwA6MWSWqmf0Ytt93z6DUBgNmMW4DKdX26t5QkKXtGLgAA&#10;gFGLJLWTUQvAeoxbgOp9+tx/TPeZkiStkpELAAA0yKhFkprJqAVgfcYtQAO6+3S/KUnSqhm5AABA&#10;A267h7Pb/io9BkiSKs6oBWA7xi1AE84P/Um695QkafWMXAAAoEJp1DJ80Zlu/SVJlWbUArA94xag&#10;Cbt990e6B5UkabOMXAAAoAJGLZLUTMNn/e6u+2LUArA94xagGU5vkSRFycgFAAAKZNQiSc1k1AIQ&#10;j3EL0Aynt0iSomXkAgAABTBqkaRmMmoBiMu4BWiK01skSREzcgEAgICMWiSpmYxaAOIzbgGa4vQW&#10;SVLkzm77SyMXAADYmFGLJDWTUQtAOYxbgKbsDt2z01skSdEzcgEAgC10vVGLJLWRUQtAeYxbgOac&#10;Xj/epPtXSZJCZ+QCAABrMGqRpFYyagEol3EL0Jzh9JZ0HytJUhEZuQAAQA5GLZLUSkYtAOUzbgHa&#10;tO+v0j2tJEnFZOQCAABLMGqRpFYyagGoh3EL0CSnt0iSSs7IBQAApjBqkaRWMmoBqI9xC9Cyy3Sf&#10;K0lSkRm5AADAWxi1SFIrGbUA1Mu4BWiW01skSbU0vKg3cgEAgO8ZtUhSKxm1ANTPuAVondNbJEnV&#10;ZOQCAAD9/329JzZqkaQmMmoBaIdxC9C03b57SvfAkiRVk5ELAAAtMmqRpHYyagFoj3EL0LzddX+R&#10;7oclSaoqIxcAAFpg1CJJ7WTUAtAu4xaAQ9en+2JJkqrMyAUAgBoZtUhSO53/2Z8YtQC0zbgF4MWn&#10;z/3HdI8sSVK1GbkAAFADoxZJaiejFgCOjFsABvvuId0rS5JUfUYuAACUyKhFktrJqAWA7xm3ACTn&#10;h/4k3TdLktRERi4AAJTAqEWS2smoBYCfMW4BSHb77o90/yxJUlMZuQAAENHXLzaNWiSpiYxaAPgV&#10;4xaAbzi9RZLUckYuAABEYNQiSe1k1ALAWxm3AHzD6S2SJBm5AACwDaMWSWqnT7f9R6MWAN7DuAXg&#10;O05vkSTpfxm5AACwBqMWSWoroxYApjBuAfiO01skSfpvRi4AAORg1CJJbeYdAwBTGLcAfGd36J6d&#10;3iJJ0o8ZuQAAsASjFklqO+8WAJjCuAVgxOn14026z5YkSd9l5AIAwBRGLZKkIe8UAJjCuAVgxHB6&#10;S7rPliRJP8nIBQCAtzBqkSR9m3cJAExh3ALwM/v+Kt1rS5KkVzJyAQBgjFGLJGks7xAAmMK4BeAn&#10;nN4iSdL7MnIBAGBg1CJJei3vDgCYwrgF4HWX6X5bkiS9MSMXAIA2GbVIkt6SdwYATGHcAvAKp7dI&#10;kjQ9IxcAgDYYtUiS3pN3BQBMYdwC8GtOb5EkaUZGLgAAdTJqkSRNyTsCAKYwbgH4hd2+e0r33JIk&#10;aUbDFx9jDyUAAJTFqEWSNCfjFgCmMG4BeIPddX+R7rslSdLMjFwAAMpk1CJJWiLjFgCmMG4BeJOu&#10;T/fdkiRpoYxcAADKYNQiSVoy4xYApjBuAXijT5/7j+neW5IkLZiRCwBATEYtkqQcGbcAMIVxC8Bb&#10;7buHdO8tSZIyZOQCABCDUYskKWfGLQBMYdwC8A7nh/4k3X9LkqRMGbkAAGzDqEWStEbGLQBMYdwC&#10;8A67ffdHuv+WJEmZM3IBAFiHUYskac2MWwCYwrgF4J2c3iJJ0roZuQAA5GHUIknaIuMWAKYwbgF4&#10;J6e3SJK0TUYuAADLMGqRJG2ZcQsAUxi3AEzg9BZJkrbLyAUAYJph1HL69+ONUYskacuMWwCYwrgF&#10;YAKnt0iStH1GLgAAb2PUIkmKlHELAFMYtwBMsDt0z05vkSQpRkYuAADjjFokSREzbgFgCuMWgIlO&#10;rx9v0r24JEkKkJELAMD/GLVIkiJn3ALAFMYtABMNp7eke3FJkhQoIxcAoFVGLZKkEjJuAWAK4xaA&#10;Ofb9VboflyRJwTJyAQBaYdQiSSop4xYApjBuAZjB6S2SJMXPyAUAqJVRiySpxIxbAJjCuAVgvst0&#10;Ty5JkgJn5AIA1OKfUcuf/Um61ZEkqZiMWwCYwrgFYCant0iSVFZGLgBAqYxaJEk1ZNwCwBTGLQDL&#10;cHqLJEmFZeQCAJTCqEWSVFPGLQBMYdwCsIDdvntK9+WSJKmwjFwAgKiMWiRJNWbcAsAUxi0AC9ld&#10;9xfp3lySJBWYkQsAEIVRiySp5oxbAJjCuAVgMV2f7s0lSVKhnd/3H3Z33R9jD08AALkZtUiSWsi4&#10;BYApjFsAFvTpc/8x3Z9LkqSCM3IBANZk1CJJainjFgCmMG4BWFR3n+7PJUlSBRm5AAA5DaOWl3uN&#10;L0YtkqSWMm4BYArjFoCFnR+8kJIkqbaMXACAJRm1SJJazrgFgCmMWwAWttt3f6R7dEmSVFlGLgDA&#10;HEYtkiQZtwAwjXELQAZOb5Ekqe6MXACA9zBqkSTp34xbAJjCuAUgA6e3SJLURkYuAMBrjFokSfox&#10;4xYApjBuAcjE6S2SJLXT8IWVkQsAcGTUIknSzzNuAWAK4xaATJzeIklSexm5AEDb0qjlD6MWSZJ+&#10;nnELAFMYtwBksjt0z+e/9x/S/bokSWooIxcAaMswajm76+4/3fYf0+2AJEn6ScYtAExh3AKQ0en1&#10;4026X5ckSQ1m5AIAdTNqkSTp/Rm3ADCFcQtARsPpLel+XZIkNZyRCwDUxahFkqTpGbcAMIVxC0B+&#10;l+meXZIkNZ6RCwCUzahFkqT5GbcAMIVxC0BmTm+RJEnfZ+QCAGUxapEkabmMWwCYwrgFYB1Ob5Ek&#10;ST80fEFm5AIAcRm1SJK0fMYtAExh3AKwAqe3SJKk1zJyAYBYjFokScqXcQsAUxi3AKzH6S2SJOnV&#10;jFwAYFtfRy233YNRiyRJ+TJuAWAK4xaAlez23VO6d5ckSXo1IxcAWJdRiyRJ62XcAsAUxi0AK9pd&#10;9xfp/l2SJOmXGbkAQF5GLZIkrZ9xCwBTGLcArKrr0/27JEnSmzNyAYBlGbVIkrRdxi0ATGHcArCy&#10;T5+9OJMkSdMycgGAeYxaJEnaPuMWAKYwbgFYXXef7uElSZImZeQCAO9j1CJJUpyMWwCYwrgFYAPn&#10;h/4k3cdLkiRNzsgFAN7AqEWSpFAZtwAwhXELwAZ2++6PdB8vSZI0OyMXABhh1CJJUsiMWwCYwrgF&#10;YCNOb5EkSUtn5AIAL4xaJEkKnXELAFMYtwBsxOktkiQpV0YuADTJqEWSpCIybgFgCuMWgI3sDt2z&#10;01skSVLOjFwAaIJRiyRJRWXcAsAUxi0AGzq9frxJ9/OSJEnZMnIBoEpGLZIkFZlxCwBTGLcAbGg4&#10;vSXdz0uSJGXPyAWAKhi1SJJUdMYtAExh3AKwtX1/le7pJUmSVsnIBYAiGbVIklRFxi0ATGHcArAx&#10;p7dIkqStMnIBoAhGLZIkVZVxCwBTGLcAxHCZ7uslSZJWz8gFgJCMWiRJqjLjFgCmMG4BCMDpLZIk&#10;KUJGLgCEYNQiSVLVGbcAMIVxC0AcTm+RJEkhMnIBYBNGLZIkNZFxCwBTGLcABLHbd0/p3l6SJClE&#10;Ri4ArMKoRZKkpjJuAWAK4xaAQHbX/UW6v5ckSQqTkQsAWRi1SJLUZMYtAExh3AIQSten+3tJkqRw&#10;GbkAsAijFkmSms64BYApjFsAgvn02Qs+SZIUOyMXACYxapEkSS8ZtwAwhXELQDjdfbrHlyRJCp2R&#10;CwBvYtQiSZK+ybgFgCmMWwACOj/0J+k+X5IkKXxGLgCMMmqRJEkjGbcAMIVxC0BAu333R7rPlyRJ&#10;KiYjFwC+MmqRJEmvZNwCwBTGLQBBOb1FkiSVmpELQKOMWiRJ0hs6u+v60XsJAHiFcQtAUE5vkSRJ&#10;pXd61/92dtfdjz2MAlARoxZJkvSOjFsAmMK4BSAwp7dIkqQaMnIBqJRRiyRJmpBxCwBTGLcABOb0&#10;FkmSVFNGLgCVuO0ehs/09PEuSZL0roxbAJjCuAUgsN2he3Z6iyRJqi0jF4BCGbVIkqQFMm4BYArj&#10;FoDgTq8fb9I9vyRJUlUZuQAUwqhFkiQtmHELAFMYtwAEN5zeku75JUmSqszIBSAooxZJkpQh4xYA&#10;pjBuASjDZbrvlyRJqravI5fb7mHs4RWAFRm1SJKkjBm3ADCFcQtAAZzeIkmSWmr3V3+xu+uexh5i&#10;AcjIqEWSJK2QcQsAUxi3AJTD6S2SJKmpjFwAVmLUIknVd/5nf+KzXlEybgFgCuMWgEI4vUWSJLWa&#10;kQtAJrfdw/AZmz5uJUkVNoxaXu6lv+xuu+eXP/6R/s/Sphm3ADCFcQtAWZzeIkmSms3IBWAhRi2S&#10;VH3fjlqOn//GLYqScQsAUxi3ABRkt++e0v2/JElSsxm5AExk1CJJ1Tc2ajkyblGUjFsAmMK4BaAw&#10;u2svIiVJkoaMXADeyKhFkqrv023/8WejliPjFkXJuAWAKYxbAIrT9ekZQJIkSS8ZuQD8hFGLJFXf&#10;W0YtR8YtipJxCwBTGLcAFOjT5/5jeg6QJElSysgFIDFqkaTqe8+o5ci4RVEybgFgCuMWgCJ19+k5&#10;QJIkSd9l5AI0y6hFkqpvyqjlyLhFUTJuAWAK4xaAQp0f+pP0LCBJkqSRjFyAZtx2D2e3/WX6+JMk&#10;VdicUcuRcYuiZNwCwBTGLQCF2u09jEqSJL0lIxegWv8btVyd3/cf0keeJKmylhi1HBm3KErGLQBM&#10;YdwCUDCnt0iSJL09IxegGkYtklR9p3f9b0uNWo6MWxQl4xYApjBuASiY01skSZLen5ELUCyjFkmq&#10;vhyjliPjFkXJuAWAKYxbAAq2O3TPTm+RJEmalpELUAyjFkmqvpyjliPjFkXJuAWAKYxbAAp3ev14&#10;k54JJEmSNKGz2/7SyAUIyahFkqpvjVHLkXGLomTcAsAUxi0AhRtOb0nPBJIkSZqRkQsQhlGLJFXf&#10;mqOWI+MWRcm4BYApjFsAarDvr9JzgSRJkmZm5AJsp+uNWiSp7tKo5Y81Ry1Hxi2KknELAFMYtwBU&#10;wOktkiRJy2fkAqzHqEWSam8Ytbx83t+PXwfW0t2nvx1p04xbAJjCuAWgHpfp2UCSJEkLZuQC5GPU&#10;Ikm1F2PUcmTcohgZtwAwhXELQCWc3iJJkpQ3IxdgOUYtklR7sUYtR8YtipFxCwBTGLcA1MXpLZIk&#10;SZkzcgGmM2qRpNqLOWo5Mm5RjIxbAJjCuAWgIrt995SeDyRJkpS54QtqIxfgbYxaJKn2Yo9ajoxb&#10;FCPjFgCmMG4BqMzuur9IzwiSJElaISMX4OeMWiSp9r6OWm67h/HrQDTGLYqRcQsAUxi3AFSn69Mz&#10;giRJklbMyAU4+vpZYNQiSVVX1qjlyLhFMTJuAWAK4xaACn363H9MzwmSJElaOSMXaJdRiyTVX5mj&#10;liPjFsXIuAWAKYxbAKrkQVWSJGnrjFygHUYtklR/ZY9ajrwzVIyMWwCYwrgFoFLnh/4kPStIkiRp&#10;w4xcoF5GLZJUf3WMWo6MWxQj4xYApjBuAajUbt/9kZ4VJEmSFCAjF6iHUYsk1d/XUUt1X8AbtyhG&#10;xi0ATGHcAlAxp7dIkiTFy8gFymXUIkn1V+eo5ci4RTEybgFgCuMWgIo5vUWSJCluRi5QDqMWSaq/&#10;ukctR8YtipFxCwBTGLcAVM7pLZIkSbEzcoG4drfds1GLJNVdG6OWI+MWxci4BYApjFsAKrc7dF/S&#10;M4MkSZICZ+QCcRi1SFL9tTVqOTJuUYyMWwCYwrgFoHK7Q/d8/rsXspIkSaVk5ALbMWqRpPprc9Ry&#10;ZNyiGBm3ADCFcQtAC/b9VXpukCRJUiEZucB6jFokqf7aHrUcGbcoRn4vAjCFcQtAA4bTW9JzgyRJ&#10;kgrLyAXyMWqRpPozavmWcYti5PckAFMYtwC04zI9O0iSJKnAjFxgOUYtklR/Ri1jjFsUI783AZjC&#10;uAWgEU5vkSRJqiMjF5jOqEWS6s+o5TXGLYqR36MATGHcAtAWp7dIkiRVkpELvJ1RiyTVn1HLWxi3&#10;KEZ+rwIwhXELQEN2++4pPT9IkiSpkoxc4OeMWiSp/oxa3sO4RTHyexaAKYxbANrj9BZJkqQKM3KB&#10;fxm1SFL9GbVMYdyiGPm9C8AUxi0Azen69AwhSZKkCjNyoWVGLZJUf0Ytcxi3KEZ+DwMwhXELQIM+&#10;fe4/pucISZIkVdrXkcvwRf/IywCojVGLJNWfUcsSjFsUI7+XAZjCuAWgRfvuIT1HSJIkqfKGL/zH&#10;XghADYxaJKn+jFqWZNyiGPk9DcAUxi0AjTo/9CfpWUKSJEkNZORCTYxaJKnuhs93o5YcjFsUI7+3&#10;AZjCuAWgUbt990d6lpAkSVJDGblQMqMWSao7o5bcjFsUI7/HAZjCuAWgYU5vkSRJajcjF0pi1CJJ&#10;dWfUshbjFsXI73UApjBuAWiY01skSZJk5EJkRi2SVHdGLWszblGM/J4HYArjFoDGOb1FkiRJQ0Yu&#10;RGLUIkl1Z9SyFeMWxcjvfQCmMG4BaJzTWyRJkvRtRi5syahFkurOqGVrxi2Kkc8AAKYwbgFo3O7Q&#10;PTu9RZIkSd9n5MKajFokqe6Gz/fdX/2FL7S3ZtyiGPksAGAK4xYA/u/0+vEmPVdIkiRJ/8nIhZyM&#10;WiSp7oxaojFuUYx8JgAwhXELAF9Pb0nPFZIkSdJoRi4syahFkurOqCUq4xbFyGcDAFMYtwDwP/v+&#10;Kj1bSJIkST/NyIU5hlHL6d+PN0YtklRnRi3RGbcoRj4jAJjCuAWAr5zeIkmSpPdk5MJ7GLVIUt0Z&#10;tZTCuEUx8lkBwBTGLQB86zI9X0iSJElvysiF1xi1SFLdDZ/vw73A7q57GrsOEI1xi2Jk3ALAFMYt&#10;APzD6S2SJEmampEL3zJqkaS6M2oplXGLYmTcAsAUxi0AfM/pLZIkSZqckUvbjFokqe6MWkpn3KIY&#10;GbcAMIVxCwD/sdt3T+kZQ5IkSZqckUtbjFokqe6MWmph3KIYGbcAMIVxCwA/2F33F+k5Q5IkSZqV&#10;kUvdjFokqe6MWmpj3KIYGbcAMIVxCwAjuj49Z0iSJEmLZORSl39GLX/2J+m/YklSRQ2jluFz3qil&#10;NsYtipFxCwBTGLcAMOrT5/5jetaQJEmSFsvIpWxGLZJUd0YttTNuUYyMWwCYwrgFgJ/wsCtJkqR8&#10;GbmUxahFkurOqKUV3vcpRsYtAExh3ALAT50fvLiWJElS3oxcYjNqkaS6M2ppjXGLYmTcAsAUxi0A&#10;/NRu3/2RnjckSZKkbA1frO3uuj/GXlywDaMWSao7o5ZWGbcoRsYtAExh3ALAq5zeIkmSpLUyctme&#10;UYsk1Z1RS+uMWxQj4xYApjBuAeBVTm+RJEnS2hm5rM+oRZLq7p9Ry8vn/dh1gFYYtyhGxi0ATGHc&#10;AsCrdofu2ektkiRJ2iIjl/yGLzlffo6/GLVIUp0ZtfBfxi2KkXELAFMYtwDwS6fXjzfpuUOSJEla&#10;PSOX5Rm1SFLdGbUwzrhFMTJuAWAK4xYAfmk4vSU9d0iSJEmbZeQyn1GLJNWdUQuvM25RjIxbAJjC&#10;uAWAt9n3V+nZQ5IkSdo0I5f3M2qRpLozauFtjFsUI+MWAKYwbgHgTZzeIkmSpGgNQw0jl9cZtUhS&#10;3aXB5xejFt7GuEUxMm4BYArjFgDe4zI9f0iSJElhMnL5kVGLJNWdUQvTGLcoRsYtAExh3ALAmzm9&#10;RZIkSZEzcjFqkaTaM2phHuMWxci4BYApjFsAeC+nt0iSJCl0LY5c/vclZ3f/6bb/mH4aJEkVZdTC&#10;MoxbFCPjFgCmMG4B4F12++4pPYNIkiRJoWth5GLUIkl1Z9TCsoxbFCPjFgCmMG4B4N121/1Feg6R&#10;pCbb7bs/dofuS/r/SpKCV+PIxahFkurOqIU8jFsUI+MWAKYwbgFggq5PzyGS1GTDuOX4mWjkIknl&#10;VMPIxahFkurOqIW8jFsUI+MWAKYwbgFgkk+fvUyX1G7fjluOjFwkqZyGYUhpIxejFkmqO6MW1mHc&#10;ohgZtwAwhXELABN5GJbUbmPjliMjF0kqpxJGLkYtklR3Ri2sy/s8xci4BYApjFsAmOz80J+k5xFJ&#10;aqrXxi1HRi6SVE4RRy5GLZJUd0YtbMO4RTEybgFgCuMWACYbvtxNzyOS1FRvGbccGblIUjlFGLl8&#10;/ZLztnswapGkOjNqYVMv9xjpl6K0acYtAExh3ALALE5vkdRi7xm3HBm5SFI5bTFyMWqRpLozaiEE&#10;4xYFybgFgCmMWwCYxektklpsyrjlyMhFksppjZGLUYsk1Z1RC6EYtyhIxi0ATGHcAsAsu0P37PQW&#10;Sa01Z9xyZOQiSeWUY+Ri1CJJdWfUQkjGLQqScQsAUxi3ADDb6fXjTXoukaQmWmLccmTkIknltMTI&#10;xahFkurOqIXQjFsUJOMWAKYwbgFgtuH0lvRcIklNtOS4ZTB8jr788TL96SVJwZsycjFqkaS6M2qh&#10;CMYtCpJxCwBTGLcAsIx9f5WeTSSp+pYetxwZuUhSWb1l5GLUIkl1d/5nf2LUQjGMWxQk4xYApjBu&#10;AWARTm+R1FK5xi1HRi6SVFY/HbkYtUhStRm1UCTjFgXJuAWAKYxbAFiSL2IlNVHuccuRkYskldU/&#10;IxejFkmqNqMWimbcoiAZtwAwhXELAItxeoukVlpr3HJk5CJJkiRtm1ELVTBuUZCGX4ujv0YB4BXG&#10;LQAszZevkqpv7XHLkZGLJEmStG5GLVTFuEVBMm4BYArjFgAWtdt3T+kZRZKqbatxy9HwWfvyRyMX&#10;SZIkKVNGLVTJuEVBMm4BYArjFgAWt7vuL9JziiRV2dbjliMjF0mSJGnZPt32H41aqJZxi4Jk3ALA&#10;FMYtAGTQ9ek5RZKqLMq45cjIRZIkSZqXUQtNMG5RkIxbAJjCuAWALD597j+mZxVJqq5o45YjIxdJ&#10;kiTpfRm10BTjFgXJuAWAKYxbAMhj72FZUr1FHbccGblIkiRJr2fUQpOMWxQk4xYApjBuASCb80N/&#10;kp5XJKmqoo9bjoxcJEmSpP9m1ELTjFsUJOMWAKYwbgEgm+HL3/S8IklVVcq45V9d//JHIxdJkiQ1&#10;2+ld/5tRC80zblGQjFsAmMK4BYCsnN4iqcbKG7ccGblIkiSprYxa4BvGLQqScQsAUxi3AJCV01sk&#10;1Vi545YjIxdJkiTVnVELjDBuUZCMWwCYwrgFgOyc3iKptsoftxwZuUiSJKmujFrgFcYtCpJxCwBT&#10;GLcAkJ3TWyTVVj3jliMjF0mSJJWdUQu8gXGLgmTcAsAUxi0AZLc7dM9Ob5FUU/WNW46MXCRJklRW&#10;Ri3wDsYtCpJxCwBTGLcAsIrT68eb9OwiScVX77jlyMhFkiRJsRtGLWd33f3YS2/gJ4xbFCTjFgCm&#10;MG4BYBXD6S3p2UWSiq/+ccuRkYskSZJiZdQCMxi3KEjGLQBMYdwCwJp8QSqpitoZtxwZuUiSJGnb&#10;jFpgAcYtCpJxCwBTGLcAsBqnt0iqpfbGLUdGLpIkSVo3oxZYkHGLgmTcAsAUxi0ArM2XopKKr91x&#10;y5GRiyRJkvJm1AIZGLcoSMYtAExh3ALAqpzeIqmGjFuOjFwkSZK0bF9HLb70hDyMWxQkn/MATGHc&#10;AsAWfBEqqeiMW75n5CJJkqR5GbXACoxbFCSf9wBMYdwCwOp2++4pPcdIUpEZt/yMkYskSZLel1EL&#10;rMi4RUHyuQ/AFMYtAGzi9ND/lp5lJKm4jFt+xchFkiRJr2fUAhswblGQfP4DMIVxCwDb2HuYllRu&#10;xi1vZeQiSZKk/2bUAhsyblGQXAcAmMK4BYDNnB/6k/Q8I0lFZdzyXkYukiRJrWfUAgEYtyhIrgcA&#10;TGHcAsBmhi+H0/OMJBWVcctURi6SJEmt9XXUcvdyHzjychpYmXGLgmTcAsAUxi0AbMrpLZJKzLhl&#10;LiMXSZKk2jNqgYCMWxQk4xYApjBuAWBTTm+RVGLGLUsxcpEkSaotoxYIzLhFQTJuAWAK4xYANuf0&#10;FkmlZdyyNCMXSZKk0jNqgQIYtyhIxi0ATGHcAsDmnN4iqbSMW3IxcpEkSSotoxYoiHGLgmTcAsAU&#10;xi0AbG536J6d3iKppIxbcuv63XV/kX66JUmSFDCjFiiQcYuCZNwCwBTGLQCEcHr9eJOebSQpfMYt&#10;K9l3D0YukiRJsTJqgYIZtyhIxi0ATGHcAkAIw+kt6dlGksJn3LIyIxdJkqTNM2qBChi3KEjGLQBM&#10;YdwCQBz7/io930hS6IxbNmLkIkmStHpGLVAR4xYFybgFgCmMWwAIw+ktkkrJuGVjRi6SJEnZM2qB&#10;Chm3KEjGLQBMYdwCQDSX6RlHksJm3BKEkYskSdLiGbVAxYxbFCTjFgCmMG4BIBSnt0gqIeOWYPbd&#10;w/mhP0n/9UiSJGlCRi3QAOMWBcm4BYApjFsAiMjpLZJCZ9wSVXdv5CJJkvS+jFqgIcYtCpJxCwBT&#10;GLcAEM5u3z2l5xxJCplxS3RGLpIkSb/KqAUaZNyiIBm3ADCFcQsAIe2u+4v0rCNJ4TJuKYWRiyRJ&#10;0vcZtUDDjFsUJOMWAKYwbgEgqK5PzzqSFC7jltIYuUiSpLY7v+8/GLUAxi2KknELAFMYtwAQ1qfP&#10;/cf0vCNJoTJuKZWRiyRJaiujFuA/jFsUJOMWAKYwbgEgsO4+Pe9IUqiMW0pn5CJJkurOqAUYZdyi&#10;IBm3ADCFcQsAofnyUVLEjFtqYeQiSZLqyqgFeJVxi4Jk3ALAFMYtAIQ2fIGcnnkkKUzGLbUxcpEk&#10;SWVn1AK8iXGLgmTcAsAUxi0AhOcLR0nRMm6plZGLJEkqK6MW4F2MWxQk4xYApjBuASA8p7dIipZx&#10;S+2MXCRJUuyGUcvur/7CqAV4F+MWBcm4BYApjFsACG936J59ySgpUsYtrTBykSRJsTJqAWYxblGQ&#10;jFsAmMK4BYAinF4/3qRnH0naPOOWtgz/fRu5SJKkLTNqARZh3KIgGbcAMIVxCwBFGE5vSc8+krR5&#10;xi1tMnKRJElrZ9QCLMq4RUEybgFgCuMWAMqx76/S848kbZpxS9uMXCRJUu6MWoAsjFsUJOMWAKYw&#10;bgGgGE5vkRQl4xYGRi6SJGnphlHL2W1/ZdQCZGHcoiAZtwAwhXELAKW5TM9AkrRZxi18y8hFkiTN&#10;7Thq2d11T2MvcQEWYdyiIBm3ADCFcQsARXF6i6QIGbcwxshFkiS9N6MWYFXGLQqScQsAUxi3AFAi&#10;p7dI2jTjFl6zO3RfjFwkSdJrGbUA2+j69DEkbZpxCwBTGLcAUJzdvntKz0GStEnGLbyFkYskSfo+&#10;oxZgW8YtipFxCwBTGLcAUKTddX+RnoUkafWMW3gPIxdJkmTUAsRg3KIYGbcAMIVxCwCF8jAuabuM&#10;W5jCyEWSpPYaRi2nfz/eGLUAMXifphgZtwAwhXELAMX69Ln/mJ6HJGnVjFuYw8hFkqT6M2oBYjJu&#10;UYyMWwCYwrgFgIJ19+l5SJJWzbiFJRi5SJJUX0YtQGzGLYqRcQsAUxi3AFA0XwpK2iLjFpZk5CJJ&#10;UvkZtQBlMG5RjIxbAJjCuAWAog1fMKdnIklaLeMWcjBykSSpvIxagLIYtyhGxi0ATGHcAkDxfBEo&#10;ae2MW8jJyEWSpPgZtQBlMm5RjIxbAJjCuAWA4jm9RdLaGbewBiMXSZLi9c+o5bZ7HnvZChCbcYti&#10;ZNwCwBTGLQAUb3fonn35J2nNjFtYk5GLJEnbZ9QC1MG4RTEybgFgCuMWAKpwev14k56NJCl7xi1s&#10;wchFkqT1M2oB6mLcohgZtwAwhXELAFUYTm9Jz0aSlD3jFrZk5CJJUv6MWoA6GbcoRsYtAExh3AJA&#10;Pfb9VXo+kqSsGbcQgZGLJEnLZ9QC1M24RTEybgFgCuMWAKrh9BZJa2XcQiRGLpIkzW8Ytezuui9G&#10;LUDdjFsUI+MWAKYwbgGgNpfpGUmSsmXcQkRGLpIkvT+jFqAtxi2KkXELAFMYtwBQFae3SFoj4xYi&#10;+zpy+b3/kH65SpKkkYxagDYZtyhGxi0ATGHcAkCNnN4iKWvGLZRgGLmkX7KSJCll1AK0zbhFMTJu&#10;AWAK4xYAqrPbd0/pOUmSsmTcQkmMXCRJMmoB+B/jFsXIuAWAKYxbAKjS7rq/SM9KkrR4xi2UyMhF&#10;ktRiRi0A3zJuUYyMWwCYwrgFgEp5WJeUL+MWSmbkIklqIaMWgDHelylGxi0ATGHcAkC1Pn3uP6bn&#10;JUlaNOMWamDkIkmqMaMWgNcYtyhGxi0ATGHcAkDFuvv0vCRJi2bcQk2MXCRJNWTUAvAWxi2KkXEL&#10;AFMYtwBQtfNDf5KemSRpsYxbqJGRiySpxIxaAN7DuEUxMm4BYArjFgCqNnwBnZ6ZJGmxjFuomZGL&#10;JKmEjFoApjBuUYyMWwCYwrgFgOo5vUXS0hm30AIjF0lSxIxaAOYwblGMjFsAmMK4BYDqOb1F0tIZ&#10;t9ASIxdJUoSMWgCWYNyiGBm3ADCFcQsA1dsdument0haMuMWWmTkIknaIqMWgCUZtyhGxi0ATGHc&#10;AkATTq8fb9KzkyTNzriFlhm5SJLWyKgFIAfjFsXIuAWAKYxbAGjCcHpLenaSpNkZt4CRiyQpT+d/&#10;9idGLQC5GLcoRsYtAExh3AJAO/b9VXp+kqRZGbfAv4xcJElLZNQCsAbjFsXIuAWAKYxbAGiG01sk&#10;LZVxC/zIyEWSNCWjFoA1GbcoRsYtAExh3AJAay7TM5QkTc64BX7OyEWS9JaMWgC2YNyiGBm3ADCF&#10;cQsATXF6i6QlMm6BXzNykSSNZdQCsCXjFsXIuAWAKYxbAGiR01skzcq4Bd5mGJW+/NF1V5Jk1AIQ&#10;gnGLYmTcAsAUxi0ANGe3757Sc5QkTcq4Bd7HyEWS2u3Tbf/RqAUgCuMWxci4BYApjFsAaNLuur9I&#10;z1KS9O6MW2AaIxdJaiejFoCIjFsUI+MWAKYwbgGgUR7mJU3PuAXmMXKRpHozagGIzPswxci4BYAp&#10;jFsAaNanz/3H9DwlSe/KuAWWYeQiSfVk1AJQAuMWxci4BYApjFsAaFh3n56nJOldGbfAsoxcJKnc&#10;jFoASmLcohgZtwAwhXELAE07P/Qn6ZlKkt6ccQvk8fJ76+nlj0YuklRAp3f9b0YtAKUxblGMjFsA&#10;mMK4BYCmDV9Qp2cqSXpzxi2Ql5GLJMXNqAWgZMYtitHLr8X78V+jAPBzxi0ANM/pLZLem3ELrMPI&#10;RZLiZNQCUAPjFsXIuAWAKYxbAGie01skvTfjFliXkYskbZdRC0BNjFsUI+MWAKYwbgGAF05vkfSe&#10;jFtgG0YukrReRi0ANTJuUYyMWwCYwrgFAF7sDt2X9GwlSb/MuAW2ZeQiSfkyagGomXGLYmTcAsAU&#10;xi0A8GJ36J7Ts5Uk/TLjFoii61/+aOQiSQs0jFp80QRQO+MWxcg9BwBTGLcAwNG+v0rPV5L0asYt&#10;EI2RiyRNzagFoCXGLYqRew8ApjBuAYDE6S2S3ppxC0Rl5CJJb82oBaBFxi2KkXsQAKYwbgGA//KF&#10;mKRfZtwC0Rm5SNLPMmoBaJlxi2LkXgSAKYxbAOAbTm+R9JaMW6AURi6SdMyoBQDjFkXJPQkAUxi3&#10;AMCPfAkm6dWMW6A0Ri6S2u3rqOW2exh7MQhAa4xbFCPjFgCmMG4BgO/s9t1Tes6SpNGMW6BURi6S&#10;2smoBYAfGbcoRsYtAExh3AIAI3bX/UV61pKkHzJugdIZuUiqN6MWAH7OuEUxMm4BYArjFgAY5WFf&#10;0s8zboFaGLlIqiejFgB+zfsuxci4BYApjFsA4Cc+fe4/puctSfpPxi1QGyMXSeVm1ALA2xm3KEbG&#10;LQBMYdwCAD/V3afnLUn6T8YtUCsjF0nlZNQCwPsZtyhGxi0ATGHcAgCvOD/0J+mZS5L+ybgFamfk&#10;IiluX0ctdy+fUyMv+gDgdcYtipFxCwBTGLcAwCuGL7DTM5ck/ZNxC7TCyEVSnIxaAJjPuEUxMm4B&#10;YArjFgD4Bae3SPo+4xZojZGLpO0yagFgOcYtipFxCwBTGLcAwC84vUXS9xm3QKuMXCStl1ELAMsz&#10;blGMjFsAmMK4BQDewOktkr7NuAVaZ+QiKV9GLQDkY9yiGBm3ADCFcQsAvMHu0H1Jz16SZNwCJEYu&#10;kpbLqAWA/IxbFCPjFgCmMG4BgDfYHbrn89/7D+n5S1LjGbcA/2XkIml6Ri0ArGV31z2ly4+0acYt&#10;AExh3AIAb7Xvr9Lzl6TGM24Bxhm5SHp7Ri0ArM24RVEybgFgCuMWAHij4fSW9PwlqfGMW4DXGblI&#10;+nlGLQBsxbhFUTJuAWAK4xYAeB9fVEkybgHeyMhF0r8ZtQCwNeMWRcm4BYApjFsA4B2c3iJpyLgF&#10;eB8jF6nljFoAiMK4RVEybgFgCuMWAHg/X05JjWfcAkxj5CK1lFELANEYtyhKxi0ATGHcAgDvtNt7&#10;ESC1nnELMMu+e9hd9xfpI0VSZRm1ABCVcYuiZNwCwBTGLQAwgS+kpLYzbgEWYeQiVZVRCwDRGbco&#10;SsYtAExh3AIAk3R9ehaT1GDGLcCijFykojNqAaAUxi2KknELAFMYtwDARJ8+9x/T85ikxjJuAbIw&#10;cpGK6fy+/2DUAkBpjFsUJeMWAKYwbgGAqfbdQ3oek9RYxi1AVkYuUtiMWgAomXGLomTcAsAUxi0A&#10;MMP5oT9Jz2SSGsq4BVjFvntwryHFyKgFgBoYtyhKxi0ATGHcAgAzDF9wp2cySQ1l3AKsq7s3cpG2&#10;yagFgJoYtyhKxi0ATGHcAgAz+bJJai/jFmAbRi7SWhm1AFAj4xZFybgFgCmMWwBgJqe3SO1l3AJs&#10;y8hFypVRCwA1M25RlIxbAJjCuAUAFuALJqmtjFuAGIxcpKUaRi27v/oLoxYAambcoigZtwAwhXEL&#10;ACxgd+i+pGczSQ1k3ALEYuQiTc2oBYCWGLcoSsYtAExh3AIAC9gduufz3/sP6flMUuUZtwAxGblI&#10;b82oBYAWGbcoSsYtAExh3AIAS9n3V+n5TFLlGbcAsRm5SD/LqAWAlhm3KErGLQBMYdwCAAsZTm9J&#10;z2eSKs+4BSiDkYt0zKgFAIxbFCfjFgCmMG4BgGVdpmc0SRVn3AKUxchF7TaMWs5u+0ujFgAwblGc&#10;jFsAmMK4BQAW5PQWqY2MW4AyGbmondKo5Wr4Em/shRgAtMi4RVEybgFgCuMWAFie01ukyjNuAcpm&#10;5KJ6M2oBgJ8zblGUjFsAmMK4BQAWttt7USDVnnELUAcjF9WTUQsA/Jpxi6Jk3ALAFMYtAJCH01uk&#10;ijNuAWoyfKYZuajUjFoA4O2MWxQl4xYApjBuAYAsuj49q0mqMOMWoEZGLiopoxYAeD/jFkXJuAWA&#10;KYxbACCTT5/7j+l5TVJlGbcANTNyUeSGUcvp3483Ri0A8H7GLYqScQsAUxi3AEAu++4hPa9Jqizj&#10;FqAJ+/4qfexJITr/sz8xagGA6YxbFCXjFgCmMG4BgIz8r56lOjNuAVowfNaljz0pRJ9u+49jL7cA&#10;gLcxblGUjFsAmMK4BQAy8qWQVGfGLUAL3McoWsYtADCPcYuiZNwCwBTGLQCQmdNbpPoybgFaYNyi&#10;aBm3AMA8xi2KknELAFMYtwBAZr4YkurLuAVogXsYRcu4BQDmMW5RlIxbAJjCuAUAVuD0FqmujFuA&#10;Fhi3KFrGLQAwj3GLomTcAsAUxi0AsAJfDkl1ZdwCtMD9i6Jl3AIA8xi3KErGLQBMYdwCACvYHbpn&#10;p7dI9WTcArTAuEXRMm4BgHmMWxQl4xYA3mN32z2f3XYPxi0AsJLT68eb9PwmqfCMW4AWGLcoWsYt&#10;ADCPcYuiZNwCwFscRy3D+4D/XUBGXmABAMsbTm/5evGVVHzGLUALjFsULeMWAJjHuEVRMm4B4Je+&#10;HbUcG3uBBQBkc5kuwZIKzrgFaIFxi6Jl3AIA8xi3KErGLQD81Nio5djYCywAIA+nt0h1ZNwCtMC4&#10;RdEybgGAeYxbFCXjFgB+8Nqo5djYCywAICunt0iFZ9wCtMC4RdEybgGAeYxbFCXjFgD+8ZZRy7Gx&#10;F1gAQD67vRcJUukZtwAtMG5RtIxbAGAe4xZFybgFgHeNWo6NvcACALJzeotUcMYtQAuMWxQt4xYA&#10;mMe4RVEybgFo2JRRy7GxF1gAQG5dny7FkgrMuAVogXGLomXcAgDzGLcoSsYtAA267R5O7/rf0qVg&#10;WmMvsACA/E4PMy/ikjbLuAVogXGLomXcAgDzGLcoSsYtAA1ZYtRybOwFFgCwgn33kC7HkgrLuAVo&#10;gXGLomXcAgDzGLcoSsYtAA247R52f/UX6aN/mcZeYAEA6zg/9CfpkiypoIxbgBYYtyhaxi0AMI9x&#10;i6Jk3AJQsRyjlmNjL7AAgHX40kgqM+MWoAXuUxQt4xYAmMe4RVEybgGo0G33cHbbX53f9x/Sx/3y&#10;jb3AAgDW4/QWqbyMW4AWGLcoWsYtADCPcYuiZNwCUJOuzz5qOTb2AgsAWI8vjqTyMm4BWuAeRdEy&#10;bgGAeYxbFCXjFoAarDhqOTb2AgsAWJfTW6SyMm4BWmDcomgZtwDAPMYtipJxC0C5hvuJ1Uctx8Ze&#10;YAEA6/LlkVRWxi1AC9yfKFrGLQAwj3GLomTcAlCeTUctx8ZeYAEA69odument0jlZNwCtMC4RdEy&#10;bgGAeYxbFCXjFoBy7G67581HLcfGXmABAOs7vX68SZdnScEzbgFaYNyiaBm3AMA8xi2KknELQHyh&#10;Ri3Hxl5gAQDrG05vSZdnScEzbgFaYNyiaBm3AMA8xi2KknELQFwhRy3Hxl5gAQAb2fdX6RItKXDG&#10;LUALjFsULeMWAJjHuEVRMm4BiCf0qOXY2AssAGAbTm+Rysi4BWiBcYuiZdwCAPMYtyhKxi0AcRQx&#10;ajk29gILANjUZbpMSwqacQvQAuMWRcu4BQDmMW5RlIxbALZX1Kjl2NgLLABgO05vkeJn3AK0wLhF&#10;0TJuAYB5jFsUJeMWgO0Mo5bTvx9vihq1HBt7gQUAbM7pLVLgjFuAFhi3KFrGLQAwj3GLomTcArC+&#10;okctx8ZeYAEA29rtvWyQImfcArTAuEXRMm4BgHmMWxQl4xaA9fwzavmzP0kfw+U29gILANje6aH/&#10;LV2uJQXLuAVogXGLomXcAgDzGLcoSsYtAPlVNWo5NvYCCwAIYN89pMu1pGAZtwAtMG5RtIxbAGAe&#10;4xZFybgFIJ9h1PJyzf9S1ajl2NgLLAAghvNDhTcfUgUZtwAtMG5RtIxbAGAe4xZFybgFYHlVj1qO&#10;jb3AAgBi8KWSFDPjFqAF7kMULeMWAJhn+NIrXValTTNuAVjOcH0fPleHZ+b0MVtvYy+wAIA4nN4i&#10;xcu4BWiBcYuiZdwCAPMYtyhKxi0A8zU1ajk29gILAIjDF0tSvIxbgBa4B1G0jFsAYB7jFkXJuAVg&#10;uq+jltvuoalRy7GxF1gAQCxOb5FiZdwCtMC4RdEybgGAeYxbFCXjFoCJWh21HBt7gQUAxOLLJSlW&#10;xi1AC9x/KFrGLQAwj3GLomTcAvBOrY9ajo29wAIAYtkdument0hxMm4BWmDcomgZtwDAPMYtipJx&#10;C8AbGbX8t7EXWABAPKfXjzfp8i1p44xbgBYYtyhaxi0AMI9xi6Jk3ALwC0Yt4429wAIA4hlOb0mX&#10;b0kbZ9wCtMC4RdEybgGAeYxbFCXjFoCfMGp5vbEXWABAUPv+Kl3CJW2YcQvQAuMWRcu4BQDmMW5R&#10;lIxbAL5j1PK2xl5gAQAxOb1FipFxC9AC4xZFy7gFAOYxblGUdnfdH2O/RgGac9s9nN71v6WPR/2q&#10;sRdYAEBol+kyLmmjjFuAFhi3KFrGLQAwj3GLomTcAjTPqGVaYy+wAIC4nN4ibZ9xC9AC4xZFy7gF&#10;AOYxblGUjFuAZt12D7u/+ov0caj3NvYCCwAIz+kt0oYZtwAtMG5RtIxbAGAe4xZFybgFaI5RyzKN&#10;vcACAGLb7bundCmXtEHGLUALjFsULeMWAJjHuEVRMm4BmnHbPZzd9lfp409zG3uBBQDEd3rwz2OU&#10;tsq4BWiBcYuiZdwCAPMYtyhKxi1A9dKo5fy+/5A++rREYy+wAIAC7LuHdDmXtHLGLUALjFsULeMW&#10;AJjHuEVRMm4B6tX1Ri0ZG3uBBQCU4fzQn6RLuqQVM24BWmDcomgZtwDAPMYtipJxC1Afo5ZVGnuB&#10;BQCUwZdO0jYZtwAtcJ+haBm3AMA8xi2KknELUIuXz7Mno5YVG3uBBQCUw+kt0voZtwAtMG5RtIxb&#10;AGAe4xZFybgFKJ1Ry0aNvcACAMrhiydp/YxbgBa4x1C0jFsAYB7jFkXJuAUo1XAtNWrZsLEXWABA&#10;WZzeIq2bcQvQAuMWRcu4BQDmMW5RlIxbgNIYtQRp7AUWAFAWXz5J62bcArTA/YWiZdwCAPMYtyhK&#10;xi1AKYxagjX2AgsAKMvu0D07vUVaL+MWoAXGLYqWcQsAzGPcoigZtwDRGbUEbewFFgBQntPrx5t0&#10;eZeUOeMWoAXGLYqWcQsAzGPcoigZtwBRGbUEb+wFFgBQnuH0lnR5l5Q54xagBcYtipZxCwDMY9yi&#10;KBm3ANEYtRTS2AssAKBQ+/4qXeIlZcy4BWiBcYuiZdwCAPMYtyhKxi1AFMO18fTvxxujlkIae4EF&#10;AJTJ6S3SOhm3AC0wblG0jFsAYB7jFkXJuAXYmlFLoY29wAIAinaZLvOSMmXcArTAuEXRMm4BgHmM&#10;WxQl4xZgK/+MWv7sT9JHkkpq7AUWAFAup7dI+TNuAVpg3KJoGbcAwDzGLYqScQuwtuEa+PLZ88Wo&#10;pfDGXmABAMVzeouUMeMWoAXGLYqWcQsAzGPcoigZtwBrMWqprLEXWABA2Xb77ild6iVlyLgFaIFx&#10;i6Jl3AIA8xi3KErGLUBuwzXv7K67N2qprLEXWABA+XbX/UW63EtaOOMWoAXGLYqWcQsAzGPcoigZ&#10;twC5HEctw/Nj+shRTY29wAIAatD16XIvaeGMW4AWGLcoWsYtADCPcYuiZNwCLO3rqOW2ezBqqbyx&#10;F1gAQB3OD47ck3Jk3AK0wLhF0TJuAYB5jFsUJeMWYClGLY019gILAKiDL6WkPBm3AC1wH6FoGbcA&#10;wDzGLYqScQuwCKOW9hp7gQUA1MPpLdLyGbcALTBuUbSMWwBgHuMWRcm4BZjFqKXdxl5gAQD18MWU&#10;tHzGLUAL3EMoWsYtADCPcYuiZNwCTGLUorEXWABAXZzeIi2bcQvQAuMWRcu4BQDmMW5RlIxbgHcx&#10;atGxsRdYAEBdfDklLZtxC9AC9w+KlnELAMxj3KIoGbcAb2LUou8be4EFANRld+iend4iLZdxC9AC&#10;4xZFy7gFAOYxblGUjFuAVxm16GeNvcACAOpzev14ky7/kmZm3AK0wLhF0TJuAYB5jFsUJeMWYNRt&#10;93B61/+WPiqkHxt7gQUA1Gc4vSVd/iXNzLgFaIFxi6Jl3AIA8xi3KErGLcB/GLXorY29wAIAKrXv&#10;r9ItgKQZGbcALTBuUbSMWwBgHuMWRcm4BfjqtnvY/dVfpI8G6deNvcACAOrk9BZpmYxbgBYYtyha&#10;xi0AMI9xi6Jk3AKNM2rR1MZeYAEAVbtMtwGSJmbcArTAuEXRMm4BgHmMWxQl4xZo1G33cHbbX53f&#10;9x/Sx4H0vsZeYAEA9XJ6izQ/4xagBcYtipZxCwDMY9yiKBm3QGu63qhFizT2AgsAqJ7TW6QZGbcA&#10;LTBuUbSMWwBgHuMWRcm4BVph1KKFG3uBBQDUbbfvntKtgKQJGbcALTBuUbSMWwBgHuMWRcm4Ber2&#10;8nv8yahFWRp7gQUA1G933V+k2wFJ78y4BWiBcYuiZdwCAPMYtyhKxi1QJ6MWZW/sBRYA0IKuT7cD&#10;kt6ZcQvQAuMWRcu4BQDmMW5RlIxboC7D9cWoRas09gILAGjD+aE/SbcEkt6RcQvQAuMWRcu4BQDm&#10;MW5RlIxboA5GLVq9sRdYAEAbfGklTcu4BWiB+wRFy7gFAOYxblGUjFugbEYt2qyxF1gAQDuc3iK9&#10;P+MWoAXGLYqWcQsAzGPcoigZt0CZjFq0eWMvsACAdvjiSnp/xi1AC9wjKFrGLQAwj3GLomTcAmUx&#10;alGYxl5gAQBtcXqL9L6MW4AWGLcoWsYtADCPcYuiZNwCZTBqUbjGXmABAG3x5ZX0voxbgBa4P1C0&#10;jFsAYB7jFkXJuAViG64Xp38/3hi1KFxjL7AAgLbsDt2z01ukt2fcArTAuEXRMm4BgHmMWxQl4xaI&#10;yahF4Rt7gQUAtOf0+vEm3R5I+kXGLUALjFsULeMWAJjHuEVRMm6BWP4ZtfzpfwCr4I29wAIA2jOc&#10;3pJuDyT9IuMWoAXGLYqWcQsAzGPcoigZt0AMRi0qrrEXWABAo/b9VbpFkPRKxi1AC4xbFC3jFgCY&#10;x7hFUTJugW0N14OX34dfjFpUXGMvsACANjm9RXpbxi1AC4xbFC3jFgCYx7hFUTJugW2kUcsfRi0q&#10;trEXWABA0y7TbYKkn2TcArTAuEXRMm4BgHmMWxQl4xZY1/D5f3bX3Q/PVOm3oVRmYy+wAIB2Ob1F&#10;+nXGLUALjFsULeMWAJjHuEVRMm6BdRi1qLrGXmABAM1zeov0SsYtQAuMWxQt4xYAmMe4RVEyboG8&#10;vo5abrsHoxZV19gLLACgbbt995RuFSSNZNwCtMC4RdEybgGA+dJlVdo04xbIyKhFNTf2AgsAYHfd&#10;X6TbBUnfZdwCtMC4RdEybgGA+dJlVdo04xbIwKhFLTT2AgsA4OzQ9el2QdJ3GbcALTBuUbSMWwBg&#10;vnRZlTbNuAUWZNSilhp7gQUAMDg/9CfplkHSNxm3AC0wblG0jFsAYL50WZU2zbgFFmDUohYbe4EF&#10;ADDwpZY0nnEL0AL3AYqWcQsAzJcuq9KmGbfADEYtarmxF1gAAEdOb5F+zLgFaIFxi6Jl3AIA86XL&#10;qrRpxi0wgVGLZNwCALzOF1vSjxm3AC1wD6BoGbcAwHzpsiptmnELvMNt93B61/+WfvtIbTf2AgsA&#10;4FtOb5H+m3EL0ALjFkXLuAUA5kuXVWnTjFvgDYxapB8be4EFAPAtX25J/824BWiB67+iZdwCAPOl&#10;y6q0acYt8Irb7mH3V3+RfrtI+raxF1gAAN/aHbpnp7dI/2bcArTAuEXRMm4BgPnSZVXaNOMWGGHU&#10;Iv26sRdYAADfO71+vEm3D1LzGbcALTBuUbSMWwBgvnRZlTbNuAW+cds9nN32V+m3h6TXGnuBBQDw&#10;veH0lnT7IDWfcQvQAuMWRcu4BQDmS5dVadOMW+BFGrWc3/cf0m8NSb9q7AUWAMCovQW5NGTcArTA&#10;uEXRMm4BgPnSZVXaNOMW2tb1Ri3SxMZeYAEAjHF6i/S/jFuAFhi3KFrGLQAwX7qsSptm3EKbjFqk&#10;2Y29wAIAeMVluo2Qms24BWiBcYuiZdwCAPOly6q0acYttOTl1/uTUYu0UGMvsAAAfsbpLZJxC9AG&#10;4xZFy7gFAOZLl1Vp04xbaMHutns2apEWbuwFFgDALzi9RU1n3AK0wLhF0TJuAYD50mVV2jTjFmpm&#10;1CJlbOwFFgDAa3b77indSkhNZtwCtMC4RdEybgGA+dJlVdo04xZqZNQirdDYCywAgF/ZXfcX6XZC&#10;ai7jFqAFxi2KlnELAMyXLqvSphm3UBOjFmnFxl5gAQD8Wten2wmpuYxbgBYYtyhaxi0AMF+6rEqb&#10;ZtxCDYxapA0ae4EFAPAW54f+JN1SSE1l3AK0wLhF0TJuAYD50mVV2jTjFkpm1CJt2NgLLACAt/Cl&#10;l1rNuAVogeu8omXcAgDzpcuqtGnGLZTIqEUK0NgLLACAt3J6i1rMuAVogXGLomXcAgDzpcuqtGnG&#10;LZRkGLWc/v14Y9QiBWjsBRYAwFv54kstZtwCtMA1XtEybgGA+dJlVdo04xZKYNQiBWzsBRYAwHs4&#10;vUWtZdwCtMC4RdEybgGA+dJlVdo04xYi+2fU8qd33lK4xl5gAQC8hy+/1FrGLUALXN8VLeMWAJgv&#10;XValTTNuIaJh1PLya/OLUYsUuLEXWAAA77E7dM9Ob1FLGbcALTBuUbSMWwBgvnRZlTbNuIVIjFqk&#10;ghp7gQUA8F6n14836fZCqj7jFqAFxi2KlnELAMyXLqvSphm3EMEwajm76+6NWqSCGnuBBQDwXsPp&#10;Len2Qqo+4xagBcYtipZxCwDMly6r0qYZt7Cl46hleL5IvyQlldLYCywAgEn2/VW6xZCqzrgFaIFx&#10;i6Jl3AIA86XLqrRpxi1s4euo5bZ7MGqRCm7sBRYAwBROb1ErGbcALTBuUbSMWwBgvnRZlTbNuIU1&#10;GbVIFTX2AgsAYIbLdJshVZtxC9AC4xZFy7gFAOZLl1Vp04xbWI1Ri1RXYy+wAACmcnqLWsi4BWiB&#10;cYuiZdwCAPOly6q0acYtZGfUItXZ2AssAICZnN6iqjNuAVpg3KJoGbcAwHzpsiptmnEL2Ri1SHU3&#10;9gILAGCO3b57SrcaUpUZtwAtMG5RtIxbAGC+dFmVNs24hcUZtUhtNPYCCwBgrt11f5FuN6TqMm4B&#10;WmDcomgZtwDAfOmyKm2acQuLMWqR2mrsBRYAwHxdn243pOoybgFaYNyiaBm3AMB86bIqbZpxC7MZ&#10;tUhtNvYCCwBgCeeH/iTdckhVZdwCtMC4RdEybgGA+dJlVdo04xYmu+0eTu/639IvJUmtNfYCCwBg&#10;Cb4UU60ZtwAtcB1XtIxbAGC+dFmVNs24hXczapE0NPYCCwBgKU5vUY0ZtwAtMG5RtIxbAGC+dFmV&#10;Nm13130Z+/UJP7jtHnZ/9Rfpl46k1ht7gQUAsBRfjKnGjFuAFriGK1rGLQAwX7qsSptm3MIvGbVI&#10;GmvsBRYAwJKc3qLaMm4BWmDcomgZtwDAfOmyKm2acQs/dds9nN32V+f3/Yf0y0WS/m3sBRYAwJJ8&#10;OabaMm4BWuD6rWgZtwDAfOmyKm2acQs/6nqjFkm/bOwFFgDAknaH7tnpLaop4xagBcYtipZxCwDM&#10;ly6r0qYZt/AvoxZJ72jsBRYAwNJOrx9v0u2HVHzGLUALjFsULeMWAJgvXValTTNu4eXXwJNRi6R3&#10;N/YCCwBgacPpLen2Qyo+4xagBcYtipZxCwDMly6r0qYZt7TLqEXSrMZeYAEAZLHvr9ItiFR0xi1A&#10;C4xbFC3jFgCYL11WpU0zbmnP7rZ7NmqRNLuxF1gAADk4vUW1ZNwCtMC4RdEybgGA+dJlVdo045Z2&#10;GLVIWrSxF1gAABldptsQqdiMW4AWGLcoWsYtADBfuqxKm2bcUj+jFklZGnuBBQCQi9NbVEPGLUAL&#10;jFsULeMWAJgvXValTTNuqZdRi6Ssjb3AAgDIzOktKjrjFqAFxi2KlnELAMyXLqvSphm31MeoRdIq&#10;jb3AAgDIabfvntKtiFRkxi1AC4xbFC3jFgCYL11WpU0zbqmHUYukVRt7gQUAkNvpof8t3Y5IxWXc&#10;ArTAuEXRMm4BgPnSZVXaNOOW8g2jltO/H2+MWiSt2tgLLACA7PbdQ7odkYrLuAVogXGLomXcAgDz&#10;pcuqtGnGLeUyapG0aWMvsAAA1nB+6E/SLYlUVMYtQAuMWxQt4xYAmC9dVqVNM24pzz+jlj+9z5W0&#10;YWMvsAAA1uBLM5WacQvQAtdpRcu4BQDmS5dVadOMW8ph1CIpVGMvsAAA1uL0FpWYcQvQAuMWRcu4&#10;BQDmS5dVadOMW+IbRi3Df09GLZJCNfYCCwBgLb44U4kZtwAtcI1WtIxbAGC+dFmVNs24Ja40avnD&#10;qEVSyMZeYAEArMnpLSot4xagBcYtipZxCwDMly6r0qYZt8QzjFrO7rr74Z47/dckSfEae4EFALAm&#10;X56ptIxbgBa4Pitaxi0AMF+6rEqbZtwSx9dRy233YNQiqYjGXmABAKxpd+iend6ikjJuAVpg3KJo&#10;GbcAwHzpsiptmnHL9oxaJBXZ2AssAIC1nV4/3qTbEyl8xi1AC4xbFC3jFgCYL11WpU0zbtmYUYuk&#10;Uht7gQUAsLbh9JZ0eyKFz7gFaIFxi6Jl3AIA86XLqrRpxi0bMWqRVHpjL7AAADax76/SLYoUOuMW&#10;oAXGLYqWcQsAzHd+339Il1Zps4xbVmbUIqmWxl5gAQBswektKiXjFqAFxi2KlnELAMxn3KIIGbes&#10;xKhFUm2NvcACANjQZbpNkcJm3AK0wLhF0TJuAYD5jFsUIeOWzIxaJNXa2AssAICtOL1FJWTcArTA&#10;uEXRMm4BgPmMWxQh45ZMjFok1d7YCywAgI05vUWhM24BWmDcomgZtwDAfMYtipBxy8Juu4fTu/63&#10;9NMrSfU29gILAGBLu333lG5VpJAZtwAtMG5RtIxbAGA+4xZFyLhlIUYtklpr7AUWAMDWTg8ezBQ3&#10;4xagBcYtipZxCwDMZ9yiCBm3zHTbPez+6i/ST6cktdPYCywAgM3tu4d0uyKFy7gFaIFxi6Jl3AIA&#10;8xm3KELGLRMZtUhqvbEXWAAAEZwf+pN0yyKFyrgFaIFxi6Jl3AIA8xm3KELGLe902z2c3fZXfv9K&#10;ar6xF1gAABH4Uk1RM24BWuA6rGgZtwDAfL4cV4SMW96q641aJOmbxl5gAQBE4fQWRcy4BWiBcYui&#10;ZdwCAPP5klwRMm75FaMWSRpt7AUWAEAUvlhTxIxbgBa4Bitaxi0AMJ8vyxUh45afMWqRpFcbe4EF&#10;ABCJ01sULeMWoAXGLYqWcQsAzOdLc0XIuOW/Xn4+noxaJOkNjb3AAgCIxJdripZxC9AC119Fy7gF&#10;AObz5bkiZNzyP7vb7tmoRZLe0dgLLACASHaH7tnpLYqUcQvQAuMWRcu4BQDm8yW6ItT6uMWoRZIm&#10;NvYCCwAgmtPrx5t0+yJtnnEL0ALjFkXLuAUA5vNluiLU6rjFqEWSZjb2AgsAIJrh9JZ0+yJtnnEL&#10;0ALjFkXLuAUA5vOluiLU2rjFqEWSFmrsBRYAQEj7/irdwkibZtwCtMC4RdEybgGA+Xy5rgi1Mm4x&#10;apGkhRt7gQUAEJHTWxQl4xagBcYtipZxCwDM50t2Raj2cYtRiyRlauwFFgBAYJfpNkbaLOMWoAXG&#10;LYqWcQsAzOfLdkWo1nGLUYskZW7sBRYAQFROb1GEjFuAFhi3KFrGLQAwny/dFaHaxi3DqOX078cb&#10;v78kKXNjL7AAAIJzeos2zbgFaIFxi6Jl3AIA8/nyXRGqZdxi1CJJKzf2AgsAILLdvntKtzLSJhm3&#10;AC0wblG0jFsAYD5fwitCpY9b/hm1/NmfpB+SJGmNxl5gAQBEd3rof0u3M9LqGbcALTBuUbSMWwBg&#10;PuMWRajUccswahn+3o1aJGmjxl5gAQCEt+8e0u2MtHrGLUALjFsULeMWAJjPuEURKm3cYtQiSUEa&#10;e4EFAFCC84MHSm2TcQvQAuMWRcu4BQDmM25RhEoZtwyjlrO77t6oRZKCNPYCCwCgBL5001YZtwAt&#10;cJ1VtIxbAGA+4xZFKPq45ThqGe4/09+yJClCYy+wAABK4fQWbZFxC9AC4xZFy7gFAOYzblGEoo5b&#10;vo5abrsHoxZJCtrYCywAgFL44k1bZNwCtMA1VtEybgGA+YxbFKGQ4xajFkmK39gLLACAkji9RWtn&#10;3AK0wLhF0TJuAYD5jFsUoVDjFqMWSSqi07v+N+MWAKB4vnzT2hm3AC1wfVW0jFsAYD7jFkUoxLjF&#10;qEWSimgYtZzddf3w2W3cAgAUb3fonp3eojUzbgFaYNyiaBm3AMB8xi2K0KbjFqMWSSqib0ctR8Yt&#10;AEAVTq8fb9I9j5Q94xagBcYtipZxCwDMZ9yiCG0ybjFqkaQiGhu1HBm3AABVGE5vSfc+UvaMW4AW&#10;GLcoWsYtADCfcYsitOq4xahFkorotVHLkXELAFCTy3QfJGXNuAVogXGLomXcAgDzGbcoQquMW4xa&#10;JKmI3jJqOTJuAQCq4fQWrZVxC9AC4xZFy7gFAOYzblGEso5bbruH4YvS9JeSJAXtPaOWI+MWIJ99&#10;9zD6fwfIy+ktyp5xC9AC4xZFy7gFAOYzblGEsoxbjFokqYimjFqOjFuAbHbX/cVwisLYvwaQi9Nb&#10;tEbGLUALjFsULeMWAJjPuEURWnTccts97P7qL9KfWpIUtDmjliPjFiCb00P/2+n1483YvwaQmdNb&#10;lDXjFqAFxi2KlnELAMxn3KIILTJuMWqRpCJaYtRyZNwCZDOMW85/7z/s9t3T2L8OkE/Xp/smKUvG&#10;LUALjFsULeMWAJjPuEURmjVuue0ezm77K7+WJSl2X0ctw2f22Gf5RMYtQDbDuGX48Hr5f19+/68B&#10;5Hb8DJJyZNwCtMC4RdEybgGA+QwCFKFp45auN2qRpPjlGLUcGbcA2Xz7xbLTW4DV7buH9BEkLZ5x&#10;C9AC4xZFy7gFAOYzDFCE3jduMWqRpBLKOWo5Mm4Bsvl23PLy/3d6C7C680N/kj6GpEUzbgFaYNyi&#10;aBm3AMB8BgKK0FvGLS//niejFkmK39dRy113P/ZZvjTjFiCb7/+RIE5vAdbmSznlyrgFaIHrqKJl&#10;3AIA8xkKKEKvjVuMWiSpjNYctRwZtwDZfD9uefm/Ob0FWJ3TW5Qj4xagBcYtipZxCwDMZzCgCI2N&#10;W3a33bNRiyTFb4tRy5FxC5DN9+OWoZ3TW4CV+WJOOTJuAVrgGqpoGbcAwHyGA4rQt+MWoxZJKqMt&#10;Ry1Hxi1ANqPjluv+YuzfC5CT01u0dMYtQAuMWxQt4xYAmM+AQBEaxi1GLZJURsOo5Z/P7ZF7izUZ&#10;twDZjI1bhs4OXT/27wfIxZdzWjrjFqAFrp+KlnELAMxnSKAIDfd1fi1KUuwijVqOjFuAbH42bvn0&#10;uf849u8HyGV36J6d3qIlM24BWmDcomgZtwDAfAYFkiTptSKOWo6MW4BsfjZuGTrbdw9j/xmAXE6v&#10;H2/SR5A0O+MWoAXGLYqWcQsAzGfcIkmSxhqeuaOOWo6MW4BsXhu3OL0FWNtwekv6CJJmZ9wCtMC4&#10;RdEybgGA+YxbJEnSt5UwajkybgGyeW3cMnR26O7H/nMAGV2mjyBpVsYtQAuMWxQt4xYAmM+4RZIk&#10;DZU0ajkybgGy+dW45fzQn4z95wBycXqLlsq4BWiBcYuiZdwCAPMZt0iS1Hbnf/YnpY1ajoxbgGx+&#10;NW4Z8uUgsAGnt2h2rl9AC4xbFC3jFgCYz7hFkqQ2K3nUcmTcAmTzlnHL+e/9h7H/LEAuu333lD6C&#10;pMkZtwAtMG5RtIxbAGA+4xZJktqqhlHLkXELkM1bxi1DviAENuD0Fs3KtQtogXGLomXcAgDzGbdI&#10;ktRGwzW/llHLkXELkM1bxy1ObwHW1/XpI0ialHEL0ALjFkXLuAUA5jNukSSp7moctRwZtwDZvHXc&#10;MuRLQmBtnz73H9NHkPTuXLeAFhi3KFrGLQAwn3GLJEl1VvOo5ci4BcjmPeMWp7cAq9t3D+kjSHp3&#10;xi1AC4xbFC3jFgCYz7hFkqS6amHUcmTcAmTznnHL0O7QfRn78wDkcn7oT9JHkPSujFuAFhi3KFrG&#10;LQAwn3GLJEl11NKo5ci4BcjmveMWp7cAa/OlnaZm3AK0wHVS0TJuAYD5jFskSSq7FkctR8YtQDbv&#10;HbcMnV4/3oz9uQBycXqLpmTcArTAuEXRMm4BgPmMWyRJKrOWRy1Hxi1ANlPGLcPpLbt99zT25wPI&#10;wRd3mpJxC9AC10hFy7gFAOYzbpEkqayMWv5l3AJkM2XcMnS276/G/nwAuTi9Re/NuAVogXGLomXc&#10;AgDzGbdIklRGRi0/Mm4Bspk6bnF6C7A2X97pvRm3AC1wfVS0jFsAYL7zP/0PfCRJipxRy88ZtwDZ&#10;TB23DL385y+///MB5LI7dM/DsC59BEm/zLgFaIFxi6Jl3AIA8xm3SJIUM6OWXzNuAbKZM24Z2jm9&#10;BVjTvr9KHz/SLzNuAVpg3KJoGbcAwHzGLZIkxWoYtZz+/Xhj1PJrxi1ANnPHLS9/Dqe3AKsZTm9J&#10;Hz/SLzNuAVpg3KJoGbcAwHzGLZIkxcio5f2MW4Bs5o5bhpzeAqzsMn38SK9m3AK0wLhF0TJuAYD5&#10;jFskSdo2o5bpjFuAbJYYt7z8eZzeAqzG6S16a8YtQAuMWxQt4xYAmM+4RZKkbfpn1HLXPY1do/k1&#10;4xYgmyXGLUNObwFW5vQW/TLjFqAFxi2KlnELAMxn3CJJ0roZtSzHuAXIZrFxy3V/MfbnB8hhGNSl&#10;jx/ppxm3AC0wblG0jFsAYD7jFkmS1smoZXnGLUA2S41bhs4OXT/21wDIxOktejXjFqAFxi2KlnEL&#10;AMxn3CJJUt6GUcvZbX9l1LI84xYgmyXHLcOfa+yvAZBH16ePH2k04xagBcYtipZxCwDMZ9wiSVKe&#10;jFryM24Bslly3DLk9BZgTZ8+9x/Tx4/0Q8YtQAuMWxQt4xYAmM+4RZKkZTNqWY9xC5DN0uOW4Yvm&#10;sb8OQBb77iF9/Eg/ZNwCtMC4RdEybgGA+YxbJElapjRquTRqWY9xC5DN0uOWobNDdz/21wLI4fzg&#10;hY/GM24BWmDcomgZtwDAfMYtkiTNaxi17P7qL87uun7sWks+xi1ANjnGLcMXzWN/LYAcfKmnn2Xc&#10;ArTAdVDRMm4BgPmMWyRJmpZRy/aMW4BscoxbhnyhCKzJ6S0ay7UIaIFxi6Jl3AIA8xm3SJL0voxa&#10;4jBuAbLJNW45/73/MPbXA8jBF3say7gFaIFroKJl3AIA8xm3SJL0toZRy+ld/5tRSxzGLUA2ucYt&#10;Q75UBNbk9BZ9n+sQ0ALjFkXLuAUA5jNukSTp9Yxa4jJuAbLJOW5xeguwJl/u6fuMW4AWuP4pWsYt&#10;ADCfcYskSeMZtcRn3AJkk3PcMuSLRWAtu0P3PIzq0seP5BoENMG4RdEybgGA+YxbJEn6MaOWMhi3&#10;ANnkHrc4vQVY1b6/Sh8/knEL0ATjFkXLuAUA5jNukSTp34xaymLcAmSTe9wytDt0X8b+2gBLG05v&#10;SR89knEL0ATjFkXLuAUA5jNukSTJqKVUxi1ANmuMW5zeAqzsMn38qPGMW4AWGLcoWsYtADCfcYsk&#10;qeWMWspm3AJks8a4Zej0+vFm7K8PsDSnt+iYcQvQAuMWRcu4BQDmM26RJLWYUUsdjFuAbNYatwyn&#10;t+z23dPY3wNABk5vkXEL0ATjFkXLuAUA5jNukSS1lFFLXYxbgGzWGrcMvfz1Lr//6wPkMIzp0keP&#10;Gs64BWiBcYuiZdwCAPMZt0iSWsiopU7GLUA2a45bnN4CrMzpLY1n3AK0wLhF0TJuAYD5jFskSTVn&#10;1FI34xYgmzXHLUMvf02ntwAr6fr00aNGM24BWmDcomgZtwDAfMYtkqQaM2ppg3ELkM3a45Yhp7cA&#10;a/n0uf+YPnrUYMYtQAuMWxQt4xYAmM+4RZJUU0YtbTFuAbLZYtzy8td1eguwjn33kD561GDGLUAL&#10;jFsULeMWAJjPuEWSVENfRy233cPYtY56GbcA2WwxbhlyeguwlvODF0KtZtwCtMC4RdEybgGA+Yxb&#10;JEklZ9TSNuMWIJvNxi3X/cXY3w/A0nzp127GLUALXOcULeMWAJjPuEWSVGJGLQyMW4Bsthq3DO2c&#10;3gKsxOktbWbcArTAuEXRMm4BgPmMWyRJJfV11HLX3Y9d02iPcQuQzabjFqe3ACvxxV+bGbcALXCN&#10;U7SMWwBgPuMWSVIJGbUwxrgFyGbLccvQ2aHrx/6+AJbm9Jb2Mm4BWmDcomgZtwDAfMYtkqTIGbXw&#10;GuMWIJutxy2fPvcfx/6+AJbmy7/2Mm4BWuD6pmgZtwDAfMYtkqSIGbXwFsYtQDZbj1uGzg4vF8KR&#10;vzeAJe0O3fP57/2H9NGjBjJuAVpg3KJoGbcAwHzGLZKkSA2jlt1d92V32z2PXbfgW8YtQDYRxi1O&#10;bwFWs++v0kePGsi4BWiBcYuiZdwCAPMZt0iSImTUwhTGLUA2EcYtQ05vAdYwnN6SPnbUQMYtQAuM&#10;WxQt4xYAmM+4RZK0ZUYtzGHcAmQTZdxyfuhPxv7+ADK4TB89qjzjFqAFxi2KlnELAMxn3CJJ2qLh&#10;ec6ohbmMW4BsooxbhnwJCazB6S3t5LoCtMC4RdEybgGA+YxbJElrZtTCkoxbgGwijVvOf+8/jP09&#10;AmTg9JYGMm4BWmDcomgZtwDAfMYtkqQ1MmohB+MWIJtI45YhX0QCa3j5rHlKHzuqONcUoAXGLYqW&#10;cQsAzGfcIknK2XCdMWohF+MWIJto4xantwArcnpL5Rm3AC0wblG0jFsAYD7jFklSjoxaWINxC5BN&#10;tHHLkC8jgXV0ffrYUaW5ngAtMG5RtIxbAGA+4xZJ0pIZtbAm4xYgm4jjFqe3AGv59Ln/mD56VGHG&#10;LUALjFsULeMWAJjPuEWStETn9/0HoxbWZtwCZBNx3DK0O3Rfxv5+ARa17x7Sx44qzLgFaIFxi6Jl&#10;3AIA8xm3SJLmZNTCloxbgGyijluc3gKs5fzghVGtGbcALTBuUbSMWwBgPuMWSdKUjFqIwLgFyCbq&#10;uGXo9PrxZuzvGWBJvhSsN+MWoAWuY4qWcQsAzGfcIkl6T0YtRGLcAmQTedwynN6y23dPY3/fAEty&#10;ekudGbcALTBuUbSMWwBgPuMWSdJbMmohIuMWIJvI45ahl7/Hy+//ngGW5ovBOjNuAVrgGqZoGbcA&#10;wHzGLZKk1zJqITLjFiCb6OOWoZ3TW4AVOL2lvoxbgBYYtyhaxi0AMJ9xiyRpLKMWSmDcAmRTwrjl&#10;5e/T6S1Adr4crC/jFqAFrl+KlnELAMxn3CJJ+jajFkpi3AJkU8K4ZWjn9BYgs92hez7/vf+QPnZU&#10;QcYtQAuMWxQt4xYAmM+4RZI0ZNRCiYxbgGxKGbe8/L06vQXIb99fpY8dVZBxC9AC4xZFy7gFAOYz&#10;bpGktjNqoWTGLUA2pYxbhpzeAuQ2nN6SPnJUQcYtQAuMWxQt4xYAmM+4RZLazKiFGhi3ANkUNW65&#10;7i/GfgwAC7tMHzsqPOMWoAXGLYqWcQsAzGfcIkltNYxaTv9+vDFqoQbGLUA2JY1bhs4OXT/24wBY&#10;itNb6sm4BWiBcYuiZdwCAPMZt0hSGxm1UCPjFiCb0sYtTm8BVuL0lgoybgFaYNyiaBm3AMB8xi2S&#10;VHdGLdTMuAXIprRxy5DTW4DcdvvuKX3kqOCMW4AWGLcoWsYtADCfcYsk1dk/o5a77mns8x9qYNwC&#10;ZFPiuOXT5/7j2I8FYEnDSVHpY0eFZtwCtMC4RdEybgGA+YxbJKmujFpoiXELkE2J45ahs0N3P/bj&#10;AVhO16ePHBWacQvQAuMWRcu4BQDmM26RpDoyaqFFxi1ANqWOW84P/cnYjwdgScNJUeljRwVm3AK0&#10;wLhF0TJuAYD5jFskqeyGUcvZbX9l1EKLjFuAbEodtww5vQXIr7tPHzkqMOMWoAXGLYqWcQsAzGfc&#10;IkllZtQCxi1ARiWPW5zeAqxh+KxJHzsqLOMWoAXGLYqWcQsATLe77Z6Hf3zF8OVourRKkgrIqAX+&#10;ZdwCZFPyuGXIF5dAbr40LDfXCKAFrlOKlnELALzfP6MWJ7ZIUlGlUculUQv8y7gFyKb0ccv57y83&#10;DiM/LoAlOb2lzIxbgBYYtyhaxi0A8HZGLZJUZsOoZfdXf3F21/Vjn+/QMuMWIJvSxy1DvrwEcvPF&#10;YZm5PgAtcI1StIxbAODX/OOHJKnMjFrg14xbgGxqGLc4vQXIbXfonp3eUl7GLUALjFsULeMWAPg5&#10;oxZJKjOjFng74xYgmxrGLUO+wARyO71+vEkfOSok1wagBcYtipZxCwD8yKhFksps+Nw+vet/M2qB&#10;tzNuAbKpZdzi9BYgt+H0lvSRo0IybgFaYNyiaBm3AMC/jFokqcyMWmA64xYgm1rGLUPDqQpjP0aA&#10;xez7q/SRowIybgFaYNyiaBm3AIBRiySVmlELzGfcAmRT07hlOL1lt++exn6cAEtwektZGbcALTBu&#10;UbSMWwBo2TBqObvtr4xaJKm8jFpgGcYtQDY1jVuGnN4CrOAyfeQoeMYtQAuMWxQt4xYAWmTUIknl&#10;ZtQCyzJuAbKpbdzi9BYgN6e3lJNxC9AC4xZFy7gFgJYYtUhSuRm1QB7GLUA2tY1bhl5+XJff/zgB&#10;Fub0lgIybgFaYNyiaBm3ANACoxZJKjejFsjLuAXIpsZxy5DTW4Cchs+Y9HGjwBm3AC0wblG0jFsA&#10;qJlRiySVm1ELrMO4Bcim1nHLy4/N6S1AVrvr/iJ95Choxi1AC4xbFC3jFgBqZNQiSeVm1ALrMm4B&#10;sql13DI0nKww9mMGWEbXp48bBc24BWiBcYuiZdwCQE2MWiSp3IxaYBvGLUA2NY9bXn58Tm8Bsvr0&#10;uf+YPnIUMOMWoAXGLYqWcQsANTBqkaRyM2qBbRm3ANnUPG4ZcnoLkFd3nz5uFDDjFqAFxi2KlnEL&#10;ACUzapGkcjNqgRiMW4Bsqh+3XPcXYz9ugKWcH/qT9JGjYBm3AC0wblG0jFsAKJFRiySVm1ELxGLc&#10;AmRT+7hl6OzwclMz8mMHWIIvFeNm3AK0wHVI0TJuAaAkRi2SVG5fRy233cPY5zuwHeMWIJsWxi3D&#10;j3Hsxw6wFKe3xMy4BWiBcYuiZdwCQAmMWiSp3IxaIDbjFiCbFsYtQ05vAXLyxWLMjFuAFrgGKVrG&#10;LQBEZtQiSeVm1AJlMG4Bsmll3PLpc/9x7McPsITdoXt2eku8jFuAFhi3KFrGLQBEZNQiSeX2ddRy&#10;192Pfb4D8Ri3ANm0Mm4ZOju83PyM/BwALOH0+vEmfdwoSMYtQAuMWxQt4xYAItnddU9GLZJUZkYt&#10;UCbjFiCblsYtw6kKYz8HAEsYTm9JHzcKknEL0ALjFkXLuAWACIxaJKncjFqgbMYtQDYtjVuGnN4C&#10;ZLXvr9LHjQJk3AK0wLhF0TJuAWBLRi2SVG5GLVAH4xYgm9bGLU5vAXJyekusjFuAFhi3KFrGLQBs&#10;wahFksptGLW8fI5/2d12z2Of8UBZjFuAbFobtwz5shPI7DJ93GjjfN4DLTBuUbSMWwBYk1GLJJWb&#10;UQvUybgFyKbFccv57/2HsZ8LgCU4vSVOxi1AC4xbFC3jFgDWYNQiSeVm1AJ1M24Bsmlx3DLkC08g&#10;M6e3BMhnPdAC4xZFy7gFgLy63qhFkspseFYwaoH6GbcA2bQ6bnF6C5DTbt89pY8bbZhxC9AC4xZF&#10;y7gFgDyMWiSp1IxaoC3GLUA2rY5bhnzpCeS0u+4v0seNNsrnPNAC4xZFy7gFgGUZtUhSqRm1QJuM&#10;W4BsWh63OL0FyKvr08eNNsq4BWiBcYuiZdwCwDKMWiSp1M7/7E+MWqBdxi1ANi2PW4ZOrx9vxn5e&#10;AJbw6XP/MX3caIOMW4AWGLcoWsYtAMxy2z0YtUhSmRm1AAPjFiCb1sctw+ktu333NPZzAzBfd58+&#10;brRBxi1AC4xbFC3jFgAmMWqRpGIzagG+ZdwCZNP6uGXI6S1ATueH/iR93GjljFuAFhi3KFrGLQC8&#10;i1GLJBXb8Nlt1AJ8z7gFyMa4xektQF6+dNwu4xagBa4zipZxCwBvYtQiScVm1AK8xrgFyMa45X+9&#10;/Fxcfv9zA7AUp7dsk3EL0ALjFkXLuAWAVxm1SFKxGbUAb2HcAmRj3PJvO6e3AJn44nGbjFuAFrjG&#10;KFrGLQCMMmqRpGIzagHew7gFyMa45d9efj6c3gJksTt0z05vWT/jFqAFxi2KlnELAP9x2z3s/uov&#10;0mVCklRQRi3AFMYtQDbGLf9t5/QWIJPT68eb9FGjlTJuAVpg3KJoGbcA8JVRiyQVm1ELMIdxC5CN&#10;cct/e/k5cXoLkMVwekv6qNFKGbcALTBuUbSMWwAaZ9QiScVm1AIswbgFyMa45cec3gJks++v0keN&#10;Vsi4BWiBcYuiZdwC0CijFkkqNqMWYEnGLUA2xi0/trvuL8Z+rgDmcnrLuhm3AC0wblG0jFsAGmPU&#10;IknFZtQC5GDcAmRj3DLe2aHrx36+ABZwmT5qlDnjFqAFxi2KlnELQCNuu4fTO+8VJanEjFqAnIxb&#10;gGyMW8Ybfl7Gfr4A5nJ6y3oZtwAtMG5RtIxbACpn1CJJxWbUAqzBuAXIxrjl5zm9BcjI6S0rZNwC&#10;tMC4RdEybgGolFGLJBXbMGo5/fvxxqgFWINxC5CNccvP+/S5/zj2cwYw127fPaWPGmXMuAVogXGL&#10;omXcAlAZoxZJKjajFmALxi1ANsYtr3d26O7Hft4A5tpd9xfpo0aZMm4BWmDcomgZtwBUwqhFkorN&#10;qAXYknELkI1xy+udH/qTsZ83gPm6Pn3UKFPGLUALjFsULeMWgMLddg/DZ3n6WJckFdQ/o5a77mn0&#10;Mx5gBcYtQDbGLb/Ol6NALsM//ix91ChDPr+BFhi3KFrGLQCFMmqRpGIzagEiMW4BsjFu+XVObwHy&#10;6e7TR40yZNwCtMC4RdEybgEojFGLJBWbUQsQkXELkI1xy9vyBSmQyzCgSx81Wjif3UALjFsULeMW&#10;gEIYtUhSsQ2jlrPb/sqoBYjIuAXIxrjlbZ3//nKzOPLzBzCXLyXzZdwCtMB1RNEybgEIzqhFkorN&#10;qAUogXELkI1xy9vzJSmQi9Nb8uRzG2iBcYuiZdwCEJRRiyQVm1ELUBLjFiAb45a35/QWIBdfTObJ&#10;uAVogWuIomXcAhCMUYskFdswatn91V8YtQAlMW4BsjFueV+7Q/dl7OcRYI6Xz5Znp7csn3EL0ALj&#10;FkXLuAUgCKMWSSq246jl7K7rRz/jAQIzbgGyMW55X05vAXI5vX68SR81WijjFqAFxi2KlnELwMaM&#10;WiSp2IxagBoYtwDZGLe8v+EL6LGfS4A5htNb0seMFsq4BWiBcYuiZdwCsBGjFkkqNqMWoCbGLUA2&#10;xi3vbzi9ZbfvnsZ+PgFm2fdX6aNGC2TcArTAuEXRMm4BWJlRiyQV2zBqOb3rfzNqAWpi3AJkY9wy&#10;reEL6LGfT4A5nN6ybMYtQAuMWxQt4xaAlRi1SFKxGbUANTNuAbIxbpmW01uAjC7TR41mZtwCtMC4&#10;RdEybgHIzKhFkorNqAVogXELkI1xy/Refv4uv//5BJjL6S3LZdwCtMC4RdEybgHIxKhFkorOqAVo&#10;hXELkI1xy7yc3gJk4vSWBTJuAVpg3KJoGbcALMyoRZKKzqgFaI1xC5CNccu8Xn4Ond4CLG4YzqWP&#10;Gc3IuAVogXGLomXcAjDf7rZ7NmqRpLIzagFaZdwCZGPcMr/hS+ixn1uAOXbX/UX6mNHEjFuAFhi3&#10;KFrGLQDTGbVIUvkZtQCtM24BsjFumd/wBfTYzy3APF2fPmY0MeMWoAXGLYqWcQvA+xm1SFL5GbUA&#10;/I9xC5CNccsyOb0FyOHTZy8252TcArTAuEXRMm4BeDujFkkqP6MWgP8ybgGyMW5ZJqe3AHl09+lj&#10;RhMybgFaYNyiaBm3APyaUYsklZ9RC8A44xYgG+OW5Rr+ESJjP8cAc5wf+pP0MaN3ZtwCtMC4RdEy&#10;bgH4ua+jlrvu3qhFksrNqAXgdcYtQDbGLcs1/ONDxn6OAebwpeX0jFuAFrhOKFrGLQA/MmqRpPIz&#10;agF4G+MWIBvjlmUb/hEiYz/PAHM4vWVaxi1AC4xb9P/s3c11G0m+p+ExgSbIBJnQaxE4kAn0QFqI&#10;yK08KBPu8vZVLWSCLFCmCTRBLgyzCqoPKkgCkRHIf2Q87znPYmY10wISaMSvg9EybgH4m1GLJLWf&#10;UQvAZYxbgGqMW8rm9hagBgeXeRm3AD3wGaFoGbcAGLVI0hb6Y9TyZfyWes4D8DzjFqAa45byub0F&#10;KG03jD/c3nJ5xi1AD4xbFC3jFqBnRi2S1H5GLQDLGLcA1Ri3lG8+gE79Zw2wxO3998+nx4zOzLgF&#10;6IFxi6Jl3AL0aB617H4ffzv8r/9RgiS1mlELQBnGLUA1xi11cqAKlDbf3nJ6xOjMPIuBHhi3KFrG&#10;LUBPjFokqf3+GLX8Pn5NPecBuJxxC1CNcUudDh+mm9R/3gCLHKePp8eMzsi4BeiBcYuiZdwC9MCo&#10;RZLaz6gFoA7jFqAa45Z6OVQFSnN7y2V5DgM9MG5RtIxbgC0zapGk9jNqAajLuAWoxrilXm5vASq5&#10;Oz1m9ErGLUAPjFsULeMWYIuMWiSp/YxaAK7DuAWoxrilbg5WgdLc3nJ+nsFAD4xbFC3jFmBL5lHL&#10;7f99/2zUIkntNo9a5oHi/ExPPesBKMu4BajGuKVubm8BKnF7yxkZtwA9MG5RtIxbgC0wapGk9jNq&#10;AViHcQtQjXFL/XbD+FvqP3uAXLvj+HB6xOiFjFuAHhi3KFrGLUDLjFokqf2MWgDWZdwCVGPcUj+3&#10;twA17O6n96fHjJ7JuAXogXGLomXcArTIqEWS2m/+HmrUArA+4xagGuOW63R7//1z6j9/gHzjdHrE&#10;6JmMW4AeGLcoWsYtQEuMWiSp/YxaAGIxbgGqMW65TvPtLbvj+JD6NwDIdRj8APtSxi1AD4xbFC3j&#10;FqAFf41avk43p8eXJKmxjFoAYjJuAaoxbrlej/953z39zx9gCQeaL2fcAvTAZ4GiZdwCRGbUIknt&#10;N9+2ZdQCEJdxC1CNccv1cnsLUIPbW57PuAXogXGLomXcAkRk1CJJ7WfUAtAG4xagGuOW6/b4n7nb&#10;W4CiHGo+n3EL0AOfA4qWcQsQiVGLJLWfUQtAW4xbgGqMW67fzu0tQGFub0ln3AL0wLhF0TJuASIw&#10;apGk9puf4UYtAO0xbgGqMW65fo//ubu9BSjKwWY64xagBz4DFC3jFmBNfxyAfpk+GrVIUrsZtQC0&#10;zbgFqMa4ZZ12bm8BCtoN4w+3t/yacQvQA+MWRcu4BViDUYsktZ9RC8A2GLcA1Ri3rNPufnqf+vcA&#10;yHV7//3z6RGjU8YtQA+MWxQt4xbgmoxaJKn9jFoAtsW4BajGuGW93N4ClDTf3nJ6vOiUcQvQA+MW&#10;Rcu4BbgGoxZJaj+jFoBtMm4BqjFuWS+3twDFHaePp0eMHjNuAXpg3KJoGbcANRm1SFL7GbUAbJtx&#10;C1CNccu67YdxSv27AORwe8u/M24BemDcomgZtwA1GLVIUvsZtQD0wbgFqMa4Zd3efZrepv5dABa4&#10;Oz1ius+4BeiBcYuiZdwClGTUIkntZ9QC0BfjFqAa45b12w/j19S/DUAOt7f8nXEL0APjFkXLuAUo&#10;wahFktrPqAWgT8YtQDXGLevn9hagAre3PGbcAvTAuEXRMm4BljBqkaT2M2oB6JtxC1CNcUuM3N4C&#10;lLQ7jg+nx0vXGbcAPTBuUbSMW4AcRi2S1H5GLQDMjFuAaoxbYnQYpjepfx+AXJ7vxi1AH4xbFC3j&#10;FuASRi2S1H7zM/z2/75/NmoBYGbcAlTj8DNODmGBoo7jt9Pjpds8V4EeGLcoWsYtwDmMWiSp/Yxa&#10;AEgxbgGqMW6J0+HDdJP6NwLINd8KdXrEdJlxC9AD4xZFy7gFeIlRiyS1n1ELAC8xbgGqMW6JlYNY&#10;oKTeDzw9U4EeGLcoWsYtQIpRiyS131+jlt/Hh9SzHgBmxi1ANcYtsXJ7C1Baz7e3GLcAPTBuUbSM&#10;W4B/MmqRpPYzagHgEsYtQDXGLfFyGAuU1POhp+cp0APjFkXLuAWY/XEAatQiSU1n1AJADuMWoBrj&#10;lni5vQUordfbW4xbgB4Ytyhaxi3QN6MWSdpO8/M89awHgJcYtwDVGLfE7Pb+++fUvxdAjl4PPo1b&#10;gB4Ytyhaxi3QJ6MWSdpexi0A5DBuAaoxbomZ21uAknbD+KPH21uMW4AeGLcoWsYt0BejFknabsYt&#10;AOQwbgGqMW6Jm9tbgJLmZ8rp8dJNxi1AD4xbFC3jFuiDUYskbT/jFgByGLcA1Ri3xG2+vWV3HB9S&#10;/24Al5pvbzk9XrrJuAXogXGLomXcAls3TkYtktRHxi0A5DBuAaoxbond47/R3dN/M4Bsx+nj6fHS&#10;RcYtQA+MWxQt4xbYKqMWSeot4xYAchi3ANUYt8TP7S1AKb3d3mLcAvTAuEXRMm6BrTFqkaReM24B&#10;IIdxC1CNcUv8Hv+d3N4ClHR3erxsPuMWoAfGLYqWcQtshVGLJPWecQsAOYxbgGqMW9rI7S1AKT3d&#10;3mLcAvTAuEXRMm6B1hm1SJL+zLgFgBzGLUA1xi1t9Phv5fYWoKQubm8xbgF6YNyiaBm3QKO+jN+M&#10;WiRJ/8y4BYAcxi1ANcYt7eT2FqCU+XlyerRsOuMWoAfGLYqWcQs0xqhFkvRMxi0A5DBuAaoxbmmn&#10;3f30PvVvCJCjh+e/cQvQA+MWRcu4BRph1CJJeiXjFgByGLcA1Ri3tNV+GKfUvyPAxY7jt9OjZbMZ&#10;twA9MG5RtIxbIDijFknSmRm3AJDDuAWoxrilrdzeApR0GKY3p8fLJjNuAXpg3KJoGbdAUEYtkqQL&#10;M24BIIdxC1CNcUt7ub0FKGXrB6LGLUAPjFsULeMWCObPUcudUYsk6dKMWwDIYdwCVGPc0l7vPk1v&#10;U/+WADm2fHuLcQvQA+MWRcu4BYL4Mn7b/Xd6f3prSpJ0ccYtAOQwbgGqMW5ps/0wfk39ewJcasuH&#10;osYtQA+MWxQt4xZYmVGLJKlQxi0A5DBuAaoxbmmz+aaF1L8nQI6t3t5i3AL0wLhF0TJugZUYtUiS&#10;CmfcAkAO4xagGuOWdnN7C1DKVg9GjVuAHhi3KFrGLXBlRi2SpEoZtwCQw7gFqMa4pd3c3gKUshvG&#10;H1u8vcW4BeiBcYuiZdwCV/Jl/Hb7u990JEn1Mm4BIIdxC1CNcUvbObgFSrm9//759GjZTJ6RQA+M&#10;WxQt4xaozKhFknSljFsAyGHcAlRj3NJ2hw/TTerfFeBS8+0tp0fLZjJuAXpg3KJoGbdAJUYtkqQr&#10;Z9wCQA7jFqAa45b2c3gLFHR3erRsIs9HoAfGLYqWcQsUZtQiSVop4xYAchi3ANUYt7Sf21uAUrZ2&#10;e4txC9AD4xZFy7gFCjFqkSStnHELADmMW4BqjFu2kQNcoKDN3N7i2Qj0wLhF0TJugYW+jN/m99Hp&#10;LSVJ0moZtwCQw7gFqMa4ZRu5vQUoZUu3txi3AD0wblG0jFsgk1GLJClYxi0A5DBuAaoxbtlOt/ff&#10;P6f+jQEybOL2FuMWoAfGLYqWcQtcyKhFkhQ04xYAchi3ANUYt2wnt7cA5YzT6dHSdMYtQA+MWxQt&#10;4xY4k1GLJCl4xi0A5DBuAaoxbtlWbm8BStnC54NxC9AD4xZFy7gFXmHUIklqJOMWAHIYtwDVGLds&#10;q/n2lt1xfEj9WwNc5Dh+Oz1ams24BeiBcYuiZdwCzzBqkSQ1lnELADmMW4BqjFu21+O/693Tf2eA&#10;HIdhenN6tDSZcQvQA+MWRcu4BZ4wapEkNZpxCwA5jFuAaoxbtpnbW4ASWj8wNW4BemDcomgZt8CJ&#10;UYskqfGMWwDIYdwCVGPcss0e/23d3gIU0fLtLcYtQA+MWxQt4xa6Z9QiSdpIxi0A5DBuAaoxbtlu&#10;O7e3AAW0fGhq3AL0wLhF0TJuoVtGLZKkjWXcAkAO4xagGuOW7fb47+v2FqCIVm9vMW4BemDcomgZ&#10;t9AdoxZJ0kYzbgEgh3ELUI1xy7bbub0FKKDVg1PjFqAHxi2KlnEL3TBqkSRtPOMWAHIYtwDVGLds&#10;u9399D717w5wid0w/jh8mG5Oj5ZmMm4BemDcomgZt7B5Ri2SpE4ybgEgh3ELUI1xy/bbD+OU+rcH&#10;uMhx+nh6rDSTcQvQA+MWRcu4hc0yapEkdZZxCwA5jFuAaoxbtp/bW4AS5ttbTo+VZjJuAXpg3KJo&#10;GbewOUYtkqROM24BIIdxC1CNcUsfub0FKOTu9FhpIuMWoAfGLYqWcQtbsPsy/jBqkST1nnELADmM&#10;W4BqjFv66N2n6W3q3x/gEq3d3mLcAvTAuEXRMm6hZUYtkiT9nXELADmMW4BqjFv6aT+MX1OvAYAL&#10;NXN7i3EL0APjFkXLuIUWGbVIkvRrxi0A5DBuAaoxbumnwzC9Sb0GAC6xO44Pp8dK+IxbgB4Ytyha&#10;xi20xKhFkqTnM24BIIdxC1CNcUtfub0FKGF3P70/PVZCZ9wC9MC4RdEybqEFRi2SJL2ecQsAOYxb&#10;gGqMW/rK7S1AGeN0eqyEzrgF6IFxi6Jl3EJkf4xafh+/GrVIkvR6xi0A5DBuAaoxbukvh71ACe8+&#10;xT8Q8LwDemDcomgZtxCRUYskSZdn3AJADuMWoBrjlv46fJhuUq8FgMuMX0+PlbAZtwA9MG5RtIxb&#10;iMSoRZKk/IxbAMhh3AJUY9zSZw58gRLmP3V2eqyEzLMO6IFxi6Jl3EIERi2SJC3PuAWAHMYtQDXG&#10;LX3m9haghOgHqsYtQA+MWxQt4xbWZNQiSVK5jFsAyGHcAlRj3NJvDn2BEiLf3uI5B/TAuEXRMm5h&#10;DfOoZff7+JtRiyRJ5TJuASCHcQtQjXFLv7m9BSgh8qGqcQvQA+MWRcu4hWv6OWo5/G/sP5cpSVKL&#10;GbcAkMO4BajGuKXvbu+/f069LgDOtRvGH1FvbzFuAXpg3KJoGbdwDUYtkiTVz7gFgBzGLUA1xi19&#10;N9/eMh9Mp14bAOeah3Knx0qojFuAHhi3KFrGLdRk1CJJ0vUybgEgh3ELUI1xi9zeAiw1j+ROj5RQ&#10;GbcAPTBuUbSMW6jBqEWSpOtn3AJADuMWoBrjFv1xe8txfEi9PgDOdpw+nh4rYTJuAXpg3KJoGbdQ&#10;0jxquf2/75+NWiRJun7GLQDkMG4BqjFu0dzja+Hu6WsD4BIRb28xbgF6YNyiaBm3UIJRiyRJ67f/&#10;Mt2lPqcB4CXGLUA1xi36mdtbgALuTo+UEBm3AD0wblG0jFtYwqhFkqQ4GbcAkMO4BajGuEU/e3w9&#10;uL0FWCTa7S3GLUAPjFsULeMWchi1SJIUL+MWAHIYtwDVGLfon7m9BSggzO0txi1AD4xbFC3jFi5h&#10;1CJJUtyMWwDIYdwCVGPcon/2+JpwewuwyDySOz1SVs+4BeiBcYuiZdzCOYxaJEmKn3ELADmMW4Bq&#10;jFv0tPlgOvVaATjX7n56f3qkrJpxC9AD4xZFy7iFl/w1avk63ZxeMpIkKWjGLQDkMG4BqjFu0dPm&#10;Q+nUawXgfON0eqSsmnEL0APjFkXLuIUUoxZJktrLuAWAHMYtQDXGLUo1H0ynXi8A53r3aXp7eqSs&#10;lnEL0APjFkXLuIV/MmqRJKndjFsAyGHcAlRj3KJU8+si9XoBON/49fRIWS3jFqAHxi2KlnELM6MW&#10;SZLaz7gFgBzGLUA1xi16Lre3AEsdhunN6ZGySsYtQA+MWxQt45a+GbVIkrSdjFsAyGHcAlRj3KLn&#10;mv+kSOo1A3CutQ9cjVuAHhi3KFrGLX2aRy37L9NHoxZJkraTcQsAOYxbgGqMW/RS858VSb1uAM61&#10;5u0txi1AD4xbFC3jlr4YtUiStN2MWwDIYdwCVGPcopeaD6VTrxuAc6156GrcAvTAuEXRMm7pg1GL&#10;JEnbz7gFgBzGLUA1xi16LYfDwBK7Yfyx1u0tnl9AD4xbFC3jlm0zapEkqZ+MWwDIYdwCVGPcotdy&#10;ewuw1O3998+nR8pVM24BemDcomgZt2yTUYskSf1l3AJADuMWoBrjFp2TA2Jgifn2ltPj5Kp5dgE9&#10;MG5RtIxbtsWoRZKkfjNuASCHcQtQjXGLzunwYbpJvX4AznacPp4eKVfLuAXogXGLomXcsg1GLZIk&#10;ybgFgBzGLUA1xi06N4fEwBJr3N7iuQX0wLhF0TJuaZtRiyRJ+plxCwA5jFuAaoxbdG5ubwEKuDs9&#10;Uq6ScQvQA+MWRcu4pU1GLZIk6WnGLQDkMG4BqjFu0SXthvG31OsI4BzXvr3FuAXogXGLomXc0haj&#10;FkmS9FzGLQDkMG4BqjFu0SW5vQUo4Gq3txi3AD0wblG0jFvaYNQiSZJey7gFgBzGLUA1xi26tNv7&#10;759TryWAc+yO48PpcVI94xagB8YtipZxS2xGLZIk6dyMWwDIYdwCVGPcokubb2+ZD6dTryeAc+zu&#10;p/enR0rVjFuAHhi3KFrGLTEZtUiSpEszbgEgh3ELUI1xi3JyewuwzDidHidVM24BemDcomgZt8Ri&#10;1CJJknIzbgEgh3ELUI1xi3Jyewuw1LtP09vTI6Vaxi1AD4xbFC3jlhh2vz/+9zWjFkmStCDjFgBy&#10;GLcA1Ri3KLfH18/d09cTwPnGr6fHSbWMW4AeGLcoWsYt6zJqkaT2u/19+s/8eXr6P0qrZdwCQA7j&#10;FqAa4xYtye0twBKHYXpzepxUybgF6IFxi6Jl3LIOoxZJar951LL/fZz+eK7/d3p/+r+WVsu4BYAc&#10;xi1ANcYtWtLja8jtLUC22geyxi1AD4xbFC3jlusyapGk9vvnqOWv57txiwJk3AJADuMWoBrjFi1t&#10;5/YWYIGat7cYtwA9MG5RtIxbrsOoRZLaLzVq+es5b9yiABm3AJDDuAWoxrhFS9vdT+9Try2Ac9Q8&#10;lDVuAXpg3KJoGbfUNk5GLZLUdi+NWn4yblGEjFsAyGHcAlRj3KIS7dzeAmTaDeOPWre3GLcAPTBu&#10;UbSMW2oxapGk1jtn1PKTcYsiZNwCQA7jFqAa4xaVyO0twBK3998/nx4nRTNuAXpg3KJoGbeUZtQi&#10;Sa13yajlJ+MWRci4BYAcxi1ANcYtKtV+ePwv6YnXGMBr5ttbTo+Sohm3AD0wblG0jFtKMWqRpNbL&#10;GbX8ZNyiCBm3AJDDuAWoxrhFpXr3aXqbeo0BnOU4fTw9Topl3AL0wLhF0TJuWcqoRZJab8mo5Sfj&#10;FkXIuAWAHMYtQDXGLSrZ/jh+S73OAF5T4/YW4xagB8YtipZxS6Yvj/9dyqhFkpquxKjlJ+MWRci4&#10;BYAcxi1ANcYtKpnbW4CF7k6PkyIZtwA9MG5RtIxbLmTUIknNV3LU8pNxiyJk3AJADuMWoBrjFpVu&#10;P4xfU681gNeUvr3FuAXogXGLomXcciajFklqvhqjlp+MWxQh4xYAchi3ANUYt6h0h2F6k3qtAZyp&#10;2O0txi1AD4xbFC3jllcYtUhS89Uctfxk3KIIGbcAkMO4BajGuEU1cqAM5Hp8fjycHiWL8ywCemDc&#10;omgZtzzDqEWSmu8ao5afjFsUIeMWAHIYtwDVGLeoRocP003q9QZwjt19mR/xjFuAHhi3KFrGLU8Y&#10;tUhS811z1PKTcYsiZNwCQA7jFqAa4xbVyqEykG+cTo+SRXkOAT0wblG0jFtOvozfHExKUtutMWr5&#10;yWeIImTcAkAO4xagGuMW1crtLcAS7z5Nb0+Pk+yMW4AeGLcoWt2PW4xaJKn51hy1/OXLdHf6f460&#10;WsYtAOQwbgGqMW5RzRwsA/nGr6dHSXaeQUAPjFsUrW7HLUYtktR8IUYtPxm3KEDGLQDkMG4BqjFu&#10;Uc3c3gIscRimN6fHSVbGLUAPjFsUre7GLUYtktR8oUYtPxm3KEDGLQDkMG4BqjFuUe12w/hb6rUH&#10;8JqlB7bGLUAPjFsUrW7GLUYtktR8IUctPxm3KEDGLQDkMG4BqjFuUe3c3gIsseT2FuMWoAfGLYrW&#10;5sctX8Zv82Ho6f+7kqQGCz1q+cm4RQEybgEgh3ELUI1xi67R7f33z6nXH8BrlhzaGrcAPTBuUbQ2&#10;O24xapGk5mti1PKTcYsCZNwCQA7jFqAa4xZdo/n2lt1xfEi9BgFeshvGH7m3txi3AD0wblG0Njdu&#10;MWqRpOZratTyk3GLAmTcAkAO4xagGuMWXav9cfqYeg0CvGa+/en0KLko4xagB8YtitZmxi1GLZLU&#10;fE2OWn4yblGAjFsAyGHcAlRj3KJr5fYWINd8e8vpUXJRxi1AD4xbFK3mxy1GLZLUfE2PWn4yblGA&#10;jFsAyGHcAlRj3KJr9viau3v6GgQ4y3H6eHqUnJ1xC9AD4xZFq9lxy5fx2/z/9tP/NyRJDbaJUctP&#10;xi0KkHELADmMW4BqjFt07dzeAuTIub3FuAXogXGLotXcuMWoRZKab1Ojlp+MWxQg4xYAchi3ANUY&#10;t+jaPb7u3N4C5Lroxz3jFqAHxi2KVjPjFqMWSWq+TY5afjJuUYCMWwDIYdwCVGPcojVyewuQ49Lb&#10;W4xbgB4Ytyha4cctRi2S1HybHrX8ZNyiABm3AJDDuAWoxrhFa7S7n96nXo8AZzj7Bz7jFqAHxi2K&#10;Vthxi1GLJDVfF6OWn4xbFCDjFgByGLcA1Ri3aK3c3gLkmJ8dp8fIqxm3AD0wblG0wo1bjFokqfm6&#10;GrX8ZNyiABm3AJDDuAWoxrhFa+X2FiDX/Pw4PUpezLgF6IFxi6IVZtxi1CJJzdflqOUn4xYFyLgF&#10;gBzGLUA1xi1as/0wTqnXJcDLxun0GHkx4xagB8Ytitbq4xajFklqvq5HLT8ZtyhAxi0A5DBuAaox&#10;btGavfs0vU29LgFeMz8/To+SZzNuAXpg3KJorTZuMWqRpOYzavkH4xYFyLgFgBzGLUA1xi1au/0w&#10;fk29NgFeNn49PUaezbgF6IFxi6J19XGLUYskNZ9RS4JxiwJk3AJADuMWoBrjFq2d21uAXIdhenN6&#10;lCQzbgF6YNyiaF1t3GLUIknNZ9TyAuMWBci4BYAcxi1ANcYtipDbW4Acrx3oGrcAPTBuUbSqj1uM&#10;WiSp+YxazmDcogAZtwCQw7gFqMa4RRGab19IvT4BXvPS7S3GLUAPjFsUrWrjFqMWSWo+o5YLGLco&#10;QMYtAOQwbgGqMW5RlBxCAzleOtT1XAF6YNyiaBUftxi1SFLzGbVkMG5RgIxbAMhh3AJUY9yiKB0+&#10;TDep1yjAS3bD+OO521uMW4AeGLcoWiXGLbsv4w+jFklqP6OWBYxbFCDjFgByGLcA1Ri3KFIOooEc&#10;t/ffP58eI//KMwXogXGLorVk3GLUIknbyKilAOMWBci4BYAcxi1ANcYtipTbW4Ac8+0tp8fIvzJu&#10;AXpg3KJo5YxbjFokaRsZtRRk3KIAGbcAkMO4BajGuEXRchgNZDlOH0+Pkb/yPAF6YNyiaF0ybjFq&#10;kaRtZNRSgXGLAmTcAkAO4xagGuMWRcvtLUCO1O0txi1AD4xbFK1zxi1GLZK0jYxaKjJuUYCMWwDI&#10;YdwCVGPcoojthvG31OsV4BX/+vHPuAXogXGLovXSuMWoRZK2kVHLFRi3KEDGLQDkMG4BqjFuUcTc&#10;3gLkeHp7i3EL0APjFkUrNW75Y9Ty+/jVqEWS2s6o5YqMWxQg4xYAchi3ANUYtyhqt/ffP6deswCv&#10;+OsHQOMWoAfGLYrWP8ctRi2StI2MWlZg3KIAGbcAkMO4BajGuEVRm29v2R3Hh9TrFuB543R6jBi3&#10;AF0wblG05iGLUYskbSOjlhUZtyhAxi0A5DBuAaoxblHkHl+jd09fswCv+fnZZtwC9MC4RdE6fJ1u&#10;jFokqe2MWgIwblGAjFsAyGHcAlRj3KLIub0FyHIcv83PEOMWoAfGLZIkqVRGLYEYtyhAxi0A5DBu&#10;AaoxblH0Hl+nbm8BLnYYpjfGLUAPjFskSdLSjFoCMm5RgIxbAMhh3AJUY9yiFnJ7C3Cp+bDXuAXo&#10;gXGLJEnKzaglMOMWBci4BYAcxi1ANcYtaqHH16rbW4DLHcdvyf97gA0xbpEkSZdm1NIA4xYFyLgF&#10;gBzGLUA1xi1qJbe3AAD8yrhFkiSdm1FLQ4xbFCDjFgByGLcA1Ri3qJV299P71GsYAKBnxi2SJOm1&#10;jFoaZNyiABm3AJDDuAWoxrhFLbUfxin1OgYA6JVxiyRJei6jloYZtyhAxi0A5DBuAaoxblFLub0F&#10;AODfjFskSdLTjFo2wLhFATJuASCHcQtQjXGLWsvtLQAAfzNukSRJPzNq2RDjFgXIuAWAHMYtQDXG&#10;LWqtd5+mt6nXMgBAj4xbJEmSUcsGGbcoQMYtAOQwbgGqMW5Ri+2H8Wvq9QwA0BvjFkmS+s2oZcOM&#10;WxQg4xYAchi3ANUYt6jFDsP0JvV6BgDojXGLJEn9ZdTSAeMWBci4BYAcxi1ANcYtajW3twAAGLdI&#10;ktRTRi0dMW5RgIxbAMhh3AJUY9yiVnN7CwCAcYskST1k1NIh4xYFyLgFgBzGLUA1xi1qufkwJ/W6&#10;BgDohXGLJEnbzailY8YtCpBxCwA5jFuAaoxb1HKHD9NN6nUNANAL4xZJkraXUQvGLYqQcQsAOYxb&#10;gGqMW9R6bm8BAHpm3CJJ0nYyauEvxi0KkHELADmMW4BqjFvUem5vAQB6ZtwiSVL7GbXwC+MWBci4&#10;BYAcxi1ANcYt2kJubwEAemXcIklSuxm18CzjFgXIuAWAHMYtQDXGLdpCbm8BAHpl3CJJUnsZtfAq&#10;4xYFyLgFgBzGLUA1xi3aSrf33z+nXuMAAFtm3CJJUjsZtXA24xYFyLgFgBzGLUA1xi3aSm5vAQB6&#10;ZNwiSVL8jFq4mHGLAmTcAkAO4xagGuMWbSm3twAAvTFukSQpbkYtZDNuUYCMWwDIYdwCVGPcoi01&#10;396yO44Pqdc6AMAWGbdIkhQvoxYWM25RgIxbAMhh3AJUY9yirfX4ur57+joHANgq4xZJkuJk1EIx&#10;xi0KkHELADmMW4BqjFu0tdzeAgD0xLhFkqT1M2qhOOMWBci4BYAcxi1ANcYt2mKPr223twAAXTBu&#10;kSRpvYxaqMa4RQEybgEgh3ELUI1xi7aa21sAgB4Yt0iSdP2MWqjOuEUBMm4BIIdxC1CNcYu22uPr&#10;2+0tAMDmGbdIknS9jFq4GuMWBci4BYAcxi1ANcYt2nJubwEAts64RZKk+hm1cHVfpo+nl5+0WsYt&#10;AOQwbgGqMW7RltvdT+9Tr3sAgK0wbpEkqV5GLazGuEUBMm4BIIdxC1CNcYu23n4Yp9RrHwBgC4xb&#10;JEkqn1ELqzNuUYCMWwDIYdwCVGPcoq3n9hYAYMuMWyRJKpdRC2EYtyhAxi0A5DBuAaoxblEPub0F&#10;ANgq4xZJkpZn1EI4xi0KkHELADmMW4BqjFvUQ+8+TW9Tr38AgNYZt0iSlJ9RC2EZtyhAxi0A5DBu&#10;AaoxblEv7Yfxa+o9AADQMuMWSZIuz6iF8IxbFCDjFgByGLcA1Ri3qJfc3gIAbJFxiyRJ52fUQjOM&#10;WxSg3X+n98nXJwC8wLgFqMa4RT3l9hYAYGuMWyRJej2jFppj3KIAGbcAkMO4BajGuEU9dRimN6n3&#10;AQBAq4xbJEl6PqMWmmXcogAZtwCQw7gFqMa4Rb01HwCl3gsAAC0ybpEk6deMWmiecYsCZNwCQA7j&#10;FqAa4xb11uHDdJN6LwAAtMi4RZKkvzNqYTOMWxQg4xYAchi3ANUYt6jH3N4CAGyFcYskSUYtbJBx&#10;iwJk3AJADuMWoBrjFvWY21sAgK0wbpEk9ZxRC5tl3KIAGbcAkMO4BajGuEW95vYWAGALjFskST1m&#10;1MLmGbcoQMYtAOQwbgGqMW5Rr7m9BQDYAuMWSVJPGbXQDeMWBci4BYAcxi1ANcYt6rnb+++fU+8L&#10;AIBWGLdIknrIqIXuGLcoQMYtAOQwbgGqMW5Rz7m9BQBonXGLJGnLGbXQLeMWBci4BYAcxi1ANcYt&#10;6j23twAALTNukSRtMaMWumfcogAZtwCQw7gFqMa4Rb03396yO44PqfcHAEB0xi2SpC1l1AInxi0K&#10;kHELADmMW4BqjFuk/zd/zt49fW8AALTAuEWStIWMWuAJ4xYFyLgFgBzGLUA1xi2S21sAgHYZt0iS&#10;Ws6oBZ5h3KIAGbcAkMO4BajGuEX6s8f3g9tbAIDmGLdIklrMqAVeYdyiABm3AJDDuAWoxrhF+ju3&#10;twAArTFukSS1lFELnMm4RQEybgEgh3ELUI1xi/R3j+8Jt7cAAE0xbpEktZBRC1zIuEUBMm4BIIdx&#10;C1CNcYv079zeAgC0xLhFkhQ5oxbIZNyiABm3AJDDuAWoxrhF+ne7+8f/0pZ4rwAARGTcIkmKmFEL&#10;LGTcogAZtwCQw7gFqMa4Rfq1/TBOqfcLAEA0xi2SpEgZtUAhxi0KkHELADmMW4BqjFukX3N7CwDQ&#10;CuMWSVKEjFqgMOMWBci4BYAcxi1ANcYtUjq3twAALTBukSStmVELVGLcogAZtwCQw7gFqMa4RUr3&#10;7tP0NvWeAQCIxLhFkrRGRi1QmXGLAmTcAkAO4xagGuMW6fn2w/g19b4BAIjCuEWSdM2MWuBKjFsU&#10;IOMWAHIYtwDVGLdIz3cYpjep9w0AQBTGLZKka2TUAldm3KIAGbcAkMO4BajGuEV6Obe3AACRGbdI&#10;kmpm1AIrMW5RgIxbAMhh3AJUY9wivZzbWwCAyIxbJEk1MmqBlRm3KEDGLQDkMG4BqjFukV5vPjRK&#10;vX8AANZm3CJJKplRCwRh3KIAGbcAkMO4BajGuEV6vcOH6Sb1/gEAWJtxiySpREYtEIxxiwJk3AJA&#10;DuMWoBrjFum83N4CAERk3CJJWpJRCwRl3KIAGbcAkMO4BajGuEU6L7e3AAARGbdIknIyaoHgjFsU&#10;IOMWAHIYtwDVGLdI5+f2FgAgGuMWSdIlGbVAI4xbFCDjFgByGLcA1Ri3SOfn9hYAIBrjFknSORm1&#10;QGOMWxQg4xYAchi3ANUYt0iXdXv//XPqvQQAsAbjFknSSxm1QKOMWxQg4xYAchi3ANUYt0iX5fYW&#10;ACAS4xZJUiqjFmiccYsCZNwCQA7jFqAa4xbp8tzeAgBEYdwiSfpnRi2wEcYtCpBxCwA5jFuAaoxb&#10;pMubb2/ZHceH1HsKAOCajFskSXNGLbAxxi0KkHELADmMW4BqjFukvB7fP3dP308AANdm3CJJfWfU&#10;Ahtl3KIAGbcAkMO4BajGuEXKz+0tAMDajFskqc+MWmDjjFsUIOMWAHIYtwDVGLdI+T2+h9zeAgCs&#10;yrhFkvrKqAU6YdyiABm3AJDDuAWoxrhFWpbbWwCANRm3SFIfGbVAZ4xbFCDjFgByGLcA1Ri3SMt6&#10;fB+5vQUAWI1xiyRtO6MW6JRxiwJk3AJADuMWoBrjFml5bm8BANZi3CJJ28yoBTpn3KIAGbcAkMO4&#10;BajGuEVa3u7+8b/oJd5fAAC1GbdI0rYyagH+YNyiABm3AJDDuAWoxrhFKtN+GKfUewwAoCbjFkna&#10;RkYtwL8YtyhAxi0A5DBuAaoxbpHKNL+XUu8xAICajFskqe2MWoAk4xYFyLgFgBzGLUA1xi1Sudze&#10;AgBcm3GLJLWZUQvwIuMWBci4BYAcxi1ANcYtUrnefZrept5nAAC1GLdIUlsZtQBnMW5RgIxbAMhh&#10;3AJUY9wilW0/jF9T7zUAgBqMWySpjYxagIsYtyhAxi0A5DBuAaoxbpHKdhimN6n3GgBADcYtkhQ7&#10;oxYgi3GLAmTcAkAO4xagGuMWqXxubwEArsW4RZJiZtQCLGLcogAZtwCQw7gFqMa4RSqf21sAgGsx&#10;bpGkWBm1AEUYtyhAxi0A5DBuAaoxbpHqNB80pd5zAAAlGbdIUoyMWoCijFsUIOMWAHIYtwDVGLdI&#10;dTp8mG5S7zkAgJKMWyRp3YxagCqMWxQg4xYAchi3ANUYt0j1cnsLAFCbcYskrZNRC1DT7f99/3x6&#10;3EirZdwCQA7jFqAa4xapXm5vAQBqM26RpOtm1AJcg3GLImTcAkAO4xagGuMWqW5ubwEAajJukaTr&#10;ZNQCXJNxiyJk3AJADuMWoBrjFqlubm8BAGoybpGkuhm1AGswblGEjFsAyGHcAlRj3CLV7/b+++fU&#10;+w8AYCnjFkmqk1ELsCbjFkXIuAWAHMYtQDXGLVL95ttbdsP4I/UeBABYwrhFkspm1AJEYNyiCBm3&#10;AJDDuAWoxrhFuk5ubwEAajBukaQyGbUAkRi3KELGLQDkMG4BqjFuka7TH7e3HMeH1PsQACCXcYsk&#10;LcuoBYjIuEURMm4BIIdxC1CNcYt0vR7fc3dP34MAAEsYt0hSXkYtQGTGLYqQcQsAOYxbgGqMW6Tr&#10;5vYWAKAk4xZJuiyjFqAFxi2KkHELADmMW4BqjFuk6/b4vnN7CwBQjHGLJJ2XUQvQEuMWRci4BYAc&#10;xi1ANcYt0vVzewsAUIpxiyS9nFEL0CLjFkXIuAWAHMYtQDXGLdL1e3zvub0FACjCuEWS0hm1AC0z&#10;blGEjFsAyGHcAlRj3CKtk9tbAIASjFsk6d8ZtQBbYNyiCBm3AJDDuAWoxrhFWqfd/eN/OUy8JwEA&#10;LmHcIkl/ZtQCbIlxiyJk3AJADuMWoBrjFmm99sM4pd6XAADnMm6R1HtGLcAWGbcoQsYtAOQwbgGq&#10;MW6R1mt+/6XelwAA5zJukdRrRi3Alhm3KELGLQDkMG4BqjFukdbN7S0AwBLGLZJ6y6gF6IFxiyJk&#10;3AJADuMWoBrjFmnd3n2a3qbemwAA5zBukdRLRi1AT4xbFCHjFgByGLcA1Ri3SOu3H8avqfcnAMBr&#10;jFskbT2jFqBHxi2KkHELADmMW4BqjFuk9TsM05vU+xMA4DXGLZK2mlEL0DPjFkXIuAWAHMYtQDXG&#10;LVKM3N4CAOQwbpG0tYxaAIxbFCPjFgByGLcA1Ri3SDFyewsAkMO4RdJWMmoB+JtxiyJk3AJADuMW&#10;oBrjFilO8+FU6n0KAPAc4xZJrWfUAvAr4xZFyLgFgBzGLUA1xi1SnA4fppvU+xQA4DnGLZJazagF&#10;4HnGLYqQcQsAOYxbgGqMW6RYub0FALiEcYuk1jJqAXidcYsiZNwCQA7jFqAa4xYpVm5vAQAuYdwi&#10;qZWMWgDOZ9yiCBm3AJDDuAWoxrhFipfbWwCAcxm3SIqeUQvA5YxbFCHjFgByGLcA1Ri3SPFyewsA&#10;cC7jFklRM2oByGfcoggZtwCQw7gFqMa4RYrZ7f33z6n3LADAPxm3SIqWUQvAcsYtipBxCwA5jFuA&#10;aoxbpJjNt7fshvFH6n0LAPCTcYukKBm1AJRj3KIIGbcAkMO4BajGuEWKm9tbAIDXGLdIWjujFoDy&#10;jFsUIeMWAHIYtwDVGLdIcfvj9pbj+JB67wIAzIxbJK2VUQtAPcYtipBxCwA5jFuAaoxbpNg9vk/v&#10;nr5vAQB+Mm6RdO2MWgDqM25RhIxbAMhh3AJUY9wixc/tLQDAc4xbJF0roxaA6zFuUYSMWwDIYdwC&#10;VGPcIsXv8b3q9hYAIMm4RVLtjFoArs+4RREybgEgh3ELUI1xi9RGbm8BAFKMWyTVyqgFYD3GLYqQ&#10;cQsAOYxbgGqMW6Q2eny/ur0FAPiFcYuk0hm1AKzPuEURMm4BIIdxC1CNcYvUTm5vAQCeMm6RVCqj&#10;FoA4jFsUIeMWAHIYtwDVGLdI7bS7f/wvlIn3MQDQL+MWSUszagGIx7hFETJuASCHcQtQjXGL1Fb7&#10;YZxS72UAoE/GLZJyM2oBiMu4RREybgEgh3ELUI1xi9RWbm8BAP7JuEXSpRm1AMRn3KIIGbcAkMO4&#10;BajGuEVqL7e3AAA/GbdIOjejFoB2GLcoQsYtAOQwbgGqMW6R2uvdp+lt6v0MAPTHuEXSaxm1ALTH&#10;uEURMm4BIIdxC1CNcYvUZvth/Jp6TwMAfTFukfRcRi0A7TJuUYSMWwDIYdwCVGPcIrXZYZjepN7T&#10;AEBfjFskPc2oBaB9xi2KkHELADmMW4BqjFukdnN7CwBg3CLpZ0YtANth3KIIGbcAkMO4BajGuEVq&#10;N7e3AADGLZKMWgC2x7hFETJuASCHcQtQjXGL1HbzgVbqvQ0A9MG4Reo3oxaA7TJuUYSMWwDIYdwC&#10;VGPcIrXd4cN0k3pvAwB9MG6R+suoBWD7jFsUIeMWAHIYtwDVGLdI7ef2FgDol3GL1E9GLQD9MG5R&#10;hIxbAMhh3AJUY9witZ/bWwCgX8Yt0vYzagHoj3GLImTcAkAO4xagGuMWaRu5vQUA+mTcIm03oxaA&#10;fhm3KELGLQDkMG4BqjFukbaR21sAoE/GLdL2MmoBwLhFETJuASCHcQtQjXGLtJ1u779/Tr3PAYDt&#10;Mm6RtpNRCwA/GbcoQsYtAOQwbgGqMW6RtpPbWwCgP8YtUvsZtQDwlHGLImTcAkAO4xagGuMWaVu5&#10;vQUA+mLcIrWbUQsAzzFuUYT+/K6Sfo0CwHOMW4BqjFukbTXf3rI7jg+p9zsAsD3GLVJ7GbUA8Brj&#10;FkXIuAWAHMYtQDXGLdL2enxv3z19rwMA22TcIrWTUQsA5zJuUYSMWwDIYdwCVGPcIm0zt7cAQB+M&#10;W6T4GbUAcCnjFkXIuAWAHMYtQDXGLdI2e3x/u70FADpg3CLFzagFgFzGLYqQcQsAOYxbgGqMW6Tt&#10;5vYWANg+4xYpXkYtACxl3KIIGbcAkMO4BajGuEXabo/vcbe3AMDGGbdIcTJqAaAU4xZFyLgFgBzG&#10;LUA1xi3StnN7CwBsm3GLtH5GLQCUtvt9/O30MSOtlnELADmMW4BqjFukbbe7n96n3vsAwDYYt0jr&#10;ZdQCQC3GLYqQcQsAOYxbgGqMW6Tttx/GKfX+BwDaZ9wiXT+jFgBqM25RhIxbAMhh3AJUY9wibb/5&#10;fZ56/wMA7TNuka6XUQsA12LcoggZtwCQw7gFqMa4Reojt7cAwDYZt0j1M2oB4NqMWxQh4xYAcvy/&#10;d5+mt/MPVqkfsgCWMG6R+mj+LpF6BgAAbTNukepl1ALAWoxbFCHjFgBynD5G/jyYMnIBSjJukfpp&#10;P4xfU88BAKBdxi1S+YxaAFibcYsiZNwCQI7Tx8jfzYfRu+P4kPphC+ASxi1SPx2G6U3qOQAAtMu4&#10;RSqXUQsAURi3KELGLQDkOH2M/Np+mO6MXIAljFukvnJ7CwBsi3GLtDyjFgCiMW5RhIxbAMhx+hh5&#10;vv1x+mjkAuQwbpH6yu0tALAtxi1SfkYtAERl3KIIGbcAkOP0MfJ688gl9WMXwHOMW6T+mg/BUs8D&#10;AKA9xi3S5Rm1ABCdcYsiZNwCQI7Tx8j53d5//5z60QvgKeMWqb8OH6ab1PMAAGiPcYt0fkYtALTC&#10;uEURMm4BIMfpY+Sy5oMr/8ts4DXGLVKf+Y4AANtg3CK9nlELAK0xblGEjFsAyHH6GMnr3afprQMs&#10;4DnGLVKfub0FALbBuEV6PqMWAFpl3KIIGbcAkOP0MbKseeSyH8avqR/DgH4Zt0j9ZvwKAO0zbpF+&#10;zagFgNYZtyhCxi0A5Dh9jJRpdz+93x3Hh9SPYkB/jFukfnN7CwC0z7hF+jujFgC2wrhFETJuASDH&#10;6WOkbPthujNyAYxbpL67vf/+OfVsAADaYNwiGbUAsD3GLYqQcQsAOU4fI3XaH6ePRi7QL+MWqe/m&#10;21t2w/gj9XwAAOIzblHPGbUAsFXGLYqQcQsAOU4fI3WbRy6pH8qAbTNukeT2FgBol3GLesyoBYCt&#10;M25RhIxbAMhx+hi5TvMPY6kfzIBtMm6R9MftLW5xA4AmGbeop4xaAOiFcYsiZNwCQI7Tx8j1OgzT&#10;GyMX6INxi6S5x+fB3dPnAwAQn3GLesioBYDeGLcoQsYtAOQ4fYxcv3efprdGLrBtxi2Sfub2FgBo&#10;j3GLtpxRCwC9Mm5RhIxbAMhx+hhZr3nksh/GKfVDGtA24xZJP3t8Jri9BQAaY9yiLWbUAkDvjFsU&#10;IeMWAHKcPkbWb3c/vfe/6oZtMW6R9M98zgNAW4xbtKWMWgDgT8YtipBxCwA5Th8jcdofp48Ov2Ab&#10;jFsk/bPH54LbWwCgIcYt2kJGLQDwb8YtipBxCwA5Th8j8ZpHLqkf14B2GLdIepoBKwC0w7hFLWfU&#10;AgBpxi2KkHELADlOHyNxM3KBdhm3SHra/GcIU88LACAe4xa1mFELALzMuEURMm4BIMfpYyR2hw/T&#10;zfyjWurHNiAu4xZJqfbDOKWeGQBALMYtaimjFgA4j3GLImTcAkCO08dIG737NL01coF2GLdISjU/&#10;G1LPDAAgFuMWtZBRCwBcxrhFETJuASDH6WOkrYxcoA3GLZKey+0tABCfcYsiZ9QCAHmMWxQh4xYA&#10;cpw+RtrsNHJ5SP0IB6zPuEXSc82f4annBgAQh3GLImbUAgDLGLcoQsYtAOQ4fYy03e5+em/kAvEY&#10;t0h6qf0wfk09OwCAGIxbFK13X6a3qR+3AIDzGbcoQsYtAOQ4fYxso/1x+mjkAnEYt0h6qcMwvUk9&#10;OwCAGIxbFC3jFgBYzrhFETJuASDH6WNkW80jl9QPc8B1GbdIei23twBAXMYtipZxCwAsZ9yiCBm3&#10;AJDj9DGyzYxcYF3GLZJey+0tABCXcYuiZdwCAMsZtyhCxi0A5Dh9jGy3w4fpZv5BLvVDHVCXcYuk&#10;c/I5DQAxGbcoWsYtALCccYsiZNwCQI7Tx8j2e/dpeuvwDK7LuEXSOc1D1NQzBABYl3GLomXcAgDL&#10;GbcoQsYtAOQ4fYz0k5ELXI9xi6Rz89kMAPEYtyhaxi0AsJxxiyJk3AJAjtPHSH/Nh+674/iQ+gEP&#10;KMO4RdK5ub0FAOIxblG0jFsAYDnjFkXIuAWAHKePkX7bD9OdkQvUYdwi6ZLc3gIAsRi3KFrGLQCw&#10;nHGLImTcAkCO08eI9sfpo5ELlGXcIumS3N4CALEYtyhaxi0AsJxxiyJk3AJAjtPHiH42j1xSP+oB&#10;lzNukXRpt/ffP6eeJwDA9Rm3KFrGLQCwnHGLImTcAkCO08eInuZwDZYzbpF0afPtLbth/JF6pgAA&#10;12XcomgZtwDAcsYtipBxCwA5Th8jSvXHAdtx/J/Uj3zA64xbJOVkYAoAMRi3KFrGLQCwnHGLImTc&#10;AkCO08eIXurdp+mtkQtczrhFUk6ncelD6rkCAFyPcYuiZdwCAMsZtyhCxi0AXGr3Zfxx+hjROc0j&#10;l/0wfk396Af8yrhFUm6Pz5C7p88UAOC6jFsULeMWAFjOuEURMm4B4FzzqGX/Zfp4+DrdnD5GdEm7&#10;++m9/0U5vM64RdKSfNYCwLqMWxQt4xYAWM64RREybgHgNUYthdsP052DN3iecYukJT0+R9zeAgAr&#10;Mm5RtIxbAGA54xZFyLgFgOcYtVRuf5w+GrnAr4xbJC3N5ysArMe4RdEybgGA5YxbFCHjFgCeMmq5&#10;cvPIJfWDIPTKuEXS0h6fJW5vAYCVGLcoWsYtALCccYsiZNwCwE9GLSs3/wCY+mEQemPcIqlEbm8B&#10;gHUYtyhaxi0AsJxxiyJk3AKAUUugDsP0xsiF3hm3SCrR7n56n3rGAAB1GbcoWsYtALCccYsiZNwC&#10;0C+jlsC9+zS9NXKhV8Ytkkq1H8Yp9ZwBAOoxblG0jFsAYDnjFkXIuAWgP0YtDTWPXBzM0RvjFkml&#10;mp8nqecMAFCPcYuiZdwCAMsZtyhCxi0A/Xj87vFg1NJo859W2B0f/wETPxzC1hi3SCqZkSgAXJdx&#10;i6Jl3AIAyxm3KELGLQDbZ9SyofbH6aORC1tn3CKpZH/egpZ+3gAA5Rm3KFrGLQCwnHGLImTcArBd&#10;Ri0bbh65pH5EhC0wbpFUuv0wfk09bwCA8oxbFC3jFgBrTcSlAAA9R0lEQVRYzrhFETJuAdgeo5aO&#10;MnJhi4xbJJXuMExvUs8bAKA84xZFy7gFAJYzblGEjFsAtsOopdMOH6ab+cfD1I+K0CLjFkk1cnsL&#10;AFyHcYuiZdwCAMsZtyhCxi0A7TNq0R+9+zS9NXJhC4xbJNXI7S0AcB3GLYqWcQsALGfcoggZtwC0&#10;y6hFyYxcaJ1xi6Ra+XwEgPqMWxQt4xYAWM64RREybgFoj1GLzmoeCOyOjy+WxI+NEJlxi6RazX/K&#10;L/XcAQDKMW5RtIxbAGA54xZFyLgFoB1GLcpqP0x3Ri60xLhFUs3c3gIAdRm3KFrGLQCw3O533/G0&#10;fsYtAPEZtahI++P00ciFFhi3SKqZ21sAoC7jFkXLuAUAljNuUYSMWwDiMmpRleaRS+oHSIjCuEVS&#10;7dzeAgD1GLcoWsYtALCccYsiZNwCEI9Ri66SkQtRGbdIqp3bWwCgHuMWRcu4BQCWM25RhIxbAOIw&#10;atHVmw/3/K/Xica4RdI1ur3//jn1DAIAljFuUbSMWwBgOeMWRci4BWB9Ri1avXefprdGLkRh3CLp&#10;Gp0Gng+p5xAAkM+4RdEybgGA5YxbFCHjFoD1GLUoXEYuRGDcIulaub0FAMozblG0jFsAYDnjFkXI&#10;uAXg+oxaFL55XOB/zc5ajFskXSu3twBAecYtipZxCwAsZ9yiCBm3AFyPUYuaaz9Mdw79uDbjFknX&#10;7PG5c/f0OQQA5DNuUbSMWwBgOeMWRci4BaA+oxY13/44fTRy4VqMWyRdO59xAFCOcYuiZdwCAMsZ&#10;tyhCxi0ANY2TUYs21TxySf14CSUZt0i6do/PHre3AEAhxi2KlnELACxn3KIIGbcA1GDUoo13e//9&#10;c+pHTCjBuEXSGrm9BQDKMG5RtIxbAGA54xZFyLgFoCSjFnXUYZjezD9apn7MhCWMWySt0ePzx+0t&#10;AFCAcYuiZdwCAMsZtyhCxi0AJRi1qOPefZreGrlQknGLpLVyewsALGfcomgZtwDAcsYtipBxC8AS&#10;Ri3SX80jl/0wfk39uAmXMG6RtFa7++l96rkEAJzPuEXRMm4BgOWMWxQh4xaAHEYt0rPNB4P+l+8s&#10;Ydwiac32w+MXvcSzCQA4j3GLomXcAgDLGbcoQsYtAJcwapHObj9Md0Yu5DBukbRm8zMo9WwCAM5j&#10;3KJoGbcAwHLGLYqQcQvAOYxapOz2x+njbhh/pH70hBTjFklr5/YWAMhn3KJoGbcAwHLGLYqQcQvA&#10;S4xapGLNI5fUD5/wlHGLpLV792l6m3o+AQCvM25RtIxbAGA54xZFyLgFIMWoRarW/ENn6gdQ+Mm4&#10;RVKE9sP4NfWMAgBeZtyiaBm3AMByxi2KkHELwD8ZtUhX6TBMb4xceI5xi6QIzZ9VqWcUAPAy4xZF&#10;y7gFAJYzblGEjFsAZkYt0irNf/bByIWnjFskRcntLQBwOeMWRcu4BQCWM25RhIxbgL4ZtUghmkcu&#10;++HxDZn4YZT+GLdIipLbWwDgcsYtipZxCwAsZ9yiCBm3AH0yapFCtruf3u+O40PqB1L6YdwiKVJu&#10;GAOAyxi3KFrGLQCwnHGLImTcAvTFqEVqov1x+mjk0i/jFkmROnyYblLPKgAgzbhF0TJuAYDljFsU&#10;IeMWoAtfxm9GLVKDzSOX1I+lbJtxi6Roub0FAM5n3KJoGbcAwHLGLYqQcQuwaUYt0jYycumLcYuk&#10;aLm9BQDOZ9yiaBm3AMByxi2KkHELsElGLdL2mg8W/S/n+2DcIiliPoMA4DzGLYqWcQsALGfcoggZ&#10;twCbYtQibb93n6a3Dhi3zbhFUsTc3gIA5zFuUbSMWwBgOeMWRci4BdgEoxapv4xctsu4RVLUbu+/&#10;f049twCAvxm3KFrGLQCwnHGLImTcAjTNqEXSPITYHceH1I+qtMm4RVLUTn8iz2cOALzAuEXRMm4B&#10;gOWMWxQh4xagSUYtkp62H6Y7B47bYNwiKXJubwGAlxm3KFrGLQCwnHGLImTcAjTFqEXSa+2P00cj&#10;l7YZt0iKnNtbAOBlxi2KlnELACxn3KIIGbcATTBqkXRp88gl9UMr8Rm3SIre47Pq7umzCwD4k3GL&#10;omXcAgDLGbcoQsYtQGhGLZKWZuTSHuMWSS3k9hYASDNuUbSMWwBgOeMWRci4BQjJqEVSyU5/QuJ/&#10;Uj+8Eo9xi6QWenxeub0FABKMWxQt4xYAWM64RREybgFCMWqRVLN3n6a3Ri7xGbdIaiW3twDAr4xb&#10;FC3jFgBYzrhFETJuAUIwapF0zYxcYjNukdRKj88st7cAwBPGLYqWcQsALGfcoggZtwCrMmqRtGbz&#10;iML/6j4e4xZJLeVzBAD+zbhF0TJuAYDljFsUIeMWYBVGLZIitR+mO4eTcRi3SGqp3f30PvUsA4Be&#10;GbcoWsYtALCccYsiZNwCXJVRi6TI7Y/TRyOX9Rm3SGqt/TBOqecZAPTIuEXRMm4BgOWMWxQh4xbg&#10;KoxaJLXUPHJJ/UjLdRi3SGqt+bmVep4BQI+MWxQt4xYAWM64RREybgGqMmqR1HK7Yfwt9WMtdRm3&#10;SGoxt7cAwJ+MWxQt4xYAWM64RRHyvQ6o4sv4bfff6f3pUSNJ7XYYpjfzj7OpH22pw7hFUou9+/T4&#10;X64TzzQA6I1xi6LlEAQAljNuUYR8rwOKMmqRtNXmQ0sjl+swbpHUavth/Jp6rgFAT4xbFC2HIACw&#10;nHGLIuR7HVCEUYukXvrjf5l/HL+lfsSlDOMWSa023/aVeq4BQE+MWxQthyAAsJxxiyLkex2wiFGL&#10;pF7b3U/vd8fxIfVjLssYt0hqObd8AdA74xZFyyEIACxn3KII+V4HZDFqkaQ/2w/TnZFLWcYtklrO&#10;7S0A9M64RdFyCAIAyxm3KEK+1wEXMWqRpHT74/RxN4w/Uj/uchnjFkmt5/YWAHpm3KJoOQQBgOWM&#10;WxQh3+uAsxi1SNJ5zSOX1A+8nM+4RVLrHT5MN6nnGwD0wLhF0XIIAgDLGbcoQr7XAS8yapGkvPyv&#10;9vMZt0jaQj4HAOiVcYui5RAEAJYzblGEfK8DkoxaJGl5h2F643DzcsYtkraQ21sA6JVxi6LlEAQA&#10;ljNuUYR8rwP+xahFksr37tP01sjlfMYtkraSZz8APTJuUbQcggDAcsYtipDvdcAfjFokqX7zyGU/&#10;jFPqB2D+ZtwiaSu5vQWAHhm3KFoOQQBgOeMWRcj3OuicUYskXb/d/fR+dxwfUj8EY9wiaVvd3n//&#10;nHrWAcBWGbcoWg5BAGA54xZFyPc66JRRiySt3/44fTRy+ZVxi6QtNd/e4lkPQE+MWxQthyAAsJxx&#10;iyLkex10xqhFkuI1j1xSPwr3yrhF0tZyewsAPTFuUbQcggDAcsYtipDvddAJoxZJip+Ry5+MWyRt&#10;Lbe3ANAT4xZFyyEIACxn3KII+V4HG2fUIkltdToA/Z/Uj8S9MG6RtMUen293T593ALBFxi2KlkMQ&#10;AFjOuEUR8r0ONsqoRZLa7t2n6W2vIxfjFklbze0tAPTAuEXRcggCAMsZtyhCvtfBxnwZv93+7kxQ&#10;kjZTjyMX4xZJW+3xGef2FgA2z7hF0XIIAgDLGbcoQr7XwUYYtUjStpsHH738L/6NWyRtObe3ALB1&#10;xi2KlkMQAFjOuEUR8r0OGmfUIkl9tR+mu60fjBq3SNpyj885t7cAsGnGLYqWQxAAKGH8evpolVbL&#10;9zpolFGLJPXd/jh93OrIxbhF0tZzewsAW2bcomg5BAGAEoxbtH6+10FjjFokSf9sHrmkflBumXGL&#10;pK23u5/ep55/ALAFxi2KlkMQACjBuEXr53sdNMKoRZL0UlsauRi3SOqh/TBOqWcgALTOuEXRcggC&#10;ACUYt2j9fK+D4IxaJEnndvgw3cw/JKd+YG6JcYukHpqfdalnIAC0zrhF0XIIAgAlGLdo/Xyvg6CM&#10;WiRJub37NL1teeRi3CKpl9zeAsAWGbcoWg5BAKAE4xatn+91EIxRiySpVK2OXIxbJPXS/JxOPQcB&#10;oGXGLYqWQxAAKMG4Revnex0EYdQiSarVPBbZHceH1A/PERm3SOqp/TB+TT0LAaBVxi2KlkMQACjB&#10;uEXr53sdrMyoRZJ0rfbDdNfCyMW4RVJPHYbpTepZCACtMm5RtByCAEAJxi1aP9/rYCVGLZKktdof&#10;p4+RRy7GLZJ6y+0tAGyJcYui5RAEAEowbtH6+V4HV2bUIkmK0jxySf0YvTbjFkm95fYWALbEuEXR&#10;cggCACUYt2j9fK+DKzFqkSRFbTeMv6V+lF6LcYukHpsPAlPPRABojXGLouUQBABKMG7R+vleB5UZ&#10;tUiSWmi+NSDKwapxi6QeO3yYblLPRABojXGLouUQBABKMG7R+vleB5UYtUiSWuzdp+nt2iMX4xZJ&#10;veb2FgC2wLhF0XIIAgAlGLdo/Xyvg8KMWiRJW2geueyP47fUj9W1GbdI6jW3twCwBcYtipZDEAAo&#10;wbhF6+d7HRTyZfw2v59Oby1JkrbR7n56vzuOD6kfrWsxbpHUc25vAaB1xi2KlkMQACjBuEXr53sd&#10;LGTUIknqof0w3V1r5GLcIqnn3N4CQOuMWxQthyAAUIJxi9bP9zrIZNQiSeqx/XH6uBvGH6kfsUsx&#10;bpHUe7f33z+nno8A0ALjFkXLIQgAlGDcovXzvQ4uZNQiSdKfI5fUD9klGLdI6r359pbaQ0IAqMW4&#10;RdFyCAIAJRi3aP18r4MzGbVIkvRr8w/XqR+0lzBukSS3twDQLuMWRcshCACUYNyi9fO9Dl5h1CJJ&#10;0ssdhulNyZGLcYsknW5vOY4PqeckAERm3KJoOQQBgBKMW7R+vtfBM4xaJEm6rHefprclRi7GLZL0&#10;Z4/PxLunz0gAiM64RdFyCAIAJRi3aP18r4MnjFokSVrWPHLZD+OU+qH7HMYtkvR3bm8BoDXGLYqW&#10;QxAAKMG4Revnex2cGLVIklS23f30PudQ1rhFkv7u8bno9hYAmmLcomg5BAGAEoxbtH6+19E9oxZJ&#10;kuq2P04fLxm5GLdI0r9zewsALTFuUbQcggBACcYtWj/f6+iWUYskSddtHrmkfvx+yrhFkv7d47PR&#10;7S0ANMO4RdFyCAIAJRi3aP18r6M7Ri2SJK3bayMX4xZJ+jW3twDQCuMWRcshCACUYNyi9fO9jm4Y&#10;tUiSFKfDh+lm/tE79WO4cYsk/drufnqfemYCQDTGLYqWQxAAKMG4Revnex2bZ9QiSVLc3n2a3j4d&#10;uRi3SFK6/TBO/3xeAkBExi2KlkMQACjBuEXr53sdm2XUIklSO/1z5GLcIknp3N4CQAuMWxQthyAA&#10;UIJxi9bP9zo2x6hFkqR2m4ct89Dl9H+UJD3J7S0ARGfcomg5BAGAEoxbtH6+17EZRi2SJEmStt48&#10;AEwdJAJAFMYtipZDEAAowbhF6+d7Hc0zapEkSZLUU/th/Jo6TASACIxbFC2HIABQgnGL1s/3Oppl&#10;1CJJkiSpx9zeAkBkxi2KlkMQACjBuEXr53sdzTFqkSRJktR7bm8BICrjFkXLIQgAlGDcovXzvY5m&#10;GLVIkiRJ0p8dhulN6kARANZm3KJoOQQBgBKMW7R+vtcRnlGLJEmSJP3afHiYOlQEgDUZtyhaDkEA&#10;oATjFq2f73WEZdQiSZIkSc93+DDdpA4VAWBNxi2KlkMQACjBuEXr53sd4Ri1SJIkSdJ5ub0FgGiM&#10;WxQthyAAUIJxi9bP9zrCMGqRJEmSpMtyewsA0Ri3KFoOQQCgBOMWrZ/vdazOqEWSJEmS8nN7CwCR&#10;GLcoWg5BAKAE4xatn+91rMaoRZIkSZKW5/YWACIxblG0HIIAQAnGLVo/3+u4OqMWSZIkSSrbbhh/&#10;Sx0wAsC1GbcoWg5BAKAE4xatn+91XI1RiyRJkiTVye0tAERh3KJoOQQBgBKMW7R+vtdRnVGLJEmS&#10;JNXv9v7759QhIwBck3GLouUQBABKMG7R+vleRzVGLZIkSZJ0vebbW3bH8SF10AgA12Lcomg5BAGA&#10;EoxbtH6+11GcUYskSZIkrdN+mO6eHjICwDUZtyhaDkEAoATjFq2f73UUY9QiSZIkSevm9hYA1mbc&#10;omg5BAGAEoxbtH6+17GYUYskSZIkxWnv9hYAVmTcomg5BAGAEoxbtH6+15HNqEWSJEmSYub2FgDW&#10;YtyiaDkEAYASjFu0fr7XcTGjFkmSJEmK3d7tLQCsxLhF0XIIAgAlGLdo/Xyv42xGLZIkSZLUTm5v&#10;AWANxi2KlkMQACjBuEXr53sdrzJqkSRJkqT22t1P71OHjgBQk3GLouUQBABKMG7R+vlex7OMWiRJ&#10;kiSp7dzeAsC1GbcoWg5BAKAE4xatn+91/MKoRZIkSZK2kdtbALg24xZFyyEIAJRg3KL1872Ovxi1&#10;SJIkSdL22g/jlDp8BIAajFsULYcgAFCCcYvWz/c6jFokSZIkacO9+/T4X/wTh48AUINxi6LlEAQA&#10;SjBu0fr5XtcxoxZJkiRJ6qP9MH5NHUACQGnGLYqWQxAAKMG4Revne12HjFokSZIkqa/c3gLAtRi3&#10;KFoOQQCgBOMWrZ/vdR0xapEkSZKkfnN7CwDXYNyiaDkEAYASjFu0fr7XdcCoRZIkSZJ0GKY3qUNI&#10;ACjJuEXRcggCACUYt2j9fK/bMKMWSZIkSdI/mw8cUweRAFCKcYui5RAEAEowbtH6+V63QUYtkiRJ&#10;kqRUhw/TTeogEgBKMW5RtByCAEABX8Zvp49WabV8r9sQoxZJkiRJ0mu5vQWAmoxbFC2HIABQgHGL&#10;AuR73QYYtUiSJEmSzs3tLQDUZNyiaDkEAYACjFsUIN/rGmbUIkmSJEnKye0tANRi3KJoOQQBgAKM&#10;WxQg3+vasvsy/jBqkSRJkiQtyu0tANRi3KJoOQQBgAKMWxQg3+vaYNQiSZIkSSra7f33z6lDSQBY&#10;wrhF0XIIAgAFGLcoQL7XxWbUIkmSJEmqkttbAKjBuEXRcggCAAUYtyhAvtfFZNQiSZIkSaqe21sA&#10;KM24RdFyCAIABRi3KEC+18Vi1CJJkiRJulrz7S274/iQOpwEgBzGLYqWQxAAKMC4RQHyvS4GoxZJ&#10;kiRJ0irth+nu6cEkAOQyblG0HIIAQAHGLQqQ73XrMmqRJEmSJK2a21sAKMm4RdFyCAIABRi3KEC+&#10;163DqEWSJEmSFKa921sAKMS4RdFyCAIABRi3KEC+112XUYskSZIkKWRubwGgBOMWRcshCAAUYNyi&#10;APledx1GLZIkSZKk0O3d3gJAAcYtipZDEAAowLhFAfK9ri6jFkmSJElSM7m9BYCljFsULYcgAFCA&#10;cYsC5HtdHUYtkiRJkqTm2t1P71MHlQBwLuMWRcshCAAUYNyiAPleV5ZRiyRJkiSp6dzeAsASxi2K&#10;lkMQACjAuEUB8r2uDKMWSZIkSdImcnsLAEsYtyhaDkEAoADjFgXI97pljFokSZIkSZtrP4xT6sAS&#10;AF5j3KJoOQQBgAKMWxQg3+vyGLVIkiRJkjbbu0/T29SBJQC8xrhF0XIIAgAFGLcoQL7XXcaoRZIk&#10;SZLURfvj+C11aAkALzFuUbQcggBAAcYtCpDvdef5Y9Ty+/jVqEWSJEmS1EVubwEgh3GLouUQBAAK&#10;MG5RgHyve5lRiyRJkiSp2/bD+DV1cAkAzzFuUbQcggBAAcYtCpDvdWlGLZIkSZKk7jsM05vUwSUA&#10;PMe4RdFyCAIABRi3KEC+1/2bUYskSZIkSf9oPqRMHV4CQIpxi6LlEAQACjBuUYB8r/uTUYskSZIk&#10;SYnc3gLAJYxbFC2HIABQgHGLAtT79zqjFkmSJEmSXsntLQCcy7hF0TJuAYACjFsUoF6/1xm1SJIk&#10;SZJ0ZocP003qABMAnjJuUbSMWwCgAOMWBai373VGLZIkSZIkZeT2FgDOYdyiaBm3AEABxi0K0OF/&#10;pzfJ1+fGGLVIkiRJkrQgt7cAcA7jFkXLuAUACjBuUYC2Pm4xapEkSZIkqVBubwHgNcYtipZxCwAU&#10;YNyiAG113GLUIkmSJElS4dzeAsBrjFsULeMWACjAuEUB2tq4xahFkiRJkqSK3d5//5w6zASAmXGL&#10;omXcAgAFGLcoQFsZtxi1SJIkSZJ0hdzeAsBLjFsULeMWACjAuEUBan3cYtQiSZIkSdKVc3sLAM8x&#10;blG0jFsAoADjFgWo1XGLUYskSZIkSSs1396yO44PqUNNAPpm3KJoGbcAQAHGLQpQa+OWedSy+338&#10;bf5/9+n/C5IkSZIk6drth+nu6YEmABi3KFrGLQBQgHGLAtTKuMWoRZIkSZKkYLm9BYCnjFsULeMW&#10;ACjAuEUBij5uMWqRJEmSJCloe7e3APCEcYuiZdwCAAUYtyhAUcctRi2SJEmSJDWQ21sA+CfjFkXL&#10;uAUACjBuUYCijVuMWiRJkiRJaqi921sA+AfjFkXLuAUACjBuUYCijFuMWiRJkiRJajS3twDwk3GL&#10;omXcAgAFGLcoQGuPW4xaJEmSJElqvN399D51wAlAf4xbFC3jFgAowLhFAVpr3GLUIkmSJEnShtoP&#10;45Q65ASgL8YtipZxCwAUYNyiAF173GLUIkmSJEnSBnN7CwAz4xZFy7gFAAowblGArjVuMWqRJEmS&#10;JGnjub0FAOMWRcu4BQAKMG5RgGqPW4xaJEmSJEnqpHefprepg04A+mHcomgZtwBAAcYtClCtcYtR&#10;iyRJkiRJHbYfxq+pw04A+mDcomgZtwBAAcYtClDpcYtRiyRJkiRJHXcYpjepw04A+mDcomgZtwBA&#10;AcYtClCpcYtRiyRJkiRJ+iO3twD0y7hF0TJuAYACjFsUoKXjFqMWSZIkSZL0r9zeAtAv4xZFy7gF&#10;AAowblGAcsctRi2SJEmSJOnZ5sPN1KEnANtm3KJoGbcAQAHGLQrQpeMWoxZJkiRJkvRqhw/TTerQ&#10;E4BtM25RtIxbAKAA4xYF6Nxxi1GLJEmSJEm6KLe3APTHuEXRMm4BgAKMWxSg18Yt86jl9v++fzZq&#10;kSRJkiRJF+X2FoD+GLcoWsYtAFCAcYsC9Ny4xahFkiRJkiQtzu0tAH0xblG0jFsAoADjFgXo6bjF&#10;qEWSJEmSJBXL7S0AfTFuUbSMWwCgAOMWBejnuMWoRZIkSZIkVWk3jL+lDkAB2B7jFkXLuAUACjBu&#10;UYAOX6cboxZJkiRJklQtt7cA9MO4RdEybgGAAoxbJEmSJEmS1EO3998/pw5BAdgW4xZFy7gFAAow&#10;bpEkSZIkSVIPzbe37I7jQ+ogFIDtMG5RtIxbAKAA4xZJkiRJkiT1kttbALbPuEXRMm4BgAKMWyRJ&#10;kiRJktRLbm8B2D7jFkXLuAUACjBukSRJkiRJUk/th+nu6UEoANth3KJoGbcAQAHGLZIkSZIkSeot&#10;t7cAbJdxi6Jl3AIABRi3SJIkSZIkqbf2bm8B2CzjFkXLuAUAShin00erJEmSJEmS1E9ubwHYJuMW&#10;Rcu4BQBKMG6RJEmSJElSh+3d3gKwScYtipZxCwCUYNwiSZIkSZKkTnN7C8D2GLcoWsYtAFCCcYsk&#10;SZIkSZI6bXc/vU8djALQLuMWRcu4BQBKMG6RJEmSJElSx+2HcUodjgLQJuMWRcu4BQBKMG6RJEmS&#10;JElSx7m9BWBbjFsULeMWACjBuEWSJEmSJEmd5/YWgO0wblG0jFsAoATjFkmSJEmSJHXeu0/T29QB&#10;KQDtMW5RtIxbAKAE4xZJkiRJkiRpvr3la+qQFIC2GLcoWsYtAFCCcYskSZIkSZLk9haAjTBuUbSM&#10;WwCgBOMWSZIkSZIk6Y/c3gLQPuMWRcu4BQBKMG6RJEmSJEmS/sjtLQDtM25RtIxbAKAE4xZJkiRJ&#10;kiTpr9zeAtA24xZFy7gFAEowbpEkSZIkSZL+yu0tAG0zblG0jFsAoATjFkmSJEmSJOlfub0FoF3G&#10;LYqWcQsAlGDcIkmSJEmSJP0rt7cAtMu4RdEybgGAEoxbJEmSJEmSpF9yewtAm4xbFC3jFgAowbhF&#10;kiRJkiRJ+iW3twC0ybhF0TJuAYASjFskSZIkSZKkZG5vAWiPcYuiZdwCACUYt0iSJEmSJEnJDsP0&#10;JnVwCkBcxi2KlnELAJRg3CJJkiRJkiQ923xImjo8BSAm4xZFy7gFAEowbpEkSZIkSZKeze0tAG0x&#10;blG0jFsAoATjFkmSJEmSJOnF3N4C0A7jFkXLuAUASjBukSRJkiRJkl7s8GG6SR2gAhCPcYuiZdwC&#10;ACUYt0iSJEmSJEmv5vYWgDYYtyhaxi0AUIJxiyRJkiRJkvRqbm8BaINxi6Jl3AIAJRi3SJIkSZIk&#10;SWd1e//9c+ogFYA4jFsULeMWACjBuEWSJEmSJEk6q/n2lt1xfEgdpgIQg3GLomXcAgAlGLdIkiRJ&#10;kiRJZ7cfprunB6kAxGHcomgZtwBACcYtkiRJkiRJ0kW5vQUgLuMWRcu4BQBKMG6RJEmSJEmSLmp3&#10;P71PHagCsD7jFkXLuAUASjBukSRJkiRJki5uP4xT6lAVgHUZtyhaxi0AUIJxiyRJkiRJknRxh2F6&#10;kzpUBWBdxi2KlnELAJRg3CJJkiRJkiRlNR+gpg5WAViPcYuiZdwCACUYt0iSJEmSJElZHT5MN6mD&#10;VQDWY9yiaBm3AEAJxi2SJEmSJElSdrth/C11uArAOoxbFC3jFgAowbhFkiRJkiRJym6+vWV3HB9S&#10;B6wAXJ9xi6Jl3AIAJRi3SJIkSZIkSYvaD9Pd08NVANZh3KJoGbcAQAnGLZIkSZIkSdLi9sM4pQ5Z&#10;Abgu4xZFy7gFAEowbpEkSZIkSZIW9+7T9DZ1yArAdRm3KFrGLQBQgnGLJEmSJEmSVKT9MH5NHbQC&#10;cD3GLYqWcQsAlGDcIkmSJEmSJBXp8GG6SR20AnA9xi2KlnELAJRg3CJJkiRJkiQV6/b+++fUYSsA&#10;12HcomgZtwBACcYtkiRJkiRJUrHm21t2x/EhdeAKQH3GLYqWcQsAlGDcIkmSJEmSJBVtdz+9Tx24&#10;AlCfcYuiZdwCACUYt0iSJEmSJEnF2x/Hb6lDVwDqMm5RtIxbAKAE4xZJkiRJkiSpeIdhepM6dAWg&#10;LuMWRcu4BQBKMG6RJEmSJEmSqrQbxt9SB68A1GPcomgZtwBACcYtkiRJkiRJUpUOH6ab3XF8SB2+&#10;AlCHcYuiZdwCACUYt0iSJEmSJEnV2t1P71OHrwDUYdyiaBm3AEAJxi2SJEmSJElS1fbH8VvqABaA&#10;8oxbFC3jFgAowbhFkiRJkiRJqtphmN6kDmABKM+4RdEybgGAEoxbJEmSJEmSpOrthvG31CEsAGUZ&#10;tyhaxi0AUIJxiyRJkiRJknSVdsfxIXUQC0A5xi2KlnELAJRg3CJJkiRJkiRdpdth+k/qIBaAcoxb&#10;FC3jFgAowbhFkiRJkiRJulr7YfyaOowFoAzjFkXLuAUASjBukSRJkiRJkq7W4cN0kzqMBaAM4xZF&#10;y7gFAEowbpEkSZIkSZKu2n6Y7p4exgJQhnGLomXcAgAlGLdIkiRJkiRJV28/jFPqUBaAZYxbFC3j&#10;FgBYbvf7+HD6aJUkSZIkSZJ0rQ7D9CZ1KAvAMsYtipZxCwAsZ9wiSZIkSZIkrdRuGH9LHcwCkM+4&#10;RdEybgGA5YxbJEmSJEmSpBXz54kAyjJuUbSMWwBgOeMWSZIkSZIkacX8eSKAsoxbFC3jFgBYzrhF&#10;kiRJkiRJWjl/ngigHOMWRcu4BQCWM26RJEmSJEmSArQ7jg+pQ1oALmPcomgZtwDAcsYtkiRJkiRJ&#10;UoBuh+k/qUNaAC5j3KJoGbcAwHLGLZIkSZIkSVKQ/HkigOWMWxQt4xYAWM64RZIkSZIkSQrS4cN0&#10;488TASxj3KJoGbcAwHLGLZIkSZIkSVKg/HkigGWMWxQt4xYAWM64RZIkSZIkSQqWP08EkM+4RdEy&#10;bgGA5YxbJEmSJEmSpIDth3FKHdoC8DLjFkXLuAUAljNukSRJkiRJkgJ2GKY3qUNbAF5m3KJoGbcA&#10;wHLGLZIkSZIkSVLQbu+/f04d3ALwPOMWRcu4BQBKGKfTR6skSZIkSZKkaPnzRACXMW5RtIxbACDf&#10;fGPL/sv08fB1ujl9tEqSJEmSJEmK1uHDdJM6vAUgzbhF0TJuAYDLGbVIkiRJkiRJjbW7n96nDnAB&#10;+JVxi6Jl3AIA5zNqkSRJkiRJkhpuP4xfU4e4APybcYuiZdwCAOcYJ6MWSZIkSZIkqfHmP0+0G8Yf&#10;qYNcAP5m3KJoGbcAwEuMWiRJkiRJkqRNdTtM/0kd5ALwN+MWRcu4BQBSjFokSZIkSZKkzbYbxt9S&#10;h7kA/Mm4RdEybgGAfzJqkSRJkiRJkrpoP4xT6kAXAOMWxcu4BQBmRi2SJEmSJElSVx0+TDe7YfyR&#10;OtQF6J1xi6Jl3AJA34xaJEmSJEmSpG67Hab/pA51AXpn3KJoGbcA0CejFkmSJEmSJEmP7Ybxt9TB&#10;LkDPjFsULeMWAPpi1CJJkiRJkiTpSfthnFKHuwC9Mm5RtIxbAOiDUYskSZIkSZKkZzp8mG5Sh7sA&#10;vTJuUbSMWwDYNqMWSZIkSZIkSWe0u5/epw54AXpk3KJoGbcAsE1GLZIkSZIkSZIubD7MTR3yAvTG&#10;uEXRMm4BYFuMWiRJkiRJkiQtaH8cv6UOegF6YtyiaBm3ALANRi2SJEmSJEmSCnT4MN3sjuND6rAX&#10;oBfGLYqWcQsAbTNqkSRJkiRJklS4wzC9SR32AvTCuEXRMm4BoE1GLZIkSZIkSZIqdjtM/0kd+AL0&#10;wLhF0TJuAaApX8ZvRi2SJEmSJEmSrtJuGH9LHfoCbJ1xi6Jl3AJAE4xaJEmSJEmSJK3R/jh+Sx38&#10;AmyZcYuiZdwCQGhGLZIkSZIkSZLW7PBhutkP45Q6/AXYKuMWRcu4BYCQjFokSZIkSZIkRekwTG9S&#10;h78AW2XcomgZtwAQilGLJEmSJEmSpIjdDtN/UgfAAFtk3KJoGbcAEIJRiyRJkiRJkqToGbgAvTBu&#10;UbSMWwBYlVGLJEmSJEmSpJbaH6ePqYNggC0xblG0jFsAWIVRiyRJkiRJkqRWmw99U4fBAFth3KJo&#10;GbcAcFVGLZIkSZIkSZK20H4Yv6YOhAG2wLhF0TJuAeAqjFokSZIkSZIkba39ME6pQ2GA1hm3KFrG&#10;LQBUZdQiSZIkSZIkaasdPkw3Bi7AFhm3KFrGLQBUYdQiSZIkSZIkqYcOw/RmN4w/UofDAK0yblG0&#10;jFsAKMqoRZIkSZIkSVJvvfs0vTVwAbbEuEXRMm4BoAijFkmSJEmSJEk9Z+ACbIlxi6Jl3ALAIkYt&#10;kiRJkiRJkvRnBi7AVhi3KFrGLQBkMWqRJEmSJEmSpF8zcAG2wLhF0TJuAeAiX8Zvu/9O741aJEmS&#10;JEmSJOmZ5oFL6rAYoBXGLYqWcQsAZzmNWk4fH5IkSZIkSZKklzJwAVpm3KJoGbcA8CKjFkmSJEmS&#10;JEnKy8AFaJVxi6Jl3AJAklGLJEmSJEmSJC1vHrjshvFH6vAYICrjFkXLuAWAfzFqkSRJkiRJkqSy&#10;HYbpzX4Yp9QBMkBExi2KlnELAH8wapEkSZIkSZKkeh0+TDcGLkArjFsULeMWgM4ZtUiSJEmSJEnS&#10;9doP49fUQTJAJMYtipZxC0CnjFokSZIkSZIkaZ12w/hb6jAZIArjFkXLuAWgM0YtkiRJkiRJkrR+&#10;t/ffP6cOlAEiMG5RtIxbADph1CJJkiRJkiRJsbodpv+kDpUB1mbcomgZtwBsnFGLJEmSJEmSJMXt&#10;3afp7e44PqQOlwHWYtyiaBm3AGyUUYskSZIkSZIktdN8kJw6YAZYg3GLomXcArAxRi2SJEmSJEmS&#10;1Gb7Ybp7esAMsAbjFkXLuAVgI4xaJEmSJEmSJKn95j9TtB/GKXXYDHAtxi2KlnELQOOMWiRJkiRJ&#10;kiRpe+2G8bfUgTPANRi3KFrGLQCNMmqRJEmSJEmSpG23u5/e74bxR+rgGaAm4xZFy7gFoDFfxm+3&#10;v0//OT3GJUmSJEmSJElb7vBhupkPmVOHzwC1GLcoWsYtAI0wapEkSZIkSZKkftsP093uOD48PYAG&#10;qMG4RdEybgEIzqhFkiRJkiRJkvQzt7gA12DcomgZtwAEZdQiSZIkSZIkSUr17tP01i0uQE3GLYqW&#10;cQtAMEYtkiRJkiRJkqRz2g3jb6lDaYCljFsULeMWgCCMWiRJkiRJkiRJl+YWF6AG4xZFy7gFYGVG&#10;LZIkSZIkSZKkpe2P08fUATVADuMWRcu4BWAlRi2SJEmSJEmSpJLNt7jsh3FKHVQDXMK4RdEybgG4&#10;MqMWSZIkSZIkSVLN3OICLGXcomgZtwBciVGLJEmSJEmSJOlaHT5MN/PhdOrQGuA1xi2KlnELQGVG&#10;LZIkSZIkSZKktdoP093uOD48PbgGeIlxi6Jl3AJQiVGLJEmSJEmSJClKu2H8LXWADZBi3KJoGbcA&#10;FGbUIkmSJEmSJEmK2LtP01u3uADnMG5RtIxbAAoxapEkSZIkSZIktdD+OH1MHWYD/GTcomgZtwAs&#10;ZNQiSZIkSZIkSWqt+RaX/TB+TR1qAxi3KFrGLQCZvozf5mfo6XEqSZIkSZIkSVJ7ucUFSDFuUbSM&#10;WwAuZNQiSZIkSZIkSdpShw/TzXyQnTrgBvpk3KJoGbcAnMmoRZIkSZIkSZK05eY/VbQ7jg+pg26g&#10;L8YtipZxC8ArjFokSZIkSZIkST11e//9c+qwG+iHcYuiZdwC8AyjFkmSJEmSJElSr823uOyHcUod&#10;egPbZ9yiaBm3ADxh1CJJkiRJkiRJ0p/tj9PH1ME3sG3GLYqWcQvAiVGLJEmSJEmSJEm/dvgw3cwH&#10;3akDcGCbjFsULeMWoHtGLZIkSZIkSZIkvd78p4p2x/EhdRAObItxi6Jl3AJ0y6hFkiRJkiRJkqTL&#10;u73//jl1GA5sh3GLomXcAnTHqEWSJEmSJEmSpGXNt7jsh3FKHYoD7TNuUbSMW4BuGLVIkiRJkiRJ&#10;klS2/XH6mDoYB9pm3KJoGbcAm2fUIkmSJEmSJElSvQ4fppv5IDx1QA60ybhF0TJuATbLqEWSJEmS&#10;JEmSpOs1/6mi3XF8SB2UA20xblG0jFuAzTFqkSRJkiRJkiRpvW7vv39OHZYD7TBuUbSMW4DNMGqR&#10;JEmSJEmSJClG8y0u++P4LXVoDsRn3KJoGbcAzTNqkSRJkiRJkiQpZvvj9HE3jD9Sh+dAXMYtipZx&#10;C9AsoxZJkiRJkiRJkuJ3+DDdzAflqQN0ICbjFkXLuAVojlGLJEmSJEmSJEntNf+pot1xfEgdpAOx&#10;GLcoWsYtQDOMWiRJkiRJkiRJar/5TxWlDtOBOIxbFC3jFiA8oxZJkiRJkiRJkrbV6RYXf6oIgjJu&#10;UbSMW4CwjFokSZIkSZIkSdp2+2G686eKIB7jFkXLuAUIx6hFkiRJkiRJkqS+2g3jb6kDdmAdxi2K&#10;lnELEIZRiyRJkiRJkiRJ/Tb/qaL9ME6pg3bguoxbFC3jFmB1Ri2SJEmSJEmSJOln++P0MXXYDlyP&#10;cYuiZdwCrMaoRZIkSZIkSZIkpTp8mG7mw/XUoTtQn3GLomXcAlydUYskSZIkSZIkSTqn+U8V7Y7j&#10;Q+rwHajHuEXRMm4BrsaoRZIkSZIkSZIk5XR7//1z6gAeqMO4RdEybgGqM2qRJEmSJEmSJElLm29x&#10;2R/Hb6mDeKAs4xZFy7gFqMaoRZIkSZIkSZIklW5/nD7uhvFH6kAeKMO4RdEybgGKM2qRJEmSJEmS&#10;JEm1mw/fU4fywHLGLYqWcQtQjFGLJEmSJEmSJEm6ZvOfKtodx4fU4TyQz7hF0TJuARYzapEkSZIk&#10;SZIkSWs2/6mi1AE9kMe4RdEybgGyGbVIkiRJkiRJkqQoHT5MN/5UEZRh3KJoGbcAFzNqkSRJkiRJ&#10;kiRJUdsP050/VQTLGLcoWsYtwNmMWiRJkiRJkiRJUivd3n//nDq0B15n3KJoGbcArzJqkSRJkiRJ&#10;kiRJLfbu0/R2P4xT6vAeeJ5xi6Jl3AI8y6hFkiRJkiRJkiRtof1x+rgbxh+pQ3zgV8YtipZxC/AL&#10;oxZJkiRJkiRJkrTF5gP71EE+8G/GLYqWcQvwF6MWSZIkSZIkSZK09eY/VbQ7jg+pA33gT8YtipZx&#10;C2DUIkmSJEmSJEmSumv+U0WpQ33AuEXxMm6Bjhm1SJIkSZIkSZKknjt8mG78qSL4lXGLomXcAh0y&#10;apEkSZIkSZIkSfo7f6oI/s24RdEyboGOGLVIkiRJkiRJkiQ9nz9VBH8yblG0jFugA0YtkiRJkiRJ&#10;kiRJ5zXf4rIfxq+pA3/ohXGLomXcAhtm1CJJkiRJkiRJkpTXfpju/KkiemXcomgZt8AGGbVIkiRJ&#10;kiRJkiSVaTeMv6UO/2HLjFsULeMW2BCjFkmSJEmSJEmSpPKd/lTRlBoBwBYZtyhaxi3Qtt2X8YdR&#10;iyRJkiRJkiRJ0hXaH6ePqSEAbI1xi6Jl3AJtMmqRJEmSJEmSJElaocOH6WY++E8NAmArjFsULeMW&#10;aItRiyRJkiRJkiRJUoDmP1W0O44PqWEAtM64RdEyboE2GLVIkiRJkiRJkiQFzJ8qYouMWxQt4xaI&#10;zahFkiRJkiRJkiQpeIdheuNPFbElxi2KlnELxGTUIkmSJEmSJEmS1Fj7Ybrzp4rYAuMWRcu4BWIx&#10;apEkSZIkSZIkSWq82/vvn1ODAWiFcYuiZdwCMRi1SJIkSZIkSZIkbah3n6a3+2GcUsMBiM64RdEy&#10;boF1GbVIkiRJkiRJkiRtuP1x+rgbxh+pAQFEZdyiaBm3wDqMWiRJkiRJkiRJkjpqHgukRgQQkXGL&#10;omXcAtdl1CJJkiRJkiRJktRp/lQRrTBuUbSMW+A6jFokSZIkSZIkSZL0R/OfKkoNCiAK4xZFy7gF&#10;6jJqkSRJkiRJkiRJ0i8dPkw3/lQRURm3KFrGLVCHUYskSZIkSZIkSZJebf5TRbvj+JAaGMBajFsU&#10;LeMWKMuoRZIkSZIkSZIkSRfnTxURiXGLomXcAmUYtUiSJEmSJEmSJGlRp1tc/KkiVmfcomgZt8Ay&#10;f4xafh+/GrVIkiRJkiRJkiSpSPthuvOniliTcYuiZdwCeYxaJEmSJEmSJEmSVLXb+++fU8MDqM24&#10;RdEyboHLGLVIkiRJkiRJkiTpas1/qmh/HL+lBghQi3GLomXcAucxapEkSZIkSZIkSdJq7ec/VTSM&#10;P56OEKAG4xZFy7gFXmbUIkmSJEmSJEmSpDDNo4PUGAFKMm5RtIxbIM2oRZIkSZIkSZIkSSH7408V&#10;DeOUGiVACcYtipZxC/ybUYskSZIkSZIkSZKaaH+cPqaGCbCUcYv+f3v3chy3EUZhVCEwBIegELQW&#10;B8UUlAG5kAZbZsAwXLYXjIRACAxBKdiwRo+iWuI8gdvoc6ruAmtg+RX+NOIWsy8TtQAAAAAAAFCd&#10;m9vxyqkiO/fELaQRt1jrE7UAAAAAAABQvelU0WY7PJdCBbNDJ24hjbjFWp2oBQAAAAAAgNVxqsjO&#10;MXELacQt1tpELQAAAAAAAKyaU0V26sQtpBG3WCsTtQAAAAAAANCU635851SRHTNxC2nELbb2iVoA&#10;AAAAAABomlNFdujELaQRt9haJ2oBAAAAAACAnfcfx7ddPzyWQgazlxO3kEbcYmubqAUAAAAAAAB+&#10;oevHD04V2WsTt5BG3GJr2RS1bP4ZHkQtAAAAAAAA8IpNPzyUogazaeIW0ohbrPZ9jVpu/hz/2H3W&#10;AAAAAAAAwGt2p4rGUtxgbU/cQhpxi9U6UQsAAAAAAACcQbcd7zb98LkUOVibE7eQRtxitU3UAgAA&#10;AAAAABcwBQ2l0MHam7iFNOIWq2WiFgAAAAAAALgwp4psmriFNOIWS5+oBQAAAAAAAGY2nSoqRQ/W&#10;xsQtpBG3WOpELQAAAAAAALCgm9vxyqmiNiduIY24xdImagEAAAAAAIAg06mizXZ4LkUQts6JW0gj&#10;brGUiVoAAAAAAAAgmFNF7UzcQhpxiy09UQsAAAAAAABUwqmiNiZuIY24xZaaqAUAAAAAAAAqdd2P&#10;75wqWu/ELaQRt9jcE7UAAAAAAADASjhVtM6JW0gjbrG5JmoBAAAAAACAFXr/cXzrVNG6Jm4hjbjF&#10;Lj1RCwAAAAAAADSg68cPThWtY+IW0ohb7FITtQAAAAAAAECDrj893ZeCCatn4hbSiFvs3BO1AAAA&#10;AAAAQOOmU0VdPzyWwgnLn7iFNOIWO9emqOX6r6d7UQsAAAAAAADwv86poionbiGNuMVOnagFAAAA&#10;AAAA+K1NPzyUIgrLnLiFNOIWO3aiFgAAAAAAAGBvu1NFYymmsKyJW0gjbrFDJ2oBAAAAAAAAjtZt&#10;x7tNP3wuRRWWMXELacQttu9ELQAAAAAAAMDZTAFFKayw5SduIY24xV6bqAUAAAAAAAC4CKeKMidu&#10;IY24xX41UQsAAAAAAAAwi+lUUSmysGUmbiGNuMVeTtQCAAAAAAAAzO7mdrxyqihj4hbSiFvs60Qt&#10;AAAAAAAAwOKmU0Wb7fBcii5snolbSCNuMVELAAAAAAAAEMepouUmbiGNuKXdiVoAAAAAAACAaE4V&#10;LTNxC2nELe1N1AIAAAAAAABUxamieSduIY24pZ2JWgAAAAAAAICqOVU0z8QtpBG3rH+iFgAAAAAA&#10;AGA1dn9xcaroghO3kEbcst6JWgAAAAAAAIDV6vrxg1NFl5m4hTTilvVN1AIAAAAAAAA04/rT030p&#10;0LDjJ24hjbhlPfsWtTyOV7vXCwAAAAAAALB+06mirh8eS6GGHT5xC2nELfVP1AIAAAAAAADwn86p&#10;orNM3EIacUu9E7UAAAAAAAAAFGz64aEUbdh+E7eQRtxS30QtAAAAAAAAAK/YnSoaS/GG/X7iFtKI&#10;W+qZqAUAAAAAAADgQJ1TRQdP3EIacUv+RC0AAAAAAAAAJ3KqaP+JW0gjbsmdqAUAAAAAAADgjJwq&#10;2m/iFtKIW/ImagEAAAAAAAC4oG473pWiDvsycQtpxC05E7UAAAAAAAAAzGiKOEpxR+sTt5BG3LL8&#10;RC0AAAAAAAAAC3Gq6OeJW0gjblluohYAAAAAAACAEE4VfZ+4hTTilvknagEAAAAAAAAIdHM7XjlV&#10;JG4hj7hlvolaAAAAAAAAACownSrabIfnUvjRwsQtpBG3XH6iFgAAAAAAAIAKtXqqSNxCGnHL5SZq&#10;AQAAAAAAAKhci6eKxC2kEbecf6IWAAAAAAAAgJVp6VSRuIU04pbzbYpaur/HO1ELAAAAAAAAwEq1&#10;cKpI3EIaccvpE7UAAAAAAAAANGTtp4rELaQRtxw/UQsAAAAAAABAw9Z6qkjcQhpxy+ETtQAAAAAA&#10;AADwzdpOFYlbSCNu2X+iFgAAAAAAAACK1nSqSNxCGnHL6xO1AAAAAAAAALCX6358V/upInELacQt&#10;v56oBQAAAAAAAICj1HyqSNxCGnHLzxO1AAAAAAAAAHCy9x/HtzWeKhK3kEbc8n2iFgAAAAAAAADO&#10;ruvHDzWdKhK3kEbcImoBAAAAAAAAYAbXn57uSzFJ2sQtpGk5bhG1AAAAAAAAADCrGk4ViVtI02Lc&#10;ImoBAAAAAAAAYFFd8KkicQtpWopbRC0AAAAAAAAAREk8VSRuIU0LcYuoBQAAAAAAAIBY06mirh8e&#10;S6HJEhO3kGbNcYuoBQAAAAAAAIBqdCGnisQtpFlj3CJqAQAAAAAAAKBam354KEUnc03cQpo1xS2i&#10;FgAAAAAAAABWYXeqaCzFJ5eeuIU0a4hbRC0AAAAAAAAArFK3wKkicQtpao5bRC0AAAAAAAAANGHO&#10;U0XiFtLUGLeIWgAAAAAAAABozlynisQtpKkpbhG1AAAAAAAAANC8bjvebfrhcylMOcfELaSpIW4R&#10;tQAAAAAAAADAC1OEUopTTp24hTTJcYuoBQAAAAAAAAB+4xKnisQtpEmMW0QtAAAAAAAAAHCA6VRR&#10;KVQ5ZuIW0iTFLaIWAAAAAAAAADjBOU4ViVtIkxC3iFoAAAAAAAAA4ExOPVUkbiHNknGLqAUAAAAA&#10;AAAALuTYU0XiFtIsEbeIWgAAAAAAAABgBje349Whp4rELaSZM24RtQAAAAAAAADAAqZTRZvt8FyK&#10;WV5O3EKaOeIWUQsAAAAAAAAABNjnVJG4hTSXjFtELQAAAAAAAAAQ5rVTReIW0lwibhG1AAAAAAAA&#10;AEC4X50qEreQ5pxxi6gFAAAAAAAAACrz8lSRuIU054hbRC0AAAAAAAAAULEfTxWJW0hzStwiagEA&#10;AAAAAACAFZlOFV1/errfPUKEY+IWUQsAAAAAAAAAALM4JG4RtQAAAAAAAAAAMKt94hZRCwAAAAAA&#10;AAAAi/hd3CJqAQAAAAAAAABgUaW4RdQCAAAAAAAAAECEH+MWUQsAAAAAAAAAAFGmuEXUAgAAAAAA&#10;AABALFELAAAAAAAAAAAAAAAAAAAAAAAAAAAAAAAAAAAAAAAAAAAAAAAAAAAAAAAAAAAAAAAAAAAA&#10;AAAAAAAAAAAAAAAAAAAAAAAAAAAAAAAAAAAAAAAAAAAAAAAAAAAAAAAAAAAAAAAAAAAAAAAAAAAA&#10;AAAAAAAAAAAAAAAAAAAAAAAAAAAAAAAAAAAAAAAAAAAAAAAAAAAAAAAAAAAAAAAAAAAAAAAAAAAA&#10;AAAAAAAAAAAAAAAAAAAAAAAAAAAAAAAAAAAAAAAAAAAAAAAAAAAAAAAAAAAAAAAAAAAAAAAAAAAA&#10;AAAAAAAAAAAAAAAAAAAAAAAAAAAAAAAAAAAAAAAAAAAAAAAAAAAAAAAAAAAAAAAAAAAAAAAAAAAA&#10;AAAAAAAAAAAAAAAAAAAAAAAAAAAAAAAAAAAAAAAAAAAAAAAAAAAAAAAAAAAAAAAAAAAAAAAAAAAA&#10;AAAAAAAAAAAAAAAAAAAAAAAAAAAAAAAAAAAAAAAAAAAAAAAAAAAAAAAAAAAAAAAAAAAAAAAAAAAA&#10;AAAAAAAAAAAAAAAAAAAAAAAAAAAAAAAAAAAAAAAAAAAAAAAAAAAAAAAAAAAAAAAAAAAAAAAAAAAA&#10;AAAAAAAAAAAAAAAAAAAAAAAAAAAAAAAAAAAAAAAAAAAAAAAAAAAAAAAAAAAAAFTvzZt/AWDddIij&#10;/IjEAAAAAElFTkSuQmCCUEsDBBQABgAIAAAAIQAA1gcZ3gAAAAkBAAAPAAAAZHJzL2Rvd25yZXYu&#10;eG1sTI9Ba8JAEIXvhf6HZYTe6m6SKiVmIyJtT1KoFkpvYzImwexuyK5J/PcdT/U47z3efC9bT6YV&#10;A/W+cVZDNFcgyBaubGyl4fvw/vwKwge0JbbOkoYreVjnjw8ZpqUb7RcN+1AJLrE+RQ11CF0qpS9q&#10;MujnriPL3sn1BgOffSXLHkcuN62MlVpKg43lDzV2tK2pOO8vRsPHiOMmid6G3fm0vf4eFp8/u4i0&#10;fppNmxWIQFP4D8MNn9EhZ6aju9jSi1ZDnHCQ5YXiSTf/ZcnKUUOiYgUyz+T9gvwPAAD//wMAUEsD&#10;BBQABgAIAAAAIQCqJg6+vAAAACEBAAAZAAAAZHJzL19yZWxzL2Uyb0RvYy54bWwucmVsc4SPQWrD&#10;MBBF94XcQcw+lp1FKMWyN6HgbUgOMEhjWcQaCUkt9e0jyCaBQJfzP/89ph///Cp+KWUXWEHXtCCI&#10;dTCOrYLr5Xv/CSIXZINrYFKwUYZx2H30Z1qx1FFeXMyiUjgrWEqJX1JmvZDH3IRIXJs5JI+lnsnK&#10;iPqGluShbY8yPTNgeGGKyShIk+lAXLZYzf+zwzw7TaegfzxxeaOQzld3BWKyVBR4Mg4fYddEtiCH&#10;Xr48NtwBAAD//wMAUEsBAi0AFAAGAAgAAAAhALGCZ7YKAQAAEwIAABMAAAAAAAAAAAAAAAAAAAAA&#10;AFtDb250ZW50X1R5cGVzXS54bWxQSwECLQAUAAYACAAAACEAOP0h/9YAAACUAQAACwAAAAAAAAAA&#10;AAAAAAA7AQAAX3JlbHMvLnJlbHNQSwECLQAUAAYACAAAACEAat5p0GADAAD9BwAADgAAAAAAAAAA&#10;AAAAAAA6AgAAZHJzL2Uyb0RvYy54bWxQSwECLQAKAAAAAAAAACEAidjwYmM9AQBjPQEAFAAAAAAA&#10;AAAAAAAAAADGBQAAZHJzL21lZGlhL2ltYWdlMS5wbmdQSwECLQAUAAYACAAAACEAANYHGd4AAAAJ&#10;AQAADwAAAAAAAAAAAAAAAABbQwEAZHJzL2Rvd25yZXYueG1sUEsBAi0AFAAGAAgAAAAhAKomDr68&#10;AAAAIQEAABkAAAAAAAAAAAAAAAAAZkQBAGRycy9fcmVscy9lMm9Eb2MueG1sLnJlbHNQSwUGAAAA&#10;AAYABgB8AQAAWUUBAAAA&#10;">
+                <v:shapetype id="_x0000_t75" coordsize="21600,21600" o:spt="75" o:preferrelative="t" path="m@4@5l@4@11@9@11@9@5xe" filled="f" stroked="f">
+                  <v:stroke joinstyle="miter"/>
+                  <v:formulas>
+                    <v:f eqn="if lineDrawn pixelLineWidth 0"/>
+                    <v:f eqn="sum @0 1 0"/>
+                    <v:f eqn="sum 0 0 @1"/>
+                    <v:f eqn="prod @2 1 2"/>
+                    <v:f eqn="prod @3 21600 pixelWidth"/>
+                    <v:f eqn="prod @3 21600 pixelHeight"/>
+                    <v:f eqn="sum @0 0 1"/>
+                    <v:f eqn="prod @6 1 2"/>
+                    <v:f eqn="prod @7 21600 pixelWidth"/>
+                    <v:f eqn="sum @8 21600 0"/>
+                    <v:f eqn="prod @7 21600 pixelHeight"/>
+                    <v:f eqn="sum @10 21600 0"/>
+                  </v:formulas>
+                  <v:path o:extrusionok="f" gradientshapeok="t" o:connecttype="rect"/>
+                  <o:lock v:ext="edit" aspectratio="t"/>
+                </v:shapetype>
+                <v:shape id="Graphique 1" o:spid="_x0000_s1029" type="#_x0000_t75" style="position:absolute;width:6000;height:6375;visibility:visible;mso-wrap-style:square" o:gfxdata="UEsDBBQABgAIAAAAIQDb4fbL7gAAAIUBAAATAAAAW0NvbnRlbnRfVHlwZXNdLnhtbHyQz07DMAyH&#10;70i8Q+QralM4IITa7kDhCAiNB7ASt43WOlEcyvb2pNu4IODoPz9/n1xv9vOkForiPDdwXVagiI23&#10;jocG3rdPxR0oScgWJ8/UwIEENu3lRb09BBKV0ywNjCmFe63FjDSjlD4Q50nv44wpl3HQAc0OB9I3&#10;VXWrjedEnIq03oC27qjHjympx31un0wiTQLq4bS4shrAECZnMGVTvbD9QSnOhDInjzsyuiBXWQP0&#10;r4R18jfgnHvJr4nOknrFmJ5xzhraRtHWf3Kkpfz/yGo5S+H73hkquyhdjr3R8m2lj09svwAAAP//&#10;AwBQSwMEFAAGAAgAAAAhAFr0LFu/AAAAFQEAAAsAAABfcmVscy8ucmVsc2zPwWrDMAwG4Ptg72B0&#10;X5TuUMaI01uh19I+gLGVxCy2jGSy9e1nemrHjpL4P0nD4SetZiPRyNnCruvBUPYcYp4tXC/Htw8w&#10;Wl0ObuVMFm6kcBhfX4Yzra62kC6xqGlKVgtLreUTUf1CyWnHhXKbTCzJ1VbKjMX5LzcTvvf9HuXR&#10;gPHJNKdgQU5hB+ZyK23zHztFL6w81c5zQp6m6P9TMfB3PtPWFCczVQtB9N4U2rp2HOA44NMz4y8A&#10;AAD//wMAUEsDBBQABgAIAAAAIQBaK1BCvwAAANoAAAAPAAAAZHJzL2Rvd25yZXYueG1sRE9Li8Iw&#10;EL4L/ocwgjdN9SDaNYqUXRAXDz4uexubsak2k9JE7f57Iwieho/vOfNlaytxp8aXjhWMhgkI4tzp&#10;kgsFx8PPYArCB2SNlWNS8E8elotuZ46pdg/e0X0fChFD2KeowIRQp1L63JBFP3Q1ceTOrrEYImwK&#10;qRt8xHBbyXGSTKTFkmODwZoyQ/l1f7MK/n7b76282OPsfEp2mc425oSoVL/Xrr5ABGrDR/x2r3Wc&#10;D69XXlcungAAAP//AwBQSwECLQAUAAYACAAAACEA2+H2y+4AAACFAQAAEwAAAAAAAAAAAAAAAAAA&#10;AAAAW0NvbnRlbnRfVHlwZXNdLnhtbFBLAQItABQABgAIAAAAIQBa9CxbvwAAABUBAAALAAAAAAAA&#10;AAAAAAAAAB8BAABfcmVscy8ucmVsc1BLAQItABQABgAIAAAAIQBaK1BCvwAAANoAAAAPAAAAAAAA&#10;AAAAAAAAAAcCAABkcnMvZG93bnJldi54bWxQSwUGAAAAAAMAAwC3AAAA8wIAAAAA&#10;">
+                  <v:imagedata r:id="rId11" o:title=""/>
+                </v:shape>
+                <v:shape id="Zone de texte 15" o:spid="_x0000_s1030" type="#_x0000_t202" style="position:absolute;top:6940;width:9144;height:2712;visibility:visible;mso-wrap-style:square;v-text-anchor:top" o:gfxdata="UEsDBBQABgAIAAAAIQDb4fbL7gAAAIUBAAATAAAAW0NvbnRlbnRfVHlwZXNdLnhtbHyQz07DMAyH&#10;70i8Q+QralM4IITa7kDhCAiNB7ASt43WOlEcyvb2pNu4IODoPz9/n1xv9vOkForiPDdwXVagiI23&#10;jocG3rdPxR0oScgWJ8/UwIEENu3lRb09BBKV0ywNjCmFe63FjDSjlD4Q50nv44wpl3HQAc0OB9I3&#10;VXWrjedEnIq03oC27qjHjympx31un0wiTQLq4bS4shrAECZnMGVTvbD9QSnOhDInjzsyuiBXWQP0&#10;r4R18jfgnHvJr4nOknrFmJ5xzhraRtHWf3Kkpfz/yGo5S+H73hkquyhdjr3R8m2lj09svwAAAP//&#10;AwBQSwMEFAAGAAgAAAAhAFr0LFu/AAAAFQEAAAsAAABfcmVscy8ucmVsc2zPwWrDMAwG4Ptg72B0&#10;X5TuUMaI01uh19I+gLGVxCy2jGSy9e1nemrHjpL4P0nD4SetZiPRyNnCruvBUPYcYp4tXC/Htw8w&#10;Wl0ObuVMFm6kcBhfX4Yzra62kC6xqGlKVgtLreUTUf1CyWnHhXKbTCzJ1VbKjMX5LzcTvvf9HuXR&#10;gPHJNKdgQU5hB+ZyK23zHztFL6w81c5zQp6m6P9TMfB3PtPWFCczVQtB9N4U2rp2HOA44NMz4y8A&#10;AAD//wMAUEsDBBQABgAIAAAAIQCJVXfGwgAAANsAAAAPAAAAZHJzL2Rvd25yZXYueG1sRE9La8JA&#10;EL4L/Q/LFHqRummgQVJXabWFHuohKp6H7JgEs7Nhd83j33cLBW/z8T1ntRlNK3pyvrGs4GWRgCAu&#10;rW64UnA6fj0vQfiArLG1TAom8rBZP8xWmGs7cEH9IVQihrDPUUEdQpdL6cuaDPqF7Ygjd7HOYIjQ&#10;VVI7HGK4aWWaJJk02HBsqLGjbU3l9XAzCrKduw0Fb+e70+cP7rsqPX9MZ6WeHsf3NxCBxnAX/7u/&#10;dZz/Cn+/xAPk+hcAAP//AwBQSwECLQAUAAYACAAAACEA2+H2y+4AAACFAQAAEwAAAAAAAAAAAAAA&#10;AAAAAAAAW0NvbnRlbnRfVHlwZXNdLnhtbFBLAQItABQABgAIAAAAIQBa9CxbvwAAABUBAAALAAAA&#10;AAAAAAAAAAAAAB8BAABfcmVscy8ucmVsc1BLAQItABQABgAIAAAAIQCJVXfGwgAAANsAAAAPAAAA&#10;AAAAAAAAAAAAAAcCAABkcnMvZG93bnJldi54bWxQSwUGAAAAAAMAAwC3AAAA9gIAAAAA&#10;" stroked="f">
+                  <v:textbox inset="0,0,0,0">
+                    <w:txbxContent>
+                      <w:p>
+                        <w:pPr>
+                          <w:pStyle w:val="Lgende"/>
+                          <w:rPr>
+                            <w:noProof/>
+                            <w:u w:val="single"/>
+                          </w:rPr>
+                        </w:pPr>
+                        <w:r>
+                          <w:t xml:space="preserve">Image </w:t>
+                        </w:r>
+                        <w:r>
+                          <w:fldChar w:fldCharType="begin"/>
+                        </w:r>
+                        <w:r>
+                          <w:instrText xml:space="preserve"> SEQ Image \* ARABIC </w:instrText>
+                        </w:r>
+                        <w:r>
+                          <w:fldChar w:fldCharType="separate"/>
+                        </w:r>
+                        <w:r>
+                          <w:rPr>
+                            <w:noProof/>
+                          </w:rPr>
+                          <w:t>1</w:t>
+                        </w:r>
+                        <w:r>
+                          <w:fldChar w:fldCharType="end"/>
+                        </w:r>
+                        <w:r>
+                          <w:t xml:space="preserve"> : Numpy</w:t>
+                        </w:r>
+                      </w:p>
+                    </w:txbxContent>
+                  </v:textbox>
+                </v:shape>
+                <w10:wrap type="through"/>
+              </v:group>
+            </w:pict>
+          </mc:Fallback>
+        </mc:AlternateContent>
+      </w:r>
+      <w:r>
+        <w:t xml:space="preserve">Dans les projets précédents les langages utilisés étaient le Python et le C++. Pour ses bibliothèques diverses et son implémentation simple, j’ai décidé de faire mon projet en Python. </w:t>
+      </w:r>
+      <w:r>
+        <w:t>L</w:t>
+      </w:r>
+      <w:r>
+        <w:t xml:space="preserve">a version </w:t>
+      </w:r>
+      <w:r>
+        <w:t>utilisé</w:t>
+      </w:r>
+      <w:r>
+        <w:t>e est la</w:t>
+      </w:r>
+      <w:r>
+        <w:t xml:space="preserve"> 3.9</w:t>
+      </w:r>
+      <w:r>
+        <w:t>,</w:t>
+      </w:r>
+      <w:r>
+        <w:t xml:space="preserve"> c’est à l’heure actuelle la version la plus stable qu’il existe</w:t>
+      </w:r>
+      <w:r>
+        <w:t xml:space="preserve">. Le </w:t>
+      </w:r>
+      <w:r>
+        <w:t>P</w:t>
+      </w:r>
+      <w:r>
+        <w:t xml:space="preserve">ython possède plusieurs bibliothèques qui m’ont été très utile dans la réalisation </w:t>
       </w:r>
       <w:r>
         <w:t xml:space="preserve">de ce projet, </w:t>
@@ -1631,31 +2002,3262 @@
     </w:p>
     <w:p>
       <w:pPr>
+        <w:ind w:firstLine="708"/>
+        <w:jc w:val="both"/>
+      </w:pPr>
+      <w:r>
+        <w:rPr>
+          <w:u w:val="single"/>
+        </w:rPr>
+        <w:t>Numpy</w:t>
+      </w:r>
+      <w:r>
+        <w:t xml:space="preserve"> : </w:t>
+      </w:r>
+      <w:r>
+        <w:t>une bibliothèque</w:t>
+      </w:r>
+      <w:r>
+        <w:t xml:space="preserve"> </w:t>
+      </w:r>
+      <w:r>
+        <w:t xml:space="preserve">permettant la création de tableaux et matrice à N </w:t>
+      </w:r>
+      <w:r>
+        <w:t>d</w:t>
+      </w:r>
+      <w:r>
+        <w:t>imension</w:t>
+      </w:r>
+      <w:r>
+        <w:t>s</w:t>
+      </w:r>
+      <w:r>
+        <w:t xml:space="preserve">, propose diverses fonctions mathématiques applicables directement aux tableaux créés et </w:t>
+      </w:r>
+      <w:r>
+        <w:t>ce, sans réduire les performances du programme.</w:t>
+      </w:r>
+    </w:p>
+    <w:p>
+      <w:pPr>
+        <w:ind w:firstLine="708"/>
+        <w:jc w:val="both"/>
+      </w:pPr>
+      <w:r>
+        <w:rPr>
+          <w:noProof/>
+        </w:rPr>
+        <mc:AlternateContent>
+          <mc:Choice Requires="wpg">
+            <w:drawing>
+              <wp:anchor distT="0" distB="0" distL="114300" distR="114300" simplePos="0" relativeHeight="251667456" behindDoc="0" locked="0" layoutInCell="1" allowOverlap="1" wp14:anchorId="5E0FB1CC" wp14:editId="089B90E6">
+                <wp:simplePos x="0" y="0"/>
+                <wp:positionH relativeFrom="column">
+                  <wp:posOffset>4958715</wp:posOffset>
+                </wp:positionH>
+                <wp:positionV relativeFrom="paragraph">
+                  <wp:posOffset>200025</wp:posOffset>
+                </wp:positionV>
+                <wp:extent cx="816610" cy="829310"/>
+                <wp:effectExtent l="0" t="0" r="2540" b="8890"/>
+                <wp:wrapThrough wrapText="bothSides">
+                  <wp:wrapPolygon edited="0">
+                    <wp:start x="9574" y="0"/>
+                    <wp:lineTo x="6551" y="2481"/>
+                    <wp:lineTo x="3527" y="6450"/>
+                    <wp:lineTo x="3527" y="9923"/>
+                    <wp:lineTo x="9574" y="16870"/>
+                    <wp:lineTo x="0" y="17366"/>
+                    <wp:lineTo x="0" y="21335"/>
+                    <wp:lineTo x="21163" y="21335"/>
+                    <wp:lineTo x="21163" y="17366"/>
+                    <wp:lineTo x="13101" y="16870"/>
+                    <wp:lineTo x="20156" y="10916"/>
+                    <wp:lineTo x="20659" y="5458"/>
+                    <wp:lineTo x="19148" y="2977"/>
+                    <wp:lineTo x="14613" y="0"/>
+                    <wp:lineTo x="9574" y="0"/>
+                  </wp:wrapPolygon>
+                </wp:wrapThrough>
+                <wp:docPr id="19" name="Groupe 19"/>
+                <wp:cNvGraphicFramePr/>
+                <a:graphic xmlns:a="http://schemas.openxmlformats.org/drawingml/2006/main">
+                  <a:graphicData uri="http://schemas.microsoft.com/office/word/2010/wordprocessingGroup">
+                    <wpg:wgp>
+                      <wpg:cNvGrpSpPr/>
+                      <wpg:grpSpPr>
+                        <a:xfrm>
+                          <a:off x="0" y="0"/>
+                          <a:ext cx="816610" cy="829310"/>
+                          <a:chOff x="0" y="0"/>
+                          <a:chExt cx="816822" cy="829734"/>
+                        </a:xfrm>
+                      </wpg:grpSpPr>
+                      <pic:pic xmlns:pic="http://schemas.openxmlformats.org/drawingml/2006/picture">
+                        <pic:nvPicPr>
+                          <pic:cNvPr id="3" name="Image 3"/>
+                          <pic:cNvPicPr>
+                            <a:picLocks noChangeAspect="1"/>
+                          </pic:cNvPicPr>
+                        </pic:nvPicPr>
+                        <pic:blipFill>
+                          <a:blip r:embed="rId12" cstate="print">
+                            <a:extLst>
+                              <a:ext uri="{28A0092B-C50C-407E-A947-70E740481C1C}">
+                                <a14:useLocalDpi xmlns:a14="http://schemas.microsoft.com/office/drawing/2010/main" val="0"/>
+                              </a:ext>
+                            </a:extLst>
+                          </a:blip>
+                          <a:stretch>
+                            <a:fillRect/>
+                          </a:stretch>
+                        </pic:blipFill>
+                        <pic:spPr>
+                          <a:xfrm>
+                            <a:off x="135467" y="0"/>
+                            <a:ext cx="681355" cy="636905"/>
+                          </a:xfrm>
+                          <a:prstGeom prst="rect">
+                            <a:avLst/>
+                          </a:prstGeom>
+                        </pic:spPr>
+                      </pic:pic>
+                      <wps:wsp>
+                        <wps:cNvPr id="17" name="Zone de texte 17"/>
+                        <wps:cNvSpPr txBox="1"/>
+                        <wps:spPr>
+                          <a:xfrm>
+                            <a:off x="0" y="694055"/>
+                            <a:ext cx="816822" cy="135679"/>
+                          </a:xfrm>
+                          <a:prstGeom prst="rect">
+                            <a:avLst/>
+                          </a:prstGeom>
+                          <a:solidFill>
+                            <a:prstClr val="white"/>
+                          </a:solidFill>
+                          <a:ln>
+                            <a:noFill/>
+                          </a:ln>
+                        </wps:spPr>
+                        <wps:txbx>
+                          <w:txbxContent>
+                            <w:p>
+                              <w:pPr>
+                                <w:pStyle w:val="Lgende"/>
+                                <w:rPr>
+                                  <w:noProof/>
+                                </w:rPr>
+                              </w:pPr>
+                              <w:r>
+                                <w:t xml:space="preserve">Image </w:t>
+                              </w:r>
+                              <w:r>
+                                <w:fldChar w:fldCharType="begin"/>
+                              </w:r>
+                              <w:r>
+                                <w:instrText xml:space="preserve"> SEQ Image \* ARABIC </w:instrText>
+                              </w:r>
+                              <w:r>
+                                <w:fldChar w:fldCharType="separate"/>
+                              </w:r>
+                              <w:r>
+                                <w:rPr>
+                                  <w:noProof/>
+                                </w:rPr>
+                                <w:t>2</w:t>
+                              </w:r>
+                              <w:r>
+                                <w:fldChar w:fldCharType="end"/>
+                              </w:r>
+                              <w:r>
+                                <w:t xml:space="preserve"> :  SciPy</w:t>
+                              </w:r>
+                            </w:p>
+                          </w:txbxContent>
+                        </wps:txbx>
+                        <wps:bodyPr rot="0" spcFirstLastPara="0" vertOverflow="overflow" horzOverflow="overflow" vert="horz" wrap="square" lIns="0" tIns="0" rIns="0" bIns="0" numCol="1" spcCol="0" rtlCol="0" fromWordArt="0" anchor="t" anchorCtr="0" forceAA="0" compatLnSpc="1">
+                          <a:prstTxWarp prst="textNoShape">
+                            <a:avLst/>
+                          </a:prstTxWarp>
+                          <a:noAutofit/>
+                        </wps:bodyPr>
+                      </wps:wsp>
+                    </wpg:wgp>
+                  </a:graphicData>
+                </a:graphic>
+                <wp14:sizeRelH relativeFrom="margin">
+                  <wp14:pctWidth>0</wp14:pctWidth>
+                </wp14:sizeRelH>
+                <wp14:sizeRelV relativeFrom="margin">
+                  <wp14:pctHeight>0</wp14:pctHeight>
+                </wp14:sizeRelV>
+              </wp:anchor>
+            </w:drawing>
+          </mc:Choice>
+          <mc:Fallback>
+            <w:pict>
+              <v:group w14:anchorId="5E0FB1CC" id="Groupe 19" o:spid="_x0000_s1031" style="position:absolute;left:0;text-align:left;margin-left:390.45pt;margin-top:15.75pt;width:64.3pt;height:65.3pt;z-index:251667456;mso-width-relative:margin;mso-height-relative:margin" coordsize="8168,8297" o:gfxdata="UEsDBBQABgAIAAAAIQCxgme2CgEAABMCAAATAAAAW0NvbnRlbnRfVHlwZXNdLnhtbJSRwU7DMAyG&#10;70i8Q5QralN2QAit3YGOIyA0HiBK3DaicaI4lO3tSbpNgokh7Rjb3+8vyXK1tSObIJBxWPPbsuIM&#10;UDltsK/5++apuOeMokQtR4dQ8x0QXzXXV8vNzgOxRCPVfIjRPwhBagArqXQeMHU6F6yM6Rh64aX6&#10;kD2IRVXdCeUwAsYi5gzeLFvo5OcY2XqbynsTjz1nj/u5vKrmxmY+18WfRICRThDp/WiUjOluYkJ9&#10;4lUcnMpEzjM0GE83SfzMhtz57fRzwYF7SY8ZjAb2KkN8ljaZCx1IwMK1TpX/Z2RJS4XrOqOgbAOt&#10;Z+rodC5buy8MMF0a3ibsDaZjupi/tPkGAAD//wMAUEsDBBQABgAIAAAAIQA4/SH/1gAAAJQBAAAL&#10;AAAAX3JlbHMvLnJlbHOkkMFqwzAMhu+DvYPRfXGawxijTi+j0GvpHsDYimMaW0Yy2fr2M4PBMnrb&#10;Ub/Q94l/f/hMi1qRJVI2sOt6UJgd+ZiDgffL8ekFlFSbvV0oo4EbChzGx4f9GRdb25HMsYhqlCwG&#10;5lrLq9biZkxWOiqY22YiTra2kYMu1l1tQD30/bPm3wwYN0x18gb45AdQl1tp5j/sFB2T0FQ7R0nT&#10;NEV3j6o9feQzro1iOWA14Fm+Q8a1a8+Bvu/d/dMb2JY5uiPbhG/ktn4cqGU/er3pcvwCAAD//wMA&#10;UEsDBBQABgAIAAAAIQCh+liVdgMAAP4HAAAOAAAAZHJzL2Uyb0RvYy54bWycVU1v2zgQvS+w/4Hg&#10;vZE/EsUR4hRu0gQBgtbYpAjQG01RElGJ5JK05fTX7yMl2XWcotseLA+Hw+HMmzecy/fbpiYbYZ3U&#10;ak7HJyNKhOI6l6qc0y9Pt+9mlDjPVM5qrcScvghH31/9/ddlazIx0ZWuc2EJnCiXtWZOK+9NliSO&#10;V6Jh7kQbobBZaNswj6Utk9yyFt6bOpmMRmnSapsbq7lwDtqbbpNeRf9FIbj/XBROeFLPKWLz8Wvj&#10;dxW+ydUly0rLTCV5Hwb7gygaJhUu3bm6YZ6RtZVHrhrJrXa68CdcN4kuCslFzAHZjEevsrmzem1i&#10;LmXWlmYHE6B9hdMfu+WfNktLZI7aXVCiWIMaxWsFgQLotKbMYHRnzaNZ2l5RdquQ8LawTfhHKmQb&#10;cX3Z4Sq2nnAoZ+M0HQN9jq3Z5GIKOeLOKxTn6BSvPu7PzSaT3bnz6Wk4lwyXJiG2XShG8gy/HiRI&#10;RyD9mkw45ddW0N5J8798NMx+W5t3qKdhXq5kLf1L5CYqF4JSm6XkS9st9nhPB7jvG1YKMg2pBfNg&#10;0dmzkM+D5t8cUfq6YqoUC2dAaRQrAnFonoTlwWWrWppbWdehPkHu0wL9X9HnDWQ6at5ovm6E8l2v&#10;WVEjQ61cJY2jxGaiWQlQx97nY1QJfe5BH2Ol8l2BnbfC8yrcXyCOfxB7V8DdRgx6H2dIwYFnbzBr&#10;PD07Tc8pOaZXOsPeWUeTdJpejM4OaAIYrfN3QjckCAgXYaA2LGObB9cHNJiAXvsYoohl6AI8T24A&#10;EKsjCH+rAx8rZgRCCG73jBgju64Dv+KtJLkgHh2ERjwP+fS2oQuJ337Q6KvIgqD/CWRoOaCVXpyO&#10;AA9csOyHjtx1FsBLz2Ov7zrrNyFjmdO1zAeqBSyva0s2DI9uW0kv+nocWNUqBKR0ONWRImjQ00M6&#10;QfLb1Ta+TrE9gmal8xcgYDUKifyc4bcS9z0w55fM4u2GEvPIf8anqHU7p7qXKKm0/f6WPtijoNil&#10;pMUsmFP375qFd6C+Vyg1XPpBsIOwGgS1bq41MkULIJoo4oD19SAWVjfPGFOLcAu2mOK4a079IF77&#10;biJhzHGxWESj7jl5UI8Gj9A40jXg+rR9Ztb0RA70+KQHMh3xubPtUF6svS5kJPsexR5uEDtKcchA&#10;OphiP66j1X5sX/0HAAD//wMAUEsDBAoAAAAAAAAAIQCT8uRDIUsAACFLAAAUAAAAZHJzL21lZGlh&#10;L2ltYWdlMS5wbmeJUE5HDQoaCgAAAA1JSERSAAAApAAAAJoIBgAAACfF45wAAAABc1JHQgCuzhzp&#10;AAAABGdBTUEAALGPC/xhBQAAAAlwSFlzAAAh1QAAIdUBBJy0nQAASrZJREFUeF7tnQd8FMUXx+cu&#10;CQm9QxokQCgikF4ooffee++9SpVeEtIJTYpIEwXERlURu2JFLKCoiAqKiIjSW/L+783ObOb29i6h&#10;+E/Ue5/P7yMmd3szb777yuzuhbnMZS5zmctc5jKXucxlLnOZy1zmMpe5zGUuc5nLXOYyl7nMZS5z&#10;mctc5rJ/jFlLV+9WiPlGlvQsF1bJr2bTmKJVYhszn+DmrHStFqrw9839wls0LB/TIsyrUkQ5/5jm&#10;JWJiuuYXx3GZy+7a3PLXbODvGVi7Rb6AyCle5aI3WHxCDrn5hR9j3qFnmE/Ir8w75Hf89wX87x/2&#10;Cv3D4oO/8ws5j8CedS8X9aObf+QRS0DEnkKV6qQXr1Z/eOHKDaOrNx9SQnyey1zGzcp8wgsw/+ol&#10;8gVEP2QtHznUvVz4Vrdy4d8wn1rXmG9IJvMNhexkIfmRwhRpPzd7vVAm8wu95Fmh9ieegdGpZWo2&#10;6cD8ovxZQHAxFhTkiWOzaEN02b/dCMJSzCcs3Oof1sfNN2y51TfsI+YdjAAiJCbwuPmHg1eFaChS&#10;tR6UqtEIvEOagX94S6gQ3Qaq1OsA1Rt0hocbdYWaTbpBrabduej/qzfswn9fMaYtlItohe9rCiUf&#10;bgiFK9eFfIFRHFr1c9z9I/70CIh8JV9gzLz8QTHtClWOfqhsrWYFxbhd9i8zq0f5sDCrf/g45hu2&#10;FQH4AtPrdRUIEkW3/BVrc+iqxnaCiFZ9oUGXYdCqz1joPPQR6DN2NgyevABGTFsCYx9NgPFzkmDS&#10;vBSYPD8VpixIg0cWLuOavCAVJs1PgQn4+3H4upEz4mDQpPnQa8ws6DR4CjTvNRrqtB8INRp347AW&#10;DKqLnx8mxhGWgSfKBatfxNtu5SJWFAyK6VO2aoNAmoM2FZf9c61EUJF8/lEdLd5h23Ghj2P99yfz&#10;Cc0QC8+Fiw6lazaBkGY9oWWfcdBz1CwYOAmhmx6PwCXDxHmpCFwaQkagPRhNwuNNmJsCo2cmwJAp&#10;i6D3mEehVd/xENykJ0bRRoAnjganT8gdq1/4OatvxAeeATFLfSNbh+CsXGD+A83Dwz+qF9ZxH/B0&#10;zCHUAJQqWq0+RLUZCL3HzoExsxNhAka6iRjpCJZJGO3+36LPpjGMfjQRuo+cCbWa9MBSIUaON5Pg&#10;xLr2qntg5K4SDzWMxjm66sy8beEerESwHy7eQKwPP2W+wbiAWQBi4wLFqzfCGq8XdBsxE8bOTobx&#10;89LytEZiBG3eexwERLXhaV2LnGGZVr+wS/krxGz3qlAntmj5esVx8i4485T5hJfHRmW4xSf0deYT&#10;fEtCSDVh4SqxUKlOR2jUbRT0m7gAxs5JgXFzU2EcLnieFo1RaOTMROg4dBrUatYLSmF5QWUGn59v&#10;+EW38lEb8WRrJcB0Wa6aT3gBq3doX0zJ+2j/j6KHhLFQ5XoYDXtD24FTYMjUOBiDC2urtDws41hR&#10;cxDMWUnQDWvc6HaDoATWmtpcQzFihv/g4R+5pnBgNKVyN805Lvt/moX5RoRafMKeYWWDz6s1onv5&#10;KHgYm4Ouo2bD0OkJMGo21mW4mPZKy8MyG68Qzmc4Rsye4+ZCWMt+fL4470zmHXYT/XDSq2LtOaxs&#10;Ldd20f/PArys/hGDMCKexgXQIqJfOFjLRUL56HbQbfQcGDErBZXqXI/mRGmaZj8g8eOZfY6JzMas&#10;i+anqee4+VAusi1Y/LU0TrKWj/owf4XYKHSWqyP/+wybljI1a1r8wjdivXhDBxEXolStZlCv6yjo&#10;/0g8DMVFGsaVevdCYP7/MhlHtpJzTMH5JuO846BO5+FQ/OEmAszQTAuesO4B0VNY+TAf4UCXPTAr&#10;GlwMARyAKfooQShVsHIs1GjWBzqPmguDZyTDkJkpTpSajdJgyKxcEn226ZiMMpuXpkHTk6Dt0JlQ&#10;uX538AiM0XzkH37F4huxzd0vzLVN9MCsdHVvTM2JGBV/RigzydEW/0jwCWsNjXtPgr5TlsLA6Sm2&#10;mmGm1GyUZiuE5G+V8fNMx2SUYU7GeaN6ToyD2p1HQeGqDTQofUPvMJ+Qz63lovozVj2f8KrL7sm8&#10;Q0pjCtqHQF5nvuE6jEGx3aHz6AXQbyqmq2mkFHPhAmlKzaHSzIXA3LfMjqvLbCxmUubmRH2mJEKL&#10;gdOgdEhLASX33Tmrb+RsVrJqYeFdl92FuWFEDMPG5WvmhzWRkEdgHQhrOxR6TUqAPo8k2wsB7TMV&#10;F8ShUs01TSotlyQ+32xspvNQZfCBovYj5oFvZDt+EnMf+oRdw/8mM99qJTU3uywH5p/frVx4Bzyr&#10;j0sQLf5RULxGc4jtMRF6TkmCXrqSbYWLkKUUg1Ida2qaEy17gDI7viKzsXEZ52KYq9EPio86jVkE&#10;QfV78pNZgzL0Fmadzcw/Jkg43GWOrXo+q3dEP+Yb8RUqg/lFchi9w9tB437TodvEBOg+Kcmg5CxN&#10;VpWSpSmkVCdK0/SIqmV/s8TnyM/mMhsbScxBn5MyT3X+XEb/JEHncXFQo8Ug8KoUi1BStAzPsPiH&#10;7ccMFCEc7zJT8w4bgGfxjxJGkk9kB2g2eDZ0npAAXSYmQhd0sK2STZSiCRfPVqkGpdkKodC0zE49&#10;py2HiYmbIeGJF+GJ516HHS8dhhde+xBefP0j2PnKYdj84puQvHkvTE3dBr1nroKuCJ3ZcbKkfJ7N&#10;OIxjJClzkHPjMpu74puJJPQZnsjtxyyG4DbDwFNC6RNxC/19kPlEhwvvu8zGvCP6Yo1zHYHEAlyD&#10;0TuiPbQZtRg6jk+AThMShTANGTUx2aAUW+HiaUpVlGYrhCFLy7h6TFsBi9e/AK99dAzO/3EJbty8&#10;Bbdv34E7dzLgTkYGZAjRv+ln9Ltbt27DpWvX4aMvv4MVT70MA+au1Y9nK+NnomzGpI5VjN84L+O8&#10;zXyj+y0BOoxbCrUQSmv5aMCTPpOf+D4Rr7Mioa70nWWYpv2je7KyEX9IEMlhfjFdoM3oOGg3NtFW&#10;40hJBiVrGq8qJUsTUk2Upmmi1DJoPwkhnLEaJqdsg10HP4TfLvwFmZlwz0Zv/fPyVTj0wZfw6Mpd&#10;0Gf2WugweTn/LHuJcchxmY1ZnZM6Vzl/O78YfIdqO3YpPNxqCLgH1tYiJck/cj8rVc21gc6vvvhg&#10;A+MddoKfsdgNWgNiwK92N2g8eD60GZMglJgldGqbsUn2wgXJUoqtxqcalCa0DNpM0NRxygqYidDs&#10;eetTOH/xEmTcD4kmduXaDXjryAlY8sQe6D5jDX5muv7ZNtLHRjKO2zAvdc52PpG+En7j0vzZenQ8&#10;VGs+GDwq1NWA5CVS6POsaDDdmf4ftvIRdZhv5IeYpjMIRku5aCgb1Qnq9ZsNLUYthZajEqDlaFWJ&#10;thqTpCg5S2NTFKUalAYtx0kt4xq0YCM8c/AjOHPuD0zBDxZE1TIR8vMXL8PLh7+EsYnb8LPThbRx&#10;aFLGR2O1G78yN3XOqi+MfpL+I38KNR22GCo17g9u1H3zbaHwDGxyNv53LzUWrlbS4h/5DjriDncI&#10;dtNFarSEughj0xHx0GzkUlSCrUYlGpSkaXSyopQsjUnNEi6mpjShZdACAXgk/Rn47NszvD78f9lt&#10;rDd/+vUCJGx5CVpOWA7NcBw0nizJMZKUOXAp8+MS85a+4DL4yehH7tt4aDBoPmaj7mApH6NB6Rtx&#10;mfmGL2GsdCGxSv8Z87SUi9xHEHJhZMwX1ABq950DjYbHo5YqSsjSCFIiKilLI0nJilKg0SipVEVp&#10;0Gh0lpriws9dtxvOYZ2YW3b56g1Y9/zb0HriKhxTOmqZQThWGrcumocyP5qrzdxJ0jfkJ5LiPy7F&#10;t8PioU6/uVCsVmu+Btp6hNMz531xjf4jdwr5hBfA1LwAa5dM7gSUZ+WGENx5CjQYimctOqnBsKWK&#10;ErI0PFEoKUvo/AYjkhWlaBqZqigNGuCCaloGzSesgPjNL8Gfl64KNHLPrl6/ARt2vwetJj0GDRDK&#10;BqOklonxomj8XMqc5Dxt5o7SfSN9hdJ9qPoV/Uz+RoV2mwr5cA10KP0ijjPvkEixYv9qc7f6R/Vi&#10;vlFnJYzuFWOhUrPhUGfQYqg3JF5oKdQbKpUglKhpGCnJVsOTFaVAvRGpitI0jVzG1WT8Skjb/hpv&#10;Mu7Wrt24CT/++gd8+s0ZePPT7+DgR99wvX7kO/joq5/g1C8X4PK9HPf6Tdi07wNoPnE1jjFdSBsv&#10;l5wDl5gXzZNLnbvqF+Er7jfpQ8Wvuq9JcVCt7VjwwLUQUGYilK+w0pHeYt3+peYbGWLxj3oXJ5xB&#10;E7cE1AHv2j0hsu88qD0oDmoPjle0VCgBag+RStQ0NMmgZE3DUoRShdKg9nApWtx0WLL5Fd5Y5NRo&#10;f5Eg3HHoKMxefwCGJu6CHvOehHYzNkKrqRu42k7fCN3mboXBS3fCtDX7YOP+j+DEj7/Brdt3xFGy&#10;t+s3bsG6F9+D2NEroPaIdE045iyJedCc9PmRcL5y/qpPpK+4hP/Il7pfhZ8HCQ1cAuUaDsR6sraA&#10;MuIO84lcxRj/Jo1/oZUIKmLxi1zJfKNvadExBgrWaAW1us+CKHRG1MA4VLwmdFDUoKVCCRCFjtSU&#10;qCgJooaQklEpWRqaKpQGUbh4WVoGwxN2wsmfz/NuNyd28fI1WLbzHWg/czPUH7cWokeugqhsRK+p&#10;N3YNtJ62ERZsehV+OPtHjj/v9z+vwNz1L0HU8HShZXzcWcJ50Lz0OaLUuXNfoE/INza+Qt+RH3Wf&#10;koSvucj3cRDcaw4UD+/E14avkW/Un6wMryf/fcZvmPCPvqJNNgasgbEQ1GYihPdbAuH944TiFS2F&#10;8AGkBAgfSEoUStI0KFlRCoQPJqUKpUH4EKllXC0mr4dDn3yTLRz0+6uYQvcd/gqaTdkA4cNXZaPV&#10;Btn+vtGkx+HpVz/jDUxOPvuLk2ehz8KnIGLYcggfihqSrojmIuZFc+RzFXMnH0h/DCSRn6TP0H/k&#10;R+5PId3P0vdxEIZrUbntRPCs0kSD0j86k/lEHGYlHn5ILOO/xPyD/bCR+VTCyDBVl63XH4L7LoaQ&#10;vksgBB0R0i8OFZ8lBFJTAoSgM0MGJAolaUKnZykFQnBBQgalotI0DV6WJVzMxG1vwI1bt8XSmxtt&#10;hv907k9IfPotqDN2HYQMW4VanY0eM5Hta0JRM9a9DN+c/p1fZnRmVCLsfuc4NJq4Hse9nI+da7AU&#10;zmcQScyT5kzz14X+GEASfpJ+Iz9yCb/qvia/C+Fa1Oq9ELzrDcA1qqutlW/kNeYbEc9YdvdR+udn&#10;ZYMf5s/G5+0nH8M93ALqrMTJYVeNE8QapVBwe6jeYz7U7LNEURzU7BsvtFRTvwRFiZr6JwklQ010&#10;PNfAVEVpUBMXTFVrrPF+OZ/99s6P5y7ClDUvQeSotVBz6GoHeuwehFCOWAMj0vbAl6fO8evfzuwa&#10;1pPpu96F4CEroObg5ULpOBeSnBfOk+aqzzsFfUFCf5BvdD+huO+kH4VvdV+j38n3XLQOi6Fql0ch&#10;f402fK00KKNOYupuIhbU3EoER7GyoS8z39DnWZmaHcRP8565BcS0xIld4JNDuQU1hoBWk6B6r8Wo&#10;JZp6xwnFQ/U+pKWa+iYIJWpCx1bvl4RKhuro9Or9U4RSofoAUprQMqg+kJQOD6OeffMLsdSO7fK1&#10;mzB2+T4IHrYGqg9eDdWHSD32wFRr+FoYlroHfvn9kvhUx0b167jle6H6oOWaBpLShXBuNEcumi/O&#10;nXzARf5A35CPuK9Q0n/cl8K35GfyN5fwP18PWpdFUL7lRC1KalBmML+o7bicjhocKysTNpH5hl/G&#10;7hzw373Fz/OYFS1f3FI+8kUskDM0IOtA8dr9IKjrfKjaE8/EnkugKjqhaq84TegcTUs19UkQShRK&#10;gqp9k4VSoGo/qVRUGlTtL7UMlQ5VB6RDx9nb4ArC5swoTc7ccAiqIYhVdT3mQGug6pC7EL2eS3t/&#10;Nfz35DUHs71WTvXk2QuXoNXMJ6HqwBVCy/mc+Nz4HEk4X5o79wEJ/UG+0f2EPtP9h77sTSL/Cl/3&#10;Ign/03rwdVkMVXoshKIR3TUgSX4xt1ipkNZiZW2tYIWyzDt8B78fwTfiN+zMi4jf5ClzYwExvZl/&#10;7bN8Qni25XuoJfi3fgSCui9GLdHUgxSnqWe80FJUAgT1ShRKgqDeUskQ1CdFKFVT3zTUMk390lHL&#10;uaoMWAHr933itG6j9Pn8O19DjaFrIWjgY7oqDVgNFfuv0tRvFVTotxK1AgL7kpZDAKlPugMt56/R&#10;hK/H92nvX4nHWwmV8JjrcFw3s9kWysjIhFePnITa4zZAEL4vqP8KfW6acK5y3twHwh/SP+QrEvlP&#10;9yX6lXzLfYy+7kES/qe14OtC67MYAtrPBLfK2ODwSEl3nEd/yYpXLCrWN8uKh9ZmPmHf81sHvUPT&#10;xU/zmJUM9bUE1N6JMGJ0xMlgV12s9gCo0HkBVOy6GCp2Iy3R1D1OaClU7CGVABV7JgolQUV0asVe&#10;yagUqNhbKhWVBhX7LBNKh4p9ScsRohUQO3ETHPn2F6fd7cmff4f2s58En64JULZTPJTusARKtlsI&#10;xVvPg6ItZ0ORFo9CoWYzoUDjaZC/0SPg2WAy5IudCO71JoB73XHgVoc0Nkv4M/e648EjdgJ/Xb76&#10;k8Cz4WT+3oJNp0PhZrPwuHMgsHs8vPjWZ/y6tjO7hN152rMfQE1M9xUJaJwXF82RRHPW54++IH9I&#10;/3B/och/ui9R5FvpZxyH7n+5HrQ2uEaBXRZAsTrY4ATWE01ObfpihlG4uuojtVaMjpMxXd/G+vEv&#10;VjJvXuGxsHJRHXACv/GJoNyrtQTfNtMhoMsiCMDJaloCAeiAgG5xqHgIQCA1JWjqkSiUBAHo1ICe&#10;yagUCOiVKpQGAbgAAb2X2USnAIxKpGFpezHtOd4Ev3X7NqzY+TqUbDGVw2SJGQ0saiRqhPgvaVSW&#10;okn4mruWeK9+rJFgwf+nzeqPj//gNH3Tr86cvwQj0/dDBYysAX1X6vOzidLkAy70B/cN+ol8xX2G&#10;viMfSn9y/wpfk9+5aA1wLWhNxPqUx7XybjUVPB5qrQFJ8o85jN101m1q9G/fyHf4JUffiHdMI2ju&#10;m08BS2DdpzEyZmoTqQdF6wwB/04Lwb/zItRi8O+yRChOU9d41FJN3RI0dU/UhM7075GMSgH/nqlZ&#10;QiD9ey1DpYN/b9Jy8O25DEp3Xgql2i2A+K2HMC063uqhO27aP7JawKLAJ0GKGaNorL1qj3Mik9dz&#10;iePh8T0wmg5ctAV+zeYGD4rwX/94HhuPpVC01RwohZHctwfOu/cKPmc+d/IB9wVK9RH5jHzXHX0o&#10;/cn9K3zN/S6krwmuD60RrpVvx/lQvO4gsFZsKICs/Sd23WNYiZr+zC9yOvOP/Awbnpt8I9074gJG&#10;0F0IZg9WpHre+VL/Ar61QllA7St8ApiqrUFNwbv9XPDpuAi1WFOnJag48OlMitfUZSkqgadPn66J&#10;qCTw6ZYslAI+3UlpqFTw6YH/RXl3S4WS7ZdAIUyHHnUQovBBwMIGQakm42HbgffFktob1Y5vfvoN&#10;eLeekQUJQaRCVWe8ogma6mL3aaNJJjK+BiXfL49Xm4Tpvu4EWPHMm5i6s7/M+MbHX4NXXTxhIoZw&#10;5YsdD0WwrCjdKQG8yS890lHLNN9IP5HId8KPvt2SoBwCGoipnOrMh7FjpytMrac+ASNSnoV5G16G&#10;1c+9B3veOw6Hv/wefjj7O79QcOL709CkD84joG4m7wv8Y37Fcgz/HYOKuoO6zS8J8+vgkbSh/gvz&#10;CV2NpVuuP0jm4RZQdz2vOxBGFlgfCtUdBmU7LBJaDGURyLIdl6DisG4jxWvqjHUcqUuiUBKU7ZqM&#10;SuEq0zkJSnaMh+JtFyCAM8Cz3liwRgwGFtofIcRaJ2ygBiQuVpXOj8JbR74RS2lvBACBYOVwqACq&#10;4KmQTdZUT9WUbCReJ9/LpUArPqt061n8KlL2nTfA0k37oWAsnjwEZTjOXczZLWYkr1OLtp6PPloK&#10;Zbqg3/Bk5RL+I1+Gj1wLG/Z9DMd+OAc/nbvIa1RqnnJip06fhWK1WmmRkrKff50/MTp+ghDGY8Mz&#10;ASPnswjjV/ySoz9Cye+xDP0xd7tunxrVLIH1LkgYrVVbQolWj0Lp9os0IZCalkBpBFITNhOdlvIz&#10;vXSnREy5pCQoRQDiz4q1QQCbzQCvBthMRA8HC8EX0k8Th1GASAsUMRRY5HCIGBAHJ374VbjS3q7f&#10;vAVD4p4WUIgoZgOeCtYjwGKlpho0zYGMrxPvtzluFqS0R3j02zNidI7t3B9/wYAFGzEbYKSMHIZz&#10;lmBSZtBOSreo4dxXhZrPgmLtFqMfk6E0AlkaIV2w9U2+8X4vRqXD0BmJWqDxr3OK+cRMY6WiK+Oq&#10;a/dO0p9Z8caI6BM+FuvKrdjoHMN/r+K/yyVzcw+sO1vCyCo0AK/I/hjR5kOJdouEFkOJ9qQlUKJD&#10;nNBSKIFndQmErwQCWbxjAhRts5Cf8R61R4JbBDo7pC+qTxaEoSIi0kLwFIaLgyCySGpIRkH9UWm4&#10;eI43oGlvsv6YlQb4CBgJEEJVf7pBmN5VNSDNNJH4nfH16rFUaOkz8bPbzXgCfj7/pxihuVEUPfL1&#10;T1B3WLJW+9Kcae50IkowyTcia7hFDYN8mEkKUnffPh7mb7l3IMleP/wplAhpix133a9ZyZpVxbob&#10;zUJPBGBNGcnK1KwofpYLVsS/hDWwwScSRla5ORRsNJFHuGJtF6EW8zOWq30cKh6KdSAt5SraIQEK&#10;tpgNHjEjwEIABvdC9QZWCxVMMOLPVBCViKiBKBoTrAebT1jJax9H9tfV61CtT4IGoR2AAiAbyGZp&#10;amjUow5keB1/v3I8E1C9mj4KM9cd4PdHOjPaKnrm0BEo0wrfS3OmuXMw0Rd0cnIo0UfkK55JyG/9&#10;eHnTbNxyflfRvdq53/+ArqPnIpD1biFw/cTK50mz5CtXtx0LqH+OUUeGcqvZFc/MmVC49UIo3GYR&#10;ajFqCRRuS4qHwu1IcVAIf56/8XSwhqMDa3bXVKunBqMaFXlqJgjR6ZECRNqi4dsqoiumxgRrwRaT&#10;HuNp2ZERkJX7JCEcCng6QAKqRrNNNCdLjXFhnEl9rdmxjPDiGKjR2/HaZ3ArmyaHri7N37AfvOpj&#10;ySG3lvgJif6QYPKISWCi7xBK9/B+0HR4HAKZ8/tBjUafu/ap3eBVrRlCWec5XHd3bfnznnlhM5PA&#10;KsRe14BsAu6Rg6Bgy3lQsNVCKNh6sSYEsmCbOK78zeeCZ+xEsFLtU6MrqhvC2ANhFJFRnNl6VCQH&#10;cxAxRcm9QloIvUMWHSzWZM0nr+V3eDsyAvKhAWkCBiOAZsDNs1UT0vzsZXwflwNYBZyRI1fDZ9+d&#10;FSN1bHT30oINB8C/A76XtpQkmDxiZqXxfNFDoUa3R2HIgsfhnU9P5Kijd2Q3b92CZRt3gWe15tjc&#10;xP7BPAPy5qOzngHBgZYKsQdYhYaZrGJjYFVbYe0yHvK3xFqw1SIURkEEMn/rJeDVfB544O+sYXjm&#10;EogPCxgpKnIYZVRUQJR1IgdRiYi0ELI7lk0JpuHGE9bwGxQc2RVMi7ETHlegUKEjkAioBfZquvDe&#10;1ISkHksCq0BLY6CxNJ4Dnec+DRdy8MzPjZu3YSem744z1kPJljPAQicmzxgjoWCDcfz5msQtB+Dw&#10;5yf54xXOrlrlxN4+8hVEd8bPoDWmwOMbTVdu8twDYRa3ctHNLIENv2EVGwGr1AQs1TtCvkbYGbdc&#10;pAmB9GyxEDzqTwELRT0OYmcRGSlNU2SUtaKE0aRO5M4WIPLtGhVE0ZhgPVhn9Cr+6IEjo3Q+YOlz&#10;WTDYAKjCtMhWzRabaIlBJq8xHscMVAVO9+YLYMLK/RiRnN/DSXhRxDv920V49eMTkP7MGzBnzR5I&#10;evIg7H77M/j2p3P3FRFVe/eLHyBsUBK4YbDRgMS19q9zENffQ8Mg75iH1b/2aEuFBlf4QIOaggXr&#10;wHxN50O+FosgHwLp0Xw+WLHjY9URwuqdEMYuCowyMlInrcDIo6KsFbMaFhYjQKTtmjoIowKibEro&#10;3sGPT/wsXGlv9LxL8s7DjgHUYTLCpqh5XPYyex+XBFWFVQV0Pp7IS2Dt3o/4/mNOjKLfnYwM3vRQ&#10;rUf/f78RUdrrR74H3+7J4NEYa+1q7TDoEJCowPoXmFdggOAgjxh2124V66/kg6zUlHfXFkzH7s0X&#10;gnuzBeDWAEGhdIxRkwPJYZT1omxeqF5UGxcFRLVO5DUi7RmKiEh7e/Xx+A0QRNmYYD1Gl8h2v/uV&#10;cKe90UK99NF3ULwzNjYSPCNMLeIVLX2AEsc0fp4OKp0QGqAV+y2Hve9/c1cPjD0oI5Ypk7yIfqwy&#10;YCWu5yJwa4x1bg1cvyBsajATYpS8xnwjuyMFeShtl64eZKnQ8DUOIw20cguwYHSzNpkLFgKJAOQw&#10;yshI9aKxeSEYDSka66Cs7pmupIj0zK+AiO0aDiN1yaI5EU0J1azpz73v9O7sE2cuQOzkLVlA2MGX&#10;YK+Wifcnm+MZIDWB04KKHvsEvPbpD07n8ncYlQs7Xn6fb9pbmy0EKwJpoRqX1i4ImxrMhKxC41vY&#10;bSchBXkmbVtY2eAoa1CznzmMNNAqLbWtG7p6QhCaRkaTelE2LmJzWweRd88yKkoQxX4hj4pZIPIa&#10;jJqFpgtgRNo+bGyuC/fa29Xrt2DmE29AvjYYJVVQWpIkRPg7Va2S70P0fvV48jOUz5aANheAIpjW&#10;FnEQSVAeOfXAUnB2Ril/4/OvQVBLXAMCkNYCSzDWAH1NtT9mQS1KNs5gAfX3UJYUPOS6ueerEN2F&#10;VWx6m8OI0ZFVaY11RltgD7VHdbCNjPq2jknzQlsVEkZqXGTTosNIKVrUiTZRkTpkkmhMRC0YhYv4&#10;1U/nhYvtjRb30NEfodKgdQIMAYopTEKtU+5fZsfVATXAKcFEleuzArYc/PyBpG/aHH/hjU/h6Imf&#10;7JoeflveUwegRF0snwg+md1kNqvSRltnWu9KTTNZYOOP+QNeecTy56tYby4/YypjZKyCHRiHEQtf&#10;DqOMjLTZrURGvV6kyEgpGmHUU7TooG1qRREVlTpRi4gIIt9CIRBF7dVcqwe92ibC8+997TTV3bqd&#10;AYPTXgJrGxNwWqdmqU3ag5V+bONnSkiVCKpHzngo0C4Rpq5/Dc5dvJrjmyJkc0Pg0S138x/fB96t&#10;0Zd48of3XQjHTv7Mj0WvoS/dStu6HwrFYKCgNZO7IQQlrSetbVUEktaZMiFFyQqNTjL/mJbIQp6o&#10;I4vmq9p0uxYZcZA0WOrCOIw4CbuaUURGdX9Rv+IiYRQpmmpFeUODDqNIz3KzmqdnjIi8EcCGgGBU&#10;6sC+CXvgejZbJ1+eOg9BQ59AGJyBtyx7tTWR2eu4TD7DCKgKpQ5mPLi1ioe6k7bAtkNfwnc//8H3&#10;VM1SuQbYbb4l9Non38L4tGehbFv0H9+rRF/znYvhMCxuC98e+u70OUjYuBdKNcSfUzSksovWjtZQ&#10;ll60ttUISMyCtN4UiCo0Pc/86gxDFnL98Ve6lb2MtWqzD7NgpOgoYcQzi84wfinQkKZ1GIdpjqFO&#10;ml9toeZFREYOo5KiOYzGqEgwChAptXEYceHEIpbovgKOnjwnlsjcKDrseOsElO69FsFQoDEDrG36&#10;A5JyTCOkKph20VKLlDTX/JgBYidvhWnrX4UnXvqU7xq8d+wneP/4aTj48Xfw5KtH+bdndJi5Cbw7&#10;oL/oBKfGkE54qgnJ5xgI6AaWBiMSocnIJChWH39GaZmApB0QDiVFSYKSoiSWYQSljJIUiCo1u8bK&#10;x85BFrw4FblodEYEWCq3+oWfMVURxmo4YBVGuc9o18Co2zoiMvJbwWiTm/YVlajIa0WZotU6UW7X&#10;0ALRQonaS60DMQV2j9/D9+acGaXutQc+RyixnjQFiLT8Actw/GzBROmRMqu+tLZYAsU6JkGFvsvh&#10;4cGrocbgVVCpTxqU6hAHHk3Qb7HoR8oyVPrQLgX5mfxNdTrV6/JSIwUJylzi2jcPIrR2FCVl6uZp&#10;m6CUqZvSdvMMFthgJWPFc/3xBY/CfpWjLUGtr9imalk3UhODE6K60aaBkWlarRlpf1FecUHnkRNl&#10;VOQwyhStNSxZe4ciIsqoyDtZApEWkhY0Fdzbp8Pej74X6Dk2ui1rO0bK6qO3gaXdCgEN/VeIfvYg&#10;pR/bCKgCppiDDqZsfuScKSvI/UvyC/mH/MQvQ6LfyH+0G0H+5Le5oX/JzzxKKqmb1oMyVhhCSetE&#10;68WjJEFpSN0cSkrdCCWPkghlhUbbWf5yvoKLXDOvAuXD2lqqtc7IghEHrKdpZdObbqDQGxjaY8Qz&#10;k2/riMjI9xdl8yK2c2y2ctT0LFOziIo2EKJkhKFFFWm2ziM74eyFK6a1ltH+uHwdNhw8BqETnoYi&#10;PdaBW4dVCNBKW7V/QDIel8OqAqrAyQEVc5RpnINJ0VIBk1/twUwib+IQdxLxjCMjJWUi2sGQ9SQ1&#10;lBxKXB9aJ4qUPHVjZuOpG3sADiU1OAqUMnVXbPwSK1WtiuAi16ygh3/EYK1upFSNA6WziMOIE6D7&#10;GWlSlAI4jIbIqF95UWFUIqPeuJjBKCIiRQwdRIwktGgCwiwthwJd18DcbR/wb6jIqdHdNM8fPgn9&#10;0w7CQ6OehHydH0OIEM6/RSZgmkVNYxo3g1JGSrojiXzIs4yEEmtyqs0pE1GtTjW7jJQydfNIiesl&#10;U7daT/IoSVDKelKk7gpN32Wlq4cILnLNipSo0WyOBiMOkKdqPItkR83vZcRJ0c2iNg0MwUjNi1lk&#10;lPUiOlJ20DxFU3omGMn5AkQ9KqoRUQPQNsVqi1xh2BZ49r3v7mofjyLqX1dvwtvHfoZFOz6Grktf&#10;gprjtkPBblhrtl/9gGWEU4zfJlrKSCnAtEnhEkqZvvFEJh/yKIk+5TcJU/pGKNV6kkOp1JM8SsrU&#10;jevHoySuJ62rWeomICu1OMrKhNZGJnLtzyDTB5coUbNlip6q+W1kFB1x8HoTgzBSXcJhVLZ2jDDy&#10;mpFgpE6aIqOAkZyr14rocHI+gajWiaYgykVFiYW2dMCCf+x2eONzxzddOLMbt+7AL5j2v/jxArx6&#10;9DSkvXgUeiW9AlVGbgPPLtihq3B1wGiaU6nv4xJg6nMgKCWYBih5lDRAqdeUFCURSj11o29l6qYr&#10;XtQ88ofNMEsRlLQ2vJ5UoyRBKaOkrCdFg0NBSDY4Qc1PsLLBjZCJXNuLJCBLs/INVmV11dTEUKoW&#10;dWMonl16E4MwqpcDCUZ9awcdVF+kabWTNsJIkdEGRBkVDSDKBdWlLDYC4D1gE7z2WfYPVDkzipx3&#10;MjL416FQGfDZD+dh5b4voP2S/eAzaLM9dDmVOlY+dgmlBFNJ3xxKmboVKMlfKpTkT97kKPUkj5IE&#10;JUVJSt1iK0jvukWU5F03BhbKdrSuei1piJJVWpxkPsHNkYlc24ukM8GbBdRZywcnYeSp2mR7R29i&#10;cOJ801utGUVklPuLNvUiRUV0sp6iBYh6nSghlCBq0Nmp4xobFer5OCQ+dxR+xoin3aolSHsAduXa&#10;LTj6/e+w+sCX0CMZ68+xOxDSrVCgxwawdMJI2tFMtuPTx20KpwQTJSOlDqaMlAilTN82TY7aeYt6&#10;knfesp7ENRL7k3rqttsKElDSXT8Sysqtfma+oe2QiVx7pIGA9GUBseuyumqRqmnwNAl1e0dGRn3T&#10;29DA0NmrwkhnuJ6iEUa6pGZMzzYRUQHRuLgOlL/749BuyQF45t2T8Ntfjm/CuF+7eOUGHMSIHLfr&#10;U+iW+Co8PO4Z8Oq+AceAdaiNDHCaQWkTLdEHeqQ0gVLsU+r1pB4pqZ6k1E1Q4jrIepKChUzdvOs2&#10;pm65FSQaHFp32eBUafML/6tsuXjXD4VmfxZQ73F+tvCumlI1DprDiGcWf+TA2MQgjJQq5NYOhxGd&#10;ZFMzohNpo5vDSCAqKVpPzxJElFy4DhI2WlTjYjtQp3XgN2QbdEt6FTa+dgLO/H4l2wf279XoihCB&#10;/95Xv8JjLx2HzgkHoWT/LTiG9ZpsxuYITCOUFCUNUPL0LepJvcmhKElQ0h6lkrpl101QqqmboiRv&#10;cHAN1SjJGxyCkqIkQim3gaq0JSA7IhO5CmQ5Fhi7ISs6Ykinrkzdb+R1o9rEUM2ITlAjo1ozkgPl&#10;VRcdRnS2jIzGqEjSIVRAlIucQ1lQxftthpoTdsHItW/Dno9+gAuX6RkUQdMDNrpydO7Pa/DWsbMw&#10;cMWbkL/HE7Zjyg5Kmb75CWqAkkdJhFKmbpsmR6Ru8j2VSnqUlPUkdd24XvKLt2gNZZQkKHmDQ1CK&#10;vUlqZClKVmv7M/MJ64RM5ON05IJpQFZs8rhtqjbWjTg5OuskjPKGWnmDBO2V6TWjaF5s6kWZok3S&#10;swQRo5zNYnZ+3F7q73Ooon02QeelB+GpN7/ltSbtS97BKJeTzfW7MTrake/PQ5N5+8Ctq2GsOpgC&#10;Th1KAaYeKQlMghKlpm6SscnhW0EEpUjddltBSupWu24KNMbUzaMkQlmt7SlWthbVkLkLZNHg1o9l&#10;ddU4WArvdvuNahODk+e3j1FkFJve5CibmlFERh1GqhcFjDJSmMHI4cPazKEUQB1JhUHI0nk9lMDU&#10;2nLRAUh8/jN47Yuf4fjpi3D24lW4fuvOA0vxtN+ZtucLqDr2GbB2UcYio74ZlBxIipQifROUdvWk&#10;TN0EpawnqZZUU7fcCpINjpq6MbhQ180jpWxwZNdNtSSWbFXaf8vK1miDTOQqkP6lajRL4oOjQfLo&#10;iIPm+42GVE11it5RU3SUV2DkpjeexRxGamBEmjZL0RJENS1zmFTwMP3pUn9ulALiXahQ780QMvl5&#10;6J58CGY/9TE8cegEvP7lL/DDb5f5XuX9GG0jUQPUfMGBrPnZQEnzV6GUUZKglOlbqSfJn2qDI57V&#10;0WpJgpK6boLS0OBQlJRXcPQoiVDqDQ6lbgJSRMkq7b9kpR+mbZ9cqyGpy/Zx9w2eahMdZSOjb/FQ&#10;qsZJ6h01OoAcYYTRrmY0gZE3LQqInSQkBJcAsIuJcgTnvcnSZQMU67cVqox5BurP3gd90t7gUfSN&#10;L8/Cn9hd30vwpIj7FUbgXqmvYXTG+dlAqURJOyhF6tbrSREleS1JUVKmboqSVEsSlAQk1ZO4Nvre&#10;pINtIIJSb3DE3qTcBqrW7kNWKqgBMpGrQHoXKldjhDWsXwYfJEVHXjtSqpbRkbpqPPPoDFRTtV43&#10;4llLDqO6UYXRLk2LyGgHIoqDt9GJVChJtlA9SFkRUK+em6B4f4R07C4YseZdeOPYL3D9pvObhI1G&#10;dep57Mj7pL2eBSSHUgBpjJI2e5QSSNl1U9oWDY7sunnaploS10NGSQoaxm0gmyiJa0tbeTxKUtrG&#10;QERAUi1Zrd3rrHBgNDKRa/uQdKWmlFfxst2tIQOuZdWOeDbpN00IGGmiOozoBA6jGhkFjLJmlJGR&#10;HM6dr6RovvAEIEkA13UTarOJ6OcoI5x2gBplD9rdyf6YwVOegxX7j8Gpc5dynNYpun7z85/QaO4+&#10;XsdmQWmIlEYo9QZHQKnXkgqU+t4kRUkBpawlTbeBBJR8G0ipJXnH3SuTVWm9h3mUqYVMUCmXK8av&#10;ZaOau4f3+43XF/JaNYV6Cvm8kTF21SJV88gomxiKjOg4mwYGnSxhlAvBoyIucI5glHIC5d8Cptlx&#10;UPhZ1q5PwMMTn4P4547C0VMX4EYObvKgrn7fxz9CpVE7HAOpQsmBpChJtaSAkgOJJ73p3qTYBuJA&#10;UpR0tA2kNDiyluTf04lRsmbvO6xSiycZ8wxCHnLtWjYZfTNqfffgXsf1zpoGLlO17KpporxupOgo&#10;6kabjhph5NFR1ozoXB4dZb2opGgOlIDMBrwtwLoJ2fxcygmUUmYg6TKCZyaz96EMn2PpuhEipu2G&#10;9H3H4OwfV7PdRrp24zbMevIjcLfrvBFKI5AUJdWOW60leZRUakkdSBElZS1peouaiJLGzXLaAqrZ&#10;4zoLaLwcWSiHyrW7fcgKoqK8grscytp3pOgoGhl9A5yiI06aoiOvG42pGp3GUzXBKGpGPTIaakVT&#10;ELcaZAalEci/A0qz96DsPkf7/GL9t0Hf9Dd5Gs8Oyh/PX4aKI7fbA2mTtmWUJCDVtC2BFB233CyX&#10;aVu9b5JHSVFL8uZGdNwUJdVaUm6Wh2LartHjIitfZy6yUJZTkYtGD/XUyl+l6SY+UDqL+CY4RUex&#10;zSOvxujREdMFvywomxiKjiJV8zMcncpTNUVHCaOykDpgCojdn7SVhNIOzL8bSrPXo+w+I+vzrRgt&#10;Oyw9BNeyaXoI2FUHjjkGUo2SxrQtmxs1SvJuW03bCCUFDgKSGlCKkrK54WlbREkdSEzbFCVpd6VG&#10;95+Zd/gIZCHXvyyAOqogd99a87B+vJ21CU4wytqRGhmcrDFV65FRpmoZGQ0wysWTUHHQbCEsPGAH&#10;+I18DiqP3w0h0/ZBxIz9UG3ibggc/RyUGrwD3HuoYJpBSTJAYwYWlxFCM5m8z3h8w2dP3fJhts3O&#10;pau3IHD40wYoyV+GKElA8igp0rYdkBgleR1JUCpRUk3bfF9SNDdO75kcmMke7v41KxbYHlnI9T8p&#10;xzfHrSUrjXGLGfa7Fh3xjKJwz7d5KDpiKmgsUzU1MpSq1brR2MQQjOhsqhnlgqkwCgjdem6DKhN2&#10;Q+/0d2DFgRPw9le/wZkLV+HytVtw5fot+P3SDfjix4uw471TMHnTR1B39n4o0u8pDcj7gtIMQKNM&#10;3mc8tuEzPXtugmcOZ/9VKbO3feQYSAklB5KiJKVtipKUtglKASRJ3ZOUUdJ0o1xtbiSQanMzMINV&#10;6/gOc/eiu8Xzcypy0fhNutYivj2tof2+0JsZm+vVOFG6H0+PjpiqCUi9bsQzWa8bFRhpYWnBVBhF&#10;ZCw1ZBeMfvwDePWLs3AJAczO6C4butSXvu84BD+yG6zd8gKQ9qo7aw+c/t3593/TnUJ0jd0pkHY3&#10;XkggKUpSt01RUmz/8LQtoqTxcqJxo5xfvRHdNt8oRyBDB95mlZo/hRxUR+XaZUPVijDPgk3dH26/&#10;H9N1ppau1X1HnChN2Bgd9VQtoiNtfPMzX8KIi8SjmS2MlJqfevcU/HH5xl1dQ6bIQynxs1MXoE3c&#10;q3j8vAdk0X5bYd0rX4sRmxvdHld7+os5A1KmbRsgZdqmblsAqV/fNqRt2dzIR2fNLieGDbrBfCPm&#10;IQf01c554vvG6W8oh7tVbLzOUmf8Ndt9R2PtSI2MSNU8MgoYuVPRufo+I8Khw6iBaO2xDaIffQm+&#10;P3fvX9gujRqInmlv8u0Xp1AaoeIyA9Aos/eh1GObCV/TM/V1fkOvI6MbMEateUcBUjQ2EkoOpGhs&#10;ZJSU+5FqlJTdtk2UpOZGpm2CUjQ3vJYUUVLfAhJRMrjfJeZRpCcyQB12rm75SKM6soq7f+hsa8zI&#10;szbRkXfWonakTVkeHdEx/Do1wWhM1biYfHFsYSwzdBdM3PTJA72r++KVm9A54RC426VvW0DsZYTP&#10;TGbvQ6nHNhO+JmTyC/DRd46/se0mRvnUFz/n92+aAsmhRL86umojoyQHUkZJpbmRUbKRMUqKjtt4&#10;ObFal6O4/nQNO8/80U06K3ythb37WSMGfcbqz8jkk5FXZWiyVEBTmiBn8NoRnWSMjjxV08IgFDI6&#10;IozBU/fBhkPfcYCyK/jvxijdf3LyPNSZuRcsdwUkyQxCVWbvQanHNhO+pvSAbfDc+46bG/r5029/&#10;BwXohl6HQKpRUqZtCaWathFKApK+F4miJAdSiZIcSLW5wSipNjf0mIN/1Dpcf3oeO9cbGtWKoZq4&#10;1+i0m9WfejMrXVMzQxPGM5Fvgot0TbWjHh3RoTw6UleNThYwWns8CR0S34DDJ87zqPB3GN3qtf2d&#10;78F/2A78bBMgBST2MoNQldl7UMZjG4Wv8ei2EVYfOA63nHwXEV1K9B6E2YNHSQVICaVd2kYgjVFS&#10;AmmTtqnbVmtJ0dzoaRujpHp9O2zoFeZeZDSuPf21rjz192pogzzUwy8iAQf+V1a6NmtmKF0TkMbo&#10;iAtJQCCMBfs+BfN3fnbXUfFORgb8gfUXNTx37uTsfXQXzswnP8bUfTdAkowQqjJ7Pcp4bKP46zbA&#10;kl1Hne5JHvr8DFQYIfYjzaKkBNIsbdO3e3AgqdtW0jZFSRVI/cqNSdrmURLTdvWOR3Dd6S7xMqhc&#10;vYZtNDo7KuCYBrjVGXOKT0hP19TMULpWoqO+CS6jo7aI1m6bocp47KIxat3Nja4E7uY3voeQ6S+B&#10;tdd2sPR4CmpN3Q/rMdUTnNlBTY1Ck3kvidRtBokzZQOhlPG4ZhKvnfv0EadXbuiOdYeXEU2hpLQt&#10;oSThWvC0LbeAlFpS3wKSUdIAJU/bGCUjR91m3qHrcd1jUIUIgrxkVEeWQrVwr9riedZkXqaWrnGC&#10;PDqKdK1HR3SUHh01IPP12Aytl7wKbx37lT8nnROjOvD4mb9g9IaPoWD/XcB64iKREEhSgX47YOqT&#10;R/hz0tnZt2f/glrYUDiC5L5lPK6ZxGsX7vwUI7ezCPkzRkgFSCOUBKQxdctLiXrqNtSS8vq2nrox&#10;wxk3ytXLiWGDzrCC3pNwzekLpvLE/qPRCqBCrYXKzLE2mHHJLl3zZoaAROfwdC2j4+PgO3Q7zHrq&#10;E/jxt8sYzYTXs7FruGDPfngaYucfwqiINaCEUQGSdd8GBftth2X7vuK3cWVnez7+CcoNp3rSHpL7&#10;lnpMR8LXuXXdCMv3HXP6fZYvfXoa/Ibi/FQgnUHJa0kZJXENKErKWlLfKMd1souSBKQhSvLmZkIG&#10;q9rmEHPL3wXXPM9s9xiNbl2nP6DTxxrc4zDfRpDdNQeS0jU6hNK1AmTw5Odg57vf80t+ObULl29C&#10;/AvHIXDcXmC9diKEjoGkTr3E4J2w/0j2X51Cf5Uh/tnPoFCfLTaQ3LdU6HSZ16xF+26Fp985Cc6+&#10;F/3Zw6fwdThGagRNoTRJ3XZQSiCV1E3rJTtuipL8jnJDlKS0HT3qIvMNW4FrnSfTtTQ6S4qjGroV&#10;8Um1NJl7TQMSJ0s34EogyTnkKHRco7l7+Rc33c2jpfSsdN9V74NH32c0GHMAJClk6h749pe/xFHM&#10;jcbw68Wr0D3lENaTAhIzwO5GCmxZkjCq0n5XbdwueOf4WYf+IF+tfeVrfrOvdiHBDEoH9aQKpdpx&#10;66mbakmZutVaUm6UY5SMnZbJgnt/wTyLj8S1roTKU9210eiqTXVmdR9jCR1wBFNApn39uBpK9t0I&#10;Y9e9yxuOnBql6Le/Pg9hM1/JAvEugHTv+SQMWf0uf04lO/hpf7Lm5Od1SExBcyb5PjuZgWirdvEH&#10;+TPgjoxuHJm+5UP8HNlMqTLAqaZvCaXeeYvULetJkl3qNm4DIZR1p1xjFRrswHVugaK+IU8btf60&#10;BdDG4he10dJ43iV+9gkg3TuugvDJO2Hz6/QncnPWuBA8v1y8hnXg1+A3erc9jI6A5DBmAUnbSSUH&#10;Pg2rDnyV7QNX1CztwDKieH98H4FkBp0j2UEoZQ6gqgK9tsCSZ4869Q1920XrJXhS2nyuMyhFCjdG&#10;StnkyK6bA4nBQzY4HEqMkhxKsQ1EkTJy6I+sQMlpuMb0/Eye2gx3ZDTIYOZVcqo1YujnrEVSBgHp&#10;2WkldE84AO99dRZu3s45jMdO/wmD1nwAJYY8p4GXHYxmQNIlSLryg6o6/jneyWdnNMakFz7H7p8u&#10;LaqL70B2AKoyB9CoquOehS9/cvwXbMmO4e/9huKc1ePr47iLSKnXkzJKIpSynlS7bv0aN0LZcHYm&#10;KxdLf7SdvjKFvk881x7ouhvjz2ujOlkCY5/CyVzK12E5LHj6A/5lnzn+Yz+oN46fg7AZL0G+vgQe&#10;wUbwGaC8SyAtqOgZe/neZXZ26epNGLTqLZOFV6SCYSpz+My0eNdRvrnvzDa8eoLfZW77XvFZ+rgk&#10;lAJMY/dNUOr1JEZJ060grCflNhClbYqS0SPPMqvXDFzbSFSebWbMjLaAwpk13zT/1lO/OvTpDzkL&#10;iWgUFWlTOGXvV+De62l72CSUNlJ+3wPf4wRITZug7/K3si0baCx0H2XkdCwVbCDLiYzQmIhfJtVE&#10;D31dveG8lKCGptHcAzbv47I7Nn6+DiZKj5SO0rfovPUmR+m6ZYPTYN4dVqLq07iu9Jdfy6PydDNj&#10;NH4nOapzVFTUujNnzjhvb4WRw48hAEPXvg/5+wq4VNi4nMBIsgESYXQAZL6eW2DlgePZXhEiaHcd&#10;PgUVRmE0toPOmYyQmEgAVWPSC3ze2dlb2H2799DG71D68XEMNtHSkL5VIGWktEndsuvGWrLJogxW&#10;q+8xTH4zcU3pywAKo/5xRiE9HDVxzpw5b964ccPpytPC7/74NDRZ+Cp49BJAEVhOoTT+HJVDIGnR&#10;qGZ7+egZfiI4M4pc9H2OpQfhMe3AcyYFPhNZcBw1J78A+z457XTfkewydtetFmMzw8FT56LKCZQy&#10;fdOXcxGUZlGSb5jL1C1qSYqS9R/5g5WpsQXXshuKHnX9R0VHaRQlqfBtW6xYsZSDBw+ecrTdQts/&#10;i7B+qjDmWQ0eDpIzIB2Iw4jiMGYPpFu3Tbxj/e7sX9luBRGUT799UouUeq1G0DmTLYCq6Lp59My9&#10;cODIGf4Nas6MxvbU299Dgd44F5t5OJIRSpm61ZpSTd0yShpqSQKy2cJbloc7H2buXlNwLcNQ/6ja&#10;0WjUcdOfrR3RsGHDZzB1XxI+1u0kwtAj9Q10toDGDsi7gNImOmYPJMm9+yaYtvWjHN3MQVH8yMnf&#10;+TeTWVQonYKZBaGqbimv8+vn2dWxZCd/vQT1575kmEN2UqDkYzRJ3XZRUmwDyVqyZUImqz3pF0sh&#10;P7oqQ3f1eKP+EZ21I6OrNyVRDT09PecvWbLk8JUrV25hesqkexHfPnYWas/cIxYUHUeOtHnM9S6g&#10;lNHRCCQdi47paLFQXj03w/Mf0F/sz9kOAD1ikL73GL+qUrDXFrDqiy5kAibdmV6k75MQM2MPvJDD&#10;z6LISBvhs58+Al69jCeVEPeXIrvXyLniOPRIKaOkAUp9b1LUks0W37AE1t2L60fPXNdA5fof13wQ&#10;RneC0ANA3atVq/bY/gMHTp45/9edx146BuXpGWM6a1UgSaZAOoFShVEHUomO2QBJ8h++Aw6fOJdt&#10;6laNrqisP/g19Et/E+rO2gsPYU3qP2w7lBn8FJRFBYzcATUmPgcN5uyDEWvf5c1RTm6Hk0bR8+l3&#10;vge/4Vgm2IxfyAijlPF1fI4EpITSQeqWe5MUJVskZ1hr9TiKjQw9wNUYRVdl8tQ9j/djVHeEosY0&#10;ad7que6LnvmL/kQGdwoHEv9NDpMO5I4lKEWkyw5KFUbSPQBJajh3Pxz9/sJdQUmvpW2q7zGtvn38&#10;V3jxwx9h+zsnYQeCtO+Tn+B9hJwebc3pxQBpNII3MIPUoFviaLw240fpANL8VDkCkmQWJQ17kxQl&#10;26RmWmPG/Mi8Cq/CNeuBojvC8+QtZvdqdGaVRjWxurvPszzU7j3WYVUmdwiHkpxEQErHSyBFlLSB&#10;UkZDo+4fSKonOya8yvce7wbKv8PoC0/pqpLmk7sBMpv5yiippm25DSSAdGs4+3dLyYrP4HrR4wkU&#10;SP6R2zzZmUzdXbC0TGXhg7/JAlJGSXSY6nAJlR2UJGcw3huQJHo0tuWil+Gn884f2P+7jE6EV47+&#10;DIEjn9HG5BRIAaDuJzlfZ3OWQMq0LYCkKNluFVhaxl+zVKj3Gq4T/UH2hihK1f/oRsaZ0belUXE8&#10;mFnyrWd1J59m7ddk6FCSs/giSKcbnG0KpqKcwugQSPp8TdEzdvPHUZ3duf2g7c8rN2Hj699A4GgB&#10;I8kMSA6jANLGP4pMwVShFEAqUFpaLbvpFtLtCHPzTMI1or85Q3uO/6pUbTRK3XTPJO32T2Algnaw&#10;2FlnWfu1CCVFSQmkWABTp0voFDDVn3Gpi3JvQJL8h26H1N1fwg/nLuW4A78Xu52Rwb/A9JHNH0KJ&#10;ATgfdUxyvOoccgIkySmQhijZ/rEM96hhJ9wKFFuDazMA9RCKLgHnybvBH6TRLj/doobpwDqT+YTs&#10;YY0XXmCd1mZqaTs7KI3wGWVYDJsFEYuiL4xRtkDSCVKkz1ZoF3eQNylXbuT8rvacGEH+I5YGKS9+&#10;AVHTd2MNazYmlCmQNL+cAIlS3yuPSb7Wu+3HMj1ix/7gVqjUVlwXqhvp5gl68P9fD6M0etzBD9WK&#10;WSwLWNmQl1nrtCuakyQQtBDOFsAJjPpi3A2MJPnZKF78a7Li/5ceuA2aLTgAu947BX9dvX8w6b7G&#10;1D1fQtS03VBYfWSCyzAuR0Cq8+Uy+IBkBFLOXwdybWaBxpNPW/IX247rMRUVi6IG9F9bNzoyqk0q&#10;oOjeunhWqvqrrM3yG3jGapGSg2m2GEYwDZIg3hWMCgwKiNo4bGVBVR77DMx5+hP4/IcL/ArPrdsZ&#10;/LYxinjUlEjRjb70M9pPpG0fqhHpicHBK9+CEv1wrDafhVLHoY4vWyCNJ6YBTKMv6JidN2Syjhsy&#10;CjWbdda9mC/d40hNTDMU3Tr4j7xW/SCMahR6jJJuaUpkPqGvsabxf7FO60T6NlkQCZsEUy6M+v92&#10;MJLuFkaSPZCq3Lo+AUGjd0LnxFf5d4DTN05sf/sk7P34J3jxwx/gyTe/hbS9X8KkJ97nlxt9hjzF&#10;/2xI1jEMn6eORR3jPQFJkkAafYLH67D+jmfjR38p4F1lN/p+Pqo1im4ro8dQ/rNGNQptmlMB3YtZ&#10;3FKYf/RrrBHWlB2pplQWxrgo6pfcS4dL2bxOygxIAwQ2gKjgZCdqyFSZvcaRlM+0GY8yTnXucr7Z&#10;wkgyB9LadUOmZ6Pppz1LV96Dfl+Ioj8rTFtydGnwP1M3OjJyAG28EpQ9EcpEVrbmy6zBnN/1BZML&#10;ZAelkFMQSX8HjEYIHcnsvUYpn62PSRnrPQNJsgXSvcuGOwXrjvrevZjf8+jvRSja3qGnB/8Rz8f8&#10;v4ygpD3KqihK30tZwdK7WezMc/qCyUXii+MATDuJ16qLy6UsvAoDlxEWo8ygy4nMjiWlfL4+NmW8&#10;9wukgBJhvFUgqu9XFs/CdBVGRka6LEgw/ucjo5nJmrIzCs9etx0sbOhJ1m7VLdbpcdttIV0SUINs&#10;XkNSFlsFgMsIiFFmgN2LzI4tJcaij1OMW59TNkCaXiAQ6rYl06PT6utFInt8YXH3pK9fpj/h0RZF&#10;TaUrMjoxGSkphZDDHmXu+beyqh0/ZS0SL2vNjrpwKnDOJF4v38tlBoVRZlCh5BUORzJ7jy6zzyGJ&#10;ceUESB1GB0AqUFq7bc3wbJv4R8HqjQ8zi+UJ9Ol0FD1TTd8y4qoZc2DkIDprqeNrgprELPnWMb+Y&#10;t1j9GedYR9GB2yygCp8q+XvxWi4jCM5kgMkMPmcyvp/L7HNIYnz6mMUcVBg5kNlERwVIjy6P3yzY&#10;YOKP+b2rHkQ/rkaNR9H1adoD/k930/di5DD6IiP6/phhyGkaK+izl/9NlDYrbjpeSIPk720WPycy&#10;gGQGXE5kPA6X2eeJcepjvx8gn8z06rj8cqFaHT9zL1j8BfRfKmoIii7Z0lWyXPsTwv90o6sFdO27&#10;JoqaHSzELduYd633WONFF7OipbKgplIXPjsZ4DGD7G5lPKbp54qxPgAgi7dddK6Qd9Br6Ksn0WcL&#10;UPRwFj1KQt90/J+7AvOgjW7IkHUl1T4TUauZV4m9LLjvd6xV2jXWYX2G+SJnJyMoBpnBda+yObbZ&#10;WO4HyCczrd033cnfafmlEhEdP7dYLHTlhVI0fX8j/ZV/al7Ih/+aO75z26iupAKcHjKiC/99UbRt&#10;sYmVqfUWix7zE2uZek3bTHe04FIqGNnIDKx7ld3xzcZ290Baum/J9OyQfrlgneEn83sHvYo+ocdV&#10;F6P6oyhFk8+o/HE1L3+DUbqhu1AqoyhajkWlMffCz7Bytd9nkWPOsLbLb9kv/j3KDKx7ld3x7w9I&#10;C6pA58euFawz4vv8AWHvWjwL0N7iMtQEVEsU7emSr/6z16X/X0Zph854Ks6DUbRnOQ0DwGrmWeR5&#10;Vqr6e6z2+LOs/arb9hDcpczAulfZHf9egdyc6dll7Y3isaNP5Stb7W0EkZoWuodxFopqRXrkgJpB&#10;15bO/9kITNpIpy0MSk19ULThS3835TlWJPBtTOW/8IhJ91ryPUwjFNnIDKx7ld3xHQBpBmWXJzJZ&#10;lw2ZXp3W3ixeb+Sp/CV83+RzZGwDikoXuqG2Loq2yqhWdIGYiybTOF0Cq4+i2olupcKi3rKTFa/w&#10;BqvV61vWZM5F1iblhnZ3eg7hNAPrfmRz/OyBtHZ6PMOtTfq1fM3mnC8c1uW4V+FSVCPuQtFJR3fo&#10;DEbRI6pUwtBuhGs7J48YRQS6v5IWhbrxeqheKPpizTTUVuZVdB8LqPcRC+l3ksXO+p21Rjg7rMPu&#10;XIXERGZg3atsjm0OpLXj+gyPdilXPRpO+80rvN+3ngFRH7h7FdmHc9iGWol6FEUnHW1w02VW+qPp&#10;NHdXB50HjcCkKEERky6NRaHobhZqfqjzXMPc8u1khf0OMp/QD1i19l/xerNZ4lWHUdMMrHuVzbGz&#10;QHTrtPaOR8u4S+4xI0+7VW1+zOpT8wP3wmUP4nQoGlJaTkDRFg7ViJSag1AEoqt7/gcZpXKqp2jb&#10;g/6WcyMU1ZmPoBJR65jFbQfzKLiXeRU/xEpWfZ9Vbn+C1Z30K2uRcI21XXXngUPJj4f1bIdVt73a&#10;Jl9xjx71s2fV5setJcq9x/IXe425e+1nFgt1yxtRdHWFvv5uIIp2FKiBoy/volv1XKn5H2wUQSiS&#10;UDqnqEl/KJJu1ae9TNpkp6aAvkxpE4qeK6Gu9QArUPoNVib4Y1a1zXEWPOAHBPUcazD3D9ZsyWXW&#10;Iukaa5V2k7VadpO1TleE/08/a5N23doq8Rprsvgv1mDmBY96k39lwT2/t1Zp9qXVu9oHFo/C9Nzz&#10;ARTdrU0A0sNVj6HiUfRcyyBUGxTtuVJtTN+PRF2zKy3/i4zApD056sxpgQlO+uJ2aoQorVODQGmR&#10;moVkFF3poEhFtdtOFHa1lt3M3eMA8yj0Co+q+X1eZ0XKv8WKVnqHFQl4mxXG7reAzxvMo/BBi1f+&#10;V5jFYz++j6AjyAk8+gZaAn8tivYMqYygOnc4itJxUxR95R3VwbStRRGeoqELxH+5STgp6lC9SWmd&#10;IKC0SDVaKxRdO6dINQZFaX42iu6wpnqO0mk6ipoMApeiG4n+Td+HsxxFzRSVBktQ9IVNdNsX3W0z&#10;FEUNF329HTUmBCA1J7R9RXUhnTAuCP/DRnDS4ktAqUajCEqAULqkRysozdNdRxRNKYrRA1HtUfTE&#10;ZFcURTcS/Zs26ulObEq5dB2Zatc6KPo2YfrWDmpI6Ouu6VHTIii61Y4ApJrX1aC4zKlJUGlbhcCh&#10;FEoRlepRgpagoqsiqijV0u8o2tFrCXB6H9WxMvK5wHPZ32YEl1Euc5nLXOYyl7nMZS5zmctc5jKX&#10;ucxlLnOZy1zmsjxvjP0Phrhr2WFQRlYAAAAASUVORK5CYIJQSwMEFAAGAAgAAAAhAD6H1W/hAAAA&#10;CgEAAA8AAABkcnMvZG93bnJldi54bWxMj8FuwjAMhu+T9g6RkXYbSUAwWpoihLad0CRg0rRbaExb&#10;0SRVE9ry9vNO282WP/3+/mwz2ob12IXaOwVyKoChK7ypXang8/T2vAIWonZGN96hgjsG2OSPD5lO&#10;jR/cAftjLBmFuJBqBVWMbcp5KCq0Okx9i45uF99ZHWntSm46PVC4bfhMiCW3unb0odIt7iosrseb&#10;VfA+6GE7l6/9/nrZ3b9Pi4+vvUSlnibjdg0s4hj/YPjVJ3XIyensb84E1ih4WYmEUAVzuQBGQCIS&#10;Gs5ELmcSeJ7x/xXyHwAAAP//AwBQSwMEFAAGAAgAAAAhAKomDr68AAAAIQEAABkAAABkcnMvX3Jl&#10;bHMvZTJvRG9jLnhtbC5yZWxzhI9BasMwEEX3hdxBzD6WnUUoxbI3oeBtSA4wSGNZxBoJSS317SPI&#10;JoFAl/M//z2mH//8Kn4pZRdYQde0IIh1MI6tguvle/8JIhdkg2tgUrBRhnHYffRnWrHUUV5czKJS&#10;OCtYSolfUma9kMfchEhcmzkkj6WeycqI+oaW5KFtjzI9M2B4YYrJKEiT6UBctljN/7PDPDtNp6B/&#10;PHF5o5DOV3cFYrJUFHgyDh9h10S2IIdevjw23AEAAP//AwBQSwECLQAUAAYACAAAACEAsYJntgoB&#10;AAATAgAAEwAAAAAAAAAAAAAAAAAAAAAAW0NvbnRlbnRfVHlwZXNdLnhtbFBLAQItABQABgAIAAAA&#10;IQA4/SH/1gAAAJQBAAALAAAAAAAAAAAAAAAAADsBAABfcmVscy8ucmVsc1BLAQItABQABgAIAAAA&#10;IQCh+liVdgMAAP4HAAAOAAAAAAAAAAAAAAAAADoCAABkcnMvZTJvRG9jLnhtbFBLAQItAAoAAAAA&#10;AAAAIQCT8uRDIUsAACFLAAAUAAAAAAAAAAAAAAAAANwFAABkcnMvbWVkaWEvaW1hZ2UxLnBuZ1BL&#10;AQItABQABgAIAAAAIQA+h9Vv4QAAAAoBAAAPAAAAAAAAAAAAAAAAAC9RAABkcnMvZG93bnJldi54&#10;bWxQSwECLQAUAAYACAAAACEAqiYOvrwAAAAhAQAAGQAAAAAAAAAAAAAAAAA9UgAAZHJzL19yZWxz&#10;L2Uyb0RvYy54bWwucmVsc1BLBQYAAAAABgAGAHwBAAAwUwAAAAA=&#10;">
+                <v:shape id="Image 3" o:spid="_x0000_s1032" type="#_x0000_t75" style="position:absolute;left:1354;width:6814;height:6369;visibility:visible;mso-wrap-style:square" o:gfxdata="UEsDBBQABgAIAAAAIQDb4fbL7gAAAIUBAAATAAAAW0NvbnRlbnRfVHlwZXNdLnhtbHyQz07DMAyH&#10;70i8Q+QralM4IITa7kDhCAiNB7ASt43WOlEcyvb2pNu4IODoPz9/n1xv9vOkForiPDdwXVagiI23&#10;jocG3rdPxR0oScgWJ8/UwIEENu3lRb09BBKV0ywNjCmFe63FjDSjlD4Q50nv44wpl3HQAc0OB9I3&#10;VXWrjedEnIq03oC27qjHjympx31un0wiTQLq4bS4shrAECZnMGVTvbD9QSnOhDInjzsyuiBXWQP0&#10;r4R18jfgnHvJr4nOknrFmJ5xzhraRtHWf3Kkpfz/yGo5S+H73hkquyhdjr3R8m2lj09svwAAAP//&#10;AwBQSwMEFAAGAAgAAAAhAFr0LFu/AAAAFQEAAAsAAABfcmVscy8ucmVsc2zPwWrDMAwG4Ptg72B0&#10;X5TuUMaI01uh19I+gLGVxCy2jGSy9e1nemrHjpL4P0nD4SetZiPRyNnCruvBUPYcYp4tXC/Htw8w&#10;Wl0ObuVMFm6kcBhfX4Yzra62kC6xqGlKVgtLreUTUf1CyWnHhXKbTCzJ1VbKjMX5LzcTvvf9HuXR&#10;gPHJNKdgQU5hB+ZyK23zHztFL6w81c5zQp6m6P9TMfB3PtPWFCczVQtB9N4U2rp2HOA44NMz4y8A&#10;AAD//wMAUEsDBBQABgAIAAAAIQA5BCFCwAAAANoAAAAPAAAAZHJzL2Rvd25yZXYueG1sRI9Bi8Iw&#10;FITvgv8hPMGbprsu4nabigiCN9la8Ppsnm3Z5KU0Wa3/3giCx2FmvmGy9WCNuFLvW8cKPuYJCOLK&#10;6ZZrBeVxN1uB8AFZo3FMCu7kYZ2PRxmm2t34l65FqEWEsE9RQRNCl0rpq4Ys+rnriKN3cb3FEGVf&#10;S93jLcKtkZ9JspQWW44LDXa0baj6K/6tgvZ0Nh7L+9DJOjHF/qK/Du5bqelk2PyACDSEd/jV3msF&#10;C3heiTdA5g8AAAD//wMAUEsBAi0AFAAGAAgAAAAhANvh9svuAAAAhQEAABMAAAAAAAAAAAAAAAAA&#10;AAAAAFtDb250ZW50X1R5cGVzXS54bWxQSwECLQAUAAYACAAAACEAWvQsW78AAAAVAQAACwAAAAAA&#10;AAAAAAAAAAAfAQAAX3JlbHMvLnJlbHNQSwECLQAUAAYACAAAACEAOQQhQsAAAADaAAAADwAAAAAA&#10;AAAAAAAAAAAHAgAAZHJzL2Rvd25yZXYueG1sUEsFBgAAAAADAAMAtwAAAPQCAAAAAA==&#10;">
+                  <v:imagedata r:id="rId13" o:title=""/>
+                </v:shape>
+                <v:shape id="Zone de texte 17" o:spid="_x0000_s1033" type="#_x0000_t202" style="position:absolute;top:6940;width:8168;height:1357;visibility:visible;mso-wrap-style:square;v-text-anchor:top" o:gfxdata="UEsDBBQABgAIAAAAIQDb4fbL7gAAAIUBAAATAAAAW0NvbnRlbnRfVHlwZXNdLnhtbHyQz07DMAyH&#10;70i8Q+QralM4IITa7kDhCAiNB7ASt43WOlEcyvb2pNu4IODoPz9/n1xv9vOkForiPDdwXVagiI23&#10;jocG3rdPxR0oScgWJ8/UwIEENu3lRb09BBKV0ywNjCmFe63FjDSjlD4Q50nv44wpl3HQAc0OB9I3&#10;VXWrjedEnIq03oC27qjHjympx31un0wiTQLq4bS4shrAECZnMGVTvbD9QSnOhDInjzsyuiBXWQP0&#10;r4R18jfgnHvJr4nOknrFmJ5xzhraRtHWf3Kkpfz/yGo5S+H73hkquyhdjr3R8m2lj09svwAAAP//&#10;AwBQSwMEFAAGAAgAAAAhAFr0LFu/AAAAFQEAAAsAAABfcmVscy8ucmVsc2zPwWrDMAwG4Ptg72B0&#10;X5TuUMaI01uh19I+gLGVxCy2jGSy9e1nemrHjpL4P0nD4SetZiPRyNnCruvBUPYcYp4tXC/Htw8w&#10;Wl0ObuVMFm6kcBhfX4Yzra62kC6xqGlKVgtLreUTUf1CyWnHhXKbTCzJ1VbKjMX5LzcTvvf9HuXR&#10;gPHJNKdgQU5hB+ZyK23zHztFL6w81c5zQp6m6P9TMfB3PtPWFCczVQtB9N4U2rp2HOA44NMz4y8A&#10;AAD//wMAUEsDBBQABgAIAAAAIQAWy0wqwwAAANsAAAAPAAAAZHJzL2Rvd25yZXYueG1sRE9La8JA&#10;EL4L/Q/LFHqRumkOUVJXabWFHuohKp6H7JgEs7Nhd83j33cLhd7m43vOejuaVvTkfGNZwcsiAUFc&#10;Wt1wpeB8+nxegfABWWNrmRRM5GG7eZitMdd24IL6Y6hEDGGfo4I6hC6X0pc1GfQL2xFH7mqdwRCh&#10;q6R2OMRw08o0STJpsOHYUGNHu5rK2/FuFGR7dx8K3s33549vPHRVenmfLko9PY5vryACjeFf/Of+&#10;0nH+En5/iQfIzQ8AAAD//wMAUEsBAi0AFAAGAAgAAAAhANvh9svuAAAAhQEAABMAAAAAAAAAAAAA&#10;AAAAAAAAAFtDb250ZW50X1R5cGVzXS54bWxQSwECLQAUAAYACAAAACEAWvQsW78AAAAVAQAACwAA&#10;AAAAAAAAAAAAAAAfAQAAX3JlbHMvLnJlbHNQSwECLQAUAAYACAAAACEAFstMKsMAAADbAAAADwAA&#10;AAAAAAAAAAAAAAAHAgAAZHJzL2Rvd25yZXYueG1sUEsFBgAAAAADAAMAtwAAAPcCAAAAAA==&#10;" stroked="f">
+                  <v:textbox inset="0,0,0,0">
+                    <w:txbxContent>
+                      <w:p>
+                        <w:pPr>
+                          <w:pStyle w:val="Lgende"/>
+                          <w:rPr>
+                            <w:noProof/>
+                          </w:rPr>
+                        </w:pPr>
+                        <w:r>
+                          <w:t xml:space="preserve">Image </w:t>
+                        </w:r>
+                        <w:r>
+                          <w:fldChar w:fldCharType="begin"/>
+                        </w:r>
+                        <w:r>
+                          <w:instrText xml:space="preserve"> SEQ Image \* ARABIC </w:instrText>
+                        </w:r>
+                        <w:r>
+                          <w:fldChar w:fldCharType="separate"/>
+                        </w:r>
+                        <w:r>
+                          <w:rPr>
+                            <w:noProof/>
+                          </w:rPr>
+                          <w:t>2</w:t>
+                        </w:r>
+                        <w:r>
+                          <w:fldChar w:fldCharType="end"/>
+                        </w:r>
+                        <w:r>
+                          <w:t xml:space="preserve"> :  SciPy</w:t>
+                        </w:r>
+                      </w:p>
+                    </w:txbxContent>
+                  </v:textbox>
+                </v:shape>
+                <w10:wrap type="through"/>
+              </v:group>
+            </w:pict>
+          </mc:Fallback>
+        </mc:AlternateContent>
+      </w:r>
+    </w:p>
+    <w:p>
+      <w:pPr>
+        <w:ind w:firstLine="708"/>
+        <w:jc w:val="both"/>
+      </w:pPr>
+      <w:r>
+        <w:rPr>
+          <w:u w:val="single"/>
+        </w:rPr>
+        <w:t>SciPy</w:t>
+      </w:r>
+      <w:r>
+        <w:t> : une bibliothèqu</w:t>
+      </w:r>
+      <w:r>
+        <w:t>e</w:t>
+      </w:r>
+      <w:r>
+        <w:t xml:space="preserve"> à usage scientifique, utilisant d’autres bibliothèques telles que Numpy citée précédemment.</w:t>
+      </w:r>
+      <w:r>
+        <w:t xml:space="preserve"> Cette bibliothèque a été utilisé pour sa fonction d’interpolation.</w:t>
+      </w:r>
+    </w:p>
+    <w:p>
+      <w:pPr>
+        <w:ind w:firstLine="708"/>
+        <w:jc w:val="both"/>
+      </w:pPr>
+      <w:r>
+        <w:rPr>
+          <w:noProof/>
+        </w:rPr>
+        <mc:AlternateContent>
+          <mc:Choice Requires="wpg">
+            <w:drawing>
+              <wp:anchor distT="0" distB="0" distL="114300" distR="114300" simplePos="0" relativeHeight="251670528" behindDoc="0" locked="0" layoutInCell="1" allowOverlap="1" wp14:anchorId="696A6327" wp14:editId="531288D1">
+                <wp:simplePos x="0" y="0"/>
+                <wp:positionH relativeFrom="column">
+                  <wp:posOffset>14605</wp:posOffset>
+                </wp:positionH>
+                <wp:positionV relativeFrom="paragraph">
+                  <wp:posOffset>141182</wp:posOffset>
+                </wp:positionV>
+                <wp:extent cx="914400" cy="960755"/>
+                <wp:effectExtent l="0" t="0" r="0" b="0"/>
+                <wp:wrapThrough wrapText="bothSides">
+                  <wp:wrapPolygon edited="0">
+                    <wp:start x="3600" y="0"/>
+                    <wp:lineTo x="0" y="3855"/>
+                    <wp:lineTo x="0" y="9851"/>
+                    <wp:lineTo x="4050" y="13705"/>
+                    <wp:lineTo x="0" y="14990"/>
+                    <wp:lineTo x="0" y="20986"/>
+                    <wp:lineTo x="21150" y="20986"/>
+                    <wp:lineTo x="21150" y="14990"/>
+                    <wp:lineTo x="11700" y="13705"/>
+                    <wp:lineTo x="15300" y="8566"/>
+                    <wp:lineTo x="15750" y="6424"/>
+                    <wp:lineTo x="13950" y="3426"/>
+                    <wp:lineTo x="10800" y="0"/>
+                    <wp:lineTo x="3600" y="0"/>
+                  </wp:wrapPolygon>
+                </wp:wrapThrough>
+                <wp:docPr id="21" name="Groupe 21"/>
+                <wp:cNvGraphicFramePr/>
+                <a:graphic xmlns:a="http://schemas.openxmlformats.org/drawingml/2006/main">
+                  <a:graphicData uri="http://schemas.microsoft.com/office/word/2010/wordprocessingGroup">
+                    <wpg:wgp>
+                      <wpg:cNvGrpSpPr/>
+                      <wpg:grpSpPr>
+                        <a:xfrm>
+                          <a:off x="0" y="0"/>
+                          <a:ext cx="914400" cy="960755"/>
+                          <a:chOff x="0" y="0"/>
+                          <a:chExt cx="914400" cy="960755"/>
+                        </a:xfrm>
+                      </wpg:grpSpPr>
+                      <pic:pic xmlns:pic="http://schemas.openxmlformats.org/drawingml/2006/picture">
+                        <pic:nvPicPr>
+                          <pic:cNvPr id="4" name="Image 4" descr="Une image contenant miroir, rétroviseur, lunettes de soleil, lunettes&#10;&#10;Description générée automatiquement"/>
+                          <pic:cNvPicPr>
+                            <a:picLocks noChangeAspect="1"/>
+                          </pic:cNvPicPr>
+                        </pic:nvPicPr>
+                        <pic:blipFill>
+                          <a:blip r:embed="rId14" cstate="print">
+                            <a:extLst>
+                              <a:ext uri="{28A0092B-C50C-407E-A947-70E740481C1C}">
+                                <a14:useLocalDpi xmlns:a14="http://schemas.microsoft.com/office/drawing/2010/main" val="0"/>
+                              </a:ext>
+                            </a:extLst>
+                          </a:blip>
+                          <a:stretch>
+                            <a:fillRect/>
+                          </a:stretch>
+                        </pic:blipFill>
+                        <pic:spPr>
+                          <a:xfrm>
+                            <a:off x="0" y="0"/>
+                            <a:ext cx="631825" cy="636905"/>
+                          </a:xfrm>
+                          <a:prstGeom prst="rect">
+                            <a:avLst/>
+                          </a:prstGeom>
+                        </pic:spPr>
+                      </pic:pic>
+                      <wps:wsp>
+                        <wps:cNvPr id="20" name="Zone de texte 20"/>
+                        <wps:cNvSpPr txBox="1"/>
+                        <wps:spPr>
+                          <a:xfrm>
+                            <a:off x="0" y="694055"/>
+                            <a:ext cx="914400" cy="266700"/>
+                          </a:xfrm>
+                          <a:prstGeom prst="rect">
+                            <a:avLst/>
+                          </a:prstGeom>
+                          <a:solidFill>
+                            <a:prstClr val="white"/>
+                          </a:solidFill>
+                          <a:ln>
+                            <a:noFill/>
+                          </a:ln>
+                        </wps:spPr>
+                        <wps:txbx>
+                          <w:txbxContent>
+                            <w:p>
+                              <w:pPr>
+                                <w:pStyle w:val="Lgende"/>
+                                <w:rPr>
+                                  <w:noProof/>
+                                </w:rPr>
+                              </w:pPr>
+                              <w:r>
+                                <w:t xml:space="preserve">Image </w:t>
+                              </w:r>
+                              <w:r>
+                                <w:fldChar w:fldCharType="begin"/>
+                              </w:r>
+                              <w:r>
+                                <w:instrText xml:space="preserve"> SEQ Image \* ARABIC </w:instrText>
+                              </w:r>
+                              <w:r>
+                                <w:fldChar w:fldCharType="separate"/>
+                              </w:r>
+                              <w:r>
+                                <w:rPr>
+                                  <w:noProof/>
+                                </w:rPr>
+                                <w:t>3</w:t>
+                              </w:r>
+                              <w:r>
+                                <w:fldChar w:fldCharType="end"/>
+                              </w:r>
+                              <w:r>
+                                <w:t xml:space="preserve"> : Pillow</w:t>
+                              </w:r>
+                              <w:r>
+                                <w:tab/>
+                              </w:r>
+                            </w:p>
+                          </w:txbxContent>
+                        </wps:txbx>
+                        <wps:bodyPr rot="0" spcFirstLastPara="0" vertOverflow="overflow" horzOverflow="overflow" vert="horz" wrap="square" lIns="0" tIns="0" rIns="0" bIns="0" numCol="1" spcCol="0" rtlCol="0" fromWordArt="0" anchor="t" anchorCtr="0" forceAA="0" compatLnSpc="1">
+                          <a:prstTxWarp prst="textNoShape">
+                            <a:avLst/>
+                          </a:prstTxWarp>
+                          <a:spAutoFit/>
+                        </wps:bodyPr>
+                      </wps:wsp>
+                    </wpg:wgp>
+                  </a:graphicData>
+                </a:graphic>
+              </wp:anchor>
+            </w:drawing>
+          </mc:Choice>
+          <mc:Fallback>
+            <w:pict>
+              <v:group w14:anchorId="696A6327" id="Groupe 21" o:spid="_x0000_s1034" style="position:absolute;left:0;text-align:left;margin-left:1.15pt;margin-top:11.1pt;width:1in;height:75.65pt;z-index:251670528" coordsize="9144,9607" o:gfxdata="UEsDBBQABgAIAAAAIQCxgme2CgEAABMCAAATAAAAW0NvbnRlbnRfVHlwZXNdLnhtbJSRwU7DMAyG&#10;70i8Q5QralN2QAit3YGOIyA0HiBK3DaicaI4lO3tSbpNgokh7Rjb3+8vyXK1tSObIJBxWPPbsuIM&#10;UDltsK/5++apuOeMokQtR4dQ8x0QXzXXV8vNzgOxRCPVfIjRPwhBagArqXQeMHU6F6yM6Rh64aX6&#10;kD2IRVXdCeUwAsYi5gzeLFvo5OcY2XqbynsTjz1nj/u5vKrmxmY+18WfRICRThDp/WiUjOluYkJ9&#10;4lUcnMpEzjM0GE83SfzMhtz57fRzwYF7SY8ZjAb2KkN8ljaZCx1IwMK1TpX/Z2RJS4XrOqOgbAOt&#10;Z+rodC5buy8MMF0a3ibsDaZjupi/tPkGAAD//wMAUEsDBBQABgAIAAAAIQA4/SH/1gAAAJQBAAAL&#10;AAAAX3JlbHMvLnJlbHOkkMFqwzAMhu+DvYPRfXGawxijTi+j0GvpHsDYimMaW0Yy2fr2M4PBMnrb&#10;Ub/Q94l/f/hMi1qRJVI2sOt6UJgd+ZiDgffL8ekFlFSbvV0oo4EbChzGx4f9GRdb25HMsYhqlCwG&#10;5lrLq9biZkxWOiqY22YiTra2kYMu1l1tQD30/bPm3wwYN0x18gb45AdQl1tp5j/sFB2T0FQ7R0nT&#10;NEV3j6o9feQzro1iOWA14Fm+Q8a1a8+Bvu/d/dMb2JY5uiPbhG/ktn4cqGU/er3pcvwCAAD//wMA&#10;UEsDBBQABgAIAAAAIQBS6UFBugMAAHgIAAAOAAAAZHJzL2Uyb0RvYy54bWycVl1v2zYUfR+w/0Bo&#10;wJ7WyHYdt9GiFF6yBAGC1lhaFNgbTVESUYpkScpy9o/yO/LHdkhJdhMHXdaHKJdfl+eee+6lT99t&#10;G0k23DqhVZ5MjyYJ4YrpQqgqTz59vHz1NiHOU1VQqRXPkzvukndnP/902pmMz3StZcEtgRPlss7k&#10;Se29ydLUsZo31B1pwxUWS20b6jG0VVpY2sF7I9PZZLJIO20LYzXjzmH2ol9MzqL/suTMfyhLxz2R&#10;eQJsPn5t/K7DNz07pVllqakFG2DQH0DRUKFw6c7VBfWUtFYcuGoEs9rp0h8x3aS6LAXjMQZEM508&#10;iebK6tbEWKqsq8yOJlD7hKcfdsveb1aWiCJPZtOEKNogR/FaTjABdjpTZdh0Zc2tWdlhoupHIeBt&#10;aZvwH6GQbeT1bscr33rCMHkync8nYJ9h6WQxeXN83PPOaiTn4BSr//zuuXS8NA3YdlCMYBn+BpJg&#10;HZD032LCKd9angxOmhf5aKj90ppXyKehXqyFFP4uahOZC6DUZiXYyvaDPd/zke7rhlacYFhwxyDN&#10;T4oTEeeYVp4rqjxphNXC/kbsw723eiMcbzGSreLec4eTxGnJhdzP/frLdvl7/FwEt8J4VCipHu7V&#10;wz28cEJbr1FU4mvLG658yEhAGwD2cGmg80azL44ofV5TVfGlM6go1HnYnT7eHoePYl1LYS6FlEEe&#10;wR5YRYhP1PtMYvrKuNCsDeD6UrdcAq9WrhbGJcRmvFlzKNdeF9AuQ5vxUK+xoo+GZs5b7lkd7i+B&#10;4y9gD7i/WYig9zhDRA4yf6mwF6+nb2fHvbAXrxcnkyjsnUDBoHX+iuuGBANIgQCqoBnd3LgBy7hl&#10;ILS/PuICmlB/aIxu5A6jA/b+V+3f1tRwQAhu91qcoTj72v8bXTrIyaN20QJigxz2hvonfvuHRkUP&#10;rcF9n63FyXwy1vpzvWC2WLxBX+hzMjaSkY8XUYZUaimKUWXh7Lm0ZEPR7rtaeD44f7RLqpACpcOp&#10;/u4wg24yhhMsv11vY1+cBxdhZq2LOzBgNRIJvpxhlwL33VDnV9Ti1cAkXkL/AZ9S6i5P9GAlpNb2&#10;n+fmw34kFKsJ6fAK5Yn72tLQgeS1Qqrh0o+GHY31aKi2OdeIFOoHmmjigPVyNEurm894IJfhFixR&#10;xXBXnvjRPPcYYQEPLOPLZbT7Rnajbg3a3zTKNfD6cfuZWjNkJcjjvR7FdKDnfm9g2Zkl+syliGLf&#10;szjQDWFHKz5vsB69n9+O4679D4azfwEAAP//AwBQSwMECgAAAAAAAAAhAD68TwNhuAAAYbgAABQA&#10;AABkcnMvbWVkaWEvaW1hZ2UxLnBuZ4lQTkcNChoKAAAADUlIRFIAAACYAAAAmQgGAAAA057zhAAA&#10;AAFzUkdCAK7OHOkAAAAEZ0FNQQAAsY8L/GEFAAAACXBIWXMAACHVAAAh1QEEnLSdAAC39klEQVR4&#10;Xuz9B3gU17auCyvnnHPOOWcEQuQgcs4gBCggkECIKHLOiCBACJBAgMgIRI4mm2Rs42ywwSbnZGyv&#10;945qCWzvtc5/9tp3n3vP+a/n83zMWbOqi+6qt78xRnd1Se3/Sw3QE9n94x//8BfFiVr99ttvg37/&#10;/ffJolWiPaKzoi9Ed0RPZP1r6d9J/w95LDL+h4yV9lb0XJbvSf+d6IqMD4k2iObLvkeIuolSRBHy&#10;UA/pLaTXrns6f7f/05ucTC05qdFy8kfLST8g/W3pX4nein4VKe0fihR4/jtb3X6V9pvoneiN6JU8&#10;h6+kr5LnlSnyrnuqf7f/E5qcMHc5gf3kBJaKzoseiH6rO+f/qSb74N27d7x99ZqXT57x7O4jnt2+&#10;z9Obd3l082ce/3CXJ3fu8uz+fd4+e8Jvb17w+7vX8sB/679RNXmuijN+J89xm/y/A2XKru6l/N3+&#10;d2lyYmx//fXXtnKS9svJelN76v65KZy9evWS+w/ucvPWt3z62RWOnKihckcZy8vmMnluPsOK+tAn&#10;rw2D+rVnYkw/hto1IV83hYk6KYxWb0y2WjxjTJLJdo5ifFAgFZF+nO4SxpXeTpzrHcqN4XHcWp7G&#10;icWFbCsu48SWaq6fusDPX37Bs59u8ebZA359+1oF8b9q8hqUkDtP1nvJombdS/y7/b/R5ASYy8lY&#10;KFD9JP2vqjP0H5oC1NmLp5lXPIO+mR1JTYsmMtmd4ARHQmIdCYqzJjbRh471UukV1Yz2jevRtGc4&#10;HTrHM8K7DZkaiYxVa8wi9faM021MllYMU50bMcApnFmhgazycOFKghXngtUpNtJkp50Rn3U15Xy6&#10;If09g+jkGEIvBcaAQBam+rGhqz0bu0VQPbwz3+2cy8sfrwtsv9c929omr0Wh76n05QKaTd3L/bv9&#10;P9Xk4OvJgc8XsG7VnYwP7dHjBxw6spepM0fTvksTQqLc8Q51xDfSicBYV/yinQiIsScwxhr/aBsB&#10;zIGsZm2ZlNyHAt92DAhqTLuu8fRLqU+Oa33yLBJZo92VQ9qZbDHoz3irhgz0j6WfYwSjvbw5khLF&#10;18mBnAkypcxCi5MRtlxKs2JlijltXQPo4hZFlqOfuJ0Hm3pbsKuPEWcnNODwkHA+6mbGJ3kWfDM7&#10;mavLC7h79qyE2nd1r6S2yeu7Ja9zoLxe/bqX/3f7X9nkQLvKAT9fd/xV7d27X/jxp+/FpSbQumMM&#10;EYkueAWb4R1sjpufJe4BlniFmREQZS3u5S3yxD/GQSCzI0ycbHzbXkyM6MIsz7ZMtWlOrk8zRjpI&#10;OLSPZbBPLMWhnan2GcK5kLniXi3oFhhND8cARjm4sSHQhUuRPhzyd2OjoxWVTYOZGx1GF+dQ6rv7&#10;09srniwbN8YHJrNzoB1fr9Zmdz8zdrf2YVc9R/Y0duZMZyu2JFmyVd4EH/XvwLOrF/nt138CbYO8&#10;duO6w/B3+1/R5ADHyIH+ru6Yq9qNr65TOLk/rbpF0bBNAE3TwkhrF01CI29xKFt8w6zxDrHEWwDz&#10;i7YiPM6ZyDhXIpPcCIpxwi/GivzmHZgS3I5hlrEMN0omV7seI7xSSXcPo129MFq2iqB9/SgJoXEM&#10;8Y4gz8eXQa6ujLR1ZaWPK8dSvPi0RRjnOoQzNcydTM/6JHl4Eu8TINuFUeASzOLEDiyM9+CjyaYU&#10;57rRuVl9JofFMC8wmNPdPdkdo8+pDq4cTY7j0ICO7KtczKP7P9a9ytomb6yP5Rg41B2Ov9t/Z5MD&#10;Gypw3a071jx4+IC5xbNp3T1a4AqiRcdgmnUIoVWbSNq3i6FVWqQKooAoO/wjLQmMVmRNWJyTAOas&#10;Ai0qwZ3ABBdS4gIYGJRMV+tY2uuH0NYggL4uUQxwCadrdASNW0cTH+lLfIgfWeJYY7zdGefhQa6Z&#10;M4ts3Nno7c/eOE+Od5BQGBlGXmCqAOZFmnsU2U7e5DsFMsnNk6F+gXRPjKYgLYpMvyjyw+sxKiKB&#10;wy1tuNrEgE86BbC3Xgyn+0Ryfk5b9peN5dOPT/Drn9xMIPtWjkVw3WH5u/13NDmuZgLX7dpDDM9f&#10;PKNBywTCkr1o1ytSAAujeecwWneKoGOHOLq1i6dzmzjiZX2QABUY74RvlAV+UZaESP4VEl2r0GgH&#10;CafiZAmiSFuaegbS0TaK9jZRdLSLoHNIqORb4TQPDSMxwIV+/u6MdfVksqsXC118KTJ0oFjXnLVG&#10;zpR5eXC2Syz50bHkRjYn2cmXdHGvbEdfhlu7Su9CXFAwbUKiGGwbxFCHcIb17EJxQjin2jvybY7k&#10;Yv0COde8MV9NG8qhkR05tG46K+fnU7ZsOm/fvqp79apw+aV0BnWH5+/2f7fJAS2pPbTw453btOra&#10;iuA4cZSm4bSQiqx11zCadQqlTadoOneKo2u7ODqnxdGwkT8BEiYDJd8KEcj8omwkN7MgWAWXI8FR&#10;DjIWyJJ8CKkXSlxkMImhIcSHBZEQ7UuDZuJm9cLp4xHGwIBQNjSLYVVUMBVe0ezyT6TI1Jbp+kZM&#10;17Sl2NyN8khvxofGkhGeQq5/E/KD4hlu68Fge3uSnX1o4xRCX8tA+tsFkRmfwDT5vxbHhjOvY1MG&#10;Bnuwq4UbF9uGsKVDS7bMyWX/xhmULhwtGsP+bSX88uYPyMTJTouTmdQdor/bf7XJsXQTwJ7VHVSy&#10;CoYSFO8rUPgT2zSK5DaxNOoQSrN24mDtw+kkSX7nttF0bBVNCwEkJtkDnwhzCY92+ITa4B1kKW5l&#10;J3DZEhbrKFWmJPtRjoQmhxHWIBn/xBh848PwjfUXKH2JSwmmUZA/3SSpz3EL4FiPZH7s3pRvklty&#10;KCyVfdExnEhIZmNICJMCPJgXnsyQ6AaMiGlAoTjWglAr9g4ypLSrHVPkOQ+292CowDbJ0ZuV8UFU&#10;5jSgUZum+HmLyzWOoKJPLGXTh7B19QRqNkxn86opVK2ZRc3mxXzx8RFxr9oPc+WY/C6AFclQve5Q&#10;/d3+K02O4wHVEZW2dVcV3jHe4l6uhMbYCmTuxDePIKllDCktw2ndNpwOkuB3SBO1iqJtC1nX0E+S&#10;fWv8I6zxk5MdEussOZkNfpKXBYmjhcc4ExhhR2CkOFnjRMIbNSe0QQohSYn4J0RLERBIkORc9fyC&#10;aOngTq5HEBc6N+GbNi35pl4q37ZI5Gb/ZD5KT6Vfqi/zJHRP7pTK5C6JLKofQHmyMcc6aPHZCB2+&#10;nqLJzo5WDHfxZ1afND7O9+X4sKZM6p1KWog7fetHs2JMb1bPGkz1muns3TCD3RsWcPHYNo7tXsO1&#10;Uzt58uR+3dFQQaZ89teg7lD93f7dJu9Q5Wuf18rBfP78GcnN5ITHSmIe60REsiPJLbykdyM2NYB6&#10;LaJIbRVDS4GrjSTRbQWwIentKCgcwtCRfejUszHhiZLgJ7sSleJJQKyExzhHwhIE1igpBiLsxclc&#10;CE9JIqxRYyIEtMjUxjROqk9EgB/RkuyHBwaQ4u9DH79gSmIT2BISTUVgINPFkUqSO7CgZTum9wpl&#10;3ogEhrXx5cwYM6kMLdkZpMWhJpocbKbJpWwjSiaEsHd0BLvirbnUKo6fOgTybX4kE5ODWZbdj7J5&#10;w9i7cR77Kmaxq3wOF07sZM+WpVw9vYPb33/Gm9fPlUOiagJZTd3h+rv9u02On/L1jyomXLt+Gc9g&#10;G9wDrfEOtyWlTRCtewVK7hVAdENnAceLhGZh4mYRDMrqwpUr51Qh9X0TWPn2+y8YmNuJgBhrguPt&#10;JT+zwTfMQipLVwmX7gRHOhMc4yLr/YmKSqBzbBrDghoxKLwhDSMjxfEipPKMIDo+kPqhwbQLDaRf&#10;aKQ4UjTzLBqy3DqNlSFpzOwXSb/W9lwdY8TXfdzY7qLOFnc19kdo8f1gTT6ZoM+lgkTJ46y4LLqR&#10;6szNHn6c6xXNttEDKV80gHkL27JyeTdKF2Szd8sStm9YxLXTu/n6swv89MOnCliq1yW9UmJG1h2y&#10;v9u/0+TgLRCpPqmfvXAqnoFWuMkJcfMzISjaidT2/rTo7k9azyDqt/IhNM6OGXMn8Or1H8nwf2xv&#10;376hvHKV5GNWqs/HPAJNBFwL/AVanxArCZcuNIuKY2RYd8aEdiLXLZlMr/qSuCcTECp5mSTyEQJY&#10;YFw49aJDKU8Zzt7wMZRbd2GKWhwztRJY6dqOaeENONTUlvMtQjkUb8bRIA1ORejJtkZsjHJmb7Qz&#10;NZIPXkgy55s4T25E+vBRvSjuFtWnZGQcab3c6ZPlzYgxyeSPi2LugtacPriMK+f2cuOT4zx58Mdn&#10;ZHKMzkr39/eW/24TBzpTdwBp3jYJDz8BIcwerxBrfCVv8pew5h/hSEyKB4lNvMkd1YeXL18oD1E1&#10;ebzyHeUO0TYZf/0eVuWT/8KiHFz9zfDwtxCZ4BFgKfCaERLgSn+fxgzxakY/+yQyLGPJdIhnmG99&#10;WoeE4+lvS3SEF/VcvcjzTuFE9FiqTHszSSOeIrUwZqslUKyTyiKLVCpcQtjl7cHZtEC+72XH03wD&#10;ni7W52JmAFc7BPP9gHB+SAvjx0hPbib78UNGPPemp7CyXycm9+1Pzqj6dBngR1pfJ7pluFC5Pofz&#10;H23jxpWDfP/VH5/2y+t68/bt278v+/l3moQ0fYHigXIAHz1+SEC4I94SHn2CbGph8BP5ipv5yLK/&#10;A+EJXty999P7A65cEHhShlZ1u1PCrYHMbxGpYotyOU6yVKEBEe7yeBucfUypFxFCXHgAHd0iGGCX&#10;RG+LeNIt4si0jiLLKY4CvxQa23jQ3tSNjrruzHVvxxHbPGo0+zJLvR4l2smUqjdgljjZJLUg5ujF&#10;UWTlz75gXy5IwfFVtgd3S7TZ28SfUu96nOnkxf0RUXwd4s3XbRK4OzqFL1pPZkNqHrtTprJnxHLa&#10;d4olsYU1Xfv6klcYSeGEeqyvHM4X12p4/UJVXCuvV6koO9a91L/bf6bJcXMRSFRXSHzx1ecCkyXu&#10;PhLSfK1x97XB1VsBTOZ8bfENsaFjj8b88ssvyuaKc92RA/5PX6nIKi05F0dUG0krmjYazyBHvIKc&#10;CQv3o2zQPLIiO9PBNpZ0hyb092xCP996DLaNIschjiyBor26K2lqjvRQd2dddC8+8hrJZY0CjlgO&#10;Ym9iF5ZrxzNKLYSx6oFM1AilUMeX0UaezPTwZ3W4NQvdXRijG8pEk2BmmIeyMTKIbWFxVPglctw/&#10;i3PWBVyIm8MXw6q5PKmK3Iw0mnRxpsMAb5p0cqJRG3s69/dgz/YiHt79SvU6FL5Ei+te5t/tP9ME&#10;kHDV0ZN2+swJ7N0MBS4JZ+Ja7iJXHytJ0h2JqOdBaKIz46YM/3CNlRzstXW7+acm22SpNpK2eWs5&#10;zl6mEnptiY8J5cbcGqp7lDArPIccuzakO7egn5s4mVU0gx1j6eoWRB/bMBqr29DZyIMhsQ1Z2kgK&#10;ioTxfO4xia36HZmikcQK9ebM12xOoV44eWre5Kv5MsDZl+EGQWSqeZKrFkC2ui8jNPyZ4hzP5pZD&#10;WeHdiSs+Yzmvl8OnMUv4bMReTkxbzkCpSFv38aRrlj9t+njTqqc3nQf406yjHdPmdVFeq+q1yJvq&#10;dN1L/Lv9Z5ocswaqIyftwMFq7FyNJBxa4imu5SUO5hPsjH+0HcHJrgQnujCveGrd1qqDXVi3m39q&#10;Alibus3Ys3eb7Fcfd28bvAIc2DpjNsdzK1kQnssg2yYMtG5Kf4sUgaMRfSXRj/LwoK97DE21pYrV&#10;sKa/iTdtIuMY3bA91zsu5bJ5AV9q5nNOYziX7CZRqBVNujhersA0zzWFkqBe5OsGka3mQ39xwFyN&#10;YEpSM/n51Hds6J7PoaB8zmrmcC52Pl8N3cWCEQNpm+5DqjhX237utO3tRaseTtRvY0l0qhH1Wzvx&#10;/MUT1WuR16zkB39f6/+fbQJCc9WRk7a7ehsO7saq0OgbKPlWsifxTX2Ik8Q+KsWFkCRHJszMRwKF&#10;ant5V2+V7l9+wi0nokC1kbTyyrXYeRjjIC7m6mVBQLATg1NasbxprjhXQ3rZxpPh2oQhfk3p7pNI&#10;Z8cAWmo70lDdSlzMin4mPrQNDKXAN5EpYalcajyVExa5nHTIo9S6BZkaHvRRcyFDzYtR2qFs8OrF&#10;RMN4Bqn5M1jdn1GacUwJbcPmyTOYGJrCvKBmbEhOZ3Jjcc+0BJKaO5DQ1JqEJvY0bONAw7bONExz&#10;JrmFnVTNljRqa8HP926qXou8rpdyzCzqXubf7X/W5GC1VB05abv2bMXRzRQvfzsComwJSnQivrkf&#10;KR1C5N0cQFRjdzr1ba76CEJpAtgjeXxg3a4+NFllKusuqzaSlj86TypHR1wFXGcBzNnLHEcPS0K9&#10;nQn1cqWNeyjpXg3p4BlHuJcbHex86GQq0nGhtY4jbSw9GOAaRj9rX+LkscNDQ5hjUY8sdQ9GmnqT&#10;pe3JQHGwAbJcaBDLUpOGVIYOpsi4PlkSJpebdyNfnK2oSRNGusaT65nA0Lx2pKT5Ep8irzHVSapj&#10;R6IbWossSGohwDWzJbK+mVTONoTXN+G7W8r33qrX/Fa6v6/n/8+2PwO2c3cVDm4m+ITYEhxrT2C8&#10;I7FNvWnUOZRm3YOIa+4ububLNzc/HGwl6b0t+6hXtztlfz7yLv9UWads8+TJY0Ji/XD1txc5CGS2&#10;OHlZCWDmOIncPGxo4uJFB+8IuvjXo6NHJEM8kxhkF8kAfX+GmATQxyuSEW6RNPZ3JdTPmIQob7JN&#10;oyXvChSAfMW5PBmvFsoS88YcTpvD0tCWTLKNY2dSFlWhWaz0GMwwzwYUSoI/0aIJw6JSyR3RhQGD&#10;WtE6I5LW/cJp0z+aBq3cadLel+jG9pJzyhsgyVRkQmg9w78B+6+2vwK2VU6+Kf4RTgTFuBCcJO/s&#10;Vr407BRAatcg4lv4EN3Ii64Dm3P/wb26R6nChvK7xc/k4H8i+vABmXKdft9BPXD2s8dDAPP0c1KN&#10;XXztBC5rHF0tRea4ulkR7GlHE38fOrtE0cMyhB6G3vTXC2CEWTRZhkFkGfuSEuhMbJApsZFuZPn7&#10;Ms0ilR1p+VQmZXIqppBrXRazNrUTw+zCGGDoy2DTIKa4NaAkspOE1iRGeCeyI7aAFc0zOTxsNTWT&#10;S5k0pz/po5LpPyqFlr38adHDnw4Do6nX3IXklg4kNjOX9MCY725+oXpNfwP2b7Y/A1ZdswPfCEns&#10;I+2ISPWkUacQmnULp157ca+WATRq703zrp4kt3Yha0QnHj2+/z/81c7z50+YMnM44fH2BEc6EBnl&#10;TIA4mG+wHe5+NjgJUM6ethKSLXFwsRDQLPAU2Lq4JtBWz4d2eh5k2kazte0AprrXJ11TqknHYFqH&#10;ORMcZEKnSH3yYk2ZEO7JihbxzIyKYlPaIArc4uivH0K6UTDdNL3pLZAOsk1kuHc8w62TOR43ma96&#10;buZG0V6uL9xH+ZJRDCxMEsgk9xsSRIuenrQfEEByK2cJj1akpjkJbPZ/O9h/tf0ZsL0HduEt7hWc&#10;6Elii0Ca94ygaZcAWvcOpGO6N10GmdC2jyHNOpuS1NicFm38WLlmNj/9/EPdHuDx4wdUbV9Dm05R&#10;RMVZEhUveY1AFhlrTWS0NeHKxYgRlvhJGPZQnMzdGnsBy8HFEl83G7q4xdDRPIyOlmEMdkliVmgq&#10;eRah9NP0Isfcn06eXngF6xESZEkv2Vd2lDG9Ak3pI5XuiMgk+uqFMtg8lAyrQHobhDLALIZBDvXJ&#10;84kkz685E+xTOZ+xnJvrT/Pz0fPUbJtHv7x6dMmKoPvQUFr18aJJF3cadXAlWRL+Bu1caNLdids/&#10;f6t6fX8D9m+2PwO27+AuAuu5EtPIm4hke+KbuVOvhS3Nu1jROcOK7pkmtO5pLLmKObEpFkTXtyQy&#10;yZL4ho40bxdG87bBkjQ7EpFgTKysi060IipRkuU4W9U4tr41YdGS20RaCGTmBIULaIG2ePvZ4uVj&#10;R6CrLUX125DhILmYmYRK4xgG2iXQzyqCXibiRtYCu7sPgf4WxAWa0SvInv7BDrT3sKBrgC3ZgbEM&#10;MImjn0EAGRYSJvXjRLFk2SUzIcyBMcE+LEoI53xBHo/37+Dy9nkML2hERmEDBo2tx+BxqbTs40P7&#10;DD+65QTRJTOQtH4+pHa244fbHz5s/Ruwf6f9GbBd1VV4BJsSFGUnib6x9KaSOxng6W+GT5CEt1Bb&#10;/MPt8Qu1ISBSxhH2kqs5SBLvRGicM2HiVBFJ9iQ0tCOpibXAJbmVhNxg2TYsxppQgSsk0lrmzAkO&#10;N1MBFhRmTkCQOd4CiJ+PAwMb1aOq+1D62MbSwzySzgJaN9NgetkGk2EfQYqXDWHelqQ62dDZ2Z7e&#10;3o4CmA3tZL6vl+Rd1kkSImMYolOPIdrxZFlHMiGwEavapjC9iSHlPTQ5N8GAc7PMObHElLVLAxk4&#10;Po5RM1qRM7kJPXKiGTIuiX4FEfQdEU6nwX406erGrdvfqI7R34D9m+3PgO3cvQV7Zz1cPU1FhpIj&#10;GUoybiiVpQGuPsr3ktYiW5ylCnSV8OYWKJWhEuoEOu9IRzwFOK8oR7xCpFqU7V08zXD1ErBi3IhM&#10;dCUk2pHAMDtxLwcBzIrAUCv8BS7/ADMCAi3xkf15BzrQVSrY+R38yfEVB7MPJMPVn3TXIIZEexET&#10;Its6mdLN0pQBpsb0cbQnzcOZVs52dHByIsshjkFG4cz3bEtxaA92dh/NqYy5VMzJZf7Ixmzpr8GO&#10;QZp8vlmXJxe02bTIn34joumWG0afvBj6j4ghY0ychEtlPoK24mAdxNFu3/07RP6X2n8EzMFZF3dv&#10;M9y8TAQwY5w9FBkJLCKpMJWrHJSPGdykonMKcMRZgHAPccIzTBQhcCmAhTvjGmAj1aIl3gJbSIwz&#10;4Ql2hMVJGBTA/EMdxbkEsjBbAoKt8fIzxd3fSlVpegWIywVbMr+bFnmJOoyM02VwjAl5CZZsLDCm&#10;sIUu9f0M6elmTD9nUzq52NM0xobUIDNau1gxyN6JkR6OLEzyZV96ez4a0Z/5/ZoyYmQCizrYs62X&#10;DjeWGPLwuDZfFPuwrm8Ibfr40rpPAN2yI8SxAmg/0FMSfl9a9fKgWRdPeuQG89O92l/x/Q3Yv9n+&#10;ClgVNs4GuHlb4C6AuaoAk17AchPoXGVOAcDNV/KmEFeByAlnqQzdgl1wD3URJ1PkjFekM+6SG/kE&#10;K+FUFGxLUISVyBp/gco/3FGqSXE+HxNxMWtJ+G1wV7mlAR7yfzX0N6JXmA6hvhY08rNi/2RTdo/X&#10;ZUYLbWa11mZGcy3GJ+rRz8maLl7uBIgD+rro0MHRikxnS2bF61PcVI3V3dS5uFSfwT3NGSm55apE&#10;UxYL6OuaBHE2y4nv5tlxMNuLabN7sqRsLMMn9qRxBz8SWknlmOZI/bb24mB+tOztxA93/s7B/kvt&#10;z4Bd/2gT/RsY4O8ruZeEN3dvc3EucwFLcTRzgUxAk3VuvrLOV3EcuzrAXHEL8RAnc8UjzBVPAc0r&#10;zFlyNsnlBCTfYBvcBCZPSc6V68xC4tzxkpDoIlC5y7yvhEnfIBsSQkwZFKMllaEG/cK18PI0oFm4&#10;AfPa6TKllRaTWqgxpYUmM9qqs6CdJqMijejh6YGHozHBTpL0u9pJxWjD4mZa7Biqyf4RGpxboMXd&#10;M7p8VyX7yYqmqHM0e7s35WKWFRczzTglVeOIwiSKlvRm4vJ0RkzrSO6kHvQZ3oS2/WOJamRDRIoZ&#10;3936G7D/UvszYK8+38rdYluq8iV8eZuoAHP1sBQXM8dDcTVZdvOxUAGmyMPfUpzKGY8QN1yC3HEN&#10;cpVlgSxUIAt1Un0joADmGSj78TUSqCTpj1Iul3ZTjV0FWAc3IwJlXYqAlBGhw5RULQolLPYJ0sXV&#10;1RBPeR794nSY3UHAaqHB1MZqzGuvwZxmmvTxs6CxtzVBzsa0CTRmaWsrVjU1pHqgHmfnanF8jDrf&#10;btfn5Sea3D6kw7JxkZROy+LaxI5c623Cz4v0eFJlyp6J8Wye3oTT81qzZnojRs4WyKa3o/+o5jTp&#10;Eky9Vp58f+tr1TH6G7B/s/0ZsN9ubeXVKkterXNkRg8ByVPyKCXfUq4JEwdzV+ASKVe8uvsJdP7W&#10;eEiepeROroFuuAW54S7yDJFQKXmZApcKsAALAUpcSkJhZKIH3sFO8ngngdQBFx8buiQaUdhIk1Xp&#10;2uws0GFUnIm4mCthytdJLvo4uhjQXhxtnYC1opUm85qoMcxbn8Yu1vQOtuPIOBNOZmhzNUeHA53V&#10;Od5Xi8f7tHl2Vouf9mhyY602WzIdObFgNp+XFPP5iCAelerxi6x7e1iLn1f5cG95Ej8vSKNcKsq+&#10;efH0LahH35GxDChMZMj4Fty5e0t1jP4G7N9sfwbs3Zd7eLLKi6er/FiW7kViog8xMUFExfoTKYqK&#10;E8X7EZXgR3Si9In+RCfINokBRCdHEFkvgqjkSFEYsSmhJNQPVCkuWbZL9CS5UQj1UoOJTAgiIi6U&#10;pIRAmsljc9LcmNvdkaMLnKnIcmRKS0dmdXajIM6NXj5uJLua08ZflyVxGpTW16AkUYNlSdpkRZux&#10;M8+SG8M1ONVLwmFPdfa31eBwSzUuS6X45Xpjtuc4MCHOj5lhkVR3asWZPhHsS7bgSo4Jzxca89Ns&#10;O65P9mXxSD/GjU+lX048nQfHSJIfQq+8MDpnBtNjWKQA9r3qGP0N2L/ZBLAWqiMnTXUVzj/+we8i&#10;1W1SZUK5p5Zs898mOUEfxvKPSu+Xlf9T+Y78N9HNH26qHCxN8qqJSSas7qrJpGhNgUud9Q002Ctu&#10;tifXlE/mOvPldB0u5WlwKVeTy8Mk92qlwbEu4ogJZiyKCqAiOZZTaSl8nR/J/mYu7GkcyLbcDpSk&#10;B7Jc3jTbkxqS3tmXIQVB9M2vT4fMWDpkBNJ2YCBNuvrStLszP9z+I0TKc7WtO3z/32jygk3ktUdK&#10;3/W3334bKQdhmmjOf1LKNV3/27WHP92kb7gRHSTv219kwOWZOixP02RxY4GsgTpbUtQ5NlCLiY10&#10;OT9eh2+X6vJThTYvt2ryrEqdJxt02Cvbl8dqcbKLEQeb2XKhZwj74jyplLzuZCs3qvuEsz66Huvj&#10;G5CSYktkA0P65sbTvJcvaaqPLvxFYSS1tuPWjx+SfOV+s8V/On7/jmaLpst5Um5a3FHkK7vUqjuN&#10;//s0eWKOojbyZOeLzgpUyh2a//W3zv+HticCWFG0NhOj1JnbUpeakQYcz9OhQpxsTTMNdkgVeaiv&#10;Lh3cjekp1egUHz32DNLlzjIt7pdri5NpU5Wszq7GGlQ31ORYK3sOJdjweS9zbuV48mBGBNdzBbLW&#10;3uxMakLLhh4kNjehY7on7dKjSO3gSeMuHrTq60+LXj7cqnOw/84m50y5abFy39j1cj67ytT/e6FX&#10;/nN1BSx5MsotwFW/wv7X7Y+Q8z+T/PNPc3+W/PM/3eZ/lR7fucnEQA3Gh6oxLkyDel46jGtrwlfz&#10;LflxgS6P1+uwupEO+R4aZDmoM9BBTcaabGqowdEeGmyUULqjvibXsrU409OSTzMTuZkTzP3xJryc&#10;KUl+UQzfjArg5HRttsYFMKVpOG0aW5OT4cjIqc3onllPcrEoCZnxdBkS8eFqivftXz3n/6z+R03O&#10;6wtZnyPD/2cvyZb/NED+822ix7VP5a/tl6f3eXLtOPf2r+PJ0Un8tH40ny/M5F5lJrfXZPF1yRAe&#10;78/h6V7RnqF8VTySl0eH8fZcNi8O5/D4QCY/VCjlex63SrJ5uKVQHpvHiz2jebl5Al9NmsPdaaf5&#10;ZsIuPipcyvlRJRwfsZRPZlbxZelBzhaVcqGwjM/mb2P5lBmMHj9cNFKS5uGMERWOG86oMXmMGjtU&#10;lEvhmGzGjB3OhKIC1fzo0bmMKsxhzqRc9swdQvWsIWwa14sCP3XG+2swPUKDfp7mdLB1poefCz0T&#10;9MiM1mWUnybZnhoMEQ3yUmO0lzoLw9TZ1lido/10qGmnIY6mw48r9TjWXp/vc8N4WhDNq8JobvWP&#10;4Ms8d76f68flrAgO1YvnWJon54Y6sWmGJ2n9QmjcyYMmnT1o3NGdmz/+1cHOXLtP8eYvWV5Vpy1f&#10;sGzLDZVW1PWKlm6WXqT0y2W5pOoGFXu/5uDZ23z74zPevfvnO2bLeb4i57xF3en/X9fk/zIVFf7Z&#10;sZR3wC8vX/Ljpct8W7GIT4cncrm3A6eb23GupRHX+hlxIl6HE1JpXWqqzqE4Nc62UOdmti4/DpN+&#10;mAY3coK4v8iYx8Vq3J+hzndZ6pxqpsbxhoZckhNxvUMQJyONudTaiXP1vKh2CuSw+TD2mQyg1LId&#10;K8waMc8gmZ3JQ6gM6MUyrebsMc/gqt88tseOZVhYU5ZED6BeqCd+gdZ4+lng4GqMrYseNk562Dpq&#10;Y2uvg72jPq7OZtIb4ihz7YI16ResQYG4VkGkGtl+ahQGqjE1RpMcTwOG+BjQxEsPbyd9kn20KArR&#10;YHKIJhNC1JkYqs5IBUiZmyqvY183Pa4N1+KHYi2O95fKM1afvW09+XFAFD8VhPNgajyPFyXycpsH&#10;Lw45cX2YP3cmWXNrnjtH8rwYO7oByWkuRIur1Wvt+E+Ale36lhY5R2ide6xOR2ilaOhhWst8K5UO&#10;yzaHaJl9SPqDtMg+IP0BmmcdpFnmAZk/yICik5Tu+JKvbj3l199qf+ugNDnnv8i5HiZDvToc/nub&#10;7NxB/pMvRX/+X/n5SA17WrVgko0vkyy8WOOgwfYgqZ66G/HVwGiu92rIp+k2XEuz4ogc7BNRGlxs&#10;rsGP6Rpcl9zliwE6fJYRzYNpPjyapMG90dpckhzlZqE+b7Zp8nkHPa5EunDK3YTD9jbssbNjV1AA&#10;Kb7OLDFsxA7nNE6m9qXYNIljLUawp/4I1rh04IxdFlc1x3LNbAqnQyZyJno6CyLbExPuSki4HRER&#10;dgyUZLp/YDSuCmzO+iI9HKX39DZTfbA7ppGhwGHMHKkSJ8gbZKI41+xYNYbK68sXJ5sZqklZUx1K&#10;W2ozPkaHsnY6LEjUZG60GvPjNOgbrUNSmBldksw4NNiMo/Jaa/oasK6+LkWxFkwLEnAaWLCzgxY3&#10;5unx9jMt3n6jzovTOvy0xIwHS7T4ON2C0wNdmVEYQKteoUSmKsm/Fd/VXSb+vq2r/pbWw07QNv+k&#10;6Djt8k7QXtQ275hIlmWuzTDR8GO0yT0q2yoS+HJFCoRDD9X2Ap6iVgJi0bLLvHz9x028lXMvbXkd&#10;Ev99TeBqLjuu/eBF2u/vfuX77dWc6N6EE03duVE4gAOterC9dXtWO2hKVaTB7hBtcS5jjklJ/3WB&#10;AW9K9XkyyoBvpVy/lqrG7QEaPBxmwcMZBvw8w4ifx9jzIEuDn6WsfzBei+fFGrzepMnjJSZ83sCT&#10;szbmfNoonG97JfJpm5Ysb9yINQlNuZneh49jerJcN449kTmc95zIOcsJnLYczlWvyVxKXcDRpgXs&#10;9ujPdo9ebAnvS/PwIFr7+XDQI5uzkaOobp5FwwhP7FwNsXfSxcFFB28BrFeSAfvH6PHzbj0ODNIT&#10;Z9JhSowWo8LVVYBNkBA4V9xqTbIWxfU0WN1ci3kC4xQBbGGMOgPC9IiJMGNFL2OuzzXlaF85NoMN&#10;aB1nQaa/C90DnegXZyVVqC4lnfSpmajL7UP6/Fipx+dL5c23SoP9owzp3diYhs1NadvHj3rNXYlp&#10;4sD3P/zVwdbv+562Iz6i/UhFp2g/4qRK7T70J0THBT7pBTYFOgW2tsNECnQCXJthR1Rqq+oPqyDr&#10;M/YExy/9XPe/1DqZaJ4M/+/nZbIT9Xfv3tWT4uJDrvX6wUOODhlKibYxByOc2B/nzNkOKXzcpx6f&#10;j53DFn8PttmpsUMS3QNeWmx3kiRXTtSzFXoS+owlHBrx5QBz7siJuz1KhzsTrPh0sD43hprwZJIZ&#10;Nwdo8misJi/navFmgy7PVhnw6cAIvmgWypMBDXk9oSVPRnTibqdB3O3Qk6/adeaIe0vWaiex2rMr&#10;R+yzuKwxhmt2szkfuYDzsQs5GDeKRRrxrDZszDrT9syv35ERHokcNhrMIZfhnGwwRirDzrhL2HN2&#10;0xEX0xLYtPDy1aN/UwnzZaYcLjKnpb8OvQO1mCzuNFYS/fE+aszwUKM0XINFUl3Oj9dgXhN1ZiUp&#10;n49p0CnYgMBAEwo6mvDZQhOODtfgqwWajGruSZ6LMyl+lhT5GNItVLmpiz2x0daszTfl/hFN7uzV&#10;5Js1WlxfrMnJuY7Mz/GlQXMX6rV0J6WtBzf/A2DlNTdpV3CajqPO0GHUaTqoQKtVBwW4kXWwjVRA&#10;U5xOga3W3d7DlqbAln9UlhXAFOBEww+rlvefvi1V5h/BS1rfOkz+602cK1Vo/XDLml8f3OdcahP2&#10;eJpRaqPBJntdDjVOYmdzX55PCONSkjnrLXTY46zNIQ8tTgXrscFCg8PtmnJjUjxfDDTkfAcTPpKD&#10;fzRGg5Pxmnzc1oAdUYZs8Pfmp0kOvJhuwtOxBvyQb8e1LFtOpDhxLCSZSylJ/Ng+gVutGnClRSxf&#10;9k7lq37JXO08gtW2qVRbdGSlZgoHdDtySSOTE5p9OaAxiPM2U7nSqoQSx07M14xltVZTqhMzOR9T&#10;wD6N3lRqdGKjXg8qvHsS7GOLm4+ZyAg3d+UrIR1c3PUEEiP8/QxUlwy1CxKHkjA5M1SDQnc1Rnhp&#10;cLCzCwv9tVksoBU3EthSBbT6Ape7LiG+ZmzrZ8CNqZp8v1abndOM6eNrR5aTM5nOpgKqNQ0a+eIf&#10;akF4iAnVQ8TBtktuuk3C5nwNrkzX4nK2AbPSHUnr5kdYkiXh9Yz4/j+EyIr9N2lfcJaOo8/RabT0&#10;CmgCXHtRhwIBra6v1SkVdO3qpAIwT+CTkNpuxDEVgAqIHT7oOB0LxMk+/nAvZuUjjWfCx3/9psTy&#10;4CCBq/YLL2nvbn7Bk4Etedg6gc8aebPJy5K1Npbsrd+QQ22S+WlYIM+zffimuQOHJLn9KEqbz1t6&#10;820/f860tWFlC1+mN7Ol1MmG9RKGqhw12e+ixYl6JpyuZ8mZBs5clHznTp4pXw6yodTbkWJdd1Zo&#10;RrLLrBk7LVux168JG8192G7mxdHgSM42TuGzUUtYaBrPGrs0Dnnnc94ql490enNJqz/n1LM4azSG&#10;y22WMyqoMbtSCtgVkcEas+ZUOXfnpPNwVum3kgKhGTnusXh4WeDkYypFgBle/ha4egpo3sa4ehvg&#10;4WuIj78JIeI446J0mR2oyYpwbeb46XK0dxjdvQzIj9JiTLIGS1K0WN3FmJr5uqydaMi8LgYc7qTN&#10;4Uw9erYxJN3dhdG+7kzwsCU/wJkWLfxo1NCXXG9b9mXo8m25Dg9PaPLknBQFVVqcmRjO2QWhHC0z&#10;oVVbR/xizfj2u9pfFb1vFftv0bHwHF3GXqDLmAt0FnVSYCs8Kzoj62rVoVBcTlQ7VzvuLONOqjlF&#10;H9F59Ed0HXuaruMUnaGb9Ip6FZ3hk6+ffPhoQyBTbjTz7yf9sgNDefAV1V6k3f3mOw6JC91OS+Zm&#10;1xS+7RHPzV7JXE5NYntYEEvdHPmonR8/DAnm/kA/bnV147tuzvzYK4Lvs+yp6W7LjB5RjI4zpljH&#10;lCVOVqyw1GG7uS4Xkx24lODADgt9tusaSHi1Yq6hPUu1PJin5i+hOI4N6o0p16xHmWYYy9U8qTTw&#10;55RXUz7y7M71dnNYoBtLpclAdjtm8pHHWC7qZ3Necxgfa4wUByvi49bzONd6BmfiJkpIz6bSsycH&#10;HYdyfWAp1cFDKfZrT6hyYxVfU9wFMA9xHe8AS1y9DFWX8Lh6i3z0cfeVKjPAiOU9TPg0S48HY/U4&#10;2V6P8uZWzIzVYFayJjFuWgwSOI9PtOSHPTp8vV2DrzfrUtbJvPZqi1gpLjy8me7vSnlcKLletiRG&#10;2IijWbE40IKD6caU93DlpITU2zt1+W6DNg/OGPLosi6PL0rKUWxBTKIdN2/+NURuOHCbzmMv0m38&#10;xwLFRbqME9DGX5CxoosqdVONFZ2ne9F5ekysVc+JF+kpyz0nKbpAL1GfKRfrdIG+ky/Qb7Ky3TlG&#10;LLnMu18/3C/2t19//bVDHTb/+SYPVL5CUO3l999+Y1RMY0baurEmOJglzi7M07NjmVMwK9wSmG/m&#10;wzhtBxbYOrM9JpzzXVpwoUMIx8X2Dyd4sK+eBUsGB5LZx4iiJGfm2umw1FKDxVrarDXR5rjkMtvd&#10;tNlgbMrHKY7cznWh1NaKJVqhzFIPolgjnJnqAZRoNmKbVidWaoeyQ7+FhMBhnFMbzlm9kawzbsVm&#10;9a7sMx3MybAZfOQ9jo8Dp3A9oYRLTZYIUN0o8+xEiX4TzliN5KrVFIFzHCf6zGdf9Eg2u/ejTVgI&#10;vsFGBARY4BtiKGMTAUq5atZAdfWsq7cA5qenmstN1OHyKDnhxXrsbKjF0hRNpkh4XC6514r++iS5&#10;G7Ep14zvtpnyjQB277Qk7Jv1pWJ1pHGADUNdXZns5UhOjB19lGrW2YHJLlbMCpTEP8KbcAmbsTEm&#10;9G1pQ81oa34+qMmbb7V4cEGTs1tMiU1xFwer/arofVMBNv4S3You0VXUvegyPSZdovekywLJFdFl&#10;ek+W5cmX6T/tGhmzr5Mx8xoDZ1xjwIwrMqfMi6Zfop/0/aYp/cVaCWh9VaBJL7Ct23dTXKz2/xUj&#10;ui+G9J//u0rymCSBS5XNvXvzlsU9suip50KGoQtDjNwY5RzIWDNPJph4M9cmlAk6TuSrOTFKzYFp&#10;Wo6SS6VQldiAUh8f1jr7sMkjiIqEMIbXN2NwA3PKG1hzrrE5nzWQ/MrXhMPxOlS7G/J9c2ceFvry&#10;bK4/22K9mK8RzGJ1f9apR7NUPUkAaslOjQ4c8c6WxDyTw9oZnFITx1LvJ/Od2arenm1GfVhn2Y/N&#10;LukCey4LAzqzPqwfk3Vi2dIgnVVayVxUH8hltZF8YjONK+0XcSq6iHO2BdQ45pAW7EdgkEAWKgox&#10;UkHmLUm6ytX8THCTpN/FW5fchjqsbabOxjQt9nTXZmVTHWZFqnNkgD5XppkSLCF1XBdDvq2y4Yca&#10;LZ5clJxzqgH9A2xp7+/GUGcbMj0s6Z/iSmGkP2NkebynPV2TfIhO9SQowpzoMAsy5M15QgqhT2Zq&#10;8eNOLb7bacJXu7zplRHHd7dqf/Txvm0+8hO9plyj99RP6DPtOukzBaA5nzJ43ucMnv+ZAPUJAwWq&#10;QXMVfcaQeZ8yZK6sl+WMOTI3R4HumjzuqugyA1SwiZTxzEsC4SX6KxIAewlkN396Wfc/qyAbWofP&#10;/7wJWzvrHse1vYfpauhGtkM4Ix2jybYLYYCFJ0P0nBms4cBwLTsmWVsyUhxtqLoTY9QcGW7swQB3&#10;T4a7uDPe1IblJgFsdI+jwlnCWHAUNfWDeTg0gEfZ/jzvFs7DLiE8bBsiVaErPw7x4YfRHlT6yvZa&#10;HanSiKFaowVX1QZzUSOdi5r9+cgvm90OzTkTNFbcayDH1LtwUqO/gJjKJLUwxqnHsdahL1ujRpDu&#10;FMGUuFYsdW/GusCu7PXpz1GN9lxzyOOcxTCqg7I56jGKq9pSCBhNY6vFYLx9jfH0McZLgPKUvMtD&#10;lt28xcEUJ5OQ6S45WUaqAUubSjJfX43iVKkKI7SYH6nJ+kZqlLXXJ0IeM7anEQ+P6vDuSz3OrLdi&#10;SIgZGxumsrdDF9KdLekTaM88fyc+ad2aypbJdGsXTuOuoTRuHkhGuCuLot3Y0cKeDXlmnCk25u4p&#10;DV6d9OReRTbrZ7Xjzs9/+cs6bD/5QMD5gqwFX5K54CuyFn5B7pKvGV78NUMXf0X2ohsyf4NB82uB&#10;GzhHgFMk4A0S2FTgzbsu4InmX2OwQKeCb/ZVBgp0A2ZcJl3UT+Vwl1i77/sPuZgwc6kOn//fTR6Q&#10;Ihur7ub25sULittnMCGkKfm2sQw0CyTL1J9B5u5k6nqQoebBQE1nCsysyNd3YKi2G/kC4yBjBwaY&#10;OjNB35OR2k5M0nRhqVE4OxxSJZRFsEaA2yWudjDEg0OJHmxO8OR4Wxe+6uHLlXbBbPeKYJ1FEy5a&#10;Z3NFqzufaKXzufogPtMewkntgRxxzmarWxzHEwZw2qOQg/pprFWrxxr1BhSrJ7PFtA8nQ2dIAVDM&#10;nOROLHJpzmitSBa4NGNHoDzGaCAnfYex3acfa+27ctZ8FJ/pCGCa49lnNITZkf1Y0SyfIXGNVLmY&#10;hwDl6W+KT6CZqnfz0iclXJ9FHU0pSNTk8hxdvlypxelhpny7zJVx8bbUlyqxfpwlPaNMKI63oDBM&#10;KkB57JQwJy40b8qyhChKw6JZ5uHJam8X9jVKYmKrBGY0CKQk3J+pwY70DrOnU5IH4xu4UNXMjmNS&#10;WX9d6sZPxd34emUPXjz6698z2nvuEfnLvid/+XeMEI1c/i2jSr6joORbmfuGvKVfk7PoS7IFskyB&#10;bMj862TN/1SWPyN74Q0B8DOB8lPV3JB5At3cWmUozjbnqgq0wTJ+r2GLP+HhU+VStNpcTNhpWofR&#10;v26ynY5Y3UfKAxQyDyyeQ7aXKz1SY8jwSmCAvh999XzJsgigUDeQIt0QJugFM0s3jEJtT3INfFTu&#10;NdkxlHGWnuz0q89asygKBMSJGh6stwhhtoynabqyxCGUUQa29LK0oIOLNYUC5iI9L1ZZRbNYN5HF&#10;RkmUeTXmmukQPlUfwFm1Hnxk2JM5GgnMVY+R/fgyRt2DmqCRfKTcYVCjjYTKdHZr9ma+Zipljr1Y&#10;KzDtThhEiWtrppjGsSqgKbN8m7DPYggr7NszSSeC7Sbd+Mgpi6vmI7mgO4L95lmcipzGJ71WcD5l&#10;LsPiWgpgZpLgG0iYNFZB5h+oL85mRFKUMfN7G/O4xoZXp/U5O9OInHpWDHVzZ6inmzzWgTk5xmzN&#10;1md3limZcdbMDHLiQI4V32+y5up8a05nhrMnKZkN7q6caNyWmf6+TInxY0xiFDMS4zmQn0txi2jm&#10;i6uVNQni1KA07kzI5Oelffnl8Ye/sKNqBz9+xpiyHxm96pboJqNWfS+Afc9IUf6ybxm+7GvyFC39&#10;SgD8RgBU3O0r0Q1xuC/JWfi5StkqfSYwfs5QUe7iG+QVf07+UqW/Qb4yFuUu/oxdp37+s4sdku5/&#10;fEPiN2/eeMlGqpt/Ku41KTaMXA8n0sMD6WkeQTdNH7oIIGMdw6mOTONCw1YcjWrK5qCWrPBJYqRF&#10;MLlGkvAb+LFF8rDrKZ0kkW7BWDVvCjVcmGpgQ6GaC8PV3Bmt5spEdQmz1vb0tnVlgux3grov42Tb&#10;And/xloIQEZebDbtwDGDvpy2G8TZiElUundmmnogozX9GCnV5HrXzpx2GC2hs4DLGqO4qDWK7XY9&#10;WN0zner246iKS2eqZTxj1UMpdIlTVYr1nF0ZYhlGiUcTNkX1Yb/1IC64FHHecCTHPEZwImIqp30m&#10;cj50LgebTCbUzxJvf2N8RT6KAowJFAWHmBAdZUjLOCO6phrTKt5AtpG8TcJp9xgJfcvt+WK9Nl+t&#10;0+TSdE3OzdVje1db7hyScHdGnUcXNbl/Sp+qLj6sb+LG4aGSbkT7sFn5O5S9ejCtQSPqx3gRm+xE&#10;RIIlU3s5cHN5fT4a35uyCS25f+/DJ0iqdvTqc6Zu+JnJ5T8xbs0PjF1zi7GlPzB6tQC3+qZKhStv&#10;qhxtpKjW2b4lTwFNoMtfJlr+lcx/w9hV38m2X1O4+hvZ17cqTSj9mjEyV7DiK0au+FJAvcHkdV/x&#10;9pfaD1+FnfuvXr1yrMPpn5uQqFwYqMLx06OHyXG1IcfZkSHWPvQ0CKGLZgC9dL1ZEBDHmqB4ya/c&#10;yTFwJlvPnYFarvRSd6GnQJMu/WLnGC5FduO6VG77DZuxWDucBXqBzJJ9TNTwYoKmh0DixDABrkDN&#10;TaXR6u4MU/dmqlSOm9RbsU+9J1NkPELDnanGISxv20QKC3eK1EKZppdEgUYAuVq+LNdtyQGtXA7r&#10;5HFMu5D9Ztns7JTPhTFlLPRpxiitQEaJyy6M68HwJq3JcYtmuk08iwNbsNinCVOsEqj07styn070&#10;8Qpjnm1rdtoP5nTKQtY2yCI40Aq/IBNxLmP8AozwDjDBT5zMO1DyMx8jmTcjJNSQsBBjwsONCZVK&#10;dFB7R25us+DTFdqcn6vJ9WWaXJ2nyckpBtze48etfaHcO2XBfQHt4Dh7ThZZcqtak89LDTjUK5jj&#10;HRswQUJmZII9YbEOpHUKYP/oYO7utOCjsjiyJzbmp7ob0L1vh688Y7IAVrTuJ4rW32bS+jtMLL+t&#10;Gk9UlpXxuh8Zv/YWE6SfUPYDE2RcVHaTcWW3mCj9JFmesu6WgCPL624yvux7xpV+xxgBrXClApYC&#10;4pd1rve5hMnPuH3/w73ZfpX2r6+4kPXKTXJvqDb87TdmtWpFppczA12d6GvuTVetIDpLRddF05NB&#10;Rh7013Khm1SN/QWuPppuApc7PQWSXgJMfzVnhuu4scU9lc8b9efHtGxuNcjg68AMLhm2ZKl2EGNM&#10;PcjVdiVdnGyQbD9KwByn7soqSdA3SbK+Xr0pFRrtmKsRyyB1B4ZoeJKnGUKemgCn7ieOFymARtFX&#10;HjdI1mXYhDDVpD4zBLzZAtVqn54c7LSQ8qRBjLGMYkFQO3bUH8YGn/bMsIhjkkU0U50SmeGcrLpv&#10;17LYjoyMaEygvzVRAc6E+dvT0MeDMD97CYfK7zBNVL/HdHYzwcHFEBcPcapAU1zc9fHwkoozWCrH&#10;EFOpQEVSefZt7sCL6x7c2q3JjdV6/LBDm59qLChLd+DTEne+3enKt7sieXrRUKpEDz6fb8DNrTrc&#10;3ePI8ZV29O1jQOlkCz7bZsbEPAvatPHh4EhLfqjU4nqlI+sXBfP0Ye0vu9+3I1dqHWzmpvvM2nyP&#10;2Zvvy/geMyvvSv+zLItkPHvTXeYoY9HMTT/J+jvMEs2u/IkZG28zbcOPTC3/UQC7JTAKfKXfS8j9&#10;VgD7RkLr17VOJ5CNWP6FuNgX7Dr9lz9xU1aH1F+buFe4rFR53b1vvibd2ow+9o70tPGip5kPnTQE&#10;MglNPcQNumu500nA6KbmRC9xoZ4abvSQENdLzYv+Akm2sQ1Txf12NYjlZMtUrg/pwq3MHL5LGchm&#10;3WhmSz42ztiFIepuDJHHKJCNkHBXKrnVcbU2HNRoxX71tlSLgy3TTCBPcq2JFm2Y49ydTLUoeYwf&#10;hXpxDDOPlOdhzQBtd1b4D+CE/jiqTYazwLUV803bUOExiGNdl3FuxDL2N8mhxL8Fc9yaMUNyu/GO&#10;9Zjk25TtyUMl1+vI5vghVERn0dw9mNgIVzI7tBCIJNfyMMfd11yqRxNZNsHJzRAHJ5Gz8qm+hTia&#10;iYRFpdI0xNvHED8JoV7eyp12DKlZHsG77214d8OQJ6eNmJ1hyogwcfcoO5b3suGr9XZcHS1Vcsc4&#10;Ps6x5/YWJ76q8OP6ggR25wfy1TZNvtmhyXcHjTi9MILv1hvz/Kw+3+z24/npRH57+eHaA1U7fu0l&#10;C7Y9ZMGOhyzc/pBFOx+xULRoxwMWqyTzogUyXrjtPvNVusf8rfeYW/WTAHdHgBNtvMO0ijvigD9Q&#10;JICNVznc94wXJ1M0bo242hoZi8aWfsOMDd/xy7vaMCk5vHL7eaM6rP5oAli2agtp53dsZoiLJTk+&#10;4Yxwak5XvQA6CGAdxDm6qPvQWcY99P3JNA5lok0yPXTd5EQLZLKul+RXAw0tGOWmzmhvNab5aDLP&#10;T5+NMS7sjY1iX1gsJU5WTNTVY5SGHTlqASJvVQV4SqMzH+v357xOT7ZrtWa3cR8magcwx6E5u8PG&#10;scZziLhZpAAWxgTTxpTEDaJA3KfQIoFd9sPYo5lFlV4PFmo1Y7a44C7Jp462WMyZ0aVMC0lluFUU&#10;k9ybMNqrAe1c/BgV1ITFLu1YYNxQqtaO7HXIZ7lrbyY160B117G0iAxUfU3k7KmPm6eZuJUp9gKW&#10;naOBCjLlF9/BYRZ4y+vz8NLD09uA8EATwgW2aCkEuja0597hZD7d4MfUAc70iHOjb5QTXSJs6B1p&#10;TX6iE7ND/SiJ8uVsv3hODw9lRccgipvFsG+MuFyVJt/v0uTxJU1ubjHgm/U2/HJDi7eX9Lmz04Vf&#10;X/41yT989RXL9jyhZN9TlVbse8Ly6icsEy3d/ZhiRbsesXinAt8DFVhzqsTRttxl1pafZfwzc7f+&#10;xNwtPzFHNH2D4ma3mVrxg/Q/qJanb/xRXE4ky9PKbzKl/HsmCHC3H9RWk3UtqQ6rP5qYV3ndSjZN&#10;m0KGfwhZ7o3YmFBEulEsXSRE9hAYuojjKJD1NvKV8OjBMOsoBklu1VVN8jTJn3pJGO0p4XKwlS7j&#10;fNWZFqTOzAB1Zst4rosa063UmGWrwTRLdWaYazNWy5PxGoFsNWrHeeNBXPSexOWEcVz0G8wmlyTJ&#10;v/yYZ9WU9aZ9WGnWnSz1CPJ1w5lq2JDqxPFUJ03gcItp7ErIo1K9Bxt1OlCu15nl4oJLjToyx7YN&#10;S6P7sSo1g65WvqQ6uxPs44i/lxQcZrESliNYqJbEFnHLs3YTuBi5iNMNZ7AmbBC9YuJx8TGV0Kh8&#10;XWSEo5sRtgKWncjeyQBvcTY/CY1e/gYEiIY2d2XL0FhmNpKiJcmG4ZEeTA1LIC3ITVV9FsQGkx7h&#10;TvtEV/qE2DE61JPBcWH0CvFhliTzB5qE8HH3VC4PbccXpW4SXrV59qk6T65pcqvGkId7zXlyTIen&#10;h2x4ejyJ39/98UGnUsjVXHxN6YEXrD7wnFX7n7Gq5hkr9z1jucC2rFq05ylLBLIlux+yREBbIqAV&#10;i6MpDrdox31xt3ss2q443X0WbL/HPIFvvkA3f9vP4nj3RD+zSBlv/VlC8B1VOJ1ZKeG04haXvvrj&#10;j3SJi42sw+qPJpMX69YzqXEnOuq7kSaJe6ZDQ7bEF7HYvTej7BrTx8CXLjqe9DBwpbO+Hf0sAygO&#10;60GWbgjpksAPs7ZmvJ8uozzUGeevxpQQNSnNBSZfgctJ4HLQYGtLSXwLdbggujhKKqtmxqxzdmGl&#10;rQNrrCzZ4K/H7gRdPu6tQ3mUHweaFlLjVUBN2GRGWzUg1zyISVbJrPLqwTqPHiyybMa26MGc95nD&#10;fo9s1ri0pMS4tVSscZK3xbPIvju7608h1zeZJu6+NAoIJTO6JWvdM5ipnUJVyACuJCzkuvt8TriO&#10;Y7VdN1Y49yLZxx0PTwUwI9U9KuxdDQUw6Z2MVA4WGKzciUf5fMyQbo3dxXn8mZ7kzNhwO8ZF2jM5&#10;2pI85dZQyoeuvY1Y39+Iki5aLGppQq9oR2b5uDAzPIzM8BCmd7Xm+EwtPl9lyNqOXmzK8+DhRQPe&#10;3tLi2RUTaqY5sGOaP59XBrB7RX2uHpn34eMBpb377R9sPvmSNYdeUnbwBWtEpQefq2BTpIzfL6+p&#10;kbEKQHG6vU9Yoaj6MUv3CHC7HojuC4APBMT74nb3VFqigq9WCmDzVVLc7g5zNt1m3/mHdc9ElYdt&#10;rsOqtsmcngD2SFn56sULBrhEkiZ5UgtJoJtoONJW15kuUj32MPGgp4Ub3XTt6aRtT1sdWzro2TEx&#10;rCkrJIne0roLHxcYsDpVuWZdk6nhAliwgBUkYAVpsEzm5gdpcTpfixMjNTiZr84n89W5OFqTqvoa&#10;rHTVoFRCa6W/JtsjNTjUVosNUsFticvk++FH+KL7TuY5tCfHLJrhkoMV6iSQLzlZgVYE460iBaKR&#10;fNykmHORk7jgM1NyvaZMMmpMhW8WFTH5THGWitGyHhVhvdgUP5CDsWM5aTWGU/HTuNlwI59bLWKP&#10;+WB2OGXzWVoJq9tlSpVogZNyjZhyyyhJ7hX3UuTkakJouA0+QUb0aOLLtqFtWZgSxMhgG/L8TRnj&#10;J5KkvyjKgqzG+nxVLm+kIRpsHqDBxh5qLOpkwLhQWzZEh7C9fzAnZxtxZZUWPx7R4uJKXWa1DKAy&#10;3ZMvyo04OdWEmQnWfLXMn5PlUcwr7s2Na0eV0/WhvXzzDyqOvWLDsddsOP6ajUp/7KWMX1Fx9DVr&#10;jwh4Ap8C2ar9ipQwWgvWMhVcjySEKs72UOVg8xVH267orriZ4lyKg8lYpDiZMqcsK+42f9tPrD/0&#10;x/1xBbCrdWjVNnknJMqk6u1w/fRZuln50UbDne72gXS096ODgQOtBKYWRo50tLUl28mUHDsD2uiZ&#10;k+2tQ0GgOpMCtNnZ2ZB7GzQ5P0yHWWHqTI9RZ2qkGrMj1FgowHw8WocvF+mxrbc6O/trUDNEnUPD&#10;NdnaWZ0NieqSbMvB99XkcGsdtsfKfKoOo/RtGKLryNlhZfww5Tyfdt8qOVdrsjWTyNWIZ7h6rFSV&#10;8YzRDmeiWTxHW83hqsVcvvJcw2ehZUwKTGNwcCR5QY1Y0TSDmi5zqG43iZVR3dnaIY+zsbO44b2S&#10;T43nct1xLle85nEuYiGfZ5VzuPNcQryscZTcS3ExBxdxL8nBHJyNcHEzJVySdeX2A/P7NeDL+cPZ&#10;np5EXqi9VN+mFPrZUCQuNj7Ghrlt9Dg4TJv1XTTYIYDtzFDj9CwdludaSm7oxcnR5lxaoMW5eZqc&#10;WKjNjnE65A0Sh2trxMLmGqxoq8G+fCPenkvg1onmzF3cmnt1t2563x48+53KE2/YeELAOvmaChmX&#10;C2Trj7xi7eHXAtcrcbcXrBS4VtSFzeI9SrhUJHmZApYiJT9TFQK1BcBCcSwlXM4XmOaJaymaK2Fz&#10;lpKnbZbCYMttGd+RcPoTb+o+DxOzUj5L/ePvisvCTNUaaavHT6a1tRudnUNo7+RFmpM7aZZ2kr+4&#10;09nChaHyzpwcpsZYcZlMVyMmRmswKUKdedFarGkkB6edNpubSmIfqslcgWyquNfcMA2WRmlxZZY2&#10;327R4uw8cad8DU4UqLM3S0JmX4EtQ1ytnxafjdHm+zlafD1BmysDtFkjlVmupjmjDD050W05Xwyq&#10;Yb5ld2Y69mKeSw9GG9VjiFS2AyX3y9UPYX/6HK5El/Btvc18Wb+cj1NXiJO0YWpiNzY1LWJDwijm&#10;uXaiLCJH3LQrUyXp3xc1ihqfUZyst4DrPTbyae/lEo6HMs+nK/4eNgKXsYRIY9VNURycDaSSVEKk&#10;EWECkF+wGdMHN+ZO2QiWtY+QkOjJmCgHgcuViQmujJZEf1AzW26scWVtf03W91KjaoAmp6fpMnek&#10;C+k59fio1JOvduhw77QWDy7JcViix7KCcIrbarK8gzqLO6hxeLwtD6qjpWhoyPbSbF6/+iPnUdr1&#10;W7+yQaDaIIBVqPSG9QLYWgUwUam416oDLykRwJYJYEv3CmC7n0g4fCwJ/2MWCFjztz1gnkipLucK&#10;XLO33GOWUgSIlCJglvKxRuXPTKuUZL9ScjCpOBVNl+UpUgB8dbv2d0BiVsof6Ep9D5e6EHdBWfHr&#10;r78yplNv2jn60tElkC6u/nRx8aSXuw/dJDT2MHVkWpQu08PFsULVKfDRYl6iJptaa1PdWYc5kQYU&#10;+epQmqbH3gFGnMkzYHuaNkvFweaGaXJ1vjavrmrx6KwmX63W4vIUDYFOk8/XanB7m4SHEk2uDNLg&#10;28lSno+XubkCYTtjDnVxZpylOXPtkrkydLu423AOpi5gY1IhQwyjpbL0p7eaB72lyJjo24JdceM4&#10;G1/MoajpTHJrT6Z3Y1YH9WeiSQrTDVOZq9eEEVrRDNUKJcejHjne9VjWcRiXJldyovc8jnuO4YR5&#10;IYv9+1HcJIvmiWGS5Atg7kpoNMZRcjE7ByOpIO1EljROduFS8SCmNZJ8ShL7cXHOFCUJPPG2JCqf&#10;j0mOtnacL59tcOCMONXNjbqcXmpKu5ZutGvvRVmRDd/sMefNV0Y8vabD1XJDSrtZUZGhSeVQgayT&#10;BusyLPlyYyKfbG/K8f0Vf8m/lNsa7Dr/lnUSCssOi1OJVotjrT4oEqgUrdr/gpKaFyzb+4wlkvAv&#10;FudaJIn+/B2PmLf9oUpztt4XmO4zY/M9Zmyp7WdJhTl9810BSQHrJ6Zu/InJG+4wZeMdJlfcZlLF&#10;j6LbjF//AzUXHquKDaUJY/PfA2ZaZ2m8fPpcEs5mdJHEvZ2ZFy2NXelk50EvFx86m7oxXnKOZXFi&#10;7fHiSHGaTA/Q4MgQLS7k6rJLwtq2ziZcn6xLeU8jutkakS7v8oOD9Dkt7rSuowHVebq8Oq/Jq081&#10;ub1Vm69KNPixUpOfdshBL9PkxjRNLg+WfrIGD2T5TrEAmG3A1WFWLHayZZyaMwutw1kVG88wtzCa&#10;R3nT0sWLHKN4+qn5kmkRwiATkU4Ao+yTyNQNoIOuG4tjBlDhP5QcjUgWe3Zkqk1jBmiEka2byNSQ&#10;dlyrOMgXq6slT2zDrJD2HPHL49Pohdxovoqvx1axd+Z0nMW1XNwMBS5jCZMG2DkaESpOFSph0i/U&#10;gpaN3MnsGkbnSEcGRDmSGmSFl3IVRoCeVJlGhMSaUT4umHv7Q/l5n5EcoyByEq2ZlaBH7wbGtG5m&#10;wZJxJtzY48CsHHHBFvocmqnJvSPabMzRZ8lgU1onm9G+aSiv/8MfXf3u7jsW731BsQBULP2S6hey&#10;/Jwle56zqFoB6rmEw+cs3iNj0SIJjYv2PGGhONf8HY8FLkUPmbv1AbMFsjnSzxL3mq58SCtwzRTQ&#10;pglgClxT3gO2obafJM41acOPTFz/oxQN91WwK02YUi5W1VDyL+X7R9Vn/Xdv3aa9ZSBpupLga7nQ&#10;1sSV7rbedLbyoouZGxOinPhyogHn+khS3lhyJEnCrxbp8O08cZ/p+nw8VJtPp2lzaYImFwS0wlBT&#10;cj3l3dvUkGkJpmQEmUs+oc/9Q3p8XaLDtYUafLlSHGyJBp+Lk13K1udeqR531qjzeKs6zwW+e8sN&#10;uTpan7FSWIxVd2KcuhVlfomM82tAl0B/ejgEMdA4hnT9IPK9oxliFspAzWCGasQy070dM5LSmOrT&#10;gnOtVrPDP4/y+v2YatucSQatyNFpIC7chvUZ45gX0pZ813rMlIp4S1ohU/q1Z2ynNIa3bULrpDBc&#10;3WvDpJPkXrZO+tg6GhCVaE9YvB0B4mIBodY0aOOBX5DyZwfNRcrNipXLfYzwDTCWeUPCwkxo2dCE&#10;zs2sKIixZ3SCGQWJOkyI1aNrrAHNImxoFO9CvVg32ic6UT1Gh1+uavDqnB3PToQxsps168pWKKfq&#10;Q1NO6KaTL5hR9ZSZ254ye7uiJ7XaKnNbnzBLNHPrY9VY1W97pNKMrQ9l3UNmVj2Uxz8Q11J0n+mi&#10;aQLWFAUqVUi8q+qnbqzVNAU0AWyquNgUlZvdZrJo7tY7vH774Ue7T0Vmau/evYsTwFR/PvW7Tz6n&#10;mb47zTWcaKHjTEcLT7pYuNPWwIluNm4MtHdifQt7LqTrsrWF5BPK/Rg6avCdJKd3F2lwvUCTj6RS&#10;OjxQi+tFhmzubiRVpzEjpPoaaK9P72BrLkhFdGurDkeGa3BJcrFPl0s+IqHyRonkXgv0+FHyNMXJ&#10;HlRocK9Yh68E6E8KDSmSIqNQzYF8qWpL/BOZF9CKweJY2eJYfbWC6asRQo59LBl6UQzSlvBnkEx5&#10;TB5FLZozMqgeJeFD+Ch0PtVuo9gVMZnjftMZr9mQMR7NmZ3Yk0KXJgxzr8+csG7cnHGYrTPG0aJz&#10;CBFhbrj5mOLipXzgKuHRzQQbR0NsHPRJbuxO/SYCVagZ/qE20lsLTJaq6/k9lUuupZr08DPGM8AQ&#10;n0ADAkJM8AvTIy7KRMAyZEyCFENSYc5OtWRyfWPaifMpfzEkOdGD5DBbNhUY8fKMAb9eDebZhUgW&#10;jm/Km9d/vUPDvae/MmnTQyZsfMR4kdKrVFnbF6n6h4yvlG0UVcjyhgcUbbzP+A33ZKz0ogoZ16lI&#10;Ufld6X9mUvnPTFTpJ5lTdEfCoaLbsu1tWf6RCeJe49f+ICHzR568+OMv8SrmpSZ5V3tZUGH38d5j&#10;tNL2lorRnfZWnrS19hBHcyPN0Jmu0g+0cibHxorqXrYc66fD2mSp/FI0ONZTXGiUJKe9JWeQ5W0C&#10;3r6uOgzxNKGFuSn9rU3JspbkP0+Pm5u0+XqrbF8u2xdp8NEUTc7O1OC8QPXFfH2ebtPh0WZNHol7&#10;fZqjyWd5RlRKKFrv70OFrw+jdewZau5IposfA4zd6W8guZcANs6oIyO0UxigkygOFkOBYWM2x41m&#10;qm9bCoIEMoFnv/80znnN4cvIKq74LKbMTRL/hsNZmTqcfk71SXeMY6xXSy5nbeOTudvomBZDWLQr&#10;bt7mOAtgLvJ6agEzEomDJSi3R3cUaCwEMFu8AyxUUn4s4uVvLhKgQswFMH2BThc/ycVCQ43ISFJu&#10;ZmdMTqwWoxsbMa6hETkJlsSFOhErYb9ZswBSm/pRL8aarI4uLBjnx7xJsTx+WPtXfd+3N+9+Z66E&#10;uTHlDxlT8ZDC9Y8YXV4rZa5wvWjdQ0ateyDjB4xef1/G9ylY+153GVl2lwLRKNHINTIuvUvhmp8p&#10;WHOHEaV3ZLlWhWtuy9yPjCz9gZGr3+sW+atukSfKX3VTlm9y5+GH68PEu97FKh+w5suCKnDunr+a&#10;llquApQHrS0lTBp50dnen3QXJ9KdHRns7MCyeHvmhBiwtakJi5L02dhQg5OSjH43XYP9UvFUtxYX&#10;663FLqmABnqZkWpmSVdbK7I99LiwSJd7R7X4dqu43SpNLk7V4OAoTfaNUedasRmfT9Xjt3OavDkh&#10;YaFGi0PdddkxJIjqPrF8nu3BjSGR1LSTvMXflgwHf/qZeNPfyJuxLi2oCpvGifrFbIqbxBT3TiwO&#10;z2BVaAbZZpEMto0nxyGe2X7dOOY6mS/qVfFdm2q+6L2LTwfspLLDRMk5I8jyaMC40E5cK6rh4KTV&#10;BAe4E6z82WUfC1y8lataTQUwY6wFLltH5YpXc6LrCWDh1gRJRekrDu0ruZenwOUdKJAFmOAVaIpP&#10;sBE+QXrSGxIUakLPaEsyI8zIijNkUJw5gxOM6R5vQkSME4kxfiSlBtB7SCyDhzYhMtSR1q1iuH7j&#10;wx+K+9COf/qakQLS6A11MAlghe/BEqAUKXCp9H689h4jRQVl0otGCGQjBCiVSn8mf7XS3yFv9R2G&#10;r7ot+lGlvLp+2EpRyQ8ML7kl/U3R9wxf8T3DRENLvuOT72u/XVBMS8yrrfIV0VLVjLQFg0fSTNeT&#10;lgZ+dHeLIzciRRL7EMlPbMi0NyPdxpRCeTePkFCxob4ll6YZqO4o86RSg5cb1SUh1uGLkY4SLo04&#10;l6lLZxsz6utbkSYVYF9nU/aNFsCOaPLDXm2uL9XixiwJpVI5/lCjweOT0q8U95Lw+Vhc7maxAQsG&#10;eVPYK4TTucZcEGgvZ+rx3SItvhOnK27oSW8TH/oYeJPvHM2mzuP4Zvlpftx0hVtrr/DZxP1M8mhL&#10;hlUk/bQDSTeNJM8jlVX1Bov7FnNt0EYJvTuoyVhEhksqXe1imd8ynbRGsdQPiyLKzx17J+UqCmtc&#10;fBSZ4SqQObkbYa3kYE6GOLuaisPZExztRHCUABZiXetgApVnoIlAZYp3kLhYqAAXrI9PqIEKtvxm&#10;XuRF2zIwypqOom7RhkTLNiExtiTEBZDSLJCmnX3JGduQjNxUvvlGdZHLh6ZUkD8+/JWxG58wTqXH&#10;jN2g6FGdHgt04mQSDseKs42VfrT0H1xNga9cAa7W0RQV1jlaQZm4l2ik0qvA+4n8OjdTlC/gKbDl&#10;10GXt+oH0U2B7ya5Atyxq0rqpQJMnuY/himAVatmpI1u1ZsWZn708I5hZGo8PX3cKQq3It/DhCwB&#10;JNvOlKHO+uS6GDM5xJTTM/R5Va3Ni31avNwk1eBMbU730GNrGyMmi3v1tbKmkakl9S0saedkwazW&#10;Bry9oc0v32rz/GMtblUJcAe1uXtAcrjdmlyVPO78dC32D9DkkFSeW7P1KBuqy/XxmhzpqMWZdE3O&#10;ZKtzqVCLAwPMxJn8ybT2Js8hki290lndox8rOg5gZfMhrEgbyozEtqrr8XuZBtJV05P+psEMco6h&#10;f4dEBsUk0d8xhW6WiVLEJDClYW8WdhhMh/AYqf6scXA2F8CMsXM2wcFdCZFmkoMZ4SiAKUm+vbMR&#10;rnJckht7Ei4JeUiMI17BSoi0VP0Be48AUxVo3spXScFm+ErB4yuA+UkeVj/OlPENnciPtWNAggOx&#10;ERYERloRHulAQkIQDVsEktrOjdnFQ3n6/I+vYN63xy9/Y/au54yrfCK5Va3GqiSQiWqhk3kBb5zA&#10;Nm6DrBPgxsh4jMCmCqfvgatQYBPAJHyqpAJOHG5dbdhUYFPcbeTaOxIea6UCrfS2wHZbxj+KJERK&#10;yFRC5eZTf/nKaJESIlXeq7wrcup3IM0+nOz4FDo4OdPJ0ZpliXaMcDclT96tWY5i7R5GApkJ7SVM&#10;tI00o2acLo+36/Cw3EDlOieGGzDax4pxrlbkCpA9bSxpYGdOips5hZJrPD6nxS9fq/PLNxq8+1KT&#10;H3dpcnuHOrd3avLzIakq12twNF/cqliLT6XSvLNLl5/KREv1uFqowfF0LU7212R1gi0bm4qTNnNh&#10;ilsUiyNbMC0xmf72XvTR8aG7bhCDXBPoL+Gxi1SY7Q196eIXwMCUaHJ84+njGk178yg6WTagl31z&#10;MjxaSaU7kEWtRxId7i4Voxl2Apit5Fu20tvLm0q5b4WDm6Fq7ChvOHdPceimXkQ3cCU03h2/CFvV&#10;Pfs9/a3wUqpJSfJ9gk3FwUzxD1cAk1Ap6YV/hBQ/jezIbODMUAFNybWCI20IlYIiNtqfnv0as3Nf&#10;uZT6f9x05H179OJ3ive/YMLmp6Jndb2iJx/6IkWbZLzpsagOQmWsgCcAKuCNlQJgnEA3buMDGYsk&#10;zI6puK+SCrjyewKcIgFNYCtc95PA9pM42/v+jgAosEluNlLJzaRXYCup+ctXRjsUwFTX3f7y9i29&#10;w+vRKSCODm5+tHf2oJuTLSf7+DPewZACa0OG2Fsw2FPefZ6WjPaXHELK8a7eRixrrcvqpnp0szUl&#10;TVyrhaMtPV0cyHUwI9vRjE4uFtSX0Krc1vtapQFvPtbhzXU9Ts8xYG4LXQ4U6vDNBk3VT7ueXdDi&#10;mypJ+KUIuLVLiy/WaPLJHAmfS3U5my2520QN7i6RCnOhNid6aHOonxGTAuOo7DaUuc1bC1DeZFrF&#10;MtC4Hl2Nw+lmFEM3k1ipiMNI75hKTnQCGe6R9IxMop1NFN1tUxng2pnlTadybfpB1nWbTEKkFwER&#10;jlL52eIioNk6K4AZYutioPqw1cFFnEwA85Q3kn+4HWEJjgTHucjYSuVeXgGiIAtxMcnBJET6St7l&#10;H2YqLqVIn7A4YyJiLVV/tsZPtvMKMsZdnC61cTS7d27j3a/v/vJB6vv2+pd/sLjmBRO3PldpUpX0&#10;Vc9EyvJT1XhSldI/ZdIWGW+R8RaBTTRp82MmCmwTBbQi6YukV6AbL1WmonFKL9XmWKkwx4urjZMQ&#10;OlpAU4AbLaCNlqpy9LqfVVJgUzR6rdLflvB6W2Cr1dwdf7m1wAUFMNWX3M+fPaOpjx9NLT1Jc/ai&#10;lZUDDUzsWZMWzPpwe0ZbWwhkEpYcTJgc6MLoEHumRdlQ0tCaUe6u5ApUfW1t6WZnSyMXa+LdrWni&#10;5kA3Nxt6SnjsInlbN39d8mK0GCAHeXisNh399GnraUj3CGNOrtHnxVVNHp/X5EvJy74RJ3v0sQZP&#10;z2txbZGmKl/7TvK2BxKK75cKZCu1+GSEIeub2JDl6sukoGRmJjekm7MzMxqmUxozil4ODUj3rk92&#10;eGuGJ0m47NaD8S07M7xhO8YO7cO4XgOZ0Gw4azLmc+vAlxxdtpUxbYfQKi2Z5hJGW3dKpnWHerRo&#10;U5+mrZNo3CKehs1iSGkcQ3JKFI2bxtGwSSztezSiQ+9UmretR5OWcTRupSiaJq2jadwykmZtomnW&#10;NppW7aNo1SGcjj3i6danMb3T5XlMHMbGzWu4+snHvH7zP75J5Dd3f2VhzSumbn/JtB2i7S+Yuu0F&#10;0xQp4x3PZd1zWX6m0tStIumnSD9F4FNJwJss/aSqJ0xVIJR+0pbHKk1UAfhIJeWjjaJK5aONB+J6&#10;90X3xO0EvA33JZ+7x9jynxlX8bOqH1P+E2PW/8TY9TKWMDp9y90P9xQTB/tWAUz1sfDjBw9o4OpO&#10;M1tf2vsGkhkWSj0DS0n2fZka6MuJDiEcSHEgx0ZyqVhDpidqMT9OnR39dBgTZE1vJxf6OjrT39mJ&#10;wa5O9Ha3p52zJame1rT2tmKKlPhzPOQxgZqkScnf1FebFmGGpEWa09bXVEA05OxiXd5+qcXnK7S5&#10;f1iT55e1eH5Rk6/XaHAhV5NHm7V4JWH0/koNvpku1WcHTVZIFZfr6MfMoFSK23ZkfEZ3tpWv5cHn&#10;t3n24Mm/DDP/J7W37/7BR1/+wvRdr5ix6zUzVf1LlaaLZu+UfucL1fK0HdLL8kylF+AUTRf4lPXT&#10;twt4O0TST932tA5E6evgm1r1uFaK26mgE9g2C2ibH4rbPVABN6ny/ofPz8YLdBM23FVpfEWdBDjl&#10;w9k/fen9UAFM9RvIx3fv0cbZm5b2wdTz8aJ+gCcNTG1pauVEfzdPAcyfmoa2zKlnwto0TUmgNSiK&#10;UmdZijrlktjXC7IlOcCJloFeAow3/fw8KGnnx44+EeTHS57kYUWhpS5F9tr09tCnvq8mLT316eis&#10;K86nTb6DFiekCv31a8nNbmrwy3dSmV5S584BXfYVGHFK8rK3R0U1mnw1RYNbs9T5cZEekz0dGRfd&#10;nKvVB3j56DFSG//L8PJ/Yvv23u8sP/SWudWvmL3nNXOqX6v62Xtql2t70e6XzHovAa1WLwTG53W9&#10;LAtss3Y+EwAV8KQXzRRN3/6U6QLbDBV0ip7IskC2VYHtMZOrHjJli8AloE3a/EAc7p6AV6uiSukr&#10;70ov2niXiRt/ZrIA9vLNB8BeKVWkCrBHAliaix/NrD1JlRws3tGRNDs32lm50traQSouB8YHmLE4&#10;xZDlDdSZG6/BjBgNFsaosbmDHp0SzIiQMj0m0JLeca5sauXHoaYhnGlejy2pUUyLsyA3xoodLfwY&#10;KPtpKMluqq8ejb0M6RrlRnsPqVKjTajIMRb30uHVVW3OrrRl1+YMFi3JYGiaFSen6/NkuzZ7uplw&#10;oJc1x0a05dLWfbx9Xfurlv9/aK/e/oPPbv9K1blfmFfzhrl73zB/32vm7avrZXneXmVZGb9Saa4i&#10;gfCDBLo5e15I/4I5Ap2i2btlvOc5cwQ6RfMEvDm7ngmAIgFv9s6nzN7xVEB8IuAJZNufCHQKbI8F&#10;OtHWR0wT2KZWPajVlvsC3j0mC2gqbbrLZOUrJemfv679ukgxL8XBVIH/yYNHAlQETczdaGIvCb5v&#10;CJ1tJR8zdybN2ImOVs7MifNgX3dJ6uO1WBongEWpsUQgOzZYuYhQl10DGrIuJZCVoZ5UeLtQ6ezK&#10;FksfKt1ipNrzo7KeL2tjfOkkZXuyvyHNBa5m/ka09rWUsGlGbz8L5icYUt5Uk909tSj0NSAnIoD8&#10;lrG0i3STQsKc3W1MKU924cScpf9Tp1JWK1J+ylKr2j+q8Ifez/2rbf7V9n/Wf9z2P+rP2/6zlO8Q&#10;f/3tH6oQ+EKguvXwNw588o5lhwSsfW9ZvP8tiw68ZaFo0f430tepbqzMLdr/mkUC4SKBbaGMlRxt&#10;Yc1rFghwC/a+FCBfsrBaJGNF86tf/EnPmS/AzRcI50k/d/cz5onmiObueirLCnC1sNXqETO3P2bG&#10;9ocC3kMVbDOq7jNdNE3V35P+rioH+xNgvyoOprpz4Yunz2jjFEUTC1+a2HjS3zeYzvaedLLxoJO1&#10;B0M9fCXcOXNvsR6XcnVYKTnY7ATlYkJ11qRqsLu7Ont7OXF6QGtq/CPZaeBKtaELS9UcBDYvLg2o&#10;T6mJGyv9/dndLYJhyeY0E8C6O5hLAWDCrFRTtnTUYVs7LUrqq1HaXIMlDdVY18qcYXbOLIl1Z3WM&#10;Geube/D4y4/5h5yg/1F7+6tywn7n3Le/cfD6b+y+8hs7L//Grksi6XeIdl7+VZZ/V80ry7VztVLG&#10;ynbKNop2iHYr26v6P/a384qsV41/r91e9le7L9nvJXlcnXbK/7vj0jt2fPyO7aJtH//K1gu/suns&#10;O9adekfJMQHr8FuKJRwWC2BLpVdUfFDGB2UsKlbpDUsELqUvln7x++UDr6Wvk4C25MArAfSljF8J&#10;hC+l8nwpIL5goQKcAts+ZSza+1ylRYqqn9VCt1f6PU9ZsOcJ8wWyebufiNs9Vmn2zke1EshmqfRA&#10;dJ+Z2+4zY6uiu8wU/UcHU/31dCXMdPaVaskqiDYuwfQODKKLgzftbd3p6uhLpiT7ixs78aRSj4cr&#10;NNneUp3FkuQviFZndT1Z7qJFlbjbgeGNeDC4OZ+5hVKj4cRyU3uqG/hTIUXACm0XroTGcLlhCHs7&#10;+9DQx4CeLhaMtNfnZI4hezpqsDpZneUpGqwSwMqbiToZMy3Bkd1dnNmb2ZyXD//4nOXPTbld1c0H&#10;v3P4s19Z/9GvrJCTtuL4O1ae+JWVx0Wq/jdW1Uk1PvG7qi9Rlk+Ijimq21613a+sVvW/qfrVso/3&#10;y8r69/v4Y5+/q/b1x/5+FXhqtVKeT8lReV5Hf2H5URkfkeenSMbK8vIjb2X9L6o5ZbxM0WHZVrRC&#10;xssFwOWH36hAXCr9UumXKb0KRqWv1bKDrwXA1wKlolcUC2TFAl3xgZcqLRHgascvVOPF+6UX+BYL&#10;cIv3PVdpkUCmaOEeUfUTFlQ/ZoEC2u5HIgU26QW0uTsfMmfHfebsFEk/e/tdmb8nYV4sXJqY10sF&#10;sKt1CwyIS6O1Yzhp7oH0Cwwm2z2U1uaONDG1o6ezJ2MDo7mxwJZn5ZpcytBmY0NNSsVt1ouDbW+t&#10;zZQ2xszsH8QP4xrxWXwENSb2TDO3ZLitIVOMLajWdeaiZwA32oZzpL0vbV1MaeptQYZUnGfyTDiS&#10;YcTaRlqUNZN9tlDnYCcNTg/To6abJp8VN+If7/4511LC5IPnv4sbKCfxF9acfCf6ldITSi869Stl&#10;sqxo7cnfKBX4SmVOma+VzCnb143LZBtlW9VY3KVM5pX1yvJaGSvrVetkP2s+krFo7anfRbXztdvV&#10;bSMqVcbyPEoFzjXynJTn9WetFq1SenkzrDr+CysFspXSr5LXsvLYW5VWqVS3fPSN9KKjbwW8NwLo&#10;GwFTlmW88shrlVYcfk2JaKWqfyVgvpRi4RUrDr2UEPySFQdr++XSLxUpwC0V4FQS4Ir3P6N43zMB&#10;7ylL9j1hyd6nLN6rXEP2WKAT2KoficM9FOhqtXD3A4HugYTWB7Ltwz//RvKeEiJrVEvSxnUepHKv&#10;xtbutPGQZNw3TKpKDxpZukjl58EAFw9GhQVwepQfZzJ12ZgqztVJnS9nGjIx1YrQEHtGS65VJnnW&#10;Zm8frsXGMlHLkpkm1hwxc+NTcz9OGnpzLDmY4voe9LG3ppdfIMOjvNjcTIedHbVYnCSO2Fxdtd97&#10;y7W4V6LBNysT+O218nvOvzbl45aPvnzH+lNvBZ63tb1Ase6j2tCz7tQvMveLqq/46Bc2S0jafO4d&#10;m868Y8PpX1grkKw7LeCdFihkvFYep5r7IGVftfOKK66T7ZS5cnlMuWpelmVuvSJlrNpGHFS0TsBS&#10;5mr3qYD6i8ApveoN8L6X5yBSzZ+QXrRGVCqAqXTirSy/lzL3ltUC1xrplfGa42+kf6OaKz32WvrX&#10;tb1Atvpobb/qyCvRS1YJZCUiZbzy0AtKBDBVf/i5CrySgy8EvBcCnfQHnqm0bP9Tlu9/wrKaxyzd&#10;95jivY9qJYAtqX6ogmnxngcsrn7Aot33WbjrHqUHHwpYtemLsPWFAtiHK9hm5xSQYulGQ3N3Uu19&#10;SJYKsp6FK01t3RgQ5EcvZw96uHkxPMCFkT46lKVJRdfLmW2tezKrQU+6x0q12CSC0jAvNoT5cq2x&#10;P+tkf0dNvfiyWQo/9m3AtYQGlDeMoZufA+m2DvR0smJYlAtfzNLl07Fa7O2nyRaB6/IYTR5uUOdJ&#10;tQ+/vfjrbYqU9vTV7+y+pJwgAesjRb9QLoCVy7hCpPTK3AbpN556xfazr9h7/gX7zr8UvaLq9EvZ&#10;7h0VApsKGOkrBLqK08qcLL8fi8pV+lW1raINsv6PXtFvqv798h/ztY9/369X9iPPaZ1orUh5fu+f&#10;u+qNIK+lTJYV6GqljN+oVPZeJ2q15sRr6V+zVlkWyBSVHn8t0Mn8sVesUemljEVHX7JGVHr0BWVH&#10;XlB6uFarBa7SI89re9Hqw88EumesEpWIVh58SsmBJwLbE0r2PxbQHqm0dJ+ihyzb94BlCmgCWHH1&#10;fYr33GXzCdXn9qomDnZCuWRa+asdKuTKFyylgaU7DSzcqS/VZJK5KykybmjlRWefQDIDwskSuHq7&#10;adPLSZ9+TqaMCQpnc/MxnMwv4c7eo8yIjGFutBdTnM04OyiEe6Macr1BKtXd6pEu1V+nWFfSfT3p&#10;6OUhbmlGrp0FHTwsOTfegNfVujzfp8mTKi2+mazJtfFqPP16r/LU/tJevPkH286/pkIO+IaPalV5&#10;+o2cxFptUOmtzAtgp1+zUZYVVcq4Vm/YduYVW08/Z+e5l2z56CWVso+NymMEho0qIOSxKoh+kWXR&#10;WUW16zZIv0FCcm3/jkoZVyrrzsljPqx7v/7X2scr+zwj8Mv/Ua5INZY3hYwVd1XAq32DvKmF7tQb&#10;yuX1lUuvjNeJ1ipjgW6d8oMOgWudvHHWnRTIFKlgeyXzMnfiJWuP18Kl9OtUoAlcorUC2Zqjz6V/&#10;LsvPBLhnAp6ip6w5/FQgEx16IpA9pVS08uBjlVYdeMTK/Q8FtIesqHnI8poHKi3bd5/lomX77gls&#10;d9n38R9/WUi4Klcume4sA1XQPLl3P00lNDZx9aG+JPcNbL1pZO9HMwc/WrsGk+LnQXsvM7q56Ej1&#10;p0d/G0PG+VmxZ9wM7u+tpqp3N7I8LQRCA/J89SjwNGNBhCezYwPp7eNBVLgDfsrnZJ4edJeQ2zLa&#10;hcIAMwpCtSmRPO4LqVB/OanJ631anJZK9dHhbKkW//pJ/Bsp6/dceiXwKBJYpK9UegUkgWajCqha&#10;vYep8swbCYt/ksxvOf2KzSefip6x5cQzNp16IeteSy73VkLpWwFG6X+RZSW0/sIWWX4/VvpNApOi&#10;zaLKcwrM8nxkn5XnXrP5vGwvc6ptZKz0lfIYZZ8b5f+vFLiUsaoXbVCkglvWy3OrEMiUN02F6jUq&#10;Ut4wr1WvV7UsYFUoknHFKZl7vywqPynOLJCVn3ghsL2Qsej4c8pF6xUdq1X58WfSP2OtIgFsrQC2&#10;TrT2yFOB7glrjjxizaHHIqV/IKHvPqUHHrJatEqlB6yuuSfA3aWk5i4rBLASAez8l7W/dqozrYkK&#10;YPGyoLrO9can12kZEEQrzyAaSeXY2CmQFu4RtHYPo513BPX8nIj1M6W9kwld7E3ItjdgUYA+q+r7&#10;UtnagylRGowI0iA3SJ3MQDWyA7UYFeDAADdvmvq4EBbliG+gOT093Bng4cKclsZMlyKhSKrRSQlq&#10;LGuiwYE8XS7O1mPNYC9+/eWPn8YrTfnV09FrzwWo51Sdec7m0y/YLO6zVcDaJiFwl4S+XRdesfvj&#10;1+y+KP1FpX8jc69V8zvPv2G3SOkVbT/3hq0CRJX0VdJvlbltAsYWWVakmpe5qvNvVeNt0m+7II+5&#10;IPApcyoJsApUCrASdrcq212U+Qu/iN6qtq2SfSr7V+mswC3aLM93swBdqzciWZa5TQqkok2yL6V/&#10;r03yOhUpr3fzmRfyBpFeXr/SbznzUl7/C5W2i3bIsdku2nbmmcqlt8jxUt5Mm0RblDfVKRmfqBtL&#10;X3niCZUnH8vcYxk/ZuPxx2w49ojyIw9VWieAlR28x5r9P1FWc0f626q+dN8dVu/7SUD7mVXVP1C6&#10;8wu+/fHD9WDKBWHdFcB8ZKwqz27/cIvGbv4CWDjNxbFaukfSyS+Rpr5BRAc4kyBwdJNw1tXekJ5W&#10;hgyQMDnWTZOFoXZMC9eiIFKDYT4aDHZVY6CbmkCmztBQAS5Uj9QgG4LFwQJDbOjr6cmUeAdO5etR&#10;GKnO6Gh1xiSqUxCjQWGMJiNj1alZPuGfPkj96PAxxuYXsXTeCpaJylZuYXfNNfaefcjBy685eFV0&#10;pbbfJy5XLaDt/VhyLwFs38cvVeOaSy+pkfE+Wbfv4ze121xStn8t696IZFn2pYz3K/u88kagfsuh&#10;q285LDokyzWi6ktvBeS37JJ97BHtV/Yh+9p/5a08/q1qbo+s3yFAblcBrQCmvBEEDEUChQoU6RX9&#10;MX4lUsYv5E0k4Ih2Se64X573gcsvOXzllUjpX8pze8HBS4pkrOpfcODScw58/Ex1t8P9F59x4MIz&#10;9l14yr5zz9grqj73lOrzyvJTDhy4yr7NVewur2BnxWa2lm1mXXEZqxYtp2zJSiqWr6Jq9Uq2LF/G&#10;xoXzWFk0iq3zxsu5mca+5TPZsXga20qWsG3FErYvnsLRkkk8r7usW5j69d27d4kKYBayoPrZ2rPH&#10;T+gSUo+WHqGkiWO1CYihpX8wIYF2eAUb0SjYjAw3E/oKWL3sTenrYES6vRHZLsYS5tQZESZQ+aoz&#10;WODK9tQkw12dQV7q5Iar0z9Kl+gIW9XVnT283JmXasuaNvqMjFZjbIwa4+PVKEwQyBJl3NyCp//h&#10;+vNXz5+zfFIRi8cUMDM/nynDRlCUPYzpw3JZMW0Ke8rL2bVuDdtLV7CzbDV7tu/nwKGPqT76Ffsu&#10;vhColJMkJ0BO0gE5IfsFQOWkHZITpeignDilP3D5lUqHZPmg9IcFsgOyrTKnLO9XpDxWBaHMi1Tz&#10;0ivLCth7VQC/EsAUF30pcCl6IaA8Z9c5cZeztdohJ3z7WXEZcZuqU08kVD9iy/EH4iIPxXmeigvJ&#10;+jNP2HXmkRQmTwScp9RIv0/eUHs+ekDNuSfsv/CEgxefckiAOnSpFizVWHRA5veLamQbleSxqscf&#10;uE7NqmJ2zRrO9hm5bJqcxZHl4zi8ZDSHFxWye+4ITpYUcWTpWHbPzmH3vJGyfgJHisdycHGBaBTH&#10;V47j5MoiDi8tlOURnCgZy+m1U3nz/InqfCmmJWx5KUm+pmT715VJIY6c5p1JsfOjgb2EtQB/goIt&#10;VRfM+YWZkxpiTo7kV1meevRz06GnrSk9bM3p72JErjhXjpcGmbLLTG81hniqkS5Olu6qLjmZhMEk&#10;Hdol2uAbakbnADfGhtmQH65BvgBWIICNTRK4BLKR8RpUzfxwJylVU5zsbHUVm2YVUjV/LNsXjpN3&#10;0RSql05h28LxbJ0zls2zx1IxvYCtsn7v0snsXlIk249ibn4W5VUX2HnqIdVnn8g7+Al7L8pBVr2z&#10;5V0t2vnRY7afesQeOZnVZ5+yR7bbcfIRmw7/RPme71gvqjz4o5xYeZy8+2suPKdG3OH94/fJsgKx&#10;omoBeY9o78Xn7Lnwgt2yfreAtUe1/VOB7Alb5f8qP/Aj5ft/YO3eW5Tt/o5VW78Q3aBE9bcdv6B0&#10;25eir1ld9aUsf8bKqs9Zve0LVsr6lbK8avOnrNokc1U3WLvjBuslPK3fdYMNez5n695P2HbgC7bu&#10;+5ztNZ+x68ANdsjyzsPfsG37OQ6tmMnpVZOpWTSK/cWjOVk6kUsb53KubCpHi8dwcOFIahbki0ZQ&#10;Mz+P6rl57Jo+lH2zcjkgcwdk3X6B7NCy0RxfLtAtqt3uyMrJktbUflYpTD2W82as+vGt0Fb8/kQu&#10;GT9NkvpAmouLtQkNIzRcXEfgCguzpaWfO5lB4lh+BgxwFwdzVD4kdWKgtyHZvtoMdtdkkKc6AwSy&#10;AdKni3IErpFh4mJxRiTHOuEXqE/TIGfGRVkyup46o+LVxbnUGJ2swQTppyVq8NU55V6yf7RXz5+y&#10;Y9Ekts0bQ9U8AWzBeHYumcjO4slsmz+OPYsnsmfReHbJePOcQpaOymTZ6BxWTxjG5CF9BbJhLFm2&#10;XU6enKjNn7FaTuaa7V/JCf2SpZtuULzxc5ZLv1I5sVVfyPovWSV9qZy8Utm2dNvnKgCUk71621fy&#10;WDn5O6QXCJT9VOz6gso9ouobbN4jkn7jvm/YtPdrdhy7zZ4Td9h1+Fu21nzFtpov2bD9KmWbr7By&#10;0xVKKq+yetM11lVdp3TLNUpleVXlJdaISis/pnTDeUrLT7G2/ATrKk6ydv0x0SFWrTog2kfZqr2s&#10;WbWb1Su2s3bVHkpLdqrGK5dtY7W85jUrdlC+ZjeVa3dTs3YNx1dM5czqyRwXkHbOzefYinHiPoob&#10;iUMtGcWBeXnsmZnHjslD2VQwkGVZvViX359tYweze1oO+2T9vvm1gB0UqHZMzaRy3GC2TRnC+a2l&#10;H9IaYUr5fFVdBZhMNpMJ1ZqTRw6T6ONJarAfceGu+AhcgeEWhEbY0CokSKpIJ4ZI5ZflZ0Z/L1sG&#10;+IaQH2XMUEnoFZgyJcEf6K1OP3GuIQHqDJP8amSsJp0S7GjTxJcmMZYMjTaVfM2W3AQNRolzjRKo&#10;hseos7iFJlU9DHh696+fe33/2VUqpg1nccFg5g9PF4AGU1wwhIUjM5idO0D6wWyZNZIN00cyNbMv&#10;y2W7JSMGMn1wbwr7dmfesAyWFOawfO4KSlYfYvm6M6woP8+qious3HCBkg0XWVp+QcaXKdvyCaVy&#10;4ldtusTKysusrLgk252nbKOis5RVfMSa9cdZs/Ywa9cdYkP5YTZXnhAdYXP5Abasr6GqYj9bKmrY&#10;WrGPTXJit67fxY7y7WxZs5VNq7dQsWIjG1ZuZrOMN63ezPa129i5fjs7yraxXbRr7Va2r9ksYV/G&#10;ayTPXCvjtZvYsbZSNd69vorNqzap9rOxZCPrl21g7dINrC+ppGzZJtl3FeukX1NcyZpllVQuWUX1&#10;wskcmCsAzR/J0aVj2L9gJHtn53FiWSHHlirhURxJnGv/nDxqBLBdRVnsnCgan0n1xGz2zxjOkcUj&#10;ZTsJl0sKOLpkBIckdO6enk31THG3OUP56fNLdWdMZVZ9VHApTRaUv0ukqi+fPHlEQJQ93pIr+Si/&#10;9xPAAiIt8IuUEBnvTluvMFJslM/JbEk2syPF1JEBIUaMqKdGvoS3IeFqDPaRsOhvzugEC4aGqNMt&#10;wZpZPRx5tmccN2a2Y1yYLoMlR+vjo8nQWC15rDrDI5W/3q/Fiu4+/PZr7Y83laa8I/aVLWVh3gCW&#10;CjTFIweySMZLRmQwf2h/5ghg04amC2jplE3OYaG82+YN7ce87H7Mz5X1Wf2YkzNA4Mxm1bhcSscN&#10;Y+XMhayXk7CxdDsbV+9ky7o9lK/aykaBoaxUecfvkQJihzjDTnGFnVTIui1rtlFZspmNAoYCyfrl&#10;m1Uns0xOYMWKylpg5KRvWLmJylWyXYkAICe8qmQ925atYFvxcjYvXMyWJcVsX7aU6lUl7F+zisNr&#10;VnNwzUpqZHxAtE+S6j0ly9levISdy5fK3Gp2y3K1zO9dvYpdK5axS5Z3rpDke1kJO0pK2L68hC3F&#10;y9iwZBlVK0rZuXot1WsrqC4t4/DyqRybP5oDMwSMRaM5I7nV0eJCcaHh7J2eqwJrvzjR/vnDOLao&#10;gL1zcjk+bxRHBJ6Ds/I5MnskVaPTOSxh8eSyAo4VC2SLxMFm5XBw7nBxvFz2zc7ixIrxEh4//Cby&#10;hXSmdXjVNpm8pqxUTmirDkmS1JviK4ApDuYnDuYXbkZQlDUtgiQ3c/aggZUbDWxdSHJyoZmNJ0Pj&#10;9BkhleDwaE1ygxVn8mfHqFF0b+BMk6a+DIk1Y35jR0YG6dFfCaMBGvTx0qanhwa9vXSZ3liPo1k6&#10;7J6ZrjyND+2Xt2+olNyqTGy4bFwWK0ams2rMEMrG51A+ZRhlE7JU0C0TV1un2Pq0XNX6dRNy2Dx1&#10;OCsLB7NCQuZyWb9qzFDWCmBlEjrXTi4Ux5vCjuJiDkro2LV6NZtL1rBuSSkVxWulmlrH+iUV0leq&#10;HGL90nIZb2CNzJUv3ciaxRWsXFDO6oXrKZNxWbGsX1JO6WKZW1Quj10nIKxjf+lq9gsYB2T/NQLV&#10;XoFj/8oV7F2xgoOlKzmydjVH16+SfpWqPyiQHVm3kv2rlnGgrIQTG9dyeN1qDq0pYd+iIvYvLWKH&#10;5KCbZo9mw4zRbJk7gcrZRayfPoHiseNZNHosqyZNpGbxZAFmNLsn53JkzihOLRvP2ZLxnFo8Vlwq&#10;XxLzfMmpBCpxov0CyrGFBRyZL+M5w6mZM0zAGcZRAe6ouFbNvOGShw2V3GwYBxcoUA3l0IKhqnXH&#10;Fg5nvyxfrFpcd8ZUgF2ow+qPJpOb69YzdmIuXkHmApm5CjK/cMXFzAmOtiE8zprUQE+aufqQGOxE&#10;WJSVhFRn2gY50CfIkJw4XYZGGTIk0IFMV08GBfvQ19+L3p6m9PMQ13LXFrA06R8okPlp0VcKg57i&#10;ZAODjano7cSVvWvqnkVte3z3DuuLMikbowCWSUnBINV41ehBLB+dwerRgwWeQRTnp1MyJosKOaDr&#10;irLZNnMEe+YWslEgXFmYyZqxmbKfoQLmULYKsBunjqBi4nC2TpWwMH8CexYUSZgtZLucuM0zxlI+&#10;bawUEHOpmDuPMqlSSycXyYmbxKqp01kzYx7LZxazePoyFs1cxso5qyiZt5qyRWuoWLSaqqVr2Lty&#10;NftWlrBLSvzqFSVSkIjzLC2mWpYPClyHFAdbsZSDK5exv0TWFS9i37IlHCtbyVEB65hUw6c3rGbv&#10;AsmNpJo7vaqIj1bkq05szcJsdoprbJ85SPrB8pwHyWvKkIpvEDtmDGL79EHsmjGYndMz2TU7m30L&#10;89mrJOKiI5KYH5Iwd3jpKIFQnGiRwCMwVYsT7ZIkvkacbP/CPNlG3Ewet0dxOlneI/N7BcR9oiNS&#10;NSqhcr+sq56bS7U8l6/PH6w7YyrAiuuw+qOJcxXUrWdT1To8AhS4rFSA+YaZqcJksMAUGm1CUKQV&#10;IZKkB8ZbEBJnSliMFfWlKmxhY0tTC2vauTjQ39+HrT26ciwvgzEJAaT729M5yJIerob0dNWml7s6&#10;PV3U6e9kTI6vLZmhnrSw9uHsob/eue+HLz5hxYj+lIsjVUwU1xJQ1klesFJxslEZrJBEdGVhBqtE&#10;q0cNYf34bLZMHcY2ycn2zC9kh1h8xaSh4mKDpRyXknzKcCrF2fZKtbl73mg5eFIwCFSHiydIRVVE&#10;tbjEXtHOeROYnjmYiekDmTBwIFMHD2Zq9mCKBg+SwmEQM7KzmDQ4g3EZGczKy6N06kS2CpDbli6S&#10;ELeMPatWSDhbztYli9m+VAl3SzhaLuFQwDkobrR76WJ2LVlEzQpZv2Qhe4vnUDV3CuUzJrB64hhW&#10;TZAwtmSCgDVeNIHPdizniz0rOLtG3GlhroCUzrZpA9g1M4MdswaybcZAKif2Frhkblq6an7vvEwB&#10;aBg752TJax3KNgFh17xsAWSYhLmhkoPJ/JxBVM8aLGFusCwLoFPSqZrYT5J22Yfsf9vU/myd3J9N&#10;RX2pmjKAzZMHqCDeOXOI7D9HIBUg52dL3qy66kvVhKWWdVj90d69e5dUt55PJalWfnLlL6HRX9zL&#10;P8KCgAhL/KMENEnQg2JkWemjLAisW24UZkeavSUtpLJMs7OitZ0jw+Oi6ebpSJqzDR19nWghVWRP&#10;T2P6emjTz0udPq7iXG5mTElsRFsrX5LMXLhyXnWrsg/t5qcfiyuJI80ZQdWckWyZPYLtMq6UpH+r&#10;5BAbpuZSOWMYm6TfMj2PyinyTpQconrhWAmBsjw9n+1SfW4VmLYIbFvnFrBbwsSB5ZPkpIqWT+ag&#10;kqeUzuBQyXRxkansWTKJnYsmsl1Aq5AwpGjttEJKivJZNjaPZeOGs2JcHsWj82SuQGAYycoiRQWs&#10;KCpk0diRzBtTyOQR+UwQ5efkkJmRydhhwykSGGflDae4sEAcuIAlo0fKviXkzS1i89xJrBS41k4e&#10;xb4FErKKCySHGsPVbUs4Vz6bK5sEREnOd80eKuE/U15zBhVF/cWNMwSeTLaKyiels14AqRBtnprO&#10;1mkCjcCwfUaGytm2ybLiOPvmZokjZYkDDZHKUBL5OZnigJkCq+KIsi+BaMeMIVTJPrZNHUzVtAyq&#10;5PFV0wfLcR8kb+IMebMOYOOkARxYWfQhb5Zc/o50/3wbc5k0EGtT/eXvt5KsNWoVTqAClZJ/Kb0i&#10;cbHAKAEu0lQKAQU2c4JiBbYYc5LE3Tp5WNLJxYZ2jjYCmT3tXL1o7+xFmpfkaZFuJCWKi4VY0d9H&#10;h0G+Ggz012RQoCGdnJ1obOJLIyNPPjv313swfPHxGWYN6SKV4wAJhRlSEfanRMLimgm5LJfQVzZp&#10;GItGDmL9uGzKi4YzK7MPi/PSmZLek/yuHVk2MpPVEhanDOrD9Kw+sq9ezJZ+7vAsZuSKM2X2Y+qQ&#10;PkyW6nOSaNawdFUlOjmzPwvyBzN2QG+G9uxCeod2DBSN6NuT2QVZLBqTy7LxuSwepewng7w+3Zkw&#10;SCrYUUOZPyKLWbL/KcOzGZsziOz+/Rg6oB9FOYOZPiyHNZNGsX7qaAnDCrijWT4+j8Ujs1lWmMVK&#10;yTP3KbmQgHRo8XgOLprE+fKFXN5Swuc1lVysXMJhyaeOLBtLzQLlI4MRHFxaKC6czS5xkn1LJKxJ&#10;rrRZAKkUOCon9pU3nlTZU2RZcaXZQ9gh4VQBRwFu5ywlhEoInCPVoLic4o4nSkZxfPVYgXyYrBsu&#10;7l4gITOP6vm5bFMAk/C7SyDdJo+vnDqAb6+eUp0r4ecfohl1SP1zk5UfMrXSdYvxCVWcy0qV5Puq&#10;3MyCoGhrFWQB0WbiXmYES/IeFGdOmDhZC9m2e4gNvUKd6BLoSLsgVzoqt+J0DaJNgB8psa7EJjrS&#10;PdaE9EhjBoXp083ViuYWvgKkPy2tg7hx/q+AXT9/moKebRjVt4NUin3kpPdnUkZ3UTdG9GjHtEFy&#10;YtO7k9k5jdwebSno1ZHsLm3pkdaMtEapdGzVlHYtm9KwQX2aN06lUcMGovo0TKlPq2ZNZa4Rqakp&#10;tGjckCaNGsp8A1Jk2xTZrkmTRjQXpTZpSGPpGzduLEqltTyudQtFTUhr0Yxmsq5Fc9lXs8a0a92c&#10;tmktZV0LOrVtTZc2rUhrnUbrVq1oK8sd27WhW5d29OnRkd7dOpLRqwuZPTqxUN44Ss60e4bkQeLQ&#10;O6bmc2D+GCn/R0suOUZO/iSOrZgs4EluJPlSzdwREqYkF5slTiQV3g4JcbvmSkIuQFxYN5nTAsjB&#10;YgFHgNkm6zZOyWD9BMnLxMl2TBsooU6cb0I/FWhVU5T0YYjMDeSA5Gn7JKlXqspqcbg9c7PF2SSc&#10;Sr71f7V3HtB1VHma392Z3TO7Z4aeXuhpmtCASc6Ws+WcgyxbspIVrBwsWVbOOcennHPOOVuyreQk&#10;ZzkbMKmhoekeMjRgYObb73/17LahaRqme3d2Rvece6pepfeq6lff//vfqrqvKXY/KsLtUBllj6oY&#10;ezQlElgu9/mn6kaQACavQOpocfp2YexcSYlTuebb7/waC1b8knARMKrXlIr9lHDRiy19UKmXQDaX&#10;gM1Z9hPMWf4TLFj2j1i9/EGsW/kIVi5nQrDwYex4ai72PDIXe59cgD3zZmG97gxC9gQWLX0Eq597&#10;DDsenAmjRxbDfMYKmD27Ci9MXpGvv1uOHB7iduZBV3c51qxcjq3rV2Kl7gpsWbca61brYtv61di2&#10;eS1WrdHFatatm9Zghe4ybNiwGmvWrsbKtSuxZt1KrN+0Fms2rCE467B67Sqs27AWmwnO9u0EbxvB&#10;2rSO2e4GQrcJ+noCHSHbsh7ruPwGGd+8Dps2b8Dmzeuhp7eJEG2F3vbN2Cnju7bB2GAbTAy2w4DT&#10;TYy2w3qvPpwsDeDtaIIwdyukBLrA08kC5sb6MDLaAQPDHdjN5fcY6iHR0xK9hKUzniEr2Qdd9JCD&#10;6f4Yl1byTH8CRVVKZWbH8d4UT4Y4yfJCCAC9pGR0+WLa/TFSGEhPxCwvxxeHCwIwlE9I86RRlOqT&#10;5YmeDA+0E5pWhsEWerS6GEJGhWskMLVhNqinzxqgX+ukMjUx9BUH70N+wD4mRlRCKmCrhGKqX0mI&#10;FUOzDZpj7HC8IYthceqJFwL2Ihmaar3/Y4XL/JQLqa4E5LaRpcMuZfTnLP05lesheq4H7w7nSCVo&#10;omJzCNY8qtgd2OaveBA6K/4Jy3Ueg/6js2H08BxYEjDz5+fDYMUsrFs7A7prn8JcnZ9h9awZCN5q&#10;AJNVS7Bw3uO4MHlavv5uGT56GOtXL8emdcuxaq0udLnc+rXLsH3TKkKxCqvWrcL6jasJ0GoCtoLw&#10;6GIdoZNlZXz1Ol2Or8DK1SsIGJfbsIrwrSRohI3ry/wNnLaN43t2blB1x9a1MN65EZZ7tsDTejf8&#10;HIxwcN8uBDoaIdLNBLn+NigOt0e5HHjxJ8zmJGR0M8w0J0yFEGWsWfsZtiS09GX4Uh0C0Jnmi5oE&#10;T1Sn+KKOichATjBGiiIwVhiJMYa+IwXhGC6OwDGa+3HWw7nBBIQAFQaxMgMsCMbRolAcygtCf64/&#10;kxICmEflyuM4s8LuTHpQ1oFcL4wWS6MqIaOh70s7gN50ht9M8V1UPipZA1VMvFVtpN2Ub6N/a4l3&#10;prdzVjAVh+xDFT1eDZWrMsoJJWHWKGWto9EXP9bM8Pj2LdW6pcIjxSlSi9J3Fy6YJitIe9jo+BCe&#10;0xHl+icaeVaGRwFstqjYsgcxn2olw7kEbC4VbN4KAibD5YSN8C1f+Ci2PzkTZo/Ow96nF8Ji5kKY&#10;zl+AHatnYeWap7B8zeMEVMLvP2KWzgN4bv4/fAuwU8eGsW/XejiZboOb2Xb4WujDeMsa7DfZBldT&#10;Pdjs3gSbXZu5DMMZIdlEmLYRmK3rV2ELP69Zs1wBtGbtcobGVTDSWw8jQmSgT5i4XXerXXAy2wkv&#10;AhThaox4j72s5vRilvRS1sgNtEZBiAOKwhzo5ZxQHuWCimgXhgg3GmpX1PLgNxCqxniGmAQ3Jh8y&#10;TgNMr9KU6MZ6AM2J7qhPYPZLGOvpedrSfdFNsI6WxuB0nQYna9NxoUWMfDIOl8SgL48ZLsHqygpC&#10;Q5IPGqhabRl+aOd6bQxVzVStljQP1CcfQB1ri8YDnZzWL54pm+GTmWNf5pRidVOxumnguwl7K8Gv&#10;oUpVEqiycBuUhu5DWdhUrQi3RhVVrDbKVi3TEGePegmjsU7cL2eOM3mgYpWGWqGe8wSwkapE9cdp&#10;UsiNvI3zUy1G310I1j+RRPUAPFeCrYuhCpNzlghkP1NwiXLNpbGfx+xRwqUo1rwVUxnlrCUPqAxT&#10;koDnGUZ1582AwRPz1fNkxrMWw2z2YpjozMe6VTOwTJRsy9OqGeTZBVIf+BZg50+OIthqJ/xY/S12&#10;wdlgKzavXIYdq5YzsViElUsWYuWiBVinuwSrli3GorlzsHbZIhhsXItdW9Zi6wZd2BtvRoiDAeIO&#10;mBIeU4YkMyR7W9CIWyDDzwoaP0ukc5iuHWYSrLwAG2Z5Njz49qwOKA134BXsqIYCm9TiCH6OdER5&#10;pDOBk4be/aiOoU+JduY4ExHCWMVpNRyvjXNDHSFsSjrIEOVJIHzQmxOIQWZgo1UJOFmvwXEO+/PD&#10;0UqYWlK9uCxBSvZGI8NnE8FsTnFDCz1Xe6oHASJEVMZegtWt8US7TBczLwaeJ19gEnMvw0aqlExv&#10;SnAiOI5UKwdUU7GqCVNVpA0qIlgJWHUEP3NaNQGso8dqiLVDfYwtM1JbhkhHNMc5o4iqVibLR+3D&#10;61cntGdJsVKkRej7CxfO1q6H02eP4anZf0+z/zN6sp9j/rKHtKolYP1sSsk41FnJMErglB8T0Jhp&#10;qtZ/hsEts+bA4Gl5aHEBjJ+ZT8jmwnDZs1iq+xgWr36M6z+MZwiYNOh+E7DRo0PQXTIPhlSf3aJI&#10;9GGLF+pAR2cOFs2fi0WL5mPZsoX0aEuwjiFy4/oVsKKahbow87PYiUQClUkfke5rzgTBCqneewmV&#10;JdIImNQsLVjZAVbMCK2RH2yLvGDCxWFRsD0zOzvkh2iHQXYKrEJCVyiQhTuijIBVKkWTSsDoVWqp&#10;VHXxVCwBS1SLqtaUdIBqRBUhDG0CA1Wng3B0UWk6mQ0eYggcKgpCj/ilbGno9GZmuB+S8XXE70dH&#10;gmR8rISkjQrSzhDXrZEmhYOsHmijSjUxc6yT76Ohb+TyUyrqyoySYCZTXWno6+MctMpkz8zSHm2J&#10;YvgdqVx2KKeq1QlghE2aP1oIVaP4NIJWR69Wrx2Whlpz/23x+Wf3/lfSv67S4vP9hcvPJGTquYvb&#10;X95GQNh+hkqGP+nDijDMX/7QVF3xEMEiYLpUM+mOSAuYqJkAN4/ebdZCCZXPY+ez86H/xEzoP/kc&#10;TGbNhOW82Vi3/CksWPULLGBSsHDlo0wk/jcuXLofsJEjg1i1aC4zUB1sWbMMtrs2wnAbw9yOdfCy&#10;NUashw00PrYEQJoVLFFO1anjSa+L4okP5QHhgWqMpc+IdmTYM+UVaMUQYc8r1hYVnF9OWApC7JAb&#10;ZKvgyg2yQU6gjRrP57TCUFbOLwyZmp/PzwUcFobao5jr5nMb+ZyXRUBzCWEBpxeJ6kU6KfDK5HcQ&#10;PlG1SmZp1fJbCEC9gMhaT1VTMBAOAa8jjQDSI3Wke1DF+JkAynhXBkNeJkMh53XST3Vq3Gj8XZnl&#10;uaKH4El7lmrD4rh4vw76wS5uS7bXznDaxtpKFWxiuGsiVNKGJSpVz7BXRxVrImwtBK8ummGSClVD&#10;yColhAZboSzIUoVOtTzBlCzyzZf+kIyRlS4OvvuvlP9YYZiUf79VAVYeVd5htFRlkrOXULUUYOLD&#10;fooFuhIep0z+bPopUbZ5DJkLdB/CohXMFOc9g01z5mPH03Ox/ZfPQm/GszCeOw8W8xdh17I5WLry&#10;cSYEv8CK9YRN9xffAmzi+Aj0t63Ajs3LYbFrHWwMN8DDahvCGbqT3I2RG2ChwCpiuJITnRHIEMeT&#10;nem3j+q0j/NtGNrsGRacqUzWSPI2QwkPWqKbETKpZpJ2lxKSEtYqLlMWwdDHMFgY6qC2l08Vy9MC&#10;VkiARNkKqXBFHApIhVS3Qq5bwGkCaj4Bk89FYaycV8TtSy3n7yuLnPJxlYS9SqmeEz0cK0OPtFu1&#10;MFloojK1MRR2pLoREPongY0gDRKu0QI/mn4fjBUxW8yUJgoX9BG+bgIn4a+RSiTq1CxGPY5KR5A6&#10;pd1LKuFrT9Y2khKyDklEUg/Q9Et4lUZbZyocfwfntcpvIfT1vCAaub2qSFsFWEeKNNza43hjhvLo&#10;UsiIPGE4Q4vNn1+4kjS83m2UunDpDGYvpsGnysyjF5u/nIZffJiARsVSrfv0XWLuZdocgW/5w1g/&#10;dxbVaxG2z5iFbU88C/2nmVXOXgTzecthuWwZNq18GgsJlg5VbOmaX+Ly1bt/+qbK6PAhmO9YAR8b&#10;PSR7mCHxoCni3E2QSh+VxGHiQWMkcXoaP2fSUxUyjBXSmOf6MsX2JwxBcoCc6T0YsiKpHhEuvDqZ&#10;onO8LkpurzAbYihrZW2Kc0UDw1xzHEMZzXl74kGVPYnatCZzWjLTfIa4zlSGNtYOKkIHTXYXgejk&#10;CWvlcpJVtkkLONevpVoJTPU8+Z1UoyGa7yPaZgS5hXM4m+PM8AZpzIdYx/Ll8RlfHCv2xxjrSKE/&#10;BgmU3N7ppEL1EqqeDGaBzAalOeIQ50nt43a66cdaqFz1BKiecNQxtNbRe9VRLasIcBVBrmatpPeq&#10;YK1k6KuJduJ87h/BamD4bGBWKGZeAK2hUjUyNNdRfZWyMlGRJKInywefvP/bewGTm8dTz3390PLl&#10;l18u5Qbu/l/u0NEeqszPlMmfv+xhBdqU77pTp0KlADZryU9VyNNd8Ay2zZiNTU/Nwo7n5sHgOR0Y&#10;ErI9HDebOx/Gy+Zi7coZWLzmUSxZ+xgBO6/9tqly7exxJFFtNMzu0j33QkOQBKYsLwtk+5gjz9cK&#10;BVSsPP99HFJVAm1RThWp48FrlgZEhqB6QlTLkFXObLCKRr2WwDVyfgOHzTThLawCmRonYPJZPE8j&#10;h6Uh1vQizrzyXeh75KayG5WAHopwtbBK2GmVWytUgY50b9Xw2ErApGGzWsw0VUpCYAvXk+mqGYNK&#10;Is0Y1RH2iHPSR5zzbgTbbqM6EUBpVsj1JYQ+GC4MwAjVSqYN8rM0mvYRzB6GS2nP6k5ndkgFGuB6&#10;QwStn8v0c90eeriuLG9mnJ5o5m+r5/fWMsOtYXYrIbqKyiSAlURQvWkXCqm2BaGiwLwgmUmWUHGl&#10;lnK+sggMleVUMbEVr9/4gwAwyt0kaD/T4vLjCjdiScjuvjs2PNqHJWseU7eO5F8uJJMUuKTRVd06&#10;EtPP8CgQPqPzEyye/wQ2PDUTW2jydz2/DAbPLIL+Y3Ox85c07jT8exkq9+jOxeoNT2Dpxse/pWDX&#10;zp7gCTAkVOZUJR4Eye58rFFMdSqmVyoO5IEgVFWEp47A1BOkOtbaKEJF9akOd0IRVS2Pywt8Ml5D&#10;c14tBp0hrJxhr4zbKWGtYlisYyirlcptFDGkSmNjVbhkXJJ5SWgjmASvierQQHCaad5rqFyVBCmX&#10;JymP3iUvzBoFDJ959IPFERwPtmR2xnBJ/1fMbZbQIJfxcxT3a8eKWTBZtwAmGxczuzUiBE6oYZhq&#10;lDDF2koYm6XNisrUSMgF5C76qeHSEJyuS8AQk4MWTmumiW+m0jRQSeupni1a3yVNGI3iyTI4zvn1&#10;VNgK7kc5M8VyAlTOsF0lFwK9olwQ0u5VLm189LFlvACKeZyK+DmX4f/CscF7letrjm/XYvLjC7f1&#10;t9yQ+72QXb0+iR17lqhHeAQoUS6pAtgsdX9SlOwhzF30MJbpzMCaWbOweeZC6D2zBPqPL4DeLwjY&#10;o/M4LpDNg/lcHRitJYRbn8Tla/cDdvPcCRRQqUq5syW8wioISDmzvZLAfSj0t1RgSBXISgmLDIsD&#10;uSxDYwmhk1pIZSv05zJct5jGXYEWQLC4vEBVQ89VzwPZyiu7i4rXTpVpJUg1zKry/cyoYvvUfTy5&#10;7yZNAOJXGvhZhRj6njqGEkkcpH1JrvxiqkCpDOnnxOyLChQQqhIuI42VZYSwhkB6m26G+aZlsKPH&#10;dNFfDR+zDQiw3IpyZnQ1kump7yDs/F31VJ86KmmtCl/OaryHKjVRF4VT1TEMmb5URno3KpsoazXh&#10;l2SigaGtiYrbSLiamHGWcr1s/oZiwlRIRcrnscz0s0AGs+zcICt6UV4U/L1FrHmcl0tPm83jfOPc&#10;sW/C5cPRH2bs/1ShkgWx3u1E9ONPPkJGbgzWbZvFUPgAqzzSMwXZzMXSTMFMUucxLJv9FJY+9wyW&#10;Pvk8NhAoPQHrEVYOdz4yB7ufmIO9z8yF6/zZ8N44By/d89itlOtnjyHJdTeyeQCKCVW+nxWK/Khi&#10;/jxI3PkqKkUllaKC8JUQnmJRpDAHVNBMi0IJdCUEq5QQFnEdAbOcBr2EB6+A28rnwS1kklBKpSql&#10;0pQRpmJmTYWBnMbxCmZYcmXfaZwsZoqez3nlnC7+pYGqUqlN3YsYSoq4jaJQnihCVMwTWULYRL2q&#10;6HskJBVxWim3JWpmT7D2bV0Gy81LVJXP3oSsmhBUxDhSaQRQCVX8foJWSXWRxGBKgSRhED/liDb6&#10;u8H8AAwVBHDoz1BJ2DQMjVTZanooAVIAkyaMFnrI5jQvtDPUNlPdaql+baJu9Hn5zKALeBwKuS8F&#10;PD7ZPL6tedF4+7UXtWdDwSU3tLO1WPxlC6nV58Y/li/Rfp8CraA0Fas2PYen5/4Dnp73AJ6Z/xM8&#10;O/8h6Mx7AkueeRI6j8/A3IepZI/OhN4T8wjVfBg+Nh+7Cdmep+bAbOZMBDHTLF+vi9/dnLr1cKe8&#10;dPEk8n3MCAdPPGulAoaA0cQX0NTf8WICTDnDYRlrTQQ9BiW+lF4sjxCJP8v2M0eGlyQCpgyze1Eu&#10;KiMhTNJwXrXlVJhSnvRyUZgwfpeEO7l6/fby6rZADkFM992LWHcDZPiZUqH2qYxPlKaUyxfw6r9b&#10;6dsKCadkm4UMiXn0iPmB3AYz3nzCm+1tjmCrrbDdoauA8jDeCC+TjXDeuRJW25cjjftbIG1NVJhi&#10;KmEZwawgWMqoU8lExSoIVyn3oZJDURtpFC7l8mLY5T7kRF00RkuCUM/MtJLAprqawHqTDqJc9JWX&#10;kgyzgPvRQc8oGWiWpwl89m1FE4HrZeJxtDIer33jYud5/4o1QYvDX6fwe6SNrHvqK6eKSKeAduOF&#10;KxgY6kJ+kQYRkX7w9twPLxcneNq7wMtuP0Id3BHteBDxrl5IdvFEkrMn0jx8kebni1ofZlDBQfjk&#10;zde1W50qL5w/jlzufCFBEaAkXOZKYykNfxprprcARPUgdLn+kkVK88ReZAXwRIrEc3o610v1MGXm&#10;aULAmCwQtHRvY6RxqPE0RYa3gMd1pDGWJzeTQGUQpqnP0kDLdTg/O2Af2oqS0FCUiJaSRPRVadBT&#10;qUFXeQqrBt0VqejmsKuC02VYlsqaoqb1VafjVHc5BqozcLg+F6PNeeirSENDbgLSInyQFeWP3JhA&#10;5MYGoi4nBu3FCeiQ59MqU3G4LoPflYZe1sHaTI6nc5ilxocbcjg/C0OsA5zeX8mqviMLZ3pKcGWw&#10;Bg2ZsShICEF6hD+ONuVivCkbpzsKcHOkATeO1mKMv2WwqRCXTgzgNy9fwYe/e+u+9yKk8Jy/xfNs&#10;xtH/rkXhr1f4JeLLrPilE6zf3ff2X6DcZOzXuO1BJrPI5APGSHE3RiI/x7kaIprZV7TTbiS7S5ZJ&#10;ZaJKFDB8iZfI4TCHClRABcmVdjFvUwLF6m1CME25PAHjOmle3OZBI04zJoBGCkQBUMNlNV4m0HB5&#10;Ub0UDxMURbjc9SH/WQpt0Xs8x3Xc76e1p///XuH3C2jz+QOaWO//l8y/ULl8egzhdnoEyQCRzgaI&#10;2m+AcAc9hNjoIdRuByKddiLGUZ/gGdJU2xEOAcWYambGcMSQRF+UR+DSCZiGAGX5TAGWfHAP4vcb&#10;EihjDg2oqoYEd+qzQJhOwNIJWJKHEVK4XibXq2D2eOfm7n/0QrDe5zlN4OhDrD+unesvWQjag6y6&#10;rBb8cWH8cVmspawVP6LeffP28sQowvdtUUCFEag4B30kuOxCrNMuhkkqF0HRUF3ESIc67ECA2Xok&#10;uurTm5kSMkskuFPtCE4iAYw7QNXjuvEcT+R4gpsBlYnQqVAo4Bkh3m2XWjbloDGBJGgEM57bSCJs&#10;7blB/y4B4/H6mrXxnuP3Q6ucp0yet2BWCYOLWb/92PN/lEJIt6sjx3KJgEXZbUOc405oCE7GQUOk&#10;8YRrCEEOlaaAxrmMpjXcdgtcDVbjoMEKmK6bw+FSxHG9GK4n7VBislOoThIG0wiNpN8tcrM5wwuH&#10;i4JRlXwAGf70Wr5UOm43y98c+UwASpm5dWT74WR9PC515+HrL79gvY2v1PALNZT3Ab/+6vZU5byp&#10;4dRy99U70+8sp9b9HF9+8bkaqm1p65fc5n3fIVW+5852WHmc1DEiHF/IBa49fNPl+woP1k515Fgu&#10;nRpBpPVmRFG5Yhx2Ur12I2H/LpQw9B0tj8DRijDkEoR4Klqk3U5me+aIcNRDoM0WGKz4JbyN16Il&#10;1RX1SdIedAD98uRnVRRONyXhhYFcdKZ7oVPjjpN1UTjfmITjtdE42RCPix1puN6bjcscjlfH4GRN&#10;HMczcLU/Fxc6szDRkoVzHJ5tz8TVQ8W4cbgcl/oKcKU3D9cGi3CpJ5fL5nOYw5rHeUW43FuAya58&#10;XOPyEy1pmOzJxzC33VMQirG6JJxsycCp5jRMtGZirF5DM87vrkvByaZ0TuP3dRXgxeFKXB0sxY3h&#10;Ktz+/d2ukuQp5Ie1h2+6fF+5F7ArE2PwM99IyHYwezTDWHUUT0o0zjZr1K0ZuedWEGqFrmym29J6&#10;neGBfCpRGkNfPmET0z+Y5810/CBGKyMJUBxONSRguCRUvRt4oS0NV7szcb0rA9d6czHZkYlrPVlq&#10;/HyrBpd7sglItgLuXEsqvzeFwxScaU7FiZoYjJaHY7wiAsdronGsKkYBerY5GaeoeKcbE7lsMk43&#10;J+Ash2fbkrgeK9c/1ZhAkPlbuFyX3BaqjMZQcRCGSkPQkenF8VAMc3ttmT68iCJxpDwKJxr53W3M&#10;Rhu5TQL62cdT3VVOA/YDy72AvXbjIpp4kHsLQzBez6s9NxAXeOLHauLpu5xxoj4Jh0rC0J/rh3Ge&#10;8OokD2T7WqA0zBbNKS5UrwMYLgtHbYwjujN8UMxw2ZPrheZMb/TnhRCARMKUg8nuDNzoyyZwqYQk&#10;FhNNiUrlJtvTcaU7i9+ZNgWEgFEXr2AYJViHSoIwyPGR8jAFsPyGYzVRmGiMxfG6WKWGU0Am4wIh&#10;vUiQLxNogexMOyHlMmdaCQ7HT/H7jpRGYKA0HKNU2ZMNybyg4qhgyRivjec+x/LiilXj59oy8fk0&#10;YD+u3AvY+79+Cada0jHWlIohXtEjNYk4ziv5SFU8T24k1SEVh3hShkrDOC8O/Rw/yuX6ikIYDkM4&#10;n8rRoqEaRONwSQhPXKw64Ze7s3F9oBCXRLEY1l44XIRrfTkKgjNtojpJVK10nshkhrV0XGinghG+&#10;iSZRHjnZ0apKiD7M7z5cFqZgGa+OVBAOV0dMwch6ikp2pjFebUO2f6FdQz9HaDsz0EZ/15zmyd9H&#10;KAn18fo4XOLvkXqhMxtn+fvOtjF0NmlwgsfgZHM6jvLiOk74fv/hVM/b04D9wHIvYG/duoxRXrVn&#10;6XfO0O9M0KeM1CTgMEPGMYa7c+0ZPJmRGOEyhwjQkfJIQhSDwxVRvPqjqSoStuKpKElKIc4SLgHm&#10;Mj3SlV56KIa9Syo8ZvDka1QIEzBk2dNNDGWEaYJwCFznCIbAd7Y1WcEk4fZYXRxBk++KxFFCNlga&#10;hIFiP60CJdBDxREMbq85Eee5DQHrCkPuNXq5q325BCgDk1TQq4cK6Nno3wYKCHsJXjpaxlqBm4PF&#10;uMj9Ps/QeL59yvedJ3TH6pPx6QfTgP2oci9g77x2TcHSLv1RUZ1aGeYGCmmKCc1oVRynhbOG8sSG&#10;KB9ztDwa/fQvApqEzkHWw0wGDtMrHWYYG67iOEG4wNAnQJ1v0+AcQ9R5qsslhq7JLp7M9mQFlKjY&#10;GEOe+L5jtTE09Im42JlO/8NkgEoj2xvlPAHsKBVyiN9RnugA0x3z0FcYyOWSGd4SeFEk4TLV8QTB&#10;ld95pS8Lr46U4Y2Ttax1+NWJGrwyXoWXRysIVTleGatW4wKaJAxX+vKptvlcn9DzgpiksoqP/P1H&#10;04D9qHIvYG+8OIlWerDKRFfVXNAur2oRMAmLHTkB6CsI5ImOpO+hUtD8jlbTH/FzHyEbYJVQ2ZHt&#10;i2GCcoQgiuqNUOFO8ASdIKQC1Gl6nNPiiahMpwmEwHWZSjPZna7C4Zm2FHorJggMiRNcT6A8I4pG&#10;NRvldkeqqJpi8qlqJ+jTRqha5wiseKxJQnupOwe3hsvw4pFSXKBaXT9UqFT3V6eq8OqxSrxM2F4Z&#10;KVegvXqsGq8fr8FrxzhvtAq/OlmPVwnfdSrbRf6my0w+JDG5wkTk9idTXYZPA/YDy72AvfniRbRm&#10;+aAtLwjNWf7oJGC9BKyTn7tyCFtRMENmLFVEzG8cJui5ZHiUqnekOmbKMNO0i6nuYTbZnOZOlQtj&#10;CKRqSRMEITvLpOESTf4k1ekcx8WQnyNEEkoFwCs9GVS1FBUWj9UnMLzl4IUh8Wz59GkZ9EjphFOj&#10;ALh2KB83qTy3hstxi9DcGmUlXK+MljG8SWjOVKBPENpXxitw62ipAu50aypeGMzH62MVUzAxbL/K&#10;+b+eqGWtx5unGvArgiffe5mh9QrBnTb5P7LcC9hLl06rRtGBski0U8GGaXAPcXyohAol4ZFhUXzQ&#10;8fpEhjKGTQJzioCc78rGJfE49GjSDnV5gED080SK8vDkTdKDXe4lID05DEG5uE5PpNquDhXh5lCx&#10;UpuXCMZ1hqiXhkupJpUEZmrazaESeqMi3KBvusRk4Wp/AbdfwHBWqJa/0p9P5UtUmen1QW6b4e2l&#10;o5w+wCSCkEmWeZRJgGSOk51TIE/Q851hnWjW4EJXLgZ4EYwzW+3I88GL4snk97De4O+7SrDH6S8/&#10;/WDqYeNpwH5guRewK2fGEWGvj6a0IPXyhrwvOFQaSb9FT9SVg3OE4jTN70QHs7LeAlwZIgBijocr&#10;cZ0gXDtShOs8QS/QNN8cJBhDDFOE4gzBO9GYSjiTmCDEKSU7XsewyQx16iQTnD4x3AxtVJmXGMZu&#10;MWS9TFUSA36Ln1/kcEqxBKpcKiLVjEp2koBPMoTd4DxRIjHz1w/l8fsJ2kg13n7hND5970189uHv&#10;OHwb775+FbdOteM8veAphutzNPWTDKuSQfYzmTnbxkyXF4gCm/UGYZYQ/NlH76pjNA3YDyz3Anb1&#10;/DhC3fSQGeWMEJvtSPO0Uu8mVsvTpenezPhScYEqNEkVkdbyiz35qoV8kqp1kSfpQpc0BzADZap/&#10;hmFokuCcp8GX7FNa0yXLm6CZP07FOc7wJ638o1QO1bhJpeynWZeWfGnqkLA5zmxVGnrF/J+nAo3Q&#10;e51gljlGRZLtj9Uzu6QPO8L1hysjaPKprLIMh7fOdOHL23/84RPuM95/80XlsaSB9zQN/UX+dvm9&#10;Mu06Yb0+wCyzL4/gElaq7BfTHuzHlXsBu3B6BM57V8HeTBeRLjtRTbMfaLsTYXbyqM4u1CW5ojbB&#10;Fe0ZvvRYgeikX+svDKEqibdKxThD53gtlYlp/UmGoOMcP0alOi3AiN/iUNqfztKwS1gTcy8qJPUM&#10;lWycsPQzFPcVB6G3NBBtBd7oKw3CUcIzVhmOgaIA9OT74WhZKIaKg5nhMung+OGSYAxXRKgE4Bih&#10;vTbacreTkD9VPnznVZxn2DzRSF9ZK2CmqDAscF3vE1VlKO+kKlIhpwH7keVewE6OH4b+Fh2sWv4k&#10;DDbPRlaAOcw2L4LFBh3EuRojO8SB06yR4W+J/CBz1CW6IdVrL4qCrNGfH0TFkeySUNH4i0IdqQjD&#10;kfJwAkfoCJSEpNOtNOn0ZhPMzi5RIQS6czThZ9s1DMfBDM+uKIrYh6qU/ahLdcEQoerP88MhQneI&#10;IElzhbTLHSknUFQ3adSVZhJpHhkibKMNKXeVizDII8ej3MfdrE+zLuJnzddff61edOZnvHl1HCep&#10;iseohuLT5E7DTSYWch/0Gn2cwDXJ6Z9/PB0if1S5F7CJY0ewZ+ci6G3Wweb1z2Gj7hNYPufnWPn8&#10;z+GwZQmSPcxVHamOgrxtLc+v12d4IcbNEFEOW5HsaoDySHvC5ouubB905bJKF5I88UfKwjFGdTlW&#10;H4+aZBcclvYzqlV1shvq0g9ikP6sOtMdQd6G8LbbDhvzjfC020lliYGGMOfH2SHKbw+i3HcTRIJE&#10;VTvemKxU53gz/V19EkYZXl+7fEy7NwqG49rdvK8QMDvOUxL3FWE818FQrppLMlQSInDdYAJx/VAu&#10;zX4xQ2X2fVkkj9nPtZuaLt9XeLC2qCPHcmp8EBvXPga9DXNgtH0xXExXw9VkLdYu+AUW/vIBOOzQ&#10;RZyLIeL370aKpylDpR8aND6IPWiKJPXwoCnSvY2Q7WOi3gXsy/NHO+Hpz6EClQShM9eXmWgEKlKd&#10;UZXujuYsbzTm+iErxhGN2d7oymfIYwIwQaPdURaD4TomAPR3xxk+jzQkIS/OBWmR1vRdUThUHkLl&#10;ScblLrm9k0xvl0rA4vD+b17V7o1SKGPtbt5XOOsnhOw1WUYeVz7XWzh1T7QxEedbUpQvO0eFlac7&#10;LtALym2sz/8QIuVhz4e0m5ou31d4sHR40NTDTjcuX4DBupkw3q6DLctnwd1wPTwtt7BuhZ/dDvhb&#10;68HFYA28rbYiL9ASRcE2qIxzR768+xi3H9lBtkg6aIzicFvVLUB5rAti9xsij8ClHzREE9VqsChI&#10;tZWN0tT3FoTiUEUMYQlDf3EIAaPHygtQxv5EfRzk3ud4TSL6uU4H4azUHEQ5fWBztidGGRpPETq5&#10;SS7tYmcJhDShfPrBH/5nnID90UePOeu/cp9VD8gc4sJABVU5RrXvnZLbXFRZSR7k6YxzLUmYpA/7&#10;8oupzkcIpnzB32k3NV2+r/AkPMiDpkzL7z/+QL0TaLd7JZbM/AVWzJuBfZuXIcbFGOGOhvCy3Ib9&#10;xmvhY7kJSe6miHbbg6JwJ9VjTq70ExHsgJxwhs5IR0Q470EOvVoe4ZM3n8eY6Z2kF7vQTJNPlSiS&#10;19A0Hsrsn21NwqGiEAITS/8WjTN10TjJE36SJ7uF67ZneKMn1x8dEnYJYQcTjDZOb9Z4qjesR6rC&#10;mUQkMcmIxEf//GvZFVW4bwu0u3lf4ay/5T6rl0KlS5CzvaXKx8ktqBF5QoNhWdr35Oa9PH1xsaeA&#10;27r739iT2s1Mlz+n8JjJ1azemaIjRkWCO3Qe+wnMNy7B+mXPY9WiZ7Ft1QJYbFkOD9ONiKfZzwmw&#10;QqqfBeLdjJDkaYYIlz3qzSDp+0teiZd+umrjpe8IN3qwABwqDFP1MCE6Q2U6IreRyv1xutxP9b8V&#10;7ayPRNc9NPTB6GVYlexQlKy/MAiDJaHqjoLc5+zivMHiMCpfIAZo+gdKQphNhqhbRicaojHRGod3&#10;XvnDq3jcrzjtbt5XCN5TnKdinjzNOtaYSriimK1G4zhVcFy10SVSRRPVbamXTvep7UnheqXazUyX&#10;P7fwoKWwqjB5tLsBlusXMNSZwMZoExx2r4OV3mrorVsM463LEGi5g/NMEX/QHA4GGxBip4cAqy0K&#10;tqIwW6RRtaT/r1x5T5FqJv14dWb54Qg9WHu6D1oyPNHE7LAgxAbOhqtgs2spnPduoAJacz0LtKQd&#10;VOvII9btVKmubF+CFoy+whB+9mWIDUR3boB6ZGiQGapkkvIEx7k2hjZC9vJEpwJBCvfpva+++moT&#10;R/+HdlcFrsc5/e57CO//9g2Gxjh1Q1/AGq6IUjfyZbvjcs+VYfiDd5Rdk+39CxXMRrup6fLnFh67&#10;9Tx2Kqv67W/egp3xJuitnAmH9XNhvHoe1Wwhw6QR3M02wmbPRg63IsXDDOkB1siU7pSinZDgIe8y&#10;miNVAWaJHAKU6mOh/JjqminMHolcpiruAGo1XmjLZIKQcgA1idKTjStSDxigNd0DHVkHCVMw6mPs&#10;0aZxV91AyaM5k72ZGK2LIlghON6UiKGKCEx2ZTA00twTjAkafgHjcEU0PnznD+97cr++IBSnOUxn&#10;lTeyph6LYJFn70915NC7iedKJFQCmcAm90HlnivDZUMqbn8+9RKXbIuAztYetuny5xYeu3/kSZBO&#10;/dWbPF01ucpfhbLup7rsY/YYYKuHOKpUHL2XqFW4w071gmyCuxli3Yw5NEZumJ16MzvccZdaLo8K&#10;luJjqdrNSqTviCgXFEc5QvoDK+G8ihhn9DCEltCnFUfZY4DqVBLphHP0adUErCbpAPqoVBIK+woC&#10;qIjW9EphuNmlwWRHqmpYlTYseaZM1u2ksrVR5foqEvDub1T/yt9ZvmL2eHm0RXVi0svsdUxu3rdn&#10;qDsVF/tycJ7ZqdxH/fXNU6q9TAqPkfxzxV01nC4/oPAgOvEKVe+JffrxRzTyO1TnvPnhDgiy341o&#10;AhPqvBvp/ubwd9oN+z2r4GGyUSlbotde1d9qiqc5krz3MkxaICvQBpHMIDUELp9wSa+G0olcPkNn&#10;M7PBPG5XutQsZkKQTYVry/BCe6aPMv5p3sYIYCKR7WuJFi6rGlNrItBFZevO8UMOvZ50pdST76Oe&#10;qZdbTAMFfgQxCJ35/mjK9ieY4Xjz5jl88dmnojyyWwqUr768jQ/f/Q3GWvNUl5vyfRVU0TqqZSMV&#10;VR47GqmMwAiBuzRYoXypFG7jS66/Qnu4pssPLTyGf8ODeLfLw5Njh7FrtQ5SaOqlZ5osqlVmsK3q&#10;yDfI2VD1Eu3nsAs5QTaqh+h0KlgaQ2OW9E0RZE3Db4FUbzPCto9Dc+SF2HOeFUqjqWL0alnSYw/B&#10;k+aNilgX1TO0dBQiz6MVSjdGVLJyJgutzCDb6OEGaeZHKmPV49tHGdIGK8IZvuQp1qlmjl7O7y1k&#10;hslMU7pQaid48iBif0U8JoeqcWWkGZeONHHdZByujFewtuT4q+aRbiYNLVS+DmaoLVn+VF1zdOf5&#10;4ndvvKA9Ggqwfu2hmi4/ttAQb+eBlFsh6qqvqyjCfrMt2EnT72m4Fs05oarPiBhXQ4Q57EZWkJ2q&#10;wXb6iHI1Qoj9LmioZmmEK8nDAqH2+sghlDn0UekErSTaWSmidDSikf4vwu0IkiNBclJ9q0rzRglD&#10;aE28u+qCvJ4ZZmuaJ6oT3NCUTmCoXvX0cD35QQQgkD4pERPSkt+QzHCWjdPtmUp5xhqT0MmQeoTK&#10;N1gegbHqGAwyI5VHwEdrYjFaGcWwSLWTfu8Lgpi5+qnsVRqGzzXGKPBeuXRCJO8OXB9RvZZqD9N0&#10;+bcUHshAHlAVKgWyobZaxDCjDHAwgAdNfizhsjPZAB+LzcrER9ODFUW6wddaH56W2xHlZoIgApdA&#10;0OT9yhzpQyzCkeZfetGxp2o5oYzeS3XWS/WSe5vSL6v0oVUWZYeqBCe0EyTpVVp6ms4Kkz8/dUVt&#10;svTD5YZKwid/VlDKWhW/Hz0Ep5EqN1gaq55f6ysMp6olYqw+AZcHi3GqVQN5iWO8PgVjTAYu9GTS&#10;9/kzofDEAFWsI9ObsPqjQ/53iArWzETj6vHeu+1ePAaS/NhpD890+bcWHsy/40GtV0eXRZ5KmDja&#10;gwgXQ3iYb8FBs03w3bcDwY67aeTNkEI/FCth1HInog7Qp1HZ5FZSvLsRYRN/Zo54TpfOgvOl+8gI&#10;e6ocQybDaLx0sMLxLI6nMXyWUNmyg6wYSi3ov/aiNNBK3THoKw5EtuoI2EY90VElndJR4ZoYUmvp&#10;n6qTXVGZsJ9h0Z+JwUH1LkF/XrB6r2CsJhG9RaHqjSJ5De0QvdkAM9Eehs9u+jV54naE4VbeHRAv&#10;9/qNM+rCulM4XsjBtLH/SxYe0L/lgW1QR5hFAsVrNy9B4+8IH/ON8CVkSfRVcYRDOgiWLDLa1RRR&#10;+6VnHA7dOJ3ZY2n4VOiroNK0ZPoijYpXFuWELPqxNIbIOK4r2WNpjBPNvpPyXvmETGCULsmLpC/T&#10;YAvVMYrpxnnMYvegMZUqRqikD69awiaQ1aQeJEC+rD4MpR6cfwBlNPDNVLa6FCYP9FddDKkDJWE4&#10;VBY+BVlRkHqH4GRdLHqZYBxi5vne269M7bC28Bj8+E53p8ufLjywAlm5OtLa8sUXn6O7rhBmu1Yi&#10;nRljhmqCsEbsQTMcZCIQRJXLinKmuunDdfdaRFpvwwH9pcj1M2cm6UilM4GP9W4kHNhDBbOExsNM&#10;/VFDIb2XdD9eEiPmnr6My8YdMEKqlzFhs0YWk4V8aWNz1Uc2/V0ngZCuy+VeZ0WkverCsoGg1Uvv&#10;1BpPNNC79RbLXQFfNIiiZXmjtyCYYVZgk7sBVDB6rzEmCdKudnG0Q930lizzTuG+53IwDddfs/AA&#10;/w0PusfXX38t/bOrIu1kv7p1A7112QTFCGn0Whq/fQiw3oWCIHuGQRfEu0kjrCUqUzzh52iABOkj&#10;jOqVGWiHEBdj9S8faf42iHQxQiZ91p3+7aXv+ywmEVUJrsiWvkvDrJHkJcswVAYQRo7nh+xDE0Ni&#10;lr8pvVoAPd1+1V9+gqeFuk0lHaiUxbkqUEslQ41zRjv9Vke2NxrTDhJED9QkM3nIDsLl4WZ88M6v&#10;vhkS3+X+unL0L9cn6nT500W6WOdBv8J632Oir964gtKkYES5mCDZxwqBNnrq3mSCvy2SxPwzFFbz&#10;ZEsTguvebQix242KpAMIZRLgZ7mVoMlTFy6qvS0vzB4ZwU6ExRa5IdbqWbMKhs1khmLp71Q6r4t1&#10;0lO9JU7Ux6Gb5lyePcujd5O/oxHoUqmItaleKI/3QFOmH4eu9GOeU/9jxLBaz+/uLYnEye4KfPzP&#10;ql35biFYX7JevH379nf/B+N0+esVKtn/ZN3PkzD1j5jaQujw4fvv4dqZEeTFexIAc8R47VP3I6P3&#10;G6KVinKyNFQ90lyr8UZ2iBM8rfThZbFNNZimEa4khlvJJJN9zZHoa4mCSFuk+FsiPWgfciOodlwu&#10;h9BFMikIJcQZ9HnSC/XJ2ggUB5rQxAfT7zmrjnjjHLZzm3vV+5tFVLYyhl3584jarAi8cu0MPv/9&#10;J3cbT+8U7tN73Ddbjk4/hvP/uvBEPMETEsc6dQf4nvKv//I1XrlxFYOttShNDkXIfkuE2OojlF4s&#10;bb8BAszWIobZp/zXULSHJTL99yHacad6OkO61pS+5QdoxuU/GJtTnBSstUnuqGRtTPMmKCaIYGYa&#10;7KSv2sw6kl3gsXsFCoOnuv8uj7BlRmrOLNUYb52oxUBzEa6eG8P7v33zvjB4p3DaC9yfUNZHtLs3&#10;Xf69FJ6Uf2CV/1i6RRVTz7h/s3z91Vd445UXMdzVgLLsaLhZb4f5thVIdjNBmu8+HDDdhExmiCk0&#10;/dJLdJa/GTRUsBB7fVRHWiOTgOUGWqKb2aFkoOUxzvRUbsxmLdFIfyfPobnbbWNotcdgRRy6ylNx&#10;68xRvPOW+Ko/3jsif++nrDf42535cVqx/r0XnqgHWOVvcORlivuNzT1FkoPPGJ7e+vUbuHn9Ml6c&#10;PI4LJ3sx0leBrBgvlMV7oTr+AKpi3VAX644GjReiGRLr451o2B3QUxKB6jR/NOeGoaVYg/PjA7h5&#10;aQL//PYb+PDd3+HLzz+7Lwv8ZuFvu6NW8/jxf2l//nT5/6nwxP09T+AmwpbIOsz6Fk/st2PTN4qA&#10;IU83yH8ifvbJhwqYTz94Fx99+C5+/+F7uP35pwy/X36nKn2z8Htvs77M2s3vD+L2l3HydGPpf7TC&#10;kyrNHEt4ohN5oi9z+In25EtHuvJK2XdLzvcU7fpS5A8L5JmvDzgc4dCL3/mU9idMl/8shUz8N9aH&#10;ePJns65ltSUQ8az1hOIE68us7/LzZ6x37oUKRNJ8IP94Imp4lcNB1mKuH8hqxLqCi87g8Lv/gf8/&#10;Rfkv/+X/APAb9BjQ/zfpAAAAAElFTkSuQmCCUEsDBBQABgAIAAAAIQAlnc8c3wAAAAgBAAAPAAAA&#10;ZHJzL2Rvd25yZXYueG1sTI9NS8NAEIbvgv9hGcGb3XzYKjGbUop6KoKtUHqbZqdJaHY3ZLdJ+u+d&#10;nvQ0H+/LO8/ky8m0YqDeN84qiGcRCLKl042tFPzsPp5eQfiAVmPrLCm4kodlcX+XY6bdaL9p2IZK&#10;cIj1GSqoQ+gyKX1Zk0E/cx1Z1k6uNxh47Cupexw53LQyiaKFNNhYvlBjR+uayvP2YhR8jjiu0vh9&#10;2JxP6+thN//ab2JS6vFhWr2BCDSFPzPc8BkdCmY6uovVXrQKkpSNXJIExE1+XvDiyM1LOgdZ5PL/&#10;A8UvAAAA//8DAFBLAwQUAAYACAAAACEAqiYOvrwAAAAhAQAAGQAAAGRycy9fcmVscy9lMm9Eb2Mu&#10;eG1sLnJlbHOEj0FqwzAQRfeF3EHMPpadRSjFsjeh4G1IDjBIY1nEGglJLfXtI8gmgUCX8z//PaYf&#10;//wqfillF1hB17QgiHUwjq2C6+V7/wkiF2SDa2BSsFGGcdh99GdasdRRXlzMolI4K1hKiV9SZr2Q&#10;x9yESFybOSSPpZ7Jyoj6hpbkoW2PMj0zYHhhiskoSJPpQFy2WM3/s8M8O02noH88cXmjkM5XdwVi&#10;slQUeDIOH2HXRLYgh16+PDbcAQAA//8DAFBLAQItABQABgAIAAAAIQCxgme2CgEAABMCAAATAAAA&#10;AAAAAAAAAAAAAAAAAABbQ29udGVudF9UeXBlc10ueG1sUEsBAi0AFAAGAAgAAAAhADj9If/WAAAA&#10;lAEAAAsAAAAAAAAAAAAAAAAAOwEAAF9yZWxzLy5yZWxzUEsBAi0AFAAGAAgAAAAhAFLpQUG6AwAA&#10;eAgAAA4AAAAAAAAAAAAAAAAAOgIAAGRycy9lMm9Eb2MueG1sUEsBAi0ACgAAAAAAAAAhAD68TwNh&#10;uAAAYbgAABQAAAAAAAAAAAAAAAAAIAYAAGRycy9tZWRpYS9pbWFnZTEucG5nUEsBAi0AFAAGAAgA&#10;AAAhACWdzxzfAAAACAEAAA8AAAAAAAAAAAAAAAAAs74AAGRycy9kb3ducmV2LnhtbFBLAQItABQA&#10;BgAIAAAAIQCqJg6+vAAAACEBAAAZAAAAAAAAAAAAAAAAAL+/AABkcnMvX3JlbHMvZTJvRG9jLnht&#10;bC5yZWxzUEsFBgAAAAAGAAYAfAEAALLAAAAAAA==&#10;">
+                <v:shape id="Image 4" o:spid="_x0000_s1035" type="#_x0000_t75" alt="Une image contenant miroir, rétroviseur, lunettes de soleil, lunettes&#10;&#10;Description générée automatiquement" style="position:absolute;width:6318;height:6369;visibility:visible;mso-wrap-style:square" o:gfxdata="UEsDBBQABgAIAAAAIQDb4fbL7gAAAIUBAAATAAAAW0NvbnRlbnRfVHlwZXNdLnhtbHyQz07DMAyH&#10;70i8Q+QralM4IITa7kDhCAiNB7ASt43WOlEcyvb2pNu4IODoPz9/n1xv9vOkForiPDdwXVagiI23&#10;jocG3rdPxR0oScgWJ8/UwIEENu3lRb09BBKV0ywNjCmFe63FjDSjlD4Q50nv44wpl3HQAc0OB9I3&#10;VXWrjedEnIq03oC27qjHjympx31un0wiTQLq4bS4shrAECZnMGVTvbD9QSnOhDInjzsyuiBXWQP0&#10;r4R18jfgnHvJr4nOknrFmJ5xzhraRtHWf3Kkpfz/yGo5S+H73hkquyhdjr3R8m2lj09svwAAAP//&#10;AwBQSwMEFAAGAAgAAAAhAFr0LFu/AAAAFQEAAAsAAABfcmVscy8ucmVsc2zPwWrDMAwG4Ptg72B0&#10;X5TuUMaI01uh19I+gLGVxCy2jGSy9e1nemrHjpL4P0nD4SetZiPRyNnCruvBUPYcYp4tXC/Htw8w&#10;Wl0ObuVMFm6kcBhfX4Yzra62kC6xqGlKVgtLreUTUf1CyWnHhXKbTCzJ1VbKjMX5LzcTvvf9HuXR&#10;gPHJNKdgQU5hB+ZyK23zHztFL6w81c5zQp6m6P9TMfB3PtPWFCczVQtB9N4U2rp2HOA44NMz4y8A&#10;AAD//wMAUEsDBBQABgAIAAAAIQAfPPDJxAAAANoAAAAPAAAAZHJzL2Rvd25yZXYueG1sRI9BawIx&#10;FITvhf6H8Aq91WxtKctqFCtYRHqo1oPHx+aZXd28LEm6pv++EYQeh5n5hpnOk+3EQD60jhU8jwoQ&#10;xLXTLRsF++/VUwkiRGSNnWNS8EsB5rP7uylW2l14S8MuGpEhHCpU0MTYV1KGuiGLYeR64uwdnbcY&#10;s/RGao+XDLedHBfFm7TYcl5osKdlQ/V592MVvBdHsx02L+WXT+XYfKT152lzUOrxIS0mICKl+B++&#10;tddawStcr+QbIGd/AAAA//8DAFBLAQItABQABgAIAAAAIQDb4fbL7gAAAIUBAAATAAAAAAAAAAAA&#10;AAAAAAAAAABbQ29udGVudF9UeXBlc10ueG1sUEsBAi0AFAAGAAgAAAAhAFr0LFu/AAAAFQEAAAsA&#10;AAAAAAAAAAAAAAAAHwEAAF9yZWxzLy5yZWxzUEsBAi0AFAAGAAgAAAAhAB888MnEAAAA2gAAAA8A&#10;AAAAAAAAAAAAAAAABwIAAGRycy9kb3ducmV2LnhtbFBLBQYAAAAAAwADALcAAAD4AgAAAAA=&#10;">
+                  <v:imagedata r:id="rId15" o:title="Une image contenant miroir, rétroviseur, lunettes de soleil, lunettes&#10;&#10;Description générée automatiquement"/>
+                </v:shape>
+                <v:shape id="Zone de texte 20" o:spid="_x0000_s1036" type="#_x0000_t202" style="position:absolute;top:6940;width:9144;height:2667;visibility:visible;mso-wrap-style:square;v-text-anchor:top" o:gfxdata="UEsDBBQABgAIAAAAIQDb4fbL7gAAAIUBAAATAAAAW0NvbnRlbnRfVHlwZXNdLnhtbHyQz07DMAyH&#10;70i8Q+QralM4IITa7kDhCAiNB7ASt43WOlEcyvb2pNu4IODoPz9/n1xv9vOkForiPDdwXVagiI23&#10;jocG3rdPxR0oScgWJ8/UwIEENu3lRb09BBKV0ywNjCmFe63FjDSjlD4Q50nv44wpl3HQAc0OB9I3&#10;VXWrjedEnIq03oC27qjHjympx31un0wiTQLq4bS4shrAECZnMGVTvbD9QSnOhDInjzsyuiBXWQP0&#10;r4R18jfgnHvJr4nOknrFmJ5xzhraRtHWf3Kkpfz/yGo5S+H73hkquyhdjr3R8m2lj09svwAAAP//&#10;AwBQSwMEFAAGAAgAAAAhAFr0LFu/AAAAFQEAAAsAAABfcmVscy8ucmVsc2zPwWrDMAwG4Ptg72B0&#10;X5TuUMaI01uh19I+gLGVxCy2jGSy9e1nemrHjpL4P0nD4SetZiPRyNnCruvBUPYcYp4tXC/Htw8w&#10;Wl0ObuVMFm6kcBhfX4Yzra62kC6xqGlKVgtLreUTUf1CyWnHhXKbTCzJ1VbKjMX5LzcTvvf9HuXR&#10;gPHJNKdgQU5hB+ZyK23zHztFL6w81c5zQp6m6P9TMfB3PtPWFCczVQtB9N4U2rp2HOA44NMz4y8A&#10;AAD//wMAUEsDBBQABgAIAAAAIQDYHVF7wgAAANsAAAAPAAAAZHJzL2Rvd25yZXYueG1sRE/LagIx&#10;FN0X/IdwhW6KZnwgMjWKiAV1I5266e4yuU6mndwMSUbHvzeLQpeH815tetuIG/lQO1YwGWcgiEun&#10;a64UXL4+RksQISJrbByTggcF2KwHLyvMtbvzJ92KWIkUwiFHBSbGNpcylIYshrFriRN3dd5iTNBX&#10;Unu8p3DbyGmWLaTFmlODwZZ2hsrforMKzvPvs3nrrvvTdj7zx0u3W/xUhVKvw377DiJSH//Ff+6D&#10;VjBN69OX9APk+gkAAP//AwBQSwECLQAUAAYACAAAACEA2+H2y+4AAACFAQAAEwAAAAAAAAAAAAAA&#10;AAAAAAAAW0NvbnRlbnRfVHlwZXNdLnhtbFBLAQItABQABgAIAAAAIQBa9CxbvwAAABUBAAALAAAA&#10;AAAAAAAAAAAAAB8BAABfcmVscy8ucmVsc1BLAQItABQABgAIAAAAIQDYHVF7wgAAANsAAAAPAAAA&#10;AAAAAAAAAAAAAAcCAABkcnMvZG93bnJldi54bWxQSwUGAAAAAAMAAwC3AAAA9gIAAAAA&#10;" stroked="f">
+                  <v:textbox style="mso-fit-shape-to-text:t" inset="0,0,0,0">
+                    <w:txbxContent>
+                      <w:p>
+                        <w:pPr>
+                          <w:pStyle w:val="Lgende"/>
+                          <w:rPr>
+                            <w:noProof/>
+                          </w:rPr>
+                        </w:pPr>
+                        <w:r>
+                          <w:t xml:space="preserve">Image </w:t>
+                        </w:r>
+                        <w:r>
+                          <w:fldChar w:fldCharType="begin"/>
+                        </w:r>
+                        <w:r>
+                          <w:instrText xml:space="preserve"> SEQ Image \* ARABIC </w:instrText>
+                        </w:r>
+                        <w:r>
+                          <w:fldChar w:fldCharType="separate"/>
+                        </w:r>
+                        <w:r>
+                          <w:rPr>
+                            <w:noProof/>
+                          </w:rPr>
+                          <w:t>3</w:t>
+                        </w:r>
+                        <w:r>
+                          <w:fldChar w:fldCharType="end"/>
+                        </w:r>
+                        <w:r>
+                          <w:t xml:space="preserve"> : Pillow</w:t>
+                        </w:r>
+                        <w:r>
+                          <w:tab/>
+                        </w:r>
+                      </w:p>
+                    </w:txbxContent>
+                  </v:textbox>
+                </v:shape>
+                <w10:wrap type="through"/>
+              </v:group>
+            </w:pict>
+          </mc:Fallback>
+        </mc:AlternateContent>
+      </w:r>
+    </w:p>
+    <w:p>
+      <w:pPr>
+        <w:ind w:firstLine="708"/>
+        <w:jc w:val="both"/>
+      </w:pPr>
+      <w:r>
+        <w:rPr>
+          <w:u w:val="single"/>
+        </w:rPr>
+        <w:t>Pillow</w:t>
+      </w:r>
+      <w:r>
+        <w:t xml:space="preserve"> :  </w:t>
+      </w:r>
+      <w:r>
+        <w:t xml:space="preserve">une bibliothèque de gestion d’image « Python Image Library » me permettant de créer les images </w:t>
+      </w:r>
+      <w:r>
+        <w:t>sur lesquelles sont dessinés les figures de Navon.</w:t>
+      </w:r>
+    </w:p>
+    <w:p>
+      <w:pPr>
+        <w:ind w:firstLine="708"/>
+        <w:jc w:val="both"/>
+      </w:pPr>
+    </w:p>
+    <w:p>
+      <w:pPr>
+        <w:ind w:firstLine="708"/>
+        <w:jc w:val="both"/>
+      </w:pPr>
+      <w:r>
+        <w:rPr>
+          <w:noProof/>
+        </w:rPr>
+        <mc:AlternateContent>
+          <mc:Choice Requires="wpg">
+            <w:drawing>
+              <wp:anchor distT="0" distB="0" distL="114300" distR="114300" simplePos="0" relativeHeight="251673600" behindDoc="0" locked="0" layoutInCell="1" allowOverlap="1" wp14:anchorId="19A980F8" wp14:editId="09179BC9">
+                <wp:simplePos x="0" y="0"/>
+                <wp:positionH relativeFrom="column">
+                  <wp:posOffset>5094570</wp:posOffset>
+                </wp:positionH>
+                <wp:positionV relativeFrom="paragraph">
+                  <wp:posOffset>148167</wp:posOffset>
+                </wp:positionV>
+                <wp:extent cx="914400" cy="1028700"/>
+                <wp:effectExtent l="0" t="0" r="0" b="0"/>
+                <wp:wrapThrough wrapText="bothSides">
+                  <wp:wrapPolygon edited="0">
+                    <wp:start x="12150" y="0"/>
+                    <wp:lineTo x="9900" y="2000"/>
+                    <wp:lineTo x="6750" y="5600"/>
+                    <wp:lineTo x="6750" y="7600"/>
+                    <wp:lineTo x="7200" y="12800"/>
+                    <wp:lineTo x="0" y="15600"/>
+                    <wp:lineTo x="0" y="21200"/>
+                    <wp:lineTo x="21150" y="21200"/>
+                    <wp:lineTo x="21150" y="15600"/>
+                    <wp:lineTo x="10800" y="12800"/>
+                    <wp:lineTo x="13950" y="6400"/>
+                    <wp:lineTo x="15300" y="0"/>
+                    <wp:lineTo x="12150" y="0"/>
+                  </wp:wrapPolygon>
+                </wp:wrapThrough>
+                <wp:docPr id="23" name="Groupe 23"/>
+                <wp:cNvGraphicFramePr/>
+                <a:graphic xmlns:a="http://schemas.openxmlformats.org/drawingml/2006/main">
+                  <a:graphicData uri="http://schemas.microsoft.com/office/word/2010/wordprocessingGroup">
+                    <wpg:wgp>
+                      <wpg:cNvGrpSpPr/>
+                      <wpg:grpSpPr>
+                        <a:xfrm>
+                          <a:off x="0" y="0"/>
+                          <a:ext cx="914400" cy="1028700"/>
+                          <a:chOff x="-296368" y="0"/>
+                          <a:chExt cx="914400" cy="1028700"/>
+                        </a:xfrm>
+                      </wpg:grpSpPr>
+                      <pic:pic xmlns:pic="http://schemas.openxmlformats.org/drawingml/2006/picture">
+                        <pic:nvPicPr>
+                          <pic:cNvPr id="5" name="Image 5"/>
+                          <pic:cNvPicPr>
+                            <a:picLocks noChangeAspect="1"/>
+                          </pic:cNvPicPr>
+                        </pic:nvPicPr>
+                        <pic:blipFill>
+                          <a:blip r:embed="rId16" cstate="print">
+                            <a:extLst>
+                              <a:ext uri="{28A0092B-C50C-407E-A947-70E740481C1C}">
+                                <a14:useLocalDpi xmlns:a14="http://schemas.microsoft.com/office/drawing/2010/main" val="0"/>
+                              </a:ext>
+                            </a:extLst>
+                          </a:blip>
+                          <a:stretch>
+                            <a:fillRect/>
+                          </a:stretch>
+                        </pic:blipFill>
+                        <pic:spPr>
+                          <a:xfrm>
+                            <a:off x="0" y="0"/>
+                            <a:ext cx="332740" cy="704850"/>
+                          </a:xfrm>
+                          <a:prstGeom prst="rect">
+                            <a:avLst/>
+                          </a:prstGeom>
+                        </pic:spPr>
+                      </pic:pic>
+                      <wps:wsp>
+                        <wps:cNvPr id="22" name="Zone de texte 22"/>
+                        <wps:cNvSpPr txBox="1"/>
+                        <wps:spPr>
+                          <a:xfrm>
+                            <a:off x="-296368" y="762000"/>
+                            <a:ext cx="914400" cy="266700"/>
+                          </a:xfrm>
+                          <a:prstGeom prst="rect">
+                            <a:avLst/>
+                          </a:prstGeom>
+                          <a:solidFill>
+                            <a:prstClr val="white"/>
+                          </a:solidFill>
+                          <a:ln>
+                            <a:noFill/>
+                          </a:ln>
+                        </wps:spPr>
+                        <wps:txbx>
+                          <w:txbxContent>
+                            <w:p>
+                              <w:pPr>
+                                <w:pStyle w:val="Lgende"/>
+                                <w:rPr>
+                                  <w:noProof/>
+                                </w:rPr>
+                              </w:pPr>
+                              <w:r>
+                                <w:t xml:space="preserve">Image </w:t>
+                              </w:r>
+                              <w:r>
+                                <w:fldChar w:fldCharType="begin"/>
+                              </w:r>
+                              <w:r>
+                                <w:instrText xml:space="preserve"> SEQ Image \* ARABIC </w:instrText>
+                              </w:r>
+                              <w:r>
+                                <w:fldChar w:fldCharType="separate"/>
+                              </w:r>
+                              <w:r>
+                                <w:rPr>
+                                  <w:noProof/>
+                                </w:rPr>
+                                <w:t>4</w:t>
+                              </w:r>
+                              <w:r>
+                                <w:fldChar w:fldCharType="end"/>
+                              </w:r>
+                              <w:r>
+                                <w:t xml:space="preserve"> : Tkinter</w:t>
+                              </w:r>
+                            </w:p>
+                          </w:txbxContent>
+                        </wps:txbx>
+                        <wps:bodyPr rot="0" spcFirstLastPara="0" vertOverflow="overflow" horzOverflow="overflow" vert="horz" wrap="square" lIns="0" tIns="0" rIns="0" bIns="0" numCol="1" spcCol="0" rtlCol="0" fromWordArt="0" anchor="t" anchorCtr="0" forceAA="0" compatLnSpc="1">
+                          <a:prstTxWarp prst="textNoShape">
+                            <a:avLst/>
+                          </a:prstTxWarp>
+                          <a:spAutoFit/>
+                        </wps:bodyPr>
+                      </wps:wsp>
+                    </wpg:wgp>
+                  </a:graphicData>
+                </a:graphic>
+              </wp:anchor>
+            </w:drawing>
+          </mc:Choice>
+          <mc:Fallback>
+            <w:pict>
+              <v:group w14:anchorId="19A980F8" id="Groupe 23" o:spid="_x0000_s1037" style="position:absolute;left:0;text-align:left;margin-left:401.15pt;margin-top:11.65pt;width:1in;height:81pt;z-index:251673600" coordorigin="-2963" coordsize="9144,10287" o:gfxdata="UEsDBBQABgAIAAAAIQCxgme2CgEAABMCAAATAAAAW0NvbnRlbnRfVHlwZXNdLnhtbJSRwU7DMAyG&#10;70i8Q5QralN2QAit3YGOIyA0HiBK3DaicaI4lO3tSbpNgokh7Rjb3+8vyXK1tSObIJBxWPPbsuIM&#10;UDltsK/5++apuOeMokQtR4dQ8x0QXzXXV8vNzgOxRCPVfIjRPwhBagArqXQeMHU6F6yM6Rh64aX6&#10;kD2IRVXdCeUwAsYi5gzeLFvo5OcY2XqbynsTjz1nj/u5vKrmxmY+18WfRICRThDp/WiUjOluYkJ9&#10;4lUcnMpEzjM0GE83SfzMhtz57fRzwYF7SY8ZjAb2KkN8ljaZCx1IwMK1TpX/Z2RJS4XrOqOgbAOt&#10;Z+rodC5buy8MMF0a3ibsDaZjupi/tPkGAAD//wMAUEsDBBQABgAIAAAAIQA4/SH/1gAAAJQBAAAL&#10;AAAAX3JlbHMvLnJlbHOkkMFqwzAMhu+DvYPRfXGawxijTi+j0GvpHsDYimMaW0Yy2fr2M4PBMnrb&#10;Ub/Q94l/f/hMi1qRJVI2sOt6UJgd+ZiDgffL8ekFlFSbvV0oo4EbChzGx4f9GRdb25HMsYhqlCwG&#10;5lrLq9biZkxWOiqY22YiTra2kYMu1l1tQD30/bPm3wwYN0x18gb45AdQl1tp5j/sFB2T0FQ7R0nT&#10;NEV3j6o9feQzro1iOWA14Fm+Q8a1a8+Bvu/d/dMb2JY5uiPbhG/ktn4cqGU/er3pcvwCAAD//wMA&#10;UEsDBBQABgAIAAAAIQCiu/gvagMAAAcIAAAOAAAAZHJzL2Uyb0RvYy54bWycVdtu4zYQfS/QfyD4&#10;nshWEicrRFm4SRMECHaNZosF+kZTlESseClJW06/voeUZG8ubbd5sDwkh3M5c2Z4+XGnOrIVzkuj&#10;Szo/nlEiNDeV1E1Jf/9ye3RBiQ9MV6wzWpT0SXj68ernny57W4jctKarhCMwon3R25K2Idgiyzxv&#10;hWL+2FihcVgbp1jA0jVZ5VgP66rL8tlskfXGVdYZLrzH7s1wSK+S/boWPHyuay8C6UqK2EL6uvRd&#10;x292dcmKxjHbSj6Gwd4RhWJSw+ne1A0LjGycfGVKSe6MN3U45kZlpq4lFykHZDOfvcjmzpmNTbk0&#10;Rd/YPUyA9gVO7zbLP21XjsiqpPkJJZop1Ci5FQQbQKe3TQGlO2cf7cqNG82wignvaqfiP1Ihu4Tr&#10;0x5XsQuEY/PD/PR0BvQ5juaz/OIciwQ8b1GdeO0o/7A4WYArh8u8/fXfr2eT8yzGuA/JSl7gN4IF&#10;6RVY/00q3AobJ+hoRP2QDcXct409Ql0tC3ItOxmeEkdRwRiU3q4kX7lhccD9bIL9XrFGkLOITFSP&#10;GoM+i/k8GP7NE22uW6YbsfQW1AaaUTt7rp6Wz5ytO2lvZdfFOkV5TAtt8IJGbyAzUPTG8I0SOgw9&#10;50SHDI32rbSeElcItRagkLuv5qgy+j2ARtZJHYY6++BE4G30XyOO3xB7jJsV+4MU9CHOmJEH336U&#10;YScn+fnpyLDz2enFWSLYniFA0PlwJ4wiUUCkiABlYQXbPvgxlkllBHRwn+JCNLERMKH8hB1Wr9D7&#10;X0342DIrEEI0eyBDnk9s+APjklSCBDQRejGPQI66sRFJ2P1i0DiJAHH/H9D6vrHOF5iYY+e91Zr5&#10;YjF25nuBQ0FNJ6uJaxHR686RLcP07VsZRKLrC61Ox0JoE28NrIg7aOopqSiF3XqXxlTqj7izNtUT&#10;cHAG5UTlveW3Ev4emA8r5jDEsYmHKXzGp+5MX1IzSpS0xv311n7UR1lxSkmPR6Gk/s8Ni4Ogu9co&#10;OEyGSXCTsJ4EvVHXBpmiBxBNEnHBhW4Sa2fUV7xXy+gFR0xz+CppmMTrMDxNeO+4WC6T0jBPHvSj&#10;xRSaJ9JGXL/svjJnRzpHknwyE6VesXrQjSh7u9wEIJ0of0BxhBv0TlJ6bSA9e86+Xyetw/t99TcA&#10;AAD//wMAUEsDBAoAAAAAAAAAIQDO2wrnFRQAABUUAAAUAAAAZHJzL21lZGlhL2ltYWdlMS5wbmeJ&#10;UE5HDQoaCgAAAA1JSERSAAAAUAAAAKkIBgAAALyMunwAAAABc1JHQgCuzhzpAAAABGdBTUEAALGP&#10;C/xhBQAAAAlwSFlzAAAh1QAAIdUBBJy0nQAAE6pJREFUeF7tnQl4FFW6hk3SWSCEYBLCsBvASIAB&#10;BMTLFQQMi4DgIAKBIG6g6DMIs7gBDqgwDI7jODgIM8oyA8pO2JeQQMIqCZtXcGMNAQKERe/Mdeaq&#10;t+v+f6e7qDrnq053V1d3J/T3PO+jqT5d55yP6qqz/OfUbWF5pQhiPPEV8Q0xlQjLjVoQ84ivCQWw&#10;hQhLI77CHiT2EMgwkRIiLFJjoohAJrmjjLil9QzxTwKZ4wlXiVtSfPP/XwKZAmnX7i5lwYI3/084&#10;/t/ELaVBxPeE1gRIdLRNGT68n33/geXKiePzlT0bxigFqx77QUj3HXFLKJ44QWgrLxEVFWV/ILOL&#10;UlK6UykvL1QOF05Sdq97XKVgtWQgX8XVXncT4k9PR2RkhL1w1xLl+jdFxAFl/+ZxOuNUA9c89qPw&#10;XTa0Wmshoa2wjp/Ur8s/UfuNb4uVq9f2KMX5v4bGuSjMGS0ayH9XW3EjV1tZlcTEBCUvf5HCxjFf&#10;HP4TNEykIGeUeCXz39VSuwltRV3Yxz4zzGlckXLlyk4y5knJKCPAT7haGniE0FZSpfTiLvWqO3l8&#10;ATTJHfnyU7hK3wNTnf/VagKhraCDBg1Slcvl+1TzDhdOhgZVRt6qbLEJVGWfwpuJ0xX/q6o5oa2c&#10;A24A89OVjeP/Hsh9AZrjCduXjfy3cP4q2Q7U9lm78wGn/kVoK6e0bt1Cue686rh5snfjWGiMp2xe&#10;OlzM4x9ElZLYGOYrgjWD0B5XmjSpr/5k+YGxf8tz0BRv2LhkmGjgdaLKyKhZ8gahezpSN8xefu0T&#10;1UBf73kiOYuGij/hy0SV0CpCW3C3fHViq2qep208T1j5wSNiO7CUCHnxiLC20G5Zv+F9R8+CuXRx&#10;GzTCV6a/0u2MkN8BIqTF43XaArslNTVZvfKu3TgATTBDl0719wt5ziZCVkMIbWFVYmNj7Oi42tb7&#10;plgpzvsVNMEMNeKivhTyHEmEpDoQ2oKq8JDThbLdypTXntOZOG5clnr1nTnxETTALNr8nNxOhJzq&#10;EPAKi42LsbuusjMlO9TjMTHRdld7j0GV9wfasjgJOUUScKg9MjJSNciFzRbl+Gzzlr+qx4rzX4SV&#10;N0uBPJTFhJyuEGIhHZw+m6czj8nLX2hv2DBV7W2Ul++ClfcHc3/bl2fgtGXifnFIaTmhLaDKwcOr&#10;JPMchlFj+fzFwoq/6cGxb9MzsPL+YOyo9teEch0mQkajCW3hVLbnL1Dbdcz1Gzd7GFpKz+bAivuL&#10;WvE2HrzQlm0RERKKI7QFU/n92y/rTOLRlD0bnlbKr+7WHeerD1Xan4DycTMr6OJQCmkUhXn4Z5n6&#10;K4/Mc81ZFG3/hcM012env1osVdifrF4wpByUkR94QRcMp2jZsplqjotTXyzSVepC6Qb1s710VWo/&#10;8zf9ezfnCASxnEEXvO9FRESobT0Xly/lS5Xat+lZx2clJ5dLn/mbqKiIb4VyHiKCqhqEtkAqp85s&#10;V43j5gn/dHevxxM/p7/8G332FPyMyV068t/ouDcUrn0MzSmPIoKqc4RYKGXeX97Q3feYoh2+9WlH&#10;P9rmbOf2DY+gz7zhpy1TPgdlTSGCJh4AFQukdOrURjKv9OwaWKnKmPzCf16kc9rRZ97AV19EBIyl&#10;CZoSCKmfS10yOw8/ac27dm0frFRlrPjgEccTs0fXJpfQ594w/52HxMYz83siaOJwMLFA1FheqDOP&#10;qSzMApG3aiRfLY65W/S5t9B50P0vaCMwgwmxMEq3bh0l886c+BhWqDIiIyMcAxG97087iz73hrlv&#10;PXhJLCvBgeVBkzSawTF45df2CwYaP3Xd0eauFPXBtH15tumnb2ysDf18nyKCoj8TYmGUVatnC+YV&#10;K4d2vgor5I4JYzur5mWkJ3+O0njD9Fd68GSRWN6ghXFwd00sjJKW1kh66l65UgAr5I6tH4/k6ADX&#10;ee15frj66Dz/ozmni3eIoKiQEAujnCkRx/e8/+kW5oy2R0Y6Jtcd52xQL+ECSucN97Sv/5m2nBqC&#10;Iu5xSM2WzMwu0tVXcnoFrJA70pom6n5qHL+H0nnKpsVZ/BBC0wnZRFD0ISEWRjl9Nl9nnuPqW/eE&#10;VCF3vPVaD91Tsl1G3csonTfQebS3AxfcKA+KeLhHLIxyzz1tBPOKla+P/RVWyIj81VKYmZK/wty9&#10;r1/PZhfEcxLccuDxyqBoGCEWSDl7bofw8+WrD1fKiNSkeL4q1HM2blT7S5TOU2ZN7smLB3XldNKQ&#10;CJp0lWTq168r3ftOfb4QVsqIqb/qKnXucxY++i1K6wk7VmfzfQ/NuPFAL08kuZ7Ia4mAyUaIBVKO&#10;fJqjM88xRO9mOErEGSGqC7NNiLedQ2k9IX/lqB+iIiPQYAGiCREw/ZzQFYDDMbTmMWUXtsCKGZFY&#10;0yb+1Owcs4fSVoZzyYKn6+QCHsq7i9AVInvUIJ2BjoFSUDEj5s6U5mWV2gkxPj84lswZWDrtl/cf&#10;YsY/3XHfU8Pb7B4xuNWuqKgINEczkbBUYpycGIionDqjbzhfucxLDHDlEBER8uTTlmVZ/0RpfWXb&#10;0hFcbtQOrElYJldk/HrHXxUSC6Azjzl+8G1YCcSgPulS3zQlOe4qSmuG9LQ6x8V8CMtHYLT9xrF8&#10;gKQtgPKzwb0kA1EFEIVrYUyK8vfZg86j9L7iHEuU8iE4UswyZRBihvXEYyuFUZeyi1thJRB1asdJ&#10;N/qIiIgrKK0Zsh5uLd1jCf7Hs1So6yPdQ0rPF+gMPLr3dVgJkfWLhsG+6V9m9TPdbRNB+RA8b22Z&#10;7iDEDCFa8xxhGB62/ei74nwsY3q4SmT0sNZo/I+pRVimdQTKVEJnIIEqITJrin6wwMWCPw68jtKb&#10;gc6Lfkk3CEslZgjJaNVcZ96Zrz0Lv6Xvigv7eM7Dp0azO+b9oZ8YdeXidcIyvUKgTCXGjBmqM7Ao&#10;dyKsiJYJYzvCSk2acN9nKL0Z4mJt6OpjLA0e4iVOUqYfzp9uj42L0R17f940nYF7N46BFdGCGs2E&#10;3+996/4+TGrwO/mUsEw8LyplykFBLpNGjHxIPb56zXuqebzgD1VEy8QxnVBjlpsZF1F6M8TXjDqJ&#10;8iJ6EpYJxYooffvep+vrnjiZy9HzypqcmwZevbYXVsQFz3HQuRxzuwKmwzREePIJ5OPCMkURsGdw&#10;9NO1qlEuOFzjs+M34/iulLufdZs+qae4lMrBA12bmJ4oFxmQ2RzmRfAUrGXiS1vKlLcN0RpnxOXL&#10;ebAyLuhcqDGrbFqS9Q+U3gx0XpgXwfE7lgmG47466RnBwIoV4iLnS9bByjAzXu3OS0elc8fH2fx+&#10;73vuiQ5GTRdLl6/ykA7KVJplY6M4JFc00t0SLDoPHNzkJyVKb4bISEcjWcqL6EpYJmmU2YXWJObo&#10;vjcdBeWI+ktleepCmJLTK6XKMPPfHsj78EnnjY2J8nvDeePi4Ubm8U/aUsErZHXOe9L9b4/Q1uOV&#10;k1ev7lEunFuvO+4iNaUGioJXZk7q+QVKb4baCbGof80sJiwTjGmmBq8UEM6ggjNHd/9GOga2U3Lx&#10;vZjWLNs+dow4o7yYRMIyzSSkTJs2bSCZd/L4fFh4I+5omHAKnbtXjzS/Dxq0ujPlIMqL4El1S4UG&#10;G3VtPBf7DHY+QzivPhQF6thmCX3HDCgfJ70ISyVlGhUVKd37rt34BBbciGkvd4fNieSkGn5vOI9/&#10;qhNsJjmxVM8SUqbiUiym7GIuLLwRdB54//vzb3v7fciezms05/EbwlLhn++x9TrzGG8WOy+ZM8hw&#10;bTBKbwZ6mhvtXslNl1jCMnHfF3Z5RPMYVHgj2mbUFTdwcNDjviYHUHozxMXZjP6xviAsFe+vLGX8&#10;7LjhknllXu7Rgs7LcFMDpfeV3BUjYPfTCe+taqmWElLGB4pXSgZ+efQ9WAHES8/fC8fh4mtG+73n&#10;kZIUh1ZaMlwGy4Uylsxjdnux5LROYgx8Is54tfsxlN5XcitCNaR8nGh3frNEfHOVMu7arSMcukIV&#10;MAKdl0FpzdC0YWIxyocIyNad3LiUMj98RB/jx5w9sRRWADGw15281lY6b7OmdcpRel/JNw7VYLII&#10;yzWXEDO2X7kqriwqVo6APq4RMdGR8Kb+h6mZp1F6X3lkYMZ5lI+TgEhabHJ7UqJkHrNng2eRBps/&#10;lnaAVEHpfcU5twLzIQK235WU+dNjhpq6/w3IbPYJOm/bjBRTQeIiQ/pnSPHZTgK2XIv3r5IKcKHs&#10;5jbCLryJtKJzwIEDXhmJ0vsKnVOKanDyCyIgepKQCiCaxxzZ49n9b9OSLLhWmEHpfWVw//RjKA+C&#10;bx8B0zJCV4Dk5DrQwL2bnoUVERk/pjMcSo+vafsapfeFnRVbtRs9fXlKImCSdgPP7NVFMq8iUNyz&#10;JVp0DhgOsmzeEL913Z4Y2ob3s5LyICwPlBQlPYEnTxknj/9ddx9poEU8nxN7/qpRP6D03uK8+lAe&#10;jOW9DlFSIQp2LdGZx1Rs5o8rpOX50XfDYXvq+/rt6hvc7y64lQrBIzEBl1QQ0Tzm/LkNsDIiDX9S&#10;CwZLDuzdogil9xa0+NAJtwdrEwGXVBhk4OeHPNujGZ2PQWl9oWO7evD+SqwggiKpMMjAovzKdxXK&#10;XTYCLZ9n/DJptHNtttG9L2hv3IohpAIhAz1Zot/6ziT4WsWmTer4Zd4jIT7WKNKA3+4QFPG+ULrC&#10;1K5dS+7CebjpYbQNDx6MyW5/CqX3hoXvDjQaLJ1OBE3JhK5A6el36M1zgiqlZdty4+H0HSZXmLsZ&#10;MOBJsKBLV6j27Vv6ZODCdx/idWa6c7lA6b3h8aFt0BJ9vt+GxM6SuoK189HA5MRYuIVITHSkqXVu&#10;21fq9opxwebxKDrvsLGd4N4HvwvYcvHUpShd4dq2vcsnA8XzuBjxcOsylN5T6qfWNGq2iARE/K/J&#10;S1a10o2cNG3a0GsDc5fBq8TBO9N6+zx8NXt6H9irAQRk3oPliornn0ArPkDaQKiFsdlsXg+kTp/U&#10;w/Aq2bp05HfoO5XBLweNMAgHAeQRAZFYIL5vPSQck8xj3G0Y0apFCow8YFB6T6hXN95oUSCiDxEQ&#10;uRvFUEEGHtz5MqwoQ98xGhX2ac3HzMkPwBgdNwRMRhXVgQz86tO5sLIMOgeTmhR3CKV3R0GO+krG&#10;H2vE2f7VqEHC5Refv/cwf9auVb3/0p7fSUD7wO7mT1X4/R2igWUXcDzM3Fl9DW/0E8fdexx9xx1b&#10;l2V9j2JmCioa0+gCaEkETPxyObEAEkuXvSMZaPT6iQG9Wxj1T5VVHw7xW+zzzFe6nwV5BGzmzSUY&#10;IS+SPWogGJHGEal1EmMM71cbP/JtoxwEOj/xH0RAJa0Z46ULf5o9xTGI4DqW0Ure355By1e15xLh&#10;wU8xvS+8/lI3NEjLTbGA64+EriAdOrRymMOTRvwmmUaN6jmOi+Zd/6bY8WYFsXLi+TT47edL50Lt&#10;wf5EwAXfiiqada50p3TMcfyMfrfxuW/1M3wZfLTNP0v2sx5pjSIPuOEeNImFUX4369ew94HQVi6j&#10;Odx73oE/JpEK1jzOtxXUdg34zJtWUtRAamqyxwbu1bzLqFZ8tGFQY0pSDVPD+IU5j9tvT4hFQ2S8&#10;XCKo4nViYqHAJtmYY8U398Gi76EV5w4a108o1RriLXNmPmgUNBT0F+Tx5oJSwdLT7/DoKuR3HHEF&#10;ty3PMhyBZtq3TPX59RQblww3iq2ZRoSE4E+vxODhIcIxgjnzhxhefUyf+9M+QeZ4QrQtEm3Nzisv&#10;Q0bwTarNmjeGhomcOPaBMnHMPUabWDt4cnjb/cicymiRloQmj/hhYukiGV8kFtLBrj1yWIcIr5Or&#10;nRCDOvYqE8Z29noRTcs7k+E2KMRUIuQ0jpAKW7NmHDRNT5H0PZFJE7ocRCYZ0T+zmZF5HOkakuIZ&#10;LTgUP2BAd2CaHvQ9LW++2N0xBOUJ/fu0gNsAENwDiSZCVj8lUMGVOe9PNXwq8zt/0Xe0vPbL+zwa&#10;C2zTsi6asmS4AW3ptiT+Es8noAooBbsWQxP5PonSa6nsHrhr7WM/RuJ9sxh+aPCehVVC/A4Qw5Hq&#10;D+fPkExc+LeZMK2WsSPaGT6FZ015gBvJ7iaMgvZGBV8FV2q6GPfczVdyMz8fnw3TaRnQu5lkYN7K&#10;kTxED+MHNbxEVEndT6hjgiIpKbfbzzn3R727QyuYRkv7Njd7Ils+GvFdx7apRk9ZLZZuhBgI/Y5A&#10;FVOZMXMiPC7SuEGtkrWLHv3WFhXhySg4/8NZvoN4oDSfQJW0kkFEtRK/0RlV1ApaE9VSOQSqsL/g&#10;WTZ+lUa1FLf+GxEeTYN6Cd/vZhDVTp2JvYThPK+fmENUK6UT/PQ1DFGzAG5Ev0uERISpv8XNCaNd&#10;H/0Nz3m8QFRbbSY8iujyEL7/8T4KScQtI95PEL7y0Us4BMTSt8WEuoYTyBhPWE2ERRpKIIPcYelW&#10;61VRhuOHBvBysrA0grscGcBvgggLyJMnM6cJ6fmMYCqfQKZp4WnPsAy0gECmaeG+dFgGWkUg07SE&#10;5UbcQ0GmuQj/fCtRZQZW+bkNq1WZgQ8SYblR2ECTChtoUmEDTSpsoEmFDTSpsIEmFTbQpMIGmlTY&#10;QJMKG2hSYQNNKmygSYUNNKk3CGSci7CBHshou08mbKAH4h1zjWbnwgZ6KN7wP2ygSaFVm2EDvRDa&#10;CThsoJfqS4QNNKkiImygCXG8s2svhrCBPiqNCBtoUvyKtbCBJsUrP6uZbrvt/wHBnEh+3FPLlQAA&#10;AABJRU5ErkJgglBLAwQUAAYACAAAACEANmytv+AAAAAKAQAADwAAAGRycy9kb3ducmV2LnhtbEyP&#10;TU/DMAyG70j8h8hI3Fj6waZSmk7TBJwmJDYkxC1rvLZa41RN1nb/HnOCk2350evHxXq2nRhx8K0j&#10;BfEiAoFUOdNSreDz8PqQgfBBk9GdI1RwRQ/r8vam0LlxE33guA+14BDyuVbQhNDnUvqqQav9wvVI&#10;vDu5werA41BLM+iJw20nkyhaSatb4guN7nHbYHXeX6yCt0lPmzR+GXfn0/b6fVi+f+1iVOr+bt48&#10;gwg4hz8YfvVZHUp2OroLGS86BVmUpIwqSFKuDDw9rrg5MpktU5BlIf+/UP4AAAD//wMAUEsDBBQA&#10;BgAIAAAAIQCqJg6+vAAAACEBAAAZAAAAZHJzL19yZWxzL2Uyb0RvYy54bWwucmVsc4SPQWrDMBBF&#10;94XcQcw+lp1FKMWyN6HgbUgOMEhjWcQaCUkt9e0jyCaBQJfzP/89ph///Cp+KWUXWEHXtCCIdTCO&#10;rYLr5Xv/CSIXZINrYFKwUYZx2H30Z1qx1FFeXMyiUjgrWEqJX1JmvZDH3IRIXJs5JI+lnsnKiPqG&#10;luShbY8yPTNgeGGKyShIk+lAXLZYzf+zwzw7TaegfzxxeaOQzld3BWKyVBR4Mg4fYddEtiCHXr48&#10;NtwBAAD//wMAUEsBAi0AFAAGAAgAAAAhALGCZ7YKAQAAEwIAABMAAAAAAAAAAAAAAAAAAAAAAFtD&#10;b250ZW50X1R5cGVzXS54bWxQSwECLQAUAAYACAAAACEAOP0h/9YAAACUAQAACwAAAAAAAAAAAAAA&#10;AAA7AQAAX3JlbHMvLnJlbHNQSwECLQAUAAYACAAAACEAorv4L2oDAAAHCAAADgAAAAAAAAAAAAAA&#10;AAA6AgAAZHJzL2Uyb0RvYy54bWxQSwECLQAKAAAAAAAAACEAztsK5xUUAAAVFAAAFAAAAAAAAAAA&#10;AAAAAADQBQAAZHJzL21lZGlhL2ltYWdlMS5wbmdQSwECLQAUAAYACAAAACEANmytv+AAAAAKAQAA&#10;DwAAAAAAAAAAAAAAAAAXGgAAZHJzL2Rvd25yZXYueG1sUEsBAi0AFAAGAAgAAAAhAKomDr68AAAA&#10;IQEAABkAAAAAAAAAAAAAAAAAJBsAAGRycy9fcmVscy9lMm9Eb2MueG1sLnJlbHNQSwUGAAAAAAYA&#10;BgB8AQAAFxwAAAAA&#10;">
+                <v:shape id="Image 5" o:spid="_x0000_s1038" type="#_x0000_t75" style="position:absolute;width:3327;height:7048;visibility:visible;mso-wrap-style:square" o:gfxdata="UEsDBBQABgAIAAAAIQDb4fbL7gAAAIUBAAATAAAAW0NvbnRlbnRfVHlwZXNdLnhtbHyQz07DMAyH&#10;70i8Q+QralM4IITa7kDhCAiNB7ASt43WOlEcyvb2pNu4IODoPz9/n1xv9vOkForiPDdwXVagiI23&#10;jocG3rdPxR0oScgWJ8/UwIEENu3lRb09BBKV0ywNjCmFe63FjDSjlD4Q50nv44wpl3HQAc0OB9I3&#10;VXWrjedEnIq03oC27qjHjympx31un0wiTQLq4bS4shrAECZnMGVTvbD9QSnOhDInjzsyuiBXWQP0&#10;r4R18jfgnHvJr4nOknrFmJ5xzhraRtHWf3Kkpfz/yGo5S+H73hkquyhdjr3R8m2lj09svwAAAP//&#10;AwBQSwMEFAAGAAgAAAAhAFr0LFu/AAAAFQEAAAsAAABfcmVscy8ucmVsc2zPwWrDMAwG4Ptg72B0&#10;X5TuUMaI01uh19I+gLGVxCy2jGSy9e1nemrHjpL4P0nD4SetZiPRyNnCruvBUPYcYp4tXC/Htw8w&#10;Wl0ObuVMFm6kcBhfX4Yzra62kC6xqGlKVgtLreUTUf1CyWnHhXKbTCzJ1VbKjMX5LzcTvvf9HuXR&#10;gPHJNKdgQU5hB+ZyK23zHztFL6w81c5zQp6m6P9TMfB3PtPWFCczVQtB9N4U2rp2HOA44NMz4y8A&#10;AAD//wMAUEsDBBQABgAIAAAAIQBWHFvRwQAAANoAAAAPAAAAZHJzL2Rvd25yZXYueG1sRI9Bi8Iw&#10;FITvwv6H8IS9aaqiSNcoIgheBFdF2NujebbF5qWbxJr99xtB8DjMzDfMYhVNIzpyvrasYDTMQBAX&#10;VtdcKjiftoM5CB+QNTaWScEfeVgtP3oLzLV98Dd1x1CKBGGfo4IqhDaX0hcVGfRD2xIn72qdwZCk&#10;K6V2+Ehw08hxls2kwZrTQoUtbSoqbse7URAPh45+7uutm05+T7u9vnQmXpT67Mf1F4hAMbzDr/ZO&#10;K5jC80q6AXL5DwAA//8DAFBLAQItABQABgAIAAAAIQDb4fbL7gAAAIUBAAATAAAAAAAAAAAAAAAA&#10;AAAAAABbQ29udGVudF9UeXBlc10ueG1sUEsBAi0AFAAGAAgAAAAhAFr0LFu/AAAAFQEAAAsAAAAA&#10;AAAAAAAAAAAAHwEAAF9yZWxzLy5yZWxzUEsBAi0AFAAGAAgAAAAhAFYcW9HBAAAA2gAAAA8AAAAA&#10;AAAAAAAAAAAABwIAAGRycy9kb3ducmV2LnhtbFBLBQYAAAAAAwADALcAAAD1AgAAAAA=&#10;">
+                  <v:imagedata r:id="rId17" o:title=""/>
+                </v:shape>
+                <v:shape id="Zone de texte 22" o:spid="_x0000_s1039" type="#_x0000_t202" style="position:absolute;left:-2963;top:7620;width:9143;height:2667;visibility:visible;mso-wrap-style:square;v-text-anchor:top" o:gfxdata="UEsDBBQABgAIAAAAIQDb4fbL7gAAAIUBAAATAAAAW0NvbnRlbnRfVHlwZXNdLnhtbHyQz07DMAyH&#10;70i8Q+QralM4IITa7kDhCAiNB7ASt43WOlEcyvb2pNu4IODoPz9/n1xv9vOkForiPDdwXVagiI23&#10;jocG3rdPxR0oScgWJ8/UwIEENu3lRb09BBKV0ywNjCmFe63FjDSjlD4Q50nv44wpl3HQAc0OB9I3&#10;VXWrjedEnIq03oC27qjHjympx31un0wiTQLq4bS4shrAECZnMGVTvbD9QSnOhDInjzsyuiBXWQP0&#10;r4R18jfgnHvJr4nOknrFmJ5xzhraRtHWf3Kkpfz/yGo5S+H73hkquyhdjr3R8m2lj09svwAAAP//&#10;AwBQSwMEFAAGAAgAAAAhAFr0LFu/AAAAFQEAAAsAAABfcmVscy8ucmVsc2zPwWrDMAwG4Ptg72B0&#10;X5TuUMaI01uh19I+gLGVxCy2jGSy9e1nemrHjpL4P0nD4SetZiPRyNnCruvBUPYcYp4tXC/Htw8w&#10;Wl0ObuVMFm6kcBhfX4Yzra62kC6xqGlKVgtLreUTUf1CyWnHhXKbTCzJ1VbKjMX5LzcTvvf9HuXR&#10;gPHJNKdgQU5hB+ZyK23zHztFL6w81c5zQp6m6P9TMfB3PtPWFCczVQtB9N4U2rp2HOA44NMz4y8A&#10;AAD//wMAUEsDBBQABgAIAAAAIQBHg2qXxQAAANsAAAAPAAAAZHJzL2Rvd25yZXYueG1sRI9BawIx&#10;FITvQv9DeIVepGa7FSmrUURasL1It168PTbPzermZUmyuv77plDwOMzMN8xiNdhWXMiHxrGCl0kG&#10;grhyuuFawf7n4/kNRIjIGlvHpOBGAVbLh9ECC+2u/E2XMtYiQTgUqMDE2BVShsqQxTBxHXHyjs5b&#10;jEn6WmqP1wS3rcyzbCYtNpwWDHa0MVSdy94q2E0POzPuj+9f6+mr/9z3m9mpLpV6ehzWcxCRhngP&#10;/7e3WkGew9+X9APk8hcAAP//AwBQSwECLQAUAAYACAAAACEA2+H2y+4AAACFAQAAEwAAAAAAAAAA&#10;AAAAAAAAAAAAW0NvbnRlbnRfVHlwZXNdLnhtbFBLAQItABQABgAIAAAAIQBa9CxbvwAAABUBAAAL&#10;AAAAAAAAAAAAAAAAAB8BAABfcmVscy8ucmVsc1BLAQItABQABgAIAAAAIQBHg2qXxQAAANsAAAAP&#10;AAAAAAAAAAAAAAAAAAcCAABkcnMvZG93bnJldi54bWxQSwUGAAAAAAMAAwC3AAAA+QIAAAAA&#10;" stroked="f">
+                  <v:textbox style="mso-fit-shape-to-text:t" inset="0,0,0,0">
+                    <w:txbxContent>
+                      <w:p>
+                        <w:pPr>
+                          <w:pStyle w:val="Lgende"/>
+                          <w:rPr>
+                            <w:noProof/>
+                          </w:rPr>
+                        </w:pPr>
+                        <w:r>
+                          <w:t xml:space="preserve">Image </w:t>
+                        </w:r>
+                        <w:r>
+                          <w:fldChar w:fldCharType="begin"/>
+                        </w:r>
+                        <w:r>
+                          <w:instrText xml:space="preserve"> SEQ Image \* ARABIC </w:instrText>
+                        </w:r>
+                        <w:r>
+                          <w:fldChar w:fldCharType="separate"/>
+                        </w:r>
+                        <w:r>
+                          <w:rPr>
+                            <w:noProof/>
+                          </w:rPr>
+                          <w:t>4</w:t>
+                        </w:r>
+                        <w:r>
+                          <w:fldChar w:fldCharType="end"/>
+                        </w:r>
+                        <w:r>
+                          <w:t xml:space="preserve"> : Tkinter</w:t>
+                        </w:r>
+                      </w:p>
+                    </w:txbxContent>
+                  </v:textbox>
+                </v:shape>
+                <w10:wrap type="through"/>
+              </v:group>
+            </w:pict>
+          </mc:Fallback>
+        </mc:AlternateContent>
+      </w:r>
+    </w:p>
+    <w:p>
+      <w:pPr>
+        <w:ind w:firstLine="708"/>
+        <w:jc w:val="both"/>
+      </w:pPr>
+      <w:r>
+        <w:rPr>
+          <w:u w:val="single"/>
+        </w:rPr>
+        <w:t>Tkinter</w:t>
+      </w:r>
+      <w:r>
+        <w:tab/>
+        <w:t>: une bibliothèque de graphique, m’ayant permis de créer l’interface homme-machine du programme.</w:t>
+      </w:r>
+    </w:p>
+    <w:p/>
+    <w:p/>
+    <w:p>
+      <w:pPr>
+        <w:pStyle w:val="Titre4"/>
+        <w:jc w:val="both"/>
+      </w:pPr>
+      <w:r>
+        <w:t>Environnements de développements</w:t>
+      </w:r>
+    </w:p>
+    <w:p>
+      <w:pPr>
+        <w:ind w:firstLine="708"/>
+        <w:jc w:val="both"/>
+      </w:pPr>
+      <w:r>
+        <w:t xml:space="preserve">Le premier EDI utilisé, principalement lors de la phase de test est </w:t>
+      </w:r>
+      <w:r>
+        <w:rPr>
+          <w:u w:val="single"/>
+        </w:rPr>
+        <w:t xml:space="preserve">Pycharm </w:t>
+      </w:r>
+      <w:r>
+        <w:rPr>
+          <w:u w:val="single"/>
+        </w:rPr>
+        <w:t>Community</w:t>
+      </w:r>
+      <w:r>
+        <w:rPr>
+          <w:u w:val="single"/>
+        </w:rPr>
+        <w:t xml:space="preserve"> </w:t>
+      </w:r>
+      <w:r>
+        <w:rPr>
+          <w:u w:val="single"/>
+        </w:rPr>
+        <w:t>Edition</w:t>
+      </w:r>
+      <w:r>
+        <w:t xml:space="preserve"> : </w:t>
+      </w:r>
+    </w:p>
+    <w:p>
+      <w:pPr>
+        <w:ind w:firstLine="708"/>
+        <w:jc w:val="both"/>
+      </w:pPr>
+      <w:r>
+        <w:rPr>
+          <w:noProof/>
+        </w:rPr>
+        <mc:AlternateContent>
+          <mc:Choice Requires="wpg">
+            <w:drawing>
+              <wp:anchor distT="0" distB="0" distL="114300" distR="114300" simplePos="0" relativeHeight="251676672" behindDoc="0" locked="0" layoutInCell="1" allowOverlap="1" wp14:anchorId="52E8F5A3" wp14:editId="69C02A09">
+                <wp:simplePos x="0" y="0"/>
+                <wp:positionH relativeFrom="column">
+                  <wp:posOffset>14605</wp:posOffset>
+                </wp:positionH>
+                <wp:positionV relativeFrom="paragraph">
+                  <wp:posOffset>80645</wp:posOffset>
+                </wp:positionV>
+                <wp:extent cx="914400" cy="960755"/>
+                <wp:effectExtent l="0" t="0" r="0" b="0"/>
+                <wp:wrapThrough wrapText="bothSides">
+                  <wp:wrapPolygon edited="0">
+                    <wp:start x="5400" y="0"/>
+                    <wp:lineTo x="1800" y="1285"/>
+                    <wp:lineTo x="450" y="2998"/>
+                    <wp:lineTo x="0" y="10707"/>
+                    <wp:lineTo x="1800" y="13705"/>
+                    <wp:lineTo x="0" y="14990"/>
+                    <wp:lineTo x="0" y="20986"/>
+                    <wp:lineTo x="21150" y="20986"/>
+                    <wp:lineTo x="21150" y="14990"/>
+                    <wp:lineTo x="15750" y="13705"/>
+                    <wp:lineTo x="17100" y="10707"/>
+                    <wp:lineTo x="15750" y="3855"/>
+                    <wp:lineTo x="13050" y="0"/>
+                    <wp:lineTo x="5400" y="0"/>
+                  </wp:wrapPolygon>
+                </wp:wrapThrough>
+                <wp:docPr id="27" name="Groupe 27"/>
+                <wp:cNvGraphicFramePr/>
+                <a:graphic xmlns:a="http://schemas.openxmlformats.org/drawingml/2006/main">
+                  <a:graphicData uri="http://schemas.microsoft.com/office/word/2010/wordprocessingGroup">
+                    <wpg:wgp>
+                      <wpg:cNvGrpSpPr/>
+                      <wpg:grpSpPr>
+                        <a:xfrm>
+                          <a:off x="0" y="0"/>
+                          <a:ext cx="914400" cy="960755"/>
+                          <a:chOff x="0" y="0"/>
+                          <a:chExt cx="914400" cy="960755"/>
+                        </a:xfrm>
+                      </wpg:grpSpPr>
+                      <pic:pic xmlns:pic="http://schemas.openxmlformats.org/drawingml/2006/picture">
+                        <pic:nvPicPr>
+                          <pic:cNvPr id="6" name="Image 6" descr="Une image contenant texte, carte de visite, graphiques vectoriels&#10;&#10;Description générée automatiquement"/>
+                          <pic:cNvPicPr>
+                            <a:picLocks noChangeAspect="1"/>
+                          </pic:cNvPicPr>
+                        </pic:nvPicPr>
+                        <pic:blipFill rotWithShape="1">
+                          <a:blip r:embed="rId18" cstate="print">
+                            <a:extLst>
+                              <a:ext uri="{28A0092B-C50C-407E-A947-70E740481C1C}">
+                                <a14:useLocalDpi xmlns:a14="http://schemas.microsoft.com/office/drawing/2010/main" val="0"/>
+                              </a:ext>
+                            </a:extLst>
+                          </a:blip>
+                          <a:srcRect l="-7475" r="-813"/>
+                          <a:stretch/>
+                        </pic:blipFill>
+                        <pic:spPr bwMode="auto">
+                          <a:xfrm>
+                            <a:off x="0" y="0"/>
+                            <a:ext cx="688975" cy="636905"/>
+                          </a:xfrm>
+                          <a:prstGeom prst="rect">
+                            <a:avLst/>
+                          </a:prstGeom>
+                          <a:ln>
+                            <a:noFill/>
+                          </a:ln>
+                          <a:extLst>
+                            <a:ext uri="{53640926-AAD7-44D8-BBD7-CCE9431645EC}">
+                              <a14:shadowObscured xmlns:a14="http://schemas.microsoft.com/office/drawing/2010/main"/>
+                            </a:ext>
+                          </a:extLst>
+                        </pic:spPr>
+                      </pic:pic>
+                      <wps:wsp>
+                        <wps:cNvPr id="24" name="Zone de texte 24"/>
+                        <wps:cNvSpPr txBox="1"/>
+                        <wps:spPr>
+                          <a:xfrm>
+                            <a:off x="0" y="694055"/>
+                            <a:ext cx="914400" cy="266700"/>
+                          </a:xfrm>
+                          <a:prstGeom prst="rect">
+                            <a:avLst/>
+                          </a:prstGeom>
+                          <a:solidFill>
+                            <a:prstClr val="white"/>
+                          </a:solidFill>
+                          <a:ln>
+                            <a:noFill/>
+                          </a:ln>
+                        </wps:spPr>
+                        <wps:txbx>
+                          <w:txbxContent>
+                            <w:p>
+                              <w:pPr>
+                                <w:pStyle w:val="Lgende"/>
+                                <w:rPr>
+                                  <w:noProof/>
+                                </w:rPr>
+                              </w:pPr>
+                              <w:r>
+                                <w:t xml:space="preserve">Image </w:t>
+                              </w:r>
+                              <w:r>
+                                <w:fldChar w:fldCharType="begin"/>
+                              </w:r>
+                              <w:r>
+                                <w:instrText xml:space="preserve"> SEQ Image \* ARABIC </w:instrText>
+                              </w:r>
+                              <w:r>
+                                <w:fldChar w:fldCharType="separate"/>
+                              </w:r>
+                              <w:r>
+                                <w:rPr>
+                                  <w:noProof/>
+                                </w:rPr>
+                                <w:t>5</w:t>
+                              </w:r>
+                              <w:r>
+                                <w:fldChar w:fldCharType="end"/>
+                              </w:r>
+                              <w:r>
+                                <w:t xml:space="preserve"> : Pycharm</w:t>
+                              </w:r>
+                            </w:p>
+                          </w:txbxContent>
+                        </wps:txbx>
+                        <wps:bodyPr rot="0" spcFirstLastPara="0" vertOverflow="overflow" horzOverflow="overflow" vert="horz" wrap="square" lIns="0" tIns="0" rIns="0" bIns="0" numCol="1" spcCol="0" rtlCol="0" fromWordArt="0" anchor="t" anchorCtr="0" forceAA="0" compatLnSpc="1">
+                          <a:prstTxWarp prst="textNoShape">
+                            <a:avLst/>
+                          </a:prstTxWarp>
+                          <a:spAutoFit/>
+                        </wps:bodyPr>
+                      </wps:wsp>
+                    </wpg:wgp>
+                  </a:graphicData>
+                </a:graphic>
+              </wp:anchor>
+            </w:drawing>
+          </mc:Choice>
+          <mc:Fallback>
+            <w:pict>
+              <v:group w14:anchorId="52E8F5A3" id="Groupe 27" o:spid="_x0000_s1040" style="position:absolute;left:0;text-align:left;margin-left:1.15pt;margin-top:6.35pt;width:1in;height:75.65pt;z-index:251676672" coordsize="9144,9607" o:gfxdata="UEsDBBQABgAIAAAAIQCxgme2CgEAABMCAAATAAAAW0NvbnRlbnRfVHlwZXNdLnhtbJSRwU7DMAyG&#10;70i8Q5QralN2QAit3YGOIyA0HiBK3DaicaI4lO3tSbpNgokh7Rjb3+8vyXK1tSObIJBxWPPbsuIM&#10;UDltsK/5++apuOeMokQtR4dQ8x0QXzXXV8vNzgOxRCPVfIjRPwhBagArqXQeMHU6F6yM6Rh64aX6&#10;kD2IRVXdCeUwAsYi5gzeLFvo5OcY2XqbynsTjz1nj/u5vKrmxmY+18WfRICRThDp/WiUjOluYkJ9&#10;4lUcnMpEzjM0GE83SfzMhtz57fRzwYF7SY8ZjAb2KkN8ljaZCx1IwMK1TpX/Z2RJS4XrOqOgbAOt&#10;Z+rodC5buy8MMF0a3ibsDaZjupi/tPkGAAD//wMAUEsDBBQABgAIAAAAIQA4/SH/1gAAAJQBAAAL&#10;AAAAX3JlbHMvLnJlbHOkkMFqwzAMhu+DvYPRfXGawxijTi+j0GvpHsDYimMaW0Yy2fr2M4PBMnrb&#10;Ub/Q94l/f/hMi1qRJVI2sOt6UJgd+ZiDgffL8ekFlFSbvV0oo4EbChzGx4f9GRdb25HMsYhqlCwG&#10;5lrLq9biZkxWOiqY22YiTra2kYMu1l1tQD30/bPm3wwYN0x18gb45AdQl1tp5j/sFB2T0FQ7R0nT&#10;NEV3j6o9feQzro1iOWA14Fm+Q8a1a8+Bvu/d/dMb2JY5uiPbhG/ktn4cqGU/er3pcvwCAAD//wMA&#10;UEsDBBQABgAIAAAAIQDs4TTR2wMAALEIAAAOAAAAZHJzL2Uyb0RvYy54bWycVttuGzcQfS/QfyC2&#10;QJ9qr6TIK2trOVDt2jDgJkKdwEDfKC5XS2SXZEjq4vyRv8M/1jNcrVTLbpvkwevhcDicOXNmqLO3&#10;m6ZmK+m8MnqS9I97CZNamELpxST5+OHq6DRhPnBd8NpoOUkepE/env/4w9na5nJgKlMX0jE40T5f&#10;20lShWDzNPWikg33x8ZKjc3SuIYHLN0iLRxfw3tTp4NeL0vXxhXWGSG9h/ay3UzOo/+ylCK8L0sv&#10;A6snCWIL8evid07f9PyM5wvHbaXENgz+HVE0XGlcunN1yQNnS6deuGqUcMabMhwL06SmLJWQMQdk&#10;0+8dZHPtzNLGXBb5emF3MAHaA5y+2614t5o5popJMhglTPMGNYrXSgYF0FnbRQ6ja2fv7MxtFYt2&#10;RQlvStfQf6TCNhHXhx2uchOYgHLcHw57QF9ga5z1RicnLe6iQnFenBLV7/95Lu0uTSm2XShWiRx/&#10;W5AgvQDp/8mEU2HpZLJ10nyVj4a7T0t7hHpaHtRc1So8RG6ichSUXs2UmLl2scc76+C+afhCMiwL&#10;6QWo+VFLpqJOGB2k5jqwACjlL0xwFyTs2Ep5RYqWuZ+X0qMJRTBOydr//NNm+mv8XJJHZQOaky2e&#10;HvXTo3t6lIwvg0E/KZxrpA5UDAqUYmsj5YTkrRGfPNPmouJ6Iafe4gK0OFmnz83j8lma81rZK1XX&#10;zJlwr0J1V3ELZvVjj9DmFmGke8DkV4rUdsmlEUuKtm17J2skYLSvlPUJc7ls5hIsdjdFH0TDyAm4&#10;zzrVpsdz78SfSIDmwNFoODrBGUin/TctFX1wMoiqy62LvwXGg/lsvv7DFPBJ4MU0vob52enpmO4i&#10;5mdvsnEvMn/HYODsfLiWpmEkIHyEGJ3z1a0PFM3ehLqs1vTVhrBtd0kT8acgtyKqQ42Lieo7oLF6&#10;AfU3DY1YQYRGbvckHgw7Fv+F8U7MjExl0CO8rS0NDhY2vxmMgkgf0rfhdq18MD+y8bDXDYnXhsgg&#10;y0YYKC0CXR2+EUpvalUQjoQonb2oHVtx8GNdobe2zp9Z/Qv6+3RICpv5Jg7UrINgbooHIIBWiPPR&#10;W3GlcN8t92HGHZ4bjEY8oeE9PmVt1pPEbKWEVcZ9eU1P9igodhO2xvM1SfznJafRVd9olJreuk5w&#10;nTDvBL1sLgwyRasgmijigAt1J5bONPd4Wad0C7a4FrhrkoROvAhYYQMvs5DTaZTbCXir7yzmZtvq&#10;hOuHzT13dktwosc705GJ5wc8b22pIt5O0WhXKjYB4dqiCIbTAsSOUnwXIT17eP+5jlb7XxrnfwMA&#10;AP//AwBQSwMECgAAAAAAAAAhAIMfjDazFgAAsxYAABQAAABkcnMvbWVkaWEvaW1hZ2UxLnBuZ4lQ&#10;TkcNChoKAAAADUlIRFIAAACZAAAAmQgGAAAAPFyYugAAAAFzUkdCAK7OHOkAAAAEZ0FNQQAAsY8L&#10;/GEFAAAACXBIWXMAACHVAAAh1QEEnLSdAAAWSElEQVR4Xu2dC3RV1ZnHo1CCFGuXjiNKIUGREcQn&#10;ilqsYH1AeIhoAV9YrdU6AwbBBw+RCAESUEEQFBG1WLHVsbPWrDWdtTq0Wg0PZ9RKSXLzIu8g8gjh&#10;ERJCNHv++969ycnJd+8+j33vORfOf63fgnDP/r4dzm99++SGFVJO9fQJrTyeVriaiQ+TMh/UTD0s&#10;fhvEL/nnHa+cl1a4ikV4VbCa9dnxarW4JGny73XT2EdAfBjE6/QtWPFFWuErEGqloLNofQuSZ6p9&#10;WPcE43DRxB8F8SppBS+3pRWugERcsFiStYvWe8eaQ2K5L/OBEEyyoW7KOeKlIIlK39KXxqaHXmbp&#10;oeVhIpJZEW11mL4Fa8KIcr7KHyAVh4smZcOvG8TLQeKdtIIX96eHXoJYHC6ZM9H4NJOi9dmx5ogo&#10;72myCiZ2+z2E4lCiicuCxCPnFmT1bBfLjB7R+ha8xlI+yeoqWiY879VNHft+XSZ7HzKZRZOyiUuD&#10;6Exa4dJ16aEXIY9ELVl6SCWZWTQpWUS0PvmrvxPtE5YNNdP+shGCcaRolGzi8iA60lEsM2rR7Eyz&#10;jqK9JnidpVS+011sJ675XW0m47wHuThm2YyiiSVBnCa9MDutX9EySEKJZUavaOZjU4oWli2OeRdy&#10;cayKJpYFsZv0gqX7uVyS9JAV0SjJOMZjU5doa1nK1pfPENvVlg2109kGIVkH0TiEaJx3d0/rJ5YH&#10;sRKjWGZoscxEk8womnXJoh2bUrQ+O15vE1t3nd9CME5EtOlRRTPLtrFu2qeiRJBo6VuQs6Zf0VKI&#10;xKEFk9BimVGLpuvYDItW8AY7b/sqV9PkHUjFMYtGTjVCNFEmiDntYhmh5TJCi2Um8aL1yV9n+2bz&#10;98DehkwSWjb18SnKBeFJK158CS2XEVouifvnM92irQWQTIh23vb1g8WnGzNvVU+7dX3tk+wtiMSJ&#10;LVrn49M41UTJUzv9Cpa00UJFgxZMQotlRi2Z8+ezzqKFJStYFxatT/6bMW/8uqrMv70JwbhkVkSL&#10;OdVOdclogaxAy2WEFsuMWrR4HJtcsj7569l5+W+OEH8VJ7K2OrNlHcTiksUSLfpU6yyaKH3qJC2U&#10;s5IWxy60XEZosYxQknHiIRo/NjuL9pP8t05I8EbNk4yzTmAWzcpUo47PjdWZQ0SLkzu0KG6h5ZI4&#10;fz7rKJle0dqfz4yira2ZASKSGUWzMtXMopmn2oaaaeXiNpx86VuweBAth05owSS0WGasiGZdso7P&#10;Z0bJDMdm+PmMS/Ymew2CvS7golGyqUSLPtUioolbcvKkb35OFS1EPKDlMkKLZUYtmp5pZhAN02wN&#10;xOKSORHNylSTx6e4NUkelnU6LUEioOUyQotlhJKMEx/RLsTvV0MoLhktWhTZhGixpppZNI64S8mZ&#10;9KKcx+gbn2houSS0WGbUkrUfm1K0aJJFF20E9vMqJOKSxUs0s2zidiVX0oqWttA320towSS0WGbU&#10;otmZZubns1kVc9iqmpmQjNMuWmzZ3B+f4rYlV+ib7DW0XEZosczoFU1Os+VVM9lKyMUlk5hlU001&#10;KZqdqRaeZt9MyxC3LnlC32Q/QMtlhBbLCCUZx7lor1TPPAEXzSibSjQnU80s2ttVmUfFrUue0DfY&#10;L9BySWixzKgli/62RkfRlkOsFYITonFiiBZ7qsUWLZps4tYlT+ib6ydowSS0WGbUoqmm2cvVT0Ey&#10;TnTR7Ey1dtGiyBZDNHHrkif0jfUTtFxGaLHMOBXtFfYS5OKStYsWRTabotmZakbRxK1LntA31jko&#10;GeAd/gwlihtQMsA7/JdzipaeSYniBpQN8A7/pXdo0fWUKG5A2QDv8F/6FOYUUaK4AWUDvMN/oSRx&#10;C8oGeIf/QkniFpQN8A7/hZLELSgb4B3+CyWJW1A2wDv8F0oSt6BsgEf0/LxoE371VyhJ3IKyAR5x&#10;5ucl7MxtZfz3/gkliVtQNsAjpGQ9t+3kH/sjlCRuQdlTho0bN7K2tjYWLfy1VatWkWvjgVGyntvK&#10;+Z95m175uQMpSdyC0krikbFjx5K9dOM2VE1dmCXrua2CpXz4YRe85k3SQ0vnU5K4BaWVxDtUTzek&#10;pqaKyvoyYMAAspcbKMl6bqtkqXnlv8friU9aKLeVksQtKK0kEfn444/J3naJd6ieTokm2Q+3VrEf&#10;bq7S9oP8LIcSRAcorSSRofpbJVHp0aMH2d8uMSXbWgNq+XWJCyWIDlBaSaJD7SEWAwcOFCsTl/Hj&#10;x5N7sYMVyXpsrePXJiaUIDpAaSWJTn19PbkPit69e4tViQ+1HztYlazHll34goDF/wsCShAdoLQS&#10;L0Ltg8KrUHuxix3Jemz5hp2Rt2sZ1sUvlCA6QGklqoRCofBEobjooovYqFGjxJX2Qu3FiNP06tWr&#10;U62MjAzxqjrmtU6xK1mPLbtZ97xvm7A2PqEE0QFKK1Flx44d5DqKs88+W6xSh1ovaWhoEFdZy+jR&#10;o8k6FKtXrxarOqd79+7kGic4keyMLd+CvXy9/lCC6ACllahiRzKJlZx77rnkWo6dUOutYP7uwMKF&#10;C8nrnOJGsjM27+M19IYSRAcorUQVJ5JNmjRJrI6e77//nlxrNVwSar0dZsyYEa61b1/4pmrFrWTd&#10;N+9nKZ98oud/y+tbnDOREkQHKK9EFSeScazE6Toeaq0TunXrRv65W3RI1n1zPeuSt38C6rlLn6Lc&#10;P1GC6ADllaiSSMk++ugj8UrsmNf5EV2Sdd98gKV+Wt+Cms5DyaELlFeiSiIlsxrzOj+iU7LueQ0s&#10;Ne8Qr+sslBy6QHklqvhNMvMavxIPyVLzDvPa9kPJoQuUV6JKIJkz4iWZI9EoOXSB8kpUcSKZlXz9&#10;9dcd1gwaNEi8Ej3RviL1I/GUjNP108M3oY+1UHLoAuWVqGJXspEjR4qVsWNet2fPHvFK9AwdOrTT&#10;Or8Sb8k43T49dAi91KHk0AXKK1HFjmR24mSteY2fSYRkEvSLHUoOXaC8ElWOHz/OamtrSXbt2hV+&#10;3W5aWlps74PHvMbPJFIyDnpGDyWHLlBeiRdxuo+ePXuSa/1IQifZpkPnoCedcwuyelFy6AItlCQ6&#10;559/PrmPL7/8UlwRPY8++ii51o/45rjU918I0qCFkkRm+/bt5B44F1xwgbgqdqi1fiRRkqV80vBj&#10;9Iue9MLcckoOXaCFkkRl06ZNZH8jVkKt8yOxJPvx1gr23bHRYVxLpgolhk7QQkkiQvWlsJLTTjuN&#10;XOs3KMkONE44IZdkSug/HEuW8t9tqegVO5QYOkELJfHMsmXLyJ7RsBpqrd+QkvX74qtOYplxLJmV&#10;UGLoBC2U6E5rayvZxwpnnXWWqBI7/fr1I9f7iWPNY0ihKJxIlpJ34Ar0UYcSQydooUQVp9+7dIrV&#10;UGudwJOfn0++5gZKpmg4ksxqKDF0ghZKVEm0ZCUlJaKzOtR6OxhTVhb+MU/aoGSKxnt1C2xJdvrH&#10;Byejh7VQYugELZSokmjJOHbCj1iqRiyGDRsmVncM/y4Gdb0TKJliYUcy1LceSgydoIUSVbyQbNy4&#10;caK79XTp0oWsZeTiiy8WV0dPTU0NudYulEixsCrZ6ZsPPo761kOJoRO0UKKKF5Jx3IR/P7W5uZkd&#10;O3Ys5s8si5aqqipyT3agRIqFVclQ23r6luTcSomhE7RRoopXknG8DLUfO1AixWLXkclKybp+dmgm&#10;altPelHOV5QYOkEbJap4KRnHi3Tt2pXcix0okVSoJENde0kP5R6lxNAJ2ihRxWvJOIkM1d8JlEQq&#10;Ykn2g7yGlahrL5QUukEbJar4QTIOf5M33qH6OoWSSMWPttRFlQw17YeSQjdoo0QVv0gmiUeWL19O&#10;9nIDJZEVKMm6fXZgK2raDyWFXnLJT96MKn6TjDNkyBCxO3fhb/xS9XVACWQFSjLUcxZaDH38566p&#10;nT5xClX8KJmRiooKsVNr0fEzNKxACWQFs2Spn9UXoZ6zUGLo4q2aTPbHOmuSBcQHSiArDPwiv4Nk&#10;qOU8lBy6+EPdNPYBQJsAj6AEsoqULDVv3w7Uch5KDh38rvYJthG8X/cE+ckHJAZKHqtIyVDHXShB&#10;3LK8agb7bW0m2wDeBWgT4BGUPFbhkv0gb18l6jhPeig3i5LELetrp7O3wNvgnUAyT6Hkscp9hf/F&#10;a7hLelFOIyWJG9bWPMneAOtqprM3IRkXDq0CPIKSxw6o4S4XFua0UaI4ZVnVTLamZgZ7DZK9DqRw&#10;aBXgEZQ4dkANd+lflMsuJGRxysqamWwVJHsVrAZSOLQK8AhKHDughrtcXJzLLoJolDB2ebl6JlsO&#10;yVaAV4BROLQK8AhKHDu0No1chzrOM6A4h+kQLaf6KbYMvAheAmbh0CrAIyhx7II6znMJJOOi9Ydo&#10;zo/NXLak+mmI9jTLBUs7CfdUp088IHFQ0tgFdZxnIAT7F8M0cyJadvUzbFGYp9liQAmHVgEeQUlj&#10;F9RxnkElSxifZkbRKJGiMbfyWfZCFecZtgCiLQRSOqNwaBXgEZQ0dmltuv0fqOUgBRO7XQrJpGjy&#10;2LQj2ryqWeBZ9jyYD7KiCIduAR5BSeME1LKf/qVZP7msZDHjog0sXhKeZgMgmdW3NWZDsDlgruC5&#10;GMKhXYBHUMI4AbXs57KS7I8vh2SDxTSz83w2vWI2e7YSVM1msyCXFE5KZxYO7QI8ghLGCahlP1eV&#10;LmJXlC5mRtHksal6PpsJwZ4CT4NnBBHhZoeFM045LhzaBXgEJYwTWppGHUE9e7kakoVFg2Ty2LTy&#10;fDa9cg57EswQGIWT0pmFQ7sAj6CEcQrq2cs1pdmMi3YlkNMs8nwWOTap57Op5XPZExVzWCbgshmF&#10;m2kSzjjh0C7AIyhZnIJ69nItJBsC+DS7kjg2zc9nF+LXf6uYy6YKpgEpXKZJOPOEQ7sAj6BkcQpj&#10;Kfb+38vryhayiGixj00p2m8qngNz2ePgXwEXTkonhQtLRwiHdgEeQcniBtS0nhsgmRRNHptG0fjb&#10;GlK0X5U/x34NHgWPcWwKh3YBHkGJ4gbUtJ5hZQsYF21oWTZrfz5rPzbl89klkO3h8nlh0R4RxBJO&#10;SieFmwbZ0C7AIyhR3ICa1nMjJPspuJ6LZng+M7+t8eDOeeyXkIzzEIgI1y6dFC4sXVi458LCGacc&#10;2gV4BCWKG1qPZYxFXXWuL5nb+6adL7CIaB2PTePz2X1lz7MHdnLmsSmAFk494dAywCMoUdyCuuoM&#10;L53/8AhIxkWTx+Z1HY7NiGj3QjDOfeD+sGwRogtHTzi0VOK3UHtMRihJ3IK66txcNq/+5p1ZbDgk&#10;+xkk46KFj00hGp9mk3bOZ5PBPZCKYxZOSieFe9AknHHKoaUSv4XaYzJCSeIW1FXn9vL57BZIJkWT&#10;xyYXjR+bv4BcnImAyyaFmwypzMIZpxwXLiydSTi0VOK3UHtMRihJ3NJ6NGM9asfOSEh22wnRIscm&#10;Fy1ybC5gd5VlsbvL5odRCSeliyUcWirxW6g9JiOUJDpA7djJKH+ehUWDLD+HaJHns8ixeScE40wQ&#10;dBBOSMeFk9JRwhmPVS4cWirxW6g9JiOUIDpA7dgZA8lGAX5s3grJuGj82BwHoe4QjAeUcHfFEE5K&#10;ZxYOLZX4LdQekxFKEB2gduyMrZjHRodFmx8WTR6bY8sijAujFs7qhEPLAI+gBNFBa9OoEOpHzx2Q&#10;bCyelbho8vksA2KNFowR2BEu1oRDywCPoATRBepHz50Vz7FxEI0fm+Hns9IX2Eg8j40K84JCuBc6&#10;CCelo4QLSxdI5imUHLpA/ei5C5KNF6LxaXZb6YIwt4ORApVwUjpKOCmdFA4tAzyCkkMXjA2n/+nP&#10;3ZWzRtxdMZdNCIs2j/28dCG7BdwKsThG4aR0RuGkdJRw8lg1C4e2AR5ByaGL400Zx9CjcyZXzHl7&#10;YuVcxkUbAYFuhmAcLpt14RZ0EE5KF004tA3wCEoOnaBH59xTPrttcuWcsGTDIdQIA86EU084tA3w&#10;CEoMnaBH59xfOZvdA8luKs0+AZdNj3D0hEPbAI+gxNBJW/Pt/dGnYx6oms1uLMkO8zMIJjELZ5SO&#10;Eu4WiBVNOPmVqhQObQM8ghJDJ8ebRrehT8fcWzGbDYNgEp3CSenMwqFtgEdQYugGfTrmuqKF391Q&#10;soj99ASdhTNKJ4UzSieFM0sXEa7zsYq2AR5BSaEb9KFzPQTjssVLOCkdlw3tAjyCkkI7zSOnohed&#10;QQVZvbhsnYXL1ipctAl34kgFqq9U//zNb9hfvn2M/RV88u2j7G/g0z2/Zp+BvD2PsM17H2Fb9v6K&#10;bQXbwOf7Hmb/B77Y9xD7Eny1/5fs7+Dr/Q+y7fUPsn/UT2E7QH79A6zgwAOs8MD9LASKGu5jxaCk&#10;4V5WCsoO3sN2goqDk1nlocmsClQfmsRqQO3hiawO7Dr8C/YN2H3kbvYt2HPkLra38S62r3EC2w/q&#10;wYHGO1nDUc54dhAcAoeP3sEON93BjoDGpnHsKGjiNI9lzeAYaGkew45zjo1hrdQN9glCqei5pmRR&#10;vZQtkRPOjnCbdruQbL87ycoDyZQIldS5DkJxdAtnlI4SLtZXqvKtkZNVMi7YKSUZT//SlalDIZMU&#10;ziidFK5dunbhjNJJ4YzS2RVOSieFsyfZw4FkieboyL8Khazn2qKF73LZ/CDclJ1zA8n8LhkQ6tjP&#10;kOJFrdeWLA7LZpZOCmeUTgqn8znufyBYINlJLJnMNRCNy2ZfuI5TzolwgWSniGQ8l29fMoDL5lw4&#10;ZxPOiWT/G0iWcFqOjmoUqrjP1YXZe6VsiZhwXkrG3yNzL9mdp4RkHKGIvgwpXsw4lHBG6aRwRumk&#10;cMYpJ4UzSpdZMcuFZA8FkiUYoYbepFVmdb9ayGaWTodwf979eCBZEknGDg//J6GG/lwZyv6Ay6Zb&#10;uBtLFkK0QLJkkYwjlIhfriha9N1VQjazdFI4o3RSOKN0UjijdHLCraiZ7rFkkwLJFAgV4p+ripew&#10;CJ1l0zHhuHA3YcoFkvkHxlK6iNufuFxWtHDIlRCNYxZO94TjzKh4JizZ54FkCaNt/9AfidvtbQYX&#10;LtonZYu/cBHphmHKbd178kjW6iPJWOPwXuLW+i9XQC6JWTg3x6pauGyWWfmMLyTjgqkk44L5TbK2&#10;tlEXiduYBGFZXY2ydRau45SzK5xROikcR3Q/ka/rHyhSSVZ2ikvW1jjyavHXlZwZXLzkj5dDKE68&#10;hbu8OLufaEvmqwP3pdmXbOJJKVnrsdsyxF/LyRMpmlk2XcJdW7SgTrSynOL6yQ2nkmQtTaOniE/9&#10;5I5RNko6KVy7dGrhrila/L0o7zhVeyec71QyLphfJTveNGqW+BRPrQwqzr7xMgjkRjijdKKs1lQf&#10;vHt9skrW2jRqrfg0ggwuXrSbyyZxIpwoFdfs2jW2h+8la8r4k9huECpG0awIJ6UTyxOebxrvXOEH&#10;yVqbM/4uthTEUljKafhKlHGsCCdW+SJ7Gyc0JEqy480ZtaJtEKe5pDjn7cHFOWHZogl3afmCa8Xl&#10;vkvD0Tsm6JYMD+8tonwQnYmIJmkX7tKiJQ3iEt+HYTq7kUyUCRLvXGqQ7dLQ4s4/viiJcqhp5A0q&#10;ycSlQRKd/qHFw7ls4sOTJs3NY77gknnyT2dcJyXl/wExnihF0KqY/wAAAABJRU5ErkJgglBLAwQU&#10;AAYACAAAACEAyWjjYd4AAAAIAQAADwAAAGRycy9kb3ducmV2LnhtbEyPQUvDQBCF74L/YRnBm90k&#10;rVFiNqUU9VQEW6H0Ns1Ok9Dsbshuk/TfOz3pbea9x5tv8uVkWjFQ7xtnFcSzCATZ0unGVgp+dh9P&#10;ryB8QKuxdZYUXMnDsri/yzHTbrTfNGxDJbjE+gwV1CF0mZS+rMmgn7mOLHsn1xsMvPaV1D2OXG5a&#10;mURRKg02li/U2NG6pvK8vRgFnyOOq3n8PmzOp/X1sHv+2m9iUurxYVq9gQg0hb8w3PAZHQpmOrqL&#10;1V60CpI5B1lOXkDc7EXKwpGHdBGBLHL5/4HiFwAA//8DAFBLAwQUAAYACAAAACEAqiYOvrwAAAAh&#10;AQAAGQAAAGRycy9fcmVscy9lMm9Eb2MueG1sLnJlbHOEj0FqwzAQRfeF3EHMPpadRSjFsjeh4G1I&#10;DjBIY1nEGglJLfXtI8gmgUCX8z//PaYf//wqfillF1hB17QgiHUwjq2C6+V7/wkiF2SDa2BSsFGG&#10;cdh99GdasdRRXlzMolI4K1hKiV9SZr2Qx9yESFybOSSPpZ7Jyoj6hpbkoW2PMj0zYHhhiskoSJPp&#10;QFy2WM3/s8M8O02noH88cXmjkM5XdwVislQUeDIOH2HXRLYgh16+PDbcAQAA//8DAFBLAQItABQA&#10;BgAIAAAAIQCxgme2CgEAABMCAAATAAAAAAAAAAAAAAAAAAAAAABbQ29udGVudF9UeXBlc10ueG1s&#10;UEsBAi0AFAAGAAgAAAAhADj9If/WAAAAlAEAAAsAAAAAAAAAAAAAAAAAOwEAAF9yZWxzLy5yZWxz&#10;UEsBAi0AFAAGAAgAAAAhAOzhNNHbAwAAsQgAAA4AAAAAAAAAAAAAAAAAOgIAAGRycy9lMm9Eb2Mu&#10;eG1sUEsBAi0ACgAAAAAAAAAhAIMfjDazFgAAsxYAABQAAAAAAAAAAAAAAAAAQQYAAGRycy9tZWRp&#10;YS9pbWFnZTEucG5nUEsBAi0AFAAGAAgAAAAhAMlo42HeAAAACAEAAA8AAAAAAAAAAAAAAAAAJh0A&#10;AGRycy9kb3ducmV2LnhtbFBLAQItABQABgAIAAAAIQCqJg6+vAAAACEBAAAZAAAAAAAAAAAAAAAA&#10;ADEeAABkcnMvX3JlbHMvZTJvRG9jLnhtbC5yZWxzUEsFBgAAAAAGAAYAfAEAACQfAAAAAA==&#10;">
+                <v:shape id="Image 6" o:spid="_x0000_s1041" type="#_x0000_t75" alt="Une image contenant texte, carte de visite, graphiques vectoriels&#10;&#10;Description générée automatiquement" style="position:absolute;width:6889;height:6369;visibility:visible;mso-wrap-style:square" o:gfxdata="UEsDBBQABgAIAAAAIQDb4fbL7gAAAIUBAAATAAAAW0NvbnRlbnRfVHlwZXNdLnhtbHyQz07DMAyH&#10;70i8Q+QralM4IITa7kDhCAiNB7ASt43WOlEcyvb2pNu4IODoPz9/n1xv9vOkForiPDdwXVagiI23&#10;jocG3rdPxR0oScgWJ8/UwIEENu3lRb09BBKV0ywNjCmFe63FjDSjlD4Q50nv44wpl3HQAc0OB9I3&#10;VXWrjedEnIq03oC27qjHjympx31un0wiTQLq4bS4shrAECZnMGVTvbD9QSnOhDInjzsyuiBXWQP0&#10;r4R18jfgnHvJr4nOknrFmJ5xzhraRtHWf3Kkpfz/yGo5S+H73hkquyhdjr3R8m2lj09svwAAAP//&#10;AwBQSwMEFAAGAAgAAAAhAFr0LFu/AAAAFQEAAAsAAABfcmVscy8ucmVsc2zPwWrDMAwG4Ptg72B0&#10;X5TuUMaI01uh19I+gLGVxCy2jGSy9e1nemrHjpL4P0nD4SetZiPRyNnCruvBUPYcYp4tXC/Htw8w&#10;Wl0ObuVMFm6kcBhfX4Yzra62kC6xqGlKVgtLreUTUf1CyWnHhXKbTCzJ1VbKjMX5LzcTvvf9HuXR&#10;gPHJNKdgQU5hB+ZyK23zHztFL6w81c5zQp6m6P9TMfB3PtPWFCczVQtB9N4U2rp2HOA44NMz4y8A&#10;AAD//wMAUEsDBBQABgAIAAAAIQCeRbL0wwAAANoAAAAPAAAAZHJzL2Rvd25yZXYueG1sRI9Pa8JA&#10;FMTvBb/D8gq91U17EBtdRYRAb1r7B7w9si/Z6O7bmF1j8u3dQqHHYWZ+wyzXg7Oipy40nhW8TDMQ&#10;xKXXDdcKvj6L5zmIEJE1Ws+kYKQA69XkYYm59jf+oP4Qa5EgHHJUYGJscylDachhmPqWOHmV7xzG&#10;JLta6g5vCe6sfM2ymXTYcFow2NLWUHk+XJ2Ck/2pLm+76miyvhjH76q47lur1NPjsFmAiDTE//Bf&#10;+10rmMHvlXQD5OoOAAD//wMAUEsBAi0AFAAGAAgAAAAhANvh9svuAAAAhQEAABMAAAAAAAAAAAAA&#10;AAAAAAAAAFtDb250ZW50X1R5cGVzXS54bWxQSwECLQAUAAYACAAAACEAWvQsW78AAAAVAQAACwAA&#10;AAAAAAAAAAAAAAAfAQAAX3JlbHMvLnJlbHNQSwECLQAUAAYACAAAACEAnkWy9MMAAADaAAAADwAA&#10;AAAAAAAAAAAAAAAHAgAAZHJzL2Rvd25yZXYueG1sUEsFBgAAAAADAAMAtwAAAPcCAAAAAA==&#10;">
+                  <v:imagedata r:id="rId19" o:title="Une image contenant texte, carte de visite, graphiques vectoriels&#10;&#10;Description générée automatiquement" cropleft="-4899f" cropright="-533f"/>
+                </v:shape>
+                <v:shape id="Zone de texte 24" o:spid="_x0000_s1042" type="#_x0000_t202" style="position:absolute;top:6940;width:9144;height:2667;visibility:visible;mso-wrap-style:square;v-text-anchor:top" o:gfxdata="UEsDBBQABgAIAAAAIQDb4fbL7gAAAIUBAAATAAAAW0NvbnRlbnRfVHlwZXNdLnhtbHyQz07DMAyH&#10;70i8Q+QralM4IITa7kDhCAiNB7ASt43WOlEcyvb2pNu4IODoPz9/n1xv9vOkForiPDdwXVagiI23&#10;jocG3rdPxR0oScgWJ8/UwIEENu3lRb09BBKV0ywNjCmFe63FjDSjlD4Q50nv44wpl3HQAc0OB9I3&#10;VXWrjedEnIq03oC27qjHjympx31un0wiTQLq4bS4shrAECZnMGVTvbD9QSnOhDInjzsyuiBXWQP0&#10;r4R18jfgnHvJr4nOknrFmJ5xzhraRtHWf3Kkpfz/yGo5S+H73hkquyhdjr3R8m2lj09svwAAAP//&#10;AwBQSwMEFAAGAAgAAAAhAFr0LFu/AAAAFQEAAAsAAABfcmVscy8ucmVsc2zPwWrDMAwG4Ptg72B0&#10;X5TuUMaI01uh19I+gLGVxCy2jGSy9e1nemrHjpL4P0nD4SetZiPRyNnCruvBUPYcYp4tXC/Htw8w&#10;Wl0ObuVMFm6kcBhfX4Yzra62kC6xqGlKVgtLreUTUf1CyWnHhXKbTCzJ1VbKjMX5LzcTvvf9HuXR&#10;gPHJNKdgQU5hB+ZyK23zHztFL6w81c5zQp6m6P9TMfB3PtPWFCczVQtB9N4U2rp2HOA44NMz4y8A&#10;AAD//wMAUEsDBBQABgAIAAAAIQCnJld4xQAAANsAAAAPAAAAZHJzL2Rvd25yZXYueG1sRI9BawIx&#10;FITvQv9DeIVepGari5StUURaqL2Iq5feHpvnZtvNy5JkdfvvG0HwOMzMN8xiNdhWnMmHxrGCl0kG&#10;grhyuuFawfHw8fwKIkRkja1jUvBHAVbLh9ECC+0uvKdzGWuRIBwKVGBi7AopQ2XIYpi4jjh5J+ct&#10;xiR9LbXHS4LbVk6zbC4tNpwWDHa0MVT9lr1VsMu/d2bcn96/1vnMb4/9Zv5Tl0o9PQ7rNxCRhngP&#10;39qfWsE0h+uX9APk8h8AAP//AwBQSwECLQAUAAYACAAAACEA2+H2y+4AAACFAQAAEwAAAAAAAAAA&#10;AAAAAAAAAAAAW0NvbnRlbnRfVHlwZXNdLnhtbFBLAQItABQABgAIAAAAIQBa9CxbvwAAABUBAAAL&#10;AAAAAAAAAAAAAAAAAB8BAABfcmVscy8ucmVsc1BLAQItABQABgAIAAAAIQCnJld4xQAAANsAAAAP&#10;AAAAAAAAAAAAAAAAAAcCAABkcnMvZG93bnJldi54bWxQSwUGAAAAAAMAAwC3AAAA+QIAAAAA&#10;" stroked="f">
+                  <v:textbox style="mso-fit-shape-to-text:t" inset="0,0,0,0">
+                    <w:txbxContent>
+                      <w:p>
+                        <w:pPr>
+                          <w:pStyle w:val="Lgende"/>
+                          <w:rPr>
+                            <w:noProof/>
+                          </w:rPr>
+                        </w:pPr>
+                        <w:r>
+                          <w:t xml:space="preserve">Image </w:t>
+                        </w:r>
+                        <w:r>
+                          <w:fldChar w:fldCharType="begin"/>
+                        </w:r>
+                        <w:r>
+                          <w:instrText xml:space="preserve"> SEQ Image \* ARABIC </w:instrText>
+                        </w:r>
+                        <w:r>
+                          <w:fldChar w:fldCharType="separate"/>
+                        </w:r>
+                        <w:r>
+                          <w:rPr>
+                            <w:noProof/>
+                          </w:rPr>
+                          <w:t>5</w:t>
+                        </w:r>
+                        <w:r>
+                          <w:fldChar w:fldCharType="end"/>
+                        </w:r>
+                        <w:r>
+                          <w:t xml:space="preserve"> : Pycharm</w:t>
+                        </w:r>
+                      </w:p>
+                    </w:txbxContent>
+                  </v:textbox>
+                </v:shape>
+                <w10:wrap type="through"/>
+              </v:group>
+            </w:pict>
+          </mc:Fallback>
+        </mc:AlternateContent>
+      </w:r>
+      <w:r>
+        <w:t>Pycharm</w:t>
+      </w:r>
+      <w:r>
+        <w:t xml:space="preserve"> est un EDI utilisé pour programmer en Python, un EDI développé permettant d’analyser son code, d’utiliser un débugueur graphique et d’effectuer des tests entre autres. Il m’a permis</w:t>
+      </w:r>
+      <w:r>
+        <w:t>, dans les premières semaines de développement, de test et de recherche, d’effectuer beaucoup de test, me permettant de découvrir les différentes bibliothèques citées plus haut.</w:t>
+      </w:r>
+    </w:p>
+    <w:p>
+      <w:pPr>
+        <w:ind w:firstLine="708"/>
+        <w:jc w:val="both"/>
+      </w:pPr>
+      <w:r>
+        <w:rPr>
+          <w:noProof/>
+        </w:rPr>
+        <mc:AlternateContent>
+          <mc:Choice Requires="wpg">
+            <w:drawing>
+              <wp:anchor distT="0" distB="0" distL="114300" distR="114300" simplePos="0" relativeHeight="251679744" behindDoc="0" locked="0" layoutInCell="1" allowOverlap="1" wp14:anchorId="0379D072" wp14:editId="0C198812">
+                <wp:simplePos x="0" y="0"/>
+                <wp:positionH relativeFrom="column">
+                  <wp:posOffset>4959138</wp:posOffset>
+                </wp:positionH>
+                <wp:positionV relativeFrom="paragraph">
+                  <wp:posOffset>92287</wp:posOffset>
+                </wp:positionV>
+                <wp:extent cx="1049655" cy="960755"/>
+                <wp:effectExtent l="0" t="0" r="0" b="0"/>
+                <wp:wrapThrough wrapText="bothSides">
+                  <wp:wrapPolygon edited="0">
+                    <wp:start x="3528" y="0"/>
+                    <wp:lineTo x="3136" y="857"/>
+                    <wp:lineTo x="2744" y="12420"/>
+                    <wp:lineTo x="4704" y="14134"/>
+                    <wp:lineTo x="0" y="14990"/>
+                    <wp:lineTo x="0" y="20986"/>
+                    <wp:lineTo x="21169" y="20986"/>
+                    <wp:lineTo x="21169" y="14990"/>
+                    <wp:lineTo x="14113" y="14134"/>
+                    <wp:lineTo x="16073" y="11564"/>
+                    <wp:lineTo x="15289" y="1285"/>
+                    <wp:lineTo x="14897" y="0"/>
+                    <wp:lineTo x="3528" y="0"/>
+                  </wp:wrapPolygon>
+                </wp:wrapThrough>
+                <wp:docPr id="28" name="Groupe 28"/>
+                <wp:cNvGraphicFramePr/>
+                <a:graphic xmlns:a="http://schemas.openxmlformats.org/drawingml/2006/main">
+                  <a:graphicData uri="http://schemas.microsoft.com/office/word/2010/wordprocessingGroup">
+                    <wpg:wgp>
+                      <wpg:cNvGrpSpPr/>
+                      <wpg:grpSpPr>
+                        <a:xfrm>
+                          <a:off x="0" y="0"/>
+                          <a:ext cx="1049655" cy="960755"/>
+                          <a:chOff x="-135467" y="0"/>
+                          <a:chExt cx="1049655" cy="960755"/>
+                        </a:xfrm>
+                      </wpg:grpSpPr>
+                      <pic:pic xmlns:pic="http://schemas.openxmlformats.org/drawingml/2006/picture">
+                        <pic:nvPicPr>
+                          <pic:cNvPr id="7" name="Image 7"/>
+                          <pic:cNvPicPr>
+                            <a:picLocks noChangeAspect="1"/>
+                          </pic:cNvPicPr>
+                        </pic:nvPicPr>
+                        <pic:blipFill>
+                          <a:blip r:embed="rId20" cstate="print">
+                            <a:extLst>
+                              <a:ext uri="{28A0092B-C50C-407E-A947-70E740481C1C}">
+                                <a14:useLocalDpi xmlns:a14="http://schemas.microsoft.com/office/drawing/2010/main" val="0"/>
+                              </a:ext>
+                            </a:extLst>
+                          </a:blip>
+                          <a:stretch>
+                            <a:fillRect/>
+                          </a:stretch>
+                        </pic:blipFill>
+                        <pic:spPr>
+                          <a:xfrm>
+                            <a:off x="0" y="0"/>
+                            <a:ext cx="636905" cy="636905"/>
+                          </a:xfrm>
+                          <a:prstGeom prst="rect">
+                            <a:avLst/>
+                          </a:prstGeom>
+                        </pic:spPr>
+                      </pic:pic>
+                      <wps:wsp>
+                        <wps:cNvPr id="26" name="Zone de texte 26"/>
+                        <wps:cNvSpPr txBox="1"/>
+                        <wps:spPr>
+                          <a:xfrm>
+                            <a:off x="-135467" y="694055"/>
+                            <a:ext cx="1049655" cy="266700"/>
+                          </a:xfrm>
+                          <a:prstGeom prst="rect">
+                            <a:avLst/>
+                          </a:prstGeom>
+                          <a:solidFill>
+                            <a:prstClr val="white"/>
+                          </a:solidFill>
+                          <a:ln>
+                            <a:noFill/>
+                          </a:ln>
+                        </wps:spPr>
+                        <wps:txbx>
+                          <w:txbxContent>
+                            <w:p>
+                              <w:pPr>
+                                <w:pStyle w:val="Lgende"/>
+                                <w:rPr>
+                                  <w:noProof/>
+                                </w:rPr>
+                              </w:pPr>
+                              <w:r>
+                                <w:t xml:space="preserve">Image </w:t>
+                              </w:r>
+                              <w:r>
+                                <w:fldChar w:fldCharType="begin"/>
+                              </w:r>
+                              <w:r>
+                                <w:instrText xml:space="preserve"> SEQ Image \* ARABIC </w:instrText>
+                              </w:r>
+                              <w:r>
+                                <w:fldChar w:fldCharType="separate"/>
+                              </w:r>
+                              <w:r>
+                                <w:rPr>
+                                  <w:noProof/>
+                                </w:rPr>
+                                <w:t>6</w:t>
+                              </w:r>
+                              <w:r>
+                                <w:fldChar w:fldCharType="end"/>
+                              </w:r>
+                              <w:r>
+                                <w:t xml:space="preserve"> : Sublime Text</w:t>
+                              </w:r>
+                            </w:p>
+                          </w:txbxContent>
+                        </wps:txbx>
+                        <wps:bodyPr rot="0" spcFirstLastPara="0" vertOverflow="overflow" horzOverflow="overflow" vert="horz" wrap="square" lIns="0" tIns="0" rIns="0" bIns="0" numCol="1" spcCol="0" rtlCol="0" fromWordArt="0" anchor="t" anchorCtr="0" forceAA="0" compatLnSpc="1">
+                          <a:prstTxWarp prst="textNoShape">
+                            <a:avLst/>
+                          </a:prstTxWarp>
+                          <a:spAutoFit/>
+                        </wps:bodyPr>
+                      </wps:wsp>
+                    </wpg:wgp>
+                  </a:graphicData>
+                </a:graphic>
+                <wp14:sizeRelH relativeFrom="margin">
+                  <wp14:pctWidth>0</wp14:pctWidth>
+                </wp14:sizeRelH>
+              </wp:anchor>
+            </w:drawing>
+          </mc:Choice>
+          <mc:Fallback>
+            <w:pict>
+              <v:group w14:anchorId="0379D072" id="Groupe 28" o:spid="_x0000_s1043" style="position:absolute;left:0;text-align:left;margin-left:390.5pt;margin-top:7.25pt;width:82.65pt;height:75.65pt;z-index:251679744;mso-width-relative:margin" coordorigin="-1354" coordsize="10496,9607" o:gfxdata="UEsDBBQABgAIAAAAIQCxgme2CgEAABMCAAATAAAAW0NvbnRlbnRfVHlwZXNdLnhtbJSRwU7DMAyG&#10;70i8Q5QralN2QAit3YGOIyA0HiBK3DaicaI4lO3tSbpNgokh7Rjb3+8vyXK1tSObIJBxWPPbsuIM&#10;UDltsK/5++apuOeMokQtR4dQ8x0QXzXXV8vNzgOxRCPVfIjRPwhBagArqXQeMHU6F6yM6Rh64aX6&#10;kD2IRVXdCeUwAsYi5gzeLFvo5OcY2XqbynsTjz1nj/u5vKrmxmY+18WfRICRThDp/WiUjOluYkJ9&#10;4lUcnMpEzjM0GE83SfzMhtz57fRzwYF7SY8ZjAb2KkN8ljaZCx1IwMK1TpX/Z2RJS4XrOqOgbAOt&#10;Z+rodC5buy8MMF0a3ibsDaZjupi/tPkGAAD//wMAUEsDBBQABgAIAAAAIQA4/SH/1gAAAJQBAAAL&#10;AAAAX3JlbHMvLnJlbHOkkMFqwzAMhu+DvYPRfXGawxijTi+j0GvpHsDYimMaW0Yy2fr2M4PBMnrb&#10;Ub/Q94l/f/hMi1qRJVI2sOt6UJgd+ZiDgffL8ekFlFSbvV0oo4EbChzGx4f9GRdb25HMsYhqlCwG&#10;5lrLq9biZkxWOiqY22YiTra2kYMu1l1tQD30/bPm3wwYN0x18gb45AdQl1tp5j/sFB2T0FQ7R0nT&#10;NEV3j6o9feQzro1iOWA14Fm+Q8a1a8+Bvu/d/dMb2JY5uiPbhG/ktn4cqGU/er3pcvwCAAD//wMA&#10;UEsDBBQABgAIAAAAIQAvYg7QawMAAAgIAAAOAAAAZHJzL2Uyb0RvYy54bWycVV1v2zoMfR+w/yDo&#10;vbWTte5q1B2ydi0KFF2w7mLAfVNk2RZmS5qkxOl+/Y5kO1k/7t3HQxxKokTy8JA8e7ftWrIR1kmt&#10;Cjo7TCkRiutSqrqg/3y+OnhLifNMlazVShT0QTj67vz1q7Pe5GKuG92WwhI8olzem4I23ps8SRxv&#10;RMfcoTZC4bDStmMeS1snpWU9Xu/aZJ6mWdJrWxqruXAOu5fDIT2P71eV4P5jVTnhSVtQ+Obj18bv&#10;KnyT8zOW15aZRvLRDfYXXnRMKhjdPXXJPCNrK5891UlutdOVP+S6S3RVSS5iDIhmlj6J5trqtYmx&#10;1Hlfmx1MgPYJTn/9LL/bLC2RZUHnyJRiHXIUzQqCDaDTmzqH0rU192Zpx416WIWAt5Xtwj9CIduI&#10;68MOV7H1hGNzlh6dZsfHlHCcnWbpCeQIPG+QnXDtYPbm+Cg7oWR/mTcf/v96MhlPgo87l4zkOX4j&#10;WJCegfVrUuGWX1tBx0e633qjY/br2hwgr4Z5uZKt9A+Ro8hgcEptlpIv7bDY446gB9hvOlYLchKQ&#10;CepBY9BnIZ5bzb86ovRFw1QtFs6A2kA2aCeP1ePykbFVK82VbNuQpyCPYaEMntDoBWQGil5qvu6E&#10;8kPNWdEiQq1cI42jxOaiWwlQyN6UMyQZ9e5BI2Ol8kOenbfC8ybYr+DHJ/ge/Gb57iA6vfczROTA&#10;t99lWPYmO01Hgo3yYGCip7HOXwvdkSDAU3iAtLCcbW7d6MukMgI6mI9+wZtQCOhQbsIOq2fo/VER&#10;3jfMCLgQnt2TYZ5NbPgX7ZKUgngUEWoxC0COuqEQid++16G0pv3/QOvnwspOj9Kp8l4szXmWnaSx&#10;J+5qC9z7E+SQUd3KciJbuHvRWrJhaL99I72IfH2i1aqQCaXDrSFrYQdV7UYOBMlvV9vYp2KBhJ2V&#10;Lh8AhNXIJ1q7M/xKwt4tc37JLLo4NjGZ/Ed8qlb3BdWjREmj7feX9oM+8opTSnpMhYK6b2sWOkF7&#10;o5DxMEImwU7CahLUurvQiBRFAG+iiAvWt5NYWd19wcBaBCs4YorDVkH9JF74YTZh4HGxWESloaHc&#10;qnuDNjSLrA24ft5+YdaMfA4sudMTp57RetANKDuzWHsgHTm/R3GEG/yOUhw3kB7Ns5/XUWs/wM9/&#10;AAAA//8DAFBLAwQKAAAAAAAAACEAph7H4yaYAAAmmAAAFAAAAGRycy9tZWRpYS9pbWFnZTEucG5n&#10;iVBORw0KGgoAAAANSUhEUgAAAgAAAAIACAMAAADDpiTIAAAABGdBTUEAALGPC/xhBQAAAAFzUkdC&#10;AK7OHOkAAAAJcEhZcwAACxMAAAsTAQCanBgAAAEbaVRYdFhNTDpjb20uYWRvYmUueG1wAAAAAAA8&#10;P3hwYWNrZXQgYmVnaW49Iu+7vyIgaWQ9Ilc1TTBNcENlaGlIenJlU3pOVGN6a2M5ZCI/Pgo8eDp4&#10;bXBtZXRhIHhtbG5zOng9ImFkb2JlOm5zOm1ldGEvIiB4OnhtcHRrPSJYTVAgQ29yZSA1LjUuMCI+&#10;CiA8cmRmOlJERiB4bWxuczpyZGY9Imh0dHA6Ly93d3cudzMub3JnLzE5OTkvMDIvMjItcmRmLXN5&#10;bnRheC1ucyMiPgogIDxyZGY6RGVzY3JpcHRpb24gcmRmOmFib3V0PSIiLz4KIDwvcmRmOlJERj4K&#10;PC94OnhtcG1ldGE+Cjw/eHBhY2tldCBlbmQ9InIiPz4aSqvqAAACMVBMVEVHcExNTU1GRkZGRkZN&#10;TU1GRkZHR0dGRkZGRkZAQEBGRkZGRkZGRkZAQEBGRkZGRkZGRkZNTU1NTU1AQEBAQEBAQEBAQEBN&#10;TU1AQEBAQEBNTU1NTU1NTU1AQEBAQED/mABAQEBNTU1MTExLS0tBQUFCQkL/lwBKSkpHR0dERERF&#10;RUVGRkZJSUlISEhDQ0P+lgD9lQD6kwD5kgD+lwD7lAD9lgD8lAD4kQD0jgD1jwDzjQD8lQDvigDy&#10;jADphADuiQDqhgDogwD3kADkgADtiAD2kADwiwDlgQDrhwD4kgD2jwDxjAD3kQDshwDmggD6lgDx&#10;iwD7kwDnggDjfwDmgQDsiADnhADzjgDyjQDuigDwigDtiQDrhQD8lwDpjgRTTkjljAjLgRyhbi2X&#10;ajGQZzT3lADBfSDUhRZfTzxOSD/xkgDtjwHifgBtVjpxWj7ZhxTdiRD0kwCwdSeTZS1ZTD13XDzi&#10;iw1+YDqrdCpeUkOcbDC6eSTHfx7QgxlYTkJkVD+EYjhqV0GmbypUSj6MYzFOSUO9eyK0eCdJRUB7&#10;XDZmUjlZUEanciuGXy+AXTL+mACLZTa2dyNKR0N3WTTFfh+HYzaaaSusbyL7lgBMS0tPS0f5lQCz&#10;dSNFRENlVkTvkQBMSUbOgRn5kwByVzdNS0lGREGhayZHRkX9lwDzkQDliAHbgwPQegDbhxFCQkH2&#10;kQDLfRDTgQvAdhCYZCLHdgLohgDhhQCzcBZFQz+6dRlBQUDRKalKAAAAH3RSTlMA00gf53IjAQrm&#10;hHdhizqmbYva0tkp86+vwCnA89rU7XjHmwAAIABJREFUeNrsWtuOHMcOyw2wERu2d18CxH4p8uH8&#10;/x8m0yWJVPX4aXqDnYPSwsZeerqrVBJFUf3LL9u2bdu2bdu2bdu2bdu2bdu2bdu2bdu2bdu2bdu2&#10;bdu2bdu2bdu2bdu2bdu2bdu2bdu2bdu2bdu2bdu2bdu2bdu2bdu2bdu2/0/7+9vL1++vP8a2d2E/&#10;Xr9/ffn29390+B++vLxun79He3358uHNj//jpz+2p9+v/fHp49tm/+d9/O89BD6/IQr89ut28Pu3&#10;X397q/T/czv3OezPNwGBj39tzz6L/fUGTOD3Df/PVAZ+v/z8N/t7Li54cQR83Pn/bBhwaRX4sOv/&#10;8/GAK5ng5v/P2Atc2P9vbz6jXaYHfNgE4DlpwFVF4PP25XPa54s6gN0BPmsveE0n8Gl78lnt0yUM&#10;YAPA80LAFSzgy/bj89qXCwLgZbvxee3lggDY7389sb1e8P7n9uIz2+Nvin4bA0C7KeJffYuBe3+8&#10;fXLkBfFd/A31x/zdccnxpPlf3druafewFeG4Sh9abH4I8NugVsDjGqIWdN5qrq1WbFvTwqDlDdsX&#10;0H9112C3xLK7frvm3vY8AObd+vbbBRQAGNApw726Hsfc8eHX9BfbFutQgTVeLBwQ2zn7rV0Kjx0P&#10;r+4iBcmQe2oZwHJ/LJ+0+Ad+dn4A/W+s5Z3WvsaElo5zJimFzmeOti/K+y18HicBX/9NjzhVPeKn&#10;MeyxUcvFWNKZyvK8HWAbiF1YkCBTNNFkRsjcNtN7PXXQIMMdmu7G+tuB9ZMKcYw1t3tgoN0G9459&#10;wawMXbS4hcUpzn5GXz1OyTja878+HADffY8GlNDx1OGhr942dwqbeTFP6X1CYXii3DvNn+al1YWl&#10;aI37PsbQ5TiFEQQXVkPKJZBN1ANbsqKnv2M1fDV2wOY/+nNX4OWd52R8fb+iCcASx3NxCxAJie5R&#10;A7SzOBVR2/mdfQwPMf8g0M7rDlCiIhUnBK64AOBwNX9Pf+Ro+0BL8l4hbTksd6xRNr9oJQbw6rTi&#10;fqtt7VKPQ8/O2s3jbcCPe9UUazL0U6CI17mkZmouXKciCrfc0a1hEKw64CHJBqfKzSE20jBGzx9Y&#10;6GhkXpLCTiwM9WFPGyuDy5zseFh8Ay2ULI6c92Dc5x1w8AXWE29Bcvzux8MB0MKQDXjdHy3BcSI/&#10;sFQXZB4Xsn26kw3cbyt6SVgi6B57aySNK19EK6GNg+Dk9kxunBqfQn+0x9NO695975R5GM9oBAOi&#10;P3BmokDi7a9UquCCAMCZWoyZdrFTohGiBqitp3PMxT02sbAYEWms8A6ciEFex/yWncqtfANro4k6&#10;aLSY9yxtXZ8lb8YrLM7apgM46TvyfgfjXKm4clkUVjhALsEIeqf9cABwtPJ2rwMoT1tPQ7XO6Fg3&#10;i8QpKKy8MepIeYRnelzJxHQA0WHcWryFwNO4V54A0XiBHanLFnERMW/imQjja1CI49QbwitZLZBG&#10;pQARi3Ei946zhU2WgPXxedXDAWA6CjoVQbViOOGewj53ScMNjMUNWaqP87Sy5kks0rESYjjlxr2y&#10;06s4nSdgqRkwncArUoKZt7a9ZjdC0Oqz9tXK54piJM59x9rO1vXMaDLy5C1XlOvHS4Ca7/APTbjj&#10;6JAmaGMP1R69Xt8r27Sn3CDlv7Po5CfWhcMJBzM4qR5Na+DSl51Jl9VcdJ2vCGqc6Vw47QBUSBgK&#10;BbEKgpQE4tFIoIUdgd4hwf+3tFpSUMrm4wEQeBm42WUZVjeQwdCyW/QajiNAkMk6C+8ZuqxR6cGx&#10;6hEnSt9RcZwaxzoyeDPTScaqy3R5Dz3Cm6iZx8ZJiRossDd54dBbylNEaFEwO8GuboZYlHIYRZVk&#10;XSWZFyBAhheb4ArJWan+RjVA53lixvMHnJpZpWj/JNd5QZPAOBtGjtUlOlxW3QWckiBZCuvR9EQr&#10;b3IAvcpD7YvkyAV9I3zptSIaBDa+Y5mT22aRiCQboh+ROdmjUufuza56zmMtV3QBldTMDj3l3AnS&#10;XLkO1AvEsl31jYKNAHmR6PogLOVNOWmSC9QoKDKPpdC1hhaNYiUssuz1zSJ6xH3ZIxr1+2EK2O3H&#10;A+6JxQpf4M3u4Tm5qImEqgIqXHakJoIWkmaFhDcyCY+Pk8Clca1Sw8qdijafzkyvMvfqCpDuyC4B&#10;TzKIdVyIPnprcyC0AUFDZXClz8lDQ3+YEOLAyy6+FlZEMW7Vg+w9ZeLbvCetnvF2cTz4+AGuosCl&#10;cw8RRHk3sRW0xia4LFtT4aLWuEQHsLhjUjUfpXCZ4vWWmzCt0xtsMWCwor6fP5EQuAxf8uN0Utxl&#10;k/QhRZiWVgmiZwlRNFWfVUiGbyHOuM+3JNwbr6NSQszNG2KI4zVxffSqIZZDJLltUvVIz/GohzW6&#10;CznoCg5geBQRDB9lWbNv4g7TsZVK8gmbOkLDrtkJgbNCh+TWG4ZRikopHo2dQi1kh88kIzbBKUpF&#10;S8dW7hsZIxpe1czmWHb9OE+h0I2sGqILJAVPrziGw5vOFrXJAvNVhgIJn0eZrnz7ukIHaJzfdZvW&#10;AyrEM++NcjlZ1W2gsCksT4f6k8Jv0KfbNVmGscwOAKtUObTXAtglFcnSvbFhL0ROLJoQbyyFmozR&#10;x2eEaTbWyfnUFMFOOzJAxaMt2IDOQ7eiAlcggBDFqm8pG+moGwAhGMmEIjYGYwoG7TzlM5+3HoTK&#10;hNA4uEqm7JobQ1b/nPnHfNvHIiilw8J6isgcuoGykPUUWLDRPtzYnTfxqGA7EIAsvkSjsTy+nDYt&#10;WcXCq4qpwJt6p4LEwoZUL293uIADeN3JbXjODmeA06PZy1TIm/80SqkeodSRCC0WH0vFJNgZM5HZ&#10;XuGSGK8ji+KSNLQgv0XB8AzyIq6mLDtKoLIgUNv0bst7rBM+vSNVpxr9afJ+Un2vRCub/Zh4yGh0&#10;KDI2bEyXWlrx7nGNDhDsj/FMeLUpASRP0viYAdtYsZ80JSlPpVQShdqw9yMwMmcMp12FPdItwyCl&#10;tZFpThhnmkvuzVig1/wT4acReVjYaiJHKkOkzjBzlzQ0UMPE6o+ObGbFZhP2bbuidfQem+3dkRw+&#10;zgiZS7ykC8hE5tBxUU1J+BdY2jMTT1EZmfIKs6iwEcw8+gkkBrKsMir01YDB9B6O7NQnaapcoUrs&#10;KMYwAT41lXnx7YtSZNBYnMVAul/NuFGTYwkzubXoqtD29lBIaBOuqPAKbM/KX56om1HiOVOPNlkp&#10;rrsAAbQof2ih4YR9SlmjnV6pRWg1QwghUDlcgdFhtHO/anxovRwHjEIEB/GX7cKxTHcGBGdPS2gW&#10;FedP5ih/LnBuEHWYLLQARTJFJYfjdMUkI1wV3rHO4k4W58v4wnX3WDXby1jM6qI55PzhCgQoehq6&#10;RkFp+p55zEz+U4rK5Dn1mQofoLUERZjAZWKmDl3pMLkaR6vC5rjR1DhW6VjeNjUZEiUhktTRiMlZ&#10;HTDNgUxioIKchdqV+cCGCkztftTyxJViLVEjCSuMtIaSTEdDnCWwr0RMXPE+QNaaCUyFqe0NCpES&#10;OB1iK+npttJ+JHiRbPg+Ou6JbcdRVgkdAdxoL1JGjZz5GZmMwZpHT8wSlksuSmrCUr8NhVh12iI1&#10;d0vXeJDYMAoVFZBZ7AhRHQZq5u5ICbzDhgsGezmjKw4bzUZOSS6aBaRTaA2s3DIDwjxPf8urSm61&#10;T9Kqac00ozcsuVMC92iZMeTB6tJUeA0887ihiirCxGEEtMYuyOkxhyREk6/s/DRyCgyI3iBOoBZB&#10;ZNJySnVTQY45SkFpbjkfykqF7KZU6ufQIWMn3HCEcxKxQcHIFW8EqauP/WRtVJPHBP+jpfGubAhc&#10;J2Rl5AQtZ86EasVFM8yXhXWulrHIZm3exnMF+nZmLACz/iyK+wylaGXYgq5WOyqrIZkz4X8Y3amA&#10;rgFgnPaoHmBo4eGFehrVudbUhT7kzCywSm/Jw4JaXsIBAo0mW4swrSYo1UgNV1nqRGpBiF0NkfhI&#10;Co5er0cycDipT2KmIOQQ8jESZlARF+O57IeMraS2XPVm0IBmjn1E6yrOR40rZrjEfduMjib8FxYd&#10;+nxnO0SfE9FhM0lqOVpyefST84a05siH1B4gUZSvmAZWvZOOoolYso+cTQbJLnrDWLyp1RH1rQNU&#10;HAwkVLCkDZpMpPJCvVhc6Btnn/wNHmQ5aEhY4kg8yD7b8ACqMNKeOLLLq0o+NdCBKsHMlImuqXDP&#10;W0WqaGWYSfJKRBsoCdFf/8pSzNh21R2OIDaw4drjAcCBCmNzV41KE+JnKxh4xoKKbG5Y4hzz7+oG&#10;WMg3skKkr+3Z8T0bvOc7ISz2o+JiPqOo9ezya+JHibIRN1pNVVmpEtbiRQ2PFWTbzqQFc6v/U+ND&#10;+otT7RnpLEbf5G+mCdZSi6s8s8nfkArQEOOCAIhWVodd5dk2YCkzkU8vQmZJY+T2KFwvDjMz+/AV&#10;me1SHuo/rFvLjmRXEfyU0jmxiM3s+BC+AMY2YyOBZB4SmKcEG7wwEmytlmbFh9J1MiMi79jjmZar&#10;7LG7p7uq7j2ZGRkRmTWeN/YPoBeym9KRXzpaDI/ETxgDpA6zYuf8yIwZYzZTZ9rpA9uYQhtMh8SW&#10;ENshtaKDBFPWYWxdY9BmE681aKuoXeVWpTXC/rGvSV8p8IhZgECKpta21Y1V1gHO/zWc0C44SASO&#10;+rUilPLtp6IZ5y47TW6CbUdE9ODyqfIGBZiD92HvJELFC51bUP0v8e8MGuGVcfn/GgSoH2LIu97x&#10;k0o3Q1kDhKJA+pY2oQXY5tjNrkR7xrqpozwogs51oN3QzQ+RgfavFH8M003kVX8ID9iMklL+Xsp1&#10;Y13jEKVqVVqwAOoEQLh6jMTldkEfDrdR3qkow0Ztsy6Sds6yfLBNWxH0cmlfHOGBEOKUFrZ7X3sX&#10;Bpb0ZSqFr6v8eyR2qwDuQJbHCJIR6qxXs1pv9wgnENXLToYzIZPb3aA7OMIYCyZudZe0L4gAGvQ/&#10;MSYdHQZNT+2L5y0XcF0kTYDD4zDSDYO8OavqtOoeVgZUGHOLsYeK+Qr242zahPDAasIzIfEIhM1P&#10;n3B73ugOGUzvlgqRRM3G7+/DVJkatarxITuBMdNqTPv8jt2T3YbZ1gpg89dD0yLarNdgRtoCV41B&#10;KtoZyDaNaNyAUDHJcdJJx78sjCy3Oyj3tBhSW6LifM1gKhpJ06Xy4cXV3NYMzxTFhM25q4zalgRu&#10;+ltDCYQcz+fpTvUdZJq2+gjUpNluEbTGmMEauqc8wArGloljrr/EgiDe6xmBZJwqey1CSTmXboIj&#10;IkXwrt8UDej+iDE/zcxuhy4IFQS40ZvhR44EMqWZ+tN8J+tb20NBMdKmXZx1ewT/M1RjDMaa0asQ&#10;xgi8vnn99jVH/07OOAcQn3MNsNzWnLjOPegtQzSqPsAKzim3Um3zqm+VnYCwiy2d9XwcRjtPLur2&#10;OduohJlKJArAI5J+dWE2xQgxOPM4MUiTTIS1p4frHjNiWCtanCCfjMDa48ljU4XXYV4nKWTrlW5w&#10;np/O//of//rd7fb519/4SFM22aJsp6tvthcO+jtizBJiY7ln6fofshEED12dozDMVn1f2I6nBJd2&#10;eW/Sy9sasZYx/djOeFeohZeoJoBpAkiGeMKykBIesKProI0qhIcb4LsIuWg5soZHfRnk52+cdBni&#10;FD7U2kkLqKZSz7/wzZu/Pd3q8em325sIcUdiYoyJ0Up+x+lwy2erU7g7928/wgeoiBOYuyzLM6Ll&#10;5ui1m+I4Rc0TLwztszMjMpVY1m6Osjeid2biVxLmscrykNFwcmp5wTEOK5xWAdoALhi3RvAYG1Yn&#10;GFlQv8D8JHv8Y918Ur56rT//4u8/u+XxhnYW+r0XLvs3UJCvZlnaf+piKdFy4I/gABj7P2GYaBK2&#10;yAKm0w+okiRIQcI5CCIOr5s/4ntKj0/LvxPbExPIvsWQnwopMVzE7h5U55InawBRn+KEo+0LHUog&#10;YNbRMRK7OnXRLPRYYxIVn+h88faz3/zndnl8AVPLtbP822TkMO6w2OOW1Ze0DyZ/ZPv+DiuXFnpA&#10;AnTTgYfACxhzT3uoDQruspXQ9MX38pPJAyyzW9bsYXEMOOWgddugMfKfFmPrcoT5YFJzRl6rHxcf&#10;NktZzk5olMR++qIkfVGu8w1X+zuH3ECnxC4Iv9WX//7j7TuPTwaLlU7g6KO6Kgy32r2zBZAMN+Ay&#10;ayk0fsDnAjz2h8WxWWA47wqnx/j5YF4wbwtBRiiGDQC2J8p4iFwL5l86CirT+wMlgcjAyIYxoHGi&#10;E9KMuhClT7ODvANXs9EDatPCotVsZRVUHQgWIHn761zOH37/89v3PZ4Q5eiZiN9EY44xYAkWDoZV&#10;Fg2Xl2pabgKP+Xj4pSQOA43ew4Bs7uHq1PURoyicR4k3huzpsNqmk5tS8WM5HlxTGEgysOv8YqGs&#10;0UAd87Zf5wSjLSD//Eo1yvblZhQlJr2/B7+F6b7H4KAAjyLs1aPXX/31V7f3PJ48WcCqw5qzo/jd&#10;CNp3trMoE/vGV8mLc2uziz1mGAQM+8IxP/+nt93foecchWal480vHpAkAuhFYuBAqg6JnS2uQbIT&#10;Du7xk7B6AafxX1ew6vkc2vXSN6qW18WKs+XcCozd3rZSWm0t/KSe//q/X3x+e//jqbGHk7h5ulmE&#10;o503aDs1f7IYwWWlBa3mnGf9+ARgDrMKt0qBHKC8nby6NgJpFqvToc+/dzJayjZVgOmaA2qbIM5O&#10;/54B40TiwtrCOAqnQCzzGF17H2XBViztHYsPlmaC1fOLtBGqhi+5jngjnfbPpfHNm09/evvBx9OO&#10;TOxD5J4gjwwgUU5PHfS9V42a59x72AytfoQKYEQQiJ60RKpVuE8TavbKqhGFrmLd48sTFzKtfDKX&#10;OEz3O7Q22iG26ZQYbdyE/9i2DGW5QAy3hlXiSPcLpQVYjZNU4/ebJduEVYLA3nt4eVrY/arpQcLb&#10;v/zyJ7cPPZ6sjzhGakMKYxpsrD4zf3iHqjqtfRmmCnN/fAJQaFax727o/k1Z8lq4My70mZ7EphHS&#10;xhijzzuRaaEIYx4ZhYxwzLE654tJta81nHGV6zyzMRCOt1VDrHqJBQzOEyAYjqUZ0PS/yhF/Dsc/&#10;P/vt7WMeTxV7uVfd8Og1vGG8Vgqsru+hscd4U2l6L8K6t0fIwPuBNbXxSKIyXdypinBFMitsXrrq&#10;YSIqY9fF/cQF5nITY6JwsQgKfdkHpnCCbsmRTc2JoqpouD6HaWcVeUeknovuDgaJC6GUJdBGZl/Y&#10;+vbLP31y+8jH06Z9eyIzoq0SUTOEJ4g7hxUXSFr5PE2TkvtXD7OCdaiE6qlIXLeEe6le9KHllSfA&#10;UfXttlTqt89RQXUcGO8rGYM9NnIgzJ5ObSQJHRlJjr3TXrd6VrWBYfakvMffJ1F3YtKkjBpKlj3z&#10;v6++/vXt4x9P8PGFEJk+UfbSttG06qCZ8mEzVgyqvXxED2gB9yMqecNWm2xqSvFscIju3AVFB+9b&#10;BNUJ2iM5BXsgHhLPZlWlpRj/70RqLQfTuzy1BLI4KEJbgEIAn2uvmiVL1faHEcmYHcYxBZwHBYlh&#10;vs2I1d2gZjy3lyVAvTEuzf7yVT44Q8KVsTVmnwjWvRa1J3AP3UNaQL2eHTw2e053PcRgcBcZ8T5S&#10;cTR2bd3rkwMWfAIcZ1p09uh/to8HJV+BP5yDY+x2tSHuoWN4G/TpbHln138ZsOM7/eGYsvUshu3T&#10;T+aY8bwgATxBpv29k9GbGO8do3CJh2LOEAqtxNZdZg9BgNCh64iNpyw4vHqm8fZ2WGtmXpx+KqPQ&#10;bHJ1Bhx821pyafJNZJNvWz5OLWieKNlRr0av5w6Y2YozJSm10MA9iH78BhF0WjcyRKNy4ZTlOzOe&#10;j08AqffO/j3kpHkSTzbOqK/J/CrLXTleHTj/eYATOCZk3bODjYqir42UUB7StlJBH7EwVu02gxj9&#10;y7BAmW9D9HjCBAwl4eZULwbDeSXbClIwRqqp9W6ZYxunCaLHgay0ouYBew3b4jQGfHfG84IWcMQm&#10;L5ooZ9q4WYOHwUhgHwVM75D/W2P3mhs9AAE4EDqOM5UOGto1LZfcIuwObZ1ev5DCZH+Xsj/o22Ni&#10;sZVYsy83vm9iqEduG7ZDSxpMrRTZQCOtL7iywojzUk1Eb4fYWsUInn/xe2c8L0mAjRFPxmRJKo8P&#10;TgwEgEux5Rg1kVhM8j6kBWxCPlifg6DUOdDn2FBpbaKwNdtjpUUfYAZExCQyHsHaEtRYLSNGeVIM&#10;lYvb2G3h4AVpRHD6+bTYPKXYlR1JNQl5HrhYUp3QJ7/fN+N5EQmEiqnTEY2Mtnbq+LmdFmT0H2gl&#10;2ZIA1l3rAVbwFEc08dhkxnljvWcui6Gr52Lf6j4bBcpPSGQGBxTfrVcgxk+adsrI7Wf7/Gi8cPR3&#10;OMcAl3gWjMsuSQL3HDaVictxlzX8oRnPC0jgbrrexURPtFpncZhV8Oq9D8c0dI91gMGTfnQCcIVq&#10;t4/bPTTtW+VXIwLRAEp6K0Jm+2qtFHen5UVZgvRo0I2hUz1+EZ15bKuKIutjOMM9eVs7Q4TZJQuX&#10;8Io+SP2U+8LHfNTneD8w43kBCeQyM20qIF+ADUW6xpYz1GKlYtKHLdu9y6A3Eh4xDJpajUYpAVFd&#10;VgVtLM50DlRuZ3KmMYHq1IxuWdO5S8zpntC++77I8WkqWpnR8QQNdp9F/wVqThtaMsbPA9iuKCIb&#10;zml4X+r70IznBS2AKQ7jVaefawJpuOjROIftxs71cB66dzzACLLMElAZcntBNyQGMQcPb41OrSyY&#10;koEmWQjG0+7AyfrDfWlBJCdAT+Oog3q9V1TV+yfqQp23WglR3+/huqaQ3ZjuZaULZqdci5aPmvG8&#10;oAWwi9ymCMxMewxjmOU4okKE539eqT0ySMxaVeJjFkIYA7jdMJmAHKEPRypZ02hWNozc+lhzfsEd&#10;KnEZ+6RmJQG2mVrvCzY7rmq/v8v/mbl25EqOI3gUBbuNdPKdiabOQDk6gBw5cqQI2Tqm3nRlZhVo&#10;cYjBLrgRWCzwPjPd1Vn5qcdfTp01iw+QmIBguAanfZ6dHny1xT72oKclF9/f/9GM5x4JNA0ta8XZ&#10;pwYfWmGHtMhlQ8xMDIKjZxzD9v3n8xwghyLTVM20uT+sNXpmPecryOTHCCTarEWYFRrTLO8C4Ib4&#10;YeOPrNdnOmJNLn8qJF1WFEUqIaYlRstfaMDqYt13Mp57PsAeSnmFwkmjKtkQFy4wQpPrAW+9SF0r&#10;T0wEoetuM6edIS0IlgYBln/3y5rgJFeoW4rVdYEb0fatghrzMVojo3nYsE7Q7uHuheFo5S4xC4Xx&#10;8ksMvEUiwlxF/XA347mFAJqOapaLnDZz5dBwt2F/IDDNf7jV59e/XLf/RAG4qUw7JlRwfvv+hiYv&#10;rWBOLx0sIVLv/YUK04axWOMOwgIMBTE1fJxeqNHXUb5eig1GJorLvqnOU2vFvEqYgR+2GkOu7+5n&#10;PDdbQCYmzimY0ckwW5MPasuxO0VFBLHIjfUEniiA4Yi3c9frL5OIbD4HW5vIQoOq2mq72dHVUUHn&#10;3+n9cN+HK0Xa05bpSOplBbdnaPY3bPydV8SHMGVnzK2fpsP0j3/+iYznjgpA9f55qiJ37IkWx1mR&#10;xh6ohHWtr3p94AxPqICcDSDs3EOVmPN8e7b6dKi03Wa6gWu1tN79dbpAG0UYjizm52fQbzX5k9Zh&#10;+Si1IK7jjI862t7ZeU/a9d1rmO5/NuO54wNYsQF2BM+iERm9WIRR8EJZDC3AMepYxubASjwxEyjZ&#10;nwZlayyrqu7azONCg8qHE/Bsq9x1mGMM4eUuMXB9jJv4fjJ3yHb1zwWwflKvUK65fB6i2rfk9MQk&#10;LyXEXla/aer20IdPZDx34uCcB2NcrV4zVt9xZySINCuVhdEmgciYh+YBZEzsMd73XiGadMKHky1k&#10;Yluj2ezZq3AD6wFkAkh6seRfCfq9xsE/4sfh4vsFuVq7Xd6sPbPNPaxxDQTsvgG0MbFUYv52utCf&#10;y3juFADbp1qDlp7bbafDFqvtsPeDWD8j1jAw9fR4oY8UQGMyRrAyWKtkcry/QcV3xn/akHfpenNp&#10;F+ZCB4sIu07YoynrzP6upYS6Ycl5hF/oCAj7exwqqyGrKngND/HzGc8dGXjuWjNH3OGpYNJOdIKh&#10;G4NEc0lC+mBlcvs8+azLAy2gaTjyZ4lNreGxOTyta4IY7e9Gr1UX3XGxuo+/f0wM73CP+glq72EQ&#10;ibOpXpYJcWbsNj64kaF4LiOMKNBw9e8nMp57BdAkB6a+prrjkyjbAnt8DryTMp8TSqyL9DxTAFkz&#10;7CmWY8Maz8+jqjmMgA+tHbz9I7LoeNmbxHQzHXZYBPjOVqojr99exO7gNKXEABjCnFBHx+VZlfdU&#10;xnODBA5Q1KVdF7xHZXaLX7TunoC32yCoZ3C5WB5oAcW90oelOHkucm32LrMtI/ogNv12hbA8ysRC&#10;SNhqS6l4opp5c5xlwgaJSulBCBiT33IPpXdKgelLh+6LFFRvQBO/JzOeO1nASmQGZ+S+XmK2UvNT&#10;rebp/lUBDLyhRyWLSjyhAhSIIC4UGrTPP1nqvs2hqDhfKxrcVhMEw16Lc1eAkI22dBZmc9A212o4&#10;zs2JGV9XmGadGbfVZsyw3ffboxnPHRI4rEoE1Pu6WRhBzOHHLTWVnBxOAUV7z4LgmSyASf7L/b+Y&#10;FE02Q7uSzlJzkpdQwMQ3ZEaEEoTaeZYFs9hYtqe2QeCNuph2vBfDA5o1mFBLMzFugMXIGMI5L/54&#10;xnPHCKIMkF4rxqA4G010xUYpQHfu47JaNtbi6xWfQIAS1sQQekjgz+3/E4Iu8yJymPwk3n7tEYEW&#10;YcKF6iibzfIwtolrMj+v1aABZxHbOlxt+K4mfUIv9lBSPf1LMp5bRtBZMWCAahXB2uzkhdiDB7LQ&#10;85xDekUxrEwZLngkDXQ80VW1tKl9AAAgAElEQVQaqn34PtvZdVGuWJuMEr/M4jSNMm0o0rOzOWjw&#10;w+h9uj3G6HdnanSo9bKVwFUkbzc/5PVD+jVK/H9VxvPHC4CpRY522PZuSSsi6p7DSqVwdUHDOSMG&#10;0HF8YiAk3sLMIVe4uGzXQwxtECbFo/qCaoN9GKUiLy7ZkhLuODFyD/II1s6GvsGtbliFf/5Vwv+q&#10;RbN9ql61pvUjJAu8HvmFGc8dEgjxGzCSWqfA4oUyhs9f0PowQ5ArNymLzMbGtUgPtACWuDPPi3pu&#10;1mnzphPLMjVZo7e6fkaxyfJwNfXEJrA//MmjpXoC7E57MIa1/DDqlAdAgelHy1b72oznlhXMqlej&#10;X9pWmtcq53UN6OPFw6ipNyY+h8NtVcwTcTDl6/hrH+IxcKc2dkL9HLJMU+XQZ1N112Y1FACKEDAs&#10;tt1A+uYS/bg1tgSKD2lnihkBUFuq9eWXZzy30kB3uZOhUFuofncWA0PI1va3MQwhJOSSLOlKD2w8&#10;MBTqt1yCZsft6uTEcHbOSMDp9h0CqgvTr8N4MqnVuttqMhRbYMt2+SKELcYqDdoajijsjIFDWSZG&#10;K9b03799fcZzMw7e7l0iePzAcKX/Y31ypytGzNYiMJrbZu0DJJA5wfS7BwCQ1DKRhpy+NqZyMDEY&#10;S1Usz5fM6ThWIsseIPdwEZL2wqcg4Y+uzkqRafWLGQA7CEL+oIznjgq4IG/gHdy+dMTZeIvukTQF&#10;sIIoLTR6BCs4/nQBcOzj0mELQfUehcBjoPz5ndGJlflAs1pIwu/SoLiQCRtVR0XnGAeq6CJNnNpH&#10;OwDALjuhwOUU1GXu/eMynnskcNN99pir8LaX4/qRbMXkCqO2H+YmecqDJkwPfTo4WF0ENEeTLU8l&#10;w0Yi2HP7iI4hsNO02l/ckohicmhYa3pIUw3VJBejCA3zWT2WRSQj5f2wH5vx3CkASiDDwTs+OKmU&#10;GXqxQA78jUV89M5hkfQxpEyV/YgRtMuAg9lqWroQh7tnLQ98pyWHBNQNkn1w/YCiBD6y1yMacjCY&#10;MB0ViwqYSbJ2mIpAz+UQqQyeQQr8+q8fnPHcsoIdA6j8hYX8YP/I7m/LxyNPzOcEOHMBFw+eaAF1&#10;ZO3smp2lbIvYfdw2aX+I1Y4b8W1Vu0aiunhGVSr+pCTBPc65J5C2ZYmQ8BQIe3iApqTvb39GxnP7&#10;4+GDLUNVXBNPhBbaQ5f0SDOGGdIfxmhRUQvzgBHkGMKuTs2i2JtDyHldaeezyFzAsOsQrarjak7I&#10;gkLa8epHewksEettMnGQvrLSHdwO37/77W9//d9fvvF//8FAr4xJcAcg5RAQJrdgHzXj4qafyxxA&#10;FjZ/HgH01hw28MBkntNqjkYz1D12YsiTq4RKS7groGvIV79jHU6qIaJQjIcmjaYEBS4vzdEUhQR/&#10;XsZzwwrOVAurl9XG0Z3OqrhX8/rVkpzWCtScQKGF+uxZtIdagK+xLq7eMl12115qz890E93v8fJ1&#10;d8MHBnqb8iv7JTLxJKax6nUojkPbvAiUVMKri/Cv+LMznlsIQOd9BW/6Sze7i9Cx/V99T4zRgFo3&#10;66WGYu5HwiC9tJmc+vLYiYYDQ3eO/TajEXLbzot0tzukja7q8b0KTyzy9+SF5kjSQJTyvH720zOe&#10;W1Zw8XgT4B3Wsw2L5a4zn4JkaN7oGRyawQMTfGQkzKeUr4pjkGu+FvyAkcCbO9gcXwaun6ZsfnTz&#10;vFZ4BQMuZopi7pYKCoxYJ4Uf9EA97TtkPLfHwgsza4VWWzxe2a1GmCZh/l3arygDmwFkRR9IAxXP&#10;VcZSR3lcQsJ2SuUppqpSCH3lmFtKY1efUMyngQALzaoERkxSbiidHHOQoegE/vo9Mp47HEDGf1e5&#10;9ZbZ77WZLzfFOj+ULWM+JL+DzmXoHs0nSKCPewrs/bOX9HZ9QKA3kkz2WkKWQIRfkRep16uXeAAg&#10;eS8ydMBub8YFDbn41QpV1P3P398n47lXADoB21TGjKcnV+1whG33UadE8VlPvGoP6PLAE2kgQzk1&#10;PkuOTIq6bpqno0rRFfsSqG+9jtq1ro8tGWx3EIMx7tyrSE3EkZWR6cjfv1PGc6MF0KMOpNmfG6mO&#10;2IgDqtCZFeBCWHLBI91H5cB9ugBe6remn7F8NjPe4Q8HM+Uw+DrFCNudoB90/eO1cjPlBB6tGE0Y&#10;aMGYT1fNWPm+v363jOdWFuBh+K29tqgqljUO+wtDFGG/2NBrAs4BC3yEA1iFb07gqQDwJfYimDaW&#10;ET2yZ9/Ge74Zwh4KYZOY9P2+71WCYCcrOs+1iQi3EfzQz/F8jQ9AmWwvw36EIXfuW0aZ+VLDIg2V&#10;XrL2ZJ8pAKN7Ne0rgcGrtTwtEPe1ads2nfdVSb+IPq0Tw1KZ+CZgIab3/s1L3Pf610sZx/XehxGp&#10;Dr5pxnNnJnA6t8a9EtuRxzt+sA2jHWSUcG49ZZrwkBGkhNHHvA7pq0bzuDHiOTl9ygqZyDIsgg0i&#10;DHlo25MZNuqHy/lgeUoypfKe3zfjucUBOkvrCKOqHRZW2Wf7shxd2MC5s3b0IOF+pgW8X/uicq94&#10;0Tbj7VrtV1uV8AFl21I7EFbTLK/fIRhVvex50DDM+EIvDruI3zvj+T85V7Mz11UEH+WTuIvTi64V&#10;z0OAJAiJSCaJFBJDcHAWsDASLLJAsYRZZMs7Mud0VfWx2DDKXfDNHUHsz56fO6e7q6uq+/quFgAp&#10;vtyHaRPUrazSuNkDt0JP78wWSN5qc3i/dJzxT8RU8kE+Df+r4XyZQ8UAUj8IuCuOzg2IuKU2XiUD&#10;mtime11Nh48tUyBr+fZ4+dH/94znnpWwWVyiTXJPDmjuxRLIJs/ouys2vaUxme6Okwnz4xOAIrPe&#10;8Sdt2B52/CADSM9ld1cfm3EzQTnU4bS1JG44n1dk4vYr1AidHQkPHJ7BjOeOFgBbmCDL4zefsU7r&#10;4yH3k8DLJ7QZQlNFLxVA/PgEAOOVLtgKG1SqNKYWDzVYwZMDcJvQxsEYbmpFe9OPySS37eMFH7wX&#10;QLnwPGY895DAI9sAcvc/XGbN7FVcGN0SquRxpB2VeYKsvfnWJxhBkiQkIxggyUvTUBwtBTaGT0u7&#10;evjB9mG1sms+y8i0492uRwr1fvjiucx47iGB/YWJBpyXaN7HZoqagCi8xADNxzPts1kVLH/5nHFw&#10;riDN/+/EU8K0O84tOca+1STwEP8HNBtIDRTEGg5kK34PgwRpt574/XOa8dy1ElakWIJa9KdQvec/&#10;2hNqOmVCvDATbcV3Cz7BCdQVIPWmENJXa66LzI6YtsRoTQ89QUye5A6dAMgWv8O+9uYF4rnNeO5o&#10;ATwqmGilT3q8dyz+Eb5RLg3NJZXnyPbo+E9j5gQjCFThcE4OzRxc/o5vqhmxbtMDgM7OeZnKEK+8&#10;VW/ouw38LcZ48/xmPP97AoDK10s1h3Ih01YApb6qcIhDH72PMzwbZs/Mk3YCx7aFgKM1B+BOtDTL&#10;UdhwtJNTfOCwl7kPq1ayHB4V9ypUW0GovvY8Zzz37QQWLyKJ4rwzZZtUNeDgEBY7H/SapmPRK9hV&#10;fKfcHOpbbwq6sbCAFgCTNkdvCTAJV1tPewS31xXac79JQLeaP59GmzFN+l8/1xnPXQlAa7MOFMX9&#10;OPk5knoqZbUPIuihrNnXRLQQnd7XPIcDpJdSGbaDZP7I9xc7ek2bJAH2MFGYkGO/4lGyRVwPHhnM&#10;Fz7nGc89LWB4CRDppZpi/OkobycqF4C0u1o0+3NzhqpRnLEQoo213jk9NO9lWI8a3GCjAiR+s7xd&#10;+d7d8KOlHvQd63s89xnPPSQwt2WqpCYW+8fwImjRu0PmwJTjM8BMgiXPeahAScbVN85AgLoMlah4&#10;CLIoH46UF4UeDVYOMDNvTz1QX+0wyqFaWguWEgS393qAGc8dCQCFHe6aKV+H+Aj1CNX2sa0ApPQW&#10;ZB2mO+84BQHWsEeUHRYdTgX6fkhLWdghsufnl8AwUNxnsmDAsIdXDzHjuWslrKpZ7Jh+yK26Lbdv&#10;FY3NUnMvlTF4pBoIVTXSAvuMFlA9uWAaxd/z2Hyc1F7zVAFHW9EShfOCYGavDClriWyRWPYwM567&#10;fIBN+kMoyo5Zx5papWahY1HqCZeAOHpu2IGuxDxjGLR3a0Yd7Q6hjYvlCUsapKYINoloJfvZR1sg&#10;M6ceacZzTwIcYC+ddQHiOaVUeg9ss4owtqY5gwEdLDa/jmrwhGEQQ3lk7spDWab+f0DEwFx+Qdss&#10;bslBCwDse1/rOz7YjOceDqBzIV2qYMODwYGWzIvzH0JPrYtvlBpl1ZJRzOM/xQkUS19UZVca9TNj&#10;7qa/378gcVPXo+FARR8iN8fHHzxd9PG2xNpIFcqQwJ+lw165DhjvCbHCCmwSgplULk2tF+YpLcDq&#10;H5Va1WcW8ziYbvUMUBaC9IM40de3PCTIHXCfyte/e7rs4y1ZlfcsWNwsOOiMFpSqJ0g4i0WlSAG7&#10;c5qzj3OMIIWR4RucCK3/FQuZ7K9+LDZn+pejZxnUfemeV8/557unCycAClmLVdkRS7gbKNYE0uDp&#10;xzr7wgbYeacVAK7xYpyzDyDqBgqWOdUlAMi5tWmFw1DRHYwKAk0D1iPmH7z55OnKCfDe+i/kmtkc&#10;2xRCj0gYYwr/MgMP0vGR4oI4aRzcsKSPBpwPvrGnwltY1nU/WPC0LOv3mXIu13t//XTpBDDIV6d3&#10;Xz/YVnPtB2oZHooGkZ41lf63AcDUcJKcoAKI9NsHdFuHyKcuqH5CCxi0TuQbFEUYfM2Lp4sngObg&#10;9vDIuJaCYsUNcoBV21VQ3MtAk26Ia9dLcNJCSJF1yPYf67I8seaHzktDz3lBbsjnNYLMZ4HdgPz2&#10;3xdPgGJHwLYIWrzfR0ZdR2aI0WAMbg+vqCPYqWvxSsryjDuDekNFCpMXpEq/MRIGfWhRIL3zUc/G&#10;Vv22veZffHbtBPjFsEsycGDI6POKAAvNjUKMDEJaeGvy4DOg6sNJMtA+INjdb8nGTxYboPEH7OtD&#10;sB/o9b5RQoB6cH6vv107Ab7beZ2WaGgJViLIC2ADGDo+aOVD2q8Zmr2h23POmQX0+wVdKq+t0wpS&#10;gdPfEWRBaEYxSxgBUe7267Xj//QhJy3QScUSeNLYIXOvgBVk2quF1m+jqaMHLRRYOIUD3NIrsinc&#10;ADbyWRRPBoW1Kmca8BPNGNoZJkvBxSnAmySzM6eOIlzJkxapKmKn1cBpBAz1/yxzgFS8uAAYqRNI&#10;ILSJmjZy5lWmt862CTHY76GRJdTBgPyvx0z2iyPA5+lJLtlx8SnWCYYoeA9jwZITito12lgja3Sc&#10;8Q9EBF3pIUAPWn1kITC3rz8Ay5zzASsFpiTka6nJXTr+n7xaZxTrgIe3OgIS36QFe48fuZuFpcqG&#10;jtTz1jKRTloJgyLdWh5t+dfMgvlaeBAaAAq8YtMyBAMuwowrx/8333hOis0pC9BMW2reBS2jjfSp&#10;btjFLtIyetlOXv0Z08Cxifh5UdGoA8+hGeKKcmz4NH8XTJ9o90q+9YXj/8HrDLV/TfKls0fNfraD&#10;TtmBLKIhFUY0vR06UnZR+XNxihFUoH97+8i0o98g5duFRov92EwCetz7gIjFv6Djugnw7qMfwKKQ&#10;bxZ1iFG+f5DvjXWiKDY+RK8HlQA4kHdWVKu1M3iCE6g+HskZVFTCDgiixPzWl4E71CZM03zB6qE6&#10;10U5wLu/fPkvjLbTpI7qDKMc10wrrhFuvWWkhCay1lkq+3KBFx7MCJ1yezg46QG2yxUqrc+J2wNs&#10;/pQpu9iP+nV1hhGs/SKFV4T+r160Y5d29VejjNG2r0qL9osagYatMdpoCegNI2E0nn9yhgwsC5gm&#10;JGIlAvNzXVg44Dk8C64crWtrW2hTLJUMcbXof/rta2A3bEmbyOdTGN6bHX3cXVmE4c2Ml8jCigm9&#10;2HECCVzxC7o6sGAtyhEUrEFQiuwlwHVF4c4PvmS7yTiuRgJ/+uvfvyymPOSJofy+bqZYJTbPMrqY&#10;Vp8nblon6kRLe03/B2kpBhQa4xQOMAmJmH0hz4r9jHEkNoOvsiS8HBgjvSdaVx3kCoSRC7WAf/zy&#10;4zcob7c0HyT/2wge4aQogMBwza3TC6JHMBHKPIjInhyj5+7zpE/xAWI4Y9dVyLsG7PuACRvYQB7N&#10;AXPrFSHgmO3hGtH/1Xd///kyaMNiOaLqB7RP4fOCB+rN7QenRMRN88Lb24TUdYAecJHxsX4+wwcQ&#10;AajSpcFDiKlLjlpPE+KDHhZXRJMtA+/NrKII5BX8nj98+b03qfjdNVFFDX/IsuqIoW2/Avrlu9SB&#10;azl3SAEM88Qy3JaWXE07SCZOIIFbfoYzM0pzRk2eVl5SeNgZjnUZKHrrshdXDf708G7v51+4rrMK&#10;nxIt2MrNqIvYLWDQKSrSIdN/BnaIhheAyAJqGRBgSM4YB9dnrrQNGRcrnEJ8dnjwDh/Oi2tvFdz/&#10;o1VMDyPq70qvPva6x19fUN7xFhmZKcIC2SGhSbudUvXWCvaIVAz4KDLFAATfWLIQSo1z9gGGKOCi&#10;pqmLCrOCvbYL3IsL0BUOyKpEvUHtuNfLHzf6v/3wG8cqueG3IlheiE+uTRZ0PVvukzAIdnm80Dla&#10;lSX/rj+yWMEpO4EKYKEXP4V+MHZKT2ia7T3awNiyYxCe1Nse1Qf42R8/esmSLg9VbDl8cFLMPg8R&#10;xLAAbI8HNTuH4tpQURnUb6EOW+8aZ9wbaMkaMqK4tcKPQLmXzI3KCbU3rSd4QpTGp1jy9xE5wNuv&#10;P35VnZjglyG3vv95jFiGWv1Xt3WGIL1MleW/MJB8YjXSIL2yagiTbFVgqlpPMYLCY/7yAUvSVeyL&#10;shj+Zf5sOOS/JbatHPezHy36n/35T9+rn1cpV+zSPM6nw3opPhyeBdAiBYNcxxjhNY8qHhrq6hJF&#10;yyvsNU+g5j6lBUQkNtVvczIIBu0GuAU1MQ12rfoOZrSzOubrH2/Gsw12ttMIn1qauy/rhwSukH2w&#10;8Ted80BI77rebbDjR1tG6iZhA2FV2o9HgMjt4ruW25mmrJ1lHVxrjHIogmI2pfvgxUBS23ggBPjg&#10;qxeajzLotEZi88tp0jTf150VHLCHFPTGGCYNDztnqPKOIpQyBx2bKkv2jjgDAaKcRrjcRUsIXZz3&#10;BXouTJYY/XvNKsKzjelTxePIwE+/fR0VGRI5yR9VRJSOZlCzdRzJFeT/hxZv/sPdtezKcd3AT7lL&#10;EVOH35IviBXYsDaGHceAAsdALHuReBPAQQBtslL+NNOHVUXOWr24PbMQxvPo6T6HLFYV2depQrv3&#10;OyT3gx9ntkczS7dn7Ajcv3VKL6C85n0VDOP9IhSUIZZnFmhcyMGBw/rBYPAUzaDq8XC7I3KZ0UfT&#10;tXrm7ih5W7iqa6SHRxFPIlliDrbAD01XRw7qKCI5avE5JPD4OcSo9NzhCLkXlqXkrIQyPksaYMHv&#10;ZDcWnqLHQ560xiJ0Ba89r63c69VmTrhLqtq49z2ksFesB2K1JpamDhtNv0tCFmIU5pwyFVznGLXR&#10;uhIWBQfmEg2JcVa+WcDx/CbcMtpHu3iP5+NbpkHYp1lWYqV3HqSQ93zvFje9ikRLZ1Ho6DkPycFl&#10;/JB37O3YEN2+G3HhBA5Q+0n8d6dSCibmDUDZGKVyLxMj3O/q/zhi+tI9nk8ENROjefmakxrVj1xg&#10;qPaQcMtizdJ9EWaCy01gGy8FFKwj+hpbtT1/tV8+pRkkY599BgZD57rKnAZDxPyYFqPnoXGAYOBf&#10;th38xQ/vaxuqrIfpbTBvzc7IjHYoBNasoOm6vwr6Y+54hLo64QqwInLA7v0pLM9jKDS2bk5xAoPQ&#10;xXNZ4Vqusw3VA0PEvpghHrNDO8UGWLMu2uMZ3XpjeZfFEANE5UCEc+LgUlTz3uKoZakumy2jUl2x&#10;yKN23z9E90fKNwCEakF2ip7hAyyHMGlAxWEMzSNoEGFB29UskbtAyT8oaDyuHNfr8fz0Ydnr0mUo&#10;P4jOMRTwowIibg77RJ101XLmiJpB8PiE9hxG3mjadZdkogCif+scBBgyY4c7wvO9bG1lN4YFgwiJ&#10;hIqYIOpXkAgf95uX6/EMfD7iPGzF8CI7OmbxEwlYq5ncaiAvXEUs+8K01u4vQy6akBXSEOFWPQHH&#10;2kFjB3mKFbyG71DFwEw36VEU1qXqhbiB7CJmSYy+hT58pR7Pv9/uNQarHlMieqfZIKH5Iya+05OJ&#10;evAAJ/oby2lxB2XvXq3V3cIloBDEI00QloIwDoohTlJvnGAFV1NrMeBG11klIWahHxEt9qKGBmuk&#10;MaCu4SoBcPR4pNJZyVM4j/Z8Y2RJujDq6gvxwTQITQCFtaADoDE/QkelsyD+1MnGZCp+RlwwST8h&#10;AEJdal9ydDOr7ECfU5iIyruKHlQhI1Iu7Cu7BAdQj6foDrKdO3ny1TEpJRfp2sCIR3EC7PLtGt8w&#10;iQgxxXDbVSIqRLSXY+M4Ippsx6RjoUQjMT3j3sD1eL4xI6Ab1HofhMjw6B+Xy+IltnihZXGRHo/V&#10;VZre9FLXRQIzgRkAypvCgjWp2z1hoHUiNIZxwStdQAKJQKrKEAOQo6iCUweEelAnBABlvS3KQprj&#10;5DDAnecwBOGBDaK/+5SyG8uWt/HaA+C4j8eKVXgW0QCwoue1Hl7lR7NXzDMa5ukHAi6PR3BcEhUI&#10;VnIU1JH2FFR+3SLKsEpnRFXRPqcZxAv2r/nHegAtOtab/Otk9ntYLQ545qiPve4ez4LJe/QcRtgX&#10;SRFgEVzzHvdn3sSw7ZZYRDSh03zfcgo5sUYZIDcUzBYha8IQB/5EW0ArThsKZZVDcQz5EGu1u7FI&#10;OPcuI81ziFSoxIfuHFnR7ma81gA4ejwPDSyzYG4gXOpNu5UJRkxVd2Oz7b56XmkRi74JSfX+JCw1&#10;5QzWGpfeaA5pK7jbj2w5MkpPmQcgm6X0jwO2NnQlZD6b/KBLn2ixsEC3RHg9D7R7lQHw9bu74Av1&#10;9UnEtwMS2h4NY4T5m/d92RqQDVAsEZaJA0fTwcUZLv7W/hJsIYjhT+TBfj+kMgUVGP3BcwZCQlaf&#10;/H1TPKiSyegzvqGDsHgAqCV57jrgawyAP/zvl0+mcbtOd8lVl74F20KNzKDLO2c8CgwVHAgLNkJp&#10;HRd1VLQMwAZQjNjIOovG+2hrXvkWk1rUbuwm7DnzAFjzslXjDl3nuDRJBk9gZom/a4Ho5Hmdbd53&#10;H99mqRmSPuSj4gopPVZ1kNTU6wPvS+jTzVt44EvRBjkccPf9116rnTytGDPBgCmAtl8utEVlnhIA&#10;gBVogYG8iTqF1JUZ0BYMb51GAw1zmCCvlgTeScDPTM2WfM5Kg705snd+0yBPTThDYdU+U7sFQMLe&#10;DQ306FoZVW7rc8M2pCXR/AzZk4LbKsBpvYAVRCuD++I1FNpsG1Lajq2JhDSirhxeCg0JvepRr6/+&#10;Fs3tYzM/rGVKYBtXPD8gRdCIF+3kN2dYYGS5ZbwEDVibACaig6CIRz/LqqnZAWrDsH2CeuMMDtAh&#10;hXQzuMAMNARW4zowMa7Zzl6/CLlEvEvqtbeDv//y1w3UEPRD5vsgQgviusTFXTRQjFgY2BYtKgR2&#10;tiLaOtXXl9HcC8rusRzBpS482C3CPq9Vp7dTDAy9MxCA4mT/iOcBomlyBed+W7vPYcB2zAJtIytn&#10;9vEu0P3/8btVHK4WOOTEhqC4XUER48qOR3Z24GFswb7bNuIKMDRwe7nYBQJeT4Ucwg/IWDlWHSzP&#10;APUnqhJ9dgAc4QUVw2k2Cc1SRR82png+mVKKoe5peCxURfASraBvfnv/aaS3qX1gxYNSNGkPiL3v&#10;2Kl/fN8GbDBgUAECjVJjgZgJOgFI8oylGAMLwKrP7M9DVmUd4/MDoMr2rm5boFh0Bg0oGyPiOdAa&#10;YV/hDkaLGBlLXMHLzAP85Z+//KMsQdChqd2C6iIerFK42E1M3FWBLyya+1w9mGeYMgEPx/DtuRUM&#10;i0tfMbFPQ51mpdqBCCc0g/gbKliV6gSgDVXh2FNq8CL73DaeVY3wzXClsi40DrIHAornw4Qv9y4l&#10;Won5ynOUcthWag3syTnts1CE85WluCAVUfnn6dECHnCFZ/pzYwqvzvABmn7SpqgnOrPV4UAlnDPo&#10;Swiglsh+B2ot4mIjYX/8+1c/ozYctL+LHgDuCdIMRS9HSbL9SSUPkQLOVRBnVeVzwEkMGdKzVuBK&#10;pvCVMECuTRF+ihNI9l4GhThucxEyxCRsHc9LCKJOE1JN+xKZPyLIl5sJ/P3PP31ogSOKXlln4M+h&#10;z+SOYc4GFXIkF4hfQ6WT8oT42c23ph+AxIGKLwMorEtIQ88oAUvUtX4ATfolBluzBJjs06Wk+k+L&#10;QhfIi/6BiL/+61vu/SIWw5W6Ca9t8VCGZCvKgFtIaWgwhzSMiEPzy2JTtQWQKAEPoFQ15zzFCWS0&#10;RojmIjo6Qft6nAB7k8MThTRizzIaOa56W4huDBhxrnFRlnySnoyR92UZzxb6MAqytrRXe0eA5kzk&#10;GrTfDDntUGbWvQdpOnHGPAAkVlNb6WoPNgDLvSaKoUJc97m18mNQotvh+2Av130ctwaB1sByG7QE&#10;cKVAMV94m0e8gICxHmopeqxGok9ScZQUK33lVdEHasaEiOApCMCqXXsscMdguC14yirEoCFHx5uc&#10;NFrubI+67POr3xz69buP//Uq7A3HLP71YjnIHpUDl68/K7QPajmW/lE9C0MBR0CRzhlaMO/rGeT7&#10;B07zAaItYJh/HFJoY8AajrSZQaGfSHJFZipEiYTX//sAu2sETgdrM1z4aYvVzvJOAgliGaMsozA8&#10;dOtRq2lL5cE6TCWc6379MGDekKcEANmGdEd0MIYIArqqdQa4OVZxvfpiEmQOT/EnYnbXSFocRgTA&#10;txDUmpmjFUdUknefhO0yO4BigwM7KlZStD/QfGztnxwaHGdMBFVTIzzQR5ZSLfDbZinigWkVKE5T&#10;BIHeAd8QyvFEX57k8fSMDx8AACAASURBVP2XH5go6PUfqi2clSXV7P491PfO3qGp9WmbRXufoc+y&#10;mmwtmOTaIiIncADM5E7FIJFmtveMUArAIUmgFcgR2YV1L8/z+NOP38mFI6WvNIXVcBG3FKFyJbw/&#10;uXnG3zcVcAvtmXjdaioA9OWYhARbYQpf+PxewC7ftxTL7F44ioQK17IhKsxQR2kS8e8SgIh4tj8U&#10;+c1v7/+jrY6REun+ANzSgz4hvg+6uqyZyHZbWCZcIDiJPOrIaD7kaEKfEAAp9GZAwqefvkC70RSJ&#10;ikRfMmgKJuRsVdTm8/2l0KNrRI5EMOyxP8E2izdiYkSq8rsN1DajIJR0MXv0AHfsAAbJqBIN9WpO&#10;4AB1TFq6kBNAPgtR2qMlGSPsbw6NLWLSttUYhTmC4OUJH9U1EmUCm6hlgrddLwMQlQxQ64wAWxkP&#10;mFj0KILMn+zGU2EuTeGqNRUY58hASVHpEHA2zO6w6k5FpDxMIqFsb9i7IGLc4mn/n0HVNYKpOgYP&#10;ZFBQHZLupeiyC4gHA+DVm6t5Xz41ojHmAMqXq3g7vnBCAMhiEo/LAW6yoeRa3sNO/JA2aHmfNR8F&#10;URae6PHvy9M+jq6RFLPQsS30aGl9q8zAKOXuoHGJDRaS5I3FQzewvCx/4hwV0JY0LcraXFbzSEtV&#10;cj9SBcuaehm3HmniBe9LfHnqx9E12tcK9Ni3SUAKV2/q5IZZs70UdLv/WEMzfeGKbsZhm2FHwa2t&#10;p88OgFu4gKMZjaL6pjI0FSFPg4olelYQbYTYS3p59scXP7yXOXfL7oLRCLvJzT0W6WafJVTJb4Wf&#10;7QkWIrs3a6Zd1OE43g4U++9nGEH/J+9qeiQ7iuBPmWtlpN7J/A9+gS1sL9jCWgNG5sPYawQs1koI&#10;ZAskJB92OfnKT6SrMiKymuu+y8xr2T3TPT3d71VlRkZE5tthPEn40QHIzvnuDC94QPer8574phFM&#10;YJYPF7i9/va3b3aNpEBADjui9oDW2gJy3UkYuv8vOV6DYYUBaF5VL4O+P+MfiUpHatV1JEEtPeem&#10;MPAAYb0YLSDSm79O26d2iQBg1whKZdOjO2nYrln3gqzBRqXhNiWykN73tJ03H7FeiTNUQO5zHQte&#10;3P093KSqEj9RbhV88bycFMekJzvKRWAeLnP78fvPpjC4rRQ4sYWNHLY8aMZERQAOiWxAu+ebn3LW&#10;7/L8nACwDlgI347FOpU0KVRXGlY66ykYF1LHeXuTOvtr/enY2TXKbhmJGck5PcZxT+hBsWS/XY+4&#10;lDg6Jkywt3Q7JQDWB9nQOwTtycsWAJEAuCJI5dd3CpKEQsa8Mq+EAN014slDK8vJAHV3mzCrHGRn&#10;ztioFAEfozn12p5W7icFAAgpK5uzqZ2nRSFSqORfWV8RmgNtAKk3dsjkutwfj66u0fMfJOKAHphz&#10;rqG+TqvnGL4w46hs4g3d9bfTUNsAJWueYgRhNLjn7mtBhSfvAtX6dPRwyx7Ewgtyy4dr3j755nNx&#10;aaWt9vDobD+6XwB7SjOloLW8VVKsBEXFBEpEuP6e8Sdj2npyj2rlttHoSJuW87NrMqrDg92JjhQr&#10;gHm8D5e9ffU8mxZxx1GAqtDo/zEMwsTXtRUofbC+qk9Qv46axTjHCVxghG3jSg4Qq+g+j3uPT2fk&#10;OPGkm2zEitOHC9++EEEiaq5yQPBfCwyXVOUhsjGWaHxA6MzSkdTg68E5vYA+hsP7J7pxCN8xMDaM&#10;p9SHpwhS3S03Ay6nAv7/9mzIWXfauxtUWwl7KGn3d6HvzEhN5aTGDUDd4GU+ZSh07TOsBBWxGHl/&#10;NczAFislCgofOBeGsQnBsoPyuDQCPLzzafG+XdoRAqyfSmcJMOe6lU2I5bKbAACj9RebAtO0O2Um&#10;EDSARPZV9bm5aOzPzS3iEzAlIUipYBRwXDoAHj5SZxAi+FhGcfNqJt1Ru8Ccsv2aHhaZ9SP1Lm7H&#10;nBEAADPYlWiaOPNpGLvG3vHswTebxGpQrIiVWlmnhGsHwMOrpDVOYp9u5o2NHVaBdQu5mB98TTDh&#10;VjKyiDkbzee0g7NbOdy3tftCHU4/khFOjzN9OsSIBORfHBuZzKsHwH+7RC6jTGUUcNukPBXUAjvF&#10;Zyqh77kRFoOomDijFzCKmyb07rOyeHalpWlfop4Ch62ZJW8Iw0ZR0d53rx0A75leLaZ15+mTWKtP&#10;wGfWjrsOcK3ZsgWAcg8KUG7E6+3nAQhGaDaKwz1ARuk2/NTAv4jJ8ikY16UTAFlaKxw+uXYA/Kip&#10;klNY6Tx61dtyWwsISIoN/ZYGshgb1ItnDIVCeKSizuBDH5MzvXYaa8/R9mQdJohsrWrm/ZcXrwGu&#10;opUwncst5aCFpb53VMDEWtBq3xUiCidYwfWhnGsSk9f+U4CAJIFWhkgebY7pV4K/DTcq6kxe/vva&#10;AXBbkJC5Lyfldh9L5+FON5NuW03tLqElePcDkeeQwEMak/Ayw5QGtPI90TZUpb4gwu3i5VdV+zDd&#10;OVg/+ODiAXAsWIQodNoGJAUUCQQdgfJ94Q6CKEHtBbbhgBVLp8wDgB8LXoSgmFMvEynaD9iHgqaE&#10;kepeUDv4Z/WCf146AJy6c2ki78ST+VWXWw2MadfFw5yC2IzA+ZoTSgBaXa5va1gFaGuKNrbDFNmx&#10;K0mgIxwojtAtrzf/uTgHsMunFOrmHjWdVJQHyPmzYgfQA0ZAgSyKWJ7RDWRjIjeCSWeCub1gn6rV&#10;8FUhIVDLPseKByxesODqzd++v3AJqMSBDVeLfYB1dq7lgdxmxuo5msAjWHBXLKC9whUOp/QCbEho&#10;NrHonQ4jpTvRfoVJ7BIRCmtyPxrE8GjDi89eXxcBAPns3j6RwpJ8uXnCIlh8+aYYnZvDc3njnGYQ&#10;tjJ/+y/I+yuD4SEUHpdCeXkAVSEGGxXQOekQoRHhkT98+rufXFUFwObJaIqkZsoMgQMaomHthci3&#10;bIBWjW4J4yQVgNpqbtY82pC149qD+rCxP0ts4CncYdOMosY9a158/cEvrxgAA5T0YKEfNFK4iAX1&#10;rAk1BA53V7JnR4gXrL9rTeOUkTC7eFKfUWAFdP8X9vtsBfEEfFJbhJqjVIsDPeH2+w8/eudiKoC2&#10;zjDZVn10x63JoTmBGsMj3R6wQeQigVO6gfC+I8J61bqkpSk38xYelogz1TdHa9M7g54myQu24Hjx&#10;7P0reUMmSsbKoQSe9zFYYvVzUGqBWWfaiJ0INlE7IQCcyuJ5JfWs5Y31BT3Q0Wu6YSLGEDChKSql&#10;JBT/Fdbz9vJfP/vpZRBgNUtueXJbJnP+GFb6rfjBgsBFjDuq3fof9Y6i7acEAF1eLItStFUVIKN4&#10;QV8OUtta286rl8CAGHlX7jTE3sG1Pu324M2rP/z8KggADXORGAngR+v7saAU25a3v6Y6IUqmzKzH&#10;ZxhBcIyRZRixhPMm+HX4Q47U0IvSLeV1KqwYYgpDIZY2EKbj+Pln712BA/RQl9AxhKjtoKKzn56h&#10;zJnNkVM5UEk+58KQ3J0mMhCpQUehe1rFPDYPa55EYPOsB+6Zam5kEYo2LcPzP/3myasAFkwUbMaR&#10;RvJBKG1xhdA6JWKrpRHkAWgQqAdnzAOg+3+hEbZNdzq593CgX606X9UtGplulLKeyAkJZou6q9cv&#10;ivP1F7/4xxMngVyjKHCEVwLKnk1C3bI7fA0I843pyH7ypBBUhTduccqVQbXHkbVV6jRGJ3Ck7IIW&#10;AEQtB8MKZZ5LcHplbL5BImBL5HboQ972yBe//urdJ40AKrKRSmkusAvvypBBC05TI1pv8cCqEqNW&#10;twxinCQDh1ybG9jwg7IbFiF0CpIYwAhP/s9wafBw0Idxv6Ah6pRVYsgqX/zly++fcglgMrOee4/Z&#10;Iqy9R4ElK29427dxQOR+jRhOmQcoFdBE0KUa7UdD6O5JxdxdPgRtqk21zEiq6AgiQUZ0RPVpGGde&#10;/vGvv3p6ARBz3wO7Va61WvJKYLolFWttsKmW6bSrCzZcR+avvnUAlPHLpiPY2cVdGjc7zO2CsdHV&#10;S3XLQkJOdrosRCS22Vb2jNc7hfhk5Hevvnn9FDlAmavs87GYA7vycsax3EM6DCq1DJua2K6aO2H3&#10;jF7A3KVt+qc/Ph2sUBGvImDm2r1sapoo22NXAFPRrGAfsMvhc6IBDtpPtyefP62ukY1z1stam3Jb&#10;5vdFBGKkGAKUW54A0QTeKrCRImz1nqeUAIl+7c/6GvOzAtrVVbWjSpmCI2xuonkilS616yICzvbB&#10;zijEaYLiYwbDJMmFk0+pa1R7lXLK1rJJ4InJVeknlVoKcPXTIPaVPbDRTizrwNsjQIVgbXWkwlKU&#10;lRErE9iFYWa5fE3Kg5p+XGxhlr0h+OAbsR/qUwhUoFeUrWCz2zTi46fSNbLRHltvNQh/t0WKsTIN&#10;obQY3Q4eWYhrEBZ3jihidbs7wwoOLK4eexeAxx2LIoYsffcviV2qRIAkLQMpxjICdrIIz43ULwSh&#10;xS2koXkndp+fRtdI9C73Zoo3dFkDI+zwMEzKQOn662YRnXSu5lzHMwZCuNcuLBxbRQ+xcBtrc0HS&#10;v3h+IVaIyTB+WTmIbPN161dCrxliwRELMaLE7RCuBUHxCXSNNGPhCmuPh96JW26cGa06Gmt7Iyy8&#10;+CA0EUCpdUYA8H3Tor1yd5KAFZE3kIpqBdcTYWrKCrDcPneGsVH7aKor+UeGGVGvGgQCqsSiC/6E&#10;2+27V98+6q4RWEhDJm9sjH8ubikEEYVy0sNuQXURiy8NWTbdMsRJ/0iU4Vm8vOrSQgWUgnOzQvBT&#10;GzosFeo9BqvWTOlwjztW1apsp5oIuwrr/Mk61vNZJmfPwDzmrpG3G2qMOXcI6+HhwLUAt0SIwN4I&#10;mqsyJAbR5tBazpOcwM5p0faQ/+xx5KG+BasAMS0E56wkRQQGgzga+euVBDUlhD1SwlBYidSLwLd8&#10;tF2jLIiToqouD7M4WhlHx4Fd39ConUA5oDfp/uHbI0BUCY+Umy8bv7xJ1vFR2F8FO7fNqvxW8dia&#10;mmR6FQ8R4jyMhzr/lNysRZITvsCjw4WY8vGj7BoFyznQNZFll7uZJs9VY6nClWG92Kk1zsLSk0pA&#10;Bsko3zpbCDradL+2jNQv2CNSowCbMZDc8+qAbeSncSBqBUJ0MtwwoMZgYnB1ClxefPjoukYV51Hu&#10;TdyPU0Y4oZOcmtEQaiCKFnculUFQSxSnNYMqh1X3GaneCl2kYA2YdivU5JTokyOAPnIers9bMUyl&#10;sBUg/iCa+dIHK6G6FunPj6xrxGEu7ZkLfAX/ncGjqm9oIF66BFhEjpSEjBOMoGy+56MU0WNTH3sq&#10;EtNcLSpk57NDEiHFETm9rIBi6AwJBjHDtSzUfv2N26XBRWFn8eXfH1HXSLSqx2Hk+Aaw8ah00th5&#10;kw0LUcW1AMTNYEqcgQD6MNfvKGFO/h8Vt3FXDxQT8wdE9wK0wXfbvAFLH3kH/6PmWnrjPI7gr8mh&#10;Z4AGSDOWKFPi+/3AandJiiLPgYMwJ+eYQwDHAWLABiID8cUBAgewEzuHxHn9vcx0V3XPJkevJPoT&#10;RVDk7vL7vqmprqruVciD6s9mGmmvgXHnitd2PArrhIsNefXbL34gXSPIPl5f7hAHBYSURBaDlebG&#10;gijyB1GE5X8eI9+fASR6OgxkXZvZPnTlUWXY5RIlmjRBFVeyhtVcfhFJSESUNHS6BJkAICQwIBWr&#10;LWNWHTFE+/T1D6NrVHDV1PlR0XNZa02DkAKIlUCCfgu4kFLR7vEyegFFRXgqQ9Ef45ioCMLSVIu6&#10;OpVU/dWLdRayGpfP6l7LsKFjL2DrM14UuIo4DaGg8K6RUCP8ALpGZayULoVAnb6jGZLgE+8Zsvng&#10;TfYEBD+v7NgtAQBcEJwmBbrktitJ3jjbOsRDlS6STR1SmITIxxXYZ40LZSBAV4g0oeAlnHCEOlPq&#10;/9+79pOH3jUK5wuNJLgVHoWUnMDym4oy5zs8Y9cw6VIjTfJNu5T3BdB6ik99+hKTuEwPSCZTUYwT&#10;FPHW0lASSHolJUBu8ELoMN2WuDTCmztFPW30WSIJQZzZo6nUB901Es5P+y6o7K4PZQEbazExD80g&#10;CfbkjIo4XepyuoHcUohsJRo9JVKaklFPYblH4m8npfZRcoHA5t5iVmHT0SWDgOZrvAvKcQQu5CZJ&#10;3whOYhYmJYyVEezD7RpFB4daCsmIiA57gy1e9kUYEi8UDewcf2JFOLiUkbAh0PM0p51d1eLuTMOc&#10;k8krikF4QyFoJaafHcdYd+q/WiWk7OA30S10Qwjhh8KEb5M4KktQoRylmhB5oF0j7nf1ywqyL1kI&#10;wwhQ80kq7BLeT6oXT1WPbVBtl6MBSnJAJXdH9ybUfoW+5+/Hrsaz61i7sdsrqS0Kf81s10UBUACW&#10;rGwjc+sbUYRtEGSNZXg7jYSI/ONn392sPcQksCzQmBhfBvYXqA7OV4bh7BBglUEdMWJ3bwkMICn9&#10;6EJNhYTlanQQTiSsqK0LH4MEuYamDTch+ZYyAixIrdbInPyilDpBYv4FPpJMiYkqjJNIMmT56af/&#10;ub+f3d9vT1YemA10CCuWVJxZa05M0Oz6SisHbFQCMBIyIVwUe4ZLaAaxPLMECOyqRAgPPmbxrulC&#10;iFXR8A5oEWRbr6atG9q+Uf7YAGWBhEgKC5FtJgyP5PxYWCf58JPvZru7s93Z7H42m11sfPmgRCB5&#10;MUpXXA43X+rlpnsZeoKaDTxDcJZV09ZrKTlA/x0Lsrwk3iALoxPpPSFIOGZGWTNICAlcXmaNfKOw&#10;INL++vILFAL2RcYAnCCLjEmGTFTl/Q/+eXg1nV8cHu7a0Wjg/nDz7OHkALwrGvmOcLKqgkqx/Iob&#10;XYsRgbrsiQ3ImtyepbCLy3hvoG88jVoKyV6i6nCaQwKZLEM10MFsywu/pmsQpbGUFHOBAomnUTSA&#10;kYaoSPzW9NunES8Lxs4+/sdfn20/296+mk6nh4aB9jHrXLB7uf/OA9EA7HFHKioRvA5J50LYVxXv&#10;EpLMPyU5N6bslqEB6P+QRKikEhmMWIgEtnDI+0kPhcqEiJYhzUSXZ5gm5A6ui69XS3Y+yDBRC0Vd&#10;ENvL/OHnX3271Y5n7dhuGLi6uJjP504ErRK0cnD0+MdvvQRA9cA0aQg4OsNk+8h97OEao9YZwNfY&#10;N7h7y+gF2J13pSJU5damVTqx7MKkhyFNZKGiLA1lL9G4Gja00Zu6u8xuEU1faIoIu2FPNJ0hFOGr&#10;zz7/9/n50dHd3dEzQqDxwMVFo4F+GAbu73e3rt9721PBGK10aW17rIxFLedmqhQZbhsFQMhgpwSV&#10;6I1qXUYzqHDVcjMvhNNcHVCx7UJxawt9UoYqpoO6KSWbHHyU+ifRHEAtVb3y8FVR6wXor7XIwjnW&#10;Jvm/2dxrx+X5ZQPB0ZaDYNuKwcW0g2BOIri//9fpWzSHFRpZQ1oln2sW+BIpMW5wkp7QECg8hLI/&#10;vhQbWCpBBvuXKhVnYFQQjYI075lL8l/VFzMFQc1nqMQWL6w2JUZOh3DZn664QnV+KlFcammS/2hj&#10;Y+Nmc3Pv9nZv73yvEcFWA0GDwJZjoDHB1cUcRGCqcHrw5duzgVhHDUkzSPwSFs839zhDJzEHAf2T&#10;qivL4jKiYOTU3YaXYR49ach9q/pFxHSjSnQRCxaM6ZwLP8UPasni4t5By6hqvPyXGBSDNRZLkCVL&#10;UwfULz7420E7Xh683NjY3Gwg6ERwbsfRXeoBVIN5EsFsfnP81jSAbTEaXvhm5APtqwpC5BbRSOV5&#10;3Sp8g4VycocR6fcGgAWLKs7rJFrl/NqCovOvVXm2rhUMlg4FCDpl+G0PUUY4Vf4HvhyK8+tyr6zR&#10;UKrMzBTTQlXe//3fnz59ejqZTE4PXjYEHGzcNBR0DGxetuO8AaCBoFcDJ4KOgV4Ndj0jmB3enr3z&#10;FhgAu4heqN1YTWvnAifCba1FF8NgkXRhGo6LVkmXkQQ6yUTAOCg2HIqpXQhQ3/sUA1rCuDm0a81g&#10;AGGtqJd+B7GqkYC9UjCePTHspiRpgEC65L9+8uTFi6d2nB40GHQaaKXAikHXA3vnR+e9FmxtwRc0&#10;Z3DVQTDfbcXAMXC5/mYxoGT2KsrOHm4a7iKjAEQ+wvk4MoVG3sUKancdMmApLkAi/anu8dmr6itU&#10;U6bgJBTJJpNaL3BDVqCVpwyvbwGnDMrGSI8dcaXxUA1ucFZUdSx+/dnn36w/fvz4SYPAk6eOgdPO&#10;BFYOOg/cbEY1ODp3HtgyJriabndVOE9rMLt7k+awxIrR7KvEDEYHgipdd+w4xbbT2PVRB5UJmy5L&#10;A3BQFauGzcrdp4M1AS8pOCHyY5wZ5T8ZrgZpdfBXRaOjJxxIP/2bHAnU1L3RlrbN/+rTL25PTtbX&#10;GwIMBHY4D0xOJweTl5NOBE0S3AICe0f9AA/0v9Pp1K3BIROCZy/elDmkPpLFRA+RSyQEintvuwfe&#10;S6PjA+2XVp3yoSwHAGqho/qCB16NprDcEsYjVS0erhJ6veNCtSZdAdz28k7nCrdgL61oMNAhqPqF&#10;a9jf8tEnPznd78f6umFg3QDQPjUaeJI8sLHReQCCoNvDywDBVkYEPSUKVfjsdOXNAADhVTauu4yK&#10;cUmMBYhwDBYt1egWCFqHymkJr6QVC7OMdnDEOrbhxWt0AROoVsWK+ndUwx9Sw4h7FE0CKxSH6mLO&#10;RaL54UgZ1P2Ajx9ECBg+pB1N8q+fne3stI/9/mc9aKAd150GGg5On04OmibsIOiCwEBgTHBpguDI&#10;nYFLgul03olgFzHRxRswh0aIprO9nEWkBaRXN19+21xfV24vHayA10ewZnjvJQAAqSN4vO9CP1GB&#10;uBtCKcQ1WoaEwkt15r+wdJCILv2GeQiJ0Etz1knDHCW3iDbJf7z6qB87Zw0F+2edBhwDDQLX110Q&#10;XKMaTDoKJp0HDAYNAbebHQKX5+dHUIVb7g6bM5jO51YNev9wdnhz9rptIMVVjFTS2i1m5l7yNOQg&#10;4yP4wpogMBWupir1+wdBoGEsoov07FkZWanTO7rYDk3VvIbAAkGg4e4iUDSwZw4u9LsSttfx7VtE&#10;P/7q29V2rKyuHh8/Wj0+O3t01njASkGvBMYEdqQeOG3l4GBj0kWhu8PbPeMB8wV3AYKr3ja6mF+g&#10;Z7A7uz+8fZ1do+x/4QZpzFxg+1RhmaVAVkQuWpiFVFgJykJuNVkWANJwDglVtOtSwCv3O36/EiI2&#10;zGEaoLOUYchMPcoH3QzirqHvwGrvpa7//Os/ff7Nymr/049jw0A7OgasFKzvn+yfQBCgFnRr0IpB&#10;O5osdAy4IOjusPlDZoWwh9vTVgzcGTgIZkfrf35tDACp53VWcw5QYlTaVU8wxXDHVN0waUlqJAmX&#10;5UwE6RCzpxdxCNoZWAxlv3U055FuApnMelPbuVhA0SBeozJojnlgF/gNefXb3/3s+dra2oodqysr&#10;joFWCwwFOw0IrRjs7Jyc7IMJ1g0B10EFTRFMIAigCjdvL10QICIwIrBqMI+0ePa6ukZe1+nv+tZY&#10;iHIzVEHZRL108sUCuFqqkFcaq9S/XAYANF2mJX1szagMlT8jKWhBnr7XfM08pwxjHtH+MUlh/OHP&#10;GWSOTxT3B3z0q9/85d1319aerz1/vrLiH6tkgiYInAq6Jtw56ySwf+IFwWuBlYMXHhGc9oDA9cDN&#10;5k1vGWxaz+DubsyJplYNuig0FDRzuPY6ABDZv13zjzQ0T0Wepjn87RkR1oKdWk/hgyqHREWXEQRp&#10;dP00EkFGEQuNQcufNPXimNgBCvyBG5ywjRpNPvqETBlZ1j789S+P32vL/27/2xDg68/DiMBZ4NFZ&#10;F4W9Guw0GujFwCvBdReFLxoNvPCEYHLqeqA5g43bW0iCc0SFW3CH21YM2DeazabLNodQ8MakWPr/&#10;snItvZEdVfjXVEu3Rqq+7e7btrttj8czfnT7IbcztuOHRsCGsMiGRCgSAqRILIgQUgKEFQoIsZgF&#10;ygLB76PO+b5zqpwHmRnf6xnP+N1969T3OqecSjSqH3C0TNEyNqCFFUDJRFM1r6tbq4couMQ4THlM&#10;vPvPNlxypo58DmWqS5c4+ddwsFOfs8mfJH5IAS3hEEERFjF9/NGvpu28bee5BKZTeTVfZSYYTQsV&#10;kAy0CLIozEiggmCZyWC5IVQg3oA5EQOCbZSA1IDYwxdPNSFQLvDG0Y7kxRcSEWhC8N7z9y62+uwa&#10;WeFXTGA2yuSTw2p0ddyQBFyW2YdTLO/UuullKrgpk2C6Zqmy88bgBtnknhSpD1JkeGCkgZJmeweF&#10;QgSrO1z1P7/5yb+6bti2sv7zeZuXv20FCTIQyLUqKGBssBBNKCWg3mC5L7LQRaEWwXaWhbNsDo0L&#10;TBa+uLvU5uE3YqKLK/YOoQhe3vTWNao6bMAAuSUhmukvfUDIvWRBfFHcKdbqiZ+e7Fb20QuoJKZV&#10;aEXzVgV1EMzcODEe8lywCoxSdNsAAZmsfiJln0LDXz/89Eddq8vftXrN9W9+LSXAGqAmXIEL5FoX&#10;KFAukJRIrqVpQpbA+xCFogilCrQEAARIiS4vszO4rwbKRBBkNtCpwvyqp65RlWs9sXw/lpsLbWTi&#10;iQscHTUa+xRfIPkO3H36nfpIApMN29ZahVOY5uJT4QMUZnLRyEJOpgbJX8lmDBwZovGcCdx//vHn&#10;r4ZyjTMCDIe5EDoUQi6AeTttMxegAvKr0WoymoAO4A7XXRJkJMhyYE9kIatgY/N6Jq2jjAKiCDId&#10;bJ9jiODpjefFp0UReF6szUOzBs/7GCkso09NtACFcrgpyXcqCOHbxcSToW60hoHoSBcBvWiAFE2X&#10;xaaplAdMQSyS07ILPOAUq1zTzF3jGpbmkBZQSyJFMwCx+dsffvl6MB4M89K3efGHnV4KAvkfXX8p&#10;gLz4LANowomjgDCBRIX5H9GEe4oE5AI2DdQcqjM4PtYS2MpscFDiYimCo/uMA0cUBM90pOyCEUEf&#10;5jDZZJ+vazUBp41BGQAAIABJREFUy+1ma8usx22h/ie4U4h0aCkZDTe9TARhnSBIE4WbawFVmimV&#10;BAjPJDmgoxifULVWNEU54F+Xir5tmt/++U+LvPh2dfa3tRrIKiD/URyYwBmADootIBAgIlgQB/az&#10;MVju73tUeE1zyA7ywcE57eGNikLmxZelZbCDjOBCx4shCHbeHz0WAVJT/xaAEHn7sK7EVO2OFkWI&#10;xCBGu4X2wnCGHJIe7wJSdNtfIoGKzVmZIVbe3VOCVDFXRqZybpMQYSMN+U8A4MnT+vVHf5/nxc/b&#10;X0sAdTAYjvNr2fydFoIqgU7roDVrIIoQqnDiRbAAGZAN9mgPkRXWNQAcYESwxYQAkySCBEcaFnpU&#10;ePXsDNNEOGty9e5do6ZCzoB7jJm4ZJ7Lu2il55/s/qVQZcaQ0+60Uj8iMNWanPK+idVGzj81RLYE&#10;uPopVg8kNKU/gCJoioE1SrPubmo++PKneesPxuPhIF/6D4ugAxgoEnStFEOWht28Axvk5Z8rBqym&#10;2SAyIlgzTShYsFBnoKoQXYNcBGYMIApn2+gcCRJwhsDGCjFefJ/tIeeLBQbYNMiqUM6bnbyrDTR/&#10;7OehePfQLuX2SWXShg47NI2n7fp1IbmPdpbtowBo2yx25gpXmUVpBZvYM7yw0Cp4BFySbYyE2tQT&#10;xN9nn/5iPOAl2m8wRBEYDOj6d6iFtnVrMFdKmIsomIMJpquRpoUlJlJrsGBMdIKUSCUhRkmuN2ao&#10;AnAB7CEjAuECiwi0Ciwr3LkQa5DZ4KU6g8O7r8fvVgDczgaets09IHI+dZy3zyE9B9N//quz5J29&#10;JIHJlEeyfj0fie/mKq9MwcCB9ZGe+APmk5G3gw1z4xkE9ED+8ckrLr3+HedSkAoYjvU9Ug9DeyW2&#10;QKIBDQdEGMw7hATTueYDtAZKBVSFI8cBjYn2TvYVBvbQN3pgD5ULNCg8P0D/eOsGnaPLSyGD+93d&#10;h/PFLy+8aXD5tl0jn22Dk1IWyDcIt1fvdyq2K9jmIf8H7xOWEDla6AJ27ccFGKeYOiEG8GHH1FSt&#10;negFy4K2ZxDAI8HHHaITQ/rid59/5Vsf+14kwIB4IHpQ3yxIMCzmoIU27CQkyjUgfDD3hGDlIRGA&#10;YLGwKYL19f31vPz72jVABWxmJLimIBA9cK4Rwa1VgJ4zwAxBtoc7wgeKAxfMibQGDo825m9VABEr&#10;Zzcu+TCAa7lUuatUjdUk3kK5yQFi0FMDLkAPItCMexXSFBjipo5PUL32EJPrA31GAfVpGp/FbsFX&#10;ar748vXAVrq6ChvwDQWDcfEGqIDMBUoEneaEreaEKguRD4xQBGuMCkdKBRkHFtkX5Jd9DYokIlhu&#10;lsaR4ABzonMFApMEognvTl9oXmzuEFnhBY+dCQ68RdeoedAKDN4w05sXuN+x3eCqiRXecit7r6lT&#10;BPna2FsziMMZsV7zIvHp73GWIVWVmirGIn+k8pCD+YoPX31rzcfj8rqqAl3+sdICZMFYcUCUwFC5&#10;oDjEqQoCCwuzIjBn4KpQqmANWKABwSaHSaRjsGG9w2MIgvNbzhXqMBEmyi5P708RF5eYSIaJgARv&#10;OlJY/DVcfLJfp2A3sKiAwv5g+ITMhx8P8sIMnlox9NIL0DJ0XrFEwh6ALzgUAOGK7FSJPn3kwZSO&#10;oALlakyfvR48vMbffms84LqzDvLid6ILujGxoFNC0HaBygEpAln/umOwmlQVoH0jwYKF9Az2VBZu&#10;LvcdBmY+TjQTNtjWhOB2q5w0eGpscL97zwHjXALPOE10qOZw8YYagBLJifNhY7Cig2TQn6jx4A8C&#10;BgksYE1u28PjKSBCk9Q/XWsramDRWIKVnNYt30t8VoH/sTTJTgPYU/34q8H3XA8KYahvyx/Z+zSK&#10;kIUaFLcqCykMaQum6gymVAMTkMFqzRziSH0B54nUGezvWVqMKrieSRNZ54uPcxWIIrhFz+DpVjVS&#10;dr/rNbAjPQMIAnEGZz/YNeJdibYzXCApAaTy4WIBmZt4l7XWB8VMUIj3oAGSbm1Zt5AsDPL+EPOq&#10;RAYrbBTlzfDAuWjNRpcUSAvC54MfuIoUYAWABmAWGA90VULQSVasJZBNwVSEwWTuSaGFhasqH8hs&#10;cKLe4ERmiWygjPPFWRVel3MG0jti63DLY6LSO9ypOkfCBVIDPzBS2NjdU0pMqc5QuawhNEVZNwa/&#10;phiZCQBg3UkmpIW9uIBE3RFBOUztgekhovNgdWkj+6Vp7IkQzYKhWsBDbD6YD97sGrtBNERQKIBQ&#10;YEo0NF/gAYG2j9UZTJQMVqYFfKAMAQFqYF0nSfaW6g6XD0dLfaxwO6tCOXeIgTIRBHfZHuLQ2Q7t&#10;4dUVfh/FmQ4RHF5udv/vbKAha0glxxWYD9EX0+dCcPOddkHQ4INkyRsDQX3HowsgeNfPEv8ULXF2&#10;qIllSMAdTQVNzCpC86DGYXZ+/6aLb/+plKG6Q7lqa6CloDDQWv9Yxkja0i+QaaKVzJXVOdH6woZL&#10;LSlETLSBKrgugsDPnB3YhDn7Rjhscl+AQHIijBcfPj/6nq5RReZ1ot/wUBjJNdj+CmB28qrErMEH&#10;hR2dER5ghz0eAbz86E6t5KzorNhCCBwUQMYDsGCjwAJKPO6AsEMf8Y/ffP9/t01ETDiwkKjTkAhI&#10;0CIfkN6hpoRFDkASjEYlMpaICH8ABCdoIC+1CDbs3KE2jmY6TnTAhMBTIhkwPkUJeM9AfhPBhQ6S&#10;5DLY/Q5z+DX2A8m1xCzGqtwxEbapqdmiKZ8bGKokErUrh6aXAkgsvdQ4HJWfrXo0Sh0ah+VScI4q&#10;M6SVTrVJFn06rwZvd42pBZ0VoA6H4APVhAiLqQ0cCBAUaEIwQSNZsIBdg7VqxHztJEvDPfUG+0vt&#10;HhodzK5nNkpyLO7w+PwWHWTpHBEIzBn4WOEVTqFDFf7n+Btdo/82nKbQRQyNm2eKK5AucDdQjZnz&#10;49ZjABh0U6ZKr8t3Cz1QQKMgIzu8uAGVJtEL1MaVfKophKZuCwMAYqqSohBQuoN3vzw0gDoca/dg&#10;MKx6B503kDUu1KRQg8K5ZoU2RyJgYIJA7KEOkZysewMZo6UaFc4MCrZn4gtABpgnkw7ynf0+iqIK&#10;5VcRyKGzM5w6e371YKTwL0Xq5ZuWeP7TxBzWM/Bu+f00PR4NKYJ1Y0pHTpA69CICU0glzrdZEEoM&#10;Jtb6s0AJBKqEB81WsRZyUNHo5KVFkmt00Mc1HjApHrKFTDaoZeGQs0TTlmGxvKCBTCKYcK5UG8iM&#10;iPbEHmpezJSI9nA2u7bjRsIHt+dbtzhxdPfizgYLj+79rMkOyOAMh87ObqxrdPOzlKrRPhB/MERo&#10;ah4AafpHfEEqLZbgA6SUPD14PAIE601YzTFhqMpC6i3wx8fgOG/OMIWK1AIrPgik5P+9/a4f19Hg&#10;wFsGY8pDpEXDIgxVBgw7ogBSgjk8olLBdKVB4WoyehgVri3YM0DzcG+5XJYDR9cYKMIwEVoGGhM9&#10;1eOn2jKQk4enu24PlQzssMnh2YvNxeTk6N+Om8HS3qBobsLem4Oh6HDQbuIUhVkCvfu+LvZ9Hz8S&#10;Fry0Qgn+GuATP2ASAfbUsN02O+szROOvCAYAcDT9IMC4BMdCCP9j5mp65LqK6J+petKdxX1tv+4Z&#10;mzbYjGwrYztoBoHAMYoACYhB2cQWm4gNziJYxBJEIhuyACtZJEZACKD8O/pWnVN1nz8kwM/2tCXP&#10;1+vu17fqnjp1qup6IZEOMFnZwCjhCm1l5gDoJGHRINTCs2wxP7JeIvMC7yg7H62lUTw0H/iazZy1&#10;vODqhZs32VFmHvD66zZs8o2ghd/GHHrLDx/djinKEH2i+18dxV1PUQNU2FgLc6laY+2BDVq8MMQ/&#10;LNAPoMW9U5P7KTidHwhk3tj2M72yCYWddum8tV1Q3egeITxJ+P8MPj7tt6MRga6oaChgRHHj+WFz&#10;AQsF2xWUohXk4n3rJNkhwdplItMJzxxx4mgHAgcHV9q8UXYVesHgnOcFphR+3Z3gwhveVXjrlg0e&#10;vvZassJvtuMo4myiR3dDvlGSLM+QbPe4ts9Tl7Qy1mZNNrdeFuAVT0PSvYASGA6mlvsBvS2oG4j7&#10;zWJnJ/LXrp1BM5hFNLC8RutzcsDxcR+I7JDQMIU8MAUx9JzAVYKt9xY3NzhxoXAdM0dn2WDsFeSD&#10;NoB8aJxgRwvP9TjQgMAmjo6jpaw1k9y6+F1PDAwHfnCpO4ngW9/58i7MD7y39XVktP2uKJ7D7vjq&#10;yOrQoPSdUAFzb2GRF5kNVA828FVsZHah2ZZWV6cNrcANeSliA6+thUqmeU99TvL3mOGnGUIgJ2jc&#10;cDOxqdDai1k53KLDfN8TxHXWDWajJhEKsr/4PMIBpELLDXA20fWQiSwxuHxxBwSXY+aMMtGjBx+r&#10;s2KQe3W+H5rqXsg9bvRYSt/kfmHrxdTcYEBjlwNsry6iAyDxYONJViFVC2NAMD+FYLEHGtPCgd80&#10;bqpaBslwsYj9H68a0xvQUOhC0WaayAlWUysabQAG1kjS9GKrH3vd4Mw6m4sTCayXpLWUXUl9oCFB&#10;fziRhYPj629cPT7eMYKL1lt6+TIlArQTPfrH/YqtvRfW5ebHpuaSqv9So1NIWZ6h4q5sDsscy5+g&#10;C+gAYJYMNmDympqVqw8WvrQwF2BeSOhAGkgs6V50iRyw6x2Y5ooRuMA0jhOTgmnYQC/OssEGw0ZN&#10;LNxCMY708CzLBiYWc/TwCg6kuHYtgABTBp4a2PlUxIELOKzQGMGlL++8ZRY1U1Igt1AKXl08/gNn&#10;K+JuzA0rdTlVQjHNg/8K9+IyLWHQozwfLAJOonuFOoC/Ke5ce+Sve6H+sxyo8blM8RiWeYzTU4Eg&#10;aGG0lXrdaNr4wIkXD1cND2bRYB1tBOt+AvnoyLsK/XF4ZQcFTTA+7y3mTA8xgQxOeHy1O4rg8qUv&#10;PrjnOvoe8nn7idaLYgnSLmjsAFtro1CIhkRfaH6us1TIP/5dXWQuQPnmCNuViT07erIsQCSgtxS4&#10;I9wYiYzHPeasw+KPqBZNFgSykGT5oTnB1ClF1kdgivHWMIBAADJw4rTwxEPBEZqJ/ESSGweNEu5o&#10;Qd9DcM5OJzJSeN3k4iAEN//51Qe3q9aE+ALTF6RQ2B2+/UtNAY0T4mi0iYKAYwWdSEtAq6pYA+YS&#10;aaCTOtahvDGgBOFUhATmd/Bl3J2Ffkx+8DNTOPQLFzf/vJHoSaJgnMDaS6esILO50BQC6yFYcd7I&#10;y4coHKVG1IDgyAaOblhu4HrxFdeJzuPISm8iODbB+LN/f/h+IeRjD+xR4PVtThCnabUG1c+MD1le&#10;gTt0FNBs1AxP5a4sgQBKe1qQKkgEhboTOw8gVLDim0RGkxyS0bDaZf7zAhDgWcFgjC/jMMztv8nU&#10;YNvVkE0j2qLF3F3g5OxszgA6kfGB7lwamzOwk2s9Fvzro4efpH1d11GUzVIC0NhCqjEOwJlxCGuU&#10;DexKcVgNpbUAgbUGZ3x+DqApLagGvURG6rBQOhyond8ydaRCVCEra6SuyyPAM5KDx3SkcUIcGLrx&#10;w43PoY8+hNy0YgsF+2QD1k5CGDiTQNCQ4JBNBK4Xp1C0e3z+6dvOjKjUaBXfMhqRtXpmt4fVwTr1&#10;e559AJGQJ5lm9YB1NhCLhRwA7x0gX2vW87SrWSOppW+4fpmKJfw8ogAT3uGlPKaZZjRm+dgFw8GU&#10;osnk4tSJvMcU8sB+DBmse4XAgOAgKAEenDXZecHf//AWMzwHSVB2GqrUVHMAkBwOATggthbuJBT7&#10;uLhayMnCEqBouogOAHoSmB6xia7rNyQAnxI4UXpNSoNHEOdIA16ozZ/50xiJg0UC6yHYbDiCPOZZ&#10;FPs+aWLxoPWVndk/WcMDTqKEfEAfOMDY2bVWOdqZ/2937pISN8uJzlopENc1cukSKZxvryRVhesX&#10;rV5EeiVjLEkW1B91mWpgu31RZT9A8NQCIHcgE8EFCHPQhwqBg1Kgf2SSg6L1Rdt/mlUQmSWE7RsW&#10;TP0UumGBt5iPEAdcJnKFaL9vJ+rmT4+OjBG22uGhzyB/74v37oEGZ6MME7zg/xolf7OgV3EUc3e5&#10;WLV2EYFuw1ewLMwM7mYqqCPYd4tIwWhEhlu2u5fS1aH8l9olBUhomD8Q9zQ4LkNAfTkhYJqe+Hli&#10;3Rj/BipFA04jYOHQi4deOt7yjLL9aCXCyJH1mJ+1dqIbhweHV796cLsURnn7xLslU3GI33EAbNvI&#10;mgGYBXW1bKcvaK5h/C9cxLC+pBBbwMShtbQ/LIAA6aruZET4QhqaSSsChYr4nUvSGdq/PZ+3XJdq&#10;CPnvMWFKkXAckRSMoSWhlWhgb2keR+GC8crdwKBgfx2ZQR5UZ82lb/6xJXydLFozncPi+bJpyKbd&#10;dVgk1ogcehnzyaMFzoU/dMwvMcBfbImuYOpVNe4BRBWtJ3BHsFMJJRMwEYS0m1yogXTDq3rMROMd&#10;CwAZnObtxaMTgk2mhugl4fhpc4H1STLCzz56+LGSyIuhu7h4p0o6D9a/N+ugjNCuDSlA+Z3Sgf8J&#10;FRSNUgx2l1QIhNp5kMeABUggbM+gE1BPMKrgBwXkg3wEcCE18Mg+pAR9tOcOr/AxzmmBdZSNmDpy&#10;ZtgdTbS1AnI7jsIyg04tbLMGjgaff3o/N7B2Ym6RvkhefKOiMdpMm21fzO/FHCags3SKkOIVzVUY&#10;geEVqlkz1CUQAB+k0fzCIFADgBCwtJMASRSSFpBABuQl1L18B3gyOYhOIk6bWAV5IC8EJKwoGLtE&#10;0IbOtmgnWtuQwZ9/1hI+tElEjRQfXs3xLSgGt+uWoWR0qLiYOgkBPpaYgKx4DYlOLI1inf9JFuIA&#10;tSMsBbKPRv5SKiu9Qf+DL5Tae0NbAQnUAJGQV4n982Yijp6NIAlxGsXoU4cGBBs7mWizXeGfdZPs&#10;r4/+dOduZEFSkIZ13L2AqAcdcvwUh8jq5mrRQhNnxUKFhJ6WLLx2pjYciI2vGXabgWSJYlBXZ9yZ&#10;VJLtaUg7LElR5DTwksAnkMcSuhba3HZIJ8PpeExzlQDTRkMeVOaJAWnhxitHPmLw159ajQcqd4vz&#10;wgXjdkYdlL+WwEq/xGK4VGfHEsIwUTKkdaUfIQJzVkQz/8/aYnsXWUQIqtzBduNOUjz7JPR0KnGF&#10;69JRzYMFtAetDFZKgBhwamzPbMCmCmLurLHDAWdUbUIwzpOJVt9/98HvFaaxjxtQyE0iNUug/F3i&#10;IKMj83j4jtV0avoMHWKXX0mG+MgNMgFzh8ri0BIIUIQZZlQALPgUYQejv71EoiNBXohqSP6FGAYM&#10;fNUOMD1j9GxCi6l/GWcn02xW0WT+i3c+/CSsaGguTuF8tzISANcdqRG3/RnCbWvf2LOZzvdr2HZR&#10;gn/E90p3ySQ7+wbxWCYLYNc/I7pJfwod0M3swFaSBFPsQSZQo5EFJMKfX4dT85g626NoPKBkFB1F&#10;G5s9tObizQ9/+3Yx0LYtLp0WpmD1xMwKDUgzla5wBouVTBJh2kroZEClMByhgb+r0QScUrKKsvIg&#10;y+gAZthIRxQoZJ+IQc4Xwj2hBJuJigadxhNEkS5W6XBqHziVyIPANEsJNpu//Pi+MBVOZCvc9eb1&#10;2JHikcEMzcYPMUMFJcZyaRf408iaV3U1RAGihBU8Uuf299tbJA3kBkZimswOwUta+wn3thKDjAbW&#10;hA4WujNOvqB+gKVVZBOJ4nSa3bfbX+0of+1ToY6gx66oMcyBawtisy2YphTmyK/YUSUyaNAsaqcF&#10;EcQJWKF/4ZnEjswi2tvJQg0hjHG11zjCOyVyXb+TVIaU99zu1zpYJFwchYt6Orf+NC8fTH4KRQsD&#10;6x+9dw+BTcOUWADbCqGGK5ugqIRoJ48k3RPxBKCHRdPSVXNhNXwLwcOxmCtcufaShSY88bkdgCaL&#10;8CMQoDxdKXR/wzjxFMAuK0keaHVJ77aXkJdaC/ifJ07ykEJ4w/iTXcIHulckGzeC5fk2Fp0ZPft+&#10;YEhwhmAFEopeUENNag0+CRwROkTB88W1Ap1LLmYMM9ICDsAERI31V9i59YWVTuLrQp84w6uZGjR6&#10;7CFPI0w5j9XTB/lPnz0ex5//7jfvRxO8M5+i3UbNYB3KBxXySP4C78NBdp4k3BTFfSEvYIYR9Xji&#10;vvDFrL4o2WOpKT66iz1/CDALSiSr9qbecSLOcQMEcH9JTHijcJ+IbTXyI9HTuf8f0wiH4c13Hobi&#10;IWD5kLaKQvurPVUPsdwZcUCfgbTHB4dRYVwVrJ90xmRpiO4D9q28ji8eGrtI2Mk9cIlysNiWdpiB&#10;L9LlbGcX5PvVL5MuMYxc1x2bpBlk4YV2BC3oBL/89X11SlVT3q/cZN7uZ8YMncMg2DsnuOUBEJLt&#10;E1BMY1uIaGx07RIvMczlOkYcLnhhvKL8h5lr2bEkq4G/4kUYqTZmwZJ/QQiEYIQQDyGExG4YITQS&#10;bJglbECw5AP4OiqPI8LOZkdnV9dIPVNd997Mk8d2OCJ87oiSGGTP5j+QALCQo+wV2THXyDGh0vrm&#10;yg0RA3EXgT9XfiX8u1cBPz+H+gzLEC7Daqx1PrqYGfd+PIq/KwtkqCJfBgCTYLCh8XzqinnXnfk9&#10;NRba4fX7azQE3InPJLFfeOKLIZga7nGOhAdutL+l51gXejifF8pFctobR77nBPjOt757zXjQURXT&#10;OqtGk2/WLMTyYFTAfNeX4SgH1ONUjIM4m0msGMqwIBO1lf/og8YIkckXW4z1yKHQvr/IPeGtG8PZ&#10;HG4PS71XkkavzM15Tpm8OBXwnn2AH33z1RerLtuQBZ8XdF0h+SU6fqqdcgh1F3+WP+l6ecFMgF7/&#10;0m2GbdL6KTVsBZxi9FJFKzH5gPNPkY4/YAQJWZymsB5k5oGS4ygENj3vy2oP7KAgPJyp2TuN/i9/&#10;9+c/jsOxO7RKC2Wwrmnd1/vgJqf2+OIBIAjjYCr0cVpIR0tLMg0Mt+t6pBJtOONF3b+EEcnfUXh8&#10;fAKsRFa+gc1Oswc1AnO7ZC8UH94bovTmqfH3GP2f/vUv/0xM4ffyWX1mvCb74B4da8YoT4fsBQsI&#10;T4aENAS8Y3P9mnMEKdcd8LRtHS+R4bA84RnK0Xh+/fHjfQDIZiqTzHL7M50DKGUajrQiJCeYLSTQ&#10;8PWCdFN7d9H//pc/+3fXmEMJf/Uyxbhen//FDplqmuxYHVInJ2uslGHJY5uEVcKLEwJJiYhcUxdV&#10;1YzjmSN9Uyzz0LD0gA/QYg+ClQQWWz0hLZ1zVoO0rxlWfCizG+3WOxwG/eIHX0vN4eUDXo15vlwP&#10;U7hpA0xOzDC4JII8sWc+wAUkZHdyyDZN1Ir5DAcrh5ve6g7SH+fFRzgAFFFNsAQIUjq8GeN6OAiI&#10;aMcCdMUn5HyANtj7Cf63f/zDX6f38bCzU13cABDoOuWlvanIyufdaYTKLB8aQcCH+iMM19zeZPh7&#10;W5fGVwfS+85nPWQYoknhWC7BzGc4ACkG6HUUYa7TEtv/hsgQSofdpGtvLmgOr3gn0b9mPHtoA2zp&#10;j1zQ68rDsoLkkqvNEbbNlzt3lB36KN/ifqNLNMVaIgKDCSMT0fygFAe9AUscPsABFn/zCAg3Vtga&#10;oNT3YFzrEzL9PHvzqGNOCr0LwXdmPKrRalYHaR6vmlzPQSbseue7T0KfJT5i5qWro9T4SrXtG1G4&#10;qtVgalkqxcSBjohpYUXLiS5SlyXwRAKcBcWsskcQ4DNqzGNmQD9AERY6mRktbfweEuCa8Ujhnupr&#10;Da2MhdnOKuzQsRYIEmcC4/DXqDMKZCByIq+5LwPIrFuoSkcHziHpkJTQxBo8XK8HOxBmdPiEEaTn&#10;9+MVJztCwRlAdRuyFOJacS0tlxaCL/SZE+B7v/rH38polfRaIEvfaI2m2zcAr7S115+JcWI8qdM7&#10;Xy8c5T7eiUYfaZM+yiks0wVkV6w4UgboSHnfPKY4PYDtsDziBGK5/LadcBVCQupD5dC7F/Sm+SLM&#10;bzYI1GdOgGvGww2E/jXd7kxUxGdr/I0P7CHxrxkMYZI/YESoMfF0dPTawOuesayDpQrWQMCeU2pD&#10;BUfXvyO6L7DjqpH0Lx44DwCFcJERkVVnh/sOVaIsY88ziGPDAXitzznjCekW0yfkcjaKVQ+zbZG/&#10;UipHmnd3L2SdqnUQAxErAe4san9gtZxKh1OaOww1oN8uNnLNpGnGBozIFzA8YgSZs/Zia8mVOQ5p&#10;XiT4w7Cn13eFlOCFCbB19JlUQM94XP2S0XQ8zkMFlqax5GFMm81AJSBkB692fTqWNxrA0HSrhs6L&#10;FMKfbDLrhLQg2Z/cpeGPTiTJjqm/23z4CQQYIV+bDKTXg3FI9Bb9KemRPQtT8K+sfvPo//2br74o&#10;rs5bx658szaunYxxt7WpWOWaJ1FYEjXBVTHsD2gTTkIsGiF7QZd8abF9xTs8g7j4o7rLlSpkk0aV&#10;kC/Lj8Knrx85EcQH1XLa8bluFYZQ6ISanQDVT8NgpGnzEG68+aFQznhCvSowRZ2T6mu8gjWIxbQ7&#10;yV8BuGWf48zzXTF97zT9JppRgwgcH8KGgw7gjOR0ktJoqsyFwtplCInkySGfaQFYs3+znYk4G6Za&#10;mSroltfWUQfniLlnmW894zFrVwSHzJymTiAw7jqFc1S/soVcPJoO++iOIe+K/pBgZo24ft/T6vpc&#10;aFqnLJSBm5euQmD6JzQmGgIB8KylovTEsfCjcF6zNganRhS6uyvmOijQi4ANbze5ndJvRwKvGY9w&#10;itJ7hucauxwEDx96ig3l3vU5s3PXtDq9w8Z4ZL9n/dOguUHBLIih1gISOUrLGJaN9BreiLWS24+L&#10;RMI04hEreJZyNZ9YkICxzrZEnfjGRtamw7Q9osvlrWY8HGSPeBNg1srGkI/SsRtyvw9+2JWBPXKe&#10;gwgZfx2MK1SMo+s48jY1UPCiG8wl6MpLeuXOGXPcZnzUyREsJpoGIphXPtMCYrhMqWCoc0fSYdmZ&#10;uYlULzAhOPI1AAAT/ElEQVTcFMZgPw/xBjOe66v748HZsl0lVCdYO5q5E7/cip3M/rWmQwxKrEL3&#10;9WFHmHyu/2S4BVFWXJhTTK4hWIs1dZhLXlu4JXtdOgzU8+TIZ3yA82ARoTa/PK3XNUSQy5z10woH&#10;/chISwIAO4XfAgGuGY8dK83OcRNPZjWn8GKSViPNIK0q7zAEBUn3zzU/rlL2pAaWlyeuXdARuAuO&#10;1w82sndXPUCx3ARPYw34FPyTFhjjjQ2N46wHEADkAOL93rgJqJ8UI4lnLMHDMY6Cnuv4YJ9yxvOH&#10;P31xba0kR5nfIbDkDBcf6TFO5A2wKGIRGMsQhhKP5c6bIqHyPA17tJvnA2yigXIX8cDf7Z97GU7S&#10;ox+LuqWlX6dgTD8bru2seCQBoteRorA5/cfTQQ8qzu41NYxDdoyPkJzEyqJPOeP5oA2xLc//SAM+&#10;nYM5kKU0DY4wQny+cyeOCDchmEKowNDKXEDRlmxwIALctdSJsbKuEu76RJ/wKKKvHhaXo1KddDPG&#10;tOv88QnAmg+7kBRNTWRDNU9fu98b9EXCZwM7KVQ+Me7Ip5nx/LZnPO41SHemGPzqQI+LwWjHEjvA&#10;kPJx6MT+5hyYKDBWLVr+baLON5zsiiXcixBqIM3ABhywgXj7+OEo8olhi81h+elHfIB2Nw9vj9HR&#10;fWOPpDmy0izopKroDmiHHogsd4L6JAjwmy+/Dpx9CWxXIrSBplgSVGFLwMkS8nTTJ6LmCy1RpoNd&#10;pWN/q4uPWu/ikJU7QaU59nqxW0qy2ALGGf0911AdCkuqP1wozW4QbrNPDIMu1Ixl7gqf2idFV1Bo&#10;Ge1nNASYo4bPkQxXdd96fsZz6jhC1ZwyJEryn5P568msTqITIWxlBEqKcEv4mMNeBzoiZpTIwxG3&#10;oc2UvU6AhmxVZUn2TCqugfE5dlGSleiWIG7JPBYyxDLdlwNAO0sm9hNfD68k3idtCIKlmkN1NVHd&#10;a1XRdjZCBhZuBUBKEc/OeH4/2x5FxI8gWsVBJAFSwEM1ZazXp/AyVyOW6SPDJdgqaqvBu10EThP7&#10;/uT3gsmUYQ92dP63ygFuVVXTfzmB9G1KmdtsoYkXyB5PNj+RAD3a6lS317VSErvr+CsjJsux5u0e&#10;bTQdfBIBrhkPsyoQjkyve87zQBl8w2iyvFhTi6APmBbtOf5gb3FIzPRtFJpz/8I63TOjp5pvjyyS&#10;Tw2Y9gbEumNdwShUbvD+9bgsICUwu3iCBFIzRY4+Yjs6i40bqTLvjtBSlkuNJYMPL34mAa4Zj8p0&#10;HGl2ebfEmzzyOkXFodEtFY8oA5v+ZW0HZy7DJpTVi6p5EvOhd1TY7hNZpHcvddvIlTvhtR1HRUgQ&#10;GjvPYaQWItko1xzzvPTRCRBKLBd77KYTxByRFO54uMflEO3J2ZwW9syMhwN8grsRd6Hm8i6ibA34&#10;1+GBfkixCZMVGQ55Yx3vDX3WmD2QoZJ3WcMrzLSlL1mE2DsoGrJEaDtxo/kb5k5fu6U8lW0Q1h4g&#10;gbkE07J+xrhazbL3J2bEHgg/ZZwX7YPSAv/4Gc9/Dv5GEqsqw9mgeqR4HzLrkGBps+YrM4mJUe2x&#10;/Db4N7C8aAou6mkBQgowMRH9NNVPOyz9EgToyQZBX2X8yTAyEKhySA1tr5rr5QMIoGKJwMwYfAzy&#10;JlXTY1A3hG4Fseg/hCcnCB814/nXTxpvzv77HoHtyDLUEdN3VVYVOrlnu5MDnFNfxI2YZImmWsGI&#10;BEYodPcNETN/m8q5sbr2/FCN3uFxHvA/wITAGmEEAQ1L6mQaEpqchuVLPNECXK9iVHGzHSfT1TGD&#10;A880qnmJ97lF/P8ngq4Zj9t8OkrsN01C3IiHCoaKXzGp1VmD8O0w9FVLP+gQZ4ilieXE8uPVFHIO&#10;TSEG57kuOmeRO9irpkLRVla2ulvYK7J7raWICvyjHpjxCAdoFjQ9NnhTLCXwX3aunleWqwiu7OA+&#10;f1sytuwAVEG3w/evCBAhhJCbBIkciYiU2D8Pe093VfWZxTz7joOVZqRnw313d2fOqa6uqj7rLPWK&#10;dqEFVNi8Zf1sNWegl+6Xz3j4rJpHKOqh9C4tis4qFiyqUVl4SRinZjJV1e3QoL2+P38Fmnc+6OaB&#10;2q4i+f6jEQhvF2OWt9DAjrna/YIBiMoeOK8J3D2rSCaG/VIK4eVTT3AB3dXDI48wkN2fWdYEiyro&#10;liph7QwThd34pS7gxxmPSrD69l0GAGBHzqp2lMkHXIRoMNGyD8729cZt99pXgqhZP1QugCh/v2oY&#10;RRMrBAGTHB6rQfpACWAs3CzRiAGb14orf/jcSpFT6aCMoM2wiqdPSALdsqLnIhz7WdBrKWuVXGVt&#10;3Ci81cBkJZfx82c8/155NHJMJ0K2r+4W9HQ9faOD65/B5HMQlyF8lqM1r4uq6bdpU4WFMjsGQZID&#10;4EM9ionqqPR/66Sn3cM9tgLDJ6+gJXd8WWsC8+OnsWNU/HbOMAgsWPgqG9SYpuYqxbdDDbfjhkL4&#10;dt0/c8azUkfYpKRoMjvjq08wh7bkkpWWacF6OmSHGmwdDLeqPAtO2TJjuAWsTqlq6VxJy5BprTta&#10;R4hBJQBBQR88y1B9pTtajNzXh5Ldk3EaAGhCoO2kwq8GBsVZyBA/N4DBBQ+fy+Dn5AD3GU+1FA2k&#10;G5e1aFhtIKhAV0UUiUNTllCf7mPV1TTFbw38AgqSTcLSzYr+m3BakiZ5AdqhKUe0mRQJ65drtVaX&#10;CSu3PkUIFntwftnQUai47vH1IhDY1qN2t7kHbexXzos6tp6ai5HeqmFXn1sDrHee8UQyGoUW0VVx&#10;i7timv4HvORp8ZaWZSulowrzgCK/hjVdv7Cs0vBQfG1fP+nCR9Yv9i8D2ny0V8H2OGnP2D5Gp9pi&#10;QV6nW1f2vY5u3j/7BBdAOQOjznCyoxdCibH6tgLUklGnMaJWAZ2CvuuMp+HUmk+lI/pX9os1XQML&#10;lPoOFCfBU0mKYnW0gWQCBtqtC/Wp7OzgAQ6r9ZU/9doB3QGZq5NS75tIS6ju1Xwi2irhWpXYT9sR&#10;FnRgsVF6ynmA4pb7YjbCewqoeRslNXwA9LYEuPaGK3H/wf/9b7X9eKzLF0aPnd1Mk4Jq9WP0uL12&#10;PK1cRbkbkhd+2tOppsCzD2GxbPhGRwjZCga9XNjqU+tZkPBQD0pQGTWhcgNrP80xwZl3yIYKtfff&#10;OMEFWNCETqDbEDdztqr2xoz0lgcT2qu8VoW8y4xHDpKDMrYflCakDWxPuMwYvWL3r5bn3lghQ5um&#10;HBti3aHNLMKfDj6lb8ChrEP6/FtxZVpKVh+PIvR1j0vWty411xtKMRr/dWI3UndeN5pnMEBICldv&#10;fBvwgcS9pusfLT9BQQ6xKNtEUP7gp2Y839ceJPXQzM3X55WgzLAT1y24Mqni2XlVuuibSTAyQvE2&#10;BAi164ZYhjRNA7EFfxrcLNBFqmcAlVSiwWvHTZuxai4A6Sw9RctaQzFb21IZ6O06AQCtW7BOGXR1&#10;mziUV9LBP+LA5QHrRxHdT36PB53w9BMufVP5WtJnQ6LUhtN0BmHczMAWHelK2VWiVEQLzYfsFw1o&#10;YS/lsQ8ydapjlWJHmnrJoqKW+zxQQQHLzVY6AJOO1JhKrrgTEHRPGQaZX0ZH7H3/CIxy4qjEHpqq&#10;FOa+a7f++HDGA7VvP02qIqz3IsaOwIP1+RhK1gkMnPiCQrEnAjC7iqnMKG05jFLkyzdbTYMDshwB&#10;o2/7ZlUqxGyE8/xSjtNnbGoWw8LmAfUJp7gAhCxr+xsWH6bAMsbAOEEQKdjbhv7l4YxniJn5P1eP&#10;8ciloFZlB+0HCMhmejRpN2XA09bejYBHMuDoYi0620TZ8ZiCYowfYTl5V0DzeuXUWh3pJXRHtXI3&#10;7QpOfxFbH+gcJLs8z0kCvZJ4T2VO0BahyrJS09G8EP6FKGH/h1f96fA9nhizNsVwTSVRqiOlJ2rF&#10;kyxt/YmHrMgdZM+6N86sWVJMjQVkpXcW2OXouvJILgHGUU6Bpg/beneH8QG0dtn3i/qqQPMjkthP&#10;P+uIZuczAGCnktDb3ezM2mjdkaw0n6tWL2gHkC1Q7vf7n79yxvP374Kjp6b43luYU9fMMZsxweN+&#10;hbCeSGjrE/yrHk5ScKtK1ZeDBJ1h4VvTUHN6SteO9mb8YRvcvwWwWpuvlt1T6NPykLhN7ziwpdCy&#10;qAhZtSf8ByK62Eb6UtSlsW7QJmI4lwTMFIukGGP/4Z+///bbf/3jb99Pscb/M1+QYO4MGuMUjaPH&#10;Jd5qJYuR1lPBTMrsVRNs54Xw6A9iCe16quWV+TSgDg8lp8BxDU+s6WsJzDc6AtKVDZy0LtRk4LBo&#10;TjolCCLYia26Hd8l79Oc95QxbHvs5AuLWb/783dKBlvoWUvRK60lY8xzbKf7+Znz8tinQgjtZLXa&#10;CvO5vEIF5/Hy35DXVzHzzIjhHK7La4OwkQ1M0S/6S3INJGZtKEHxwa6EwSpVioWTM74YUjUOadY5&#10;16C6B8Tc6Iyu7sa3SHlZ+leHVNr1uzxlgpjA4zrpIB8hBqElnc6B4ZIxZEEfXfVUX3MkYKQYSQhV&#10;bbghlmQejChU29LZbEE1Za9v9zT4sI+/JQZ8XI6q/nHKMKhRldCCQK45+Wlgf9eDeE5hq6COEcxl&#10;TU7EkD7wYN56d5OifDJS66fFLyC59abLt5HvQHQorgADUMdNQuTcvRpMojfRmYZLKVW+X/2nKYLT&#10;fNj3WZg0wGOGSMdEask3ZjnlWLhmYYAtQi+u9fowGu5KcfEEx3rDR3ctFaM0DUPo83eDtJTe40WY&#10;oHkbwNkqeTxLGInJq0DZSvFb/YENaznlt0Oxdr5E5/gsid6wZubK5ZbCakv6whujMm7JpT6jfEoO&#10;sPlh3QGLk03M4hcYfE2I+W8Po6slRMw+J88TRo+soK3bJiGQ2t6UsE+TmI6wkW/4/mM8Rwf2yOHW&#10;+/3T9IkBKwdRI7xfpW1rfwiU5gRzDqugTbZaLDN6IXASA0zdAYciU/9Ud9g4kEtmXn50vHrm/s6Q&#10;BaOY5sYu0/qTK9K1YO9BwvcVtkSmwMAmEniotXS0ZaitcK1u29xDySQ7ta3IdnkKjducmFpsby0k&#10;h/1U9+GE1+vM+cwZ3w2EOrd9VBqhx3ZsBIf91VJmpPuXgWBKcHt12kSVvc410yw5aQTTWdlNReoS&#10;mnCax3r07hlwmR7e+g1H48k9AzMZ472qZaqhGZL9LVl8uGPvVR0IsCje5Y0Af4IIjMSomQPsYM2s&#10;KmWabxhoRFuHxgALSlwY28pqAAopQW80LBRXYZ3ru4Hc7AF0vMzewe8DHhcCw/oQrDFl62GdhlDc&#10;OqjfeWD+TXiZ8XbSeAE9HtYj3mF0zpGwdOVGw6xK1R8fc2BqnMZ3qvBGfhjSAINf+PxpImx3BpTh&#10;mMudMRDIpmtrf9yy7vDDvGCXsTDTvxtQ3UkO674XhbnnmOXAgw3ebXOjuTD7rQirxyP3f5/xvYA+&#10;dKA+KMNmCj6223PFFwZkj3u2fj3koVLAPuxxYGkvoq0Xb00o7NfNx3q78jxnC1ngkY+YaqMZE+cY&#10;lRzOXiY6HedD5sSAZhiWNgU2XteFkVaLZ3w3MIb8k/QdnVwShe1pTljcQwOzna5DPQedp/XLXZGN&#10;6GmnfX+f2FRfjHlQK0nzoeMmfcN3EzvjpMRUBpiO2XpITuHk5BrTH9k7pZ9Q1AmwzQIleg5TrHqO&#10;C7CgPUbasdOZJphWy7nBdJSg13HMhKCC+xblmzODp/iukmIaJcb1wC5knLoj5n4P6Rrcqo2m7YsY&#10;9jbp4vcholI/D+PrmUpsZtnlrSrrcEd7t4pzWoCdP95LdD7gEElhtYWdCue5gvHqo2OL7fSMJyBw&#10;kOzUsLFBuOk89PaNgpxppqoxxvG92O5u90IbLA7F8yB9OHQRG5QNDoqNv6zvnjENHHJ4p0k/1XRg&#10;Lx+9j2kQdi+OQ8fzN4vY2kcaYcbeZY97AQ8nd3m+c9NRxmMozzljjP4WpP2IB08OPSC3frC1pzEu&#10;nbH7Zgy2O96xJElyhg00djsUM4arwgbOKe7mwzlEDnWH2dy3VMbIZd+yiPmqA/vqpTk0eARGQLcZ&#10;Vh9+boIQo40cpGc8qJqN1vFgwfYyOIpVk8SjSXokfpYL2PPeXVdNgjvw2sOqfyz34KLWK9a+6e27&#10;e7TUeBT5/Y+l3zvnsCUPdjKOL90e3SNf7LZxHKfyGeUgmL1PxtYN9ijdHHDgkJqewQDTv8bjxXsc&#10;/W3BXTzASeAxxmeCGMfNDdp1+/uI3UbGwY/HARaxC7Z4YOJ2rzZk3GP/scdGU/fEeJvYfWzi+LMD&#10;acyyx7bY542Dr+tZrwsAFwAuAFwAuABwAeACwAWACwAXAC4AXAC4AHAB4ALABYALABcALgBcALgA&#10;cAHgAsAFgJ+8vrrW8Jmvr14NgN9ei/jM129eDYBvrkV85uubVwPgs2sRn/n67NUA+ORaxGe+Pnk1&#10;AD6/FvGZr89fDYAvr0V85uvL22UDLhNwiYBLArzi+vRaxue9Pj0BAC8fXOv4rNcHLycA4PbRtZDP&#10;en10xv7f3lwU8KwE8OYUANw+vpbyOa+Pz9n/28vvrrV8xuuLl5MAcHvvWsxnvN67nXZ9eK3m810f&#10;nrf/t5evr/V8tuvrlxMBcHvzxbWiTyYA3txOvd6/vOBzOcD3bydf718c8Ez1f/r+/9AFLh3wPP3/&#10;ze1XuF4uL/As+v/l9utc711t4L/t20sKgDAMBcDgpoL9uKhC739RT1GpMnOE5BHeJl84/1tMk7Iu&#10;uHr7yylm2g8RWHn9xx6zpVq6Sa+ol5riHddZ2ui+xhZx99HKeQUAAAAAAAAAAAAAAAAAAADwTw+1&#10;+7BzGLDcdQAAAABJRU5ErkJgglBLAwQUAAYACAAAACEAggfEc+EAAAAKAQAADwAAAGRycy9kb3du&#10;cmV2LnhtbEyPQU+DQBCF7yb+h82YeLMLtiAiS9M06qlpYmvS9LaFKZCys4TdAv33jic9znsvb76X&#10;LSfTigF711hSEM4CEEiFLRuqFHzvP54SEM5rKnVrCRXc0MEyv7/LdFrakb5w2PlKcAm5VCuove9S&#10;KV1Ro9FuZjsk9s62N9rz2Vey7PXI5aaVz0EQS6Mb4g+17nBdY3HZXY2Cz1GPq3n4Pmwu5/XtuI+2&#10;h02ISj0+TKs3EB4n/xeGX3xGh5yZTvZKpROtgpck5C2ejUUEggOvi3gO4sRCHCUg80z+n5D/AAAA&#10;//8DAFBLAwQUAAYACAAAACEAqiYOvrwAAAAhAQAAGQAAAGRycy9fcmVscy9lMm9Eb2MueG1sLnJl&#10;bHOEj0FqwzAQRfeF3EHMPpadRSjFsjeh4G1IDjBIY1nEGglJLfXtI8gmgUCX8z//PaYf//wqfill&#10;F1hB17QgiHUwjq2C6+V7/wkiF2SDa2BSsFGGcdh99GdasdRRXlzMolI4K1hKiV9SZr2Qx9yESFyb&#10;OSSPpZ7Jyoj6hpbkoW2PMj0zYHhhiskoSJPpQFy2WM3/s8M8O02noH88cXmjkM5XdwVislQUeDIO&#10;H2HXRLYgh16+PDbcAQAA//8DAFBLAQItABQABgAIAAAAIQCxgme2CgEAABMCAAATAAAAAAAAAAAA&#10;AAAAAAAAAABbQ29udGVudF9UeXBlc10ueG1sUEsBAi0AFAAGAAgAAAAhADj9If/WAAAAlAEAAAsA&#10;AAAAAAAAAAAAAAAAOwEAAF9yZWxzLy5yZWxzUEsBAi0AFAAGAAgAAAAhAC9iDtBrAwAACAgAAA4A&#10;AAAAAAAAAAAAAAAAOgIAAGRycy9lMm9Eb2MueG1sUEsBAi0ACgAAAAAAAAAhAKYex+MmmAAAJpgA&#10;ABQAAAAAAAAAAAAAAAAA0QUAAGRycy9tZWRpYS9pbWFnZTEucG5nUEsBAi0AFAAGAAgAAAAhAIIH&#10;xHPhAAAACgEAAA8AAAAAAAAAAAAAAAAAKZ4AAGRycy9kb3ducmV2LnhtbFBLAQItABQABgAIAAAA&#10;IQCqJg6+vAAAACEBAAAZAAAAAAAAAAAAAAAAADefAABkcnMvX3JlbHMvZTJvRG9jLnhtbC5yZWxz&#10;UEsFBgAAAAAGAAYAfAEAACqgAAAAAA==&#10;">
+                <v:shape id="Image 7" o:spid="_x0000_s1044" type="#_x0000_t75" style="position:absolute;width:6369;height:6369;visibility:visible;mso-wrap-style:square" o:gfxdata="UEsDBBQABgAIAAAAIQDb4fbL7gAAAIUBAAATAAAAW0NvbnRlbnRfVHlwZXNdLnhtbHyQz07DMAyH&#10;70i8Q+QralM4IITa7kDhCAiNB7ASt43WOlEcyvb2pNu4IODoPz9/n1xv9vOkForiPDdwXVagiI23&#10;jocG3rdPxR0oScgWJ8/UwIEENu3lRb09BBKV0ywNjCmFe63FjDSjlD4Q50nv44wpl3HQAc0OB9I3&#10;VXWrjedEnIq03oC27qjHjympx31un0wiTQLq4bS4shrAECZnMGVTvbD9QSnOhDInjzsyuiBXWQP0&#10;r4R18jfgnHvJr4nOknrFmJ5xzhraRtHWf3Kkpfz/yGo5S+H73hkquyhdjr3R8m2lj09svwAAAP//&#10;AwBQSwMEFAAGAAgAAAAhAFr0LFu/AAAAFQEAAAsAAABfcmVscy8ucmVsc2zPwWrDMAwG4Ptg72B0&#10;X5TuUMaI01uh19I+gLGVxCy2jGSy9e1nemrHjpL4P0nD4SetZiPRyNnCruvBUPYcYp4tXC/Htw8w&#10;Wl0ObuVMFm6kcBhfX4Yzra62kC6xqGlKVgtLreUTUf1CyWnHhXKbTCzJ1VbKjMX5LzcTvvf9HuXR&#10;gPHJNKdgQU5hB+ZyK23zHztFL6w81c5zQp6m6P9TMfB3PtPWFCczVQtB9N4U2rp2HOA44NMz4y8A&#10;AAD//wMAUEsDBBQABgAIAAAAIQCUDIIuwwAAANoAAAAPAAAAZHJzL2Rvd25yZXYueG1sRI/RisIw&#10;FETfhf2HcBd801Qf1K1GcVcLIoi7XT/g0lzb0uamNFHr3xtB8HGYmTPMYtWZWlypdaVlBaNhBII4&#10;s7rkXMHpPxnMQDiPrLG2TAru5GC1/OgtMNb2xn90TX0uAoRdjAoK75tYSpcVZNANbUMcvLNtDfog&#10;21zqFm8Bbmo5jqKJNFhyWCiwoZ+Csiq9GAWzw28yTqvTcTMqM518b6vz/itSqv/ZrecgPHX+HX61&#10;d1rBFJ5Xwg2QywcAAAD//wMAUEsBAi0AFAAGAAgAAAAhANvh9svuAAAAhQEAABMAAAAAAAAAAAAA&#10;AAAAAAAAAFtDb250ZW50X1R5cGVzXS54bWxQSwECLQAUAAYACAAAACEAWvQsW78AAAAVAQAACwAA&#10;AAAAAAAAAAAAAAAfAQAAX3JlbHMvLnJlbHNQSwECLQAUAAYACAAAACEAlAyCLsMAAADaAAAADwAA&#10;AAAAAAAAAAAAAAAHAgAAZHJzL2Rvd25yZXYueG1sUEsFBgAAAAADAAMAtwAAAPcCAAAAAA==&#10;">
+                  <v:imagedata r:id="rId21" o:title=""/>
+                </v:shape>
+                <v:shape id="Zone de texte 26" o:spid="_x0000_s1045" type="#_x0000_t202" style="position:absolute;left:-1354;top:6940;width:10495;height:2667;visibility:visible;mso-wrap-style:square;v-text-anchor:top" o:gfxdata="UEsDBBQABgAIAAAAIQDb4fbL7gAAAIUBAAATAAAAW0NvbnRlbnRfVHlwZXNdLnhtbHyQz07DMAyH&#10;70i8Q+QralM4IITa7kDhCAiNB7ASt43WOlEcyvb2pNu4IODoPz9/n1xv9vOkForiPDdwXVagiI23&#10;jocG3rdPxR0oScgWJ8/UwIEENu3lRb09BBKV0ywNjCmFe63FjDSjlD4Q50nv44wpl3HQAc0OB9I3&#10;VXWrjedEnIq03oC27qjHjympx31un0wiTQLq4bS4shrAECZnMGVTvbD9QSnOhDInjzsyuiBXWQP0&#10;r4R18jfgnHvJr4nOknrFmJ5xzhraRtHWf3Kkpfz/yGo5S+H73hkquyhdjr3R8m2lj09svwAAAP//&#10;AwBQSwMEFAAGAAgAAAAhAFr0LFu/AAAAFQEAAAsAAABfcmVscy8ucmVsc2zPwWrDMAwG4Ptg72B0&#10;X5TuUMaI01uh19I+gLGVxCy2jGSy9e1nemrHjpL4P0nD4SetZiPRyNnCruvBUPYcYp4tXC/Htw8w&#10;Wl0ObuVMFm6kcBhfX4Yzra62kC6xqGlKVgtLreUTUf1CyWnHhXKbTCzJ1VbKjMX5LzcTvvf9HuXR&#10;gPHJNKdgQU5hB+ZyK23zHztFL6w81c5zQp6m6P9TMfB3PtPWFCczVQtB9N4U2rp2HOA44NMz4y8A&#10;AAD//wMAUEsDBBQABgAIAAAAIQA4uGyUxQAAANsAAAAPAAAAZHJzL2Rvd25yZXYueG1sRI9BawIx&#10;FITvhf6H8ApeSs3WylJWo4hUaHuRbr14e2yem9XNy5JkdfvvG0HwOMzMN8x8OdhWnMmHxrGC13EG&#10;grhyuuFawe538/IOIkRkja1jUvBHAZaLx4c5Ftpd+IfOZaxFgnAoUIGJsSukDJUhi2HsOuLkHZy3&#10;GJP0tdQeLwluWznJslxabDgtGOxobag6lb1VsJ3ut+a5P3x8r6Zv/mvXr/NjXSo1ehpWMxCRhngP&#10;39qfWsEkh+uX9APk4h8AAP//AwBQSwECLQAUAAYACAAAACEA2+H2y+4AAACFAQAAEwAAAAAAAAAA&#10;AAAAAAAAAAAAW0NvbnRlbnRfVHlwZXNdLnhtbFBLAQItABQABgAIAAAAIQBa9CxbvwAAABUBAAAL&#10;AAAAAAAAAAAAAAAAAB8BAABfcmVscy8ucmVsc1BLAQItABQABgAIAAAAIQA4uGyUxQAAANsAAAAP&#10;AAAAAAAAAAAAAAAAAAcCAABkcnMvZG93bnJldi54bWxQSwUGAAAAAAMAAwC3AAAA+QIAAAAA&#10;" stroked="f">
+                  <v:textbox style="mso-fit-shape-to-text:t" inset="0,0,0,0">
+                    <w:txbxContent>
+                      <w:p>
+                        <w:pPr>
+                          <w:pStyle w:val="Lgende"/>
+                          <w:rPr>
+                            <w:noProof/>
+                          </w:rPr>
+                        </w:pPr>
+                        <w:r>
+                          <w:t xml:space="preserve">Image </w:t>
+                        </w:r>
+                        <w:r>
+                          <w:fldChar w:fldCharType="begin"/>
+                        </w:r>
+                        <w:r>
+                          <w:instrText xml:space="preserve"> SEQ Image \* ARABIC </w:instrText>
+                        </w:r>
+                        <w:r>
+                          <w:fldChar w:fldCharType="separate"/>
+                        </w:r>
+                        <w:r>
+                          <w:rPr>
+                            <w:noProof/>
+                          </w:rPr>
+                          <w:t>6</w:t>
+                        </w:r>
+                        <w:r>
+                          <w:fldChar w:fldCharType="end"/>
+                        </w:r>
+                        <w:r>
+                          <w:t xml:space="preserve"> : Sublime Text</w:t>
+                        </w:r>
+                      </w:p>
+                    </w:txbxContent>
+                  </v:textbox>
+                </v:shape>
+                <w10:wrap type="through"/>
+              </v:group>
+            </w:pict>
+          </mc:Fallback>
+        </mc:AlternateContent>
+      </w:r>
+    </w:p>
+    <w:p>
+      <w:pPr>
+        <w:ind w:firstLine="708"/>
+        <w:jc w:val="both"/>
+      </w:pPr>
+      <w:r>
+        <w:t xml:space="preserve">Le second outil, celui que j’ai utilisé la majorité du temps est </w:t>
+      </w:r>
+      <w:r>
+        <w:rPr>
+          <w:u w:val="single"/>
+        </w:rPr>
+        <w:t>Sublime Text</w:t>
+      </w:r>
+      <w:r>
+        <w:t xml:space="preserve"> afin de développer ce programme. </w:t>
+      </w:r>
+      <w:r>
+        <w:t>Sublime Text est un éditeur de texte, simple d’utilisation qui permet une navigation et une visualisation simple des fichiers utilisés</w:t>
+      </w:r>
+      <w:r>
+        <w:t xml:space="preserve">. </w:t>
+      </w:r>
+    </w:p>
+    <w:p>
+      <w:pPr>
+        <w:pStyle w:val="Titre4"/>
+        <w:jc w:val="both"/>
+      </w:pPr>
+    </w:p>
+    <w:p>
+      <w:pPr>
+        <w:pStyle w:val="Titre4"/>
+        <w:jc w:val="both"/>
+      </w:pPr>
+      <w:r>
+        <w:rPr>
+          <w:noProof/>
+        </w:rPr>
+        <mc:AlternateContent>
+          <mc:Choice Requires="wpg">
+            <w:drawing>
+              <wp:anchor distT="0" distB="0" distL="114300" distR="114300" simplePos="0" relativeHeight="251682816" behindDoc="0" locked="0" layoutInCell="1" allowOverlap="1" wp14:anchorId="1D82B813" wp14:editId="4A85C420">
+                <wp:simplePos x="0" y="0"/>
+                <wp:positionH relativeFrom="column">
+                  <wp:posOffset>-129328</wp:posOffset>
+                </wp:positionH>
+                <wp:positionV relativeFrom="paragraph">
+                  <wp:posOffset>202988</wp:posOffset>
+                </wp:positionV>
+                <wp:extent cx="1278255" cy="977900"/>
+                <wp:effectExtent l="0" t="0" r="0" b="0"/>
+                <wp:wrapThrough wrapText="bothSides">
+                  <wp:wrapPolygon edited="0">
+                    <wp:start x="6760" y="0"/>
+                    <wp:lineTo x="2575" y="5891"/>
+                    <wp:lineTo x="3219" y="8416"/>
+                    <wp:lineTo x="5472" y="12623"/>
+                    <wp:lineTo x="6760" y="13465"/>
+                    <wp:lineTo x="0" y="15148"/>
+                    <wp:lineTo x="0" y="21039"/>
+                    <wp:lineTo x="21246" y="21039"/>
+                    <wp:lineTo x="21246" y="15148"/>
+                    <wp:lineTo x="9657" y="13465"/>
+                    <wp:lineTo x="12232" y="8416"/>
+                    <wp:lineTo x="11911" y="6732"/>
+                    <wp:lineTo x="13198" y="6732"/>
+                    <wp:lineTo x="12232" y="5049"/>
+                    <wp:lineTo x="8692" y="0"/>
+                    <wp:lineTo x="6760" y="0"/>
+                  </wp:wrapPolygon>
+                </wp:wrapThrough>
+                <wp:docPr id="30" name="Groupe 30"/>
+                <wp:cNvGraphicFramePr/>
+                <a:graphic xmlns:a="http://schemas.openxmlformats.org/drawingml/2006/main">
+                  <a:graphicData uri="http://schemas.microsoft.com/office/word/2010/wordprocessingGroup">
+                    <wpg:wgp>
+                      <wpg:cNvGrpSpPr/>
+                      <wpg:grpSpPr>
+                        <a:xfrm>
+                          <a:off x="0" y="0"/>
+                          <a:ext cx="1278255" cy="977900"/>
+                          <a:chOff x="-101600" y="0"/>
+                          <a:chExt cx="1278255" cy="977900"/>
+                        </a:xfrm>
+                      </wpg:grpSpPr>
+                      <pic:pic xmlns:pic="http://schemas.openxmlformats.org/drawingml/2006/picture">
+                        <pic:nvPicPr>
+                          <pic:cNvPr id="8" name="Image 8"/>
+                          <pic:cNvPicPr>
+                            <a:picLocks noChangeAspect="1"/>
+                          </pic:cNvPicPr>
+                        </pic:nvPicPr>
+                        <pic:blipFill>
+                          <a:blip r:embed="rId22" cstate="print">
+                            <a:extLst>
+                              <a:ext uri="{28A0092B-C50C-407E-A947-70E740481C1C}">
+                                <a14:useLocalDpi xmlns:a14="http://schemas.microsoft.com/office/drawing/2010/main" val="0"/>
+                              </a:ext>
+                            </a:extLst>
+                          </a:blip>
+                          <a:stretch>
+                            <a:fillRect/>
+                          </a:stretch>
+                        </pic:blipFill>
+                        <pic:spPr>
+                          <a:xfrm>
+                            <a:off x="42333" y="0"/>
+                            <a:ext cx="636905" cy="636905"/>
+                          </a:xfrm>
+                          <a:prstGeom prst="rect">
+                            <a:avLst/>
+                          </a:prstGeom>
+                        </pic:spPr>
+                      </pic:pic>
+                      <wps:wsp>
+                        <wps:cNvPr id="29" name="Zone de texte 29"/>
+                        <wps:cNvSpPr txBox="1"/>
+                        <wps:spPr>
+                          <a:xfrm>
+                            <a:off x="-101600" y="711200"/>
+                            <a:ext cx="1278255" cy="266700"/>
+                          </a:xfrm>
+                          <a:prstGeom prst="rect">
+                            <a:avLst/>
+                          </a:prstGeom>
+                          <a:solidFill>
+                            <a:prstClr val="white"/>
+                          </a:solidFill>
+                          <a:ln>
+                            <a:noFill/>
+                          </a:ln>
+                        </wps:spPr>
+                        <wps:txbx>
+                          <w:txbxContent>
+                            <w:p>
+                              <w:pPr>
+                                <w:pStyle w:val="Lgende"/>
+                                <w:rPr>
+                                  <w:noProof/>
+                                </w:rPr>
+                              </w:pPr>
+                              <w:r>
+                                <w:t xml:space="preserve">Image </w:t>
+                              </w:r>
+                              <w:r>
+                                <w:fldChar w:fldCharType="begin"/>
+                              </w:r>
+                              <w:r>
+                                <w:instrText xml:space="preserve"> SEQ Image \* ARABIC </w:instrText>
+                              </w:r>
+                              <w:r>
+                                <w:fldChar w:fldCharType="separate"/>
+                              </w:r>
+                              <w:r>
+                                <w:rPr>
+                                  <w:noProof/>
+                                </w:rPr>
+                                <w:t>7</w:t>
+                              </w:r>
+                              <w:r>
+                                <w:fldChar w:fldCharType="end"/>
+                              </w:r>
+                              <w:r>
+                                <w:t xml:space="preserve"> : Visual Paradigm</w:t>
+                              </w:r>
+                            </w:p>
+                          </w:txbxContent>
+                        </wps:txbx>
+                        <wps:bodyPr rot="0" spcFirstLastPara="0" vertOverflow="overflow" horzOverflow="overflow" vert="horz" wrap="square" lIns="0" tIns="0" rIns="0" bIns="0" numCol="1" spcCol="0" rtlCol="0" fromWordArt="0" anchor="t" anchorCtr="0" forceAA="0" compatLnSpc="1">
+                          <a:prstTxWarp prst="textNoShape">
+                            <a:avLst/>
+                          </a:prstTxWarp>
+                          <a:spAutoFit/>
+                        </wps:bodyPr>
+                      </wps:wsp>
+                    </wpg:wgp>
+                  </a:graphicData>
+                </a:graphic>
+              </wp:anchor>
+            </w:drawing>
+          </mc:Choice>
+          <mc:Fallback>
+            <w:pict>
+              <v:group w14:anchorId="1D82B813" id="Groupe 30" o:spid="_x0000_s1046" style="position:absolute;left:0;text-align:left;margin-left:-10.2pt;margin-top:16pt;width:100.65pt;height:77pt;z-index:251682816" coordorigin="-1016" coordsize="12782,9779" o:gfxdata="UEsDBBQABgAIAAAAIQCxgme2CgEAABMCAAATAAAAW0NvbnRlbnRfVHlwZXNdLnhtbJSRwU7DMAyG&#10;70i8Q5QralN2QAit3YGOIyA0HiBK3DaicaI4lO3tSbpNgokh7Rjb3+8vyXK1tSObIJBxWPPbsuIM&#10;UDltsK/5++apuOeMokQtR4dQ8x0QXzXXV8vNzgOxRCPVfIjRPwhBagArqXQeMHU6F6yM6Rh64aX6&#10;kD2IRVXdCeUwAsYi5gzeLFvo5OcY2XqbynsTjz1nj/u5vKrmxmY+18WfRICRThDp/WiUjOluYkJ9&#10;4lUcnMpEzjM0GE83SfzMhtz57fRzwYF7SY8ZjAb2KkN8ljaZCx1IwMK1TpX/Z2RJS4XrOqOgbAOt&#10;Z+rodC5buy8MMF0a3ibsDaZjupi/tPkGAAD//wMAUEsDBBQABgAIAAAAIQA4/SH/1gAAAJQBAAAL&#10;AAAAX3JlbHMvLnJlbHOkkMFqwzAMhu+DvYPRfXGawxijTi+j0GvpHsDYimMaW0Yy2fr2M4PBMnrb&#10;Ub/Q94l/f/hMi1qRJVI2sOt6UJgd+ZiDgffL8ekFlFSbvV0oo4EbChzGx4f9GRdb25HMsYhqlCwG&#10;5lrLq9biZkxWOiqY22YiTra2kYMu1l1tQD30/bPm3wwYN0x18gb45AdQl1tp5j/sFB2T0FQ7R0nT&#10;NEV3j6o9feQzro1iOWA14Fm+Q8a1a8+Bvu/d/dMb2JY5uiPbhG/ktn4cqGU/er3pcvwCAAD//wMA&#10;UEsDBBQABgAIAAAAIQAgBMC8egMAAAwIAAAOAAAAZHJzL2Uyb0RvYy54bWycVdtu2zgQfV9g/4HQ&#10;eyJftnYiRCm8ySYIELTGposC+0ZTlERUIrkkbTn9+j1DSbaTdC/tg+XhcDicOXNmePV+3zZsJ51X&#10;RufJ9HySMKmFKZSu8uSPT3dnFwnzgeuCN0bLPHmWPnl//fNPV53N5MzUpimkY3CifdbZPKlDsFma&#10;elHLlvtzY6XGZmlcywOWrkoLxzt4b5t0Npks0s64wjojpPfQ3vabyXX0X5ZShI9l6WVgTZ4gthC/&#10;Ln439E2vr3hWOW5rJYYw+A9E0XKlcenB1S0PnG2deuOqVcIZb8pwLkybmrJUQsYckM108iqbe2e2&#10;NuZSZV1lDzAB2lc4/bBb8WG3dkwVeTIHPJq3qFG8VjIogE5nqwxG984+2bUbFFW/ooT3pWvpH6mw&#10;fcT1+YCr3AcmoJzOlhezd+8SJrB3uVxeTgbgRY3q0LGz6WS6gJYdD4v6t38/no6XpxTjISSrRIbf&#10;ABakN2D9N6lwKmydTAYn7f/y0XL3ZWvPUFfLg9qoRoXnyFFUkILSu7USa9cvjrijQXrYH1peSXZB&#10;oJM5WfT2nPJ5NOKLZ9rc1FxXcuUtqA1kyTp9aR6XLy7bNMreqaahOpE8pIU2eEWjbyDTU/TWiG0r&#10;deh7zskGGRrta2V9wlwm240EhdxDMUWR0e8BNLJO6UDx8cwHJ4OoSSwRx++IneI+2YhBH+OkjDz4&#10;RideMeyX2Xw+PyXKyLLFfHE5GUg2yP0lowPrfLiXpmUkIFpEgdLwjO8e/RDPaDKA2ocQY0NE1AyY&#10;Un7ED6s3CH5XIz7V3EqEQG6PhJhdjoz4EyOTFZIFpCgZ9MhnsKVmZGH/q6H2GvX/gNhpcy2nU4zN&#10;viojcC/ac7ZYLHuDQ3+Bf9+DHKpqGlWMhKOzN41jO44R3NUqSLqdan9q1WiqhDZ0qt8mDTrbDzwg&#10;Kew3+zirYpOQZmOKZwDhDOqJ6eGtuFO475H7sOYOkxxKvE7hIz5lY7o8MYOUsNq4r9/Skz3qit2E&#10;dXgZ8sT/teU0DZoHjYrDZRgFNwqbUdDb9sYgUzQCookiDrjQjGLpTPsZj9aKbsEW1wJ35UkYxZvQ&#10;v0949IRcraJRP1Qe9ZPFKJpG1hKun/afubMDn4klH8zIqTe07m0JZW9X2wCkI+ePKA5wg99Rik9O&#10;LNTwPNKbdrqOVsdH/PpvAAAA//8DAFBLAwQKAAAAAAAAACEAXh9xet8PAADfDwAAFAAAAGRycy9t&#10;ZWRpYS9pbWFnZTEucG5niVBORw0KGgoAAAANSUhEUgAAAgAAAAIACAMAAADDpiTIAAAAnFBMVEUA&#10;AAD////MMzPMMzPMMzPMMzPMMzPMMzPMMzPMMzPMMzPMMzPMMzPMMzPMMzPMMzPMMzPMMzPMMzPM&#10;MzPMMzPMMzPMMzPMMzPMMzPMMzPMMzPMMzPMMzPMMzPMMzPMMzPMMzPMMzPMMzPMMzPMMzPMMzPM&#10;MzPMMzPMMzPMMzPMMzPMMzPMMzPMMzPMMzPMMzPMMzPMMzPMMzPMMzNNZod6AAAAM3RSTlMAAAED&#10;BggKDg8VFhkbHCEjJCgpLTY3PkJIeYiPl5udpae+v8PJzM3P09zi5Ovs7/Hy8/Y2JwppAAAOv0lE&#10;QVR42u3dbaMbVRWG4XBA7FERtB6P0CqgYIsUis3//28qIvZlkpPJzHpe1nrmcz9k577aJpPZax/e&#10;yzX6OuQtCIBL/2jD6/Gz33VcVgBc2v/F8cXjABgL4N/9jy0FBMDl/VsKCIAV/TsKCIA1/RsKCIBV&#10;/fsJCIB1/dsJCICV/bsJCIC1/ZsJCIDV/XsJCID1/VsJCIAr+ncSEADX9G8kIACu6t9HQABc17+N&#10;gAC4sn8XAQFwbf8mAgLg6v49BATA9f1bCAiADf07CAiALf0bCAiATf39BQTAtv72AgJgY393AQGw&#10;tb+5gADY3N9bQABs728tIAB26O8sIAD26G8sIAB26e8rIAD26W8rIAB26u8qIAD26m8qIAB26+8p&#10;IAD2628pIAB27O8oIAD27G8oIAB27e8nIAD27W8nIAB27u8mYDyA3fubCZgOoKC/l4DhAEr6WwmY&#10;DaCov5OA0QDK+hsJmAygsL+PgMEASvvbCJgLoLi/i4CxAMr7mwiYCgDQ30PAUACQ/hYCZgIA9XcQ&#10;MBIArL+BgIkAgP31BQwEAO0vL2AeAHB/dQHjAMD7iwuYBoDQX1vAMACU/tICZgEg9VcWMAoArb+w&#10;gEkAiP11BQwCQO0vK2AOAHJ/VQFjAND7iwqYAkCgv6aAIQAk+ksKmAFApL+igBEAZPoLCpgAQKi/&#10;noABAKT6ywnoD0Csv5qA9gDk+osJ6A5AsL+WgOYAJPtLCegNQLS/koDWAGT7CwnoDEC4v46AxgCk&#10;+8sI6AtAvL+KgLYA5PuLCOgKwKC/hoCmACz6SwjoCcCkv4KAlgBs+gsI6AjAqD9fQEMAVv3pAvoB&#10;MOvPFtAOgF1/soBuAAz7cwU0A2DZnyqgFwDT/kwBrQDY9icK6ATAuD9PQCMA1v1pAvoAMO/PEtAG&#10;gH1/koAuABr05whoAuAPHfpTBPQAcPfy2ON6eRcAk/sTBHQAgOn/j54CGgDA9P/8g89bCvAHAOr/&#10;/uH9lgLsAcD6H3oKcAcA7N9TgDkAaP+WArwBgPt3FGANAN6/oQBnAIT+/QQYA6D0byfAFwCpfzcB&#10;tgBo/ZsJcAVA7N9LgCkAav9WAjwBkPt3EmAJgN6/kQBHAAL9+wgwBCDRv40APwAi/bsIsAMg07+J&#10;ADcAQv17CDADINW/hQAvAGL9OwiwAiDXv4EAJwCC/f0FGAGQ7G8vwAeAaH93ATYAZPubC3ABINzf&#10;W4AJAOn+1gI8AIj3dxZgAUC+v7EABwAG/X0FGACw6G8rQB+ASX9XAfIAbPqbClAHYNTfU4A4AKv+&#10;lgK0AZj1dxQgDcCuv6EAZQCG/f0ECAOw7G8nQBeAaX83AbIAbPubCVAFYNzfS4AoAOv+VgI0AZj3&#10;dxIgCcC+v5EARQAN+vsIEATQor+NAD0ATfq7CJAD0Ka/iQA1AI36ewgQA9Cqv4UALQDN+jsIkALQ&#10;rr+BACUADfvrCxAC0LK/vAAdAE37qwuQAdC2v7gAFQCN+2sLEAHQur+0AA0AzfsrC5AA0L6/sAAF&#10;AAP66woQADCiv6wAPoAh/VUF0AGM6S8qgA1gUH9NAWQAmP5/0egvKYALANP/6c3hEAGKAMb1FxTA&#10;BDCwv54AIoCR/eUE8AAM7a8mgAZgbH8xASwAg/trCSABGN1fSgAHwPD+SgIoAMb3FxLAAIDp/2fl&#10;/joCCAAw/Y9fPTpoC/hCQgAeAKi/vIBHXx0VBMABwPqLC4D1f0AAGgCwv7QAYP/zAsAAoP2FBUD7&#10;nxWABQDuLysA3P+cACgAeH9RAfD+ZwQgARD6Swog9D8tAAiA0l9QAKX/SQE4AKT+cgJI/U8JgAGg&#10;9RcTQOt/QgAKALG/lABi/2UBIADU/kICqP0XBWAAkPvLCCD3XxIAAUDvLyKA3n9BAAKAQH8JAQL9&#10;3xUAAHCv0F9AgET/4/GHezCA+1fHYwTI9D8eX91DAcj0JwuQ6f+WgGoAQv2pAoT6vymgGIBUf6IA&#10;qf5vCKgFINafJkCs/+sCSgHI9ScJkOv/moBKAIL9KQIE+/9fQCEAyf4EAZL9fxZQB0C0P1yAaP//&#10;CSgDINsfLEC2/08CqgAI94cKEO7/XwFFAKT7AwVI9/9RQA0A8f4wAeL9/yOgBoD6ukECHhm8DzUA&#10;bp9HgEX/57dFnwEiwKR/2beACPDoX3cfYLoAk/6FdwJnC3DpX/lbwGQBNv1Lfw2cK8Cnf+3zAFMF&#10;GPUvfiJopgCn/tXPBE4UYNW//KlgAwF/vx3cv35fgIGA57dz+wN2Bs0S4NYfsTdwkgC7/pDdwXME&#10;+PXHzAeYIsCwP2hCyAwBjv1RM4ImCLDsD5sS1l/A7deWK4TNCewuwHV9uEmhvQXYrg44K7izAN+1&#10;IaeF9xVgvDLoeQFdBTivC3tiSE8B1qvCAmgpwHtNYAANBZivCA2gnQD39cABNBNgvxo8gFYCfmm/&#10;FgKATgJunrqvhAEgAoTWQQEQATqr4ACIAJk1kABEgMoKWAAiQOT10wBEgMar5wGIAInXTgQQAQqv&#10;nAkgAgTuZVIBRAD/1wwugAhg92cDaCXgiWF/OoBWvw1+5tefDyACqP0FAEQAs78CgAgg9pcAEAG8&#10;/hoAIoDWXwRABLD6qwCIAFJ/GQARwOmvAyACKP2FAEQAo78SgAgg9JcCEAH4/loAIgDeXwxABKD7&#10;qwGIAHB/OQARsP76est8QyqAm09vI2DztXTmze2nNwYAbp4uvpURsL3/8+PTG3kAPz5FGQE1/Y+X&#10;CuAB+Okp2gio6X+pABqAn5+ijoCa/hcKYAF47Sn6CKjpf5kAEoA3dlFEQE3/iwRwALy1iyYCavpf&#10;IoAC4J1dVBFQ0/8CAQwAC7voIqCm/8MCCAAWd1FGQE3/BwXgAZzYRRsBNf0fEgAHcHIXdQTU9H9A&#10;ABrAmV30EVDT/7wAMICzUxQioKb/WQFYAA9M0YiAmv7nBEABPDhFJQJq+p8RgARwwRSdRQHPImBr&#10;/9MCgAAumqK09FZ6nspcJODK/icF4ABcOEUrAmr6nxIAA3DxFLUIqOl/QgAKwIopehFQ039ZAAjA&#10;qimKEVDTf1EABsDKKZoRUNN/SQAEwOopqhFQ039BAALAFVN0I6Cm/7sCAACumqIcATX93xFQD+DK&#10;KdoRUNP/bQHlAK6eoh4BNf3fElANYMMU/Qio6f+mgGoAT3Z+K0cK2Ln/8fgEB+D+VQRsFbB7/1f3&#10;wM8AEbBVQGl/wLeACNgmoLY/4j7A/T8j4HoBS/1/s19/yJ3Au5db3spfjxaw1P+jb/brj/ktYJOA&#10;bz4aLGD3/i//SPk1cKSAX20XsH//O9LzABMFLL3sdQIA/WFPBEXAegGI/rhnAiNgrQBIf+BTwRGw&#10;TgCmP3JfQASsEQDqD90ZFAGXC0D1x+4NjIBLBcD6g3cHR8BlAnD90fMBIuASAcD+8AkhEfCwAGR/&#10;/IygCHhIALQ/YUpYBJwXgO3PmBMYAecEgPtTJoVGwJnrF9j+nFnBEbDmKu1PmhYeASr9WecFRIBI&#10;f9qJIRGg0Z93ZlAESPQnnhoWAQr9mecGRoBAf+rJoRHA7889OzgC6P3Jp4dHALs/+/j4CCD3ZwOI&#10;AHJ/OoAI4PbnA4gAan8BABHA7K8AIAKI/SUARACvvwaACKD1FwEQAaz+KgBGCvhCoL8MgIEC0M//&#10;igMYJ0CjvxCAYQJE+isBGCVApb8UgEECZPprARgjQKe/GIAhAoT6qwEYIUCpvxyAAQKk+usBaC9A&#10;q78ggOYCSvq/B7lQAFoLqPn73wxAYwFF//53A9BWQNX//+0ANBVQ9vmvH4CWAuo+/zcE0FBA4fe/&#10;jgDaCaj8/t8SQDMBpfd/egJoJaD2/l9TAI0EFN//7QqgjYDq+/9tATQRUP77T18ALQTU//7XGEAD&#10;AVrnv9oBsBcgdv6rHwBzAWrnvxoCsBYgd/6rIwBjAXrnv1oCsBXwV73zXz0BmAr48kPQ85/9AVgK&#10;gPWfAMBQAK7/CAB2AoD9ZwAwE4DsPwRAgYC/9eg/BcD+Aj78skX/MQBsBID7zwFgIgDdfxAACwHw&#10;/pMAGAjA9x8FQF4Aof8sAOICGP2HAZAWQOk/DYCwAE7/cQBkBZD6zwMgKoDVfyAASQG0/hMBCArg&#10;9R8JQE4Asf9MAGIClvp/LHj+ayMAGwX8dlcBS/0/+RbUfyqAbQK+/WRHAdz+YwHICCD3nwtARAC7&#10;/2AAEgLo/ScDEBDA7z8aAF2AQP/ZAMgCFPoPB0AVINF/OgCiAI3+4wHQBIj0D4DD3XcMAbv3/77+&#10;/NemAA6PX+AF7N7/xeNDAPgI0OkfAAwBQv0DgCBAqX8A4AVI9Q8AuACt/gGAFiDWPwDAAtT6BwBW&#10;gFz/AIAK0OsfAEgBgv0DAChAsX8A4ARI9g8AmADN/gGAEiDaPwBAAlT7BwBGgGz/AIAI+Ey2fwBA&#10;BBxk+wcASYBK/wDgCJDpHwAUATr9A4AhQKh/ABAEKPUPALwAqf4BABeg1T8A0ALE+gcAWIBa/wDA&#10;CpDrHwBQAXr9AwApQLB/AAAFKPYPAJwAyf4BABOg2T8AUAJE+wcASIBq/wDACJDtHwAQAX+S7R8A&#10;EAFH2f4BoC6guH8AiAuo7h8A2gLK+weAtID6/gGgLADQPwCEBSD6B4CuAEj/AJAVgOkfAKoCQP0D&#10;QFQAqn8AaAqA9Q8ASQG4/gGgKADYPwAEBSD7B4CeAGj/AJATgO0fAGoCwP0DQEwAun8AaAmA9w8A&#10;KQH4/gGgJIDQPwCEBDD6B4COAEr/AJARwOkfACoCSP0DQEQAq38AaAig9Q8ACQG8/gGgIIDYPwAE&#10;BDD7BwBfALV/ANAFcPsHAFsAuX8AkAWw+wcAVwC9fwBQBfD7BwBTgED/ACAKUOgfADwBEv0DgCZA&#10;o38AsASI9A8AkgCV/gHAESDTPwAoAnT6BwBDgFD/ACAIUOofAHgBUv0DAC5Aq38AoAWI9Q8AsAC1&#10;/gGAFSDXPwCgAvT6BwBSgGD/AAAKUOwfADgBkv0DACZAs38AoASI9g8AkADV/gGAESDbPwAgAp79&#10;/hAAuQZfATD8+he/yBn73U9PPQAAAABJRU5ErkJgglBLAwQUAAYACAAAACEA+BK2XOAAAAAKAQAA&#10;DwAAAGRycy9kb3ducmV2LnhtbEyPwUrDQBCG74LvsIzgrd1NqqXGbEop6qkItoJ4mybTJDQ7G7Lb&#10;JH17Nyd7m2E+/vn+dD2aRvTUudqyhmiuQBDntqi51PB9eJ+tQDiPXGBjmTRcycE6u79LMSnswF/U&#10;730pQgi7BDVU3reJlC6vyKCb25Y43E62M+jD2pWy6HAI4aaRsVJLabDm8KHClrYV5ef9xWj4GHDY&#10;LKK3fnc+ba+/h+fPn11EWj8+jJtXEJ5G/w/DpB/UIQtOR3vhwolGwyxWTwHVsIhDpwlYqRcQx2lY&#10;KpBZKm8rZH8AAAD//wMAUEsDBBQABgAIAAAAIQCqJg6+vAAAACEBAAAZAAAAZHJzL19yZWxzL2Uy&#10;b0RvYy54bWwucmVsc4SPQWrDMBBF94XcQcw+lp1FKMWyN6HgbUgOMEhjWcQaCUkt9e0jyCaBQJfz&#10;P/89ph///Cp+KWUXWEHXtCCIdTCOrYLr5Xv/CSIXZINrYFKwUYZx2H30Z1qx1FFeXMyiUjgrWEqJ&#10;X1JmvZDH3IRIXJs5JI+lnsnKiPqGluShbY8yPTNgeGGKyShIk+lAXLZYzf+zwzw7TaegfzxxeaOQ&#10;zld3BWKyVBR4Mg4fYddEtiCHXr48NtwBAAD//wMAUEsBAi0AFAAGAAgAAAAhALGCZ7YKAQAAEwIA&#10;ABMAAAAAAAAAAAAAAAAAAAAAAFtDb250ZW50X1R5cGVzXS54bWxQSwECLQAUAAYACAAAACEAOP0h&#10;/9YAAACUAQAACwAAAAAAAAAAAAAAAAA7AQAAX3JlbHMvLnJlbHNQSwECLQAUAAYACAAAACEAIATA&#10;vHoDAAAMCAAADgAAAAAAAAAAAAAAAAA6AgAAZHJzL2Uyb0RvYy54bWxQSwECLQAKAAAAAAAAACEA&#10;Xh9xet8PAADfDwAAFAAAAAAAAAAAAAAAAADgBQAAZHJzL21lZGlhL2ltYWdlMS5wbmdQSwECLQAU&#10;AAYACAAAACEA+BK2XOAAAAAKAQAADwAAAAAAAAAAAAAAAADxFQAAZHJzL2Rvd25yZXYueG1sUEsB&#10;Ai0AFAAGAAgAAAAhAKomDr68AAAAIQEAABkAAAAAAAAAAAAAAAAA/hYAAGRycy9fcmVscy9lMm9E&#10;b2MueG1sLnJlbHNQSwUGAAAAAAYABgB8AQAA8RcAAAAA&#10;">
+                <v:shape id="Image 8" o:spid="_x0000_s1047" type="#_x0000_t75" style="position:absolute;left:423;width:6369;height:6369;visibility:visible;mso-wrap-style:square" o:gfxdata="UEsDBBQABgAIAAAAIQDb4fbL7gAAAIUBAAATAAAAW0NvbnRlbnRfVHlwZXNdLnhtbHyQz07DMAyH&#10;70i8Q+QralM4IITa7kDhCAiNB7ASt43WOlEcyvb2pNu4IODoPz9/n1xv9vOkForiPDdwXVagiI23&#10;jocG3rdPxR0oScgWJ8/UwIEENu3lRb09BBKV0ywNjCmFe63FjDSjlD4Q50nv44wpl3HQAc0OB9I3&#10;VXWrjedEnIq03oC27qjHjympx31un0wiTQLq4bS4shrAECZnMGVTvbD9QSnOhDInjzsyuiBXWQP0&#10;r4R18jfgnHvJr4nOknrFmJ5xzhraRtHWf3Kkpfz/yGo5S+H73hkquyhdjr3R8m2lj09svwAAAP//&#10;AwBQSwMEFAAGAAgAAAAhAFr0LFu/AAAAFQEAAAsAAABfcmVscy8ucmVsc2zPwWrDMAwG4Ptg72B0&#10;X5TuUMaI01uh19I+gLGVxCy2jGSy9e1nemrHjpL4P0nD4SetZiPRyNnCruvBUPYcYp4tXC/Htw8w&#10;Wl0ObuVMFm6kcBhfX4Yzra62kC6xqGlKVgtLreUTUf1CyWnHhXKbTCzJ1VbKjMX5LzcTvvf9HuXR&#10;gPHJNKdgQU5hB+ZyK23zHztFL6w81c5zQp6m6P9TMfB3PtPWFCczVQtB9N4U2rp2HOA44NMz4y8A&#10;AAD//wMAUEsDBBQABgAIAAAAIQDiOb5CvQAAANoAAAAPAAAAZHJzL2Rvd25yZXYueG1sRE9Ni8Iw&#10;EL0v+B/CCN7WVA/F7RpFBEUFkVX3PjSzbdlmUpuo9d87B8Hj431P552r1Y3aUHk2MBomoIhzbysu&#10;DJxPq88JqBCRLdaeycCDAsxnvY8pZtbf+Ydux1goCeGQoYEyxibTOuQlOQxD3xAL9+dbh1FgW2jb&#10;4l3CXa3HSZJqhxVLQ4kNLUvK/49XJ711g4/fw9d2Emm361Kf7nl9MWbQ7xbfoCJ18S1+uTfWgGyV&#10;K3ID9OwJAAD//wMAUEsBAi0AFAAGAAgAAAAhANvh9svuAAAAhQEAABMAAAAAAAAAAAAAAAAAAAAA&#10;AFtDb250ZW50X1R5cGVzXS54bWxQSwECLQAUAAYACAAAACEAWvQsW78AAAAVAQAACwAAAAAAAAAA&#10;AAAAAAAfAQAAX3JlbHMvLnJlbHNQSwECLQAUAAYACAAAACEA4jm+Qr0AAADaAAAADwAAAAAAAAAA&#10;AAAAAAAHAgAAZHJzL2Rvd25yZXYueG1sUEsFBgAAAAADAAMAtwAAAPECAAAAAA==&#10;">
+                  <v:imagedata r:id="rId23" o:title=""/>
+                </v:shape>
+                <v:shape id="Zone de texte 29" o:spid="_x0000_s1048" type="#_x0000_t202" style="position:absolute;left:-1016;top:7112;width:12782;height:2667;visibility:visible;mso-wrap-style:square;v-text-anchor:top" o:gfxdata="UEsDBBQABgAIAAAAIQDb4fbL7gAAAIUBAAATAAAAW0NvbnRlbnRfVHlwZXNdLnhtbHyQz07DMAyH&#10;70i8Q+QralM4IITa7kDhCAiNB7ASt43WOlEcyvb2pNu4IODoPz9/n1xv9vOkForiPDdwXVagiI23&#10;jocG3rdPxR0oScgWJ8/UwIEENu3lRb09BBKV0ywNjCmFe63FjDSjlD4Q50nv44wpl3HQAc0OB9I3&#10;VXWrjedEnIq03oC27qjHjympx31un0wiTQLq4bS4shrAECZnMGVTvbD9QSnOhDInjzsyuiBXWQP0&#10;r4R18jfgnHvJr4nOknrFmJ5xzhraRtHWf3Kkpfz/yGo5S+H73hkquyhdjr3R8m2lj09svwAAAP//&#10;AwBQSwMEFAAGAAgAAAAhAFr0LFu/AAAAFQEAAAsAAABfcmVscy8ucmVsc2zPwWrDMAwG4Ptg72B0&#10;X5TuUMaI01uh19I+gLGVxCy2jGSy9e1nemrHjpL4P0nD4SetZiPRyNnCruvBUPYcYp4tXC/Htw8w&#10;Wl0ObuVMFm6kcBhfX4Yzra62kC6xqGlKVgtLreUTUf1CyWnHhXKbTCzJ1VbKjMX5LzcTvvf9HuXR&#10;gPHJNKdgQU5hB+ZyK23zHztFL6w81c5zQp6m6P9TMfB3PtPWFCczVQtB9N4U2rp2HOA44NMz4y8A&#10;AAD//wMAUEsDBBQABgAIAAAAIQBJJ/jmxgAAANsAAAAPAAAAZHJzL2Rvd25yZXYueG1sRI9BawIx&#10;FITvQv9DeAUvotlakboaRaRC24t068XbY/PcrG5eliSr23/fFAo9DjPzDbPa9LYRN/KhdqzgaZKB&#10;IC6drrlScPzaj19AhIissXFMCr4pwGb9MFhhrt2dP+lWxEokCIccFZgY21zKUBqyGCauJU7e2XmL&#10;MUlfSe3xnuC2kdMsm0uLNacFgy3tDJXXorMKDrPTwYy68+vHdvbs34/dbn6pCqWGj/12CSJSH//D&#10;f+03rWC6gN8v6QfI9Q8AAAD//wMAUEsBAi0AFAAGAAgAAAAhANvh9svuAAAAhQEAABMAAAAAAAAA&#10;AAAAAAAAAAAAAFtDb250ZW50X1R5cGVzXS54bWxQSwECLQAUAAYACAAAACEAWvQsW78AAAAVAQAA&#10;CwAAAAAAAAAAAAAAAAAfAQAAX3JlbHMvLnJlbHNQSwECLQAUAAYACAAAACEASSf45sYAAADbAAAA&#10;DwAAAAAAAAAAAAAAAAAHAgAAZHJzL2Rvd25yZXYueG1sUEsFBgAAAAADAAMAtwAAAPoCAAAAAA==&#10;" stroked="f">
+                  <v:textbox style="mso-fit-shape-to-text:t" inset="0,0,0,0">
+                    <w:txbxContent>
+                      <w:p>
+                        <w:pPr>
+                          <w:pStyle w:val="Lgende"/>
+                          <w:rPr>
+                            <w:noProof/>
+                          </w:rPr>
+                        </w:pPr>
+                        <w:r>
+                          <w:t xml:space="preserve">Image </w:t>
+                        </w:r>
+                        <w:r>
+                          <w:fldChar w:fldCharType="begin"/>
+                        </w:r>
+                        <w:r>
+                          <w:instrText xml:space="preserve"> SEQ Image \* ARABIC </w:instrText>
+                        </w:r>
+                        <w:r>
+                          <w:fldChar w:fldCharType="separate"/>
+                        </w:r>
+                        <w:r>
+                          <w:rPr>
+                            <w:noProof/>
+                          </w:rPr>
+                          <w:t>7</w:t>
+                        </w:r>
+                        <w:r>
+                          <w:fldChar w:fldCharType="end"/>
+                        </w:r>
+                        <w:r>
+                          <w:t xml:space="preserve"> : Visual Paradigm</w:t>
+                        </w:r>
+                      </w:p>
+                    </w:txbxContent>
+                  </v:textbox>
+                </v:shape>
+                <w10:wrap type="through"/>
+              </v:group>
+            </w:pict>
+          </mc:Fallback>
+        </mc:AlternateContent>
+      </w:r>
+      <w:r>
+        <w:t xml:space="preserve">Conception </w:t>
+      </w:r>
+    </w:p>
+    <w:p>
+      <w:pPr>
+        <w:ind w:firstLine="708"/>
+        <w:jc w:val="both"/>
+      </w:pPr>
+      <w:r>
+        <w:rPr>
+          <w:u w:val="single"/>
+        </w:rPr>
+        <w:t>Visual Paradigm</w:t>
+      </w:r>
+      <w:r>
+        <w:t> : L</w:t>
+      </w:r>
+      <w:r>
+        <w:t>ogiciel me permettant de faire les diagrammes UML</w:t>
+      </w:r>
+      <w:r>
+        <w:rPr>
+          <w:rStyle w:val="Appelnotedebasdep"/>
+        </w:rPr>
+        <w:footnoteReference w:id="2"/>
+      </w:r>
+      <w:r>
+        <w:t>.</w:t>
+      </w:r>
+      <w:r>
+        <w:t xml:space="preserve"> Nous avions déjà utilisé ce logiciel en cours a</w:t>
+      </w:r>
+      <w:r>
+        <w:t>fin de créer la conception de projet</w:t>
+      </w:r>
+      <w:r>
+        <w:t>.</w:t>
+      </w:r>
+    </w:p>
+    <w:p>
+      <w:pPr>
+        <w:pStyle w:val="Titre4"/>
+        <w:jc w:val="both"/>
+      </w:pPr>
+    </w:p>
+    <w:p>
+      <w:pPr>
+        <w:jc w:val="both"/>
+      </w:pPr>
+    </w:p>
+    <w:p>
+      <w:pPr>
+        <w:jc w:val="both"/>
+      </w:pPr>
+    </w:p>
+    <w:p>
+      <w:pPr>
+        <w:pStyle w:val="Titre4"/>
+        <w:jc w:val="both"/>
+      </w:pPr>
+      <w:r>
+        <w:t>Suivi de l’avancée</w:t>
+      </w:r>
+    </w:p>
+    <w:p>
+      <w:pPr>
+        <w:jc w:val="both"/>
+      </w:pPr>
+      <w:r>
+        <w:rPr>
+          <w:noProof/>
+        </w:rPr>
+        <mc:AlternateContent>
+          <mc:Choice Requires="wpg">
+            <w:drawing>
+              <wp:anchor distT="0" distB="0" distL="114300" distR="114300" simplePos="0" relativeHeight="251685888" behindDoc="0" locked="0" layoutInCell="1" allowOverlap="1" wp14:anchorId="03C975F2" wp14:editId="08C1D233">
+                <wp:simplePos x="0" y="0"/>
+                <wp:positionH relativeFrom="column">
+                  <wp:posOffset>5094605</wp:posOffset>
+                </wp:positionH>
+                <wp:positionV relativeFrom="paragraph">
+                  <wp:posOffset>286173</wp:posOffset>
+                </wp:positionV>
+                <wp:extent cx="914400" cy="960755"/>
+                <wp:effectExtent l="0" t="0" r="0" b="0"/>
+                <wp:wrapThrough wrapText="bothSides">
+                  <wp:wrapPolygon edited="0">
+                    <wp:start x="4050" y="0"/>
+                    <wp:lineTo x="0" y="1713"/>
+                    <wp:lineTo x="0" y="11135"/>
+                    <wp:lineTo x="4050" y="13705"/>
+                    <wp:lineTo x="0" y="14990"/>
+                    <wp:lineTo x="0" y="20986"/>
+                    <wp:lineTo x="21150" y="20986"/>
+                    <wp:lineTo x="21150" y="14990"/>
+                    <wp:lineTo x="12150" y="13705"/>
+                    <wp:lineTo x="15300" y="8566"/>
+                    <wp:lineTo x="15750" y="5568"/>
+                    <wp:lineTo x="12600" y="1285"/>
+                    <wp:lineTo x="10350" y="0"/>
+                    <wp:lineTo x="4050" y="0"/>
+                  </wp:wrapPolygon>
+                </wp:wrapThrough>
+                <wp:docPr id="32" name="Groupe 32"/>
+                <wp:cNvGraphicFramePr/>
+                <a:graphic xmlns:a="http://schemas.openxmlformats.org/drawingml/2006/main">
+                  <a:graphicData uri="http://schemas.microsoft.com/office/word/2010/wordprocessingGroup">
+                    <wpg:wgp>
+                      <wpg:cNvGrpSpPr/>
+                      <wpg:grpSpPr>
+                        <a:xfrm>
+                          <a:off x="0" y="0"/>
+                          <a:ext cx="914400" cy="960755"/>
+                          <a:chOff x="0" y="0"/>
+                          <a:chExt cx="914400" cy="960755"/>
+                        </a:xfrm>
+                      </wpg:grpSpPr>
+                      <pic:pic xmlns:pic="http://schemas.openxmlformats.org/drawingml/2006/picture">
+                        <pic:nvPicPr>
+                          <pic:cNvPr id="9" name="Graphique 9"/>
+                          <pic:cNvPicPr>
+                            <a:picLocks noChangeAspect="1"/>
+                          </pic:cNvPicPr>
+                        </pic:nvPicPr>
+                        <pic:blipFill>
+                          <a:blip r:embed="rId24" cstate="print">
+                            <a:extLst>
+                              <a:ext uri="{28A0092B-C50C-407E-A947-70E740481C1C}">
+                                <a14:useLocalDpi xmlns:a14="http://schemas.microsoft.com/office/drawing/2010/main" val="0"/>
+                              </a:ext>
+                              <a:ext uri="{96DAC541-7B7A-43D3-8B79-37D633B846F1}">
+                                <asvg:svgBlip xmlns:asvg="http://schemas.microsoft.com/office/drawing/2016/SVG/main" r:embed="rId25"/>
+                              </a:ext>
+                            </a:extLst>
+                          </a:blip>
+                          <a:stretch>
+                            <a:fillRect/>
+                          </a:stretch>
+                        </pic:blipFill>
+                        <pic:spPr>
+                          <a:xfrm>
+                            <a:off x="0" y="0"/>
+                            <a:ext cx="636905" cy="636905"/>
+                          </a:xfrm>
+                          <a:prstGeom prst="rect">
+                            <a:avLst/>
+                          </a:prstGeom>
+                        </pic:spPr>
+                      </pic:pic>
+                      <wps:wsp>
+                        <wps:cNvPr id="31" name="Zone de texte 31"/>
+                        <wps:cNvSpPr txBox="1"/>
+                        <wps:spPr>
+                          <a:xfrm>
+                            <a:off x="0" y="694055"/>
+                            <a:ext cx="914400" cy="266700"/>
+                          </a:xfrm>
+                          <a:prstGeom prst="rect">
+                            <a:avLst/>
+                          </a:prstGeom>
+                          <a:solidFill>
+                            <a:prstClr val="white"/>
+                          </a:solidFill>
+                          <a:ln>
+                            <a:noFill/>
+                          </a:ln>
+                        </wps:spPr>
+                        <wps:txbx>
+                          <w:txbxContent>
+                            <w:p>
+                              <w:pPr>
+                                <w:pStyle w:val="Lgende"/>
+                                <w:rPr>
+                                  <w:noProof/>
+                                </w:rPr>
+                              </w:pPr>
+                              <w:r>
+                                <w:t xml:space="preserve">Image </w:t>
+                              </w:r>
+                              <w:r>
+                                <w:fldChar w:fldCharType="begin"/>
+                              </w:r>
+                              <w:r>
+                                <w:instrText xml:space="preserve"> SEQ Image \* ARABIC </w:instrText>
+                              </w:r>
+                              <w:r>
+                                <w:fldChar w:fldCharType="separate"/>
+                              </w:r>
+                              <w:r>
+                                <w:rPr>
+                                  <w:noProof/>
+                                </w:rPr>
+                                <w:t>8</w:t>
+                              </w:r>
+                              <w:r>
+                                <w:fldChar w:fldCharType="end"/>
+                              </w:r>
+                              <w:r>
+                                <w:t xml:space="preserve"> : GitHub</w:t>
+                              </w:r>
+                            </w:p>
+                          </w:txbxContent>
+                        </wps:txbx>
+                        <wps:bodyPr rot="0" spcFirstLastPara="0" vertOverflow="overflow" horzOverflow="overflow" vert="horz" wrap="square" lIns="0" tIns="0" rIns="0" bIns="0" numCol="1" spcCol="0" rtlCol="0" fromWordArt="0" anchor="t" anchorCtr="0" forceAA="0" compatLnSpc="1">
+                          <a:prstTxWarp prst="textNoShape">
+                            <a:avLst/>
+                          </a:prstTxWarp>
+                          <a:spAutoFit/>
+                        </wps:bodyPr>
+                      </wps:wsp>
+                    </wpg:wgp>
+                  </a:graphicData>
+                </a:graphic>
+              </wp:anchor>
+            </w:drawing>
+          </mc:Choice>
+          <mc:Fallback>
+            <w:pict>
+              <v:group w14:anchorId="03C975F2" id="Groupe 32" o:spid="_x0000_s1049" style="position:absolute;left:0;text-align:left;margin-left:401.15pt;margin-top:22.55pt;width:1in;height:75.65pt;z-index:251685888" coordsize="9144,9607" o:gfxdata="UEsDBBQABgAIAAAAIQCxgme2CgEAABMCAAATAAAAW0NvbnRlbnRfVHlwZXNdLnhtbJSRwU7DMAyG&#10;70i8Q5QralN2QAit3YGOIyA0HiBK3DaicaI4lO3tSbpNgokh7Rjb3+8vyXK1tSObIJBxWPPbsuIM&#10;UDltsK/5++apuOeMokQtR4dQ8x0QXzXXV8vNzgOxRCPVfIjRPwhBagArqXQeMHU6F6yM6Rh64aX6&#10;kD2IRVXdCeUwAsYi5gzeLFvo5OcY2XqbynsTjz1nj/u5vKrmxmY+18WfRICRThDp/WiUjOluYkJ9&#10;4lUcnMpEzjM0GE83SfzMhtz57fRzwYF7SY8ZjAb2KkN8ljaZCx1IwMK1TpX/Z2RJS4XrOqOgbAOt&#10;Z+rodC5buy8MMF0a3ibsDaZjupi/tPkGAAD//wMAUEsDBBQABgAIAAAAIQA4/SH/1gAAAJQBAAAL&#10;AAAAX3JlbHMvLnJlbHOkkMFqwzAMhu+DvYPRfXGawxijTi+j0GvpHsDYimMaW0Yy2fr2M4PBMnrb&#10;Ub/Q94l/f/hMi1qRJVI2sOt6UJgd+ZiDgffL8ekFlFSbvV0oo4EbChzGx4f9GRdb25HMsYhqlCwG&#10;5lrLq9biZkxWOiqY22YiTra2kYMu1l1tQD30/bPm3wwYN0x18gb45AdQl1tp5j/sFB2T0FQ7R0nT&#10;NEV3j6o9feQzro1iOWA14Fm+Q8a1a8+Bvu/d/dMb2JY5uiPbhG/ktn4cqGU/er3pcvwCAAD//wMA&#10;UEsDBBQABgAIAAAAIQCzbW5OWQMAAP0HAAAOAAAAZHJzL2Uyb0RvYy54bWykVV1P2zAUfZ+0/2D5&#10;HdLy0a0RAXUw0CQE1dg0aW+u4zTWEtuznabs1+/YSdpBEWPsoem1fX0/zj3X9+RsXVdkJayTWmV0&#10;vD+iRCiuc6mWGf365XLvPSXOM5WzSiuR0Xvh6Nnp2zcnrUnFgS51lQtLYES5tDUZLb03aZI4Xoqa&#10;uX1thMJhoW3NPJZ2meSWtbBeV8nBaDRJWm1zYzUXzmH3ojukp9F+UQjub4vCCU+qjCI2H782fhfh&#10;m5yesHRpmSkl78Ngr4iiZlLB6cbUBfOMNFbumKolt9rpwu9zXSe6KCQXMQdkMx49yubK6sbEXJZp&#10;uzQbmADtI5xebZbfrOaWyDyjhweUKFajRtGtINgAOq1ZplC6subOzG2/sexWIeF1Yevwj1TIOuJ6&#10;v8FVrD3h2JyOj45GQJ/jaDoZvTs+7nDnJYqzc4uXH5+9lwxOkxDbJhQjeYpfDxKkHZD+Tibc8o0V&#10;tDdSv8hGzeyPxuyhnoZ5uZCV9PeRm6hcCEqt5pLPbbfY4j3dwh3Y97MRZBpgCVeCVneHhZyuNf/h&#10;iNLnJVNLMXMGtEazBe3koXpcPnC4qKS5lFUVahTkPjW0wCMKPYFOR88LzZtaKN/1mxUVstTKldI4&#10;Smwq6oUAfeynfIwKo9c9KGSsVL4rsvNWeF4G/wXi+IzYQ9ws3RzEoLdxhowcuPZSdk0OJ9PRcceu&#10;Xu4cDNQ01vkroWsSBESKCFAalrLVtetjGVR6QDv3MS5EE5oAr5MbsMNqB71/asC7khmBEILZLSEO&#10;gV/XgN/xVJJcEI8GQh/GQve6oQmJX3/QaKvN/rNoTaZHo6HhnmrIg8nkHZrzPyBDKXUl84FlAcvz&#10;ypIVw5vbltKL3vgDrUqFEigdbnW+ww5a2vXFD5JfL9bxcYqdEXYWOr8HAlajkHhRnOGXEv6umfNz&#10;ZvF0YxPjyN/iU1S6zajuJUpKbX89tR/0UVCcUtJiFGTU/WxYeAaqTwqlDnNjEOwgLAZBNfW5Rqao&#10;HqKJIi5YXw1iYXX9DVNqFrzgiCkOXxn1g3juu4GEKcfFbBaVutfkWt0ZvEHjSNeA65f1N2ZNT+RA&#10;jxs9kGmHz51uQNmZWeOBdCT7FsUebhA7SnHGQHowxP5cR63t1D79DQAA//8DAFBLAwQKAAAAAAAA&#10;ACEA9DvboJ1VAQCdVQEAFAAAAGRycy9tZWRpYS9pbWFnZTEucG5niVBORw0KGgoAAAANSUhEUgAA&#10;CcQAAAnECAYAAAAuc/U9AAAAAXNSR0IArs4c6QAAAARnQU1BAACxjwv8YQUAAAAJcEhZcwAAJAsA&#10;ACQLAWfgzB8AAP+lSURBVHhe7N3pcRxLlqDRFoH/YIgwuoMehv8QIUWgCBABIlADiAARUgSIkCJA&#10;BIowkzfTUQRBJx+WXGI5n9mx6u7pnqp69RiLx033/5MkSZIkSZKmUs75y7OLnK+6fH0T+jysLvPw&#10;PXS53IY+l7tw+fXbjy4N9y/1aXj4XVm/1qXy+Nr2f7750/D02vaf4+dbtP5vW/8cjX8df/zr3Xv9&#10;72t42P7z/O/fd/y1CPHX5fmvU/w1i79+z+KvZ/y1DfHXuf6llyRJkiRJkiRJkiRJkqTl9Xpg7eWg&#10;2t+G1PbDW7+G0Lb/dR0G+324rM/D/+M8/vefwYuhvd+H834N4D0P3r0evtv+/7MbujNsJ0mSJEmS&#10;JEmSJEmSJOlkvRxoiwGmlwNtz8Ns++GnlwNs++G15wEqeLM6ZPdrwO73wbqXO9k972BnoE6SJEmS&#10;JEmSJEmSJElaUK93aXu5Q9vzQFsMHxloY8p2f8/+Y6DueYe67f/u/3anq39EJEmSJEmSJEmSJEmS&#10;JJ2zGHKLAbfnIbffB9x2R1fWoywNtsF/2g2B/hqiex6ge96NzvCcJEmSJEmSJEmSJEmS9M6eh9xi&#10;COd5yC0G3Pbs3gaj0Bieez7Odfv/vjvK1TGukiRJkiRJkiRJkiRJmm0vB91+7eIWRzkacoNZq0e4&#10;/m14zs5zkiRJkiRJkiRJkiRJGlX/HnYz6Aa8wX5w7rehue3/fBXqpUaSJEmSJEmSJEmSJEn6XC+H&#10;3fY7Oj0fYbrf2c2wG3Ayr4bm7DInSZIkSZIkSZIkSZKk/xXDbjFI8np3N8NuwGQZmpMkSZIkSZIk&#10;SZIkSZpv7eNMyyaGRgy8AYvzl4G5esmUJEmSJEmSJEmSJEnSuXs59BYDHjHoYYc3gA9oDMvFNbZe&#10;biVJkiRJkiRJkiRJknSIYiAjBjNiQGM/9BZDG4beAE6lHie9dhSrJEmSJEmSJEmSJEnSfxQDbzFY&#10;EQMWz0eb1uELQ28AY1ePYt0NLG+v4dv/mWE5SZIkSZIkSZIkSZI0/553ejP0BrAQdVgurvnPw3L1&#10;liBJkiRJkiRJkiRJkjSN2oNvw9NvQxIALNZuENqgnCRJkiRJkiRJkiRJGlMG3wA4pOdBue295OF5&#10;UC7uNfW2I0mSJEmSJEmSJEmS9Plag2+7oYXGMAMAHIVBOUmSJEmSJEmSJEmS9J5eD771qWwMvgEw&#10;anVQ7vLrtx/b/96gnCRJkiRJkiRJkiRJS8vgGwCz92pQrt4CJUmSJEmSJEmSJEnSlHs5/LYfDjD8&#10;BsBCpeEp7oV2k5MkSZIkSZIkSZIkaQJd5Hx1mYfv8aG/S+Vx9+G/NRAAAOzshsTrkFzcQ+NeWm+r&#10;kiRJkiRJkiRJkiTpFMWONl2+vnk5/GbXNwA4oFTWcax4l8tt3HPrLViSJEmSJEmSJEmSJH2m5+G3&#10;OPI0Psw78hQAzmR39PjwsDuGPA+requWJEmSJEmSJEmSJEmtYvgtPrDvPrTHB3fDbwAwbnE8+fae&#10;HTu2bv97Q3KSJEmSJEmSJEmSpGX2cvgtjjyN4bffPrADANO0G5Ira0NykiRJkiRJkiRJkqRZ9nzs&#10;aZfLrWNPAWCB6k5yu0H47TNBfUSQJEmSJEmSJEmSJGn8Pe/+FjvDxO5vht8AgD+82EUunh3qY4Qk&#10;SZIkSZIkSZIkSefrefe32PFlt/OLo08BgI9w1KokSZIkSZIkSZIk6dRd5Hx1mYfvu4/Vjj4FAI4p&#10;lXUctx7PHvEMUh9HJEmSJEmSJEmSJEl6f89Hn8bub3H06W7nltbHagCAE9gN4ttFTpIkSZIkSZIk&#10;SZL0luLo09iBJXZisfsbADAJcVx7HNseA/zbZ5n6WCNJkiRJkiRJkiRJWlKvd38z/AYAzIZd5CRJ&#10;kiRJkiRJkiRp3j0PwMXHYQNwAMCiGJCTJEmSJEmSJEmSpGn3cgDO8acAAC8YkJMkSZIkSZIkSZKk&#10;cWcADgDgg1JZb5+d7rf/tQE5SZIkSZIkSZIkSTpHMQB3mYfvBuAAAA6rHi9/H89a8cxVH78kSZIk&#10;SZIkSZIkSYfKABwAwHkYkJMkSZIkSZIkSZKkT/Y8ALc7viuVTevjLAAAZ5CGp62HPpc7A3KSJEmS&#10;JEmSJEmS1Oh5AG73cdUAHADAZOx27t0+w3W53BqQkyRJkiRJkiRJkrTI4mNpn4fV8xGorz+sAgAw&#10;Tc9HrG7/61V99JMkSZIkSZIkSZKk+dXl65vnAbjdTiKND6gAAMxMKuvdM6ABOUmSJEmSJEmSJElT&#10;7uUxqAbgAADYSWXd53LneFVJkiRJkiRJkiRJo84xqAAAvEsanuJ41fgRRX2klCRJkiRJkiRJkqTz&#10;9HoAzi5wAAB8iuNVJUmSJEmSJEmSJJ2yLl/fxBFXXSqPBuAAADiqerxqPIPWx1FJkiRJkiRJkiRJ&#10;+nixC1wcYeUYVAAAzil+jOF4VUmSJEmSJEmSJEnvrncMKgAAI1d3LL7f/teOV5UkSZIkSZIkSZL0&#10;q9gFLj4k9ml42Hp6+aERAAAmYfss2+VyWx9xJUmSJEmSJEmSJC2pi5yv+lzu7AIHAMDspLKOHY/j&#10;mbc+/kqSJEmSJEmSJEmaU8+7wD0fhfrHR0MAAJghR6tKkiRJkiRJkiRJMymG4C7z8H13fJRd4AAA&#10;YLd7nKNVJUmSJEmSJEmSpInU5esbR6ECAMAb1KNV4xm6Pk5LkiRJkiRJkiRJOmeOQgUAgM+LH5M4&#10;WlWSJEmSJEmSJEk6Q45CBQCAI6tHq8azd30MlyRJkiRJkiRJknSo4hin513gDMEBAMDpdKk8OlpV&#10;kiRJkiRJkiRJ+kSOQgUAgPFxtKokSZIkSZIkSZL0xp6H4HYf2NLw9PLDGwAAMD6G4yRJkiRJkiRJ&#10;kqQXvRyCi90mXn5cAwAAJiQND5d5+F4f9SVJkiRJkiRJkqRl9DwEFx/MDMEBAMAMpbLucrmtrwCS&#10;JEmSJEmSJEnSvIohuNgtwhAcAAAsjOE4SZIkSZIkSZIkzaHnIbgulUdDcAAAwPNwXLwr1NcGSZIk&#10;SZIkSZIkabzFh634wNWnsjEEBwAA/FUq6z6XO8NxkiRJkiRJkiRJGlXxASs+ZBmCAwAAPiSV9eXX&#10;bz8ucr6qrxmSJEmSJEmSJEnS6YoPVfHByhAcAABwSF0qj4bjJEmSJEmSJEmSdPS6fH3zPATX+nAF&#10;AABwSIbjJEmSJEmSJEmSdNBeHofa+kAFAABwCobjJEmSJEmSJEmS9KFiCK7L5dZxqAAAwCilso53&#10;lvoKI0mSJEmSJEmSJP3efie4YbX7sGQIDgAAmArDcZIkSZIkSZIkSYqeh+C6NNwbggMAACYvDQ/b&#10;f1zVVx5JkiRJkiRJkiQtofhAFENwfRqefvt4BAAAMBO7dx7DcZIkSZIkSZIkSfOsy9c3l1+//ehT&#10;2bz+UAQAADBbaXiK4biLnK/q65EkSZIkSZIkSZKmWByJaggOAABgr0vlMd6RDMdJkiRJkiRJkiRN&#10;pBiC63K5jSG4Lg0/Wx+BAAAAFi+VdZ/LXX2VkiRJkiRJkiRJ0liKIbg+D6v4oGMIDgAA4J3iXSqX&#10;2/qKJUmSJEmSJEmSpFP3PATXpeHeEBwAAMCBpLK+zMP3+uolSZIkSZIkSZKkY9bl65vLr99+9Gl4&#10;an68AQAA4CDiB0gXOV/V1zFJkiRJkiRJkiQdotgNLo7v6VPZtD7SAAAAcDxdKo+OVJUkSZIkSZIk&#10;SfpkvSNRAQAAxiWV9fYfV/W1TZIkSZIkSZIkSf8qjuPZH4lqNzgAAIDRSsOTI1UlSZIkSZIkSZIa&#10;xZGofR5WMQRnNzgAAICJSWXtSFVJkiRJkiRJkrT4ekeiAgAAzEq8423/0ZGqkiRJkiRJkiRpGcVu&#10;cI5EBQAAmLntO1+8+zlSVZIkSZIkSZIkza4XR6Ku7QYHAACwMI5UlSRJkiRJkiRJc6h3JCoAAAAv&#10;7N4R8/VNfW2UJEmSJEmSJEkad/vd4MqdI1EBAAD4my6Vx3h3rK+SkiRJkiRJkiRJ46rfHYk6PNgN&#10;DgAAgHdxpKokSZIkSZIkSRpDsRvc5ddvP+wGBwAAwKel4SneMeNds752SpIkSZIkSZIkHb8+D6su&#10;Dfd2gwMAAOAoUllv/3FVX0MlSZIkSZIkSZIOW/xCP46wsRscAAAAJ7N7By139dVUkiRJkiRJkiTp&#10;c/V2gwMAAGAEdu+m+fqmvq5KkiRJkiRJkiS9rdgN7jIP3+0GBwAAwNh0qTzGDub1FVaSJEmSJEmS&#10;JKld/NLebnAAAABMRbzDXuR8VV9rJUmSJEmSJEnS0ovd4Po8rOwGBwAAwFTZNU6SJEmSJEmSpIUX&#10;v6C//PrtR5+Gp9bHBAAAAJgiu8ZJkiRJkiRJkrSQXuwGt3YsKgAAALMW7752jZMkSZIkSZIkaX7F&#10;INx+NzjHogIAALAwaXiya5wkSZIkSZIkSTOoz8MqFv3tBgcAAABbqay3/7iqr82SJEmSJEmSJGns&#10;xW5wcSSM3eAAAADgL7bvzI5TlSRJkiRJkiRpxO0G4ewGBwAAAO/iOFVJkiRJkiRJkkZU71hUAAAA&#10;+DzHqUqSJEmSJEmSdJ5iN7hYpHcsKgAAAByY41QlSZIkSZIkSTpNMQh3+fXbjz4NT81FewAAAOBg&#10;Ykf2eBevr+WSJEmSJEmSJOkQ9Y5FBQAAgLOJd/KLnK/qa7okSZIkSZIkSfpI/W4Qrjy+XogHAAAA&#10;ziCVteNUJUmSJEmSJEl6R3EUSyyu96lsmovvAAAAwHlt39kNxkmSJEmSJEmS9I/i6BXHogIAAMC0&#10;OE5VkiRJkiRJkqQX9btjUQ3CAQAAwKSlst7+46q+7kuSJEmSJEmStJziWNRYJHcsKgAAAMyM41Ql&#10;SZIkSZIkSUspBuEuv3770afhqbloDgAAAMxG7AgfawF1WUCSJEmSJEmSpHnU5esbx6ICAADAMsWa&#10;wEXOV3WZQJIkSZIkSZKkadbnYWUQDgAAANhJZW0wTpIkSZIkSZI0ufrdIFx5/GPhGwAAAFi8WDPo&#10;crmtywiSJEmSJEmSJI2vnPOXPg+rPpXN64VuAAAAgD+ksjEYJ0mSJEmSJEkaVTEIF4vXBuEAAACA&#10;D0nDk8E4SZIkSZIkSdJZi0G4y6/ffsSidXMxGwAAAOCdujTc16UHSZIkSZIkSZKO325HuDTcb/1s&#10;LVwDAAAAfFasPVzkfFWXIyRJkiRJkiRJOmxdvr4xCAcAAACcksE4SZIkSZIkSdJB6/OwMggHAAAA&#10;nFUqa4NxkiRJkiRJkqQP1+8G4crjHwvQAAAAAGcSaxVdLrd1+UKSJEmSJEmSpL+Xc/7S52HVp7J5&#10;veAMAAAAMBqpbAzGSZIkSZIkSZKaxSBcLCIbhAMAAAAmJQ1PBuMkSZIkSZIkSbtiEO7y67cfsXjc&#10;XFQGAAAAmIguDfd1yUOSJEmSJEmStKR2O8Kl4X7rZ2sBGQAAAGCqDMZJkiRJkiRJ0kIyCAcAAAAs&#10;RayBXOR8VZdFJEmSJEmSJElzySAcAAAAsFQG4yRJkiRJkiRpJhmEAwAAANgzGCdJkiRJkiRJE80g&#10;HAAAAECbwThJkiRJkiRJmkgG4QAAAADexmCcJEmSJEmSJI00g3AAAAAAH2MwTpIkSZIkSZJGkkE4&#10;AAAAgMMwGCdJkiRJkiRJZ8ogHAAAAMBxGIyTJEmSJEmSpBNlEA4AAADgNAzGSZIkSZIkSdKRMggH&#10;AAAAcB4G4yRJkiRJkiTpQMViq0E4AAAAgPMzGCdJkiRJkiRJH8wgHAAAAMA4GYyTJEmSJEmSpDdm&#10;EA4AAABgGgzGSZIkSZIkSdJfyjl/MQgHAAAAMD0G4yRJkiRJkiSpZhAOAAAAYB5ijacu+UiSJEmS&#10;JEnSsopBuMuv334YhAMAAACYF4NxkiRJkiRJkhbTbke4XG77NDy1FkwBAAAAmL74EWSsAdUlIUmS&#10;JEmSJEmaX30eVn0qm9cLpAAAAADMVBqeDMZJkiRJkiRJmlW9QTgAAACAZUtlYzBOkiRJkiRJ0qTr&#10;DcIBAAAA8JLBOEmSJEmSJElTq98Pwq3/WPAEAAAAgK0ulceLnK/qcpIkSZIkSZIkja8uX990abjf&#10;+tla6AQAAACA36SyNhgnSZIkSZIkaVTlnL8YhAMAAADgo2JtyWCcJEmSJEmSpLNmEA4AAACAQ4q1&#10;plhzqstPkiRJkiRJknT8DMIBAAAAcEyx9lSXoiRJkiRJkiTpOMUg3OXXbz/6NDy1FioBAAAA4JBi&#10;LaouTUmSJEmSJEnSYdoNwuXhu0E4AAAAAE4tTinocrmtS1WSJEmSJEmS9PH6PKz6VDavFyIBAAAA&#10;4KRS2RiMkyRJkiRJkvSh+v0g3PqPhUcAAAAAOKdUNhc5X9VlLEmSJEmSJEn6e3E8apeG+ziKorng&#10;CAAAAAAjEGtYBuMkSZIkSZIkNTMIBwAAAMAUxZpWXeKSJEmSJEmSpP/7v8s8fO/T8NRaUAQAAACA&#10;sYsfeXa53NblLkmSJEmSJElLrM/Dqk9l83oBEQAAAAAmKZWNwThJkiRJkiRpYXX5+qZPZd1cNAQA&#10;AACAqUtlfZHzVV0OkyRJkiRJkjTHcs5fujTcxxESzYVCAAAAAJiRWAuLNbG6PCZJkiRJkiRpDsWi&#10;3+XXbz8MwgEAAACwRDEYV5fKJEmSJEmSJE25Pg+rPpXN60VAAAAAAFiUNDx1udzWZTNJkiRJkiRJ&#10;U6o3CAcAAAAAf9qvma3qMpokSZIkSZKkMdfl65s4AuKPhT4AAAAA4Jc0PFzkfFWX1SRJkiRJkiSN&#10;qZzzlxiE2/rZXOADAAAAAP4Qa2p1iU2SJEmSJEnSuYtBuD6XO4NwAAAAAPAZ5a4uuUmSJEmSJEk6&#10;R30eVn0qmz8X7wAAAACAd0tl0+VyW5ffJEmSJEmSJJ2iLl/f9Kmsm4t2AAAAAMDnpLK5yPmqLsdJ&#10;kiRJkiRJOkZxPGqXhnvHowIAAADA8cVaXF2akyRJkiRJknTI+t3xqMPT60U5AAAAAOB44sepjlGV&#10;JEmSJEmSDlS/G4RzPCoAAAAAnJVjVCVJkiRJkqSP53hUAAAAABgfx6hKkiRJkiRJ7yyOYHA8KgAA&#10;AACMl2NUJUmSJEmSpP+o3x+Punm9uAYAAAAAjFAqmy5f39TlPUmSJEmSJEmR41EBAAAAYMLS8HCR&#10;81Vd7pMkSZIkSZKWWQzC9bncGYQDAAAAgOm7/PrtR136kyRJkiRJkpZV73hUAAAAAJif3TGq5bYu&#10;A0qSJEmSJEnz7vl41OZiGQAAAAAwD45RlSRJkiRJ0px7HoRzPCoAAAAALEesCdYlQkmSJEmSJGke&#10;9Y5HBQAAAIDlSsOTY1QlSZIkSZI0+bp8fdOnsm4uggEAAAAAy5LKxjGqkiRJkiRJmlyORwUAAAAA&#10;/sYxqpIkSZIkSZpM/e541OHp9SIXAAAAAMCz+DGtY1QlSZIkSZI02mJXuD4ND63FLQAAAACApjQ8&#10;OEZVkiRJkiRJo2l3PGout45HBQAAAAA+rtzVJUdJkiRJkiTpPPW741HL5s/FKwAAAACAd0pl0+Xr&#10;m7r8KEmSJEmSJJ2m3a5wabi3KxwAAAAAcGix9liXIiVJkiRJkqTj1u92hRueXi9SAQAAAAAcSvwY&#10;t8vlti5LSpIkSZIkSYctdoXr0/DQWpwCAAAAADiGLpXHi5yv6jKlJEmSJEmS9Ll2x6Pmcut4VAAA&#10;AADgfMpdXbKUJEmSJEmSPla/Ox61bP5cfAIAAAAAOLFUNl2+vqnLl5IkSZIkSdLb2u0Kl4Z7u8IB&#10;AAAAAGMTa5d1KVOSJEmSJEn6d/1uV7jh6fUiEwAAAADAWMSPebtcbuuypiRJkiRJkvR7sStcn8q6&#10;tbgEAAAAADBKqWwucr6qy5ySJEmSJElaertBuFzuHI8KAAAAAEzV5ddvP+qSpyRJkiRJkpZavzse&#10;tWxeLx4BAAAAAExOKpsuX9/U5U9JkiRJkiQtpdgVrkvDvV3hAAAAAIC5ibXPuhQqSZIkSZKkudfv&#10;doUbnl4vEgEAAAAAzEX8GLjL5bYui0qSJEmSJGluxa5wfRoeWotDAAAAAABz1KXyeJHzVV0mlSRJ&#10;kiRJ0hyKX0I6HhUAAAAAWCq7xUmSJEmSJM2g/a5wZd1aAAIAAAAAWJRUNnaLkyRJkiRJmmh2hQMA&#10;AAAAaCl3dRlVkiRJkiRJY6/L1zd2hQMAAAAA+Ae7xUmSJEmSJI0/u8IBAAAAALyH3eIkSZIkSZJG&#10;l13hAAAAAAA+yG5xkiRJkiRJ4yjn/CV+wWhXOAAAAACAz7JbnCRJkiRJ0tmyKxwAAAAAwIHZLU6S&#10;JEmSJOm0xa5wXRru7QoHAAAAAHAcl1+//ahLspIkSZIkSTpWdVe4TWuBBgAAAACAA0plE2uydXlW&#10;kiRJkiRJh8qucAAAAAAA5xFrs3WpVpIkSZIkSZ+tz8PKrnAAAAAAAGdktzhJkiRJkqTPZVc4AAAA&#10;AIBxsVucJEmSJEnSB+rtCgcAAAAAME52i5MkSZIkSXpbdoUDAAAAAJgGu8VJkiRJkiT9o96ucAAA&#10;AAAA07Jf013VZV5JkiRJkiTZFQ4AAAAAYNrsFidJkiRJkrSty9c3doUDAAAAAJiBVDax5luXfyVJ&#10;kiRJkpZVn8udXeEAAAAAAOam3NVlYEmSJEmSpPkXR6T2qazbCyUAAAAAAExeKpuLnK/qsrAkSZIk&#10;SdI863K5tSscAAAAAMAyxJpwXR6WJEmSJEmaT/td4YaH1oIIAAAAAADz1aXyGGvEdblYkiRJkiRp&#10;2vV5WPVpeHq9CAIAAAAAwDLEySGXefhel40lSZIkSZKmV/zir0vDfWvxAwAAAACA5Yk147qELEmS&#10;JEmSNJ363a5wZfN6sQMAAAAAgIVLZdPl65u6nCxJkiRJkjTenneFi+3vmwsdAAAAAACwZbc4SZIk&#10;SZI06uIXfXaFAwAAAADgzewWJ0mSJEmSxlify51d4QAAAAAA+JhyV5ebJUmSJEmSzlcckdqnsm4v&#10;YAAAAAAAwBulsrnI+aouP0uSJEmSJJ22Pg8ru8IBAAAAAHBIXS63dRlakiRJkiTp+O13hRseWgsV&#10;AAAAAADwaWl4iLXouiwtSZIkSZJ0nPo8rPo0PP2xOAEAAAAAAAcUJ5Rc5uF7XZ6WJEmSJEk6XPFL&#10;vC4N961FCQAAAAAAOJZYm65L1ZIkSZIkSZ+vy9c3fSqb1kIEAAAAAAAcXSqbWKuuy9aSJEmSJEkf&#10;q8/lLralby5AAAAAAADASZW7unwtSZIkSZL09uKI1D4ND+0FBwAAAAAAOI8ulce6lC1JkiRJkvTf&#10;9XlY9Wl4er3IAAAAAAAAY1BPNlnVZW1JkiRJkqR2l1+//XBEKgAAAAAAUxBr2nV5W5IkSZIk6Vf7&#10;I1LLurWgAAAAAAAAo5XK5iLnq7rcLUmSJEmSll6fh5Vd4QAAAAAAmKpY477Mw/e67C1JkiRJkpZY&#10;7ArXpeG+tXgAAAAAAABTE2vedQlckiRJkiQtqS5f38Q28q0FAwAAAAAAmKxUNrEGXpfDJUmSJEnS&#10;3OtyuXVEKgAAAAAA81bu6rK4JEmSJEmaY3FEap+Gh/bCAAAAAAAAzEwq67pELkmSJEmS5tT2xX/V&#10;p+Hpj8UAAAAAAACYsTgxxRGqkiRJkiTNqNgW3hGpAAAAAAAs2eXXbz/qsrkkSZIkSZpi+yNSy7r1&#10;4g8AAAAAAIuTyuYi56u6jC5JkiRJkqbS9sXeEakAAAAAAPBKnKhymYfvdTldkiRJkiSNudgVbvsy&#10;f++IVAAAAAAA+LtYS69L65IkSZIkaYx1+frGEakAAAAAAPBGjlCVJEmSJGmcxfbudoUDAAAAAID3&#10;63K5rcvtkiRJkiTpnD0fkdp6gQcAAAAAAN7GEaqSJEmSJJ252MbdEakAAAAAAHAgjlCVJEmSJOk8&#10;bV/MV45IBQAAAACAw4q198s8fK/L8ZIkSZIk6Zg9H5FqGA4AAAAAAI7n8uu3H3VpXpIkSZIkHaMY&#10;hnNEKgAAAAAAnEgqm1ibr8v0kiRJkiTpUG1fvFd9Gp7+eBkHAAAAAACOpp7YsqrL9ZIkSZIk6bP1&#10;udw5IhUAAAAAAM6p3NVle0mSJEmS9JH2R6QOD+0XbwAAAAAA4JS6VB7rEr4kSZIkSXpPXb6+cUQq&#10;AAAAAACMTBqeYg2/LudLkiRJkqT/qsvl1hGpAAAAAAAwZo5QlSRJkiTpn8URqV0a7tsv1gAAAAAA&#10;wKik4aEu8UuSJEmSpJfF9updKo/NF2oAAAAAAGCcUtlc5HxVl/slSZIkSdL2hXnliFQAAAAAAJiu&#10;yzx8r8v+kiRJkiQtM0ekAgAAAADAfMSaf/0EIEmSJEnSsophuD6VdeuFGQAAAAAAmChHqEqSJEmS&#10;ltb2hXjVp+Hpj5dkAAAAAABg8ro0/Nz+46p+FpAkSZIkab71udzVF+HmSzIAAAAAADAPl1+//aif&#10;ByRJkiRJmleOSAUAAAAAgOXpUnmMbwT1c4EkSZIkSdOvy9c3jkgFAAAAAICFSsNTfCuonw0kSZIk&#10;SZpu2xfdlSNSAQAAAACAyzx8r58PJEmSJEmaXpdfv/0wDAcAAAAAADyLbwf1M4IkSZIkSdMo5/yl&#10;T8ND60UXAAAAAABYti6Vx/pJQZIkSZKkcdfl65s+lU3rBRcAAAAAAGAnlU18U6ifFyRJkiRJGl/b&#10;F9iVI1IBAAAAAIC3uszD9/qZQZIkSZKk8dTncmcYDgAAAAAAeK/Lr99+1M8NkiRJkiSdt5zzlz4N&#10;D60XWAAAAAAAgLfoUnmsnx4kSZIkSTpPXb6+iRfU1osrAAAAAADAu6Syucj5qn6GkCRJkiTpdG1f&#10;TFeOSAUAAAAAAA6pfntY1c8RkiRJkiQdvz6XO8NwAAAAAADA8ZS7+llCkiRJkqTjlHP+0qfhof1i&#10;CgAAAAAAcDhdKo/1E4UkSZIkSYftIuerPpV164UUAAAAAADgKFLZxDeK+rlCkiRJkqTPt33hXPVp&#10;ePrjJRQAAAAAAODIujT83P7jqn62kCRJkiTp4/W53NUXzeZLKAAAAAAAwGmUu/r5QpIkSZKk95Vz&#10;/tKl4b79wgkAAAAAAHAGqazrpwxJkiRJkt5WDMPFC2XzRRMAAAAAAOCcUtlc5HxVP2tIkiRJkvT3&#10;ti+Sqz4NT3+8XAIAAAAAAIxEl4af239c1c8bkiRJkiT9WZ/LXX2BbL5cAgAAAAAAjEu5q585JEmS&#10;JEn6VZeG+/aLJAAAAAAAwHhdfv32o37ukCRJkiQtvZzzlz4ND60XSAAAAAAAgCnoUnmsnz4kSZIk&#10;SUttPwxX1q0XRwAAAAAAgElJZXOR81X9DCJJkiRJWlJdvr7p0/DUfGEEAAAAAACYoC4NP+MbSP0c&#10;IkmSJElaQtsXwlW8EL5+SQQAAAAAAJiDyzx8r59FJEmSJElzrs/lzjAcAAAAAAAwd5dfv/2on0ck&#10;SZIkSXMr5/ylS8N964UQAAAAAABgllJZ108lkiRJkqS5FMNw8cLXfBEEAAAAAACYs1Q28a2kfjaR&#10;JEmSJE25Ll/f9Gl4ar4AAgAAAAAALEEanuKbSf18IkmSJEmaYtsXvFWXhp9/vPQBAAAAAAAsTP1m&#10;sqqfUSRJkiRJU6rP5c4wHAAAAAAAwGvlrn5OkSRJkiRNoS4N9+0XPAAAAAAAAOJbSv2sIkmSJEka&#10;aznnL30aHlovdgAAAAAAAPzSpfJYP7FIkiRJksbWfhiurFsvdAAAAAAAADSksrnI+ap+bpEkSZIk&#10;jaEuX9/0aXhqvsgBAAAAAADwV10afsa3lvrZRZIkSZJ0zi7z8D1e1FovcAAAAAAAALxNfHOpn18k&#10;SZIkSeeoz+XOMBwAAAAAAMBhXH799qN+hpEkSZIknaqc85c+DQ+tFzUAAAAAAAA+IZV1/SQjSZIk&#10;STp2+2G4sm6+oAEAAAAAAPB5qWzim0z9PCNJkiRJOkYXOV/1aXhqvpgBAAAAAABwOGl46vL1Tf1M&#10;I0mSJEk6ZPHCZRgOAAAAAADgdLo0/DQUJ0mSJEkHbvvCtYoXrtcvYQAAAAAAAJzEqn62kSRJkiR9&#10;pj6XO8NwAAAAAAAA51bu6ucbSZIkSdJHiher9gsXAAAAAAAAp3b59duP+hlHkiRJkvTWcs5fujTc&#10;t160AAAAAAAAOKM0PNRPOpIkSZKk/yqG4fpU1s0XLAAAAAAAAM6uS+WxftqRJEmSJP0tw3AAAAAA&#10;AAATkcomvu3UzzySJEmSpJd1+fqmT8NT84UKAAAAAACA8UnDU3zjqZ97JEmSJEmRYTgAAAAAAIBp&#10;6tLw01CcJEmSJNW2L0qreFF6/fIEAAAAAADAdFzm4Xv9/CNJkiRJy6zP5c4wHAAAAAAAwFyUu/oZ&#10;SJIkSZKWVbwQtV+UAAAAAAAAmKrLr99+1M9BkiRJkjT/cs5f+jQ8tF6QAAAAAAAAmIFU1vXTkCRJ&#10;kiTNt/0wXFk3X4wAAAAAAACYjS6Vx/qJSJIkSZLml2E4AAAAAACAhUllE9+I6uciSZIkSZpHXb6+&#10;6dPw1HwRAgAAAAAAYLa6NPyMb0X1s5EkSZIkTbt4wYkXndYLEAAAAAAAAPNXvxWt6ucjSZIkSZpm&#10;8WJjGA4AAAAAAIBwmYfv9TOSJEmSJE2rPpc7w3AAAAAAAAD8rtzVz0mSJEmSNI3iRab9ggMAAAAA&#10;AMDSXX799qN+VpIkSZKkcRcvMK0XGwAAAAAAAHhmKE6SJEnSqMs5f+nT8NB6oQEAAAAAAIDXulQe&#10;66cmSZIkSRpPhuEAAAAAAAD4CENxkiRJkkbVfhiurFsvMAAAAAAAAPBfDMVJkiRJGkWG4QAAAAAA&#10;ADiIVDbx7al+hpIkSZKk0xYvJPFrneYLCwAAAAAAALyXoThJkiRJ5+gi56s+DU/NFxUAAAAAAAD4&#10;oC4NP7t8fVM/S0mSJEnScYsXEMNwAAAAAAAAHIuhOEmSJEknKV484gWk9WICAAAAAAAAh2IoTpIk&#10;SdJR2754rAzDAQAAAAAAcGKr+rlKkiRJkg7TZR6+G4YDAAAAAADgHLpcbutnK0mSJEn6XH0ud4bh&#10;AAAAAAAAOCdDcZIkSZI+XQzDtV44AAAAAAAA4PTKXf2MJUmSJEnvyzAcAAAAAAAAY3P59duP+jlL&#10;kiRJkt5Wl4b71gsGAAAAAAAAnF0aHupnLUmSJEn6eznnL/EC0XyxAAAAAAAAgJHoUnmsn7gkSZIk&#10;6c/2w3Bl3XqhAAAAAAAAgLExFCdJkiSpmWE4AAAAAAAAJimVTf3kJUmSJEmG4QAAAAAAAJi4VDbx&#10;zat+/pIkSZK01Oow3Kb54gAAAAAAAABTkYYnQ3GSJEnSgrvI+cowHAAAAAAAALORhqf4BlY/h0mS&#10;JElaSvthuOGp+aIAAAAAAAAAE9Wl4WeXr2/qZzFJkiRJc88wHAAAAAAAAHNmKE6SJElaSPHgbxgO&#10;AAAAAACAuTMUJ0mSJM08w3AAAAAAAAAsiaE4SZIkaaYZhgMAAAAAAGCJDMVJkiRJMyse8ONBv/UC&#10;AAAAAAAAAHNnKE6SJEmaSYbhAAAAAAAAwFCcJEmSNPkMwwEAAAAAAMAv9dvZqn5OkyRJkjSVDMMB&#10;AAAAAADAXxmKkyRJkqaSYTgAAAAAAAD4T4biJEmSpLEXD+6G4QAAAAAAAOBNDMVJkiRJYy0e2A3D&#10;AQAAAAAAwLsYipMkSZLGVjyoG4YDAAAAAACA97vMw/f62U2SJEnSuetyuTUMBwAAAAAAAB8X39zq&#10;5zdJkiRJ58owHAAAAAAAAByGoThJkiTpjPW53BmGAwAAAAAAgMMxFCdJkiSdIcNwAAAAAAAAcByG&#10;4iRJkqQTZhgOAAAAAAAAjq3c1c9zkiRJko5VPHi3H8gBAAAAAACAwzIUJ0mSJB0tw3AAAAAAAABw&#10;aobiJEmSpINnGA4AAAAAAADOo8vltn62kyRJkvTZYhiuS8PP1sM3AAAAAAAAcHyG4iRJkqQDZBgO&#10;AAAAAAAAxsFQnCRJkvSJ4oHaMBwAAAAAAACMh6E4SZIk6QMZhgMAAAAAAIBxMhQnSZIkvSPDcAAA&#10;AAAAADBul3n4Xj/vSZIkSfpb24fnlWE4AAAAAAAAmIRV/cwnSZIk6XXxwGwYDgAAAAAAACbFUJwk&#10;SZL0ui5f3xiGAwAAAAAAgEkyFCdJkiQ9ZxgOAAAAAAAAJs9QnCRJkmQYDgAAAAAAAGbDUJwkSZKW&#10;m2E4AAAAAAAAmI/49hffAOvnQEmSJGk5GYYDAAAAAACA+TEUJ0mSpMVlGA4AAAAAAADmy1CcJEmS&#10;FlM8+PZpeGo9GAMAAAAAAADzYChOkiRJs88wHAAAAAAAACyHoThJkiTNtoucrwzDAQAAAAAAwLIY&#10;ipMkSdLsMgwHAAAAAAAAy2UoTpIkSbPJMBwAAAAAAABgKE6SJEmTL+f8pU9l03rgBQAAAAAAABYm&#10;DU/xDbF+TpQkSZKmk2E4AAAAAAAA4A+G4iRJkjS16jDcuvmACwAAAAAAACxbKhtDcZIkSZpEhuEA&#10;AAAAAACA/5TKpn5ilCRJksaZYTgAAAAAAADgrbpUHuunRkmSJGl89Wl4aD3IAgAAAAAAALQYipMk&#10;SdIo69Jw33qABQAAAAAAAPinVNb1s6MkSZJ0/vpc7poPrgAAAAAAAABvEBtw1M+PkiRJ0vkyDAcA&#10;AAAAAAAcRrmrnyElSZKk02cYDgAAAAAAADikLpfb+jlSkiRJOl3xINql4WfrIRUAAAAAAADgowzF&#10;SZIk6aR1+frGMBwAAAAAAABwRKv6eVKSJEk6XobhAAAAAAAAgBMxFCdJkqTjZRgOAAAAAAAAOJX4&#10;NhnfKOvnSkmSJOlwXeR81afhqfUgCgAAAAAAAHAMhuIkSZJ08HLOX/pUNq0HUAAAAAAAAIBjiqG4&#10;+GZZP19KkiRJHy8eLLtUHlsPngAAAAAAAAAnkYYnQ3GSJEn6VHVnuHXzgRMAAAAAAADglFLZ1E+Z&#10;kiRJ0vsyDAcAAAAAAACMTZxuVT9pSpIkSW+vT8ND6wETAAAAAAAA4JwMxUmSJOldGYYDAAAAAAAA&#10;xsxQnCRJkt7U5ddvP1oPlAAAAAAAAABj0qXhvn7mlCRJkv6sz+Wu9SAJAAAAAAAAMEax4Uf93ClJ&#10;kiT9yjAcAAAAAAAAMEVdLrf1s6ckSZL0f/8XD4hdGn62Hh4BAAAAAAAAxu4yD9/r509JkiQtuS5f&#10;3xiGAwAAAAAAAGZgVT+DSpIkaYkZhgMAAAAAAADmIr59xjfQ+jlUkiRJSyrn/KVPZdN6UAQAAAAA&#10;AACYohiKi2+h9bOoJEmSllAdhlu3HhABAAAAAAAAJi2VTf00KkmSpLlnGA4AAAAAAACYuy6Vx/qJ&#10;VJIkSXOuS8N964EQAAAAAAAAYE4MxUmSJM28Ppe71oMgAAAAAAAAwBzFhiH1c6kkSZLmlGE4AAAA&#10;AAAAYIm6XG7rZ1NJkiTNoXjA69Lws/XwBwAAAAAAADB3l3n4Xj+fSpIkacp1+frGMBwAAAAAAACw&#10;dPHttH5GlSRJ0hS7yPnKMBwAAAAAAADA8P/i26mhOEmSpImWc/7Sp7JpPegBAAAAAAAALFEMxcW3&#10;1PpZVZIkSVOoDsOtWw94AAAAAAAAAIuWyqZ+WpUkSdLYMwwHAAAAAAAA8G9dKo/1E6skSZLGXJeG&#10;+9YDHQAAAAAAAAAvpLKun1klSZI0xvpc7poPcgAAAAAAAAD8ITYcqZ9bJUmSNKYMwwEAAAAAAAC8&#10;X5fLbf3sKkmSpDF0mYfvXRp+th7eAAAAAAAAAPhPq/r5VZIkSeesy9c3huEAAAAAAAAAPie+vdbP&#10;sJIkSTpHFzlf9Wl4aj2sAQAAAAAAAPB2sRGJoThJkqQzlXP+0qeyaT2oAQAAAAAAAPABaXiKb7H1&#10;s6wkSZJOUR2GWzcf0AAAAAAAAAD4uFQ29dOsJEmSTlGXhvvmgxkAAAAAAAAAn9al8lg/z0qSJOmY&#10;9bnctR7IAAAAAAAAADicy6/fftTPtJIkSTpGXS63XRp+th7GAAAAAAAAADisyzx8r59rJUmSdMi6&#10;fH1jGA4AAAAAAADgtOJbbf1sK0mSpEN0kfNVn4an1sMXAAAAAAAAAMcTG5fEN9v6+VaSJEmfKef8&#10;pUvlsfXgBQAAAAAAAMAJpOGpfsKVJEnSZ+pTWTcfuAAAAAAAAAA4mdjIpH7GlSRJ0ke6/PrtR+tB&#10;CwAAAAAAAIAzSMND/ZwrSZKk99Tnctd8wAIAAAAAAADgbLpcbutnXUmSJL2lLl/fdGn42Xq4AgAA&#10;AAAAAODsVvXzriRJkv6VYTgAAAAAAACAcYtvuvFtt37mlSRJUquc85c+lU3rgQoAAAAAAACA8Yih&#10;uPjGWz/3SpIk6WV1GG7depACAAAAAAAAYIRS2dRPvpIkSXpZl4b75gMUAAAAAAAAAOOVyrp+9pUk&#10;SVLU53LXfHACAAAAAAAAYALKXf38K0mStOy6XG7jbPn2QxMAAAAAAAAAU3CZh+/1M7AkSdIy6/L1&#10;jWE4AAAAAAAAgHmIb8D1c7AkSdKyusj5qk/DU+shCQAAAAAAAIDpiQ1R4ltw/SwsSZK0jHLOX7pU&#10;HlsPSAAAAAAAAABMWBqe6qdhSZKkZdSnsm4+GAEAAAAAAAAwebFBSv08LEmSNO/6XO5aD0QAAAAA&#10;AAAAzEgaHupnYkmSpHlmGA4AAAAAAABgObpcbuvnYkmSpHnV5eubLg0/Ww9BAAAAAAAAAMzWqn42&#10;liRJmkcXOV/1aXhqPPgAAAAAAAAAMGOxcUp8M66fjyVJkqZdzvlLn8q69eADAAAAAAAAwAKksqmf&#10;kCVJkqZdl4b75gMPAAAAAAAAAMuRyrp+RpYkSZpmfS53zQcdAAAAAAAAABany+W2fk6WJEmaVl2+&#10;vomz4FsPOQAAAAAAAAAs1qp+VpYkSZpGFzlfGYYDAAAAAAAA4LX4lhzflOvnZUmSpHGXc/7SpfLY&#10;erABAAAAAAAAgD4NT/UTsyRJ0rjbPrg8NB9oAAAAAAAAAKCKjVbqZ2ZJkqRx1udy13qQAQAAAAAA&#10;AIA/lbv6uVmSJGlcbR9WVnHW+58PMAAAAAAAAADwV6v62VmSJGkcXeR8ZRgOAAAAAAAAgPeKb81d&#10;vr6pn58lSZLOW875S5zt3npwAQAAAAAAAID/lIan+glakiTpvG0fTB6aDywAAAAAAAAA8EaxEUv9&#10;DC1JknSe+lzuWg8qAAAAAAAAAPB+5a5+jpYkSTptl3n4Hme5tx9SAAAAAAAAAOD94lt0/SwtSZJ0&#10;mi5yvjIMBwAAAAAAAMChxbfoLl/f1M/TkiRJxy3n/KVPZdN6MAEAAAAAAACAT0vDU3ybrp+pJUmS&#10;jlefyrr5QAIAAAAAAAAAB9Kl8lg/U0uSJB2nPpe71oMIAAAAAAAAABxal4b7+rlakiTpsHW53LYe&#10;QAAAAAAAAADgWC7z8L1+tpYkSTpMXb6+6dLws/XwAQAAAAAAAADHFN+s6+drSZKkz5Vz/tKnsmk9&#10;dAAAAAAAAADAscUGLvHtun7GliRJ+nh9KuvWAwcAAAAAAAAAnEqXymP9jC1JkvSx+lzuWg8aAAAA&#10;AAAAAHB65a5+zpYkSXpf24eJVWw7++cDBgAAAAAAAACczap+1pYkSXpbcfa6YTgAAAAAAAAAxia+&#10;ZV/kfFU/b0uSJP27GIbrU1m3HiwAAAAAAAAA4OxS2dRP3JIkSf/u8uu3H80HCgAAAAAAAAAYizQ8&#10;1M/ckiRJ7bpcbpsPEgAAAAAAAAAwMpd5+F4/d0uSJP1enLEeZ623HiIAAAAAAAAAYGziG3eXr2/q&#10;Z29JkqR9OecvXSqPrQcIAAAAAAAAABitNDzVT9+SJEn7ujTcNx8cAAAAAAAAAGDsUlnXz9+SJGnp&#10;9bncNR8YAAAAAAAAAGAiulxu62dwSZK01OIs9ThTvfWwAAAAAAAAAABTEt/A6+dwSZK0tHLOX/pU&#10;Nq2HBAAAAAAAAACYmtgQJr6F18/ikiRpScUZ6q0HBAAAAAAAAACYqi6Vx/pZXJIkLaU+l7vWgwEA&#10;AAAAAAAATF+5q5/HJUnS3Isz02Ob2PZDAQAAAAAAAADMwqp+JpckSXMtzkrv0/DUeBAAAAAAAAAA&#10;gNmIjWIucr6qn8slSdIc61NZtx4EAAAAAAAAAGBuulQe6+dySZI0t+KM9NYDAAAAAAAAAADMVhoe&#10;6mdzSZI0ly7z8D22g23e/AEAAAAAAABgxuKbef18LkmSpl6ciW4YDgAAAAAAAIClim/m8e28fkaX&#10;JElTLef8Jc5Eb93wAQAAAAAAAGAx0vBUP6VLkqSp1qXhvnmjBwAAAAAAAIClSWVdP6dLkqSp1eVy&#10;27zBAwAAAAAAAMBCXebhe/2sLkmSplKcfR5noLdu7gAAAAAAAACwZF2+vqmf1yVJ0tjLOX/pUnls&#10;3dQBAAAAAAAAYPHS8FQ/sUuSpLF3+fXbj+YNHQAAAAAAAADYS2VdP7NLkqSxFmedN2/kAAAAAAAA&#10;AMBv4ht7/dwuSZLG1v6o1OFn6yYOAAAAAAAAAPwuvrFf5HxVP7tLkqQxFdu5tm7gAAAAAAAAAEBb&#10;l8pj/ewuSZLGUp/LXevGDQAAAAAAAAD8l3JXP79LkqRz1+XrG0elAgAAAAAAAMCnrOpneEmSdK5y&#10;zl/6VDaNGzUAAAAAAAAA8EaxEU18g6+f4yVJ0jna3pDvWzdqAAAAAAAAAOB9ulQe6+d4SZJ06uIM&#10;89YNGgAAAAAAAAD4mC6X2/pZXpIknaqLnK9iu9bWzRkAAAAAAAAA+LguX9/Uz/OSJOnYxZnlsU1r&#10;66YMwLTshpvT8NSnstla7w0PcST2s8uv3378l+f/3fi/3f/fl8fdvWL3/+/wtP1/M0QNAAAAwOLt&#10;1sn2a3F1Pe7XWtz+ZJ5yF7sCXebh+/Z/f/UshiL+5vl/J/5vQvzf7/7/eLF297xmF2t12//d5r82&#10;AEZme82un+glSdKx27+UNW7IAIzKi8W19a8Ftf3iWez0GQPO9dJ+suKfM/6541/H8+JcLMo9L8hZ&#10;lAMAAABgil6uxe3XusaxHvev4l/TyzU6a3MAI7S9r9TLtiRJOlb1F0ntmzEAZ/O84Pa80BaLbGNb&#10;YHtvrxfknofmWv/+AQAAAODodich7IbGHnbrVXXYberrcK1iXe5/Q3KtvxYAnExck+vlWZIkHboY&#10;TNgNXDRuwgCcUSqbOS66/Vfbf+/7YyB2w3K74143f/y1AQAAAIB3eLnTW6w77X+wOc+ht/e0W39r&#10;/PUC4Pji3hTf6uslWZIkHTIvOwDjFDuo1Uu1tj3vLPdrUM4xDwAAAAD8KQYMYge0OHXB4Nu/i78u&#10;rb+GAJxG3K/qJVmSJB2qOH6vdeMF4Lxi0c4i3dvaL2qW21jgdNQDAAAAwMLEjybrrm/b/35lTe39&#10;xVGxf/x1BeCEyl29JEuSpM+2vbmuYuDizxsuAGeXhod6udYH2v41XBmSAwAAAJiX+KYRaz2G3w5b&#10;/OD09V9rAE5uVS/LkiTpo+22wE5l07jRAjAOXnwO3H5hr9zFL4YNhAMAAACM2279JpXN7geP8cPH&#10;fH1Tl3l0hHY77TX+cwDgNOK+Z9BbkqRPFsMArRstACOQyqZernXE4sVyd9xqGu4NiQMAAACcVwwC&#10;2P3tfO3WyBr/uQBwOnEfrJdlSZL03na74zRusACMQyz61Uu2TlwMyMVff8esAgAAABzXywG42P3N&#10;ANx5250s1PjPCYBTK3f10ixJkt5avFTGS2b75grAucU1+iLnq3rZ1pkzIAcAAABwGAbgxp81MIBx&#10;cEy4JEnvKF4uvcwAjFwq63rZ1ghzxCoAAADAO6Sy2a2lOAJ1EnW53P7xnyEAp5eGp3ppliRJ/1V9&#10;6WzfVAEYhRi4qpdtjbzdoHksEqbhofWfJQAAAMDSxC5w8YPPWDMxADe94j+z1n+uAJyBDRQkSfrv&#10;YsCieSMFYDzS8GShcLo5XhUAAABYGsegzi8//gQYD5soSJL0j3a/6EnDU+smCsB4xMJhvXRrBtk9&#10;DgAAAJgju8DNuxhsbP3nDsDpxT33IuereomWJEkv8zEeYBpisaleujWznneP61PZtP6zBwAAABi1&#10;NDx1abi3C9wysskCwHjETqz18ixJkp7b7U7TuHECMDKpbOqlWzMvfs3V53LnaFUAAABgzF4ehVqX&#10;NbSQYvix9fcEAOfh6FRJkl4UH9x3W5c3bpoAjIvjUpdbDMfFMSOtvy8AAAAATiW+JxiCUxS7ALb+&#10;HgHgPBydKknSi3xcB5gGLzJ6Ln7l5ahzAAAA4FSeh+DiB3vWp/QypxsAjEtcl+slWpKk5bbbbaZx&#10;owRghFJZ18u39L8MxwEAAADH8HIILnYCq0sR0m91udy2/v4B4JzKXb1MS5K0vByVCjAtMfhUL+FS&#10;M8NxAAAAwGcYgtN7c2wqwDg51lyStMjiBcU21gDTEYuRFiH1ngzHAQAAAG/1PATnOFR9JGtQACOU&#10;hqd6mZYkaTldfv32o3ljBGCUujTc10u49O72w3Fl3fp7CwAAAFimGIKLbwV2kNFn2609Nf4eA+C8&#10;fFuSJC2q7c1v5ahUgMlZ1cu49Kni1952iQUAAIBlim8DhuB0jGInotbfcwCcne9LkqT5F8ft9als&#10;GjdCAMbKttY6QnEESgzHWawEAACAedv9QD6VdQzBxTeCujQgHbTYhaj19x8A5xXPAfVSLUnSfPNC&#10;AjA98avdehmXjtL277PYPdYzAgAAAMxEfPze7xBf7gzB6RTFwGXr70UARiCVdb1cS5I0vy7z8L15&#10;AwRg1BxhoVO2e15Iw0Pr70UAAABg5FLZOBJV58pJBADjFWv/9XItSdJ82h+V6kUEYHJS2dRLuXTy&#10;9keqOmodAAAAxix2g4sftxmC07lzAgHAeMXzwkXOV/WSLUnSPIptUFs3PgDGzXGpGkPbvxcdqQoA&#10;AAAj40hUja3d5gyNv1cBGId4dqiXbEmSpt9ud5fGDQ+A8fNrHY2t2FZ9v+De/nsWAAAAOJ7Y3cWR&#10;qBpzTisCGDdHp0qSZlEMUuy2S2/c7AAYOcelasTFM8b+SFWLnAAAAHBsdoPTVHLKAMC4OTpVkjSL&#10;HJUKMF2OS9VUil+U9Wl4aP19DAAAAHyM3eA0xRybCjB+jk6VJE06R6UCTJtf6Ghq2TUOAAAAPs9u&#10;cJp61oYApqDc1cu2JEnTKX4x5qhUgAlzXKomXuwat1/Ab/z9DQAAAPzGbnCaU/H3cuvvcwDGxXOH&#10;JGlSxa/GfIAGmDbHpWouxQu1RVAAAABosxuc5phjUwEmIg1P9dItSdL489EZYPocl6o5tj9OtWxa&#10;f88DAADAUsRucDEIZ1cWzTnHpgJMw/a55L5euiVJGm/bm9bKUakAE+e4VM287d/nqz4ND3/8vQ8A&#10;AAAz9nwsqh9CagnZvAFgUlb18i1J0vjabUFt1xWAyXNcqpbUftc4vxgGAABgvhyLqiXm2FSA6Yih&#10;/Xr5liRpfPm1DcA8+JWwlthlHr7vPxC0/1wAAADAlDgWVXJsKsCkpOGhXr4lSRpP25uUo1IB5sBx&#10;qVp48aHAcaoAAABMlWNRpV9t/zzct/6cADBajk6VJI0nR6UCzIfjUqVf7Y5Tbfw5AQAAgNHZrdE7&#10;FlV6mWNTAabF0amSpFHlqFSA+fDrYenPdoNxjtgAAABghOJY1O0/rgzCSe2s6QBMS+zuWS/hkiSd&#10;rzhWzFGpADPhuFTpn13m4bvjVAEAADi3WJOPQbhYn6+vrJL+kmNTAabHM44k6azFL87qr8+aNyoA&#10;psVxqdLbipdxg3EAAACcWgzCxfqNHf6lt7dbx2n8eQJgxNLwVC/jkiSdPkelAszOql7iJb2h+HHA&#10;7jjV9p8nAAAAOIj9KS3lzrGo0sdybCrA9MQOn/UyLknS6XJUKsC8xDW9XuIlfaDdYJzFVQAAAA5o&#10;f0KLQTjps8VQRevPGADj5uhUSdJJc1QqwPz4pY10mAzGAQAA8Fl1/X1lEE46TJd5+P76zxkAE+Do&#10;VEnSKXM0GMD8xKJQvcxLOkC7hdZU1q0/bwAAANASg3B2QpEOXwyXtv7MATB+l1+//aiXc0mSjtdF&#10;zleOSgWYl7iu+8WxdJziQ0afhofWnz0AAACIdRmDcNLxsz4DMF2ekyRJR89RqQAzlMq6XuYlHSmD&#10;cQAAALy0++F5KmsfeKXT1OVy2/qzCMAEODpVknTMHJUKME+OS5VOV+y2azAOAABguWIQLo7+ivfD&#10;+qoo6QQ5NhVg6spdvaRLknS4HJUKMF8WYKXz5McGAAAAy2EQTjp/scNQ688nANNgZ11J0sFzVCrA&#10;TKWyqZd6SWfKYBwAAMB8PQ/Cxe5U9TVQ0pmKP4utP6cATISjUyVJh8xHWoD5ikWgermXdOY8cwEA&#10;AMzH/sSVcmcQThpPjk0FmANHp0qSDpCjUgFmb1Uv+ZJG0m4wzhEeAAAAk2QQThp31lwAps8R9JKk&#10;T9ensm7dZACYvligrZd7SSPMYBwAAMB0GISTptH2z+p9688wANPRpfJYL+uSJL2/3UfYxg0GgJlI&#10;w0O95EsacQbjAAAAxssgnDStLvPwvfVnGYCpcXSqJOkDOSoVYP5i8ade9iVNIINxAAAA42EQTppm&#10;8We29WcagGmJZzFHp0qS3p2jUgHmz4uCNM0MxgEAAJyPQThp+sVRe60/3wBMi6NTJUnvaveRtXFD&#10;AWBGUtnUy76kiWYwDgAA4HQMwknz6fLrtx+tP+cATE+Xy229vEuS9PfiZd5RqQDzF4s+9dIvaeL5&#10;MQMAAMDxxHp5rKMYhJPmk2NTAebD0amSpDflqFSAxVjVS7+kmWQwDgAA4HDi4+rWvQ+s0jyz6z7A&#10;fDg6VZL0zy7z8L11AwFgXmJBt176Jc0wg3EAAAAfF+sm8cNxg3DSvOvT8NC6BgAwTTHrUC/xkiT9&#10;arc9tF/DACxDKut6+Zc04wzGAQAAvN1+R7jy2OXrm/paJWnGdbnctq4FAExTPMs54l6S9Eex9Xvr&#10;xgHA/MRiT738S5p59UcPfvEMAADwDwbhpOW1WzNpXA8AmDAbQkiSXra9Oax228C3bhoAzI4jP6Tl&#10;FX/uDcYBAAD8ziCctOycnAQwS6t6mZckLbn4BUy89DduFADMUSqbeguQtMDiQ4/BOAAAYOliTfwy&#10;D9/rq5Kkheb0JIAZSsNTvcxLkpZcn8td80YBwCzFIk+9BUhacAbjAACARdrtBlXu4ofi9fVI0oKL&#10;wdjmtQKAiSt39VIvSVpicXSWo1IBlsWvnyW9bHtdWDkeBAAAmLv9OrhBOEm/F9eE1jUDgOmLWYh6&#10;uZckLa0+lXXr5gDAfHkBkNSqy+XWYBwAADA3BuEk/Vd9KpvW9QOAaYsj8uulXpK0pGwDDbBAqWzq&#10;bUCSmu2O0zcYBwAATNxuEC4ND34YKOm/2l4v7lvXEQCmz6lJkrSwdltA+8ULwOLE4k69FUjSP9sN&#10;xjWuIwAAAGMXu4F0+fqmvt5I0j+zgQTAfMWPJOwULEkL6vLrtx+tGwIA8+aXMJLe0/5HFMND63oC&#10;AAAwNgbhJH2k3fpH45oCwEyksq6XfEnSnNte9Fe77eJbNwMAZs0xIZI+UnxQMhgHAACM1u40lHJX&#10;X2Ek6d3FQG3z+gLALPjRhCTNvPiVi4d6gIVKZVNvB5L0ofaDcY7dBwAAxmH/w+9y5xgsSZ9tez25&#10;b11nAJiJNDzVS74kaY7F4kDzBgDA7MWiTr0dSNKn6nK5jQWE1rUGAADg2GIQLtY5DMJJOlSXefje&#10;ut4AMCd2FJakWRbH5O1/Mde6+AMwd7GoU28JknSQ/NgCAAA4tTgBxZFXkg5dDNi2rjkAzEvMTNRL&#10;vyRpLvWprFsXfQCWwUO+pGPlWBEAAODYYhBu+4+r+hoiSQevT2Xz+toDwLzEM2W97EuS5pCtngEW&#10;LpVNvSVI0lGKHRr6NDw0r0EAAAAftD/1pNw5HlXSsfODP4BlcKKSJM2k3TbPftUCsGixmFNvC5J0&#10;1PaDcZ49AQCAzzEIJ+nU2VwCYBniOdMzpiTNoMuv3360LvQALIdfu0g6dV0ut30anlrXJAAAgH+J&#10;o6wucr6qrxeSdJJ2G0w0rkkAzFAaHurlX5I0xbYX89X+l3SNizwAi2ERWdK5ih0dWtclAACA12IQ&#10;Lnadrq8TknTy/LgPYDk8d0rShIsFhNbFHYAFSWVTbwuSdJb2R/gPD81rFAAAsHiOR5U0lrbXo/vW&#10;dQqAGUrDU738S5KmlN04ANhJZV1vDZJ01uIXdzGk27xWAQAAi2MQTtLYuszD99b1CoC5Knf1FiBJ&#10;mkJxNJ6jUgEIXS639fYgSaMorkuOIAEAgGWL001iHbu+JkjSKNrtct+4ZgEwX55JJWlCOZIKgGex&#10;I1O9PUjSqLKjMQAALFAqm9iBqb4WSNLo8iM+gGWJH2rUW4AkaczZzhmAZ7FbaL09SNIo2/3y2o85&#10;AABg9hyPKmkqWacAWB4/2JCkkbf/oFg2rYs4AMvjVy2SplLsZukX2AAAMFNpeHAUlaSpZEd7gOWx&#10;wYQkjbzLr99+tC7gACzT9gH+vt4iJGkSWXQGAID5iB/qxY9f6uO+JE2i3Y/2Gtc0AGYuDQ/1ViBJ&#10;GlPxC7v9tvONizcAi2SLZ0lTzfEkAO8XawK7dYHYcTN2j69iGGH7j+tfttfYrfjxxLP4gd3+R3Yx&#10;mLzX5XL7LJ4rX9r+861eiw+Hx9T653z9r+vlv+bw/O/l+d/fs/j3/PzXYW//12Y3uLH/61X/+sVf&#10;y+Fp99e18dccgLb9ddPxqJKm2e40psa1DYD5i/WHejuQJI2l3eJt46INwHI5jkTSlNsNQMRQQuP6&#10;BjBluyGBF0NrvwbWfg2pvRxOex5I2/7f/m/oLJ7zQnysM2xw2p7/mu9+mPhiUO/lUN7LIbz4z/N5&#10;6O73gTuDdsD8xHUtrnvuTZKm3u55rXGdA2De4p293gokSWOoLow3L9oALFQqm3qbkKRJtxssiMGR&#10;1rUO4Ax2Q0y/Btr+t+vabvDpxRDb9n93Nyj1PMBmOED/6nnIMf6eeTlc93qw7tdQnYE6YFx216ft&#10;Pa9e1iRp0u2f7dvXOwDmLd7H6+1AknTOYkHdL1UA+EMq63qrkKRZtN8tqXG9A/ig1mBbfPjaf/z6&#10;NdT2vCubgTaNuecd61rDdK8H6V7/WQD4jP1wbrmrlyNJmkXxPNW65gEwf/F8W28HkqRz5sMgAC1x&#10;f6i3CkmaTfGhfze00rjuAcSC5e6j/P8G3H7ftW37v2O3NulFL4fo9gOg+6NeDdABb7G/5w4P7qmS&#10;5thuM4rGtQ+AZfCNTZLO3G7hcvcLvPaFGoDlsqWzpDm3+2jvAz0sxu9Dbvtd3F7v4OZjvHT8Yh3q&#10;9Q50hudgmXZ/7rf333p5kKRZ5vsbwLLFO3C9JUiSTl0sOrYuzgDgQV3SErJbMkxb3VnmaT9I82vQ&#10;bT9s45hSaarFu8j2z/iqNThnaA6mbT8cUu7cnyUtod2zS+NaCMBCpLKutwRJ0imLRcXmhRkAUtnU&#10;24Ukzb4YmPFDERif/bBb6+hSO7pJ2ve841xzt7nGdQU4nzrE7nhUSYtq/w7Tvi4CsAzxzlpvC5Kk&#10;UxQLDxYHAfirNDzUW4YkLSbHqMJpvRx4M+wm6Vj9bWjOPR9OZzeour2/1z+WkrSYbEwBQKx/1duC&#10;JOkU1Q8NzYsyAMR9ot4yJGlx+QU3HIaBN0lTyMAcHM/uWWB7/3ffl7TU4vrXuj4CsCzxrllvDZKk&#10;Y7bfHS4WI9oXZACwhbOkpbc/RrVsWtdIYM/Am6Ql9NeBucZ1Efgl/pzEn5/6R0mSFpvvcQDEvcCz&#10;sSSdoP2HivbFGACCB3NJ2mdnZZbub0Nv8axg6E2S4lkhBoF/H5bz4ZtF2z43+JGdJP3KID0AO6ms&#10;661BknSMthfb1R8XXwB4KZVNvW1IkrbtjjhJw0Pzmgkz0Bp6i13eDMhL0ufaXmNXMRhkZzmWYD8I&#10;6nhUSXrd/h2rfe0EYHFW9fYgSTp0Ft4A+E9peKi3DUnSi/bHqA5PzWsnTMH279+6c5HjTSXpzL08&#10;hnW3XucZgwnbPV9snynq396SpBfFPb917QRggbbvffX2IEk6ZI57AuAt4oNMvXVIkhp5rmbMXu72&#10;Fvf0/cCFoTdJmkqxO6dd5ZiK513h6t++kqRGu13nG9dQAJYpfhhVbxGSpEMUD9z7BYr2hRcAnsXH&#10;l3r7kCT9pd2CtmNUOaNfg2/Dw25owm5vkjTr4vr+vKtc7PRZd/y01sf5pLL23CFJb6t5HQVgkeI9&#10;Ln4IVW8RkqTPVj+QNC+6APCSB3FJenvxUdoRZxzTr8G3/Y5v2//ZbvCt/i0oSdL/jl81KMdJbJ9L&#10;/JBOkt7X7p2udU0FYJnS8FBvEZKkzxQfSyyEAfAmaXiqtw9J0juKD9DN6yq80d8G3+y8Ikn6SM87&#10;ysVxls+Dcq/vPfAe+/XlcufZRJLenzUDAF7zg1dJOkAWvAB4q7hn1NuHJOmdxSKG3eJ4i/igXHfw&#10;ud8NKhh8kySdqNgRPAbldsPXqaw9u/AWu+cWH+wk6cM5xQmAP9igQpI+1/6XoI0LLAA0xIf5eguR&#10;JH2wGHBqXWNZnt1OKq92fTP4JkkaY6+PXX19T2OZds8ydoWTpE/nWx0ALfEOVm8VkqT3FAsVfuUJ&#10;wHt4+JakwxS7r2yfxR9a11rmKT4Y2/VNkjSnXu4mV+9xP1v3QOYp/jOPvwfq3w6SpE+0+17XuNYC&#10;sGzxjlVvFZKk92QLZgA+YFVvI5KkA1R3WvHxeGZeDr/td9Qx/CZJWkZxv3seknPk6jztnnP8WE6S&#10;Dp61AQCa0vBQbxWSpLcUv97zcA3Ae/n1tyQdJ7vFTdfz8Nvzkacx/Fb/Y5UkSbX9UXDlzpDcxG2f&#10;WQ35S9JxivfK5rUXgMWz3ihJ72i3+NS4mALAX6WyqbcRSdIRioUNH4jH7Xn4bfuP99v/3vCbJEmf&#10;yE5yE5LKJv7zqv/RSZKOUH3PbF+HAVi0WI+stwtJ0r/a/yKzfTEFgL9KZV1vJZKkI1Z3GmtfizmZ&#10;l8Nvu6NtDb9JknT0nofk6j3Y6RZntn8eGu7tCidJx8+3OwD+xQ9UJOk/isWL+EVf6yIKAP8Si+D1&#10;diJJOnL73eI8t5/K7oP79q933OviOLf46+/DryRJ5+8i56uXQ3Kt+zhHEs9GfhAgSSdre+1d/XEt&#10;BoAq1i/rLUOS1Co+7rQuoADwX/z6RJJOn+f346gDcOvdx3XDb5IkTartvXy12701Btn9gODgds9J&#10;22dQz0eSdNp2G1o0rssA8CzWMuttQ5L0sniY3i9otC+gAPAvfhkuSeep7ha3bl2b+W/xDuToU0mS&#10;5p1d5A5j98zkWUmSzpZveAD8S9wnYhftetuQJD0Xi0KtCycAvIWHbEk6b3aLe5vdBwS7v0mStOji&#10;/dUucm+3H8CwK5wknTuD3QD8pzQ81NuGJCnaLQL5ZQkAH5WGp3pLkSSdsd0RKml4aF6rlyqVTXzs&#10;tvubJEn6V3aRa4u/Hn4AJ0njaDfI3bhWA8BLnt8l6UU+mgHwGbFAXm8pkqQRVHc8WdwPXuLf8+4o&#10;r/1HgpVdTCRJ0keLAbnYFW2pA3L7Z0m7wknSmHLSEwBvksq63jokadltL4qrPy6SAPAOMXhQbyuS&#10;pJG0hN3ingfgHH8qSZKOXTxr7I6oT2W9HxZrP5/MgV3hJGmc7Ye129duAHgp7hn19iFJy22pv3IE&#10;4HBiJ6J6W5EkjazdgnkanlrX76nZfXxOZW0ATpIknbt4Dqm78t7HEe2tZ5ep2Q/6lbv6b1GSNLJ2&#10;P3xrXL8B4A9peKq3D0laZn5NAsAh+KWJJI2/Ke4W93oArv5bkSRJGl0xpBDvxlMdkLMrnCRNo/3w&#10;cvtaDgAv2cxC0mLb/ZJkJr9eBOC8LJpL0jTaHfU14t3iDMBJkqS5NJUBuf1ghV3hJGkq+a4HwFvF&#10;s369fUjSsoqPTK0LIwC8V721SJIm0u7DbON6fmoG4CRJ0lIa44CcXeEkaXrFtbt1TQeAllh3rbcQ&#10;SVpGsQCz//Vf+8IIAG+WyqbeXiRJE+ocu8XFO0gs3j8PwMV7Sf2XI0mStKh267O53MaA3KnXaff/&#10;fHaFk6QpFveN1rUdAFri2d+PYCQtKrvDAXAoMdhQby+SpAl2zMX0WHAxACdJkvTfxUeqGFKL3XNb&#10;z1WHYlc4SZp2MUzdur4DwF+l4aHeRiRp3sWCx/5XgI2LIQC8UwxS1FuMJGmiHXS3uFQ2dchuZQBO&#10;kiTpY8WzVAzIHepovP16sF3hJGnqxfHbres8APxLrP/WW4kkzbeYAG5dBAHgI+JXifUWI0maeHWQ&#10;rXm9/5vdx9VU1nE/MAAnSZJ0nGIAYnfqRyqb1jPZv9gVTpLmU7x3t671APAvTnuSNPv8cgSAQ4t7&#10;S73NSJJm0H/tFhcDcC+PQa3/Z5IkSTpRMQyxOzIvDQ/7nd/+/twWu8L50YIkzavWNR8A/ovveZJm&#10;3aG22AeAZ35lLknz7Lfd4uoxqDEA54OqJEnSuNo+r/1xvKpd4SRpvv3rR2wA8Ffb+0e9lUjSvNr9&#10;arB14QOAT7DALknzLa7xdoGTJEmaVtt39ZUfMUjSfLP5BQAfFTMj9XYiSfMoFkD8YgSAg/NrEkmS&#10;JEmSJEk6Wb/t6A4A77C9h/ystxNJmkeXX7/9aF3wAOBTUtnUW40kSZIkSZIk6cj55gfAZ8R9pN5S&#10;JGnaxe5wMenbutgBwKek4aHebiRJkiRJkiRJR+4yD9+ba7UA8EYXOV/V24okTTdbJwNwLHGPqbcb&#10;SZIkSZIkSdKR6/Ower1OCwDvksq63lYkaZrFZK/d4QA4li6X23rLkSRJkiRJkiQduTgZqrVWCwDv&#10;0eXrm3prkaTp1aXy2Lq4AcAhxPb89ZYjSZIkSZIkSTpBrbVaAHiXVDb1tiJJ0yqGFJoXNgA4EL8e&#10;kSRJkiRJkqTT5nQoAA7BxheSJpnd4QA4tjiau952JEmSJEmSJEknKHb1aa3XAsB7xIB1vbVI0jTq&#10;crltXdAA4JDqbUeSJEmSJEmSdKL6NDy01msB4L1itqTeXiRp3OWcv/hlCABHt73X1FuPJEmSJEmS&#10;JOlEdWm4b67ZAsA72SVO0mTqc7lrXcgA4JDiaO5665EkSZIkSZIknajLr99+tNZsAeAj4r5SbzGS&#10;NM5id7iY4G1dxADgoNLwUG8/kiRJkiRJkqQTdZmH7801WwD4gJgxucj5qt5mJGl8+UUIAKcS2/LX&#10;248kSZIkSZIk6UT1eVi9Xq8FgM/w3U/SaLM7HACnVe7qLUiSJEmSJEmSdKLim2B7zRYAPsYucZJG&#10;m93hADil2Ja/3oIkSZIkSZIkSSfKQBwAR5GGh3qrkaRxFJO6docD4JQMxEmSJEmSJEnSefJdEIBj&#10;sEucpFEV5zm3LlYAcCweiCVJkiRJkiTpPPWpbFrrtgDwKXaJkzSW7A4HwDkYiJMkSZIkSZKk89Sl&#10;8thatwWAz/INUNIoignd1kUKAI6p3oYkSZIkSZIkSSfO90EAjiaVdb3dSNJ52l6MVn9cnADg2NLw&#10;VG9FkiRJkiRJkqQT16Xhvrl2CwAH0OXrm3rLkaTTZztkAM4ilU29FUmSJEmSJEmSTtzl128/mmu3&#10;AHAIvgVKOlfbi5Dd4QA4ixjIrrcjSZIkSZIkSdKJ63O5a63dAsChXObhe73tSNLpsjscAGeThod6&#10;O5IkSZIkSZIknbgYUmiu3QLAoaThqd52JOk0ecgF4Jy6NNzXW5IkSZIkSZIk6cT1TpIC4AS6XG7r&#10;rUfS/2fvbo/i2NVGDa8Q+EdNTyGBuvhPCBMCIRDChEAGhEAIhEAIhEAIDuEc5KV3exk/YD7mo7t1&#10;XVX3PmdvYxtj8z7Q0kjsn9PhJEnHbHV2cdtGEgAAAAAAB3aa83n07FaSpF02pPFHGz0A++V0OEnS&#10;sfNqEAAAAACA48k5n0TPbiVJ2nXWBYG9+/nFbSpP0f8RkiTpUNXN2W00AQAAAABwYDbESZIOlVPi&#10;gL1b57KN/g+QJEmHzIY4AAAAAIDjqhsUoue3kiTtOqfEAXvz7+lw43P0f3wkSTpkQ768auMJAAAA&#10;AIAjsCFOknSonBIH7M3q7OI2+j88kiQdutOcz9t4AgAAAADgCNapPEXPbyVJ2kd1z0obQQC7UU+H&#10;8yoPSdJUsiEOAAAAAOC4hlQeo+e3kiTto7pnxRohsFNOh5MkTak2ngAAAAAAOJJ1Kg/R81tJkvZW&#10;Gu/bGAL4HqfDSZKmVhtRAAAAAAAcSd2UED2/lSRpnzklDtgJp8NJkiZVGp/biAIAAAAA4EiGNN6F&#10;z3AlSdpnTokDvqvurHU6nCRpUqXy1MYUAAAAAABHYkOcJOlYOSUO+BZfyEqSJpcNcQAAAAAAR+eW&#10;KUnS0XJKHPBVToeTJE2xIZXHNqoAAAAAADiSdS7b6BmuJEmHyClxwJc4HU6SNMlSeWijCgAAAACA&#10;IxlyuQmf4UqSdIicEgd8ltPhJEmTzRe3AAAAAABHt8rjdfgMV5KkA+WUOOBTnA4nSZpsNsQBAAAA&#10;ABydDXGSpKNn3RD4KKfDSZKmXN203UYWAAAAAABHss7j5vXzW0mSDp1T4oAPWZ1d3Eb/R0SSpClk&#10;QxwAAAAAwPEN+fIqeoYrSdJBc0oc8DdOh5MkTb26cbuNLQAAAAAAjqSuK0bPcCVJOnROiQPe5XQ4&#10;SdL0K9s2tgAAAAAAOBIb4iRJk8kpccBbnA4nSZpDQy43bXQBAAAAAHAkOeeT6BmuJEnHyClxQMjp&#10;cJKkOWRDHAAAAADA8dkQJ0maVE6JA15zOpwkaS7ZEAcAAAAAcHw2xEmSppZT4oDfOB1OkjSXVnm8&#10;buMLAAAAAIAjip7hSpJ0tJwSB/wfp8NJkuaUDXEAAAAAANMQPcOVJOmYOSUO+MnpcJKkmbVpIwwA&#10;AAAAgCNy6IYkaXI5JQ6od/v7QlWSNLNsiAMAAAAAmADrjJKkKeaUOOic0+EkSTPMhjgAAAAAgAmw&#10;IU6SNMmcEgf9cjqcJGmm2RAHAAAAADAB1holSVPNKXHQKafDSZLm2JAvr9ooAwAAAADgiNZpfI6e&#10;40qSdPScEgf9cTqcJGmu2RAHAAAAADANNsRJkqacU+KgM06HkyTNNRviAAAAAACmwYY4SdKkc0oc&#10;9MPpcJKkOWdDHAAAAADANNgQJ0maek6Jg044HU6SNOdsiAMAAAAAmAYb4iRJk88pcbB8ToeTJM09&#10;G+IAAAAAAKbBhjhJ0hxyShwsnNPhJElzz4Y4AAAAAIBpsCFOkjSLnBIHy+V0OEnSErIhDgAAAABg&#10;GmyIkyTNobpXxilxsFBOh5MkLSEb4gAAAAAApsGGOEnSbHJKHCyP0+EkSUvJhjgAAAAAgGmwIU6S&#10;NJecEgcL5HQ4SdJSsiEOAAAAAGAabIiTJM2punemjTBg7urpcL4YlSQtJRviAAAAAACmwRqkJGlO&#10;1VPi2ggD5m7I5Sb6RJckaY7ZEAcAAAAAMA02xEmS5lfZtjEGzNk6laf4k1ySpFm2aSMOAAAAAIAj&#10;qiftBM9wJUmabE6JgwVY5fE6+gSXJGnG2RAHAAAAADABNsRJkuZYvWmxjTJgjoZUHqNPbkmSZpwN&#10;cQAAAAAAE2BDnCRpjjklDmbM6XCSpIVmQxwAAAAAwAQEz28lSZpFTomDmXI6nCRpidUN323UAQAA&#10;AABwRNEzXEmSZlEqT22cAXPx8sm7+eOTWZKkBWRDHAAAAADANETPcCVJmktDvrxqIw2Yg3Ua76NP&#10;ZkmS5p7jiwEAAAAAji/nfBI9w5UkaTal8tDGGjB1pzmfD2n8EX4yS5I082yIAwAAAAA4vromGT3D&#10;lSRpTtV51kYbMGVDGu+iT2JJkpZR2baRBwAAAADAkdgQJ0laRGm8b6MNmCqnw0mSlp8NcQAAAAAA&#10;xzbky6v4Ga4kSfPKKXEwcauzi9vok1eSpKVUZ10bewAAAAAAHIkNcZKkxeSUOJiunPOJ0+EkSUvP&#10;hjgAAAAAgONb53Hz+vmtJElzrO61cUocTJTT4SRJPfTyBeldG30AAAAAABzJ2oY4SdKCcigHTFA9&#10;HW6dxufok1aSpEXlyGIAAAAAgKNb5fE6fIYrSdIMq6fEtREHTMWQy030CStJ0uJK5aGNPwAAAAAA&#10;jsT6pCRpeZVtG3PAFKxTeYo/WSVJWlg2xAEAAAAAHF3dNBA+w5UkaaY5JQ4mxHHEkqSeGlJ5bCMQ&#10;AAAAAIAjsSFOkrTE6gmobdQBx1Q3BkSfpJIkLbJUntoIBAAAAADgSFZnF7fhM1xJkmacU+JgApwO&#10;J0nqrjQ+tzEIAAAAAMCRDGm8C5/hSpI085wSB0fmdDhJUm95VQYAAAAAwPGt03gfPcOVJGn2ubEK&#10;juflk3DzxyelJEkd1EYhAAAAAABHsk7lIXp+K0nSEhry5VUbecAhedWFJKnXcs4nbRwCAAAAAHAE&#10;brKSJC26VB7ayAMO5TTn83plXPhJKUnSwrMhDgAAAADguOp1ctHzW0mSllLdm9PGHnAIQxrvok9G&#10;SZJ6yBHFAAAAAADHtU7jc/T8VpKkxZTG+zb2gH2rp+I4HU6S1HmbNhYBAAAAADgC65WSpB5yShwc&#10;yOrs4jb6JJQkqZdWebxuYxEAAAAAgCOInt1KkrS06h6dNvqAfamnwzl+WJKksm2jEQAAAACAA6un&#10;5cTPbiVJWlb1RNQ2/oB9qSfiRJ+AkiT1lQ1xAAAAAADHMuTLq/jZrSRJy2vI5aaNQGAfhlQeo08+&#10;SZJ6ytHEAAAAAADHs87j5vVzW0mSFlsan9sIBHbt5ZPMF5aSJNVSeWjjEQAAAACAA6sn5YTPbiVJ&#10;Wmj1Rsc2BoFdqov/0SedJEndZUMcAAAAAMDRrHPZhs9uJUlaaPVGxzYGgV05zfl8SOOP6JNOkqTu&#10;SuWpjUgAAAAAAA7MhjhJUo/VvTttFAK7sDq7uI0+2SRJ6rG6SbyNSAAAAAAADmydxvvo2a0kSYvu&#10;Zf61UQh8V875xOlwkiT9yoY4AAAAAIDjWafyED27lSRpydU1yrqHp41D4DuGXG6iTzRJknrOF5sA&#10;AAAAAMcxpPIYPbeVJGn5lW0bh8B3rFN5ij/JJEnqtyFfXrVRCQAAAADAAa3T+Bw9t5Ukaem5yQp2&#10;YJXH6+gTTJIkjZs2LgEAAAAAOKC6GSB4ZitJUhfVmx7bSAS+wv37kiTF+UITAAAAAODwTnM+j57Z&#10;SpLUTak8tbEIfFa9Ci78xJIkSS+5nx8AAAAA4NCsYUqSNP6/ukG8jUbgM4Y03kWfVJIkafx/q7OL&#10;2zYyAQAAAAA4kHUeN6+f10qS1F1pvG+jEfionPOJu/clSXqnVB7a2AQAAAAA4ECGXG7CZ7aSJHWW&#10;U+Lgk+qpN9EnkyRJarmbHwAAAADg4Na5bMNntpIkdZYbreAT6ulw6zQ+R59MkiTp3+pJqm10AgAA&#10;AABwIPWKuOiZrSRJvWW9Ej5hlcfr6BNJkiT9XhudAAAAAAAcyDqVh+h5rSRJPVavEm8jEnjPkMpj&#10;9EkkSZJ+r56q2sYnAAAAAAAHsE7lKXpeK0lSl6XxuY1I4C0vnyybPz55JEnSW23aCAUAAAAA4ADq&#10;wn/wrFaSpJ6zZgnvccSwJEmfqWzbCAUAAAAAYM/qrR3xs1pJkvqt3gTZRiXw2mnO50Maf0SfPJIk&#10;6c9WZxe3bYwCAAAAALBnQ768ip7VSpLUe3XPTxuXwH/VRf3ok0aSJL1RGu/bGAUAAAAAYM/Wedz8&#10;8ZxWkiRZt4RIPV7Y6XCSJH2yVB7aKAUAAAAAYM/WuWzDZ7WSJHVe3fNT9/60kQlUQy430SeMJEl6&#10;u/qFZRulAAAAAADsWT39JnpWK0mSamXbRiZQrVN5ij9ZJEnSe7VRCgAAAADAntVbO6LntJIkyWEe&#10;8JtVHq+jTxRJkvT3TnM+byMVAAAAAIA9WqfxOXpOK0mS/q3eENnGJvTNKykkSfpWmzZSAQAAAADY&#10;IxviJEn6S6k8tLEJ/co5n9QjE8NPEkmS9IHcxQ8AAAAAsG/1to74Ga0kSfpvbriie6uzi9vok0OS&#10;JH2sOkvbWAUAAAAAYE/Wedy8fj4rSZL+zPol3XOssCRJ38yxwwAAAAAAezfkchM+o5UkSb9Vb4ps&#10;4xP6s8rjdfSJIUmSPp4vKAEAAAAA9m9I4130jFaSJP1Z3UjeRij0pZ5oE31SSJKkj2dDHAAAAADA&#10;/lnblCTp4w2pPLYRCv04zfk8+oSQJEmfr87VNmIBAAAAANiDdRqfo+ezkiQpzhom3VmdXdxGnwyS&#10;JOlLbdqIBQAAAABgD4LnspIk6b3SeN/GKCxfzvnEKygkSdplZdvGLAAAAAAAOzbky6v42awkSXqr&#10;IY0/2iiF5Vvl8Tr6RJAkSV8slYc2ZgEAAAAA2DHrm5Ikfa0hl5s2TmHZhlQeo08CSZL0tepsbWMW&#10;AAAAAIAdq7d0RM9mJUnSX0rlqY1TWC7HCUuStPscNwwAAAAAsD/1lo7o2awkSfp7pzmft5EKy7Q6&#10;u7iN/vFLkqTv5QtJAAAAAID9WKfxOXouK0mSPlAa79tIheXJOZ/UE2zCf/ySJOm7bdrIBQAAAABg&#10;h6xxSpL09eocrXuG2liFZVnl8Tr6hy9JknZR2baRCwAAAADAjgz58ip+JitJkj6etUwWakjlMf5H&#10;L0mSvl0qD23kAgAAAACwIw79kCTp+9VT4tpoheXwyglJkvZcGp/b2AUAAAAAYEfqiTbhM1lJkvSp&#10;6t6hNl5hGVZnF7fRP3ZJkrSbvKoCAAAAAGD36u0c0TNZSZL0ydJ438YrzF/O+aQu0of/2CVJ0s46&#10;zfm8jV8AAAAAAHag3s4RPY+VJEmfz3omi+EYYUmSDlXZtvELAAAAAMA31YM/4mexkiTpa1nPZCGG&#10;VB7jf+SSJGmX1SvK2/gFAAAAAOCb1nncvH4OK0mSvl69YbKNWZivl3/MvkiUJOlQpfLQRjAAAAAA&#10;AN/kJixJknbfkMtNG7UwT+s03kf/uCVJ0u7zigoAAAAAgN2x1ilJ0h56ma9t1ML81Dv168J8+I9b&#10;kiTtpdOcz9soBgAAAADgG9ZpfI6ew0qSpO9lTZPZWp1d3Eb/qCVJ0v5yxDAAAAAAwPfVwz+iZ7CS&#10;JGkXlW0buTAv61Se4n/UkiRpX9UN6W0UAwAAAADwRUO+vIqewUqSpO9Xb5xsIxfmY5XH6+gftCRJ&#10;2nOpPLRxDAAAAADAF9WTa8JnsJIkaSe5+YrZqYvx0T9mSZK037yaAgAAAADg+6x3SpK05xz0wZzU&#10;+/TrYnz4j1mSJO2905zP21gGAAAAAOAL1ml8jp6/SpKk3WVdk9lwfLAkSceubNtYBgAAAADgk+oB&#10;IPGzV0mStNusazITQyqP8T9iSZJ0iIY03rWxDAAAAADAJ63zuHn93FWSJO2+egNlG78wXUO+vIr+&#10;AUuSpAOWylMbzQAAAAAAfJIbsSRJOlyuTWXyVmcXt9E/XkmSdLi8kgIAAAAA4OvWqTxEz14lSdIe&#10;SuN9G8EwPT/v0k/jc/iPV5IkHbpNG9EAAAAAAHyCNU9Jkg6Xwz6YtFUer6N/uJIk6RiVbRvRAAAA&#10;AAB80JAvr+JnrpIkaV8Nudy0UQzT4uhgSZIm1MtcbiMaAAAAAIAPqgvy4TNXSZK0t4ZUHtsohumo&#10;16XWIwyjf7SSJOnwOVoYAAAAAODz1mm8j565SpKk/Xaa83kbxzANq7OL2+gfqyRJOl6+aAQAAAAA&#10;+Jx1Gp+j562SJGnflW0bxzAN61Se4n+skiTpePmiEQAAAADgo+qtWPGzVkmStO/cgMWkDPnyKvqH&#10;KkmSjlwqD21cAwAAAADwF6s8XofPWiVJ0qHatLEMx+W6VEmSpplXUQAAAAAAfJx1T0mSjlwa79tY&#10;huOpxwbXxfbwH6kkSTp6pzmft7ENAAAAAMA71ml8jp6zSpKkw1T3INW9SG00w3E4NliSpKlXtm1s&#10;AwAAAADwhrr4Hj9jlSRJh2zI5aaNZziOdSoP0T9OSZI0kRwrDAAAAADwVw4CkSRpIqXy1MYzHF69&#10;gi38hylJkiZTPVa4jW4AAAAAAN6wOru4jZ6xSpKkw1f3JLURDYfli0JJkuaRLxgBAAAAAN63TuNz&#10;9HxVkiQdviGNd21Ew2H5olCSpLlUtm18AwAAAADwSs75JH62KkmSjpFbsDgKd+hLkjSjUnloIxwA&#10;AAAAgFesfUqSNL2GXG7aqIbDqAvr0T9GSZI0vbyCAgAAAADgbes03kfPViVJ0hFz6AeHVI8Mrgvr&#10;4T9GSZI0yU5zPm+jHAAAAACA/1in8Tl6ripJko6bNU4Oph5JGP0jlCRJU65s2ygHAAAAAKAZ8uVV&#10;/ExVkiQdP2ucHMiQymP8j1CSJE02RwoDAAAAAPyhLrSHz1QlSdLRqzdYtpEN++MVEpIkzTNfLAIA&#10;AAAA/Km+mDh6pipJkqaRa1PZu9XZxW30j0+SJE2/eu15G+kAAAAAAN3LOZ/UFxNHz1MlSdJESuN9&#10;G92wHy//yJ7Df3ySJGn6+WIRAAAAAOB/Vnm8Dp+lSpKkyeQmLPbKF4SSJM07XywCAAAAAPzidixJ&#10;kuaRm7DYG/fnS5I0/9yxDwAAAADwL7djSZI0k1J5aOMbdsf9+ZIkLaWybeMdAAAAAKBbQ768ip+h&#10;SpKkqVX3LNW9S22Mw264LlWSpIXk1RMAAAAAAP/UFw+Hz1AlSdIkc20qO+e6VEmSlpNXTwAAAAAA&#10;vbP+KUnSvBpSeWxjHL7PdamSJC0rr54AAAAAAHpW1z+jZ6eSJGnaneZ83sY5fI/jgiVJWliuTQUA&#10;AAAAOrbK43X47FSSJE28sm3jHL7HccGSJC2revJrG/MAAAAAAN2x/ilJ0kxL43Mb5/B19ajB8B+Y&#10;JEmada5NBQAAAAB6VK9LrS8ajp6bSpKk6efaVL7NdamSJC20NN63cQ8AAAAA0A3XpUqSNPdcm8o3&#10;Dak8xv+4JEnSnHNtKgAAAADQI9elSpI076xz8i1DvryK/mFJkqTFtGljHwAAAABg8ep1qes0PgfP&#10;SiVJ0oxybSpftjq7uI3+UUmSpIXk2lQAAAAAoCOuS5UkaSFZ5+SrvDpCkqRl5zhhAAAAAKAnrkuV&#10;JGkZWefkS1yXKklSN7k2FQAAAABYPNelSpK0rOrJr23Mw8e4LlWSpE5ynDAAAAAA0AHXpUqStLCs&#10;c/JZXh0hSVIfOU4YAAAAAOiB61IlSVpW1jn5FK+OkCSpr4ZcbtqXAQAAAAAAi1OvS62L5tHzUUmS&#10;NN+sc/JhXh0hSVJnOU4YAAAAAFgwB4JIkrTQUnlo4x7e5tURkiT1l+OEAQAAAIAlcyCIJEnLrK5z&#10;1r1ObeRDzKsjJEnqM8cJAwAAAABL5EAQSZKWnXVO/sqrIyRJ6rMhlcf25QAAAAAAwGKsc9lGz0Ql&#10;SdJCcm0q7/HqCEmS+u405/P2ZQEAAAAAwCLUFwNHz0MlSdJyss7Jm+oRgtE/GkmS1Etl274sAAAA&#10;AACYvSFfXsXPQiVJ0rKyzskbXJcqSVLf1ZNi25cFAAAAAACztzq7uI2ehUqSpIWVylMb//BLvS41&#10;/AcjSZK6ynHCAAAAAMAS/Fz/TONz9BxUkiQtL+uc/KEeHRj9Y5EkSZ2Vxvv25QEAAAAAwGyt8ngd&#10;PgOVJEkLzbWpvDKk8hj/Y5EkST1Vr02tr5xsXyIAAAAAAMzSOpWH6BmoJElaZnWds30ZAP/8M+TL&#10;q+gfiiRJ6rZN+zIBAAAAAGCW6qJ48OxTkiQtONem8j+rs4vb6B+JJEnqr/p1QfsSAQAAAABgthwK&#10;IklSf1nr5H9clypJkmpDGu/alwcAAAAAALO3zuPm9XNQSZK03Fybyk9eGSFJkmp1M1zO+aR9iQAA&#10;AAAAsAirPF5Hz0QlSdIyc20q/6xz2Ub/OCRJUkel8mQzHAAAAACwVNZEJUnqqbJtXwLQK9elSpLU&#10;eTbDAQAAAAAdWKfxPnxGKkmSFpVrUztXjwiM/mFIkqROSuOzI4MBAAAAgF6sU3kIn5VKkqRFZQ20&#10;Y44GliSp3+orI4Z8edW+LAAAAAAA6EK9NSN6ZipJkpaUa1O75RUQkiT1Wd0Mt8rjdfuSAAAAAACg&#10;GznnE5viJElaeGl8bqOfnvz8Qi/6ByFJkhbfkMtN+5IAAAAAAKA79Rq1+sLh6PmpJElaRq5N7ZDr&#10;UiVJ6rMhjXftywEAAAAAgG6t87h5/fxUkiQtKdemdsd1qZIk9ZfNcAAAAAAAv6xtipMkabml8tRG&#10;Pj2o16U6AliSpM56+YKvfg3QvhwAAAAAAOCFm7UkSVpurk3tyCqP19E/AkmStNBshgMAAAAAeNM6&#10;jffhs1VJkjTzXJvaDdelSpLUT/VU2CFfXrUvAwAAAAAACAypPEbPWCVJ0nyr872NepbMdamSJPVT&#10;nfn1ZNj2ZQAAAAAAAG+o66j1to3oWaskSZpvrk3tgOtSJUnqKUcAAwAAAAB8VF0wd7iIJElLy5rp&#10;4rkuVZKkPhrSeNfGPwAAAAAAH7TO4+b181ZJkjTjUnloY54lcl2qJEmdlMb7OvfblwAAAAAAAHzC&#10;kMtN+OxVkiTNMmunC+a6VEmSOiiVJ1/QAQAAAAB8T33hcfgMVpIkza662b2NeJbGdamSJC27ehLs&#10;kC+v2ugHAAAAAOAbhlQeo2exkiRpZrk2dZlclypJ0rKrc76eBttGPwAAAAAA31TXWOutHNEzWUmS&#10;NJ/qWqpbthbIdamSJC29sm1jHwAAAACAHTnN+Tx+JitJkuaUa1MXyHWpkiQttyGNd23kAwAAAACw&#10;Y+s8bl4/l5UkSTPLtanLs07jc/iXLUmS5l0qT473BQAAAADYr/rC5PAZrSRJmkX12tQ21lkC16VK&#10;krTM6hdt9bj+NvIBAAAAANgjt3JJkjTvXJu6IF6tIEnS8qqb4eqm9zbuAQAAAADYs3pbR721I3pm&#10;K0mSZlAa79tYZ+5clypJ0hIr2zbqAQAAAAA4kHprR/zMVpIkTT3Xpi6E61IlSVpe9fTXNuoBAAAA&#10;ADiwdR43r5/bSpKkeeTa1AVYnV3cRn+5kiRppqXyVI/lb6MeAAAAAIAjqC9cDp/hSpKkaefa1Plz&#10;XaokScupHuE75MurNuYBAAAAADiiIZXH6FmuJEmabq5Nnbm6YB79xUqSpHlWr0JvYx4AAAAAgCOr&#10;t3k4oESSpPnlEJIZW+eyjf5SJUnS/KrH77cRDwAAAADARDikRJKk+bU6u7hto5y5cUSvJEkLKZWH&#10;+krDNuIBAAAAAJiQertH+GxXkiRNMtemztTP43mDv1BJkjSz0vhsMxwAAAAAwLTVFzaHz3glSdIk&#10;O835vI1x5sKrECRJmn/1lQl1prfxDgAAAADARP08sCSVp+hZryRJmmJl28Y4c+EVCJIkzT931wMA&#10;AAAAzEc9aSZ61itJkiZYKg9thDMH/776YHwO/zIlSdI88gUYAAAAAMDsuMlLkqR5VG/rauObOfBF&#10;liRJMy+Nz3WDexvtAAAAAADMyDqN9+GzX0mSNKmGXG7a+Gbq6vVq0V+iJEmafvWVCC//76aNdQAA&#10;AAAAZmidytPr57+SJGlipfG+jW6mznWpkiTNt7qxvY10AAAAAABm6jTn8+gZsCRJmk6uTZ2JIV9e&#10;RX+BkiRpBqXy0EY6AAAAAAAzt8rjdfgsWJIkTaa6ib2NbqZqncs2+suTJEkTL43POeeTNtIBAAAA&#10;AFiA+kLo8JmwJEmaSGXbxjZT5QsqSZLmWX2lYBvnAAAAAAAsRH0h9DqVp+i5sCRJOn6uTZ24+sVU&#10;/UuK/vIkSdJ0e5nfd22cAwAAAACwMPUqtujZsCRJmkauTZ0wd9BLkjTDUnlyVSoAAAAAwLLV69jC&#10;Z8SSJGkCuTZ1slyXKknSvKonuw758qqNcgAAAAAAFmxI5TF6VixJko5cKg9tXDM16zQ+h39pkiRp&#10;onmlAQAAAABAL+ptIfWF0vHzYkmSdKzqfG7jmil5+cvZvP7LkiRJEy6N922MAwAAAADQibV1XUmS&#10;Jtkqj9dtXDMVq7OL2+gvS5IkTbA0PtdXArYxDgAAAABAR+oLpsNnx5Ik6Xg50GR6XJcqSdJ88uoC&#10;AAAAAIC+rVN5ip4fS5Kk4+Ta1IkZ8uVV9BclSZKm18sXUndthAMAAAAA0KnTnM+jZ8iSJOl41fnc&#10;RjXHts5lG/0lSZKkiZXKk6tSAQAAAACorPNKkjS1yraNaY5tncpD/JckSZKmUj1i9+X/3bTxDQAA&#10;AAAArk6VJGlKvczlNqI5pnrKTFtgj/+iJEnSJFqdXdy28Q0AAAAAAD/V9d7ombIkSTpOrk2dgFUe&#10;r6O/HEmSNJ2GVB5dlQoAAAAAQMSaryRJ02nI5aaNaI5lncb76C9HkiRNo3qS65Avr9roBgAAAACA&#10;P6xTeYieMUuSpAP3MpPbeOZY1ml8Dv9yJEnSRCrbNrYBAAAAACBUbxmpL7COnzNLkqRDVedxG88c&#10;Qz1tJvqLkSRJ06heldrGNgAAAAAAvMvVqZIkTaZNG88c2urs4jb4C5EkSRPIVakAAAAAAHyWq1Ml&#10;STp+Qxrv2mjm0OqpM9FfiiRJmkKuSgUAAAAA4HNcnSpJ0vFzbeqR1C+Eor8QSZI0gVJ5aCMbAAAA&#10;AAA+xdWpkiQdv9Ocz9to5lB8ESRJ0jRzVSoAAAAAAN/l6lRJko6dG8EObp3G+/gvQ5IkHTdfGAEA&#10;AAAA8D2uTpUk6ci5Fezw1ml8Dv8yJEnS0RpSeawPKdq4BgAAAACAL3NrmCRJx6tuTG8jmUOo17BF&#10;fxGSJOl4uSoVAAAAAIBdc3WqJEnH6zTn8zaS2bd6FVv0lyBJko7X6uzito1qAAAAAADYiXorSfRM&#10;WpIkHaKybSOZffMqAEmSJlYqT65KBQAAAABgH4ZcbsJn05Ikab+l8tDGMfu2TuNz+JcgSZKO1aaN&#10;aQAAAAAA2Ln6wuzg2bQkSdpjQxp/tFHMPg358ir6C5AkScfp5YuguzamAQAAAABgL05zPo+eUUuS&#10;pL3ncJR9q3fTBh94SZJ0jNL47KpUAAAAAAAOYXV2cRs+q5YkSXurzt82itmXejdt9MGXJEmHb5XH&#10;6zaiAQAAAABg7+oLtaPn1ZIkaT+5NnXP6gk09YMcffAlSdKBS+WhjWgAAAAAADiIdR43fzyvliRJ&#10;e61eXd5GMbtWT6GJPuiSJOmw1Q3qvugBAAAAAOAY1mm8j55dS5Kk/TTkctPGMLvmTnhJkqZS2bbx&#10;DAAAAAAAB1VvFnN1qiRJByyN920Ms2u+qJEk6fgNqTzWhw1tPAMAAAAAwMG5XUySpMNVbxBrI5hd&#10;GvLlVfQBlyRJB2/TxjMAAAAAABxNfQF38AxbkiTtodOcz9sIZlfqXbTRB1uSJB2uIY13bTQDAAAA&#10;AMBR1YX56Fm2JEnaR2XbRjC7sk7lIf5gS5KkQ1SPwXVVKgAAAAAAU1JfyB0905YkSTsulYc2ftmV&#10;dRqfww+2JEk6UHb8AwAAAAAwLfWF3NaSJUnaf/UAlTZ+2YUhX15FH2hJknSYhlQe21gGAAAAAIBJ&#10;WeXxOnq2LUmSdt6mjV++q55IE3yAJUnS4fKFDQAAAAAAk1WvcQuebUuSpB22Oru4baOX7/LFiyRJ&#10;x2tI410byQAAAAAAMEmnOZ9Hz7glSdIOS+WpjV6+o975Xu+gDT/IkiRpr9UZXGdxG8sAAAAAADBZ&#10;9QXe0bNuSZK0u6wf74D73iVJOmZl20YyAAAAAABMWl2gX6fxOX7eLUmSdtGQy00bvXxVvXs2+uBK&#10;kqT9NqTyaHc/AAAAAABz4sAVSZL2XBrv29jlq+rds+EHV5Ik7btNG8cAAAAAADAb1pglSdpfQxp/&#10;tJHLV/w80jb4wEqSpD2XykMbxwAAAAAAMCtDvrwKn31LkqSddJrzeRu7fJbjbCVJOnx1R399WNDG&#10;MQAAAAAAzE69zi16Bi5JknZR2baRy2fV02niD6okSdpXq7OL2zaKAQAAAABgltxGJknSHnPj2Net&#10;0/gcflAlSdJeqqfD1YcEbRQDAAAAAMBs1ReAR8/CJUnS96rrym3c8hnudZck6Rg52hYAAAAAgGX4&#10;eUqcQ1gkSdpLpzmft5HLRw253EQfTEmStKfS+Ox0OAAAAAAAlmSVx+vwmbgkSfpmDlv5tHUa7+MP&#10;piRJ2lObNoYBAAAAAGAx1qk8Bc/EJUnSd0rloY1aPsrRtZIkHTBfrAAAAAAAsFBDvrwKn41LkqQv&#10;N6TxRxu1fMTPu9yDD6QkSdpbTocDAAAAAGCx6gvDg2fjkiTpG53mfN5GLX/jHndJkg5YGu/bCAYA&#10;AAAAgEWqC/bhM3JJkvSNyraNWv6mLszHH0RJkrTL6jG29aj4NoIBAAAAAGCxrENLkrTjUnloY5a/&#10;eflC5Dn8IEqSpJ22Oru4beMXAAAAAAAWLed8Ej0rlyRJX6sewNLGLO/xRYgkSYepfnFS524bwQAA&#10;AAAAsHj1heLRM3NJkvS16rXkbczyllUer6MPniRJ2m1OhwMAAAAAoDc/D2hxY5kkSTusbNuY5S12&#10;5EuSdIBevtl3OhwAAAAAAD0acrkJn51LkqTPl8b7NmJ5y5DKY/jBkyRJO8wufQAAAAAA+uWUOEmS&#10;dtOQxh9tvBL5eTxt8IGTJEk7zOlwAAAAAAB0zilxkiTtrtOcz9uI5bVVHq+jD5okSdpd9Zv8NnoB&#10;AAAAAKBbTomTJGk3WYN+x+rs4jb6oEmSpB2VylMbuwAAAAAA0DUHtkiStKPSeN/GK6+tU3kIP2iS&#10;JGkn2ZkPAAAAAAC/OCVOkqTvN6TxRxut/FfO+aR+cKIPmiRJ+n5DKo9t7AIAAAAAAC+cEidJ0m6q&#10;e7/aeOX/vHxgNq8/UJIkaadt2tgFAAAAAACadSpPwTN1SZL0idxWFlidXdxGHyxJkvT9nA4HAAAA&#10;AACxIV9eRc/WJUnSx6t7v9po5f+sU3mIPliSJGknOR0OAAAAAADe4JQ4SZK+15DGH22sUtU7ZOsH&#10;JfpgSZKk7+V0OAAAAAAAeJ9T4iRJ+n51D1gbrbx8QDavP0CSJGlnOR0OAAAAAAD+wilxkiR9O2vT&#10;/2edyzb4AEmSpG/mdDgAAAAAAPgYp8RJkvS9VmcXt22ssk7lIfogSZKkb2cHPgAAAAAAfJBT4iRJ&#10;+kapPLSRyjqNz+EHSZIkfTmnwwEAAAAAwOes87h5/bxdkiR9vDZS++bYWUmS9tMqj9dt3AIAAAAA&#10;AB/klDhJkr6VW8zWuWyDD4wkSfpOL9+st1ELAAAAAAB8Qn3BefjsXZIk/bXV2cVtG6n9qnfHRh8c&#10;SZL09YZcbtqoBQAAAAAAPmmdxufo+bskSfpLqTy0cdovX0hIkrTjnA4HAAAAAADfUl94Hj6DlyRJ&#10;7zak8Ucbp30a8uVV9IGRJElfz+lwAAAAAADwfQ53kSTpa9U9YW2c9seuekmSdtzLN+c555M2agEA&#10;AAAAgC+yni1J0lcr2zZO+7NO4338QZEkSV9pdXZx28YsAAAAAADwTU6JkyTpC6Xy0EZpf3zxIEnS&#10;7qp3sTsdDgAAAAAAdscpcZIkfb66dt1GaV/qgn30AZEkSV/L6XAAAAAAALBbP9e1HfQiSdKn6/Iw&#10;l5c/+Ob1B0KSJH0tp8MBAAAAAMB+DGm8i57NS5Kkd9u0UdqPdS7b4AMhSZK+kNPhAAAAAABgP9x+&#10;JknS5+tyDXudykP0wZAkSZ9vyJdXbcQCAAAAAAA7tk7jffR8XpIkvVEqD22M9sM965Ik7agev5AA&#10;AAAAAIADckqcJEmfa0jjjzZG+1BPsYk+EJIk6Uv1d/c6AAAAAAAcmFPiJEn6XKc5n7cxunyrPF5H&#10;HwRJkvS5hlQe23gFAAAAAAD2yMEvkiR9trJtY3T5VmcXt/EHQZIkfaa6ybyNVwAAAAAAYM/WaXyO&#10;ntdLkqSgNN63Ebp861Qewg+CJEn6eC/fdOecT9p4BQAAAAAA9mzI5SZ8Zi9Jkv5oSOOPNkKXr/5h&#10;ow+CJEn6ePXE1TZaAQAAAACAA3FKnCRJH6+LQ17cqy5J0verm8udDgcAAAAAAIe3zmUbPbuXJElh&#10;mzZCl8sXB5IkfT+nwwEAAAAAwHHUF6xHz+4lSVJU2bYRulzrVB7iP7wkSfpo9cTVNloBAAAAAIAD&#10;W6fxPnp+L0mSXpXKQxufy+U+dUmSvlkPXzAAAAAAAMCEneZ8Hj7DlyRJvzWk8Ucbn8vk6FhJkr7f&#10;Ko/XbbQCAAAAAABHMqTyGD3HlyRJv1c3krfxuTx1AT/6Q0uSpA+WylMbqwAAAAAAwBENudyEz/Il&#10;SdJv1ZnZxufyrM4ubqM/tCRJ+lh1lraxCgAAAAAAHNk6jc/R83xJkvSrRa9zr1N5iP7QkiTp79W7&#10;1ev1422sAgAAAAAAR+ZQGEmSPtCSb0KzO16SpG+Uxvs2UgEAAAAAgAmoL2QPn+lLkqT/VQ9/aaNz&#10;WYZ8eRX9gSVJ0ofbtLEKAAAAAABMRH1Be/BMX5Ik/ae6d6yNzuUYcrmJ/rCSJOnvDak8tpEKAAAA&#10;AABMiMNhJEn6SGXbRudy2BUvSdLXqxvL20gFAAAAAAAmZp3G5+j5viRJaqXy0MbmcvgCQJKkr1Xv&#10;U885n7SRCgAAAAAATIwb0yRJer+67t3G5jLURfzoDypJkv7eyxcGd22kAgAAAAAAE2RNXJKkv3ea&#10;83kbnfP38gfavP4DSpKkjzXky6s2UgEAAAAAgIlap/E+es4vSZL+bZXH6zY252+dyzb6Q0qSpPcb&#10;Unls4xQAAAAAAJiw+gL36Fm/JEn6t9XZxW0bm/O3TuUh+kNKkqT3G3K5aeMUAAAAAACYuHUan6Pn&#10;/ZIk6aVUHtrInD9DX5Kkzzek8UfO+aSNUwAAAAAAYOLcniZJ0tvVNfA2MuetLuRHf0BJkvR+L18M&#10;3LVxCgAAAAAAzID1cUmS3u805/M2Nufr5Q+yef0HkyRJH2rTxikAAAAAADAT6zTeB8/8JUnSv81/&#10;HdyRsJIkfaFUntooBQAAAAAAZmSVx+vw2b8kSfp/q7OL2zYy52udykP0h5MkSW+3iC8CAAAAAACg&#10;U+s0PkfP/yVJ6r5UHtq4nC+DXpKkzzWk8cci7k0HAAAAAIBODWm8i9YAJEnqvboe3sblPOWcT6I/&#10;mCRJeqcl7IgHAAAAAICOWSuXJOnt6pxsI3N+hnx5Ff2hJEnS263yeN1GKQAAAAAAMFNuU5Mk6c02&#10;bVzOzzqXbfAHkiRJb1SPh531bngAAAAAAOCnIZebaC1AkiSVbRuX87NO4338h5IkSVFDGu/aGAUA&#10;AAAAAGbMtamSJL1RKg9tXM5PfefDP5QkSXqr+R4NCwAAAAAA/MYhMpIk/Vm9Oa2Nyvmp73z0h5Ik&#10;SUGpPLURCgAAAAAALMAqj9fhmoAkSZ1XT1Jt43I+hnx5Ff1hJElS3Ors4raNUQAAAAAAYCEcJCNJ&#10;0p/VvWVtVM7HkMtN9IeRJElxpzmftzEKAAAAAAAsxJDGu2hdQJKkvivbNirno55yE/9hJEnS64ZU&#10;HtsIBQAAAAAAFsTtapIkBaXxvo3K+Vin8hD+YSRJ0h+5LhUAAAAAAJZrncbnaH1AkqRuS+Wpjcn5&#10;MNAlSfp4rksFAAAAAIDlcm2qJEm/9zIbf7QxOQ+OfJUk6ROl8tBGKAAAAAAAsED1hfHhGoEkSR03&#10;q4NjVnm8jv4QkiTpz+rcbCMUAAAAAABYKLesSZL0urJtY3L66jsb/yEkSdJ/q8fA5pxP2ggFAAAA&#10;AAAWyrWpkiT93urs4raNyemrV79FfwhJkvQq16UCAAAAAEAX6gvkw7UCSZJ6bU7r5Y56lSTpY7ku&#10;FQAAAAAA+mEtXZKkX9Ub1dqInLbTnM+jP4AkSfo916UCAAAAAEBfXJsqSdLv1b1mbUxO18s7unn9&#10;jkuSpCDXpQIAAAAAQFdcmypJ0u8Nudy0MTld61y20TsvSZJ+z3WpAAAAAADQH9emSpL0q9XZxW0b&#10;kdNVT7uJ3nlJkvQr16UCAAAAAECfXJsqSdJ/msPNanazS5L0gVyXCgAAAAAAXXJtqiRJv6qHybQR&#10;OU0GtyRJH8t1qQAAAAAA0C8HzUiS9KtJ36728g5uXr/DkiTp9+oO99Ocz9v4BAAAAAAAOuPaVEmS&#10;fmvTRuT0rHPZBu+wJEn6b65LBQAAAACArtUXzodrCJIkdVnZthE5Pes03sfvtCRJ+tWEhzkAAAAA&#10;AHAQrk2VJKk15UNl6jsXvtOSJOl/uS4VAAAAAABwbaokSa00PrfxOD12sEuS9JdSeWpjEwAAAAAA&#10;6Ngqj9fhWoIkSZ01pPFHG4/T4o5zSZL+3urs4raNTgAAAAAAoHN1A0C0niBJUm9N8qa1l3ds8/od&#10;lSRJv+e6VAAAAAAA4P+s03gfrSdIktRhmzYep2OdyzZ4RyVJ0v/lulQAAAAAAOA/hlxuwjUFSZK6&#10;q2zbeJwOO9clSXq/IY13bWwCAAAAAAD8k3M+idYUJEnqrlQe2nicjvpOhe+sJEn62SqP121sAgAA&#10;AAAA/DSk8hitK0iS1FVpfG6jcTrqOxW+s5IkqZ4O96O+yquNTQAAAAAAgJ9WZxe30dqCJEk9VdfU&#10;22ichtOcz6N3VJIktaZ4vCsAAAAAAHB0rk2VJOnf6h60Nh6P7+Ud2rx+ByVJ0q9clwoAAAAAALzF&#10;jWySJP1s00bj8a1z2QbvoCRJak1qJzsAAAAAADApQxrvovUFSZL6qmzbaDy+dRrv43dSkiStU3lq&#10;IxMAAAAAAOAP9aaZcI1BkqSeSuWhjcbjq+9M+E5KkqT/tzq7uG0jEwAAAAAA4A8555NojUGSpK6a&#10;0mEz7jOXJOndpnPPOQAAAAAAMElDKo/BGoMkSd00pPFHG4vHdZrzefQOSpKkCQ1sAAAAAABg0uqN&#10;M9FagyRJPVX3orXReDwv78jm9TsmSZJaU7rjHAAAAAAAmCzXpkqS9LPj38C2zmUbvGOSJOmlIZeb&#10;NjIBAAAAAADetU7jc7TeIElSP5VtG4vH8zKQ7+N3TpIkTeI4VwAAAAAAYBaGNN5F6w2SJHXTFG5h&#10;q+9E+M5JktR7qTy1cQkAAAAAAPBXqzxeh2sOkiT10hTW2R3ZKklSXH0VVxuXAAAAAAAAf5VzPonW&#10;HCRJ6qUhjT/aWDwOw1iSpLerr+JqIxMAAAAAAOBDHEojSeq905zP21g8vJd3YPP6HZIkSf921CEN&#10;AAAAAADMUr2BJlp3kCSpozZtLB7eOpdt8A5JkqQp3GsOAAAAAADMTr2BJlx7kCSpm8q2jcXDW6fx&#10;Pn6nJEnqu/rqrTYuAQAAAAAAPiznfBKtPUiS1E2pPLSxeHj1Nw/fKUmSOq++equNSwAAAAAAgE+p&#10;N9FE6w+SJHXRMW9kW6fxOXynJEnquCGNP+qrt9q4BAAAAAAA+JR6E020BiFJUg/VNfc2Eg/LMa2S&#10;JMUNqTy2cQkAAAAAAPBp9SaaaA1CkqReOs35vI3Fw3n5jTev3xFJkjT+v9XZxW0blwAAAAAAAJ/m&#10;gBpJksZNG4uHM+RyE7wjkiR1X33VVhuXAAAAAAAAX7JO5Slah5AkqY/Kto3Ew3FnuSRJf1bvMq+v&#10;2mrjEgAAAAAA4EusyUuSui6VhzYSD6f+puE7I0lSxw2pPLZRCQAAAAAA8GX1RppoLUKSpB46ytr7&#10;Oo3P0TsjSVLP1VdrtVEJAAAAAADwZfVGmmgtQpKkHqq3s7WReDjROyJJUu/VV2u1UQkAAAAAAPAt&#10;DqqRJPVc3RzeRuL+neZ8Hr0TkiT1Xp2RbVwCAAAAAAB8S72ZJlqPkCSph4Z8edVG4v69/Iab1++A&#10;JEndl8pTG5UAAAAAAADfVm+mCdckJEnqo00bifu3zmUbvAOSJHVdfZVWG5UAAAAAAADfVq+Ki9Yk&#10;JEnqo7JtI3H/HMsqSdKf1VdptVEJAAAAAACwE+s0PkfrEpIkLb403rdxuH/rVB7Cd0KSpI47zfm8&#10;jUoAAAAAAICdqJsBonUJSZIWXyoPbRzunx3okiS9KpWnNiYBAAAAAAB2ZsjlJlybkCRp4Q1p/NHG&#10;4f7ZECdJ0qsOeVQrAAAAAADQjZzzSbg2IUlSB7VxuF/1OrjoN5ckqe/Kto1KAAAAAACAnaon5MTr&#10;E5IkLbu6V62Nw/15+Y02r39jSZJ6b5XH6zYqAQAAAAAAdmpI5TFan5AkqYM2bRzuj/vJJUn6vfqq&#10;rHpceRuVAAAAAAAAOzWk8S5ao5Akafkd4La2+pvEv7kkSZ2WylMbkwAAAAAAADtXb6oJ1ygkSVp4&#10;q7OL2zYO92edykP0m0uS1Gv1VVltTAIAAAAAAOxcvakmWqOQJGnxpfLQxuH+1FNwwt9ckqROq6/K&#10;amMSAAAAAABgL4Y0/ojWKSRJWnJ1/rVRuD/rND5Hv7kkSb12mvN5G5MAAAAAAAB7MaTyGK1TSJK0&#10;5Pa+Ia4u+Ee/sSRJvXaQ3egAAAAAAED3VmcXt9FahSRJS2+vh9QM+fIq+k0lSeq1+mqsNiYBAAAA&#10;AAD2ZpXH62itQpKkDtq0cbh7Qy43wW8oSVK3DWm8a2MSAAAAAABgb3LOJ9FahSRJy69s2zjcvfqL&#10;x7+pJEl9Vl+N1cYkAAAAAADAXq3T+BytV0iStOTqteFtFO7ey3C9j35TSZJ6ba93lQMAAAAAAPzH&#10;kMpjtF4hSdKiS+WhjcLdM1wlSfrVkMYfbUQCAAAAAADsXT0hJ1qzkCRp0aXxuY3C3XP8qiRJv6ob&#10;xduIBAAAAAAA2LtVHq+jNQtJkpbc3g6ryTmfRL+hJEm99jJ079qYBAAAAAAA2Dvr9pKkXqszsI3D&#10;3Rny5VX0m0mS1Gv1VVhtTAIAAAAAABxEPSUnWreQJGnhbdoo3J0hl5vgN5IkqdtOcz5vYxIAAAAA&#10;AOAghlQeo3ULSZKWXdm2Ubg79ReNfzNJkvprb3eUAwAAAAAAvGNI4120diFJ0pJbnV3ctlG4O+s0&#10;3ke/mSRJXZbKUxuRAAAAAAAAB7PK43W4diFJ0pJL5aGNwt2pv2j4m0mS1GNpvG8jEgAAAAAA4GBO&#10;cz4P1y4kSVpyaXxuo3B36i8a/maSJHXYkMtNG5EAAAAAAAAHk3M+idYuJElackMaf7RRuDvRbyRJ&#10;Uq/V48jbiAQAAAAAADgoB9pIknqsbgpvo/D7HLkqSdLv1dnYxiQAAAAAAMBBDWm8i9YvJElackO+&#10;vGqj8PtefsHN699AkqRu28fd5AAAAAAAAB+0Oru4DdcwJEladps2Cr9vyOUm+A0kSeqyIZXHNiIB&#10;AAAAAAAObpXH62gNQ5KkZVe2bRR+X/3F4t9EkqT+qseQtxEJAAAAAABwcDnnk2gNQ5KkJVdPSG2j&#10;8PvWabyPfhNJknqsnpzaRiQAAAAAAMBRRGsYkiQtulQe2hj8vvqLhb+JJEkdVo8hbyMSAAAAAADg&#10;KNapPEXrGJIkLbUhlcc2Br9vncbn6DeRJKnHTnM+byMSAAAAAADgKNz0JknqrSGNP9oY/D4b4iRJ&#10;ar3MxDYeAQAAAAAAjmZ1dnEbrmVIkrTQdrYhLud8Ev0GkiT12E6PYAUAAAAAAPiiVR6vo7UMSZKW&#10;XN3L1kbh1w358ir6xSVJ6rEhjXdtRAIAAAAAAByNtXxJUo/V+ddG4de9/EKb17+wJEm9NuRy00Yk&#10;AAAAAADA0bjtTZLUYztZs6+/SPSLS5LUY/X48TYiAQAAAAAAjmqdxudoPUOSpOVWtm0Mfl39ReJf&#10;XJKk/jrN+byNSAAAAAAAgKMaUnmM1jMkSVpqq7OL2zYGv26dxvvoF5ckqcfaeAQAAAAAADi6IY13&#10;0XqGJEmLLZWHNga/rv4i4S8uSVJvpfLUxiMAAAAAAMDR1VNywjUNSZKW2i7W7d05LklSaxc7zQEA&#10;AAAAAHZklcfrcE1DkqSFNqTxRxuDX2dDnCRJ/1aPHW/jEQAAAAAA4OhyzifRmoYkSUuujcGvOc35&#10;PPpFJUnqsSGXmzYiAQAAAAAAjs6GOElSj9U9bW0Uft6QL6+iX1SSpB6rx463EQkAAAAAADAJbn2T&#10;JHXYpo3Bz6s/+dUvJklSt31rlzkAAAAAAMAeDKk8RusakiQtt7JtY/Dz6k+Of1FJkvqrjUcAAAAA&#10;AIDJGNJ4F61rSJK03L6xIW51dnEb/6KSJHVWKk9tPAIAAAAAAEyGdX1JUnel8b6Nwc9bp/IQ/qKS&#10;JHVWPW68jUcAAAAAAIDJWOXxOlrbkCRpsaXy0Mbg59kQJ0lS6zs7zAEAAAAAAPZkncfNH+sakiQt&#10;ue/c8LZO43P4i0qS1Fn1uPE2HgEAAAAAACYj53wSrW1IkrTUhjT+aGPw86JfUJKkHqvHjbfxCAAA&#10;AAAAMCnR2oYkSUuubghvY/DjTnM+j34xSZI6bdNGJAAAAAAAwKS4/U2S1FtDvrxqY/Dj6k+KfjFJ&#10;knqsbhRvIxIAAAAAAGBShlQeo/UNSZIW3OcPtRlyuQl+IUmSuqyNRwAAAAAAgMkZ0ngXrW9IkrTc&#10;yraNwY+rPyn+xSRJ6qw0PrfxCAAAAAAAMDmrs4vbcI1DkqSFVmdfG4MfZwe5JEn/Vo8Zb+MRAAAA&#10;AABgctwAJ0nqrjTetzH4cfUnhb+YJEm99ZVBCgAAAAAAcCCrPF6HaxySJC21VB7aGPy4+pPCX0yS&#10;pM6qp6a28QgAAAAAADA5pzmfR2sckiQttlSe2hj8uPqTwl9MkqTOqseMt/EIAAAAAAAwOTnnk2iN&#10;Q5KkpTak8Ucbgx+3TuNz9ItJktRb9ZjxNh4BAAAAAAAmqW4MiNY5JElaYl/bEBf8QpIkddqmjUcA&#10;AAAAAIBJcgucJKm36gmpbQz+nfvFJUn6VZ2LbUQCAAAAAABM0pDKY7TOIUnSUhvy5VUbg39X3zj6&#10;RSRJ6rE2HgEAAAAAACZrncb7aJ1DkqQF9/Hb3uobv/rJkiT1WRqf23gEAAAAAACYrCGNd+FahyRJ&#10;C22Vx+s2Bv9uyOUm+kUkSequVJ7aeAQAAAAAAJis1dnFbbjWIUnSYivbNgb/rr5x/ItIktRXQyqP&#10;bTwCAAAAAABMVj0lJ1rrkCRpqdXN4G0M/p2d45IktdJ438YjAAAAAADAZNkQJ0nqrs+s59c3Dn8R&#10;SZI6a0jjXRuPAAAAAAAAk3Wa83m01iFJ0mJL5aGNwb+rbxz+IpIkddaQy00bjwAAAAAAAJOVcz6J&#10;1jokSVpqQyqPbQz+XX3j6BeRJKm36vHibTwCAAAAAABMWrTWIUnSYkvjcxuBf1ffOPxFJEnqLBvi&#10;AAAAAACAuRjS+CNa75AkaYnVuddG4N8ZkpIk/dtpzudtPAIAAAAAAEzaOpWnaL1DkqSlVq8Mb2Pw&#10;bXXhP/rJkiT1mA1xAAAAAADAXAypPEbrHZIkLbUPbYgb8uVV9JMlSeqxNh4BAAAAAAAmb53G+2i9&#10;Q5KkpVb3urUx+LaXN9y8/omSJHVZGp/beAQAAAAAAJi8IY134ZqHJEnLbdPG4NuGXG6CnyhJUn+l&#10;8tTGIwAAAAAAwOStzi5uwzUPSZIWW9m2Mfi2+kbxT5YkqbNsiAMAAAAAAGbEhjhJUn/ZECdJ0ocb&#10;Unls4xEAAAAAAGDy3AgnSeqtuhm8jcG3rdN4H/1kSZK662UmtvEIAAAAAAAweas8XodrHpIkLbVU&#10;HtoYfFt9o/AnS5LUWUMa79p4BAAAAAAAmLx1Hjev1zskSVp0H9kQV6+HC3+yJEmd9aGjVQEAAAAA&#10;ACbiNOfzaM1DkqTFlsbnNgbfVt8o/MmSJHVX2bbxCAAAAAAAMHk555N4zUOSpGU2pPFHG4NvsyFO&#10;kqR/G3K5aeMRAAAAAABg8myIkyT1WBuDb4t+kiRJPbbK43UbjwAAAAAAALMQrXlIkrTk6obwNgb/&#10;5D5xSZJ+a9NGJAAAAAAAwCzUq+OCNQ9JkhbbkC+v2hj8U/3B6CdJktRj7w5NAAAAAACACVqn8hSt&#10;e0iStODePuym/uCrN5YkqdvqyaltRAIAAAAAAMyCDXGSpN4acrlpY/BP9QejnyRJUo/ZEAcAAAAA&#10;AMzNkMpjtO4hSdJyK9s2Bv9UfzD+SZIk9VcbjwAAAAAAALNhQ5wkqbdWZxe3bQz+yYY4SZJ+1cYj&#10;AAAAAADAbKzTeB+te0iStNTe3RA3pPEu+kmSJHVXGp/beAQAAAAAAJgN6/6SpO5K430bg3+yU1yS&#10;pJYNcQAAAAAAwAzZECdJ6q5UHtoY/FP9wfAnSZLUW6k8tfEIAAAAAAAwG/XauHDtQ5KkhTak8tjG&#10;4J/qD0Y/SZKk7rIhDgAAAAAAmCEb4iRJ3fXe+n79wfAnSZLUWe/uIAcAAAAAAJiodS7baO1DkqTF&#10;lsbnNgb/VH8w/EmSJHWWDXEAAAAAAMAcDbncRGsfkiQttSGNP9oY/FP9wegnSZLUXak8tPEIAAAA&#10;AAAwG6s8XodrH5IkLbg2Bv8UvbEkSV2Wxvs2HgEAAAAAAGbDhjhJUo/lnE/aKPzlNOfz6I0lSeqx&#10;IY13bUQCAAAAAADMhg1xkqQeq3vf2ij8xYY4SZJ+ZUMcAAAAAAAwR+s8bl6ve0iStPSGfHnVRuEv&#10;9X+M3liSpB6zIQ4AAAAAAJijtQ1xkqQ+27RR+Ev9H1+9kSRJ3bY6u7htIxIAAAAAAGA2HIYjSeqx&#10;emV4G4W/uEdckqRf2RAHAAAAAADMkQ1xkqQ+K9s2Cn8ZcrmJ31iSpB4LhiUAAAAAAMDEneZ8Hq99&#10;SJK05II1/vo/xm8sSVKP2RAHAAAAAADMjw1xkqQeC2+Bq/9j9MaSJPVYPTm1jUgAAAAAAIDZyDmf&#10;RGsfkiQtuSGNd20U/rJO4330xpIk9ZgNcQAAAAAAwBzZECdJ6rI03rdR+IsNcZIk/cqGOAAAAAAA&#10;YI5siJMkdVkqD20U/lL/x/CNJUnqMBviAAAAAACAObIhTpLUY0Mqj20U/lL/x+iNJUnqsVUer9uI&#10;BAAAAAAAmA0b4iRJXZbKUxuFv9T/MXxjSZI6zIY4AAAAAABgrqK1D0mSltyQxh9tDP6yTuNz9MaS&#10;JPWYDXEAAAAAAMBcRWsfkiQtuXBDXP0fozeWJKnHbIgDAAAAAADmKlr7kCRp6bUx+Ev0RpIk9ZoN&#10;cQAAAAAAwFxFax+SJC29nPNJG4X//HOa83n0RpIk9ZoNcQAAAAAAwFxFax+SJC29IV9etVFoQ5wk&#10;Sa+zIQ4AAAAAAJiraO1DkqSl99uGuPpfojeSJKnXbIgDAAAAAADmKlr7kCSpgzZtFP4chptXPyhJ&#10;UtfZEAcAAAAAAMxVtPYhSdLS+22df8jlJnojSZJ6zYY4AAAAAABgrqK1D0mSll/ZtlFoQ5wkSa+z&#10;IQ4AAAAAAJiraO1DkqTl958NcfW/xG8kSVKf2RAHAAAAAADMVbT2IUnS0ludXdy2UWhDnCRJr7Mh&#10;DgAAAAAAmKto7UOSpKX324a4+l+iN5IkqddsiAMAAAAAAOYqWvuQJGnpDWm8a6PQhjhJkl5nQxwA&#10;AAAAADBX0dqHJElL77cNcfW/RG8kSVKvDbnctDEJAAAAAAAwGznnk2jtQ5KkxZfG+zYO//mn/pfw&#10;jSRJ6jQb4gAAAAAAgDmyIU6S1G2pPLRxaEOcJEmvsyEOAAAAAACYIxviJEnd9vuGuPIQvpEkSZ1m&#10;QxwAAAAAADBHNsRJknptSOWxjUMb4iRJep0NcQAAAAAAwBzZECdJ6rXfNsTV/xK9kSRJvWZDHAAA&#10;AAAAMEc2xEmSui2VpzYOf54Q9xS+kSRJ3Va2bUwCAAAAAADMxmnO5/HahyRJCy+Nz20c2hAnSdKf&#10;2RAHAAAAAADMjw1xkqReG9L4o43DuiFufI7eSJKkfrMhDgAAAAAAmB8b4iRJvWZDnCRJ72ZDHAAA&#10;AAAAMD82xEmSeu23DXH1v0RvJElSv9kQBwAAAAAAzI8NcZKknmvj8J9/oh+UJKnvbIgDAAAAAADm&#10;x4Y4SVLP5ZxPfg7E6AclSeo7G+IAAAAAAID5sSFOktRzPzfE1f+IflCSpJ5bnV3ctu8bAQAAAAAA&#10;ZmPIl1fR2ockST1UN4bbHS5JUpANcQAAAAAAwBzZECdJ6rk6B22IkyQpyIY4AAAAAABgjmyIkyT1&#10;3M8NcYahJEl/ZkMcAAAAAAAwR/YASJI6b2MYSpIUNKTxrn3fCAAAAAAAMBvrPG5er3tIktRRG8NQ&#10;kqQgG+IAAAAAAIA5WtsDIEnquFUerw1DSZKi0njfvm8EAAAAAACYjboRIFz7kCSpg4ZcbgxDSZKi&#10;bIgDAAAAAABmyB4ASVLP/dwQV/8j+kFJkroulYf2fSMAAAAAAMBs2AMgSeq7sjUMJUmKsiEOAAAA&#10;AACYIXsAJEl9V7b/1P+If1CSpI6zIQ4AAAAAAJghewAkST23Oru4NQwlSQoaUnls3zcCAAAAAADM&#10;hj0AkqSe+7khrv5H9IOSJHVdKk/t+0YAAAAAAIDZsCFOktRzQxrv/qn/Ef2gJEldZ0McAAAAAAAw&#10;Qw7FkSR1XRrvbYiTJCkqjc/t+0YAAAAAAIDZsCFOktR1NsRJkvRGNsQBAAAAAAAzZA+AJKnr6oa4&#10;+h/hD0qS1HEv3yz+aN83AgAAAAAAzIY9AJKkrkvlwTCUJCnIhjgAAAAAAGCO7AGQJHWdDXGSJMXZ&#10;EAcAAAAAAMyRPQCSpK6zIU6SpLdr3zcCAAAAAADMRt0IEK17SJLURTbESZL0du37RgAAAAAAgNmw&#10;IU6S1HX/bogzDCVJiso5n7TvHQEAAAAAAGZhSOUxWveQJKmH6hy0IU6SpDeyIQ4AAAAAAJgbG+Ik&#10;ST1nQ5wkSe9kQxwAAAAAADA361SeonUPSZJ6yIY4SZLe6TTn8/a9IwAAAAAAwCzYECdJ6jkb4iRJ&#10;eqchX1617x0BAAAAAABmYZ3G52jdQ5KkHrIhTpKk99u07x0BAAAAAABmwYY4SVLXpfL0T90VF/6g&#10;JEmyIQ4AAAAAAJiVYL1DkqR+siFOkqS3G3K5ad87AgAAAAAAzEK05iFJUjfZECdJ0nuVbfveEQAA&#10;AAAAYPJOcz6P1zwkSeokG+IkSXovG+IAAAAAAID5sCFOktR9dUNc/Y/wByVJ6rzV2cVt+/4RAAAA&#10;AABg8oZ8eRWteUiS1E1pfLYhTpKkN7IhDgAAAAAAmJN1Hjev1zskSeoqG+IkSXq7IY137ftHAAAA&#10;AACAyVvbECdJ6j0b4iRJeqc03rfvHwEAAAAAACZvlcfrcM1DkqResiFOkqR3SuWhff8IAAAAAAAw&#10;eUMuN+GahyRJvfTvhrjxOfxBSZI6b0jlsX3/CAAAAAAAMHnrXLbRmockSb00pPGHDXGSJL1VKk/t&#10;+0cAAAAAAIDJsyFOktR7NsRJkvReNsQBAAAAAAAzsjq7uA3XPCRJ6iQb4iRJeq96tzgAAAAAAMBM&#10;DGm8C9c8JEnqJBviJEl6p5+DEgAAAAAAYCbWabyP1jwkSeolG+IkSfpL7ftHAAAAAACAyVun8hCt&#10;d0iS1FP1yNQf0Q9IkiQb4gAAAAAAgPmwIU6SJBviJEl6t5zzSfseEgAAAAAAYNKGVB6j9Q5JknrK&#10;hjhJkt7pNOfz9j0kAAAAAADApK1TeYrWOyRJ6ikb4iRJeqchX1617yEBAAAAAAAmbZ3G52i9Q5Kk&#10;nrIhTpKk99u07yEBAAAAAAAmzYY4SZJsiJMk6d1Webxu30MCAAAAAABMWrTWIUlSb9kQJ0nSu5Vt&#10;+x4SAAAAAABgsk5zPo/XOiRJ6isb4iRJejcb4gAAAAAAgOkb8uVVvNYhSVJf2RAnSdI7rc4ubtv3&#10;kQAAAAAAAJNlQ5wkSf9mQ5wkSe+Vxvv2fSQAAAAAAMBkrfO4+WOdQ5KkDrMhTpKk90rloX0fCQAA&#10;AAAAMFlDLjfhWockSR1V98L9s07jc/SDkiSpDsvy2L6PBAAAAAAAmKx1LttorUOSpJ6yIU6SpL+V&#10;ylP7PhIAAAAAAGCyVmcXt+FahyRJHWVDnCRJf+nnsAQAAAAAAJi4dRrvo7UOSZJ6yoY4SZL+kg1x&#10;AAAAAADAHNgQJ0mSDXGSJH2onPNJ+14SAAAAAABgktapPETrHJIk9VTbEFeeoh+UJEn/ZkMcAAAA&#10;AAAwdUMqj9E6hyRJXZXGZxviJEn6S0O+vGrfSwIAAAAAAEyS2+EkSXrJhjhJkj7Upn0vCQAAAAAA&#10;MEk2xEmS9JINcZIk/b1VHq/b95IAAAAAAACTFK1xSJLUXTbESZL0kcq2fS8JAAAAAAAwOac5n8dr&#10;HJIkdZYNcZIkfSQb4gAAAAAAgOmyIU6SpJYNcZIk/b3V2cVt+34SAAAAAABgcoZ8eRWtcUiS1F2p&#10;PP0zpPIY/qAkSfq3NN637ycBAAAAAAAmZ53HzR/rG5Ik9ZgNcZIkfaBUHtr3kwAAAAAAAJMz5HIT&#10;rnFIktRbNsRJkvT36qxs308CAAAAAABMzjqXbbTGIUlSd9kQJ0nSB0rjc/t+EgAAAAAAYHJWZxe3&#10;4RqHJEm9ZUOcJEl/b0jjj/b9JAAAAAAAwOSs03gfrXFIktRdNsRJkvSxcs4n7XtKAAAAAACASVmn&#10;8hCtb0iS1F11Q5zBKEnS3xvy5VX7nhIAAAAAAGBS1ml8jtY3JEnqrXo4nA1xkiR9rE37nhIAAAAA&#10;AGBSbIiTJOnf2oY4d4lLkvS3Vnm8bt9TAgAAAAAATEq0tiFJUo/ZECdJ0ocr2/Y9JQAAAAAAwGSc&#10;5nwer21IktRhqTz8M6TxLvxBSZL0v1ZnF7ft+0oAAAAAAIDJGPLlVbS2IUlSl6Xx3oY4SZI+Uh2a&#10;AAAAAAAAE7PO4+aPdQ1JknrNhjhJkj5YPVYVAAAAAABgYoZcbsK1DUmSeqxuiKtXwIU/KEmS/teQ&#10;ymP7vhIAAAAAAGAy1rlso7UNSZJ6rB4OZ0OcJEkf6GVo/mjfVwIAAAAAAExGPQknWtuQJKnHfm6I&#10;s1tckqS/Z0McAAAAAAAwRetUHqK1DUmSeqweDmdDnCRJHyznfNK+twQAAAAAAJgEG+IkSfrVzw1x&#10;Qy430Q9KkqTfG/LlVfveEgAAAAAAYBLWaXyO1jUkSeqzsrUhTpKkj7dp31sCAAAAAABMgg1xkiT9&#10;qu6F+2eVx+voByVJ0u/9HJwAAAAAAAATEq1pSJLUazbESZL0qcq2fW8JAAAAAABwdKc5n8drGpIk&#10;9dnPDXEv/5/N6x+QJEl/tjq7uG3fXwIAAAAAABzdkC+vojUNSZJ6rR4OZ0OcJEkfLZWH9v0lAAAA&#10;AADA0dVTcMI1DUmSOu3nhjg7xiVJ+lhDKo/t+0sAAAAAAICjW+eyjdY0JEnquI0NcZIkfbAhjT/a&#10;95cAAAAAAABHt07jfbSmIUlSx23+Oc35PPgBSZL0KhviAAAAAACAKVmn8hCtaUiS1Gv1cDgb4iRJ&#10;+kQ555P2PSYAAAAAAMBRDak8RusZkiT12s8NcXVhP/pBSZL0Zz+HJwAAAAAAwASs0/gcrWdIktRr&#10;9XA4G+IkSfpEQy437XtMAAAAAACAo4rWMiRJ6rmfG+IMSUmSPlPZ/hyeAAAAAAAAR1RvtYnXMiRJ&#10;6rd6ONzPQRn9oCRJ+rPV2cXtz+EJAAAAAABwROs8bl6vY0iS1Hv/2xA3pPFH9AaSJOlVqTz8HJ4A&#10;AAAAAABHNORyE65lSJLUcW1M2hAnSdKHS+WpjU8AAAAAAICjWeeyDdcyJEnquDYmXwZlGp+jN5Ak&#10;Sb9XN5G38QkAAAAAAHA06zTeR2sZkiT12m/r+fW0m+iNJEnSn7XxCQAAAAAAcDTrVB6idQxJkrot&#10;jc9tTNoQJ0nSZzrN+byNUAAAAAAAgKNwE5wkSa9K5amNyX/+GVJ5DN9IkiRFbdoIBQAAAAAAOAob&#10;4iRJetV/N8Q5SlWSpM9Utm2EAgAAAAAAHFzO+SRew5Akqd/qoXBtVP7cOX4fvZEkSYqyIQ4AAAAA&#10;ADieIV9exWsYkiR1XCoPbVTWK1PHu/CNJEnSn6Xxvo1QAAAAAACAg1vncfPH+oUkSb3337V8G+Ik&#10;SfpE/91VDgAAAAAAcGD1NptwDUOSpI6re+DaqPznn9XZxW30RpIk6c9ehuiPNkIBAAAAAAAOzhq/&#10;JEl/9tuGOLvHJUn6eDbEAQAAAAAAx1Rvs4nWMCRJ6rm6YbyNyn/+GXK5id5IkiTFneZ83sYoAAAA&#10;AADAQa3T+BytX0iS1Hdl20blP/+s8ngdv5EkSXqjTRujAAAAAAAAB2VDnCRJf1YPhWuj0oY4SZI+&#10;3392lgMAAAAAABxIvcUmXruQJKnv6h64Ni7/+eflf9i8fgNJkvR2v909DgAAAAAAcCBDvryK1i4k&#10;Seq93zbEGZiSJH2yVB7aGAUAAAAAADiYeh1cuHYhSZI2bVw6UlWSpE+Xxuc2RgEAAAAAAA5mncs2&#10;XLuQJKnz6qFwbVz+80/O+SR6I0mSFDek8UcbowAAAAAAAAezTuN9tHYhSVLv1UPh2ri0IU6SpK9U&#10;52cbpQAAAAAAAAcxpPIYrVtIktR7v22Iq6I3kiRJb/fbcasAAAAAAAAHsE7jc7RuIUlS77VR+Uu9&#10;+i16Q0mS9FZl28YoAAAAAADA3rn9TZKkt2vj8he7yCVJ+lyrs4vbNkYBAAAAAAD2rt5eE61ZSJLU&#10;fWl8buPyl3UqT+EbS5KkuFQe2hgFAAAAAADYuyGXm3DNQpKk3os2xA2pPIZvLEmSwursbGMUAAAA&#10;AABg79a5bKM1C0mSui+VpzYuf7EhTpKkzzWk8UcbowAAAAAAAHu3TuN9tGYhSVLvhQfa1GvfojeW&#10;JElvl3M+aaMUAAAAAABgr6zrS5IUF26IG9J4F72xJEl6uyFfXrVRCgAAAAAAsFfrND5H6xWSJHVf&#10;Gu/buPzFhjhJkj7fkMtNG6UAAAAAAAB7Fa1VSJKkekLceNfG5S+rs4vb6I0lSdLb1fnZRikAAAAA&#10;AMDe1FtrorUKSZL0xoa4esJN9MaSJOmdUnlooxQA+P/s3e9x27i/6OFbQt55RI0Bmxy/dwkqwSWk&#10;BJfgDlyCS3AJLkEluISUcK6+CnZ/2QSxJYuU+Od5Zj5z55x7NptNZAIiQQAAAACAwXimL0nSR7WP&#10;Zcj8n1XuHur/x5Ik6a+l7r0MpQAAAAAAAIOJB/3VZxWSJOn/YuF4GTL/Z/f/sfn9/1CSJH1ck7of&#10;ZSgFAAAAAAAYTJxaU3tWIUmSuv+LzeDKkPk/zhuXJOlrXeV8U4ZTAAAAAACAQcSpNbXnFJIkad+m&#10;DJn/k3P+Vvk/lCRJn/fnwAoAAAAAANCjOLWm8oxCkiTtqm5kY0GcJElfrX0swykAAAAAAEDvnPgm&#10;SdLH/fVkt9r/sSRJ+qTUvpahFAAAAAAAoHer3D1Un1FIkqR9Zcj8ky1WJUn6QqndlqEUAAAAAACg&#10;d3FaTfUZhSRJ+r9Y81aGzD/FA/3aPyRJkv7eh4MrAAAAAADAidape6k9o5AkSbtS916GzD81qX2r&#10;/kOSJOnD/noeOQAAAAAAwIk8y5ck6YM+OtVt9//5Wv2HJEnSZ23KcAoAAAAAANCr2Pmm8mxCkiTt&#10;ioXjZcj8U5O659o/JEmSPqt9LMMpAAAAAABAb+KUmvqzCUmStC91L2XY/JMFcZIkfbGPBlgAAAAA&#10;AIAvWudu88dzCUmS9G+x5q0Mm39aXd8+1f4hSZL0Sal9LcMpAAAAAABAb+KUmuqzCUmStO/DBXFN&#10;br/X/iFJkvRxuwH2RxlOAQAAAAAAehOn1NSeTUiSpH9qH8uw+adV7h7q/5AkSfqsnPO3MqQCAAAA&#10;AAD0Ik6pqT2XkCRJP4tN4Mqw+ScL4iRJOqlNGVIBAAAAAAB6sU7de+WZhCRJKsWatzJs/qnJd/e1&#10;f0iSJB3SB9uwAgAAAAAAHOkq55v6MwlJkvRLf9+8Jo56q/wDkiTpkFL7WoZUAAAAAACAk61zt/nj&#10;eYQkSfpPsYC8DJ1/siBOkqQTSu22DKkAAAAAAAAni9Npqs8kJEnSv324IC7U/iFJkvR5Tep+lOEU&#10;AAAAAADgZHE6Te2ZhCRJ+l9l2Py7eJhf+wclSdLnfbryHAAAAAAA4EDr1L3XnkdIkqT/VYbNv4vj&#10;3mr/oCRJOqT2sQypAAAAAAAAX5Zz/lZ/FiFJkv4tde9l6Py7JrVv1X9YkiR92ur69qkMqQAAAAAA&#10;AF/W5Lv72rMISZL0S6ndlqHz79ape6n+w5Ik6fNS+1qGVAAAAAAAgC+LU2mqzyIkSdK/xeZvZej8&#10;uyZ1z7V/WJIkfd5uHP1RhlQAAAAAAIAvs5mNJEkHtBsvy9D5d3HUW/UfliRJB5Vz/laGVQAAAAAA&#10;gC+JU2lqzyEkSdL/is3fytD5d01uv9f+YUmSdHCbMqwCAAAAAAB8SZxKU3kGIUmSfinWupWh8+9W&#10;uXuo/cOSJOnQ2scyrAIAAAAAABytyXf39WcQkiTp12KtWxk+/87AKknSiaX2tQyrAAAAAAAAR3Oy&#10;myRJB/f5CW4552+Vf1CSJB1YbGFehlUAAAAAAICjra5vn2rPICRJ0n+7yvmmDJ9/Z0GcJEmnF+Np&#10;GVoBAAAAAACOEqfR1J4/SJKk/3bQgrgQO9vUfgFJknRYcQR5GVYBAAAAAACOsk7de+35gyRJ+m9l&#10;6PzcOrXb2i8gSZIOrX0swyoAAAAAAMDBYqeb+rMHSZL0n1L3XobPzzWpfav+IpIk6bBS91KGVQAA&#10;AAAAgIOtc7f547mDJEn6s9Ruy/D5uXiIX/1FJEnSYR0z8AIAAAAAABRxCk312YMkSfpPselbGT4/&#10;16TuufaLSJKkw9qNpT/KsAoAAAAAAHCwdWpfa88eJEnSbx1zctvq+vap+otIkqSDa/LdfRlaAQAA&#10;AAAADrJO3XvtuYMkSfpvselbGT4/1+T2e+0XkSRJx9Q+lqEVAAAAAADgU1c539SfOUiSpN+LNW5l&#10;CP3cKncPtV9EkiQdUWpfy9AKAAAAAADwKc/qJUk6vBg3yxD6uTjirfaLSJKkw2tS96MMrQAAAAAA&#10;AJ9aXd8+1Z45SJKkapsyhH4u5/yt8gtIkqQjizG1DK8AAAAAAAAfitNnas8bJEnSn8VR42UI/ZwF&#10;cZIk9dbhK9IBAAAAAIBFW6fuvfKsQZIkVTpqQVyIY95qv5AkSTqm9rEMrQAAAAAAAH/V5Lv7+rMG&#10;SZJUqwyhh1undlv7hSRJ0hGl9rUMrQAAAAAAAH/V5PZ79VmDJEn6s9S9lyH0cE1q36q/mCRJOrjY&#10;cbUMrQAAAAAAAH+1Tt1L7VmDJEmqlNptGUIPZ7CVJKmfjj63HAAAAAAAWJzY6ab2nEGSJP1ZbPZW&#10;htDDNal7rv1ikiTpuGKL8zK8AgAAAAAA/CHn/K32jEGSJP2l1L2UYfRwq+vbp+ovJkmSjirG1DK8&#10;AgAAAAAA/GGdu83vzxckSdLfi83eyjB6uFXuHmq/mCRJOrLUvpbhFQAAAAAA4A/r3D5WnzFIkqRq&#10;XzqpbfcPWoEuSVIPNan7UYZXAAAAAACAP8TL9bVnDJIkqV5s9laG0cM5o1ySpP66yvmmDLEAAAAA&#10;AAD/sU7de+35giRJqvelZ/AWxEmS1GftYxliAQAAAAAA/hUP9OvPFiRJ0t/68qY0ccRb7ReUJElH&#10;ltrXMrwCAAAAAAD8K458qz5bkCRJ9VL3XobR461Tu63+opIk6ahikXkZXgEAAAAAAP61ur59qj1b&#10;kCRJfym12zKMHq9J7Vv1F5UkSUf35S1bAQAAAACA2fJcXpKk44qxswyjx2tS91z7RSVJ0vE1uf1e&#10;hlgAAAAAAID/l3P+VnumIEmS/l6saStD6fFszSpJUo+l7qUMsQAAAAAAAP9vlbuH6jMFSZL0105b&#10;EGfwlSSpt3aD8o8yxAIAAAAAANikRpKkL3TS6Wy7X2Dz+y8oSZK+Xmx9XoZZAAAAAABg4dapfa09&#10;T5AkSX8vNnkrQ+nxnFcuSVK/nbRSHQAAAAAAmI14Hh+ny9SeJ0iSpL93lfNNGU6PZ0GcJEn9Fluf&#10;l2EWAAAAAABYsLUT2yRJ+lInLYgLVqRLktRfMa6WIRYAAAAAAFiwdW4fa88SJEnSB6XuvQylX7dO&#10;7bb6i0uSpC8VO7CWYRYAAAAAAFiodWpfa88RJEnSB6V2W4bSrzMIS5LUe5syzAIAAAAAAAsVO9xU&#10;niFIkqQPalL7VobSr2tS91z7xSVJ0tdaXd8+lWEWAAAAAABYoCbf3deeIUiSpI+LtWxlOP26eGhf&#10;+8UlSdIXS+1rGWYBAAAAAIAFWuf2sfoMQZIkfVgvG9CscvdQ+8UlSdLXalL3owyzAAAAAADAAsXL&#10;87VnCJIk6eOa3H4vw+nX7X6hze+/sCRJOq3YCr0MtQAAAAAAwMKsU/dee34gSZI+LjZ3K8Pp1+Wc&#10;v9V+cUmSdErtYxlqAQAAAACABYmX5uvPDiRJ0mdd5XxThtSvsyBOkqQBSu1rGWoBAAAAAIAFiZfm&#10;q88OJEnSp8VatjKknqZJ3Y/av0CSJH2tGFvLMAsAAAAAACxIvDRfe3YgSZI+KXXvZTg93W5A3lb/&#10;JZIk6ZQ2ZagFAAAAAAAWIh7mV54ZSJKkz0rttgynp9sNyC/Vf4kkSfpyq+vbpzLUAgAAAAAAC9Dk&#10;u/vaMwNJknRAqX0tQ+rpmtQ9V/8lkiTpyzk2FQAAAAAAlmWd28faMwNJkvR5sYatDKmna3L7vfYv&#10;kSRJp5Vz/laGWwAAAAAAYOZiZ5va8wJJkvR5sYatDKmnW+XuofYvkSRJp9XrgA0AAAAAAIxWvCQf&#10;p8fUnhdIkqTPizVsZVg9XQzMtX+JJEk6sdS9lOEWAAAAAACYMRvRSJJ0Wlc535Rh9XQWxEmSNEzx&#10;JlgZbgEAAAAAgBlbXd8+1Z4VSJKkwypDan/WqXuv/YskSdJp9bqKHQAAAAAAGKV1are15wSSJOmA&#10;UvdehtT+NKl9q/7LJEnSibWPZbgFAAAAAABmyKlskiSdVqxdK8Nqf5rUPdf+ZZIk6cRS+1qGWwAA&#10;AAAAYIZWuXuoPiOQJEmHlbqXMqz2x3nmkiQNU5O6H2W4BQAAAAAAZige4teeEUiSpMOKzdzKsNof&#10;K9YlSRquq5xvypALAAAAAADMzDp177XnA5Ik6bCa3H4vw2p/dr/w5vd/kSRJ6qv2sQy5AAAAAADA&#10;jDT57r7+bECSJB3Rpgyt/ck5f6v8iyRJUh+l9rUMuQAAAAAAwIzES/HVZwOSJOngBjt1rUndj9q/&#10;UJIknVaMsWW4BQAAAAAAZiReiq89G5AkSYdXhtX+7Qbqbe1fKEmSTm+QM88BAAAAAICLiZPYbDwj&#10;SdKJpXZbhtb+Nal9q/5LJUnS6aXupQy5AAAAAADADKxy91B9JiBJkg4u1qyVobV/Teqea/9SSZJ0&#10;eo5NBQAAAACAeVld3z7VnglIkqTDizVrZWjtn8FakqRhu8r5pgy7AAAAAADAxK1T9157HiBJkg6v&#10;ye33MrT2z3aukiQNXftYhl0AAAAAAGDCmnx3X38WIEmSjinWrJXhtX+xa03tXypJknoqtdsy7AIA&#10;AAAAABMWL8FXnwVIkqSjGvSktZzzt9q/VJIk9ZdjUwEAAAAAYPrWqX2tPQeQJEnHNfgz9CZ1P2r/&#10;YkmS1E+Dnn8OAAAAAAAMzmYzkiT1VOrey/A6nCa1b9V/uSRJ6qfUvpZhFwAAAAAAmKBV7h6qzwAk&#10;SdJxpXZbhtfhNKl7rv7LJUlSL8VurGXYBQAAAAAAJshxqZIk9VTqXsrwOpzV9e1T9V8uSZL6bFOG&#10;XgAAAAAAYGLieLfKvX9JknRksXlbGV6HY2tXSZKG7yyDOgAAAAAA0Lt17ja/3/eXJElfK9aqlSF2&#10;OE2+u6/9yyVJUn85NhUAAAAAAKbJqWuSJPXa8Ker5Zy/Vf7FkiSp565yvinDLwAAAAAAMBGOS5Uk&#10;qb/O9tw8dq2p/QYkSVKftY9l6AUAAAAAACbAiWuSJPVY6t7LEDu8JrVv1d+EJEnqr9S+lqEXAAAA&#10;AACYgHjZvXrPX5IkHV2sUStD7PCa1D3XfhOSJKnfHJsKAAAAAADTES+71+73S5Kk44s1amWIHd7q&#10;+vap9puQJEl959hUAAAAAACYgpzzt/q9fkmS9LXO+Lx8lbuH+m9CkiT1mmNTAQAAAABgEhyXKklS&#10;v8UatTLMDs/KdkmSzleMu2UIBgAAAAAARspxqZIk9dtVzjdlmD2P2m9CkiT1X5Pb72X4BQAAAAAA&#10;Rihebm9S96N2n1+SJH2tMsyezzp177XfiCRJ6jnHpgIAAAAAwKjFkW7Ve/ySJOlrpXZbhtnzaVL7&#10;Vv3NSJKkXos3yhybCgAAAAAA4+W4VEmSeu4SG8c0qXuu/mYkSVLvOTYVAAAAAADGyXGpkiT1X6xN&#10;K0Pt+djyVZKkM+bYVAAAAAAAGCXPziVJ6r+LbBqz+xdvfv+NSJKkYYo3y8oQDAAAAAAAjIjjUiVJ&#10;GqRNGWrPJ7Z9rfxGJEnSQDk2FQAAAAAAxsVxqZIkDdNVzjdluD0vA7skSWcsdS9lCAYAAAAAAEbA&#10;camSJA1Q6t7LUHt+69Ruq78pSZLUe45NBQAAAACAcXFcqiRJ/dek9q0MtefXpO659puSJEnD5NhU&#10;AAAAAAAYB8elSpI0UJc8PW11fftU/U1JkqRhcmwqAAAAAACMguNSJUkaqvaxDLfnZ4CXJOm8OTYV&#10;AAAAAADGwXGpkiQNU6xJK8Pt+cUWsLXflCRJGi7HpgIAAAAAwGU5LlWSpOG6yvmmDLnnZ0GcJEkX&#10;KLWvZSgGAAAAAAAuwGlqkiQNVxluL2eduvfab0ySJA1TvHEWi9LLUAwAAAAAAJyZ41IlSRqo1G7L&#10;cHs5TWrfqr85SZI0WI5NBQAAAACAy3BcqiRJAzaGE9N2A/1z9TcnSZIGKxakl6EYAAAAAAA4o3Vu&#10;H2v37iVJ0unFWrQy5F6Os9ElSbpMVznflOEYAAAAAAA4E6eoSZI0XLEWrQy5lxMP42u/OUmSNHTt&#10;YxmOAQAAAACAM2jy3X39nr0kSeqjUWwME+ej135zkiRp2JrU/SjDMQAAAAAAcAar69un2j17SZLU&#10;T2XIvbx16t5rv0FJkjRsjk0FAAAAAIDz8WxckqQBS+22DLmXt/vNvFZ/k5IkadCa1D2X4RgAAAAA&#10;ABiQ41IlSRq41L2UYffybAsrSdJlcmwqAAAAAACch+fikiQN26g2hFnl7qH2m5QkScMXb6SVIRkA&#10;AAAAABhAzvmb41IlSRq2WINWht7L2w/+ld+kJEk6Q2PaNhYAAAAAAGbIJjGSJA3fVc43Zegdh9pv&#10;UpIkDZ9jUwEAAAAAYFjr1L7W7tFLkqR+GuVz790EYFv7zUqSpOFrcvu9DMkAAAAAAECP4sS0eEhf&#10;uz8vSZJ6KrXbMvSOx24C8Fz9zUqSpOFL7WsZkgEAAAAAgB7FS+nVe/OSJKm/UvdSht7xWF3fPlV/&#10;s5Ik6SyN7jx1AAAAAACYgSa1b7X78pIkqc/axzL0jscqdw/136wkSTpPI5wgAAAAAADAhDX57r5+&#10;T16SJPVZrD0rw+94xLnptd+sJEk6T03qfpRhGQAAAAAA6IGT0iRJOk+jPREtHsTXfsOSJOk8jXLV&#10;PAAAAAAATNB+U5jUvdfux0uSpB7bjbdl+B2fdWq31d+0JEk6T6l7KcMyAAAAAABwgngJvXovXpIk&#10;9VqT2rcy/I5Pk7rn2m9akiSdr9FuJQsAAAAAABOyTu1r7T68JEnqt1hzVobf8Vnn9rH2m5YkSees&#10;fSxDMwAAAAAA8AXx8nn9HrwkSeq7JrffyxA8PraMlSTp8jWp+1GGZgAAAAAA4AtW17dPtXvwkiSp&#10;/2LNWRmCxyfn/K32m5YkSefNsakAAAAAAPB169S91+6/S5Kk/hv98+3Ylab2G5ckSWcsdS9laAYA&#10;AAAAAI7gZDRJks5Y6t7LEDxeTWrfqr95SZJ0thybCgAAAAAAX7NO7Wvt3rskSRqg3bhbhuDxalL3&#10;XP3NS5Kks9bk9nsZngEAAAAAgAPknL85FU2SpPMVa83KMDxeto+VJGkkpXZbhmcAAAAAAOAAq+vb&#10;p+o9d0mSNEix1qwMw+N1lfNN7TcvSZLOX4zLZYgGAAAAAAA+ES+b1+63S5KkYZrEM+3YQrb2m5ck&#10;SRcodS9liAYAAAAAAD7gNDRJks5bHFNehuHxs2pekqRxFBOIWKxehmgAAAAAAOAv1ql9rd1rlyRJ&#10;A5XabRmGx69J3XP1P0KSJF2g9rEM0QAAAAAAQEUc11a/xy5JkoYq1piVoXj84sF77T9CkiSdv0lt&#10;MwsAAAAAABewur59qt1jlyRJw9Xk9nsZisdv9xve/P4fIEmSLtekJhIAAAAAAHBGOedv8XJ57f66&#10;JEkartihtQzH4xcThtp/hCRJukxNat/KMA0AAAAAAPwiXiqv3VuXJEnDFmvMynA8DevUvdf+QyRJ&#10;0mWa1Op6AAAAAAA4k3ipvHZfXZIkDVhqt2Uono4mdc/V/xhJknSZUvdShmkAAAAAAGBnnbvNH/fT&#10;JUnS8E3x+fXq+vap+h8jSZIuUpO6H2WYBgAAAAAAdtapfa3dU5ckScMWR5aX4Xg6Vrl7qP3HSJKk&#10;yzXJSQUAAAAAAAzgKuebeJm8dj9dkiQNW6wtK0PydOScv9X+YyRJ0gVL3XsZqgEAAAAAYNGceiZJ&#10;0uWKtWVlSJ6WeOhe+w+SJEmXq8l392WoBgAAAACARdpv8OJ5tiRJlym12zIkT89uAvFS/Y+SJEmX&#10;azc+l6EaAAAAAAAWKY5pq95DlyRJwzflZ9a2mJUkaZxd5XxThmsAAAAAAFicJrVvtfvnkiTpHLWP&#10;ZUieHqvqJUkaaXaJAwAAAABgoda52/xx31ySJJ2tWFNWhuXp2Z+7XvmPkiRJl61J3Y8yXAMAAAAA&#10;wKKsU/tau3cuSZLO0+RPNFun7r32HyZJki7dhLehBQAAAACAL4gH8PV75pIk6SyldluG5ely9rok&#10;SePMLnEAAAAAACxNk7rn2j1zSZJ0plL7Wobl6TKhkCRpvDW5/V6GbAAAAAAAmLWc87d4Wbx2v1yS&#10;JJ2n1fXtUxmap2uVu4faf5wkSbp8dokDAAAAAGAp4gF87V65JEk6X7GWrAzN0xWr7Gv/cZIkaRzN&#10;YsIBAAAAAAAfsDucJEnj6CrnmzI8T5uJhSRJIy612zJkAwAAAADALNkdTpKkEZS69zI0T1+T2rfq&#10;f6QkSRpFTb67L8M2AAAAAADMyv5Us9S91+6PS5KkM5ba1zI8T1+Tuufqf6QkSRpHqXspwzYAAAAA&#10;AMzKKncP1XvjkiTprMWOrWV4nj4TDEmSxt9szmoHAAAAAIBfONFMkqRxFGvIyvA8ffstaCv/kZIk&#10;aUTZJQ4AAAAAgJmxeYskSeNpdpu0OJNdkqRx16Tuh13iAAAAAACYE7vDSZI0klK7LcPzfMSuM9X/&#10;WEmSNJpmdWY7AAAAAACLts7d5vf74JIk6ULN8cSyeMBe/Y+VJEmjKXaJK0M3AAAAAABMmk1bJEka&#10;T01uv5chej6czS5J0jSySxwAAAAAAFPX5Lv72j1wSZJ0mWJsLsP0fOScv9X+YyVJ0riySxwAAAAA&#10;AFNndzhJksbTrJ9B7yYd77X/aEmSNK7sEgcAAAAAwFTZHU6SpHHVpPatDNPz06TuufYfLUmSxpVd&#10;4gAAAAAAmCq7w0mSNK5izVgZpuenye332n+0JEkaY+1jGcIBAAAAAGAS7A4nSdL4WuXuoQzV85Nz&#10;/lb7j5YkSePLLnEAAAAAAEyN3eEkSRpfVznflKF6nuLheu0/XJIkjTG7xAEAAAAAMA3xsN3zaEmS&#10;Rlbq3stQPV9Nat+q//GSJGl02SUOAAAAAICpsDucJEkjLLWvZaieryZ1z9X/eEmSNNLsEgcAAAAA&#10;wLjZHU6SpHG2ur59KsP1fK1y91D7j5ckSePMLnEAAAAAAIyd3eEkSRpnsVasDNfzlXP+VvuPlyRJ&#10;463J7fcylAMAAAAAwKjYHU6SpPEW43QZsudtnbr32h+AJEkaZ3aJAwAAAABgrOwOJ0nSSEvttgzX&#10;82dCIknS9LJLHAAAAAAAY2N3OEmSRlzqXsqQPX+r69un6h+CJEkabXaJAwAAAABgbGzGIknSeFvU&#10;piur3D3U/hAkSdK4i0XtZTgHAAAAAICLWudu8/t9bEmSNJ5iJ9cybM9fzvlb7Q9BkiSNu9glblGT&#10;FgAAAAAARqtJ7VvtXrYkSbp8izyBbJ3abe0PQ5IkjbwlnfMOAAAAAMAoOZVMkqRxFwvXy7C9HE3q&#10;nmt/GJIkafzZJQ4AAAAAgEuyO5wkSeMu1oaVYXs5rNiXJGnC2SUOAAAAAIAL8axZkqTxF+N1GbqX&#10;I+f8rfaHIUmSppFd4gAAAAAAOLf9c+bUbmv3rSVJ0nha7PPkderea38gkiRpAqX2tQzpAAAAAABw&#10;FuvcPlbvWUuSpPGU2m0Zupcnjlur/qFIkqRJ1OS7+zKsAwAAAADAoH7uDmfTFUmSxl6TuucyfC/P&#10;6vr2qfaHIkmSJtKSV/YDAAAAAHBWni9LkjSNVrl7KMP38uxX8Ff+UCRJ0nRa9GQGAAAAAICziGfL&#10;Tep+1O5TS5KkcXWV800ZwpfJpEWSpImXuvcyrAMAAAAAwCDsDidJ0kTy/DgWxLVv1T8cSZI0mZrc&#10;fi9DOwAAAAAA9Cp2mbHRiiRJEym1r2UIXy4r+SVJmn5xI6IM7QAAAAAA0Ksmdc+1e9OSJGmMtY9l&#10;CF+uVe4e6n84kiRpSsUi9zK8AwAAAABAL9a52/x+P1qSJI23Jt/dl2F8uXLO32p/OJIkaXrFtvVl&#10;iAcAAAAAgJM1qX2r3Y+WJEnjy8liv1indlv7Q5IkSRPLefAAAAAAAPTEaWOSJE0sz4v/x5nvkiTN&#10;J1vgAgAAAABwqv1JYzZWkSRpUq2ub5/KUI6V/ZIkzajUvZchHgAAAAAAviQeqFfvQUuSpNEWa8DK&#10;UM5+dX/lD0mSJE2zJrffyzAPAAAAAABHucr5pkndj9r9Z0mSNN5iDVgZzgmxm0ztD0qSJE2vuFFR&#10;hngAAAAAADjKOnUvtXvPkiRpxKV2W4Zy/tGk7rn6hyVJkiZZjO1lmAcAAAAAgIOsc7f5/X6zJEka&#10;f54PV8QZsrU/LEmSNN1iW/sy1AMAAAAAwKea1L7V7jdLkqRxF2u/ynDOP+IM2dofliRJmnCpfS1D&#10;PQAAAAAAfGid28fqvWZJkjT6bJbyF+vUvdf+wCRJ0qTblKEeAAAAAACq9huoeF4sSdI0S+22DOn8&#10;bjfBean+oUmSpOmWuvcy1AMAAAAAQNXq+vapeo9ZkiSNviZ1z2VI53dNbr/X/tAkSdLUax/LcA8A&#10;AAAAAP8RR6w1qftRv78sSZLG3ip3D2VY53f7bXArf2iSJGnaxY0MZ8YDAAAAAFDTpPatdm9ZkiRN&#10;I8+CP2HlvyRJMy21r2W4BwAAAACAvThhpHpPWZIkTaPUbsuwzt9Y/S9J0nyzVS4AAAAAAP+IE8Rs&#10;mCJJ0sSzMcrnVte3T9U/PEmSNPnixkYZ8gEAAAAAWLgmdc+1e8mSJGk6Nbn9XoZ2/ibeAqj94UmS&#10;pHkUNzjKsA8AAAAAwEKtc7f5/f6xJEmaXlc535ThnY/YFleSpHlnUgQAAAAAsFw/j0pt32r3jyVJ&#10;0oRK7bYM73xmnbqX6h+iJEmaRXGjowz7AAAAAAAszDq3j7V7x5IkaWKl7qUM73xmdX37VP1DlCRJ&#10;s2mVu4cy9AMAAAAAsBBxgogTwyRJmkee+R4htsit/SFKkqT5FDc8Yswvwz8AAAAAAAuwTu1r7Z6x&#10;JEmaXrHQvQzxHMJbAZIkLSBb6AIAAAAALEbsIlO9VyxJkqZXardliOdQ8YC8+ocpSZJmVZPv7svw&#10;DwAAAADATO1PCUvttnafWJIkTa8mdc9lmOdQTW6/1/4wJUnSzErdexn+AQAAAACYqdX17VP1HrEk&#10;SZpksfNrGeY51P4NgcofpiRJml/eHgAAAAAAmK917jZN6n78fm9YkiRNt6ucb8pQzzFix5jaH6gk&#10;SZpfjk4FAAAAAJgfR6VKkjTDdmN7Geo51jp1L9U/VEmSNL8cnQoAAAAAMDuOSpUkaX45AewETW6/&#10;1/5QJUnSPIsbI2UaAAAAAADAxK0dlSpJ0ixb5e6hDPcca799buUPVZIkzTdHpwIAAAAATJ+jUiVJ&#10;mm9XOd+UIZ+viOPTan+wkiRppjk6FQAAAABg8hyVKknSTEvttgz3fFWcOVv9w5UkSTOufSxTAQAA&#10;AAAAJiZOAnFUqiRJ8yzWcpUhn6+KM2drf7iSJGneOToVAAAAAGB64qjUJrVvtfu+kiRp+sVarjLs&#10;81X7s+Urf7iSJGnmOToVAAAAAGByHJUqSdJ8ix1gYy1XGfY5RTwQr/0hS5KkuefoVAAAAACAqXBU&#10;qiRJ8y52gS3DPqeKs2drf8iSJGn+OToVAAAAAGD8HJUqSdL8izVcZejnVHH2bO0PWZIkLSBHpwIA&#10;AAAAjJ6jUiVJmn+xhqsM/Zwq3iao/SFLkqRl5E0DAAAAAIDxWudu46hUSZLmXYz1sYarDP/0IXaH&#10;qf1hS5KkxbQp0wIAAAAAAEZiv7lJareVe7qSJGlOpfa1DP/0JXaGqf5hS5KkRRRvHJRpAQAAAAAA&#10;I+E5riRJyyiORy/DP32JM2hrf9iSJGlBeesAAAAAAGA0mtx+r97LlSRJc8yJXn3bb7Vb/8OWJEkL&#10;KhbJl+kBAAAAAAAXcpXzTZzsUbuPK0mS5pXTvAbUpPat9ocuSZKWU0y24kZLmR4AAAAAAHABcaJH&#10;7R6uJEmaYal7KVMA+hZn0Vb/0CVJ0qKKRfJlegAAAAAAwJmtc/tYu3crSZLmmVO8BuTYVEmS9L/a&#10;xzJFAAAAAADgTJp8d++oVEmSlpUTvAa2Tt177Q9ekiQtr7jxUqYIAAAAAAAMbL+BSWq3tfu1kiRp&#10;pu3G/jIVYChN6p6rf/iSJGl5pe69TBEAAAAAABiYZ7WSJC2vGP/LVIChxJm0tT98SZK00FL7WqYJ&#10;AAAAAAAMxHNaSZKWWcwBynSAoey34a384UuSpOVmEgYAAAAAMJyrnG+a1P2o3Z+VJEnzLcb/WKtV&#10;pgQMybn0kiTp12Ii1uS7+zJVAAAAAACgJ/EQvEntW+3erCRJmnlO6zofZ9NLkqQ/St17mSoAAAAA&#10;ANCT1fXtU/WerCRJmn1Nbr+XKQFDix1gan8JkiRp4XlDAQAAAACgN6vcPVTvxUqSpEUUx6aXaQHn&#10;4Ix6SZJUK27QlOkCAAAAAABfFA/APZOVJGnBpXZbpgWcyzp1L9W/DEmStOjiBo03FQAAAAAAvi7n&#10;/K1J7VvtHqwkSVpGTeqey9SAc4kzamt/GZIkSevUvZcpAwAAAAAAR4oH4NV7r5IkaTE5mesC4q2E&#10;2l+GJEnSvtS+lmkDAAAAAAAHsjGJJEmKU7libVaZHnBOsftL7S9FkiQp8tYCAAAAAMDhrnK+iQfg&#10;tfutkiRpQdl85HJs1StJkj4qbtw0+e6+TB0AAAAAAPiL2AWmSe1b7V6rJElaVqvr26cyReDcYteX&#10;2l+KJEnSv6XuvUwdAAAAAAD4C5uRSJKkf4pdY8sUgXOLtxRqfymSJEm/Fm81lukDAAAAAAC/Wef2&#10;sXZvVZIkLTAbjlyebXslSdJhtY9l+gAAAAAAQNHku/smdT/q91UlSdLiSt1LmSZwKU1uv1f/ciRJ&#10;kv5sU6YQAAAAAACLtz+RK3XvlXupkiRpoa1y91CmClyKY1MlSdKhxVuO8bZjmUYAAAAAACzWz8Vw&#10;7WvtXqokSVpuVznflOkCl+StBUmSdHDOvAcAAAAA+H9N6p6r91AlSdJyS+22TBW4NJM1SZJ0TE1q&#10;38o0AgAAAABgcda5fazdO5UkSctudX37VKYLXFqcXVv7S5IkSfp77WOZSgAAAAAALEaT7+6b1P2o&#10;3zeVJElLLuYJZcrApcX59iZtkiTpC23KdAIAAAAAYPaucr5Zp+69cq9UkiQtPceljs9u4vZS/cuS&#10;JEn6S7GgPm4AlekEAAAAAMBsxSYj69S+1u6VSpIkNal7LtMGxqLJ7ffaX5YkSdKHpe69TCcAAAAA&#10;AGYrHnJX75FKkiTtWuXuoUwbGIv9Gw2VvyxJkqTPalL7VqYUAAAAAACzs87tY+3eqCRJUhQna8Xa&#10;qzJ1YEycdy9Jkr5cal/LlAIAAAAAYDbipK14yF29LypJkhR5Vjpeq+vbp+pfmiRJ0gHFXKJMKwAA&#10;AAAAJq/Jd/cWw0mSpM9yXOqIOTZVkiSdWrwtWaYWAAAAAACTZTGcJEk6tKucb8oUgjFybKokSeqh&#10;TZlaAAAAAABMzn4jEc9NJUnSIaV2W6YQjFWTuufqX54kSdKBxVuT8fZkmV4AAAAAAExGLIZrUvtW&#10;u/cpSZL0e6vr26cyjWCs4kzb2l+eJEnSMcWiOFsDAwAAAABT8nNnuPa1ds9TkiSplo1CJuDnGw/O&#10;wpckST2UuvcyxQAAAAAAGD2naUmSpKNyXOp0rFP3Uv1LlCRJOrI4WqBMMQAAAAAARmud28faPU5J&#10;kqS/FYvpy1SCsWty+732lyhJkvSVLIoDAAAAAMbMYjhJkvSVVrl7KNMJxm5/Nn7lL1GSJOmreTsC&#10;AAAAABijeJDdpO5H7b6mJEnS34r5Q6yxKlMKpmCduvfaX6YkSdJXi11oy1QDAAAAAODimnx3bzGc&#10;JEn6Uql9LVMKpmJ1fftU/cuUJEk6rU2ZbgAAAAAAXMxVzjc2CZEkSV/NcakT5NhUSZI0VPHWZZly&#10;AAAAAACc3f5ZaGq3tfuXkiRJhxSL68vUginxRoQkSRqiOILABBEAAAAAuISyGO61du9SkiTpoFK7&#10;LVMLpqZJ3XP1L1WSJOnUUvceN57KtAMAAAAA4CzWqXup3rOUJEk6sNX17VOZWjA1cdZt7S9VkiSp&#10;j5rUvpVpBwAAAADA4OLhde1epSRJ0jE1+e6+TC+Ymti1JY40q/3FSpIk9ZFFcQAAAADAOaxz+1i7&#10;RylJknRUjkudPlsGS5KkoYtj2svUAwAAAACgd01uv9sIRJIk9ZFnmzMQk8PaX64kSVKfxZyjTD8A&#10;AAAAAHoTR5pZDCdJknpsU6YZTFUcm1r5i5UkSeo9i+IAAAAAgD5ZDCdJknotde9lmsHUOTZVkiSd&#10;K4viAAAAAIA+xGK4eGhduw8pSZL0lRyXOiOOTZUkSefMojgAAAAA4BQWw0mSpCFa5e6hTDeYOsem&#10;SpKkc2dRHAAAAADwFRbDSZKkIYpj2GMNVZlyMAdNat9qf9mSJElDZVEcAAAAAHAMi+EkSdJgpe6l&#10;TDmYC8emSpKkS2RRHAAAAABwCIvhJEnSkDkudYYcmypJki6VRXEAAAAAwEcshpMkSUPmuNQZM4mU&#10;JEmXyhsXAAAAAECNxXCSJGnwUvtaph7MzTq3j9W/dEmSpPO0KdMSAAAAAACL4SRJ0lmyeceMOTZV&#10;kiSNIIviAAAAAACL4SRJ0llyXOoCmFRKkqQRZFEcAAAAACyYxXCSJOlsOS51/lbXt0/Vv3xJkqTz&#10;ZlEcAAAAACyQxXCSJOmcOS51ARybKkmSRpRFcQAAAACwIBbDSZKkcxbHpV7lfFOmIsyZSaYkSRpR&#10;FsUBAAAAwAJYDCdJks6e41KXo0ndc/VDIEmSdJksigMAAACAGbMYTpIkXab2sUxHmLvYCrD+IZAk&#10;SbpYFsUBAAAAwAztn01aDCdJki6Q41IXxqRTkiSNMIviAAAAAGBGLIaTJEmXqkntW5mSsBSOTZUk&#10;SSPNojgAAAAAmAGL4SRJ0iVbXd8+lWkJS7H7i9/8/kGQJEkaSRbFAQAAAMCEWQwnSZIuneNSF8ok&#10;VJIkjbVV7h7KlAUAAAAAmJAm3917DilJki5aardlasLSODZVkiSNu/axTFsAAAAAgAmIxXBN6n7U&#10;7/dJkiSdJ8elLljsvFL7UEiSJI0lk1UAAAAAmIZ17jYWw0mSpDHkuNSFs12xJEkafal7KVMXAAAA&#10;AGCE4rQHi+EkSdIoclwqjk2VJElTqEntW5m+AAAAAAAjEovhavf0JEmSLpETqNif41/7cEiSJI2u&#10;1G5zzt/KNAYAAAAAuKC4VxenO1Tv5UmSJF0ox6Wy59hUSZI0mVK7NYkFAAAAgMv6uRiufa3ew5Mk&#10;SbpUu/lJma6wdI5NlSRJU2o3d/kRu9yWqQwAAAAAcEYWw0mSpLHmuFT+Fbus1D4kkiRJI29TpjMA&#10;AAAAwBnEi6pOn5IkSWPNSVP8h4mrJEmaYk1uv5fpDAAAAAAwIIvhJEnSqHNcKr9zbKokSZpu7WOZ&#10;0gAAAAAAA1jnbtOk7sef9+YkSZLGkY00+MP+rP/Kh0WSJGkKra5vn8q0BgAAAADoUbyQajGcJEka&#10;czFXcVwqVbY4liRJU65J7VuZ1gAAAAAAPYjFcLV7cZIkSaPKcan8jWNTJUnS1LMoDgAAAABOF6dL&#10;eXYoSZKm0ip3D2UaA//l2FRJkjSLUruNeU2Z4gAAAAAAR9g/M0zta/XemyRJ0siK41I9G+RDjk2V&#10;JElzKCa+Tb67L1McAAAAAOAAFsNJkqTJ5bhUPrPO7WP1wyNJkjSxLIoDAAAAgMPFvTSbZ0iSpKnl&#10;uFQ+5dhUSZI0t0yCAQAAAOBjFsNJkqQp5rhUDmayK0mS5tbq+vapTHUAAAAAgF+sc7eJh8m/31OT&#10;JEkafY5L5VBNbr9XP0SSJEkTrkntW5nuAAAAAMDixW4qTeqea/fSJEmSppCTojiYY1MlSdJsS+02&#10;jn8o0x4AAAAAWKT988DUvlbvoUmSJE0gx6VyNBNgSZI057wtAgAAAMBSxQuj69S91+6bSZIkTaXY&#10;6bZMb+Awjk2VJElzb3V9+1SmPgAAAACwCOvcPsZuKrX7ZZIkSVPKBhgczbGpkiRpCTWpfSvTHwAA&#10;AACYrXj2F7uo1O6RSZIkTS3HpfJl69S91D5UkiRJsyp173FMRJkCAQAAAMCs7DfCSO1r9d6YJEnS&#10;BHNcKl/m2FRJkrSkbKsMAAAAwNysc7eJF0J/vxcmSZI08TZlugPHcWyqJElaWqvr26cyFQIAAACA&#10;SVvn9jGOE6vdB5MkSZpsqd2W6Q58jWNTJUnS4tpNouPFgDIdAgAAAIBJiXtbcYxY9d6XJEnSxLPB&#10;BSfbfZA2v3+wJEmS5l68Odvku/syJQIAAACASbjK+Wad2tfaPS9JkqQ5FPOdMvWBr1un7r32AZMk&#10;SZp/7WOZEgEAAADAqK1zt3FEqiRJmnNNat/K1AdOY0tlSZK05GIuVKZFAAAAADBK8WKnxXCSJGn+&#10;2cyCnuScv9U/ZJIkSQsptduYE5XpEQAAAACMwv45Xupeqve0JEmSZlQs/ve8jl45NlWSJC29mGQ3&#10;+e6+TI8AAAAA4KLiXlW8yFm7lyVJkjS7UvtapkHQjya336sfNkmSpMVlK2YAAAAALmudu40jUiVJ&#10;0pJa5e6hTIWgH45NlSRJ+qXUvZRpEgAAAACcTTyza1L3bDGcJElaUo5LZTDx4Lf2oZMkSVpijlAF&#10;AAAA4JzKEamvtXtVkiRJcy5eCChTIuiXY1MlSZL+bHV9+1SmSwAAAAAwiHhOZ1c4SZK04DZlWgT9&#10;Klswm2hLkiT9Xmq3VznflGkTAAAAAPQins85xUmSJC261G7L1AiGYcItSZL0Ue1jmTYBAAAAwEnW&#10;udusU/f+5z0oSZKk5eS0JgbX5Lv72odPkiRJP2tS+xZv7pbpEwAAAAAcpZza9Fy79yRJkrS0nNLE&#10;WXgTRZIk6ePimPlV7h7K9AkAAAAADrLfnCK129o9J0mSpMWV2tcyTYJheSNFkiTpsGLeVKZQAAAA&#10;APChdW4f40XL2n0mSZKkJWYDCs4mtmmufQglSZJUKbXbeLO3TKUAAAAA4D/2z95S+1q9tyRJkrTQ&#10;4kWBmCeVKRMMz7GpkiRJx9Y+lqkUAAAAAOytc7exK5wkSVIlx6Vybk1uv1c/jJIkSfprTWrfvMkC&#10;AAAAwM9d4bqX2j0kSZIkOS6VC3BsqiRJ0teKN35N4AEAAACWa527jdOYJEmSPmg3VypTJzgvb61I&#10;kiR9vSZ1z2VaBQAAAMACxIYTcU/IEamSJEkft7q+fSpTKDiv2Nmk9qGUJEnSgaV22+S7+zK9AgAA&#10;AGCm4h5Q3Auq3iOSJEnS723KNArOz3bOkiRJp+ctFwAAAID5Wuf20a5wkiRJB5babZlGwWXEts7V&#10;D6ckSZKOaze5v8r5pkyzAAAAAJi4OCJ1ndrX6r0gSZIkVbORBBe3n8hXPpySJEn6WvHCQZlqAQAA&#10;ADBB8fysye13u8JJkiQdV8yfYi5VplVwOY5NlSRJ6rnUble5eyjTLQAAAAAmYp27Tdzb+eN+jyRJ&#10;kj4vta9lWgWXFW+4VD+kkiRJOq3UvXgLBgAAAGD89rvCpe7ZrnCSJEkntSnTK7gsx6ZKkiQNV9xE&#10;jRcQytQLAAAAgJFZ73eFc6KSJEnSSaV2W6ZXMA6xe0n1wypJkqR+2n0JuMr5pky/AAAAALiw/aYR&#10;npFJkiT10ur69qlMs2Acmnx3X/uwSpIkqd98GQAAAAC4rP3xqLn97nhUSZKk/rIxBKNkK2hJkqQz&#10;ldptvJBQpmEAAAAAnMl+k4jUbqv3bCRJkvS1UvtaplswLuvcPlY/tJIkSRqkJnXPZSoGAAAAwID2&#10;u8Kl7tmucJIkSf23yt1DmXbBuMQXgdqHVpIkScMVN2HjiI4yJQMAAACgZ+vcbZyUJEmSNFC7eVas&#10;OSpTLxif3Yf0pfrhlSRJ0rDt5mFXOd+UaRkAAAAAJ/pnV7jqvRhJkiT10ur69qlMv2CcYgvD2odX&#10;kiRJ56p9LFMzAAAAAL4oduR3PKokSdLwNfnuvkzBYLxsGS1JknThUru1WxwAAADA8eKB7Dq1r9V7&#10;LpIkSeq33byrTMNg3GwdLUmSNI5iXlamaAAAAAB84J/jUe0KJ0mSdL5iV94yHYNxiy8MtQ+xJEmS&#10;zl/cxPVlAgAAAODv1rnbxI77v99XkSRJ0nDFM6xYY1SmZDB+TWrfah9mSZIkXajUbuPIjzJdAwAA&#10;AFi8de42nmlJkiRdJicdMTmxC0ntwyxJkqQLl7qXq5xvyrQNAAAAYHEcjypJkjSKNmV6BtOwPzY1&#10;de+VD7MkSZJGkLduAAAAgKWxEE6SJGkkpXZbpmgwLfGFovqhliRJ0miKnX3L9A0AAABglvYL4eJ0&#10;I5s5SJIkjaLV9e1TmarBtOx3iat8qCVJkjSyUru1MA4AAACYo3XuNnHv44/7IZIkSbpIsVvvVc43&#10;ZboG0+NNG0mSpOnUpPbNFxAAAABgDtY/F8K9/n7/Q5IkSRduN0crUzaYpv3207UPtyRJkkZbHH1v&#10;YRwAAAAwRfvjUVP3HDuP1O57SJIk6bKtcvdQpm4wTY5NlSRJmm5x87hM6wAAAABGzUI4SZKkCZTa&#10;bZm+wbStU/dS/ZBLkiRp9MVN5Nj1t0ztAAAAAEYndhlZp+69dm9DkiRJ42l1fftUpnAwbXHcVu1D&#10;LkmSpAmV2m2T7+7LFA8AAADg4ta528Q9iz/uY0iSJGl0xSYMsatvmcrB9HkrR5IkaSal7iVeeCjT&#10;PAAAAICzi5f21ql9rd67kCRJ0jhL3UuZzsE8xDFb1Q+7JEmSJlmTuucy1QMAAAA4i9hRJO5JxO4i&#10;tfsVkiRJGnWbMq2DeYgvKHaJkyRJml8WxgEAAABDsxBOkiRp4qV2W6Z2MC/xRaX6oZckSdLkszAO&#10;AAAA6JuFcJIkSfMoTpYsUzyYl/0ucZUPvSRJkuaThXEAAADAqSyEkyRJmk8xp4v5XZnqwfysU/dS&#10;+/BLkiRpXlkYBwAAABzLQjhJkqT55ZkRs7fK3UPtwy9JkqR55ksOAAAA8BkL4SRJkuZbk+/uy7QP&#10;5muduvfaD4AkSZLmm4VxAAAAwO8shJMkSZp5qX0tUz+Yt9X17VP1h0CSJEmzz8I4AAAAwEI4SZKk&#10;ZRQnSZYpIMxbfMmp/RBIkiRpOVkYBwAAAMtjIZwkSdKCSt17zP/KVBDmb/ehf6n+MEiSJGlRWRgH&#10;AAAA82chnCRJ0vKKEyTLdBCWocl397UfBkmSJC0zC+MAAABgfiyEkyRJWm5XOd+UaSEsR2yNWPuB&#10;kCRJ0nKzMA4AAACmz0I4SZKkhZfa1zI1hGVpcvu9+kMhSZKkxRc3zb05BAAAANNiIZwkSZKiVe4e&#10;yhQRliW+FNV+KCRJkqR/sjAOAAAAxm/3HX5jIZwkSZL2pXZbpomwTOvUvVR/OCRJkqRfS+1r7DBc&#10;ppEAAADAhZWNDzbxwPOP7/GSJElabKvr26cyZYRlit0+aj8ckiRJUrXUbi2MAwAAgMuJhXDxkNNC&#10;OEmSJP1e7Bjs5B/YWafuvfZDIkmSJH2U41QBAADgfOI7uGNRJUmS9GGpfS3TR1i22OGj+kMiSZIk&#10;HZCFcQAAADCc3XfvjYVwkiRJOrBNmUbCssXW2naJkyRJ0sml9tVxqgAAAHC6/bOb3G0ciypJkqSD&#10;280dy3QSCPFmUfWHRZJObP/WYiy6jRs3u5rUvsWCiZ91L1F5u3Hf6vr26df++d//838b/1z8Gj9/&#10;nfh1LeiVpNEV13sL4wAAAOBosRAu7ovGd+vqd25JkiTpL3k2A78pbxpVf2Ak6fea/SK3/QK31/1i&#10;tdw+luOXN02+u4/iuhKVy8xZxHF98XtY5e7hfwvqyuK5yn+HJGn4Ypwol2kAAADgL+LeZnk52LGo&#10;kiRJOrqYR577+TxMwn7npcoPjaRltr/xUha97d9ILIvdpj6IxmK5WLz3z2I5O8xJ0nmKm/pxc79c&#10;jgEAAICd3XfmTTyfsRBOkiRJpxTPv8sUE/hVLHSp/dBImn9xs+XnTmrdcywWm8PCt2PFQrn9Tnex&#10;453jCCRpuGKh9e6aWy6/AAAAsDhx73X3HXnjPqQkSZL6KJ7325QAPmCnJGkZ/boAbvc/b2ydWvfP&#10;0auOXJWkAUrtNq6xxiAAAACWIh5S7k/j8CxGkiRJfZba1zLlBGpiZ6jqD4+kyffPIrjYBc3ig6/Z&#10;/Tlu4s8vJhS///lKkk7o53V1Uy63AAAAMBu/7gYX92j/831YkiRJ6ifPWOAz3kyS5tU/i+Bskdq/&#10;3Z/vxg5yktRju3moXeMAAACYgybf3dsNTpIkSUMXz6rLFBT4yP4LWuWHSNK0ioEvbrqUH23OYL/L&#10;Zupean8fkqQjS+1rHF1dLrEAAAAwer/uBvfH91xJkiRpgDxLgQOVL2zVHyRJ489CuHGIiYfFcZLU&#10;Q6l7b1L3bKdTAAAAxmr3/XUT310diSpJkqSzlrp3p+7AESzikCZYardWf4+TxXGS1FOpfY3dOMvl&#10;FQAAAC4mHjz+PDHCbnCSJEm6THECZJmeAoeIHThqP0ySxtfPtw7bRyu/p8HiOEnqIbvGAQAAcCG7&#10;76V2g5MkSdLFi/moNQLwBd5qksZfDHJ2hZuuWMgYizpqf7eSpAOzaxwAAAADiweNP+/leW4iSZKk&#10;kZS6lzJdBY6x3+q79kMlaRz9XEi1KT+yTFj8Pdo1TpJOz65xAAAA9Gn3XdNucJIkSRplTb67L9NW&#10;4Fh2LpLGWdyA8cB/nuwaJ0k9ZNc4AAAAvih2g1td3z7ZDU6SJEmjLbWvZfoKfIVd4qTx5ZjUZYi/&#10;Y7vGSVIP7b4UGjcBAAD4yH4R3P5+XLu1G5wkSZLGnucecKL4Elj74ZJ0ydrH8iPKAsRWtxbGSVI/&#10;xTE3u//XceMAAAD88/xjs99l3CI4SZIkTaXUvZcpLXAKCzGkEZXabfnRZIFiMaSbc5J0enEtjcVx&#10;sei4XGIBAABYgH8Wwe2/E7rPJkmSpAkWx/uX6S1wCrvESeMpjjEuP5osWCyMi5X/tc+IJOnIUruN&#10;L49XOd+UyywAAAAzs/v+ZxGcJEmSJl/MZ2MNT5nmAqeKLcNrP2ySzpjd4fiNhXGS1G9Nat/i2urL&#10;JAAAwPTtvudt4gWouK/6+/c/SZIkaYrZHQ56tvvB2vz+gybpvMUbjOVHEv7DwjhJGqDUvtqZFQAA&#10;YFqafHdvEZwkSZLmWsx3y9QX6IvFFtJlW+Xuofw4QpWFcZI0UBbHAQAAjFbs8m0RnCRJkmZfal/L&#10;FBjoUzwErP7QSTpLjm/jUPuFcZXPkCTp9GLH1t3/uymXXAAAAC4g7pXun1mkdrv7nvbj9+9ukiRJ&#10;0gzzbAKGEF8w7TwkXaa4qVN+FOFgFsZJ0nDF2GxxHAAAwPnsd4LL3cN+F2+L4CRJkrSkUrst02Jg&#10;CPttx2s/fJKGLXXv5ccQjlIWM79UP1eSpP7aXWsdqwoAANCvJt/d71/6tBOcJEmSFpznDzCw/cKK&#10;yg+fpIGzII4T7W8epnZb/XxJkvotta/xwCbmzuUyDAAAwIF236s2+5fz3cuSJEmS9msFPG+AM7DT&#10;kHT+HJlKX+LtgZg01T5nkqT+a1L7Fg9yrnK+KZdiAAAAflFexN80qXu2CE6SJEn6b/GMoUydgSHZ&#10;JU66TFZ906f9UROVz5kkabhicdz+AU/uNuVyDAAAsEhxr3OVu4d4Ad9RqJIkSVK9mCtbJwBnZJc4&#10;6fzFkZflRxB68fMYVddzSbpE8SXW4jgAAGBJYufs/Uuaqd1aBCdJkiR9nt3h4Mz2iygqP4yShqx9&#10;LD+C0CvHqErSCErta1yPy6UZAABgFnbfdzbxEM9RqJIkSdJxxUsk8VJJmVoD5+ILrHTmUvtafvxg&#10;EGWnovrnT5J0vnZjfiyEtw06AAAwNfE9Zve9xiI4SZIk6dRS91Km2cA5rXL3UP2hlDRIsQK8/PjB&#10;YH4eo+pmpSSNpSa1b45WBQAAxiwWwZUTCF4chSpJkiT1Uzy3LVNu4NwcsSedN0epcS6xM1HtMyhJ&#10;unCpfY2dFnwRBgAALsUucJIkSdLAOT0OLmv/1lfth1PSIMUuMeXHDwZntzhJGnf7nRdS9xI7N5dL&#10;NwAAQO9+XwBnFzhJkiRp8JwaA5dmlzjpvF3lfFN+/OAs7BYnSdMoFs7vH1D5ogwAAJwoFsHFyzeO&#10;QZUkSZLOm01yYCTKQ7fqD6qkAUrdS/nxg7OxW5wkTbDUvsaiZovpAQCAzzgGVZIkSRpHToWBkShf&#10;lKs/qJKGyYNtLqVJ3XPtMylJGnexo0Ncw32RBgAA/rH7ruAYVEmSJGlMpe69TNeBMbBAQjpzdonj&#10;gn7uFue4bEmadKl9dbwqAAAsi2NQJUmSpLHXPpbpOzAGdomTzl8sSio/gnARcfO09tmUJE0wC+QA&#10;AGB2/lkAt3+h3TGokiRJ0qiLl1ZiDl+m88BYWBghnTnbpTIC8ZZC9fMpSZp2FsgBAMDk7Hf1j3s1&#10;ca/eAjhJkiRpUsU9+TK1B8bkKueb2g+tpCGzZSqX9/MIVTdZJWnWWSAHAACjEjtH/LMArkntmyNQ&#10;JUmSpOlmdzgYuXhQVvvhlTRMMTDGYtTyIwgXtT9+o/I5lSTNsN28v1z3LZADAIAziIdjMf+OF1Us&#10;gJMkSZLmld3hYOR2P6ib339wJQ1carflRxAubpW7h+rnVJI068oDuecYB7zFBgAAp/t1AVzc/7MA&#10;TpIkSZpvsftz+SoAjNU6de+1H2BJwxUPoMuPIFycI1QlSfvvBKl7aXL73QI5AAD4nAVwkiRJ0kJL&#10;7Wv5WgCMWTz0qv4QSxo6R5YxKrEQovI5lSQtsP3DvN2X+v3DPXMWAAAWLha/xQuFcS89XnS1AE6S&#10;JEladO6Zw1TYJU46f3HT7Crnm/JjCKOwzu1j7fMqSVIcs/pz8XT7aDt4AADmLBbArXL3YPc3SZIk&#10;Sf/J7nAwLXaJky5U6t7LjyGMxv6NZzd6JUmHVHaRi4eFjloFAGCKfj36NF4CcU9EkiRJ0gfZHQ6m&#10;xi5x0mWKG23lxxBGY38zOLXb2mdWkqS/tX946KhVAABG6p/Fb/sd8mP3Y/c+JEmSJB2Y5/owUXaJ&#10;ky5Xk7rn8qMIoxKfzdpnVpKkg4sXb8pRq7v/2SI5AADOJnbBj92M9/c3HH0qSZIk6bTc34Yp+rkb&#10;kF3ipEsVi1LLjyOMStnlp/q5lSTpS6X2NR5KxsPJq5xvypADAABfFvPKmF86+lSSJElS39kdDibO&#10;ogfpslkUx1jtPp+b3z+vkiT1Wmpf7SQHAMBn4sXu2Pkt7qPZ+U2SJEnSOYqXb8pXEmCK9rvEVX64&#10;JZ01D4AZpbjZbCdRSdJZ2x+32r6WF3c28X2lDEsAACxAuV+92b80ES9PWPwmSZIk6dztvoeUryjA&#10;lNklThpFFsUxSj+P1263lc+sJEnnqxy5ut8VJN/dl2EKAICJ+mfXt1+PPPVSniRJkqQx5JQ3mAm7&#10;xEmjyaI4RisWIlQ+s5IkXa5y5Oo/u8mVIQsAgJH5ddc3R55KkiRJGnWpe4/vMOXrDDB1+xsRtR92&#10;SefOw1xGy1ghSRp9vxy5GruN2E0OAOB86ru+2XVekiRJ0pRqH8tXHGAO7BInjSqL4hitmARWPrOS&#10;JI27XxbKxXb3u/+d+RYAwBf9beGbXd8kSZIkTTq7w8E8xXFD1R96SWfPueSM2e4zuvn9MytJ0iQr&#10;C+ViF1QL5QAA/qu8RP3vUac/F77t5k+1eZUkSZIkTbx44ad8HQLmxC5x0tiyHSvjFW+C1z+3kiRN&#10;v/3uJql9/fnS0H531I03AwGAubrK+SbmO/8sfLPbmyRJkqSlFd+B3AOGGbNLnDSurEJnzGJRnBvk&#10;kqTFVRbKxTxt9z9v4gFyGRoBAEYrHuz8c8yphW+SJEmS9N88l4eZs0ucNMJS+1p+RGF09uNGarfV&#10;z64kSUuqHL9qsRwAcCm1RW//HHNq4ZskSZIk1YvvS3aHgwWwS5w0vuLmZfkRhdGxKE6SpE+qLJaL&#10;h9VlKAUAOFht0dv+O3nMN2rzEEmSJEnSh9kdDhYidjGoXQQkXbjUbu0ywpjt3zqvfXYlSdLf+22x&#10;XJPb77v//aYMrwDAAv266G2/mD5eYHa8qSRJkiT1nt3hYGH2D2QqFwNJl63c+PSAlNGyKE6SpP7a&#10;z/0qi+W8JAEA01bb5e3n0aYWvUmSJEnSObM7HCxM3JCpXQwkjaX2sfy4wujs31yvfm4lSVKv/bu7&#10;XPtqwRwAjIcFb5IkSZI0/uL7mXupsED7ByuVi4KkcRQ3U8uPK4yORXGSJI2j8vD9NeaO+yPXcreJ&#10;ypANABwpFrvFAxML3iRJkiRp2nneDgtllzhpAqV260xzxsqiOEmSJtC/u8zFuG0XYgD43X4XVgve&#10;JEmSJGlWxXe7WBNTvvoBSxM3eWoXB0njqdyItcsHoxQPDX7/zEqSpBG2++7neAAA+NNunIzdVevj&#10;pyRJkiRpmqXupXztA5ZodyFww0eaSPHGcvnRhVGxKE6SpJFn12EA+FDsGmBnOEmSJEmaR3aHA/bs&#10;EidNpzi+w8NMxsiiOEmSxpn5IwAcJnZSdZ9UkiRJkmaQ3eGAECtjqxcJSaOsvLHsCFVGx6I4SZJG&#10;VupeLIYDgMPFuGlRnCRJkiRNN7vDAf/hRo80vWLxUfkRhtGIB++1z6skSTpvMVe0GA4AjmdRnCRJ&#10;kiRNOLvDAb+yS5w00VK7jSM9yo8yjIJFcZIkXTYvTgDA6eLY8do4K0mSJEkaZ7E7nGfnwB+8+ShN&#10;ufax/CjDKFgUJ0nSZbIYDgD6Y1GcJEmSJE0n90aBKrvESRPPbnGMjEVxkiSdNzd8AKB/FsVJkiRJ&#10;0vizOxzwoXVqX2sXD0nTqcnt9/IjDRdnXJEk6TxZDAcAw7EoTpIkSZLGnfujwIfsEifNJLvFMSIe&#10;HEiSNGxu9gDA8Hy3lSRJkqRxZnc44CB285HmVPtYfrThojw4kCRpmCyGA4Dz8d1WkiRJksaXe6TA&#10;QewSJ80su8UxAjnnb/FZrH5GJUnSl3KjBwDOz6I4SZIkSRpPdocDjmKXOGl+eWDKpVkUJ0lSf8Xc&#10;LsbWMswCAGfku60kSZIkjaPV9e1T+aoG8LlYQVu7mEiaeKndNrn9Xn7U4exifIk3NaqfT0mSdFip&#10;e7EYDgAuxwtfkiRJknT57A4HfIld4qQZt/v5NjngUhzNLUnSCaV2azEcAFyeRXGSJEmSdNnsDgd8&#10;iV3ipPnnGFUuZff52/z+eZQkSZ9kMRwAjIpd0CVJkiTpMtkdDjiJXeKk+ReTBceocgm7z59FcZIk&#10;HVrq3t3gAYDxsQu6JEmSJJ0/u8MBJ7FLnLSgUru1MI5zW+f2sfp5lCRJ/1Z2ntmU4RMAGJkYp38d&#10;uyVJkiRJwxX3S52kAZxsnbqX2kVG0jxrUvtm9xHOyTgjSdLfi5s7q9w9lGETABipGK9rY7kkSZIk&#10;qd/sDgf0wi5x0jJrUvdcLgMwOEd0S5L0t9rHMlwCACPnhS9JkiRJGja7wwG9cjNHWmYxoXCMKucS&#10;uxPWPoeSJC01LygAwPR44UuSJEmShsvucECv7BInLbzUbh2jytDibY74rFU/g5IkLa3UvXjTEQCm&#10;yXdbSZIkSeo/u8MBg7BLnCRHdjG0WHgZk9n650+SpIWU2q0bOwAwXTGO+24rSZIkSf1mdzhgEPud&#10;eyoXHUnLKo619ICWIe0+Z5vfP3eSJC2ln0fW392XYREAmKjduO67rSRJkiT1lN3hgEHZJU5SFBOO&#10;Ve4eyqUBehefr9pnT5KkuWeOBQDz4butJEmSJPWT3eGAQdklTtKvNal7LpcH6J1F2JKkpWVuBQDz&#10;47utJEmSJJ1Y6t7tDgcMLlbeVi9CkpZZardXOd+USwT0Ko7orX7uJEmaW6l7KcMfADAzce+kOv5L&#10;kiRJkg6ofSxfrwCGEytv47jE+oVI0hJzhCpD2e9M6sGBJGnuecMRAGbN/VRJkiRJ+mLunQLnZJc4&#10;SbWc3c4QYgdCDw4kSXOtjHGbMuwBADMV4/2vcwBJkiRJ0uc1uf1evlYBDO/njj3de+2CJGnZxRGX&#10;5VIBvdl9tjw4kCTNNNv9A8BSNKl7rs8HJEmSJEm/57kzcBGxErd2UZKkOOIydvUqlwvohXFHkjS7&#10;UvdShjkAYCHigU51XiBJkiRJ+j0nawCXYZc4SX8rjv9q8t19uVxAL9apfa193iRJmly771Kx83YZ&#10;4gCAhYjxvxyZXp8jSJIkSZJiA5bX8jUK4PxWuXuoXpwkqRTXiXLJgF7EDoS1z5okSVOpPAT3diMA&#10;LFTMA36dG0iSJEmS/sj9U+CyLEyQ9HntY7lkwMm8TS9Jmnqr69unMqwBAAu1+177XJsnSJIkSdLi&#10;szscMAZ2iZN0SB780qfdZ8rb9JKkSdak9s1RqQBA8KKxJEmSJP232BSjyXf35WsTwGW5eSPpoKzm&#10;p0exyLL6OZMkaaS5mQMA/Ooq55vanEGSJEmSllrspl2+MgFcXjzUqV2sJOn3YleUcumAk8Uiy9rn&#10;TJKkceYYeQDgv2J+UJ83SJIkSdKyiheK48Wh8nUJYBwsSpB0aBbF0Zc4cm6duvfa50ySpFFlp1wA&#10;4C/iPkl1/iBJkiRJCypOhypfkwDGwxb/ko4qtdty+YCT2KVUkjT24s3GWMRdhi4AgP/Yv+xVmUNI&#10;kiRJ0lJyDxUYtXXqXmoXL0mqltqtiQ19aHL7vfoZkyRpBMU4VYYsAIAq32slSZIkLTm7wwGj5m1G&#10;SUdnURw9cXS3JGmUOSoVADiQo1MlSZIkLTG7wwGTYJc4SUdnURw92C/KTt179TMmSdIFciMHADjG&#10;/nttZU4hSZIkSXPO7nDAJLhxI+lLWRRHD5p8d1/9fEmSdJHaxzJEAQAcJOYP9XmFJEmSJM2w1L17&#10;RgxMRqzgrV7MJOmjLIqjBx4eSJJGkaNSAYAvivsj1fmFJEmSJM2sJrffy1chgPHb7xLn2DpJXym1&#10;23IpgS+LRQjVz5ckSWcojkqNXUvLsAQAcJSrnG9qcwxJkiRJmlNNat/K1yCA6YiVvLWLmiR9mkVx&#10;nMjCbEnSJYsds8uQBADwJU3qnmvzDEmSJEmaUZvyFQhgWixGkPTVvBHAqXafo83vnytJkgbPEfAA&#10;QA+86CVJkiRp1qX2tXz9AZieVe4eqhc3STogi+I4lTfqJUkXyFuNAEAv3FuVJEmSNMea1P1o8t19&#10;+eoDME2xoKV2kZOkQ7IojlPFTj21z5YkSX0XC7HL8AMA0IvYNaE275AkSZKkqeY+KjALVznf1C5y&#10;knRoJkWcwjgkSTpH8Vajo1IBgL7tj06tzD0kSZIkaYrFfdR4dle+8gBM2zp1L7WLnSQdXvtYLilw&#10;tPj81D9XkiT10+r69qkMOwAAvYp5Rm3+IUmSJElTy31UYFa8ySipj5rcfi+XFTiaI7wlSYOV2q3d&#10;4QCAoezvrabuvToPkSRJkqSptPte4z4qMDveZJTUU5tyWYGjWJwtSRow8xMAYFCr3D1U5iCSJEmS&#10;NKGcCAbMkDcZJfVVk+/uy6UFjuIBgiSp91L7WoYZAIBBxa601fmIJEmSJI28OMnJ7nDAbMVxh7WL&#10;nyQdU5O6HxbF8VWxcKH2uZIk6djMSQCAc7rK+aY2J5EkSZKkCeSUDWDe7BInqZecMc8XxecmFjBU&#10;P1eSJB3Rbjx5LsMLAMBZrFP3UpuXSJIkSdJoc8oGsASOq5PUW6ndlksLHMVYJEk6tVhcbXE+AHBu&#10;Mf+ozU0kSZIkacTZHQ5YBsfVSeqrOG++XFrgKMYiSdIpra5vn8qQAgBwVjEPqc1PJEmSJGlsOWUD&#10;WJSrnG9qF0NJ+komUnyFo1MlSV/O0e0AwAXtd4nbzUeq8xRJkiRJGknxHC7WhpSvMgDLsE7dS+2i&#10;KElfKY7ALJcXOJijUyVJX6nJ7fcylAAAXETMR2rzFEmSJEkaS07ZABZp/yZj5aIoSV+tyXf35RID&#10;B4tjd2ufJ0mSqtkdDgAYCbvESZIkSRpt7qMCSxYrgqsXR0n6Qrbd5Sss0JYkHZPd4QCAsbBLnCRJ&#10;kqTx1j6Wry4Ay7NfhOBNRkl9trumlEsMHCwm5dXPkyRJvxS7ipahAwBgFNxblSRJkjS24j6q3eGA&#10;xfMmo6S+87Car1indlv7PEmS9EubMmwAAIzCKncPlTmLJEmSJF0y91EBgjcZJfWfbXg5TpPv7uuf&#10;JUmSLLgHAMbLvVVJkiRJoym1r+WrCgC7C+PmjwulJJ1YvCVdLjNwkHXqXmqfJUmSdnmrEQAYJbvE&#10;SZIkSRpDTep+xAYU5asKACFWCtcumpL01Uy6OFbO+Zs36yVJv2d3OABg7HyXlSRJknTpmtQ9l68o&#10;APxjvwihctGUpJNK3Xu5zMBBvFkvSapkdzgAYNR8l5UkSZJ0yWKjkljzUb6iAPCrWDFcu3hK0inZ&#10;1YVjrVO7rX2WJEnLyzwCAJgKu8RJkiRJulztY/lqAsDvHFUnabhMwjjcVc439c+RJGlpxW4rZXgA&#10;ABi1Jrffa/MZSZIkSRqyeKnY7nAAn7C9v6QBc9wZB7NrqSQpdgwtwwIAwCR42ViSJEnSBfIMFuAQ&#10;jqqTNERxdn3s/FUuNfAhu5ZKkmKXlTIsAABMgl3iJEmSJJ211L6WryMAfMZRdZIGy04vHGH3mdn8&#10;8RmSJC2j1L3b5h8AmCIvd0mSJEk6R7EZSZPv7stXEQAOsU7dS+2iKkkn500FjhCfl+rnSJI061bX&#10;t09lKAAAmJSYx9TmN5IkSZLUZ+6hAnzB/qi6ykVVkvpolbuHcrmBD8V4FG+41D5HkqR5Ftd9u8MB&#10;AFPlvqokSZKkwXPCBsDXrXP7WL24StKJ2cKXY8QCytrnSJI0z7zZCABMXZO659o8R5IkSZL6qMnt&#10;9/L1A4CviJXFtQusJJ3c7vpSLjXwKUenSvRTPG0AAFWBSURBVNIyikXzVznflMs/AMAk2SVOkiRJ&#10;0lA1qX0rXz0A+Cq78kgatNS+lssNfMjDBElaSKl7KZd+AIBJi3lNdb4jSZIkSae1KV87ADiFXXkk&#10;DVksvC2XG/iQRdqStIjczAEAZqHJd/eVuY4kSZIkfbkmdc/lKwcAp4oji2oXW0nqozgaLW4Sl0sO&#10;fCi2ga59jiRJM8jOsQDAzKxT916d90iSJEnSkcUz1ThRqXzdAKAPtviXNGipey+XG/iQo1Mlab7Z&#10;NRYAmJsmt99r8x5JkiRJOrbV9e1T+aoBQF/2CxC80ShpyOwKw4EcnSpJM2z3XcPbjQDAHLmnKkmS&#10;JOnk3D8FGI43GiUNnZ1hOJSjUyVpXnm7EQCYqyZ1z7X5jyRJkiQd0aZ8xQBgCOvUbisXX0nqpTj7&#10;/irnm3LJgb+Kt2Di81L7HEmSppXxHwCYs/3JG5U5kCRJkiQdlFO2AIbX5Lv76kVYknoqdv4qlxz4&#10;kKNTJWkmuaEDAMzcOnUv1XmQJEmSJH1QvEwcazTKVwsAhhQPrGoXY0nqr/axXHLgQ8YkSZpFtvsH&#10;AGYt5ju/zX8kSZIk6dNW17dP5WsFAEOzzb+kc+RtBw6xH5NS9177DEmSJlBqt+WSDgAwa767SpIk&#10;STqq3XeIeA5WvlIAcA5Nbr9XL8qS1Fe7SV655MCHdp8Xb9pL0kTzhiMAsBQx76nNhyRJkiSpVqzJ&#10;KF8nADin2M2hdmGWpN5K7Wu55MCHHJ0qSdOrSd2Pq5xvyqUcAGDWnLohSZIk6eA8IwW4nDjOsHpx&#10;lqQeW+XuoVx24EMWakvSxHJTBwBYmHXqXqrzIkmSJEkqxYvEsRajfI0A4BLcxJE0dHaP4VDxOal9&#10;hiRJ48yidwBgaWL+U5sXSZIkSdI/ra5vn8pXCAAuJbb6j8UqtQu1JPVVk9q3ctmBD3m4IEkTKXXv&#10;8V2iXL4BABYj5kHV+ZEkSZIkuW8KMB5Nbr9XL9aS1GN2keFQcQRf7TMkSRpP3nIEAJaqSd1zbX4k&#10;SZIkSZ6HAozMOrXb2gVbkvrK0akcKt6c8ca9JI27Jt/dl8s2AMCi7L+zVuZHkiRJkhZeal/L1wYA&#10;xiIWqVQv2pLUY45O5VC7z8vm98+PJGkkpXZbLtcAAIvkJS5JkiRJvxYbg3iJGGCk1ql7qV28Janf&#10;2sdy2YEPOYZGksaZ41IBgKWLexu1eZIkSZKkZeaeKcCIOaJO0rnyhgSHil0Fa58hSdLlcgQ6ALB0&#10;jk2VJEmS9G+pe4/vCOXrAgBjtMrdQ/UiLkl9tpsYlssOfMhibUkaWal9LZdoAIBFi3lRdb4kSZIk&#10;aWltytcEAMbMbjySzpOjUznM7vOy+fPzI0m6RPECTbk8AwAsWpPb77X5kiRJkqQF5QVigOmII5Cq&#10;F3NJ6jlHp3IoDxok6fI1qfth638AgJ8cmypJkiQtu7hfGmsrylcEAKZgd/F+rl3UJanXHJ3KERxH&#10;I0kXztuOAAD/sU7dS3XeJEmSJGn2ra5vn8pXAwCmYv+GY+reaxd2Seozk0UO9XNsare1z5Ekafgc&#10;lwoA8F92M5ckSZIWWmq3TtMAmKh44FW9uEtSzzk6lUM51luSLpPjUgEA/uTYVEmSJGmxbcrXAgCm&#10;yPF0ks6So1M5wu4zs/njMyRJGjbHpQIAVDk2VZIkSVpWTeqey9cBAKbKW46SzpWjUzlGfNmofY4k&#10;ScPkuFQAgDqnbEiSJEnLyUkaADMSi1RqF3tJ6jtHp3IMu5hK0nlykwcA4O+8UCxJkiQtqfaxfBUA&#10;YA7iOMP6BV+SeszRqRxh/9AhtdvqZ0mS1F+OSwUA+JBjUyVJkqT516T2zYvDADOzu8Bvfr/gS9Iw&#10;ebOCw8UXj9i5qP5ZkiT1keNSAQA+1uT2e20eJUmSJGkelWdRm/IVAIA5cTSdpHN1lfNNufTAp3af&#10;GYu2JWnAjMsAAB9zbKokSZI071bXt09l+g/A3Pw8ms7RqZKGL7YcLpceOIi38SVpoByXCgBwkLiX&#10;UZ1PSZIkSZp2qXt3VCrAzMVxSdVBQJJ6LhY4lUsPHGT3heSl9lmSJH09bz4CABzGi1qSJEnSbHNU&#10;KsASODpV0jmKs/gd0caxvJEvSf1mLAYAOIxjUyVJkqT51aTuuUz5AZg7N3cknS3HtHGkn8d7t9vq&#10;50mSdFy762m5vAIAcIA4Sqk6r5IkSZI0uWLzDkelAizMOrePtUFBkvoujmoulx44yM9FcR5CSNKp&#10;efsRAOA4MX+qzaskSZIkTbH2sUz1AVgSO/BIOkfx9kW57MDB4oi/2udJknR4FqUDABwn5k+1eZUk&#10;SZKkieUUK4DlsthA0tlK3Uu59MDBdp+dzR+fJUnSQTkOAADga2IeVZtfSZIkSZpGMadv8t19meID&#10;sESOAZB0rkw8+Qpv50vSF/MGJADAl8RLfdX5lSRJkqRJtLq+fSrTewCWKnaNWKfuvTZQSFKv7a41&#10;5dIDR1nn9rH6mZIk/bUmt9/LZRQAgCPEPKo2v5IkSZI0gVK7dXIGAHu7gcGRdJLOVPtYLj1wFG/o&#10;S9JxXeV8Uy6hAAAcYf8CcWV+JUmSJGkSbcrUHgBioUH7WhksJKnX4sx+D+j5KoviJOnAUrstl04A&#10;AL7AiRqSJEnS9GpS91ym9ADwU7z5GAtVagOHJPVaal/LpQeO1qT2rfq5kiT9mxs/AACniflUbZ4l&#10;SZIkaaSl7t1RqQBUrXL3UB08JKnn4npTLj1wNIviJOnjjLMAAKdxn1SSJEmaVu6JAvAhiwwknaPY&#10;kbJcduBo8YZPHAdY+2xJkrr/8yYkAMBp9t87K/MsSZIkSSPM6VQAfOYq55vqICJJPbe6vn0qlx44&#10;mkVxkvSXdtfGcqkEAOAEXhyWJEmSxl9swuEFYQAOEotUaoOJJPVdLMItlx44mkVxkvRnTeqey2US&#10;AIATuEcqSZIkTaH2sUzhAeBzFhhIOkfxtnW57MCXWBQnSf9tlbuHcokEAOAEMa+qzbckSZIkjSPP&#10;GQE4WpPv7muDiiT1nQf3nMqiOEn6meMBAAD6FfOr2rxLkiRJ0mWLuXqsaShTdwA4XBy3VBtcJKnP&#10;YsJaLjvwZT8XxXXvtc+YJC0lb0QCAPQr5le1eZckSZKky7a6vn0q03YAOI7FBZLOVSzALZce+LKr&#10;nG+8vS9pyRlPAQD6FQ/ZavMuSZIkSRcstVsnZQBwkt2AsvljgJGkAYrFTOXSA19mUZykJecYcgCA&#10;fsX8qjbvkiRJknSZyjOgTZmyA8DXxU4Tvw80ktR3jnmjL7Eozg6nkpaYtyIBAPq1P0GjMu+SJEmS&#10;dJkclQpAbxydKulc2dmGvvwcu9pt7XMmSbNsd80rl0AAAHoUL/BV51+SJEmSzpujUgHo226AcXSq&#10;pMGLbY7LZQdOZlGcpCUVuzqXyx8AAD1yeoYkSZJ0+RyVCsBg1ql7+X3gkaS+s9UxfbIoTtJSsssq&#10;AMAwYp5Vm39JkiRJOl+eHwIwGEenSjpH8YbHVc435dIDJ7MoTtISMnYCAAxj/52yMv+SJEmSdKYc&#10;lQrA0HYDjqNTJQ1fal/LZQd606T2rfp5k6Spl9ptudQBADAALwlLkiRJl8lRqQCcjaNTJZ2jJt/d&#10;l8sO9MYYJmmWWUgOADCoJnXP1XmYJEmSpEGLuXiZlgPAsBydKuks7a4z5bIDvfIgQ9LcWl3fPpVL&#10;HAAAA1jl7qE2D5MkSZI0YKl7d1QqAGe1G4AcnSpp8Jrcfi+XHehVLB6pfeYkaYrFA9pyeQMAYAD7&#10;F4Qr8zBJkiRJg+aoVADOL45mqgxKktRbTep+lEsO9G73GbO4W9Is8pYkAMDw4h5FbS4mSZIkqf8c&#10;lQrAxTg6VdI5MuFlSLvPmEVxkqZdarflkgYAwICa1L5V52OSJEmS+s1RqQBc2m5AspBA0uBd5XxT&#10;LjvQuybf3VvgLWmqWTgOAHAeMe+qzcckSZIk9Z6jUgG4PEenShq83XWmXHJgED93PW231c+fJI24&#10;Jrffy6UMAIABrXL3UJuPSZIkSeovLwADMBqOTpV0jmIXr3LZgcFY5C1pahkfAQDOY38PtDIfkyRJ&#10;ktRTjkoFYGx2A5SjUyUN224SXC45MKjV9e1T9TMoSSPMDSIAgPNpUvejNieTJEmSdHqxK3OZegPA&#10;eNhVR9LQORaOc3EUjqRJlNptuWwBAHAGTWrfqvMySZIkSSflqFQARsvRqZKGLt7ELpccGFwcQ+jt&#10;f0mjLnUv5ZIFAMAZxEO66rxMkiRJ0tdzVCoAY7cbsBydKmnQ4jjLcsmBwcUXMDsASBprdk4FADgv&#10;u4lLkiRJg7QpU24AGK/YqaIyiElSL8WOXVc535RLDpyFXQAkjbF4IFsuUwAAnMH+hIzKvEySJEnS&#10;14rnL2W6DQDj5uhUSYPniDguIHZiqn4eJelCWSAOAHB+8aJebW4mSZIk6chSu3VUKgCTEg/nqoOa&#10;JPWURQBcQpPv7i36ljSKdteicmkCAOCM4qFddX4mSZIk6eDiRZN45lKm2QAwHavr26fa4CZJvZTa&#10;13K5gbP6uRNq+1r9XErSuTIOAgBcRBzpVJ2fSZIkSTqi9rFMsQFgerwxKWnIvDnCJcWXtdrnUpLO&#10;UTyILZcjAADOyHdBSZIk6cS87AvA1O130akNcpLUR6ndlssNXIQjVCVdqlXuHsqlCACAM4p5WG1+&#10;JkmSJOnz4qjUWENQptcAMF1uEkkaMgsCGIN16l5qn09JGqqrnG/KJQgAgDPyArAkSZL09TzXA2BW&#10;YtvT2oAnSSeXuvdyqYGLcmyOpHPmLUoAgMuJXS1qczRJkiRJf283j34uU2oAmIf9m5OOlJM0UE1u&#10;v5fLDVzUzyNU223tcypJveXIcACAi2pS+1adp0mSJEmql7p3L/kCMEu7gW7zx8AnST0Ub2aXSw2M&#10;wur69qn2WZWkXkrta7ncAABwAbGzRXWeJkmSJOmPyg7LmzKdBoD5cbNI0lDZJY6x+blbnN1RJfWf&#10;owUAAC5rndvH2jxNkiRJ0p/FJgJlKg0A8+UoOUlDZJc4xspicEl9ZxE4AMBlrXL3UJunSZIkSfpv&#10;TWrfHJUKwCJc5XxTGwwl6dS8YcJY2S1OUp/FA9hyeQEA4ALigV5tniZJkiTpf8VmFvF8pEyjAWD+&#10;HCsgaYhiYh2LbsulBkbHbnGS+shYBwBweXEP4v+3d6/HcSPZokbHBP1jFCqYSQKh/zKhTKAJNIEm&#10;0AOaQBNoAk2gCTRBJpyDXZXsVlNJiY96IIG1Ir7oufecO3emW4VKZG0kams1SZIkSS/1N2X5DADL&#10;Ecej1r8YJekLpeG+XGZgkpwWJ+krxQ+v5XICAMAJrVP/VFuvSZIkSRpL/UNZOgPAssSrBTxJKWnf&#10;OSWOVjgtVdKnSv1TuYwAAHBCTgCXJEmS6sVvdTELUJbOALA8qzxc1b4kJelLOSWORuxOi+sfqn+O&#10;JamW7zgAgElYnV/eVtdrkiRJ0sKLGYCybAaA5TIIIOkQOSWOlnS5v/YaVUnvKU4iKZcOAABOyIO+&#10;kiRJ0u/ZvwSAIo5LNQQgae85QYcGeeWOpL8VA7TlkgEAwAltT/yurNckSZKkxZaGZ69KBYBfjF+Q&#10;m9++MCXpizkljhZ5jaqk13Vp+BmD3nF9KJcKAABObPuQb2XtJkmSJC2x7R5mHjZluQwAvHAqjqS9&#10;55Q4GuY1qpJiE2l1fnlrwBsAYJrKj37VtZwkSZK0pGIfsyyTAYDX1ql/qn2BStJnM0RA69a5v6n9&#10;2ZY037rUP8Zn3+sFAACmzV6mJEmStNvPtJcJAH8Qgyu1L1FJ+nROiWMm4s9y9c+4pFkUp4vExpHX&#10;ogIAtMN9miRJkpbedl/TniYA/N0qD1e1L1NJ+mxOiWMu4qbSDy7SvPJaVACAdo1rubvaGk+SJEla&#10;Tv1NWR4DAH+zTv1D/QtVkj6RU+KYGYNxUvt5LSoAQPu63F/X1nqSJEnSIvL7GwB8TPwwOH6BPle/&#10;WCXpEzl5hznaDcYZIpda6eU0OK8QAACYB2+6kCRJ0mJLw7OHfQHgE8Yv0s1vX6yS9Nk8pcKMjX/G&#10;NwbJpenmNDgAgHmKh+9q6z9JkiRp7sXDIWVZDAB8VJeGu9oXrCR9JqfEMXfb0wmcGCdNIqfBAQDM&#10;3/YtF5W1oCRJkjTn4jf8siQGAD5rnfqn2hetJH04p8SxEOOf9zgx7v63z4CkgxZDcLvT4IaN0+AA&#10;AJYh1oCv14WSJEnSbEv9k71PANgDrx6QtK9ik9opcSxJnExlME46fF6JCgCwXB7mlSRJ0lIqD4Ns&#10;ylIYAPiq+IHx9ReuJH0qp8SxQAbjpAOUhmevRAUAoJwQXF8zSpIkSTMq9kPLMhgA2BebS5L2UTy9&#10;4gQflmw7ZJ6G59rnQ9Kf270SdbgzBAcAwItYH9bWjpIkSdKcit/q/b4GAAcQX7C1L19J+nj9Tbm0&#10;wGJ1ub/2ah/p721fA5CG+xiCs+EDAMBrcUpGbR0pSZIkzaXtg8IeEgaAw1nl4ar2JSxJHykW7uWy&#10;Aos3fiY2Xqcq/bfdEFz/MP7rjSE4AAD+ZPuwUWVNKUmSJM0nB00AwMGVHycrX8SS9P5iw7pcVoDC&#10;61S15F5Oghv/tSE4AADezQO8kiRJmnVpuC9LXwDgkLavTvVjvaQv5pQ4eNv4GXFqnJbRuKYcvw/u&#10;vA4VAIDPOsv5orrWlCRJklovDc/2TQHgiMYv4M1vX8iS9MGcEgd/F5+TLvWPtc+Q1GLx53l1fnkb&#10;Q3DljzkAAHza9uHdyrpTkiRJar04DbksewGAY4nTPGpfzJL07lL/VC4pwF/sfuTxSlW1V5wIuhvq&#10;7G8MwQEAcAi1dagkSZLUcvFbfFnuAgDHFsMstS9oSXpvhiPg48bPziZO2DIcp8k2rhG9ChUAgGOJ&#10;hzCq61JJkiSpxVL/ZF8VAE4ovohtOEn6Umm4L5cU4BPGz5HhOJ287Xow9Q9OgQMA4BQ8tCtJkqS5&#10;FHut9lgBYALGL+bN6y9qSfpIZzlflEsK8AXj56kMx/kxSIdtuymT+sf48+YUOAAATm33iv762lWS&#10;JElqqVUersoyFwA4tS4Nd7UvbEl6T3ENKZcTYE9iQGl7WpcfhrSHDMABADBl9iYlSZI0h/xeBgAT&#10;5Ad3SZ8tBi3KpQQ4kHiqzOlxem8G4AAAaImBOEmSJLVe7MfahwWACYov6PjxtPYFLkl/q8v9dbmc&#10;AAe2/c4eP3PrNNz77ta2GJRM/cP2VEEDcAAANGb78E9tnStJkiQ1UOzT25MFgAkbv7A3r7/AJeld&#10;peG5XEqAIzvL+SIG5OJUBQNy8y/+Gb+c/jb+nzc2WgAAaN32gZ/K2leSJEmaerFfG294KUtbAGCq&#10;PJEp6bPFUE65lAAn9HKC3PZ1mV6J3nQvw28x7BibKnH6W/nHDAAAsxFr3dp6WJIkSZp6sQ9flrUA&#10;wNTtXrlV/1KXpDdLw325jAATs/uBqb+Jz+n29Zq1z7BO1vZkv/La05eT3wwZAwCwFLH+/XV9LEmS&#10;JDVR6h/KkhYAaEGcLBOvP6x+sUvSG8VAR7mMAA3YnTjmJLlj9uvg26+nvnntKQAASxYPg9TWz5Ik&#10;SdJkS8OzfV0AaFD8OFv9cpekPxTDNeUyAjQobuB/G5QzJP+hXg+9bU/my8PG4BsAANRtH86trK0l&#10;SZKkKbbdA87DpixnAYDWxI/hr7/gJemPOR4aZitObfh1WC5ev7rEgbnawFv8PYmBN685BQCAz6mt&#10;vSVJkqRp1t+UZSwA0Kr4sbf+RS9J9QyEwDKV1xxt/nvC3HD37+BcDJFNa3guhtt2A27jf64y5Lb7&#10;z/tystu/p7vFfz8nvAEAwGFs1+WVNbskSZI0qdJwX5awAEDLtq8siB+Ia1/4klTNkzHA38UaI4bM&#10;ymvat4N0L8N0L8X1JAbr3tu/Q2wvp7b11/HvGf/+Ufz/9fLqUsNtAAAwHQbiJEmSNPnS8GxfGQBm&#10;pJz4Uv/il6RXxSZ2uXwAAAAA/JUHciVJkjTlygMcm7J8BQDmopyuUl0ASNLrvDYVAAAAeK8u9Y+1&#10;/QVJkiRpGnk7EgDMVrwTvb4AkKRXjdeLcukAAAAA+CMDcZIkSZpqXRruyrIVAJgrry+Q9J68NhUA&#10;AAB4Lw/iSpIkaZKl/inn/K0sWwGAuYrXIFYXA5L0qi731+XSAQAAAPCmOHWjtrcgSZIknao4/KHL&#10;33+UJSsAMHfjAmDzekEgSb+Vhudy2QAAAAB4k4E4SZIkTS0HPwDAAtmkkvSe4lTJctkAAAAAqFqd&#10;X97W9hUkSZKkUxS/hZelKgCwNPHO9NoCQZL+KQ335ZIBAAAAULXO/U11X0GSJEk6dql/yjl/K0tV&#10;AGBpYiEQ706vLhQkaSyuEU6JAwAAAP4kXkdV21eQJEmSjln8rtXl7z/KMhUAWKpxYbB5vVCQpP/W&#10;35RLBgAAAMBvVnm4qu8pSJIkSccr1qVliQoALF28Q722YJCkKJ6mKZcLAAAAgN8YiJMkSdKpi9+8&#10;y/IUAGCnS/1jbeEgSVG8+qRcLgAAAAD+w0CcJEmSTlrqn3LO38ryFABgJxYI6zQ8VxcQkjTeSJTL&#10;BQAAAMB/rPOw+W0vQZIkSTpC8aajs5wvytIUAOC/xgWDjStJb9bl7z/K5QIAAADgH7FnUNtLkCRJ&#10;kg5dnFZclqUAAHXxWsTaQkKS1mm4L5cKAAAAgH8YiJMkSdIp6tJwV5akAAB/tk79Q21BIUmOnAYA&#10;AABei/2C2j6CJEmSdKi61D/mnL+VJSkAwJ/FwmGdhufawkLSwnNKHAAAAPCKgThJkiQdtTQ8G4YD&#10;AD7MJpakt3JKHAAAAPCr7QO2lT0ESZIkad91afi5ysNVWYoCAHxMLCRqiwxJC88pcQAAAMAvDMRJ&#10;kiTpWK3OL2/LMhQA4HPWqX+oLTQkLbd48sYpcQAAAMALA3GSJEk6Sql/KEtQAICvGRcWT9UFh6TF&#10;5ukbAAAA4Fe1/QNJkiRpb6XhOR7EKMtPAICviZOgqosOSYstTokrlwgAAAAAA3GSJEk6WPG71PjX&#10;TVl6AgDsxyoPV68XHpKWnVPiAAAAgBe1vQNJkiRpP/U3ZdkJALBf6zTc1xcgkpaYU+IAAACAF+XU&#10;juoegiRJkvTp0nBflpwAAIexTv1TdSEiaZE5JQ4AAAAIBuIkSZK091L/lHP+VpacAACHEQuOdRqe&#10;qwsSSYsrNrvPcr4olwgAAABgoQzESZIkaZ/F+rLL33+U5SYAwGHFwqO2KJG00BxVDQAAAItnIE6S&#10;JEn7KtaWqzxclaUmAMBxjAuRzeuFiaRl5pQ4AAAAwECcJEmS9ld/U5aZAADH1aXhrr5AkbS4nBIH&#10;AAAAi2YgTpIkSfsofoMuS0wAgNNYp/6htlCRtLycEgcAAADLZSBOkiRJX61L/WPO+VtZYgIAnM46&#10;9U+1BYukhZX6h3JZAAAAABbGQJwkSZK+VBqeDcMBAJMRCxMbXpKiLn//US4NAAAAwILYH5QkSdJn&#10;i7Wk35gAgMkZFyqb1wsXSQssDc/lsgAAAAAsiIE4SZIkfbZVHq7KshIAYFpioVJbwEhaVl3ur8tl&#10;AQAAAFgIA3GSJEn6TKvzy9uypAQAmKZ1Gu5rCxlJyyk2wMslAQAAAFgIA3GSJEn6aOMa8q4sJwEA&#10;pq1L/WNtQSNpOXmaBwAAAJbFQJwkSZI+VOqfcs7fynISAGDaYuESC5jqwkbSYjrL+aJcFgAAAICZ&#10;MxAnSZKkd5eGZ78jAQDNiQWMTTBp2cVpkeWSAAAAAMycvUBJkiS9p7Ju3JRlJABAW2Ih8+viRtLy&#10;WuXhqlwSAAAAgBkzECdJkqT31OX+uiwhAQDaFAua2kJH0jKKzfByOQAAAABmzECcJEmS/ta4Zrwr&#10;y0cAgLat03BfW/BIWkZubgAAAGD+DMRJkiTpj6XhPuf8rSwfAQDa16X+sbrwkbSIuvz9R7kcAAAA&#10;ADNkIE6SJElvlvonw3AAwOzEAmedhufqAkjS/Bs//+VyAAAAAMyQgThJkiTVinWigxMAgNk6y/mi&#10;tgiStJT6m3I5AAAAAGbGQJwkSZJeF2vEVR6uypIRAGCexoXP5vVCSNIyipueGIwtlwMAAABgRgzE&#10;SZIk6fcclgAALEQsfOoLIklzr0v9Y7kUAAAAADNiIE6SJEm/Nq4P78pSEQBgGdapf6gtjCTNvy73&#10;1+VSAAAAAMyEgThJkiS9FAck5Jy/laUiAMByrFP/VFsgSZp3Xp0KAAAA82MgTpIkSdvS8GwYDgBY&#10;rFgIxYKoulCSNOu8OhUAAADmxUCcJEmSYk3Y5e8/yhIRAGCZYkFUWyxJWkL9TbkUAAAAAI0zECdJ&#10;kqRVHq7K8hAAYNnGxdHm9WJJ0jLylBAAAADMg4E4SZKkZTeuB+/K0hAAgBALpNrCSdLMS8NzuQwA&#10;AAAADTMQJ0mStODScF+WhQAA/Gqd+ofqAkrSrPPEEAAAALTPQJwkSdJCS/1TzvlbWRYCAPBaLJiq&#10;CylJc29TLgMAAABAgwzESZIkLa9YA57lfFGWhAAA1MTTAzbPpOUVn3tPDwEAAEC77OlJkiQtq1j/&#10;rfJwVZaDAAD8ybiA2rxeUEmaf13qH8tlAAAAAGiMgThJkqRl1eX+uiwFAQB4j3iaoLawkjT3+pty&#10;GQAAAAAaYiBOkiRpOY1rv7uyDAQA4CPWabivLbAkzb5NuQwAAAAAjTAQJ0mStJDScJ9z/laWgQAA&#10;fFS8QrG60JI022ID/Szni3IZAAAAABpgIE6SJGkBpf7JMBwAwBfFgioWVtUFl6TZFsOw5TIAAAAA&#10;NMBAnCRJ0ryL9V6Xv/8oyz8AAL4iToqyoSYtsDTcl8sAAAAAMHH27yRJkuZbrPVWebgqSz8AAPZh&#10;XGhtXi+8JM0/N1cAAADQBgNxkiRJc66/Kcs+AAD2aVxsGYqTFpjjtwEAAGD6DMRJkiTNs3Gdd1eW&#10;fAAAHEI8fVBbiEmab7GhnnP+Vi4DAAAAwAQZiJMkSZpfhuEAAI5knYb72oJM0nzrUv9YLgEAAADA&#10;BBmIkyRJmllpuHdgAQDAEa1T/1BdmEmab+PnvlwCAAAAgIkxECdJkjSjUv9kGA4A4ATixKjqAk3S&#10;bOtyf10uAQAAAMCEGIiTJEmaSWl4NgwHAHAisRCLpxOqCzVJs22Vh6tyGQAAAAAmwkCcJElS+8Wa&#10;rsvff5QlHgAAp7Abihueaws2SfPNzRgAAABMi4E4SZKktov1nEMJAAAm4izni9qiTdJ884QSAAAA&#10;TIuBOEmSpHYzDAcAMEHjQm3zeuEmaeal4TlOiSyXAQAAAOCEDMRJkiS1XH9TlnUAAEzJuFgzFCct&#10;rdQ/lUsAAAAAcEIG4iRJktpsXMfdlSUdAABTFE8v1BZykuZbl/rHcgkAAAAATsRAnCRJUnsZhgMA&#10;aMQ6Dfe1BZ2k+WYoDgAAAE7LQJwkSVJjpeE+5/ytLOcAAJg6Q3HSAkv9Q7kEAAAAAEdmIE6SJKmh&#10;Uv9kGA4AoEFxYlR1gSdptjnaGwAAAE7DQJwkSVIjpeHZMBwAQKNiIRdPN1QXepJm2+r88rZcBgAA&#10;AIAjMRAnSZI0/WLN1uXvP8oSDgCAFu2G4obn2oJP0nwzFAcAAADHZSBOkiRp2sV6bZWHq7J8AwCg&#10;ZWc5X9iQk5ZYf1MuAwAAAMCB2X+TJEmabobhAABmKI7+rS3+JM09Q3EAAABwDAbiJEmSppzfSwAA&#10;Zmlc7G1+X/xJmn9u8gAAAODQDMRJkiRNs3GddleWbAAAzFGX++vaQlDSvFudX96WywAAAABwAAbi&#10;JEmSppdhOACAhYiFX21BKGneGYoDAACAwzEQJ0mSNLFS/5Bz/laWawAAzN06DffVhaGkWedJKAAA&#10;ADgMA3GSJEkTKvVPhuEAABaoS/1jdYEoadbFZ79cBgAAAIA9MRAnSZI0kdLwfJbzRVmmAQCwNPF0&#10;RHWhKGnWGYoDAACA/TIQJ0mSdPpiTdbl7z/KEg0AgCWKo4INxUkLbfzsl0sBAAAA8EUG4iRJkk5b&#10;rMdWebgqyzMAAJYsjgy2YScttNQ/xWBsuRwAAAAAn2R/TZIk6XQZhgMA4DdxdHBt8Shp/sVNouPD&#10;AQAA4GsMxEmSJJ2y/qYsywAA4F/jYnHz++JR0oLalMsBAAAA8EEG4iRJkk7TuA67K0syAAD4XRwl&#10;XFtISlpKnqACAACAz6jfZ0uSJOmQGYYDAOBdYiCmtqCUtIxW55e35XIAAAAAvFPtHluSJEkHLPUP&#10;OedvZTkGAAB/tk7DfXVhKWkRdal/LJcDAAAA4B1q99eSJEk6UKl/MgwHAMCHxVMV1QWmpGU03kye&#10;5XxRLgkAAADAH1TvrSVJkrT/0vDs9wsAAD4tTomqLjQlLaIuDT/Hv27KJQEAAAB4w+t7akmSJO2/&#10;+N2iy99/lCUYAAB8XBw1HKdE1RackpZUf1MuCwAAAEBF/X5akiRJ+yqG4VZ5uCrLLwAA+LwYiiun&#10;RFUXn5IWUhruy2UBAAAAeKV6Ly1JkqS9ZBgOAIC9i6OHDcVJihMjz3K+KJcGAAAAoKjeR0uSJGkv&#10;dbm/LssuAADYnxiKqy1AJS0vT2EBAADAf9XunyVJkvT1DMMBAHBQhuIkvdSl4a5cGgAAAGDxavfO&#10;kiRJ+lqr88vbstwCAIDDGRefm9eLUUkLzStUAQAAYKt63yxJkqRP58F8AACOalyEGoqT9E+OKwcA&#10;AGDpavfLkiRJ+lyG4QAAOIlxMWooTtI/uTkFAABgyWr3ypIkSfp4fm8AAOCkxkWpoThJ/5b6py5/&#10;/1EuEQAAALAY1ftkSZIkfSjDcAAATMK4ODUUJ+k/uWEFAABgaWr3x5IkSXp/8dtCzvlbWV4BAMBp&#10;rXN/U1u4SlpwqX86y/miXCYAAABg1qr3xpIkSXpfabg3DAcAwOQYipNUr78plwkAAACYrfo9sSRJ&#10;kv6aYTgAAKZsdX55W13ISlp2TosDAABg5qr3w5IkSfpjXeofDcMBADB58X7/2oJWkmJotlwqAAAA&#10;YFZq98GSJEn6Q6l/MgwHAEAzDMVJerPxBrfL33+UywUAAADMQvUeWJIkSfUMwwEA0KJ43391gStJ&#10;YzE4Wy4XAAAA0Lzava8kSZIqGYYDAKBlhuIk/akuDT+73F+XSwYAAAA0q3bfK0mSpFcZhgMAYA4M&#10;xUn6a+MN8FnOF+WyAQAAAM2p3u9KkiTp39Lw7LcAAABmY536h+rCV5J+yWtUAQAAaFXtPleSJEkl&#10;w3AAAMxRl/rH6gJYkn7Ja1QBAABoUe0eV5IkSS/7/t9/lGUTAADMi6E4Se8u9U9ukAEAAGhBzvlb&#10;9d5WkiRp4RmGAwBgEQzFSfpI8RpVx6gDAAAwZQbiJEmSfi+G4VZ5uCpLJgAAmK/tBmHqn2oLY0l6&#10;qxiMK5cRAAAAmBQDcZIkSf/NMBwAAItjKE7SZ1udX96WSwkAAABMgoE4SZKkfzMMBwDAYhmKk/Tp&#10;0vDc5f66XE4AAADgpAzESZIk7TIMBwDA4hmKk/SlxuuHwTgAAABOzUCcJEnSbhjOnj0AAIwMxUn6&#10;cgbjAAAAOCEDcZIkScP/2acHAIBfnOV8EU+N1BbPkvTuDMYBAABwAgbiJEnS0rM3DwAAFYbiJO0t&#10;g3EAAAAckYE4SZK07PqbsiwCAABe6/L3H4biJO2tNDwbjAMAAODQDMRJkqSltjq/vC1LIgAA4C0x&#10;FFdbUEvSV+rScFcuMwAAALBXBuIkSdISs+8OAAAfYChO0qGKG/R4RXO53AAAAMCXGYiTJElLyzAc&#10;AAB8wriY3rxeXEvS3kr9w/jXTbnkAAAAwKcZiJMkSUvKMBwAAHzBuKg2FCfpsKX+qcv9dbnsAAAA&#10;wIcZiJMkSUsphuFi7VOWQQAAwGeMi2tDcZKOktepAgAA8BkG4iRJ0iJKw71hOAAA2JNxkW0oTtLx&#10;Sv2DU+MAAAB4LwNxkiRp9hmGAwCA/RsX24biJB23NDw7NQ4AAIC/MRAnSZLmXJf6R8NwAABwIOOi&#10;21CcpNPk1DgAAADeYCBOkiTNNifDAQDA4Y2Lb0Nxkk5anBrX5e8/ymUJAACAhTMQJ0mSZplhOAAA&#10;OJ5xEW4oTtLpS/3T6vzy1itVAQAAli3uC6v3jZIkSY0WD4YbhgMAgCMbF+OG4iRNpi71j+vc39gg&#10;AAAAWB4DcZIkaU4ZhgMAgBOKVxbWFuqSdNJS/9Dl/rpcqgAAAJg5A3GSJGkuxTBcWeIAAACnEkNx&#10;4+L8Z23RLkknL/UPTo4DAACYNwNxkiRpDhmGAwCACTEUJ6mJUv+wOr+8jR9KyuULAACAGTAQJ0mS&#10;Ws8wHAAATFBsPBqKk9RKXeofYzhu/NebchkDAACgUQbiJElSy8VedVnWAAAAU7PdfEzDc20xL0mT&#10;Lg33Xe6vy+UMAACAhhiIkyRJrWYYDgAAGpBz/rZO/VNtUS9JTVRerRqvgy6XNmBB4sfU8i8BAGiE&#10;gThJktRiHtIGAICGGIqTNKtS/7DO/Y0hGZiX7XolD5v4fHdpuIu1y8vr3+N/Vv7XAABogIE4SZLU&#10;UrEHZRgOAAAaZChO0hzbblSk4W6VhysDM9CG+KzGiY/xud2e/pj6x7+tUXy+AQDaYiBOkiS1kmE4&#10;AABonKE4SbMvDc9j99sTprxiFU7q18G3+ExuT3f85dS3j2QgDgCgLQbiJElSCxmGAwCAGdmexFJZ&#10;+EvS3NoO3pRXrI7/5025DAJ79NaJb58ZfHsrA3EAAG0xECdJkqZe7F3FflZZvgAAAHNgKE7SYkv9&#10;Q1desxo/0pTLIvAX25Nm87CJp2bjM3SIwbe3MhAHANAWA3GSJGnKGYYDAIAZMxQnSaXUP8TJVuO/&#10;3hiSY8len/a2PWHxSENvf8rnEgCgLQbiJEnSVDMMBwAAC7D9obtyQyBJi6+cJLc9DSt//1Eum9C8&#10;X4fe4nXC8ed8CkNvf8pAHABAWwzESZKkKWYYDgAAFmSdhvvajYEk6VWpf4prptPkmLLawNsxX296&#10;iHzWAADaYiBOkiRNLcNwAACwQIbiJOkLpeE5TpSLQbk4UW78v9uUyyvsXf2Et/F7vOGBt79lIA4A&#10;oC0G4iRJ0pSKPTNvAQEAgIXa/qBeuVGQJH2u7XBSvJq6nCpnWI6/+XXYLf68bP/czOCEt69mIA4A&#10;oC2xpq2t6yRJko5eGp4NwwEAwMIZipOkI1ZOlns9MGf4Z35eD7r9e7Jb/7D0Ybf35DMBANAWA3GS&#10;JGkSpeHZvhIAALAVQxnVGwdJ0nGLpxd3w1K/Dc1FNnNO52XArT7kNty/DLnt/hkadPtq/qwDALTF&#10;QJwkSTp5qX+ypwQAAPyHoThJaqftwNWr4bkYzNpdy/ublyG6+FEqNoFimKtc7hcr/h68Hmp7Pdj2&#10;+3Db7hS37d/vyj8HHS6blwAAbTEQJ0mSTpphOAAA4C0xEFC9kZAkzabtcNfu1a1P/w7U/TtUF8Vg&#10;3ctw3cuAXRQDZOO/x/a0ute9DJr9WmxCvVT7n9eKf6+XYbWXgbWXobWXXv7zvfznjf/s8d8h/vv8&#10;elJbFP99o/Hft/r3Q9PMBiYAQFvKWr66tpMkSTpoqX/yQDAAAPBHZdihflMhSZJ0hAzEAQC0xUCc&#10;JEk6SYbhAACA9xpvIuK0n/rNhSRJ0oEzEAcA0BYDcZIk6egZhgMAAD5qvJkwFCdJkk6SgTgAgLYY&#10;iJMkScesS/2jYTgAAOBTxpsKQ3GSJOnoGYgDAGiLgThJknSsDMMBAABfNt5cGIqTJElHzUAcAEBb&#10;DMRJkqRjZBgOAADYG5uakiTpmBmIAwBoi70jSZJ08NJwbxgOAADYq9jY7NLws3oTIkmStMcMxAEA&#10;tMVAnCRJOmRdGu4MwwEAAAdhKE6SJB0jA3EAAG0xECdJkg6VYTgAAODg4gdqQ3GSJOmQGYgDAGiL&#10;gThJknSIDMMBAABHEzcf69Q/1W5OJEmSvpqBOACAtoxruM3rNZ0kSdJXWp1f3palBgAAwHEYipMk&#10;SYfKQBwAQFvGNZyBOEmStJfiLUVd7q/LMgMAAOD41ql/qN2wSJIkfTYDcQAAbRnXcAbiJEnSl4th&#10;uFUersoSAwAA4HTGG5S72o2LJEnSZzIQBwDQlnENZyBOkiR9KcNwAADA5KzOL29rNzCSJEkfzUAc&#10;AEBbxjWcgThJkvT50vBsPwgAAJikeHKneiMjSZL0gWyAAgC0ZVzDGYiTJEmfK/VP9oIAAIBJG29e&#10;bIBKkqQvZRMUAKAt4xrOfpAkSfpwXeofc87fypICAABgurr8/UeXhp+1mxtJkqS/ZSAOAKAt4xrO&#10;QJwkSfpQXRruDMMBAABNiR+y45jr2k2OJEnSnzIQBwDQlnENZyBOkiS9O8NwAABAs+JmxlCcJEn6&#10;aAbiAADaMq7hDMRJkqR31t+UJQQAAEC7utQ/1m96JEmSfs9AHABAW8Y1nIE4SZL0x7o0/Oxyf12W&#10;DwAAAO2L469rN0CSJEmvMxAHANCWcQ1nIE6SJL1ZDMOt8nBVlg4AAADzsTq/vK3dCEmSJP2agTgA&#10;gLaMazgDcZIkqVoMw41/3ZRlAwAAwPzEcdivb4YkSZJ+zUAcAEBbxjWcgThJkvR7qX+yzwMAACzC&#10;eBNkk1SSJL1Zl7//KMsGAAAaEK9Aq63rJEnSgkv9U875W1kuAAAAzF/80F2Oya7fKEmSpMVmIA4A&#10;oC0G4iRJ0q91qX80DAcAACxSHJMdTwjVbpYkSdJyMxAHANAWA3GSJOmlLg13huEAAIBFi5siQ3GS&#10;JOnXDMQBALTFQJwkSYpiGK4sDwAAAIjjs2s3T5IkaXkZiAMAaIuBOEmSll2Xhp/r3N+UpQEAAAAv&#10;1mm4r91ISZKkZWUgDgCgLQbiJElabjEMF2uBsiwAAADgtdX55W3thkqSJC0nA3EAAG0xECdJ0jIz&#10;DAcAAPBOcax27cZKkiQtIwNxAABtMRAnSdICS8PzWc4XZTkAAADA34w3U5vfbq4kSdIiMhAHANAW&#10;A3GSJC2s1D8ZhgMAAPiE+DE8jtuu3mxJkqTZZiAOAKAtBuIkSVpOXeofc87fyjIAAACAj4ofxOPY&#10;7dpNlyRJmmcG4gAA2mIgTpKkhZSGe8NwAAAAexA3V3H8dvXmS5IkzS4DcQAAbTEQJ0nS/OvScGcY&#10;DgAAYM/iGO7aTZgkSZpXBuIAANrS5f66tq6TJEnzaHV+eVu+9gEAANi3OI67djMmSZLmk4E4AIC2&#10;GIiTJGmedWn4Gd/z5SsfAACAQ4ljuWs3ZpIkaR4ZiAMAaIuBOEmS5lcMw8Vr0cvXPQAAAIcWx3PX&#10;btAkSVL7GYgDAGiLgThJkuaVYTgAAIATGW/KNq9v0iRJUvsZiAMAaIuBOEmSZlTqn85yvihf8wAA&#10;ABxb/GBevWGTJEkttylf9QAANMBAnCRJMyn1Tznnb+UrHgAAgFPZDsWNN2nVmzdJktRiBuIAABpi&#10;IE6SpPbr0nBnGA4AAGBC4iatS/1j7SZOkiQ1l4E4AICGGIiTJKn1+pvytQ4AAMDUxBNM9Zs5SZLU&#10;UAbiAAAaYiBOkqQ269Lwc5WHq/KVDgAAwFTFk0y1GztJktRMBuIAABpiIE6SpAZLw/P4V3swAAAA&#10;rejy9x/xZNNvN3iSJKmFbMYCADTEQJwkSW3Vpf7xLOeL8lUOAABAK3LO39apf6rd7EmSpElnIA4A&#10;oCEG4iRJaqcuDXfx+0n5GgcAAKBF69Q/1G76JEnSZDMQBwDQkHXubyprOkmSNKF2b9Xpb8rXNwAA&#10;AK1bnV/e1m4AJUnSJDMQBwDQEANxkiRNuxiGW+Xhqnx1AwAAMBfjTd/m9U2gJEmaZAbiAAAaYiBO&#10;kqQJl/qnLn//Ub62AQAAmJu46Vun4bl6UyhJkqaSgTgAgIYYiJMkaZp1qX/MOX8rX9kAAADMVdz8&#10;xRNRtZtDSZI0iQzEAQA0xECcJEnTq0vDnWE4AACAhYmbwdpNoiRJOm2rPFyVr2sAABpgIE6SpOnU&#10;peFnfDeXr2kAAACWZnV+eVu7YZQkSafLQBwAQFsMxEmSNI1iGM6+CgAAAP8bbxI3r28aJUnS6bJx&#10;CwDQFgNxkiRNoNQ/neV8Ub6eAQAAWLouf/8RN4vVm0hJknTUDMQBALTFQJwkSaetS/1jzvlb+WoG&#10;AACAnbhZjJvG2s2kJEk6XgbiAADaYiBOkqTT1aXhzjAcAAAAfxQ3j7WbSkmSdJwMxAEAtMVAnCRJ&#10;x69Lw8/4Di5fxwAAAPBnNnIlSTpdBuIAANpiH0WSpOMWw3D2TwAAAPiwLn//sXvCqn7DKUmSDpMN&#10;XQCAtqzOL29r6zpJknSAUv90lvNF+RoGAACAj4mbyri5rN50SpKkg2QgDgCgLQbiJEk6Tl3qH3PO&#10;38pXMAAAAHzeOvUPtZtPSZK0/wzEAQC0xUCcJEmHr0vDnWE4AAAA9srmriRJx8lAHABAW+yZSJJ0&#10;uLo0/Oxyf12+dgEAAGC/4gf62g2pJEnaXzZ5AQDaYiBOkqTDFMNwHhwEAADg4Lr8/UfchNZuTiVJ&#10;0tczEAcA0BYDcZIkHaDUP53lfFG+bgEAAOCwcs7f4ma0epMqSZK+lIE4AIC2GIiTJGnPpf4hfoco&#10;X7UAAABwPOs03FdvViVJ0qczEAcA0BYDcZIk7a8uDXeG4QAAADgpm76SJO03A3EAAG2xNyJJ0tfr&#10;0vDTnggAAACTMd6sbl7fvEqSpM9l8xcAoC0G4iRJ+loxDLfKw1X5agUAAIBp6PL3H+s0PNduZiVJ&#10;0vszEAcA0JZ4tVttXSdJkt5R6p/Ocr4oX6sAAAAwLTnnb13qH6s3tZIk6V0ZiAMAaIuBOEmSPlnq&#10;H+J3hfKVCgAAANNlI1iSpM9nIA4AoC32QSRJ+ljxitR17m/KVykAAAC0YZWHq9qNriRJ+nMG4gAA&#10;2mIgTpKk9xfDcPH7QfkaBQAAgLZ0+fuPdeqfaje9kiTprTwhDQDQEgNxkiS9ry71j2c5X5SvUAAA&#10;AGjXOg33tZtfSZJUy0AcAEBLDMRJkvT34vsy5/ytfH0CAABA++LH/dpNsCRJep2BOACAlhiIkyTp&#10;7bwiFQAAgFnbvUJ1eK7dFEuSpJcMxAEAtMRAnCRJb5T6J69IBQAAYBHGm+CH6s2xJEkaMxAHANAS&#10;A3GSJP2eV6QCAACwOF6hKknSWxmIAwBoiYE4SZL+LV6R2uX+unxNAgAAwLJ4haokSbUMxAEAtGSd&#10;hvv6uk6SpIWV+qfY9y9fkQAAALBMcWS6V6hKkvRrBuIAAFpiIE6SpLHUP3hFKgAAAPxidX55W72J&#10;liRpcRmIAwBoiYE4SdKSi1ek2ssAAACAN8RR6rub5/qNtSRJSyiGxMtXIwAADTAQJ0labGl4XuXh&#10;qnwlAgAAADVxpHqX+sfqzbUkSQvIQBwAQFsMxEmSlljs43tFKgAAAHxAl4a72k22JElzz0AcAEBb&#10;DMRJkpbUyytSDcMBAADAJ4w315vXN9uSJM09A3EAAG0xECdJWkoxDOcVqQAAAPBFZzlfrFP/VLv5&#10;liRpjhmIAwBoi4E4SdISilekxn59+foDAAAAvsorVCVJS8lAHABAWwzESZLmXuzPe0UqAAAAHEAc&#10;xV67GZckaU4ZiAMAaMs69Q+1dZ0kSa0Xr0jtcn9dvvIAAACAQ+jy9x9eoSpJmnMG4gAA2mIgTpI0&#10;y1L/5BWpAAAAcEReRyJJmmsG4gAA2mIgTpI0u9Jw7xWpAAAAcALr3N9Ub9YlSWq4Lg135asOAIAG&#10;GIiTJM2leEVq7LuXrzgAAADgFHavUB2eazfvkiS1mIE4AIC2GIiTJM2i1D+Nf92UrzcAAADg1Gw+&#10;S5LmkoE4AIC22JOQJLVel/pHr0gFAACACfIKVUnSHDIQBwDQFgNxkqRW84pUAAAAaIBXqEqSWs9A&#10;HABAWwzESZJaLIbhVnm4Kl9nAAAAwJTF0e42oyVJrWYgDgCgLfYgJEmtFa9IPcv5onyVAQAAAK1Y&#10;nV/e1m72JUmacgbiAADaYiBOktRSse8QD5WXrzEAAACgNfEK1Tj6vXbjL0nSJEvDffkaAwCgAQbi&#10;JEkt5BWpAAAAMCPxtFscAV/bBJAkaXIZiAMAaIo9B0nS5Ev9k1ekAgAAwAzFUfDVzQBJkqaUgTgA&#10;gKYYiJMkTTmvSAUAAICZi1eortPwXNsYkCRpEhmIAwBoioE4SdIU84pUAAAAWJgYNqhtEkiSdPIM&#10;xAEANMVAnCRpasV3k1ekAgAAwAJ1ub+ubRZIknTSDMQBADTFQJwkaSrFqXDr3N+UrygAAABgiXLO&#10;32xcS5ImlYE4AICm2FeQJE2h+D7q8vcf5esJAAAAWLp4aq62iSBJ0tEzEAcA0BQDcZKkUxanwq3O&#10;L2/j4e/y1QQAAACwE0/PrdPwXNtUkCTpaKX+oXw1AQDQAANxkqSTlYbnVR6uylcSAAAAQF2Xhrvq&#10;5oIkScfIQBwAQFMMxEmSTlLqH5wKBwAAALzbOg+bOGr+t00GSZIOnYE4AICmjOu3p+q6TpKkAxT7&#10;1l3ur8vXEAAAAMD7xdN16zTc1zYdJEk6WAbiAACaYiBOknSs4lTSs5wvylcQAAAAwOesc39T23yQ&#10;JOkgGYgDAGiKgThJ0qHbvc2kv/GKVAAAAGBvuvz9hw1uSdJRMhAHANAU+wWSpIO2+57ZlK8dAAAA&#10;gP1anV/e/rYhIUnSPjMQBwDQFANxkqSDlYZ7p8IBAAAAB7c7LW54rm5QSJL0xbrUP5avHAAAGmAg&#10;TpK07+IVqV3ur8tXDQAAAMBxdGm4q21WSJL0lQzEAQC0xUCcJGmfxb7AWc4X5WsGAAAA4LjWedjE&#10;03qvNy0kSfpsBuIAANpiIE6StI92+8z9Tfl6AQAAADidnPO3deofapsYkiR9NANxAABtMRAnSfpy&#10;43dJl7//KF8tAAAAANMQT+9VNzMkSfpABuIAANqyTsNzbV0nSdJ76tJwFw9dl68VAAAAgGmJp/g8&#10;GS5J+koG4gAA2mIgTpL0meIVqas8XJWvEwAAAIBpW51f3tY2OSRJ+lsG4gAA2mIgTpL00eLe36lw&#10;AAAAQHN2p8XZFJckfbDUP5WvEgAAGuDeX5L03uJUuHXub8pXCAAAAECb1mm4r21+SJJUzUAcAEBT&#10;DMRJkt5TnAp3lvNF+foAAAAAaFuX++vaJogkSb9lIA4AoCkG4iRJf+rlVDivSAUAAABmJzY84inA&#10;2qaIJEn/ZCAOAKApBuIkSW823uOv8nBVvjIAAAAA5imeBqxujkiSFBmIAwBoioE4SVK1NNw7FQ4A&#10;AABYjC5//xEDD9WNEknSsjMQBwDQFANxkqRfi1ekdrm/Ll8TAAAAAMvSpeGutmkiSVpwBuIAAJoS&#10;gw/VdZ0kaXF1qX88y/mifEUAAAAALNPutDhPk0uSSuN3QvmKAACgAQbiJEm774L+xitSAQAAAIrY&#10;KFmn4b62mSJJWlgG4gAAmmIgTpKWXZwKFw89l68FAAAAAH7V5f7aaXGStPAMxAEANMVAnCQtM6fC&#10;AQAAAHyA0+IkacEZiAMAaIqBOElaXk6FAwAAAPiEdR42TouTpAVmIA4AoCkG4iRpOTkVDgAAAGAP&#10;nBYnSQvLQBwAQFMMxEnSMnIqHAAAAMAexUaL0+IkaRnFD6rl8g8AQAMMxEnSvHMqHAAAAMABdWm4&#10;q23KSJLmk4E4AIC2GIiTpPnmVDgAAACAI3BanCTNOwNxAABtqa3pJElt51Q4AAAAgBNwWpwkzTMD&#10;cQAAbamt6SRJ7eZUOAAAAIATclqcJM0vA3EAAG2prekkSe3lVDgAAACACXFanCTNJwNxAABtqa3p&#10;JElt5VQ4AAAAgAlyWpwkzSMDcQAAbamt6SRJbeRUOAAAAIAGOC1OktqvXNIBAGhAbT0nSZp+ToUD&#10;AAAAaIjT4iSp7crlHACABtTWc5Kk6eZUOAAAAICGxcZObdNHkjTtymUcAIAG1NZzkqRpFqfCneV8&#10;US7hAAAAALQoTouLjZ7aBpAkaZqVSzgAABMXpwvV1nOSpGn1cipcuXwDAAAAMAdOi5OkdiqXbgAA&#10;Js5AnCRNP6fCAQAAAMzYdqM+Dfe1jSFJ0nQql20AACbOQJwkTbjUP63ycFUu2QAAAADMWbxGdZ2G&#10;5+pGkSTp5JXLNQAAE2cgTpKmV7wedewurtHlcg0AAADAUsTGUG3TSJJ02mzaAwC0wUCcJE2reD1q&#10;PAxcLtMAAAAALNHutLj+qbaBJEk6TQbiAADaYCBOkqZRnAq3zv2N+2kAAAAA/hEbRrXNJEnS8bOB&#10;DwDQBgNxknT6nAoHAAAAwJvKaXEPtY0lSdLxMhAHANAGA3GSdLpeToUrl2QAAAAAeFuX++vdhlJ9&#10;s0mSdNgMxAEAtMFAnCSdpjgV7izni3I5BgAAAIC/227qp+G+tuEkSTpsBuIAANoQwxi19Zwk6TDF&#10;Q7yrPFyVyzAAAAAAfNzuNarDc20DSpJ0mDzlDgDQBgNxknSctm+zSMO9B8gAAAAA2JvV+eVtbTNK&#10;krT/DMQBALTBQJwkHb54PWo8tFsuvQAAAACwP7vT4vqH2saUJGl/GYgDAGiDgThJOlzbU+Fyf+NU&#10;OAAAAAAOrsv9tdeoStLhMhAHANAGA3GSdJjiVDj3xgAAAAAcXZeGu9qGlSTpa9n0BwBog4E4Sdpz&#10;qX9a5eGqXGYBAAAA4PjKa1SfqhtYkqRPZSAOAKANBuIkaT95PSoAAAAAkxMbVruNq/qmliTp/cWw&#10;cbm8AgAwYQbiJOnrxetR3QcDAAAAMFnrNNzXNrYkSe/PDwEAAG0wECdJny8eru1yf10uqQAAAAAw&#10;XV6jKklfy0AcAEAbtve/lfWcJOntvB4VAAAAgGbFxlZt00uS9OcMxAEAtMFAnCR9LK9HBQAAAKB5&#10;8aSn16hK0sfy4wAAQBsMxEnS+3o5Fa5cPgEAAACgfdsfCdLwXNsQkyT9NwNxAABtMBAnSe8oDfde&#10;jwoAAADAbHmNqiS9q025bAIAMGEG4iTp7bweFQAAAIDF8BpVSfprBuIAABpgIE6Sfu/l9ahOhQMA&#10;AABgcbY/HHiNqiTVMhAHANAAA3GS9KrUP5zlfFEukwAAAACwTF6jKkm/ZSAOAKABBuIkaZfXowIA&#10;AABAhdeoStI/GYgDAGiAgThJS8/rUQEAAADgL3avUe0fahtskrSgDMQBADQg1m2v1nGStIhiEG51&#10;fnlrEA4AAAAA3qnL/fU6Dc+1DTdJWkAG4gAAGhDrtlfrOEmafV6PCgAAAABfEK9cqG28SdKcW+Xh&#10;qlwGAQCYsHHtZiBO0nJK/ZP7VQAAAADYg3j1wjoN99WNOEmaYX5gAABow7h2MxAnafbF61HjoVWv&#10;RwUAAACAPYtXMXiNqqQlZCAOAKAN49rNQJykWRevRz3L+aJc9gAAAACAQ4gnUndPptY36iSp9QzE&#10;AQC0YVy7GYiTNMtiEC4eTi2XOwAAAADgGLo03NU27CSp9QzEAQC0YVy7GYiTNKu8HhUAAAAATqy8&#10;RvW+toEnSa3W5f66XOYAAJiwce1mIE7SLIpBuHj41CAcAAAAAExEnKa0TsNzbUNPklrLQBwAQBvG&#10;tZuBOEnN5/WoAAAAADBh8UqH2saeJLWUgTgAgDZsH86qrOckqYlS/xTXsXJJAwAAAACmLF7xUN3o&#10;k6QGMhAHANAGA3GSWixejxoPlXo9KgAAAAA0Jl71sE7DfW3jT5KmnIE4AIA2GIiT1FIxCLc6v7w1&#10;CAcAAAAAjdsNxvVPtY1ASZpiBuIAANpgIE5SK3WpfzzL+aJcvgAAAACAOYgBk3UanmubgpI0rfqb&#10;cukCAGDCDMRJmnoxCBcPi5bLFgAAAAAwRzFoUtsglKTpZCAOAKAFBuIkTbbt2xLcWwIAAADAonRp&#10;uKtuGErSyfOjBQBACwzESZpaXRp+xj1lzvlbuVQBAAAAAEsSr4xYp+G+toEoSafLQBwAQAsMxEma&#10;SjEIFw9/GoQDAAAAALZ2g3HxKon6pqIkHTcDcQAALTAQJ2kKdal/jL2tcmkCAAAAAPhXl/vrdRqe&#10;a5uLknS8DMQBALRgew9ZXc9J0uGLQbjxr5tySQIAAAAAeFsMo7zeZJSk42UgDgCgBQbiJJ2ieD1q&#10;3Dd6PSoAAAAA8GFdGu5qG4+SdMhW55e35TIEAMCEGYiTdMwMwgEAAAAAe3GW88U6Dfe1jUhJOkQG&#10;4gAA2mAgTtIxikG4eGgz9qjK5QcAAAAA4Ou6/P2HwThJx8hAHABAGwzESTpk2xPhUv9gEA4AAAAA&#10;OKjdYFz/UNuolKR9ZCAOAKANBuIkHaou9Y+xB1UuNwAAAAAAh7fKw9U6Dc+1TUtJ+koG4gAA2mAg&#10;TtK+MwgHAAAAAJzc9gcQg3GS9piBOACANhiIk7SvYhAuHr4slxcAAAAAgNNb5/7GYJykfWQgDgCg&#10;DQbiJH257V5Sf5Nz/lYuLQAAAAAA07IdjKttcErSOzMQBwDQBgNxkj5bl4afBuEAAAAAgKYYjJP0&#10;2bo03JVLCQAAE2YgTtJHMwgHAAAAADQtNjfXabivbYBK0lsZiAMAaIMHoSS9txiEi3u9s5wvyiUE&#10;AAAAAKBdXf7+w2CcpPdmIA4AoA0G4iT9rd0gXP8Ye0Pl0gEAAAAAMB8G4yS9JwNxAABtMBAn6U8Z&#10;hAMAAAAAFsNgnKQ/ZSAOAKANBuIk1TIIBwAAAAAs1joPm3XqH15vnEpadgbiAADaYCBO0q/FINz4&#10;1025RAAAAAAALFdslhqMk/SSgTgAgDYYiJMUGYQDAAAAAHhDbJ6u0/D866aqpAWWhvtyWQAAYMIM&#10;xEnLLgbhVnm4KpcEAAAAAADeEpupBuOkBWcgDgCgCQbipGVmEA4AAAAA4JMMxkkLzUAcAEATDMRJ&#10;y2r3atT+Juf8rVwGAAAAAAD4DINx0sIyEAcA0AQDcdJCSv2TQTgAAAAAgAMwGCctJANxAABNMBAn&#10;zTyDcAAAAAAAx2EwTpp5BuIAAJpgIE6aads9F4NwAAAAAABH1+X+2mCcNMMMxAEANMFAnDSzDMIB&#10;AAAAAEyDwThpZhmIAwBogoE4aR51afhpEA4AAAAAYIIMxkkzyUAcAEATDMRJjedEOAAAAACANqzy&#10;cGUwTmo4A3EAAE0wECc1WuqfDMIBAAAAADRoNxjXP1Q3fyVNNwNxAABNMBAntVWX+keDcAAAAAAA&#10;M7DOwyYGbF5vBEuaaAbiAACaYCBOaiODcAAAAAAAM9Xl7z8MxkkNZCAOAKAJq/PL2+p6TtIkikG4&#10;OD2/fGQBAAAAAJgrg3HSxDMQBwDQBANx0jTbnQg3bMpHFQAAAACApTAYJ000A3EAAE3wylRpWsUg&#10;XOx1lI8oAAAAAABLdZbzhcE4aUIZiAMAaIKBOGkaGYQDAAAAAOBNftCRTl+XhrvykQQAYMK63F/X&#10;1nOSDt943/TTIBwAAAAAAO9mME46XQbiAADasMrDVW09J+lwxSDcOvUPBuEAAAAAAPiU7WBcGp5r&#10;m9CSDtPq/PK2fAQBAJgwA3HS8doNwg33BuEAAAAAANgLg3HS8YpXb5WPHgAAExaDObX1nKT9FYNw&#10;8dDQWc4X5aMHAAAAAAD7EycgdKl/rG1SS9pP8TkrHzkAACYs5/yttp6TtIe2D+X1N/E5Kx85AAAA&#10;AAA4nO1JCGm4r25aS/pSTj4AAGhHbT0n6fPtHsIzCAcAAAAAwIkYjJP2n4E4AIB2xOsca2s6SR+r&#10;nEa/KR8tAAAAAAA4vXiC+/WGtqQPlobn8pECAKABZYinvraT9MdioDQ+Q/GwXflIAQAAAADA9GwH&#10;49LwXNvslvTn4seg8lECAKABXRruaus6SW+3PVkxDfcG4QAAAAAAaMoqD1cG46QPlob78hECAKAB&#10;q/PL2+q6TtJvxSBcfGbOcr4oHyEAAAAAAGjPOg+bGPJ5vREu6fe63F+Xjw4AAA3YPghUWddJ+qXt&#10;w3L9Tc75W/noAAAAAABA++JVKAbjpD8XP6iWjwwAAA2IAZ/auk5SnAjXPxqEAwAAAABg9uLVKF4r&#10;JNXzQxEAQHt2p1/V13fSEtsNwg2b8hEBAAAAAIDliCfF/XgklVL/VD4aAAA0pEvDXXV9Jy2o8XPw&#10;M06Fj9Phy0cDAAAAAACWK14T6XWqWnrxQ2r5SAAA0JDt/UxlfSctoRiEi1PgnXYNAAAAAAAV8SS5&#10;wTgttfghtXwUAABoSAwC1dZ30pzbvRa1vzEIBwAAAAAA7+R1qlpScaqCH5IAANrl3kVLKO5bYhDO&#10;a1EBAAAAAOAL4tSs3ZPn9Q15aRal/qH8kQcAoEHx+vvqOk+aQS+vRTUIBwAAAAAAe+R1qppzXpcK&#10;ANC2cU23eb3Gk5pve/Kh16ICAAAAAMDBxYZ8PKFe3bCXGsvrUgEA5sFrUzWXyintG/cpAAAAAABw&#10;ZDEY50cnNZ/XpQIAzILXpqrltg+dpeHea1EBAAAAAGAC1vF6Iq9TVaN5XSoAwDyc5XxRW+9JUy4G&#10;4Vbnl7dOgwMAAAAAgAmKH6BiI7+2yS9NsjQ8++EJAGA+nGCtVtq9FrW/cT8CAAAAAACNiI393QZ/&#10;ffNfmkIxwFn+yAIAMANd7q9r6z5pCnktKgAAAAAAzEBs9HudqqZY/BgVpxqWP6oAAMxAnLa1HTqq&#10;rP+kU+U0OAAAAAAAmKn4AcArjDSVujTclT+aAADMSKzzaus/6ZjFYGYMwjkNDgAAAAAAFmCdh41T&#10;43TKnA4HADBfcQpXbQ0oHaO411idX9663wAAAAAAgIVyapxOUhruyx9BAABmyAM4OnZeiwoAAAAA&#10;APzHKg9XfrTSMdq+ushriwAAZs0pcTpGu9eiDnfuLwAAAAAAgDfFa2Xi9TK1HxukfRR/vsofNwAA&#10;Zsx9hQ6V0+AAAAAAAIBPiR8Ydj801H+EkD5cGp79aAUAsAzbU+LG9V91XSh9sN1pcP2j0+AAAAAA&#10;AIAvix8cvE5V+6jL/XX5YwUAwALE+q+2LpTeXRqe47TBOM28/LECAAAAAADYH6fG6dOl/qH8MQIA&#10;YEHGdeBTdX0ovdGvp8E5YRoAAAAAADiK+GEintKPHypqP2BIv7b9QcurjQAAFilO9qqtEaXX7R6+&#10;6m8MwQEAAAAAACe1ysOVV6rqT8WfkfLHBQCABYohp9o6Udo+ZJX6Bw/QAAAAAAAAk7M7+aG/Wafh&#10;ufZDh5ZZl4a78kcEAIAF253+VV8zank5DQ4AAAAAAGiKU+O0LfVPfuACACDEunB7Glht3ahFFP/8&#10;44EZp8EBAAAAAABNc2rcMosfu+LUwPLHAAAAxnuDYfN63aj55zQ4AAAAAABgltbx45dT4xZRDMPF&#10;KYHlHz0AAPyjy/11bQ2pebW9Jzi/vHUaHAAAAAAAsAhxOsDulID6jydqt+1rkHJ/Xf5RAwDAbzwo&#10;M8+29wLjfV48HOM0OAAAAAAAYJHitIDtqQFp+Fn7QUXtZRgOAID38IDMjErDs9PgAAAAAAAAXolT&#10;BJwU0Xr9TfnHCQAAf2Uort22DzWN92+G4AAAAAAAAN7BK1XbymtSAQD4LOv+dnp5JWqs/b0SFQAA&#10;AAAA4BPiR5YYjotX8NR+kNHpMwwHAMBXGYqbdvHPJ16JepbzRflHBgAAAAAAwFet87Dp0nD3+scZ&#10;na4YhotX3ZZ/RAAA8Gnx+s3amlOnabvWP7+89UpUAAAAAACAI4ghLD+YnbjUPzkhAgCAfYoBrOra&#10;U0fp5ZWo47/eeCUqAAAAAADAicQrVb1i6bjFSX1+IAMA4BDG9ebm9fpTh213P9XfWOMDAAAAAABM&#10;SLzKJ37EWafhufYjj77e9sSI3F+Xv+UAAHAQ27V96p9qa1LtqfG+yStRAQAAAAAAGuGVqvsvTo3w&#10;ilQAAI4pTiaurU31ueIBl7hPiiE4p8EBAAAAAAA0ynDcF4uTI8a/h+VvJwAAHNXutDinQH+27SnP&#10;qX+Mk54NwQEAAAAAAMzMbjiuf6j9UKT/tj09Ivc3fjQDAGAKYm1aW7fq916G4KznAQAAAAAAFiR+&#10;HNr9SFT/EWmpxY9nq/PLWz+cAQAwNbFGdfpzPUNwAAAAAAAA/MNwnEE4AADaUV6jajBuLO5jYh0f&#10;f0/K3x4AAAAAAADY2Z44Ea9iSv1T7cemOeYUCQAAWrXYwbjxfsUQHAAAAAAAAB9ylvPFXIfjdq9T&#10;Gu78gAYAwFzs1u7Dc239O4vG/26G4AAAAAAAANiLdR428eNT0z+wjf/ZX4bgnAYHAMBcjWvf9tfu&#10;JQ+yAAAAAAAAcHDrRn5gix/P1ql/iJMy/IAGAMASjevi7dq9S/3j6/XyVNut44d7D7IAAAAAAABw&#10;dPED1SoPV13ur//5oe3Ig3Jl8O0pht+2g3p52BiAAwCA38Xa/WXdvl1HV9bXx+qtdbwhOAAAAAAA&#10;ACYpfsiKH7T+OzA33MVpD/Gj1254bvsD2Njw/Hsv/7Pdj2Tj/9399v997m92+cEMAAC+4izni5ch&#10;uZdBue1avDLA9tF2A2//rOvH9f/LWt46HgAAAAAAAAAAgCOLgbkohti2g3O/tH3oZfxr/M9ehtyi&#10;+N837AYAAAAAAAAAAAAAAAAAAAAAAAAAAAAAAAAAAAAAAAAAAAAAAAAAAAAAAAAAAAAAAAAAAAAA&#10;AAAAAAAAAAAAAAAAAAAAAAAAAAAAAAAAAAAAAAAAAAAAAAAAAAAAAAAAAAAAAAAAAAAAAAAAAAAA&#10;AAAAAAAAAAAAAAAAAAAAAAAAAAAAAAAAAAAAAAAAAAAAAAAAAAAAAAAAAAAAAAAAAAAAAAAAAAAA&#10;AAAAAAAAAAAAAAAAAAAAAAAAAAAAAAAAAAAAAAAAAAAAAAAAAAAAAAAAAAAAAAAAAAAAAAAAAAAA&#10;AAAAAAAAAAAAAAAAAAAAAAAAAAAAAAAAAAAAAAAAAAAAAAAAAAAAAAAAAAAAAAAAAAAAAAAAAAAA&#10;AAAAAAAAAAAAAAAAAAAAAAAAAAAAAAAAAAAAAAAAAAAAAAAAAAAAAAAAAAAAAAAAAAAAAAAAAAAA&#10;AAAAAAAAAAAAAAAAAAAAAAAAAAAAAAAAAAAAAAAAAAAAAAAAAAAAAAAAAAAAAAAAAAAAAAAAAAAA&#10;AAAAAAAAAAAAAAAAAAAAAAAAAAAAAAAAAAAAAAAAAAAAAAAAAAAAAAAAAAAAAAAAAAAAAAAAAAAA&#10;AAAAAAAAAAAAAAAAAAAAAAAAAAAAAAAAAAAAAAAAAAAAAAAAAAAAAAAAAAAAAAAAAAAAAAAAAAAA&#10;AAAAAAAAAAAAAAAAAAAAAAAAAAAAAAAAAAAAAAAAAAAAAAAAAAAAAAAAAAAAAAAAAAAAAAAAAAAA&#10;AAAAAAAAAAAAAAAAAAAAAAAAAAAAAAAAAAAAAMDof//7f6Ks9FU397YfAAAAAElFTkSuQmCCUEsD&#10;BBQABgAIAAAAIQAvPub44QAAAAoBAAAPAAAAZHJzL2Rvd25yZXYueG1sTI/BSsNAEIbvgu+wjODN&#10;btKmoY3ZlFLUUxFsBfG2zU6T0OxsyG6T9O0dT3qcmY9/vj/fTLYVA/a+caQgnkUgkEpnGqoUfB5f&#10;n1YgfNBkdOsIFdzQw6a4v8t1ZtxIHzgcQiU4hHymFdQhdJmUvqzRaj9zHRLfzq63OvDYV9L0euRw&#10;28p5FKXS6ob4Q6073NVYXg5Xq+Bt1ON2Eb8M+8t5d/s+Lt+/9jEq9fgwbZ9BBJzCHwy/+qwOBTud&#10;3JWMF62CVTRfMKogWcYgGFgnKS9OTK7TBGSRy/8Vih8AAAD//wMAUEsDBBQABgAIAAAAIQCqJg6+&#10;vAAAACEBAAAZAAAAZHJzL19yZWxzL2Uyb0RvYy54bWwucmVsc4SPQWrDMBBF94XcQcw+lp1FKMWy&#10;N6HgbUgOMEhjWcQaCUkt9e0jyCaBQJfzP/89ph///Cp+KWUXWEHXtCCIdTCOrYLr5Xv/CSIXZINr&#10;YFKwUYZx2H30Z1qx1FFeXMyiUjgrWEqJX1JmvZDH3IRIXJs5JI+lnsnKiPqGluShbY8yPTNgeGGK&#10;yShIk+lAXLZYzf+zwzw7TaegfzxxeaOQzld3BWKyVBR4Mg4fYddEtiCHXr48NtwBAAD//wMAUEsB&#10;Ai0AFAAGAAgAAAAhALGCZ7YKAQAAEwIAABMAAAAAAAAAAAAAAAAAAAAAAFtDb250ZW50X1R5cGVz&#10;XS54bWxQSwECLQAUAAYACAAAACEAOP0h/9YAAACUAQAACwAAAAAAAAAAAAAAAAA7AQAAX3JlbHMv&#10;LnJlbHNQSwECLQAUAAYACAAAACEAs21uTlkDAAD9BwAADgAAAAAAAAAAAAAAAAA6AgAAZHJzL2Uy&#10;b0RvYy54bWxQSwECLQAKAAAAAAAAACEA9DvboJ1VAQCdVQEAFAAAAAAAAAAAAAAAAAC/BQAAZHJz&#10;L21lZGlhL2ltYWdlMS5wbmdQSwECLQAUAAYACAAAACEALz7m+OEAAAAKAQAADwAAAAAAAAAAAAAA&#10;AACOWwEAZHJzL2Rvd25yZXYueG1sUEsBAi0AFAAGAAgAAAAhAKomDr68AAAAIQEAABkAAAAAAAAA&#10;AAAAAAAAnFwBAGRycy9fcmVscy9lMm9Eb2MueG1sLnJlbHNQSwUGAAAAAAYABgB8AQAAj10BAAAA&#10;">
+                <v:shape id="Graphique 9" o:spid="_x0000_s1050" type="#_x0000_t75" style="position:absolute;width:6369;height:6369;visibility:visible;mso-wrap-style:square" o:gfxdata="UEsDBBQABgAIAAAAIQDb4fbL7gAAAIUBAAATAAAAW0NvbnRlbnRfVHlwZXNdLnhtbHyQz07DMAyH&#10;70i8Q+QralM4IITa7kDhCAiNB7ASt43WOlEcyvb2pNu4IODoPz9/n1xv9vOkForiPDdwXVagiI23&#10;jocG3rdPxR0oScgWJ8/UwIEENu3lRb09BBKV0ywNjCmFe63FjDSjlD4Q50nv44wpl3HQAc0OB9I3&#10;VXWrjedEnIq03oC27qjHjympx31un0wiTQLq4bS4shrAECZnMGVTvbD9QSnOhDInjzsyuiBXWQP0&#10;r4R18jfgnHvJr4nOknrFmJ5xzhraRtHWf3Kkpfz/yGo5S+H73hkquyhdjr3R8m2lj09svwAAAP//&#10;AwBQSwMEFAAGAAgAAAAhAFr0LFu/AAAAFQEAAAsAAABfcmVscy8ucmVsc2zPwWrDMAwG4Ptg72B0&#10;X5TuUMaI01uh19I+gLGVxCy2jGSy9e1nemrHjpL4P0nD4SetZiPRyNnCruvBUPYcYp4tXC/Htw8w&#10;Wl0ObuVMFm6kcBhfX4Yzra62kC6xqGlKVgtLreUTUf1CyWnHhXKbTCzJ1VbKjMX5LzcTvvf9HuXR&#10;gPHJNKdgQU5hB+ZyK23zHztFL6w81c5zQp6m6P9TMfB3PtPWFCczVQtB9N4U2rp2HOA44NMz4y8A&#10;AAD//wMAUEsDBBQABgAIAAAAIQB6wAAzwQAAANoAAAAPAAAAZHJzL2Rvd25yZXYueG1sRI/disIw&#10;FITvhX2HcBa8KZq6F6LVKLK7XbwS/HmAQ3NMi81JbaKtb78RBC+HmfmGWa57W4s7tb5yrGAyTkEQ&#10;F05XbBScjvloBsIHZI21Y1LwIA/r1cdgiZl2He/pfghGRAj7DBWUITSZlL4oyaIfu4Y4emfXWgxR&#10;tkbqFrsIt7X8StOptFhxXCixoe+SisvhZhWYn9/rHyaSdvveXhMj8+TY5UoNP/vNAkSgPrzDr/ZW&#10;K5jD80q8AXL1DwAA//8DAFBLAQItABQABgAIAAAAIQDb4fbL7gAAAIUBAAATAAAAAAAAAAAAAAAA&#10;AAAAAABbQ29udGVudF9UeXBlc10ueG1sUEsBAi0AFAAGAAgAAAAhAFr0LFu/AAAAFQEAAAsAAAAA&#10;AAAAAAAAAAAAHwEAAF9yZWxzLy5yZWxzUEsBAi0AFAAGAAgAAAAhAHrAADPBAAAA2gAAAA8AAAAA&#10;AAAAAAAAAAAABwIAAGRycy9kb3ducmV2LnhtbFBLBQYAAAAAAwADALcAAAD1AgAAAAA=&#10;">
+                  <v:imagedata r:id="rId26" o:title=""/>
+                </v:shape>
+                <v:shape id="Zone de texte 31" o:spid="_x0000_s1051" type="#_x0000_t202" style="position:absolute;top:6940;width:9144;height:2667;visibility:visible;mso-wrap-style:square;v-text-anchor:top" o:gfxdata="UEsDBBQABgAIAAAAIQDb4fbL7gAAAIUBAAATAAAAW0NvbnRlbnRfVHlwZXNdLnhtbHyQz07DMAyH&#10;70i8Q+QralM4IITa7kDhCAiNB7ASt43WOlEcyvb2pNu4IODoPz9/n1xv9vOkForiPDdwXVagiI23&#10;jocG3rdPxR0oScgWJ8/UwIEENu3lRb09BBKV0ywNjCmFe63FjDSjlD4Q50nv44wpl3HQAc0OB9I3&#10;VXWrjedEnIq03oC27qjHjympx31un0wiTQLq4bS4shrAECZnMGVTvbD9QSnOhDInjzsyuiBXWQP0&#10;r4R18jfgnHvJr4nOknrFmJ5xzhraRtHWf3Kkpfz/yGo5S+H73hkquyhdjr3R8m2lj09svwAAAP//&#10;AwBQSwMEFAAGAAgAAAAhAFr0LFu/AAAAFQEAAAsAAABfcmVscy8ucmVsc2zPwWrDMAwG4Ptg72B0&#10;X5TuUMaI01uh19I+gLGVxCy2jGSy9e1nemrHjpL4P0nD4SetZiPRyNnCruvBUPYcYp4tXC/Htw8w&#10;Wl0ObuVMFm6kcBhfX4Yzra62kC6xqGlKVgtLreUTUf1CyWnHhXKbTCzJ1VbKjMX5LzcTvvf9HuXR&#10;gPHJNKdgQU5hB+ZyK23zHztFL6w81c5zQp6m6P9TMfB3PtPWFCczVQtB9N4U2rp2HOA44NMz4y8A&#10;AAD//wMAUEsDBBQABgAIAAAAIQAyiGI9xgAAANsAAAAPAAAAZHJzL2Rvd25yZXYueG1sRI9PawIx&#10;FMTvQr9DeIVeRLP+QcrWKCIVWi/SrRdvj81zs+3mZUmyuv32RhB6HGbmN8xy3dtGXMiH2rGCyTgD&#10;QVw6XXOl4Pi9G72CCBFZY+OYFPxRgPXqabDEXLsrf9GliJVIEA45KjAxtrmUoTRkMYxdS5y8s/MW&#10;Y5K+ktrjNcFtI6dZtpAWa04LBlvaGip/i84qOMxPBzPszu/7zXzmP4/ddvFTFUq9PPebNxCR+vgf&#10;frQ/tILZBO5f0g+QqxsAAAD//wMAUEsBAi0AFAAGAAgAAAAhANvh9svuAAAAhQEAABMAAAAAAAAA&#10;AAAAAAAAAAAAAFtDb250ZW50X1R5cGVzXS54bWxQSwECLQAUAAYACAAAACEAWvQsW78AAAAVAQAA&#10;CwAAAAAAAAAAAAAAAAAfAQAAX3JlbHMvLnJlbHNQSwECLQAUAAYACAAAACEAMohiPcYAAADbAAAA&#10;DwAAAAAAAAAAAAAAAAAHAgAAZHJzL2Rvd25yZXYueG1sUEsFBgAAAAADAAMAtwAAAPoCAAAAAA==&#10;" stroked="f">
+                  <v:textbox style="mso-fit-shape-to-text:t" inset="0,0,0,0">
+                    <w:txbxContent>
+                      <w:p>
+                        <w:pPr>
+                          <w:pStyle w:val="Lgende"/>
+                          <w:rPr>
+                            <w:noProof/>
+                          </w:rPr>
+                        </w:pPr>
+                        <w:r>
+                          <w:t xml:space="preserve">Image </w:t>
+                        </w:r>
+                        <w:r>
+                          <w:fldChar w:fldCharType="begin"/>
+                        </w:r>
+                        <w:r>
+                          <w:instrText xml:space="preserve"> SEQ Image \* ARABIC </w:instrText>
+                        </w:r>
+                        <w:r>
+                          <w:fldChar w:fldCharType="separate"/>
+                        </w:r>
+                        <w:r>
+                          <w:rPr>
+                            <w:noProof/>
+                          </w:rPr>
+                          <w:t>8</w:t>
+                        </w:r>
+                        <w:r>
+                          <w:fldChar w:fldCharType="end"/>
+                        </w:r>
+                        <w:r>
+                          <w:t xml:space="preserve"> : GitHub</w:t>
+                        </w:r>
+                      </w:p>
+                    </w:txbxContent>
+                  </v:textbox>
+                </v:shape>
+                <w10:wrap type="through"/>
+              </v:group>
+            </w:pict>
+          </mc:Fallback>
+        </mc:AlternateContent>
+      </w:r>
+      <w:r>
+        <w:tab/>
+        <w:t>Afin de suivre la progression globale du projet, j’ai utilisé plusieurs logiciels à ma disposition :</w:t>
+      </w:r>
+    </w:p>
+    <w:p>
+      <w:pPr>
+        <w:jc w:val="both"/>
+      </w:pPr>
+      <w:r>
+        <w:tab/>
+      </w:r>
+      <w:r>
+        <w:rPr>
+          <w:u w:val="single"/>
+        </w:rPr>
+        <w:t>GitHub</w:t>
+      </w:r>
+      <w:r>
+        <w:t> :</w:t>
+      </w:r>
+      <w:r>
+        <w:t xml:space="preserve"> A</w:t>
+      </w:r>
+      <w:r>
+        <w:t xml:space="preserve">fin de faire des sauvegardes régulières de mon code et de </w:t>
+      </w:r>
+      <w:r>
+        <w:t xml:space="preserve">faire un </w:t>
+      </w:r>
+      <w:r>
+        <w:t>pas en</w:t>
+      </w:r>
+      <w:r>
+        <w:t xml:space="preserve"> arrière si besoin, mon avancée de la programmation du projet est enregistrée dans un dossier que seul moi peut accéder.</w:t>
+      </w:r>
+      <w:r>
+        <w:t xml:space="preserve"> Ces enregistrements</w:t>
+      </w:r>
+      <w:r>
+        <w:t xml:space="preserve"> permet</w:t>
+      </w:r>
+      <w:r>
+        <w:t>tent en cas de pépins (comme cela a pu m’arriver) de reprendre à un point précédent sans tout recommencer.</w:t>
+      </w:r>
+    </w:p>
+    <w:p>
+      <w:pPr>
+        <w:jc w:val="both"/>
+      </w:pPr>
+      <w:r>
+        <w:rPr>
+          <w:noProof/>
+        </w:rPr>
+        <mc:AlternateContent>
+          <mc:Choice Requires="wpg">
+            <w:drawing>
+              <wp:anchor distT="0" distB="0" distL="114300" distR="114300" simplePos="0" relativeHeight="251688960" behindDoc="0" locked="0" layoutInCell="1" allowOverlap="1" wp14:anchorId="1DDB1712" wp14:editId="0EA9A873">
+                <wp:simplePos x="0" y="0"/>
+                <wp:positionH relativeFrom="column">
+                  <wp:posOffset>-86995</wp:posOffset>
+                </wp:positionH>
+                <wp:positionV relativeFrom="paragraph">
+                  <wp:posOffset>221192</wp:posOffset>
+                </wp:positionV>
+                <wp:extent cx="914400" cy="960755"/>
+                <wp:effectExtent l="0" t="0" r="0" b="0"/>
+                <wp:wrapThrough wrapText="bothSides">
+                  <wp:wrapPolygon edited="0">
+                    <wp:start x="4050" y="428"/>
+                    <wp:lineTo x="450" y="4283"/>
+                    <wp:lineTo x="0" y="9851"/>
+                    <wp:lineTo x="8100" y="14990"/>
+                    <wp:lineTo x="0" y="14990"/>
+                    <wp:lineTo x="0" y="20986"/>
+                    <wp:lineTo x="21150" y="20986"/>
+                    <wp:lineTo x="21150" y="14990"/>
+                    <wp:lineTo x="12150" y="14990"/>
+                    <wp:lineTo x="14850" y="10279"/>
+                    <wp:lineTo x="13950" y="2141"/>
+                    <wp:lineTo x="13500" y="428"/>
+                    <wp:lineTo x="4050" y="428"/>
+                  </wp:wrapPolygon>
+                </wp:wrapThrough>
+                <wp:docPr id="34" name="Groupe 34"/>
+                <wp:cNvGraphicFramePr/>
+                <a:graphic xmlns:a="http://schemas.openxmlformats.org/drawingml/2006/main">
+                  <a:graphicData uri="http://schemas.microsoft.com/office/word/2010/wordprocessingGroup">
+                    <wpg:wgp>
+                      <wpg:cNvGrpSpPr/>
+                      <wpg:grpSpPr>
+                        <a:xfrm>
+                          <a:off x="0" y="0"/>
+                          <a:ext cx="914400" cy="960755"/>
+                          <a:chOff x="0" y="0"/>
+                          <a:chExt cx="914400" cy="960755"/>
+                        </a:xfrm>
+                      </wpg:grpSpPr>
+                      <pic:pic xmlns:pic="http://schemas.openxmlformats.org/drawingml/2006/picture">
+                        <pic:nvPicPr>
+                          <pic:cNvPr id="11" name="Image 11"/>
+                          <pic:cNvPicPr>
+                            <a:picLocks noChangeAspect="1"/>
+                          </pic:cNvPicPr>
+                        </pic:nvPicPr>
+                        <pic:blipFill>
+                          <a:blip r:embed="rId27" cstate="print">
+                            <a:extLst>
+                              <a:ext uri="{28A0092B-C50C-407E-A947-70E740481C1C}">
+                                <a14:useLocalDpi xmlns:a14="http://schemas.microsoft.com/office/drawing/2010/main" val="0"/>
+                              </a:ext>
+                            </a:extLst>
+                          </a:blip>
+                          <a:stretch>
+                            <a:fillRect/>
+                          </a:stretch>
+                        </pic:blipFill>
+                        <pic:spPr>
+                          <a:xfrm>
+                            <a:off x="0" y="0"/>
+                            <a:ext cx="636905" cy="636905"/>
+                          </a:xfrm>
+                          <a:prstGeom prst="rect">
+                            <a:avLst/>
+                          </a:prstGeom>
+                        </pic:spPr>
+                      </pic:pic>
+                      <wps:wsp>
+                        <wps:cNvPr id="33" name="Zone de texte 33"/>
+                        <wps:cNvSpPr txBox="1"/>
+                        <wps:spPr>
+                          <a:xfrm>
+                            <a:off x="0" y="694055"/>
+                            <a:ext cx="914400" cy="266700"/>
+                          </a:xfrm>
+                          <a:prstGeom prst="rect">
+                            <a:avLst/>
+                          </a:prstGeom>
+                          <a:solidFill>
+                            <a:prstClr val="white"/>
+                          </a:solidFill>
+                          <a:ln>
+                            <a:noFill/>
+                          </a:ln>
+                        </wps:spPr>
+                        <wps:txbx>
+                          <w:txbxContent>
+                            <w:p>
+                              <w:pPr>
+                                <w:pStyle w:val="Lgende"/>
+                                <w:rPr>
+                                  <w:noProof/>
+                                </w:rPr>
+                              </w:pPr>
+                              <w:r>
+                                <w:t xml:space="preserve">Image </w:t>
+                              </w:r>
+                              <w:r>
+                                <w:fldChar w:fldCharType="begin"/>
+                              </w:r>
+                              <w:r>
+                                <w:instrText xml:space="preserve"> SEQ Image \* ARABIC </w:instrText>
+                              </w:r>
+                              <w:r>
+                                <w:fldChar w:fldCharType="separate"/>
+                              </w:r>
+                              <w:r>
+                                <w:rPr>
+                                  <w:noProof/>
+                                </w:rPr>
+                                <w:t>9</w:t>
+                              </w:r>
+                              <w:r>
+                                <w:fldChar w:fldCharType="end"/>
+                              </w:r>
+                              <w:r>
+                                <w:t xml:space="preserve"> : OneNote</w:t>
+                              </w:r>
+                            </w:p>
+                          </w:txbxContent>
+                        </wps:txbx>
+                        <wps:bodyPr rot="0" spcFirstLastPara="0" vertOverflow="overflow" horzOverflow="overflow" vert="horz" wrap="square" lIns="0" tIns="0" rIns="0" bIns="0" numCol="1" spcCol="0" rtlCol="0" fromWordArt="0" anchor="t" anchorCtr="0" forceAA="0" compatLnSpc="1">
+                          <a:prstTxWarp prst="textNoShape">
+                            <a:avLst/>
+                          </a:prstTxWarp>
+                          <a:spAutoFit/>
+                        </wps:bodyPr>
+                      </wps:wsp>
+                    </wpg:wgp>
+                  </a:graphicData>
+                </a:graphic>
+              </wp:anchor>
+            </w:drawing>
+          </mc:Choice>
+          <mc:Fallback>
+            <w:pict>
+              <v:group w14:anchorId="1DDB1712" id="Groupe 34" o:spid="_x0000_s1052" style="position:absolute;left:0;text-align:left;margin-left:-6.85pt;margin-top:17.4pt;width:1in;height:75.65pt;z-index:251688960" coordsize="9144,9607" o:gfxdata="UEsDBBQABgAIAAAAIQCxgme2CgEAABMCAAATAAAAW0NvbnRlbnRfVHlwZXNdLnhtbJSRwU7DMAyG&#10;70i8Q5QralN2QAit3YGOIyA0HiBK3DaicaI4lO3tSbpNgokh7Rjb3+8vyXK1tSObIJBxWPPbsuIM&#10;UDltsK/5++apuOeMokQtR4dQ8x0QXzXXV8vNzgOxRCPVfIjRPwhBagArqXQeMHU6F6yM6Rh64aX6&#10;kD2IRVXdCeUwAsYi5gzeLFvo5OcY2XqbynsTjz1nj/u5vKrmxmY+18WfRICRThDp/WiUjOluYkJ9&#10;4lUcnMpEzjM0GE83SfzMhtz57fRzwYF7SY8ZjAb2KkN8ljaZCx1IwMK1TpX/Z2RJS4XrOqOgbAOt&#10;Z+rodC5buy8MMF0a3ibsDaZjupi/tPkGAAD//wMAUEsDBBQABgAIAAAAIQA4/SH/1gAAAJQBAAAL&#10;AAAAX3JlbHMvLnJlbHOkkMFqwzAMhu+DvYPRfXGawxijTi+j0GvpHsDYimMaW0Yy2fr2M4PBMnrb&#10;Ub/Q94l/f/hMi1qRJVI2sOt6UJgd+ZiDgffL8ekFlFSbvV0oo4EbChzGx4f9GRdb25HMsYhqlCwG&#10;5lrLq9biZkxWOiqY22YiTra2kYMu1l1tQD30/bPm3wwYN0x18gb45AdQl1tp5j/sFB2T0FQ7R0nT&#10;NEV3j6o9feQzro1iOWA14Fm+Q8a1a8+Bvu/d/dMb2JY5uiPbhG/ktn4cqGU/er3pcvwCAAD//wMA&#10;UEsDBBQABgAIAAAAIQCIUMwtXQMAAPwHAAAOAAAAZHJzL2Uyb0RvYy54bWykVdtu2zgQfV9g/4Hg&#10;eyI7TtyNEKVwkyYIELRG0yLAvtEUJREVL0vSltOv30NKsps4aLvdB8tDcjiXM2c4F2+3qiUb4bw0&#10;uqDT4wklQnNTSl0X9Mvnm6O/KPGB6ZK1RouCPglP317++cdFZ3NxYhrTlsIRGNE+72xBmxBsnmWe&#10;N0Ixf2ys0DisjFMsYOnqrHSsg3XVZieTyTzrjCutM1x4j93r/pBeJvtVJXj4WFVeBNIWFLGF9HXp&#10;u4rf7PKC5bVjtpF8CIP9RhSKSQ2nO1PXLDCydvLAlJLcGW+qcMyNykxVSS5SDshmOnmRza0za5ty&#10;qfOutjuYAO0LnH7bLP+wWToiy4LOTinRTKFGya0g2AA6na1zKN06+2CXbtio+1VMeFs5Ff+RCtkm&#10;XJ92uIptIByb59PT0wnQ5zg6n0/enJ31uPMGxTm4xZv3P7yXjU6zGNsuFCt5jt8AEqQDkH5OJtwK&#10;ayfoYET9kg3F3Ne1PUI9LQtyJVsZnhI3UbkYlN4sJV+6frHHezod8b5TrBYEa6AbL0Sd/gaLGd0b&#10;/tUTba4apmux8BakRqtF7ey5elo+c7dqpb2RbRsrFOUhMTTACwK9gk1PzmvD10ro0HebEy1yNNo3&#10;0npKXC7USoA87q5EOhydHkAg66QOfYl9cCLwJvqvEMcnxB7jZvnuIAW9jzNm5MG0X+XWfDY/n5z1&#10;3Brk3sFITOt8uBVGkSggUkSAwrCcbe79EMuoMgDau09xIZrYAnib/IgdVgfo/af2e2iYFQghmt3T&#10;YTYb6fA3HkpSChLQPujCWQRy0I0tSML2nUFTJQLE/R+iNT8/nYzt9lo7nsznb9Ca/wMylNK0shxZ&#10;FrG8ah3ZMLy4XSODGIw/02p1LIE28VbvO+6gocd0ohS2q216mqYpwLi1MuUTIHAGlcSD4i2/kXB4&#10;z3xYMoeXG5uYRuEjPlVruoKaQaKkMe7ba/tRHxXFKSUdJkFB/T9rFl+B9k6j1nFsjIIbhdUo6LW6&#10;MkgV9Ec0ScQFF9pRrJxRjxhSi+gFR0xz+CpoGMWr0M8jDDkuFouk1D8m9/rB4gmaJr5GYD9vH5mz&#10;A5MjPz6YkU0HhO51I8zeLtYBUCe271Ec8Aazk5RGDKRnM+z7ddLaD+3LfwEAAP//AwBQSwMECgAA&#10;AAAAAAAhAGZX/pezBAAAswQAABQAAABkcnMvbWVkaWEvaW1hZ2UxLnBuZ4lQTkcNChoKAAAADUlI&#10;RFIAAACZAAAAmQgDAAAAC4JoiAAAAAFzUkdCAK7OHOkAAAAEZ0FNQQAAsY8L/GEFAAABaFBMVEUA&#10;AABJAJK2SdtGAItVAJXVav9YCp1YGJ+3UOdVH5tkH6q0U+HSaf+SLNtcI5xjFZyAI9WjOdy4VePT&#10;cP/Zcv9jFaHSaf9aIaC6TeOROcnWbf/Ub/9dI6C4UuRjFKFhFaDSbf7Vbv6jTdq0T+qbTNCsTOe7&#10;VfDFYfJlJaxjE6JjFKJcI5+2UuNlFqOPL9fVbf5eJaBlF6NlGKNmGaRmGqNnGaVnG6RoGaVpGqZp&#10;HqVqH6ZrIaZyK6p0Lqx2Ma13Mq16OK96OLB+PbJ+PrKAJtGFSLaGSbeHSbaHSreMUbqQWLyQWL2c&#10;QtCca8Sda8SdbMWebsWhRtSiOt+ld8mrgcy4VOW4lNW7mda+Xe2/nte/oNjAXe7HY/TIY/TJZfXO&#10;afnOafrRu+PVbv/WwebYxOfayOndzevfz+zj1O3p3vHq3/Lt4/Tt5PTu5fT38/n49fr49vv6+Pz8&#10;/P39+/39/P3+/v7+/v////8Fws1+AAAAMHRSTlMABwcLDAwaICAhISIiIyQkJCQkKS8xMz4/UXBx&#10;n6Gxsr2+w8bHx8fH1d/g9fX3+vrLfYDXAAAACXBIWXMAACHVAAAh1QEEnLSdAAACmElEQVR4Xu3c&#10;V28TURCGYVNCh9B7Cb2XQw2hhBZagNBM7713sn8f7+wnLGHvRDMbOyPxPRf2OXOx80qRcrVJjYiI&#10;iIiIguhZ/6KSrfUSayZjg9MqLHArLavXl2OHy1I8308pq8/GFo+9eL6fVrYLWzzw+Aq0sjq2OMzB&#10;4ytQy2Zgj90iPL4CtWwh9tixzI5ldiyzY5kdy+xYZscyO5bZsazE1CWlVtwr9Qibx+Iv2568+p9i&#10;ucpdthtrXJ5gu8Zbtg47fA5hu8ZbhhVeD7FeseWmYgEyWk3DBq8bWK9wlvVig9cVrFew7B8ss2OZ&#10;HcvsWJY7eVmcxxVOyPACbk3dLLuVFY7iXrgms7e4NU1E2WfcC5HKsqsYiFBlGQYiVtlHTHKxyrLT&#10;GDUEK/uJUUOwsuwNZpHKXn/PP0f//lILVHZcvn5hGKks3ZHvB5hGKkvynQ0U01Blp+TwtZiGKksv&#10;5TQi01hlB+VU/DxjlaUhOb7PjxXKNu5RzEVHK7UsfZLzpcapQtnmc4r56Gillx2Qc3Y4Xlkakcvz&#10;gGXpi9zOBixLv/PbaMSy+3K9G7AsfZP7bfmMVXZM7oVYZemVDESwsvRDJrloZWdkkotWlt7JqCFc&#10;2X4ZNYQrS9dlFrEsfZDhBJcNDueGcIMBGQ5fxLWpm2U2LLNjmR3L7Fhm9z+WdeHdA2dZF97X8Jat&#10;xQqfI9iu2bBNMQsZ7XT8vaBN+xTzUNHWDmyx63+G5Sp/Wa02BS+btaG8f/YYm8dSpUwxDu/sscyO&#10;ZXYss2OZHcvsWGbHMjuW2bHMrkNl4/D36GrZdOxxwOMrUMuwxaP6/z3QynZii8diPN9PK5uJLS4r&#10;scBNKVuGHU49fVjhVFq2ehI2EBERERFRZ9VqfwDMC4M5PEPragAAAABJRU5ErkJgglBLAwQUAAYA&#10;CAAAACEAVNkruuAAAAAKAQAADwAAAGRycy9kb3ducmV2LnhtbEyPwUrDQBCG74LvsIzgrd2s0Vpi&#10;NqUU9VQEW0G8TbPTJDS7G7LbJH17pye9zTAf/3x/vppsKwbqQ+OdBjVPQJArvWlcpeFr/zZbgggR&#10;ncHWO9JwoQCr4vYmx8z40X3SsIuV4BAXMtRQx9hlUoayJoth7jtyfDv63mLkta+k6XHkcNvKhyRZ&#10;SIuN4w81drSpqTztzlbD+4jjOlWvw/Z03Fx+9k8f31tFWt/fTesXEJGm+AfDVZ/VoWCngz87E0Sr&#10;YabSZ0Y1pI9c4QqkSQriwMNyoUAWufxfofgFAAD//wMAUEsDBBQABgAIAAAAIQCqJg6+vAAAACEB&#10;AAAZAAAAZHJzL19yZWxzL2Uyb0RvYy54bWwucmVsc4SPQWrDMBBF94XcQcw+lp1FKMWyN6HgbUgO&#10;MEhjWcQaCUkt9e0jyCaBQJfzP/89ph///Cp+KWUXWEHXtCCIdTCOrYLr5Xv/CSIXZINrYFKwUYZx&#10;2H30Z1qx1FFeXMyiUjgrWEqJX1JmvZDH3IRIXJs5JI+lnsnKiPqGluShbY8yPTNgeGGKyShIk+lA&#10;XLZYzf+zwzw7TaegfzxxeaOQzld3BWKyVBR4Mg4fYddEtiCHXr48NtwBAAD//wMAUEsBAi0AFAAG&#10;AAgAAAAhALGCZ7YKAQAAEwIAABMAAAAAAAAAAAAAAAAAAAAAAFtDb250ZW50X1R5cGVzXS54bWxQ&#10;SwECLQAUAAYACAAAACEAOP0h/9YAAACUAQAACwAAAAAAAAAAAAAAAAA7AQAAX3JlbHMvLnJlbHNQ&#10;SwECLQAUAAYACAAAACEAiFDMLV0DAAD8BwAADgAAAAAAAAAAAAAAAAA6AgAAZHJzL2Uyb0RvYy54&#10;bWxQSwECLQAKAAAAAAAAACEAZlf+l7MEAACzBAAAFAAAAAAAAAAAAAAAAADDBQAAZHJzL21lZGlh&#10;L2ltYWdlMS5wbmdQSwECLQAUAAYACAAAACEAVNkruuAAAAAKAQAADwAAAAAAAAAAAAAAAACoCgAA&#10;ZHJzL2Rvd25yZXYueG1sUEsBAi0AFAAGAAgAAAAhAKomDr68AAAAIQEAABkAAAAAAAAAAAAAAAAA&#10;tQsAAGRycy9fcmVscy9lMm9Eb2MueG1sLnJlbHNQSwUGAAAAAAYABgB8AQAAqAwAAAAA&#10;">
+                <v:shape id="Image 11" o:spid="_x0000_s1053" type="#_x0000_t75" style="position:absolute;width:6369;height:6369;visibility:visible;mso-wrap-style:square" o:gfxdata="UEsDBBQABgAIAAAAIQDb4fbL7gAAAIUBAAATAAAAW0NvbnRlbnRfVHlwZXNdLnhtbHyQz07DMAyH&#10;70i8Q+QralM4IITa7kDhCAiNB7ASt43WOlEcyvb2pNu4IODoPz9/n1xv9vOkForiPDdwXVagiI23&#10;jocG3rdPxR0oScgWJ8/UwIEENu3lRb09BBKV0ywNjCmFe63FjDSjlD4Q50nv44wpl3HQAc0OB9I3&#10;VXWrjedEnIq03oC27qjHjympx31un0wiTQLq4bS4shrAECZnMGVTvbD9QSnOhDInjzsyuiBXWQP0&#10;r4R18jfgnHvJr4nOknrFmJ5xzhraRtHWf3Kkpfz/yGo5S+H73hkquyhdjr3R8m2lj09svwAAAP//&#10;AwBQSwMEFAAGAAgAAAAhAFr0LFu/AAAAFQEAAAsAAABfcmVscy8ucmVsc2zPwWrDMAwG4Ptg72B0&#10;X5TuUMaI01uh19I+gLGVxCy2jGSy9e1nemrHjpL4P0nD4SetZiPRyNnCruvBUPYcYp4tXC/Htw8w&#10;Wl0ObuVMFm6kcBhfX4Yzra62kC6xqGlKVgtLreUTUf1CyWnHhXKbTCzJ1VbKjMX5LzcTvvf9HuXR&#10;gPHJNKdgQU5hB+ZyK23zHztFL6w81c5zQp6m6P9TMfB3PtPWFCczVQtB9N4U2rp2HOA44NMz4y8A&#10;AAD//wMAUEsDBBQABgAIAAAAIQBIgsEcvwAAANsAAAAPAAAAZHJzL2Rvd25yZXYueG1sRE9Ni8Iw&#10;EL0L+x/CLHgRTbuiSDUtq7DoVXdBj0MztsVmUpqsxn9vBMHbPN7nrIpgWnGl3jWWFaSTBARxaXXD&#10;lYK/35/xAoTzyBpby6TgTg6K/GOwwkzbG+/pevCViCHsMlRQe99lUrqyJoNuYjviyJ1tb9BH2FdS&#10;93iL4aaVX0kylwYbjg01drSpqbwc/o0CuZ2vj7N0PboT7Tb7xfTEIVilhp/hewnCU/Bv8cu903F+&#10;Cs9f4gEyfwAAAP//AwBQSwECLQAUAAYACAAAACEA2+H2y+4AAACFAQAAEwAAAAAAAAAAAAAAAAAA&#10;AAAAW0NvbnRlbnRfVHlwZXNdLnhtbFBLAQItABQABgAIAAAAIQBa9CxbvwAAABUBAAALAAAAAAAA&#10;AAAAAAAAAB8BAABfcmVscy8ucmVsc1BLAQItABQABgAIAAAAIQBIgsEcvwAAANsAAAAPAAAAAAAA&#10;AAAAAAAAAAcCAABkcnMvZG93bnJldi54bWxQSwUGAAAAAAMAAwC3AAAA8wIAAAAA&#10;">
+                  <v:imagedata r:id="rId28" o:title=""/>
+                </v:shape>
+                <v:shape id="Zone de texte 33" o:spid="_x0000_s1054" type="#_x0000_t202" style="position:absolute;top:6940;width:9144;height:2667;visibility:visible;mso-wrap-style:square;v-text-anchor:top" o:gfxdata="UEsDBBQABgAIAAAAIQDb4fbL7gAAAIUBAAATAAAAW0NvbnRlbnRfVHlwZXNdLnhtbHyQz07DMAyH&#10;70i8Q+QralM4IITa7kDhCAiNB7ASt43WOlEcyvb2pNu4IODoPz9/n1xv9vOkForiPDdwXVagiI23&#10;jocG3rdPxR0oScgWJ8/UwIEENu3lRb09BBKV0ywNjCmFe63FjDSjlD4Q50nv44wpl3HQAc0OB9I3&#10;VXWrjedEnIq03oC27qjHjympx31un0wiTQLq4bS4shrAECZnMGVTvbD9QSnOhDInjzsyuiBXWQP0&#10;r4R18jfgnHvJr4nOknrFmJ5xzhraRtHWf3Kkpfz/yGo5S+H73hkquyhdjr3R8m2lj09svwAAAP//&#10;AwBQSwMEFAAGAAgAAAAhAFr0LFu/AAAAFQEAAAsAAABfcmVscy8ucmVsc2zPwWrDMAwG4Ptg72B0&#10;X5TuUMaI01uh19I+gLGVxCy2jGSy9e1nemrHjpL4P0nD4SetZiPRyNnCruvBUPYcYp4tXC/Htw8w&#10;Wl0ObuVMFm6kcBhfX4Yzra62kC6xqGlKVgtLreUTUf1CyWnHhXKbTCzJ1VbKjMX5LzcTvvf9HuXR&#10;gPHJNKdgQU5hB+ZyK23zHztFL6w81c5zQp6m6P9TMfB3PtPWFCczVQtB9N4U2rp2HOA44NMz4y8A&#10;AAD//wMAUEsDBBQABgAIAAAAIQCtFlnRxQAAANsAAAAPAAAAZHJzL2Rvd25yZXYueG1sRI9BawIx&#10;FITvhf6H8ApeSs3WFSlbo4hUsL2Iq5feHpvnZtvNy5JkdfvvG0HwOMzMN8x8OdhWnMmHxrGC13EG&#10;grhyuuFawfGweXkDESKyxtYxKfijAMvF48McC+0uvKdzGWuRIBwKVGBi7AopQ2XIYhi7jjh5J+ct&#10;xiR9LbXHS4LbVk6ybCYtNpwWDHa0NlT9lr1VsJt+78xzf/r4Wk1z/3ns17OfulRq9DSs3kFEGuI9&#10;fGtvtYI8h+uX9APk4h8AAP//AwBQSwECLQAUAAYACAAAACEA2+H2y+4AAACFAQAAEwAAAAAAAAAA&#10;AAAAAAAAAAAAW0NvbnRlbnRfVHlwZXNdLnhtbFBLAQItABQABgAIAAAAIQBa9CxbvwAAABUBAAAL&#10;AAAAAAAAAAAAAAAAAB8BAABfcmVscy8ucmVsc1BLAQItABQABgAIAAAAIQCtFlnRxQAAANsAAAAP&#10;AAAAAAAAAAAAAAAAAAcCAABkcnMvZG93bnJldi54bWxQSwUGAAAAAAMAAwC3AAAA+QIAAAAA&#10;" stroked="f">
+                  <v:textbox style="mso-fit-shape-to-text:t" inset="0,0,0,0">
+                    <w:txbxContent>
+                      <w:p>
+                        <w:pPr>
+                          <w:pStyle w:val="Lgende"/>
+                          <w:rPr>
+                            <w:noProof/>
+                          </w:rPr>
+                        </w:pPr>
+                        <w:r>
+                          <w:t xml:space="preserve">Image </w:t>
+                        </w:r>
+                        <w:r>
+                          <w:fldChar w:fldCharType="begin"/>
+                        </w:r>
+                        <w:r>
+                          <w:instrText xml:space="preserve"> SEQ Image \* ARABIC </w:instrText>
+                        </w:r>
+                        <w:r>
+                          <w:fldChar w:fldCharType="separate"/>
+                        </w:r>
+                        <w:r>
+                          <w:rPr>
+                            <w:noProof/>
+                          </w:rPr>
+                          <w:t>9</w:t>
+                        </w:r>
+                        <w:r>
+                          <w:fldChar w:fldCharType="end"/>
+                        </w:r>
+                        <w:r>
+                          <w:t xml:space="preserve"> : OneNote</w:t>
+                        </w:r>
+                      </w:p>
+                    </w:txbxContent>
+                  </v:textbox>
+                </v:shape>
+                <w10:wrap type="through"/>
+              </v:group>
+            </w:pict>
+          </mc:Fallback>
+        </mc:AlternateContent>
+      </w:r>
+    </w:p>
+    <w:p>
+      <w:pPr>
+        <w:ind w:firstLine="708"/>
+        <w:jc w:val="both"/>
+      </w:pPr>
+      <w:r>
+        <w:rPr>
+          <w:u w:val="single"/>
+        </w:rPr>
+        <w:t>OneNote</w:t>
+      </w:r>
+      <w:r>
+        <w:t> : Le programme de prise de note de Microsoft, me permet de faire un suivi quotidien de mon avancée dans mes recherches</w:t>
+      </w:r>
+      <w:r>
+        <w:t>.</w:t>
+      </w:r>
+    </w:p>
+    <w:p>
+      <w:pPr>
+        <w:jc w:val="both"/>
+      </w:pPr>
+    </w:p>
+    <w:p>
+      <w:pPr>
+        <w:jc w:val="both"/>
+      </w:pPr>
+      <w:r>
+        <w:rPr>
+          <w:noProof/>
+        </w:rPr>
+        <mc:AlternateContent>
+          <mc:Choice Requires="wpg">
+            <w:drawing>
+              <wp:anchor distT="0" distB="0" distL="114300" distR="114300" simplePos="0" relativeHeight="251692032" behindDoc="0" locked="0" layoutInCell="1" allowOverlap="1" wp14:anchorId="0E908ECB" wp14:editId="1DB006EA">
+                <wp:simplePos x="0" y="0"/>
+                <wp:positionH relativeFrom="column">
+                  <wp:posOffset>4916805</wp:posOffset>
+                </wp:positionH>
+                <wp:positionV relativeFrom="paragraph">
+                  <wp:posOffset>219710</wp:posOffset>
+                </wp:positionV>
+                <wp:extent cx="1278255" cy="960755"/>
+                <wp:effectExtent l="0" t="0" r="0" b="0"/>
+                <wp:wrapThrough wrapText="bothSides">
+                  <wp:wrapPolygon edited="0">
+                    <wp:start x="7404" y="0"/>
+                    <wp:lineTo x="4185" y="2570"/>
+                    <wp:lineTo x="4185" y="5996"/>
+                    <wp:lineTo x="5794" y="7281"/>
+                    <wp:lineTo x="4185" y="10279"/>
+                    <wp:lineTo x="4507" y="12849"/>
+                    <wp:lineTo x="0" y="14990"/>
+                    <wp:lineTo x="0" y="20986"/>
+                    <wp:lineTo x="21246" y="20986"/>
+                    <wp:lineTo x="21246" y="14990"/>
+                    <wp:lineTo x="14808" y="13705"/>
+                    <wp:lineTo x="14808" y="11135"/>
+                    <wp:lineTo x="10623" y="7281"/>
+                    <wp:lineTo x="10301" y="1713"/>
+                    <wp:lineTo x="9979" y="0"/>
+                    <wp:lineTo x="7404" y="0"/>
+                  </wp:wrapPolygon>
+                </wp:wrapThrough>
+                <wp:docPr id="36" name="Groupe 36"/>
+                <wp:cNvGraphicFramePr/>
+                <a:graphic xmlns:a="http://schemas.openxmlformats.org/drawingml/2006/main">
+                  <a:graphicData uri="http://schemas.microsoft.com/office/word/2010/wordprocessingGroup">
+                    <wpg:wgp>
+                      <wpg:cNvGrpSpPr/>
+                      <wpg:grpSpPr>
+                        <a:xfrm>
+                          <a:off x="0" y="0"/>
+                          <a:ext cx="1278255" cy="960755"/>
+                          <a:chOff x="-262520" y="0"/>
+                          <a:chExt cx="1278512" cy="960755"/>
+                        </a:xfrm>
+                      </wpg:grpSpPr>
+                      <pic:pic xmlns:pic="http://schemas.openxmlformats.org/drawingml/2006/picture">
+                        <pic:nvPicPr>
+                          <pic:cNvPr id="12" name="Image 12"/>
+                          <pic:cNvPicPr>
+                            <a:picLocks noChangeAspect="1"/>
+                          </pic:cNvPicPr>
+                        </pic:nvPicPr>
+                        <pic:blipFill>
+                          <a:blip r:embed="rId29" cstate="print">
+                            <a:extLst>
+                              <a:ext uri="{28A0092B-C50C-407E-A947-70E740481C1C}">
+                                <a14:useLocalDpi xmlns:a14="http://schemas.microsoft.com/office/drawing/2010/main" val="0"/>
+                              </a:ext>
+                            </a:extLst>
+                          </a:blip>
+                          <a:stretch>
+                            <a:fillRect/>
+                          </a:stretch>
+                        </pic:blipFill>
+                        <pic:spPr>
+                          <a:xfrm>
+                            <a:off x="0" y="0"/>
+                            <a:ext cx="636905" cy="636905"/>
+                          </a:xfrm>
+                          <a:prstGeom prst="rect">
+                            <a:avLst/>
+                          </a:prstGeom>
+                        </pic:spPr>
+                      </pic:pic>
+                      <wps:wsp>
+                        <wps:cNvPr id="35" name="Zone de texte 35"/>
+                        <wps:cNvSpPr txBox="1"/>
+                        <wps:spPr>
+                          <a:xfrm>
+                            <a:off x="-262520" y="694055"/>
+                            <a:ext cx="1278512" cy="266700"/>
+                          </a:xfrm>
+                          <a:prstGeom prst="rect">
+                            <a:avLst/>
+                          </a:prstGeom>
+                          <a:solidFill>
+                            <a:prstClr val="white"/>
+                          </a:solidFill>
+                          <a:ln>
+                            <a:noFill/>
+                          </a:ln>
+                        </wps:spPr>
+                        <wps:txbx>
+                          <w:txbxContent>
+                            <w:p>
+                              <w:pPr>
+                                <w:pStyle w:val="Lgende"/>
+                                <w:rPr>
+                                  <w:noProof/>
+                                  <w:u w:val="single"/>
+                                </w:rPr>
+                              </w:pPr>
+                              <w:r>
+                                <w:t xml:space="preserve">Image </w:t>
+                              </w:r>
+                              <w:r>
+                                <w:fldChar w:fldCharType="begin"/>
+                              </w:r>
+                              <w:r>
+                                <w:instrText xml:space="preserve"> SEQ Image \* ARABIC </w:instrText>
+                              </w:r>
+                              <w:r>
+                                <w:fldChar w:fldCharType="separate"/>
+                              </w:r>
+                              <w:r>
+                                <w:rPr>
+                                  <w:noProof/>
+                                </w:rPr>
+                                <w:t>10</w:t>
+                              </w:r>
+                              <w:r>
+                                <w:fldChar w:fldCharType="end"/>
+                              </w:r>
+                              <w:r>
+                                <w:t xml:space="preserve"> : GanttProject</w:t>
+                              </w:r>
+                            </w:p>
+                          </w:txbxContent>
+                        </wps:txbx>
+                        <wps:bodyPr rot="0" spcFirstLastPara="0" vertOverflow="overflow" horzOverflow="overflow" vert="horz" wrap="square" lIns="0" tIns="0" rIns="0" bIns="0" numCol="1" spcCol="0" rtlCol="0" fromWordArt="0" anchor="t" anchorCtr="0" forceAA="0" compatLnSpc="1">
+                          <a:prstTxWarp prst="textNoShape">
+                            <a:avLst/>
+                          </a:prstTxWarp>
+                          <a:spAutoFit/>
+                        </wps:bodyPr>
+                      </wps:wsp>
+                    </wpg:wgp>
+                  </a:graphicData>
+                </a:graphic>
+                <wp14:sizeRelH relativeFrom="margin">
+                  <wp14:pctWidth>0</wp14:pctWidth>
+                </wp14:sizeRelH>
+              </wp:anchor>
+            </w:drawing>
+          </mc:Choice>
+          <mc:Fallback>
+            <w:pict>
+              <v:group w14:anchorId="0E908ECB" id="Groupe 36" o:spid="_x0000_s1055" style="position:absolute;left:0;text-align:left;margin-left:387.15pt;margin-top:17.3pt;width:100.65pt;height:75.65pt;z-index:251692032;mso-width-relative:margin" coordorigin="-2625" coordsize="12785,9607" o:gfxdata="UEsDBBQABgAIAAAAIQCxgme2CgEAABMCAAATAAAAW0NvbnRlbnRfVHlwZXNdLnhtbJSRwU7DMAyG&#10;70i8Q5QralN2QAit3YGOIyA0HiBK3DaicaI4lO3tSbpNgokh7Rjb3+8vyXK1tSObIJBxWPPbsuIM&#10;UDltsK/5++apuOeMokQtR4dQ8x0QXzXXV8vNzgOxRCPVfIjRPwhBagArqXQeMHU6F6yM6Rh64aX6&#10;kD2IRVXdCeUwAsYi5gzeLFvo5OcY2XqbynsTjz1nj/u5vKrmxmY+18WfRICRThDp/WiUjOluYkJ9&#10;4lUcnMpEzjM0GE83SfzMhtz57fRzwYF7SY8ZjAb2KkN8ljaZCx1IwMK1TpX/Z2RJS4XrOqOgbAOt&#10;Z+rodC5buy8MMF0a3ibsDaZjupi/tPkGAAD//wMAUEsDBBQABgAIAAAAIQA4/SH/1gAAAJQBAAAL&#10;AAAAX3JlbHMvLnJlbHOkkMFqwzAMhu+DvYPRfXGawxijTi+j0GvpHsDYimMaW0Yy2fr2M4PBMnrb&#10;Ub/Q94l/f/hMi1qRJVI2sOt6UJgd+ZiDgffL8ekFlFSbvV0oo4EbChzGx4f9GRdb25HMsYhqlCwG&#10;5lrLq9biZkxWOiqY22YiTra2kYMu1l1tQD30/bPm3wwYN0x18gb45AdQl1tp5j/sFB2T0FQ7R0nT&#10;NEV3j6o9feQzro1iOWA14Fm+Q8a1a8+Bvu/d/dMb2JY5uiPbhG/ktn4cqGU/er3pcvwCAAD//wMA&#10;UEsDBBQABgAIAAAAIQCLfE7odQMAAAsIAAAOAAAAZHJzL2Uyb0RvYy54bWycVVFv2zYQfh+w/0Dw&#10;PZHtLE4jxCm8ZAkCBK2xdCiwN5qiJKISyZG05fTX7ztKshOnw9o+WD6Sd7y77747Xr3ftQ3bKh+0&#10;NQs+PZ1wpoy0hTbVgv/16e7kHWchClOIxhq14M8q8PfXv/5y1blczWxtm0J5hktMyDu34HWMLs+y&#10;IGvVinBqnTI4LK1vRcTSV1nhRYfb2yabTSbzrLO+cN5KFQJ2b/tDfp3uL0sl48eyDCqyZsERW0xf&#10;n75r+mbXVyKvvHC1lkMY4ieiaIU2cLq/6lZEwTZev7mq1dLbYMt4Km2b2bLUUqUckM10cpTNvbcb&#10;l3Kp8q5ye5gA7RFOP32t/LBdeaaLBT+bc2ZEixolt4phA+h0rsqhdO/dk1v5YaPqV5TwrvQt/SMV&#10;tku4Pu9xVbvIJDans4t3s/NzziTOLueTC8gJeFmjOmR2MpvPzmco0MFY1n+8MD+fzo7Ns9F5RjHu&#10;Q3Ja5vgNYEF6A9b/kwpWceMVHy5pv+uOVvgvG3eCujoR9Vo3Oj4njqKCFJTZrrRc+X5xwJ0S63F/&#10;aEWlGNbAhgxIp7cQlNGjlV8CM/amFqZSy+BAbmBL2tlr9bR85W7daHenm4YqRfKQGBrhiEjfwKYn&#10;6a2Vm1aZ2HedVw1ytCbU2gXOfK7atQKJ/EMxRZ3Q8RFEcl6b2Fc6RK+irMl/iTj+ROwUt8j3Byno&#10;Q5yUUQDjvpdj87P55WSg2CD3DkaCOh/ivbItIwGRIgIURuRi+xiGWEaVAdDefYoL0VArYEaFETus&#10;3qD3Q234VAunEAJde6DDGXLo6fA3BiYrFItoI3RjaplBl1qRxd3vlpqLAKb9/0DrZWvNL3+bjL33&#10;sjn33TWbzy8maSruuwvc+xHkUFHb6GIkG9neNJ5tBQZwV+uoEl+PtBpDlTCWrPqq0Q76esyKpLhb&#10;79Kkmu5TXtviGUh4i4JieAQn7zQcPooQV8JjkGMTj1P8iE/Z2G7B7SBxVlv/9Vv7pI/C4pSzDg/D&#10;god/NoKGQfNgUHJ6RUbBj8J6FMymvbFIFV2AaJIIAx+bUSy9bT/jzVqSFxwJI+FrweMo3sT+ecKb&#10;J9VymZT6mfJonhwm0TTRloD9tPssvBsITTT5YEdSveF1r0swB7fcRECdSE/A9igOeIPgSUovDqRX&#10;T9rLddI6vOHX/wIAAP//AwBQSwMECgAAAAAAAAAhAHFB6vmYQwAAmEMAABQAAABkcnMvbWVkaWEv&#10;aW1hZ2UxLnBuZ4lQTkcNChoKAAAADUlIRFIAAACZAAAAmQgGAAAAPFyYugAAAAFzUkdCAK7OHOkA&#10;AAAEZ0FNQQAAsY8L/GEFAAAACXBIWXMAACHVAAAh1QEEnLSdAABDLUlEQVR4Xu1dB3hUVdqOvYCo&#10;oGJdK1YUFAWUxd7XbSquq7vq7+6qa2+IihqKSC8hvfcykzaZTCaZZCaTMpk+k957771nyvuf7+YO&#10;IkYIiuDqvM/zPbedc+6Ze9/5ymnXxQknnDgB8H0t41x+1wknfhyCXZVnhrtK5yW6Ks/jTznhhBNO&#10;/EIR/3nqJfyuE04cPwy0Nj5inWoatE40DdrGW/ptU639VkvbQEdt7Yt8EiecmB3c3pHOA3ASiX24&#10;HGOtIgzX70FX8dtoND2HBuOzaM7/B1oK/4WOqk/R3xoI67AOwnUZ51Iep/PvxGHh9qJ03qS9Afb+&#10;RPSWbkK3/gX0a+/GkOY6jKgvxrj2EkzqL8WYbiFGdJdgyHgdS7MMbZo/oMP0Lmwt3rDaqmC3d8Dt&#10;Hbcz+GKdcGIaFUrlBcN9Kk1DfQR6DcvQr1sEi3EhrOqTYVe5AKqTgZzzgOwFTOYCmjMB3cmw6E/G&#10;hHEehgwXY1B/NerLPDHaJ0ONSnQnX7SL0FV4uu9rvqfxh078FgAXnMTvcmgypV033hipGTQ9iyH1&#10;NUDeRUwugV19Eeyac2DXns5IxSTvgmnRMIv6Q5J3Lmz6xZio3NM53Cy9jcqPWy+5MtwZTPy2EOya&#10;eKCdS7BbfdZQo0DTW/wCBtW/g03HtJXmbEDNXCz1+UzOYcdzps8xAiGPrs9ALl5sOfMxqb6CmdDV&#10;GKz9pnmsK+E+/lYuYlfx2fyuE792JHyTsYDfdUndm3pVZ/U2tOjuwJSRmUI101jaUxlh2FbNyJXH&#10;yJNHZDuXabU5TBjZZiCXQ6yqC2FnPtuwbh76zTdism57c5p/2ny6V/xO2UXcTZ3434fva+KzJf6Z&#10;y1JiUzemJKTuTI5P2SHaq7hhjYvwFD6JAydJt0kvt49mYqLhcwwb78Vw3u9g1TEy6c9ixDptmmSM&#10;OFBdwMzmWUyYLzYDuRxiNcxhRJvPfLmzMaU7BWOm1WjTBW/h7+fE/zoiXZUXpMdn7hCLkrsSEhIQ&#10;ExNzQJKSkpAoSKpMC1K+LVwn5JoZXF9WnhmwVnSOxENx5Uhb0suW1oD6gZLXMKq9FhP6C2HVMJIx&#10;skC1kBPSYnbtGTOSyyFTJhfY8xgpsy9jBD0dk3kLMFr2zvBgs+wJrpJO/M/ipNQAxZrEOHFHbGws&#10;RyqhUIi4uDgIBAJER0dzx7Sl62JRxkiqb9YaPu8BmCRZN1n6lBWjBU+hT3s9I9pZsKlP4TUZBQLz&#10;GNGYhpuBXA6ZMpzG0lEUejmLRhdgihGz27QYk70+ZfxtnPhfg3hv1t2Z6UoTaSoiEREsKirqwD6R&#10;jIhFxw6yJUZ6QBqfMC6P16cl7s661dUVJ/Pa7SSpm3aepelTS6duOUbNcxhJqPliPpNLp30zLgiY&#10;mWAkU7rzmbll/pyKacDchbCo56LTfD76Gt9Eb43cqc3+lxD1WdLCNGlalUgk4ojkIJRj33E84zYm&#10;GIKoWMRFpyIlMX1MlazeKVzzrb/WVbhndZfxCVj1ZzDTR+1jC9iWCTVnMJmJXA6x6c5ixDqfCZlb&#10;5tsZTma+3pnoLfoLesqjJfwtnPglw/VN4dy0gJx3UlNS+xxkIg3lINhsJDaONF0kYiJjEBkRhrRU&#10;8djBkZ/gm7Tregr+BBsXYTIfLIc5/WQqtRRdzkwuh9h1pzKn/zxM5V0KG6XXuWDSeAZ69PdjvNN7&#10;wuWQNjonfmFICVZsSJGkjDvIRULmbyYiHU7i4siUhkIYG4yY2EDIs5IgcJ1uZiAUpGV+1Fv0ODOV&#10;zDRqmeZiZo/IxUWXh5Dqe8JIZWPazqq6jBFzPkvvAovhTHSpb2YR7NugyJe/jRO/IJwk2JR6gyxK&#10;GZqYmMiRhMjl2Dr2j0biohMQKxQgIsYPccnhyNPkbefvxWGqP7G93bgSdtMCRhZGrrxLmJ81lxHu&#10;8M0XnGhZdMnIaWMkQ97FTBMyYqpOx4j+KoyUPwIa9MjfxolfAhLdFPco03N0jijxWElsqAzCGBHC&#10;IoMgShJXurq4nszf0sXjTeVcS9NGa7/pFkyySNLKfDGLmpHMyKJKar7IO7xPBu3JHMks6ouZJqOm&#10;DwoU5mBcuxCjxUuhDFMu5m/lxIkE/duTAzJeFMWKmyMjI7locSay/FiJD89g/lgixMniMYlP1gP8&#10;bV3iXaWXt1fK08bzn8SIhhpfT2WEWcjM5sWwmFgQwJFsBmJ9R5gW087DpPYCpv0WsPSMZMyfm2KE&#10;myxajJ6e0q2u9ylP5W/pxPEGjZ2XBGa8lpGRcaAJgrTYj/G7DifxkWLECmKgkMky+FtzaKmSxw+0&#10;fsWc9huZX0VdS8z0qS5ghLkIk4xkVh0zl9R/OSO5psWuuRBTjFwjhvMwaSAtRv2g57Myr4ClYAmm&#10;7HWgURn8LZ04nhD7Zt0lFaXrHD6Wg1h0fKxJFhsdhRRJ7Hiap/yAFpN5yJZOdPuP1RU8xojFzBy1&#10;j+URyRZgUncBJkynMZIxk8m1lc1MMBK75jKM6y7CsHEuxoiY5MepFzCSXQVL/l0YGChT0YQU/rZO&#10;HA9I/XNuk8ZlCKjB9GBiHUqMnyoOzUgSHxuEjDh1FF8FF1dX15ObzLp/91euQ4+OaRxmIm3MXHIj&#10;MMjcccIcf66z/CJ2nl3LZRoqm7bzGalOx0DhIgyYvkR/exSGW+MxXB+IvsL/oL/wNgyaLsCY4QbY&#10;ytaAv6UTxwPxrrKLpIGKD0QikYV8LgcBHDITUX6sOMqjLZFNKc1uTNoiX8hXxSVtt/K6sXaPsRHD&#10;TVwTxJTmcliYT8VFkzpmNjnfbB5s6kthJV+NBQS2vPPY8TyMGxagx3A3Jtq3YbhdUd7XWpwy0F4T&#10;2tdYFDfek9I22fUl+iqeRUPe07C27XGS7HjAd53wXGlg5mvJ8cn18fHx3Esn5/5ggjlIcazEoSGJ&#10;zNRxrpZUfEXaS+SafinVyZiY/Vhn8fMsmjwFyGEkM5wJC43C0M5lhGJk0p7HSMd8LD35WWex/TMx&#10;ppmPIeP56Cy6HlNd/gh2Df6eCaTRsN21xuj+ZllpR6W4qSon8yv+khM/F0R7FfdKEqVV9NKJXA4T&#10;RgRwbOkamU4HQY6VEMGo7NR4hfjbJovp1nci20SvP6ZKHgB1hlvMLrBx/Y/MN8u9kvlllzOinQOL&#10;0QVWw0mwq+dgTH8uugsux0jbf9FskjzNFefEiYNoV8btaQnp0ZJkyTC98GOtqY4kdD8idLI4eUy0&#10;VnQOXy0Og32dLw/aehUTUyOwT+RjovkbWPPvwETetYxMl8JO0aTqNCZMy3ER5wLYM+djyjwf/UUP&#10;YqhJ2JAXlXU7X5wTxxsURcnjlG5JIvGw40UfqrmOh1AzCGnHjOjcDXzVOFSr5ZuG+mLsFjsjlxUY&#10;YzKBVqBbhKnS9zBoWIxhPdNeTKb7MK8CFNdz2m1A8ztMNW1FdnT2FYKv5ZfxE4JPyohUfilKjO5N&#10;T5YUpror/jR9Jyd+BuAksZv8jxnpGb30colQZKoOJtrxJFlYWBjni4lc5TfzFXRp1KdvH65Yh279&#10;Y+gv+y8sg2mArRN2+yjsk+OwW4tg7d+NkUp2XXs589eYVlNfDSszoWN5CzBS9C905KcG8MVxUMQo&#10;dscmJiAqNhyxcUEQxYXadFnZuUJXycV8EieOBSRumX+WyWRTjkZU8oWIaA5yOch2PEkmFotRXV39&#10;nchutDPQPsCiSbvqYljybkS34SEMNu4GRurQj0mMYpCRrhl2Sx5srRswYrwdo6bTMVrggv78SzBc&#10;7V8f9pFsDl+ci+CD5MvSZHH26KQMBAuEiGQkE8YHIyoyGMkiqSVHqovzXWZ0Tov7KQh+WXlmemjW&#10;N8nJyRyxjieJDpWoGLaNCYE4Jhyi0CzkZZVPSHbKViS5Kq+jujYaROH9xf/GINNQNmqiUJ0PW9Yi&#10;TKoXY6LgVkzURgLjjZiyWjBkscGCXsCSBNS/jl7To+hueh1dVZIE7oczUH9nniqrWxCaNGN96FnQ&#10;n06erNCI3DKc/tuPgXBbxrm5WbldpKVIYzlkpgd+PCSKiTA2GvERoSyalEHikbmC6um6Rni6Viqd&#10;Z2nejlbVPSxCPA82buQrNbYyH0v7OwwZFqJTezd6Kl7EcL8P7LYaWK3MhE6wwGCqGtaRZIx2CMy5&#10;gbnXcD+eQeqveDI+MRwJ0d8nmUOT0zYiIgKpqalIcc+6lc/qxGyRk5lbdLDvRXLowz6eEiVk2/gE&#10;xESGQ6dTwug7baZYvU6xDWWiR38vhvRXMVKdBlseOfVzYcs9H2Pas5lJPA1ThvMxaJyD3qKb0Ff9&#10;HphdZQQbwKRlAoLPpBce3JBL7W3piuS6aEEwYiNmHi1y8J+OtpJYabFou+o7Ua4Th0GyX/pjcbHx&#10;fY6HSP/Y463FDvXxIoUxCIsWQpYmQ3tPKRxDqwtFqTcMN67DCDOT45pzYVWTqaSokbqPFrAoci4m&#10;zacx5/4ibsDhZN653MylLsMjGGjahYlJIw5dAC8lLO0lgSicaU6mscJnNpeOZ+KoJ5nOjJhs52pA&#10;swHNiJYmpVUeb1IdKgeTjLbRwmjmdCdCEqL8mIYN0bIE6e7pl/YUhmX2598HCxFMy3dqq85jciEj&#10;GXUXnccNTpxSnw97zuWAkkWUqlMxaToVHcYVGG4JQfzX3y43IPFQLhVLEjujYyOYDxiLuKiU79Xt&#10;UCEtT6RLTUjTKF2dQ36OiOT98uWOKJK6hmZ6qMdLHCaaI5wgErLklLbIrZLz+aq62Cwa62DpqxhT&#10;XQmr5mxuzJdNM5/rg6QpbNw0NlqWgGm0caMLbCpaWIVpNEaycePZ6DY/ip6iWK+Dx4LlKjMVAkEU&#10;I000YgXxEMbMbnClQ5uJfY3OodhHQq5clXywmTz0YR4vOVSTSZITkSnMfI2vJofBvn22btMNzDRe&#10;hCndGbDo57DtPEzqzmJm8jTYmX/GjbSg8WP6M5m2m8vM6VyMa+ejU3cLxju2ITtEvpwvziVpZ/bV&#10;KfHS/tgoMWKjxUyTMX9LEPC9uh0qVD/6Q1CzCq3DwRfnxA9BoVAc8DUcmuRECdWD6kABSI5WjuTd&#10;yZfx1XTxd02bP9CZYO02P4Nh3QWw0ggK7fnM8Z/HtNQ5GDOeAauBRlZQlDkfg/mnY1J9DtN452FA&#10;twA9la+gr0nwFkXRVJ7rfa6npsSm+8Qx7RUTybRXdPx0HQQh36vXoeL4M5AmE/ko7uUq6MQPg0jm&#10;INiJJNnB2pTa6dKjs16QukkPLELny3xHpZ/ycmuL7/OjjZ9gxLAUQ+qrYDFezPwvptU0pzPTOY+Z&#10;RhqseCUGTaTFzuWc/0HjHZjo9On0fe3bhtSUwJynqAeBCH1oXY4kjj8CuRdiX8U/+SKd+CH8UkhG&#10;4mhCEUfI9juiSeoM76nJ8GgqzPyGjikAGOsQ391T71XTU/0e+jSrYM29DMhipjKbmUwWBEypL4M1&#10;ZxE3fmyY+Wx9he9NTo0mc2ZS8IHgLIFr2nXSWFkqkcRxz5nqczihZ0X5U/zl/6ZynTgMfkmajCQl&#10;UVru9em3zv5oT4xypPFf6Gv4Fywj/iU5UTnP+n+WtLClOu2Kyb6Q22ydYkwUvIWxvLswxcwk9Kcy&#10;E3oKkHk57NROZl6FGmXSbr44F9lHsjnFBQauH5R+r8NVmKlOPySO9NQw6yTZLOAg2Y/5Nx8LOdhM&#10;0r4kXPEcXzWXFPf0WyfbvrAOmRdiOP9C9BUswXj9O5gaC2rmk7gUyGRzytJjVg53hqHd9Awzo9fB&#10;ppvLNNrp6My7CGNt22yMTAcmfSTv0y+WSbIP/OYf87sdeZwkmyUyMzN/9MP+qeIwOY7j5ARJRfg7&#10;306cbTQrPhvK/yusqgUscmRRJIsWxzRXAcZHYWv+2jrRE9+VG53FDTYEXE8e61KLJiv2YSj3ZQyq&#10;L0Z70UsozMjayRXm4sINbpTF6NyF0WnfqcePEUfdnSSbBU4kyeiejpclShRZJR4Zj/PVclELcu6z&#10;NW1mPtWVLFpkPhct+6Q7m2vRt+VeizFaDbHsfth6tqG5MD1AKzDfbLMNhdsm2/otAyVDPUUfoLs5&#10;ZZIvjoPYN+N3ySIxooURM9bnaMRJsqPAiSQZmUjHfRUyRSpfJQ62nm98hoyLYDXTtLYzGLEuwoTx&#10;NIznu2BMfw6gOwU21XxMqe6DtfQrRjYZ7NZ66n7iTKPMU/5HriCmwSiqpOWksoVFzbFxgYhK2Pu9&#10;uhytOEl2FDiRJIsNj0dydCySo4RTafvVXPSXvFt+WWtFtni08hmM6i7HhO5CWHRzAC0tXMdETVPa&#10;qAtpDjOh58CiXcC03MVMbgQqmZlsja/OCP12PVkHEr3Tn6R1OI7F73SU4fTJZokTSbLomGjECqMg&#10;9Vf8l6+OS3me7rGxvjj0Ge+aJpiWVtVhxFLPnRbaJ8m5lBtHZtGdAXvOFbBnXoBh7QVoKX4N5vT0&#10;J/niONBsb2liuo40z49pFztUnCQ7SpxIkgkSoiFOTqoMfu/b5dK7yiUJo8XvMAf/ctDiwtCcx7QW&#10;9UfOZ8L2aYobnc+5Fjb9SYxotMAd89mYvzZQ6IKWiqdQIpM9yBfHIdlfwWmxY9Vt5iTZUeJEkiw9&#10;WVYh3pbxO74qLg352j/Y23fBksNMH03KpQ880Axw1QVM+FEW2jmwGk6DlWk4joR0XU1zKV3QV3om&#10;pnq+hNQt50K+SJeoz+QLaW4o+VAk1ExC25nqM1txkuwooVQquYf2YxolZyMHE9ixTxolNT41P3nL&#10;t0swkXM+2JZZMFTwInPo58BGS3DSAnb0wYdcIhkT9TSxaEG6CVqhmpZ1yr0KNu3JGMqfg4HylzHW&#10;pU09uPsoW5aT42iLO5ZCv4PMryRA8TF/Kyd+CMeLZA5NQiKJS8tN3JV9BV8FDq8t8z2trSJN067/&#10;P0xqaMG6BbDo2ZaWFOD6IKd9MatuHjs/DxPMNNKEXSivwrjmJHSZl6JNF+HOF8eBprk5lmmfqW4/&#10;RahMJ8lmiZ+TZFSeQxymKiVWWkBraPC3/w4kWyXn9zbG143Wvoch/SoMqK7FuJb5ZoZ5TFudznwx&#10;WmGHkUx7ISaMZ8FO30jKYYTTLsRw9QeQe8u5URsBa1Xn0JixrIxsDRGBRkvMVL+fIvSbnCSbJX5O&#10;klGZJLRPUZ0yTeVz8OdqZkL8ntRLhnpUJlvP55gqvZ9bQnPSNJeZyJMZ2U7hhu5Y1ZdhQr2Iabaz&#10;md9G614sxmBdRCFfhEv8prQlYveMZxz3d9ThWIqTZEcBIhk9NIcpO/RhHk4i40KYhELAHnh8hAhJ&#10;EVLEh4kRH52EmOg4iMJjkBwXjXRJamFqQPYrhw5VpuPRroTxoVYPjLdkxvOnXfS5uX8sVGrX1uiy&#10;3Cc6dqKv5AEMmOcx5/5U2OmTNOTspzNTycxlj+EGDHd+hMbSjG18dhfX18RnZ0gzmhwEO9rfNRtx&#10;kuwo8FNIRtPWuFlFAiEjVixEwjhucbqo6FBEC0ORqyxAil/WSwHbv7t2BcE21tQ+VeePZsOTaDHf&#10;jJ6yhzDeFGClmUR8Eg5aYe5LlsHIsan6f2PUvAyj6unJIlC5wKK7CIPFf8ZIe0J5VlDWIj6Li1Ih&#10;K6SIkojgkJnq/1PESbKjwE8hWUy0iBOagCEQUH9gMCNdABIk0XZDscpGjjd/mwOwDlYUW1qi0W58&#10;FyOa5Rg3XIyJAheMmE9Cv/Y29OnXoUubGU+faeazcFAGKp+1Dfhb7bXPcd+zHGWOf4f2GozXu/el&#10;7k29gU/mQl8nSYiLGf45TOTB4iTZUcBBMpIjkcyhEQ5oh+hERjLqqmH5hBFIkiTY0uIU3vFbZAea&#10;JliZp9BwHPuQ4MLqFNG2kQJX9GmWYcR0ATcRBDTZg5ootOfCppuDMcPlGDIsw3DN57AMqVBnirjy&#10;YDPbViMT2frc0Ve7Gt2Vb1lqcjNf5y9xLfu5SmWegGnVg3/LsWjlP1ScJDsKZGdnH3hos9FkjhfG&#10;tZ7HsGCBaQxqJshIVzQlbVOu5Is9gMmhqp32sXQMVn6BHv1fmfZajCk9iwyZ5rLqXGDPuRR25Q1A&#10;1jWwaeYwv+tkZhZPZSRciMH832Ok9iu06AVr++oUV9K4fCozbmvGNZbxpPw6rWwrdxMGulZWrBaJ&#10;k+MQGT49Xv/nFCfJjgJHQzIyQZTOIQkJkZClShtTfLOf4YvjhkdrouQLm4ukt43XBj0yUOTW2p3/&#10;BLoN8xlxToXVSGPx53INrhbdybAxJ97OfVxrPts/FxbNfExoL4NFyyJK3UkY1i9CX9HzGOsk/y3w&#10;pfxU5VUzLQpMxFPr0xEZEwFh7PS3mn5OcZLsKHA0JKM0Dl8nMV7cYdCos5mJmssXxSE3NON39ikt&#10;JnqjYDH/B6Oa+5izfgm3tKZdR58FZATTXgi7fiFsebTSNH2P8hQg70yuVZ9W6LGqL2TXqJV/Hje/&#10;cnpN18XoLvsXbAMJaC9NfpW/HWciaZvirrtTkpSNcBbVRsWFfa/ux1qcJDsKZGVlcQ+NzB+RjB4e&#10;ieNBHvxQ6bpEIkFKTKqvYKf8Zrd3pmcTObpxSIv11ScLBms+QrvhUUwxothoFAV1cFO3UO7FjEwX&#10;cxNyLdo50/6Ymobv8F8JoWNaFZHmT9Jo2JzLp7UeN9piLoZ0V7JyH8dUk38f3Y/WsBB8MD3vUZ6k&#10;l0SFy5hvyLRYwk8flHgkcZLsKODQZI4BhA6iHfwwaUufC5TL5OXxO8mp/27k5yCbMlh5pq3LG0P6&#10;pdOayDEs50fJHNipuYICAmY6kXsRN9Ki17gQU9XfjHA35iF0Vc4Vx0vzhMI4pmmZWY869o7+oeIk&#10;2VGAokt6WPTgiGgOv8thFolcybGpuRK/zD/Ty+SzzYhWo/iCoeqP0U/DpZnJm5k8s5XZkyxhb/pN&#10;0y+fFupjwYlw+iNhP6c4SXYUyMnJ4bQXFy2yh+fwy2j8VYpQlilPyH5bymuqI6FMlrx4qObfGNIw&#10;k3eEr34cWY6CZDsU107XmybcRjs12S8N0tDMlx0mkoQeYEpKCmSCzP2OKf2zRXl6+p2Tze9hUEs+&#10;2EGjWH+UzJ5kooiUvdMvnn4HI1vM8WvCSPbP+IyvhhM/BOGbyrlpMYpg6oahBUTShIpw8b7c37n+&#10;iCWRlB7KudaO3ejTXsOiRxrVOhN5ZitHocmiJQnTL580GJPjQDISTpMFytfz1XDicKAlAVJC0+9M&#10;2p99NUVs/OlZI84148CymE1aobhbtxpj+jNnIM7RyFFosqhk8fSLd5LsV4txa80wv+sy1Za4bKj8&#10;RfSbT5+BOEcjsydZYoQ4dfrFO0n2m0CGb8a5lq5gNBofYRGmC5BDC9NdgykWbVqMJ8FicoFVsxD2&#10;3FtmINa3wq2WqFuAKf1c0HfDkUvR6tkY0F+CybKdXDuZA/EHNNnxEYcPSxG4JCRzE18NJ44XKBK1&#10;jGSMt5W8zfyyM2HTnA+76lIWCDBNROPAaAobTQbRzv8esQ4WjmTaC3iSncFItoCdP5OR7EJMlW8b&#10;4G/HwUmy3yDqdLp3xnrjMaC7HmPaSxg5mDbLYeShb0uq5sOuOw1TNDN8BnI5xMpMpEVzASy6eYxk&#10;1APAymD5+ozzmbnc+B1z6STZbxAUPFhGmvLG69ejU7OCEYVpMFprP/tsRjZaPJhpKRPNRpqZYCTk&#10;h32XZOcykp3CSHYepqo2jfK34uAk2W8YPSXKtwcrvkQPTdQ1kuZiQqMtmOm0GkjDzUwwEjsjGc1U&#10;otlJXF9m3vksnwv6TAswUbVxiL8Fh28d/+MjRC4iGm1TwzP38NVw4kShszTFd6jqP+g30tKb5zHt&#10;xER9BabyrpyRXN8KRZfMtFJkqaF1+pkPpz0b3cZLMF65rZcvnsOJIBltaXJvWohiO18NJ04UhG8K&#10;5w42KHWDVZ+hU387RnQssjQwDZV7pG4nGp3B/DBGNm6kRs7FbP98tGuvwGjpvm6+eA7Hm2SOLjia&#10;ape0T34bXw0nTjQ6ihTbJts+wXDhVcx0MvOnO7zjT5EkaPa4hpYhYETLvYKZzAsxUrwEls7IRr5Y&#10;DidCk5FPlpSU5Fxi/ZcGmbds1Vh37Eh/9btozX+AOfXU0MqCAfqMM32+hgYu5jLtlc38tdyFzH9j&#10;ZpLmVTJ/rs+0EAOV/4f+WmkxX9wBHG/HnwhGQmPrZhql68QJRq3B8OFQm7TaMhRmtzZ/iNHC5zBo&#10;uAcD2mswZLgIQ8ZzMWCag3715RjW3IEx4ypMlP0Nlq4tGO5KbZB5Kb6zYg/hRJCMtqkRme/yVXDi&#10;F4yTqhS6FxoMihjLQCym+n0wNbgbU0NbMTW8E9aRQAy3S1qrs9WfBbz6w19kO94kI3NJWkzooXR+&#10;zfd/GTIv2WJDct6zNKSbP/WDON4kI4c/OfDbhfuc+AUj8WvZ0oRN6TdFvZt04NuTPwaiaMkxJRlN&#10;+3M0uDpMIx1ThzgNh1Ik5fof/BEwJ34loC/28rvfw7EmmSN6JGId3LovThJbUvwy3+Jv68T/AvhP&#10;28xoDqlrarZj2441yUiIXLQlcsXFxlmlCamqeFfl5fwtnfhfQcKnGQtc+XmTh0K4LuPcg9eSPRwS&#10;oiVJh5LkaMRBKBKHeSTTSKOF05LTSpL2yR/hb+XEbxXfDr/+ceKYpUW+GG35oehTqT6Kp2c7icaJ&#10;Xzl+KskOXpCFmibUWWpJ4g7ZUr54J5z46SQjE0lEk6coUlN2ZVzPF+uEE99iNiRz+F1EKGrnoq1j&#10;Py1FXpsarvy74xubTjjxPRyJZEQm8rUcx44lGSSJKdWpgqznxLuUF/BFOeHEzJitJnM4+OR3pccq&#10;dosOWqHRCScOi9loMiIYtdZLo+S7k/crlvBZnXBidmAkS6J2LSIUOfA0YjVaEMX8LSHbD4EoXogs&#10;uQwpAYr/8FmccOLokJGcFUbkIqKROeScegGtuBgNZWY60gOy35C6ce1dR+xsd8KJGZG8L33RwW1d&#10;RLTEBAHSoxQB7LKTWE78dPjSxyGSlYpkcbIlRZIymh6niBDvyvg9f9mJXyPsA9XXkRz6BZKfG4LN&#10;squDXw6e9XBo4ZqS06NdU68Kd5Ve7upy9AvNOHEc4ftaxrlNprLna/L077UbMrJH9QHoz9qLkYLY&#10;7hqlem3YP2RzDl0C1AknZg36IltLQcHH9t5CWIrcMSh6HQMBj2HA534MRTyDceUGDJeKmttL89cW&#10;yAoWH25cmBNOzIiO/ML1Q5XpqFN4oT/sSYz4Lge8rgM8rgJ8bsVQ4CPoi/sXWsxRaKs0RYjWfv87&#10;S044MSN6Ss3vDRUlNo7J12Iq5GFM+tzB5G5M+i7FpP8iTPheCYvfNbD7LmZkuws2/4cwGfsSpsxe&#10;6C1QCVkRszKfNN4s/PPUS/hDJ34LELsqL+gsyM4cUPvYeuLIND4Ei8+dsPneipHA5ej1WommPXej&#10;df/9GAt4lJHuTli9r8Wk1y2w+D+ArpBn0J26Ea0acZHEOZzmtweKtvjdGdGUq3Tr14YP94o+xHDQ&#10;E7AyDQWf2wH/ZUxz3QXzriVIfH8x5BtfgG7Pu8h2/Qtq9q7GRPgtsPotYkS8DVM+yzEQ+Bi6ol5F&#10;p3ynvacwI3+4vcyLv8WMCH7ZOYH2V43+hoY7xjtLdT2GuL4B6afoDX8eFt+VjFw3Ae7XwOa3HLV7&#10;VkH2+TLEbXoaxaL9yE+LR5FcipKUUGTvfwmqHcvRwwg55Xs77N4sn+eNgPdtGAt+FF3Rr2AwayOG&#10;6wv1Yfxno4nszpnZvwngJEt/VeFkmWhgVLEJ3RH/xDjzuewBTHt53AC4XQOL9wqov1iGgA/uhUaw&#10;B2qpDJqsbGiMepjK8lFarkFziZyRzQeK7X9B8e57MOh7D+ye0wS1uzPfzfsuZmYfQnPCu+g3BUw1&#10;6eUCwbOCs3YzcY7v+hWDNMlUrbJ3NHcn+qP/gSGf+zDldw/TPrfAtv8WTDJyVXx9BwRvLYHM/X0Y&#10;MuOQpcyASlUHc2kTMhKMa7Mlhj8b1CXLtSLDHxqq6tBWqERx4iakuT6I0m0rMOzOyMVk0OMedHrc&#10;i3afB9AY+CdGtg/Qb44asoxUjfa3NTwjWJ90deR/JefzVXPi1wDZfvkTA8ZIS2/cOxj0e5SZxhUs&#10;QrwdU563wha4GnW77kHse7cjZstL0KRFIleeAoNOD6OhAFW1TZD4a25ixXwncqSpba1drbFVpXq0&#10;Fcugi/gSoe/di8h3VyL8vbsR9v59iH5/JaI+XI3QtY8icsM/Ee+xHiZphl/YR2Fz+GKc+DVAsF52&#10;9aA5bqwx7N8Y9XuM+U5LYfe6iTnsSzHidQcyP7wOCWtXoEjqAUVGMhSafOiKa1BeVg2aCS7zVj7r&#10;u8yX+2LcofB9TXhu9LrUq6JdU66vLTfbqwwZKFEnw5Qtgik3CercTOhVmTDnZaKyQI+Gqkq0tPUg&#10;/P3US5jjf8SpcfQ56UOFvzQbHJznqPI70h6ax9UVJ8dtSl70nesHlU3Ckn3nePr6t+eStsgXKqOz&#10;N2QnZL/8nXS8cPkdQucOKY/qQVvB5uyrM6KVn9LxLwKTBSG9A2GrYfVgUePOczHhdyWkm5ci9u07&#10;kBy1DXpFDDQKRg6tHmWlVciO1D8T8VHclXz2WSFks/TaxF2ZD5XWNXQXV1b3ldTUoqKyCpVV1aiq&#10;rkFNTQPq61pQaWx8hc8yI2ipANFa1Tm1aXGiIbUPJtRusKp2wKpzgzpsPbQC2X4+6WFRbYyc6E3b&#10;C2uqByZVERjReKAk5g3U5ScZ+SQzQrxdfsdgbuBAt8YXw9rtmMj+GmK/jShsncgzi/QPj4rewkDO&#10;Vxg0uKFLH4RuXSh6VX4srT/6DSHoLRSi1RyCgfxgdOZ5olMTiHZtEPp0PhjT7kB39i70aL1RJnJF&#10;p8od/Tpf9Gl9OKH9HlMsOnQR6NQHo8MQgAbVfvTo/TBoDsSQkV3PisZY6g4MiTciX+Be5faO2xnk&#10;68p2FsyRukrn8T/j+GO0zKO3K2oVRr3vZj7YYpRt+B0knq+inkWKKkYwc14aSvP1qC6trjelVzzE&#10;Z/vRIP+PJNJVeYHXp5LzafUeOhY8yy0uNytt0i35+OPmqH+jJfR5dAQ/g0b/p6H1eBX58ZmvR36a&#10;e0R/rjQ1873asLfQFfBHNAQ9gobwR9Ec/izKhbLXJTtzVvDJZsRQ+tfNteGvoznkGRTsfBADRiFa&#10;+iYwNtCMofg30O9/P3qCnkRn8Bp0Bf8d3T5PYcj/cRYAPYTBgIfQG3gfevzuRzc71xn0LNqCnkN3&#10;0NNcE1G3/5MYT30Dw1F/Q7Pno+gJ/gu79mdOaL8ngJUV/CQG2T1GQh5BX8gTaPN/Cm3sHp2+f0RZ&#10;6FNoDnwYtV6PoDBuIzraWzHbCdM/K8bK9vZ2RK/CIHP2wRzzgl2rkJUaBEOGDoVmFapKCgriNqUv&#10;YklnRYCfG9SGNq5YHz4S+jAGfFdixPtOjLAgpXzfkxgukaK2c8TGJ/1BjPZmZ/bGvYQxr1sxFXAH&#10;JkPvwbDvA+iL24Sp6pKiw70Yq2ZPa1fwnzHqvwr1u1eiXeGFutpGjLaVozP2fRRtWQ69653QbbiH&#10;bVfB8NlitG1j99l/I+B3A+w+16J3140o2Xgr8j67A4ZN98HA0hVuXInib36PftHraPH9C/Rf3QUT&#10;O2fcsIIT2u/efQum3G9i0fq1sHnchI5dS2H8ahlU626H7rO7oNhwG3K+uhGGbatgEnyOukoDErem&#10;XiV2FZ/t+EbpCcFk/t7e/shVGKGI0u0O6HfdjZy8WJiMlSgylQaTyuWTnnCQ3zNQZvx0LONTTPqw&#10;F+e/FFbvm2H3uxV97nejS74XTa1tRyRZe500bij2acDjFsBrBfvd1Mh8B0aCV6NZ+gl6q/Ll+sjc&#10;A9+POhg2o1fzcPBjjCy3on7nMpRL9qO0sGK4t6UmU7rnNTTkRqBE6oUiiQfykz1RLN6JzuRPMBj6&#10;KEZ9lmCQEVuz9fcoiPkU5qT9MItYuoT9yE/ygCpqK2T+6xGx5T8wJexhZbijMHk/L+7oin8VQyEP&#10;s8j/TvR43Q3VtsdgFmxGodiLaS53VIp8USHcBXXA5xD7uqK8KAfdfbWw2tsg2XEC11azat16xyNW&#10;w+bze6bJbkX+zluRowpESWkRykoaX+aT/SIg99csnKqVYET4N4z7LEXz3qXMdKyAxf1GWP2Wozrg&#10;n+gpV9qONFasIF7x4GjUi4xg18PmdSMsrAy7/61seyM6wh9Bk3QHxhuVJm141mo+ywFYS6OaB4Mf&#10;Ya7Fjaje+3uYUgNZtF1eqnRVntlbbtTV1FehMF8Dsz4HBqMGBhN70fnR6BG+yA0mGPJbgdTtf2F+&#10;rhC5LPgxaPOQb1RDr9chn7klebkK6DTZyDdpYDLkcWJm1+m4M3cnemL+zmnuNu+HkLbvZWgzRdCq&#10;81Co16NAb0ChJg8lOpY3LxdVZSUQbc24PeGbjAWOz2qfEExp3Xsnw1exh8Z8MrebULTjFqhV/qgq&#10;LUHATxhBQU66Y00vt8e/r6plH8nmkAp3vc/VMdDxiOa425z55rDiU/Sxl1y/ZzU0ux5HqfefuIdu&#10;91+ONo8H0Zu2EUfqYJcwX3A88lXA92oM+y9CvSfTDB4rMMkIMOyzivk+f0SP+BNM1SlNafuVN/LZ&#10;OEyWJTQPBT/ECHotM9EPQCOLRlFhdYv/B4L5YR/FX1Rb37y/tbESdaUlqtLiKt+69pbeqQY5RgTP&#10;w+7NzJ3nYsi3MZLlpMJcVIj6mkp0NNegJL/Sv9hc6ttQXdVRWV6CqooyNNbXsvNlAZUllZ7VJdWe&#10;Y4UhGIx6jimEJRjyXAHlvn/ApGI+c2kpWhpqUdtWg7r2JtQ0d4zk6yv9Kwx163xfmzn6P64YMe3r&#10;HY66m1X8HmDfYhRvvwvaHAGqi1vg9RMaRQVbpBcqPZRL5Z7y29I9029K26287mBpLij6jKkLWAZr&#10;PJM2y65O3Jx2xUGEmxG92XGGfsGf0BN4L9I+fwBGgStKEjeggznGNq8lmPRdxZzpv6CqqqrncL0H&#10;zYaMlyYEz8IecCOamAOet/dF1Hu8gJ79KzHJgh8704wDIX9Cq3QTOoyagIPHxA1VJDWPM+cdnpej&#10;Yu/90KYLUVZYinpz9Ud0ne5LTRG0StEatt87ZSmz9eZjJPJvjJg3w+J5CyPZc9BoVCitb0a5turZ&#10;cBb5ObQv3YvaCv0/SJtPf8I1Lt/+jkZ5hLIn7FlWzi0YZ3+MrH0vwqzLRG1zM3Pwg88Lf0c6j/LQ&#10;8HTqwaHgKuHThAX0LdMf88nJY4Yxk2fvYMQjsAUwkrGHW7htNbTZYtSWVsHjzcN/g/xwUIVnP9pl&#10;CkN/1i6MZbpiVP4lRhRfYTjzSwwrv8BI5ocYSXsXI+LPMZz6JUrF70EnDHuRXgzl910nPFfwmfTC&#10;0LcyFtBxrz7tilHZJgwF3o+qffcjYtM/YVREo1wdh4Lg/7Do7EFYPW/EhO8tKGW+ToEw6yXKNxOq&#10;sxUfDwlfYL7cEvQys6PweBMFifug9n8L1e4PYYy60AJXYsD/MQyIPkFHbvwOVYDyThrqPVkR3dYX&#10;9DjTereidt9qFCT7oaK0GlGfyWdcPZJ+j60/v2Mw8nnm990Gi/dSyLc/C6M2G0VF9UlH8zHb6tQQ&#10;8UjQGuYaUABwJ3L2vgSdMRedTV2YyUWgFYrI6SdflkjHnz7+GDf69Q2G/RG2IEYyz0WMZOzfmS1B&#10;fXkhfspoiN7qtE1dCW9hMOgpWHyYc+1zFyPASowx/2c88E50MR9q0nMpsOcBTHo9BJXbEuRFBQY7&#10;PthKBKd/ZcCr0ya7MS1+x0jYc5j0X42MdSuRKwiAMSsbNfkm9GpiUeO+BvYg5hS7LUaF98sYLkga&#10;T9mddSvlPRQFyYpXBwRkLu/AuNdyJO1+BWaVCPm5iTD4voZO39Us2lzBXibTbAEPMX/qbXSopR5x&#10;6yVX2iqi0Rf2F4wHrEDN3lUoS/ZAeVkD4jYrrnR1oZf5fVj7jJ1DUYxkvkvYs7gdmdv/igKtHOUl&#10;1fF8klmhKj1Iagl6lv0BboHVnUWVe16CxqxCf/3MJPvF4Oci2UR9iu9A3NsYCvgDbN6rYfe9j/37&#10;GaEC7mf3Wo2ekAcwFbCcaU8W1XqtgtZ9CcqzBWiuGoQ5zfzIwQsU16cmXjWcsWHCyrTtwJ4boNj2&#10;OAoy41HInOGm+jJYO01oSvoU7cF/RF/Avazs59CS+CVGa/UmvojvID8p+5WBmP/jSDbitRIpHm9B&#10;o5KhslSPHnMCdF6voNb7DyziZn6a750YC38CnYnvw9aWDXuRDwZCn2A+0RLU7WMkY1FkaXnjNMl+&#10;YF1ZJ8l+JpJpBTnPen/1Cva8ejdC3rgHUR88jLCPnkD42scg+PRhVPo+hiHfZQBzuC3ed0K792YY&#10;kgNRWdQGXZruwMxvengjpsRiW8QfYGfmcJBFaIPyDzBi9sJUbRwjWDrszULYDZ+jN2w1poKZKQlc&#10;jWbfv6I7N6QzbYYlCmyDBbLBAyS7ByL3d2AsMKKuqQmDbXXoqDBCF/QO6r0eZH+K2zDuuxijwQ/C&#10;In4b0G6ANfpxpgFvQ70bT7IKJ8kOix8iWd1PJBmhe2A4q7G6FIV5SmiUcmQrlchWpEIlT2JEYb5Y&#10;CDnQy1jUtQRmRjJzUggqClvRNVg+zrJzmqw4Me2K8bR1zH+6Cxbm3DcE/RUdEa9iPPxVpmHewFD4&#10;WxiPfBOTIX9j2vL3sHssgs3zZoz53ouGmLcxXKNRCw9yntnLOJWRLH2aZNRHezcS978PrbkQVa3d&#10;heQgx+/JvqRGmZJUEf02GpiWHWSEsjKtS6Z1KISZ/0D6Y9yCmt13cSQrqWhykuxw+B7Jtt8PXU7K&#10;MSEZobu5tqShshglJYxsReUoKjCj3JyHca0HhiL/AHjfwUh2Mwr23IoCUSQjWSc6BissjmhoKD+l&#10;wc60mMX/Hmi/Xo2AT57Eztfvg8cb98P7zQfg9eZj8Hj7D/B59zGkuz6MZi+m8TxuhNVnGVp9/oB+&#10;XQBy/HNWcZXhYe0vThkQvMKRbMJzBcRu70FvLkJVS08hn8SFWv07SzKshsC3Ue/3Vwz6kMm/HWN+&#10;9zPC3861k9XtugulEk9GsmYnyQ6Hn5NkFEpbB1qVhjjDA8yJnxf2keyiBNeU6/ubKjonS2LRG/kX&#10;Fo7TyI8bUbxrCQoThKgs6IVepl1L+SmytMg3MA12D3r3r4Lf+hdgyBBCp01Hhj4daoMUGlMG8koM&#10;0JQbYDLEIlfE0ntMt0dNhDyEJsFb6DSmp3MV4pEXrXxqIIY5/hTteSxHyr43YTIVoK6h+wDJCNSc&#10;0GzURZlCv0SN159hCaDg5R7YfRYzkt2A+t3LnSSbDX5uTTYT6IHUJUeL20P/ykzbEs7XKt15O4rj&#10;E1CR3w9Net57lK5GmSkbjPwH7G43Q7VuKUSCUKhUGph1ehQx81ZvMqDebEJZYTVz2mvQYspBizyM&#10;RYV3Mq3DtJTXnWjyX4PmnOi2+G3SA8ul62Oznu6n6JKRzO5+B2R73kCBkflkVS0pQhbVTrcz0Z/E&#10;eBq1FQ6VGQfKg/6DTg/yz1YyzXsDI9kiNOxxaLIWJ8kOh/b8hN7u8L8CftfB7n8zirevQl26N5rL&#10;CuF42Mca9EC6tEm6tiD24L2YVnBnJNv1BEySIFSVVGKgz4LeknSTNfNrDHk/gVGvh1C6+VG0pwah&#10;KLcQFbXtqG1qUleW1P896l35wrgvkhfFf559SVttubqxOl+DyD8xoq3CBHuhQwEr0Bz5HEYKE6tF&#10;29MvJeKMV8fpBhP+hUlmqsc874Ip4D+oKcxBwjb5cr6K3wGNjRsozR02x21lZVLvyLWwB96E6l13&#10;ol3qgWZzOajFn0/+HYg/FF9gbUgZHop6ASO+92PA+/fQuT2DGo0AhYWlutmMGnFgWBta38Ei27Gg&#10;azHqvxgVHs+gM1eCxrKq8l9Ey/5MoJfdZ4oY6g9hvpHP1dzD6/F/FD2Ze9FTJEe867f//mMFTZJm&#10;Ya1ev2nKsANjoQ+ze17H5Bbotz8MncQH1eVFaG9tQ6M6BBlu/4fcbx6D6uv7odnzIoxJvqgsr0NN&#10;5eC7P/QNpoyAzGdqBO9DvuUx5G59ADnfPAz5rjUoSvVCbrT8iTUua06pMyYU53m+BOPXK6Hfeh+S&#10;9r0Lg06F6PVpV/DFfA8DZcVBrfr4yeztT0PNfEPNtruh3PEUskN3otpYhu72bhWN3eKTH4Bkq+T8&#10;gYI46Pc+A82m1dB+cz9Sd7DfkhaKhsYGzLZPkd5VaYK/PnffM8jbcgu0O1YgdefLMKdLkS8v+gtL&#10;cuIaWw+H8PfjLxkzRU6OkibzvZ5plWswysxBW9jf0S35FG1qUXl3cb4bNYryWX4S+qqLt/WYk2pb&#10;MrdhIuwB2LzYPb2vxCSL1nL2/hmaVD/UVBjR2lSJiiIlCnMiYZbshTZ+CzIFOyATh6G8ruawIwrk&#10;kcrnMyQx8qz0CGTGuSMrYhdyovZCGeeHcq3GHMk0S3FBfmFZVhRKkrYjN3IjEmOCkJVnQNKe7wYI&#10;h6JQlpirzkhEZrwvFJGbkRm1E4mhAdS/iP6uTma6S17gkx4AdS/lp4nkdTkhKErcDn3UFihYnZTJ&#10;kWiorYLvMuOsNBD1HMgFSZtLsyJgFG2EMupLiKO8ocjIRn1TN05ot9GR0KyO7q/wehZT/jRo8WYW&#10;mi/GqMdSTAXcja7o/6A/fTMGTKn5lRn6h/ksRw2aGNJuUuSOavZgSPgihoPuZ6S+mZH6Rti8l6De&#10;4xEErXsSCnEoqivy0VZfL+rp6dna0d5kqywzwajPZM5+BkrKzcxM1oL66PiivwfqO1TEGh4taW6A&#10;yVwAU64apWodyox6tDRUorOjSbHzH7I5KduVd9YVqVGcnweVoRCFlU2oMNTu4IuZERS45Be2hBmK&#10;KpBv1MCoykaBuQTlVY1oqq7fN9DY+Dc+6XdAdertrrfWVhcgX5eHYoMWJSaqTw2zFtPTAmcDGure&#10;1d6K8sI85JtUUBsLYCipRVNTO1QJxdfyyX55kLopLy+K2wL1Nw+i0+cBjHrewcjGNIzHJSyquwPD&#10;AQ+jI+rf6MnzH+8o0oiP1Il9MKjPrL+60G0wP3qyX/IhhvzJPDJyuV+CKfe7GJlXw/DZcgjWPo70&#10;0L0w5majqqycqf/Kyyi/24vSeRUFDa5lhU0+9U0dqMyv3thSWffF7ulRtD8IGmlbklvx+7bWDpTr&#10;q7eW6+u2lhlqttTVNH3iyPsa82GqS2rfLjZVbzVpq9wqShq+7KlreflIfmjoWwkLKksbP+9ubEJr&#10;bf1AibnKNd9U9/qRnkvouozf1XQOobZlEDW1bS1l5orNlabKp4+2T5HqX1VU95VZW7lbz+pdlF+z&#10;pb+59f3C+MLLE3Yorv3000+xZcuWST75iQepWPp3ZPlmrWlWhSJj5/MwbX8QQ17LWaRJvtIiTtOM&#10;+K1GJzOhzQnMhKoEzUO1RdIjOZqD1fmb+gulDX3MNLaH/40R7D6unYlGEMDzZhQxXyv2vyuRue8D&#10;mMVR0GXIYdKaoU8v/idfxAEQWUlm8y1MAnPuzw77qGAOdT7zeRz5vpd/uvP46ED+kaNOdDzbelEH&#10;O5m9H3PPQ3DwbzrwGyTuijXvvfcePvvscwt34ZcEemj52aYtDaVa5iD7QP71Uyxyegijfndhym8Z&#10;rN63YtJrKUYDHkJb8HPokn6BYVN0z3hnpV54yAe5eutK105UZ9aNaNwt7TGvotv/QVj9b4fFczEz&#10;watR7/YIUj9ahrBN/0Rugg+0yjTkZOWiqKAUjfUNzKxV/pUv6heJY+Wf/lzY+sWuV0K9Ip7iD38y&#10;UoMVa7y8vLL5w58G+terZTWvG5Vmn1ZzKkwhnyJ7/Q3o8FzO/DTyn1j06XEN4H8X+gMfRWfUi6iR&#10;+6K7RK3mi3DJ8s5aNFAgHO1O/gJtAX/CsN89sPmxvD5Xwc6iSPW6axH8wUPIFHpBIYuGPDcDqqJy&#10;5GrLzVli3QsC17T5x3u1xqOFLwsc+N1fPcICIja+/fbb+Prrr8GfOjYQrsEpeSL97eZsc2BtrhwZ&#10;Hh8ib+tq9Povhi3gatj9GGF8lsHiswpWv3vRF/0qxnT+1vHiuNFexS4MhL/ACMWCCM/LmDC/LmAl&#10;TCy/91v3QOyzHtrUGOjkYmi1zPktKUFFSXV8drT+B5sOfkugpUb5XRdvL+/yL7/4spP2ZxuBHg5k&#10;rfjdWcNnv2/x2rVr4ecWdECRHFNQl0q1SZ/cU6VEjWQH8rY8irod00OU7YG3Ml/tOkam2zHgvQrd&#10;YU8zv+t5tIc8jUH/BxgR78C4xxIM+tyLxDevRNyXj6MyMxh5MgHUOXIUFpiYg1+lpWiNv92vDlL/&#10;rCe3fL1l6uOPP8b777/PaYKwsLBxdmyjc577vOq4hAwpIcp/f/7555YPP/wQQbvDvTa6buwhB/7d&#10;d99FWnS2p2B/4r82b9o89cYbb3DnvvjiC4ssQnEvn91F6p371127dk1S/o0bN07wp12UYerrdu7Y&#10;OcnuZ//oo4/w5ZdfWtOCvzucfPeu3UMbNmzAO++8g7feesueEpuxVxqh3J0arQxhPjuorsGeYcky&#10;gSI52Uv+PJ/t2MGdRVJJO2SruqvLR3sNOeMVYRuQ+8XdaHa7CbbQxYxMNzGtxiJRmurldQOsAUsw&#10;HrgCXZ7LkPnV3Qh89z5oIzejKEuIHKa9TPlmFJRX2apr2vP5W/wqkRCbFPrf//6XojyOFJs3b8am&#10;TZvAiETtWUQEfPDBB4jelXK9t5tvK+3Ty1y/fj1z2j+jlw03N7fhxO3y1Xq9Hm+++Sb3UYyenh58&#10;9dVXIO3CCEPEPSk4KFj9z3/+E0TKTz75BL4+vmNUh+TI5EWMjPD19aXh6CACUr6IiAiumUUgEJxF&#10;eTZs2DgZGRk5zOrAkT8sOCyZ1WOU1XWS/hxUN1b30Y0bNo4mhEqSKO8xx/QYc5wUsV5yZUeZfrJH&#10;HwOt5wvI3rgSg0yLUUBARLN5Xo1J79tQsv1OxH64BGkBG6GiqFEpg0mnhbGgGPF7sh+MW684qtnn&#10;/4v45ONPekI8IvcyMuXSi6eIjznPsNvt6O7uxrp16zhSbd26dc22bdtakgJl/6CXSS+dNE6oeyj3&#10;ecRI/4TlRAzKa7FYMDo6CrVazeWlMiXe8lfoem5ubhMRikiRtC/jKaOv8bTdu3eTxsPg4CD6+vq4&#10;a1R+SrzsQWq3W//5+noi9A/5wNu3bl9L92B/Cjt/6rjgpO6+tqiW2qKSjqoS5CcnQrV1DczfPIYO&#10;9wfR5X4fUt9dhMQNz8AgCYYqIxUGlQZF+UUoL64pCfkgmWv7+i3AMfnD9csNfUSooKAg2Gw2Tvr7&#10;+zmC0AvnEjNs2bTVnchFhInxFP0ff9qFkZA719DQwBHUarWipqaG00pEtLTA6QGZokD5zZSOyqXj&#10;GK/4f5MG3b9/PwYGBuDh4cFppBDviDi6nhie5EH3iwiLbKTjmeC+z72Fyty1aa+IP3V8QM7j7g/U&#10;Z0VvTruitrRP1VeoglHohoRNL8D//YegZqaxIEsMpVKDfFMxyvLLytVxZuopmFU70q8JYlfj2aTF&#10;KDojTTIxMcERpby8nCPYV1+4NvBJXbZt2t5BpAn0CTywFgeNgOH9Ly7v2NgYp82IZEQQIq/Sd/qT&#10;igEBAXrKTyaZjnfs2MGR09vbmzPR6z5Z15YoTHzdMYPr048/G6AyQkJCZvzj0wQUykfEZGb7Nf70&#10;8QU1xNJMIo5s5nxTdbEaBrUUeao0aPQ65ne1oLykPpn6CfksvzkkRSV/TRqHfCfSQA5NFBoayhHP&#10;x9MvmtLJdsrm0AslLRTsH/w4l5lBGqrYQs44mbSpqSmMjIxw+fPy8riXv2PbzkE+qctn6z5vJ1LF&#10;RsUZyVQ6fCnSZMXFxRgbHfOjBlsimdRffhulpT+A1G3m7rmYyLhnHJpV5KU4MZ9vpH+Zv+v00Bbq&#10;NUjyUq40V5QEVtRVw1hYEZi0R3HLCZ2C9QsAc5QTiWT0OUQyk+Pj45zQua83bxkXfDA9YiPCP/oF&#10;IhgRTej67RREUayonohAkR9pMNJmRDZ/f38umNi3Zf8/KB35VEQGIhV7F3OZnE5ajfLS/UgDUr4g&#10;3xAPz/2eorS4dFeqAwUZB/tj9MEzx/jBbzbsXEdlbt2ydZS7lpB+397t7nXhewUn9nuhZEqnW8N/&#10;2+RyYMMXG7tJG9TW1mJ4eJgjCmkxIpQoUryeT+aye9u+QHrpe/fuPeCjEaSx6emUnwjT2dnJkay6&#10;uprTgm773NSObj1RjGSLw3ySFluzZs3pZI6JJJSe/DkKHChNlI/wfWmizJ0ISeUKdidyUwYT4xM3&#10;U9TLfEcDHft6+3dS+v273I0eu73Wrv14rY3tV4SHn8Dlp5z4Pugl0svcs2cPqBkiODiYI1i0f7SA&#10;T8Lhm2++4QiwZ8u+vfwpDsIdyospP5lMHx8fyOVyznS67/UoF+xWHxggyfwwKZVLaeiYNBmRlsok&#10;slEZ1JTiudv3Prqe5J25iswpkZB8OBYB20mrBbgFx9CwJErjIKUjMg7yD/I4tPvQiROMmIiYjfSS&#10;qE2L2sTI5Pl4+0z6+vr+iU/CgUbphniH6oM8QnXh+6O/t7gLc+CfIZJSOfv27psM8Yj4mpxy/jIH&#10;ZpaHiDRB7mGP8KdOCvQPGiFibdu2fcJnZ6CPwE16IX+NQ0RgTCoFFJRmz2aPcGlMxl38JQ6BPmF+&#10;1JW0f7dXWYhnyG38aSd+SdjouimASObv7d/ODn9W94E0Jkl8eLzzKy6/FbAI7vQdW3a20ovf+PnG&#10;x/jTPwsC/QO96T6enp5kKp2+8G8JpMXI50mJTbmTP/WzYMPnG1PI/9q/x/uww8ad+JUhJV62gRxm&#10;cqrFu6YbS48VIl3FF8RuUtzi8aZwLi1IQ1qMGlz5y0782pHgnnE9dR85fCSHUNTHosFZzUg6EigS&#10;pc5zalOjyHH79u2Tyr1HXo7eiV8JJDskF6fFKcJlwky/gyU1JnMPu3xM/KW04LQb/fz8qhhxqyQR&#10;6d8bpu6EE0444YQTTjjhhBMuLi4u/w8FS/3d6Gy5cgAAAABJRU5ErkJgglBLAwQUAAYACAAAACEA&#10;nggwCuEAAAAKAQAADwAAAGRycy9kb3ducmV2LnhtbEyPwWqDQBCG74W+wzKF3prVGmNiXUMIbU8h&#10;0KRQetvoRCXurLgbNW/f6am9zTAf/3x/tp5MKwbsXWNJQTgLQCAVtmyoUvB5fHtagnBeU6lbS6jg&#10;hg7W+f1dptPSjvSBw8FXgkPIpVpB7X2XSumKGo12M9sh8e1se6M9r30ly16PHG5a+RwEC2l0Q/yh&#10;1h1uaywuh6tR8D7qcROFr8Puct7evo/x/msXolKPD9PmBYTHyf/B8KvP6pCz08leqXSiVZAk84hR&#10;BdF8AYKBVRLzcGJyGa9A5pn8XyH/AQAA//8DAFBLAwQUAAYACAAAACEAqiYOvrwAAAAhAQAAGQAA&#10;AGRycy9fcmVscy9lMm9Eb2MueG1sLnJlbHOEj0FqwzAQRfeF3EHMPpadRSjFsjeh4G1IDjBIY1nE&#10;GglJLfXtI8gmgUCX8z//PaYf//wqfillF1hB17QgiHUwjq2C6+V7/wkiF2SDa2BSsFGGcdh99Gda&#10;sdRRXlzMolI4K1hKiV9SZr2Qx9yESFybOSSPpZ7Jyoj6hpbkoW2PMj0zYHhhiskoSJPpQFy2WM3/&#10;s8M8O02noH88cXmjkM5XdwVislQUeDIOH2HXRLYgh16+PDbcAQAA//8DAFBLAQItABQABgAIAAAA&#10;IQCxgme2CgEAABMCAAATAAAAAAAAAAAAAAAAAAAAAABbQ29udGVudF9UeXBlc10ueG1sUEsBAi0A&#10;FAAGAAgAAAAhADj9If/WAAAAlAEAAAsAAAAAAAAAAAAAAAAAOwEAAF9yZWxzLy5yZWxzUEsBAi0A&#10;FAAGAAgAAAAhAIt8Tuh1AwAACwgAAA4AAAAAAAAAAAAAAAAAOgIAAGRycy9lMm9Eb2MueG1sUEsB&#10;Ai0ACgAAAAAAAAAhAHFB6vmYQwAAmEMAABQAAAAAAAAAAAAAAAAA2wUAAGRycy9tZWRpYS9pbWFn&#10;ZTEucG5nUEsBAi0AFAAGAAgAAAAhAJ4IMArhAAAACgEAAA8AAAAAAAAAAAAAAAAApUkAAGRycy9k&#10;b3ducmV2LnhtbFBLAQItABQABgAIAAAAIQCqJg6+vAAAACEBAAAZAAAAAAAAAAAAAAAAALNKAABk&#10;cnMvX3JlbHMvZTJvRG9jLnhtbC5yZWxzUEsFBgAAAAAGAAYAfAEAAKZLAAAAAA==&#10;">
+                <v:shape id="Image 12" o:spid="_x0000_s1056" type="#_x0000_t75" style="position:absolute;width:6369;height:6369;visibility:visible;mso-wrap-style:square" o:gfxdata="UEsDBBQABgAIAAAAIQDb4fbL7gAAAIUBAAATAAAAW0NvbnRlbnRfVHlwZXNdLnhtbHyQz07DMAyH&#10;70i8Q+QralM4IITa7kDhCAiNB7ASt43WOlEcyvb2pNu4IODoPz9/n1xv9vOkForiPDdwXVagiI23&#10;jocG3rdPxR0oScgWJ8/UwIEENu3lRb09BBKV0ywNjCmFe63FjDSjlD4Q50nv44wpl3HQAc0OB9I3&#10;VXWrjedEnIq03oC27qjHjympx31un0wiTQLq4bS4shrAECZnMGVTvbD9QSnOhDInjzsyuiBXWQP0&#10;r4R18jfgnHvJr4nOknrFmJ5xzhraRtHWf3Kkpfz/yGo5S+H73hkquyhdjr3R8m2lj09svwAAAP//&#10;AwBQSwMEFAAGAAgAAAAhAFr0LFu/AAAAFQEAAAsAAABfcmVscy8ucmVsc2zPwWrDMAwG4Ptg72B0&#10;X5TuUMaI01uh19I+gLGVxCy2jGSy9e1nemrHjpL4P0nD4SetZiPRyNnCruvBUPYcYp4tXC/Htw8w&#10;Wl0ObuVMFm6kcBhfX4Yzra62kC6xqGlKVgtLreUTUf1CyWnHhXKbTCzJ1VbKjMX5LzcTvvf9HuXR&#10;gPHJNKdgQU5hB+ZyK23zHztFL6w81c5zQp6m6P9TMfB3PtPWFCczVQtB9N4U2rp2HOA44NMz4y8A&#10;AAD//wMAUEsDBBQABgAIAAAAIQCn7qMFwgAAANsAAAAPAAAAZHJzL2Rvd25yZXYueG1sRE9Na8JA&#10;EL0L/Q/LFHozG4VqiVklWIRCwWLaS29Ddkyi2dm4u9Xk33cLBW/zeJ+TbwbTiSs531pWMEtSEMSV&#10;1S3XCr4+d9MXED4ga+wsk4KRPGzWD5McM21vfKBrGWoRQ9hnqKAJoc+k9FVDBn1ie+LIHa0zGCJ0&#10;tdQObzHcdHKepgtpsOXY0GBP24aqc/ljFPj+nV9Pbhf236fLuOxs8YHPhVJPj0OxAhFoCHfxv/tN&#10;x/lz+PslHiDXvwAAAP//AwBQSwECLQAUAAYACAAAACEA2+H2y+4AAACFAQAAEwAAAAAAAAAAAAAA&#10;AAAAAAAAW0NvbnRlbnRfVHlwZXNdLnhtbFBLAQItABQABgAIAAAAIQBa9CxbvwAAABUBAAALAAAA&#10;AAAAAAAAAAAAAB8BAABfcmVscy8ucmVsc1BLAQItABQABgAIAAAAIQCn7qMFwgAAANsAAAAPAAAA&#10;AAAAAAAAAAAAAAcCAABkcnMvZG93bnJldi54bWxQSwUGAAAAAAMAAwC3AAAA9gIAAAAA&#10;">
+                  <v:imagedata r:id="rId30" o:title=""/>
+                </v:shape>
+                <v:shape id="Zone de texte 35" o:spid="_x0000_s1057" type="#_x0000_t202" style="position:absolute;left:-2625;top:6940;width:12784;height:2667;visibility:visible;mso-wrap-style:square;v-text-anchor:top" o:gfxdata="UEsDBBQABgAIAAAAIQDb4fbL7gAAAIUBAAATAAAAW0NvbnRlbnRfVHlwZXNdLnhtbHyQz07DMAyH&#10;70i8Q+QralM4IITa7kDhCAiNB7ASt43WOlEcyvb2pNu4IODoPz9/n1xv9vOkForiPDdwXVagiI23&#10;jocG3rdPxR0oScgWJ8/UwIEENu3lRb09BBKV0ywNjCmFe63FjDSjlD4Q50nv44wpl3HQAc0OB9I3&#10;VXWrjedEnIq03oC27qjHjympx31un0wiTQLq4bS4shrAECZnMGVTvbD9QSnOhDInjzsyuiBXWQP0&#10;r4R18jfgnHvJr4nOknrFmJ5xzhraRtHWf3Kkpfz/yGo5S+H73hkquyhdjr3R8m2lj09svwAAAP//&#10;AwBQSwMEFAAGAAgAAAAhAFr0LFu/AAAAFQEAAAsAAABfcmVscy8ucmVsc2zPwWrDMAwG4Ptg72B0&#10;X5TuUMaI01uh19I+gLGVxCy2jGSy9e1nemrHjpL4P0nD4SetZiPRyNnCruvBUPYcYp4tXC/Htw8w&#10;Wl0ObuVMFm6kcBhfX4Yzra62kC6xqGlKVgtLreUTUf1CyWnHhXKbTCzJ1VbKjMX5LzcTvvf9HuXR&#10;gPHJNKdgQU5hB+ZyK23zHztFL6w81c5zQp6m6P9TMfB3PtPWFCczVQtB9N4U2rp2HOA44NMz4y8A&#10;AAD//wMAUEsDBBQABgAIAAAAIQBNs2Q+xgAAANsAAAAPAAAAZHJzL2Rvd25yZXYueG1sRI9BawIx&#10;FITvQv9DeIVeRLOtVmQ1ikgF24t068XbY/PcrG5eliSr23/fFAo9DjPzDbNc97YRN/KhdqzgeZyB&#10;IC6drrlScPzajeYgQkTW2DgmBd8UYL16GCwx1+7On3QrYiUShEOOCkyMbS5lKA1ZDGPXEifv7LzF&#10;mKSvpPZ4T3DbyJcsm0mLNacFgy1tDZXXorMKDtPTwQy789vHZjrx78duO7tUhVJPj/1mASJSH//D&#10;f+29VjB5hd8v6QfI1Q8AAAD//wMAUEsBAi0AFAAGAAgAAAAhANvh9svuAAAAhQEAABMAAAAAAAAA&#10;AAAAAAAAAAAAAFtDb250ZW50X1R5cGVzXS54bWxQSwECLQAUAAYACAAAACEAWvQsW78AAAAVAQAA&#10;CwAAAAAAAAAAAAAAAAAfAQAAX3JlbHMvLnJlbHNQSwECLQAUAAYACAAAACEATbNkPsYAAADbAAAA&#10;DwAAAAAAAAAAAAAAAAAHAgAAZHJzL2Rvd25yZXYueG1sUEsFBgAAAAADAAMAtwAAAPoCAAAAAA==&#10;" stroked="f">
+                  <v:textbox style="mso-fit-shape-to-text:t" inset="0,0,0,0">
+                    <w:txbxContent>
+                      <w:p>
+                        <w:pPr>
+                          <w:pStyle w:val="Lgende"/>
+                          <w:rPr>
+                            <w:noProof/>
+                            <w:u w:val="single"/>
+                          </w:rPr>
+                        </w:pPr>
+                        <w:r>
+                          <w:t xml:space="preserve">Image </w:t>
+                        </w:r>
+                        <w:r>
+                          <w:fldChar w:fldCharType="begin"/>
+                        </w:r>
+                        <w:r>
+                          <w:instrText xml:space="preserve"> SEQ Image \* ARABIC </w:instrText>
+                        </w:r>
+                        <w:r>
+                          <w:fldChar w:fldCharType="separate"/>
+                        </w:r>
+                        <w:r>
+                          <w:rPr>
+                            <w:noProof/>
+                          </w:rPr>
+                          <w:t>10</w:t>
+                        </w:r>
+                        <w:r>
+                          <w:fldChar w:fldCharType="end"/>
+                        </w:r>
+                        <w:r>
+                          <w:t xml:space="preserve"> : GanttProject</w:t>
+                        </w:r>
+                      </w:p>
+                    </w:txbxContent>
+                  </v:textbox>
+                </v:shape>
+                <w10:wrap type="through"/>
+              </v:group>
+            </w:pict>
+          </mc:Fallback>
+        </mc:AlternateContent>
+      </w:r>
+    </w:p>
+    <w:p>
+      <w:pPr>
+        <w:ind w:firstLine="708"/>
+        <w:jc w:val="both"/>
+      </w:pPr>
+      <w:r>
+        <w:rPr>
+          <w:u w:val="single"/>
+        </w:rPr>
+        <w:t>GanttProject</w:t>
+      </w:r>
+      <w:r>
+        <w:t xml:space="preserve"> : </w:t>
+      </w:r>
+      <w:r>
+        <w:t>Un logiciel me permettant de modéliser le diagramme de</w:t>
+      </w:r>
+      <w:r>
+        <w:t xml:space="preserve"> G</w:t>
+      </w:r>
+      <w:r>
+        <w:t>antt de ce projet.</w:t>
+      </w:r>
+    </w:p>
+    <w:p>
+      <w:pPr>
+        <w:rPr>
+          <w:rFonts w:asciiTheme="majorHAnsi" w:eastAsiaTheme="majorEastAsia" w:hAnsiTheme="majorHAnsi" w:cstheme="majorBidi"/>
+          <w:color w:val="B35E06" w:themeColor="accent1" w:themeShade="BF"/>
+          <w:sz w:val="26"/>
+          <w:szCs w:val="26"/>
+        </w:rPr>
+      </w:pPr>
+      <w:r>
+        <w:br w:type="page"/>
+      </w:r>
+    </w:p>
+    <w:p>
+      <w:pPr>
+        <w:sectPr>
+          <w:footerReference w:type="first" r:id="rId31"/>
+          <w:pgSz w:w="11906" w:h="16838"/>
+          <w:pgMar w:top="1417" w:right="1417" w:bottom="1417" w:left="1417" w:header="708" w:footer="708" w:gutter="0"/>
+          <w:pgNumType w:start="1"/>
+          <w:cols w:space="708"/>
+          <w:titlePg/>
+          <w:docGrid w:linePitch="360"/>
+        </w:sectPr>
+      </w:pPr>
+    </w:p>
+    <w:p>
+      <w:pPr>
         <w:pStyle w:val="Titre2"/>
-      </w:pPr>
-      <w:r>
+        <w:jc w:val="both"/>
+      </w:pPr>
+      <w:r>
+        <w:lastRenderedPageBreak/>
         <w:t>Application de la méthode et résultats</w:t>
       </w:r>
     </w:p>
     <w:p>
       <w:pPr>
         <w:pStyle w:val="Titre3"/>
-      </w:pPr>
+        <w:jc w:val="both"/>
+      </w:pPr>
+      <w:r>
+        <w:rPr>
+          <w:noProof/>
+        </w:rPr>
+        <mc:AlternateContent>
+          <mc:Choice Requires="wpg">
+            <w:drawing>
+              <wp:anchor distT="0" distB="0" distL="114300" distR="114300" simplePos="0" relativeHeight="251661312" behindDoc="0" locked="0" layoutInCell="1" allowOverlap="1" wp14:anchorId="01B8B1DF" wp14:editId="05060F43">
+                <wp:simplePos x="0" y="0"/>
+                <wp:positionH relativeFrom="column">
+                  <wp:posOffset>919480</wp:posOffset>
+                </wp:positionH>
+                <wp:positionV relativeFrom="paragraph">
+                  <wp:posOffset>363009</wp:posOffset>
+                </wp:positionV>
+                <wp:extent cx="6309846" cy="5461000"/>
+                <wp:effectExtent l="0" t="0" r="0" b="6350"/>
+                <wp:wrapNone/>
+                <wp:docPr id="14" name="Groupe 14"/>
+                <wp:cNvGraphicFramePr/>
+                <a:graphic xmlns:a="http://schemas.openxmlformats.org/drawingml/2006/main">
+                  <a:graphicData uri="http://schemas.microsoft.com/office/word/2010/wordprocessingGroup">
+                    <wpg:wgp>
+                      <wpg:cNvGrpSpPr/>
+                      <wpg:grpSpPr>
+                        <a:xfrm>
+                          <a:off x="0" y="0"/>
+                          <a:ext cx="6309846" cy="5461000"/>
+                          <a:chOff x="0" y="0"/>
+                          <a:chExt cx="7018655" cy="6074834"/>
+                        </a:xfrm>
+                      </wpg:grpSpPr>
+                      <pic:pic xmlns:pic="http://schemas.openxmlformats.org/drawingml/2006/picture">
+                        <pic:nvPicPr>
+                          <pic:cNvPr id="10" name="Image 10"/>
+                          <pic:cNvPicPr>
+                            <a:picLocks noChangeAspect="1"/>
+                          </pic:cNvPicPr>
+                        </pic:nvPicPr>
+                        <pic:blipFill>
+                          <a:blip r:embed="rId32">
+                            <a:extLst>
+                              <a:ext uri="{28A0092B-C50C-407E-A947-70E740481C1C}">
+                                <a14:useLocalDpi xmlns:a14="http://schemas.microsoft.com/office/drawing/2010/main" val="0"/>
+                              </a:ext>
+                            </a:extLst>
+                          </a:blip>
+                          <a:stretch>
+                            <a:fillRect/>
+                          </a:stretch>
+                        </pic:blipFill>
+                        <pic:spPr>
+                          <a:xfrm>
+                            <a:off x="0" y="0"/>
+                            <a:ext cx="7018655" cy="5811520"/>
+                          </a:xfrm>
+                          <a:prstGeom prst="rect">
+                            <a:avLst/>
+                          </a:prstGeom>
+                        </pic:spPr>
+                      </pic:pic>
+                      <wps:wsp>
+                        <wps:cNvPr id="13" name="Zone de texte 13"/>
+                        <wps:cNvSpPr txBox="1"/>
+                        <wps:spPr>
+                          <a:xfrm>
+                            <a:off x="0" y="5808134"/>
+                            <a:ext cx="7018655" cy="266700"/>
+                          </a:xfrm>
+                          <a:prstGeom prst="rect">
+                            <a:avLst/>
+                          </a:prstGeom>
+                          <a:solidFill>
+                            <a:prstClr val="white"/>
+                          </a:solidFill>
+                          <a:ln>
+                            <a:noFill/>
+                          </a:ln>
+                        </wps:spPr>
+                        <wps:txbx>
+                          <w:txbxContent>
+                            <w:p>
+                              <w:pPr>
+                                <w:pStyle w:val="Lgende"/>
+                                <w:rPr>
+                                  <w:noProof/>
+                                </w:rPr>
+                              </w:pPr>
+                              <w:r>
+                                <w:t xml:space="preserve">Image </w:t>
+                              </w:r>
+                              <w:r>
+                                <w:fldChar w:fldCharType="begin"/>
+                              </w:r>
+                              <w:r>
+                                <w:instrText xml:space="preserve"> SEQ Image \* ARABIC </w:instrText>
+                              </w:r>
+                              <w:r>
+                                <w:fldChar w:fldCharType="separate"/>
+                              </w:r>
+                              <w:r>
+                                <w:rPr>
+                                  <w:noProof/>
+                                </w:rPr>
+                                <w:t>11</w:t>
+                              </w:r>
+                              <w:r>
+                                <w:fldChar w:fldCharType="end"/>
+                              </w:r>
+                              <w:r>
+                                <w:t xml:space="preserve"> : Diagramme Gantt de mon stage</w:t>
+                              </w:r>
+                            </w:p>
+                          </w:txbxContent>
+                        </wps:txbx>
+                        <wps:bodyPr rot="0" spcFirstLastPara="0" vertOverflow="overflow" horzOverflow="overflow" vert="horz" wrap="square" lIns="0" tIns="0" rIns="0" bIns="0" numCol="1" spcCol="0" rtlCol="0" fromWordArt="0" anchor="t" anchorCtr="0" forceAA="0" compatLnSpc="1">
+                          <a:prstTxWarp prst="textNoShape">
+                            <a:avLst/>
+                          </a:prstTxWarp>
+                          <a:noAutofit/>
+                        </wps:bodyPr>
+                      </wps:wsp>
+                    </wpg:wgp>
+                  </a:graphicData>
+                </a:graphic>
+                <wp14:sizeRelH relativeFrom="margin">
+                  <wp14:pctWidth>0</wp14:pctWidth>
+                </wp14:sizeRelH>
+                <wp14:sizeRelV relativeFrom="margin">
+                  <wp14:pctHeight>0</wp14:pctHeight>
+                </wp14:sizeRelV>
+              </wp:anchor>
+            </w:drawing>
+          </mc:Choice>
+          <mc:Fallback>
+            <w:pict>
+              <v:group w14:anchorId="01B8B1DF" id="Groupe 14" o:spid="_x0000_s1058" style="position:absolute;left:0;text-align:left;margin-left:72.4pt;margin-top:28.6pt;width:496.85pt;height:430pt;z-index:251661312;mso-width-relative:margin;mso-height-relative:margin" coordsize="70186,60748" o:gfxdata="UEsDBBQABgAIAAAAIQCxgme2CgEAABMCAAATAAAAW0NvbnRlbnRfVHlwZXNdLnhtbJSRwU7DMAyG&#10;70i8Q5QralN2QAit3YGOIyA0HiBK3DaicaI4lO3tSbpNgokh7Rjb3+8vyXK1tSObIJBxWPPbsuIM&#10;UDltsK/5++apuOeMokQtR4dQ8x0QXzXXV8vNzgOxRCPVfIjRPwhBagArqXQeMHU6F6yM6Rh64aX6&#10;kD2IRVXdCeUwAsYi5gzeLFvo5OcY2XqbynsTjz1nj/u5vKrmxmY+18WfRICRThDp/WiUjOluYkJ9&#10;4lUcnMpEzjM0GE83SfzMhtz57fRzwYF7SY8ZjAb2KkN8ljaZCx1IwMK1TpX/Z2RJS4XrOqOgbAOt&#10;Z+rodC5buy8MMF0a3ibsDaZjupi/tPkGAAD//wMAUEsDBBQABgAIAAAAIQA4/SH/1gAAAJQBAAAL&#10;AAAAX3JlbHMvLnJlbHOkkMFqwzAMhu+DvYPRfXGawxijTi+j0GvpHsDYimMaW0Yy2fr2M4PBMnrb&#10;Ub/Q94l/f/hMi1qRJVI2sOt6UJgd+ZiDgffL8ekFlFSbvV0oo4EbChzGx4f9GRdb25HMsYhqlCwG&#10;5lrLq9biZkxWOiqY22YiTra2kYMu1l1tQD30/bPm3wwYN0x18gb45AdQl1tp5j/sFB2T0FQ7R0nT&#10;NEV3j6o9feQzro1iOWA14Fm+Q8a1a8+Bvu/d/dMb2JY5uiPbhG/ktn4cqGU/er3pcvwCAAD//wMA&#10;UEsDBBQABgAIAAAAIQCAqhYUZAMAAPUHAAAOAAAAZHJzL2Uyb0RvYy54bWycVdFu2zYUfR+wfyD4&#10;3khyYscT4hRu0gQBgtZYOhTYG01RFlGJ5Ejacvb1OyQlN46LrcuD5Uvy8vLcc88lr97vu5bshHVS&#10;qwUtznJKhOK6kmqzoH98uXs3p8R5pirWaiUW9Fk4+v7611+uelOKiW50WwlLEES5sjcL2nhvyixz&#10;vBEdc2faCIXFWtuOeQztJqss6xG9a7NJns+yXtvKWM2Fc5i9TYv0Osava8H957p2wpN2QYHNx6+N&#10;33X4ZtdXrNxYZhrJBxjsDSg6JhUOPYS6ZZ6RrZUnoTrJrXa69mdcd5mua8lFzAHZFPmrbO6t3pqY&#10;y6bsN+ZAE6h9xdObw/JPu5UlskLtLihRrEON4rGCYALs9GZTwunemiezssPEJo1CwvvaduEfqZB9&#10;5PX5wKvYe8IxOTvPf5tfzCjhWJtezIo8H5jnDcpzso83H4edl3kxn02naecsv7yYn0dU2XhwFvAd&#10;4BjJS/wGomCdEPXfgsIuv7WCDkG6n4rRMftta96hpoZ5uZat9M9Rn6heAKV2K8lXNg1ecA5JJs4f&#10;OrYB5ZGWsCH4pB0sZPSo+TdHlL5pmNqIpTMQNkoWCpQdu8fh0XHrVpo72bahSsEeEkMTvBLRD7hJ&#10;Ar3VfNsJ5VPHWdEiR61cI42jxJaiWwsIyD5UERArnbfC8yYcWOPg3wE2AH2xEFF+BxZScJDXzwrq&#10;SBbTeVFMJ5G5gyxAmnX+XuiOBAPggAG1YCXbPboBzegycJgARGTAE5SPK8mNdGF0Qtj/6rqnhhkB&#10;CCHsCwWcjwr4E/cjqQTx6Boo4Tw1X/QNnUf8/oNGL0WKQ4x/5Ws6z+dFahVWjm14xNpkNrtMXfhW&#10;0lBO3cpqlFZg86a1ZMdw1faN9CKq85VXq0IRlA67kibCDLp4TChYfr/epztpMrKw1tUzSLAatUTT&#10;OMPvJA58ZM6vmMWVjUk8Q/4zPnWr+wXVg0VJo+3fP5oP/qgpVinp8QQsqPtry0Lrtw8K1Q7vxWjY&#10;0ViPhtp2NxqpFhFNNLHB+nY0a6u7r3idluEULDHFcdaC+tG88ekhwuvGxXIZndIN8qieDO6dIio2&#10;EPtl/5VZM2g5KOSTHvV0Iunkm2hebr2uZdR7IDaxOPANbUcrvi2wjh6vl+Po9f21vv4HAAD//wMA&#10;UEsDBAoAAAAAAAAAIQAF2L0aXeQAAF3kAAAUAAAAZHJzL21lZGlhL2ltYWdlMS5wbmeJUE5HDQoa&#10;CgAAAA1JSERSAAAFKAAABEUIBgAAAL2MLLgAAAABc1JHQgCuzhzpAAAABGdBTUEAALGPC/xhBQAA&#10;AAlwSFlzAAASdAAAEnQB3mYfeAAA4/JJREFUeF7s/e9vK31/H3Z+uNu/oM8WCRIHJk8RHQGtnQUa&#10;UzGCYPvD0ukiZ1v0NIBtXMH6NrWLAiu5xUFgQChuFAKM4EIb6llF3ylywTaQKmh6gu0RHSSBkXUk&#10;Z4Gt0weUgh4yiBMkT/svcOc7HEpDipIoaSQOpdfrxtwXOaRmPvxKQ1Hv8/3RGAwG4wAAAAAAWIE8&#10;oHz//n1xF+Bu//Sf/eviFgAAAH/6p/9Ycau+Li4uYh2yH3VWa53q/D8UtwEAAAAAXpyAEgAAAABY&#10;GQElAAAAALAyAkoAAAAAYGUElAAAAADAyggoAQB4ZX4vftz847FR2n78D4uH5v3DvzJ5zsHvFTsA&#10;AHhpAkoAAF6RP4rf+vTLEX/9X8XlaLId/6WIk1+ZDynT8/54bPzK7xT3AQBYFQElAACvyE/FL5/8&#10;q/jxny/uZn7+V38cP5P9d/jP/2iyI/Mv/8Ze/MYf/pn49X/wj+LXf7bYCQDASggoAQB4Vr9/MDvc&#10;ujycevLYX4nfL+5P5fs//ST+5fR29jVXxyn2P8Wf+Mt/Jy5Hfyd++U8WOwAAWBkBJQAAzyaFiv9d&#10;8x9dDbe+/Ac/jp/5m798Ndz65//9X8z+/3fiH8wMv/69+Ad/M+Jndv69+BPFnsi+Zjd+a3KMkx9d&#10;71/GHw3jn2T/af2pn5rcBwCgVgSUAAA8m58//FfxO3+5FAz+yX8vfuFnI07+XtGL8s//P/Mh1uXh&#10;1/EPfzdO4hfj/1H+uuz+8eFfKG4/xO/Fj9M8kz/74/i/l4Z9AwBQHwJKAACeUbEYzdUQ7z8Xv/GH&#10;xUO5n4o/v/Nn4p+c/v2rYdu///d+J+Iv/UL8fHE/N39/uvr21XZzmHjy+we/HCfxZ+LXv39gr0sA&#10;AF6MgBIAgGeSwsk/F78RP47fnQ7xHt1clOZP/IX/a/zMH/6/4x/+i3RvMrz7079/T2/JP/9Xr4eN&#10;59tfnQ0wM2l4+e7fTAvhmGsSAKDOBJQAADyPf/H343f/MOLTf35P78V82Pf/Er/7e380Gd5dwXDs&#10;STiZnfuvCycBAOpOQAkAwPP4kz8drew/V/NNZn7/YH6Id/JT8cv/+S/mw7x/6+/9zuziOI/wL//G&#10;XyzCyX8VPzbvJABA7QkoAQB4Jn8hflys2j2dKzKtxH38l4qHy/78L8SnP/xx/Mbf/DPxC3/hKatt&#10;/17894f/S37r5FfKc1Sm7S/Gb+XDyCch5mRfEZhe1bh4LksAAJ5PYzAYjN+/f1/cBbjbP/1n/7q4&#10;BQAAwJ/+6T9W3Kqvi4uLWIfsR53VWqc69aAEAAAAAFZGQAkAAAAArIyAEgAAAABYGQElAAAAALAy&#10;AkoAAAAAYGXyVbw3NzeLuwAAAAAsazAYFLeAx8oDynVYchyoh0ajEePxuLgHPIbrCJ7OdQRP5zqC&#10;p1uX6+ji4iLWIftRZ7XWqU5DvAEAAACAlRFQAgAAAAArI6AEAAAAAFZGQAkAAAAArIyAEuBVG8XR&#10;ViMaW0fZLeBxXEfwdK4jeDrXEfB6CSgBnqz4sNiYbltx9JY/NfZ3J+2w2y92wDJcRxP92L1qg8nm&#10;UmJ5rqMJ1xFP4TqaNzramrSFYBR4RgJKgCdJH2JbsR/dGI7HMU7b8FOcfFeXD3DN2DvLajrby249&#10;t+ID/U6vuA/Lch1NpHbYiTgt2iDbTjsRvR3hCstwHU31dxddR0ImluE6umF0FN/tR3Q67WIHwPMQ&#10;UAI8yTAuzyPanz5cf1Bs7sXZS35wrInR0Xexf96O7nAYXZ9heRDX0cTkD8/j7eJuZvtzN9LlNPgm&#10;WeE+rqOp7eNF19F5nHx1HXEf19GsURyldLL7Q3zeKHYBPBMBJUAFzi+Hxa1bTIc9T7e5ITL93Wzf&#10;bv96CE35OeWvXTC0Jv/a6eNpm+tqlT9e+ro7z1V2T83zmntnMR6fxd7b/ARPBVxH8HSuo9ttvvML&#10;iuW4jiYm//jciQMf7oAXIKAEeJLt+Jy6C/Z2sg97i4eP5R8Y89Fm0+Fmw+jGfrTmPxhmx2hdHhTP&#10;OY3Oefac9AHyy8eZfd+VTpI+lB5uDIvHs23YjXZ2nLnPsjctOFf5uEvXDJVwHd1qeBnn2X8EK9zP&#10;dbTYpAfYebsbn0u9KmEx19GVfGj3eXROj7NWAXgBg8Ege48CWE72tlHcYsawO84+zubtE9Eed4fF&#10;/vHpuJPt62SfCGecdmaed9rJvq7dHV99WWbZfbOG4+xz9Tj7NFncv/k1+f25gmafs1zNt7tZA7Nc&#10;R7dwHc2ZHOPuWt8u19EtXEeZ4txX7dDJjsQirqNbuI5uHHfYbd9T69u1LtfRumQ/6qzWOtWpByVA&#10;FdL8RNnnk+zTWz7P1X5rN/J/7B59i0H2n7TIxcywmsoWkkmTuZeP3Yr91N3qKZ69ZriF62hGWuij&#10;l7VE94e3OvcZj+I6yhQLiaR2yLZhdxA72ddtLeoOB4u89euovxs7vU6clidzBXhmAkqAKqUPtKed&#10;7EYvvpSG43RKq4leb0+drzF9iJ1baTIN2WkXDz/R89QMS3Ad5cP8dnpp0SnXHI/kOrrS3Pshr+V8&#10;//tJyATLeqPXUf9LCi97ebA/DTRbKSkthqkL+4HnIKAEqFprI64+SzbfxWb2n2dZgXf0NU6yz4qd&#10;g4p7Vz1nzbCsN3wdTcLJ9MekcJIn8vtoVnsjWsVNWNobvI7SSvjzYeYwJaXtSXh65pcT8AwElABP&#10;kVZEnJlgfDSZjD868TEfFTOZbP18/7vZidZvfN0jFB84e6V/0u/vVjAU6DlrhkVcR1fSQgaTcHIc&#10;RtbxIK6jQj92G8Vw3Kn+93kt7U8fqg1+eH1cRwArI6AEeIrt4xh+Opmsyphv06E51yseNvfOYtiN&#10;2G9dD5NpHG7E8Oyp/0K+HcdpbqR8pcnJcXfiNPKRSE/0mJrzFSLz5xYfpq/qmvtDEea5jgr9+L74&#10;S/TGXGG3rCYLV1xHhRTGTOacvHr+Ti8P/fX64l6uI4CVaaSVct6/f1/cBbhb+kCThnkAj+c6gqdz&#10;HcHTuY7g6dblOrq4uIh1yH7UWa11qlMPSgAAAABgZQSUAAAAAMDKCCgBAAAAgJURUAIAAAAAKyOg&#10;BAAAAABWxirewIOkVeoAAACYGAwGxS3gsQSUwIOkgHI8Hhf36kud1VJntdRZLXVWS53VUme11Fkt&#10;dVZLndVSZ7UuLi5iHbIfdVZrneo0xBsAAAAAWBkBJQAAAACwMgJKAAAAAGBlBJQAAAAAwMoIKAEA&#10;AACAlRFQAgAAAAArI6AE6mF0FFtbRzEq7taWOqulzmqps1rqrJY6q6XOaqmzWuqsljqrtS51whsj&#10;oASq0d+NRqNxtW0dTX/lj+Jo63p/vu32i8eujb6eRHz6EM1059ZjXRsdbeWPLTjU3e45dn/3+rFG&#10;YzfmD7/yOuf2T7Ya1pksc97a1bkVC077cnUmxfFvfG35vLd8qK5DndNjTrYat2fhrmOvvs6avX8m&#10;d7Rnbd4/k9vqnDnvin8+y8eev6aXOW8d6kyKx287bu3ac9Xvn3fUMj3mZKvxz2emlp+XynXOnXOy&#10;1bDOZJnz1q7O1f58Tr9uss3VUqf2BB5EQAlUoB+7O4PoDscxHmfbsBux/93Mh4XOafFY2o63i71T&#10;/fh+P31OSB8T7j9W9ikhvjv5FN1OcX9pdx87fdjeidPrOsfHMVtpDercPi7Vl22n2cE7H+tX58LH&#10;vs/2ltWgzvQv6DsRp2l/2k43Y781/wfMS9WZHT39wfflY6Rv66zsvIcbMczrHEY39uO7mZMm9ajz&#10;++yYkzrHMfm2z3+ar0OdhTuPXZ866/H+eXed6bF6vH/eUWd2zPpc79mxb72mlzhvLerMHr3vGqtF&#10;nXe/hol61Fmf98+726w+1/sdddbt89JdP583zrvCz0u31Zkds07vn7dfK0uc98XqBB5sMBhk1yLA&#10;crK3jeJWyWlnnP6CLss+B47b2W/77APOuNuO8dzDs8pff+exknS89jjdTftvO+7D6zwdd6KT/f8d&#10;alFn2S1tW4s6U3tOjpsbdsft+fatQZ3Dbnvusbm6k5eqs+Sur01S3dfnLNSwztlzFmpT5z3HrkWd&#10;6bi3Hy9Xizpr9P5ZMv+1db3ek5lr+t7zZupQZ8mtx61ZnUld3j+Tu+qcPWehFnXW83pPbm/PdI4F&#10;x65Ne06Om1vl56U55TrT7dnz1uf9c+a49543s6I662Bdsh91Vmud6tSDEniy0bdBcetaa6Nd3Jro&#10;7TSuhk7MD4/of+lF5+Pk37TvO9bo6Ls4+fRD7KV/9HygO489+haD9iAOixrzba7QWtRZ1v8+9qMb&#10;n2e7A9Skzu04Hn6Kk1bRlq3LOJjrYVGHOpvvNrMfzi9x/Z1uxUb7PC6Hxd3MS9W5vFF8PTmPzXez&#10;J6lLneVhV6mHzdncSepT593HrtP3vQ7vn3eq0fvnXep7vc9e0/edN6lDncuoX511ev+8WUs93z/n&#10;6qzt9X7H933Fn5dmzddZn89Ls2brrNv7523Xyn3nTVbTnsAyBJTAM2vG3lkxbCJtp53sj+3ykJB+&#10;fOl1oviccLc0xGJ/Mw6e61PCeXbsaZ3j0+j0dkphQI3qzI3i6DD7gHWwN5k/50p96kzz+5xHJ06H&#10;3WhHL3Zm/oCpSZ3bx3HayWqb/pHVaMX+eTs2WsXjtfu+p9N8F/ubpzE70rc+dTb3zq6u9+HG4dwc&#10;VjWp895j16U9vX9WqqbX++Jr+i7qvMtdddbp/XNRLXV8/1zYZjW83m//vtfr89KiOuv4eelGnTV7&#10;/7z7WrnLatoTWI6AEngWw8vz4tac7Y/ZR7BBfJt+iuh/id6NOYFmXR1reJl9gLv+cLTTm/QsWjSZ&#10;9bJurTOr6GN5rpm61Zl6A5wv+IBVlzr7u9HK5wc6ju3mXpyluYwGpT9gatSe28fTP7KKP7RiM646&#10;Nqy4znmpx0DervN/gdWszqnm3kF0zk/i6/TQdanzvmPXtD3r9v55u3q9f5bV7Xq/9Zqec3XepMZ1&#10;zqhZnXV6/1ymPevw/rnc93311/udddbo89LCOmv4eem29qzr56Ub18qcq/MmK6wTWMK6jEcH6iF7&#10;2yhuleTz5czPnzM3L81Umuvlam6dBXMCPeBYD54L5s5jz9Vy12PJyuqcSMecmU8nV6M60/e53c0q&#10;mkpzFU2PX7/2nErHvp6L6IXrLFn0tbO1ldWozvm5nFZ5vZfc9bXJ7OP1rTN7Qk3bc66WmfPW+/u+&#10;yut99vwld563RnWW3Dxuveq8/bEa1Vmz98+l22zmvPX7+UyPr/zzUubWOtP3uS6flzL3tefU7PNe&#10;uM67rpU7z/vy7Vk35kysljqrleoUUAIPcusv4PzDQfZhpdiuf4FPPmhdPzb9sJ1JHwJmPpQVbj3W&#10;rEd9ULjr2PmHkgWP1bLOUjtO1azOdLzyY1d/INSpzrnv+cwH3hXUOd9mMf2QPF9nvpU+jNelzqyK&#10;9OH/ev9qr/fb65w1c+xa1Vmv988723PuZ7SW7TlX40qv9/la8q30/b3tvDWr8862rkud9z1Wm/as&#10;0fvnnXVm5h6/OnYt6yzdn6pZnel45cdW9nnprjrnHysf+KXrzM5067WS3HbeF6+zfgRq1VJntVKd&#10;jfR/79+/z64pgPulIQ7Z+0dx72nSEJLv4ocbk8BXQZ3VUme11FktdVZLndVSZ7XUWS11Vkud1XqL&#10;dT6ni4uLWIfsR53VWqc6zUEJrEhaHTDi04fqPyRUS53VUme11FktdVZLndVSZ7XUWS11Vkud1VqX&#10;OuFt04MSeJB1+RdCdVZLndVSZ7XUWS11Vkud1VJntdRZLXVWS53V0uOvWuqslh6UAAAAAMBKCSgB&#10;AAAAgJURUAIAAAAAKyOgBAAAAABWJl8kZ3Nzs7gLAAAAwLIGg0FxC3gsq3gDD7Iuq9T92s/8UNyq&#10;v7/2T74rbtWXVeqq5TqqnuuoOq6jarmOquU6qpbrqHquo+q4jqrl+14tdVYr1WmINwAAAACwMgJK&#10;AAAAAGBlBJQAAAAAwMoIKAEAAACAlRFQAgAAAAArI6AEAAAAAFZGQAkAAAAArIyAEgAAAABYGQEl&#10;AAAAALAyAkoAAAAAYGUElHXQ341Go3Fz2zqKUfGUWxVfu9sv7j+z0dFWfr6to3srAwAAAIB7CShr&#10;pHM6jvF4up1G53w/Wo3duD177MfuTi99YRxvF7sAAAAAYI0IKGtrO45PO9l/e/HlloRydHQYvXY3&#10;hi+YTjb3zvIA9WyvWewBAAAAgMcTUNZZayPa2X8G3xYPp87DwrO9EBUCAAAAsK4ElHU2vIzz7D+b&#10;7+YjyH7slueqXDAH5WSuyK24MVXkojkr832ToeT93fJxl/z63CiOtspfm7YFw9Mfcq4bx7xruDsA&#10;AAAA60hAWVejo9hK80u2u/G5PII77W/sRK9zej1f5WknejtPXbimFzuNRhxuDIvjDqPbPo/91jKh&#10;YApMW7Ef3RhOa8q200465qLgcblz9XfnjjnciMNlFg4CAAAAYG0IKGskhYxXvQVb+7GZFs2ZG8Ld&#10;/34/zqMTp+V5J7ePI01XeX7y9UnhXVqk53puyWbsHdw9B+ZUf3cne1ZW01yt28en2d7z2P/uZqh4&#10;/7n68aWX/Wfz3fUxm3txZkg7AAAAwKsioKyR61W8U7CXAsv53otFaNf5GPPL4rQ22hHnlzEs7j9c&#10;OzZaxc2pe+bAnLi9prTQz8f0Qm7Utcy5iq/t7UTj5nhyAAAAAF4JAWUtbcfxsBvt6MXhomHbKbSb&#10;9rQsttZ+mq3yddk+Hsew2y69XnNQAgAAALw2Asq6an6IT6lT5P73N0O58vyTM9vxgl6M6y1fqTy9&#10;tiKw3RFSAgAAALwqAsraWjQvYyvSSO4YfLt3rsnmu83s/8/jcm7M9+jboLhVlelQ7C8LgsO7hn8/&#10;UHMvfki9KWMQd444BwAAAGCtCCjrbPvjZC7Kw+kiM83Y+6Eb7fP9aM3Nyzg62pqdq/HG106e8xxD&#10;wbc/F70bZ2oaxdFWsXhOeUGfZeWrlZd7S47i60mqfTPeWSUHAAAA4NUQUNbadJGZk/g6TRnTStZp&#10;EZ25eShblwcxngkCi3ksU5hZfk4+VLpiC2tqxX50Y/jYYed5j8lB7JSPd96J01c4jB0AAADgLRNQ&#10;1sH2cT7P4qKOhmmhmPH4LPZmeg1ux/HM3JPZtuiL8+Bw7jnFvtksM51//hyZ4rln5QdurXVBTWd7&#10;caOz4wPOdTX/5NUmnAQAAAB4bQSUAAAAAMDKCCgBAAAAgJURUAIAAAAAKyOgBAAAAABWRkAJAAAA&#10;AKyMgBIAAAAAWBkBJQAAAACwMgJKAAAAAGBlBJQAAAAAwMo0BoPBeHNzs7gLcL/xeFzcqq9f+9u/&#10;UNyC+un+J3839v/H/7C4BzyG6wieznX0Nv3cT/ueV+k/+3f+ixgMBsU94LHygPL9+/fFXYC7NRoN&#10;ASU8kT8I4elcR/B0rqO3SUBZrRRQrsPfRxcXF7EO2Y86q7VOdRriDQAAAACsjIASAAAAAFgZASUA&#10;AAAAsDICSgAAAABgZQSUAAAAAMDKCCgBAAAAgJURUAIAAAAAKyOgBAAAAABWRkAJAAAAAKyMgBIA&#10;AAAAWJk3E1D2dxvRaNyz7faLZwMAAAAAL+HNBJTbx+MYj6fbMLrtbGe7G8Orfdl2vD15MgAAAADw&#10;Igzxflb92K1lz8xV1FXXtgAAAABglQSUAAAAAMDKCChvVfT4K203O/+N4mir/Jzd7KuKR462svs7&#10;0Ut3ejvF41txNMofvsMS5+3vZvsn55qdW/P+4y9X1/zrStv1a5uaHGvBOfP6rut+bFtMvm6+jmzb&#10;OsoqnKq2vSbnTM8tHXfmgMv8XAAAAACwLAHlIqOj2EqBWuf0en7K0070dhqxVUq0+rut2I/SPJbD&#10;jTgswrPm3lm27zQ66YlXxzmLvWbacYslzzvRi51GIw43hsVz07ya57Hfuhkklt1fVwrg5l5Xtp12&#10;0vnuDxUXeUxbpKCwtR/RHRY1DLuRpg3Nv/5sL/Ivfbb2Ss/diTgtjjmdm/RB5wMAAABgGQLKBfrf&#10;78d5dOK0vGjO9nGcdiLOT74Wvff68SV1Cdx8NwnLkuZenE3Ds0dY7rzXOqfjOLtK+Zqxd5AiwF58&#10;eUKPvv5u6umY1TD3OraPU8B4HvvflXsvPpdRfD05z17gwXWImbVt/vIG367O/5zt1e4OY37NpIee&#10;DwAAAID7CShvKILHzseYy6eitdGOOL+MYX5vOz7m+dZORQu/LHveqXZstIqbU62NvJfh4Ntjo7Lb&#10;a7h6vTfqWJXnbK92fPowHzM/9HwAAAAALENAeZuruRKvt9b+efHgxPbxOIbddum5dw+vXsoS5339&#10;mvHhU2rXw+sh5aOjOOxFtD99mO2h+tLt5fsDAAAAUCkB5W3K8wzObMczPegm8ytm+/M5EtPchU8M&#10;KZc87+tWDPFOQ8pbRRA4mZCyNES78NLt5fsDAAAAUCkB5Q2tSCN2y3MdLqW5Fz+k3pQxiMeNsH7k&#10;eSs1Hbb+ZUHIenOIc/PdZvb/53E5N7Z59G1Q3Hqk0dfIp6CcLlJTbLPh5Eu3Vx2+PwAAAACvj4Dy&#10;hmbs/dCN9vl+tObmlkwrS1/NN5mv6FzuLTnt9bcZ765ytIeEWkuetxK317X9uegJOnO+URxtFYvn&#10;zCwQ8zHbk0ZiXy+cM1l9e9GQ5we0RfNd1oppNPXsUOq0Xa+W/ZLtlbz0+QAAAADeBgHlImk17vFp&#10;dObmG2xdHsR4GtDlPSYHsXP1eCv2zztxOjPUtxRq5c/Zup5TcZFlzluJO+paWEP22qIbwxvDmLfj&#10;OA1tvzpOUWs+3H3eQ9oiO25aGnt+OHW273y/dR1Svlh7FV76fAAAAABvQGMwGIzfv39f3IUaSL1T&#10;WyfxaXgWs1NOpp6crdjfPBUIrlAKZVNgXHe/9rd/obgF9dP9T/5u7P+P/2FxD3gM1xE8nevobfq5&#10;n/Y9r9J/9u/8F2vx99HFxUWsQ/ajzmqtU516UFI7o68ncT4zVH5qGJcWzAYAAAB4VQSU1M5k8Z35&#10;eTAj+rtpHsx2dD/rPQkAAADwWggoqZ/t43y+yZib63Gnl+b4nB/2DQAAAMA6E1BSTymkLC+Qk2/z&#10;i/QAAAAAsO4ElAAAAADAyggoAQAAAICVEVACAAAAACsjoAQAAAAAVkZACQAAAACsTGMwGIw3NzeL&#10;uwD3S6uq193/9Lf+VnGLqvx//o9/vbjFU3X/k78b+//jf1jcAx7DdQRP5zp6m37up33Pq/Sf/Tv/&#10;RQwGg+Ie8Fh5QPn+/fviLsDdGo2GgPKN+r/9p/9pcau+Li4uYh1+p63LdbQu7anOarmOquX7Xi11&#10;Vst1VC11Vst1VC3f92qps1qpTkO8AQAAAICVEVACAAAAACsjoAQAAAAAVkZACQAAAACsjIASAAAA&#10;AFgZASUAAAAAsDICSgAAAABgZQSUAAAAAMDKCCgBAAAAgJURUAIAAAAAKyOgfEH93UY0GrPbbr94&#10;8A0ZHW3lr33raFTsAQAAAOCtElC+hNFRbDUasTPoxnA8jvHVdhqx8zZDSgAAAABIBJTPrh+7rf04&#10;b3djeLYXzWLvxHYcj8dxvF3cfVWy1516iS5IX5t7Z3lAe7Y32xoAAAAAvD0Cymc2OjqMXrSj+8N8&#10;OAkAAAAACCif1Si+npxn/92Md0unk6M42pqfq3I3bvRD7O9e7Z+d23IrFk7tmD+//Lz5YxY9Hkvb&#10;jc6Pt55z9rmTOSZ3opfu9HaK55TqKmq52bnymV47AAAAALUloHxWw7hM+WR7I1qTHfdIIWEr9mN2&#10;rsrTTi92FoZvaX8jDjeGxXOH0W2fx35rLtRLgd5OL9rd6fPGMewOYmeaEOZzZO5Er3N69fj4tBO9&#10;nUUL2UzOuRPXzx122/lzp4ebDOE+jU66c3XMs7h7RPczvXYAAAAAak1A+RI23y01vLu/m3odduJ0&#10;bq7K7eMU9p3H/ndHMZ/TdU7Lczk2Y+8gxYK9+HKV0o3i6LAX0e7GD6WEMA8Ri8kv+9/vZ0fPzlue&#10;DHP7OE6zQ52ffL1xzjzoLD23uXeQh5G9w5v1Let5XjsAAAAAdSegfAmDb0sEd/34ksZEdz7GzTVz&#10;tuNjyt7OL2M42VFox8Z818zWRrY3nbI44+hrpFHm7U8fbglJbz9vayM70oJzfvowf6Tb6lvWM712&#10;AAAAAGpPQPmsWpEyvrVwNVfk9dbaT+PTAQAAAOD5CCifVTM+fEq9EE/ia9079ZXnn5zZjhf0agQA&#10;AACAaggon1nzw6dopzkUv79vYsRiKHPvy4JFXu4aAn2P5rvYzP5zfnnb4Ouil+dSw9CT8zi5kbY+&#10;ob7cM712AAAAAGpPQPncmntxllabSUOot+YXehnF0db1Stnbn7vRTqtTT5fDzqXnFAvIlBexWdp2&#10;fO628/PPHDat7J3vaMbeD9l5z/ejNfOEtLj3VvGcWef7rZnVvScL3LSj+7lc38OCz+d57QAAAADU&#10;nYDyJWwfx3h8Gp0UAs7M89iKy4PSStQpzEzPm5kPshX70Y3hE4ZapxW7h9129HZK596JuAr9Fp63&#10;Ea3Lg5nVuifa0R0O49NJ6+p5O7207yxKi4RnSsFn/rytKGWaNz3TawcAAACg3gSUL2Y7jhfM8Xiz&#10;Y+CC553t3VyBOw8950PBTB70lULPQgopZ455I/RbcN5bey02Y++s/NwFdSRFLTeek9f+cq8dAAAA&#10;gPoSUAIAAAAAKyOgBAAAAABWRkAJAAAAAKyMgJLl3Tb3IwAAAAA8koASAAAAAFgZASUAAAAAsDIC&#10;SgAAAABgZQSUAAAAAMDKCCgBAAAAgJVpDAaD8ebmZnEX4H7j8bi4VV//09/6W8UtqvJuY6O4xVOl&#10;37vZ79/iHvAYriN4OtdRtf6jX+kWt+rvf/7r+8Utnsp1BNXIA8r3798XdwHu1mg01iKgvLi4iHV4&#10;b1NntdalTtdRtdRZLddRtXzfq6XOarmOqvWn/uyvFrfq75//498sbtWX66ha3j+rpc5qpToN8QYA&#10;AAAAVkZACQAAAACsjIASAAAAAFgZASUAAAAAsDICSgAAAABgZQSUAAAAAMDKCCgBAAAAgJURUAIA&#10;AAAAKyOgBAAAAABWRkD52vV3o9FoxG6/uF9HC2rs7zayfbtR57IBAAAAeDoB5ZxJMHbPVtO0b3S0&#10;lde3dTQq9qyv1ka7uFVYFLTeFb6OjmJrvi2K5y/zPZy25a3HBwAAAKASAso528fjGI+n2zC6KSdr&#10;d2N4tS/bjrcnT2Z99b7c0TtzFF9PzovbAAAAADwnAeUr0tw7ywPUs71msWfNtTeiVdysUqfbjXb0&#10;4vC2nqb972P/vB3dbqfYAQAAAMBzEVDy9rz7EJ/aEecnX2NRRNn/0otof4oP74odAAAAADwbAeUT&#10;TOYpTAu59GN30dyG5TkPi2324bRvK2525CuO94Bj5e6ak/FeozjaKh9/doGayWtdUOuCc97bLkvI&#10;e4Oe7cXz9AVtxodJQhlf51/P6CgO83zywzOdGwAAAIAyAeWT9WKnsRNxOjs/ZR7SHW7MzF152sme&#10;vXMd8m1/TEOIz+NkPiXrf8mOGtH5uPyxnqq/24r9KM21OdyIw62jhT0Ml7O4Xeqi+eFTtLO23/9+&#10;NjgdfT3J9nbi4LUMkwcAAACoOQFlBdrdYcznb4t6AG5/TnMflgLJ7c/5IjzzQ43zIcbRiSKfXO5Y&#10;T9KP/JSb767P0dyLsyf2YFzULs+ht1Pu+Vlsrf2sde6Qvb6DlA/PLJZTLI7T+Rj1ilMBAAAAXi8B&#10;5ZO149OHx8Z406HGlzEs9kzDwnb38wuGZNuRd+bs7Tx4KPbtntIuD9OZ9tIsb8MU4N5t0oO1F1+m&#10;LzlfHOe65yoAAAAAz09A+YwmczHe3atvMtS4HJKl4d03w71ljvUU28fjGKbunCmkzM8xOwflq7T9&#10;MfKI8nAylH2yOE43PssnAQAAAF6MgPKZpAVwWvsR3eE9vfqakxWle0VCebWCdCmfXPpYT5QPJb86&#10;dppD8rWHlEXP0XyxnKLnqsVxAAAAAF6UgPJZFHM6dg7i/rVWmrGXJkPM50JcFJI95FgVae7FD6k3&#10;ZQziWzHFZfPdZvb/53F5PRY9N/o2KG6tp+lcnvutnYU9VwEAAAB4XgLKZ9GKjZTvzSzA0o/d24Zl&#10;50ONe/FlNw3vnl9B+oHHeozRUWzN9JYsFouJzXg3LWVuOHSShp230qSN66zowZp7yRAYAAAAgJyA&#10;8lk0Y+9sGN12GiY9nTfyMDaGaV/xlBmToca9Xi+t0DK3OM5Dj/UIeY/JQen4rdg/78Tp+LhUy3Yc&#10;p6Hf5/vRKp7Xujx4lqHmL6tYqChjcRwAAACAl9cYDAbj9+/fF3cB7pbC6TRXad1dXFzEOry3qbNa&#10;61Kn66ha6qyW66havu/VUme1XEfV+lN/9leLW/X3z//xbxa36st1VC3vn9VSZ7VSnXpQAgAAAAAr&#10;I6AEAAAAAFZGQAkAAAAArIyAEgAAAABYGQElAAAAALAyAkoAAAAAYGUElAAAAADAyggoAQAAAICV&#10;EVACAAAAACvTGAwG483NzeIuwP3G43Fxq74uLi6KW1A/6fdu9vu3uAc8husIns51VK3/6Fe6xa16&#10;2/rRrxW3qMLv/Op71xFUIA8o379/X9wFuFuj0VibgHId3tvUWa11qdN1VC11Vst1VC3f92qps1qu&#10;o2qtS52/9JPL4hZVSAGl66g66qzWOtVpiDcAAAAAsDICSgAAAABgZQSUAAAAAMDKCCgBAAAAgJUR&#10;UAIAAAAAKyOgBAAAAABWRkAJAAAAAKyMgBIAAAAAWBkBJQAAAACwMgLKKvR3o9FoxG6/uM+j9Hcb&#10;0dg6ilFxf2lvqP0f3UYAAAAANbWSgDIPWRr3bDVNm0ZHW3l9W0frFRFN6t6K28pe+esaHcVhL6Jz&#10;sBfNYlfat1X+mShvbzQN3v7YiTg/ia8SSgAAAOCVWElAuX08jvF4ug2j2852trsxvNqXbcfbkyfz&#10;Joy+nsR5dOJj+ds+vMz2RXROSz8Xb/3nY/tj1krncSKhBAAAAF4JQ7wfqLl3lgdkZ3tX/fxehdW+&#10;rlF8PTmP6HwMsXTSj91be4lux6QT5VfDvAEAAIBXQUDJ6o2+Rson2xutYgd3aW20DfMGAAAAXo3a&#10;B5STuRF3oz/tVTbfs6xYIKW8zT6c9i2ae3FBL7V7jpV70oIsozjaKh8/va5rt84TueCc97bLQy16&#10;Xfm+SY2z84beNpdlqZZiW6qkYij35ruqe2/eX891O859b6ZPnJsHc/HrWeJ1L9mWk3p2opfu9HYW&#10;Pqf54VO0sxa7HBY7AAAAANbYmvSg7MVOYydiOhdhMf9gHuYcbszMXXnaSbnOdaCTLyqyaM6+/pc8&#10;BOoUkx4uc6yn6u+2Yj9Kc20ON+LwSSsyL26XaqVzNOJwY1i0S5oz9Dz2W7Ph6iTI24le57R4XrZl&#10;DdjbuX/hndG3Qfb/7ai0A+WD6kmvsRWXB9fPS+Hg1lb2M9G6jIPi6xf+PDz4PHe35WSo/Wmkn9q4&#10;OuZZzIy8b76Lzew/g2+P/8mplSIcz7er62ES+q7bYlQAAADAw63NEO92dxjz+Vse5pyVVn3ObH/u&#10;5r3LrgLJ7c/5Ijzzc/b1v+Tx5NWiLEsd60n6kZ9y8931OZp7cTZ3zoda1C5VS4vUXM9N2Yy9gxSf&#10;9eJLKaHsf7+ftVQnTsvFbB/nod598yUOL/P+k3FbB8oU9l0FWPk2F44u8NB60mu8eur0Z+Z8M07H&#10;x1fzYi76eXjMee5ry2Wdv4YulCmc3Mn7i84x1yYAAAC8FWsSULbj04fHxnjN+PAppU2XcR3nTMLC&#10;dvfzCy7KMglcUs+8Jw3FnvGUdlnWgp6NrY1sb7kHXxG+LljkZjJfYrntH+7mKt7XoeFiD63nlt6b&#10;7Y2Y2V30XLxWwXlutOXrlYa2z/7oj+LoMGvAoqfoMF/O/1re+/mJPzsAAABA/a39IjmTOftKveta&#10;qUfbrMmcfaVeavnw7pvh3jLHeort4yKEuZpb8P6egGvl6nVdb639KlvwgV6qnrq97ppKoW3eG/Yq&#10;pRxG6jw7nWYBAAAAeJvWOqBMPbJa+xHdYal33TANw53T/BCpE2WvSCjz4d3tT1HOJ5c+1hNN5hic&#10;HjvNSfiKQsryPIwz2309Hp/JS9VTt9ddU1fza/Z2llo8aTI3KQAAAPDarXFAOR1eezC7gMhCxVx/&#10;vS/ZVxXDuz99KM39+JBjVaS5Fz/kQ1oHMR3d23yXBhDfXJ25/kFNK9KI5hh8e9R8gflw6FI7PN3T&#10;6lneS51nzuhb1lrrajuOx9P5PifTHvQOFy0U1Y/vUy/UBcPnAQAAgNdljQPKIhzKQ8epfuzeNix7&#10;+2N00jDv3TS8uxMHM0nkA4/1GPlqz+XekqP4epKOXlocJq9xNrBJw87rP1y4GXs/dKN9vh+tua5x&#10;+bD5e7rL3RbMPt7T6lnec51nueCzXemy56uRLzyU2m86LL643Ugro0c7up/FkwAAAPDarXFA2Yy9&#10;s2F022mY9HTuv8PYGKZ9xVNmFL21emlRjvleWQ891iPkPSYHpeO3Yv+8M7NKdKrxOA39vgppGtG6&#10;PKhwqPl57Lem559uW3FURfe/tCJ5MXy3fPy8/vIK14vctlBMsf/mKt7ZtrWo113JU+p5iGc5Tyn4&#10;zI83+z0afT3JvpMvsUDSC8jbb9F1lq6Ns5fr0QwAAACsTGMwGIzfv39f3IVVGMXRViv2oxvDs72Q&#10;Sd0tzZe605sPt19OCmDTHJt1d3FxEevw3qbOaq1Lna6jaqmzWq6javm+V0ud1XIdVWtd6vyln1wW&#10;t6jC7/zqe9dRhdRZrXWqc+1X8eY1aMaHtIrR+WVUNsr71ZrOl2puRgAAAOB1EFBSC80PnyKtal4s&#10;tM5t+mkO1fWdmzGfm7PRKFbxTj1nr4fFL9zuG8oPAAAArD0BJfXQ3It8ofWFKzoz1Z8sQR+vYfrJ&#10;iGFc3rf+k161AAAA8OoJKKmN7eNxjM1Bead1b6Pm3lk+P8tk/aDtOM5up/u3b6uZZxMAAAB4OQJK&#10;AAAAAGBlBJTAihRzUE4mpAQAAADeKAElsCKTOSjbG63iPgAAAPAWCSiBFdmOz912nO9/H/pQAgAA&#10;wNsloARWJi2aM+wOYqfRiMaibcuq7gAAAPDaNQaDwXhzc7O4C3C/tML20/Vjt7ETveLeYp04feRK&#10;3hcXF8UtqJ/0ezf7/VvcAx7DdQRP5zp6m37jDxrFLarwO7/63nUEFcgDyvfv3xd3Ae6WejZWE1A+&#10;rxRQrsN7mzqrtS51uo6qpc5quY6q5fteLXVWy3VULXVWy3VULd/3aqmzWqlOQ7wBAAAAgJURUAIA&#10;AAAAKyOgBFarv5sPi8i3q0Vx0vyUjdg6skQOAAAAvHYCSmB1Uji5s2iZnO342Ik4P/lqFW8AAAB4&#10;5QSUwIvo7zZit1/cyY3i6LAX0TnNJ5UedtvF/ontPKG8jGFxHwAAAHidBJTAi2httKO304jGVUo5&#10;jMvziM7H7eI+AAAA8BYJKIEX0dw7i/H4NDq9nbmelIuNvg2KWwAAAMBrJqAEXtB2HI/HcZx3mpzM&#10;M9k7nC6MU9aP7/fz7pXZswAAAIDXTEAJrMz25260z/ej1WhEKwWSxe1GYyd60Y7uZ/EkAAAAvHYC&#10;yueQViZuzC8IwiJp4ZTG1qIedPd4Q2386DZaB829OBsPY259nEwnTsdnsdcs7gIAAACvVi0CyjyA&#10;yXtN3bHVNIkaHW3l9W0drW98NH0NjcZuvGgrj44iX8T5YC+ucqhs31b5+17e3mjiO1nN+iS+rnlC&#10;ma7zxddJM/bOxvlK3tfbsaHdAAAA8EbUIqDcPi4HE0VvqnY3huXAYjJpHZUbxdeT82h3OtGOXnx5&#10;wQxw9PUkzqMTM4s4Dy+zfRGd09L3/q3/DGx/zFrpPE7WOqHsx5dexOa7UpfIPIx+4VAcAAAAqB1D&#10;vJ9osjLxOM7WdSzq6GucnEdsfvwcn9oRvRdLKCfBqEVQpvqxe2sv0cliMucnX1/XMO8ijAYAAADe&#10;NgHlG3fdi7EZ7zazHb0vL9OjrQhG2xutYgd3aW2013yYd7Fi905pyP5OL9vfi53p/UXba517EwAA&#10;ALiydgHlZL7ENCy06HGWtnKvs2LxlPI2+3DatxU3p8Jb0IPtnmPlnrRYyyiOtsrHnx3uOnmtC2pd&#10;cM5722Wh2V6M+VyHtwzzfni73zN0t+g9NzPktxKl+optvhmuX8tc+0+fODcP5uJmvP88kzaZtMPs&#10;PKuz39NJPWnV6kxvZ+Fzmh8+RTtrscthsWMNbR8vWgznHueXscYvGQAAAFjCmvagTL2udiKm8xQW&#10;cxPmQc/hxszclad5r63rsGcSwi2Yz6//JQ+IOsWEiMsc66n6u63Yj9Jcm8ONOHxSj7HF7XKr+V6M&#10;+VyH2VFuHeZ9y/FTELfTi3Z3eNVWw+4gdhYne7nRt0H2/+2otANlHizuRK9zelXHOPumpV57Nxdn&#10;Sa+lFZcH189L4eDWVvZ9b13GQfH1C7/nDz5PIw43pm2TQrrz2G9dB7iTaQJO87aPq2POrWDdfBep&#10;g+vgW0U/fCsxtxhOatzsVZ9O7y/cLJYDAAAAr93aDvFOYdh8/pYHPWelFaEz25+7ec+zq0By+3Pe&#10;i2t+Pr9+WsEjH+o8ub/UsZ5ksmhIbL67PkdzL87mzvlQi9rlNpPh3e349GF6xlakkcTRO7w1hL15&#10;/FEcpaW42934oZSo5e13RyHDy7z/ZNzWgXJmKHC+3dMjM9P/fj97PZ04LZ93+zgPGRfN35gW4rl6&#10;6vTn4nwzTkuh2KLv+WPOcz1HaTP2DlIw97gFic7XuQslAAAAwAJrGlCWQ7WHasaHtBrMzNDRSVjY&#10;7n5+wd5akzn5Uq+9+4diL+sh7VIM754JCYu2uTWEXXD8aS/MTx+eFKzOu7mK93096YrAd8GiO5P5&#10;G+eHCt/Se7O9ETO7i56L1yo4T2sj27vuvSErsH2shyQAAADw+hbJmcznV+p510q93WZN5vMr9WDL&#10;h3ffDN+WOdZTbB+nodDtSUiZn+P+XoKVKYLF+aBt0jaxvitGX7Xl9dbar/K7Vnip8wAAAAC8cq8q&#10;oEwLkbT2I7rDUs+7YRqiO6f5IVJHwelci/nw7vanKOeTSx/riSbzD06PneYrfJmQcjK8OzMftE1D&#10;2HVdMbo8L+TMVnFPvZc6DwAAAMAr94oCyunQ24PZxUUWKuYB7H3JvqoY3j0zRPkhx6pIcy9+yJc4&#10;HsR05G/zXRpcfHPl5skCM09RDO9ulxboKW15r87svEvNtVkMgX7o3Ij5cOjSa326Yv7Mwbdn7vn5&#10;UueZM/qWtRYAAADA6/OKAsrpAi8pdJzqx+5tw7LzFat78WU3De/uxMFMEvnAYz1GvhJ0ubfkgjkh&#10;p6tqH16v7J2GnT95KHH/+0iHuG3eyObeQX7e5YZ5b8fnYpj6zFSaaWXvO+bWvC18fbxm7P3Qjfb5&#10;frTmzpsP1a9sns/nOs9ywefViusAAAAAr8QrCiibsXc2jG47DZOeDlk+jI1h2lc8ZcZkkZper3dj&#10;HsaHH+sR8h6Tg9LxW7F/3plZQTrVeJyGfqcwrHhe6/LgyUPNJyuW37WgTrGAz5LDvNMw9dTrcmbl&#10;7Z2ImVWu5922UEyx/+Yq3tm2dR3ULpRWQR+fRmdu2HreZnfV8lDPcp5S8Jkfb2tmJfWbK64DAAAA&#10;vA6NwWAwfv/+fXEXXsoojrZasR/dGJ7thdjtbmlO1J3efIC9GimMTVMB1N3FxUWsw3ubOqu1LnW6&#10;jqqlzmq5jqrl+14tdVbLdVQtdVbLdVQt3/dqqbNaqc5Xt4o366IZH9JKReeXUdko71drOifqfE9f&#10;AAAAgPUnoGRlmh8+RVq5vFhMndv00zyp7eh+Fk8CAAAAr4+AktVp7kW+mHppESBuyucMbX8K008C&#10;AAAAr5GAkpXaPh7H2ByUd9JGAAAAwGsmoAQAAAAAVkZACQAAAACsjIASAAAAAFgZASUAAAAAsDIC&#10;SgAAAABgZRqDwWC8ublZ3AW433g8Lm7V18XFRXEL6if93s1+/xb3gMdwHcHTuY7g6VxHUI08oHz/&#10;/n1xF+BujUZjbQLKdXhvU2e11qVO11G11Fkt11G1fN+rpc5quY6qpc5quY6q5fteLXVWK9VpiDcA&#10;AAAAsDICSgAAAABgZQSUAAAAAMDKCCgBAAAAgJURUAIAAAAAKyOgBAAAAABWRkAJAAAAAKyMgBIA&#10;AAAAWBkBJQAAAACwMgLKh+jvRqPRiN1+cZ9Zz9Q+/d1GNLaOYlTcX9ob+n49uo0AAAAAVuxZA8o8&#10;NGncs9U0PRodbeX1bR2tb+SzqP3Lzb0Wr3F0FIe9iM7BXjSLXWnf1tzrutreaHq8/bETcX4SXyWU&#10;AAAAwJp51oBy+3gc4/F0G0a3ne1sd2N4tS/bjrcnT6Y6RYC3M5hr6/FpxM569SgcfT2J8+jEx/KP&#10;yfAy2xfROS2/tmJ7qz9P2x+zVjqPEwklAAAAsGYM8b5Fc+8sD7zO9q767a2Jfuy29uM8BcFnpV6H&#10;ue04zl7TNMOr/2scxdeT84jOx6xy8u/trb1Et2PSifKrYd4AAADAWhFQvjKjo8PoRTu6P8yHk2to&#10;9DVSPtneaBU7uEtro22YNwAAALB2ahNQTuZD3I3+tJfYfE+xYsGT8jb7cNq3FTenU1zQ6+yeY+We&#10;tMDKKI62ysdPr+va5LUuqHXBOe9tlxlFj8PYjHfLpJOPOd+Ntpt9bYuVjlVsS7VrMZR7c6kX8xD3&#10;13PdDnPfy+kT5+bBXPx6lnjdeXtO2nB2ztDZn49JPTvRS3d6Owuf0/zwKdpZi10Oix0AAAAAa6Bm&#10;PSh7sdPYiZjOLViMRc7DmcONmfkUTzspp7kOaPJFQhbNwdf/koc6nWISw2WO9VT93VbsR2n+x+FG&#10;HD5pheXF7XLTMC5TotfeiKf1ObzlfClM2+lFuzu8arthdxA7d6WNeZC3E73O6dXXjLMG7+3cvzjP&#10;6Nsg+/92VNqB8kH1pHZoxeXB9fNSOLi1lf0MtS7joPj6hT8/Dz5PIw43pu2a5ms9j/3Wdfg7GY5/&#10;GumnPK6OeRYzo/Ob72Iz+8/g2+N/0gAAAABeWu2GeKfwaz5/y8OZufkUtz93895iV4Hk9ud8EZ75&#10;Ofj6X/J48mqRlaWO9ST9yE+5+e76HM29OLsxH+TDLGqXW5XP/Ug3zzeKo7ScdrsbP5RSsbw97yis&#10;//1+1rKdOC0/Z/s4D/Xumy9xmKett/cGTWHfdY/DtN3fm/Oh9aSFeK6eOv0ZO9+M0/Hx1byYi35+&#10;HnOe67lAm7F3kKLIXny57wUtcK4LJQAAALBGahZQtuPTh8dGa8348CmlR5dxHc9MwsJ29/MLLrIy&#10;Wawk9bS7fSj2Qz2wXQbf7gz+7rfgfNP5ID99eED4WYS1Cxa5mcyXWP5ePdzNVbyvQ8PFHlrPLb03&#10;53uoFj0Xr1VwntZGtldvSAAAAOD1W5tFciZz8JV6y6WVqovHpiZz8JV6neXDu2+Gbcsc6ym2j9PQ&#10;5/YkpMzPscw8jVVoRcq/aueqHa631n6VLf5AL1VP3V43AAAAQA2tRUCZFg9p7Ud0h6XecsM0rHZO&#10;80OkTpS9IqHMh3e3P0U5n1z6WE80mTNweuw0x+BLhJTTXqQ1W8m5PA/jzHZfj8dn8lL11O11AwAA&#10;ANTQGgSU0+GyB7MLgixUzN3X+5J9VTG8e2ZI8kOOVZHmXvyQelPGIKajdZvv0oDgm6stTxaFeZrp&#10;Ss7731cchxbDmB82v2HRo/ORQ87z4dCldnu6p9WzvJc6z5zRt6y1AAAAANbLGgSURdiTh45T/di9&#10;bVj29sfopGHeu2l4dycOZpLIBx7rMfLVm8u9JUfxNU3eWF7sJa8xK+PwemXvNOy8kuG/aUGeybLS&#10;0bixcvgojrbuXz17se34XAxbn5laM63sfetcm83Y+6Eb7fP9aM09Jx9mf88cnbcFuY/3tHqW91zn&#10;WS74bFe67DkAAADA81qDgLIZe2fD6LbTMOnpXH6HsTFM+4qnzJgsUtPr9eLmIiUPPdYj5D0mB6Xj&#10;t2L/vDOz6nOq8TgN/U4BVvG81uVBdUPNt49jPD6NTun401ouD8qrRT9MGrae5tacWT17J2Jmpep5&#10;KTBNtczNx5i/3ru+LrltoZhi/81VvLPtRig75yn1PMSznKcUfObH24py1jz6ehLnWcs8fqEpAAAA&#10;gJfXGAwG4/fv3xd3oU5Sj89W7Ec3hmd7IXa7W5pfdac3H4ZXLwWtaS7Nuru4uIh1eG9TZ7XWpU7X&#10;UbXUWS3XUbV836ulzmq5jqqlzmq5jqrl+14tdVYr1bk2q3jzFk0X/bmMykZ5v1rT+VXnew0DAAAA&#10;1JuAklqbLPrTi2Jhdm7TT3OutqP7WTwJAAAArBcBJfXW3It8YfbSgkLc1J8sWR+mnwQAAADWjYCS&#10;2ts+HsfYHJR30kYAAADAuhJQAgAAAAArI6AEAAAAAFZGQAkAAAAArIyAEgAAAABYGQElAAAAALAy&#10;jcFgMN7c3CzuAtxvPB4Xt+rr4uKiuAX1k37vZr9/i3vAY7iO4OlcR/B0riOoRh5Qvn//vrgLcLdG&#10;o7E2AeU6vLeps1rrUqfrqFrqrJbrqFq+79VSZ7VcR9VSZ7VcR9Xyfa+WOquV6jTEGwAAAABYGQEl&#10;AAAAALAyAkoAAAAAYGUElAAAAADAyggoAQAAAICVEVACAAAAACsjoAQAAAAAVkZACQAAAACsjIAS&#10;AAAAAFgZAeV9+rvRaDRit1/cZ6X6u41obB3FqLi/tDf0fXx0GwEAAACsQOUBZR6ONO7ZapoSjY62&#10;8vq2jtYs2hkdxdZ8G0+315TIZa/zsBfROdiLZrHrzbz2B9j+2Ik4P4mvEkoAAABgDVQeUG4fj2M8&#10;nm7D6Lazne1uDK/2Zdvx9uTJVGN4GefZfzqnpTZ+hW09+nqSvc5OfCy/pDfy2h9k+2PWSudxIqEE&#10;AAAA1oAh3iXNvbM82Drbu+qfR22M4uvJeUTnY4i3k37s3tpLdDsmnSi/GuYNAAAA1J6AkvUw+hop&#10;n2xvtIod3KW10TbMGwAAAFgLKw0oJ3M+7kZ/2htsvkdYsbBJeZt9OO3biptTRi7oXXbPsXJPWkhl&#10;FEdb5eOn13Vt8loX1LrgnPe2yyM9tb0n7n6dE6XjF9v8cR78Gouh3Jvvqu7d+pBa51779Ilz82Au&#10;fhn3n2fS/pP2nJ3LdfbnZlLPTvTSnd7Owuc0P3yKdtZil8NiBwAAAEBN1aAHZS92GjsR0zkEi3kD&#10;8xDmcGNm7srTTspjroOYfDGQRXPt9b/k4U2nmKxwmWM9VX+3FftRmmtzuBGHT1pJeXG7PN3j2zu5&#10;93XmYd1O9DqnV8cZZwfq7SxafGj51zj6Nsj+vx2VdqB8cK2tuDy4fl72xNjaytqtdRkHxdcv/Ll6&#10;8HkacbgxLJ6b5nE9j/3WdRA8mYrgNNJPf1wd8yxmZiZovovN7D+Db/PHBwAAAKiXWgzxbneHMZ9N&#10;5SHMWWm15sz2527eK+wqkNz+nC/CMz/XXv9LHk9eLaay1LGepB/5KTffXZ+juRdnc+d8qEXtcpcU&#10;eF33ukvbot6NT2jvJV5n//v97Cs6cVo+wfZxHtwtmhNx2dc4vMz7T8ZtHSiXfe1lD601LcRz9dTp&#10;z975ZpyOj6/mxVz0c/WY81zPg9qMvYMURfbiy30vaIFzXSgBAACAmqtBQNmOTx9uSZ3u1YwPn1JK&#10;dBnXMcwkRGt3P7/gYiqTRUlSj7oqhmJPPLxdbq5kfR2cXXtKe9/3OosAc8FCNpM5Ecvfp+Qptcxa&#10;7rWXPbzWhb032xsxs7vouXitgvO0NrK9ekMCAAAAr1OtF8mZzLVX6hXXSj3RZk3m2iv1LsuHd98M&#10;vpY51lNsH49jmLrUXc0JeH8PvrpZpo2Wep1Xj11vrf0qW7tCL1XrOrUJAAAAwAuqbUCZFglp7Ud0&#10;h6VeccM0fHZO80OkTpS9IqHMh3e3P0U5n1z6WE80mRtweuw0l+D6hJQPaaN7X2d5rsWZ7b5ejSvw&#10;UrWuU5sAAAAAvKCaBpTTYbEHswt/LFTM0df7kn1VMbz704frORIfdKyKNPfih9TLMAYxHZXbfJcG&#10;/t5cVXmy+MuqPbKNbrzOVqRRyzH4dmNexafKh0OX2vPpnq/WWS91njmjb1lrAQAAANRfTQPKItTJ&#10;Q8epfuzeNix7+2N00jDv3TS8uxMHMynbA4/1GPkqzeVehKP4epKOXlrUJa8xK+PwesXrNKS6HsN8&#10;l2yje19nM/Z+6Eb7fD9ac3NU5sPHnzA/520B7+M9X62znus8ywWf7UqXPQcAAACoXk0DymbsnQ2j&#10;207Dh6dz9h3GxjDtK54yY7J4S6/Xi5uLkTz0WI+Q9yQclI7fiv3zzszqzqnG4zQkOgVVxfNalwfV&#10;DDUvFlG5uZJ1tm1dB6K3W7KNlnmdaVXv8Wl05uZczF/rMst13+a2hWKe8tqfq9Z5z3KeUvCZH28r&#10;jkovdvT1JM6zlqlqESIAAACA59IYDAbj9+/fF3ehrkZxtNWK/ejG8GwvxG53S3OK7vTmQ/JqpHA1&#10;zZ9ZdxcXF7EO723qrNa61Ok6qpY6q+U6qpbve7XUWS3XUbXUWS3XUbV836ulzmqlOmu9ijdca8aH&#10;tBrS+WVUNsr71ZrOKTrfmxgAAACgfgSUrI3mh0+RVg0vFmznNv00F2s7up/FkwAAAED9CShZH829&#10;yBdsLy00xE39yVL2YfpJAAAAYB0IKFkr28fjGJuD8k7aCAAAAFgnAkoAAAAAYGUElAAAAADAyggo&#10;AQAAAICVEVACAAAAACsjoAQAAAAAVqYxGAzGm5ubxV2A+43H4+JWfV1cXBS3oH7S793s929xD3gM&#10;1xE8neuoWr/xB43iFlX59Z+r/98driOoRh5Qvn//vrgLcLdGo7E2AeU6vLeps1rrUqfrqFrqrJbr&#10;qFq+79VSZ7VcR9X6pZ9cFreoym//aKO4VV+uo2qps1rrVKch3gAAAADAyggoAQAAAICVEVACAAAA&#10;ACsjoAQAAAAAVkZACQAAAACsjIASAAAAAFgZASUAAAAAsDICSgAAAABgZQSUAAAAAMDKCCjXSX83&#10;Go1G7PaL++vsNb0WAAAAAB7tVQeU/d1GHoLdudU0IRsdbeX1bR2Nij1rYnQUW/NtPN2kkQAAAADM&#10;edUB5fbxOMbj6TaMbjvb2e7G8Gpfth1vT55MNYaXcZ79p3NaamNtDQAAAMAtDPGuqebeWR7qne01&#10;iz3UWz929RIFAAAAeDABJQAAAACwMgLKwmTOx93oT3vCzfeGKxZ1KW+zD6d9W3FzysgFPevuOVbu&#10;SYvIjOJoq3z89LquTV7rgloXnPPedqlc6TzFNn+665rmXuf0iXPzYC4u9/7zTNpj0naz85nOtt2k&#10;np3opTu9nYXPAQAAAGAxAeWMXuw0diKm8ycWcybmAdThxszclaedlEVdh1DbH7MdcR4nX+dSqf6X&#10;PLjqfFz+WE/V323FfpTm2hxuxOHWUTz+8IvbpXJ5sLgTvc7pVduMs8bp7SxaLCjV1IrLg+vnpXBw&#10;aytr39ZlHBRfv7BtH3yeRhxuDIvnprlMz2O/dR36Tobjn0b6CYirY56F0fkAAAAA9xNQzml3hzGf&#10;v+UB1NlelPOm7c/daJcDye3P+SI85ydfZ4LA/pc8nowin1zuWE/Sj/yUm++uz9Hci7O5cz7Uona5&#10;Swr7rnscpm22F+ci/e/3s1boxGn5RNvHecg4365JWojn6qnT9j/fjNPxcVzvvtm2jznP9Vygzdg7&#10;SFFkL77c94IAAAAAuJeAckY7Pn14bIzXjA+fUkJ2GcNizzQsbHc/XwVmz2878s6caahxZUOxH94u&#10;N1fxvg4NFyuC1c7HG89rbcy3a9KOjVZxs6y9ETO7m+9is7g5UcF5WhvZ3ojBtyoCZQAAAIC3TUC5&#10;pMk8g6Uega3UC29W88OnaJd71uXDu2+Ge8sc6ym2j8cxTN0Jr+ZDvL/3Ym1c1Xy9tfarbJ3CS50H&#10;AAAAgDsJKJeQFkhp7Ud0h6UegcM0dHhO80OkTpS9IqHMh3e3P0U5n1z6WE80mRdxeuw0j+KahJTl&#10;eSFntvt6YD7QS50HAAAAgDsJKO81HRJ8sMSiJ8X8hL0v2VcVw7s/fSjN/fiQY1WkuRc/pN6UMYjp&#10;iOTmuzTo+TwuZ8cyx+jboLi1Cq1II6xj8O0Ji/ks46XOAwAAAMAyBJT3KgKtPHSc6sfubcOytz9G&#10;Jw3z3k3DuztxMJNEPvBYj5GvUF3uLTmKryfp6JvxblpKXmNWxuH1yt5p2Plqhzg3Y++HbrTP96M1&#10;N3dmPiS+svk0n+s8gk8AAACAxxBQ3qsZe2fD6LbTMOnpfIWHsTFM+4qnzJgsUtPr9RYsxPLQYz1C&#10;3mNyUDp+K/bPOzMrW6caj9PQ7xTSFc9rXR5UM9S8WEDm5ire2bZ1HYgulFYbH59GZ25+yLy2hywh&#10;fp9nOU8p+MyPtxVHkkoAAACAezUGg8H4/fv3xV2Au6UwN83XWXcXFxexDu9t6qzWutTpOqqWOqvl&#10;OqqW73u11Fkt11G1fuknl8UtqvLbP9oobtWX66ha6qzWOtWpByUAAAAAsDICSgAAAABgZQSUAAAA&#10;AMDKCCgBAAAAgJURUAIAAAAAKyOgBAAAAABWRkAJAAAAAKyMgBIAAAAAWBkBJQAAAACwMo3BYDDe&#10;3Nws7gLcbzweF7fq6+LiorgF9ZN+72a/f4t7wGO4juDpXEfV+j/9D79c3Kq//9ef+O3iVr39+s/V&#10;/+8O1xFUIw8o379/X9wFuFuj0VibgHId3tvUWa11qdN1VC11Vst1VC3f92qps1quo2r97//Vzxa3&#10;6u/f/K//sLhVX66jann/rJY6q5XqNMQbAAAAAFgZASUAAAAAsDICSgAAAABgZQSUAAAAAMDKCCgB&#10;AAAAgJURUAIAAAAAKyOgBAAAAABWRkAJAAAAAKyMgBIAAAAAWBkB5VvQ341GoxG7/eI+AAAAANSE&#10;gHKB/m4jD/Tu3Gqa9o2OtvL6to5GxZ71MKl7K16q7HVtJwAAAIDXRkC5wPbxOMbj6TaMbjvb2e7G&#10;8Gpfth1vT54MAAAAADyagPKVae6d5QHq2V6z2MMi2gkAAACgHgSUAAAAAMDKCCifaDKX4W70s//t&#10;LpqfsligprzNPpz2LZp7sTjeA46Ve9KCOKM42iofP72ua7fOE7ngnPe2y6PM15e22RqnpnNM3ti2&#10;jrKjZG5rpxttvPj4AAAAAFRDQFmJXuw0diJOZ+enzEOyw42ZuStPO9mzd65Dvu2P2Y44j5Ovc6lf&#10;/0t21IjOx+WP9VT93VbsR2muzeFGHE4DvUdZ3C6Pk4LOufqy7bSTzjHbBqmtWvsR3WHxvGE30jSi&#10;0TmN8dle3DqoO4WTO71od4dXxx92B7Hz5GAVAAAAgNsIKCuSQq35/C2f53AuENv+nMKyUiC5/Tlf&#10;hOf85OtMENj/kseTUeSTyx3rSfqRn3Lz3fU5mntxdlegt4RF7fIY/d2d6GXtcTrfBsen2d7z2P9u&#10;GqSO4uvJedZ0B3E1vWT2Og5SDjz4dkfYOoqjw6wB2t34oTQvZd7uFkQCAAAAeDYCykq049OHx8Z4&#10;zfjwKSWUlzEs9kzDwnb3c7xcNLYdeWfO3k4FQ7GnntIuZUV42vm4oD2Kumfa7xFGXyPlmu1PH54U&#10;yAIAAADwMALKZ3ZjLsTWfpwXj001P3yKdvTiyzQXzId33wz3ljnWU2wfpyHN7UlImZ9jHedfLALf&#10;3uH1sO/RUeSdI4WPAAAAALUjoHxGaQGcmbkQy/MhljU/RJ6pFQllPry7/SnK+eTSx3qifEjz1bHT&#10;/I7rFlIWQ7zTsO/WdZCbNVyclYZuAwAAAFAPAspnMx2WXJoL8VbN2EuTJPa+ZF9VDO+e6e33kGNV&#10;pLkXP6TelDGIb0VPxOa7zez/z+Nybiz16NuguPVcpsPPU/vMmxv+XQzV7kwX5im2e8PJ5rvIX938&#10;iwMAAADgWQkon00rNlK+NxOq9WP3tmHZ2x+jk4Z576bh3Z04mAnUHnisxxgdxdZMb8lpT8TNeDct&#10;Ja8xK+PwemXvyYrZlVVxq8mCQL25FbVHcbRVLJ4zXcimCBp7O0XvydK2dedy59vxuRjePnOKtLK3&#10;VbwBAAAAno2A8tk0Y+9sGN12GiY9DckOY2OY9hVPmTHpJdjr9RYsBvPQYz1C3mNyUDp+K/bPO3E6&#10;Pi7Vsh3Haej3+X60iue1Lg8qHGpeGpZ9tW1N5pJMK4qPT6NzNT9m2rIaoxvD+RpPs4bsnM70oBxn&#10;+873W3eGlGl4e5qDcybc3Im4Cj8BAAAAqFxjMBiM379/X9yFNZd6grZO4tPwbG44fOpt2Yr9zdMY&#10;CxyfJAW3KfStu4uLi1iH9zZ1Vmtd6nQdVUud1XIdVcv3vVrqrJbrqFr/+3/1s8Wt+vs3/+s/LG7V&#10;l+uoWt4/q6XOaqU69aDkVRl9PYnz8rD0K8O4fP6R6AAAAAA8kICSV2WykM/8XJVpKsk0V2U7up/1&#10;ngQAAACoEwElr8v2cT7fZFrsJnW1n247vTSf5vywbwAAAABWTUDJ65NCynFpgZx8Ky+kAwAAAEBd&#10;CCgBAAAAgJURUAIAAAAAKyOgBAAAAABWRkAJAAAAAKyMgBIAAAAAWJnGYDAYb25uFncBAAAAAF5O&#10;HlC+f/++uAtwt3/6z/51cQsAAIA//dN/rLhVXxcXF7EO2Y86q7VOdRriDQAAAACsjIASAAAAAFgZ&#10;ASUAAAAAsDICSgAAAABgZQSUAAAAAMDKCCgBAFgjfxS/9emPx8ann8S/LPYAALDeBJQAALxSvxc/&#10;bv7x2ChtP/6HxUPz/uFfmTzn4PeKHQAAvBQBJQAAa+Sn4pdP/lVcnvwo/kSxZ7HU0/KXI/569tzR&#10;ZDv+SxEnvzIfUhY9Mn/ld4r7AAC8NAElAACv0CTI/PGfL+5mfv5Xfxw/k/13+M//aLIj8y//xl78&#10;xh/+mfj1f/CP4td/ttgJAMCLElACAFC53z+YDJf+l3/jL14PsZ7OGzkdTl3eV5J/7fTxtM0Nu84f&#10;r2gOyj/xl/9OXI7+Tvzynyx2AADw4gSUAAA8j7/5y/ELo/1iiPVvxac//HH8Qgoc/94vzOz79b9x&#10;3aMxhY//XfMfFY9n2z/4cfxMdpxb5458iD8axj/J/tP6Uz81uQ8AQC0IKAEAeB4/++P43cO/UNz5&#10;C/F/+UvZfxbs+yenf/+qN+TPH/6r+J2/XAoQ/+S/F7/wsxEnf++pi9f8Xvw4zTOZnf//Xhr2DQDA&#10;6gkoAQCokWLRmqsh3n8ufuMPi4cWKQ8Xz7e/Er9fPFT2+we/HCfxZ+LXv79vcR0AAF6agBIAgJpI&#10;4eSfi9+IH8fvTod4j+5ZvObP/9Xr4eD59lfj54uHptKw8d2/mRbCMdckAEAdCSgBAKiHf/H343f/&#10;MOLTf15dL8dJOJkd868LJwEA6kpACQBAPfzJn45W9p/yfJO/f3DPEO87pBXEJ+Hkv4ofm3cSAKC2&#10;BJQAANTEX4gfF6t2T+eU3I3fiuO0uM6D/V7894f/S37r5FfKc1Sm7S/Gb/2L/KE8xJzsK4LQq3Mv&#10;nssSAIDqNQaDwfj9+/fFXYC7/dN/9q+LWwAAAPzpn/5jxa36uri4iHXIftRZrXWqUw9KAAAAAGBl&#10;BJQAAAAAwMoIKAEAAACAlRFQAgAAAAArI6AEAAAAAFZGQAkAAAAArExjMBiMNzc3i7sAAAAALGsw&#10;GBS3gMfKA8r3798XdwHu1mg0YjweF/eAx3AdwdO5juDpXEfwdOtyHV1cXMQ6ZD/qrNY61WmINwAA&#10;AACwMgJKAAAAAGBlBJQAAAAAwMoIKAEAAACAlRFQAgAAAAArI6AEeNVGcbTViMbWUXYLeBzXETyd&#10;6wieznUEvF4CSoAnKz4sNqbbVhy9wU+N/d1yG1xvu/3iCXAn11HZjevJhcRSXEcxOoqt8rUzt7mU&#10;uJ/raOrG7yLBKPCMBJQAT5I+xLZiP7oxHI9jnLbhpzj5ri4f4Jqxd5bVdLaX3XoB7VI7FNvxdvEY&#10;3Mp1dG3yh/HOYO5aciFxL9dRrrkXZ+Vrp9iG3Xb2YCc+upS4k+toKoWTO71OnF5dR6fROd+PlpAS&#10;eCYCSoAnGcbleUT704frD4rpj6OXCgThVXAdTY2Ovov98+wPQu8hPJjr6Hb9+H4/a5zOx5BPcjfX&#10;0cQovg2y/8xcM9vxOQX955dZKwFUT0AJUIHzy3s+qvV37xwikw+h2e3H6Gjr5nPKX7vgX63vGwqa&#10;P176ujvPVXZPzVA119Eovp6cR7v7WYjCo7mObhodHUYv2tH97MpiOa6jZrzbzP4z+FZ6zuR3lKAf&#10;eC4CSoAnKf41ubeTfdhbPEdR/oFxJ0pDZIbRjQVDZLJjtC4PZofRpA+QXz7O7PuudJL0ofRwY1g8&#10;nm3DbrSz48x9lr1pwbnKx1265nnTmott661O2sQDuY4mJj134vL7uTn03vZ8nCzLdbTYNFQ5iD1d&#10;SbmX62hq+3hac2qHfuw2WpMe/qYcAZ7LYDDI3qMAlpO9bRS3mDHsjrOPs3n7RLTH3WGxf3w67mT7&#10;OtknwhmnnZnnnXayr2t3x1dflll236zhOPtcPY7SCee/Jr8/V9Dsc5ar+T7Dbjtvj/ayX/CGuI5u&#10;8eavo8nXzNZW1BKd7FHKXEe38PtoVv7cBccg5zq6heuoUPxeKjbX0WLrch2tS/ajzmqtU516UAJU&#10;YTopf/qX7jiP/dZu5P/YPfoWaQqf3k65N1S27fTSoxWYLKhxfez0r9vFQ49VUc3NvbPIPiDH+cnX&#10;JXu58Oa5jnIzc59lt/YOsgspevHlvh40kLiOSrKaDrPntrthdDcP4jqa9LqcdLtM6Vu+0FR+jHu7&#10;cwI8joASoErpA21K5ebChE7x4W52O3vicLP0ITb74Brl1X6HkX1+rERlNZtMnYdyHc1qbWR/IMMD&#10;uY4i+t/n4U7nwEJBPNJbvY5GR/FddvG0u8OYjuhO//CcumbGMkPOAR5BQAlQtXKY0HwXkznGn6EP&#10;4ehrTKbVqvgPr8pqLlaAbG9Ea7IDlvcmr6NWbGQv+kav4+FlZH8mxoYLiYd647+P+l9SD7FOfNR7&#10;kqd4i9dR/nsnYvPdXCX+wQx4RgJKgKdIKyLOTDA+iqPv9rMPddM/iCaTrZ/vfzc70fqNr3uE4gNn&#10;r/RP+v3dCoYCPabm0VFszT02OvpOzxWW4zoqFMO5z/fj+6ty+rGbhuFZ4IP7uI5mZb+XJqO7rYrP&#10;A7iOJrY/Zq84q+Vw9vH+9+W2AKiWgBLgKbaPY/jppLRy9XRozvHVH0RpSMywG7Hfmj4n2w43Ynj2&#10;1OBuO47T3Ej5SpOT4+7EaT7v41M9uObmh/iUvfLyCt6t/c18tUiLPXIv19G11BbZH5LXc4XtRK9z&#10;GmMXEvdxHc2YBikHkn0ewnVUyGoprzw+rafXyT7bXbcFQJUaaaWc9+/fF3cB7pY+nKQ5a4DHcx3B&#10;07mO4OlcR/B063IdXVxcxDpkP+qs1jrVqQclAAAAALAyAkoAAAAAYGUElAAAAADAyggoAQAAAICV&#10;EVACAAAAACsjoAQAAAAAVqYxGAzG67DkOFAPjUajuAUAAMBgMChuAY8loAQeJAWU4/G4uFdf6qyW&#10;Oqulzmqps1rqrJY6q6XOaqmzWuqsljqrdXFxEeuQ/aizWutUpyHeAAAAAMDKCCgBAAAAgJURUAIA&#10;AAAAKyOgBAAAAABWRkAJAAAAAKyMgBIAAAAAWBkBJQAAAACwMgJKoB5GR7G1dRSj4m5tqbNa6qyW&#10;Oqulzmqps1rqrJY6q6XOaqmzWutSJ7wxAkqgGv3daDQaV9vW0fWv/NHRVumxrSg9dGX09STi04do&#10;pju3HmsUR1vX+/Ntt188tqQ76pya1rvo0Kuvc7lj16U9+7ulYzd2Y/7oK69zbv9kW2GdSXH8G196&#10;63mv1aLO5K7HMrVrz1v+SKlDnbV6/0xua89CLd4/k0V1zp1zsrnel7JUnTX6/T5/Td963mu1qDMp&#10;Hr/tsLWpM1O7z0szdS537Lq0Zy0/L5XrnDvnZKthncmt5732YnUCDzMYDMYAy8reNopbZafjTrTH&#10;3WFxd9gdt6/uZ4+1u+Prh9rj6JwW96bKX3/XsYbjbjvGN758gYfXWUj7snq7nUXnqUOdyxy7DnVm&#10;j2ZtePN7XVaPOmecdlb485lOP2mz9N/Z4yzzGupQ592PTdSkPa/elybnaV8VMVW3OtNpV/n+eVed&#10;hXS+lb9/LlHn1Fpd751sb1kN6pyvK7XnyurMjn3rNX3XeafqUGf26K0/E1P1qDOXzrfy6/2uOpc5&#10;dh3qzB4tvu+3q0edM1b6/nlXnYvOu7r3z7pZl+xHndVapzoFlMCDLPwFvOBDSvqwtehDzcL95a+/&#10;81hP/KBwb53p+JMPJWn/jfPUos4ljl2LOtMHvvkPhHNqUWfZLed5qTpL0jFnjrPMa6hDnSW3Plaz&#10;OpMU/N34eahhndfnLKlNnen4NXj/LFlc59Qt56lFnUv8gV2DOm8G5nN1JyuoM5m5pu88b6EOdZbM&#10;t/WV2tSZjl+v6z2ZrXOJY9eizhp9Xppz28/nreepTXvW7/2zLgRq1VJntVKdhngDTzb6NihuXWtt&#10;tItb2eOlIYo7cRpne/mAiiv9L73ofNzOb993rKS3cz3U4iEjLe6v87s4+fRDzJV3pS51JncduxZ1&#10;jr7FoD2Iw+K4+TZ38Dq1Z67/fexHNz5PSrryUnXeZZnz1qHOZdSvzlF8PTmPzXereV+6T13eP+9T&#10;l/fPpdX4eo/YjuPhpzhpFcduXcbB+Djbe60OdTbfbWYH/lIa4tmKjfZ5XA6Lu5nV1Dl7TS9z3jrU&#10;uYy61FnP631xe9517FrUWaPPS7Pu+Pms1fvnfJ3r8f4JLCagBJ5dc+8s/bNivg03DufmiunHl14n&#10;is8J92jG3tnkOPl22sk+NNyc/+ZRRkfx3f5mHNz2absudd577LrUmTnP2nN67PFpdHo7pQ92Naoz&#10;N4qjw+wD68FedrayutV5G3U+VvpDe3/zNI5naqpPnd4/n+P7Xv/rPc2Pdh6dOB12ox292Jn5q7gm&#10;dW4fx2knq634w73RaMX+eTs2WsXjK6pz8TV9F3Xe5UadNb3eb7bnfceu0fe9hp+Xbv/5rNf756I6&#10;1+L9E1hIQAk8i+HleXFrVnPvIDrnJ/F1+hd2/0v0Oh9n/mVz3m3Hiu2P2cePQXy7Off10q6OPbzM&#10;Psxc/6G105v8i+nVRNl1qXPe/LHrWmdW0cdOcTOpW52pN8D5gg+sK67zLjPnrXGdM2pWZ+qd2Dr5&#10;FMP5v8Bq2p51e/+8UvP3zxvqfr33dyc/l6nXT3MvzsbD6A5KgUWN2nP7uPTHewpWYjOuOjKtoM5b&#10;r+k5M+etcZ0z6lJnDa/3pdpz/ti1/b6v/vPSnXXW6P1zYZ1r9P4JLLAu49GBesjeNopbJTMTSs/d&#10;n5/bJd2/mgtmwdwudx1r3syxZj24zjmnnXJd9a2zvu05V8tdjyUrq3Mifb9vzrP0wnWWzP78Ze48&#10;b43qLLn5WL3qTPvm552aqFGd6VjlHTPHruf3PZl9vH51pv21vt7Tsa4WgEjSnGrT59T7+3798/ry&#10;dc6ev+TO89aozpKbbV3POpPZWutb5+yx61TnXC0z561fe6bH6/D+eWud6Vg1fP+sC3MmVkud1Up1&#10;CiiBB7n1F3D+Szv7sFBs17/8Jx8Grh8r/WJPHwJmPkQUbj3W5EPGwmPNSY8vdOuxZ6UPPleP1arO&#10;O45dt/bMP+QteKyWdS445grqzD9wzxyj9CH5tvPWrM5bH6tTnfn3fP6x4vi1as96vX/e+fNZkp5X&#10;15/Pyfd+wTFrVuf8Y1eBQJ3qzNuytP/6pC9f53wt88e47bw1q/POtq5Te5akmuvZnnccu27tOfd4&#10;Pdszkz++4Jg1q7NO7591I1CrljqrlepspP97//59dk0B3C8N58neP4p7T5OGZnwXP9xY9KEK6qyW&#10;Oqulzmqps1rqrJY6q6XOaqmzWuqs1lus8zldXFzEOmQ/6qzWOtVpDkpgRdKqexGfPlT/IaFa6qyW&#10;Oqulzmqps1rqrJY6q6XOaqmzWuqs1rrUCW+bHpTAg6zLvxCqs1rqrJY6q6XOaqmzWuqsljqrpc5q&#10;qbNa6qyWHn/VUme19KAEAAAAAFZKQAkAAAAArIyAEgAAAABYGQElAAAAALAyAkoAAAAAYGXyVbw3&#10;NzeLuwAAAAAsazAYFLeAx8oDynVYchyoh0ajEePxuLhXX7/2Mz8Ut+rvr/2T74pb9XVxcRHr8Lti&#10;Xep0HVXPdVQd11G1XEfVch1Vy3VUPddRdVxH1fJ9r5Y6q5XqNMQbAAAAAFgZASUAAAAAsDICSgAA&#10;AABgZQSUAAAAAMDKCCgBAAAAgJURUAIAAAAAKyOgrIP+bjQajZvb1lGMiqfcqvja3X5x/5mNjrby&#10;820d3VsZAAAAANxLQFkjndNxjMfT7TQ65/vRauzG7dljP3Z3eukL43i72AUAAAAAa0RAWVvbcXza&#10;yf7biy+3JJSjo8PotbsxfMF0srl3lgeoZ3vNYg8AAAAAPJ6Ass5aG9HO/jP4tng4dR4Wnu2FqBAA&#10;AACAdSWgrLPhZZxn/9l8Nx9B9mO3PFflgjkoJ3NFbsWNqSIXzVmZ75sMJe/vlo+75NfnRnG0Vf7a&#10;tC0Ynv6Qc9045l3D3QEAAABYRwLKuhodxVaaX7Ldjc/lEdxpf2Mnep3T6/kqTzvR23nqwjW92Gk0&#10;4nBjWBx3GN32eey3lgkFU2Daiv3oxnBaU7addtIxFwWPy52rvzt3zOFGHC6zcBAAAAAAa0NAWSMp&#10;ZLzqLdjaj820aM7cEO7+9/txHp04Lc87uX0cabrK85OvTwrv0iI913NLNmPv4O45MKf6uzvZs7Ka&#10;5mrdPj7N9p7H/nc3Q8X7z9WPL73sP5vvro/Z3IszQ9oBAAAAXhUBZY1cr+Kdgr0UWM73XixCu87H&#10;mF8Wp7XRjji/jGFx/+HasdEqbk7dMwfmxO01pYV+PqYXcqOuZc5VfG1vJxo3x5MDAAAA8EoIKGtp&#10;O46H3WhHLw4XDdtOod20p2WxtfbTbJWvy/bxOIbddun1moMSAAAA4LURUNZV80N8Sp0i97+/GcqV&#10;55+c2Y4X9GJcb/lK5em1FYHtjpASAAAA4FURUNbWonkZW5FGcsfg271zTTbfbWb/fx6Xc2O+R98G&#10;xa2qTIdif1kQHN41/PuBmnvxQ+pNGYO4c8Q5AAAAAGtFQFln2x8nc1EeTheZacbeD91on+9Ha25e&#10;xtHR1uxcjTe+dvKc5xgKvv256N04U9MojraKxXPKC/osK1+tvNxbchRfT1Ltm/HOKjkAAAAAr4aA&#10;stami8ycxNdpyphWsk6L6MzNQ9m6PIjxTBBYzGOZwszyc/Kh0hVbWFMr9qMbw8cOO897TA5ip3y8&#10;806cvsJh7AAAAABvmYCyDraP83kWF3U0TAvFjMdnsTfTa3A7jmfmnsy2RV+cB4dzzyn2zWaZ6fzz&#10;58gUzz0rP3BrrQtqOtuLG50dH3Cuq/knrzbhJAAAAMBrI6AEAAAAAFZGQAkAAAAArIyAEgAAAABY&#10;GQElAAAAALAyjcFgMN7c3CzuAtzvf/hf/9viFk/1B//s7xa36u9H/9Z/U9ziqdLvXddRtd7/G/9B&#10;cave3r9/X9yqr4uLi+JWvaXrKPscW9yrr5/8b/9lcav+vM+/PWtzHf3S/6+4VX8/+u3/c3GLt2Jd&#10;riOouzygXIcPy0A9NBoNwUqF1img/Gv/8e8Wt+orBSvr8DvNdVS9T//2rxW36mtdfj7X6Toaj8fF&#10;vfr6tb/9C8Wt+vM+Xx3XUbV836ulzmq5jqqlzmqtU52GeAMAAAAAKyOgBAAAAABWRkAJAAAAAKyM&#10;gBIAAAAAWBkBJQAAAACwMgJKAAAAAGBl3kxA2d9t5Mv/37nt9otnAwAAAAAv4c0ElNvH4xiPp9sw&#10;uu1sZ7sbw6t92Xa8PXkyAAAAAPAiDPF+Vv3YrWXPzFXUVde2AAAAAGCVBJQAAAAAwMoIKG9V9Pgr&#10;bTc7/43iaKv8nN3sq4pHjray+zvRS3d6O8XjW3E0yh++wxLn7e9m+yfnmp1b8/7jL1fX/OtK2/Vr&#10;m5oca8E58/qu635sW0y+br6ObNs6yiqcqra9JudMzy0dd+aAy/xcAAAAALAsAeUio6PYSoFa5/R6&#10;fsrTTvR2GrFVSrT6u63Yj9I8lsONOCzCs+beWbbvNDrpiVfHOYu9ZtpxiyXPO9GLnUYjDjeGxXPT&#10;vJrnsd+6GSSW3V9XCuDmXle2nXbS+e4PFRd5TFukoLC1H9EdFjUMu5GmDc2//mwv8i99tvZKz92J&#10;OC2OOZ2b9EHnAwAAAGAZAsoF+t/vx3l04rS8aM72cZx2Is5Pvha99/rxJXUJ3Hw3CcuS5l6cTcOz&#10;R1juvNc6p+M4u0r5mrF3kCLAXnx5Qo++/m7q6ZjVMPc6to9TwHge+9+Vey8+l1F8PTnPXuDBdYiZ&#10;tW3+8gbfrs7/nO3V7g5jfs2kh54PAAAAgPsJKG8ogsfOx5jLp6K10Y44v4xhfm87Pub51k5FC78s&#10;e96pdmy0iptTrY28l+Hg22OjsttruHq9N+pYledsr3Z8+jAfMz/0fAAAAAAsQ0B5m6u5Eq+31v55&#10;8eDE9vE4ht126bl3D69eyhLnff2a8eFTatfD6yHlo6M47EW0P32Y7aH60u3l+wMAAABQKQHlbcrz&#10;DM5sxzM96CbzK2b78zkS09yFTwwplzzv61YM8U5DyltFEDiZkLI0RLvw0u3l+wMAAABQKQHlDa1I&#10;I3bLcx0upbkXP6TelDGIx42wfuR5KzUdtv5lQch6c4hz891m9v/ncTk3tnn0bVDceqTR18inoJwu&#10;UlNss+HkS7dXHb4/AAAAAK+PgPKGZuz90I32+X605uaWTCtLX803ma/oXO4tOe31txnvrnK0h4Ra&#10;S563ErfXtf256Ak6c75RHG0Vi+fMLBDzMduTRmJfL5wzWX170ZDnB7RF813Wimk09exQ6rRdr5b9&#10;ku2VvPT5AAAAAN4GAeUiaTXu8Wl05uYbbF0exHga0OU9Jgexc/V4K/bPO3E6M9S3FGrlz9m6nlNx&#10;kWXOW4k76lpYQ/baohvDG8OYt+M4DW2/Ok5Raz7cfd5D2iI7bloae344dbbvfL91HVK+WHsVXvp8&#10;AAAAAG9AYzAYjN+/f1/chRpIvVNbJ/FpeBazU06mnpyt2N88FQiuUApl/4f/9b8t7vFUf/DP/m5x&#10;q/7+2n/8u8Wt+rq4uIh1+J3mOqrep3/714pb9bUuP5/rdB2lf8Csu1/7279Q3Ko/7/PVcR1Vy/e9&#10;WuqsluuoWuqs1jrVqQcltTP6ehLnM0Plp4ZxacFsAAAAgFdFQEntTBbfmZ8HM6K/m+bBbEf3s96T&#10;AAAAAK+FgJL62T7O55uMubked3ppjs/5Yd8AAAAArDMBJfWUQsrp4jhX2/wiPQAAAACsu3yRnM3N&#10;NKQWYDkW96jOOi2S86N/678pbvFU6feu66ha7/+N/6C4VW/rMkn5OkjXUfY5trhXXz/53/7L4lb9&#10;eZ9/e9blOoI6cx1BNaziDTyIVeqqpc5qrUudrqNqqbNarqNq+b5XS53Vch1VS53Vch1Vy/e9Wuqs&#10;VqrTEG8AAAAAYGUElAAAAADAyggoAQAAAICVEVACAAAAACsjoAQAAAAAVkZACQAAAACsjIDyBfV3&#10;G9FozG67/eLBN2R0tJW/9q2jUbEHAAAAgLdKQPkSRkex1WjEzqAbw/E4xlfbacTO2wwpAQAAACAR&#10;UD67fuy29uO83Y3h2V40i70T23E8HsfxdnH3Vcled+oluiB9be6d5QHt2d5sawAAAADw9ggon9no&#10;6DB60Y7uD/PhJAAAAAAgoHxWo/h6cp79dzPeLZ1OjuJoa36uyt240Q+xv3u1f3Zuy61YOLVj/vzy&#10;8+aPWfR4LG03Oj/ees7Z507mmNyJXrrT2ymeU6qrqOVm58pneu0AAAAA1JaA8lkN4zLlk+2NaE12&#10;3COFhK3Yj9m5Kk87vdhZGL6l/Y043BgWzx1Gt30e+625UC8Feju9aHenzxvHsDuInWlCmM+RuRO9&#10;zunV4+PTTvR2Fi1kMznnTlw/d9ht58+dHm4yhPs0OunO1THP4u4R3c/02gEAAACoNQHlS9h8t9Tw&#10;7v5u6nXYidO5uSq3j1PYdx773x3FfE7XOS3P5diMvYMUC/biy1VKN4qjw15Euxs/lBLCPEQsJr/s&#10;f7+fHT07b3kyzO3jOM0OdX7y9cY586Cz9Nzm3kEeRvYOb9a3rOd57QAAAADUnYDyJQy+LRHc9eNL&#10;GhPd+Rg318zZjo8pezu/jOFkR6EdG/NdM1sb2d50yuKMo6+RRpm3P324JSS9/bytjexIC8756cP8&#10;kW6rb1nP9NoBAAAAqD0B5bNqRcr41sLVXJHXW2s/jU8HAAAAgOcjoHxWzfjwKfVCPImvde/UV55/&#10;cmY7XtCrEQAAAACqIaB8Zs0Pn6Kd5lD8/r6JEYuhzL0vCxZ5uWsI9D2a72Iz+8/55W2Dr4tenksN&#10;Q0/O4+RG2vqE+nLP9NoBAAAAqD0B5XNr7sVZWm0mDaHeml/oZRRHW9crZW9/7kY7rU49XQ47l55T&#10;LCBTXsRmadvxudvOzz9z2LSyd76jGXs/ZOc934/WzBPS4t5bxXNmne+3Zlb3nixw047u53J9Dws+&#10;n+e1AwAAAFB3AsqXsH0c4/FpdFIIODPPYysuD0orUacwMz1vZj7IVuxHN4ZPGGqdVuwedtvR2ymd&#10;eyfiKvRbeN5GtC4PZlbrnmhHdziMTyetq+ft9NK+sygtEp4pBZ/587ailGne9EyvHQAAAIB6E1C+&#10;mO04XjDH482OgQued7Z3cwXuPPScDwUzedBXCj0LKaScOeaN0G/BeW/ttdiMvbPycxfUkRS13HhO&#10;XvvLvXYAAAAA6ktACQAAAACsjIASAAAAAFgZASUAAAAAsDICSpZ329yPAAAAAPBIjcFgMN7c3Czu&#10;Atwve98obtXXf/Qr3eIWb83//Nf3i1v1lX7vrsN1RPXev39f3Kqvi4uL4la9pevop/7dHxX36m0d&#10;3pfW6ffmOrTnuvD7qFquo2qtS3v+0f/3J64jqEAeUK7Dh2WgHhqNRr7Cet39qT/7q8Ut3pp//o9/&#10;s7hVX+tyHaWgal0CNXVWZ13qTNfRugSU6/C+tE6/N9ehPdfpOvL7qDquo2ppz2r5HFItdVYr1WmI&#10;NwAAAACwMgJKAAAAAGBlBJQAAAAAwMoIKAEAAACAlRFQAgAAAAArI6B87fq7+ep8u/3ifh0tqLG/&#10;28j27UadywYAAADg6QSUcybB2D1bTdO+0dFWXt/W0ajYs75aG+3iVmFR0HpX+Do6iq35tiiev8z3&#10;cNqWtx4fAAAAgEoIKOdsH49jPJ5uw+imnKzdjeHVvmw73p48mfXV+3JH78xRfD05L24DAAAA8JwE&#10;lK9Ic+8sD1DP9prFnjXX3ohWcbNKnW432tGLw9t6mva/j/3zdnS7nWIHAAAAAM9FQMnb8+5DfGpH&#10;nJ98jUURZf9LL6L9KT68K3YAAAAA8GwElE8wmacwLeTSj91FcxuW5zwsttmH076tuNmRrzjeA46V&#10;u2tOxnuN4mirfPzZBWomr3VBrQvOeW+7LCHvDXq2F8/TF7QZHyYJZXydfz2jozjM88kPz3RuAAAA&#10;AMoElE/Wi53GTsTp7PyUeUh3uDEzd+VpJ3v2znXIt/0xDSE+j5P5lKz/JTtqROfj8sd6qv5uK/aj&#10;NNfmcCMOt44W9jBczuJ2qYvmh0/Rztp+//vZ4HT09STb24mD1zJMHgAAAKDmBJQVaHeHMZ+/LeoB&#10;uP05zX1YCiS3P+eL8MwPNc6HGEcninxyuWM9ST/yU26+uz5Hcy/OntiDcVG7PIfeTrnnZ7G19rPW&#10;uUP2+g5SPjyzWE6xOE7nY9QrTgUAAAB4vQSUT9aOTx8eG+NNhxpfxrDYMw0L293PLxiSbUfembO3&#10;8+Ch2Ld7Srs8TGfaS7O8DVOAe7dJD9ZefJm+5HxxnOueqwAAAAA8PwHlM5rMxXh3r77JUONySJaG&#10;d98M95Y51lNsH49jmLpzppAyP8fsHJSv0vbHyCPKw8lQ9sniON34LJ8EAAAAeDECymeSFsBp7Ud0&#10;h/f06mtOVpTuFQnl1QrSpXxy6WM9UT6U/OrYaQ7J1x5SFj1H88Vyip6rFscBAAAAeFECymdRzOnY&#10;OYj711ppxl6aDDGfC3FRSPaQY1WkuRc/pN6UMYhvxRSXzXeb2f+fx+X1WPTc6NuguLWepnN57rd2&#10;FvZcBQAAAOB5CSifRSs2Ur43swBLP3ZvG5adDzXuxZfdNLx7fgXpBx7rMUZHsTXTW7JYLCY24920&#10;lLnh0Ekadt5Kkzaus6IHa+4lQ2AAAAAAcgLKZ9GMvbNhdNtpmPR03sjD2BimfcVTZkyGGvd6vbRC&#10;y9ziOA891iPkPSYHpeO3Yv+8E6fj41It23Gchn6f70ereF7r8uBZhpq/rGKhoozFcQAAAABeXmMw&#10;GIzfv39f3AW4Wwqn01yldfen/uyvFrd4a/75P/7N4lZ9rct1dHFxEevwGUGd1VqXOtN19FP/7o+K&#10;e/W2Du9L6/R7cx3ac52uI7+PquM6qpb2rJbPIdVSZ7VSnXpQAgAAAAArI6AEAAAAAFZGQAkAAAAA&#10;rIyAEgAAAABYmXyRnM3NzeIuwP2y943iVn39xh80iltU5ewnf624VV9bP/q14la9/c6vvl+L64jq&#10;rcsk5esgfX79xd9cj1p//efqvwjJOv3eXIf2XBfrdB1BnXlfgqezijfwIOuy2uMv/eSyuEVVfvtH&#10;G8Wt+lqn7/s6tKfVCaulzmql30frEqx4/6yW98/qrNN1BHXmfak66qzWOtVpiDcAAAAAsDICSgAA&#10;AABgZQSUAAAAAMDKCCgBAAAAgJURUAIAAAAAKyOgrEJ/N18Bb7df3OdR+ruNaGwdxai4v7Q31P6P&#10;biMAAACAmlpJQJmHLI17tpqmTaOjrby+raP1iogmdW/FbWWv/HWNjuKwF9E52ItmsSvt2yr/TJS3&#10;N5oGb3/sRJyfxFcJJQDFP9Dl29U/XvVjN7u/bp9TAAB421YSUG4fj2M8nm7D6Lazne1uDK/2Zdvx&#10;9uTJvAmjrydxHp34WP62Dy+zfRGd09LPxVv/+dj+mLXSeZxIKAHethRO7vSKO2XbMfm3rK962wMA&#10;sDYM8X6g5t5ZHpCd7V3183sVVvu6RvH15Dyi8zH7s4pp75fFvUT94Qnw1qSRJ7O/EkZxlA87OM1/&#10;dw/zf+m9NultfxnD4j4AANSdgJLVG32NlE+2N1rFDu7S2sj+EDXMG+DNSO/7vZ3yP1wN4zL/dz3/&#10;rAcAwOtQ+4ByMjfibvSnvcrme5aV518qttmH075Fcy8u6KV2z7FyT1qQZRRHW+Xjp9d17dZ5Ihec&#10;8952eahFryvfN6lxdt7Q2+ayLNVSbEuVVAzl3nxXde/N++u5bse57830iXPzYC5+PUu87iXbclLP&#10;TuSD9no7C5/T/PAp2lmLXeoaA/AmTEY5nEYn+72wzO/V0bdBcQsAANbDmvSg7MVOYydiOhdhMf9g&#10;HuYcbszMXXnaSbnOdaCTD3NaNGdf/0seAk17HyxzrKfq77ZiP0pzbQ434vBJKzIvbpdqpXM04nBj&#10;WLRLmjP0PPZbs+HqJMjbiV4x3CzfsgZMPT7um6h/8odUOyrtQPmgetJrbMXlwfXzUji4tZX9TLQu&#10;46D4+oU/Dw8+z91tefVHaLpzdcyzmBl533wXm9l/Bt8e/5MDwLrZjuPsd8LkV/1kuo/e4aLPEP34&#10;ft+0KQAArJe1GeLd7g6LD+XX8jDnrLTqc2b7czfvXXYVSG5/zhfhmZ+zr/8ljyevFmVZ6lhP0o/8&#10;lJvvrs/R3IuzuXM+1KJ2qVpapOZ6bspm7B2k+KwXX0oJZf/7/aylOnFaLmb7OA/17psvcZjGqcVm&#10;3NaBMh/WdtXjMG1z4egCD60nvcarp05/Zs4343R8fPUH3qKfh8ec5762XNa5LpQAb1b+O+l8P1rZ&#10;78VWCiSL25Ne+O3ofi79XgIAgJpbk4CyHZ8+PDbGa8aHTyltKk8WPwkL293PL9i7YNLbIfXMe9JQ&#10;7BlPaZdlLejZ2NrI9pZ78BXh64LeGpP5Ep82Uf/NVbyvQ8PFHlrPLb032xsxs7vouXitgvPcaEsA&#10;WEL6R868J35x/0onTud73gMAQM2t/SI5kzn7Sr3rWqlH26zJnH2lXmr58O6b4d4yx3qK7eNipc2r&#10;uQXv7wm4Vq5e1/WW9+pYlZeqp26vG4A3ohl7Zw/9RzwAAKiftQ4o02Ijrf2I7rD0wXyYhuHOaX6I&#10;1ImyVySU+fDu9qco55NLH+uJJnMMTo+d5iR8RSFleR7GmW1Ffyy9VD11e90AAAAAa2SNA8rp8NqD&#10;JYYxFXP99b5kX1UM7/70Ids79ZBjVaS5Fz/k47IGMR3d23yXBhDfXJ25/qtxtiKNaI7BtzvnmrxN&#10;Phy61A5P97R6lvdS55kz+pa1FgBvyXSUx2SWmFEcbc323L+xPWkRPgAAeFlrHFAW4VAeOk71Y/e2&#10;YdnbH6OThnnvpuHdnTiYSSIfeKzHyFd7LveWHMXXk3T00uIweY1ZGaVVOdMfJPUfLtyMvR+Kyfrn&#10;5tfM/6C6Z87N24LZx3taPct7rvMsF3y2K132HID1MYx8fbm7PHH+ZwAAeElrHFCmeZfS5PBpmPS0&#10;x8BhbAwXTRifTBap6fV6cXNRk4ce6xHyHpOD0vFbsX+eJrIvDwPejuM09PtqJc5GtC4PKhxqfh77&#10;ren5p9tWHFXRxSKfrP80OnPzMeb137fM+G0LxRT7b67inW339Qx5Sj0P8SznKQWf+fFmv0ejryfZ&#10;d/IlFkgCoC6mU8RMfrVknxduTCsyv5lmBACA9dEYDAbj9+/fF3dhFdJQtVbsRzeGZ3shdrtbmi91&#10;pzcfbr+cFMCmP37r7pd+clncoiq//aON4lZ9rdP3fR3a8+LiItbhM4I6q7UudabfR7/4mxfFvXrz&#10;/lkt75/VWafrCOrM+1J11Fmtdapz7Vfx5jVoxoe0ipHhaEuYzpc63wsYgLejmIOysilLAABgtQSU&#10;1ELzw6d8VfNioXVu009zqLaj+1k8CfB2TeagNBcxAACvhYCSemjuRb7QemmBIG7qT5agD9NPArxl&#10;2/G5247z/e9Li+8BAMD6ElBSG9vH4xibg/JO2giAJC2aM5xZfG9uu28xOQAAqJF8kZzNzc3iLsD9&#10;sveN4lZ9/cYfNIpbUE+//nP1X2yK6lUzSXk/dhs7kaYkvt3jF1NLk5Svg/T5dV0W91iH632dfm9q&#10;z+r8zq++t0gOVMDnOng6q3gDD5J65qzDKt5WVauWVdGrZ7XH6qizWutSZ/p9ZBXv6vj5rJZV0avl&#10;57NarqPquY6qo85qrVOdhngDAAAAACsjoAQAAAAAVkZACQCwjvq7CxbFSfNTNmLryBI5AACsDwEl&#10;AMC6SeHkzqJlcrbjYyfi/OSrVbwBAFgbAkoAgBrr7zZit1/cyY3i6LAX0TnNFy0bdtvF/ontPKG8&#10;jGFxHwAA6k5A+RyKIVezf0ywSPqj63pY2gO8oTZ+dBsB8Cq0NtrR28l+F1z90hvG5XlE5+N2cR8A&#10;ANZbLQLKPICZzqF021bTJGp0tJXXt85zPU1fQ6OxGy/ayqOjyDuAHOxFs9iV9m2Vv+/l7Y0mvpOe&#10;MCfxVUIJ8CY1985iPD6NTm9nqX+YG30bFLcAAGA91CKg3D4e50OUJtsw8pFK7W4Mr/Zl27FeAs9j&#10;FF9PzqPd6UQ7evHlBTPA0deTOI9OzHQAGV5m+9KotdL3/q3/DGx/zFrpPE4klABv2HYcZ78LJ78K&#10;J/NM9g4X9a7vx/f7effK7FkAALAeDPF+okmvhnGc7V31AVwvo69xkv0ds/nxc3xqZ3/svFhCOQlG&#10;/QE1NVl1dXEvUQseADBr+3M32uf70cp+d7RSIFncbjR2ohft6H722xUAgPUhoHzjrnsxNuPdZraj&#10;9+VlhnkXwWh7o1Xs4C5p/jHDvAG40tyLs+mokxmdOB2fxbr+uykAAG/T2gWUk/kS01yJRY+z+V5n&#10;xeIp5W324bRvK25OGbmgB9s9x8o9abGWURxtlY8/Owfk5LUuqHXBOe9tl4VmezHmcx3eMsz74e1+&#10;z3yWxVDuzXdV/wVVqq/Y5pvh+rXMtf/0iXPzYC5uxvvPM2mTSTvMzrM6+z2d1JN6vGR6Owuf0/zw&#10;KdpZi11akhXgzUm/QxbPdd2MvbP5KVGOjUwAAGDtrGkPyl7sNHYipvMUFnMT5kHP4cbM3JWnaY6m&#10;neuwZxLCLZjPr/8lD4imK2Iuc6yn6u+2Yj9Kc20ON+LwSas1L26XW833YsznOsyOcusw71uOn4K4&#10;nV60u8Orthp2B7GzONnLTSbwb0elHSjzYHEnep3TqzrG2TctrXx68w+79FpacXlw/bwUDm5tZd/3&#10;1mUcFF+/8Hv+4PM04nBj2japt8t57LeuA9yrxQ/SnatjzvV+ab6L1MF18K2iHz4A1kQ/vmQfUGb+&#10;QS//PXTPPwQCAMAaWdsh3ikMm8/f8qDnrLQidCafo6kcSG5/zodDzc/n10+f/vOhzpP7Sx3rSSZ/&#10;cGR/cVyfIw3XmjvnQy1ql9tMhne349OH6RlbkUYSR+/w1hD25vFHcZSW4m5344dSopa33x2FDC/z&#10;/pNxWwfKFPZd9zhM2/1/iPW/389eTydOy+fdPs5DxkXzN6aFeK6eOv25ON+M01Lvk0Xf88ec53qO&#10;0mbsHaQo8nELEp3rQglAMQoBAABeizUNKMuh2kM140NaDeb8Mq6jnklY2O5+fsFhUZOFT1KvvfuH&#10;Yi/rIe1SDO+eCQmLtpkL5K4tOP60F+anD08KVufdXMX7viFrReC7YNGdyfyN5e93ckvvzfZGzOwu&#10;ei5eq+A8rY1sr96QACyjWLG7/A93O+kX0aSH/tW++e1JIzIAAOBlvbpFcibz+ZU+oLdSb7dZk/n8&#10;Sj3Y8uHdN8O3ZY71FNvHaSh0exJS5ud4weFaRbA4H7RN2ibWd8Xoq7a83vLVTav2UucB4M3bPl60&#10;GM49bvyDGQAA1NerCijTJPKt/YjusNTzbpiG6M5pfojUUXA612I+vLv9Kcr55NLHeqLJ/IPTY6fe&#10;EC8TUk6Gd2fmg7ZpCLuuK0aX54Wc2SpeNOClzgMAaXqQ8mI4aU6RNNXIzO+f+c3vIwAA1scrCiin&#10;Q28PZhcXWaiYB7D3JfuqYnj3zBDlhxyrIs29+CHvHjGI6cjf5rs0uPjmys2TBWaeohje3S4t0FPa&#10;8l6d2XmXmmuzGAL90LkR8+HQpdf6dMX8mYNvz9zz86XOM2f0LWstAAAAgNfnFQWU0wVeUug41Y/d&#10;24Zl5ytW9+LLbhre3YmDmSTygcd6jBsrcC6YE3K6qvbh9TxSadj5k4cS97+PdIjb5o1s7h3k511u&#10;mPd2fC6Gqc9MpZlW9r5jbs3bwtfHa8beD91on+9Ha+68+VD9yub5fK7zLBd8Xq24DsDbtX2shyQA&#10;AK/KKwoo0/CnNEdTedL4w9gY3jZvUzHpfK8XNxc8eeixHiHvMTkoHb8V++dpuFb5D47tOE5Dv1MY&#10;VjyvdXnw5KHmkxXL71pQp1jAZ8lh3mmYeup1OTuBf8TMKtfzblsopth/cxXvbLtvwv+0Cvr4NDpz&#10;w9bzNrurlod6lvOUgs/8eFszK6nfXHEdAAAA4HVoDAaD8fv374u78FJGcbTViv3oxvBsL8Rud0tz&#10;ou705gPs1UhhbJoKoO4uLi5iHd7b1qXOX/rJZXGLqvz2jzaKW/XlOqqWOquVfh/94m9eFPfqzfVe&#10;nXWpc51+b/r5rI46q+U6qpafz2qps1qpzle3ijfrohkf0kpFVhldwnRO1PmevgAAAADrT0DJyjQ/&#10;fIq0cnmxmDq36ad5UtvR/SyeBAAAAF4fASWr09yLfDH10iJA3JTPGdr+FKafBAAAAF4jASUrtX08&#10;jrE5KO+kjQAAAIDXLF8kZ3Nzs7gLcL/sfaO4xVvxG3/QKG5Rhd/51feuozdqXSYpXwfp8+u6LJID&#10;dfbrP1f/xQ95m9bp86frCJ7OKt7Ag1jFu1rqrNa61Ok6qpY6q7VO15GAEp7O6sPVUWe1rOJdLT+f&#10;1VJntVKdhngDAAAAACsjoAQAAAAAVkZACQAAAACsjIASAAAAAFgZASUAAAAAsDICyofo7+YrRu72&#10;i/vMeqb26e82orF1FKPi/tLe0Pfr0W0EAAAAsGLPGlDmoUnjnq2m6dHoaCuvb+tofSOfRe1fbu61&#10;eI2jozjsRXQO9qJZ7Er7tuZe19X2RtPj7Y+diPOT+CqhBAAAANbMswaU28fjGI+n2zC67WxnuxvD&#10;q33Zdrw9eTLVKQK8ncFcW49PI3bWq0fh6OtJnEcnPpZ/TIaX2b6Izmn5tRXbW/152v6YtdJ5nEgo&#10;AQAAgDVjiPctmntneeB1tnfVb29N9GO3tR/nKQg+K/U6zG3Hcfaaphle/V/jKL6enEd0PmaVk39v&#10;b+0luh2TTpRfDfMGAAAA1oqA8pUZHR1GL9rR/WE+nFxDo6+R8sn2RqvYwV1aG23DvAEAAIC1U5uA&#10;cjIf4m70p73E5nuKFQuelLfZh9O+rbg5neKCXmf3HCv3pAVWRnG0VT5+el3XJq91Qa0Lznlvu8wo&#10;ehzGZrxbJp18zPlutN3sa1usdKxiW6pdi6Hcm0u9mIe4v57rdpj7Xk6fODcP5uLXs8Trzttz0oaz&#10;c4bO/nxM6tmJXrrT21n4nOaHT9HOWuxyWOwAAAAAWAM160HZi53GTsR0bsFiLHIezhxuzMyneNpJ&#10;Oc11QJMvErJoDr7+lzzU6RSTGC5zrKfq77ZiP0rzPw434vBJKywvbpebhnGZEr32Rjytz+Et50th&#10;2k4v2t3hVdsNu4PYuSttzIO8neh1Tq++Zpw1eG/n/sV5Rt8G2f+3o9IOlA+qJ7VDKy4Prp+XwsGt&#10;rexnqHUZB8XXL/z5efB5GnG4MW3XNF/reey3rsPfyXD800g/5XF1zLOYGZ3ffBeb2X8G3x7/kwYA&#10;AADw0mo3xDuFX/P5Wx7OzM2nuP25m/cWuwoktz/ni/DMz8HX/5LHk1eLrCx1rCfpR37KzXfX52ju&#10;xdmN+SAfZlG73Kp87ke6eb5RHKXltNvd+KGUiuXteUdh/e/3s5btxGn5OdvHeah333yJwzxtvb03&#10;aAr7rnscpu3+3pwPrSctxHP11OnP2PlmnI6Pr+bFXPTz85jzXM8F2oy9gxRF9uLLfS9ogXNdKAEA&#10;AIA1UrOAsh2fPjw2WmvGh08pPbqM63hmEha2u59fcJGVyWIlqafd7UOxH+qB7TL4dmfwd78F55vO&#10;B/npwwPCzyKsXbDIzWS+xPL36uFuruJ9HRou9tB6bum9Od9Dtei5eK2C87Q2sr16QwIAAACv39os&#10;kjOZg6/UWy6tVF08NjWZg6/U6ywf3n0zbFvmWE+xfZyGPrcnIWV+jmXmaaxCK1L+VTtX7XC9tfar&#10;bPEHeql66va6AQAAAGpoLQLKtHhIaz+iOyz1lhumYbVzmh8idaLsFQllPry7/SnK+eTSx3qiyZyB&#10;02OnOQZfIqSc9iKt2UrO5XkYZ7b7ejw+k5eqp26vGwAAAKCG1iCgnA6XPZhdEGShYu6+3pfsq4rh&#10;3TNDkh9yrIo09+KH1JsyBjEdrdt8lwYE31xtebIozNNMV3Le/77iOLQYxvyw+Q2LHp2PHHKeD4cu&#10;tdvTPa2e5b3UeeaMvmWtBQAAALBe1iCgLMKePHSc6sfubcOytz9GJw3z3k3DuztxMJNEPvBYj5Gv&#10;3lzuLTmKr2nyxvJiL3mNWRmH1yt7p2HnlQz/TQvyTJaVjsaNlcNHcbR1/+rZi23H52LY+szUmmll&#10;71vn2mzG3g/daJ/vR2vuOfkw+3vm6LwtyH28p9WzvOc6z3LBZ7vSZc8BAAAAntcaBJTN2DsbRred&#10;hklP5/I7jI1h2lc8ZcZkkZperxc3Fyl56LEeIe8xOSgdvxX7552ZVZ9Tjcdp6HcKsIrntS4Pqhtq&#10;vn0c4/FpdErHn9ZyeVBeLfph0rD1NLfmzOrZOxEzK1XPS4FpqmVuPsb89d71dcltC8UU+2+u4p1t&#10;N0LZOU+p5yGe5Tyl4DM/3laUs+bR15M4z1rm8QtNAQAAALy8xmAwGL9//764C3WSeny2Yj+6MTzb&#10;C7Hb3dL8qju9+TC8eiloTXNp1t3FxUWsw3ubOqu1LnW6jqqlzmqt03X0i795UdwDHuu3f7RR3Kov&#10;75/VWpc6f+knl8Wt+nMdVUed1VqnOtdmFW/eoumiP5dR2SjvV2s6v+p8r2EAAACAehNQUmuTRX96&#10;USzMzm36ac7VdnQ/iycBAACA9SKgpN6ae5EvzF5aUIib+pMl68P0kwAAAMC6EVBSe9vH4xibg/JO&#10;2ggAAABYV/kiOZubm8VdgPtl7xvFLZ7qN/6gUdyqv1//ufov6rIu7fk7v/redfRGrcsk5esgfX61&#10;SA48zbr8PvJ5qVrr1J7rwOc6qIZVvIEHsfpwtaxOWC3tWS2rE1ZLndVap1W8vX9Wy/tnddblc52f&#10;z2ppz2r5+6ha6qzWOtVpiDcAAAAAsDICSgAAAABgZQSUAAAAAMDKCCgBAAAAgJURUAIAAAAAKyOg&#10;vE9/N1+Va7df3Gel+ruNaGwdxai4v7Q39H18dBsBAAAArEDlAWUejjTu2WqaEo2OtvL6to7WLNoZ&#10;HcXWfBtPt9eUyGWv87AX0TnYi2ax68289gfY/tiJOD+JrxJKAAAAYA1UHlBuH49jPJ5uw+i2s53t&#10;bgyv9mXb8fbkyVRjeBnn2X86p6U2foVtPfp6kr3OTnwsv6Q38tofZPtj1krncSKhBAAAANaAId4l&#10;zb2zPNg627vqn0dtjOLryXlE52OIt5N+7N7aS3Q7Jp0ovxrmDQAAANSegJL1MPoaKZ9sb7SKHdyl&#10;tdE2zBsAAABYCysNKCdzPu5Gf9obbL5HWLGwSXmbfTjt24qbU0Yu6F12z7FyT1pIZRRHW+Xjp9d1&#10;bfJaF9S64Jz3tssjPbW9J+5+nROl4xfb/HEe/BqLodyb76ru3fqQWude+/SJc/NgLn4Z959n0v6T&#10;9pydy3X252ZSz0700p3ezsLnND98inbWYpfDYgcAAABATdWgB2Uvdho7EdM5BIt5A/MQ5nBjZu7K&#10;007KY66DmHwxkEVz7fW/5OFNp5iscJljPVV/txX7UZprc7gRh09aSXlxuzzd49s7ufd15mHdTvQ6&#10;p1fHGWcH6u0sWnxo+dc4+jbI/r8dlXagfHCtrbg8uH5e9sTY2srarXUZB8XXL/y5evB5GnG4MSye&#10;m+ZxPY/91nUQPJmK4DTST39cHfMsZmYmaL6Lzew/g2/zxwcAAACol1oM8W53hzGfTeUhzFlptebM&#10;9udu3ivsKpDc/pwvwjM/117/Sx5PXi2mstSxnqQf+Sk3312fo7kXZ3PnfKhF7XKXFHhd97pL26Le&#10;jU9o7yVeZ//7/ewrOnFaPsH2cR7cLZoTcdnXOLzM+0/GbR0ol33tZQ+tNS3Ec/XU6c/e+Wacjo+v&#10;5sVc9HP1mPNcz4PajL2DFEX24st9L2iBc10oAQAAgJqrQUDZjk8fbkmd7tWMD59SSnQZ1zHMJERr&#10;dz+/4GIqk0VJUo+6KoZiTzy8XW6uZH0dnF17Snvf9zqLAHPBQjaTORHL36fkKbXMWu61lz281oW9&#10;N9sbMbO76Ll4rYLztDayvXpDAgAAAK9TrRfJmcy1V+oV10o90WZN5tor9S7Lh3ffDL6WOdZTbB+P&#10;Y5i61F3NCXh/D766WaaNlnqdV49db639Klu7Qi9V6zq1CQAAAMALqm1AmRYJae1HdIelXnHDNHx2&#10;TvNDpE6UvSKhzId3tz9FOZ9c+lhPNJkbcHrsNJfg+oSUD2mje19nea7Fme2+Xo0r8FK1rlObAAAA&#10;ALygmgaU02GxB7MLfyxUzNHX+5J9VTG8+9OH6zkSH3SsijT34ofUyzAGMR2V23yXBv7eXFV5svjL&#10;qj2yjW68zlakUcsx+HZjXsWnyodDl9rz6Z6v1lkvdZ45o29ZawEAAADUX00DyiLUyUPHqX7s3jYs&#10;e/tjdNIw7900vLsTBzMp2wOP9Rj5Ks3lXoSj+HqSjl5a1CWvMSvj8HrF6zSkuh7DfJdso3tfZzP2&#10;fuhG+3w/WnNzVObDx58wP+dtAe/jPV+ts57rPMsFn+1Klz0HAAAAqF5NA8pm7J0No9tOw4enc/Yd&#10;xsYw7SueMmOyeEuv14ubi5E89FiPkPckHJSO34r9887M6s6pxuM0JDoFVcXzWpcH1Qw1LxZRubmS&#10;dbZtXQeit1uyjZZ5nWlV7/FpdObmXMxf6zLLdd/mtoVinvLan6vWec9ynlLwmR9vK45KL3b09STO&#10;s5apahEiAAAAgOfSGAwG4/fv3xd3oa5GcbTViv3oxvBsL8Rud0tziu705kPyaqRwNc2fWXcXFxex&#10;Du9tv/STy+JW/f32jzaKW/WlPau1LteROqu1LnWm30e/+JsXxb168/5ZLe+f1VmXz3V+PqulPavl&#10;76NqqbNa61RnrVfxhmvN+JBWQzq/jMpGeb9a0zlF53sTAwAAANSPgJK10fzwKdKq4cWC7dymn+Zi&#10;bUf3s3gSAAAAqD8BJeujuRf5gu2lhYa4qT9Zyj5MPwkAAACsAwEla2X7eBxjc1DeSRsBAAAA6yRf&#10;JGdzc7O4C3C/7H2juFVfv/EHjeIWVfn1n6v/5N++79Vbh+/7OlmXScrXQfr8ui6L5Hj/rJb3peqs&#10;03UEdfU7v/p+Lf4+grqzijfwIFZ7fLusSvk2WS23OuqsllW8q2VV32q5jqrnOqqW9qyW96XqqLNa&#10;61SnId4AAAAAwMoIKAEAAACAlRFQAgAAAAArI6AEAAAAAFZGQAkAAAAArIyAcp30d/OV9nb7xf11&#10;9ppeCwAAAACP9qoDyv5uIw/B7txqmpCNjrby+raORsWeNTE6iq35Np5u0kgAAAAA5rzqgHL7eBzj&#10;8XQbRred7Wx3Y3i1L9uOtydPphrDyzjP/tM5LbWxtgYAAADgFoZ411Rz7ywP9c72msUe6q0fu3qJ&#10;AgAAADyYgBIAAAAAWBkBZWEy5+Nu9Kc94eZ7wxWLupS32YfTvq24OWXkgp519xwr96RFZEZxtFU+&#10;fnpd1yavdUGtC855b7tUrnSeYps/3XVNc69z+sS5eTAXl3v/eSbtMWm72flMZ9tuUs9O9NKd3s7C&#10;5wAAAACwmIByRi92GjsR0/kTizkT8wDqcGNm7srTTsqirkOo7Y/ZjjiPk69zqVT/Sx5cdT4uf6yn&#10;6u+2Yj9Kc20ON+Jw6ygef/jF7VK5PFjciV7n9Kptxlnj9HYWLRaUamrF5cH181I4uLWVtW/rMg6K&#10;r1/Ytg8+TyMON4bFc9Ncpuex37oOfSfD8U8j/QTE1THPwuh8AAAAgPsJKOe0u8OYz9/yAOpsL8p5&#10;0/bnbrTLgeT253wRnvOTrzNBYP9LHk9GkU8ud6wn6Ud+ys131+do7sXZ3DkfalG73CWFfdc9DtM2&#10;24tzkf73+1krdOK0fKLt4zxknG/XJC3Ec/XUafufb8bp+Diud99s28ec53ou0GbsHaQoshdf7ntB&#10;AAAAANxLQDmjHZ8+PDbGa8aHTykhu4xhsWcaFrb//+3dT48rX3rY94eL+waUVWBhPIFYfWE2NyMF&#10;MFSMYAjehOyFe9URMDP4CdGI3JnMomEM0DIGSgMD4S5CZhVyRoEuNAMovWoBadKLBIIhk/IiHm3Y&#10;NKaLhhRBRlbyW2DqnDpFVhWL/w/JKvL7GdTvksXqUw8Pu0jO0+ecp/04T5gdX1X0YE411djaVOzd&#10;+2W5ivciaZjOJFbr90vHOaVkvyqulBxzM8otSWx38UbK5mbAwnmckr9XZPxhI6EMAAAAAABw3UhQ&#10;bilYZzAyItBRo/DiincP4kZH1unp3cvJvW3aOkS1OxNPDSecr4e4efRiZsxjXmxOy2bvGKc6DwAA&#10;AAAAANYiQbkFVSDFaYm0vciIQE9NHU4o3okaRNkzGUo9vdt9kGh+cuu2DhSsixi2rdZRzEmSMrou&#10;ZGzbNAJzR6c6DwAAAAAAANYiQblROCX4aYuiJ2Z9wt6r/1NmevfDXWTtx13asqTYlK9qNKWMJZyR&#10;XLxRk55HMonPZZbpx9jcOgdH1AxrGX8cUMxnG6c6DwAAAAAAALZBgnIjk9DSScfQQBqrpmVX76Wu&#10;pnk31PTuujzFMpE7trUPXaE6OlpyKm8vqvWy3ISh6Bj9MJ4Xlb3VtPPzTnEuSvNrW9xRS5zE2pl6&#10;Sry19TSPdR4SnwAAAAAAAPsgQblRUZpDT9qumiYdrlf4LCVP7TOHxARFanq9Xkohll3b2oMeMTmO&#10;tO9Ia1SPVbZWMXbV1G+VpDPHOZMnO1PNTQGZ5Sre/lZZJERTqWrjs77UE+tD6th2KSG+yVHOE0l8&#10;6vYq0iFTCQAAAAAAsFFhPB7Pbm9vzV0AWE8lc9V6nVn3vZ9OzC3Y8rMflMyt7OJ1ty8Pr/v7+7vk&#10;4bsMcdqlPo+++5N3cy/beP+0i/cle7iO7OI6sov+tIvvIXYRp10qTkZQAgAAAAAAADgbEpQAAAAA&#10;AAAAzoYEJQAAAAAAAICzIUEJAAAAAAAA4Gx0kZxyuWzuAsBm//AH3zG3cE3+v//hT82t7Pqv/4/v&#10;m1vZ9y+/9TNzK7v+17/7nrkFW37lD39hbmXXf/nXv25uZdt/9T//dW4+j/Lw/vnjvyqYW9n3w9/M&#10;frG+vHwe5ek6yos8fL4rebiO8vK+9PPfv5XxeGzuAdgXVbwB7ERVe+SL7HUisWIX/XmdeN2vUx5e&#10;d6qR2sV1dL243u3JS5zq/x/NZtlP+PK620Wcdqk4meINAAAAAAAA4GxIUAIAAAAAAAA4GxKUAAAA&#10;AAAAAM6GBCUAAAAAAACAsyFBCQAAAAAAAOBsSFBeg0FDVxZrDMx9AAAAAAAAICNIUKYYNAo6obd2&#10;y2i2b9qp6PgqnanZkw9B3BU5Vdh57ScAAAAAAIBLQ4IyRbU7k9ks3Dxpu/5Oty3efJ+/davBwQAA&#10;AAAAAAD2RoLywhSbQ51AHTaLZg/S0E8AAAAAAADZQIISAAAAAAAAwNmQoDxQsJZhQwb+/xpp61Oa&#10;AjXRLf6w2pe29qJpb4e2tIMK4kylU4m2r57Xwsp1IlPOubFf9pKMT23xGEPhGpNLW6Xjt+Jb1U9L&#10;fZzePgAAAAAAAOwgQWlFT2qFmkg/vj6lTpI9l2JrV/br/tG1RZKveu/vkJG8vCWyfoNXv1WR+v32&#10;bR1q0HCkJZG1Nr2SPIcJvb2k98t+VKIzEZ+/9evqHPE+UH3ltETanjnOa4taRlTqfZkNm7JyUrdK&#10;TtZ64ra9efteeyy1gxOrAAAAAAAAWIUEpSUqqZXMv+l1DhMJseqjSpZFEpLVR12EZ/TyFksEDl51&#10;elJMfnK7tg4yEH3K8s3iHMWmDNcl9LaQ1i/7GDRq0vP7o5/sg27f3zuS1jdhInUqby8jv+ueZL68&#10;pP88nlQeePyxJtk6lc6z3wFuW75G1qXU/U5BJAAAAAAAgKMhQWmFKw93+6bxinL3oDKUE/HMnjBZ&#10;6LYf5XSpsarowZy9moWp2KFD+iXKJE/r9yn9YeKO9d8epm+i8pruw91BCVkAAAAAAADshgTlkS2t&#10;hei0ZGQeCxXvHsSVnryGeUE9vXs5ubdNW4eodtWUZjdIUupz5HH9RZPw7T0vpn1PO6IHR5J8BAAA&#10;AAAAyBwSlEekCuDE1kKMrocYVbwTnVMzGUo9vdt9kGh+cuu2DqSnNM/bVus75i1JaaZ4q2nfziKR&#10;63ecDCNTtwEAAAAAAJANJCiPJpyWHFkLcaWiNNUiib1X/6fM9O7YaL9d2rKk2JSvajSljOXDjEQs&#10;3pT9/45kkphLPf0Ym1vHEk4/V/2TlJj+baZq18PCPGbbmJws3oh+dsknBwAAAAAAgKMiQXk0jpRU&#10;fi+WVBtIY9W07Oq91NU074aa3l2Xp1hCbce29jHtSCU2WjIciViWmzAUHaMfxvOisndQMdtaFCsF&#10;BYF6iYraU+lUTPGcsJCNSTT2amb0ZGSrrC13XpVHM709dgpV2Zsq3gAAAAAAAEdDgvJoitIcetJ2&#10;1TTpMEn2LCVP7TOHxASjBHu9XkoxmF3b2oMeMTmOtO9Ia1SX/qwbiaUqXTX1e9QSxxznTJ4sTjWP&#10;TMueb5VgLUlVUXzWl/p8fUy1+TFKW7xkjH2/I+v92AjKmb9v1HLWJinV9Ha1BmcsuVkTmSc/AQAA&#10;AAAAYF1hPB7Pbm9vzV0g59RIUOdFHrxhYjq8Gm3pSKvclxkJx4OoxO0//MF3zD1ck1/5w1+YW9n1&#10;X/71r5tb2Ud/Xide9+uUh9f9/f1d8vD/CfISJ9fR9eJ6tycvcar/f6QGxWQdr7tdxGmXipMRlLgo&#10;07cXGUWnpc95Mjn+THQAAAAAAADsiAQlLkpQyCe5VqVaSlKtVelK+5HRkwAAAAAAAFlCghKXpdrV&#10;602qYjfzdST9rdZT62kmp30DAAAAAADg3EhQ4vKoJGW0QI7eooV0AAAAAAAAkBW6SE65rKbFAgAA&#10;AAAAYBfj8djcArAvqngD2Ml//E//2dwCAAAAAPyTX/tH5lZ2UXXaLuK0iyreAAAAAAAAAM6KBCUA&#10;AAAAAACAsyFBCQAAAAAAAOBsSFACAAAAAAAAOBsSlAAAADiCv5U/ffhVKT38VP7O7Nlsn58BAABA&#10;3pGgBAAAwIX6C/lR8VelFNl+9G/NQ0n/9l8Fxzz9hdkBAACAUyFBCQAAgCP4tnz/5e9l8vID+ZbZ&#10;s9k+P7OKGo35fZE/9tubBlv3d0Refi+ZpDSjNn/v5+Y+AAAATo0EJQAAAC5QkOz80T8zd32/9fs/&#10;ku/4/3p/87fBDt/f/UlTfvyL35Af/t//Tn7462YnAAAATooEJQAAAI7iL59+NbKepBmpmJhCHT9m&#10;xX3/Z/7uT/7FYqq2xTUqv/W7fy6T6Z/L9/+x2QEAAICTI0EJAACAbPuz78t/P22Zqdp/Kg+/+JH8&#10;8E8WoyC39ree/LX/j/PffDu4DwAAgEwgQQkAAIBs+50/lcnzb5s7vy3//HdE/rr/f+04ivIv5Edq&#10;nclf/5H8j5Fp3wAAADg/EpQAAADIr7D69nz7V/KX5qGov3z6vrzIb8gPv9gowAMAAACbSFACAAAg&#10;v/7ZH82rdAfbH8lvmYdCah3Lxp+pQjisNQkAAJBFJCgBAABwAt+Wb9+YmycUJCdFHv6Y5CQAAEBW&#10;kaAEAADASfzj4m+I/Flb/vT/De6HycNjUZW/g+Tk38uPWHcSAAAgs0hQAgAA4CS+9bsd+eGv/wf5&#10;8T8P1ov834r/Tv7N02+YR237C/nfn/+DvvXye9E1KtX2L+ZJUpXEDPb9d/LjX/g7/uz75n76WpYA&#10;AACwrzAej2e3t7fmLgCs9x//0382twAAWE+PkPz4kfybFwrTAAAu1z/5tX9kbmXX+/u75CH3Q5x2&#10;5SlORlACAADgCP5W/vbD/+fm10hOAgAAYC0SlAAAALAqmDatpkx/V7rPv232AgAAAOlIUAIAAMCq&#10;b/3un8tk+vf+9kfyW2YfAAAAsAoJSgAAAAAAAABnQ4ISAAAAAAAAwNnoKt7lctncBQAAAAAAAIDT&#10;0QnKPJQcB5ANhUJBZrOZuQdgH1xHwOG4joDDcR0Bh+M6Ag6nriOmeAMAAAAAAAA4GxKUAAAAAAAA&#10;AM6GBCUAAAAAAACAsyFBCQAAAAAAAOBsSFACwEWbSqdSkEKl498CsB2uG+BwXEfA4biOgMNxHeUF&#10;CUoAOJj50CuEW0U6V/rpN2hE+6EglWvtCGyB6yZm0Aj6oTEwO+KmnUqkr1Yfh2vDdRSz4TrStjkG&#10;V4brKGbtNTKQxryfgo1LCQGuoxiuo72QoASAg6gPY0da0hZvNpOZ2rwHefkmK3+hK0pz6Mc0bPq3&#10;jkslJ2u9uvTDfujXZdRySFIiBdfNgvlCX+uZ+8tUctJpibQ901ezvtR7NRIsV4/raGHzdbTdMbg+&#10;XEcLm64R9XhN/C965rNoJv5XPenVSK6A62hh82fNoJF2HV15QtcgQQkAB/FkMhJxH+4WH3jFpgxP&#10;8gGYIdOOPPufw277Uapml1S7+gN39PKWkS8nyA6um9C08420Rq60PU/artkZM5AvrZF/bX2V5rxz&#10;qvKoDu69+o/ienEdhTZfR9sdg2vEdRTafI0ESZ7u/Iue/2n02BZ16PiDb3rXjesotM1nTbWbdh2N&#10;5OWN64gEJQBYMJp45tYK4TD/cEusgaKnRjcG/odaZBpneEz0Z1PWTklOq06OqtKPR35u7bmiNsQc&#10;4038j1WR8k38a4hT8j+ZRxP/awuw7OqvG1+xOZTZbBhJPiZMP2Ts/5O8too3Zf+/PXklQ3n1uI62&#10;uI582xyD68V1xDWCw3EdHXYdJb/rXSMSlABwkHAkU83/0Eofmq8/+PRI/nAovydtaYmT/IDz23Am&#10;T+aYvtRH/jHqg/D1Prbvm8hJ1Ifrc8kzj/ub1xbXbyfxmbws5VzRdreOOeSU9F/Qk4Ikylj4wzri&#10;uG62ppP/rpQccz+04prDNeE6Ag7HdXSQFX+gxrXhOtrfVDrftGTktuUxMqryao3HY7+vAWA7/tuG&#10;uYUYrz3zP5Z1/4i4s7Zn9s/6s7q/r+5/ssX067Hj+nX/59z2bP5jvm33xXkz//vBTCInTP6Mvp8I&#10;KH7MdjHHmfPGYjP7Vv7M9eI6Mq7+uolajkFb9fOm75bOd0W4jgyuo4gV11HMNsdcD64jg+soYttr&#10;JDjP+udzHbiODK6jiHXXkXls3ld1/2xQfcEISgCwQa2z4r+v+h/Meg2RltMI1oYz0zPVAuKx6QHW&#10;Fuk3CzHP23akpf6UfYi9YlbrEkX+ymlimZT9j3YpC39YR6qrv24AC7iOgMNxHe1MFfro+b3V/np9&#10;6wxiBa6jLZmiPaqv/M1rj6Xmt01hUaZ4A4Bd6oO5r5Jy8bXh6pFKbYvt0HV+1Iex/wEskYp5auqB&#10;ax4+0O4xV6WbOP6x5H+0uyVJzk4FYq76utlAT+UeydKyTqumfuN6cR0Bh+M62oqaUlvrqUIgXJdI&#10;wXW0k2Lzq4531PoSJHSvGAlKALAtujZc8Ub0KozHWIRx+iYvI/+D88nyX66txTyVNz/AWEU/YBWu&#10;m3Qr2p1+qL/rMzoZCVxHwOG4jtYKkpMqcUNyEmtwHe2OQR0kKAHgIKqyW2yh5Gmw0LHU5V4vdBws&#10;Gj1qfRNfMHrp5/ZgPjh7kT9NDhrO4VMarMS8+GvmV769IonrZgdVua+rv6pH2p125Bs/YLf96D+K&#10;q8V1BByO62gnqmhIkJycSZcPIIS4jnYwkEbBTH0PDb7oeBnUQYISAA5T7Yr38BJbdzGYYtD1P9YC&#10;xeZQvLZIy4msX/JcEm946F/6qtJVa7zoinlBuzXpi55RcaDdY1YJycixqh/KfZkd/Bxxkbhu5nSF&#10;SH2s+TI9j2vx5bXanfnxqbWcTJtOS6TtyZDk/3XjOprb5jra5hhcIa6juc3XyEC+6AfUQ5F29ZZe&#10;uRlXgutobvN1pBKfwZqT8zZrPZ3053udSEFV8b69vTV3AWA99Saq1t4AsD+uI+BwXEfA4biOgMNx&#10;HQGHU9cRIygBAAAAAAAAnA0JSgAAAAAAAABnQ4ISAAAAAAAAwNmQoAQAAAAAAABwNiQoAQAAAAAA&#10;AJwNVbwB7ERV1wIAAAAAALCFBCWAnagE5Ww2M/eyizjtIk67iNMu4rSLOO0iTruI0y7itIs47SJO&#10;u4jTLhXnL3/5S3Mvuz5//pybOJniDQAAAAAAAOBsSFACAAAAAAAAOBsSlAAAAAAAAADOhgQlAAAA&#10;AAAAgLMhQQkAAAAAAADgbEhQAgAAAAAAADgbEpQAsmHakUqlI1NzN7OI0y7itIs47SJOu4jTLuK0&#10;izjtIk67iNMu4rSLOGEJCUoAVkw7FSkUCmarSCf5zj9o6McaA3M/Yfr2IvJwJ0V1xxwbbpV5Y1Pp&#10;VBb79baqwVVWtm1YiTMwaCweKxQaslOk69qOPrbiQzYLcW78nfBloj+NMN601/7scSb2B9ty25n7&#10;/Uw+ZmQvzjP/fiqm/aXfvw3nVTIRp7LuMV9m4vRl4npXUuPc7rMuK/25qe2zx5k456q2M9GfG86r&#10;nCzOaNtp3zVWPQcjE3Fueg6+LMSZ2e9Lq/osa9+XYnFm7P1zXX9uOK+SvTjP+/u59lrJUn9ibyQo&#10;AVgwkC8vD+LNZjLzN68t0vqyeBvXb/Cv99Kvmx1L/J9vqc8L9XExkEZtLG0vaGumG/sm9gFU75vH&#10;1Natmr3bWN+2zThVWzXpL+KcdWX7SNe17T/2XDJ97UlbWvJN4gM1K3Gu+50IZCFOY9qRb/x426mv&#10;fQbirHYjbfqb+iWt3yfazsjv59JjX/y9URmIU/0FvSbSD9vtl6XlJL98nirO4OfT33vWnzeQhTjX&#10;PxbIRpxaJq73zXGu/6zLzuu+vu0MxJmp9881caae94zvn2u+a6x+DqEsxLn+OQSyEWemvi9t6rOs&#10;fF/aEGc23j/XxZl23gxe75n6vuSfZ+W1sv68gVPFiYOMx2O/zwFgO/7bhrm1mv+Fdeb67/hJar//&#10;hWFZvz5T3ySWbhuL9rxZ213RRkJqnGvbXjg8zv6sLnX/v5sdEqfitd3l/RmMM3V/ZuJUv1fuTN1V&#10;+xOHxn/+rHGGVlwHmYhTtR30pea1Z27yXBmIU1038ccScSunijNCtRkPa915jSzEGbHysczEmZHr&#10;PWI5ji0+6zIR5xZtZyLOqDO/f0ak92dG3j8TUr9r+Fb2dcbiVM76fSlhXZyLc0ZkJs7svX8q8Tiz&#10;+f6pxONUbWf/ele34+dNxK2cKc5Fu/rOmvMaR4rzl7/8Zea3PMXJCEoAVkSH3Ku/OA2b6q9T2xm8&#10;9qR+H/xdavox1v9GOSXX3Ar0asF51LZqalGabdpeZ+s4px8ydsfybGLU2w6Bbh/nVN5eRlK+ifd1&#10;VuLc9DuRnTi/kZeHr7LqVzZzr/vgi7SkLY9BSHPZiLMqXe9BXhzTrjORp8RfnbMQZ/Gm7L+RvMqi&#10;NUdK7kgmnrnrO1Wc66zv60AW4txGVuLMyvW+jXWfdZmIc4u2M/f7eeb3z/Wy8/4Zl/5dY53sxXne&#10;70txy7Fk5ftSXFqcWXz/TH9ts/f+mYwzH9d71r4vrbpW1p7XOE9/YlckKAFYUWwO1Z+69OaVnleu&#10;W7NsIK+9upjPiw2K0hyGQ+39rV/3v4Ccak2QXeL0jcr+F40w1r7Ue7WdkqnbUF8UW+W+xGeuZCfO&#10;9b8TGYlTTVVq+W2v+radudd9Kp1n/wvWUzNYP2cuO3Gq9X1GUpe+1xZXelKLNZyROKtd6df92OZf&#10;Ph1pjVwpOebxzL3uqxDnTnJzvW/6rMvQ67627az9fvL+uU+c6d811slenFn6vpQWSxa/Ly3FmdH3&#10;z+X+zOb7Z9rrnovrPWPfl07z/zd9lvoTuyNBCcC6YvNJ6qMXedvmE2PwKr2ltaDivMnI3Eqo3vsf&#10;62P52O6TKdXKtpMOidP/qfuV6zRtJ9m2+guio9ZhiX7TUTIWZ2jpdyIrcXoT/8vh4otXrRf81X2+&#10;UHbW+lON/hmlfMHKSpyDRvB7qUYBFJsyVGsZjSNf6jLUn9Vu+MXTfPmUsswHNpw5znVi581wnDFZ&#10;iTPj1/tKyc+6zL7uibazFmdG3z/nMvj+ufK7xjoZizNL35e26c8sfF9KjTOD759b/X5m4P0zNc4c&#10;Xe9Z/b606f9vxs57xjixI9agBLAL/23D3IpIruOh7qes3aHW9ogv95GyToxegyW5JktirZPQivMo&#10;qXFu2fbhcSaOX/Mc9olTxZdcNyWQoTjX/k5kqz+j4q999uJU8cXW09EyFKd6nd22f4aQWscnPFf2&#10;+jMUv6ZOHGfE0nvPLudVzhVnxPJj2YxTiT+e3Tj9A/w2zvT+GbHxtV13XuVscQbU/rO/f0YsxZml&#10;90+fii/9u8bCxt8J5Yxxrn4sQ3Fm6fuSb5vXXYm/9tmNM7P9mcPrXYkfd+I4110ru5xXsRhn2lqK&#10;WdvyFCcJSgA7Sf9gC97I9ZuK3sIvAgH9YTZ/TG3mTV694cc+nA39gbM4fvGBEnx4Lx6LnydKPZ5q&#10;Zds24/TpD7MVj0Wox1KtajvRbrBFPpyzEue634lMxRmnfgfmj2UtTt12yu98xuJMXkfzhECW4ky0&#10;G/vCe4Y4V773BA/GHos9hwzFmaX3z7X9GaGOy2Z/rvmsy1p/rmo7k3Fm4/1zXZzJx872/pn42WBb&#10;9N/K55ClODc9lpn+zND3pbVxxqnfgXnbmYozQ++fa+MM+jD6WCav9+Rj0YZPHad/pnX/f3PleY8c&#10;Z1qiLWtbnuIsqATl7e2tfxsANlPTOoL348OpqQTfyNedCupsizjtIk67iNMu4rSLOO0iTruI0y7i&#10;tIs47SJOu4jTLhXnL3/5S3Mvuz5//pybOFmDEsCZqCpxIg939j8s7CJOu4jTLuK0izjtIk67iNMu&#10;4rSLOO0iTruI0y7ixHEwghLATmz+ReuYiNMu4rSLOO0iTruI0y7itIs47SJOu4jTLuK0izjtUnEy&#10;gtIeRlACAAAAAAAAOCsSlAAAAAAAAADOhgQlAAAAAAAAgLMhQQkAAAAAAADgbHSRnHK5bO4CAAAA&#10;AAAAwOlQxRvATvJSVe1/+s5Xcyv7/pe//sbcyq7393fJw2dFXuLMy3XE624XcdrFdWQXcdrFdWQX&#10;r7tdxGkX15FdeYnz4+PD3IINVPEGAAAAAAAAcFYkKAEAAAAAAACcDQlKAAAAAAAAAGdDghIAAAAA&#10;AADA2ZCgBAAAAAAAAHA2JCgBAAAAAAAAnA0JyiwYNKRQKCxvlY5MzSErmZ9tDMz9I5t2Kvp8lc7G&#10;yAAAAAAAAICNSFBmSL0/k9ks3PpSH7XEKTRkde5xII1aT/2gdKtmFwAAAAAAAJAjJCgzqyrdft3/&#10;tyevKzKU086z9Ny2eCfMThabQ51AHTaLZg8AAAAAAACwPxKUWeaUxPX/GX+kT6fWycJhU0gVAgAA&#10;AAAAIK9IUGaZN5GR/0/5JpmCHEgjulZlyhqUwVqRFVlaKjJtzUq9L5hKPmhE293y57WpdCrRn1Vb&#10;yvT0Xc611Oa66e4AAAAAAADIIxKUWTXtSEWtL+m25TE6g1vtL9SkV+8v1qvs16VXO7RwTU9qhYI8&#10;lzzTridtdyQtZ5ukoEqYOtKStnhhTP7Wr6s20xKP251r0Ei06ZXkeZvCQQAAAAAAAMgNEpQZopKM&#10;89GCTkvKqmhOYgr34EtLRlKXfnTdyWpX1HKVo5e3g5J3qkjPYm3JojSf1q+BGRo0av5RfkyJWKvd&#10;vr93JK1vlpOKm881kNee/0/5ZtFmsSlDprQDAAAAAABcFBKUGbKo4q0SeyphmRy9aJJ29XtJlsVx&#10;Sq7IaCKeub87V0qOuRnasAZmYHVMqtDPvXoiS3Ftcy7zs72aFJbnkwMAAAAAAOBCkKDMpKp0vba4&#10;0pPntGnbKmkXjrQ0m9NSq1Velmp3Jl7bjTxf1qAEAAAAAAC4NCQos6p4Jw9qUGTry3JSLrr+ZGzr&#10;poxizDddqVw9N5OwrZGkBAAAAAAAuCgkKDMrbV1GR9RMbhl/bFxrsnhT9v87kklizvf0Y2xu2RJO&#10;xX5NSRyum/69o2JTvqrRlDKWtTPOAQAAAAAAkCskKLOseh+sRfkcFpkpSvNrW9xRS5zEuozTTiW+&#10;VuPSzwbHHGMqePXRjG6MxTSVTsUUz4kW9NmWrlYeHS05lbcXFXtZbqiSAwAAAAAAcDFIUGZaWGTm&#10;Rd7CLKOqZK2K6CTWoXQmTzKLJQLNOpYqmRk9Rk+Vtiw1Jkda0hZv32nnesTkWGrR9kZ16V/gNHYA&#10;AAAAAIBrRoIyC6pdvc5i2kBDVShmNhtKMzZqsCrd2NqT/pb2wzpxmDjG7IvnMtX5k+fwmWOH0QdW&#10;xpoS07ApS4MddzjXfP3J+UZyEgAAAAAA4NKQoAQAAAAAAABwNiQoAQAAAAAAAJwNCUoAAAAAAAAA&#10;Z0OCEgAAAAAAAMDZFMbj8axcLpu7ALCZ/75hbmXXT7/3/5hb2feDn/235hauhfrczcN1BGQZ1xFw&#10;OK4j4HBcR9fp06dP5hZs+Pz5c5CgvL29NbsAYL1CoaCrqmfd+/u75OG9jTjtykucXEd2EaddXEd2&#10;8brbRZx2cR3ZRZx2cR3Zxetu18fHh7kFG1SCkineAAAAAAAAAM6GBCUAAAAAAACAsyFBCQAAAAAA&#10;AOBsSFACAAAAAAAAOBsSlAAAAAAAAADOhgQlAAAAAAAAgLO5mgTloFHQ5f/Xbo2BORoAAAAAAADA&#10;KVxNgrLanclsFm6etF1/p9sWb77P37rV4GAAAAAAAAAAJ8EU76MaSCOTIzPPEVdW+wIAAAAAAADn&#10;RIISAAAAAAAAwNmQoFzJjPiLbMuD/6bSqUSPafg/ZR7pVPz7NempO72aebwinal+eI0tzjto+PuD&#10;c8XX1tzc/nZxJZ+X2hbPLRS0lXJOHd8i7n37Ivi5ZBz+Vun4EYbs9ldwTnVspN1Yg9v8XgAAAAAA&#10;AGBbJCjTTDtSUQm1en+xPmW/Lr1aQSqRjNag4UhLIutYeiV5NsmzYnPo7+tLXR04b2cozaLascKW&#10;5w30pFYoyHPJM8eqdTVH0nKWE4lRm+NSCbjE8/K3fl2db3NSMc0+faEShU5LpO2ZGLy2qGVD9c8P&#10;m6J/9Gj9pY6tifRNm+HapDudDwAAAAAAANsgQZli8KUlI6lLP1o0p9qVfl1k9PJmRu8N5FUNCSzf&#10;BMkypdiUYZg828N2512o92cynGf5itJ8UinAnrweMKJv0FAjHf0YEs+j2lUJxpG0vomOXjyWqby9&#10;jPwn+LRIYvp9q5/e+GN+/mP2l9v2JFkzadfzAQAAAAAAYDMSlEtM4rF+L4n8lDglV2Q0EU/fq8q9&#10;zm/VLBV+2fa8IVdKjrkZckp6lOH4Y99U2eoY5s93KY5zOWZ/ufJwl0wz73o+AAAAAAAAbIME5Srz&#10;tRIXm9MamQcD1e5MvLYbOXb99OqtbHHey1eUuwfVr8+LKeXTjjz3RNyHu/gI1VP3F68PAAAAAACA&#10;VSQoV4muMxjburERdMH6iv5+vUaiWrvwwCTllue9bGaKt5pS7phEYLAgZWSKtnHq/uL1AQAAAAAA&#10;sIoE5RJH1Izd6FqHWyk25asaTSlj2W+G9Z7ntSqctv6akmRdnuJcvCn7/x3JJDG3efoxNrf2NH0T&#10;vQRlWKTGbPHk5Kn7KwuvDwAAAAAAwOUhQbmkKM2vbXFHLXESa0uqytLz9SZ1RefoaMlw1F9ZbuZ5&#10;tF2SWlue14rVcVUfzUjQ2Pmm0qmY4jmxAjH3/h41E3tROCeovp025XmHvije+L2oZlPHp1KrbVEt&#10;+5T9pZz6fAAAAAAAANeBBGUaVY171pd6Yr1BZ/IkszBBp0dMjqU2f9yR1qgu/dhU30hSSx9TWayp&#10;mGab81qxJq7UGPznJm3xlqYxV6WrprbP2zGx6unuSbv0hd+uKo2dnE7t7xu1nEWS8mT9ZZz6fAAA&#10;AAAAAFegMB6PZ7e3t+YukAFqdKrzIg/eUOJLTqqRnI60yn0SgmekkrIqYZx17+/vkof3NuK0Ky9x&#10;ch3ZRZx2cR3ZxetuF3HaxXVkF3HaxXVkF6+7XR8fH+YWbPj8+TMjKJE907cXGcWmyoc8mVAwGwAA&#10;AAAA4KKQoETmBMV3kutgigwaah1MV9qPjJ4EAAAAAAC4FCQokT3Vrl5vUhJrPdZ6ao3P5LRvAAAA&#10;AAAA5BkJSmSTSlLOIgVy9JYs0gMAAAAAAIC800VyymU1pRYAtuO/b5hbAPahPne5joDDcB0Bh+M6&#10;Ag7HdXSdPn36ZG7BBlUkhyreAHZClTq7iNOuvMTJdWQXcdrFdWQXr7tdxGkX15FdxGkX15FdvO52&#10;UcXbLqp4AwAAAAAAADgrEpQAAAAAAAAAzoYEJQAAAAAAAICzIUEJAAAAAAAA4GxIUAIAAAAAAAA4&#10;GxKUAAAAAAAAAM6GBOUJDRoFKRTiW2NgHrwi005FP/dKZ2r2AAAAAAAA4FqRoDyFaUcqhYLUxm3x&#10;ZjOZzbe+SO06k5QAAAAAAACAQoLy6AbScFoyctviDZtSNHsDVenOZtKtmrsXxX/eapRoSva12Bzq&#10;BO2wGe8NAAAAAAAAXB8SlEc27TxLT1xpf00mJwEAAAAAAACQoDyqqby9jPx/y3KzdXZyKp1Kcq3K&#10;hiyNQxw05vvja1tWJHVpR3189Lhkm2bEY2RbGvy48pzxY4M1JmvSU3d6NXNMJC4Ty/LgyiM9dwAA&#10;AAAAAGQWCcqj8mSi8pNuSZxgxwYqSehIS+JrVfbrPamlJt/U/oI8lzxzrCdtdyQtJ5HUUwm9Wk/c&#10;dnjcTLz2WGphhlCvkVmTXr0/f3zWr0uvllbIJjhnTRbHem1XHxs2F0zh7ktd3Zm3OZT1M7qP9NwB&#10;AAAAAACQaSQoT6F8s9X07kFDjTqsSz+xVmW1q5J9I2l905Fknq7ej67lWJTmk0oL9uR1nqWbSue5&#10;J+K25WskQ6iTiGbxy8GXlt+6f97oYpjVrvT9pkYvb0vn1InOyLHF5pNORvael+Pb1nGeOwAAAAAA&#10;ALKOBOUpjD+2SNwN5FXNia7fy3LNnKrcq9zbaCJesMNwpZQcmumU/L3qlOaM0zdRs8zdh7sVSdLV&#10;53VKfksp53y4S7a0Kr5tHem5AwAAAAAAIPNIUB6VIyrHlwvztSIXm9NS89MBAAAAAACA4yFBeVRF&#10;uXtQoxBf5C3rg/qi60/Gtm7KqEYAAAAAAADADhKUR1a8exBXraH4ZdPCiGYqc+81pcjLuinQGxRv&#10;pOz/M5qsmnxtRnluNQ1dGcnLUrb1gPi0Iz13AAAAAAAAZB4JymMrNmWoqs2oKdSVZKGXqXQqi0rZ&#10;1ce2uKo6dVgOW1PHmAIy0SI2W6vKY9vV5481qyp76x1FaX71zztqiRM7QBX3rphj4kYtJ1bdOyhw&#10;40r7MRrfbonP4zx3AAAAAAAAZB0JylOodmU260tdJQFj6zw6MnmKVKJWyUx1XGw9SEda0hbvgKnW&#10;qmK313alV4ucuyYyT/qlnrcgzuQpVq074Erb8+ThxZkfV+upfUOJFAn3RRKf+riKRHKay4703AEA&#10;AAAAAJBtJChPpirdlDUelwcGphw3bC5X4NZJz2RS0KcTfZGkp6GSlLE2l5J+KeddOWqxKM1h9NiU&#10;OBQTy9IxOvbTPXcAAAAAAABkFwlKAAAAAAAAAGdDghIAAAAAAADA2ZCgBAAAAAAAAHA2JCixvVVr&#10;PwIAAAAAAAB7KozH41m5XDZ3AWCzb//TH5hb2fZ//nHL3AKyRX3u+p+/5h6AfXAdAYfjOgIOx3V0&#10;nT59+mRuwYbPnz8HCcrb21uzCwDWKxQKuUlQ/s2//4m5lV3v7++Sh/dg4rRLXUez2czcyy5ed7uI&#10;0y6uI7uI0y6uI7t43e0iTru4juzKS5wfHx/mFmxQCUqmeAMAAAAAAAA4GxKUAAAAAAAAAM6GBCUA&#10;AAAAAACAsyFBCQAAAAAAAOBsSFACAAAAAAAAOBsSlJdu0NBVxRoDcz+LUmIcNAr+voZkOWwAAAAA&#10;AAAcjgRlQpAY27BlNNs37VR0fJXO1OzJL6fkmltGWqJ1XfJ12pFKsi/M8du8hmFfrmwfAAAAAAAA&#10;VpCgTKh2ZzKbhZsnbZUnc9vizff5W7caHIz86r2uGZ05lbeXkbkNAAAAAACAYyJBeUGKzaFOoA6b&#10;RbMn59ySOOamTfV2W1zpyfOqkaaDL9IaudJu180OAAAAAAAAHAsJSlyfmzt5cEVGL2+SlqIcvPZE&#10;3Ae5uzE7AAAAAAAAcDQkKA8QrFOoCrkMpJG2tmF0zUOzxR9W+yqyPJDPtLdDW9q6NRk3mkqnEm0/&#10;XqAmeK4psaacc2O/bEGPBh025ThjQYtyF2Qo5S35fKYdedb5ybsjnRsAAAAAAABRJCgP1pNaoSbS&#10;j69PqZN0z6XY2pX9un90bZHkq96rKcQjeUlmyQavfqsi9fvt2zrUoOFISyJrbXolea50UkcYbie9&#10;X7KiePcgrt/3rS/xxOn07cXfW5enS5kmDwAAAAAAkHEkKC1w254k829pIwCrj2rtw0hCsvqoi/Ak&#10;pxrrKcZSF5Of3K6tgwxEn7J8szhHsSnDA0cwpvXLMfRq0ZGfZnNafu+s4T+/J5UfjhXLMcVx6veS&#10;rXQqAAAAAADA5SJBeTBXHu72TeOFU40n4pk9YbLQbT+eMElWFT2Ys1fbeSr2aof0y27q4SjN6Oap&#10;BO56wQjWnryGT1kXx1mMXAUAAAAAAMDxkaA8omAtxvWj+oKpxtEkmZrevZzc26atQ1S7M/HUcE6V&#10;pNTniK9BeZGq96JTlM/BVPagOE5bHslPAgAAAAAAnAwJyiNRBXCclkjb2zCqrxhUlO6ZDOW8gnQk&#10;P7l1WwfSU8nnbas1JC89SWlGjupiOWbkKsVxAAAAAAAATooE5VGYNR3rT7K51kpRmmoxRL0WYlqS&#10;bJe2LCk25asaTSlj+TBLXBZvyv5/RzJZzEXXph9jcyufwrU8W04tdeQqAAAAAAAAjosE5VE4UlL5&#10;vVgBloE0Vk3L1lONe/LaUNO7kxWkd2xrH9OOVGKjJU2xGCnLTRhKYjq0oqadO2rRxjwzI1i1UyaB&#10;AQAAAAAAoJGgPIqiNIeetF01TTpcN/JZSp7aZw6JCaYa93o9VaElURxn17b2oEdMjiPtO9Ia1aU/&#10;60ZiqUpXTf0etcQxxzmTp6NMNT8tU6jIR3EcAAAAAACA0yuMx+PZ7e2tuQsA66nk9Lf/6Q/MvWz7&#10;m3//E3Mru97f3yUP78HEaZe6jtSav1nH624XcdrFdWQXcdrFdWQXr7tdxGkX15FdeYnz4+PD3IIN&#10;nz9/ZgQlAAAAAAAAgPMhQQkAAAAAAADgbEhQAgAAAAAAADgbEpQAAAAAAAAAzkYXySmXy+YuAGz2&#10;3Z+8m1vZ9sPfzP5i1Xnx478qmFvZl4fXXX3u+p+/5h6AfXAdAYfjOgIOx3V0nT59+mRuwQZVJIcq&#10;3gB2oqrU5SVB+bMflMyt7MpLlbrv/XRibmVfHl53qj3aRZx25SVOriO7iNMuriO7eN3tIk67uI7s&#10;ykucVPG2iyreAAAAAAAAAM6KBCUAAAAAAACAsyFBCQAAAAAAAOBsSFACAAAAAAAAOBsSlAAAAAAA&#10;AADOhgSlDYOGrtzVGJj72MugUZBCpSNTc39rV9T/e/cRAAAAAABARp0lQamTLIUNW0azTdNORcdX&#10;6eQrRRTEXZFVYZ/9eU078twTqT81pWh2qX2V6O9EdLvSbHD1vi4yepE3MpQAAAAAAOBCnCVBWe3O&#10;ZDYLN0/arr/TbYs33+dv3WpwMK7C9O1FRlKX++jL7k38fSL1fuT34tp/P6r3fi+N5IUMJQAAAAAA&#10;uBBM8d5RsTnUCbJhcz7O7yKc93lN5e1lJFK/F9LSykAaK0eJViUYRPnGNG8AAAAAAHARSFDi/KZv&#10;ovKTbskxO7COU3KZ5g0AAAAAAC5G5hOUwdqIDRmEo8qSI8tMgZToFn9Y7UtbezFllNqGtrSDCrJM&#10;pVOJtq+e18LKdSJTzrmxX3aV9rz0viDG+Lqhq9ayjMRitq1CMlO5yze2R29ujmfRj4nXJjwwsQ5m&#10;+vPZ4nlv2ZdBPDXpqTu9WuoxxbsHcf0em3hmBwAAAAAAQI7lZARlT2qFmki4FqFZf1Anc55LsbUr&#10;+3WV11kkdHRRkbQ1+wavOglUN4sebtPWoQYNR1oSWWvTK8nzQRWZ0/vFLnWOgjyXPNMvas3QkbSc&#10;eHI1SOTVpFfvm+P8ze/AXm1z4Z3px9j/rytWB1DuFI96jo5MnhbHqeRgpeL/TjgTeTI/n/r7sPN5&#10;1vdlMNW+L+q3VuZtDiU28754I2X/n/HH/r85AAAAAAAAWZGbKd5u25Nk/k0nc4aRqs++6mNbjy6b&#10;JySrj7oIT3LNvsGrTk/Oi7Js1dZBBqJPWb5ZnKPYlGHinLtK6xfbVJGaxdqURWk+qfRZT14jGcrB&#10;l5bfU3XpR4OpdnVSb9N6id5Ej5+UVQMoVbJvMeJQbYnkaIpd41HPcX5o+DszKkt/1p2vi5n2+7DP&#10;eTb15bZGDKEEAAAAAAAXICcJSlce7vZN4xXl7kFlmyaySOcEyUK3/XjCoixBcRM1Mu+gqdgxh/TL&#10;tlJGNjolf290BJ9JvqYUuQnWS4z2/e6Wq3gvkobpdo1nxehNtySx3Wbk4oKF8yz1JQAAAAAAwHXJ&#10;fZGcYM2+yOg6R41oiwvW7IuMUtPTu5eTe9u0dYhqdyaeGpo3X1tw80jAXJk/r8XmtGz24I5OFU/W&#10;njcAAAAAAECO5DpBqYqNOC2RthcZXeepabgJxTtRgyh7JkOpp3e7DxLNT27d1oGCNQbDttWahBeU&#10;pIyuwxjbNo14PJJTxZO15w0AAAAAAJAjOU5QhtNrn+IFRFKZtf56r/5PmendD3eRtR93acuSYlO+&#10;qtGUMpZwdm/xRk0gXq7OHBSRyTJH1IxmGX/sVfBHT4eO9MPhDotne6c6T8L0w+8tAAAAAACAy5Dj&#10;BKVJDumkY2ggjVXTsqv3UlfTvBtqenddnmKZyB3b2oeu9hwdLTmVtxfVeqQ4jI7RD+N5UdlbTTvP&#10;/nThojS/tsUdtcRJrK+pp81vWHNzVWJ2f4fFs71jnWe7xKdrtew5AAAAAADAeeQ4QVmU5tCTtqum&#10;SYdr/z1LyVP7zCExQZGaXq8ny0VNdm1rD3rE5DjSviOtUT1WJVrF2FVTv1XCyxznTJ4sTjUfScsJ&#10;zx9uFenYGP6nKpLP+lJPrMeo499UZnxVoRizf7mKt79VFkncVIfEs4ujnCeS+NTtxV+j6duL/0qe&#10;okASAAAAAADA8RXG4/Hs9vbW3AXOYSqdiiMtaYs3bAppt/XUeqm1XjK5fToqAfvdn7ybe9n2sx+U&#10;zK3sen9/lzy8B3/vpxNzK/vy8Lqr60itVZt1efn9JE678hIn15FdxGkX15FdvO52EaddXEd25SXO&#10;j48Pcws2fP78Of9VvHEJinKnqhiNJmJtlvfFCtdLTY4CBgAAAAAAyCcSlMiE4t2DrmpuCq1jlYFa&#10;Q9WV9iPpSQAAAAAAcBlIUCIbik3RhdYjBYKwbBCUoBeWnwQAAAAAAJeCBCUyo9qdyYw1KNeijwAA&#10;AAAAwKXRRXLK5bK5CwCb5aVIDq7TD38z+4uUq89d//PX3AOwD64j4HBcR8DhuI6u06dPn8wt2KCK&#10;5FDFG8BO8lTFG3ZRFd0eqj3aRZx2cR3ZxetuF3HaxXVkF3HaxXVkF6+7XVTxtosq3gAAAAAAAADO&#10;igQlAAAAAAAAgLMhQQkAAAAAAADgbEhQAgAAAAAAADgbEpQAAAAAAAAAzoYE5TEMGrqSV2Ng7mOl&#10;QaMghUpHpub+1q6oj/fuIwAAAAAAgBzIRIJSJ2AKG7aMZqKmnYqOr9LJb/oofA6FQkNO2svTjjz3&#10;ROpPTSmaXWpfJfq6R7crzfhW7+sioxd5I0MJAAAAAAAuUCYSlNXuTGazcPOk7fo73bZ4833+1q0G&#10;B8Oyqby9jMSt18WVnryeMAc4fXuRkdTlPvrSehN/n0i9H3ntr/13oHrv99JIXshQAgAAAACAC8QU&#10;7wMVm0OdPBs252MA82X6Ji8jkfL9ozy4Ir2TZSiDxKjU74XUszKQxspRolUJBlG+Mc0bAAAAAABc&#10;HBKUV24xirEoN2V/R+/1NNO8TWLULTlmB9ZxSi7TvAEAAAAAwEXKXYIyWC9RrZVoRpwlR52Z4inR&#10;Lf6w2leR5SUjU0awbWhLO6hYy1Q6lWj78TUgg+eaEmvKOTf2S6r4KEa91uGKad679/uG9SzNVO7y&#10;je2Rp5H4zJbshsVzSfR/eGBiHcz0btx8nqBPgn6Ir7Maf02DeGp+z/t6tdRjincP4vo9NvHMDgAA&#10;AAAAgAuR0xGUPakVaiLhOoVmbUKd6Hkuxdau7NdVzmeR7AmScCnr+Q1edYKobhZE3KatQw0ajrQk&#10;stamV5Lng6o1p/fLSslRjHqtQ7+VldO8V7SvEnG1nrhtb95XXnsstfTMnjb9GPv/dcXqAEqdWKxJ&#10;r96fxzHzX7ReLa2IkXoujkyeFsep5GCl4r/uzkSezM+nvuY7n6cgz6Wwb9QaqyNpOYsEbrBMQF/3&#10;vczbHEps1YDijagBruMPS798AAAAAAAAGZHbKd4qGZbMv+lEzzBSEdpXfWzrkWfzhGT1URfhSa7n&#10;N3jV6cl5wZat2jrIQPQpyzeLcxSbMkycc1dp/bJKML3blYe78IyOqJnE0ntemYRdbn8qHVWK223L&#10;10hGTfffmkC8iR4/KasGUKpk32LEodo2jMj0Db60/OdTl370vNWuTjKmrd+oCvHMDw1/L0Zl6c+6&#10;83Ux017zfc6zWKO0KM0nlYrcryDRiCGUAAAAAADgwuQ0QRlNqu2qKHeqGsxoIotUT5AsdNuPJyzY&#10;EhQ+UaP2Nk/F3tYu/WKmd8eShKZvViZhU9oPR2E+3B2UWE1aruK9SBqmMwnflKI7wfqN0ddbWTF6&#10;0y1JbLcZubhg4TxOyd/LaEgAAAAAAADl4orkBOv5RUbeOWq0W1ywnl9kBJue3r2cfNumrUNUu2oq&#10;tBskKfU5No8StMYkFpOJtqBvJL8Vo+d9udicls1XzTjVeQAAAAAAAC7cRSUoVSESpyXS9iIj7zw1&#10;RTeheCdqoGC41qKe3u0+SDQ/uXVbBwrWHwzbVusVniZJGUzv9iUTbWESNq8Vo6PrQsa2TSMwd3Sq&#10;8wAAAAAAAFy4C0pQhlNvn+LFRVKZdQB7r/5PmendsSnKu7RlSbEpX9VoShlLOPO3eKMmFy9Xbg4K&#10;zBzCTO92IwV6Ipse1emfd6u1Ns0U6F3XRtTToSPP9XBm/czxx5FHfp7qPAnTD7+3AAAAAAAALs8F&#10;JSjDAi8q6RgaSGPVtGxdsbonrw01vbsuT7FM5I5t7UNXgo6OlkxZEzKsqv28qOytpp0fPJV48EVU&#10;E6vWjSw2n/R5t5vmXZVHM009tpSmquy9Zm3NVcnX/RWl+bUt7qglTuK8eqq+tXU+j3We7RKf84rr&#10;AAAAAAAAF+KCEpRFaQ49abtqmnQ4ZflZSp7aZw6JCYrU9Hq9pXUYd29rD3rE5DjSviOtUT1WQVrF&#10;2FVTv1UyzBznTJ4OnmoeVCxfV1DHFPDZcpq3mqauRl3GKm/XRGJVrpNWFYox+5erePtbZZGoTaWq&#10;oM/6Uk9MW9d9ti6WXR3lPJHEp26vEqukvlxxHQAAAAAA4DIUxuPx7Pb21twFTmUqnYojLWmLN2wK&#10;abf11JqotV4ygX0eKhn73Z+8m3u4Jj/7Qcncyq7393fJw2eauo7UkhpZl5f+JE67uI7s4nW3izjt&#10;4jqyizjt4jqyi9fdro+PD3MLNnz+/PnyqngjL4pypyoVjSZibZb3xQrXRE2O9AUAAAAAAMg/EpQ4&#10;m+Ldg6jK5aaYOlYZqHVSXWk/kp4EAAAAAACXhwQlzqfYFF1MPVIECMv0mqHug7D8JAAAAAAAuEQk&#10;KHFW1e5MZqxBuRZ9BAAAAAAALpkuklMul81dANiMIjnX6Ye/mf3Fv3/8VwVzK9t+/vu34n/+mnsA&#10;9qG+v3IdAYfhOgIOx3V0nT59+mRuwQZVJIcq3gB2QhXv65WHKt7f++nE3Mo+qqLbQ5x25SVOqqba&#10;RZx2cR3ZxetuF3HaxXVkV17ipIq3XVTxBgAAAAAAAHBWJCgBAAAAAAAAnA0JSgAAAAAAAABnQ4IS&#10;AAAAAAAAwNmQoAQAAAAAAABwNiQodzFo6ApdjYG5j7gj9c+gUZBCpSNTc39rV/R67d1HAAAAAAAA&#10;Z3bUBKVOmhQ2bBnNHk07FR1fpZPflE9a/0e7OxfPcdqR555I/akpRbNL7askntd8u9LscfW+LjJ6&#10;kTcylAAAAAAAIGeOmqCsdmcym4WbJ23X3+m2xZvv87duNTgY9pgEXm2c6OtZX6SWrxGF07cXGUld&#10;7qO/Jt7E3ydS70efm9mu9fepeu/30kheyFACAAAAAICcYYr3CsXmUCe8hs35uL2cGEjDaclIJYKH&#10;kVGHWlW6/nMKc3jZf45TeXsZidTv/cihX9uVo0SrEgyifGOaNwAAAAAAyBUSlBdm2nmWnrjS/ppM&#10;TubQ9E1UftItOWYH1nFKLtO8AQAAAABA7mQmQRmsh9iQQThKLDlSzBQ8iW7xh9W+iiwvp5gy6mxD&#10;W9pBBVam0qlE21fPayF4rimxppxzY7/EmBGHUpabbbKT+5xvqe/izy1dpC2zbdWvZip3easns4vN&#10;8Sz6IfFahgcm1sFMfz5bPG/dn0EfxtcMjf9+BPHUpKfu9GqpxxTvHsT1e2zimR0AAAAAAAA5kLER&#10;lD2pFWoi4dqCZi6yTs48l2LrKfbrKk+zSNDoIiFpa/ANXnVSp24WMdymrUMNGo60JLL+o1eS54Mq&#10;LKf3yzJPJiqj55bksDGHK86nkmm1nrhtb953XnsstXXZRp3Iq0mv3p//zMzv8F5tc3Ge6cfY/68r&#10;VgdQ7hSP6gdHJk+L41RysFLxf4eciTyZn0/9/dn5PAV5LoX9qtZrHUnLWSR/g+n4fVG/5TJvcyix&#10;2fnFGyn7/4w/9v9NAwAAAAAAOLXMTfFWya9k/k0nZxLrKVYf23q02DwhWX3URXiSa/ANXnV6cl5k&#10;Zau2DjIQfcryzeIcxaYMl9aD3E1av6wUPfeels83lY4qp+225WskK6b7c01ggy8tv2fr0o8eU+3q&#10;pN6m9RI9nW1dPRpUJfsWIw7Vtnk0567xqEI880PD37FRWfqz7nxdzLTfn33Os1gLtCjNJ5WK7Mnr&#10;pieUYsQQSgAAAAAAkCMZS1C68nC3b2qtKHcPKns0kUV6JkgWuu3HExZZCYqVqJF2q6di72rHfhl/&#10;rE38bZZyvnA9yIe7HZKfJlmbUuQmWC8x+lrtbrmK9yJpmG7XeFaM3kyOUDUjFxcsnMcp+XsZDQkA&#10;AAAAAC5fborkBGvwRUbLqUrV5rFQsAZfZNSZnt69nGzbpq1DVLtq6rMbJCn1ObZZp9EGR1T+K3Pm&#10;/bDYnJbNHt/RqeLJ2vMGAAAAAADIoFwkKFXxEKcl0vYio+U8Na02oXgnahBlz2Qo9fRu90Gi+cmt&#10;2zpQsGZg2LZaY/AUScpwFGnGKjlH12GMbZtGPB7JqeLJ2vMGAAAAAADIoBwkKMPpsk/xgiCpzNp9&#10;vVf/p8z07tiU5F3asqTYlK9qNKWMJZytW7xRE4KXqy0HRWEOE1Zybn2xnA4105h3W9/QjOjcc8q5&#10;ng4d6bfDHRbP9k51noTph99bAAAAAAAA+ZKDBKVJ9uikY2ggjVXTsqv3UlfTvBtqenddnmKZyB3b&#10;2oeu3hwdLTmVN7V4Y7TYi47RD+N5UdlbTTu3Mv1XFeQJykpLYaly+FQ6lc3Vs9NV5dFMW48trakq&#10;e69ca7Moza9tcUctcRLH6Gn2G9boXJXI3d9h8WzvWOfZLvHpWi17DgAAAAAAcFw5SFAWpTn0pO2q&#10;adLhWn7PUvLUPnNITFCkptfryXKRkl3b2oMeMTmOtO9Ia1SPVX1WMXbV1G+VwDLHOZMne1PNq12Z&#10;zfpSj7QfxjJ5ilaL3o2atq7W1oxVz66JxCpVJ6mEqYolsR6jfr7rfk5ZVSjG7F+u4u1vS0nZhEPi&#10;2cVRzhNJfOr2KhLNNU/fXmTk98z+haYAAAAAAABOrzAej2e3t7fmLpAlasSnIy1pizdsCmm39dT6&#10;qrVeMhlun0q0fvcn7+YersnPflAyt7Lrez+dmFvZl4f+fH9/lzx8RyBOu/ISp/o8Ums7Zx2vu13E&#10;aRfXkV3EaRfXkV287nZ9fHyYW7Dh8+fP+anijWsUFv2ZiLVZ3hcrXF81OWoYAAAAAAAg20hQItOC&#10;oj89MYXZscpArbnqSvuR9CQAAAAAAMgXEpTItmJTdGH2SEEhLBsEJeuF5ScBAAAAAEDekKBE5lW7&#10;M5mxBuVa9BEAAAAAAMgrXSSnXC6buwCwGUVygMP8/Pdvxf/8NfcA7EN9f+U6Ag7DdQQcjuvoOn36&#10;9Mncgg2qSA5VvAHshCp1duUlTqpj28V1ZBdx2pWXOLmO7CJOu7iO7OJ1t4s47eI6sisvcVLF2y6q&#10;eAMAAAAAAAA4KxKUAAAAAAAAAM6GBCUAAAAAAACAsyFBCQAAAAAAAOBsSFACAAAAAAAAOBsSlJsM&#10;GroqV2Ng7uOsBo2CFCodmZr7W7ui13HvPgIAAAAAADgD6wlKnRwpbNgymiWadio6vkonZ6mdaUcq&#10;yT4Ot0vKyPnP87knUn9qStHsuprnvoPqfV1k9CJvZCgBAAAAAEAOWE9QVrszmc3CzZO26+902+LN&#10;9/lbtxocDDu8iYz8f+r9SB9fYF9P317851mX++hTupLnvpPqvd9LI3khQwkAAAAAAHKAKd4RxeZQ&#10;J7aGzfn4PGTGVN5eRiL1eyG9rQyksXKUaFWCQZRvTPMGAAAAAACZR4IS+TB9E5WfdEuO2YF1nJLL&#10;NG8AAAAAAJALZ01QBms+NmQQjgZLjggzhU2iW/xhta8iy0tGpowu29CWdlAhlal0KtH21fNaCJ5r&#10;Sqwp59zYL3s6tL8D659nINK+2ZLt7PwczVTu8o3t0a27xJp47uGBiXUw05/G5vME/R/0Z3wt1/jv&#10;TRBPTXrqTq+Wekzx7kFcv8cmntkBAAAAAACQURkYQdmTWqEmEq4haNYN1EmY51Js7cp+XeVjFokY&#10;XQwkba29watO3tTNYoXbtHWoQcORlkTW2vRK8nxQJeX0fjnc/v2tbHyeOllXk169P29n5jfUq6UV&#10;H9r+OU4/xv5/XbE6gHLnWB2ZPC2O8w+USsXvN2ciT+bnU3+vdj5PQZ5LnjlWreM6kpazSAQHSxH0&#10;Rf32y7zNocRWJijeSNn/Z/yRbB8AAAAAACBbMjHF2217ksxN6STMMFKt2Vd9bOtRYfOEZPVRF+FJ&#10;rrU3eNXpyXkxla3aOshA9CnLN4tzFJsyTJxzV2n9so5KeC1G3aktbXTjAf29xfMcfGn5P1GXfvQE&#10;1a5O3KWtibjtc/QmevykrBpAue1zj9o1VlWIZ35o+Ls3Kkt/1p2vi5n2e7XPeRbroBal+aRSkT15&#10;3fSEUowYQgkAAAAAADIuAwlKVx7uVmSdNirK3YPKEk1kkYYJkmhu+/GExVSCoiRqRJ2NqdiB3ftl&#10;uZL1InG2cEh/b3qeJoGZUsgmWBMx+joph8QSt91zj9o91tTRm25JYrvNyMUFC+dxSv5eRkMCAAAA&#10;AIDLlOkiOcFae5FRcY4aiRYXrLUXGV2mp3cvJ762aesQ1e5MPDWkbr4m4OYRfFmzTR9t9Tznjy02&#10;p2Wzty06Vax56hMAAAAAAIATymyCUhUJcVoibS8yKs5T02cTineiBlH2TIZST+92HySan9y6rQMF&#10;awOGbau1BPOTpNyljzY+z+hai7Ft06jGMzhVrHnqEwAAAAAAgBPKaIIynBb7FC/8kcqs0dd79X/K&#10;TO9+uFuskbhTW5YUm/JVjTKUsYSzcos3auLvclXloPjLue3ZR0vP0xE1a1nGH0vrKh5KT4eO9Ofh&#10;jhdr3KnOkzD98HsLAAAAAAAg+zKaoDRJHZ10DA2ksWpadvVe6mqad0NN767LUyzLtmNb+9BVmqOj&#10;CKfy9qJajxR10TH6YTwvKl6rKdXZmOa7ZR9tfJ5FaX5tiztqiZNYo1JPHz9gfc5VCd79HS/WuGOd&#10;Z7vEp2u17DkAAAAAAIB9GU1QFqU59KTtqunD4Zp9z1Ly1D5zSExQvKXX68lyMZJd29qDHkk4jrTv&#10;SGtUj1V3VjF21ZRolagyxzmTJztTzU0RleVK1v5WWSREV9uyj7Z5nqqq96wv9cSai/q5blOue5VV&#10;hWIOee7HijXpKOeJJD51exXpRJ7s9O1FRn7P2CpCBAAAAAAAcCyF8Xg8u729NXeBrJpKp+JIS9ri&#10;DZtC2m09taZorZdMktuhkqtq/cyse39/lzy8t+Ulzu/9dGJuZd/PflAyt7KL68gu4rQrL3FyHdlF&#10;nHZxHdnF624XcdrFdWRXXuL8+Pgwt2DD58+fs13FG1goyp2qhjSaiLVZ3hcrXFM0OZoYAAAAAAAg&#10;e0hQIjeKdw+iqoabgu1YZaDWYnWl/Uh6EgAAAAAAZB8JSuRHsSm6YHuk0BCWDYJS9sLykwAAAAAA&#10;IA9IUCJXqt2ZzFiDci36CAAAAAAA5IkuklMul81dANjMf98wt3AtfvxXBXMLNvz892+5joADqe+v&#10;XEfAYbiOgMNxHV2nT58+mVuwQRXJoYo3gJ1Qpc6uvMSZpyreeZGHauNcR3YRp118HtlFnHZxHdnF&#10;624XcdrFdWRXXuKkirddVPEGAAAAAAAAcFYkKAEAAAAAAACcDQlKAAAAAAAAAGdDghIAAAAAAADA&#10;2ZCgBAAAAAAAAHA2JCjzZNDQFcIaA3M/zy7puQAAAAAAAGBvF52gHDQKOgm2dstohmzaqej4Kp2p&#10;2ZMT045Ukn0cbmQjAQAAAAAAkHDRCcpqdyazWbh50nb9nW5bvPk+f+tWg4NhhzeRkf9PvR/pY/oa&#10;AAAAAAAAKzDFO6OKzaFO6g2bRbMH2TaQBqNEAQAAAAAAdkaCEgAAAAAAAMDZkKA0gjUfGzIIR8Il&#10;R8OZoi7RLf6w2leR5SUjU0bWbWhLO6iIzFQ6lWj76nktBM81JdaUc27sF+si5zFb8nSLmBLPMzww&#10;sQ5meribzxP0R9B38fVM430XxFOTnrrTq6UeAwAAAAAAgHQkKGN6UivURML1E82aiToB9VyKrV3Z&#10;r6tc1CIJVb33d8hIXt4SWanBq05c1e+3b+tQg4YjLYmstemV5LnSkf2bT+8X63RisSa9en/eNzO/&#10;c3q1tGJBKiZHJk+L41RysFLx+9eZyJP5+dS+3fk8BXkueeZYtZbpSFrOIukbTMfvi/oNkHmbQ2F2&#10;PgAAAAAAwGYkKBPctifJ/JtOQA2bEs03VR/b4kYTktVHXYRn9PIWSwQOXnV6Ukx+cru2DjIQfcry&#10;zeIcxaYME+fcVVq/rKOSfYsRh2qLj+JMM/jS8nuhLv3oiapdnWRM9quiCvHMDw37f1SW/qwri93L&#10;fbvPeRZrgRal+aRSkT153fSEAAAAAAAAsBEJyhhXHu72TeMV5e5BZcgm4pk9YbLQbT/OE2bHVxU9&#10;mFNNNbY2FXv3flmu4r1IGqYzidX6/dJxTinZr4orJcfcjHJLEttdvJGyuRmwcB6n5O8VGX/YSCgD&#10;AAAAAABcNxKUWwrWGYyMCHTUKLy44t2DuNGRdXp693Jyb5u2DlHtzsRTwwnn6yFuHr2YGfOYF5vT&#10;stk7xqnOAwAAAAAAgLVIUG5BFUhxWiJtLzIi0FNThxOKd6IGUfZMhlJP73YfJJqf3LqtAwXrIoZt&#10;q3UUc5KkjK4LGds2jcDc0anOAwAAAAAAgLVIUG4UTgl+2qLoiVmfsPfq/5SZ3v1wF1n7cZe2LCk2&#10;5asaTSljCWckF2/UpOeRTOJzmWX6MTa3zsERNcNaxh8HFPPZxqnOAwAAAAAAgG2QoNzIJLR00jE0&#10;kMaqadnVe6mrad4NNb27Lk+xTOSObe1DV6iOjpacytuLar0sN2EoOkY/jOdFZW817fy8U5yL0vza&#10;FnfUEiexdqaeEm9tPc1jnYfEJwAAAAAAwD5IUG5UlObQk7arpkmH6xU+S8lT+8whMUGRml6vl1KI&#10;Zde29qBHTI4j7TvSGtVjla1VjF019Vsl6cxxzuTJzlRzU0BmuYq3v1UWCdFUqtr4rC/1xPqQOrZd&#10;SohvcpTzRBKfur2KdMhUAgAAAAAAbFQYj8ez29tbcxcA1lPJXLVeZ9a9v79LHt7b8hLn9346Mbdg&#10;y89+UDK3sovryC7itIvPI7uI0y6uI7t43e0iTru4juzKS5wfHx/mFmz4/PkzIygBAAAAAAAAnA8J&#10;SgAAAAAAAABnQ4ISAAAAAAAAwNmQoAQAAAAAAABwNrpITrlcNncBYLN/+IPvmFu4Jv/yWz8zt3Co&#10;n//+rfifv+YegH2o769cR8BhuI6Aw3EdXadPnz6ZW7BBFcmhijeAnagqdSQor9Ov/OEvzK3sotqj&#10;XVR7tIs47eI6sos47eI6sovX3S7itIvryK68xEkVb7uo4g0AAAAAAADgrEhQAgAAAAAAADgbEpQA&#10;AAAAAAAAzoYEJQAAAAAAAICzIUEJAAAAAAAA4GxIUF6DQUNXFmsMzH0AAAAAAAAgI0hQphg0Cjqh&#10;t3bLaLZv2qno+CqdqdmTD0HcFTlV2HntJwAAAAAAgEtDgjJFtTuT2SzcPGm7/k63Ld58n791q8HB&#10;AAAAAAAAAPZGgvLCFJtDnUAdNotmD9LQTwAAAAAAANlAghIAAAAAAADA2ZCgPFCwlmFDBv7/Gmnr&#10;U5oCNdEt/rDal7b2omlvh7a0gwriTKVTibavntfCynUiU865sV/2koxPbfEYQ+Eak0tbpeO34lvV&#10;T0t9nN4+AAAAAAAA7CBBaUVPaoWaSD++PqVOkj2XYmtX9uv+0bVFkq967++Qkby8JbJ+g1e/VZH6&#10;/fZtHWrQcKQlkbU2vZI8hwm9vaT3y35UojMRn7/16+oc8T5QfeW0RNqeOc5ri1pGVOp9mQ2bsnJS&#10;t0pO1nritr15+157LLWDE6sAAAAAAABYhQSlJSqplcy/6XUOEwmx6qNKlkUSktVHXYRn9PIWSwQO&#10;XnV6Ukx+cru2DjIQfcryzeIcxaYM1yX0tpDWL/sYNGrS8/ujn+yDbt/fO5LWN2EidSpvLyO/655k&#10;vryk/zyeVB54/LEm2TqVzrPfAW5bvkbWpdT9TkEkAAAAAACAoyFBaYUrD3f7pvGKcvegMpQT8cye&#10;MFnoth/ldKmxqujBnL2ahanYoUP6JcokT+v3Kf1h4o713x6mb6Lymu7D3UEJWQAAAAAAAOyGBOWR&#10;La2F6LRkZB4LFe8exJWevIZ5QT29ezm5t01bh6h21ZRmN0hS6nPkcf1Fk/DtPS+mfU87ogdHknwE&#10;AAAAAADIHBKUR6QK4MTWQoyuhxhVvBOdUzMZSj29232QaH5y67YOpKc0z9tW6zvmLUlppnirad/O&#10;IpHrd5wMI1O3AQAAAAAAkA0kKI8mnJYcWQtxpaI01SKJvVf/p8z07thov13asqTYlK9qNKWM5cOM&#10;RCzelP3/jmSSmEs9/RibW8cSTj9X/ZOUmP5tpmrXw8I8ZtuYnCzeiH52yScHAAAAAACAoyJBeTSO&#10;lFR+L5ZUG0hj1bTs6r3U1TTvhpreXZenWEJtx7b2Me1IJTZaMhyJWJabMBQdox/G86Kyd1Ax21oU&#10;KwUFgXqJitpT6VRM8ZywkI1JNPZqZvRkZKusLXdelUczvT12ClXZmyreAAAAAAAAR0OC8miK0hx6&#10;0nbVNOkwSfYsJU/tM4fEBKMEe71eSjGYXdvagx4xOY6070hrVJf+rBuJpSpdNfV71BLHHOdMnixO&#10;NY9My55vlWAtSVVRfNaX+nx9TLX5MUpbvGSMfb8j6/3YCMqZv2/UctYmKdX0drUGZyy5WROZJz8B&#10;AAAAAABgXWE8Hs9ub2/NXSDn1EhQ50UevGFiOrwabelIq9yXGQnHg6jE7T/8wXfMPVyTX/nDX5hb&#10;2fX+/i55+ExT15H640nW5aU/idMuriO7eN3tIk67uI7sIk67uI7s4nW36+Pjw9yCDZ8/f2YEJS7L&#10;9O1FRtFp6XOeTI4/Ex0AAAAAAAA7IkGJixIU8kmuVamWklRrVbrSfmT0JAAAAAAAQJaQoMRlqXb1&#10;epOq2I0aah9utZ5aTzM57RsAAAAAAADnRoISl0clKVVhnNgWLaQDAAAAAACArNBFcsplNS0WAAAA&#10;AAAAAE5J5P8HYOVkoqt/8toAAAAASUVORK5CYIJQSwMEFAAGAAgAAAAhAF5P1CvhAAAACwEAAA8A&#10;AABkcnMvZG93bnJldi54bWxMj0FPwkAQhe8m/ofNmHiT7QJVqN0SQtQTMRFMDLehHdqG7m7TXdry&#10;7x1OenzzXt77Jl2NphE9db52VoOaRCDI5q6obanhe//+tADhA9oCG2dJw5U8rLL7uxSTwg32i/pd&#10;KAWXWJ+ghiqENpHS5xUZ9BPXkmXv5DqDgWVXyqLDgctNI6dR9CwN1pYXKmxpU1F+3l2Mho8Bh/VM&#10;vfXb82lzPezjz5+tIq0fH8b1K4hAY/gLww2f0SFjpqO72MKLhvV8zuhBQ/wyBXELqNkiBnHUsFR8&#10;klkq//+Q/QIAAP//AwBQSwMEFAAGAAgAAAAhAKomDr68AAAAIQEAABkAAABkcnMvX3JlbHMvZTJv&#10;RG9jLnhtbC5yZWxzhI9BasMwEEX3hdxBzD6WnUUoxbI3oeBtSA4wSGNZxBoJSS317SPIJoFAl/M/&#10;/z2mH//8Kn4pZRdYQde0IIh1MI6tguvle/8JIhdkg2tgUrBRhnHYffRnWrHUUV5czKJSOCtYSolf&#10;Uma9kMfchEhcmzkkj6WeycqI+oaW5KFtjzI9M2B4YYrJKEiT6UBctljN/7PDPDtNp6B/PHF5o5DO&#10;V3cFYrJUFHgyDh9h10S2IIdevjw23AEAAP//AwBQSwECLQAUAAYACAAAACEAsYJntgoBAAATAgAA&#10;EwAAAAAAAAAAAAAAAAAAAAAAW0NvbnRlbnRfVHlwZXNdLnhtbFBLAQItABQABgAIAAAAIQA4/SH/&#10;1gAAAJQBAAALAAAAAAAAAAAAAAAAADsBAABfcmVscy8ucmVsc1BLAQItABQABgAIAAAAIQCAqhYU&#10;ZAMAAPUHAAAOAAAAAAAAAAAAAAAAADoCAABkcnMvZTJvRG9jLnhtbFBLAQItAAoAAAAAAAAAIQAF&#10;2L0aXeQAAF3kAAAUAAAAAAAAAAAAAAAAAMoFAABkcnMvbWVkaWEvaW1hZ2UxLnBuZ1BLAQItABQA&#10;BgAIAAAAIQBeT9Qr4QAAAAsBAAAPAAAAAAAAAAAAAAAAAFnqAABkcnMvZG93bnJldi54bWxQSwEC&#10;LQAUAAYACAAAACEAqiYOvrwAAAAhAQAAGQAAAAAAAAAAAAAAAABn6wAAZHJzL19yZWxzL2Uyb0Rv&#10;Yy54bWwucmVsc1BLBQYAAAAABgAGAHwBAABa7AAAAAA=&#10;">
+                <v:shape id="Image 10" o:spid="_x0000_s1059" type="#_x0000_t75" style="position:absolute;width:70186;height:58115;visibility:visible;mso-wrap-style:square" o:gfxdata="UEsDBBQABgAIAAAAIQDb4fbL7gAAAIUBAAATAAAAW0NvbnRlbnRfVHlwZXNdLnhtbHyQz07DMAyH&#10;70i8Q+QralM4IITa7kDhCAiNB7ASt43WOlEcyvb2pNu4IODoPz9/n1xv9vOkForiPDdwXVagiI23&#10;jocG3rdPxR0oScgWJ8/UwIEENu3lRb09BBKV0ywNjCmFe63FjDSjlD4Q50nv44wpl3HQAc0OB9I3&#10;VXWrjedEnIq03oC27qjHjympx31un0wiTQLq4bS4shrAECZnMGVTvbD9QSnOhDInjzsyuiBXWQP0&#10;r4R18jfgnHvJr4nOknrFmJ5xzhraRtHWf3Kkpfz/yGo5S+H73hkquyhdjr3R8m2lj09svwAAAP//&#10;AwBQSwMEFAAGAAgAAAAhAFr0LFu/AAAAFQEAAAsAAABfcmVscy8ucmVsc2zPwWrDMAwG4Ptg72B0&#10;X5TuUMaI01uh19I+gLGVxCy2jGSy9e1nemrHjpL4P0nD4SetZiPRyNnCruvBUPYcYp4tXC/Htw8w&#10;Wl0ObuVMFm6kcBhfX4Yzra62kC6xqGlKVgtLreUTUf1CyWnHhXKbTCzJ1VbKjMX5LzcTvvf9HuXR&#10;gPHJNKdgQU5hB+ZyK23zHztFL6w81c5zQp6m6P9TMfB3PtPWFCczVQtB9N4U2rp2HOA44NMz4y8A&#10;AAD//wMAUEsDBBQABgAIAAAAIQB4nzhpwwAAANsAAAAPAAAAZHJzL2Rvd25yZXYueG1sRI9Bb8Iw&#10;DIXvk/gPkZG4jZRpG6gQEEKaNLTTChdupjFNoXGqJkD59/gwaTdb7/m9z4tV7xt1oy7WgQ1Mxhko&#10;4jLYmisD+93X6wxUTMgWm8Bk4EERVsvBywJzG+78S7ciVUpCOOZowKXU5lrH0pHHOA4tsWin0HlM&#10;snaVth3eJdw3+i3LPrXHmqXBYUsbR+WluHoDx+n5Z/1xnR22WBf0bttJpl1jzGjYr+egEvXp3/x3&#10;/W0FX+jlFxlAL58AAAD//wMAUEsBAi0AFAAGAAgAAAAhANvh9svuAAAAhQEAABMAAAAAAAAAAAAA&#10;AAAAAAAAAFtDb250ZW50X1R5cGVzXS54bWxQSwECLQAUAAYACAAAACEAWvQsW78AAAAVAQAACwAA&#10;AAAAAAAAAAAAAAAfAQAAX3JlbHMvLnJlbHNQSwECLQAUAAYACAAAACEAeJ84acMAAADbAAAADwAA&#10;AAAAAAAAAAAAAAAHAgAAZHJzL2Rvd25yZXYueG1sUEsFBgAAAAADAAMAtwAAAPcCAAAAAA==&#10;">
+                  <v:imagedata r:id="rId33" o:title=""/>
+                </v:shape>
+                <v:shape id="Zone de texte 13" o:spid="_x0000_s1060" type="#_x0000_t202" style="position:absolute;top:58081;width:70186;height:2667;visibility:visible;mso-wrap-style:square;v-text-anchor:top" o:gfxdata="UEsDBBQABgAIAAAAIQDb4fbL7gAAAIUBAAATAAAAW0NvbnRlbnRfVHlwZXNdLnhtbHyQz07DMAyH&#10;70i8Q+QralM4IITa7kDhCAiNB7ASt43WOlEcyvb2pNu4IODoPz9/n1xv9vOkForiPDdwXVagiI23&#10;jocG3rdPxR0oScgWJ8/UwIEENu3lRb09BBKV0ywNjCmFe63FjDSjlD4Q50nv44wpl3HQAc0OB9I3&#10;VXWrjedEnIq03oC27qjHjympx31un0wiTQLq4bS4shrAECZnMGVTvbD9QSnOhDInjzsyuiBXWQP0&#10;r4R18jfgnHvJr4nOknrFmJ5xzhraRtHWf3Kkpfz/yGo5S+H73hkquyhdjr3R8m2lj09svwAAAP//&#10;AwBQSwMEFAAGAAgAAAAhAFr0LFu/AAAAFQEAAAsAAABfcmVscy8ucmVsc2zPwWrDMAwG4Ptg72B0&#10;X5TuUMaI01uh19I+gLGVxCy2jGSy9e1nemrHjpL4P0nD4SetZiPRyNnCruvBUPYcYp4tXC/Htw8w&#10;Wl0ObuVMFm6kcBhfX4Yzra62kC6xqGlKVgtLreUTUf1CyWnHhXKbTCzJ1VbKjMX5LzcTvvf9HuXR&#10;gPHJNKdgQU5hB+ZyK23zHztFL6w81c5zQp6m6P9TMfB3PtPWFCczVQtB9N4U2rp2HOA44NMz4y8A&#10;AAD//wMAUEsDBBQABgAIAAAAIQBp8EopwgAAANsAAAAPAAAAZHJzL2Rvd25yZXYueG1sRE9La8JA&#10;EL4L/Q/LFHqRumkKQVJXabWFHuohKp6H7JgEs7Nhd83j33cLBW/z8T1ntRlNK3pyvrGs4GWRgCAu&#10;rW64UnA6fj0vQfiArLG1TAom8rBZP8xWmGs7cEH9IVQihrDPUUEdQpdL6cuaDPqF7Ygjd7HOYIjQ&#10;VVI7HGK4aWWaJJk02HBsqLGjbU3l9XAzCrKduw0Fb+e70+cP7rsqPX9MZ6WeHsf3NxCBxnAX/7u/&#10;dZz/Cn+/xAPk+hcAAP//AwBQSwECLQAUAAYACAAAACEA2+H2y+4AAACFAQAAEwAAAAAAAAAAAAAA&#10;AAAAAAAAW0NvbnRlbnRfVHlwZXNdLnhtbFBLAQItABQABgAIAAAAIQBa9CxbvwAAABUBAAALAAAA&#10;AAAAAAAAAAAAAB8BAABfcmVscy8ucmVsc1BLAQItABQABgAIAAAAIQBp8EopwgAAANsAAAAPAAAA&#10;AAAAAAAAAAAAAAcCAABkcnMvZG93bnJldi54bWxQSwUGAAAAAAMAAwC3AAAA9gIAAAAA&#10;" stroked="f">
+                  <v:textbox inset="0,0,0,0">
+                    <w:txbxContent>
+                      <w:p>
+                        <w:pPr>
+                          <w:pStyle w:val="Lgende"/>
+                          <w:rPr>
+                            <w:noProof/>
+                          </w:rPr>
+                        </w:pPr>
+                        <w:r>
+                          <w:t xml:space="preserve">Image </w:t>
+                        </w:r>
+                        <w:r>
+                          <w:fldChar w:fldCharType="begin"/>
+                        </w:r>
+                        <w:r>
+                          <w:instrText xml:space="preserve"> SEQ Image \* ARABIC </w:instrText>
+                        </w:r>
+                        <w:r>
+                          <w:fldChar w:fldCharType="separate"/>
+                        </w:r>
+                        <w:r>
+                          <w:rPr>
+                            <w:noProof/>
+                          </w:rPr>
+                          <w:t>11</w:t>
+                        </w:r>
+                        <w:r>
+                          <w:fldChar w:fldCharType="end"/>
+                        </w:r>
+                        <w:r>
+                          <w:t xml:space="preserve"> : Diagramme Gantt de mon stage</w:t>
+                        </w:r>
+                      </w:p>
+                    </w:txbxContent>
+                  </v:textbox>
+                </v:shape>
+              </v:group>
+            </w:pict>
+          </mc:Fallback>
+        </mc:AlternateContent>
+      </w:r>
       <w:r>
         <w:t>Les différentes phases de la réalisation</w:t>
       </w:r>
     </w:p>
     <w:p>
       <w:pPr>
+        <w:sectPr>
+          <w:pgSz w:w="16838" w:h="11906" w:orient="landscape" w:code="9"/>
+          <w:pgMar w:top="1418" w:right="1418" w:bottom="1418" w:left="1418" w:header="709" w:footer="709" w:gutter="0"/>
+          <w:cols w:space="708"/>
+          <w:titlePg/>
+          <w:docGrid w:linePitch="360"/>
+        </w:sectPr>
+      </w:pPr>
+    </w:p>
+    <w:p>
+      <w:pPr>
+        <w:ind w:firstLine="360"/>
+      </w:pPr>
+      <w:r>
+        <w:lastRenderedPageBreak/>
+        <w:t xml:space="preserve">Comme nous pouvons le voir sur ce diagramme de Gantt : mon </w:t>
+      </w:r>
+      <w:r>
+        <w:t xml:space="preserve">travail s’est décomposé en deux grandes phases : </w:t>
+      </w:r>
+    </w:p>
+    <w:p>
+      <w:pPr>
+        <w:pStyle w:val="Paragraphedeliste"/>
+        <w:numPr>
+          <w:ilvl w:val="0"/>
+          <w:numId w:val="3"/>
+        </w:numPr>
+      </w:pPr>
+      <w:r>
+        <w:t xml:space="preserve">Une première phase d’une durée </w:t>
+      </w:r>
+      <w:r>
+        <w:t>d’environ</w:t>
+      </w:r>
+      <w:r>
+        <w:t xml:space="preserve"> un mois : une phase de documentation, d’essais </w:t>
+      </w:r>
+    </w:p>
+    <w:p>
+      <w:pPr>
+        <w:pStyle w:val="Paragraphedeliste"/>
+        <w:numPr>
+          <w:ilvl w:val="0"/>
+          <w:numId w:val="3"/>
+        </w:numPr>
+      </w:pPr>
+      <w:r>
+        <w:t>La seconde phase étant la programmation du projet s’étant de la fin du mois d’Avril à aujourd’hui.</w:t>
+      </w:r>
+    </w:p>
+    <w:p>
+      <w:pPr>
+        <w:pStyle w:val="Titre4"/>
+      </w:pPr>
+      <w:r>
+        <w:t>Première phase : documentation et essais</w:t>
+      </w:r>
+    </w:p>
+    <w:p>
+      <w:pPr>
+        <w:ind w:firstLine="708"/>
+      </w:pPr>
+      <w:r>
+        <w:rPr>
+          <w:noProof/>
+        </w:rPr>
+        <mc:AlternateContent>
+          <mc:Choice Requires="wpg">
+            <w:drawing>
+              <wp:anchor distT="0" distB="0" distL="114300" distR="114300" simplePos="0" relativeHeight="251696128" behindDoc="0" locked="0" layoutInCell="1" allowOverlap="1" wp14:anchorId="0667BC7B" wp14:editId="54841F0F">
+                <wp:simplePos x="0" y="0"/>
+                <wp:positionH relativeFrom="column">
+                  <wp:posOffset>446405</wp:posOffset>
+                </wp:positionH>
+                <wp:positionV relativeFrom="paragraph">
+                  <wp:posOffset>654473</wp:posOffset>
+                </wp:positionV>
+                <wp:extent cx="4930140" cy="2713355"/>
+                <wp:effectExtent l="0" t="0" r="3810" b="0"/>
+                <wp:wrapThrough wrapText="bothSides">
+                  <wp:wrapPolygon edited="0">
+                    <wp:start x="0" y="0"/>
+                    <wp:lineTo x="0" y="21383"/>
+                    <wp:lineTo x="21533" y="21383"/>
+                    <wp:lineTo x="21533" y="0"/>
+                    <wp:lineTo x="0" y="0"/>
+                  </wp:wrapPolygon>
+                </wp:wrapThrough>
+                <wp:docPr id="39" name="Groupe 39"/>
+                <wp:cNvGraphicFramePr/>
+                <a:graphic xmlns:a="http://schemas.openxmlformats.org/drawingml/2006/main">
+                  <a:graphicData uri="http://schemas.microsoft.com/office/word/2010/wordprocessingGroup">
+                    <wpg:wgp>
+                      <wpg:cNvGrpSpPr/>
+                      <wpg:grpSpPr>
+                        <a:xfrm>
+                          <a:off x="0" y="0"/>
+                          <a:ext cx="4930140" cy="2713355"/>
+                          <a:chOff x="0" y="0"/>
+                          <a:chExt cx="4930140" cy="2713355"/>
+                        </a:xfrm>
+                      </wpg:grpSpPr>
+                      <pic:pic xmlns:pic="http://schemas.openxmlformats.org/drawingml/2006/picture">
+                        <pic:nvPicPr>
+                          <pic:cNvPr id="37" name="Image 37" descr="Une image contenant table&#10;&#10;Description générée automatiquement"/>
+                          <pic:cNvPicPr>
+                            <a:picLocks noChangeAspect="1"/>
+                          </pic:cNvPicPr>
+                        </pic:nvPicPr>
+                        <pic:blipFill>
+                          <a:blip r:embed="rId34">
+                            <a:extLst>
+                              <a:ext uri="{28A0092B-C50C-407E-A947-70E740481C1C}">
+                                <a14:useLocalDpi xmlns:a14="http://schemas.microsoft.com/office/drawing/2010/main" val="0"/>
+                              </a:ext>
+                            </a:extLst>
+                          </a:blip>
+                          <a:stretch>
+                            <a:fillRect/>
+                          </a:stretch>
+                        </pic:blipFill>
+                        <pic:spPr>
+                          <a:xfrm>
+                            <a:off x="0" y="0"/>
+                            <a:ext cx="4930140" cy="2392680"/>
+                          </a:xfrm>
+                          <a:prstGeom prst="rect">
+                            <a:avLst/>
+                          </a:prstGeom>
+                        </pic:spPr>
+                      </pic:pic>
+                      <wps:wsp>
+                        <wps:cNvPr id="38" name="Zone de texte 38"/>
+                        <wps:cNvSpPr txBox="1"/>
+                        <wps:spPr>
+                          <a:xfrm>
+                            <a:off x="0" y="2446655"/>
+                            <a:ext cx="4930140" cy="266700"/>
+                          </a:xfrm>
+                          <a:prstGeom prst="rect">
+                            <a:avLst/>
+                          </a:prstGeom>
+                          <a:solidFill>
+                            <a:prstClr val="white"/>
+                          </a:solidFill>
+                          <a:ln>
+                            <a:noFill/>
+                          </a:ln>
+                        </wps:spPr>
+                        <wps:txbx>
+                          <w:txbxContent>
+                            <w:p>
+                              <w:pPr>
+                                <w:pStyle w:val="Lgende"/>
+                                <w:rPr>
+                                  <w:noProof/>
+                                </w:rPr>
+                              </w:pPr>
+                              <w:bookmarkStart w:id="0" w:name="_Ref73895440"/>
+                              <w:r>
+                                <w:t xml:space="preserve">Image </w:t>
+                              </w:r>
+                              <w:r>
+                                <w:fldChar w:fldCharType="begin"/>
+                              </w:r>
+                              <w:r>
+                                <w:instrText xml:space="preserve"> SEQ Image \* ARABIC </w:instrText>
+                              </w:r>
+                              <w:r>
+                                <w:fldChar w:fldCharType="separate"/>
+                              </w:r>
+                              <w:r>
+                                <w:rPr>
+                                  <w:noProof/>
+                                </w:rPr>
+                                <w:t>12</w:t>
+                              </w:r>
+                              <w:r>
+                                <w:fldChar w:fldCharType="end"/>
+                              </w:r>
+                              <w:r>
+                                <w:t xml:space="preserve"> : Démonstration densité</w:t>
+                              </w:r>
+                              <w:bookmarkEnd w:id="0"/>
+                            </w:p>
+                          </w:txbxContent>
+                        </wps:txbx>
+                        <wps:bodyPr rot="0" spcFirstLastPara="0" vertOverflow="overflow" horzOverflow="overflow" vert="horz" wrap="square" lIns="0" tIns="0" rIns="0" bIns="0" numCol="1" spcCol="0" rtlCol="0" fromWordArt="0" anchor="t" anchorCtr="0" forceAA="0" compatLnSpc="1">
+                          <a:prstTxWarp prst="textNoShape">
+                            <a:avLst/>
+                          </a:prstTxWarp>
+                          <a:spAutoFit/>
+                        </wps:bodyPr>
+                      </wps:wsp>
+                    </wpg:wgp>
+                  </a:graphicData>
+                </a:graphic>
+              </wp:anchor>
+            </w:drawing>
+          </mc:Choice>
+          <mc:Fallback>
+            <w:pict>
+              <v:group w14:anchorId="0667BC7B" id="Groupe 39" o:spid="_x0000_s1061" style="position:absolute;left:0;text-align:left;margin-left:35.15pt;margin-top:51.55pt;width:388.2pt;height:213.65pt;z-index:251696128" coordsize="49301,27133" o:gfxdata="UEsDBBQABgAIAAAAIQCxgme2CgEAABMCAAATAAAAW0NvbnRlbnRfVHlwZXNdLnhtbJSRwU7DMAyG&#10;70i8Q5QralN2QAit3YGOIyA0HiBK3DaicaI4lO3tSbpNgokh7Rjb3+8vyXK1tSObIJBxWPPbsuIM&#10;UDltsK/5++apuOeMokQtR4dQ8x0QXzXXV8vNzgOxRCPVfIjRPwhBagArqXQeMHU6F6yM6Rh64aX6&#10;kD2IRVXdCeUwAsYi5gzeLFvo5OcY2XqbynsTjz1nj/u5vKrmxmY+18WfRICRThDp/WiUjOluYkJ9&#10;4lUcnMpEzjM0GE83SfzMhtz57fRzwYF7SY8ZjAb2KkN8ljaZCx1IwMK1TpX/Z2RJS4XrOqOgbAOt&#10;Z+rodC5buy8MMF0a3ibsDaZjupi/tPkGAAD//wMAUEsDBBQABgAIAAAAIQA4/SH/1gAAAJQBAAAL&#10;AAAAX3JlbHMvLnJlbHOkkMFqwzAMhu+DvYPRfXGawxijTi+j0GvpHsDYimMaW0Yy2fr2M4PBMnrb&#10;Ub/Q94l/f/hMi1qRJVI2sOt6UJgd+ZiDgffL8ekFlFSbvV0oo4EbChzGx4f9GRdb25HMsYhqlCwG&#10;5lrLq9biZkxWOiqY22YiTra2kYMu1l1tQD30/bPm3wwYN0x18gb45AdQl1tp5j/sFB2T0FQ7R0nT&#10;NEV3j6o9feQzro1iOWA14Fm+Q8a1a8+Bvu/d/dMb2JY5uiPbhG/ktn4cqGU/er3pcvwCAAD//wMA&#10;UEsDBBQABgAIAAAAIQCwbGQEjgMAAEcIAAAOAAAAZHJzL2Uyb0RvYy54bWykVdtu3DYQfS/QfyBY&#10;oG+x9uKsbdVysLVrw4CRLOoEAfrGpSiJiEQyJLVa54/8Hf6xHlLSxvYaTes+rHZIDskzZ84MT99t&#10;m5pshHVSq4xODyaUCMV1LlWZ0U8fL98cU+I8UzmrtRIZvROOvjv7+afTzqRipitd58ISHKJc2pmM&#10;Vt6bNEkcr0TD3IE2QmGx0LZhHkNbJrllHU5v6mQ2mSySTtvcWM2Fc5i96BfpWTy/KAT3H4rCCU/q&#10;jAKbj18bv+vwTc5OWVpaZirJBxjsFSgaJhUu3R11wTwjrZV7RzWSW+104Q+4bhJdFJKLGAOimU6e&#10;RXNldWtiLGXalWZHE6h9xtOrj+XvNytLZJ7R+QklijXIUbxWEEyAnc6UKZyurLk1KztMlP0oBLwt&#10;bBP+EQrZRl7vdryKrScck4cn88n0EPRzrM2OpvP527c987xCevb28eqPH+xMxouTgG8Hx0ie4jcQ&#10;BWuPqB8LCrt8awUdDmn+1RkNs19a8wY5NczLtaylv4v6RPYCKLVZSb6y/eAR50cj59cNK0E5xrlw&#10;HAL9pASRcZJr5YViyhPP1rX49Zft8rf4uQie0niUHikf7tXDvX24F4S1XqNa5NdWNEL5QHSAEG7t&#10;MbDA0Y3mXxxR+rxiqhRLZ1AqKODgnTx1j8MnAaxraS5lXYe8B3ugCqifyfIFtnvJX2jeBnB9DVtR&#10;A69WrpLGUWJT0awFJGmv8wiIpc5b4XkVLixw8Z8AG4A+WogovwMLITgI9nUSnZ/MFsexOeyEBtKs&#10;81dCNyQYAAcMyC5L2ebGDWhGl4HDHkBEBjyhltDk3EgXRnuE/ac6vq2YEYAQjn2kKXTcvo7/QseF&#10;nIhHHUJbxyG3g2+oZeK3v2tUZ6Q4zP8jX7PDw8ViLNuXC3uxOJr8L9KQTl3LfJRWYPO8tmTD0Ly7&#10;SnoR1fnMq1YhCUqHXb0mwgz6whhQsPx2vY1dbjofWVjr/A4kWI1cojU5wy8lLrxhzq+YxSOASTxs&#10;/gM+Ra27jOrBoqTS9ttL88EfOcUqJR0elYy6ry0LzaS+Vsh2eIFGw47GejRU25xrhDqNaKKJDdbX&#10;o1lY3XzGe7cMt2CJKY67MupH89xjhAW8l1wsl9Hue9KNujXoZNOo2EDsx+1nZs2g5aCQ93rU056k&#10;e99AszNLdJdLGfUeiO1ZHPiGtqMVXytYT57Dx+Po9f39P/sbAAD//wMAUEsDBAoAAAAAAAAAIQAq&#10;Spz4clUAAHJVAAAUAAAAZHJzL21lZGlhL2ltYWdlMS5wbmeJUE5HDQoaCgAAAA1JSERSAAAChwAA&#10;AToIAgAAAOvKb4MAAAABc1JHQgCuzhzpAAAABGdBTUEAALGPC/xhBQAAAAlwSFlzAAASdAAAEnQB&#10;3mYfeAAAVQdJREFUeF7tvXdcVNe+/p/XPefec5Jzcu8x9XiSGDVGxIIoKorGYEGxYqyxoaJiN/be&#10;NbbYjSX23nsn9oK98zMWsAtiQUFBBITf95lZC5jOsEFZM3nefySz9l57zdqfvZ71fD7jAO/9f4QQ&#10;QghRA50r//8kJ2DktcG4aeO9996Trwh5+1Cn2oBO6co5BiOvDcZNG3Rl8i6hTrVBV85JGHltMG7a&#10;oCuTdwl1qg26ck7CyGuDcdMGXZm8S6hTbdCVcxJGXhuMmzboyuRdQp1qg66ckzDy2mDctEFXJu8S&#10;6lQbmXPlXYHvvec1LVS20gid5vXee4G7ZEtVrEzeArqemb8d+8dPg6tWG4ybNux3ZYdQugbF2c9b&#10;HfxPAnWqDQuurFeeMamr0+JKdQxPzozMdD3pygpjGjeFdlAL6pEoIBHMQr7S4+hKf6uPXaE15bAo&#10;rFNDpA7UWdm62VhyZcsztBRVHHvngdb0dO2/SNeTrqww2aB280s0DGKbbB8wy0Ds8pUeR1f6Ww2w&#10;ek/P8XAcnQYG6v6jii1n3ZVzAk3zsP8i/WOiK6sLXVkbWXPlnMDmPN7qJNV7eo6HQ+hUNx5EIP+n&#10;BFlzZV07FYPj4gb14xicSutsEtJMDWLcHZgMpif9olR0t6O70LC3cS/DGxZvbfBORtEwmoDBGdPx&#10;09C/kcUzdGVtZELthk8rtYvRE9QfNj8iuwXukqfShrc0oGV0PW33eNdgyvKVHv3CNFrbaZjO3cpd&#10;6w7nnNJ1HQyPWlc0MDxpeJHRu2RNzsQER9CpuFq+sNXxHaKbszZXNu5mtFRlQOTJ1PAYNNNuPlOD&#10;pIfMuGWM0ZD6QSwNYXgC6JvGJ9NOm84q/Y2NZ280viFGAxhBV9aGnWo3fj7Gj8H8ErMjugPpy0CH&#10;rQHNsbogcgzcjXylx/h2jDCcu427Ng6RbBk20+4/U4OkR824ZYLRSf0oaW8gmsbvbtiSr9ErfXTj&#10;KVp9Z+OxiA0cQKe6i2VPK7PLAXS3Y8mVDUmfqcG8De5GYHLO4PasNzMaxOCc0SBGDROMrzMZUL40&#10;fmp6dGdTD5kOb9pOw2gcq72sQ1fWhn1q1x01esiG3cwvMTuiO2A0gM0BzbF9NifA/chXehxc6YYn&#10;bStad9bqKOlkVc7EBOV1arxsrHZ71+i0aMmVjW4qjfRp6zuZIW/J5O6sNjMcxGAWRoOYjGiEmbRS&#10;GwYXmYytx8ZpoyHNJm34XtYmZQW6sjbsUrvN1WXhErMjFpeBGdYfuYYF8ZbBdOUrPUbr2pj0udu8&#10;a5NbtNrMcBCDWRgNYjKiMQYnTcbQk3baxn2azyy1n813Jnahuk5NF4Yqz1w3X82ubGWhm96c1WaG&#10;g1gLmMmIRpg8k/QhMnhfg/czeWuD/vpX6e9sNJCtSVmBrqwN+9Vu+pTTML/E7Ij1ZWAfGhbEWwZ6&#10;kK/02Lih9LnbvGuTW7TazHAQg3NGg5iMaEwG46eNa/Xd9SfShzfqZ/OdiV0orlN9R3PsufTtopuF&#10;Fle2HGCJyTnrzYwGMZiFUVcb1+lmb/mUyfua3KLhkKbDp7VNQ2PUNr3KDujK2rBL7bYfiPlJsyO6&#10;A0aLxOaA5mSy+zsAq16+0uPYSjcb3+RWTM5aGCW75UxMUFunlpa/7lLTY+8ezCEr3/YyuHecS22Z&#10;RMVGM4NBDGZhNIiNKeo7GmE4oNH7GoygvyitKYeQbcNzRv2Mu+mbBreSjulNpkNX1oZ9are1uiws&#10;IbMjulGNetgc0ByrCyLHwGqVr/SYxyANw7nbuGuTW7TRzGAQg1kYDWJjihbGN+ipO5feNH53tMRr&#10;o076hnEz7QpDTO+EWEVpneouM7kOWD76jtGtQ0uubEzqLemmbHB7Rj2Ng2B/09YgBtGxMIgeswDq&#10;xjM4mP6ATEZIH0KH4QndGbTTJ2Z40nC64uv4qW9mOn4a6VMwha6sDUtqNyIt2oaPy+QZpF2UtlpM&#10;jhg+3DRsDGiK1QWRY2DK8pUeo3sRpM7XZO7W7tqkm+2mrUEM4mxhED1mj8K0Z3pXHYYndBi+e/o5&#10;w6NZljMxQWWd6gcxX1NWj79LdHN2Jm/QPwyjmJofUQe6sjYYN21A7PIVIW8f6lQbTunKhiasQupj&#10;Fa5abTBu2qArk3cJdaoNZ3NlYPTZhdqfNXHVaoNx0wbkIF8R8vahTrWh8y3GLqdg5LXBuGmDrkze&#10;JdSpNujKOQkjrw3GTRt0ZfIuoU61IV1Z9z9CCCGE5DjMaHIKRl4bjJs2GDdtMG7aYNy0gbjRlXMM&#10;Rl4bjJs2GDdtMG7aYNy0gbjRlXMMRl4bjJs2GDdtMG7aYNy0gbjRlXMMRl4bjJs2GDdtMG7aYNy0&#10;gbjRlXMMRl4bjJs2GDdtMG7aYNy0gbjRlXMMRl4bjJs2GDdtMG7aYNy0gbjRlXMMRl4bjJs2GDdt&#10;MG7aYNy0gbjRlXMMRl4bjJs2GDdtMG7aYNy0gbjRlXMMRl4bjJs2GDdtMG7aYNy0gbjRlXMMRl4b&#10;jJs2GDdtMG7aYNy0gbjRlXMMRl4bjJs2GDdtMG7aYNy0gbjRlXMMRl4bjJs2GDdtMG7aYNy0gbjR&#10;lXMMRl4bjJs2GDdtMG7aYNy0gbjRlXMMRl4bjJs2GDdtMG7aYNy0gbjRlXMMRl4bjJs2GDdtMG7a&#10;YNy0gbjRlXMMRl4bjJs2GDdtMG7aYNy0gbjRlXMMRl4bjJs2GDdtMG7aYNy0gbjRlXMMRl4bjJs2&#10;GDdtMG7aYNy0gbjRlXMMRl4bjJs2GDdtMG7aYNy0gbjRlXMMRl4bjJs2GDdtMG7aYNy0gbjRlXMM&#10;Rl4bjJs2GDdtMG7aYNy0gbjRlXMMRl4bjJs2GDdtMG7aYNy0gbjRlXMMRl4bjJs2GDdtMG7aYNy0&#10;gbjpXPk9QgghhKgAMxpC/gxA7PIVIURV6MqE/FmgKxOiPnRlQv4s0JUJUR+6MiF/FujKhKgPXZmQ&#10;Pwt0ZULUh65MyJ8FujIh6kNXdiBCp3m9957XtFDZtIG+Z+Au2bLJrkA7x3xH6Keux2T+uonad0vE&#10;CgiqfEWUw7HVTdlmI7ow0pWzQvpyTOWtqcBe3WZCtVnRre5KC+9jFBDjszZOSXQ9xGxM1ExxZwOI&#10;unxF7MNoxepxenULWRti+GaWJUzZZiu62NKVs4KpSMSyfWvaTceq4HAiE29vdRhbGGjTWHP6E2nD&#10;6cZO62DjVDrpc9d1T+2tv5TizjIIuXxF7MN05enbmddL5rEqy3SF2IPVYaxj4xKrEk6fFGWbDSCu&#10;dOUsYWHpGS/et4UGwVlCwzCp92d+66aDGfSwccoAS/JOf0WyBl05s1hYpfpDb3095py6rV9iXcKU&#10;bbZCV84qFnQr1q/hQX1bYrBSdYcDd+lHMD0lxhWkDZQmC8PxQPp1Vt7IhPRegbvSxpTYN4Ies1s3&#10;j4V+NN0RG6cM0XUT76o7nXphBvMgdoKAy1fEPsyXLTBduVYkI1awfgTTU2JcQdpAuv76PobjgfTr&#10;rLyRCem9NKnb9JI0zGOhH81YpLpDxkdIptE9HbpyVjBfq0B/UC5K4w6GZ1I1Ik8aysHwNS6x0MO4&#10;ocPGGxmif1PZTd/J6J3sGSEV4+7AbErpXWycMkZ/OG1SupatKZDMgKjKV8Q+LC5S/UG5Ko07GJ4R&#10;Qks7aSgAw9e4xEIPc73YeCND9G8qu+k7Gb2T3SOkk97FbEqGI8r3kj10LUtjE7vQxZGunBWM13oq&#10;6StY98rotMHiNjlncsZ8WRsdNe1iMphdYwCDtp0jpGF26+b907rYOGWdtIt0L/TY7k9sgwDKV8Q+&#10;/sTq1qG/fcMBjPtbkXBaR90LPeZ9iA10IaMrZwWLK1N/UL8wxbo2xWCdG1xquOxTrzOSgZEujBoZ&#10;vFE6ZtNNH8bOEdKxMVYqaV1snLKG7hL9ebwQl6YdIZrA45SviH1YXKT6g/oVqX9lhlznJqvVUAGp&#10;1xkpwrCDcSODN0rHbLrpw9g5ghnpI5hMCZi9nQ5dN/0xvEi/0LQXsYHuydCVs4LVlSkOWjydisly&#10;1TWNl71+nNShTDqY9Lb5RumYdUsfxs4R0jG7wHyEtNFtnLKM7rTon/5K99LGJSQDsJLkK2IfFjWh&#10;W5DioE3JGKxbHbqm8eLVj5M6lEkHk9423ygds27pw9g5ghn6SeqvMx/BZJI6dIdEn/RXupcm3Ygt&#10;dIuCrpwVLKx2/aHUZWhh5aZhsHB1WO5q8AZGHUx723ojA2xcZucIaWQsU2tzBxbiZoCud+pJg9d4&#10;mZkJEmMgdvmK2IeFVao/lLoKTVe1IYZrGFjuak0hpr1tvZEBNi6zcwQTDO/WdATz4Oh6pB4weI2X&#10;mX/nPzF05axiujT1bcNFaLiudRgsUcNFDHRNcQqv0o6nHzV8aUETNt7IEN0gBnLRkdrNzhFSMZuB&#10;HNDycDZOmWAyrq4puuqGMH4/khnwAOQrYh+mS1zfNly4pgvZQDImq1XXTFvGacfTjxq+NH9jW29k&#10;iG6Q1Ov0r9MvsmsEdDI4qL/EeLJWhxMH0qesa4rTussMb4VkgO6p0ZWzgli4hpgvQKM+BgvZZLnq&#10;mqln9QKQGKnC5HLjDtbeyJj0XuiSLh499oxg1EeSfhuGMzcZwMapdEwmpCP9Dc1jS+wHAZSviH2Y&#10;L3XzFWhNMrrVbtDbULyGQkjrYtgBpPVJ62DtjYxJ74UuuoZBTztGMOpifruGMzcawOSddKQPZR40&#10;YgNdyOjKhPwZgNjlK0KIqtCVCfmzQFcmRH3oyoT8WaArE6I+dGVC/izQlQlRH7oyIX8W6MqEqI90&#10;Zd3/CCGEEJLjsFYmxOkRYpcNQoiSCJ3SlQlxfoTYZYMQoiRCp3RlQpwfIXbZIIQoidApXZkQ50eI&#10;XTYIIUoidEpXJsT5EWKXDUKIkgid0pUJcX6E2GWDEKIkQqd0ZUKcHyF22SCEKInQKV2ZEOdHiF02&#10;CCFKInRKVybE+RFilw1CiJIIndKVCXF+hNhlgxCiJEKndGVCnB8hdtkghCiJ0CldmRDnR4hdNggh&#10;SiJ0SlcmxPkRYpcNQoiSCJ3SlQlxfoTYZYMQoiRCp3RlQpwfIXbZIIQoidBptrlySkrK69evY2Nj&#10;X758mZCQgKY8kWWSk5Pj4+MxLAZPTEyUR7ODpKSkuLg4jPzq1as3b97Io9lE2rTxFph2NgYEU8WY&#10;L168wH/xOrtGxjiYpxgZM8f85YlsAlNFnNOmLY9mB2LaCPXbm7Z4jlgw8qijIcQuG4QQJRE6zTZX&#10;fvbs2cGDB3/77bdff/312LFj0dHR2bXzPnz4cOvWrXPnzl22bNmlS5ew82aXD12/fn358uWY8KZN&#10;m0JDQ5FMyBPZwaNHjzDtmTNn4i0uXLgAN5InsgaMAVNdtWrVL7/8sm7dOryGW8hzWQPec+7cOQR5&#10;6tSpO3fuxPyzMSAwy7CwsI0bN2LwlStX4jXeLlueI0ZGeDHt2bNn79ixIyIiInst//bt2xs2bJgz&#10;Zw5ifu3atexdJO8MIXbZIIQoidBptrnylStXBg0a5OHh4e7uPnLkSAybXW4RHBzs7+9fokSJatWq&#10;zZs378GDB1nfdkVduH79+kqVKhUrVqxFixYwjCdPnsjTWQbjnz17FsO6urpWr14dhgH7zJYyDu6O&#10;HMLX1zdPnjwNGzbEtBGQbLE3+BlyiMqVK3/77bcdO3ZE2JFpZVcChMWwZcuWRo0affPNN3Xq1IHP&#10;hYeHZ4t9oopFePEcsfA6dOiA1BBH5LnsYPfu3Q0aNMDgfn5+MGYkK9kVk3eJELtsEEKUROg0e1wZ&#10;BcSePXuw237wwQefffZZ48aNYXiPHz+Wp7WC7Q+VMWpN7IkffvhhoUKFunTpcvjw4azXK7BkbK+j&#10;R4/+17/+hZG9vLyQSaAQl6ezBtwXxgDjKVy48H//93+LaQcFBb1+/Vr20ApGvnPnzoQJExBkPLvS&#10;pUtj2qdPn876J6ui4uzcufOnn376j3/8o0qVKrNmzUJFmy2ZBEDqgOLexcXlL3/5C57m4MGDMe1s&#10;CcitW7cQXkw7V65cmDZqcYRIns4aWH54jtOnT0eagkWCafft2/fMmTPZFZN3iRC7bBBClEToNHtc&#10;+f79+6hXKlas+NVXX1WoUOH7778fMmTIzZs35WmtwDuvX78+bNiwokWLFixYEOOLuvPVq1eyh1ai&#10;o6OPHz8eEBAAe0OtjEoLde22bdvk6awBs7l27drPP/+cTw8CUq9evRkzZmT9Q2yYBJISmBCmjSrc&#10;29u7WbNmsP+sB+T58+cYB8U3SnAPDw88wbZt2548eTJb/iUVAUHl/dNPP+EhwpgRbSRw69aty3pR&#10;GxMTg3Swfv36efPmLV68OAr9li1bnjp1Sp7OGpj2xYsXxbRFtGvXro1yOXs/IX83CLHLBiFESYRO&#10;s8eVjx492q1bt/Lly2PnCgwMLFmyZIMGDU6cOJHFYghms2nTpkaNGpUpUwYbYtOmTVGvdO3aNev/&#10;dog0Yu7cubAHNzc3VPZ169bFzKdNm5Yt/2gNq4DBY7aolWvVqoX5I5/o3r373bt3szg4Ks558+bB&#10;0mASzZs3hxth5MmTJ0dGRsoeWkEagbK7atWqnp6eSFZgb15eXhs3bsS9yB5ZICoqav78+VgS8HtE&#10;u0mTJkWKFEHFHx4ensWAoFBG9oMcAmsPw9aoUaN06dLw+4Ts+L4h7n3ZsmVYeIgJ8irMHKtl+PDh&#10;yGAczpiF2GWDEKIkQqfZ4MrY/lasWIHNCyYHb545c+Z3332HjQw72r1797LycR8qWuy5GAqDDxgw&#10;YOjQoXBlX1/fgwcPYqPXvO1iSrhruDtKcBgb3qJjx454l06dOl2+fDnrH6vCI6dMmYJMAk4/ZMiQ&#10;gQMHwjb8/Px27dqVxXI5JCSkX79+5cqVq1mzJnIIlHGlSpXCjaASzeK0UYK3aNECE4bZ4wnC4VAg&#10;jh8/HoFKzPL33pGOYNqi1sSY/fv3/+abb9q3b49kLovlMspiTLVs2bKtWrXCc8R/v/322xEjRoSG&#10;hiLBkp20guQPU4XNY5Fg7eEWkGb9+OOPp0+fxsqUnRwEIXbZeAskJSUhWUHWiHwX2QyylqxnRSqD&#10;tO/Jkye434cPH8bFxTn3zQrwTJ89e4ZMGuARO+K/42QWPFbs2NgH8KDhOO/gRzCETrPqypj306dP&#10;x4wZA6tAMbFgwQJYJqpD7Onw0ePHj2ve07Hub9y40bp1a9SFMJ7Vq1fD5mFvsFJ4Hk5pXhYI9N69&#10;e1FXoWLDDr5jxw5YBTKJatWqLV++HCtP9tMEpg3v7NKlS4ECBdq2bbt58+bFixejFodzIEpZ+VQf&#10;vhsUFIQSHAkEHOLYsWMzZsxA2FE6I+x4CrJf5sHIiC3qY5j9uHHjYJYYP1++fG3atEHRn8VyGY8J&#10;ywDeiQj36NEDkUfdjMj7+Pig7kfeJvtlEgyL3XD9+vVwTfj9L7/8gqkiB0LYUZRv374dJiG7agKm&#10;fuHChR9++KFYsWLwZrzRb7/9hvdCsoVpZ9c/Xb8zhNhl4y0Ac9q4cSNyl0GDBiH7hGNlPZlTGaR9&#10;c+fOxXqbNGkSUsM/gzE/fvx4zZo12DBHjhy5Z88e6MvpjRmbwO+//450Hw961apVyDjftjELnWbV&#10;lTFvlA4BAQHYsLCV4zUKo759+8KVUWHgKWqrDrHEsQggb9TfxYsX//XXXy9dugQfQiX39ddf+/v7&#10;wzm0fecLKwnWiB22RIkS8ImtW7eGhYVhnjBO7L+Y+e3bt2VXTWA/gj3AKQsVKoTsAepFGYq6EHeB&#10;ZOXIkSOyX+ZBijp79uyqVavCz7BEoAq8EXzUy8urT58+SFNkv0yCdXbr1i0sO/gNciDkKIj8nDlz&#10;EA34NG4BeaLsqgmkC8hL8ByRBsHPkHju27evSpUqiH/v3r3Pnz8v+2USZBKILRIdFMeoX3fv3n39&#10;+nX4vYeHB0I9ceJESEh2zTwoCzDPtWvXYlUj71myZMmVK1eQEmGRIFlBjohpv4PEORsRYpeNt8DZ&#10;s2eRiSI433zzDdLxc+fOZf1bFCqzc+dOrGfcb8WKFbE7YdNzeou6ePEi9nnIDTvD4MGDL1++rG0H&#10;diCQaw4fPhz3i1y/Xbt2Bw4ceNurWug0q6786NGjhQsXwipQr2BPRJmPtHHRokUwPFSHEyZM0FYM&#10;YcvDPoi6DUUVSlgUWNHR0XBTpC0onVEswkfxXrJ3ZkAaAZuEH7i4uLRs2RI7+6tXr8R3keCjtWrV&#10;OnnyZFbS/D/++AN1GxwOEUCehbeD66MWh3e6u7ujFtecVp84cQKThEnAOyEJHIE3wCEQZ5R0Bw8e&#10;1LYvYD7YYpAxIKpYgggIpoeZ16tXD8bZvXt3lIya6wBciEn26tULAUHljVwKk7x69SqGRTSQtyEJ&#10;0PbZO9YDEvZmzZpBMAMHDkSQX758iWk3bdo0T548kBA2Ec27Bi6Er6Dswx6EyCDyUGNISAj8Jn/+&#10;/FjtiFi2/Iv7O0OIXTaym9jY2M2bN1evXv0f//gHgo/HinWe9e86qAkWMNbezJkzsV3kypULKWDH&#10;jh3379/vWFlapoCKsY+hBkAK8q9//QuJV+PGjVEYOJYEMgseKDYB7DAff/xx7ty5fX19UaJo/mzP&#10;ToROs+rKKNGww4o9N60QhKHiIKqWTp06ocDVsDlip0ZiIr4whT0dxRwOwj7hPXALLAvYM95FgxKg&#10;KGwZ2Dgw58mTJ4uv7WAHwUGsOaRFy5YtQ4qkzeEwGmaIyljcu3iEWNDIKlDf582bFyUpbE+DD2E+&#10;kIGfnx+qTOQ64kvXKJeXLl2Kurx8+fJz585Fma7BPjEIKktYOwZHriMyEtTlyC1wsEGDBps2bdKc&#10;IWLa4qerkbQhNUFgcRD2uWHDBhxE4jJjxgxtRS0e2fTp0zFDPLWVK1eKaaNkmT17NrZLGCd8Aimj&#10;6JxZkKls3boVlbGbm9vIkSPFOAgUcgjcCNYkNmU8R7F4HAIhdtnIbrAJYLVgESJD8vHx8fLy6tu3&#10;L/Ikedq5wG529uxZ7G9YBrBk6LFSpUool7Ullw4BdhVURNBv6dKlxQ8jfP/993jEzpp4CR4/fgwv&#10;wHpGao4ljafcvHlzlCjy9NtB6DRLroynhTIC84YJocwSH+sB7F/YbfEIa9SoMWfOHA0/uAzvXLFi&#10;BYbFtot99s6dOxgWVoQXPXv2/PLLL1HmbtmyBd3kBXYDD4Cjo+LEngvDQJqPkZH0oYxDAvjFF1+g&#10;HtX87XHs5nAIFA0VKlSYOnUqvA2DQ8YooOHHKCPgoNjuNfzTNeY5duxYRKNhw4Z4C9gkRsYkMe2A&#10;gACYB1IBVPmZTSbwBJE6tG3bVvxQNbIHERBkEpgnniy22hEjRly/fl1ekBkwOB7ZpEmTMDjcHUsc&#10;MhYBuXTpEtI4lMuBgYGHDh3SMG04Qbdu3ZCftW7dGiWyCAjWA6oWBL9IkSKjRo1Cuawtu0J+g322&#10;aNGi2HOR9yCZwOCIzLVr11q1avXVV1+hPAoKCsLjlhcojxC7bGQ3iD+WEHauWrVqQT4lSpSAuLAy&#10;Re7oZCCnXLx4MXY23G+TJk2QbWOxde3aFWJ31n9Kh9zEp1Bi22zXrh1Kmtq1a8OinDgXuXz5co8e&#10;PfCUsQ1ieVerVg13jV0ReyMCIjtlN0Kn2l0ZhQJqiOXLlyNn/PTTTytXrozqEN4zdOjQYcOG4eH9&#10;+9//Ru6MvR57mbzGPrC4YWOjR4/+z3/+g0FQwyE6GBn069cPe+7f//53KB8lY2b/yRNrKDg4GE4A&#10;Xy9YsCBynwEDBmDYwYMHd+jQAYXy//zP/8CHtH04AwNA/QTLR0Dg7li1qPIxOKKBTAKp1j/+8Y98&#10;+fKhQ2arQ0w7JCQE04avY3BkD+Ib6RgZ00bu8sknnyAHwrPI1L6AtYX8CcU9lt3//u//wvLhcAMH&#10;DsTIcGLYT/78+fEIYKjoI6/JDDCtq1evYgHkypUL00Y+0adPHwyOBA57d8mSJT/++GNEe8GCBZn9&#10;NAVpDRIILIwPPvgAt49pi+cIkJ0gSrgdvN3OnTs1bJRQHbYbTBXTy5s3b6NGjXr37i0GxwtM+29/&#10;+xumjWQxK9+we8cIsctGtoJ8Zf78+VhCYNCgQXiaKKRKlSqFgyiw3t7+lVMgs0SZiP0HMkSijOQP&#10;OTEScfgWkjnZybnA/oPiCp6EXARb5ZQpU8T3QpCwOus/qGPd7tmzB04Mu+nevfv06dNbtGiBohmP&#10;G3uahk9/7UToVLsrY/NCcda/f39UQihZIEX4EGpB+LH4oBWlBrb1mjVr7tu3L1Of9cEqtm/fjvTk&#10;66+/dnFxQWjEyAK8EcweIyMJOHfuXKZGhqIWLVr0ww8/YMJYVUjtMTImDHx9fZEWYUPHm8I4UZRn&#10;drUhILt374ZNwoEQE0wbsxWD440wbVdXV2z0cDtMO1PPFbs/6mOMg2WBaWMLEMMC6AQJLI6jgIPh&#10;IU/CLikvywiEDgnTtGnTPD09ceO4fQRBzBlPEK/hQEgj4NYIGuqezO6wKDHXrVuH0ZADYai0gGBw&#10;BATGhqeAQMFQIyIiMjU4pj1z5syKFSvmzp0bt481lhZqBATbB7Ii3BSMU8NGiRiuXbv2xx9/xCBY&#10;w4iDWCR4C7z47rvvYNVI6ZAgQp+O4jpC7LKRfUAjyIxhxog2qkbEDVkvQof4IBM9cuSIk5WPUMH5&#10;8+exgWBhwJ+wTUGYkDaaKBKuX7/ufFkILBnWi3wUmwyq5DVr1iDZRd2MHVh8rPj2LCqnwBYaFRWF&#10;3aNIkSIQPvJLWJj4eU7k6Hjob+8f1IVOtbtydHT06tWrscNie8XjWbZs2aZNmzbo2bhxI7ZjFLvw&#10;D2yaSDQy9S+1cERYBXZA1JeoqzZv3owBxcgAysc+jmQcb40JZOo7X7hZbKbYxFH/4S22bt0qB92w&#10;ARNevHgxKi24ckBAAKrDzIYeBoA7hWJFRolpi4CIyaOQRQEKE/L29sZ7wYfkZXaAEhzTRjRQ/0H8&#10;GNZw5Hnz5nXu3BkrBmexJ9r/qT70httE9iO21N9++w0DijHFixkzZqAggKGicIQRZmqHxePGJUgU&#10;sADwKCdOnLh+/fq0aQNEG3kVKt0mTZpgGvZ/GgzNHD58uFu3bkhjcS2KM8MVgndZuHAhQoH0BdM+&#10;c+aM/WmKANMeM2YMcggwfvx4k8FXrVqFt8bg2Ji2bduW9V9P9m4QYpeN7CM2NhbPrlmzZkjdIFXo&#10;Kzw8HCaNBBRJzIoVK5zpC0FY0vfv38cCQNqHVQ1FQ5hQHKooJLX477Fjx6Ap2dspQJKBkmD//v31&#10;6tXD3gU5XL58+Y8//hg4cCBKo6pVq2Irc6ZHLMCqRu4FU0Pmga31+PHjt2/fhkljJ3R3d586dWqm&#10;du9MIXSq3ZWRI48dOxbbE1JjbE8mXwjC4xQ3BvuEyWG92r85iguRgXbp0uX06dPyaCrQxqFDh7BK&#10;ULXA/DI1/71792K/RqFm/qPDGBa3gMy3uP4XN86ZMyezPyIFiXbv3r1KlSpdu3Y9evSoPJoKsmzc&#10;Cwwb+Rf2r7Nnz9pZ5WNiWBbY4xAQBNz8fiEbJLDYKbBoZs2adevWLTsT9ufPn+N+EUbcL7zNfKnd&#10;u3cPbooNCO8OT8rUd77i4+Px0GHqWCFIR0JCQnAj8pweiBnTRkBgrpn6ciOMENkYclgfHx/cr8m3&#10;FnDvuK9ffvkFqQZyLxhDpr58gMvx7JCpINpI/q5cuSJPpILUBMkcDBtBGzdunPgeovoIsctG9gEP&#10;RnaLJYSAINRIrbDOsaiggtKlS4vPnGRXxwePHrJFzYSqEdvIqVOncLNhYWFIlMUPhqBgcKB/1LAH&#10;aBY3iEeMvcXLywtZNWSLe0QNVrFiRcQB+wMqaTs3HEcBWwp2GJSUhQsXxtYUGRmJB71nzx443Vdf&#10;fQWfRmrylj4EEjrV6MpICeGdqCzz5cuHvAmzNDdd3AyeGZ4l8miUL9im5QmboNv27duxn2KzRq1m&#10;MSvBVogyC7JHt927d8ujNsHyQgYE78GwuMravxzD/3x9fYsVK4a0wDwhsAEeEnIFlO8ohWEJFh0d&#10;94JpYynDq7Zs2YInLU9YB84Nj8ESKVq0KFYJXph/rxiSQMKOGh0JO54Ipm1PAiT0BptHkY2y78iR&#10;I+ZlH56yWJ0ICKpe8Q1qO8E8YbrIyfD0sVtZvBbTbtWqFQZHnXHu3Dl5NCOwC2AfxLAQyYEDByyu&#10;K+QQ8Ozy5csjb8vUDzNgVeCWsQZgukuWLLH4SczFixcxYaRB/v7+uAV5VG2E2GUj+0DZhJwboUA+&#10;ig1BHMQDEp9mBQYG4gE5TfkIwWJrQk6PRBMJmTBgCB/2jC0FtSOykLe3X+cI2H+QiOARo5ZAjYTH&#10;LY6jAunbt2/evHk7dOiArQNbqzjuHCCVHDZsGMqz+vXro5ATB2FnKNVcXFxq1qyJ3VvDV5jtQehU&#10;oyvDYLB5YeMrWLDg0qVLsXmZV36oUZA+o6j9+uuvxdfo7akOUcLCy5F9o4pCRCwucUQE+zKqGWwH&#10;s2fPtsfvMQ7KtR49eri7u8MaISSLk7l27Rr8GBaI6hAlkf0bCooG8YM6uBAZpcXPY589e4asE7sV&#10;qk8kHOb+ag5uDR6AvOfLL7+EgWHa5jcLV0ZJh30QIkHczD+3sAj6BAUFtWnTBiMPGTIE8ze/Wbj7&#10;/v37UThiZOw7CKCdH3gg2nDZkSNHImnDArh06ZJF3WLaMHs8EcQECx0TyDDpRh9MCckHrurXr9/9&#10;+/dNSnAByvTWrVtj92zSpIn92RXeHXKAIJHwNWrUCNG2eL8QLSKGdBPlAlRgz6rOcYTYZSObEMsD&#10;qQ/2LyxRZKVYRQBJM7I98ZkTRAHhywscGawNbDvYlwsVKgSZz5w5E8LEzSLnQzoCjXz++edIEzdm&#10;06+OVwRk6jt37sSugn0eUj169OgDPeJfeVA4oghBTLT9cKOaiL2rWbNmuDuklTt27IDe8aBhTLAz&#10;Nzc3JCjY2ZB+yQuyFaFTja6Meffp0wcLFJo8aOX3VyC1RBoFI/zss8+qVq26b98+ZJcZbru///47&#10;FjduHiaEZy+PGoMtHs6HfRP5KTZobPoZ2icms2zZMhTK2M0RU6Tz8oQx2EFQ1sM1MQEsO/t/ryfu&#10;FBWwq6srfA67uTxqDKaNPAP5F6aNHBNLPMNpI7NBWY/d7Ysvvhg0aJDFaSOkUMXKlSs9PDzQDQk7&#10;7DPDhB1LDTU9rAV6mz9/PvqbPxrcO5bH+PHjUd/jWSOAEKQ9JoSNCdNG+Q7LR5aD7czic8dax5i4&#10;O6wQaB6PO8ME68mTJ5MnT0ZCBiPHzmjtNsPCwhAHJG3oNnfuXGsTMAG3hl3Vz88P5TuKP0xPnjAG&#10;2RWmjZoJoUO6ibohw2jnOELsspEdwJJhSKJ6+Pjjj2FUWP/t2rWDHgEe0CeffJI/f/6OHTtevXpV&#10;XuPIYAM5c+YMEsFPP/0UBowNrUWLFrhT3LK/vz9SkL/97W/YW1BRWFs2DgceMTZA5FV4xP/85z+x&#10;1SPHFY8Y1TNSUhzMkycPBJ5dfwM3x8EugYJz3bp1WMB///vf8UCxieFmcctIvGrXro2dKleuXFjq&#10;8Km3kY4LnWp0ZRgPXLlatWp4JGkfa5iASSNrXrRoUZUqVXA/a9euhXlkuDkiN4Efw7qwvq1l2Vgu&#10;WAdwTV9fX8QLfp/hl25QvP7222/o37x5c6Q81n5iGNo7efIkimn0hE+gzLIz9CKZQKGMaVv7/QnY&#10;u0UZUb16dbyFPd/lwzyXLFkCAwBLly61Nm2YN/Ik7IDYHFHqBQcH40bkOSuIXwuACTdt2hQBlEfN&#10;QEGPeSIBEv+ggGdtjwM9f/4cvoV8s0aNGrB8ax9w4akh2r1794Z94r8nTpzI8DliSUyYMAHLA6Xw&#10;rl275FEzEJBt27ZBSDVr1sQTsfPLsVhXqH0x7YYNG8JvrD2dhIQErH8kSWL9Hz9+3J5Pa3IWIXbZ&#10;yA4gqMOHD3ft2rVw4cIlS5asV68elCWAXSGASPiQySH+u3fvtpjzORYQAtYGxPLNN98ga4fY5d02&#10;b44Fg9vHDo4srUuXLjDvt7Ffv3sgW2xr4veloErBM8Wdyntu3hxN+HS+fPngW6inM9xwHAI8OGyk&#10;o0ePxo6Ep4nt0fCWYcY+Pj7INXHj2NbexncIhE41ujL8FWKDvR04cMCaVUCH2GSvXLmCMg49L1y4&#10;gM06Q3EisxZfecXitvakMQjeFBs6dLJ582bsuRkWndgXsJPCKrBZw1qsfZsf1SHqKlS0KPWwIlFQ&#10;2lkrI6lE2oEkC0ZubTfHUFjo6IBpYxqIfIZLGR3Onj2L6K1fvx6RtDZt3B2WCKaNQh//vX37doY/&#10;rhAVFYVdFbeJmdj4l1f4DYKwZcsWZFco7u38ZwhMG48bc0ZMbHzujePY7A4dOoRpQ9iYdobPESsK&#10;08aw6I+JyaNmICAYDbaNtYfx8S72uAIe0MWLF8V3xfHCWv6BobBIEA0MjiQSmZa1G1QHIXbZyA6w&#10;fhYvXoz8slKlSiNGjAgKCkIuiJgI8IxmzZqFTQ1p4i+//GLtHxocCGwy4odKcFNz587FzR47dkzc&#10;7JEjRw4ePIiznvq/+Am1ZuoHQ5QFixzeA9OtXLnyqFGj8EzTbhngrufNm1e1alUUzZMnT87sd2PV&#10;BNsdihBk/N999123bt3gcSarGt7UpEkTDw+Pfv36wb+zPf0SOtXoypgNbgCbL3Z/G/sdTmHDQjeA&#10;Pc4eZYr+GBz9bY+MDqInLrHRU4AOmCoSfOz7tvdQ0RMjZ9jTEDunDdKmnWFPkDYZcZvyqCVMbjDD&#10;kfEs0FPcpu3nInqKke1chXh3w6cjj1oCg4tp2/8c06ZtezKGN2i/eOyctv03qAhC7LKRZXD7SImG&#10;Dh1apEgRbGH79+9HNOS5VJD79u7dG/sXigyYVrbvX+8S3C8MqW3btnCgQYMGIQWXJwyAS/n5+WE3&#10;HzhwoLZNVTVwm3jEuGXxG+zlUQPEt25RVrZr1w6PWB51ZFDbzJkzB6lG3bp1UWJh65AnUkFVMHbs&#10;WNyy+MqwtU8BNSN0qtGVCSEOhBC7bGQZZFGoIWC3efPmHTNmzLVr18xTk8jISJRQ5cuXhzGjuEQG&#10;I084IDExMStXrqxRo0alSpWWLVtm8aNLeFjHjh1L6/8ad1BQkDzqsCBXPnDgQKtWreBAeMQWv9GC&#10;sPys/+3FCIuG39CnGsjjQ/R/gaZUqVIdOnS4cOGCea4Jli9fXqVKFdz1sGHDrP0bq2aETunKhDg/&#10;QuyykWVQKM+fPx91IWrl9evXv3jxwvzjlujo6DVr1qCk+PLLL3v06PHgwQOLe5xDgM0aJbKokE6f&#10;Pm1+s+Dhw4cTJ04UPxiCeguJS4Yf/KgMntf06dNRNeKOUDVafHbItJCs1KlTp1ixYjAziz/F6kAg&#10;ycCdNmrUqGTJkhMmTMACtvgEDx48iGSlePHizZo1S/tpwOxC6JSuTIjzI8QuG1nm5MmT3bp1K6T/&#10;21wnTpywuHnFx8cfP368b9++//73v1Fb7N69285vwivI1q1b/fz83N3du3TpYu3HN16+fLlly5bG&#10;jRsXLFgQRfPFixfNP/90IM6cOdO2bVv4E0r/YCs/lJ+UlIRH3LVrV6yEunXrBgUFZeoXDanGvXv3&#10;hup/F2FF/Z+hk0fNuHHjxujRo1FPe3l5LVy4EKtansgOhE7pyoQ4P0LsspFlsGVj/0JVMWLECJPf&#10;kZcGCkpsc6tXr8a23qJFCzgWaikHdeUdO3bAaOFSCxYsQAkljxrz5s0b7KWTJk1q0qQJcpFjx445&#10;9If2Z8+exV2gKBw3bpy1Rwzu37+/ZMkSf3//wMBAPGKH/pob7gUlMm4ZN45cUx4147n+L7oiP8Oq&#10;njdvnrUsTRtCp3RlQpwfIXbZyDKPHj3CtoXa6MKFCzZ+mA22dOvWrd/1hIaGxsbGOqgr4y4OHjx4&#10;6NCh69ev2/gcPiYmJiQkZO/evUePHsUW7xBfA7RGZGQkEosDBw5Y+xVAAjzisLAwdAN4xA6diKDQ&#10;Ry6yf//+U6dO2firNnisDx48QHDwoC9fvmztJ260IXRKVybE+RFilw1CiJIIndKVCXF+hNhlgxCi&#10;JEKndGVCnB8hdtkghCiJ0CldmRDnR4hdNgghSiJ0SlcmxPkRYpcNQoiSCJ3SlQlxfoTYZYMQoiRC&#10;p3RlByAxMTEqKioiIuLRo0cvX7506F8pTHIEIXbZIIQoidApXdkBePjw4ZIlS/r37z9+/PiDBw9a&#10;+yNdhFhDiF02CCFKInRKV1adlJSUM2fO1KxZ84MPPihcuPDIkSNDQkJYLpNMIcQuG4QQJRE6pSsr&#10;DdwXlfG6deuKFCny/vvvFy1atE2bNhs2bHDo36FD3j1C7LJBCFESoVO6stLEx8dfunRpxIgRBQsW&#10;RKFcqVKlWrVqjR071jn+rDp5ZwixywYhREmETunKShMTE7Nx48aGDRu6ubk1atTI39/f29u7bdu2&#10;eGr8EJvYjxC7bBBClETolK6sNOKPtpYsWbJq1ao///zz6NGjfXx8qlevvmbNGpbLxH6E2GWDOBSx&#10;sbG3b9++evUq/hsdHe3Qf/SC2EbolK6sLgkJCZcuXerUqVP+/Pk7dOgQFBS0du1aVMweHh59+/bl&#10;gyP2I8QuG8ShCAkJGTZsWMuWLfHfw4cPO/TfMCa2ETqlK6vLo0ePNm3aVLt27YIFC86cOfPBgwdn&#10;zpz56aef3NzcUC7DpGU/QjJCiF02iIOQkpKCynjDhg0uLi5/+ctfkI5PmjQpNDRUniZOh9ApXVld&#10;kCP//PPPZcqUqVix4oEDB5KTk2HMs2fPrly5MlQ6Z84cZM3812ViD0LsskEchISEBPGn+HPnzv3Z&#10;Z5+VLVu2U6dOSMcd9M9UkwwROqUrKwqEt3///jZt2kCKPXv2hDjF8dOnT6NczpcvX7du3S5evGjj&#10;D5ITkoYQu2wQByE6OhqbQEBAAPTu5eVVrVq12rVrIy9//fq17EGcC6FTurKixMTELF26FGVxiRIl&#10;+vXrd+jQoatXr/7xxx+///47XBm5Mwro5cuXP3r0SF5AiHWE2GWDOAjh4eG//vqrt7e3p6dnYGCg&#10;v79/hQoVevXqdfv2bX5I5pQIndKVVSQ5ORkGPGrUqKJFi37xxRc+Pj7t27eHGQO8gEpz5cqF4wMG&#10;DAgNDeXHWSRDhNhlgzgCYhPo2rWrq6trs2bNUCIPGzasfPny9erV27lzJ7J22Y84EUKndGUVefXq&#10;1fbt29u1a+fm5layZEnosKEBtWrVQu78ySef1K9f/+jRo/wQm2SIELtsEEcAvrtv376aNWsWLFhw&#10;7Nixx48fX7p0qa+vb6lSpZCv3717V/YjToTQKV1ZRaKioiZPnly7dm0/P78ZM2ZcunTpwoUL51M5&#10;duzYggUL4NalS5deuHDh7du3kVbLKwmxhBC7bBDlgaJv3LiB+tjDw6Ns2bK7du16+vTp4cOHAwIC&#10;ChUq1KBBg7Nnz8quxIkQOqUrq8itW7e6dOlSsWLFHj16wIblUQPCwsIaNWpUoECBnj17olzmLxYg&#10;thFilw2iPImJiYcOHerevXvhwoWbN2+ODQEHofopU6Z4enoiI9+wYcOLFy+YjjsZQqd0ZeV4/fr1&#10;3r1769Sp4+3tPXXq1Dt37sgTBjx69Kh///7ImlFPr1y58uXLl/IEIZYQYpcNojxQNHTt5+dXoUIF&#10;bAJxcXE4iJ0BVt2sWbP8+fMPHz4cWze/jO1kCJ3SlZUDefG4ceOQEdetW3fLli1CkCbExMQsXrz4&#10;+++/9/DwGDVqFJJoZs3EBkLsskHUJiUl5e7du+PHjxf/SjVixAik6cePHz9y5Mjy5cvr16//0Ucf&#10;IR3fvHkzf8+XkyF0SldWjmPHjrVo0QKCDAwMPH36tDxqTHx8fHBwcEBAgJubW9u2bfft22fRvAkR&#10;CLHLBlEbVMCHDx/u3Llz3rx58+TJ4+Pjg/rY39+/ZcuWsGR3d/cPP/ywQIECEyZMiIiIkNcQp0Do&#10;lK6sHBAkjLZp06YzZsy4ffu2PGrMmzdvwsPDZ82a1ahRo+7du2/dujU6OlqeI8QMIXbZIGrz5MmT&#10;efPmNWjQAAZcvXr1du3aYUNACg7atGkDhy5fvvznn3+OrP38+fNI0OVlxPEROqUrK8fDhw+PHj2K&#10;UjgsLOzVq1fyqBmJiYm3bt1Cz5MnT+IF/4WJ2ECIXTaI2oSGhvbu3Rt+DA/esWMHCuIHqdy/f//K&#10;lSuzZ892dXVFDb169Wpk5/Iy4vgIndKVCXF+hNhlg6jNsWPHUCjDdMeOHZv2q3YNQSJeuXJlNze3&#10;IUOGXLx4UR4ljo/QKV2ZEOdHiF02iKqkpKQ8f/584cKFFSpU8PPzQymMpjxnwPXr19u1a4dyuXHj&#10;xrt27eIPRjoNQqd0ZUKcHyF22SCqkpycfPr06Y4dO7q7u8N3T5w4YfH3XUdEREybNs3T07Ns2bLT&#10;p08PDw/nr911DoRO6cqEOD9C7LJBVAUevHHjRl9f33Llyg0fPvzmzZvyhDExMTFBQUGNGjUqUaJE&#10;nz59Tp06lZiYKM8RR0bolK5MiPMjxC4bRFXgytu2bRN/imb9+vVRUVHyhDHim55Tpkxp06bNmDFj&#10;goOD+WVP50DolK5MiPMjxC4bRFVSUlIiIyNDQkKuX7/++PFjG/9gnJCQcP/+fezeoaGhT58+5S8R&#10;cg6ETunKhDg/QuyyQQhREqFTujIhzo8Qu2wQQpRE6JSuTIjzI8QuG4QQJRE6pSs7AHFxcVevXj12&#10;7NiZM2fCw8MTEhLkCULsQ4hdNgghSiJ0Sld2AG7evDlq1Kh69ep16NBh3bp1/PFEklmE2GWDEKIk&#10;Qqd0ZdVJTEw8ePDg999///777xcuXLhfv37BwcH88USSKYTYZYMQoiRCp3RlpUlKSoqIiFi4cKGL&#10;i0uuXLlKlCjRtGnTxYsX8++qkkwhxC4bhBAlETqlKytNXFwcKuOePXsWLFiwTJkyNWrUqFKlSv/+&#10;/SMjI2UPQuxAiF02CCFKInRKV1aa58+fL1u2rFq1aiVLlmzfvn2nTp0qVqzYuHHjEydO8Lf5EPsR&#10;YpcNQoiSCJ3SldUlOTn57t27w4cPL1y4cN26defOnTt9+vSaNWvCmGfNmvXgwQPZj5CMEGKXDUKI&#10;kgid0pXV5eXLl8eOHfP39y9QoEC/fv1Onjy5a9euVq1aibr5zJkzsh8hGSHELhuEECUROqUrqwsK&#10;5cWLF1epUsXd3X3ZsmVRUVF4WEOGDCldunSFChU2btyYkJDAH5Ei9iDELhuEECUROqUrq8vZs2cH&#10;DBjg4eFRq1at06dP48jjx49XrFhRt27d/PnzT5w4MTIykj8iRexBiF02CCFKInRKV1aUN2/e7Ny5&#10;s3HjxiiLx4wZ8/z5c3E8LCxs+PDhefPmbdmy5ZEjR2JiYsRxQmwgxC4bhBAlETqlKyvKkydP5s6d&#10;6+npWbhw4W7duq1ZsyYoKOj3339ftWpV+/btP/7442LFis2cOTM8PFxeQIh1hNhlgxCiJEKndGUV&#10;SUpKOn36dL9+/QoVKvT555+XKVPG19e3du3aderUqV69esmSJT/55BMYc6dOnfD4UFXLywixghC7&#10;bBBClETolK6sIrGxsStXrmzRooWXl1f9+vWHDBkybNgw/Hfo0KGDBw/u3bt3s2bN8uTJA6vetWtX&#10;VFSUvIwQKwixywYhREmETunKKvLw4cORI0fCdJs3b75q1aqIiIjw8PAHqdy4cWPbtm0VK1Z0d3ef&#10;MmXKlStXWC4T2wixywYhREmETunKKoKH0rp1a/juoEGDLD6g+/fvt2rVqkCBAu3atduzZw9/zxex&#10;jRC7bBBClETolK6sHDExMRs3bqxatWrlypXnz5//6NEjecKAZ8+ejR49ukiRIpUqVUKftG9oE2IR&#10;IXbZIIQoidApXVk5QkJC+vTp4+bm1rBhw71791r8dPrly5dw7urVq8OY+/bti0v4ITaxgRC7bBBC&#10;lETolK6sHPv37//hhx9Kly7ds2fPixcvyqPGJCQkwIl79Ojh7u7eokWLLVu28G87EhsIscsGIURJ&#10;hE7pyspx7ty5kSNHDh06dP369REREfKoMaiMo6KiNm/ePGjQoEmTJh08eJCuTGwgxC4bhBAlETql&#10;KytHTExMaGhoWFjY48ePURPLo8akpKTAmJ8+fYput2/fxoukpCR5jhAzhNhlgxCiJEKndGVCnB8h&#10;dtkghCiJ0CldmRDnR4hdNgghSiJ0SlcmxPkRYpcNQoiSCJ3SlQlxfoTYZYMQoiRCp3RlQpwfIXbZ&#10;IIQoidApXZkQ50eIXTYIIUoidEpXJsT5EWKXDUKIkgid0pUJcX6E2GWDEKIkQqd0ZUKcHyF22SCE&#10;KInQKV3ZAYiOjj548ODSpUs3btyI5xUXFydPEGIfQuyyQQhREqFTurLqpKSk4Bm1a9euSJEi1atX&#10;nzlz5o0bN3BQnibEDoTYZYMQoiRCp3RlpUlOTn758uWOHTs8PT3/+c9/FitWrGvXrrt3746Pj5c9&#10;CLEDIXbZIIQoidApXVlpEhISUBlPmTLFxcXl66+/9vLyql+//vTp0589eyZ7EGIHQuyyQQhREqFT&#10;urLSvHjxIigoKCAgwNXVtVq1ag0aNPD29ka5fPv2bdmDEDsQYpcNQoiSCJ3SlZXm6dOns2bNKlu2&#10;bLly5fr169e/f//vv/++du3asOrY2FjZiZCMEGKXDUKIkgid0pXVJSkp6caNG717986fP3/Tpk3X&#10;rl27aNGiunXrenp6jhkz5ubNm7IfIRkhxC4bhBAlETqlK6tLVFTUnj17GjRoULBgwbFjx169evXw&#10;4cMdOnRwd3dv2LAhXvOb2MROhNhlgxCiJEKndGV1QaE8ffr07777rly5clu2bImLiwsLC5s4cSKO&#10;lCxZcsmSJbGxscnJybI3IdYRYpcNQoiSCJ3SlRUFdnvs2LGuXbuWLl26RYsW4jHFxMTs2LEDzXz5&#10;8g0cODA0NPTVq1eiPyE2EGKXDUKIkgid0pUV5fXr1xs2bKhdu3b58uVRH0dEROBgSkoKCuhRo0bl&#10;zZu3Tp0627dvf/r0qehPiA2E2GWDEKIkQqd0ZRWB+967d2/SpElFixb9z3/+4+fnh8p43Lhx48eP&#10;Hzx4cM2aNd9///2vvvpqzJgx6CavIcQ6QuyyQQhREqFTurKKJCQkHDhwoEuXLt9+++2nn37q6upa&#10;XI+7u7ubm5uLi8u///3vf/7zny1atDh//nxiYqK8jBArCLHLBiFESYRO6coqEh0dPXfu3AYNGvj4&#10;+PTp02ft2rXr169fs2YNXuC/ixcvHjZsGKy6YsWKaIaHh/PL2MQ2QuyyQQhREqFTurKK3L17t1+/&#10;frDkwMDAoKCg+Pj4169f47+CZ8+eHT9+vFatWkWLFh0+fPiZM2eSkpLklYRYQohdNgghSiJ0SldW&#10;jsTERJjujz/+6O3tPXbs2NDQUHnCgIiIiG7durm4uKDbpk2b+Hu+iG2E2GWDEKIkQqd0ZeWIjIyc&#10;P39+xYoVfX19V69eHRMTI08YEB0dPX369NKlS3t5eU2dOvXhw4fyBCGWEGKXDUKIkgid0pWV49Sp&#10;U61atSpUqFCzZs2OHj0qjxoTFxf3+++/169fv0CBAu3btw8ODk5ISJDnCDFDiF02CCFKInRKV1aO&#10;3bt3o0pGETxkyJCrV6/Ko8YkJibevn17+PDhKJcbNWq0atUq/m1HYgMhdtkghCiJ0CldWTlu3Lix&#10;fPnypUuXogJ+/vy5PGpMSkpKbGzsiRMnFi9evHbt2vPnz/OflokNhNhlgxCiJEKndGXlQB38Qk98&#10;fLyNX3MNY0aHmJiYly9f2u5JiBC7bBBClETolK5MiPMjxC4bxKGIjY29c+fOtWvX8N/o6Og3b97I&#10;E8TpEDqlKxPi/AixywZxKLBFDx8+vFWrVvjv4cOHX7x4IU8Qp0PolK5MiPMjxC4bxEFISUlJSkra&#10;sGFDoUKF/vrXv3p4eEyaNMniLzAgzoHQKV2ZEOdHiF02iIOQkJBw//79CRMm5M6d+7PPPitbtmzn&#10;zp2DgoL4G3adFaFTujIhzo8Qu2wQByE6Onr//v0BAQH58uXz8vKqVq1a7dq1Z8+e/fr1a9mDOBdC&#10;p3RlQpwfIXbZIA5CeHj4r7/+6u3t7enp2b59e39//woVKvTq1evOnTv8zpdTInRKVybE+RFilw3i&#10;CCQnJ//xxx9du3Z1dXVt2rTprFmzhg4dWr58+Xr16u3atcviL+Iljo7QKV2ZEOdHiF02iCMA3923&#10;b1+tWrUKFiw4duzY48ePL1261NfXt1SpUqNHj757967sR5wIoVO6sgPw5s2buLi46OjoFy9evH79&#10;mt/1IJlFiF02iPKgUA4NDZ0zZ46Hh0fZsmV37tz59OnTw4cPBwQEFCpUqGHDhmfPnpVdiRMhdEpX&#10;dgAePny4YMGC7t27jxgxAumztV/DSYg1hNhlgyhPYmLioUOHfvrpp8KFCzdv3vzWrVs4GBYWNnny&#10;5DJlypQsWXLDhg3I0fkb/ZwMoVO6suqgUD516pSvr+8HH3wAiQ4fPvzixYtUI8kUQuyyQZTn5cuX&#10;K1eu9PPzq1ChwpQpU169eoWDr1+/hlU3a9Ysf/782AewdfPL2E6G0CldWWlgyU+fPl2zZo27u3uu&#10;XLnw34CAgHXr1sXFxckehNiBELtsELVJSUm5d+/e+PHjUROXLl1afEJ24sSJo0ePrlixon79+h99&#10;9FHt2rU3b97M3/PlZAid0pWVJj4+/sKFC8iLXV1dixUrVrVqVajx559/fvz4sexBiB0IscsGURtU&#10;wIcPH+7cuXPevHnz5MlTrVo11Mf+eho0aIDU/MMPPyxQoMDEiRMjIiLkNcQpEDqlKyvN8+fPN2zY&#10;0LBhw+LFizdp0qR169be3t5t2rS5dOkSP8Qm9iPELhtEbZ48eTJv3jxhwLDktm3bBgQEQPUAO0DT&#10;pk29vLw+//zzwMDA8+fPI3GXlxHHR+iUrqw0Dx8+nDBhAiy5SpUq48aNGzNmDF74+PisWbMmKipK&#10;diIkI4TYZYOoTWhoaO/evatXrw4P3r59e3h4+P1U7t27hx171qxZrq6u2AdWr16Ns/Iy4vgIndKV&#10;1SUhIeHixYsdOnTIkydPx44d9+7dK+pmZNC9evXigyP2I8QuG0RtgoODUSjDdMeOHQsblkcNOHny&#10;ZKVKldzc3IYMGYItQh4ljo/QKV1ZXSIjI9evX1+jRg0XFxdkxxEREefOnevRowdKZyiWv6Se2I8Q&#10;u2wQVYGio6OjFy1aVKFCBT8/P5TCFn8M8vr16+3atUO53Lhx4127diUlJckTxMEROqUrq0tISMiY&#10;MWPKli1btWrVgwcPJicnh4eHz5s3r3r16oULF4ZPP3v2jL8Ol9iDELtsEFWBxk+fPt2pUyd3d/e2&#10;bdueOHHCosCRoE+dOtXT0xObw4wZM7AtMEF3DoRO6cqKAjXu27cvICAA2uvWrVtYWBgOvnr16ujR&#10;o126dMmbNy/+i9I5NjZW9CfEBkLsskFUBarfuHGjr69vuXLlhg8ffvPmTXnCmJiYmD179jRq1KhE&#10;iRJ9+vQ5depUYmKiPEccGaFTurKiREdHL1mypEqVKh4eHgMHDgwODoYx37hx48CBA7169friiy8q&#10;Vqy4bNmyyMhIeQEh1hFilw2iKnDlbdu2tWvXrnv37uvWrbP2jU54MAx78uTJrVu3HjNmDDYH/joR&#10;50DolK6sIsnJyVeuXBkxYoSLi8tHH32EcrlBgwbNmzdv0aJFw4YNS5Uq9f7773/66af9+vUTNTQh&#10;thFilw2iKikpKQ8fPrx8+fK1a9ceP35s7R+M0S0hIeHevXshISHI1J8+fcqfk3QOhE7pyioSHx+/&#10;ZcuWNm3aFClSpGjRoj4+PlWrVq2sB9VzpUqVUED/61//8vPzO3r0KD/EJhkixC4bhBAlETqlK6vI&#10;s2fPJk2aVKtWrfr168+dOzc0NPTmzZvXr19HXoz/nj9/fvny5aiYwbx583CKmTKxjRC7bBBClETo&#10;lK6sIrDhzp07e3t79+zZ89SpU/JoKikpKVevXm3cuLGLi0uPHj0OHz6ckJAgzxFiCSF22SCEKInQ&#10;KV1ZOeLi4vbs2VOnTp3KlStPmzbN4q8RePTo0cCBA4sUKYJuK1asiImJkScIsYQQu2wQQpRE6JSu&#10;rBy3bt0aN26cp6enn5/ftm3bxB9xMwE2vHjxYhTTHh4eo0aNCgsL4w8sEhsIscsGIURJhE7pyspx&#10;5MiRhg0bFi1atF27dmfOnJFHjYmPjz9x4kTr1q1dXFxatmyJ2pp/25HYQIhdNgghSiJ0SldWjv37&#10;9zdt2hTGPH369Nu3b8ujxrx58+bRo0ezZ89GPR0YGLhu3bpnz57Jc4SYIcQuG4QQJRE6pSsrB+z2&#10;9OnTZ8+ehSVb/PgapKSkJCYm3rt3Dz0vXLiAF/zCF7GBELtsEEKUROiUrkyI8yPELhuEECUROqUr&#10;E+L8CLHLBiFESYRO6cqEOD9C7LJBCFESoVO6MiHOjxC7bBBClETolK5MiPMjxC4bhBAlETqlKxPi&#10;/AixywYhREmETunKhDg/QuyyQQhREqFTujIhzo8Qu2wQQpRE6JSu7BikpKQkJyfjv0AeIsRuhNhl&#10;gxCiJEKndGUHIDY29urVq8ePHz937tyDBw9ev34tTxBiH0LsskEIURKhU7qyA3Dz5s3BgwdXrVq1&#10;efPmq1atioiIYMVMMoUQu2wQQpRE6JSurDRw38TExEOHDnl6euJh5c2bt2fPnsHBwTgoexBiB0Ls&#10;skEIURKhU7qy0iQlJYWHh8+fP79QoUKffvppqVKlfvzxx4ULF8bGxsoehNiBELtsEEKUROiUrqw0&#10;cXFxR48e7d69O1zZy8urdu3aPj4+AwYMgFXLHoTYgRC7bBBClETolK6sNM+ePVuyZEm1atXKlCnT&#10;oUOHrl27VqpUqUmTJseOHYuPj5edCMkIIXbZIIQoidApXVldUlJS7ty5M3ToUFdXVz8/v99++236&#10;9Ok1a9asWLHirFmzHjx4IPsRkhFC7LJBCFESoVO6srrExsYGBwe3bNkyb968/fv3P3PmzO7du9F0&#10;c3MLCAg4ffq07EdIRgixywYhREmETunK6nL37t1FixZVqlSpWLFiK1eujI6O/uOPP1A6e3h4lC1b&#10;duPGjW/evOGPSBF7EGKXDUKIkgid0pXVBcVxv379SpUqVa9evfPnz+PI8+fP161bV79+/W+++Wbc&#10;uHEREREJCQmiMyE2EGKXDUKIkgid0pUVJTExcfv27Y0bNy5XrhzqY9TNOJiUlHTx4sUBAwbkzZu3&#10;efPmBw8ehE+L/oTYQIhdNgghSiJ0SldWlMjIyNmzZ5ctW7ZQoUKBgYGLFy/eqmfBggX+/v6ffPJJ&#10;8eLFZ86cye98EXsQYpcNQoiSCJ3SlVUENfGpU6f69esHS86dOzfK5Vq1atXTgxelS5f+7LPPPv74&#10;444dO+LxvXnzRlxFiDWE2GWDEKIkQqd0ZRV5+fLlihUrmjVrhlr5hx9+GDRo0MCBAwek0qtXL5z6&#10;8ssvfXx8du3aFRUVJS8jxApC7LJBCFESoVO6sopERkYOHz68WrVq/v7+27ZtS0hIeJ1KfHz806dP&#10;Dxw4IL6bPWnSJJbLJEOE2GWDEKIkQqd0ZRUJCQlp1arVd999N3jwYIsP6P79+23atClQoEBAQMCe&#10;PXvg1vIEIZYQYpcNQoiSCJ3SlZUjOjp67dq1VfUsWLDg0aNH8oQBUVFRY8eOLV68eOXKlX/77TdU&#10;z/IEIZYQYpcNQoiSCJ3SlZXj8uXLvXr1cnd3b9So0d69ey3+0caXL19u2rSpZs2aRYsW7d2794UL&#10;F5KSkuQ5QswQYpcNQoiSCJ3SlZXj4MGD8ONy5cr16dMHDi2PGpOQkBASEgI/Ll26dKtWrbZt2/bi&#10;xQt5jhAzhNhlgxCiJEKndGXlOHv27IgRI4YOHbphw4bIyEh51Jjk5OTnz59v2bJl4MCBEyZM2L9/&#10;P12Z2ECIXTYIIUoidEpXVo5Xr149evTo8ePHL1++tPHl6pSUlNjYWHR78uSJ7Z6ECLHLBiFESYRO&#10;6cqEOD9C7LJBCFESoVO6MiHOjxC7bBBClETolK5MiPMjxC4bhBAlETqlKxPi/AixywYhREmETunK&#10;hDg/QuyyQQhREqFTujIhzo8Qu2wQQpRE6JSuTIjzI8QuG4QQJRE6pSsT4vwIscsGIURJhE7pyoQ4&#10;P0LsskEIURKhU7oyIc6PELtsEEKUROiUruwAvH79Ojw8/MaNG7du3Xr27JnFvyJFiA2E2GWDEKIk&#10;Qqd0ZQfg/v3706ZNa926dZ8+fXbs2PHkyRN5ghD7EGKXDUKIkgid0pVVJzk5+fjx497e3v/1X/9V&#10;oECBQYMGnTt3jn+LgmQKIXbZIIQoidApXVlp4L6PHz9esWJF4cKF/+///s/d3b1ly5arVq2Ki4uT&#10;PQixAyF22SCEKInQKV1ZaV69enXmzJkBAwa4uLiUKFGiWrVqvr6+I0aMgFXLHoTYgRC7bBBClETo&#10;lK6sNNHR0atXr65bty4suUWLFu3atfP29vb39z937hy/80XsR4hdNgghSiJ0SldWmgcPHvz8889u&#10;bm4okadMmTJhwoTq1atXqVJlyZIljx49kp0IyQghdtkgDkVsbOzdu3evX79+584dpOn8TokTI3RK&#10;V1aX+Pj4s2fPoj7Oly9ft27dDh8+vHnz5h9//BF1M5oXL16U/QjJCCF22SAOBbboESNGtG7dGv89&#10;cuTIixcv5AnidAid0pXVJTw8fPXq1SiOXV1d582b9/jxYzhx37593d3dvb29d+zYkZKSIrsSYhMh&#10;dtkgDgIEnpSUtGHDhkKFCv31r3/18PCYPHlyaGioPE2cDqFTurK6wIOHDRtWqlQpHx+f4OBgHImM&#10;jFy0aFGNGjW+/fbbadOmRUVFQbSiMyE2EGKXDeIgJCQkPHjwYOLEiblz5/7ss888PT07d+4cFBTE&#10;dNxZETqlKyvKmzdv9uzZ06JFi3Llyg0YMADiFMcvXLjQp0+ffPnytW/f/uTJk/w4i9iDELtsEAch&#10;Ojr6wIEDbdu2hd6xD1SrVq1OnTqzZ89+/fq17EGcC6FTurKiPHv2bMGCBRUrVixWrFiPHj22bdt2&#10;4sSJ48ePb9q0qWPHjp9//jkSZ3R4+PChvIAQ6wixywZxEMLDw3/99Vdvb2+IHVl4y5YtK1So0KtX&#10;rzt37vA7X06J0CldWUUguUuXLg0ZMqRw4cK5c+eGNzdp0sTf379Vq1Z44eXl9dFHH8GYe/bsee3a&#10;teTkZHkZIVYQYpcN4ghA11evXu3WrZurq2vTpk1nzZo1dOjQ8uXL16tXb9euXTExMbIfcSKETunK&#10;KhIXF7dhwwZ4cMmSJWHJrVu3DggIaJNKs2bNfHx84Mq1a9fev38/9UkyRIhdNogjAF3v27evVq1a&#10;BQsW/Pnnn4ODg5csWeLr61uqVKnRo0ffvXtX9iNOhNApXVlFnjx5Mm7cuBo1ajRu3Hjp0qXh4eH3&#10;U7l37x4yaHh2uXLlSpQogQz6xo0bLJeJbYTYZYMoDxQdGho6Z84ceHDZsmV37tyJPeHQoUPIzgsV&#10;KtSwYcNz587JrsSJEDqlK6sIjDYwMPC7777r27fvpUuX5FED7ty5g4q5QIECnTt3PnDgAH/PF7GN&#10;ELtsEOWBouHBP/30U+HChaH0W7du4WBYWNikSZPKlClTsmTJjRs3vnjxgum4kyF0SldWjri4uB07&#10;dqBQrlSpEkrhtG9fG4LEeejQoUWKFKlevfrixYujo6PlCUIsIcQuG0R5YmNjV65c6efnV6FChSlT&#10;prx69QoHX79+DauGSefPn3/EiBFXrlzhl7GdDKFTurJyXL9+HY7r4eHxww8/7Ny506LwkCZDtFWr&#10;VnV3dx88ePAff/zB72QSGwixywZRm5SUlHv37o0fPx41cenSpUeOHLl///6TJ08eO3YMqm/QoMFH&#10;H31Up06dLVu28AcjnQyhU7qychw5cuTHH38sVapU165dz58/L48aA6s+c+ZMp06d4Mpt2rTZvXs3&#10;kmt5jhAzhNhlg6gN1I1NoEuXLnnz5s2TJ0+1atWaN2/eqlUrf3//hg0bQvIffvhhgQIFJk6cyB+M&#10;dDKETunKyhEcHNy9e/cOHTosXLjw/v378qgxqIwfP368ZMmStm3bDhgwACU1P8QmNhBilw2iNk+e&#10;PJk3bx4MuHjx4j4+PuLnL1rrgTcjZS9Xrtznn38eGBh44cKF+Ph4eRlxfIRO6crK8ezZsytXrly9&#10;ehWJcEJCgjxqBow5MjISPa9du4YX/MIXsYEQu2wQtQkNDe3du3f16tVhw9u2bXvw4MG9e/fu3r2L&#10;/965cyckJOTXX391dXWFYa9ZsyYiIkJeRhwfoVO6MiHOjxC7bBC1CQ4ObtCgQdWqVceOHQsnlkcN&#10;OHnyZKVKldzc3IYOHcq/HedMCJ3SlQlxfoTYZYOoSkpKSnR09KJFiypUqODn57d69ernz5/LcwZc&#10;v369bdu2KJcbN268a9cu/okap0HolK5MiPMjxC4bRFWSk5PTvsUJ3z1x4oTFn62IiIiYOnWqp6dn&#10;2bJlZ8yYER4ezr8i5RwIndKVCXF+hNhlg6gKPHjjxo2+vr7lypUbNmzYzZs35QljYmJi9uzZ06hR&#10;oxIlSvTp0+f06dP8WolzIHRKVybE+RFilw2iKnDlrVu3okru1q3bunXroqKi5Alj4MEw7EmTJrVq&#10;1Wr06NHHjh3jrxNxDoRO6cqEOD9C7LJBVCUlJeXhw4eXLl26evXqo0ePrP2DMbolJCTcu3fv8uXL&#10;169ff/LkicUPuonDIXRKVybE+RFilw1CiJIIndKVCXF+hNhlgxCiJEKndGVCnB8hdtkghCiJ0Cld&#10;mRDnR4hdNgghSiJ0SlcmxPkRYpcNQoiSCJ3SlQlxfoTYZYMQoiRCp3RlQpwfIXbZIIQoidApXZkQ&#10;50eIXTYIIUoidEpXJsT5EWKXDUKIkgid0pUJcX6E2GWDEKIkQqd0ZUKcHyF22SCEKInQKV2ZEOdH&#10;iF02CCFKInRKVybE+RFilw1CiJIIndKVCXF+hNhlgxCiJEKnOleWrwghhBCSs9CVCSGEECV4773/&#10;B+xZsrcrzSiRAAAAAElFTkSuQmCCUEsDBBQABgAIAAAAIQA4NEK04QAAAAoBAAAPAAAAZHJzL2Rv&#10;d25yZXYueG1sTI9Na8MwDIbvg/0Ho8Juq52lX6RxSinbTmWwdjB2cxM1CY3lELtJ+u+nndajpIdX&#10;z5tuRtuIHjtfO9IQTRUIpNwVNZUavo5vzysQPhgqTOMINdzQwyZ7fEhNUriBPrE/hFJwCPnEaKhC&#10;aBMpfV6hNX7qWiS+nV1nTeCxK2XRmYHDbSNflFpIa2riD5VpcVdhfjlcrYb3wQzbOHrt95fz7vZz&#10;nH987yPU+mkybtcgAo7hH4Y/fVaHjJ1O7kqFF42GpYqZ5L2KIxAMrGaLJYiThnmsZiCzVN5XyH4B&#10;AAD//wMAUEsDBBQABgAIAAAAIQCqJg6+vAAAACEBAAAZAAAAZHJzL19yZWxzL2Uyb0RvYy54bWwu&#10;cmVsc4SPQWrDMBBF94XcQcw+lp1FKMWyN6HgbUgOMEhjWcQaCUkt9e0jyCaBQJfzP/89ph///Cp+&#10;KWUXWEHXtCCIdTCOrYLr5Xv/CSIXZINrYFKwUYZx2H30Z1qx1FFeXMyiUjgrWEqJX1JmvZDH3IRI&#10;XJs5JI+lnsnKiPqGluShbY8yPTNgeGGKyShIk+lAXLZYzf+zwzw7TaegfzxxeaOQzld3BWKyVBR4&#10;Mg4fYddEtiCHXr48NtwBAAD//wMAUEsBAi0AFAAGAAgAAAAhALGCZ7YKAQAAEwIAABMAAAAAAAAA&#10;AAAAAAAAAAAAAFtDb250ZW50X1R5cGVzXS54bWxQSwECLQAUAAYACAAAACEAOP0h/9YAAACUAQAA&#10;CwAAAAAAAAAAAAAAAAA7AQAAX3JlbHMvLnJlbHNQSwECLQAUAAYACAAAACEAsGxkBI4DAABHCAAA&#10;DgAAAAAAAAAAAAAAAAA6AgAAZHJzL2Uyb0RvYy54bWxQSwECLQAKAAAAAAAAACEAKkqc+HJVAABy&#10;VQAAFAAAAAAAAAAAAAAAAAD0BQAAZHJzL21lZGlhL2ltYWdlMS5wbmdQSwECLQAUAAYACAAAACEA&#10;ODRCtOEAAAAKAQAADwAAAAAAAAAAAAAAAACYWwAAZHJzL2Rvd25yZXYueG1sUEsBAi0AFAAGAAgA&#10;AAAhAKomDr68AAAAIQEAABkAAAAAAAAAAAAAAAAAplwAAGRycy9fcmVscy9lMm9Eb2MueG1sLnJl&#10;bHNQSwUGAAAAAAYABgB8AQAAmV0AAAAA&#10;">
+                <v:shape id="Image 37" o:spid="_x0000_s1062" type="#_x0000_t75" alt="Une image contenant table&#10;&#10;Description générée automatiquement" style="position:absolute;width:49301;height:23926;visibility:visible;mso-wrap-style:square" o:gfxdata="UEsDBBQABgAIAAAAIQDb4fbL7gAAAIUBAAATAAAAW0NvbnRlbnRfVHlwZXNdLnhtbHyQz07DMAyH&#10;70i8Q+QralM4IITa7kDhCAiNB7ASt43WOlEcyvb2pNu4IODoPz9/n1xv9vOkForiPDdwXVagiI23&#10;jocG3rdPxR0oScgWJ8/UwIEENu3lRb09BBKV0ywNjCmFe63FjDSjlD4Q50nv44wpl3HQAc0OB9I3&#10;VXWrjedEnIq03oC27qjHjympx31un0wiTQLq4bS4shrAECZnMGVTvbD9QSnOhDInjzsyuiBXWQP0&#10;r4R18jfgnHvJr4nOknrFmJ5xzhraRtHWf3Kkpfz/yGo5S+H73hkquyhdjr3R8m2lj09svwAAAP//&#10;AwBQSwMEFAAGAAgAAAAhAFr0LFu/AAAAFQEAAAsAAABfcmVscy8ucmVsc2zPwWrDMAwG4Ptg72B0&#10;X5TuUMaI01uh19I+gLGVxCy2jGSy9e1nemrHjpL4P0nD4SetZiPRyNnCruvBUPYcYp4tXC/Htw8w&#10;Wl0ObuVMFm6kcBhfX4Yzra62kC6xqGlKVgtLreUTUf1CyWnHhXKbTCzJ1VbKjMX5LzcTvvf9HuXR&#10;gPHJNKdgQU5hB+ZyK23zHztFL6w81c5zQp6m6P9TMfB3PtPWFCczVQtB9N4U2rp2HOA44NMz4y8A&#10;AAD//wMAUEsDBBQABgAIAAAAIQDrl8abxgAAANsAAAAPAAAAZHJzL2Rvd25yZXYueG1sRI9Ba8JA&#10;FITvBf/D8gQvRTdpiq3RjYhS2otIY8XrI/tMgtm3aXar6b/vCgWPw8x8wyyWvWnEhTpXW1YQTyIQ&#10;xIXVNZcKvvZv41cQziNrbCyTgl9ysMwGDwtMtb3yJ11yX4oAYZeigsr7NpXSFRUZdBPbEgfvZDuD&#10;PsiulLrDa4CbRj5F0VQarDksVNjSuqLinP8YBbvV++Msec6Tw2YXH5Pv7brYylyp0bBfzUF46v09&#10;/N/+0AqSF7h9CT9AZn8AAAD//wMAUEsBAi0AFAAGAAgAAAAhANvh9svuAAAAhQEAABMAAAAAAAAA&#10;AAAAAAAAAAAAAFtDb250ZW50X1R5cGVzXS54bWxQSwECLQAUAAYACAAAACEAWvQsW78AAAAVAQAA&#10;CwAAAAAAAAAAAAAAAAAfAQAAX3JlbHMvLnJlbHNQSwECLQAUAAYACAAAACEA65fGm8YAAADbAAAA&#10;DwAAAAAAAAAAAAAAAAAHAgAAZHJzL2Rvd25yZXYueG1sUEsFBgAAAAADAAMAtwAAAPoCAAAAAA==&#10;">
+                  <v:imagedata r:id="rId35" o:title="Une image contenant table&#10;&#10;Description générée automatiquement"/>
+                </v:shape>
+                <v:shape id="Zone de texte 38" o:spid="_x0000_s1063" type="#_x0000_t202" style="position:absolute;top:24466;width:49301;height:2667;visibility:visible;mso-wrap-style:square;v-text-anchor:top" o:gfxdata="UEsDBBQABgAIAAAAIQDb4fbL7gAAAIUBAAATAAAAW0NvbnRlbnRfVHlwZXNdLnhtbHyQz07DMAyH&#10;70i8Q+QralM4IITa7kDhCAiNB7ASt43WOlEcyvb2pNu4IODoPz9/n1xv9vOkForiPDdwXVagiI23&#10;jocG3rdPxR0oScgWJ8/UwIEENu3lRb09BBKV0ywNjCmFe63FjDSjlD4Q50nv44wpl3HQAc0OB9I3&#10;VXWrjedEnIq03oC27qjHjympx31un0wiTQLq4bS4shrAECZnMGVTvbD9QSnOhDInjzsyuiBXWQP0&#10;r4R18jfgnHvJr4nOknrFmJ5xzhraRtHWf3Kkpfz/yGo5S+H73hkquyhdjr3R8m2lj09svwAAAP//&#10;AwBQSwMEFAAGAAgAAAAhAFr0LFu/AAAAFQEAAAsAAABfcmVscy8ucmVsc2zPwWrDMAwG4Ptg72B0&#10;X5TuUMaI01uh19I+gLGVxCy2jGSy9e1nemrHjpL4P0nD4SetZiPRyNnCruvBUPYcYp4tXC/Htw8w&#10;Wl0ObuVMFm6kcBhfX4Yzra62kC6xqGlKVgtLreUTUf1CyWnHhXKbTCzJ1VbKjMX5LzcTvvf9HuXR&#10;gPHJNKdgQU5hB+ZyK23zHztFL6w81c5zQp6m6P9TMfB3PtPWFCczVQtB9N4U2rp2HOA44NMz4y8A&#10;AAD//wMAUEsDBBQABgAIAAAAIQCjssugwgAAANsAAAAPAAAAZHJzL2Rvd25yZXYueG1sRE/Pa8Iw&#10;FL4L/g/hCV5kplOR0RlFZILzIlYvuz2aZ9OteSlJqt1/bw6DHT++36tNbxtxJx9qxwpepxkI4tLp&#10;misF18v+5Q1EiMgaG8ek4JcCbNbDwQpz7R58pnsRK5FCOOSowMTY5lKG0pDFMHUtceJuzluMCfpK&#10;ao+PFG4bOcuypbRYc2ow2NLOUPlTdFbBafF1MpPu9nHcLub+89rtlt9VodR41G/fQUTq47/4z33Q&#10;CuZpbPqSfoBcPwEAAP//AwBQSwECLQAUAAYACAAAACEA2+H2y+4AAACFAQAAEwAAAAAAAAAAAAAA&#10;AAAAAAAAW0NvbnRlbnRfVHlwZXNdLnhtbFBLAQItABQABgAIAAAAIQBa9CxbvwAAABUBAAALAAAA&#10;AAAAAAAAAAAAAB8BAABfcmVscy8ucmVsc1BLAQItABQABgAIAAAAIQCjssugwgAAANsAAAAPAAAA&#10;AAAAAAAAAAAAAAcCAABkcnMvZG93bnJldi54bWxQSwUGAAAAAAMAAwC3AAAA9gIAAAAA&#10;" stroked="f">
+                  <v:textbox style="mso-fit-shape-to-text:t" inset="0,0,0,0">
+                    <w:txbxContent>
+                      <w:p>
+                        <w:pPr>
+                          <w:pStyle w:val="Lgende"/>
+                          <w:rPr>
+                            <w:noProof/>
+                          </w:rPr>
+                        </w:pPr>
+                        <w:bookmarkStart w:id="1" w:name="_Ref73895440"/>
+                        <w:r>
+                          <w:t xml:space="preserve">Image </w:t>
+                        </w:r>
+                        <w:r>
+                          <w:fldChar w:fldCharType="begin"/>
+                        </w:r>
+                        <w:r>
+                          <w:instrText xml:space="preserve"> SEQ Image \* ARABIC </w:instrText>
+                        </w:r>
+                        <w:r>
+                          <w:fldChar w:fldCharType="separate"/>
+                        </w:r>
+                        <w:r>
+                          <w:rPr>
+                            <w:noProof/>
+                          </w:rPr>
+                          <w:t>12</w:t>
+                        </w:r>
+                        <w:r>
+                          <w:fldChar w:fldCharType="end"/>
+                        </w:r>
+                        <w:r>
+                          <w:t xml:space="preserve"> : Démonstration densité</w:t>
+                        </w:r>
+                        <w:bookmarkEnd w:id="1"/>
+                      </w:p>
+                    </w:txbxContent>
+                  </v:textbox>
+                </v:shape>
+                <w10:wrap type="through"/>
+              </v:group>
+            </w:pict>
+          </mc:Fallback>
+        </mc:AlternateContent>
+      </w:r>
+      <w:r>
+        <w:t>Dès notre première réunion, nous avons parlé des solutions explorées précédemment</w:t>
+      </w:r>
+      <w:r>
+        <w:t xml:space="preserve">. Le principal </w:t>
+      </w:r>
+      <w:r>
+        <w:t xml:space="preserve">problème </w:t>
+      </w:r>
+      <w:r>
+        <w:t xml:space="preserve">de ce projet est la gestion d’une densité : le nombre d’élément locaux positionnés dans la longueur d’un élément global </w:t>
+      </w:r>
+      <w:r>
+        <w:t>(</w:t>
+      </w:r>
+      <w:r>
+        <w:fldChar w:fldCharType="begin"/>
+      </w:r>
+      <w:r>
+        <w:instrText xml:space="preserve"> REF _Ref73895440 \p \h </w:instrText>
+      </w:r>
+      <w:r>
+        <w:fldChar w:fldCharType="separate"/>
+      </w:r>
+      <w:r>
+        <w:t xml:space="preserve">Image </w:t>
+      </w:r>
+      <w:r>
+        <w:rPr>
+          <w:noProof/>
+        </w:rPr>
+        <w:t>12</w:t>
+      </w:r>
+      <w:r>
+        <w:t xml:space="preserve"> :</w:t>
+      </w:r>
+      <w:r>
+        <w:t xml:space="preserve"> </w:t>
+      </w:r>
+      <w:r>
+        <w:t>Démonstration densité</w:t>
+      </w:r>
+      <w:r>
+        <w:fldChar w:fldCharType="end"/>
+      </w:r>
+      <w:r>
+        <w:t>).</w:t>
+      </w:r>
+    </w:p>
+    <w:p>
+      <w:pPr>
+        <w:ind w:firstLine="708"/>
+      </w:pPr>
+    </w:p>
+    <w:p/>
+    <w:p>
+      <w:pPr>
+        <w:ind w:firstLine="708"/>
+      </w:pPr>
+      <w:r>
+        <w:rPr>
+          <w:noProof/>
+        </w:rPr>
+        <mc:AlternateContent>
+          <mc:Choice Requires="wpg">
+            <w:drawing>
+              <wp:anchor distT="0" distB="0" distL="114300" distR="114300" simplePos="0" relativeHeight="251700224" behindDoc="0" locked="0" layoutInCell="1" allowOverlap="1" wp14:anchorId="4D893E4D" wp14:editId="6BA8523F">
+                <wp:simplePos x="0" y="0"/>
+                <wp:positionH relativeFrom="column">
+                  <wp:posOffset>353060</wp:posOffset>
+                </wp:positionH>
+                <wp:positionV relativeFrom="paragraph">
+                  <wp:posOffset>3344545</wp:posOffset>
+                </wp:positionV>
+                <wp:extent cx="5283200" cy="2916555"/>
+                <wp:effectExtent l="0" t="0" r="0" b="0"/>
+                <wp:wrapThrough wrapText="bothSides">
+                  <wp:wrapPolygon edited="0">
+                    <wp:start x="0" y="0"/>
+                    <wp:lineTo x="0" y="21445"/>
+                    <wp:lineTo x="21496" y="21445"/>
+                    <wp:lineTo x="21496" y="0"/>
+                    <wp:lineTo x="0" y="0"/>
+                  </wp:wrapPolygon>
+                </wp:wrapThrough>
+                <wp:docPr id="43" name="Groupe 43"/>
+                <wp:cNvGraphicFramePr/>
+                <a:graphic xmlns:a="http://schemas.openxmlformats.org/drawingml/2006/main">
+                  <a:graphicData uri="http://schemas.microsoft.com/office/word/2010/wordprocessingGroup">
+                    <wpg:wgp>
+                      <wpg:cNvGrpSpPr/>
+                      <wpg:grpSpPr>
+                        <a:xfrm>
+                          <a:off x="0" y="0"/>
+                          <a:ext cx="5283200" cy="2916555"/>
+                          <a:chOff x="0" y="0"/>
+                          <a:chExt cx="5283200" cy="2916555"/>
+                        </a:xfrm>
+                      </wpg:grpSpPr>
+                      <pic:pic xmlns:pic="http://schemas.openxmlformats.org/drawingml/2006/picture">
+                        <pic:nvPicPr>
+                          <pic:cNvPr id="41" name="Image 41"/>
+                          <pic:cNvPicPr>
+                            <a:picLocks noChangeAspect="1"/>
+                          </pic:cNvPicPr>
+                        </pic:nvPicPr>
+                        <pic:blipFill>
+                          <a:blip r:embed="rId36">
+                            <a:extLst>
+                              <a:ext uri="{28A0092B-C50C-407E-A947-70E740481C1C}">
+                                <a14:useLocalDpi xmlns:a14="http://schemas.microsoft.com/office/drawing/2010/main" val="0"/>
+                              </a:ext>
+                            </a:extLst>
+                          </a:blip>
+                          <a:srcRect/>
+                          <a:stretch>
+                            <a:fillRect/>
+                          </a:stretch>
+                        </pic:blipFill>
+                        <pic:spPr bwMode="auto">
+                          <a:xfrm>
+                            <a:off x="0" y="0"/>
+                            <a:ext cx="5283200" cy="2590800"/>
+                          </a:xfrm>
+                          <a:prstGeom prst="rect">
+                            <a:avLst/>
+                          </a:prstGeom>
+                          <a:noFill/>
+                          <a:ln>
+                            <a:noFill/>
+                          </a:ln>
+                        </pic:spPr>
+                      </pic:pic>
+                      <wps:wsp>
+                        <wps:cNvPr id="42" name="Zone de texte 42"/>
+                        <wps:cNvSpPr txBox="1"/>
+                        <wps:spPr>
+                          <a:xfrm>
+                            <a:off x="0" y="2649855"/>
+                            <a:ext cx="5283200" cy="266700"/>
+                          </a:xfrm>
+                          <a:prstGeom prst="rect">
+                            <a:avLst/>
+                          </a:prstGeom>
+                          <a:solidFill>
+                            <a:prstClr val="white"/>
+                          </a:solidFill>
+                          <a:ln>
+                            <a:noFill/>
+                          </a:ln>
+                        </wps:spPr>
+                        <wps:txbx>
+                          <w:txbxContent>
+                            <w:p>
+                              <w:pPr>
+                                <w:pStyle w:val="Lgende"/>
+                                <w:rPr>
+                                  <w:noProof/>
+                                </w:rPr>
+                              </w:pPr>
+                              <w:bookmarkStart w:id="2" w:name="_Ref73895402"/>
+                              <w:r>
+                                <w:t xml:space="preserve">Image </w:t>
+                              </w:r>
+                              <w:r>
+                                <w:fldChar w:fldCharType="begin"/>
+                              </w:r>
+                              <w:r>
+                                <w:instrText xml:space="preserve"> SEQ Image \* ARABIC </w:instrText>
+                              </w:r>
+                              <w:r>
+                                <w:fldChar w:fldCharType="separate"/>
+                              </w:r>
+                              <w:r>
+                                <w:rPr>
+                                  <w:noProof/>
+                                </w:rPr>
+                                <w:t>13</w:t>
+                              </w:r>
+                              <w:r>
+                                <w:fldChar w:fldCharType="end"/>
+                              </w:r>
+                              <w:r>
+                                <w:t xml:space="preserve"> : Exemple grille</w:t>
+                              </w:r>
+                              <w:bookmarkEnd w:id="2"/>
+                            </w:p>
+                          </w:txbxContent>
+                        </wps:txbx>
+                        <wps:bodyPr rot="0" spcFirstLastPara="0" vertOverflow="overflow" horzOverflow="overflow" vert="horz" wrap="square" lIns="0" tIns="0" rIns="0" bIns="0" numCol="1" spcCol="0" rtlCol="0" fromWordArt="0" anchor="t" anchorCtr="0" forceAA="0" compatLnSpc="1">
+                          <a:prstTxWarp prst="textNoShape">
+                            <a:avLst/>
+                          </a:prstTxWarp>
+                          <a:spAutoFit/>
+                        </wps:bodyPr>
+                      </wps:wsp>
+                    </wpg:wgp>
+                  </a:graphicData>
+                </a:graphic>
+              </wp:anchor>
+            </w:drawing>
+          </mc:Choice>
+          <mc:Fallback>
+            <w:pict>
+              <v:group w14:anchorId="4D893E4D" id="Groupe 43" o:spid="_x0000_s1064" style="position:absolute;left:0;text-align:left;margin-left:27.8pt;margin-top:263.35pt;width:416pt;height:229.65pt;z-index:251700224" coordsize="52832,29165" o:gfxdata="UEsDBBQABgAIAAAAIQCxgme2CgEAABMCAAATAAAAW0NvbnRlbnRfVHlwZXNdLnhtbJSRwU7DMAyG&#10;70i8Q5QralN2QAit3YGOIyA0HiBK3DaicaI4lO3tSbpNgokh7Rjb3+8vyXK1tSObIJBxWPPbsuIM&#10;UDltsK/5++apuOeMokQtR4dQ8x0QXzXXV8vNzgOxRCPVfIjRPwhBagArqXQeMHU6F6yM6Rh64aX6&#10;kD2IRVXdCeUwAsYi5gzeLFvo5OcY2XqbynsTjz1nj/u5vKrmxmY+18WfRICRThDp/WiUjOluYkJ9&#10;4lUcnMpEzjM0GE83SfzMhtz57fRzwYF7SY8ZjAb2KkN8ljaZCx1IwMK1TpX/Z2RJS4XrOqOgbAOt&#10;Z+rodC5buy8MMF0a3ibsDaZjupi/tPkGAAD//wMAUEsDBBQABgAIAAAAIQA4/SH/1gAAAJQBAAAL&#10;AAAAX3JlbHMvLnJlbHOkkMFqwzAMhu+DvYPRfXGawxijTi+j0GvpHsDYimMaW0Yy2fr2M4PBMnrb&#10;Ub/Q94l/f/hMi1qRJVI2sOt6UJgd+ZiDgffL8ekFlFSbvV0oo4EbChzGx4f9GRdb25HMsYhqlCwG&#10;5lrLq9biZkxWOiqY22YiTra2kYMu1l1tQD30/bPm3wwYN0x18gb45AdQl1tp5j/sFB2T0FQ7R0nT&#10;NEV3j6o9feQzro1iOWA14Fm+Q8a1a8+Bvu/d/dMb2JY5uiPbhG/ktn4cqGU/er3pcvwCAAD//wMA&#10;UEsDBBQABgAIAAAAIQDDow2FagMAADIIAAAOAAAAZHJzL2Uyb0RvYy54bWykVU1v2zgQvS+w/4Hg&#10;vZHtxt5EiFN4k00QIG2NTRcFeqMpyiIqkVyStpz++r6hJCdOUvTrYHlIDodv3rwhz97smpptlQ/a&#10;mjkfH404U0baQpv1nP/34erVCWchClOI2ho15/cq8Dfnf/5x1rpcTWxl60J5hiAm5K2b8ypGl2dZ&#10;kJVqRDiyThksltY3ImLo11nhRYvoTZ1NRqNZ1lpfOG+lCgGzl90iP0/xy1LJ+L4sg4qsnnNgi+nr&#10;03dF3+z8TORrL1ylZQ9D/AKKRmiDQ/ehLkUUbOP1s1CNlt4GW8YjaZvMlqWWKuWAbMajJ9lce7tx&#10;KZd13q7dniZQ+4SnXw4r322Xnulizo9fc2ZEgxqlYxXDBNhp3TqH07V3d27p+4l1N6KEd6Vv6B+p&#10;sF3i9X7Pq9pFJjE5nZy8RrE4k1ibnI5n0+m0Y15WKM+zfbL65zs7s+HgjPDt4Tgtc/x6omA9I+r7&#10;gsKuuPGK90GaH4rRCP95416hpk5EvdK1jvdJn6gegTLbpZZL3w0ecT4eOL9pxBqUj4kW2kA+3Q5B&#10;Gd1a+TkwYy8qYdZqERyEjXYj7+zQPQ0PjlvV2l3puqYqkd0nhiZ4IqIXuOkEemnlplEmdh3nVY0c&#10;rQmVdoEzn6tmpSAgf1MkQCIPXv4LgAAHO3oVZUVmCRD9POq3X0iIH0BSOgFSY6v2rS0gR7GJNvXW&#10;z0ttejo6ge6IpUEwoNOHeK1sw8gAbCBN4cX2NhBmuA4uhNpYIi/lUpuDCTjSTMJPiHsTCVDb4D4L&#10;A9cYPWP7p1r2rhJOASWFfSSfySCfT7hcWaFYRMtBRhNKufeltmVx97dFI6b60HwH94GTg+6dzI5P&#10;T4YOfbmHZ7O/fpfXYGtdDLokwi9qz7YC93Rb6aj6oh14fYP/h4TIirvVLl1o4+OBhZUt7kGCtyg3&#10;bqHg5JXGgbcixKXwuO8xiTcsvsenrG0757a3OKus//LSPPmjpljlrMX7Mefh/42ge6O+Mag2PTaD&#10;4QdjNRhm01xYpIr+B5pkYoOP9WCW3jYf8bQt6BQsCSNx1pzHwbyI3SuGp1GqxSI5ddfPrblzuLTG&#10;SdRE7IfdR+FdL3dSyDs76EnkT1Tf+abGdQs03pVOLUHEdixC5DSAtpOVHiZYBy/f43Hyenjqz78C&#10;AAD//wMAUEsDBAoAAAAAAAAAIQCY8N4oXjoAAF46AAAUAAAAZHJzL21lZGlhL2ltYWdlMS5wbmeJ&#10;UE5HDQoaCgAAAA1JSERSAAACtwAAAVUIAgAAAHqbUDQAAAABc1JHQgCuzhzpAAAABGdBTUEAALGP&#10;C/xhBQAAAAlwSFlzAAASdAAAEnQB3mYfeAAAOfNJREFUeF7t3X9Mk9meP/BvGWrBBgSRbW0iIBCQ&#10;O0k1lupgxBCl+nUixNnNyvjHLvPXHTOb/Wf0ZnYMk+tmJt7vTML8YWZmM5OQnVk31/jP5ip1RKlh&#10;oqEVrCxbUCh3uHIL9gc/+q1SpC20/X6mz9FvHR4cBp6n9Gnfrz+a5zznOcfj6dPz+ZxaW9nY2NhC&#10;TF9fX0NDQzQa/V8AkOq4Vzo9cug4EkPH3AEJh8OLMaFQKBAIXLx48Q9/+AN3MQCkMJlM9uGHH771&#10;1ltZWVkZ7BwAwC+JZRQAkPrYa54yBryXAJCGuFd6bDX4CR1z7x/QMXdAlr6XcP78ebrgtddey8zM&#10;jHUDACmFXu/0wpfJZGfPnuXeS0CWAJCOuFc6PXLomMsM6Jg7IMtlCQqFgtaOWDcAkFLolR4MBuOz&#10;BPyLAwAAAPBDlgAAAAD8kCUAAAAAP2QJAAAAwA9ZAgAAAPBDlgAAAAD8kCUAAAAAP2QJAAAAwA9Z&#10;AgAAAPBDlgAAAAD8kCUAAAAAP2QJAAAAwI/n157kMaxeOB9//HF5efnJkydZWVCXLl368ccfP/ro&#10;I1YWVG9v71dfffX5559v3ryZnRKO1+t9//3333vvvT179rBTgsK080qBaW9paQkEAtwPNa0C15Ae&#10;OXTM/cITHXMHBL/2BJBuVvRrTxkZGVyiIKz//u///stf/sIKQqOeqX9WEBpFlK6uLloxWVlQ1C11&#10;Tn8EKwsN084rBaYdv90MAAmAf3EAAAAAfsgSAAAAgB+yBAAAAOCHLAEAAAD4IUsAAAAAfsgSAAAA&#10;gB+yBAAAAOCHLAEAAAD4IUsAAAAAfsgSAAAAgB+yBAAAAOCHLAEAAAD4IUsAAAAAfsgSAAAAgB+y&#10;BAAAAOCHLAEAAAD4IUsAAAAAfsgSAAAAgB+yBAAAAOCHLAEAAAD4IUsAAAAAfsgSAAAAgB+yBAAA&#10;AOCHLAEAAAD4IUsAAAAAfsgSAAAAgJ9sbGxsIaavr6+hoSEajYZCISqyeuE0NzdrtdrTp0+zsqBa&#10;W1ttNtt3333HyoLq7Oz84IMPvv/+e7VazU4Jx+12v/nmm59++qnBYGCnBIVp5yX1aR8ZGbly5Yrf&#10;76cXLDv7K3EN6ZFDx5EYOuYOSDgcXoyhNSEQCFy8ePH8+fN0gUKhyMrKinUDACmFXunBYFAmk509&#10;e/att96iVzpPlvDFF198+eWXrIVwvF6vXC7PyclhZUHNzs7SX2Hz5s2sLCiaMp/PV1hYmJEh/Fsv&#10;tBZPTU3l5eXRystOCQrTzkvq015XV4csAQAEt6Is4a8xrIVwPv744/Ly8pMnT7KyoC5duvTjjz9+&#10;9NFHrCyo3t7er7766vPPPxcjHFI4ef/99+mRlUVAcy7Raf/kk09YQRwtLS179uxhBUGJfbdTooAs&#10;AQAEt6IsQaQlgDrX6XTnzp1jZUFRt/fv329vb2dlQVG37777rtVq1Wg07JRwnE5ndXW1y+ViZRH8&#10;/ve/l+i0NzY2soI4rl69SrclKwgqAXc7sgQAENzSLAGfXgQAAAB+yBIAAACAH7IEAAAA4IcsAQAA&#10;APghSwAAAAB+yBIAAFLTwsLC4OBgZ2dne3t7d3e3z+eLRCKsLv1gNlYHWQIAQAqKRqNPnz69cOFC&#10;c3NzY2PjmTNnBgYGKFKy6jSD2Vg1ZAkAAClocXHR6/XeuXNnenqaii6Xy2g0zs/Pc7XpBrOxasgS&#10;AABS0MzMTHd3NwXF8vLyoqIiOujq6qLH9NxAYzZWDVkCAEAK8ng8nZ2dz549q66urqmpKSgoGBsb&#10;s1qtPp+PXZFOMBurhiwBACDVBIPB8fFxs9kciUR0Op3BYNBqtXNzcx0dHS6Xi/tO7vSB2VgLZAkA&#10;AKlmcnJyaGjI4XDk5+dXVlbW1tbq9fpQKGQymSheLi4usuvSA2ZjLZAlAACkGrvd3tPTo1AoDhw4&#10;oFarS0pKdu7cmZub6/F4+vv7KTSy69IDZmMtkCUAAKQU2hwPDw9brdasrKz6+nqVSiWXyzUazb59&#10;+zIzM81mM22s2aVpALOxRsgSAABSisPhoN3zzMwM7Zt1Ol1eXp5MJqPjQ4cOUaSk3fPDhw/9fj+7&#10;OtVhNtYIWQIAQErp6+uj3TOFQK1Wu23btuzsbDpZUFDAfbZ/amqK4uKjR4+4i1MeZmONkCUAAKSI&#10;aDQaDod7e3tHRkZUKhW3XeaqNm7cWFpaWlVVpVQqKS5aLBa6OLU/3o/ZEASyBACAFBGJRDwez+Dg&#10;oNPppLh48ODBF3GR0LHBYFCr1Xa7neJiyn+2H7MhCGQJAAApIhAIdHV1PX78mGKezWY7derU8ePH&#10;G55rampqa2ubmJjw+/2jo6O0yQ6FQqxlKsJsCAJZAgBAKohGo/Pz8zdv3nS73VScnp42mUzXrl0z&#10;Pnf9+nUKlhQUw+EwRccbN25QHOXaph7MhlCQJQAApIJgMOh0OmlP7PP5ysrKjhw5coxPTU2NWq2e&#10;mppK7R8ywGwIBVkCAEAq8Hq9PT09Ho9HJpM1NTVdvny5nU9ra2tdXd3c3NzQ0NCDBw9mZ2dZ+9SC&#10;2RAKsgQAgFTgdrs7OjoCgUBVVVVlZWVOTg6reJlWq92xY4dSqaQrjUajy+ViFakFsyEUZAkAAJJH&#10;QW58fNxisQSDQb1eX1FRkZHBv7xnZ2dT4Ny1axc1uXXrlsPhSL232TEba/faa69lxSBLAACQPKfT&#10;OTAwMDk5qVAodu/eXVpayiqWoHhJcXHv3r3hcJiCos1mo7asLlVgNgRBORZBlgAAIHncDxrJZLLt&#10;27fT1nnLli2sgk9xcTHFzvz8fAqNtOEeHh5mFakCs7F20Wh0bm5ufn4eWQIAgOS53W6Xy1VSUnL0&#10;6FGNRrPcG+yc3Nxcip379+8vKiqamJhIvd0zZkMQlGZt2LABWQIAgOSdOHHCaDTevn27paWlrKyM&#10;nV2eVqtta2szm83Uitqys6kCsyEg2djY2EJMX19fQ0NDNBr9rxhWL5x79+5t2rSJUjZWFtTIyMiT&#10;J0/0ej0rC8rj8dhsttra2qy4b/cUSiAQuHPnTjAYZGUR0JxLdNrpnmEFcdDIVSoVKwhK7Luder5y&#10;5Yrf71/1N89zDemRQ8eRGDrmDkg4HF6MCYVCdKNevHjx/PnzdIFCoRDjtQAA645e6RSPZDIZJViH&#10;Dx+mdYwnS7BYLHfv3mUthHPp0qWtW7fW1dWxsqB++OEHl8t18uRJVhYULco0eFYQB41cpIhCI6fx&#10;s4IIaNiY9qXEvttzcnKQJQCA4FaUJYi0BFDnOp3u3LlzrCwo6vb+/fvt7e2sLCjqtrGxkRXEcfXq&#10;VZofVhAUdWs0GllBBMeOHcO0L5WAux1ZAgAIbmmWgM8lAAAAAD9kCQAAAMAPWQIAAADwQ5YAAAAA&#10;/JAlAACsp4WFhcHBwc7Ozvb29u7ubp/PF4lEWF2ywpjTB7IEAIB1E41Gnz59euHChebm5sbGxjNn&#10;zgwMDFA8Y9VJCWNOK8gSAADWzeLiotfrvXPnzvT0NBVdLpfRaJyfn+dqkxPGnFaQJQAArJuZmZnu&#10;7m4KXeXl5UVFRXTQ1dVFj8m8zcWY0wqyBACAdePxeDo7O589e1ZdXV1TU1NQUDA2Nma1Wn0+H7si&#10;+WDMaQVZAgDA+ggGg+Pj42azORKJ6HQ6g8Gg1Wrn5uY6OjpcLld0tV+sKSqMOd0gSwAAWB+Tk5ND&#10;Q0MOhyM/P7+ysrK2tlav14dCIZPJRFFtcXGRXZdMMOZ0gywBAGB92O32np4ehUJx4MABtVpdUlKy&#10;c+fO3Nxcj8fT399PAYxdl0ww5nSDLAEAYB3QFnZ4eNhqtWZlZdXX16tUKrlcrtFo9u3bl5mZaTab&#10;afvLLk0aGHMaQpYAALAOHA4H7XFnZmZod6vT6fLy8mQyGR0fOnSI4hntcR8+fOj3+9nVyQFjTkPI&#10;EgAA1kFfXx/tcSlQabXabdu2ZWdn08mCggLuE/hTU1MUvR49esRdnCQw5jSELAEAIKGi0Wg4HO7t&#10;7R0ZGVGpVNymlqvauHFjaWlpVVWVUqmk6GWxWOjiZPgQPsactpAlAAAkVCQS8Xg8g4ODTqeTotfB&#10;gwdfRC9CxwaDQa1W2+12il5J8gl8jDltIUsAAEioQCDQ1dX1+PFjikw2m+3UqVPHjx9veK6pqamt&#10;rW1iYsLv94+OjtJWOBQKsZbrB2NOW8gSAAASJxqNzs/P37x50+12U3F6etpkMl27ds343PXr1ymk&#10;UegKh8MUw27cuEHRjmu7XjDmdIYsAQAgcYLBoNPppJ2rz+crKys7cuTIMT41NTVqtXpqaioZfm4A&#10;Y05nyBIAABLH6/X29PR4PB6ZTNbU1HT58uV2Pq2trXV1dXNzc0NDQw8ePJidnWXt1wPGnM6QJQAA&#10;JI7b7e7o6AgEAlVVVZWVlTk5OaziZVqtdseOHUqlkq40Go0ul4tVrAeMOZ0hSwAASBAKRePj4xaL&#10;JRgM6vX6ioqKjAz+RTg7O5vC265du6jJrVu3HA7Her0ZjjGnOWQJAAAJ4nQ6BwYGJicnFQrF7t27&#10;S0tLWcUSFNUoeu3duzccDlPostls1JbVJRbGnOaQJQAAJIg99rNDMpls+/bttMHdsmULq+BTXFxM&#10;ES4/P58CGG2Lh4eHWUViYcxpDlkCAECCuN1ul8tVUlJy9OhRjUaz3NvgnNzcXIpw+/fvLyoqmpiY&#10;WK89Lsac5pAlAAAkyIkTJ4xG4+3bt1taWsrKytjZ5Wm12ra2NrPZTK2oLTubWBhzmkOWAACQIEql&#10;Uq1Wb926NS8vTy6Xs7PL27BhQ2FhIe2GqRW1ZWcTC2NOc7KxsbGFmL6+voaGhmg0arFY7t69y+qF&#10;c+nSJXrO6urqWFlQP/zwg8vlOnnyJCsLamRkhAbPCuKgkVdUVLCCoGjkNH5WEAENG9O+lNh3e05O&#10;zpUrV/x+/6p/n4ZrSI8cOo7E0DF3QMLh8GJMKBQKBAIXL148f/48XaBQKOK/Dx8AUga90oPBoEwm&#10;a2lpOXz48KZNm3iyhP+KYS2Ec+/ePfrzRFqUKaKIGgtpWaytrRVjZaSn5M6dO1qtVqVSsVOCkvS0&#10;i02v10t02qlnZAkAILgVZQkiLQHUuU6nO3fuHCsLirr913/9V1YQAe0LrVarRqNhZeE4nc7q6uqv&#10;v/6a5oedEpSkp11sV69elei0379/H1kCAAhuaZaAzyUAAAAAP2QJAAAAwA9ZAgAAAPBDlgAA8MsW&#10;FhYGBwc7Ozvb29u7u7t9Pl8kEmF1IBzx5hnP4OogSwAA+AXRaPTp06cXLlxobm5ubGw8c+bMwMAA&#10;RR1WDQIRb57xDK4asgQAgF+wuLjo9Xrv3LkzPT1NRZfLZTQa5+fnuVoQinjzjGdw1ZAlAAD8gpmZ&#10;me7ubgow5eXlRUVFdNDV1UWP2IwKS7x5xjO4asgSAAB+gcfj6ezsfPbsWXV1dU1NTUFBwdjYmNVq&#10;9fl87AoQgnjzjGdw1ZAlAAC8SjAYHB8fN5vNkUhEp9MZDAatVjs3N9fR0eFyuaKr/WIr+Bnx5hnP&#10;4FogSwAAeJXJycmhoSGHw5Gfn19ZWVlbW6vX60OhkMlkotizuLjIroO1EW+e8QyuBbIEAIBXsdvt&#10;PT09CoXiwIEDarW6pKRk586dubm5Ho+nv7+fwgy7DtZGvHnGM7gWyBIAAJZFG83h4WGr1ZqVlVVf&#10;X69SqeRyuUaj2bdvX2Zmptlspk0quxTWQLx5xjO4RsgSAACW5XA4aCc6MzNDe1CdTpeXlyeTyej4&#10;0KFDFHVoJ/rw4UO/38+uhtUSb57xDK4RsgQAgGX19fXRTpTCiVar3bZtW3Z2Np0sKCjgPic/NTVF&#10;MebRo0fcxbBq4s0znsE1QpYAAMAjGo2Gw+He3t6RkRGVSsVtPbmqjRs3lpaWVlVVKZVKijEWi4Uu&#10;xkflV0e8eRav57SCLAEAgEckEvF4PIODg06nk2LMwYMHX8QYQscGg0GtVtvtdoox+Jz8qok3z3gG&#10;BYEsAQCARyAQ6Orqevz4McUPm8126tSp48ePNzzX1NTU1tY2MTHh9/tHR0dpwxoKhVhL+DXEm2c8&#10;g4JAlgAA8HPRaHR+fv7mzZtut5uK09PTJpPp2rVrxueuX79OgYcCTDgcpkhz48YNiklcW1g58eYZ&#10;z6BQkCUAAPxcMBh0Op20v/T5fGVlZUeOHDnGp6amRq1WT01N4UcBVke8ecYzKBRkCQAAP+f1ent6&#10;ejwej0wma2pqunz5cjuf1tbWurq6ubm5oaGhBw8ezM7OsvawMuLNM55BoSBLAAD4Obfb3dHREQgE&#10;qqqqKisrc3JyWMXLtFrtjh07lEolXWk0Gl0uF6uAlRFvnvEMCgVZAgDASyhgjI+PWyyWYDCo1+sr&#10;KioyMviXyuzsbApCu3btoia3bt1yOBx4y3rlxJtnPIMCQpYAAPASp9M5MDAwOTmpUCh2795dWlrK&#10;Kpag2EMxZu/eveFwmAKMzWajtqwOfol484xnUEDIEgAAXmKP/TiQTCbbvn07bUO3bNnCKvgUFxdT&#10;HMrPz6cwQ5vX4eFhVgG/RLx5xjMoIGQJAAAvcbvdLperpKTk6NGjGo1muTerObm5uRSH9u/fX1RU&#10;NDExgZ3oyok3z3gGBYQsAQDgJSdOnDAajbdv325paSkrK2Nnl6fVatva2sxmM7Wituws/BLx5hnP&#10;oICQJQAAvESpVKrV6q1bt+bl5cnlcnZ2eRs2bCgsLKQ9K7Wituws/BLx5hnPoICQJQAAAAA/2djY&#10;2EJMX19fQ0NDNBr9awyrF87HH39cXl5+8uRJVhbUpRhWEMHmzZs///xzemRl4Xi93vfff/+9997b&#10;s2cPOyUoSU+72FpaWiQ67bOzs1euXPH7/av+FTuuIT1y6DgSQ8fcAQmHw4sxoVAoEAhcvHjx/Pnz&#10;dIFCoYj/1RwASBn0Sg8GgzKZjJbHw4cPb9q0iSdL+OKLL7788kvWQjgUDunPZgUR0MolRhQnNGyf&#10;z1dYWPjqj8CsDq3FU1NTeXl5NH52SlA07XK5fLlvFFkjilV054g37TR4VhAHjVyi015XV4csAQAE&#10;t6IsgVYEKrIWwmlubjaZTKwggvr6+u+++44VBNXZ2fnBBx98//33arWanRKO2+1+8803P/30U4PB&#10;wE4JiqZdq9WePn2alQXV2tpqs9nEm/Z33nmHFcTx7bffSnTaR0ZGkCUAgOBWlCWItARQ50ajkRVE&#10;cOzYsfb2dlYQFHX77rvvWq1WjUbDTgnH6XRWV1d//fXXND/slKCoW51Od+7cOVYWFHV7//598aa9&#10;sbGRFcRx9epV6U47sgQAENzSLAGfXgQAAAB+yBIAIHUsLCwMDg52dna2t7d3d3f7fL5IJMLqIL3h&#10;3lgdZAkAkCKi0ejTp08vXLjQ3Nzc2Nh45syZgYEBig2sGtIY7o1VQ5YAAClicXHR6/XeuXNnenqa&#10;ii6Xy2g0zs/Pc7WQznBvrBqyBABIETMzM93d3RQGysvLi4qK6KCrq4sesWUE3BurhiwBAFKEx+Pp&#10;7Ox89uxZdXV1TU1NQUHB2NiY1Wr1+XzsCkhXuDdWDVkCAKSCYDA4Pj5uNpsjkYhOpzMYDFqtdm5u&#10;rqOjw+Vycf/bE9IT7o21QJYAAKlgcnJyaGjI4XDk5+dXVlbW1tbq9fpQKGQymShCLC4ususg/eDe&#10;WAtkCQCQCux2e09Pj0KhOHDggFqtLikp2blzZ25ursfj6e/vp2DAroP0g3tjLZAlAIDk0XZweHjY&#10;arVmZWXV19erVCq5XK7RaPbt25eZmWk2m2kryS6FNIN7Y42QJQCA5DkcDtovzszM0E5Rp9Pl5eXJ&#10;ZDI6PnToEMUG2i8+fPjQ7/ezqyGd4N5YI2QJACB5fX19tF+kRV+r1W7bti07O5tOFhQUcJ9mn5qa&#10;okjw6NEj7mJIK7g31ghZAgBIWDQaDYfDvb29IyMjKpWK2yByVRs3biwtLa2qqlIqlRQJLBYLXYwP&#10;tKcP3BuCQJYAABIWiUQ8Hs/g4KDT6aRIcPDgwReRgNCxwWBQq9V2u50iAT7NnlZwbwgCWQIASFgg&#10;EOjq6nr8+DGt8jab7dSpU8ePH294rqmpqa2tbWJiwu/3j46O0rYyFAqxlpDqcG8IAlkCAEhVNBqd&#10;n5+/efOm2+2m4vT0tMlkunbtmvG569evU3igMBAOhyke3LhxgyIH1xZSG+4NoSBLAACpCgaDTqeT&#10;doE+n6+srOzIkSPH+NTU1KjV6qmpKXx1f/rAvSEUZAkAIFVer7enp8fj8chksqampsuXL7fzaW1t&#10;raurm5ubGxoaevDgwezsLGsPqQv3hlCQJQCAVLnd7o6OjkAgUFVVVVlZmZOTwypeptVqd+zYoVQq&#10;6Uqj0ehyuVgFpC7cG0JBlgAAkkTL+vj4uMViCQaDer2+oqIiI4N/QcvOzqZQsWvXLmpy69Yth8OB&#10;N5ZTG+4NASFLAABJcjqdAwMDk5OTCoVi9+7dpaWlrGIJihAUCfbu3RsOhykM2Gw2asvqIBXh3hAQ&#10;sgQAkCTuJ3xkMtn27dtps7hlyxZWwae4uJiiRX5+PgUD2mIODw+zCkhFuDcEhCwBACTJ7Xa7XK6S&#10;kpKjR49qNJrl3lLm5ObmUrTYv39/UVHRxMQE9oupDfeGgJAlAIAknThxwmg03r59u6WlpaysjJ1d&#10;nlarbWtrM5vN1IrasrOQinBvCAhZAgBIklKpVKvVW7duzcvLk8vl7OzyNmzYUFhYSDtLakVt2VlI&#10;Rbg3BIQsAQAAAPghSwAAAAB+srGxsYWYvr6+hoaGaDQaCoXE+A+jzc3NJpOJFURQX1//3XffsYKg&#10;Ojs7P/jgg++//16tVrNTwnG73W+++eann35qMBjYKUHRtGu12tOnT7OyoFpbW202m3jT/s4777CC&#10;OL799luJTvvIyMiVK1f8fv+qf+uWa0iPHDqOxNAxd0DC4fBiDK0JgUDg4sWL58+fpwsUCkX8b+sB&#10;QMqgV3owGJTJZC0tLYcPH960aRNPlvDFF198+eWXrIVwvF4v/dmsIAJauTZv3swKgqJh+3y+wsLC&#10;V39QdnVoLZ6amsrLy6Pxs1OCommXy+XLfe/YGs3OztKdI9600+BZQRw0colOe11dHbIEABDcirKE&#10;/xPDWgDAqpyMYQVBXbp0iRIFZAkAIDhkCQAJ8vvf//7cuXOsICjq9v79+8gSAEBwS7MEfHoRABKN&#10;tiWDg4OdnZ3t7e3d3d0+n4+SEla3Nug5HnqOJ8WekwGyBABIqGg0+vTp0wsXLjQ3Nzc2Np45c2Zg&#10;YIDWWVa9Bug5HnqOJ8WekwSyBABIqMXFRa/Xe+fOnenpaSq6XC6j0Tg/P8/VrgV6joee40mx5ySB&#10;LAEAEmpmZqa7u5uW1PLy8qKiIjro6uqix7Vvv9BzPPQcT4o9JwlkCQCQUB6Pp7Oz89mzZ9XV1TU1&#10;NQUFBWNjY1ar1efzsStWCz3HQ8/xpNhzkkCWAACJEwwGx8fHzWZzJBLR6XQGg0Gr1c7NzXV0dLhc&#10;ruhq/8sGQc/x0HM8KfacPJAlAEDiTE5ODg0NORyO/Pz8ysrK2tpavV4fCoVMJhOttouLi+y6Xw89&#10;x0PP8aTYc/JAlgAAiWO323t6ehQKxYEDB9RqdUlJyc6dO3Nzcz0eT39/Py2s7LpfDz3HQ8/xpNhz&#10;8kCWAAAJQlur4eFhq9WalZVVX1+vUqnkcrlGo9m3b19mZqbZbKZtGbv0V0LP8dBzPCn2nFSQJQBA&#10;gjgcDtp7zczM0K5Lp9Pl5eXJZDI6PnToEK2ztPd6+PCh3+9nV/8a6Dkeeo4nxZ6TCrIEAEiQvr4+&#10;2nvRAqrVardt25adnU0nCwoKuE+GT01N0ar66NEj7uJfBT3HQ8/xpNhzUkGWAACii0aj4XC4t7d3&#10;ZGREpVJxmy2uauPGjaWlpVVVVUqlklZVi8VCF6/8w+HoOR56jifFnpMQsgQAEF0kEvF4PIODg06n&#10;k1bVgwcPvlhVCR0bDAa1Wm2322lVXfw1nwxHz/HQczwp9pyE8JuQAKLAb0LGm5ub+9Of/vTZZ5/Z&#10;bLYtW7bs2rWLOpHJZFwt/UGPHz/+y1/+Mj8/v2/fvj/84Q/V1dV0AVf7aug5HnqOJ8We193S34T8&#10;X5Ql/PnPf3748OF//ud/PnnyxOfz/cu//Au7HABWi7KEWPwVHvV87NgxWom4F+zq/N8Yr9c7MzMz&#10;HTM5Oel2u10uFy1w4+Pjf/3rX2mZGxkZocWhv7//7t27//RP/8T9ibT2saGsDCUcU1NT//iP//g3&#10;f/M3bHaWt3379o8++oj+FNb4ldBzPPQcT4o9JwN6ddNo6ZX+z//8z+3t7bdv38Z7CQCiwHsJL1Bb&#10;yjaampoo7di2bVt5eblcLmd1cShfefToEf2laGf27bffFhUV8V4WDz3HQ8/xpNhzMqC/Hd5LAEgE&#10;vJfwAnX4zTff5OfnU3px9uxZ6oFVvMxsNr/99tu0PBUUFFAORANjFctDz/HQczwp9pwMlr6XgE8v&#10;AoC4KPno6OigPUpVVVVlZWVOTg6reJlWq92xY4dSqaQrjUYj5SusYnnoOR56jifFnpMTsgQAEBEt&#10;kePj4xaLJRgM6vX6ioqKjAz+ZSc7O5uW3V27dlGTW7duORyOhVf+9i56joee40mx56TF/9cDABCE&#10;0+kcGBiYnJxUKBS7d+8uLS1lFUvQakur6t69e8PhMC2pNpuN2rI6Pug5HnqOJ8WekxayBAAQkT32&#10;czgymWz79u208dqyZQur4FNcXEwrb35+Pi2stF0bHh5mFXzQczz0HE+KPSctZAkAICJ37BORJSUl&#10;R48e1Wg0tMFiFXxyc3Np5d2/f39RUdHExMSr917oOR56jifFnpMW/ickgCjwPyE5c3Nzs7Oz1Co7&#10;O1upVP7ifwajP+vJkye0ItH6m5OTQ01YxRLoOR56jifFnpMEvdKDL/9PSGQJAKJAlgAAkrM0S3jV&#10;uyUAAACQzpAlAAAAAD9kCQAAAMAPWQIAAADww6cXAURREcMKghoZGaGe8elFABDciv6Pg8ViuXv3&#10;LmshnEuXLtHqxgoioHXz5MmTrCAoGnZ7e/tvf/vbnGW+r3stZmdnv/nmG5p5kSIKTfvWrVvr6upY&#10;WVA//PCDy+USb9pp8KwgDhq5RKedbkVkCQAguBVlCSItAdS50WhkBREcO3aMYjkrCIq6fffdd61W&#10;q0ajYaeE43Q6q6urv/76a5ofdkpQ1K1OpxP1v+SJN+2NjY2sII6rV69Kd9qRJfCipcxut1PySgPe&#10;vHnz66+/npubm/HKr76BNIF7YyWWZgmYIABIEZTBPH369MKFC83NzZRinjlzZmBggGIDq4Y0hntj&#10;1ZAlAECKWFxc9Hq9d+7cmZ6epiLtGo1G4/z8PFcL6Qz3xqohSwCAFDEzM9Pd3U1hoLy8vKioiA66&#10;urroEVtGwL2xasgSACBFeDyezs7OZ8+eVVdX19TUFBQUjI2NWa1Wn8/HroB0hXtj1ZAlAEAqCAaD&#10;4+PjZrM5EonodDqDwaDVaufm5jo6OlwuF/cJTUhPuDfWAlkCAKSCycnJoaEhh8ORn59fWVlZW1ur&#10;1+tDoZDJZKIIsbi4yK6D9IN7Yy2QJQBAKrDb7T09PQqF4sCBA2q1uqSkZOfOnbm5uR6Pp7+/n4IB&#10;uw7SD+6NtUCWAACSR9vB4eFhq9WalZVVX1+vUqnkcrlGo9m3b19mZqbZbKatJLsU0gzujTVClgAA&#10;kudwOGi/ODMzQztFnU6Xl5cnk8no+NChQxQbaL/48OFDv9/ProZ0gntjjZAlAIDk9fX10X6RFn2t&#10;Vrtt27bs7Gw6WVBQwH2afWpqiiLBo0ePuIshreDeWCNkCQAgYdFoNBwO9/b2joyMqFQqboPIVW3c&#10;uLG0tLSqqkqpVFIksFgsdDE+0J4+cG8IAlkCAEhYJBLxeDyDg4NOp5MiwcGDB19EAkLHBoNBrVbb&#10;7XaKBPg0e1rBvSEIZAkAIGGBQKCrq+vx48e0yttstlOnTh0/frzhuaampra2tomJCb/fPzo6StvK&#10;UCjEWkKqw70hCGQJACBV0Wh0fn7+5s2bbrebitPT0yaT6dq1a8bnrl+/TuGBwkA4HKZ4cOPGDYoc&#10;XFtIbbg3hIIsAQCkKhgMOp1O2gX6fL6ysrIjR44c41NTU6NWq6empvDV/ekD94ZQkCUAgFR5vd6e&#10;nh6PxyOTyZqami5fvtzOp7W1ta6ubm5ubmho6MGDB7Ozs6w9pC7cG0JBlgAAUuV2uzs6OgKBQFVV&#10;VWVlZU5ODqt4mVar3bFjh1KppCuNRqPL5WIVkLpwbwgFWQIASBIt6+Pj4xaLJRgM6vX6ioqKjAz+&#10;BS07O5tCxa5du6jJrVu3HA4H3lhObbg3BIQsAQAkyel0DgwMTE5OKhSK3bt3l5aWsoolKEJQJNi7&#10;d284HKYwYLPZqC2rg1SEe0NAyBIAQJK4n/CRyWTbt2+nzeKWLVtYBZ/i4mKKFvn5+RQMaIs5PDzM&#10;KiAV4d4QELIEAJAkt9vtcrlKSkqOHj2q0WiWe0uZk5ubS9Fi//79RUVFExMT2C+mNtwbAkKWAACS&#10;dOLECaPRePv27ZaWlrKyMnZ2eVqttq2tzWw2Uytqy85CKsK9ISBkCQAgSUqlUq1Wb926NS8vTy6X&#10;s7PL27BhQ2FhIe0sqRW1ZWchFeHeEBCyBAAAAOCXka1YyFYsZikW5Jlhdg4AAAAA7yUAAADAcpAl&#10;AAAAAD9kCQAAAMBP5nH9eWFhMbQQunev/38fPR6NRi0Wy927d1m9cC5dujQyMsIKIqioqDh58iQr&#10;CIqG3d7e/tvf/na5bwJfi9nZ2W+++aahoYHGz04JiqZ969atdXV1rCyoH374weVyiTftNHhWEAeN&#10;XKLTTrfilStX/H4/vWDZ2V+Ja0iPHDqOxNAxd0DC4fBiTCgUCgQCFy9ePH/+PF2gUCiysrJi3QBA&#10;SqFXejAYlMlkLS0thw8f3rRpE0+W8F8xrIVw7t275/F4WEEEKpVKr9ezgqBo2Dabrba2VoyVkZ6S&#10;O3fuaLVaGj87JSiadnqaRYqFFMifPHki3rTT4FlBHDRyiU479YwsgdfCwoLdbqfklQa8efPm119/&#10;PTc399VfqgNpAvfGSqwoSxBpCaDtstFoZAURHDt2jHb8rCAo6vbdd9+1Wq0ajYadEo7T6ayurv76&#10;669pftgpQVG3Op3u3LlzrCwo6vb+/fviTXtjYyMriOPq1avSnXZkCUvR2Lxe74cffkhLDQWDN954&#10;47PPPtuzZw8NmF0B6Qr3xgotzRKQRgFAiqCEhiLBnTt3pqenqUjBgELC/Pw8VwvpDPfGqiFLAIAU&#10;MTMz093dTWGgvLy8qKiIDrq6uugRvwUMuDdWDVkCAKQIj8fT2dn57Nmz6urqmpqagoKCsbExq9Xq&#10;8/nYFZCucG+sGrIEAEgFwWBwfHzcbDZHIhGdTmcwGLRa7dzcXEdHh8vl4j57AekJ98ZaIEsAgFQw&#10;OTk5NDTkcDjy8/MrKytra2v1en0oFDKZTBQhFhcX2XWQfnBvrAWyBABIBXa7vaenR6FQHDhwQK1W&#10;l5SU7Ny5Mzc31+Px9Pf3UzBg10H6wb2xFsgSAEDyaDs4PDxstVqzsrLq6+tVKpVcLtdoNPv27cvM&#10;zDSbzbSVZJdCmsG9sUbIEgBA8hwOB+0XZ2ZmaKeo0+ny8vJkMhkdHzp0iGID7RcfPnzo9/vZ1ZBO&#10;cG+sEbIEAJC8vr4+2i/Soq/Vardt25adnU0nCwoKuE+zT01NUSR49OgRdzGkFdwba4QsAQAkLBqN&#10;hsPh3t7ekZERlUrFbRC5qo0bN5aWllZVVSmVSooEFouFLsYH2tMH7g1BIEsAAAmLRCIej2dwcNDp&#10;dFIkOHjw4ItIQOjYYDCo1Wq73U6RAJ9mTyu4NwSBLAEAJCwQCHR1dT1+/JhWeZvNdurUqePHjzc8&#10;19TU1NbWNjEx4ff7R0dHaVsZCoVYS0h1uDcEgSwBAKQqGo3Oz8/fvHnT7XZTcXp62mQyXbt2zfjc&#10;9evXKTxQGAiHwxQPbty4QZGDawupDfeGUJAlAIBUBYNBp9NJu0Cfz1dWVnbkyJFjfGpqatRq9dTU&#10;FL66P33g3hAKsgQAkCqv19vT0+PxeGQyWVNT0+XLl9v5tLa21tXVzc3NDQ0NPXjwYHZ2lrWH1IV7&#10;QyjIEgBAqtxud0dHRyAQqKqqqqyszMnJYRUv02q1O3bsUCqVdKXRaHS5XKwCUhfuDaEgSwAASaJl&#10;fXx83GKxBINBvV5fUVGRkcG/oGVnZ1Oo2LVrFzW5deuWw+HAG8upDfeGgJAlAIAkOZ3OgYGByclJ&#10;hUKxe/fu0tJSVrEERQiKBHv37g2HwxQGbDYbtWV1kIpwbwgIWQIASBL3Ez4ymWz79u20WdyyZQur&#10;4FNcXEzRIj8/n4IBbTGHh4dZBaQi3BsCQpYAAJLkdrtdLldJScnRo0c1Gs1ybylzcnNzKVrs37+/&#10;qKhoYmIC+8XUhntDQMgSAECSTpw4YTQab9++3dLSUlZWxs4uT6vVtrW1mc1makVt2VlIRbg3BJQx&#10;H5TPBzMDQfnC4mvsHABA0lMqlWq1euvWrXl5eXK5nJ1d3oYNGwoLC2lnSa2oLTsLqQj3hoDwXgIA&#10;AADwQ5YAAAAA/JAlAAAAAD9kCQAAAMAPWQIAAADwQ5YAAAAA/GRjY2MLMX19fQ0NDdFo9K8xrF44&#10;H3/88b1791hBBHq9/qOPPmIFQfX29n711Veff/755s2b2SnheL3e999//7333tuzZw87JSia9vLy&#10;8pMnT7KyoC5duvTjjz+KN+2ffPIJK4ijpaVFotM+Ozt75coVv99PL1h29lfiGtIjh44jMXTMHZBw&#10;OLwYEwqFAoHAxYsXz58/TxcoFIqsrKxYN0mHljK73e5yuWjA9IJ9/fXXc3NzX/2lOusOY04MKY45&#10;8WhygsGgTCaj5fHw4cObNm3iyRK++OKLL7/8krUQDoVD+rNZQQS0cokRxQkNmwbPCuKgkdP4WUFQ&#10;mPZXEHXa5XL5cj9Dt0aUItTV1SFLWIrGRjP/4Ycfcj/u98Ybb3z22WeUCIr0LAsCY04MKY55Xawo&#10;S6AVgYqshXCam5tNJhMriKC+vv67775jBUF1dna+8847rCCOb7/91mAwsIKgMO2vIOq0a7Xa06dP&#10;s7KgWltbR0ZGkCUsRQsXLWiNjY2jo6N0XFxc3NTURIEhLy+PXZF8MObEkOKY18WKsgSRlgDqnJI4&#10;VhDBsWPH2tvbWUFQ1C3dW6wgjqtXr9L8sIKgMO2vIOq063S6c+fOsbKgqNv79+8jS1jK7XZ3dHT8&#10;7ne/KywsnJubm5mZ+c1vfvPHP/6RQsJKvoBvXWDMiSHFMa+LpVkC/kkGAFKEx+Pp7Ox89uxZdXV1&#10;TU1NQUEB7YKsVqvP52NXJB+MOTGkOOYkgSwBAFIBbYDGx8fNZnMkEtHpdAaDQavV0q6RdpAul4t7&#10;vyTZYMyJIcUxJw9kCQCQCiYnJ4eGhhwOR35+fmVlZW1trV6vD4VCJpOJIsTi4iK7LplgzIkhxTGv&#10;O0qeaIoIsgQASAV2u72np0ehUBw4cECtVpeUlOzcuTM3N9fj8fT391MwYNclE4w5MaQ45nW3sLDw&#10;4MEDq9WKLAEAJI+2g8PDw7SiZWVl1dfXq1QquVyu0Wj27duXmZlpNptpK8kuTRoYc2JIcczJwOFw&#10;jI6O/vnPf0aWAACSRysa7RdnZmZop6jT6fLy8mQyGR0fOnSIYgPtFx8+fOj3+9nVyQFjTgwpjjkZ&#10;KJXKHTt2VFVVIUsAAMnr6+uj/SIt+lqtdtu2bdnZ2XSyoKCA+zT71NQURYJHjx5xFycJjDkxpDjm&#10;ZKBSqfR6/RtvvIEsAQAkLBqNhsPh3t7ekZERWte4DSJXtXHjxtLSUtoM0a6IIoHFYqGLCVe7jjDm&#10;xJDimJMQsgQAkLBIJOLxeAYHB51OJ0WCgwcPvogEhI4NBoNarbbb7RQJkuTT7BhzYkhxzEkIWQIA&#10;SFggEOjq6nr8+DGt8jab7dSpU8ePH294rqmpqa2tbWJiwu/3j46O0rYyFAqxlusHY04MKY45CSFL&#10;AACpikaj8/PzN2/edLvdVJyenjaZTNeuXTM+d/36dQoPFAbC4TDFgxs3blDk4NquF4w5MaQ45uSE&#10;LAEApCoYDDqdTtoF+ny+srKyI0eOHONTU1OjVqunpqZoZ0nRYkGEX7NbOYw5MaQ45uSELAEApMrr&#10;9fb09Hg8HplM1tTUdPny5XY+ra2tdXV1c3NzQ0NDDx48mJ2dZe3XA8acGFIcc3JClgAAUsX90F8g&#10;EKiqqqqsrMzJyWEVL9NqtTt27FAqlXSl0Wh0uVysYj1gzIkhxTEnJ2QJACBJtKyPj49bLJZgMKjX&#10;6ysqKjIy+Be07OxsChW7du2iJrdu3XI4HOv1xjLGnBhSHHPSQpYAAJLkdDoHBgYmJycVCsXu3btL&#10;S0tZxRIUISgS7N27NxwOUxiw2WzUltUlFsacGFIcc9JClgAAkmSP/YSPTCbbvn07bRa3bNnCKvgU&#10;FxdTtMjPz6dgQFvM4eFhVpFYGHNiSHHMSQtZAgBIktvtdrlcJSUlR48e1Wg0y72lzMnNzaVosX//&#10;/qKioomJifXaL2LMiSHFMSct2djY2EJMX19fQ0NDNBpVKBTxX1AlFOrcaDSyggiOHTvW3t7OCoKi&#10;bhsbG1lBHFevXqX5YQVBYdpfQdRp1+l0586dY2VBUbf379+/cuWK3++nFyw7+ytxDemRQ8eRGDrm&#10;DghtrRZjQqFQIBC4ePHi+fPn6QKRlohfa25ubnZ2lsaTnZ2tVCrlcjmrWAb9LZ48eUJrHcWMnJwc&#10;asIqEghjTgwpjjlJ0Cs9GAzKZLKzZ8++9dZb9ErHewkAIEm0lKvV6q1bt+bl5f1iGCAbNmwoLCyk&#10;nSW1Wq8wgDEnhhTHnLSQJQAAAAA/ZAkAAADAD1kCAAAA8EOWAAAAAPyQJQAAAAA/ZAkAAADAD1kC&#10;AKSOhYWFwcHBzs7O9vb27u5un88XiURYXbKS4pilCPO8OjzfqhQKhajI6oXT3NxsMplYQQT19fXf&#10;ffcdKwiK7qp33nmHFcTx7bffGgwGVhAUpv0VRJ12rVZ7+vRpVhZUa2vryMgIvlVpKRqb1+v98MMP&#10;uR/3e+ONNz777LM9e/bQgNkVyUeKY5YizPMKLf1WJZ4s4Ysvvvjyyy9ZC+HQM0R/NiuIgJ7szZs3&#10;s4KgaNg0eFYQB41cpJsV0/4Kok67XC5f7sdq12h2draurg5ZwlK0jtGC1tjYODo6SsfFxcVNTU0U&#10;GPLy8tgVyUeKY5YizPMKrShL+GsMayGcjz/++N69e6wgAr1e/9FHH7GCoHp7ez/55BNWEEdLSwtl&#10;tawgKJr28vLykydPsrKgLl269OOPP2LalxJ72ilRQJawlNvt7ujo+N3vfldYWDg3NzczM/Ob3/zm&#10;j3/8I4WElXwB37qQ4pilCPO8QivKEkRaAqhz/KDAciT9gwKY9qUSMO3IEpb6n//5n88+++xPf/rT&#10;3/3d39GYLRbL/Pz8hQsXDh06RLGBXZRkpDhmKcI8r9DSLAGfXgSAVEBL2/j4uNlspvyGUjSDwaDV&#10;amnXSDtIl8vFZULJRopjliLM81ogSwCAVDA5OTk0NORwOPLz8ysrK2tra/V6Pe0aTSYTRYjFxUV2&#10;XTKR4pilCPO8FsgSACAV2O32np4ehUJx4MABtVpdUlKyc+fO3Nxcj8fT399PwYBdl0ykOGYpwjyv&#10;BbIEAJA82g4ODw9brdasrKz6+nqVSiWXyzUazb59+zIzM81mM20l2aVJQ4pjliLM8xohSwAAyXM4&#10;HLRfnJmZoZ2iTqfLy8uTyWR0fOjQIYoNtF98+PCh3+9nVycHKY5ZijDPa4QsAQAkr6+vj/aLtOhr&#10;tdpt27ZlZ2fTyYKCgpqaGnqcmpqiSPDo0SPu4iQhxTFLEeZ5jZAlAICERaPRcDjc29s7MjKiUqm4&#10;DSJXtXHjxtLS0qqqKqVSSZHAYrHQxcnwgXYpjlmKMM+CQJYAABIWiUQ8Hs/g4KDT6aRIcPDgwReR&#10;gNCxwWBQq9V2u50iQZJ8ml2KY5YizLMgkCUAgIQFAoGurq7Hjx/TKm+z2U6dOnX8+PGG55qamtra&#10;2iYmJvx+/+joKG0rQ6EQa7l+pDhmKcI8CwJZAgBIVTQanZ+fv3nzptvtpuL09LTJZLp27ZrxuevX&#10;r1N4oDAQDocpHty4cYMiB9d2vUhxzFKEeRYKsgQAkKpgMOh0OmkX6PP5ysrKjhw5coxPTU2NWq2e&#10;mpqinSVFiwURfvN25aQ4ZinCPAsFWQIASJXX6+3p6fF4PDKZrKmp6fLly+18Wltb6+rq5ubmhoaG&#10;Hjx4MDs7y9qvBymOWYowz0JBlgAAUsX90F8gEKiqqqqsrFzup7q1Wu2OHTuUSiVdaTQaXS4Xq1gP&#10;UhyzFGGehYIsAQAkiZb18fFxi8USDAb1en1FRUVGBv+Clp2dTaFi165d1OTWrVsOh2O93liW4pil&#10;CPMsIGQJACBJTqdzYGBgcnJSoVDs3r27tLSUVSxBEYIiwd69e8PhMIUBm81GbVldYklxzFKEeRYQ&#10;sgQAkCR77Cd8ZDLZ9u3babO4ZcsWVsGnuLiYokV+fj4FA9piDg8Ps4rEkuKYpQjzLCBkCQAgSW63&#10;2+VylZSUHD16VKPRLPeWMic3N5eixf79+4uKiiYmJtZrvyjFMUsR5llAyBIAQJJOnDhhNBpv377d&#10;0tJSVlbGzi5Pq9W2tbWZzWZqRW3Z2cSS4pilCPMsIGQJACBJSqVSrVZv3bo1Ly9PLpezs8vbsGFD&#10;YWEh7SypFbVlZxNLimOWIsyzgJAlAAAAAD9kCQAAAMAPWQIAAADwQ5YAAAAA/JAlAAAAAD9kCQAA&#10;AMAPWQIAAAD8XDQGWQIA/AJaKdgRAKQZZAkAwAOZAQAQ2djY2EJMX19fQ0MDLQ3/FcPqhXPv3j2P&#10;x8MKIlCpVHq9nhUERcOmwbOCOGjkNH5WEBSNfNOmTRUVFawsqJGRkSdPnmDalxJ72qnnK1eu+P3+&#10;VcdyriE9cug4EkPH3AEJh8OLMcGYixcvnj9/ni5QKBRZWVmxbgAgpQQCAXqxy2Sys2fPHj9+nF7p&#10;PFmCxWK5e/cuawEAyYeyhLfffjthWUIoFKK1A1kCQMpbUZYgj2EtACAp0UuVXs9cgF8FriE9cuiY&#10;ywzomDsgyBIA0k18lvDWW2/xZwnsWgBIXdwrnR45dExpAXf8IkWgx/gs4T/+4z+QJQCktvgs4W//&#10;9m/plY5PLwIAD1om2BEApDFkCQDwk6VpAZ2Jx84CQHrIiMG/OACkI+6V/tM/MMRwx5El/+hAuPUh&#10;GAz++7//O/cvDq+99lpmZmasGwBIKYuLi/Sqp13B2bNn//7v/x6fSwBIX7F84KVcgXCJApclcLj1&#10;gbKEtrY2LkvgmgNAquKyhLfffnvDhg34FwcAeOmfG37614UlMjJ+WitYAQBSHb3eX3vtNfyLA0D6&#10;4l7s9PjiIBL3Lw7cI6HFgfufDv/2b/8WawcAaeEf/uEfNmzYgCwBIE1xL/afkgI+XIpAws+/NYFw&#10;GQN3kh65y15cHGuHBQRAYrg3D2IfVcygg9eek8vlmZmZyBIA0hT3Yo9F9v9/wAV7Kr4I/D99gjGW&#10;KHAHnBe1hDt4UfypawBIYi9ep5QTcI+ESxFePFKWQCkCPSJLAEhT3Iv9xeNSXODncgIuOeBOcmc4&#10;Ly4jL/r5qXcAkIJYhvBSrhAP7yUApK8XL/ZYZP85Ov8iCVgOVxu7/CVctwCQ/LjkIB5LEGJ+KiNL&#10;AEhPL17sscj+0zF38DMvsoF4XBWJPyZcJ7FeAUACKA3gHl9gyUFMRkbG/wPzfFPyrlFGtQAAAABJ&#10;RU5ErkJgglBLAwQUAAYACAAAACEA8Aw40eEAAAAKAQAADwAAAGRycy9kb3ducmV2LnhtbEyPwU7D&#10;MAyG70i8Q2QkbiztULtSmk7TBJwmJDYkxC1rvLZa41RN1nZvjznBybL96ffnYj3bTow4+NaRgngR&#10;gUCqnGmpVvB5eH3IQPigyejOESq4ood1eXtT6Ny4iT5w3IdacAj5XCtoQuhzKX3VoNV+4Xok3p3c&#10;YHXgdqilGfTE4baTyyhKpdUt8YVG97htsDrvL1bB26SnzWP8Mu7Op+31+5C8f+1iVOr+bt48gwg4&#10;hz8YfvVZHUp2OroLGS86BUmSMsl1ma5AMJBlK54cFTxlaQSyLOT/F8ofAAAA//8DAFBLAwQUAAYA&#10;CAAAACEAqiYOvrwAAAAhAQAAGQAAAGRycy9fcmVscy9lMm9Eb2MueG1sLnJlbHOEj0FqwzAQRfeF&#10;3EHMPpadRSjFsjeh4G1IDjBIY1nEGglJLfXtI8gmgUCX8z//PaYf//wqfillF1hB17QgiHUwjq2C&#10;6+V7/wkiF2SDa2BSsFGGcdh99GdasdRRXlzMolI4K1hKiV9SZr2Qx9yESFybOSSPpZ7Jyoj6hpbk&#10;oW2PMj0zYHhhiskoSJPpQFy2WM3/s8M8O02noH88cXmjkM5XdwVislQUeDIOH2HXRLYgh16+PDbc&#10;AQAA//8DAFBLAQItABQABgAIAAAAIQCxgme2CgEAABMCAAATAAAAAAAAAAAAAAAAAAAAAABbQ29u&#10;dGVudF9UeXBlc10ueG1sUEsBAi0AFAAGAAgAAAAhADj9If/WAAAAlAEAAAsAAAAAAAAAAAAAAAAA&#10;OwEAAF9yZWxzLy5yZWxzUEsBAi0AFAAGAAgAAAAhAMOjDYVqAwAAMggAAA4AAAAAAAAAAAAAAAAA&#10;OgIAAGRycy9lMm9Eb2MueG1sUEsBAi0ACgAAAAAAAAAhAJjw3iheOgAAXjoAABQAAAAAAAAAAAAA&#10;AAAA0AUAAGRycy9tZWRpYS9pbWFnZTEucG5nUEsBAi0AFAAGAAgAAAAhAPAMONHhAAAACgEAAA8A&#10;AAAAAAAAAAAAAAAAYEAAAGRycy9kb3ducmV2LnhtbFBLAQItABQABgAIAAAAIQCqJg6+vAAAACEB&#10;AAAZAAAAAAAAAAAAAAAAAG5BAABkcnMvX3JlbHMvZTJvRG9jLnhtbC5yZWxzUEsFBgAAAAAGAAYA&#10;fAEAAGFCAAAAAA==&#10;">
+                <v:shape id="Image 41" o:spid="_x0000_s1065" type="#_x0000_t75" style="position:absolute;width:52832;height:25908;visibility:visible;mso-wrap-style:square" o:gfxdata="UEsDBBQABgAIAAAAIQDb4fbL7gAAAIUBAAATAAAAW0NvbnRlbnRfVHlwZXNdLnhtbHyQz07DMAyH&#10;70i8Q+QralM4IITa7kDhCAiNB7ASt43WOlEcyvb2pNu4IODoPz9/n1xv9vOkForiPDdwXVagiI23&#10;jocG3rdPxR0oScgWJ8/UwIEENu3lRb09BBKV0ywNjCmFe63FjDSjlD4Q50nv44wpl3HQAc0OB9I3&#10;VXWrjedEnIq03oC27qjHjympx31un0wiTQLq4bS4shrAECZnMGVTvbD9QSnOhDInjzsyuiBXWQP0&#10;r4R18jfgnHvJr4nOknrFmJ5xzhraRtHWf3Kkpfz/yGo5S+H73hkquyhdjr3R8m2lj09svwAAAP//&#10;AwBQSwMEFAAGAAgAAAAhAFr0LFu/AAAAFQEAAAsAAABfcmVscy8ucmVsc2zPwWrDMAwG4Ptg72B0&#10;X5TuUMaI01uh19I+gLGVxCy2jGSy9e1nemrHjpL4P0nD4SetZiPRyNnCruvBUPYcYp4tXC/Htw8w&#10;Wl0ObuVMFm6kcBhfX4Yzra62kC6xqGlKVgtLreUTUf1CyWnHhXKbTCzJ1VbKjMX5LzcTvvf9HuXR&#10;gPHJNKdgQU5hB+ZyK23zHztFL6w81c5zQp6m6P9TMfB3PtPWFCczVQtB9N4U2rp2HOA44NMz4y8A&#10;AAD//wMAUEsDBBQABgAIAAAAIQBGPVwKxQAAANsAAAAPAAAAZHJzL2Rvd25yZXYueG1sRI9Ba8JA&#10;FITvhf6H5RW86SYikkZXaSql6qU01YO3R/aZRLNv0+xW47/vFoQeh5n5hpkve9OIC3WutqwgHkUg&#10;iAuray4V7L7ehgkI55E1NpZJwY0cLBePD3NMtb3yJ11yX4oAYZeigsr7NpXSFRUZdCPbEgfvaDuD&#10;PsiulLrDa4CbRo6jaCoN1hwWKmzptaLinP8YBR/Pyf59hZus/t5uk7M+ZDGfMqUGT/3LDISn3v+H&#10;7+21VjCJ4e9L+AFy8QsAAP//AwBQSwECLQAUAAYACAAAACEA2+H2y+4AAACFAQAAEwAAAAAAAAAA&#10;AAAAAAAAAAAAW0NvbnRlbnRfVHlwZXNdLnhtbFBLAQItABQABgAIAAAAIQBa9CxbvwAAABUBAAAL&#10;AAAAAAAAAAAAAAAAAB8BAABfcmVscy8ucmVsc1BLAQItABQABgAIAAAAIQBGPVwKxQAAANsAAAAP&#10;AAAAAAAAAAAAAAAAAAcCAABkcnMvZG93bnJldi54bWxQSwUGAAAAAAMAAwC3AAAA+QIAAAAA&#10;">
+                  <v:imagedata r:id="rId37" o:title=""/>
+                </v:shape>
+                <v:shape id="Zone de texte 42" o:spid="_x0000_s1066" type="#_x0000_t202" style="position:absolute;top:26498;width:52832;height:2667;visibility:visible;mso-wrap-style:square;v-text-anchor:top" o:gfxdata="UEsDBBQABgAIAAAAIQDb4fbL7gAAAIUBAAATAAAAW0NvbnRlbnRfVHlwZXNdLnhtbHyQz07DMAyH&#10;70i8Q+QralM4IITa7kDhCAiNB7ASt43WOlEcyvb2pNu4IODoPz9/n1xv9vOkForiPDdwXVagiI23&#10;jocG3rdPxR0oScgWJ8/UwIEENu3lRb09BBKV0ywNjCmFe63FjDSjlD4Q50nv44wpl3HQAc0OB9I3&#10;VXWrjedEnIq03oC27qjHjympx31un0wiTQLq4bS4shrAECZnMGVTvbD9QSnOhDInjzsyuiBXWQP0&#10;r4R18jfgnHvJr4nOknrFmJ5xzhraRtHWf3Kkpfz/yGo5S+H73hkquyhdjr3R8m2lj09svwAAAP//&#10;AwBQSwMEFAAGAAgAAAAhAFr0LFu/AAAAFQEAAAsAAABfcmVscy8ucmVsc2zPwWrDMAwG4Ptg72B0&#10;X5TuUMaI01uh19I+gLGVxCy2jGSy9e1nemrHjpL4P0nD4SetZiPRyNnCruvBUPYcYp4tXC/Htw8w&#10;Wl0ObuVMFm6kcBhfX4Yzra62kC6xqGlKVgtLreUTUf1CyWnHhXKbTCzJ1VbKjMX5LzcTvvf9HuXR&#10;gPHJNKdgQU5hB+ZyK23zHztFL6w81c5zQp6m6P9TMfB3PtPWFCczVQtB9N4U2rp2HOA44NMz4y8A&#10;AAD//wMAUEsDBBQABgAIAAAAIQCaXI83xQAAANsAAAAPAAAAZHJzL2Rvd25yZXYueG1sRI9BawIx&#10;FITvQv9DeIVepGari5StUURaqL2Iq5feHpvnZtvNy5JkdfvvG0HwOMzMN8xiNdhWnMmHxrGCl0kG&#10;grhyuuFawfHw8fwKIkRkja1jUvBHAVbLh9ECC+0uvKdzGWuRIBwKVGBi7AopQ2XIYpi4jjh5J+ct&#10;xiR9LbXHS4LbVk6zbC4tNpwWDHa0MVT9lr1VsMu/d2bcn96/1vnMb4/9Zv5Tl0o9PQ7rNxCRhngP&#10;39qfWkE+heuX9APk8h8AAP//AwBQSwECLQAUAAYACAAAACEA2+H2y+4AAACFAQAAEwAAAAAAAAAA&#10;AAAAAAAAAAAAW0NvbnRlbnRfVHlwZXNdLnhtbFBLAQItABQABgAIAAAAIQBa9CxbvwAAABUBAAAL&#10;AAAAAAAAAAAAAAAAAB8BAABfcmVscy8ucmVsc1BLAQItABQABgAIAAAAIQCaXI83xQAAANsAAAAP&#10;AAAAAAAAAAAAAAAAAAcCAABkcnMvZG93bnJldi54bWxQSwUGAAAAAAMAAwC3AAAA+QIAAAAA&#10;" stroked="f">
+                  <v:textbox style="mso-fit-shape-to-text:t" inset="0,0,0,0">
+                    <w:txbxContent>
+                      <w:p>
+                        <w:pPr>
+                          <w:pStyle w:val="Lgende"/>
+                          <w:rPr>
+                            <w:noProof/>
+                          </w:rPr>
+                        </w:pPr>
+                        <w:bookmarkStart w:id="3" w:name="_Ref73895402"/>
+                        <w:r>
+                          <w:t xml:space="preserve">Image </w:t>
+                        </w:r>
+                        <w:r>
+                          <w:fldChar w:fldCharType="begin"/>
+                        </w:r>
+                        <w:r>
+                          <w:instrText xml:space="preserve"> SEQ Image \* ARABIC </w:instrText>
+                        </w:r>
+                        <w:r>
+                          <w:fldChar w:fldCharType="separate"/>
+                        </w:r>
+                        <w:r>
+                          <w:rPr>
+                            <w:noProof/>
+                          </w:rPr>
+                          <w:t>13</w:t>
+                        </w:r>
+                        <w:r>
+                          <w:fldChar w:fldCharType="end"/>
+                        </w:r>
+                        <w:r>
+                          <w:t xml:space="preserve"> : Exemple grille</w:t>
+                        </w:r>
+                        <w:bookmarkEnd w:id="3"/>
+                      </w:p>
+                    </w:txbxContent>
+                  </v:textbox>
+                </v:shape>
+                <w10:wrap type="through"/>
+              </v:group>
+            </w:pict>
+          </mc:Fallback>
+        </mc:AlternateContent>
+      </w:r>
+      <w:r>
+        <w:t xml:space="preserve">La première idée dont nous avons discuté était d’avoir une </w:t>
+      </w:r>
+      <w:r>
+        <w:t xml:space="preserve">grille sur laquelle on pouvait cliquer afin </w:t>
+      </w:r>
+      <w:r>
+        <w:t>de décider des emplacements où faire apparaître des éléments locaux (</w:t>
+      </w:r>
+      <w:r>
+        <w:fldChar w:fldCharType="begin"/>
+      </w:r>
+      <w:r>
+        <w:instrText xml:space="preserve"> REF _Ref73895402 \p \h </w:instrText>
+      </w:r>
+      <w:r>
+        <w:fldChar w:fldCharType="separate"/>
+      </w:r>
+      <w:r>
+        <w:t xml:space="preserve">Image </w:t>
+      </w:r>
+      <w:r>
+        <w:rPr>
+          <w:noProof/>
+        </w:rPr>
+        <w:t>13</w:t>
+      </w:r>
+      <w:r>
+        <w:t xml:space="preserve"> : Exem</w:t>
+      </w:r>
+      <w:r>
+        <w:t>p</w:t>
+      </w:r>
+      <w:r>
+        <w:t>le grille</w:t>
+      </w:r>
+      <w:r>
+        <w:fldChar w:fldCharType="end"/>
+      </w:r>
+      <w:r>
+        <w:t>).</w:t>
+      </w:r>
+    </w:p>
+    <w:p>
+      <w:pPr>
+        <w:ind w:firstLine="708"/>
+      </w:pPr>
+      <w:r>
+        <w:lastRenderedPageBreak/>
+        <w:t>Mais il était difficile de gérer la densité avec cette grille de dessin</w:t>
+      </w:r>
+      <w:r>
+        <w:t xml:space="preserve"> : plusieurs idées ont été mentionnées : </w:t>
+      </w:r>
+    </w:p>
+    <w:p>
+      <w:pPr>
+        <w:pStyle w:val="Paragraphedeliste"/>
+        <w:numPr>
+          <w:ilvl w:val="0"/>
+          <w:numId w:val="4"/>
+        </w:numPr>
+      </w:pPr>
+      <w:r>
+        <w:rPr>
+          <w:noProof/>
+        </w:rPr>
+        <mc:AlternateContent>
+          <mc:Choice Requires="wpg">
+            <w:drawing>
+              <wp:anchor distT="0" distB="0" distL="114300" distR="114300" simplePos="0" relativeHeight="251704320" behindDoc="0" locked="0" layoutInCell="1" allowOverlap="1" wp14:anchorId="7C789BF2" wp14:editId="542B5E64">
+                <wp:simplePos x="0" y="0"/>
+                <wp:positionH relativeFrom="column">
+                  <wp:posOffset>158539</wp:posOffset>
+                </wp:positionH>
+                <wp:positionV relativeFrom="paragraph">
+                  <wp:posOffset>1034415</wp:posOffset>
+                </wp:positionV>
+                <wp:extent cx="5706745" cy="2349500"/>
+                <wp:effectExtent l="0" t="0" r="8255" b="0"/>
+                <wp:wrapThrough wrapText="bothSides">
+                  <wp:wrapPolygon edited="0">
+                    <wp:start x="0" y="0"/>
+                    <wp:lineTo x="0" y="21366"/>
+                    <wp:lineTo x="21559" y="21366"/>
+                    <wp:lineTo x="21559" y="0"/>
+                    <wp:lineTo x="0" y="0"/>
+                  </wp:wrapPolygon>
+                </wp:wrapThrough>
+                <wp:docPr id="46" name="Groupe 46"/>
+                <wp:cNvGraphicFramePr/>
+                <a:graphic xmlns:a="http://schemas.openxmlformats.org/drawingml/2006/main">
+                  <a:graphicData uri="http://schemas.microsoft.com/office/word/2010/wordprocessingGroup">
+                    <wpg:wgp>
+                      <wpg:cNvGrpSpPr/>
+                      <wpg:grpSpPr>
+                        <a:xfrm>
+                          <a:off x="0" y="0"/>
+                          <a:ext cx="5706745" cy="2349500"/>
+                          <a:chOff x="0" y="0"/>
+                          <a:chExt cx="5706745" cy="2349500"/>
+                        </a:xfrm>
+                      </wpg:grpSpPr>
+                      <pic:pic xmlns:pic="http://schemas.openxmlformats.org/drawingml/2006/picture">
+                        <pic:nvPicPr>
+                          <pic:cNvPr id="44" name="Image 44"/>
+                          <pic:cNvPicPr>
+                            <a:picLocks noChangeAspect="1"/>
+                          </pic:cNvPicPr>
+                        </pic:nvPicPr>
+                        <pic:blipFill>
+                          <a:blip r:embed="rId38">
+                            <a:extLst>
+                              <a:ext uri="{28A0092B-C50C-407E-A947-70E740481C1C}">
+                                <a14:useLocalDpi xmlns:a14="http://schemas.microsoft.com/office/drawing/2010/main" val="0"/>
+                              </a:ext>
+                            </a:extLst>
+                          </a:blip>
+                          <a:srcRect/>
+                          <a:stretch>
+                            <a:fillRect/>
+                          </a:stretch>
+                        </pic:blipFill>
+                        <pic:spPr bwMode="auto">
+                          <a:xfrm>
+                            <a:off x="0" y="0"/>
+                            <a:ext cx="5706745" cy="2023745"/>
+                          </a:xfrm>
+                          <a:prstGeom prst="rect">
+                            <a:avLst/>
+                          </a:prstGeom>
+                          <a:noFill/>
+                          <a:ln>
+                            <a:noFill/>
+                          </a:ln>
+                        </pic:spPr>
+                      </pic:pic>
+                      <wps:wsp>
+                        <wps:cNvPr id="45" name="Zone de texte 45"/>
+                        <wps:cNvSpPr txBox="1"/>
+                        <wps:spPr>
+                          <a:xfrm>
+                            <a:off x="0" y="2082800"/>
+                            <a:ext cx="5706745" cy="266700"/>
+                          </a:xfrm>
+                          <a:prstGeom prst="rect">
+                            <a:avLst/>
+                          </a:prstGeom>
+                          <a:solidFill>
+                            <a:prstClr val="white"/>
+                          </a:solidFill>
+                          <a:ln>
+                            <a:noFill/>
+                          </a:ln>
+                        </wps:spPr>
+                        <wps:txbx>
+                          <w:txbxContent>
+                            <w:p>
+                              <w:pPr>
+                                <w:pStyle w:val="Lgende"/>
+                              </w:pPr>
+                              <w:bookmarkStart w:id="4" w:name="_Ref73900963"/>
+                              <w:r>
+                                <w:t xml:space="preserve">Image </w:t>
+                              </w:r>
+                              <w:r>
+                                <w:fldChar w:fldCharType="begin"/>
+                              </w:r>
+                              <w:r>
+                                <w:instrText xml:space="preserve"> SEQ Image \* ARABIC </w:instrText>
+                              </w:r>
+                              <w:r>
+                                <w:fldChar w:fldCharType="separate"/>
+                              </w:r>
+                              <w:r>
+                                <w:rPr>
+                                  <w:noProof/>
+                                </w:rPr>
+                                <w:t>14</w:t>
+                              </w:r>
+                              <w:r>
+                                <w:fldChar w:fldCharType="end"/>
+                              </w:r>
+                              <w:r>
+                                <w:t xml:space="preserve"> : Exemple densité (50%) par masque</w:t>
+                              </w:r>
+                              <w:bookmarkEnd w:id="4"/>
+                            </w:p>
+                          </w:txbxContent>
+                        </wps:txbx>
+                        <wps:bodyPr rot="0" spcFirstLastPara="0" vertOverflow="overflow" horzOverflow="overflow" vert="horz" wrap="square" lIns="0" tIns="0" rIns="0" bIns="0" numCol="1" spcCol="0" rtlCol="0" fromWordArt="0" anchor="t" anchorCtr="0" forceAA="0" compatLnSpc="1">
+                          <a:prstTxWarp prst="textNoShape">
+                            <a:avLst/>
+                          </a:prstTxWarp>
+                          <a:spAutoFit/>
+                        </wps:bodyPr>
+                      </wps:wsp>
+                    </wpg:wgp>
+                  </a:graphicData>
+                </a:graphic>
+              </wp:anchor>
+            </w:drawing>
+          </mc:Choice>
+          <mc:Fallback>
+            <w:pict>
+              <v:group w14:anchorId="7C789BF2" id="Groupe 46" o:spid="_x0000_s1067" style="position:absolute;left:0;text-align:left;margin-left:12.5pt;margin-top:81.45pt;width:449.35pt;height:185pt;z-index:251704320" coordsize="57067,23495" o:gfxdata="UEsDBBQABgAIAAAAIQCxgme2CgEAABMCAAATAAAAW0NvbnRlbnRfVHlwZXNdLnhtbJSRwU7DMAyG&#10;70i8Q5QralN2QAit3YGOIyA0HiBK3DaicaI4lO3tSbpNgokh7Rjb3+8vyXK1tSObIJBxWPPbsuIM&#10;UDltsK/5++apuOeMokQtR4dQ8x0QXzXXV8vNzgOxRCPVfIjRPwhBagArqXQeMHU6F6yM6Rh64aX6&#10;kD2IRVXdCeUwAsYi5gzeLFvo5OcY2XqbynsTjz1nj/u5vKrmxmY+18WfRICRThDp/WiUjOluYkJ9&#10;4lUcnMpEzjM0GE83SfzMhtz57fRzwYF7SY8ZjAb2KkN8ljaZCx1IwMK1TpX/Z2RJS4XrOqOgbAOt&#10;Z+rodC5buy8MMF0a3ibsDaZjupi/tPkGAAD//wMAUEsDBBQABgAIAAAAIQA4/SH/1gAAAJQBAAAL&#10;AAAAX3JlbHMvLnJlbHOkkMFqwzAMhu+DvYPRfXGawxijTi+j0GvpHsDYimMaW0Yy2fr2M4PBMnrb&#10;Ub/Q94l/f/hMi1qRJVI2sOt6UJgd+ZiDgffL8ekFlFSbvV0oo4EbChzGx4f9GRdb25HMsYhqlCwG&#10;5lrLq9biZkxWOiqY22YiTra2kYMu1l1tQD30/bPm3wwYN0x18gb45AdQl1tp5j/sFB2T0FQ7R0nT&#10;NEV3j6o9feQzro1iOWA14Fm+Q8a1a8+Bvu/d/dMb2JY5uiPbhG/ktn4cqGU/er3pcvwCAAD//wMA&#10;UEsDBBQABgAIAAAAIQD9bfEtaQMAADIIAAAOAAAAZHJzL2Uyb0RvYy54bWycVcFu2zgQvS/QfyB4&#10;b2S7jpMV4hRu0gQBsq2x6aJAbzRFWUQlkkvSlrNfv28oyYmTFG1zsDwkh8M3b96QZ+93Tc22ygdt&#10;zZyPj0acKSNtoc16zv/5cvX2lLMQhSlEbY2a83sV+PvzN3+ctS5XE1vZulCeIYgJeevmvIrR5VkW&#10;ZKUaEY6sUwaLpfWNiBj6dVZ40SJ6U2eT0WiWtdYXzlupQsDsZbfIz1P8slQyfi7LoCKr5xzYYvr6&#10;9F3RNzs/E/naC1dp2cMQr0DRCG1w6D7UpYiCbbx+FqrR0ttgy3gkbZPZstRSpRyQzXj0JJtrbzcu&#10;5bLO27Xb0wRqn/D06rDy03bpmS7mfDrjzIgGNUrHKoYJsNO6dQ6na+/u3NL3E+tuRAnvSt/QP1Jh&#10;u8Tr/Z5XtYtMYvL4ZDQ7mR5zJrE2eTf983jUMy8rlOfZPll9/MnObDg4I3x7OE7LHL+eKFjPiPq5&#10;oLArbrzifZDml2I0wn/fuLeoqRNRr3St433SJ6pHoMx2qeXSd4NHnE8Hzm8asQblU6KcNpBPt0NQ&#10;RrdWfg/M2ItKmLVaBAdho93IOzt0T8OD41a1dle6rqlKZPeJoQmeiOgFbjqBXlq5aZSJXcd5VSNH&#10;a0KlXeDM56pZKQjI3xQJkMiDl38DIMDBjl5FWZFZAkQ/j/rtFxLiB5CUToDU2Kr9yxaQo9hEm3rr&#10;96U2mrwj3RFLg2BApw/xWtmGkQHYQJrCi+1tIMxwHVwItbFEXsqlNgcTcKSZhJ8Q9yYSoLbBfRYG&#10;rjF6xvZvtexdJZwCSgr7SD5oqa5lv+FyZYViES0HGaWUe19qWxZ3HywaMdWH5ju4D5wcdO9kdDo5&#10;HTr05R6ezU46h9fzGmyti0GXRPhF7dlW4J5uKx1VX7QDrx/w/5AQWXG32qULbbxnYWWLe5DgLcqN&#10;RyA4eaVx4K0IcSk87ntM4g2Ln/Epa9vOue0tzirr/3tpnvxRU6xy1uL9mPPw70bQvVHfGFSbHpvB&#10;8IOxGgyzaS4sUh0nNMnEBh/rwSy9bb7iaVvQKVgSRuKsOY+DeRG7VwxPo1SLRXLqrp9bc+dwaY2T&#10;qInYL7uvwrte7qSQT3bQk8ifqL7zTY3rFmi8K51agojtWITIaQBtJys9TLAOXr7H4+T18NSf/w8A&#10;AP//AwBQSwMECgAAAAAAAAAhAO6VlZ/ZKgAA2SoAABQAAABkcnMvbWVkaWEvaW1hZ2UxLnBuZ4lQ&#10;TkcNChoKAAAADUlIRFIAAALtAAABCQgCAAAAr+GOOQAAAAFzUkdCAK7OHOkAAAAEZ0FNQQAAsY8L&#10;/GEFAAAACXBIWXMAABJ0AAASdAHeZh94AAAqbklEQVR4Xu2dwZEcx5JtWyII8NSABNhwCwEoA81o&#10;M1qQK24oABfzd7P6G9oTYkSYyShkVXu4Z5WHB7suMgrn2LFht3fd9MrwyEIMDA94+/8AAAAAa9LO&#10;Mf8LcAR7Yw7WDe7B3piDdYN7bHuDcwzchb0xB+sG92BvzMG6wT22vcE5Bu7C3piDdYN7sDfmYN3g&#10;Htve4BwDd2FvzMG6wT3YG3OwbnCPbW9wjoG7sDfmYN3gHuyNOVg3uMe2NzjHwF3YG3OwbnAP9sYc&#10;rBvcY9sbZzvH/PvXf729/evXf1+++fOn46/n+OdX+NHgs2OO06/bqZ+yj35Ou5v97vBMzbHguj3x&#10;Keu5NPrpz/27Oh/9ftRse0Nyjrmss+HBkp/6E/ZHg8/cOb7Pur3KU/bRz2l3s98dnqk5zrJu53jK&#10;LJc2/+AU8/FPnJptbzz9HNPWqF/mtu5jq/axs199Wnr4zJ1Dv26v9JS99nPKMzXHGdbtPE+ZYbvY&#10;P71W935Kb+5D72SabW889xzTnUjr2FX65yt2jjVfCT5z5xCv24s9Za/9nPJMzfHd1+1UT9nH0r2f&#10;0ps7x51se+Op55jL6B/+jldbh5/+bP9347IgdmXufd3YMxfur+T7q751KV6hveSnPy+3YV52C/Yp&#10;e71waN+x5ffXf2uxX80vWntZ8W1/FHzmzqFdt+Wfso2ZKxw+VkdFe8H2dXyihfBMzfG91+07P2Xt&#10;Jf3Fr9UrNnjwFPj3b9/D7Wt7vY3DPreL3Huxnm1vPPMcc1m6x7e3r0W2vu7rfiZ321wuvr9sn+zM&#10;FW4v3L+z395C2zfvF+iubl+2/cBea/+6f2/9Wwt587PLd+9dPx4+c+eQrtvALrhstrub6t7Xg5vt&#10;cvHDnfzUK7h3+u01h8Wueul1u6T9iQieqTm+87rZrXeHfms1/MY7+vr+Du+IF78fdJf/9pr+5fff&#10;T/9NYyu8f+8uE178Xdj2xtPPMf1KX7EraFe3X5k7X7cv72be8dX6FXz58bcGe+eHr/JF8/2DDde+&#10;HHnbHwWfuXNI1235p2zuCofXOix2VXfF48Az4Zma4zuv23d+yi7l7oUPgoeXePDLSh84TL/TXyd5&#10;sYhtb3yH34/xK9hNI/w0ft1tohuhjx9c/Qr9G9h4+G246LX39Qcm+eC9hZ9NvO2Pgs/cOaTrdtkV&#10;cRPYzdm+Pu1TNnuF6w+7Cx4W/Q0ePlwqeKbm+M7rdtlYcac82Fob/qfx64c73OIvXn40LrU7O99+&#10;3X/zjdDsdp2DF38Htr3x1D8f0+7SjXbDr+DU7MNVA+Fl5Sv0b2Dj/reXK77/6KBBe/FtCzx4b+Fn&#10;7z8aftsfBZ+5c2jX7bKzwrYwO+rydf8C/9P49eBme7CTJVdoL749Vldc8f2C3742r7U/0sAzNcf3&#10;XrfLngp78cHW2vA/jV8PPiPx4uVHwwfuvbf+m41L8L3QX8e/+Puw7Y2nnmP8GnzDr2A/Df/Tg69t&#10;+QH+ZfUr+Nfd/dZvEv/9znvZvwH7ffvaZM2PfOrZ8Jk7h3jdFn/K/vEVDp82U7RXaV8fP1wieKbm&#10;+O7r9l2fsnjxsaB7Cu7s/O5a7sL+4eq/H3sXz2bbG889x+y3HRfCrqD52ca99bVfd5fY2H5mvrvR&#10;IterX76eukL/qjvfXi5/vZHLN9dvt29uN3gnsL/+emX73h78qLH92Hz34fCZO4d83S77onuSup3S&#10;dpH52Uar2J8efV14RgZ2cuMDr7B9cbujlrlUD4vdl5evzVLYH2ngmZrjBOv2vZ+y/uK1R6N/fSub&#10;p8y8an+de0Ru3+/B24/9i78P29549jnmwn73V25L9u0n/TLYNb339cZlAa+Yes/7q7aXtG+KV3BN&#10;H31rL/ftfyDnZn/B3Gv33vor/9O3/VHwmTvH91k3u882zN6wu/Ebdr/d+3pjbLP98+06cwV7u7eb&#10;u1u8BtvXZinc/QrgmZrjLOtmd9iG25BPe8rixTdKj8aDp8y9n1t8z9o2/S9tG/7F34Ntb0jOMZDh&#10;dtJJYG/MwbrBPdgbc7BucI9tb3COOQWcY14J1g3uwd6Yg3WDe2x7g3PMKeAc80qwbnAP9sYcrBvc&#10;Y9sbnGPgLuyNOVg3uAd7Yw7WDe6x7Q3OMXAX9sYcrBvcg70xB+sG99j2RjvH7H/gGCCwbQ+osq8d&#10;wBH7LoEK+9oBHLJtkf/6n/+uugX/9//9d9Ut5a4zIr2s4l77iRcqzK92KKaSsq6RgjqvvB9CMZWU&#10;dUtxjumkl7WloM78aodiKinrGimo88r7IRRTSVm3FOeYTnpZWwrqzK92KKaSsq6RgjqvvB9CMZWU&#10;dUtxjumkl7WloM78aodiKinrGimo88r7IRRTSVm3FOeYTnpZWwrqzK92KKaSsq6RgjqvvB9CMZWU&#10;dUtxjumkl7WloM78aodiKinrGimo88r7IRRTSVm3FOeYTnpZWwrqzK92KKaSsq6RgjqvvB9CMZWU&#10;dUs9PMf89fnty9vbf/6Hrz/j12B6jSnutX+KQIX51Q7FVFLWNVJQ55X3QyimkrJuqXvnmD++/vzW&#10;flFU/BpMr4LiXvunCFSYX+1QTCVlXSMFdV55P4RiKinrljo+x/z2+6e3L5++/n351fHJvwbTq6S4&#10;1/4pAhXmVzsUU0lZ10hBnVfeD6GYSsq6pR7/+RjFr8FX6TWkuNf+KQIV5lc7FFNJWddIQZ1X3g+h&#10;mErKuqU4x3TSy9pSUGd+tUMxlZR1jRTUeeX9EIqppKxbinNMJ72sLQV15lc7FFNJWddIQZ1X3g+h&#10;mErKuqU4x3TSy9pSUGd+tUMxlZR1jRTUeeX9EIqppKxbinNMJ72sLQV15lc7FFNJWddIQZ1X3g+h&#10;mErKuqU4x3TSy9pSUGd+tUMxlZR1jRTUeeX9EIqppKxbinNMJ72sLQV15lc7FFNJWddIQZ1X3g+h&#10;mErKuqWOzzGXv4/k+veq7X7+xbxgut/tCjfpVVLca/8UgQrzqx2KqaSsa6Sgzivvh1BMJWXdUo9/&#10;P+au0/3cdUakl1Xca/8UgQrzqx2KqaSsa6Sgzivvh1BMJWXdUpxjOullbSmoM7/aoZhKyrpGCuq8&#10;8n4IxVRS1i3FOaaTXtaWgjrzqx2KqaSsa6Sgzivvh1BMJWXdUpxjOullbSmoM7/aoZhKyrpGCuq8&#10;8n4IxVRS1i3FOaaTXtaWgjrzqx2KqaSsa6Sgzivvh1BMJWXdUu0c0/4DcMT+KQIV9rUDOGLfJVBh&#10;XzuAQ/j9GCu9rC0FdeZXOxRTxSm3r0bkHVpbCuqoZxSKqdMptxtHfOHVcJURtxTnmE56WVsK6syv&#10;diimilNuX43IO7S2FNRRzygUU6dTbjeO+MKr4SojbinOMZ30srYU1Jlf7VBMFafcvhqRd2htKaij&#10;nlEopk6n3G4c8YVXw1VG3FKcYzrpZW0pqDO/2qGYKk65fTUi79DaUlBHPaNQTJ1Oud044guvhquM&#10;uKU4x3TSy9pSUGd+tUMxVZxy+2pE3qG1paCOekahmDqdcrtxxBdeDVcZcUtxjumkl7WloM78aodi&#10;qjjl9tWIvENrS0Ed9YxCMXU65XbjiC+8Gq4y4pbiHNNJL2tLQZ351Q7FVHHK7asReYfWloI66hmF&#10;Yup0yu3GEV94NVxlxC318Bzz1+f2Lyf/53/4+jN+DabXmOJe+6cIVJhf7VBMFafcvnr3GXsvFFOX&#10;eIf7LoEK6hmFYup0yu3Gd8+zY0MxVZy6d4754+vPb20RP3od3XUu0quguNf+KQIV5lc7FFPFKbev&#10;Lj5t74Vi6hLvcN8lUEE9o1BMnU653XjxZDs2FFPFqeNzzG+/f3r78unr35fVfPKvwfQqKe61f4pA&#10;hfnVDsVUccrtq80n7r1QTF3iHe67BCqoZxSKqdMptxs3T7djQzFVnHr852MUvwZfpdeQ4l77pwhU&#10;mF/tUEwVp9y+Mj5h74Vi6hLvcN8lUEE9o1BMnU653Wg8zY4NxVRxinNMJ72sLQV15lc7FFPFKbev&#10;jE/Ye6GYusQ73HcJVFDPKBRTp1NuNxpPs2NDMVWc4hzTSS9rS0Gd+dUOxVRxyu0r4xP2XiimLvEO&#10;910CFdQzCsXU6ZTbjcbT7NhQTBWnOMd00svaUlBnfrVDMVWccvvK+IS9F4qpS7zDfZdABfWMQjF1&#10;OuV2o/E0OzYUU8UpzjGd9LK2FNSZX+1QTBWn3L4yPmHvhWLqEu9w3yVQQT2jUEydTrndaDzNjg3F&#10;VHGKc0wnvawtBXXmVzsUU8Upt6+MT9h7oZi6xDvcdwlUUM8oFFOnU243Gk+zY0MxVZziHNNJL2tL&#10;QZ351Q7FVHHK7SvjE/ZeKKYu8Q73XQIV1DMKxdTplNuNxtPs2FBMFaeOzzGX//369e/h2f38i3nB&#10;dL/bFW7Sq6S41/4pAhXmVzsUU8Wp2466+cS9F4qpS7zDfZdABfWMQjF1OnXbhzdPt2NDMVWcevz7&#10;MXed7ueuMyK9rOJe+6cIVJhf7VBMFafcvhqRd2htKaijnlEopk6n3G4c8YVXw1VG3FKcYzrpZW0p&#10;qDO/2qGYKk65fTUi79DaUlBHPaNQTJ1Oud044guvhquMuKU4x3TSy9pSUGd+tUMxVZxy+2pE3qG1&#10;paCOekahmDqdcrtxxBdeDVcZcUtxjumkl7WloM78aodiqjjl9tWIvENrS0Ed9YxCMXU65XbjiC+8&#10;Gq4y4pbiHNNJL2tLQZ351Q7FVHHK7asReYfWloI66hmFYup0yu3GEV94NVxlxC3VzjHtPwBH7J8i&#10;UGFfO4Aj9l0CFfa1AziE34+x0svaUlBnfrVDMXU65XbIiPSyzqegjnpGoZhKyipOcY7ppJe1paDO&#10;/GqHYup0yu2QEellnU9BHfWMQjGVlFWc4hzTSS9rS0Gd+dUOxdTplNshI9LLOp+COuoZhWIqKas4&#10;xTmmk17WloI686sdiqnTKbdDRqSXdT4FddQzCsVUUlZxinNMJ72sLQV15lc7FFOnU26HjEgv63wK&#10;6qhnFIqppKziFOeYTnpZWwrqzK92KKZOp9wOGZFe1vkU1FHPKBRTSVnFKc4xnfSythTUmV/tUEyd&#10;TrkdMiK9rPMpqKOeUSimkrKKUw/PMX99bv/S5of+u+HuOu/Sa0xxr/1TBCrMr3Yopk6n3A55l6dj&#10;zPkU1FHPKBRTSVnFqXvnmD++/nz9F8Of/ilDr4LiXvunCFSYX+1QTJ1OuR1ykaej4HwK6qhnFIqp&#10;pKzi1PE55rffP719+fT178vz/+RPGXqVFPfaP0Wgwvxqh2LqdMrtkE2ejpLzKaijnlEoppKyilOP&#10;/3yM4lPmKr2GFPfaP0Wgwvxqh2LqdMrtECNPx5DzKaijnlEoppKyilOcYzrpZW0pqDO/2qGYOp1y&#10;O8TI0zHkfArqqGcUiqmkrOIU55hOellbCurMr3Yopk6n3A4x8nQMOZ+COuoZhWIqKas4xTmmk17W&#10;loI686sdiqnTKbdDjDwdQ86noI56RqGYSsoqTnGO6aSXtaWgzvxqh2LqdMrtECNPx5DzKaijnlEo&#10;ppKyilOcYzrpZW0pqDO/2qGYOp1yO8TI0zHkfArqqGcUiqmkrOIU55hOellbCurMr3Yopk6n3A4x&#10;8nQMOZ+COuoZhWIqKas4dXyOufyNC9e/OWr38y/mBdP9ble4Sa+S4l77pwhUmF/tUEydTt32xk2e&#10;jpLzKaijnlEoppKyilOPfz/mrtP93HVGpJdV3Gv/FIEK86sdiqnTKbdDRqSXdT4FddQzCsVUUlZx&#10;inNMJ72sLQV15lc7FFOnU26HjEgv63wK6qhnFIqppKziFOeYTnpZWwrqzK92KKZOp9wOGZFe1vkU&#10;1FHPKBRTSVnFKc4xnfSythTUmV/tUEydTrkdMiK9rPMpqKOeUSimkrKKU5xjOullbSmoM7/aoZg6&#10;nXI7ZER6WedTUEc9o1BMJWUVp9o5pv0H4Ij9UwQq7GsHcMS+S6DCvnYAh/D7MVZ6WVsK6syvdiim&#10;qvdDKKaK78tVRlSvBtQRz8jtkBHF79BVRnzh++Ic00kva0tBnfnVDsVU9X4IxVTxfbnKiOrVgDri&#10;GbkdMqL4HbrKiC98X5xjOullbSmoM7/aoZiq3g+hmCq+L1cZUb0aUEc8I7dDRhS/Q1cZ8YXvi3NM&#10;J72sLQV15lc7FFPV+yEUU8X35SojqlcD6ohn5HbIiOJ36CojvvB9cY7ppJe1paDO/GqHYqp6P4Ri&#10;qvi+XGVE9WpAHfGM3A4ZUfwOXWXEF74vzjGd9LK2FNSZX+1QTFXvh1BMFd+Xq4yoXg2oI56R2yEj&#10;it+hq4z4wvfFOaaTXtaWgjrzqx2Kqer9EIqp4vtylRHVqwF1xDNyO2RE8Tt0lRFf+L4enmP++tz+&#10;bVjNv6pPrzHFvfZPEagwv9qhmKreD6GYKr4vV3n3PKsBdcQzcjvk3R/ymXLXGVGcuneO+ePrz9d/&#10;4/5D781d5yK9Cop77Z8iUGF+tUMxVb0fQjFVfF+ucvFkqwF1xDNyO+Tij/tMueuMKE4dn2N++/3T&#10;25dPX/++3OGH3pu7zia9Sop77Z8iUGF+tUMxVb0fQjFVfF+usnm61YA64hm5HbL5Iz9T7jojilOP&#10;/3zMx9+bu46RXkOKe+2fIlBhfrVDMVW9H0IxVXxfrmI8zWpAHfGM3A4x/ojPlLvOiOIU55hOellb&#10;CurMr3Yopqr3Qyimiu/LVYynWQ2oI56R2yHGH/GZctcZUZziHNNJL2tLQZ351Q7FVPV+CMVU8X25&#10;ivE0qwF1xDNyO8T4Iz5T7jojilOcYzrpZW0pqDO/2qGYqt4PoZgqvi9XMZ5mNaCOeEZuhxh/xGfK&#10;XWdEcYpzTCe9rC0FdeZXOxRT1fshFFPF9+UqxtOsBtQRz8jtEOOP+Ey564woTnGO6aSXtaWgzvxq&#10;h2Kqej+EYqr4vlzFeJrVgDriGbkdYvwRnyl3nRHFKc4xnfSythTUmV/tUExV74dQTBXfl6sYT7Ma&#10;UEc8I7dDjD/iM+WuM6I4dXyOufxvyq9/N87u51/MC6b73a5wk14lxb32TxGoML/aoZiq3g+hmCq+&#10;r9vXN0+3GlBHPKPb3rj5Iz9T7jojilOPfz/mrtP93HVGpJdV3Gv/FIEK86sdiqnq/RCKqeL7cpUR&#10;1asBdcQzcjtkRPE7dJURX/i+OMd00svaUlBnfrVDMVW9H0IxVXxfrjKiejWgjnhGboeMKH6HrjLi&#10;C98X55hOellbCurMr3Yopqr3Qyimiu/LVUZUrwbUEc/I7ZARxe/QVUZ84fviHNNJL2tLQZ351Q7F&#10;VPV+CMVU8X25yojq1YA64hm5HTKi+B26yogvfF+cYzrpZW0pqDO/2qGYqt4PoZgqvi9XGVG9GlBH&#10;PCO3Q0YUv0NXGfGF76udY9p/AI7YP0Wgwr52AEfsuwQq7GsHcAi/H2Oll7WloM4akw3F1CVSbn1G&#10;VN8X1FHPKBRTSVnFKc4xnfSythTUWWOyoZi6RMqtz4jq+4I66hmFYiopqzjFOaaTXtaWgjprTDYU&#10;U5dIufUZUX1fUEc9o1BMJWUVpzjHdNLL2lJQZ43JhmLqEim3PiOq7wvqqGcUiqmkrOIU55hOellb&#10;CuqsMdlQTF0i5dZnRPV9QR31jEIxlZRVnOIc00kva0tBnTUmG4qpS6Tc+oyovi+oo55RKKaSsopT&#10;nGM66WVtKaizxmRDMXWJlFufEdX3BXXUMwrFVFJWcerhOeavz+1fv/zQf8vbXeddeo0p7rV/ikCF&#10;NSYbiqlLpNz6vHueNYQ66hmFYiopqzh17xzzx9efr/+K99N/DaZXQXGv/VMEKqwx2VBMXSLl1ufi&#10;ydYQ6qhnFIqppKzi1PE55rffP719+fT178vz/+Rfg+lVUtxr/xSBCmtMNhRTl0i59dk83RpCHfWM&#10;QjGVlFWcevznYxS/Bl+l15DiXvunCFRYY7KhmLpEyq2P8TRrCHXUMwrFVFJWcYpzTCe9rC0FddaY&#10;bCimLpFy62M8zRpCHfWMQjGVlFWc4hzTSS9rS0GdNSYbiqlLpNz6GE+zhlBHPaNQTCVlFac4x3TS&#10;y9pSUGeNyYZi6hIptz7G06wh1FHPKBRTSVnFKc4xnfSythTUWWOyoZi6RMqtj/E0awh11DMKxVRS&#10;VnGKc0wnvawtBXXWmGwopi6RcutjPM0aQh31jEIxlZRVnOIc00kva0tBnTUmG4qpS6Tc+hhPs4ZQ&#10;Rz2jUEwlZRWnjs8xl79x4fo3R+1+/sW8YLrf7Qo36VVS3Gv/FIEKa0w2FFOXSN1W5ubp1hDqqGcU&#10;iqmkrOLU49+Puet0P3edEellFffaP0Wk/PvXf22d3376c/9+58+fWtWXW/Vfv/772zd70nD7kZKt&#10;r1vJEbeUm9qI071cZcQlUm59RlTfF9RRzygUU0lZxSnOMZ30sraUnnYy+emn9n+6E8v7GaWrx3OM&#10;+fG3jPwss/V0KznilnJTG3G6l6uMuETKrc+I6vuCOuoZhWIqKas4xTmmk17WlpJzOcb8ef3PO9/O&#10;KL+2/2sPJg/PMRuXkvgks8ZkQzF1iZRbnxHV9wV11DMKxVRSVnGKc0wnvawtpeZ2fukOKBvXM4o7&#10;mGTnmG+vCMWnssZkQzF1iZRbnxHV9wV11DMKxVRSVnGKc0wnvawtJeZ2jAkHmfczSncwyc8x7uAj&#10;YI3JhmLqEim3PiOq7+tUXB6PgPR5GWF7T24lRyRlfeFUO8e0/wAcsX+KiOjPIf1Bxv7MnGTyc4y7&#10;joBvSwdwyL5LoMK+dgCH8PsxVnpZW0qJP4bcP6Ncvrn8KD/HvL9WxfSMXGVEUlZxyj0vI7YU1BHP&#10;yF1nRHpZxb04x3TSy9pSQi4Hjsh+LnFnlOvpJD/HtFeE4lPZ+rn1H5GUdYmUe15GbKlTcfzUSc/9&#10;I2zvya3/iFvKrf+I9LIu0YtzTCe9rC2l4+gQYs4g4cffftb+B9qPzjGXkvhTeXpGrjIiKas45Z6X&#10;EVsK6ohn5K4zIr2s4l6cYzrpZW0pGce/bfJePTijXH64cfccc/le//9bbj3d+o9IyrpEyj0vI7YU&#10;1BHPyF1nRHpZxb04x3TSy9pSKo6PMaZ+cI65nmRu1W/nFsvBFZ/P1tet/4ikrEuk3PMyYktBHfGM&#10;3HVGpJdV3ItzTCe9rC0FdaZn5CojkrKKU+55GbGloI54Ru46I9LLKu7FOaaTXtaWgjrTM3KVEUlZ&#10;xSn3vIzYUlBHPCN3nRHpZRX3eniO+etz+7dhP/RfunfXeZdeY4p77Z8iUGF6Rq7yLinraVLueRmx&#10;paCOeEbuOu/Sa0xxr3vnmD++/nz9N+6ffm/0KijutX+KQIXpGbnKRVLWc6Xc8zJiS0Ed8YzcdS7S&#10;q6C41/E55rffP719+fT170vXJ98bvUqKe+2fIlBhekausknKeraUe15GbCmoI56Ru84mvUqKez3+&#10;8zGKe7tKryHFvfZPEagwPSNXMZKyniXlnpcRWwrqiGfkrmOk15DiXpxjOullbSmoMz0jVzGSsp4l&#10;5Z6XEVsK6ohn5K5jpNeQ4l6cYzrpZW0pqDM9I1cxkrKeJeWelxFbCuqIZ+SuY6TXkOJenGM66WVt&#10;KagzPSNXMZKyniXlnpcRWwrqiGfkrmOk15DiXpxjOullbSmoMz0jVzGSsp4l5Z6XEVsK6ohn5K5j&#10;pNeQ4l6cYzrpZW0pqDM9I1cxkrKeJeWelxFbCuqIZ+SuY6TXkOJenGM66WVtKagzPSNXMZKyniXl&#10;npcRWwrqiGfkrmOk15DiXsfnmMv/zvv699Xsfv7FvOAD741eJcW99k8RqDA9o9vXN0lZz5Zyz8uI&#10;LQV1xDO6XeEmvUqKez3+/Zi7fuC9pdLLKu61f4pAhekZucqIpKzilHteRmwpqCOekbvOiPSyintx&#10;jumkl7WloM70jFxlRFJWcco9LyO2FNQRz8hdZ0R6WcW9OMd00svaUlBnekauMiIpqzjlnpcRWwrq&#10;iGfkrjMivaziXpxjOullbSmoMz0jVxmRlFWccs/LiC0FdcQzctcZkV5WcS/OMZ30srYU1JmekauM&#10;SMoqTrnnZcSWgjriGbnrjEgvq7hXO8e0/wAcsX+KQIV97QCO2HcJVNjXDuAQfj/GSi9rS0GdNSYb&#10;iqlLpNz6jKi+L6ijnlEoppKyilOcYzrpZW0pqLPGZEMxdYmUW58R1fcFddQzCsVUUlZxinNMJ72s&#10;LQV11phsKKYukXLrM6L6vqCOekahmErKKk5xjumkl7WloM4akw3F1CVSbn1GVN8X1FHPKBRTSVnF&#10;Kc4xnfSythTUWWOyoZi6RMqtz4jq+4I66hmFYiopqzjFOaaTXtaWgjprTDYUU5dIufUZUX1fUEc9&#10;o1BMJWUVpzjHdNLL2lJQZ43JhmLqEim3PiOq7wvqqGcUiqmkrOLUw3PMX5/bv0ip+be86TWmuNf+&#10;KQIV1phsKKYukXLr8+551hDqqGcUiqmkrOLUvXPMH19/vv7L2k//NZheBcW99k8RqLDGZEMxdYmU&#10;W5+LJ1tDqKOeUSimkrKKU8fnmN9+//T25dPXvy/P/5N/DaZXSXGv/VMEKqwx2VBMXSLl1mfzdGsI&#10;ddQzCsVUUlZx6vGfj1H8GnyVXkOKe+2fIlBhjcmGYuoSKbc+xtOsIdRRzygUU0lZxSnOMZ30srYU&#10;1FljsqGYukTKrY/xNGsIddQzCsVUUlZxinNMJ72sLQV11phsKKYukXLrYzzNGkId9YxCMZWUVZzi&#10;HNNJL2tLQZ01JhuKqUuk3PoYT7OGUEc9o1BMJWUVpzjHdNLL2lJQZ43JhmLqEim3PsbTrCHUUc8o&#10;FFNJWcUpzjGd9LK2FNRZY7KhmLpEyq2P8TRrCHXUMwrFVFJWcYpzTCe9rC0FddaYbCimLpFy62M8&#10;zRpCHfWMQjGVlFWcOj7HXP7GhevfHLX7+Rfzgul+tyvcpFdJca/9UwQqrDHZUExdInVbmZunW0Oo&#10;o55RKKaSsopTj38/5q7T/dx1RqSXVdxr/xSBCmtMNhRTl0i59RlRfV9QRz2jUEwlZRWnOMd00sva&#10;UlBnjcmGYuoSKbc+I6rvC+qoZxSKqaSs4hTnmE56WVsK6qwx2VBMXSLl1mdE9X1BHfWMQjGVlFWc&#10;4hzTSS9rS0GdNSYbiqlLpNz6jKi+L6ijnlEoppKyilOcYzrpZW0pqLPGZEMxdYmUW58R1fcFddQz&#10;CsVUUlZxqp1j2n8Ajtg/RaDCvnYAR+y7BCrsawdwCL8fY6WXtaWgzhqTDcXUJVJufUZU3xfUUc8o&#10;FFNJWcUpzjGd9LK2FNRZY7KhmLpEyq3PiOr7gjrqGYViKimrOMU5ppNe1paCOmtMNhRTl0i59RlR&#10;fV9QRz2jUEwlZRWnOMd00svaUlBnjcmGYuoSKbc+I6rvC+qoZxSKqaSs4hTnmE56WVsK6qwx2VBM&#10;XSLl1mdE9X1BHfWMQjGVlFWc4hzTSS9rS0GdNSYbiqlLpNz6jKi+L6ijnlEoppKyilOcYzrpZW0p&#10;qLPGZEMxdYmUW58R1fcFddQzCsVUUlZx6uE55q/P7d+G/dB/6d5d5116jSnutX+KQIU1JhuKqUuk&#10;3Pq8e541hDrqGYViKimrOHXvHPPH15+v/8b9038NpldBca/9UwQqrDHZUExdIuXW5+LJ1hDqqGcU&#10;iqmkrOLU8Tnmt98/vX359PXvy/P/5F+D6VVS3Gv/FIEKa0w2FFOXSLn12TzdGkId9YxCMZWUVZx6&#10;/OdjFL8GX6XXkOJe+6cIVFhjsqGYukTKrY/xNGsIddQzCsVUUlZxinNMJ72sLQV11phsKKYukXLr&#10;YzzNGkId9YxCMZWUVZziHNNJL2tLQZ01JhuKqUuk3PoYT7OGUEc9o1BMJWUVpzjHdNLL2lJQZ43J&#10;hmLqEim3PsbTrCHUUc8oFFNJWcUpzjGd9LK2FNRZY7KhmLpEyq2P8TRrCHXUMwrFVFJWcYpzTCe9&#10;rC0FddaYbCimLpFy62M8zRpCHfWMQjGVlFWc4hzTSS9rS0GdNSYbiqlLpNz6GE+zhlBHPaNQTCVl&#10;FaeOzzGXv3Hh+jdH7X7+xbxgut/tCjfpVVLca/8UgQprTDYUU5dI3Vbm5unWEOqoZxSKqaSs4tTj&#10;34+563Q/d50R6WUV99o/RaDCGpMNxdQlUm59RlTfF9RRzygUU0lZxSnOMZ30srYU1FljsqGYukTK&#10;rc+I6vuCOuoZhWIqKas4xTmmk17WloI6a0w2FFOXSLn1GVF9X1BHPaNQTCVlFac4x3TSy9pSUGeN&#10;yYZi6hIptz4jqu8L6qhnFIqppKziFOeYTnpZWwrqrDHZUExdIuXWZ0T1fUEd9YxCMZWUVZxq55j2&#10;H4Aj9k8RqLCvHcAR+y6BCvvaARzC78dY6WVtKaizxGTddUakl3U+BXXUMwrFVFJWcYpzTCe9rC0F&#10;dZaYrLvOiPSyzqegjnpGoZhKyipOcY7ppJe1paDOEpN11xmRXtb5FNRRzygUU0lZxSnOMZ30srYU&#10;1Flisu46I9LLOp+COuoZhWIqKas4xTmmk17WloI6S0zWXWdEelnnU1BHPaNQTCVlFac4x3TSy9pS&#10;UGeJybrrjEgv63wK6qhnFIqppKziFOeYTnpZWwrqLDFZd50R6WWdT0Ed9YxCMZWUVZx6eI7563P7&#10;t2E/9F+6d9d5l15jinvtnyJQYYnJuuu8S68x51NQRz2jUEwlZRWn7p1j/vj68/XfuH/6pwy9Cop7&#10;7Z8iUGGJybrrXKRXwfkU1FHPKBRTSVnFqeNzzG+/f3r78unr35fn/8mfMvQqKe61f4pAhSUm666z&#10;Sa+S8ymoo55RKKaSsopTj/98jOJT5iq9hhT32j9FoMISk3XXMdJryPkU1FHPKBRTSVnFKc4xnfSy&#10;thTUWWKy7jpGeg05n4I66hmFYiopqzjFOaaTXtaWgjpLTNZdx0ivIedTUEc9o1BMJWUVpzjHdNLL&#10;2lJQZ4nJuusY6TXkfArqqGcUiqmkrOIU55hOellbCuosMVl3HSO9hpxPQR31jEIxlZRVnOIc00kv&#10;a0tBnSUm665jpNeQ8ymoo55RKKaSsopTnGM66WVtKaizxGTddYz0GnI+BXXUMwrFVFJWcer4HHP5&#10;Gxeuf3PU7udfzAum+92ucJNeJcW99k8RqLDEZG9XuEmvkvMpqKOeUSimkrKKU49/P+au0/3cdUak&#10;l1Xca/8UgQpLTNZdZ0R6WedTUEc9o1BMJWUVpzjHdNLL2lJQZ4nJuuuMSC/rfArqqGcUiqmkrOIU&#10;55hOellbCuosMVl3nRHpZZ1PQR31jEIxlZRVnOIc00kva0tBnSUm664zIr2s8ymoo55RKKaSsopT&#10;nGM66WVtKaizxGTddUakl3U+BXXUMwrFVFJWcaqdY9p/AI7YP0Wgwr52AEfsuwQq7GsHcAi/H2Ol&#10;l7WloM4Sk3XXGXG6l6uM+Mr3BXXUMwrFVFJWcYpzTCe9rC0FdZaYrLvOiNO9XGXEV74vqKOeUSim&#10;krKKU5xjOullbSmos8Rk3XVGnO7lKiO+8n1BHfWMQjGVlFWc4hzTSS9rS0GdJSbrrjPidC9XGfGV&#10;7wvqqGcUiqmkrOIU55hOellbCuosMVl3nRGne7nKiK98X1BHPaNQTCVlFac4x3TSy9pSUGeJybrr&#10;jDjdy1VGfOX7gjrqGYViKimrOMU5ppNe1paCOktM1l1nxOlerjLiK98X1FHPKBRTSVnFqYfnmL8+&#10;t38bVvOv6tNrTHGv/VMEKiwxWXedd5+xi0Ix9ZXvC+qoZxSKqaSs4tS9c8wfX3++/hv3T//0pFdB&#10;ca/9UwQqLDFZd52LT9tFoZj6yvcFddQzCsVUUlZx6vgc89vvn96+fPr69+X5f/KnJ71KinvtnyJQ&#10;YYnJuutsPnEXhWLqK98X1FHPKBRTSVnFqcd/Pkbx6XmVXkOKe+2fIlBhicm66xifsItCMfWV7wvq&#10;qGcUiqmkrOIU55hOellbCuosMVl3HeMTdlEopr7yfUEd9YxCMZWUVZziHNNJL2tLQZ0lJuuuY3zC&#10;LgrF1Fe+L6ijnlEoppKyilOcYzrpZW0pqLPEZN11jE/YRaGY+sr3BXXUMwrFVFJWcYpzTCe9rC0F&#10;dZaYrLuO8Qm7KBRTX/m+oI56RqGYSsoqTnGO6aSXtaWgzhKTddcxPmEXhWLqK98X1FHPKBRTSVnF&#10;Kc4xnfSythTUWWKy7jrGJ+yiUEx95fuCOuoZhWIqKas4dXyOufyNC9e/OWr38y/mBdP9ble4Sa+S&#10;4l77pwhUWGKytyvcfOIuCsXUV74vqKOeUSimkrKKU49/P+au0/3cdUakl1Xca/8UgQpLTNZdZ8Tp&#10;Xq4y4ivfF9RRzygUU0lZxSnOMZ30srYU1Flisu46I073cpURX/m+oI56RqGYSsoqTnGO6aSXtaWg&#10;zhKTddcZcbqXq4z4yvcFddQzCsVUUlZxinNMJ72sLQV1lpisu86I071cZcRXvi+oo55RKKaSsopT&#10;nGM66WVtKaizxGTddUac7uUqI77yfUEd9YxCMZWUVZxq55j2H4Ajtu0BVfa1Azhi3yVQYV87gMjb&#10;2/8BUveo/Ko/rhkAAAAASUVORK5CYIJQSwMEFAAGAAgAAAAhAB13wovhAAAACgEAAA8AAABkcnMv&#10;ZG93bnJldi54bWxMj81OwzAQhO9IvIO1SNyo86MUGuJUVQWcKiRaJMRtG2+TqLEdxW6Svj3LCY47&#10;O5r5pljPphMjDb51VkG8iECQrZxuba3g8/D68ATCB7QaO2dJwZU8rMvbmwJz7Sb7QeM+1IJDrM9R&#10;QRNCn0vpq4YM+oXryfLv5AaDgc+hlnrAicNNJ5MoWkqDreWGBnvaNlSd9xej4G3CaZPGL+PufNpe&#10;vw/Z+9cuJqXu7+bNM4hAc/gzwy8+o0PJTEd3sdqLTkGS8ZTA+jJZgWDDKkkfQRwVZCkrsizk/wnl&#10;DwAAAP//AwBQSwMEFAAGAAgAAAAhAKomDr68AAAAIQEAABkAAABkcnMvX3JlbHMvZTJvRG9jLnht&#10;bC5yZWxzhI9BasMwEEX3hdxBzD6WnUUoxbI3oeBtSA4wSGNZxBoJSS317SPIJoFAl/M//z2mH//8&#10;Kn4pZRdYQde0IIh1MI6tguvle/8JIhdkg2tgUrBRhnHYffRnWrHUUV5czKJSOCtYSolfUma9kMfc&#10;hEhcmzkkj6WeycqI+oaW5KFtjzI9M2B4YYrJKEiT6UBctljN/7PDPDtNp6B/PHF5o5DOV3cFYrJU&#10;FHgyDh9h10S2IIdevjw23AEAAP//AwBQSwECLQAUAAYACAAAACEAsYJntgoBAAATAgAAEwAAAAAA&#10;AAAAAAAAAAAAAAAAW0NvbnRlbnRfVHlwZXNdLnhtbFBLAQItABQABgAIAAAAIQA4/SH/1gAAAJQB&#10;AAALAAAAAAAAAAAAAAAAADsBAABfcmVscy8ucmVsc1BLAQItABQABgAIAAAAIQD9bfEtaQMAADII&#10;AAAOAAAAAAAAAAAAAAAAADoCAABkcnMvZTJvRG9jLnhtbFBLAQItAAoAAAAAAAAAIQDulZWf2SoA&#10;ANkqAAAUAAAAAAAAAAAAAAAAAM8FAABkcnMvbWVkaWEvaW1hZ2UxLnBuZ1BLAQItABQABgAIAAAA&#10;IQAdd8KL4QAAAAoBAAAPAAAAAAAAAAAAAAAAANowAABkcnMvZG93bnJldi54bWxQSwECLQAUAAYA&#10;CAAAACEAqiYOvrwAAAAhAQAAGQAAAAAAAAAAAAAAAADoMQAAZHJzL19yZWxzL2Uyb0RvYy54bWwu&#10;cmVsc1BLBQYAAAAABgAGAHwBAADbMgAAAAA=&#10;">
+                <v:shape id="Image 44" o:spid="_x0000_s1068" type="#_x0000_t75" style="position:absolute;width:57067;height:20237;visibility:visible;mso-wrap-style:square" o:gfxdata="UEsDBBQABgAIAAAAIQDb4fbL7gAAAIUBAAATAAAAW0NvbnRlbnRfVHlwZXNdLnhtbHyQz07DMAyH&#10;70i8Q+QralM4IITa7kDhCAiNB7ASt43WOlEcyvb2pNu4IODoPz9/n1xv9vOkForiPDdwXVagiI23&#10;jocG3rdPxR0oScgWJ8/UwIEENu3lRb09BBKV0ywNjCmFe63FjDSjlD4Q50nv44wpl3HQAc0OB9I3&#10;VXWrjedEnIq03oC27qjHjympx31un0wiTQLq4bS4shrAECZnMGVTvbD9QSnOhDInjzsyuiBXWQP0&#10;r4R18jfgnHvJr4nOknrFmJ5xzhraRtHWf3Kkpfz/yGo5S+H73hkquyhdjr3R8m2lj09svwAAAP//&#10;AwBQSwMEFAAGAAgAAAAhAFr0LFu/AAAAFQEAAAsAAABfcmVscy8ucmVsc2zPwWrDMAwG4Ptg72B0&#10;X5TuUMaI01uh19I+gLGVxCy2jGSy9e1nemrHjpL4P0nD4SetZiPRyNnCruvBUPYcYp4tXC/Htw8w&#10;Wl0ObuVMFm6kcBhfX4Yzra62kC6xqGlKVgtLreUTUf1CyWnHhXKbTCzJ1VbKjMX5LzcTvvf9HuXR&#10;gPHJNKdgQU5hB+ZyK23zHztFL6w81c5zQp6m6P9TMfB3PtPWFCczVQtB9N4U2rp2HOA44NMz4y8A&#10;AAD//wMAUEsDBBQABgAIAAAAIQDfOaU8wwAAANsAAAAPAAAAZHJzL2Rvd25yZXYueG1sRI9Bi8Iw&#10;FITvC/6H8AQvoqkiRatRVBD3sJetHjw+mmdTbF5KE23995uFhT0OM/MNs9n1thYvan3lWMFsmoAg&#10;LpyuuFRwvZwmSxA+IGusHZOCN3nYbQcfG8y06/ibXnkoRYSwz1CBCaHJpPSFIYt+6hri6N1dazFE&#10;2ZZSt9hFuK3lPElSabHiuGCwoaOh4pE/rYKVyW+r62Gc9t25c4ev8HQpjZUaDfv9GkSgPvyH/9qf&#10;WsFiAb9f4g+Q2x8AAAD//wMAUEsBAi0AFAAGAAgAAAAhANvh9svuAAAAhQEAABMAAAAAAAAAAAAA&#10;AAAAAAAAAFtDb250ZW50X1R5cGVzXS54bWxQSwECLQAUAAYACAAAACEAWvQsW78AAAAVAQAACwAA&#10;AAAAAAAAAAAAAAAfAQAAX3JlbHMvLnJlbHNQSwECLQAUAAYACAAAACEA3zmlPMMAAADbAAAADwAA&#10;AAAAAAAAAAAAAAAHAgAAZHJzL2Rvd25yZXYueG1sUEsFBgAAAAADAAMAtwAAAPcCAAAAAA==&#10;">
+                  <v:imagedata r:id="rId39" o:title=""/>
+                </v:shape>
+                <v:shape id="Zone de texte 45" o:spid="_x0000_s1069" type="#_x0000_t202" style="position:absolute;top:20828;width:57067;height:2667;visibility:visible;mso-wrap-style:square;v-text-anchor:top" o:gfxdata="UEsDBBQABgAIAAAAIQDb4fbL7gAAAIUBAAATAAAAW0NvbnRlbnRfVHlwZXNdLnhtbHyQz07DMAyH&#10;70i8Q+QralM4IITa7kDhCAiNB7ASt43WOlEcyvb2pNu4IODoPz9/n1xv9vOkForiPDdwXVagiI23&#10;jocG3rdPxR0oScgWJ8/UwIEENu3lRb09BBKV0ywNjCmFe63FjDSjlD4Q50nv44wpl3HQAc0OB9I3&#10;VXWrjedEnIq03oC27qjHjympx31un0wiTQLq4bS4shrAECZnMGVTvbD9QSnOhDInjzsyuiBXWQP0&#10;r4R18jfgnHvJr4nOknrFmJ5xzhraRtHWf3Kkpfz/yGo5S+H73hkquyhdjr3R8m2lj09svwAAAP//&#10;AwBQSwMEFAAGAAgAAAAhAFr0LFu/AAAAFQEAAAsAAABfcmVscy8ucmVsc2zPwWrDMAwG4Ptg72B0&#10;X5TuUMaI01uh19I+gLGVxCy2jGSy9e1nemrHjpL4P0nD4SetZiPRyNnCruvBUPYcYp4tXC/Htw8w&#10;Wl0ObuVMFm6kcBhfX4Yzra62kC6xqGlKVgtLreUTUf1CyWnHhXKbTCzJ1VbKjMX5LzcTvvf9HuXR&#10;gPHJNKdgQU5hB+ZyK23zHztFL6w81c5zQp6m6P9TMfB3PtPWFCczVQtB9N4U2rp2HOA44NMz4y8A&#10;AAD//wMAUEsDBBQABgAIAAAAIQAVtRdDxgAAANsAAAAPAAAAZHJzL2Rvd25yZXYueG1sRI9BS8NA&#10;FITvgv9heYIXsRs1hpJ2W0pR0F6KsZfeHtnXbGr2bdjdtPHfu0Khx2FmvmHmy9F24kQ+tI4VPE0y&#10;EMS10y03Cnbf749TECEia+wck4JfCrBc3N7MsdTuzF90qmIjEoRDiQpMjH0pZagNWQwT1xMn7+C8&#10;xZikb6T2eE5w28nnLCukxZbTgsGe1obqn2qwCrb5fmsehsPbZpW/+M/dsC6OTaXU/d24moGINMZr&#10;+NL+0AryV/j/kn6AXPwBAAD//wMAUEsBAi0AFAAGAAgAAAAhANvh9svuAAAAhQEAABMAAAAAAAAA&#10;AAAAAAAAAAAAAFtDb250ZW50X1R5cGVzXS54bWxQSwECLQAUAAYACAAAACEAWvQsW78AAAAVAQAA&#10;CwAAAAAAAAAAAAAAAAAfAQAAX3JlbHMvLnJlbHNQSwECLQAUAAYACAAAACEAFbUXQ8YAAADbAAAA&#10;DwAAAAAAAAAAAAAAAAAHAgAAZHJzL2Rvd25yZXYueG1sUEsFBgAAAAADAAMAtwAAAPoCAAAAAA==&#10;" stroked="f">
+                  <v:textbox style="mso-fit-shape-to-text:t" inset="0,0,0,0">
+                    <w:txbxContent>
+                      <w:p>
+                        <w:pPr>
+                          <w:pStyle w:val="Lgende"/>
+                        </w:pPr>
+                        <w:bookmarkStart w:id="5" w:name="_Ref73900963"/>
+                        <w:r>
+                          <w:t xml:space="preserve">Image </w:t>
+                        </w:r>
+                        <w:r>
+                          <w:fldChar w:fldCharType="begin"/>
+                        </w:r>
+                        <w:r>
+                          <w:instrText xml:space="preserve"> SEQ Image \* ARABIC </w:instrText>
+                        </w:r>
+                        <w:r>
+                          <w:fldChar w:fldCharType="separate"/>
+                        </w:r>
+                        <w:r>
+                          <w:rPr>
+                            <w:noProof/>
+                          </w:rPr>
+                          <w:t>14</w:t>
+                        </w:r>
+                        <w:r>
+                          <w:fldChar w:fldCharType="end"/>
+                        </w:r>
+                        <w:r>
+                          <w:t xml:space="preserve"> : Exemple densité (50%) par masque</w:t>
+                        </w:r>
+                        <w:bookmarkEnd w:id="5"/>
+                      </w:p>
+                    </w:txbxContent>
+                  </v:textbox>
+                </v:shape>
+                <w10:wrap type="through"/>
+              </v:group>
+            </w:pict>
+          </mc:Fallback>
+        </mc:AlternateContent>
+      </w:r>
+      <w:r>
+        <w:t xml:space="preserve">La première était d’avoir un « masque de densité » : ce masque serait une grille de la même taille que la grille de dessin, et elle serait composée de 1 et de 0 en fonction du pourcentage de densité donné. Et avant de créer l’image, on « superpose » les deux grilles et </w:t>
+      </w:r>
+      <w:r>
+        <w:t xml:space="preserve">on ne garde de la grille de dessin </w:t>
+      </w:r>
+      <w:r>
+        <w:rPr>
+          <w:u w:val="single"/>
+        </w:rPr>
+        <w:t>que</w:t>
+      </w:r>
+      <w:r>
+        <w:t xml:space="preserve"> les cases noircies</w:t>
+      </w:r>
+      <w:r>
+        <w:t xml:space="preserve"> (</w:t>
+      </w:r>
+      <w:r>
+        <w:fldChar w:fldCharType="begin"/>
+      </w:r>
+      <w:r>
+        <w:instrText xml:space="preserve"> REF _Ref73900963 \p \h </w:instrText>
+      </w:r>
+      <w:r>
+        <w:fldChar w:fldCharType="separate"/>
+      </w:r>
+      <w:r>
+        <w:t xml:space="preserve">Image </w:t>
+      </w:r>
+      <w:r>
+        <w:rPr>
+          <w:noProof/>
+        </w:rPr>
+        <w:t>14</w:t>
+      </w:r>
+      <w:r>
+        <w:t xml:space="preserve"> : Exemple densité (50%) par masque</w:t>
+      </w:r>
+      <w:r>
+        <w:fldChar w:fldCharType="end"/>
+      </w:r>
+      <w:r>
+        <w:t>)</w:t>
+      </w:r>
+      <w:r>
+        <w:t>.</w:t>
+      </w:r>
+    </w:p>
+    <w:p>
+      <w:pPr>
+        <w:pStyle w:val="Paragraphedeliste"/>
+        <w:ind w:left="1068"/>
+      </w:pPr>
+      <w:r>
+        <w:t>Comme on peut le voir sur cet exemple,  le masque peut finir par faire perdre tout sens à la figure de Navon voulue.</w:t>
+      </w:r>
+    </w:p>
+    <w:p>
+      <w:pPr>
+        <w:ind w:firstLine="708"/>
+      </w:pPr>
+      <w:r>
+        <w:t xml:space="preserve"> </w:t>
+      </w:r>
+      <w:r>
+        <w:br w:type="page"/>
+      </w:r>
+    </w:p>
+    <w:p>
+      <w:pPr>
         <w:pStyle w:val="Titre3"/>
-      </w:pPr>
-      <w:r>
+        <w:jc w:val="both"/>
+      </w:pPr>
+      <w:r>
+        <w:lastRenderedPageBreak/>
         <w:t>Les difficultés rencontrées</w:t>
       </w:r>
     </w:p>
     <w:p>
       <w:pPr>
         <w:pStyle w:val="Titre2"/>
+        <w:jc w:val="both"/>
       </w:pPr>
       <w:r>
         <w:t>Conclusion</w:t>
@@ -1664,6 +5266,7 @@
     <w:p>
       <w:pPr>
         <w:pStyle w:val="Titre3"/>
+        <w:jc w:val="both"/>
       </w:pPr>
       <w:r>
         <w:t>Les suggestions pour l’entreprise</w:t>
@@ -1672,18 +5275,20 @@
     <w:p>
       <w:pPr>
         <w:pStyle w:val="Titre3"/>
+        <w:jc w:val="both"/>
       </w:pPr>
       <w:r>
         <w:t>Les leçons tirées de ce travail</w:t>
       </w:r>
     </w:p>
-    <w:p/>
+    <w:p>
+      <w:pPr>
+        <w:jc w:val="both"/>
+      </w:pPr>
+    </w:p>
     <w:sectPr>
-      <w:footerReference w:type="first" r:id="rId9"/>
-      <w:type w:val="continuous"/>
       <w:pgSz w:w="11906" w:h="16838"/>
       <w:pgMar w:top="1417" w:right="1417" w:bottom="1417" w:left="1417" w:header="708" w:footer="708" w:gutter="0"/>
-      <w:pgNumType w:start="1"/>
       <w:cols w:space="708"/>
       <w:titlePg/>
       <w:docGrid w:linePitch="360"/>
@@ -2011,6 +5616,25 @@
       </w:r>
     </w:p>
   </w:footnote>
+  <w:footnote w:id="2">
+    <w:p>
+      <w:pPr>
+        <w:pStyle w:val="Notedebasdepage"/>
+      </w:pPr>
+      <w:r>
+        <w:rPr>
+          <w:rStyle w:val="Appelnotedebasdep"/>
+        </w:rPr>
+        <w:footnoteRef/>
+      </w:r>
+      <w:r>
+        <w:t xml:space="preserve"> Unified Modeling Language, Langage de modélisation unifié : l</w:t>
+      </w:r>
+      <w:r>
+        <w:t>angage de modélisation graphique à base de pictogrammes</w:t>
+      </w:r>
+    </w:p>
+  </w:footnote>
 </w:footnotes>
 </file>
 
@@ -2129,6 +5753,184 @@
     </w:lvl>
   </w:abstractNum>
   <w:abstractNum w:abstractNumId="1" w15:restartNumberingAfterBreak="0">
+    <w:nsid w:val="47572B1A"/>
+    <w:multiLevelType w:val="hybridMultilevel"/>
+    <w:tmpl w:val="59242686"/>
+    <w:lvl w:ilvl="0" w:tplc="040C000F">
+      <w:start w:val="1"/>
+      <w:numFmt w:val="decimal"/>
+      <w:lvlText w:val="%1."/>
+      <w:lvlJc w:val="left"/>
+      <w:pPr>
+        <w:ind w:left="720" w:hanging="360"/>
+      </w:pPr>
+      <w:rPr>
+        <w:rFonts w:hint="default"/>
+      </w:rPr>
+    </w:lvl>
+    <w:lvl w:ilvl="1" w:tplc="040C0019" w:tentative="1">
+      <w:start w:val="1"/>
+      <w:numFmt w:val="lowerLetter"/>
+      <w:lvlText w:val="%2."/>
+      <w:lvlJc w:val="left"/>
+      <w:pPr>
+        <w:ind w:left="1440" w:hanging="360"/>
+      </w:pPr>
+    </w:lvl>
+    <w:lvl w:ilvl="2" w:tplc="040C001B" w:tentative="1">
+      <w:start w:val="1"/>
+      <w:numFmt w:val="lowerRoman"/>
+      <w:lvlText w:val="%3."/>
+      <w:lvlJc w:val="right"/>
+      <w:pPr>
+        <w:ind w:left="2160" w:hanging="180"/>
+      </w:pPr>
+    </w:lvl>
+    <w:lvl w:ilvl="3" w:tplc="040C000F" w:tentative="1">
+      <w:start w:val="1"/>
+      <w:numFmt w:val="decimal"/>
+      <w:lvlText w:val="%4."/>
+      <w:lvlJc w:val="left"/>
+      <w:pPr>
+        <w:ind w:left="2880" w:hanging="360"/>
+      </w:pPr>
+    </w:lvl>
+    <w:lvl w:ilvl="4" w:tplc="040C0019" w:tentative="1">
+      <w:start w:val="1"/>
+      <w:numFmt w:val="lowerLetter"/>
+      <w:lvlText w:val="%5."/>
+      <w:lvlJc w:val="left"/>
+      <w:pPr>
+        <w:ind w:left="3600" w:hanging="360"/>
+      </w:pPr>
+    </w:lvl>
+    <w:lvl w:ilvl="5" w:tplc="040C001B" w:tentative="1">
+      <w:start w:val="1"/>
+      <w:numFmt w:val="lowerRoman"/>
+      <w:lvlText w:val="%6."/>
+      <w:lvlJc w:val="right"/>
+      <w:pPr>
+        <w:ind w:left="4320" w:hanging="180"/>
+      </w:pPr>
+    </w:lvl>
+    <w:lvl w:ilvl="6" w:tplc="040C000F" w:tentative="1">
+      <w:start w:val="1"/>
+      <w:numFmt w:val="decimal"/>
+      <w:lvlText w:val="%7."/>
+      <w:lvlJc w:val="left"/>
+      <w:pPr>
+        <w:ind w:left="5040" w:hanging="360"/>
+      </w:pPr>
+    </w:lvl>
+    <w:lvl w:ilvl="7" w:tplc="040C0019" w:tentative="1">
+      <w:start w:val="1"/>
+      <w:numFmt w:val="lowerLetter"/>
+      <w:lvlText w:val="%8."/>
+      <w:lvlJc w:val="left"/>
+      <w:pPr>
+        <w:ind w:left="5760" w:hanging="360"/>
+      </w:pPr>
+    </w:lvl>
+    <w:lvl w:ilvl="8" w:tplc="040C001B" w:tentative="1">
+      <w:start w:val="1"/>
+      <w:numFmt w:val="lowerRoman"/>
+      <w:lvlText w:val="%9."/>
+      <w:lvlJc w:val="right"/>
+      <w:pPr>
+        <w:ind w:left="6480" w:hanging="180"/>
+      </w:pPr>
+    </w:lvl>
+  </w:abstractNum>
+  <w:abstractNum w:abstractNumId="2" w15:restartNumberingAfterBreak="0">
+    <w:nsid w:val="48971B95"/>
+    <w:multiLevelType w:val="hybridMultilevel"/>
+    <w:tmpl w:val="16449816"/>
+    <w:lvl w:ilvl="0" w:tplc="CFCE8CAC">
+      <w:start w:val="1"/>
+      <w:numFmt w:val="decimal"/>
+      <w:lvlText w:val="%1."/>
+      <w:lvlJc w:val="left"/>
+      <w:pPr>
+        <w:ind w:left="1068" w:hanging="360"/>
+      </w:pPr>
+      <w:rPr>
+        <w:rFonts w:hint="default"/>
+      </w:rPr>
+    </w:lvl>
+    <w:lvl w:ilvl="1" w:tplc="040C0019" w:tentative="1">
+      <w:start w:val="1"/>
+      <w:numFmt w:val="lowerLetter"/>
+      <w:lvlText w:val="%2."/>
+      <w:lvlJc w:val="left"/>
+      <w:pPr>
+        <w:ind w:left="1788" w:hanging="360"/>
+      </w:pPr>
+    </w:lvl>
+    <w:lvl w:ilvl="2" w:tplc="040C001B" w:tentative="1">
+      <w:start w:val="1"/>
+      <w:numFmt w:val="lowerRoman"/>
+      <w:lvlText w:val="%3."/>
+      <w:lvlJc w:val="right"/>
+      <w:pPr>
+        <w:ind w:left="2508" w:hanging="180"/>
+      </w:pPr>
+    </w:lvl>
+    <w:lvl w:ilvl="3" w:tplc="040C000F" w:tentative="1">
+      <w:start w:val="1"/>
+      <w:numFmt w:val="decimal"/>
+      <w:lvlText w:val="%4."/>
+      <w:lvlJc w:val="left"/>
+      <w:pPr>
+        <w:ind w:left="3228" w:hanging="360"/>
+      </w:pPr>
+    </w:lvl>
+    <w:lvl w:ilvl="4" w:tplc="040C0019" w:tentative="1">
+      <w:start w:val="1"/>
+      <w:numFmt w:val="lowerLetter"/>
+      <w:lvlText w:val="%5."/>
+      <w:lvlJc w:val="left"/>
+      <w:pPr>
+        <w:ind w:left="3948" w:hanging="360"/>
+      </w:pPr>
+    </w:lvl>
+    <w:lvl w:ilvl="5" w:tplc="040C001B" w:tentative="1">
+      <w:start w:val="1"/>
+      <w:numFmt w:val="lowerRoman"/>
+      <w:lvlText w:val="%6."/>
+      <w:lvlJc w:val="right"/>
+      <w:pPr>
+        <w:ind w:left="4668" w:hanging="180"/>
+      </w:pPr>
+    </w:lvl>
+    <w:lvl w:ilvl="6" w:tplc="040C000F" w:tentative="1">
+      <w:start w:val="1"/>
+      <w:numFmt w:val="decimal"/>
+      <w:lvlText w:val="%7."/>
+      <w:lvlJc w:val="left"/>
+      <w:pPr>
+        <w:ind w:left="5388" w:hanging="360"/>
+      </w:pPr>
+    </w:lvl>
+    <w:lvl w:ilvl="7" w:tplc="040C0019" w:tentative="1">
+      <w:start w:val="1"/>
+      <w:numFmt w:val="lowerLetter"/>
+      <w:lvlText w:val="%8."/>
+      <w:lvlJc w:val="left"/>
+      <w:pPr>
+        <w:ind w:left="6108" w:hanging="360"/>
+      </w:pPr>
+    </w:lvl>
+    <w:lvl w:ilvl="8" w:tplc="040C001B" w:tentative="1">
+      <w:start w:val="1"/>
+      <w:numFmt w:val="lowerRoman"/>
+      <w:lvlText w:val="%9."/>
+      <w:lvlJc w:val="right"/>
+      <w:pPr>
+        <w:ind w:left="6828" w:hanging="180"/>
+      </w:pPr>
+    </w:lvl>
+  </w:abstractNum>
+  <w:abstractNum w:abstractNumId="3" w15:restartNumberingAfterBreak="0">
     <w:nsid w:val="56B05533"/>
     <w:multiLevelType w:val="hybridMultilevel"/>
     <w:tmpl w:val="90B62720"/>
@@ -2242,10 +6044,16 @@
     </w:lvl>
   </w:abstractNum>
   <w:num w:numId="1">
-    <w:abstractNumId w:val="1"/>
+    <w:abstractNumId w:val="3"/>
   </w:num>
   <w:num w:numId="2">
     <w:abstractNumId w:val="0"/>
+  </w:num>
+  <w:num w:numId="3">
+    <w:abstractNumId w:val="1"/>
+  </w:num>
+  <w:num w:numId="4">
+    <w:abstractNumId w:val="2"/>
   </w:num>
 </w:numbering>
 </file>
@@ -2736,9 +6544,30 @@
       <w:color w:val="B35E06" w:themeColor="accent1" w:themeShade="BF"/>
     </w:rPr>
   </w:style>
+  <w:style w:type="paragraph" w:styleId="Titre5">
+    <w:name w:val="heading 5"/>
+    <w:basedOn w:val="Normal"/>
+    <w:next w:val="Normal"/>
+    <w:link w:val="Titre5Car"/>
+    <w:uiPriority w:val="9"/>
+    <w:unhideWhenUsed/>
+    <w:qFormat/>
+    <w:rsid w:val="00C4105B"/>
+    <w:pPr>
+      <w:keepNext/>
+      <w:keepLines/>
+      <w:spacing w:before="40" w:after="0"/>
+      <w:outlineLvl w:val="4"/>
+    </w:pPr>
+    <w:rPr>
+      <w:rFonts w:asciiTheme="majorHAnsi" w:eastAsiaTheme="majorEastAsia" w:hAnsiTheme="majorHAnsi" w:cstheme="majorBidi"/>
+      <w:color w:val="B35E06" w:themeColor="accent1" w:themeShade="BF"/>
+    </w:rPr>
+  </w:style>
   <w:style w:type="character" w:default="1" w:styleId="Policepardfaut">
     <w:name w:val="Default Paragraph Font"/>
     <w:uiPriority w:val="1"/>
+    <w:semiHidden/>
     <w:unhideWhenUsed/>
   </w:style>
   <w:style w:type="table" w:default="1" w:styleId="TableauNormal">
@@ -2931,6 +6760,44 @@
       <w:i/>
       <w:iCs/>
       <w:color w:val="B35E06" w:themeColor="accent1" w:themeShade="BF"/>
+    </w:rPr>
+  </w:style>
+  <w:style w:type="character" w:customStyle="1" w:styleId="Titre5Car">
+    <w:name w:val="Titre 5 Car"/>
+    <w:basedOn w:val="Policepardfaut"/>
+    <w:link w:val="Titre5"/>
+    <w:uiPriority w:val="9"/>
+    <w:rsid w:val="00C4105B"/>
+    <w:rPr>
+      <w:rFonts w:asciiTheme="majorHAnsi" w:eastAsiaTheme="majorEastAsia" w:hAnsiTheme="majorHAnsi" w:cstheme="majorBidi"/>
+      <w:color w:val="B35E06" w:themeColor="accent1" w:themeShade="BF"/>
+    </w:rPr>
+  </w:style>
+  <w:style w:type="character" w:styleId="Numrodeligne">
+    <w:name w:val="line number"/>
+    <w:basedOn w:val="Policepardfaut"/>
+    <w:uiPriority w:val="99"/>
+    <w:semiHidden/>
+    <w:unhideWhenUsed/>
+    <w:rsid w:val="002B7FD2"/>
+  </w:style>
+  <w:style w:type="paragraph" w:styleId="Lgende">
+    <w:name w:val="caption"/>
+    <w:basedOn w:val="Normal"/>
+    <w:next w:val="Normal"/>
+    <w:uiPriority w:val="35"/>
+    <w:unhideWhenUsed/>
+    <w:qFormat/>
+    <w:rsid w:val="003D567F"/>
+    <w:pPr>
+      <w:spacing w:after="200" w:line="240" w:lineRule="auto"/>
+    </w:pPr>
+    <w:rPr>
+      <w:i/>
+      <w:iCs/>
+      <w:color w:val="323232" w:themeColor="text2"/>
+      <w:sz w:val="18"/>
+      <w:szCs w:val="18"/>
     </w:rPr>
   </w:style>
 </w:styles>

</xml_diff>